<commit_message>
draft up to data merge section
</commit_message>
<xml_diff>
--- a/CSS2018/doc/LDWorkshopExercises.docx
+++ b/CSS2018/doc/LDWorkshopExercises.docx
@@ -3,14 +3,6 @@
 <w:document xmlns:wpc="http://schemas.microsoft.com/office/word/2010/wordprocessingCanvas" xmlns:cx="http://schemas.microsoft.com/office/drawing/2014/chartex" xmlns:cx1="http://schemas.microsoft.com/office/drawing/2015/9/8/chartex" xmlns:cx2="http://schemas.microsoft.com/office/drawing/2015/10/21/chartex" xmlns:cx3="http://schemas.microsoft.com/office/drawing/2016/5/9/chartex" xmlns:cx4="http://schemas.microsoft.com/office/drawing/2016/5/10/chartex" xmlns:cx5="http://schemas.microsoft.com/office/drawing/2016/5/11/chartex" xmlns:mc="http://schemas.openxmlformats.org/markup-compatibility/2006" xmlns:o="urn:schemas-microsoft-com:office:office" xmlns:r="http://schemas.openxmlformats.org/officeDocument/2006/relationships" xmlns:m="http://schemas.openxmlformats.org/officeDocument/2006/math" xmlns:v="urn:schemas-microsoft-com:vml" xmlns:wp14="http://schemas.microsoft.com/office/word/2010/wordprocessingDrawing" xmlns:wp="http://schemas.openxmlformats.org/drawingml/2006/wordprocessingDrawing" xmlns:w10="urn:schemas-microsoft-com:office:word" xmlns:w="http://schemas.openxmlformats.org/wordprocessingml/2006/main" xmlns:w14="http://schemas.microsoft.com/office/word/2010/wordml" xmlns:w15="http://schemas.microsoft.com/office/word/2012/wordml" xmlns:w16se="http://schemas.microsoft.com/office/word/2015/wordml/symex" xmlns:wpg="http://schemas.microsoft.com/office/word/2010/wordprocessingGroup" xmlns:wpi="http://schemas.microsoft.com/office/word/2010/wordprocessingInk" xmlns:wne="http://schemas.microsoft.com/office/word/2006/wordml" xmlns:wps="http://schemas.microsoft.com/office/word/2010/wordprocessingShape" mc:Ignorable="w14 w15 w16se wp14">
   <w:background w:color="FFFFFF"/>
   <w:body>
-    <w:p>
-      <w:pPr>
-        <w:spacing w:after="0"/>
-      </w:pPr>
-      <w:r>
-        <w:t>TODO:</w:t>
-      </w:r>
-    </w:p>
     <w:p>
       <w:pPr>
         <w:spacing w:after="0"/>
@@ -3144,6 +3136,59 @@
             <w:pPr>
               <w:jc w:val="right"/>
               <w:rPr>
+                <w:noProof/>
+              </w:rPr>
+            </w:pPr>
+            <w:r>
+              <w:object w:dxaOrig="4536" w:dyaOrig="3300" w14:anchorId="1D454128">
+                <v:shapetype id="_x0000_t75" coordsize="21600,21600" o:spt="75" o:preferrelative="t" path="m@4@5l@4@11@9@11@9@5xe" filled="f" stroked="f">
+                  <v:stroke joinstyle="miter"/>
+                  <v:formulas>
+                    <v:f eqn="if lineDrawn pixelLineWidth 0"/>
+                    <v:f eqn="sum @0 1 0"/>
+                    <v:f eqn="sum 0 0 @1"/>
+                    <v:f eqn="prod @2 1 2"/>
+                    <v:f eqn="prod @3 21600 pixelWidth"/>
+                    <v:f eqn="prod @3 21600 pixelHeight"/>
+                    <v:f eqn="sum @0 0 1"/>
+                    <v:f eqn="prod @6 1 2"/>
+                    <v:f eqn="prod @7 21600 pixelWidth"/>
+                    <v:f eqn="sum @8 21600 0"/>
+                    <v:f eqn="prod @7 21600 pixelHeight"/>
+                    <v:f eqn="sum @10 21600 0"/>
+                  </v:formulas>
+                  <v:path o:extrusionok="f" gradientshapeok="t" o:connecttype="rect"/>
+                  <o:lock v:ext="edit" aspectratio="t"/>
+                </v:shapetype>
+                <v:shape id="_x0000_i1148" type="#_x0000_t75" style="width:37.5pt;height:26.25pt" o:ole="">
+                  <v:imagedata r:id="rId9" o:title=""/>
+                </v:shape>
+                <o:OLEObject Type="Embed" ProgID="PBrush" ShapeID="_x0000_i1148" DrawAspect="Content" ObjectID="_1578481410" r:id="rId10"/>
+              </w:object>
+            </w:r>
+          </w:p>
+        </w:tc>
+        <w:tc>
+          <w:tcPr>
+            <w:tcW w:w="9450" w:type="dxa"/>
+            <w:vAlign w:val="center"/>
+          </w:tcPr>
+          <w:p>
+            <w:r>
+              <w:t xml:space="preserve">The instructor presents important material at this point. </w:t>
+            </w:r>
+          </w:p>
+        </w:tc>
+      </w:tr>
+      <w:tr>
+        <w:tc>
+          <w:tcPr>
+            <w:tcW w:w="805" w:type="dxa"/>
+          </w:tcPr>
+          <w:p>
+            <w:pPr>
+              <w:jc w:val="right"/>
+              <w:rPr>
                 <w:b/>
               </w:rPr>
             </w:pPr>
@@ -3169,7 +3214,7 @@
                           </pic:cNvPicPr>
                         </pic:nvPicPr>
                         <pic:blipFill>
-                          <a:blip r:embed="rId9">
+                          <a:blip r:embed="rId11">
                             <a:extLst>
                               <a:ext uri="{28A0092B-C50C-407E-A947-70E740481C1C}">
                                 <a14:useLocalDpi xmlns:a14="http://schemas.microsoft.com/office/drawing/2010/main" val="0"/>
@@ -3251,7 +3296,7 @@
                           </pic:cNvPicPr>
                         </pic:nvPicPr>
                         <pic:blipFill>
-                          <a:blip r:embed="rId10" cstate="print">
+                          <a:blip r:embed="rId12" cstate="print">
                             <a:extLst>
                               <a:ext uri="{28A0092B-C50C-407E-A947-70E740481C1C}">
                                 <a14:useLocalDpi xmlns:a14="http://schemas.microsoft.com/office/drawing/2010/main" val="0"/>
@@ -3408,7 +3453,7 @@
                     </pic:cNvPicPr>
                   </pic:nvPicPr>
                   <pic:blipFill>
-                    <a:blip r:embed="rId11">
+                    <a:blip r:embed="rId13">
                       <a:extLst>
                         <a:ext uri="{28A0092B-C50C-407E-A947-70E740481C1C}">
                           <a14:useLocalDpi xmlns:a14="http://schemas.microsoft.com/office/drawing/2010/main" val="0"/>
@@ -3563,7 +3608,7 @@
                     </pic:cNvPicPr>
                   </pic:nvPicPr>
                   <pic:blipFill>
-                    <a:blip r:embed="rId12">
+                    <a:blip r:embed="rId14">
                       <a:extLst>
                         <a:ext uri="{28A0092B-C50C-407E-A947-70E740481C1C}">
                           <a14:useLocalDpi xmlns:a14="http://schemas.microsoft.com/office/drawing/2010/main" val="0"/>
@@ -4037,29 +4082,10 @@
             </w:pPr>
             <w:r>
               <w:object w:dxaOrig="4536" w:dyaOrig="3300" w14:anchorId="6CB7303B">
-                <v:shapetype id="_x0000_t75" coordsize="21600,21600" o:spt="75" o:preferrelative="t" path="m@4@5l@4@11@9@11@9@5xe" filled="f" stroked="f">
-                  <v:stroke joinstyle="miter"/>
-                  <v:formulas>
-                    <v:f eqn="if lineDrawn pixelLineWidth 0"/>
-                    <v:f eqn="sum @0 1 0"/>
-                    <v:f eqn="sum 0 0 @1"/>
-                    <v:f eqn="prod @2 1 2"/>
-                    <v:f eqn="prod @3 21600 pixelWidth"/>
-                    <v:f eqn="prod @3 21600 pixelHeight"/>
-                    <v:f eqn="sum @0 0 1"/>
-                    <v:f eqn="prod @6 1 2"/>
-                    <v:f eqn="prod @7 21600 pixelWidth"/>
-                    <v:f eqn="sum @8 21600 0"/>
-                    <v:f eqn="prod @7 21600 pixelHeight"/>
-                    <v:f eqn="sum @10 21600 0"/>
-                  </v:formulas>
-                  <v:path o:extrusionok="f" gradientshapeok="t" o:connecttype="rect"/>
-                  <o:lock v:ext="edit" aspectratio="t"/>
-                </v:shapetype>
                 <v:shape id="_x0000_i1025" type="#_x0000_t75" style="width:42pt;height:30pt" o:ole="">
-                  <v:imagedata r:id="rId13" o:title=""/>
+                  <v:imagedata r:id="rId9" o:title=""/>
                 </v:shape>
-                <o:OLEObject Type="Embed" ProgID="PBrush" ShapeID="_x0000_i1025" DrawAspect="Content" ObjectID="_1578464561" r:id="rId14"/>
+                <o:OLEObject Type="Embed" ProgID="PBrush" ShapeID="_x0000_i1025" DrawAspect="Content" ObjectID="_1578481411" r:id="rId15"/>
               </w:object>
             </w:r>
             <w:r>
@@ -4303,7 +4329,7 @@
                     </pic:cNvPicPr>
                   </pic:nvPicPr>
                   <pic:blipFill>
-                    <a:blip r:embed="rId15">
+                    <a:blip r:embed="rId16">
                       <a:extLst>
                         <a:ext uri="{28A0092B-C50C-407E-A947-70E740481C1C}">
                           <a14:useLocalDpi xmlns:a14="http://schemas.microsoft.com/office/drawing/2010/main" val="0"/>
@@ -4401,7 +4427,7 @@
                     </pic:cNvPicPr>
                   </pic:nvPicPr>
                   <pic:blipFill>
-                    <a:blip r:embed="rId16">
+                    <a:blip r:embed="rId17">
                       <a:extLst>
                         <a:ext uri="{28A0092B-C50C-407E-A947-70E740481C1C}">
                           <a14:useLocalDpi xmlns:a14="http://schemas.microsoft.com/office/drawing/2010/main" val="0"/>
@@ -4892,7 +4918,7 @@
                           </pic:cNvPicPr>
                         </pic:nvPicPr>
                         <pic:blipFill>
-                          <a:blip r:embed="rId10" cstate="print">
+                          <a:blip r:embed="rId12" cstate="print">
                             <a:extLst>
                               <a:ext uri="{28A0092B-C50C-407E-A947-70E740481C1C}">
                                 <a14:useLocalDpi xmlns:a14="http://schemas.microsoft.com/office/drawing/2010/main" val="0"/>
@@ -5049,7 +5075,7 @@
                     </pic:cNvPicPr>
                   </pic:nvPicPr>
                   <pic:blipFill>
-                    <a:blip r:embed="rId17">
+                    <a:blip r:embed="rId18">
                       <a:extLst>
                         <a:ext uri="{28A0092B-C50C-407E-A947-70E740481C1C}">
                           <a14:useLocalDpi xmlns:a14="http://schemas.microsoft.com/office/drawing/2010/main" val="0"/>
@@ -5469,7 +5495,7 @@
                           </pic:cNvPicPr>
                         </pic:nvPicPr>
                         <pic:blipFill>
-                          <a:blip r:embed="rId10" cstate="print">
+                          <a:blip r:embed="rId12" cstate="print">
                             <a:extLst>
                               <a:ext uri="{28A0092B-C50C-407E-A947-70E740481C1C}">
                                 <a14:useLocalDpi xmlns:a14="http://schemas.microsoft.com/office/drawing/2010/main" val="0"/>
@@ -5706,7 +5732,7 @@
                     </pic:cNvPicPr>
                   </pic:nvPicPr>
                   <pic:blipFill>
-                    <a:blip r:embed="rId18">
+                    <a:blip r:embed="rId19">
                       <a:extLst>
                         <a:ext uri="{28A0092B-C50C-407E-A947-70E740481C1C}">
                           <a14:useLocalDpi xmlns:a14="http://schemas.microsoft.com/office/drawing/2010/main" val="0"/>
@@ -6123,7 +6149,7 @@
                           </pic:cNvPicPr>
                         </pic:nvPicPr>
                         <pic:blipFill>
-                          <a:blip r:embed="rId10" cstate="print">
+                          <a:blip r:embed="rId12" cstate="print">
                             <a:extLst>
                               <a:ext uri="{28A0092B-C50C-407E-A947-70E740481C1C}">
                                 <a14:useLocalDpi xmlns:a14="http://schemas.microsoft.com/office/drawing/2010/main" val="0"/>
@@ -6291,7 +6317,7 @@
                     </pic:cNvPicPr>
                   </pic:nvPicPr>
                   <pic:blipFill>
-                    <a:blip r:embed="rId19">
+                    <a:blip r:embed="rId20">
                       <a:extLst>
                         <a:ext uri="{28A0092B-C50C-407E-A947-70E740481C1C}">
                           <a14:useLocalDpi xmlns:a14="http://schemas.microsoft.com/office/drawing/2010/main" val="0"/>
@@ -6566,7 +6592,7 @@
                           </pic:cNvPicPr>
                         </pic:nvPicPr>
                         <pic:blipFill>
-                          <a:blip r:embed="rId10" cstate="print">
+                          <a:blip r:embed="rId12" cstate="print">
                             <a:extLst>
                               <a:ext uri="{28A0092B-C50C-407E-A947-70E740481C1C}">
                                 <a14:useLocalDpi xmlns:a14="http://schemas.microsoft.com/office/drawing/2010/main" val="0"/>
@@ -7349,7 +7375,7 @@
                           </pic:cNvPicPr>
                         </pic:nvPicPr>
                         <pic:blipFill>
-                          <a:blip r:embed="rId10" cstate="print">
+                          <a:blip r:embed="rId12" cstate="print">
                             <a:extLst>
                               <a:ext uri="{28A0092B-C50C-407E-A947-70E740481C1C}">
                                 <a14:useLocalDpi xmlns:a14="http://schemas.microsoft.com/office/drawing/2010/main" val="0"/>
@@ -7470,7 +7496,7 @@
                     </pic:cNvPicPr>
                   </pic:nvPicPr>
                   <pic:blipFill>
-                    <a:blip r:embed="rId20">
+                    <a:blip r:embed="rId21">
                       <a:extLst>
                         <a:ext uri="{28A0092B-C50C-407E-A947-70E740481C1C}">
                           <a14:useLocalDpi xmlns:a14="http://schemas.microsoft.com/office/drawing/2010/main" val="0"/>
@@ -7561,7 +7587,7 @@
                           </pic:cNvPicPr>
                         </pic:nvPicPr>
                         <pic:blipFill>
-                          <a:blip r:embed="rId9">
+                          <a:blip r:embed="rId11">
                             <a:extLst>
                               <a:ext uri="{28A0092B-C50C-407E-A947-70E740481C1C}">
                                 <a14:useLocalDpi xmlns:a14="http://schemas.microsoft.com/office/drawing/2010/main" val="0"/>
@@ -7606,9 +7632,9 @@
             <w:r>
               <w:object w:dxaOrig="960" w:dyaOrig="255" w14:anchorId="076B29D9">
                 <v:shape id="_x0000_i1026" type="#_x0000_t75" style="width:48pt;height:12.75pt" o:ole="">
-                  <v:imagedata r:id="rId21" o:title=""/>
+                  <v:imagedata r:id="rId22" o:title=""/>
                 </v:shape>
-                <o:OLEObject Type="Embed" ProgID="PBrush" ShapeID="_x0000_i1026" DrawAspect="Content" ObjectID="_1578464562" r:id="rId22"/>
+                <o:OLEObject Type="Embed" ProgID="PBrush" ShapeID="_x0000_i1026" DrawAspect="Content" ObjectID="_1578481412" r:id="rId23"/>
               </w:object>
             </w:r>
             <w:r>
@@ -7997,7 +8023,7 @@
                           </pic:cNvPicPr>
                         </pic:nvPicPr>
                         <pic:blipFill>
-                          <a:blip r:embed="rId10" cstate="print">
+                          <a:blip r:embed="rId12" cstate="print">
                             <a:extLst>
                               <a:ext uri="{28A0092B-C50C-407E-A947-70E740481C1C}">
                                 <a14:useLocalDpi xmlns:a14="http://schemas.microsoft.com/office/drawing/2010/main" val="0"/>
@@ -8343,7 +8369,7 @@
                           </pic:cNvPicPr>
                         </pic:nvPicPr>
                         <pic:blipFill>
-                          <a:blip r:embed="rId10" cstate="print">
+                          <a:blip r:embed="rId12" cstate="print">
                             <a:extLst>
                               <a:ext uri="{28A0092B-C50C-407E-A947-70E740481C1C}">
                                 <a14:useLocalDpi xmlns:a14="http://schemas.microsoft.com/office/drawing/2010/main" val="0"/>
@@ -8664,7 +8690,7 @@
                           </pic:cNvPicPr>
                         </pic:nvPicPr>
                         <pic:blipFill>
-                          <a:blip r:embed="rId10" cstate="print">
+                          <a:blip r:embed="rId12" cstate="print">
                             <a:extLst>
                               <a:ext uri="{28A0092B-C50C-407E-A947-70E740481C1C}">
                                 <a14:useLocalDpi xmlns:a14="http://schemas.microsoft.com/office/drawing/2010/main" val="0"/>
@@ -9020,7 +9046,7 @@
                           </pic:cNvPicPr>
                         </pic:nvPicPr>
                         <pic:blipFill>
-                          <a:blip r:embed="rId10" cstate="print">
+                          <a:blip r:embed="rId12" cstate="print">
                             <a:extLst>
                               <a:ext uri="{28A0092B-C50C-407E-A947-70E740481C1C}">
                                 <a14:useLocalDpi xmlns:a14="http://schemas.microsoft.com/office/drawing/2010/main" val="0"/>
@@ -9329,7 +9355,7 @@
                           </pic:cNvPicPr>
                         </pic:nvPicPr>
                         <pic:blipFill>
-                          <a:blip r:embed="rId10" cstate="print">
+                          <a:blip r:embed="rId12" cstate="print">
                             <a:extLst>
                               <a:ext uri="{28A0092B-C50C-407E-A947-70E740481C1C}">
                                 <a14:useLocalDpi xmlns:a14="http://schemas.microsoft.com/office/drawing/2010/main" val="0"/>
@@ -10228,7 +10254,7 @@
                           </pic:cNvPicPr>
                         </pic:nvPicPr>
                         <pic:blipFill>
-                          <a:blip r:embed="rId10" cstate="print">
+                          <a:blip r:embed="rId12" cstate="print">
                             <a:extLst>
                               <a:ext uri="{28A0092B-C50C-407E-A947-70E740481C1C}">
                                 <a14:useLocalDpi xmlns:a14="http://schemas.microsoft.com/office/drawing/2010/main" val="0"/>
@@ -10351,7 +10377,7 @@
                           </pic:cNvPicPr>
                         </pic:nvPicPr>
                         <pic:blipFill>
-                          <a:blip r:embed="rId9">
+                          <a:blip r:embed="rId11">
                             <a:extLst>
                               <a:ext uri="{28A0092B-C50C-407E-A947-70E740481C1C}">
                                 <a14:useLocalDpi xmlns:a14="http://schemas.microsoft.com/office/drawing/2010/main" val="0"/>
@@ -10396,9 +10422,9 @@
             <w:r>
               <w:object w:dxaOrig="960" w:dyaOrig="255" w14:anchorId="2980817C">
                 <v:shape id="_x0000_i1027" type="#_x0000_t75" style="width:48pt;height:12.75pt" o:ole="">
-                  <v:imagedata r:id="rId21" o:title=""/>
+                  <v:imagedata r:id="rId22" o:title=""/>
                 </v:shape>
-                <o:OLEObject Type="Embed" ProgID="PBrush" ShapeID="_x0000_i1027" DrawAspect="Content" ObjectID="_1578464563" r:id="rId25"/>
+                <o:OLEObject Type="Embed" ProgID="PBrush" ShapeID="_x0000_i1027" DrawAspect="Content" ObjectID="_1578481413" r:id="rId26"/>
               </w:object>
             </w:r>
             <w:r>
@@ -10609,7 +10635,7 @@
                           </pic:cNvPicPr>
                         </pic:nvPicPr>
                         <pic:blipFill>
-                          <a:blip r:embed="rId10" cstate="print">
+                          <a:blip r:embed="rId12" cstate="print">
                             <a:extLst>
                               <a:ext uri="{28A0092B-C50C-407E-A947-70E740481C1C}">
                                 <a14:useLocalDpi xmlns:a14="http://schemas.microsoft.com/office/drawing/2010/main" val="0"/>
@@ -10972,7 +10998,7 @@
                           </pic:cNvPicPr>
                         </pic:nvPicPr>
                         <pic:blipFill>
-                          <a:blip r:embed="rId10" cstate="print">
+                          <a:blip r:embed="rId12" cstate="print">
                             <a:extLst>
                               <a:ext uri="{28A0092B-C50C-407E-A947-70E740481C1C}">
                                 <a14:useLocalDpi xmlns:a14="http://schemas.microsoft.com/office/drawing/2010/main" val="0"/>
@@ -11255,7 +11281,7 @@
                           </pic:cNvPicPr>
                         </pic:nvPicPr>
                         <pic:blipFill>
-                          <a:blip r:embed="rId10" cstate="print">
+                          <a:blip r:embed="rId12" cstate="print">
                             <a:extLst>
                               <a:ext uri="{28A0092B-C50C-407E-A947-70E740481C1C}">
                                 <a14:useLocalDpi xmlns:a14="http://schemas.microsoft.com/office/drawing/2010/main" val="0"/>
@@ -11616,7 +11642,7 @@
                           </pic:cNvPicPr>
                         </pic:nvPicPr>
                         <pic:blipFill>
-                          <a:blip r:embed="rId10" cstate="print">
+                          <a:blip r:embed="rId12" cstate="print">
                             <a:extLst>
                               <a:ext uri="{28A0092B-C50C-407E-A947-70E740481C1C}">
                                 <a14:useLocalDpi xmlns:a14="http://schemas.microsoft.com/office/drawing/2010/main" val="0"/>
@@ -11781,7 +11807,7 @@
                           </pic:cNvPicPr>
                         </pic:nvPicPr>
                         <pic:blipFill>
-                          <a:blip r:embed="rId9">
+                          <a:blip r:embed="rId11">
                             <a:extLst>
                               <a:ext uri="{28A0092B-C50C-407E-A947-70E740481C1C}">
                                 <a14:useLocalDpi xmlns:a14="http://schemas.microsoft.com/office/drawing/2010/main" val="0"/>
@@ -11826,9 +11852,9 @@
             <w:r>
               <w:object w:dxaOrig="960" w:dyaOrig="255" w14:anchorId="0B876356">
                 <v:shape id="_x0000_i1028" type="#_x0000_t75" style="width:48pt;height:12.75pt" o:ole="">
-                  <v:imagedata r:id="rId21" o:title=""/>
+                  <v:imagedata r:id="rId22" o:title=""/>
                 </v:shape>
-                <o:OLEObject Type="Embed" ProgID="PBrush" ShapeID="_x0000_i1028" DrawAspect="Content" ObjectID="_1578464564" r:id="rId26"/>
+                <o:OLEObject Type="Embed" ProgID="PBrush" ShapeID="_x0000_i1028" DrawAspect="Content" ObjectID="_1578481414" r:id="rId27"/>
               </w:object>
             </w:r>
             <w:r>
@@ -12031,9 +12057,9 @@
             <w:r>
               <w:object w:dxaOrig="4536" w:dyaOrig="3300" w14:anchorId="4B9CF6E4">
                 <v:shape id="_x0000_i1029" type="#_x0000_t75" style="width:42pt;height:30pt" o:ole="">
-                  <v:imagedata r:id="rId13" o:title=""/>
+                  <v:imagedata r:id="rId9" o:title=""/>
                 </v:shape>
-                <o:OLEObject Type="Embed" ProgID="PBrush" ShapeID="_x0000_i1029" DrawAspect="Content" ObjectID="_1578464565" r:id="rId27"/>
+                <o:OLEObject Type="Embed" ProgID="PBrush" ShapeID="_x0000_i1029" DrawAspect="Content" ObjectID="_1578481415" r:id="rId28"/>
               </w:object>
             </w:r>
           </w:p>
@@ -12197,9 +12223,9 @@
       <w:r>
         <w:object w:dxaOrig="960" w:dyaOrig="255" w14:anchorId="6E68652E">
           <v:shape id="_x0000_i1136" type="#_x0000_t75" style="width:48pt;height:12.75pt" o:ole="">
-            <v:imagedata r:id="rId21" o:title=""/>
+            <v:imagedata r:id="rId22" o:title=""/>
           </v:shape>
-          <o:OLEObject Type="Embed" ProgID="PBrush" ShapeID="_x0000_i1136" DrawAspect="Content" ObjectID="_1578464566" r:id="rId28"/>
+          <o:OLEObject Type="Embed" ProgID="PBrush" ShapeID="_x0000_i1136" DrawAspect="Content" ObjectID="_1578481416" r:id="rId29"/>
         </w:object>
       </w:r>
       <w:r>
@@ -12253,7 +12279,7 @@
                     </pic:cNvPicPr>
                   </pic:nvPicPr>
                   <pic:blipFill>
-                    <a:blip r:embed="rId29">
+                    <a:blip r:embed="rId30">
                       <a:extLst>
                         <a:ext uri="{28A0092B-C50C-407E-A947-70E740481C1C}">
                           <a14:useLocalDpi xmlns:a14="http://schemas.microsoft.com/office/drawing/2010/main" val="0"/>
@@ -12593,9 +12619,9 @@
             <w:r>
               <w:object w:dxaOrig="4536" w:dyaOrig="3300" w14:anchorId="224D5B3F">
                 <v:shape id="_x0000_i1030" type="#_x0000_t75" style="width:42pt;height:30pt" o:ole="">
-                  <v:imagedata r:id="rId13" o:title=""/>
+                  <v:imagedata r:id="rId9" o:title=""/>
                 </v:shape>
-                <o:OLEObject Type="Embed" ProgID="PBrush" ShapeID="_x0000_i1030" DrawAspect="Content" ObjectID="_1578464567" r:id="rId30"/>
+                <o:OLEObject Type="Embed" ProgID="PBrush" ShapeID="_x0000_i1030" DrawAspect="Content" ObjectID="_1578481417" r:id="rId31"/>
               </w:object>
             </w:r>
             <w:r>
@@ -12679,8 +12705,6 @@
           <w:szCs w:val="44"/>
         </w:rPr>
       </w:pPr>
-      <w:bookmarkStart w:id="26" w:name="_GoBack"/>
-      <w:bookmarkEnd w:id="26"/>
     </w:p>
     <w:p>
       <w:pPr>
@@ -12695,7 +12719,7 @@
         <w:spacing w:before="120"/>
         <w:ind w:left="0" w:firstLine="0"/>
       </w:pPr>
-      <w:bookmarkStart w:id="27" w:name="_Toc504054509"/>
+      <w:bookmarkStart w:id="26" w:name="_Toc504054509"/>
       <w:r>
         <w:t xml:space="preserve">Upload to </w:t>
       </w:r>
@@ -12703,7 +12727,7 @@
       <w:r>
         <w:t>Triplestore</w:t>
       </w:r>
-      <w:bookmarkEnd w:id="27"/>
+      <w:bookmarkEnd w:id="26"/>
       <w:proofErr w:type="spellEnd"/>
       <w:r>
         <w:t xml:space="preserve">  </w:t>
@@ -12756,86 +12780,32 @@
         <w:t>cut on the bookmarks bar.</w:t>
       </w:r>
     </w:p>
-    <w:p/>
-    <w:p/>
-    <w:p/>
-    <w:p/>
-    <w:p/>
-    <w:p>
-      <w:pPr>
-        <w:pStyle w:val="ListParagraph"/>
-        <w:numPr>
-          <w:ilvl w:val="0"/>
-          <w:numId w:val="19"/>
-        </w:numPr>
-        <w:ind w:left="720"/>
-      </w:pPr>
-      <w:r>
-        <w:t>Click "Databases" on the top menu</w:t>
-      </w:r>
-    </w:p>
-    <w:p>
-      <w:pPr>
-        <w:pStyle w:val="ListParagraph"/>
-        <w:numPr>
-          <w:ilvl w:val="0"/>
-          <w:numId w:val="19"/>
-        </w:numPr>
-        <w:ind w:left="720"/>
-      </w:pPr>
-      <w:r>
-        <w:t xml:space="preserve">Find the database named </w:t>
-      </w:r>
-      <w:proofErr w:type="spellStart"/>
-      <w:r>
-        <w:rPr>
-          <w:b/>
-        </w:rPr>
-        <w:t>LDWTrial</w:t>
-      </w:r>
-      <w:proofErr w:type="spellEnd"/>
-      <w:r>
-        <w:rPr>
-          <w:b/>
-        </w:rPr>
-        <w:t xml:space="preserve"> .</w:t>
-      </w:r>
-      <w:r>
-        <w:rPr>
-          <w:b/>
-        </w:rPr>
-        <w:t xml:space="preserve"> </w:t>
-      </w:r>
-      <w:r>
-        <w:t>It is currently empty.</w:t>
-      </w:r>
-    </w:p>
     <w:p>
       <w:r>
         <w:rPr>
           <w:noProof/>
         </w:rPr>
         <w:drawing>
-          <wp:anchor distT="0" distB="0" distL="114300" distR="114300" simplePos="0" relativeHeight="251692032" behindDoc="1" locked="0" layoutInCell="1" allowOverlap="1" wp14:anchorId="25B0C4E6" wp14:editId="2EAACA47">
+          <wp:anchor distT="0" distB="0" distL="114300" distR="114300" simplePos="0" relativeHeight="251695104" behindDoc="1" locked="0" layoutInCell="1" allowOverlap="1" wp14:anchorId="44BA90D7" wp14:editId="09A656D9">
             <wp:simplePos x="0" y="0"/>
             <wp:positionH relativeFrom="column">
-              <wp:posOffset>4295775</wp:posOffset>
+              <wp:posOffset>4237355</wp:posOffset>
             </wp:positionH>
             <wp:positionV relativeFrom="paragraph">
-              <wp:posOffset>-1551305</wp:posOffset>
+              <wp:posOffset>12065</wp:posOffset>
             </wp:positionV>
-            <wp:extent cx="2294255" cy="2476500"/>
-            <wp:effectExtent l="0" t="0" r="0" b="0"/>
+            <wp:extent cx="2353310" cy="2590800"/>
+            <wp:effectExtent l="0" t="0" r="8890" b="0"/>
             <wp:wrapTight wrapText="bothSides">
               <wp:wrapPolygon edited="0">
                 <wp:start x="0" y="0"/>
-                <wp:lineTo x="0" y="21434"/>
-                <wp:lineTo x="21343" y="21434"/>
-                <wp:lineTo x="21343" y="0"/>
+                <wp:lineTo x="0" y="21441"/>
+                <wp:lineTo x="21507" y="21441"/>
+                <wp:lineTo x="21507" y="0"/>
                 <wp:lineTo x="0" y="0"/>
               </wp:wrapPolygon>
             </wp:wrapTight>
-            <wp:docPr id="10" name="Picture 10"/>
+            <wp:docPr id="57" name="Picture 57"/>
             <wp:cNvGraphicFramePr>
               <a:graphicFrameLocks xmlns:a="http://schemas.openxmlformats.org/drawingml/2006/main" noChangeAspect="1"/>
             </wp:cNvGraphicFramePr>
@@ -12843,13 +12813,13 @@
               <a:graphicData uri="http://schemas.openxmlformats.org/drawingml/2006/picture">
                 <pic:pic xmlns:pic="http://schemas.openxmlformats.org/drawingml/2006/picture">
                   <pic:nvPicPr>
-                    <pic:cNvPr id="0" name="Picture 13"/>
+                    <pic:cNvPr id="0" name="Picture 113"/>
                     <pic:cNvPicPr>
                       <a:picLocks noChangeAspect="1" noChangeArrowheads="1"/>
                     </pic:cNvPicPr>
                   </pic:nvPicPr>
                   <pic:blipFill>
-                    <a:blip r:embed="rId31">
+                    <a:blip r:embed="rId32">
                       <a:extLst>
                         <a:ext uri="{28A0092B-C50C-407E-A947-70E740481C1C}">
                           <a14:useLocalDpi xmlns:a14="http://schemas.microsoft.com/office/drawing/2010/main" val="0"/>
@@ -12864,7 +12834,7 @@
                   <pic:spPr bwMode="auto">
                     <a:xfrm>
                       <a:off x="0" y="0"/>
-                      <a:ext cx="2294255" cy="2476500"/>
+                      <a:ext cx="2353310" cy="2590800"/>
                     </a:xfrm>
                     <a:prstGeom prst="rect">
                       <a:avLst/>
@@ -12887,6 +12857,46 @@
         </w:drawing>
       </w:r>
     </w:p>
+    <w:p>
+      <w:pPr>
+        <w:pStyle w:val="ListParagraph"/>
+        <w:numPr>
+          <w:ilvl w:val="0"/>
+          <w:numId w:val="19"/>
+        </w:numPr>
+        <w:ind w:left="720"/>
+      </w:pPr>
+      <w:r>
+        <w:t>Click "Databases" on the top menu</w:t>
+      </w:r>
+    </w:p>
+    <w:p>
+      <w:pPr>
+        <w:pStyle w:val="ListParagraph"/>
+        <w:numPr>
+          <w:ilvl w:val="0"/>
+          <w:numId w:val="19"/>
+        </w:numPr>
+        <w:ind w:left="720"/>
+      </w:pPr>
+      <w:r>
+        <w:t xml:space="preserve">Double-click the row for </w:t>
+      </w:r>
+      <w:proofErr w:type="spellStart"/>
+      <w:r>
+        <w:rPr>
+          <w:b/>
+        </w:rPr>
+        <w:t>LDWTrial</w:t>
+      </w:r>
+      <w:proofErr w:type="spellEnd"/>
+      <w:r>
+        <w:rPr>
+          <w:b/>
+        </w:rPr>
+        <w:t>.</w:t>
+      </w:r>
+    </w:p>
     <w:p/>
     <w:p/>
     <w:p/>
@@ -12903,17 +12913,17 @@
         <w:ind w:left="720"/>
       </w:pPr>
       <w:r>
-        <w:t xml:space="preserve">On the far right of the row named Trials, click on the query icon </w:t>
+        <w:t xml:space="preserve">In the upper right, click  </w:t>
       </w:r>
       <w:r>
         <w:rPr>
           <w:noProof/>
         </w:rPr>
         <w:drawing>
-          <wp:inline distT="0" distB="0" distL="0" distR="0" wp14:anchorId="70D1D361" wp14:editId="3CA71372">
-            <wp:extent cx="950595" cy="688340"/>
-            <wp:effectExtent l="0" t="0" r="1905" b="0"/>
-            <wp:docPr id="26" name="Picture 26"/>
+          <wp:inline distT="0" distB="0" distL="0" distR="0" wp14:anchorId="70A8532D" wp14:editId="603F43D3">
+            <wp:extent cx="581025" cy="247103"/>
+            <wp:effectExtent l="0" t="0" r="0" b="635"/>
+            <wp:docPr id="58" name="Picture 58"/>
             <wp:cNvGraphicFramePr>
               <a:graphicFrameLocks xmlns:a="http://schemas.openxmlformats.org/drawingml/2006/main" noChangeAspect="1"/>
             </wp:cNvGraphicFramePr>
@@ -12921,13 +12931,13 @@
               <a:graphicData uri="http://schemas.openxmlformats.org/drawingml/2006/picture">
                 <pic:pic xmlns:pic="http://schemas.openxmlformats.org/drawingml/2006/picture">
                   <pic:nvPicPr>
-                    <pic:cNvPr id="0" name="Picture 21"/>
+                    <pic:cNvPr id="0" name="Picture 114"/>
                     <pic:cNvPicPr>
                       <a:picLocks noChangeAspect="1" noChangeArrowheads="1"/>
                     </pic:cNvPicPr>
                   </pic:nvPicPr>
                   <pic:blipFill>
-                    <a:blip r:embed="rId32">
+                    <a:blip r:embed="rId33">
                       <a:extLst>
                         <a:ext uri="{28A0092B-C50C-407E-A947-70E740481C1C}">
                           <a14:useLocalDpi xmlns:a14="http://schemas.microsoft.com/office/drawing/2010/main" val="0"/>
@@ -12942,7 +12952,7 @@
                   <pic:spPr bwMode="auto">
                     <a:xfrm>
                       <a:off x="0" y="0"/>
-                      <a:ext cx="950595" cy="688340"/>
+                      <a:ext cx="592995" cy="252194"/>
                     </a:xfrm>
                     <a:prstGeom prst="rect">
                       <a:avLst/>
@@ -12998,7 +13008,7 @@
                     </pic:cNvPicPr>
                   </pic:nvPicPr>
                   <pic:blipFill>
-                    <a:blip r:embed="rId33">
+                    <a:blip r:embed="rId34">
                       <a:extLst>
                         <a:ext uri="{28A0092B-C50C-407E-A947-70E740481C1C}">
                           <a14:useLocalDpi xmlns:a14="http://schemas.microsoft.com/office/drawing/2010/main" val="0"/>
@@ -13072,7 +13082,19 @@
         <w:ind w:left="720"/>
       </w:pPr>
       <w:r>
-        <w:t>Navi</w:t>
+        <w:t xml:space="preserve">Click </w:t>
+      </w:r>
+      <w:r>
+        <w:rPr>
+          <w:b/>
+        </w:rPr>
+        <w:t>Browse</w:t>
+      </w:r>
+      <w:r>
+        <w:t xml:space="preserve"> and n</w:t>
+      </w:r>
+      <w:r>
+        <w:t>avi</w:t>
       </w:r>
       <w:r>
         <w:t xml:space="preserve">gate to the TTL file you created from the </w:t>
@@ -13191,6 +13213,49 @@
     <w:p/>
     <w:p>
       <w:pPr>
+        <w:pStyle w:val="ListParagraph"/>
+        <w:numPr>
+          <w:ilvl w:val="0"/>
+          <w:numId w:val="19"/>
+        </w:numPr>
+        <w:ind w:left="720"/>
+      </w:pPr>
+      <w:r>
+        <w:t xml:space="preserve">Click </w:t>
+      </w:r>
+      <w:r>
+        <w:rPr>
+          <w:b/>
+        </w:rPr>
+        <w:t>Upload</w:t>
+      </w:r>
+      <w:r>
+        <w:t xml:space="preserve">.  </w:t>
+      </w:r>
+    </w:p>
+    <w:p>
+      <w:pPr>
+        <w:pStyle w:val="ListParagraph"/>
+        <w:numPr>
+          <w:ilvl w:val="0"/>
+          <w:numId w:val="19"/>
+        </w:numPr>
+        <w:ind w:left="720"/>
+      </w:pPr>
+      <w:r>
+        <w:t>You should see the message:  Success! Data added su</w:t>
+      </w:r>
+      <w:r>
+        <w:t>c</w:t>
+      </w:r>
+      <w:r>
+        <w:t>cessfully.</w:t>
+      </w:r>
+    </w:p>
+    <w:p/>
+    <w:p/>
+    <w:p>
+      <w:pPr>
         <w:pStyle w:val="Heading1"/>
         <w:numPr>
           <w:ilvl w:val="0"/>
@@ -13211,18 +13276,18 @@
       <w:r>
         <w:t xml:space="preserve">your </w:t>
       </w:r>
-      <w:commentRangeStart w:id="28"/>
+      <w:commentRangeStart w:id="27"/>
       <w:r>
         <w:t>graph</w:t>
       </w:r>
-      <w:commentRangeEnd w:id="28"/>
+      <w:commentRangeEnd w:id="27"/>
       <w:r>
         <w:rPr>
           <w:rStyle w:val="CommentReference"/>
           <w:rFonts w:ascii="Calibri" w:eastAsia="Calibri" w:hAnsi="Calibri" w:cs="Calibri"/>
           <w:b w:val="0"/>
         </w:rPr>
-        <w:commentReference w:id="28"/>
+        <w:commentReference w:id="27"/>
       </w:r>
       <w:r>
         <w:t xml:space="preserve"> </w:t>
@@ -13237,38 +13302,41 @@
           <w:numId w:val="22"/>
         </w:numPr>
         <w:tabs>
-          <w:tab w:val="left" w:pos="360"/>
+          <w:tab w:val="left" w:pos="540"/>
         </w:tabs>
         <w:spacing w:before="120"/>
         <w:ind w:left="0" w:firstLine="0"/>
       </w:pPr>
-      <w:r>
-        <w:t>Queries without Reasoning</w:t>
-      </w:r>
-    </w:p>
-    <w:p/>
-    <w:p>
-      <w:pPr>
-        <w:pStyle w:val="Heading1"/>
+      <w:bookmarkStart w:id="28" w:name="_Toc493085086"/>
+      <w:r>
+        <w:t>Show all triples</w:t>
+      </w:r>
+      <w:bookmarkEnd w:id="28"/>
+    </w:p>
+    <w:p>
+      <w:r>
+        <w:t>Query the graph to find all Subject-Predicate-Object relations in your graph.</w:t>
+      </w:r>
+    </w:p>
+    <w:p>
+      <w:pPr>
+        <w:pStyle w:val="ListParagraph"/>
         <w:numPr>
-          <w:ilvl w:val="2"/>
-          <w:numId w:val="22"/>
+          <w:ilvl w:val="0"/>
+          <w:numId w:val="18"/>
         </w:numPr>
-        <w:tabs>
-          <w:tab w:val="left" w:pos="1080"/>
-        </w:tabs>
-        <w:spacing w:before="120"/>
-        <w:ind w:firstLine="1350"/>
-      </w:pPr>
-      <w:bookmarkStart w:id="29" w:name="_Toc493085086"/>
-      <w:r>
-        <w:t>Show all triples</w:t>
-      </w:r>
-      <w:bookmarkEnd w:id="29"/>
-    </w:p>
-    <w:p>
-      <w:r>
-        <w:t>Query the graph to find all Subject-Predicate-Object relations in your graph.</w:t>
+        <w:ind w:left="720"/>
+      </w:pPr>
+      <w:r>
+        <w:t xml:space="preserve">If the "Query Panel" is not displayed, click on the &gt;_Query menu item at the top of the </w:t>
+      </w:r>
+      <w:proofErr w:type="spellStart"/>
+      <w:r>
+        <w:t>Stardog</w:t>
+      </w:r>
+      <w:proofErr w:type="spellEnd"/>
+      <w:r>
+        <w:t xml:space="preserve"> display.</w:t>
       </w:r>
     </w:p>
     <w:p>
@@ -13318,7 +13386,7 @@
                     </pic:cNvPicPr>
                   </pic:nvPicPr>
                   <pic:blipFill>
-                    <a:blip r:embed="rId34">
+                    <a:blip r:embed="rId35">
                       <a:extLst>
                         <a:ext uri="{28A0092B-C50C-407E-A947-70E740481C1C}">
                           <a14:useLocalDpi xmlns:a14="http://schemas.microsoft.com/office/drawing/2010/main" val="0"/>
@@ -13356,7 +13424,63 @@
         </w:drawing>
       </w:r>
       <w:r>
-        <w:t xml:space="preserve">In Stardog, click on the Query item in the top menu bar, then the Open Folder icon in the Query panel. </w:t>
+        <w:t xml:space="preserve">Select the Open Folder icon </w:t>
+      </w:r>
+      <w:r>
+        <w:rPr>
+          <w:noProof/>
+        </w:rPr>
+        <w:drawing>
+          <wp:inline distT="0" distB="0" distL="0" distR="0" wp14:anchorId="04C55758" wp14:editId="1192D77A">
+            <wp:extent cx="247650" cy="200025"/>
+            <wp:effectExtent l="0" t="0" r="0" b="9525"/>
+            <wp:docPr id="60" name="Picture 60"/>
+            <wp:cNvGraphicFramePr>
+              <a:graphicFrameLocks xmlns:a="http://schemas.openxmlformats.org/drawingml/2006/main" noChangeAspect="1"/>
+            </wp:cNvGraphicFramePr>
+            <a:graphic xmlns:a="http://schemas.openxmlformats.org/drawingml/2006/main">
+              <a:graphicData uri="http://schemas.openxmlformats.org/drawingml/2006/picture">
+                <pic:pic xmlns:pic="http://schemas.openxmlformats.org/drawingml/2006/picture">
+                  <pic:nvPicPr>
+                    <pic:cNvPr id="0" name="Picture 116"/>
+                    <pic:cNvPicPr>
+                      <a:picLocks noChangeAspect="1" noChangeArrowheads="1"/>
+                    </pic:cNvPicPr>
+                  </pic:nvPicPr>
+                  <pic:blipFill>
+                    <a:blip r:embed="rId36">
+                      <a:extLst>
+                        <a:ext uri="{28A0092B-C50C-407E-A947-70E740481C1C}">
+                          <a14:useLocalDpi xmlns:a14="http://schemas.microsoft.com/office/drawing/2010/main" val="0"/>
+                        </a:ext>
+                      </a:extLst>
+                    </a:blip>
+                    <a:srcRect/>
+                    <a:stretch>
+                      <a:fillRect/>
+                    </a:stretch>
+                  </pic:blipFill>
+                  <pic:spPr bwMode="auto">
+                    <a:xfrm>
+                      <a:off x="0" y="0"/>
+                      <a:ext cx="247650" cy="200025"/>
+                    </a:xfrm>
+                    <a:prstGeom prst="rect">
+                      <a:avLst/>
+                    </a:prstGeom>
+                    <a:noFill/>
+                    <a:ln>
+                      <a:noFill/>
+                    </a:ln>
+                  </pic:spPr>
+                </pic:pic>
+              </a:graphicData>
+            </a:graphic>
+          </wp:inline>
+        </w:drawing>
+      </w:r>
+      <w:r>
+        <w:t xml:space="preserve"> in the Query Panel.</w:t>
       </w:r>
     </w:p>
     <w:p>
@@ -13395,7 +13519,7 @@
         </w:rPr>
         <w:t>-</w:t>
       </w:r>
-      <w:commentRangeStart w:id="30"/>
+      <w:commentRangeStart w:id="29"/>
       <w:r>
         <w:rPr>
           <w:b/>
@@ -13425,12 +13549,12 @@
         </w:rPr>
         <w:t xml:space="preserve"> </w:t>
       </w:r>
-      <w:commentRangeEnd w:id="30"/>
+      <w:commentRangeEnd w:id="29"/>
       <w:r>
         <w:rPr>
           <w:rStyle w:val="CommentReference"/>
         </w:rPr>
-        <w:commentReference w:id="30"/>
+        <w:commentReference w:id="29"/>
       </w:r>
       <w:r>
         <w:t>. Double-click the file to load it into the query window.</w:t>
@@ -13485,7 +13609,7 @@
                     </pic:cNvPicPr>
                   </pic:nvPicPr>
                   <pic:blipFill>
-                    <a:blip r:embed="rId35">
+                    <a:blip r:embed="rId37">
                       <a:extLst>
                         <a:ext uri="{28A0092B-C50C-407E-A947-70E740481C1C}">
                           <a14:useLocalDpi xmlns:a14="http://schemas.microsoft.com/office/drawing/2010/main" val="0"/>
@@ -13535,31 +13659,16 @@
     </w:p>
     <w:p>
       <w:pPr>
-        <w:pStyle w:val="ListParagraph"/>
-      </w:pPr>
-    </w:p>
-    <w:p>
-      <w:pPr>
-        <w:tabs>
-          <w:tab w:val="left" w:pos="9360"/>
-        </w:tabs>
-      </w:pPr>
-      <w:r>
-        <w:tab/>
-      </w:r>
-    </w:p>
-    <w:p>
-      <w:pPr>
         <w:pStyle w:val="Heading1"/>
         <w:numPr>
-          <w:ilvl w:val="2"/>
+          <w:ilvl w:val="1"/>
           <w:numId w:val="22"/>
         </w:numPr>
         <w:tabs>
-          <w:tab w:val="left" w:pos="1080"/>
+          <w:tab w:val="left" w:pos="540"/>
         </w:tabs>
         <w:spacing w:before="120"/>
-        <w:ind w:firstLine="1350"/>
+        <w:ind w:left="0" w:firstLine="0"/>
       </w:pPr>
       <w:r>
         <w:t xml:space="preserve">How many people </w:t>
@@ -13578,7 +13687,33 @@
         <w:t xml:space="preserve"> the trial? </w:t>
       </w:r>
     </w:p>
-    <w:p/>
+    <w:p>
+      <w:r>
+        <w:t xml:space="preserve">You graph only contains the information for the one trial, you can count the number of </w:t>
+      </w:r>
+      <w:proofErr w:type="spellStart"/>
+      <w:r>
+        <w:rPr>
+          <w:i/>
+          <w:color w:val="632423" w:themeColor="accent2" w:themeShade="80"/>
+        </w:rPr>
+        <w:t>enrolledin</w:t>
+      </w:r>
+      <w:proofErr w:type="spellEnd"/>
+      <w:r>
+        <w:rPr>
+          <w:i/>
+          <w:color w:val="632423" w:themeColor="accent2" w:themeShade="80"/>
+        </w:rPr>
+        <w:t xml:space="preserve"> </w:t>
+      </w:r>
+      <w:r>
+        <w:t>relationship</w:t>
+      </w:r>
+      <w:r>
+        <w:t>s.</w:t>
+      </w:r>
+    </w:p>
     <w:p>
       <w:pPr>
         <w:pStyle w:val="ListParagraph"/>
@@ -13589,32 +13724,33 @@
         <w:ind w:left="720"/>
       </w:pPr>
       <w:r>
-        <w:t xml:space="preserve">Review the graph you created. You want </w:t>
-      </w:r>
-      <w:r>
-        <w:t xml:space="preserve">a count of the nodes that have an </w:t>
-      </w:r>
-      <w:proofErr w:type="spellStart"/>
-      <w:r>
-        <w:rPr>
-          <w:i/>
-          <w:color w:val="632423" w:themeColor="accent2" w:themeShade="80"/>
-        </w:rPr>
-        <w:t>enrolledin</w:t>
-      </w:r>
-      <w:proofErr w:type="spellEnd"/>
-      <w:r>
-        <w:rPr>
-          <w:i/>
-          <w:color w:val="632423" w:themeColor="accent2" w:themeShade="80"/>
-        </w:rPr>
-        <w:t xml:space="preserve"> </w:t>
-      </w:r>
-      <w:r>
-        <w:t>relationship.</w:t>
-      </w:r>
-    </w:p>
-    <w:p/>
+        <w:t xml:space="preserve">Load the SPARQL </w:t>
+      </w:r>
+      <w:r>
+        <w:t xml:space="preserve">query </w:t>
+      </w:r>
+      <w:r>
+        <w:rPr>
+          <w:b/>
+        </w:rPr>
+        <w:t>101-</w:t>
+      </w:r>
+      <w:r>
+        <w:rPr>
+          <w:b/>
+        </w:rPr>
+        <w:t>Count</w:t>
+      </w:r>
+      <w:r>
+        <w:rPr>
+          <w:b/>
+        </w:rPr>
+        <w:t>EnrolledIn.rq</w:t>
+      </w:r>
+      <w:r>
+        <w:t>.</w:t>
+      </w:r>
+    </w:p>
     <w:p>
       <w:pPr>
         <w:pStyle w:val="ListParagraph"/>
@@ -13625,9 +13761,98 @@
         <w:ind w:left="720"/>
       </w:pPr>
       <w:r>
-        <w:t>Selecting the number (COUNT) of those relationships is easy when you know SPARQL syntax:</w:t>
-      </w:r>
-    </w:p>
+        <w:t xml:space="preserve">Examine the query while the instructor explains how it relates to your graph. </w:t>
+      </w:r>
+    </w:p>
+    <w:p>
+      <w:pPr>
+        <w:pStyle w:val="ListParagraph"/>
+        <w:numPr>
+          <w:ilvl w:val="0"/>
+          <w:numId w:val="20"/>
+        </w:numPr>
+        <w:ind w:left="720"/>
+      </w:pPr>
+      <w:r>
+        <w:t xml:space="preserve">Execute the query. </w:t>
+      </w:r>
+    </w:p>
+    <w:p>
+      <w:pPr>
+        <w:pStyle w:val="ListParagraph"/>
+        <w:numPr>
+          <w:ilvl w:val="0"/>
+          <w:numId w:val="20"/>
+        </w:numPr>
+        <w:ind w:left="720"/>
+      </w:pPr>
+      <w:r>
+        <w:t>Note how the primary investigator is not included in the count.</w:t>
+      </w:r>
+    </w:p>
+    <w:p>
+      <w:pPr>
+        <w:pStyle w:val="ListParagraph"/>
+      </w:pPr>
+    </w:p>
+    <w:p>
+      <w:pPr>
+        <w:pStyle w:val="Heading1"/>
+        <w:numPr>
+          <w:ilvl w:val="1"/>
+          <w:numId w:val="22"/>
+        </w:numPr>
+        <w:tabs>
+          <w:tab w:val="left" w:pos="540"/>
+        </w:tabs>
+        <w:spacing w:before="120"/>
+        <w:ind w:left="0" w:firstLine="0"/>
+      </w:pPr>
+      <w:r>
+        <w:t>Find the names of people who</w:t>
+      </w:r>
+      <w:r>
+        <w:t xml:space="preserve"> </w:t>
+      </w:r>
+      <w:proofErr w:type="spellStart"/>
+      <w:r>
+        <w:rPr>
+          <w:rFonts w:ascii="Courier New" w:hAnsi="Courier New" w:cs="Courier New"/>
+          <w:i/>
+          <w:color w:val="632423" w:themeColor="accent2" w:themeShade="80"/>
+        </w:rPr>
+        <w:t>enrolledin</w:t>
+      </w:r>
+      <w:proofErr w:type="spellEnd"/>
+      <w:r>
+        <w:t xml:space="preserve"> your trial</w:t>
+      </w:r>
+      <w:r>
+        <w:t>.</w:t>
+      </w:r>
+      <w:r>
+        <w:t xml:space="preserve">  </w:t>
+      </w:r>
+    </w:p>
+    <w:p>
+      <w:r>
+        <w:t xml:space="preserve">In this example you want to select the name of the Persons enrolled in the trial. </w:t>
+      </w:r>
+    </w:p>
+    <w:p>
+      <w:pPr>
+        <w:pStyle w:val="ListParagraph"/>
+        <w:numPr>
+          <w:ilvl w:val="0"/>
+          <w:numId w:val="23"/>
+        </w:numPr>
+        <w:ind w:left="720"/>
+      </w:pPr>
+      <w:r>
+        <w:t>The result should be the Person's name:</w:t>
+      </w:r>
+    </w:p>
+    <w:p/>
     <w:p>
       <w:pPr>
         <w:ind w:left="1440"/>
@@ -13640,113 +13865,987 @@
       <w:r>
         <w:rPr>
           <w:rFonts w:ascii="Courier New" w:hAnsi="Courier New" w:cs="Courier New"/>
+          <w:color w:val="7030A0"/>
           <w:sz w:val="24"/>
           <w:szCs w:val="24"/>
         </w:rPr>
-        <w:t>SELECT (COUNT (?person) AS ?</w:t>
-      </w:r>
-      <w:proofErr w:type="spellStart"/>
+        <w:t>SELECT</w:t>
+      </w:r>
       <w:r>
         <w:rPr>
           <w:rFonts w:ascii="Courier New" w:hAnsi="Courier New" w:cs="Courier New"/>
           <w:sz w:val="24"/>
           <w:szCs w:val="24"/>
         </w:rPr>
-        <w:t>numP</w:t>
+        <w:t xml:space="preserve"> </w:t>
+      </w:r>
+      <w:r>
+        <w:rPr>
+          <w:rFonts w:ascii="Courier New" w:hAnsi="Courier New" w:cs="Courier New"/>
+          <w:color w:val="365F91" w:themeColor="accent1" w:themeShade="BF"/>
+          <w:sz w:val="24"/>
+          <w:szCs w:val="24"/>
+        </w:rPr>
+        <w:t>?name</w:t>
+      </w:r>
+    </w:p>
+    <w:p>
+      <w:pPr>
+        <w:pStyle w:val="ListParagraph"/>
+        <w:numPr>
+          <w:ilvl w:val="0"/>
+          <w:numId w:val="23"/>
+        </w:numPr>
+        <w:ind w:left="720"/>
+      </w:pPr>
+      <w:r>
+        <w:rPr>
+          <w:noProof/>
+        </w:rPr>
+        <w:drawing>
+          <wp:anchor distT="0" distB="0" distL="114300" distR="114300" simplePos="0" relativeHeight="251697152" behindDoc="1" locked="0" layoutInCell="1" allowOverlap="1" wp14:anchorId="0889F8DC" wp14:editId="337847FB">
+            <wp:simplePos x="0" y="0"/>
+            <wp:positionH relativeFrom="column">
+              <wp:posOffset>1085850</wp:posOffset>
+            </wp:positionH>
+            <wp:positionV relativeFrom="paragraph">
+              <wp:posOffset>324485</wp:posOffset>
+            </wp:positionV>
+            <wp:extent cx="3390900" cy="361950"/>
+            <wp:effectExtent l="0" t="0" r="0" b="0"/>
+            <wp:wrapTight wrapText="bothSides">
+              <wp:wrapPolygon edited="0">
+                <wp:start x="0" y="0"/>
+                <wp:lineTo x="0" y="20463"/>
+                <wp:lineTo x="21479" y="20463"/>
+                <wp:lineTo x="21479" y="0"/>
+                <wp:lineTo x="0" y="0"/>
+              </wp:wrapPolygon>
+            </wp:wrapTight>
+            <wp:docPr id="61" name="Picture 61"/>
+            <wp:cNvGraphicFramePr>
+              <a:graphicFrameLocks xmlns:a="http://schemas.openxmlformats.org/drawingml/2006/main" noChangeAspect="1"/>
+            </wp:cNvGraphicFramePr>
+            <a:graphic xmlns:a="http://schemas.openxmlformats.org/drawingml/2006/main">
+              <a:graphicData uri="http://schemas.openxmlformats.org/drawingml/2006/picture">
+                <pic:pic xmlns:pic="http://schemas.openxmlformats.org/drawingml/2006/picture">
+                  <pic:nvPicPr>
+                    <pic:cNvPr id="0" name="Picture 117"/>
+                    <pic:cNvPicPr>
+                      <a:picLocks noChangeAspect="1" noChangeArrowheads="1"/>
+                    </pic:cNvPicPr>
+                  </pic:nvPicPr>
+                  <pic:blipFill>
+                    <a:blip r:embed="rId38">
+                      <a:extLst>
+                        <a:ext uri="{28A0092B-C50C-407E-A947-70E740481C1C}">
+                          <a14:useLocalDpi xmlns:a14="http://schemas.microsoft.com/office/drawing/2010/main" val="0"/>
+                        </a:ext>
+                      </a:extLst>
+                    </a:blip>
+                    <a:srcRect/>
+                    <a:stretch>
+                      <a:fillRect/>
+                    </a:stretch>
+                  </pic:blipFill>
+                  <pic:spPr bwMode="auto">
+                    <a:xfrm>
+                      <a:off x="0" y="0"/>
+                      <a:ext cx="3390900" cy="361950"/>
+                    </a:xfrm>
+                    <a:prstGeom prst="rect">
+                      <a:avLst/>
+                    </a:prstGeom>
+                    <a:noFill/>
+                    <a:ln>
+                      <a:noFill/>
+                    </a:ln>
+                  </pic:spPr>
+                </pic:pic>
+              </a:graphicData>
+            </a:graphic>
+            <wp14:sizeRelH relativeFrom="page">
+              <wp14:pctWidth>0</wp14:pctWidth>
+            </wp14:sizeRelH>
+            <wp14:sizeRelV relativeFrom="page">
+              <wp14:pctHeight>0</wp14:pctHeight>
+            </wp14:sizeRelV>
+          </wp:anchor>
+        </w:drawing>
+      </w:r>
+      <w:r>
+        <w:t xml:space="preserve">Your query must first identify Person nodes that have the </w:t>
+      </w:r>
+      <w:proofErr w:type="spellStart"/>
+      <w:r>
+        <w:rPr>
+          <w:b/>
+          <w:i/>
+          <w:color w:val="632423" w:themeColor="accent2" w:themeShade="80"/>
+        </w:rPr>
+        <w:t>enrolledin</w:t>
       </w:r>
       <w:proofErr w:type="spellEnd"/>
       <w:r>
+        <w:rPr>
+          <w:color w:val="632423" w:themeColor="accent2" w:themeShade="80"/>
+        </w:rPr>
+        <w:t xml:space="preserve"> </w:t>
+      </w:r>
+      <w:r>
+        <w:t>relation:</w:t>
+      </w:r>
+    </w:p>
+    <w:p/>
+    <w:p/>
+    <w:p>
+      <w:pPr>
+        <w:ind w:left="1440"/>
+        <w:rPr>
+          <w:rFonts w:ascii="Courier New" w:hAnsi="Courier New" w:cs="Courier New"/>
+          <w:color w:val="7030A0"/>
+          <w:sz w:val="24"/>
+          <w:szCs w:val="24"/>
+        </w:rPr>
+      </w:pPr>
+      <w:r>
+        <w:rPr>
+          <w:rFonts w:ascii="Courier New" w:hAnsi="Courier New" w:cs="Courier New"/>
+          <w:color w:val="7030A0"/>
+          <w:sz w:val="24"/>
+          <w:szCs w:val="24"/>
+        </w:rPr>
+        <w:t xml:space="preserve">  </w:t>
+      </w:r>
+      <w:r>
+        <w:rPr>
+          <w:rFonts w:ascii="Courier New" w:hAnsi="Courier New" w:cs="Courier New"/>
+          <w:color w:val="365F91" w:themeColor="accent1" w:themeShade="BF"/>
+          <w:sz w:val="24"/>
+          <w:szCs w:val="24"/>
+        </w:rPr>
+        <w:t>?person</w:t>
+      </w:r>
+      <w:r>
+        <w:rPr>
+          <w:rFonts w:ascii="Courier New" w:hAnsi="Courier New" w:cs="Courier New"/>
+          <w:color w:val="7030A0"/>
+          <w:sz w:val="24"/>
+          <w:szCs w:val="24"/>
+        </w:rPr>
+        <w:t xml:space="preserve"> </w:t>
+      </w:r>
+      <w:proofErr w:type="spellStart"/>
+      <w:r>
+        <w:rPr>
+          <w:rFonts w:ascii="Courier New" w:hAnsi="Courier New" w:cs="Courier New"/>
+          <w:color w:val="7030A0"/>
+          <w:sz w:val="24"/>
+          <w:szCs w:val="24"/>
+        </w:rPr>
+        <w:t>eg:enrolledin</w:t>
+      </w:r>
+      <w:proofErr w:type="spellEnd"/>
+      <w:r>
+        <w:rPr>
+          <w:rFonts w:ascii="Courier New" w:hAnsi="Courier New" w:cs="Courier New"/>
+          <w:color w:val="7030A0"/>
+          <w:sz w:val="24"/>
+          <w:szCs w:val="24"/>
+        </w:rPr>
+        <w:t xml:space="preserve"> </w:t>
+      </w:r>
+      <w:r>
+        <w:rPr>
+          <w:rFonts w:ascii="Courier New" w:hAnsi="Courier New" w:cs="Courier New"/>
+          <w:color w:val="365F91" w:themeColor="accent1" w:themeShade="BF"/>
+          <w:sz w:val="24"/>
+          <w:szCs w:val="24"/>
+        </w:rPr>
+        <w:t xml:space="preserve">?trial </w:t>
+      </w:r>
+      <w:r>
+        <w:rPr>
+          <w:rFonts w:ascii="Courier New" w:hAnsi="Courier New" w:cs="Courier New"/>
+          <w:color w:val="7030A0"/>
+          <w:sz w:val="24"/>
+          <w:szCs w:val="24"/>
+        </w:rPr>
+        <w:t>;</w:t>
+      </w:r>
+    </w:p>
+    <w:p>
+      <w:pPr>
+        <w:pStyle w:val="ListParagraph"/>
+        <w:numPr>
+          <w:ilvl w:val="0"/>
+          <w:numId w:val="23"/>
+        </w:numPr>
+        <w:ind w:left="720"/>
+      </w:pPr>
+      <w:r>
+        <w:lastRenderedPageBreak/>
+        <w:t>Then follow from that Person node using the name relation to find their name.</w:t>
+      </w:r>
+    </w:p>
+    <w:p>
+      <w:r>
+        <w:rPr>
+          <w:noProof/>
+        </w:rPr>
+        <w:drawing>
+          <wp:anchor distT="0" distB="0" distL="114300" distR="114300" simplePos="0" relativeHeight="251698176" behindDoc="1" locked="0" layoutInCell="1" allowOverlap="1" wp14:anchorId="6DF90DC3" wp14:editId="7E161DCD">
+            <wp:simplePos x="0" y="0"/>
+            <wp:positionH relativeFrom="column">
+              <wp:posOffset>1143000</wp:posOffset>
+            </wp:positionH>
+            <wp:positionV relativeFrom="paragraph">
+              <wp:posOffset>11430</wp:posOffset>
+            </wp:positionV>
+            <wp:extent cx="3457575" cy="333375"/>
+            <wp:effectExtent l="0" t="0" r="9525" b="9525"/>
+            <wp:wrapTight wrapText="bothSides">
+              <wp:wrapPolygon edited="0">
+                <wp:start x="0" y="0"/>
+                <wp:lineTo x="0" y="20983"/>
+                <wp:lineTo x="21540" y="20983"/>
+                <wp:lineTo x="21540" y="0"/>
+                <wp:lineTo x="0" y="0"/>
+              </wp:wrapPolygon>
+            </wp:wrapTight>
+            <wp:docPr id="63" name="Picture 63"/>
+            <wp:cNvGraphicFramePr>
+              <a:graphicFrameLocks xmlns:a="http://schemas.openxmlformats.org/drawingml/2006/main" noChangeAspect="1"/>
+            </wp:cNvGraphicFramePr>
+            <a:graphic xmlns:a="http://schemas.openxmlformats.org/drawingml/2006/main">
+              <a:graphicData uri="http://schemas.openxmlformats.org/drawingml/2006/picture">
+                <pic:pic xmlns:pic="http://schemas.openxmlformats.org/drawingml/2006/picture">
+                  <pic:nvPicPr>
+                    <pic:cNvPr id="0" name="Picture 119"/>
+                    <pic:cNvPicPr>
+                      <a:picLocks noChangeAspect="1" noChangeArrowheads="1"/>
+                    </pic:cNvPicPr>
+                  </pic:nvPicPr>
+                  <pic:blipFill>
+                    <a:blip r:embed="rId39">
+                      <a:extLst>
+                        <a:ext uri="{28A0092B-C50C-407E-A947-70E740481C1C}">
+                          <a14:useLocalDpi xmlns:a14="http://schemas.microsoft.com/office/drawing/2010/main" val="0"/>
+                        </a:ext>
+                      </a:extLst>
+                    </a:blip>
+                    <a:srcRect/>
+                    <a:stretch>
+                      <a:fillRect/>
+                    </a:stretch>
+                  </pic:blipFill>
+                  <pic:spPr bwMode="auto">
+                    <a:xfrm>
+                      <a:off x="0" y="0"/>
+                      <a:ext cx="3457575" cy="333375"/>
+                    </a:xfrm>
+                    <a:prstGeom prst="rect">
+                      <a:avLst/>
+                    </a:prstGeom>
+                    <a:noFill/>
+                    <a:ln>
+                      <a:noFill/>
+                    </a:ln>
+                  </pic:spPr>
+                </pic:pic>
+              </a:graphicData>
+            </a:graphic>
+            <wp14:sizeRelH relativeFrom="page">
+              <wp14:pctWidth>0</wp14:pctWidth>
+            </wp14:sizeRelH>
+            <wp14:sizeRelV relativeFrom="page">
+              <wp14:pctHeight>0</wp14:pctHeight>
+            </wp14:sizeRelV>
+          </wp:anchor>
+        </w:drawing>
+      </w:r>
+    </w:p>
+    <w:p/>
+    <w:p>
+      <w:pPr>
+        <w:ind w:left="1440"/>
+        <w:rPr>
+          <w:rFonts w:ascii="Courier New" w:hAnsi="Courier New" w:cs="Courier New"/>
+          <w:color w:val="365F91" w:themeColor="accent1" w:themeShade="BF"/>
+          <w:sz w:val="24"/>
+          <w:szCs w:val="24"/>
+        </w:rPr>
+      </w:pPr>
+      <w:r>
+        <w:rPr>
+          <w:rFonts w:ascii="Courier New" w:hAnsi="Courier New" w:cs="Courier New"/>
+          <w:color w:val="365F91" w:themeColor="accent1" w:themeShade="BF"/>
+          <w:sz w:val="24"/>
+          <w:szCs w:val="24"/>
+        </w:rPr>
+        <w:t xml:space="preserve">  ?person </w:t>
+      </w:r>
+      <w:proofErr w:type="spellStart"/>
+      <w:r>
+        <w:rPr>
+          <w:rFonts w:ascii="Courier New" w:hAnsi="Courier New" w:cs="Courier New"/>
+          <w:color w:val="7030A0"/>
+          <w:sz w:val="24"/>
+          <w:szCs w:val="24"/>
+        </w:rPr>
+        <w:t>eg:enrolledin</w:t>
+      </w:r>
+      <w:proofErr w:type="spellEnd"/>
+      <w:r>
+        <w:rPr>
+          <w:rFonts w:ascii="Courier New" w:hAnsi="Courier New" w:cs="Courier New"/>
+          <w:color w:val="365F91" w:themeColor="accent1" w:themeShade="BF"/>
+          <w:sz w:val="24"/>
+          <w:szCs w:val="24"/>
+        </w:rPr>
+        <w:t xml:space="preserve"> ?trial ;</w:t>
+      </w:r>
+    </w:p>
+    <w:p>
+      <w:pPr>
+        <w:ind w:left="1440"/>
+        <w:rPr>
+          <w:rFonts w:ascii="Courier New" w:hAnsi="Courier New" w:cs="Courier New"/>
+          <w:color w:val="365F91" w:themeColor="accent1" w:themeShade="BF"/>
+          <w:sz w:val="24"/>
+          <w:szCs w:val="24"/>
+        </w:rPr>
+      </w:pPr>
+      <w:r>
+        <w:rPr>
+          <w:rFonts w:ascii="Courier New" w:hAnsi="Courier New" w:cs="Courier New"/>
+          <w:color w:val="365F91" w:themeColor="accent1" w:themeShade="BF"/>
+          <w:sz w:val="24"/>
+          <w:szCs w:val="24"/>
+        </w:rPr>
+        <w:t xml:space="preserve">          </w:t>
+      </w:r>
+      <w:proofErr w:type="spellStart"/>
+      <w:r>
+        <w:rPr>
+          <w:rFonts w:ascii="Courier New" w:hAnsi="Courier New" w:cs="Courier New"/>
+          <w:color w:val="7030A0"/>
+          <w:sz w:val="24"/>
+          <w:szCs w:val="24"/>
+        </w:rPr>
+        <w:t>schema:name</w:t>
+      </w:r>
+      <w:proofErr w:type="spellEnd"/>
+      <w:r>
+        <w:rPr>
+          <w:rFonts w:ascii="Courier New" w:hAnsi="Courier New" w:cs="Courier New"/>
+          <w:color w:val="365F91" w:themeColor="accent1" w:themeShade="BF"/>
+          <w:sz w:val="24"/>
+          <w:szCs w:val="24"/>
+        </w:rPr>
+        <w:t xml:space="preserve">   ?name .</w:t>
+      </w:r>
+    </w:p>
+    <w:p>
+      <w:pPr>
+        <w:pStyle w:val="ListParagraph"/>
+        <w:numPr>
+          <w:ilvl w:val="0"/>
+          <w:numId w:val="23"/>
+        </w:numPr>
+        <w:ind w:left="720"/>
+      </w:pPr>
+      <w:r>
+        <w:t>Try writing and executing the query in the query window using the code snippets above.</w:t>
+      </w:r>
+    </w:p>
+    <w:p>
+      <w:pPr>
+        <w:pStyle w:val="ListParagraph"/>
+        <w:numPr>
+          <w:ilvl w:val="0"/>
+          <w:numId w:val="23"/>
+        </w:numPr>
+        <w:ind w:left="720"/>
+      </w:pPr>
+      <w:r>
+        <w:t xml:space="preserve">If you have trouble, load and execute the query:  </w:t>
+      </w:r>
+      <w:r>
+        <w:rPr>
+          <w:b/>
+        </w:rPr>
+        <w:t>102-NameEnrolledIn.rq</w:t>
+      </w:r>
+    </w:p>
+    <w:p>
+      <w:pPr>
+        <w:pStyle w:val="Heading1"/>
+        <w:numPr>
+          <w:ilvl w:val="1"/>
+          <w:numId w:val="22"/>
+        </w:numPr>
+        <w:tabs>
+          <w:tab w:val="left" w:pos="540"/>
+        </w:tabs>
+        <w:spacing w:before="120"/>
+        <w:ind w:left="0" w:firstLine="0"/>
+      </w:pPr>
+      <w:r>
+        <w:t>List the names of the people in each treatment type.</w:t>
+      </w:r>
+    </w:p>
+    <w:p>
+      <w:r>
+        <w:t>Adapt your query in the previous exercise to c</w:t>
+      </w:r>
+      <w:r>
+        <w:t>reate a list of the people within each type of treatment.</w:t>
+      </w:r>
+    </w:p>
+    <w:p>
+      <w:pPr>
+        <w:pStyle w:val="ListParagraph"/>
+        <w:numPr>
+          <w:ilvl w:val="0"/>
+          <w:numId w:val="24"/>
+        </w:numPr>
+        <w:ind w:left="720"/>
+      </w:pPr>
+      <w:r>
+        <w:t>Change your SELECT statement to select treatment type and name variables. Example:</w:t>
+      </w:r>
+    </w:p>
+    <w:p>
+      <w:pPr>
+        <w:ind w:firstLine="720"/>
         <w:rPr>
           <w:rFonts w:ascii="Courier New" w:hAnsi="Courier New" w:cs="Courier New"/>
           <w:sz w:val="24"/>
           <w:szCs w:val="24"/>
         </w:rPr>
-        <w:t>)</w:t>
-      </w:r>
-    </w:p>
-    <w:p>
-      <w:r>
-        <w:t>Solution:  101-EnrolledIn.rq</w:t>
-      </w:r>
-    </w:p>
-    <w:p>
-      <w:pPr>
-        <w:tabs>
-          <w:tab w:val="left" w:pos="9360"/>
-        </w:tabs>
-      </w:pPr>
-      <w:r>
-        <w:tab/>
-      </w:r>
-    </w:p>
-    <w:p>
-      <w:pPr>
-        <w:pStyle w:val="Heading1"/>
+      </w:pPr>
+      <w:r>
+        <w:rPr>
+          <w:rFonts w:ascii="Courier New" w:hAnsi="Courier New" w:cs="Courier New"/>
+          <w:color w:val="7030A0"/>
+          <w:sz w:val="24"/>
+          <w:szCs w:val="24"/>
+        </w:rPr>
+        <w:t>SELECT</w:t>
+      </w:r>
+      <w:r>
+        <w:rPr>
+          <w:rFonts w:ascii="Courier New" w:hAnsi="Courier New" w:cs="Courier New"/>
+          <w:sz w:val="24"/>
+          <w:szCs w:val="24"/>
+        </w:rPr>
+        <w:t xml:space="preserve"> </w:t>
+      </w:r>
+      <w:r>
+        <w:rPr>
+          <w:rFonts w:ascii="Courier New" w:hAnsi="Courier New" w:cs="Courier New"/>
+          <w:color w:val="365F91" w:themeColor="accent1" w:themeShade="BF"/>
+          <w:sz w:val="24"/>
+          <w:szCs w:val="24"/>
+          <w:highlight w:val="yellow"/>
+        </w:rPr>
+        <w:t>?</w:t>
+      </w:r>
+      <w:proofErr w:type="spellStart"/>
+      <w:r>
+        <w:rPr>
+          <w:rFonts w:ascii="Courier New" w:hAnsi="Courier New" w:cs="Courier New"/>
+          <w:color w:val="365F91" w:themeColor="accent1" w:themeShade="BF"/>
+          <w:sz w:val="24"/>
+          <w:szCs w:val="24"/>
+          <w:highlight w:val="yellow"/>
+        </w:rPr>
+        <w:t>treattype</w:t>
+      </w:r>
+      <w:proofErr w:type="spellEnd"/>
+      <w:r>
+        <w:rPr>
+          <w:rFonts w:ascii="Courier New" w:hAnsi="Courier New" w:cs="Courier New"/>
+          <w:color w:val="365F91" w:themeColor="accent1" w:themeShade="BF"/>
+          <w:sz w:val="24"/>
+          <w:szCs w:val="24"/>
+        </w:rPr>
+        <w:t xml:space="preserve"> </w:t>
+      </w:r>
+      <w:r>
+        <w:rPr>
+          <w:rFonts w:ascii="Courier New" w:hAnsi="Courier New" w:cs="Courier New"/>
+          <w:color w:val="365F91" w:themeColor="accent1" w:themeShade="BF"/>
+          <w:sz w:val="24"/>
+          <w:szCs w:val="24"/>
+        </w:rPr>
+        <w:t>?name</w:t>
+      </w:r>
+    </w:p>
+    <w:p>
+      <w:pPr>
+        <w:pStyle w:val="ListParagraph"/>
         <w:numPr>
-          <w:ilvl w:val="2"/>
-          <w:numId w:val="22"/>
+          <w:ilvl w:val="0"/>
+          <w:numId w:val="24"/>
         </w:numPr>
-        <w:tabs>
-          <w:tab w:val="left" w:pos="1080"/>
-        </w:tabs>
-        <w:spacing w:before="120"/>
-        <w:ind w:firstLine="1350"/>
-      </w:pPr>
-      <w:r>
-        <w:lastRenderedPageBreak/>
-        <w:t>How</w:t>
-      </w:r>
-      <w:r>
-        <w:rPr>
-          <w:b w:val="0"/>
+        <w:ind w:left="720"/>
+      </w:pPr>
+      <w:r>
+        <w:t>Change your</w:t>
+      </w:r>
+      <w:r>
+        <w:t xml:space="preserve"> WHERE </w:t>
+      </w:r>
+      <w:r>
+        <w:t>statement</w:t>
+      </w:r>
+      <w:r>
+        <w:t xml:space="preserve"> to include the path from ?person to ?treatment through the </w:t>
+      </w:r>
+      <w:r>
+        <w:rPr>
+          <w:b/>
+          <w:i/>
+          <w:color w:val="632423" w:themeColor="accent2" w:themeShade="80"/>
+        </w:rPr>
+        <w:t>treatment</w:t>
+      </w:r>
+      <w:r>
+        <w:t xml:space="preserve"> relation, then follow </w:t>
+      </w:r>
+      <w:r>
+        <w:rPr>
+          <w:b/>
+          <w:i/>
+        </w:rPr>
+        <w:t>from</w:t>
+      </w:r>
+      <w:r>
+        <w:t xml:space="preserve"> the ?treatment </w:t>
+      </w:r>
+      <w:r>
+        <w:rPr>
+          <w:b/>
+          <w:i/>
+        </w:rPr>
+        <w:t>to</w:t>
+      </w:r>
+      <w:r>
+        <w:t xml:space="preserve"> the treatment type by following the </w:t>
+      </w:r>
+      <w:proofErr w:type="spellStart"/>
+      <w:r>
+        <w:rPr>
+          <w:b/>
+          <w:i/>
+          <w:color w:val="632423" w:themeColor="accent2" w:themeShade="80"/>
+        </w:rPr>
+        <w:t>treatmenttyp</w:t>
+      </w:r>
+      <w:r>
+        <w:t>e</w:t>
+      </w:r>
+      <w:proofErr w:type="spellEnd"/>
+      <w:r>
+        <w:t xml:space="preserve"> relation.</w:t>
+      </w:r>
+    </w:p>
+    <w:p>
+      <w:pPr>
+        <w:ind w:firstLine="720"/>
+        <w:rPr>
+          <w:rFonts w:ascii="Courier New" w:hAnsi="Courier New" w:cs="Courier New"/>
+          <w:color w:val="7030A0"/>
+          <w:sz w:val="24"/>
+          <w:szCs w:val="24"/>
+        </w:rPr>
+      </w:pPr>
+      <w:r>
+        <w:rPr>
+          <w:rFonts w:ascii="Courier New" w:hAnsi="Courier New" w:cs="Courier New"/>
+          <w:color w:val="365F91" w:themeColor="accent1" w:themeShade="BF"/>
+          <w:sz w:val="24"/>
+          <w:szCs w:val="24"/>
+        </w:rPr>
+        <w:t>?person</w:t>
+      </w:r>
+      <w:r>
+        <w:rPr>
+          <w:rFonts w:ascii="Courier New" w:hAnsi="Courier New" w:cs="Courier New"/>
+          <w:color w:val="7030A0"/>
+          <w:sz w:val="24"/>
+          <w:szCs w:val="24"/>
         </w:rPr>
         <w:t xml:space="preserve"> </w:t>
       </w:r>
-      <w:r>
-        <w:t>many people</w:t>
-      </w:r>
-      <w:r>
+      <w:proofErr w:type="spellStart"/>
+      <w:r>
+        <w:rPr>
+          <w:rFonts w:ascii="Courier New" w:hAnsi="Courier New" w:cs="Courier New"/>
+          <w:color w:val="7030A0"/>
+          <w:sz w:val="24"/>
+          <w:szCs w:val="24"/>
+        </w:rPr>
+        <w:t>eg:enrolledin</w:t>
+      </w:r>
+      <w:proofErr w:type="spellEnd"/>
+      <w:r>
+        <w:rPr>
+          <w:rFonts w:ascii="Courier New" w:hAnsi="Courier New" w:cs="Courier New"/>
+          <w:color w:val="7030A0"/>
+          <w:sz w:val="24"/>
+          <w:szCs w:val="24"/>
+        </w:rPr>
         <w:t xml:space="preserve"> </w:t>
       </w:r>
       <w:r>
-        <w:t xml:space="preserve">have each type of </w:t>
-      </w:r>
-      <w:r>
-        <w:t>treatment (Active, Placebo)?</w:t>
-      </w:r>
-    </w:p>
-    <w:p>
-      <w:r>
-        <w:t xml:space="preserve">Adapt your query from </w:t>
+        <w:rPr>
+          <w:rFonts w:ascii="Courier New" w:hAnsi="Courier New" w:cs="Courier New"/>
+          <w:color w:val="365F91" w:themeColor="accent1" w:themeShade="BF"/>
+          <w:sz w:val="24"/>
+          <w:szCs w:val="24"/>
+        </w:rPr>
+        <w:t>?trial</w:t>
+      </w:r>
+      <w:r>
+        <w:rPr>
+          <w:rFonts w:ascii="Courier New" w:hAnsi="Courier New" w:cs="Courier New"/>
+          <w:color w:val="7030A0"/>
+          <w:sz w:val="24"/>
+          <w:szCs w:val="24"/>
+        </w:rPr>
+        <w:t xml:space="preserve"> ;</w:t>
+      </w:r>
+    </w:p>
+    <w:p>
+      <w:pPr>
+        <w:ind w:firstLine="720"/>
+        <w:rPr>
+          <w:rFonts w:ascii="Courier New" w:hAnsi="Courier New" w:cs="Courier New"/>
+          <w:color w:val="7030A0"/>
+          <w:sz w:val="24"/>
+          <w:szCs w:val="24"/>
+          <w:highlight w:val="yellow"/>
+        </w:rPr>
+      </w:pPr>
+      <w:r>
+        <w:rPr>
+          <w:rFonts w:ascii="Courier New" w:hAnsi="Courier New" w:cs="Courier New"/>
+          <w:color w:val="7030A0"/>
+          <w:sz w:val="24"/>
+          <w:szCs w:val="24"/>
+        </w:rPr>
+        <w:t xml:space="preserve">          </w:t>
       </w:r>
       <w:proofErr w:type="spellStart"/>
       <w:r>
-        <w:t>x.x.x</w:t>
+        <w:rPr>
+          <w:rFonts w:ascii="Courier New" w:hAnsi="Courier New" w:cs="Courier New"/>
+          <w:color w:val="7030A0"/>
+          <w:sz w:val="24"/>
+          <w:szCs w:val="24"/>
+        </w:rPr>
+        <w:t>schema:name</w:t>
       </w:r>
       <w:proofErr w:type="spellEnd"/>
       <w:r>
-        <w:t xml:space="preserve"> (above) to count the number of Person's that have each treatment.</w:t>
-      </w:r>
-    </w:p>
-    <w:p/>
-    <w:p>
-      <w:r>
-        <w:t>Hint:  &lt;how to do the BY for each&gt;</w:t>
-      </w:r>
-    </w:p>
-    <w:p/>
-    <w:p>
-      <w:r>
-        <w:t>ANSWER:  xxx</w:t>
-      </w:r>
-      <w:r>
+        <w:rPr>
+          <w:rFonts w:ascii="Courier New" w:hAnsi="Courier New" w:cs="Courier New"/>
+          <w:color w:val="7030A0"/>
+          <w:sz w:val="24"/>
+          <w:szCs w:val="24"/>
+        </w:rPr>
+        <w:t xml:space="preserve">   </w:t>
+      </w:r>
+      <w:r>
+        <w:rPr>
+          <w:rFonts w:ascii="Courier New" w:hAnsi="Courier New" w:cs="Courier New"/>
+          <w:color w:val="365F91" w:themeColor="accent1" w:themeShade="BF"/>
+          <w:sz w:val="24"/>
+          <w:szCs w:val="24"/>
+        </w:rPr>
+        <w:t>?name</w:t>
+      </w:r>
+      <w:r>
+        <w:rPr>
+          <w:rFonts w:ascii="Courier New" w:hAnsi="Courier New" w:cs="Courier New"/>
+          <w:color w:val="7030A0"/>
+          <w:sz w:val="24"/>
+          <w:szCs w:val="24"/>
+        </w:rPr>
+        <w:t xml:space="preserve"> </w:t>
+      </w:r>
+      <w:r>
+        <w:rPr>
+          <w:rFonts w:ascii="Courier New" w:hAnsi="Courier New" w:cs="Courier New"/>
+          <w:color w:val="7030A0"/>
+          <w:sz w:val="24"/>
+          <w:szCs w:val="24"/>
+          <w:highlight w:val="yellow"/>
+        </w:rPr>
+        <w:t>;</w:t>
+      </w:r>
+    </w:p>
+    <w:p>
+      <w:pPr>
+        <w:ind w:firstLine="720"/>
+        <w:rPr>
+          <w:rFonts w:ascii="Courier New" w:hAnsi="Courier New" w:cs="Courier New"/>
+          <w:color w:val="7030A0"/>
+          <w:sz w:val="24"/>
+          <w:szCs w:val="24"/>
+          <w:highlight w:val="yellow"/>
+        </w:rPr>
+      </w:pPr>
+      <w:r>
+        <w:rPr>
+          <w:rFonts w:ascii="Courier New" w:hAnsi="Courier New" w:cs="Courier New"/>
+          <w:color w:val="7030A0"/>
+          <w:sz w:val="24"/>
+          <w:szCs w:val="24"/>
+          <w:highlight w:val="yellow"/>
+        </w:rPr>
+        <w:t xml:space="preserve">          </w:t>
+      </w:r>
+      <w:proofErr w:type="spellStart"/>
+      <w:r>
+        <w:rPr>
+          <w:rFonts w:ascii="Courier New" w:hAnsi="Courier New" w:cs="Courier New"/>
+          <w:color w:val="7030A0"/>
+          <w:sz w:val="24"/>
+          <w:szCs w:val="24"/>
+          <w:highlight w:val="yellow"/>
+        </w:rPr>
+        <w:t>eg:treatment</w:t>
+      </w:r>
+      <w:proofErr w:type="spellEnd"/>
+      <w:r>
+        <w:rPr>
+          <w:rFonts w:ascii="Courier New" w:hAnsi="Courier New" w:cs="Courier New"/>
+          <w:color w:val="7030A0"/>
+          <w:sz w:val="24"/>
+          <w:szCs w:val="24"/>
+          <w:highlight w:val="yellow"/>
+        </w:rPr>
+        <w:t xml:space="preserve">  </w:t>
+      </w:r>
+      <w:r>
+        <w:rPr>
+          <w:rFonts w:ascii="Courier New" w:hAnsi="Courier New" w:cs="Courier New"/>
+          <w:color w:val="365F91" w:themeColor="accent1" w:themeShade="BF"/>
+          <w:sz w:val="24"/>
+          <w:szCs w:val="24"/>
+          <w:highlight w:val="yellow"/>
+        </w:rPr>
+        <w:t>?treatment</w:t>
+      </w:r>
+      <w:r>
+        <w:rPr>
+          <w:rFonts w:ascii="Courier New" w:hAnsi="Courier New" w:cs="Courier New"/>
+          <w:color w:val="7030A0"/>
+          <w:sz w:val="24"/>
+          <w:szCs w:val="24"/>
+          <w:highlight w:val="yellow"/>
+        </w:rPr>
+        <w:t>.</w:t>
+      </w:r>
+    </w:p>
+    <w:p>
+      <w:pPr>
+        <w:ind w:firstLine="720"/>
+        <w:rPr>
+          <w:rFonts w:ascii="Courier New" w:hAnsi="Courier New" w:cs="Courier New"/>
+          <w:color w:val="7030A0"/>
+          <w:sz w:val="24"/>
+          <w:szCs w:val="24"/>
+        </w:rPr>
+      </w:pPr>
+      <w:r>
+        <w:rPr>
+          <w:rFonts w:ascii="Courier New" w:hAnsi="Courier New" w:cs="Courier New"/>
+          <w:color w:val="7030A0"/>
+          <w:sz w:val="24"/>
+          <w:szCs w:val="24"/>
+          <w:highlight w:val="yellow"/>
+        </w:rPr>
+        <w:t xml:space="preserve">  </w:t>
+      </w:r>
+      <w:r>
+        <w:rPr>
+          <w:rFonts w:ascii="Courier New" w:hAnsi="Courier New" w:cs="Courier New"/>
+          <w:color w:val="365F91" w:themeColor="accent1" w:themeShade="BF"/>
+          <w:sz w:val="24"/>
+          <w:szCs w:val="24"/>
+          <w:highlight w:val="yellow"/>
+        </w:rPr>
+        <w:t>?treatment</w:t>
+      </w:r>
+      <w:r>
+        <w:rPr>
+          <w:rFonts w:ascii="Courier New" w:hAnsi="Courier New" w:cs="Courier New"/>
+          <w:color w:val="7030A0"/>
+          <w:sz w:val="24"/>
+          <w:szCs w:val="24"/>
+          <w:highlight w:val="yellow"/>
+        </w:rPr>
+        <w:t xml:space="preserve"> </w:t>
+      </w:r>
+      <w:proofErr w:type="spellStart"/>
+      <w:r>
+        <w:rPr>
+          <w:rFonts w:ascii="Courier New" w:hAnsi="Courier New" w:cs="Courier New"/>
+          <w:color w:val="7030A0"/>
+          <w:sz w:val="24"/>
+          <w:szCs w:val="24"/>
+          <w:highlight w:val="yellow"/>
+        </w:rPr>
+        <w:t>eg:treatmenttype</w:t>
+      </w:r>
+      <w:proofErr w:type="spellEnd"/>
+      <w:r>
+        <w:rPr>
+          <w:rFonts w:ascii="Courier New" w:hAnsi="Courier New" w:cs="Courier New"/>
+          <w:color w:val="7030A0"/>
+          <w:sz w:val="24"/>
+          <w:szCs w:val="24"/>
+          <w:highlight w:val="yellow"/>
+        </w:rPr>
+        <w:t xml:space="preserve"> </w:t>
+      </w:r>
+      <w:r>
+        <w:rPr>
+          <w:rFonts w:ascii="Courier New" w:hAnsi="Courier New" w:cs="Courier New"/>
+          <w:color w:val="365F91" w:themeColor="accent1" w:themeShade="BF"/>
+          <w:sz w:val="24"/>
+          <w:szCs w:val="24"/>
+          <w:highlight w:val="yellow"/>
+        </w:rPr>
+        <w:t>?</w:t>
+      </w:r>
+      <w:proofErr w:type="spellStart"/>
+      <w:r>
+        <w:rPr>
+          <w:rFonts w:ascii="Courier New" w:hAnsi="Courier New" w:cs="Courier New"/>
+          <w:color w:val="365F91" w:themeColor="accent1" w:themeShade="BF"/>
+          <w:sz w:val="24"/>
+          <w:szCs w:val="24"/>
+          <w:highlight w:val="yellow"/>
+        </w:rPr>
+        <w:t>treattype</w:t>
+      </w:r>
+      <w:proofErr w:type="spellEnd"/>
+      <w:r>
+        <w:rPr>
+          <w:rFonts w:ascii="Courier New" w:hAnsi="Courier New" w:cs="Courier New"/>
+          <w:color w:val="7030A0"/>
+          <w:sz w:val="24"/>
+          <w:szCs w:val="24"/>
+          <w:highlight w:val="yellow"/>
+        </w:rPr>
+        <w:t>;</w:t>
+      </w:r>
+      <w:r>
+        <w:rPr>
+          <w:rFonts w:ascii="Courier New" w:hAnsi="Courier New" w:cs="Courier New"/>
+          <w:color w:val="7030A0"/>
+          <w:sz w:val="24"/>
+          <w:szCs w:val="24"/>
+        </w:rPr>
+        <w:t xml:space="preserve">  </w:t>
+      </w:r>
+    </w:p>
+    <w:p>
+      <w:pPr>
+        <w:pStyle w:val="ListParagraph"/>
+        <w:numPr>
+          <w:ilvl w:val="0"/>
+          <w:numId w:val="24"/>
+        </w:numPr>
+        <w:ind w:left="720"/>
+      </w:pPr>
+      <w:r>
+        <w:t xml:space="preserve">Sort the result by treatment type using ORDER BY </w:t>
+      </w:r>
+    </w:p>
+    <w:p>
+      <w:pPr>
+        <w:ind w:left="360" w:firstLine="720"/>
+        <w:rPr>
+          <w:rFonts w:ascii="Courier New" w:hAnsi="Courier New" w:cs="Courier New"/>
+          <w:color w:val="365F91" w:themeColor="accent1" w:themeShade="BF"/>
+          <w:sz w:val="24"/>
+          <w:szCs w:val="24"/>
+        </w:rPr>
+      </w:pPr>
+      <w:r>
+        <w:rPr>
+          <w:rFonts w:ascii="Courier New" w:hAnsi="Courier New" w:cs="Courier New"/>
+          <w:color w:val="7030A0"/>
+          <w:sz w:val="24"/>
+          <w:szCs w:val="24"/>
+        </w:rPr>
+        <w:t>ORDER BY</w:t>
+      </w:r>
+      <w:r>
+        <w:rPr>
+          <w:rFonts w:ascii="Courier New" w:hAnsi="Courier New" w:cs="Courier New"/>
+          <w:color w:val="365F91" w:themeColor="accent1" w:themeShade="BF"/>
+          <w:sz w:val="24"/>
+          <w:szCs w:val="24"/>
+        </w:rPr>
+        <w:t xml:space="preserve"> ?</w:t>
+      </w:r>
+      <w:proofErr w:type="spellStart"/>
+      <w:r>
+        <w:rPr>
+          <w:rFonts w:ascii="Courier New" w:hAnsi="Courier New" w:cs="Courier New"/>
+          <w:color w:val="365F91" w:themeColor="accent1" w:themeShade="BF"/>
+          <w:sz w:val="24"/>
+          <w:szCs w:val="24"/>
+        </w:rPr>
+        <w:t>treattype</w:t>
+      </w:r>
+      <w:proofErr w:type="spellEnd"/>
+    </w:p>
+    <w:p>
+      <w:r>
+        <w:t>SOLUTION</w:t>
+      </w:r>
+      <w:r>
+        <w:t xml:space="preserve">:  </w:t>
+      </w:r>
+      <w:r>
+        <w:rPr>
+          <w:b/>
+        </w:rPr>
+        <w:t>103</w:t>
+      </w:r>
+      <w:r>
+        <w:rPr>
+          <w:b/>
+        </w:rPr>
         <w:t>-</w:t>
       </w:r>
-      <w:proofErr w:type="spellStart"/>
-      <w:r>
-        <w:t>NumEachTreatType.rq</w:t>
-      </w:r>
-      <w:proofErr w:type="spellEnd"/>
+      <w:r>
+        <w:rPr>
+          <w:b/>
+        </w:rPr>
+        <w:t>NamesInTreatment</w:t>
+      </w:r>
+      <w:r>
+        <w:rPr>
+          <w:b/>
+        </w:rPr>
+        <w:t>Type</w:t>
+      </w:r>
+      <w:r>
+        <w:rPr>
+          <w:b/>
+        </w:rPr>
+        <w:t>.rq</w:t>
+      </w:r>
     </w:p>
     <w:p/>
     <w:tbl>
@@ -13861,9 +14960,9 @@
             <w:r>
               <w:object w:dxaOrig="4536" w:dyaOrig="3300" w14:anchorId="522AC197">
                 <v:shape id="_x0000_i1031" type="#_x0000_t75" style="width:42pt;height:30pt" o:ole="">
-                  <v:imagedata r:id="rId13" o:title=""/>
+                  <v:imagedata r:id="rId9" o:title=""/>
                 </v:shape>
-                <o:OLEObject Type="Embed" ProgID="PBrush" ShapeID="_x0000_i1031" DrawAspect="Content" ObjectID="_1578464568" r:id="rId36"/>
+                <o:OLEObject Type="Embed" ProgID="PBrush" ShapeID="_x0000_i1031" DrawAspect="Content" ObjectID="_1578481418" r:id="rId40"/>
               </w:object>
             </w:r>
             <w:r>
@@ -13982,88 +15081,9 @@
       </w:r>
     </w:p>
     <w:p>
-      <w:pPr>
-        <w:rPr>
-          <w:sz w:val="24"/>
-          <w:szCs w:val="24"/>
-        </w:rPr>
-      </w:pPr>
-      <w:r>
-        <w:rPr>
-          <w:sz w:val="24"/>
-          <w:szCs w:val="24"/>
-          <w:highlight w:val="yellow"/>
-        </w:rPr>
-        <w:t xml:space="preserve">Steps to Load and view the ontology for this graph using </w:t>
-      </w:r>
-      <w:proofErr w:type="spellStart"/>
-      <w:r>
-        <w:rPr>
-          <w:sz w:val="24"/>
-          <w:szCs w:val="24"/>
-          <w:highlight w:val="yellow"/>
-        </w:rPr>
-        <w:t>Protege</w:t>
-      </w:r>
-      <w:proofErr w:type="spellEnd"/>
-      <w:r>
-        <w:rPr>
-          <w:sz w:val="24"/>
-          <w:szCs w:val="24"/>
-          <w:highlight w:val="yellow"/>
-        </w:rPr>
-        <w:t>.</w:t>
-      </w:r>
-    </w:p>
-    <w:p>
-      <w:pPr>
-        <w:rPr>
-          <w:sz w:val="16"/>
-          <w:szCs w:val="16"/>
-        </w:rPr>
-      </w:pPr>
-    </w:p>
-    <w:p/>
-    <w:p>
-      <w:pPr>
-        <w:rPr>
-          <w:b/>
-          <w:i/>
-          <w:color w:val="FF0000"/>
-          <w:sz w:val="44"/>
-          <w:szCs w:val="44"/>
-        </w:rPr>
-      </w:pPr>
-      <w:r>
-        <w:rPr>
-          <w:b/>
-          <w:i/>
-          <w:color w:val="FF0000"/>
-          <w:sz w:val="44"/>
-          <w:szCs w:val="44"/>
-        </w:rPr>
-        <w:t>&lt;&lt;ROUGH DRAFT FOLLOWS&gt;</w:t>
-      </w:r>
-    </w:p>
-    <w:p>
-      <w:pPr>
-        <w:pStyle w:val="Heading1"/>
-        <w:tabs>
-          <w:tab w:val="left" w:pos="1080"/>
-        </w:tabs>
-        <w:spacing w:before="120"/>
-        <w:ind w:left="270" w:firstLine="0"/>
-      </w:pPr>
-    </w:p>
-    <w:p>
-      <w:pPr>
-        <w:pStyle w:val="Heading1"/>
-        <w:tabs>
-          <w:tab w:val="left" w:pos="1080"/>
-        </w:tabs>
-        <w:spacing w:before="120"/>
-        <w:ind w:left="270" w:firstLine="0"/>
-      </w:pPr>
+      <w:r>
+        <w:t>In this section you will add an ontology to the data and use it for reasoning.</w:t>
+      </w:r>
     </w:p>
     <w:p>
       <w:pPr>
@@ -14079,6 +15099,7 @@
         <w:ind w:left="0" w:firstLine="0"/>
       </w:pPr>
       <w:r>
+        <w:lastRenderedPageBreak/>
         <w:t>Review the Ontology</w:t>
       </w:r>
     </w:p>
@@ -14092,17 +15113,24 @@
         <w:ind w:left="720" w:hanging="360"/>
       </w:pPr>
       <w:r>
-        <w:t>Double-click on the file ...&lt;PATH&gt;/data/</w:t>
-      </w:r>
-      <w:proofErr w:type="spellStart"/>
-      <w:r>
-        <w:t>TrialOnotology.TTL</w:t>
-      </w:r>
-      <w:proofErr w:type="spellEnd"/>
+        <w:t xml:space="preserve">Double-click on the file </w:t>
+      </w:r>
+      <w:r>
+        <w:t>C:\LinkedDataWorkshop\</w:t>
+      </w:r>
+      <w:r>
+        <w:t>data\</w:t>
+      </w:r>
+      <w:r>
+        <w:rPr>
+          <w:b/>
+        </w:rPr>
+        <w:t>TrialOntology.TTL</w:t>
+      </w:r>
       <w:r>
         <w:t xml:space="preserve"> to open into a text editor. </w:t>
       </w:r>
-      <w:bookmarkStart w:id="31" w:name="_Toc504054510"/>
+      <w:bookmarkStart w:id="30" w:name="_Toc504054510"/>
     </w:p>
     <w:p>
       <w:pPr>
@@ -14146,19 +15174,38 @@
       </w:r>
     </w:p>
     <w:p>
-      <w:r>
-        <w:t xml:space="preserve">Select Data | Add </w:t>
-      </w:r>
-    </w:p>
-    <w:p>
+      <w:pPr>
+        <w:pStyle w:val="ListParagraph"/>
+        <w:numPr>
+          <w:ilvl w:val="0"/>
+          <w:numId w:val="25"/>
+        </w:numPr>
+        <w:ind w:left="720" w:hanging="360"/>
+      </w:pPr>
       <w:r>
         <w:rPr>
           <w:noProof/>
         </w:rPr>
         <w:drawing>
-          <wp:inline distT="0" distB="0" distL="0" distR="0" wp14:anchorId="35954D0C" wp14:editId="05FEE6A4">
+          <wp:anchor distT="0" distB="0" distL="114300" distR="114300" simplePos="0" relativeHeight="251699200" behindDoc="1" locked="0" layoutInCell="1" allowOverlap="1" wp14:anchorId="43EDA4C0" wp14:editId="127D4AAD">
+            <wp:simplePos x="0" y="0"/>
+            <wp:positionH relativeFrom="column">
+              <wp:posOffset>3343275</wp:posOffset>
+            </wp:positionH>
+            <wp:positionV relativeFrom="paragraph">
+              <wp:posOffset>132715</wp:posOffset>
+            </wp:positionV>
             <wp:extent cx="654050" cy="633095"/>
             <wp:effectExtent l="0" t="0" r="0" b="0"/>
+            <wp:wrapTight wrapText="bothSides">
+              <wp:wrapPolygon edited="0">
+                <wp:start x="0" y="0"/>
+                <wp:lineTo x="0" y="20798"/>
+                <wp:lineTo x="20761" y="20798"/>
+                <wp:lineTo x="20761" y="0"/>
+                <wp:lineTo x="0" y="0"/>
+              </wp:wrapPolygon>
+            </wp:wrapTight>
             <wp:docPr id="46" name="Picture 46"/>
             <wp:cNvGraphicFramePr>
               <a:graphicFrameLocks xmlns:a="http://schemas.openxmlformats.org/drawingml/2006/main" noChangeAspect="1"/>
@@ -14173,7 +15220,7 @@
                     </pic:cNvPicPr>
                   </pic:nvPicPr>
                   <pic:blipFill>
-                    <a:blip r:embed="rId37">
+                    <a:blip r:embed="rId41">
                       <a:extLst>
                         <a:ext uri="{28A0092B-C50C-407E-A947-70E740481C1C}">
                           <a14:useLocalDpi xmlns:a14="http://schemas.microsoft.com/office/drawing/2010/main" val="0"/>
@@ -14201,100 +15248,116 @@
                 </pic:pic>
               </a:graphicData>
             </a:graphic>
-          </wp:inline>
+            <wp14:sizeRelH relativeFrom="page">
+              <wp14:pctWidth>0</wp14:pctWidth>
+            </wp14:sizeRelH>
+            <wp14:sizeRelV relativeFrom="page">
+              <wp14:pctHeight>0</wp14:pctHeight>
+            </wp14:sizeRelV>
+          </wp:anchor>
         </w:drawing>
       </w:r>
+      <w:r>
+        <w:t xml:space="preserve">Select Data | Add </w:t>
+      </w:r>
+      <w:r>
+        <w:t xml:space="preserve">from the </w:t>
+      </w:r>
+      <w:proofErr w:type="spellStart"/>
+      <w:r>
+        <w:t>Stardog</w:t>
+      </w:r>
+      <w:proofErr w:type="spellEnd"/>
+      <w:r>
+        <w:t xml:space="preserve"> menu.</w:t>
+      </w:r>
     </w:p>
     <w:p/>
-    <w:p>
-      <w:r>
-        <w:t>Navigate to this OWL file in this location and load it into the database:</w:t>
-      </w:r>
-    </w:p>
-    <w:p>
-      <w:r>
-        <w:lastRenderedPageBreak/>
+    <w:p/>
+    <w:p>
+      <w:pPr>
+        <w:pStyle w:val="ListParagraph"/>
+        <w:numPr>
+          <w:ilvl w:val="0"/>
+          <w:numId w:val="25"/>
+        </w:numPr>
+        <w:ind w:left="720" w:hanging="360"/>
+      </w:pPr>
+      <w:r>
+        <w:t xml:space="preserve">Click </w:t>
+      </w:r>
+      <w:r>
+        <w:rPr>
+          <w:b/>
+        </w:rPr>
+        <w:t>Browse</w:t>
+      </w:r>
+      <w:r>
+        <w:t xml:space="preserve"> and </w:t>
+      </w:r>
+      <w:r>
+        <w:t xml:space="preserve">select the file: </w:t>
+      </w:r>
+    </w:p>
+    <w:p>
+      <w:pPr>
+        <w:pStyle w:val="ListParagraph"/>
+      </w:pPr>
+      <w:r>
         <w:t>C:\LinkedDataWorkshop\</w:t>
       </w:r>
       <w:r>
         <w:rPr>
           <w:b/>
         </w:rPr>
-        <w:t>scripts\</w:t>
+        <w:t>data\TrialOnotology</w:t>
       </w:r>
       <w:r>
         <w:rPr>
           <w:b/>
         </w:rPr>
-        <w:t>LDWTrial.TTL</w:t>
-      </w:r>
-    </w:p>
-    <w:p/>
-    <w:p>
-      <w:r>
-        <w:t xml:space="preserve">You should see the message:   </w:t>
-      </w:r>
-      <w:r>
-        <w:rPr>
-          <w:noProof/>
-        </w:rPr>
-        <w:drawing>
-          <wp:inline distT="0" distB="0" distL="0" distR="0" wp14:anchorId="76CB702A" wp14:editId="116AC5CB">
-            <wp:extent cx="1306195" cy="457200"/>
-            <wp:effectExtent l="0" t="0" r="8255" b="0"/>
-            <wp:docPr id="47" name="Picture 47"/>
-            <wp:cNvGraphicFramePr>
-              <a:graphicFrameLocks xmlns:a="http://schemas.openxmlformats.org/drawingml/2006/main" noChangeAspect="1"/>
-            </wp:cNvGraphicFramePr>
-            <a:graphic xmlns:a="http://schemas.openxmlformats.org/drawingml/2006/main">
-              <a:graphicData uri="http://schemas.openxmlformats.org/drawingml/2006/picture">
-                <pic:pic xmlns:pic="http://schemas.openxmlformats.org/drawingml/2006/picture">
-                  <pic:nvPicPr>
-                    <pic:cNvPr id="0" name="Picture 28"/>
-                    <pic:cNvPicPr>
-                      <a:picLocks noChangeAspect="1" noChangeArrowheads="1"/>
-                    </pic:cNvPicPr>
-                  </pic:nvPicPr>
-                  <pic:blipFill>
-                    <a:blip r:embed="rId38">
-                      <a:extLst>
-                        <a:ext uri="{28A0092B-C50C-407E-A947-70E740481C1C}">
-                          <a14:useLocalDpi xmlns:a14="http://schemas.microsoft.com/office/drawing/2010/main" val="0"/>
-                        </a:ext>
-                      </a:extLst>
-                    </a:blip>
-                    <a:srcRect/>
-                    <a:stretch>
-                      <a:fillRect/>
-                    </a:stretch>
-                  </pic:blipFill>
-                  <pic:spPr bwMode="auto">
-                    <a:xfrm>
-                      <a:off x="0" y="0"/>
-                      <a:ext cx="1306195" cy="457200"/>
-                    </a:xfrm>
-                    <a:prstGeom prst="rect">
-                      <a:avLst/>
-                    </a:prstGeom>
-                    <a:noFill/>
-                    <a:ln>
-                      <a:noFill/>
-                    </a:ln>
-                  </pic:spPr>
-                </pic:pic>
-              </a:graphicData>
-            </a:graphic>
-          </wp:inline>
-        </w:drawing>
-      </w:r>
-    </w:p>
-    <w:p/>
-    <w:p>
-      <w:r>
-        <w:t>Turn on the reasoner.</w:t>
-      </w:r>
-    </w:p>
-    <w:p/>
+        <w:t>.TTL</w:t>
+      </w:r>
+    </w:p>
+    <w:p>
+      <w:pPr>
+        <w:ind w:left="360"/>
+      </w:pPr>
+      <w:r>
+        <w:t xml:space="preserve">Click </w:t>
+      </w:r>
+      <w:r>
+        <w:rPr>
+          <w:b/>
+        </w:rPr>
+        <w:t>Upload</w:t>
+      </w:r>
+      <w:r>
+        <w:t xml:space="preserve">.  </w:t>
+      </w:r>
+    </w:p>
+    <w:p>
+      <w:pPr>
+        <w:pStyle w:val="ListParagraph"/>
+        <w:numPr>
+          <w:ilvl w:val="0"/>
+          <w:numId w:val="25"/>
+        </w:numPr>
+        <w:ind w:left="720" w:hanging="360"/>
+        <w:rPr>
+          <w:b/>
+        </w:rPr>
+      </w:pPr>
+      <w:r>
+        <w:t xml:space="preserve">You should see the message:  </w:t>
+      </w:r>
+      <w:r>
+        <w:rPr>
+          <w:b/>
+        </w:rPr>
+        <w:t>Success! Data added successfully.</w:t>
+      </w:r>
+    </w:p>
     <w:p>
       <w:pPr>
         <w:pStyle w:val="Heading1"/>
@@ -14309,33 +15372,23 @@
         <w:ind w:left="0" w:firstLine="0"/>
       </w:pPr>
       <w:r>
-        <w:t>Queries with Reasoning.</w:t>
-      </w:r>
-    </w:p>
-    <w:bookmarkEnd w:id="31"/>
-    <w:p>
-      <w:r>
-        <w:t>What Types of things (classes) are in our data?</w:t>
-      </w:r>
-    </w:p>
-    <w:p>
-      <w:r>
-        <w:t>Explore the data without reasoning:</w:t>
-      </w:r>
-    </w:p>
+        <w:t>Explore the data</w:t>
+      </w:r>
+    </w:p>
+    <w:bookmarkEnd w:id="30"/>
     <w:p>
       <w:r>
         <w:rPr>
           <w:noProof/>
         </w:rPr>
         <w:drawing>
-          <wp:anchor distT="0" distB="0" distL="114300" distR="114300" simplePos="0" relativeHeight="251683840" behindDoc="1" locked="0" layoutInCell="1" allowOverlap="1" wp14:anchorId="3B9CAB4E" wp14:editId="07498883">
+          <wp:anchor distT="0" distB="0" distL="114300" distR="114300" simplePos="0" relativeHeight="251683840" behindDoc="1" locked="0" layoutInCell="1" allowOverlap="1" wp14:anchorId="3B9CAB4E" wp14:editId="66F7047A">
             <wp:simplePos x="0" y="0"/>
             <wp:positionH relativeFrom="column">
-              <wp:posOffset>2341587</wp:posOffset>
+              <wp:posOffset>2567305</wp:posOffset>
             </wp:positionH>
             <wp:positionV relativeFrom="paragraph">
-              <wp:posOffset>53340</wp:posOffset>
+              <wp:posOffset>250190</wp:posOffset>
             </wp:positionV>
             <wp:extent cx="1428115" cy="316230"/>
             <wp:effectExtent l="0" t="0" r="635" b="7620"/>
@@ -14362,7 +15415,7 @@
                     </pic:cNvPicPr>
                   </pic:nvPicPr>
                   <pic:blipFill>
-                    <a:blip r:embed="rId39">
+                    <a:blip r:embed="rId42">
                       <a:extLst>
                         <a:ext uri="{28A0092B-C50C-407E-A947-70E740481C1C}">
                           <a14:useLocalDpi xmlns:a14="http://schemas.microsoft.com/office/drawing/2010/main" val="0"/>
@@ -14399,25 +15452,44 @@
           </wp:anchor>
         </w:drawing>
       </w:r>
-      <w:r>
-        <w:t>Ensure that reasoning is turned off:</w:t>
-      </w:r>
-    </w:p>
-    <w:p/>
-    <w:p/>
-    <w:p>
+    </w:p>
+    <w:p>
+      <w:pPr>
+        <w:pStyle w:val="ListParagraph"/>
+        <w:numPr>
+          <w:ilvl w:val="0"/>
+          <w:numId w:val="27"/>
+        </w:numPr>
+        <w:ind w:left="720" w:hanging="360"/>
+      </w:pPr>
+      <w:r>
+        <w:t xml:space="preserve">Ensure reasoning is turned OFF. </w:t>
+      </w:r>
+    </w:p>
+    <w:p>
+      <w:pPr>
+        <w:pStyle w:val="ListParagraph"/>
+        <w:numPr>
+          <w:ilvl w:val="0"/>
+          <w:numId w:val="27"/>
+        </w:numPr>
+        <w:ind w:left="720" w:hanging="360"/>
+        <w:rPr>
+          <w:b/>
+        </w:rPr>
+      </w:pPr>
       <w:r>
         <w:rPr>
           <w:noProof/>
         </w:rPr>
         <w:drawing>
-          <wp:anchor distT="0" distB="0" distL="114300" distR="114300" simplePos="0" relativeHeight="251684864" behindDoc="1" locked="0" layoutInCell="1" allowOverlap="1" wp14:anchorId="292883E5" wp14:editId="65BBD42A">
+          <wp:anchor distT="0" distB="0" distL="114300" distR="114300" simplePos="0" relativeHeight="251684864" behindDoc="1" locked="0" layoutInCell="1" allowOverlap="1" wp14:anchorId="292883E5" wp14:editId="5170C0C9">
             <wp:simplePos x="0" y="0"/>
             <wp:positionH relativeFrom="column">
-              <wp:posOffset>4557932</wp:posOffset>
+              <wp:posOffset>2576195</wp:posOffset>
             </wp:positionH>
             <wp:positionV relativeFrom="paragraph">
-              <wp:posOffset>-244</wp:posOffset>
+              <wp:posOffset>49530</wp:posOffset>
             </wp:positionV>
             <wp:extent cx="1195705" cy="1709420"/>
             <wp:effectExtent l="0" t="0" r="4445" b="5080"/>
@@ -14444,7 +15516,7 @@
                     </pic:cNvPicPr>
                   </pic:nvPicPr>
                   <pic:blipFill>
-                    <a:blip r:embed="rId40">
+                    <a:blip r:embed="rId43">
                       <a:extLst>
                         <a:ext uri="{28A0092B-C50C-407E-A947-70E740481C1C}">
                           <a14:useLocalDpi xmlns:a14="http://schemas.microsoft.com/office/drawing/2010/main" val="0"/>
@@ -14482,7 +15554,13 @@
         </w:drawing>
       </w:r>
       <w:r>
-        <w:t>Select Explore | Class Hierarchy</w:t>
+        <w:t xml:space="preserve">Select </w:t>
+      </w:r>
+      <w:r>
+        <w:rPr>
+          <w:b/>
+        </w:rPr>
+        <w:t>Explore | Class Hierarchy</w:t>
       </w:r>
     </w:p>
     <w:p/>
@@ -14491,11 +15569,57 @@
     <w:p/>
     <w:p/>
     <w:p>
-      <w:r>
-        <w:t>A SPARQL query appears in the window. Execute the query and view the results.</w:t>
-      </w:r>
-      <w:r>
-        <w:t xml:space="preserve"> Not much is returned, only the fact that Classes and Properties appear in the data.</w:t>
+      <w:pPr>
+        <w:pStyle w:val="ListParagraph"/>
+        <w:numPr>
+          <w:ilvl w:val="0"/>
+          <w:numId w:val="27"/>
+        </w:numPr>
+        <w:ind w:left="720" w:hanging="360"/>
+      </w:pPr>
+      <w:r>
+        <w:t xml:space="preserve">A SPARQL query appears in the window. </w:t>
+      </w:r>
+    </w:p>
+    <w:p>
+      <w:pPr>
+        <w:pStyle w:val="ListParagraph"/>
+        <w:numPr>
+          <w:ilvl w:val="0"/>
+          <w:numId w:val="27"/>
+        </w:numPr>
+        <w:ind w:left="720" w:hanging="360"/>
+      </w:pPr>
+      <w:r>
+        <w:rPr>
+          <w:b/>
+        </w:rPr>
+        <w:t>Execute</w:t>
+      </w:r>
+      <w:r>
+        <w:t xml:space="preserve"> the query and view the results.</w:t>
+      </w:r>
+      <w:r>
+        <w:t xml:space="preserve"> </w:t>
+      </w:r>
+      <w:r>
+        <w:t xml:space="preserve"> Only </w:t>
+      </w:r>
+      <w:proofErr w:type="spellStart"/>
+      <w:r>
+        <w:t>rdfs:Class</w:t>
+      </w:r>
+      <w:proofErr w:type="spellEnd"/>
+      <w:r>
+        <w:t xml:space="preserve"> and </w:t>
+      </w:r>
+      <w:proofErr w:type="spellStart"/>
+      <w:r>
+        <w:t>rdfds:Property</w:t>
+      </w:r>
+      <w:proofErr w:type="spellEnd"/>
+      <w:r>
+        <w:t xml:space="preserve"> is returned. </w:t>
       </w:r>
     </w:p>
     <w:p>
@@ -14504,13 +15628,13 @@
           <w:noProof/>
         </w:rPr>
         <w:drawing>
-          <wp:anchor distT="0" distB="0" distL="114300" distR="114300" simplePos="0" relativeHeight="251685888" behindDoc="1" locked="0" layoutInCell="1" allowOverlap="1" wp14:anchorId="20224680" wp14:editId="01E2A022">
+          <wp:anchor distT="0" distB="0" distL="114300" distR="114300" simplePos="0" relativeHeight="251685888" behindDoc="1" locked="0" layoutInCell="1" allowOverlap="1" wp14:anchorId="20224680" wp14:editId="1CF72213">
             <wp:simplePos x="0" y="0"/>
             <wp:positionH relativeFrom="column">
-              <wp:posOffset>1631706</wp:posOffset>
+              <wp:posOffset>3783965</wp:posOffset>
             </wp:positionH>
             <wp:positionV relativeFrom="paragraph">
-              <wp:posOffset>255416</wp:posOffset>
+              <wp:posOffset>255270</wp:posOffset>
             </wp:positionV>
             <wp:extent cx="1435100" cy="330835"/>
             <wp:effectExtent l="0" t="0" r="0" b="0"/>
@@ -14537,7 +15661,7 @@
                     </pic:cNvPicPr>
                   </pic:nvPicPr>
                   <pic:blipFill>
-                    <a:blip r:embed="rId41">
+                    <a:blip r:embed="rId44">
                       <a:extLst>
                         <a:ext uri="{28A0092B-C50C-407E-A947-70E740481C1C}">
                           <a14:useLocalDpi xmlns:a14="http://schemas.microsoft.com/office/drawing/2010/main" val="0"/>
@@ -14576,166 +15700,663 @@
       </w:r>
     </w:p>
     <w:p>
-      <w:r>
-        <w:t xml:space="preserve">Turn on the reasoner.  </w:t>
+      <w:pPr>
+        <w:pStyle w:val="ListParagraph"/>
+        <w:numPr>
+          <w:ilvl w:val="0"/>
+          <w:numId w:val="27"/>
+        </w:numPr>
+        <w:ind w:left="720" w:hanging="360"/>
+      </w:pPr>
+      <w:r>
+        <w:t>Turn on the reasoner</w:t>
+      </w:r>
+      <w:r>
+        <w:t xml:space="preserve"> by clicking the </w:t>
+      </w:r>
+      <w:r>
+        <w:rPr>
+          <w:b/>
+        </w:rPr>
+        <w:t xml:space="preserve">Reasoning </w:t>
+      </w:r>
+      <w:r>
+        <w:t>button</w:t>
+      </w:r>
+      <w:r>
+        <w:t xml:space="preserve">.  </w:t>
       </w:r>
     </w:p>
     <w:p/>
     <w:p>
       <w:pPr>
+        <w:pStyle w:val="ListParagraph"/>
+        <w:numPr>
+          <w:ilvl w:val="0"/>
+          <w:numId w:val="27"/>
+        </w:numPr>
+        <w:ind w:left="720" w:hanging="360"/>
+      </w:pPr>
+      <w:r>
+        <w:rPr>
+          <w:b/>
+        </w:rPr>
+        <w:t>Execute</w:t>
+      </w:r>
+      <w:r>
+        <w:t xml:space="preserve"> the query again and view the results.</w:t>
+      </w:r>
+    </w:p>
+    <w:p>
+      <w:pPr>
+        <w:pStyle w:val="ListParagraph"/>
+      </w:pPr>
+    </w:p>
+    <w:p>
+      <w:r>
+        <w:object w:dxaOrig="4536" w:dyaOrig="3300" w14:anchorId="1045239E">
+          <v:shape id="_x0000_i1144" type="#_x0000_t75" style="width:42pt;height:30pt" o:ole="">
+            <v:imagedata r:id="rId9" o:title=""/>
+          </v:shape>
+          <o:OLEObject Type="Embed" ProgID="PBrush" ShapeID="_x0000_i1144" DrawAspect="Content" ObjectID="_1578481419" r:id="rId45"/>
+        </w:object>
+      </w:r>
+      <w:r>
+        <w:t xml:space="preserve">  The instructor explains the source of these new triples. </w:t>
+      </w:r>
+    </w:p>
+    <w:p>
+      <w:pPr>
+        <w:pStyle w:val="Heading1"/>
+        <w:numPr>
+          <w:ilvl w:val="1"/>
+          <w:numId w:val="22"/>
+        </w:numPr>
         <w:tabs>
-          <w:tab w:val="left" w:pos="3722"/>
+          <w:tab w:val="left" w:pos="360"/>
         </w:tabs>
-      </w:pPr>
-      <w:r>
-        <w:t xml:space="preserve">Execute the query again. Note </w:t>
+        <w:spacing w:before="120"/>
+        <w:ind w:left="0" w:firstLine="0"/>
+      </w:pPr>
+      <w:r>
+        <w:lastRenderedPageBreak/>
+        <w:t>Query with Reasoning</w:t>
+      </w:r>
+    </w:p>
+    <w:p>
+      <w:r>
+        <w:t>Reasoning allows you to query using new types (classes) of nodes and inferred relationships.</w:t>
+      </w:r>
+    </w:p>
+    <w:p>
+      <w:pPr>
+        <w:pStyle w:val="Heading1"/>
+        <w:numPr>
+          <w:ilvl w:val="2"/>
+          <w:numId w:val="22"/>
+        </w:numPr>
+        <w:tabs>
+          <w:tab w:val="left" w:pos="540"/>
+        </w:tabs>
+        <w:spacing w:before="120"/>
+        <w:ind w:firstLine="1080"/>
+      </w:pPr>
+      <w:r>
+        <w:t xml:space="preserve">Find the names of </w:t>
       </w:r>
       <w:proofErr w:type="spellStart"/>
       <w:r>
         <w:t>HumanStudySubject</w:t>
       </w:r>
+      <w:r>
+        <w:t>s</w:t>
+      </w:r>
       <w:proofErr w:type="spellEnd"/>
       <w:r>
-        <w:t xml:space="preserve">  and Investigator have the  </w:t>
+        <w:t xml:space="preserve"> </w:t>
       </w:r>
       <w:proofErr w:type="spellStart"/>
       <w:r>
         <w:rPr>
+          <w:b w:val="0"/>
+          <w:i/>
+          <w:color w:val="632423" w:themeColor="accent2" w:themeShade="80"/>
+        </w:rPr>
+        <w:t>enrolledin</w:t>
+      </w:r>
+      <w:proofErr w:type="spellEnd"/>
+      <w:r>
+        <w:t xml:space="preserve"> </w:t>
+      </w:r>
+      <w:r>
+        <w:t>your trial.</w:t>
+      </w:r>
+    </w:p>
+    <w:p>
+      <w:r>
+        <w:t xml:space="preserve">Your original data contained no definition of a </w:t>
+      </w:r>
+      <w:proofErr w:type="spellStart"/>
+      <w:r>
+        <w:t>HumanStudySubject</w:t>
+      </w:r>
+      <w:proofErr w:type="spellEnd"/>
+      <w:r>
+        <w:t>.</w:t>
+      </w:r>
+    </w:p>
+    <w:p>
+      <w:pPr>
+        <w:pStyle w:val="ListParagraph"/>
+        <w:numPr>
+          <w:ilvl w:val="0"/>
+          <w:numId w:val="28"/>
+        </w:numPr>
+        <w:ind w:left="720" w:hanging="360"/>
+      </w:pPr>
+      <w:r>
+        <w:t xml:space="preserve"> Review the ontology file for how a </w:t>
+      </w:r>
+      <w:proofErr w:type="spellStart"/>
+      <w:r>
+        <w:t>HumanStudySubject</w:t>
+      </w:r>
+      <w:proofErr w:type="spellEnd"/>
+      <w:r>
+        <w:t xml:space="preserve"> is </w:t>
+      </w:r>
+      <w:r>
+        <w:rPr>
+          <w:i/>
+        </w:rPr>
+        <w:t>inferred</w:t>
+      </w:r>
+      <w:r>
+        <w:t xml:space="preserve"> using the ontology.</w:t>
+      </w:r>
+    </w:p>
+    <w:tbl>
+      <w:tblPr>
+        <w:tblStyle w:val="TableGrid"/>
+        <w:tblW w:w="0" w:type="auto"/>
+        <w:tblBorders>
+          <w:top w:val="none" w:sz="0" w:space="0" w:color="auto"/>
+          <w:left w:val="none" w:sz="0" w:space="0" w:color="auto"/>
+          <w:bottom w:val="none" w:sz="0" w:space="0" w:color="auto"/>
+          <w:right w:val="none" w:sz="0" w:space="0" w:color="auto"/>
+          <w:insideH w:val="none" w:sz="0" w:space="0" w:color="auto"/>
+          <w:insideV w:val="none" w:sz="0" w:space="0" w:color="auto"/>
+        </w:tblBorders>
+        <w:tblLayout w:type="fixed"/>
+        <w:tblLook w:val="04A0" w:firstRow="1" w:lastRow="0" w:firstColumn="1" w:lastColumn="0" w:noHBand="0" w:noVBand="1"/>
+      </w:tblPr>
+      <w:tblGrid>
+        <w:gridCol w:w="805"/>
+        <w:gridCol w:w="9450"/>
+      </w:tblGrid>
+      <w:tr>
+        <w:tc>
+          <w:tcPr>
+            <w:tcW w:w="805" w:type="dxa"/>
+          </w:tcPr>
+          <w:p>
+            <w:pPr>
+              <w:jc w:val="right"/>
+              <w:rPr>
+                <w:b/>
+              </w:rPr>
+            </w:pPr>
+            <w:r>
+              <w:rPr>
+                <w:noProof/>
+              </w:rPr>
+              <w:drawing>
+                <wp:inline distT="0" distB="0" distL="0" distR="0" wp14:anchorId="7F17ACFA" wp14:editId="4A53F3D9">
+                  <wp:extent cx="361950" cy="450230"/>
+                  <wp:effectExtent l="0" t="0" r="0" b="6985"/>
+                  <wp:docPr id="65" name="Picture 65" descr="IdeaIcon_clean_20mm"/>
+                  <wp:cNvGraphicFramePr>
+                    <a:graphicFrameLocks xmlns:a="http://schemas.openxmlformats.org/drawingml/2006/main" noChangeAspect="1"/>
+                  </wp:cNvGraphicFramePr>
+                  <a:graphic xmlns:a="http://schemas.openxmlformats.org/drawingml/2006/main">
+                    <a:graphicData uri="http://schemas.openxmlformats.org/drawingml/2006/picture">
+                      <pic:pic xmlns:pic="http://schemas.openxmlformats.org/drawingml/2006/picture">
+                        <pic:nvPicPr>
+                          <pic:cNvPr id="0" name="Picture 7" descr="IdeaIcon_clean_20mm"/>
+                          <pic:cNvPicPr>
+                            <a:picLocks noChangeAspect="1" noChangeArrowheads="1"/>
+                          </pic:cNvPicPr>
+                        </pic:nvPicPr>
+                        <pic:blipFill>
+                          <a:blip r:embed="rId11">
+                            <a:extLst>
+                              <a:ext uri="{28A0092B-C50C-407E-A947-70E740481C1C}">
+                                <a14:useLocalDpi xmlns:a14="http://schemas.microsoft.com/office/drawing/2010/main" val="0"/>
+                              </a:ext>
+                            </a:extLst>
+                          </a:blip>
+                          <a:srcRect/>
+                          <a:stretch>
+                            <a:fillRect/>
+                          </a:stretch>
+                        </pic:blipFill>
+                        <pic:spPr bwMode="auto">
+                          <a:xfrm>
+                            <a:off x="0" y="0"/>
+                            <a:ext cx="365384" cy="454501"/>
+                          </a:xfrm>
+                          <a:prstGeom prst="rect">
+                            <a:avLst/>
+                          </a:prstGeom>
+                          <a:noFill/>
+                          <a:ln>
+                            <a:noFill/>
+                          </a:ln>
+                        </pic:spPr>
+                      </pic:pic>
+                    </a:graphicData>
+                  </a:graphic>
+                </wp:inline>
+              </w:drawing>
+            </w:r>
+          </w:p>
+        </w:tc>
+        <w:tc>
+          <w:tcPr>
+            <w:tcW w:w="9450" w:type="dxa"/>
+            <w:vAlign w:val="center"/>
+          </w:tcPr>
+          <w:p>
+            <w:r>
+              <w:t xml:space="preserve">In SPARQL the predicate </w:t>
+            </w:r>
+            <w:proofErr w:type="spellStart"/>
+            <w:r>
+              <w:rPr>
+                <w:rFonts w:ascii="Courier New" w:hAnsi="Courier New" w:cs="Courier New"/>
+                <w:highlight w:val="lightGray"/>
+              </w:rPr>
+              <w:t>rdf:type</w:t>
+            </w:r>
+            <w:proofErr w:type="spellEnd"/>
+            <w:r>
+              <w:t xml:space="preserve"> can be shorted to </w:t>
+            </w:r>
+            <w:r>
+              <w:rPr>
+                <w:rFonts w:ascii="Courier New" w:hAnsi="Courier New" w:cs="Courier New"/>
+                <w:highlight w:val="lightGray"/>
+              </w:rPr>
+              <w:t>a</w:t>
+            </w:r>
+            <w:r>
+              <w:t xml:space="preserve"> and interpreted as "is a". </w:t>
+            </w:r>
+          </w:p>
+          <w:p>
+            <w:r>
+              <w:t xml:space="preserve">Example: </w:t>
+            </w:r>
+          </w:p>
+          <w:p>
+            <w:pPr>
+              <w:rPr>
+                <w:rFonts w:ascii="Courier New" w:hAnsi="Courier New" w:cs="Courier New"/>
+              </w:rPr>
+            </w:pPr>
+            <w:r>
+              <w:t xml:space="preserve">You read: </w:t>
+            </w:r>
+            <w:r>
+              <w:rPr>
+                <w:rFonts w:ascii="Courier New" w:hAnsi="Courier New" w:cs="Courier New"/>
+              </w:rPr>
+              <w:t xml:space="preserve">eg:Person11 </w:t>
+            </w:r>
+            <w:proofErr w:type="spellStart"/>
+            <w:r>
+              <w:rPr>
+                <w:rFonts w:ascii="Courier New" w:hAnsi="Courier New" w:cs="Courier New"/>
+              </w:rPr>
+              <w:t>rdf:type</w:t>
+            </w:r>
+            <w:proofErr w:type="spellEnd"/>
+            <w:r>
+              <w:rPr>
+                <w:rFonts w:ascii="Courier New" w:hAnsi="Courier New" w:cs="Courier New"/>
+              </w:rPr>
+              <w:t xml:space="preserve"> </w:t>
+            </w:r>
+            <w:proofErr w:type="spellStart"/>
+            <w:r>
+              <w:rPr>
+                <w:rFonts w:ascii="Courier New" w:hAnsi="Courier New" w:cs="Courier New"/>
+              </w:rPr>
+              <w:t>eg:HumanStudySubject</w:t>
+            </w:r>
+            <w:proofErr w:type="spellEnd"/>
+            <w:r>
+              <w:rPr>
+                <w:rFonts w:ascii="Courier New" w:hAnsi="Courier New" w:cs="Courier New"/>
+              </w:rPr>
+              <w:t xml:space="preserve">  </w:t>
+            </w:r>
+          </w:p>
+          <w:p>
+            <w:r>
+              <w:t xml:space="preserve">as:  "Person11 is a </w:t>
+            </w:r>
+            <w:proofErr w:type="spellStart"/>
+            <w:r>
+              <w:t>HumanStudySubject</w:t>
+            </w:r>
+            <w:proofErr w:type="spellEnd"/>
+            <w:r>
+              <w:t>."</w:t>
+            </w:r>
+          </w:p>
+          <w:p/>
+        </w:tc>
+      </w:tr>
+    </w:tbl>
+    <w:p>
+      <w:r>
+        <w:t xml:space="preserve">Instead of querying on the </w:t>
+      </w:r>
+      <w:proofErr w:type="spellStart"/>
+      <w:r>
+        <w:t>enrolledin</w:t>
+      </w:r>
+      <w:proofErr w:type="spellEnd"/>
+      <w:r>
+        <w:t xml:space="preserve"> predicate</w:t>
+      </w:r>
+      <w:r>
+        <w:t>, as in:</w:t>
+      </w:r>
+    </w:p>
+    <w:p>
+      <w:pPr>
+        <w:ind w:left="1440"/>
+        <w:rPr>
+          <w:rFonts w:ascii="Courier New" w:hAnsi="Courier New" w:cs="Courier New"/>
+          <w:color w:val="365F91" w:themeColor="accent1" w:themeShade="BF"/>
+          <w:sz w:val="24"/>
+          <w:szCs w:val="24"/>
+        </w:rPr>
+      </w:pPr>
+      <w:r>
+        <w:rPr>
+          <w:rFonts w:ascii="Courier New" w:hAnsi="Courier New" w:cs="Courier New"/>
+          <w:color w:val="365F91" w:themeColor="accent1" w:themeShade="BF"/>
+          <w:sz w:val="24"/>
+          <w:szCs w:val="24"/>
+        </w:rPr>
+        <w:t xml:space="preserve">?person </w:t>
+      </w:r>
+      <w:proofErr w:type="spellStart"/>
+      <w:r>
+        <w:rPr>
+          <w:rFonts w:ascii="Courier New" w:hAnsi="Courier New" w:cs="Courier New"/>
+          <w:color w:val="7030A0"/>
+          <w:sz w:val="24"/>
+          <w:szCs w:val="24"/>
+        </w:rPr>
+        <w:t>eg:enrolledin</w:t>
+      </w:r>
+      <w:proofErr w:type="spellEnd"/>
+      <w:r>
+        <w:rPr>
+          <w:rFonts w:ascii="Courier New" w:hAnsi="Courier New" w:cs="Courier New"/>
+          <w:color w:val="365F91" w:themeColor="accent1" w:themeShade="BF"/>
+          <w:sz w:val="24"/>
+          <w:szCs w:val="24"/>
+        </w:rPr>
+        <w:t xml:space="preserve"> ?trial ;</w:t>
+      </w:r>
+    </w:p>
+    <w:p>
+      <w:r>
+        <w:t xml:space="preserve">You can </w:t>
+      </w:r>
+      <w:r>
+        <w:t xml:space="preserve">now query using the </w:t>
+      </w:r>
+      <w:r>
+        <w:rPr>
+          <w:i/>
+        </w:rPr>
+        <w:t>inferred</w:t>
+      </w:r>
+      <w:r>
+        <w:t xml:space="preserve"> entity </w:t>
+      </w:r>
+      <w:proofErr w:type="spellStart"/>
+      <w:r>
+        <w:t>eg:</w:t>
+      </w:r>
+      <w:r>
+        <w:t>HumanStudySubject</w:t>
+      </w:r>
+      <w:proofErr w:type="spellEnd"/>
+      <w:r>
+        <w:t>.</w:t>
+      </w:r>
+    </w:p>
+    <w:p>
+      <w:pPr>
+        <w:ind w:left="360" w:firstLine="720"/>
+        <w:rPr>
+          <w:rFonts w:ascii="Courier New" w:hAnsi="Courier New" w:cs="Courier New"/>
+          <w:color w:val="7030A0"/>
+          <w:sz w:val="24"/>
+          <w:szCs w:val="24"/>
+        </w:rPr>
+      </w:pPr>
+      <w:r>
+        <w:rPr>
+          <w:rFonts w:ascii="Courier New" w:hAnsi="Courier New" w:cs="Courier New"/>
+          <w:color w:val="365F91" w:themeColor="accent1" w:themeShade="BF"/>
+          <w:sz w:val="24"/>
+          <w:szCs w:val="24"/>
+        </w:rPr>
+        <w:t>?person</w:t>
+      </w:r>
+      <w:r>
+        <w:rPr>
+          <w:rFonts w:ascii="Courier New" w:hAnsi="Courier New" w:cs="Courier New"/>
+          <w:color w:val="7030A0"/>
+          <w:sz w:val="24"/>
+          <w:szCs w:val="24"/>
+        </w:rPr>
+        <w:t xml:space="preserve"> a </w:t>
+      </w:r>
+      <w:proofErr w:type="spellStart"/>
+      <w:r>
+        <w:rPr>
+          <w:rFonts w:ascii="Courier New" w:hAnsi="Courier New" w:cs="Courier New"/>
+          <w:color w:val="365F91" w:themeColor="accent1" w:themeShade="BF"/>
+          <w:sz w:val="24"/>
+          <w:szCs w:val="24"/>
+        </w:rPr>
+        <w:t>eg:HumanStudySubject</w:t>
+      </w:r>
+      <w:proofErr w:type="spellEnd"/>
+      <w:r>
+        <w:rPr>
+          <w:rFonts w:ascii="Courier New" w:hAnsi="Courier New" w:cs="Courier New"/>
+          <w:color w:val="7030A0"/>
+          <w:sz w:val="24"/>
+          <w:szCs w:val="24"/>
+        </w:rPr>
+        <w:t>;</w:t>
+      </w:r>
+    </w:p>
+    <w:p>
+      <w:pPr>
+        <w:pStyle w:val="ListParagraph"/>
+        <w:numPr>
+          <w:ilvl w:val="0"/>
+          <w:numId w:val="28"/>
+        </w:numPr>
+        <w:ind w:left="720" w:hanging="360"/>
+      </w:pPr>
+      <w:r>
+        <w:t>Modify your original query in Section X.X (</w:t>
+      </w:r>
+      <w:r>
+        <w:rPr>
           <w:b/>
-          <w:i/>
-        </w:rPr>
-        <w:t>supertype</w:t>
+        </w:rPr>
+        <w:t>102-NameEnrolledIn.rq</w:t>
+      </w:r>
+      <w:r>
+        <w:rPr>
+          <w:b/>
+        </w:rPr>
+        <w:t xml:space="preserve"> ) to use </w:t>
+      </w:r>
+      <w:proofErr w:type="spellStart"/>
+      <w:r>
+        <w:rPr>
+          <w:rFonts w:ascii="Courier New" w:hAnsi="Courier New" w:cs="Courier New"/>
+        </w:rPr>
+        <w:t>eg:HumanStudySubject</w:t>
       </w:r>
       <w:proofErr w:type="spellEnd"/>
       <w:r>
-        <w:t xml:space="preserve"> </w:t>
-      </w:r>
-      <w:r>
+        <w:rPr>
+          <w:rFonts w:ascii="Courier New" w:hAnsi="Courier New" w:cs="Courier New"/>
+        </w:rPr>
+        <w:t xml:space="preserve">. </w:t>
+      </w:r>
+    </w:p>
+    <w:p>
+      <w:pPr>
+        <w:pStyle w:val="ListParagraph"/>
+        <w:numPr>
+          <w:ilvl w:val="0"/>
+          <w:numId w:val="28"/>
+        </w:numPr>
+        <w:ind w:left="720" w:hanging="360"/>
+      </w:pPr>
+      <w:r>
+        <w:t>Ensure Reasoning is turned on, then execute the query.</w:t>
+      </w:r>
+    </w:p>
+    <w:p>
+      <w:pPr>
         <w:rPr>
           <w:b/>
         </w:rPr>
-        <w:t>Person</w:t>
-      </w:r>
-      <w:r>
-        <w:t xml:space="preserve">.  Reasoning allows you to use these entities to query your data, even though your data did not contain these terms. </w:t>
+      </w:pPr>
+      <w:r>
+        <w:t xml:space="preserve">Solution: </w:t>
+      </w:r>
+      <w:r>
+        <w:rPr>
+          <w:b/>
+        </w:rPr>
+        <w:t>202-NameHumanStudySubject.rq</w:t>
+      </w:r>
+    </w:p>
+    <w:p>
+      <w:r>
+        <w:t xml:space="preserve">Bonus Question: How would you modify the query to select all </w:t>
+      </w:r>
+      <w:r>
+        <w:t>I</w:t>
+      </w:r>
+      <w:r>
+        <w:t>nvestigators</w:t>
+      </w:r>
+      <w:r>
+        <w:t xml:space="preserve"> in the trial?</w:t>
+      </w:r>
+    </w:p>
+    <w:p>
+      <w:r>
+        <w:t>Hint:  How is Investigator defined in the ontology file?</w:t>
+      </w:r>
+    </w:p>
+    <w:p>
+      <w:pPr>
+        <w:rPr>
+          <w:b/>
+        </w:rPr>
+      </w:pPr>
+      <w:r>
+        <w:t xml:space="preserve">Solution: </w:t>
+      </w:r>
+      <w:r>
+        <w:rPr>
+          <w:b/>
+        </w:rPr>
+        <w:t>203-NameInvestigator.rq</w:t>
       </w:r>
     </w:p>
     <w:p/>
     <w:p>
+      <w:pPr>
+        <w:pStyle w:val="Heading1"/>
+        <w:numPr>
+          <w:ilvl w:val="2"/>
+          <w:numId w:val="22"/>
+        </w:numPr>
+        <w:tabs>
+          <w:tab w:val="left" w:pos="540"/>
+        </w:tabs>
+        <w:spacing w:before="120"/>
+        <w:ind w:firstLine="1080"/>
+      </w:pPr>
+      <w:r>
+        <w:t xml:space="preserve">Write a reasoner-based query to find all People associated with the trial. </w:t>
+      </w:r>
+    </w:p>
+    <w:p>
+      <w:r>
+        <w:t xml:space="preserve">Your </w:t>
+      </w:r>
+      <w:r>
+        <w:t>query</w:t>
+      </w:r>
+      <w:r>
+        <w:t xml:space="preserve"> should have a </w:t>
+      </w:r>
+      <w:r>
+        <w:t xml:space="preserve">one-line statement </w:t>
+      </w:r>
+      <w:r>
+        <w:t xml:space="preserve">the uses the superclass for both </w:t>
+      </w:r>
       <w:proofErr w:type="spellStart"/>
       <w:r>
-        <w:lastRenderedPageBreak/>
-        <w:t>x.x</w:t>
+        <w:t>HumanStudySubjects</w:t>
       </w:r>
       <w:proofErr w:type="spellEnd"/>
       <w:r>
-        <w:t xml:space="preserve"> </w:t>
-      </w:r>
-      <w:r>
-        <w:t xml:space="preserve">Who are the </w:t>
+        <w:t xml:space="preserve"> and Investigators using the superclass of these two classes.</w:t>
+      </w:r>
+    </w:p>
+    <w:p>
+      <w:r>
+        <w:t>CAUTION:  The superclass prefix is not "</w:t>
       </w:r>
       <w:proofErr w:type="spellStart"/>
       <w:r>
-        <w:t>HumanStudySubject</w:t>
-      </w:r>
-      <w:r>
-        <w:t>s</w:t>
+        <w:t>eg</w:t>
       </w:r>
       <w:proofErr w:type="spellEnd"/>
       <w:r>
-        <w:t xml:space="preserve"> in your trial?</w:t>
-      </w:r>
-    </w:p>
-    <w:p>
-      <w:r>
-        <w:t xml:space="preserve">Instead of querying on the </w:t>
-      </w:r>
-      <w:proofErr w:type="spellStart"/>
-      <w:r>
-        <w:t>enrolledin</w:t>
-      </w:r>
-      <w:proofErr w:type="spellEnd"/>
-      <w:r>
-        <w:t xml:space="preserve"> predicate, you can now query using the inferred entity </w:t>
-      </w:r>
-      <w:proofErr w:type="spellStart"/>
-      <w:r>
-        <w:t>HumanStudySubject</w:t>
-      </w:r>
-      <w:proofErr w:type="spellEnd"/>
-      <w:r>
-        <w:t>.</w:t>
-      </w:r>
-    </w:p>
-    <w:p>
-      <w:r>
-        <w:t>Load and execute the query xxx-</w:t>
-      </w:r>
-      <w:proofErr w:type="spellStart"/>
-      <w:r>
-        <w:t>HumanStudySubject.rq</w:t>
-      </w:r>
-      <w:proofErr w:type="spellEnd"/>
-      <w:r>
-        <w:t xml:space="preserve">. </w:t>
-      </w:r>
-    </w:p>
-    <w:p>
-      <w:proofErr w:type="spellStart"/>
-      <w:r>
-        <w:t>x.x</w:t>
-      </w:r>
-      <w:proofErr w:type="spellEnd"/>
-      <w:r>
-        <w:t xml:space="preserve"> Investigators? </w:t>
-      </w:r>
-    </w:p>
-    <w:p>
-      <w:r>
-        <w:t xml:space="preserve">Change the </w:t>
-      </w:r>
-      <w:proofErr w:type="spellStart"/>
-      <w:r>
-        <w:t>HumanStudySubject</w:t>
-      </w:r>
-      <w:proofErr w:type="spellEnd"/>
-      <w:r>
-        <w:t xml:space="preserve"> query to instead query for investigators.</w:t>
-      </w:r>
-    </w:p>
-    <w:p>
-      <w:r>
-        <w:t xml:space="preserve">      Answer:  </w:t>
-      </w:r>
-      <w:proofErr w:type="spellStart"/>
-      <w:r>
-        <w:t>xxxx-Investigators.rq</w:t>
-      </w:r>
-      <w:proofErr w:type="spellEnd"/>
-    </w:p>
-    <w:p>
-      <w:r>
-        <w:t>X.X All people associated with the trial?</w:t>
-      </w:r>
-    </w:p>
-    <w:p>
-      <w:r>
-        <w:t>Write a query to find all people associated with the trial.</w:t>
-      </w:r>
-    </w:p>
-    <w:p>
-      <w:r>
-        <w:t xml:space="preserve">Hint:  </w:t>
-      </w:r>
-      <w:proofErr w:type="spellStart"/>
-      <w:r>
-        <w:t>HumanStudySubject</w:t>
-      </w:r>
-      <w:proofErr w:type="spellEnd"/>
-      <w:r>
-        <w:t xml:space="preserve"> and Investigators are subclasses of what superclass?</w:t>
-      </w:r>
-    </w:p>
+        <w:t>:"  because that class is borrowed from another ontology!</w:t>
+      </w:r>
+    </w:p>
+    <w:p>
+      <w:r>
+        <w:t>Solution: 204-NamesAllPeople.rq</w:t>
+      </w:r>
+    </w:p>
+    <w:p/>
     <w:p/>
     <w:p>
       <w:pPr>
@@ -14771,6 +16392,7 @@
               <w:rPr>
                 <w:noProof/>
               </w:rPr>
+              <w:lastRenderedPageBreak/>
               <w:drawing>
                 <wp:inline distT="0" distB="0" distL="0" distR="0" wp14:anchorId="3C6AAB92" wp14:editId="6344E4AA">
                   <wp:extent cx="655320" cy="601980"/>
@@ -14854,9 +16476,9 @@
             <w:r>
               <w:object w:dxaOrig="4536" w:dyaOrig="3300" w14:anchorId="097EE649">
                 <v:shape id="_x0000_i1032" type="#_x0000_t75" style="width:42pt;height:30pt" o:ole="">
-                  <v:imagedata r:id="rId13" o:title=""/>
+                  <v:imagedata r:id="rId9" o:title=""/>
                 </v:shape>
-                <o:OLEObject Type="Embed" ProgID="PBrush" ShapeID="_x0000_i1032" DrawAspect="Content" ObjectID="_1578464569" r:id="rId42"/>
+                <o:OLEObject Type="Embed" ProgID="PBrush" ShapeID="_x0000_i1032" DrawAspect="Content" ObjectID="_1578481420" r:id="rId46"/>
               </w:object>
             </w:r>
             <w:r>
@@ -14949,38 +16571,6 @@
         </w:tc>
       </w:tr>
     </w:tbl>
-    <w:p>
-      <w:pPr>
-        <w:rPr>
-          <w:sz w:val="44"/>
-          <w:szCs w:val="44"/>
-        </w:rPr>
-      </w:pPr>
-    </w:p>
-    <w:p>
-      <w:pPr>
-        <w:rPr>
-          <w:sz w:val="16"/>
-          <w:szCs w:val="16"/>
-        </w:rPr>
-      </w:pPr>
-    </w:p>
-    <w:p>
-      <w:pPr>
-        <w:rPr>
-          <w:sz w:val="24"/>
-          <w:szCs w:val="24"/>
-        </w:rPr>
-      </w:pPr>
-      <w:r>
-        <w:rPr>
-          <w:sz w:val="24"/>
-          <w:szCs w:val="24"/>
-          <w:highlight w:val="yellow"/>
-        </w:rPr>
-        <w:t>&lt;PRESENTATION HERE:  Merging Graphs, and Federated Queries&gt;</w:t>
-      </w:r>
-    </w:p>
     <w:p/>
     <w:p>
       <w:pPr>
@@ -14995,31 +16585,61 @@
         <w:spacing w:before="120"/>
         <w:ind w:left="0" w:firstLine="0"/>
       </w:pPr>
-      <w:bookmarkStart w:id="32" w:name="_Toc504054518"/>
+      <w:bookmarkStart w:id="31" w:name="_Toc504054518"/>
       <w:r>
         <w:t>Merging data from all trials</w:t>
       </w:r>
-      <w:bookmarkEnd w:id="32"/>
+      <w:bookmarkEnd w:id="31"/>
       <w:r>
         <w:t xml:space="preserve"> </w:t>
       </w:r>
     </w:p>
     <w:p>
-      <w:bookmarkStart w:id="33" w:name="_Toc504054519"/>
+      <w:bookmarkStart w:id="32" w:name="_Toc504054519"/>
       <w:r>
         <w:t>Instructor creates a single database of all merged trials, live demo.</w:t>
       </w:r>
-    </w:p>
-    <w:p/>
-    <w:p>
-      <w:r>
-        <w:t>Then each attendee:</w:t>
-      </w:r>
-    </w:p>
-    <w:p>
-      <w:r>
-        <w:t>Obtain the data pool using the service query.</w:t>
-      </w:r>
+      <w:r>
+        <w:t xml:space="preserve"> When the pool is ready from the instructor you will load a copy into your local Drug1Pool database.</w:t>
+      </w:r>
+    </w:p>
+    <w:p>
+      <w:pPr>
+        <w:pStyle w:val="Heading1"/>
+        <w:tabs>
+          <w:tab w:val="left" w:pos="360"/>
+        </w:tabs>
+        <w:spacing w:before="120"/>
+        <w:ind w:left="180" w:firstLine="0"/>
+      </w:pPr>
+    </w:p>
+    <w:p>
+      <w:pPr>
+        <w:pStyle w:val="Heading1"/>
+        <w:tabs>
+          <w:tab w:val="left" w:pos="360"/>
+        </w:tabs>
+        <w:spacing w:before="120"/>
+        <w:ind w:left="180" w:firstLine="0"/>
+      </w:pPr>
+    </w:p>
+    <w:p>
+      <w:pPr>
+        <w:pStyle w:val="Heading1"/>
+        <w:numPr>
+          <w:ilvl w:val="2"/>
+          <w:numId w:val="22"/>
+        </w:numPr>
+        <w:spacing w:before="120"/>
+        <w:ind w:firstLine="1080"/>
+      </w:pPr>
+      <w:r>
+        <w:t>Obtain a copy of the pooled data.</w:t>
+      </w:r>
+    </w:p>
+    <w:p>
+      <w:bookmarkStart w:id="33" w:name="_GoBack"/>
+      <w:bookmarkEnd w:id="33"/>
     </w:p>
     <w:p>
       <w:r>
@@ -15108,7 +16728,7 @@
       <w:r>
         <w:t>?</w:t>
       </w:r>
-      <w:bookmarkEnd w:id="33"/>
+      <w:bookmarkEnd w:id="32"/>
       <w:r>
         <w:t xml:space="preserve"> </w:t>
       </w:r>
@@ -15414,9 +17034,9 @@
             <w:r>
               <w:object w:dxaOrig="4536" w:dyaOrig="3300" w14:anchorId="2C03AF32">
                 <v:shape id="_x0000_i1033" type="#_x0000_t75" style="width:42pt;height:30pt" o:ole="">
-                  <v:imagedata r:id="rId13" o:title=""/>
+                  <v:imagedata r:id="rId9" o:title=""/>
                 </v:shape>
-                <o:OLEObject Type="Embed" ProgID="PBrush" ShapeID="_x0000_i1033" DrawAspect="Content" ObjectID="_1578464570" r:id="rId43"/>
+                <o:OLEObject Type="Embed" ProgID="PBrush" ShapeID="_x0000_i1033" DrawAspect="Content" ObjectID="_1578481421" r:id="rId47"/>
               </w:object>
             </w:r>
             <w:r>
@@ -15559,7 +17179,7 @@
         </w:numPr>
         <w:spacing w:after="0"/>
       </w:pPr>
-      <w:hyperlink r:id="rId44" w:history="1">
+      <w:hyperlink r:id="rId48" w:history="1">
         <w:r>
           <w:rPr>
             <w:rStyle w:val="Hyperlink"/>
@@ -15586,7 +17206,7 @@
         </w:numPr>
         <w:spacing w:after="0"/>
       </w:pPr>
-      <w:hyperlink r:id="rId45" w:history="1">
+      <w:hyperlink r:id="rId49" w:history="1">
         <w:r>
           <w:rPr>
             <w:rStyle w:val="Hyperlink"/>
@@ -15613,7 +17233,7 @@
         </w:numPr>
         <w:spacing w:after="0"/>
       </w:pPr>
-      <w:hyperlink r:id="rId46" w:history="1">
+      <w:hyperlink r:id="rId50" w:history="1">
         <w:r>
           <w:rPr>
             <w:rStyle w:val="Hyperlink"/>
@@ -15640,7 +17260,7 @@
         </w:numPr>
         <w:spacing w:after="0"/>
       </w:pPr>
-      <w:hyperlink r:id="rId47" w:history="1">
+      <w:hyperlink r:id="rId51" w:history="1">
         <w:r>
           <w:rPr>
             <w:rStyle w:val="Hyperlink"/>
@@ -15683,7 +17303,7 @@
       <w:pPr>
         <w:spacing w:after="0"/>
       </w:pPr>
-      <w:hyperlink r:id="rId48" w:history="1">
+      <w:hyperlink r:id="rId52" w:history="1">
         <w:r>
           <w:rPr>
             <w:rStyle w:val="Hyperlink"/>
@@ -15743,8 +17363,8 @@
       </w:pPr>
     </w:p>
     <w:sectPr>
-      <w:headerReference w:type="default" r:id="rId49"/>
-      <w:footerReference w:type="default" r:id="rId50"/>
+      <w:headerReference w:type="default" r:id="rId53"/>
+      <w:footerReference w:type="default" r:id="rId54"/>
       <w:pgSz w:w="12240" w:h="15840" w:code="1"/>
       <w:pgMar w:top="720" w:right="720" w:bottom="720" w:left="720" w:header="720" w:footer="720" w:gutter="0"/>
       <w:pgNumType w:start="0"/>
@@ -15901,7 +17521,7 @@
       </w:r>
     </w:p>
   </w:comment>
-  <w:comment w:id="28" w:author="Williams Tim" w:date="2018-01-22T13:54:00Z" w:initials="WT">
+  <w:comment w:id="27" w:author="Williams Tim" w:date="2018-01-22T13:54:00Z" w:initials="WT">
     <w:p>
       <w:pPr>
         <w:pStyle w:val="CommentText"/>
@@ -15917,7 +17537,7 @@
       </w:r>
     </w:p>
   </w:comment>
-  <w:comment w:id="30" w:author="Williams Tim" w:date="2018-01-25T19:18:00Z" w:initials="WT">
+  <w:comment w:id="29" w:author="Williams Tim" w:date="2018-01-25T19:18:00Z" w:initials="WT">
     <w:p>
       <w:pPr>
         <w:pStyle w:val="CommentText"/>
@@ -16029,7 +17649,7 @@
       <w:rPr>
         <w:noProof/>
       </w:rPr>
-      <w:t>10</w:t>
+      <w:t>17</w:t>
     </w:r>
     <w:r>
       <w:fldChar w:fldCharType="end"/>
@@ -16393,6 +18013,92 @@
     </w:lvl>
   </w:abstractNum>
   <w:abstractNum w:abstractNumId="4" w15:restartNumberingAfterBreak="0">
+    <w:nsid w:val="16224E1F"/>
+    <w:multiLevelType w:val="hybridMultilevel"/>
+    <w:tmpl w:val="8868A66E"/>
+    <w:lvl w:ilvl="0" w:tplc="0409000F">
+      <w:start w:val="1"/>
+      <w:numFmt w:val="decimal"/>
+      <w:lvlText w:val="%1."/>
+      <w:lvlJc w:val="left"/>
+      <w:pPr>
+        <w:ind w:left="1080" w:hanging="360"/>
+      </w:pPr>
+    </w:lvl>
+    <w:lvl w:ilvl="1" w:tplc="04090019" w:tentative="1">
+      <w:start w:val="1"/>
+      <w:numFmt w:val="lowerLetter"/>
+      <w:lvlText w:val="%2."/>
+      <w:lvlJc w:val="left"/>
+      <w:pPr>
+        <w:ind w:left="1800" w:hanging="360"/>
+      </w:pPr>
+    </w:lvl>
+    <w:lvl w:ilvl="2" w:tplc="0409001B" w:tentative="1">
+      <w:start w:val="1"/>
+      <w:numFmt w:val="lowerRoman"/>
+      <w:lvlText w:val="%3."/>
+      <w:lvlJc w:val="right"/>
+      <w:pPr>
+        <w:ind w:left="2520" w:hanging="180"/>
+      </w:pPr>
+    </w:lvl>
+    <w:lvl w:ilvl="3" w:tplc="0409000F" w:tentative="1">
+      <w:start w:val="1"/>
+      <w:numFmt w:val="decimal"/>
+      <w:lvlText w:val="%4."/>
+      <w:lvlJc w:val="left"/>
+      <w:pPr>
+        <w:ind w:left="3240" w:hanging="360"/>
+      </w:pPr>
+    </w:lvl>
+    <w:lvl w:ilvl="4" w:tplc="04090019" w:tentative="1">
+      <w:start w:val="1"/>
+      <w:numFmt w:val="lowerLetter"/>
+      <w:lvlText w:val="%5."/>
+      <w:lvlJc w:val="left"/>
+      <w:pPr>
+        <w:ind w:left="3960" w:hanging="360"/>
+      </w:pPr>
+    </w:lvl>
+    <w:lvl w:ilvl="5" w:tplc="0409001B" w:tentative="1">
+      <w:start w:val="1"/>
+      <w:numFmt w:val="lowerRoman"/>
+      <w:lvlText w:val="%6."/>
+      <w:lvlJc w:val="right"/>
+      <w:pPr>
+        <w:ind w:left="4680" w:hanging="180"/>
+      </w:pPr>
+    </w:lvl>
+    <w:lvl w:ilvl="6" w:tplc="0409000F" w:tentative="1">
+      <w:start w:val="1"/>
+      <w:numFmt w:val="decimal"/>
+      <w:lvlText w:val="%7."/>
+      <w:lvlJc w:val="left"/>
+      <w:pPr>
+        <w:ind w:left="5400" w:hanging="360"/>
+      </w:pPr>
+    </w:lvl>
+    <w:lvl w:ilvl="7" w:tplc="04090019" w:tentative="1">
+      <w:start w:val="1"/>
+      <w:numFmt w:val="lowerLetter"/>
+      <w:lvlText w:val="%8."/>
+      <w:lvlJc w:val="left"/>
+      <w:pPr>
+        <w:ind w:left="6120" w:hanging="360"/>
+      </w:pPr>
+    </w:lvl>
+    <w:lvl w:ilvl="8" w:tplc="0409001B" w:tentative="1">
+      <w:start w:val="1"/>
+      <w:numFmt w:val="lowerRoman"/>
+      <w:lvlText w:val="%9."/>
+      <w:lvlJc w:val="right"/>
+      <w:pPr>
+        <w:ind w:left="6840" w:hanging="180"/>
+      </w:pPr>
+    </w:lvl>
+  </w:abstractNum>
+  <w:abstractNum w:abstractNumId="5" w15:restartNumberingAfterBreak="0">
     <w:nsid w:val="1ACA6C98"/>
     <w:multiLevelType w:val="multilevel"/>
     <w:tmpl w:val="929E2774"/>
@@ -16486,7 +18192,7 @@
       </w:pPr>
     </w:lvl>
   </w:abstractNum>
-  <w:abstractNum w:abstractNumId="5" w15:restartNumberingAfterBreak="0">
+  <w:abstractNum w:abstractNumId="6" w15:restartNumberingAfterBreak="0">
     <w:nsid w:val="1B1E73D7"/>
     <w:multiLevelType w:val="hybridMultilevel"/>
     <w:tmpl w:val="9E9894F4"/>
@@ -16599,7 +18305,7 @@
       </w:rPr>
     </w:lvl>
   </w:abstractNum>
-  <w:abstractNum w:abstractNumId="6" w15:restartNumberingAfterBreak="0">
+  <w:abstractNum w:abstractNumId="7" w15:restartNumberingAfterBreak="0">
     <w:nsid w:val="207E48D2"/>
     <w:multiLevelType w:val="hybridMultilevel"/>
     <w:tmpl w:val="86084198"/>
@@ -16712,7 +18418,7 @@
       </w:rPr>
     </w:lvl>
   </w:abstractNum>
-  <w:abstractNum w:abstractNumId="7" w15:restartNumberingAfterBreak="0">
+  <w:abstractNum w:abstractNumId="8" w15:restartNumberingAfterBreak="0">
     <w:nsid w:val="21F55E01"/>
     <w:multiLevelType w:val="hybridMultilevel"/>
     <w:tmpl w:val="A58A1E68"/>
@@ -16804,7 +18510,7 @@
       </w:pPr>
     </w:lvl>
   </w:abstractNum>
-  <w:abstractNum w:abstractNumId="8" w15:restartNumberingAfterBreak="0">
+  <w:abstractNum w:abstractNumId="9" w15:restartNumberingAfterBreak="0">
     <w:nsid w:val="2E9C5AF9"/>
     <w:multiLevelType w:val="hybridMultilevel"/>
     <w:tmpl w:val="F9F6D780"/>
@@ -16896,7 +18602,7 @@
       </w:pPr>
     </w:lvl>
   </w:abstractNum>
-  <w:abstractNum w:abstractNumId="9" w15:restartNumberingAfterBreak="0">
+  <w:abstractNum w:abstractNumId="10" w15:restartNumberingAfterBreak="0">
     <w:nsid w:val="35536CD1"/>
     <w:multiLevelType w:val="multilevel"/>
     <w:tmpl w:val="929E2774"/>
@@ -16990,7 +18696,7 @@
       </w:pPr>
     </w:lvl>
   </w:abstractNum>
-  <w:abstractNum w:abstractNumId="10" w15:restartNumberingAfterBreak="0">
+  <w:abstractNum w:abstractNumId="11" w15:restartNumberingAfterBreak="0">
     <w:nsid w:val="38E44889"/>
     <w:multiLevelType w:val="hybridMultilevel"/>
     <w:tmpl w:val="F800A3CC"/>
@@ -17082,7 +18788,7 @@
       </w:pPr>
     </w:lvl>
   </w:abstractNum>
-  <w:abstractNum w:abstractNumId="11" w15:restartNumberingAfterBreak="0">
+  <w:abstractNum w:abstractNumId="12" w15:restartNumberingAfterBreak="0">
     <w:nsid w:val="39024B32"/>
     <w:multiLevelType w:val="multilevel"/>
     <w:tmpl w:val="929E2774"/>
@@ -17176,10 +18882,10 @@
       </w:pPr>
     </w:lvl>
   </w:abstractNum>
-  <w:abstractNum w:abstractNumId="12" w15:restartNumberingAfterBreak="0">
+  <w:abstractNum w:abstractNumId="13" w15:restartNumberingAfterBreak="0">
     <w:nsid w:val="39A529D3"/>
     <w:multiLevelType w:val="hybridMultilevel"/>
-    <w:tmpl w:val="2A3EF706"/>
+    <w:tmpl w:val="4104A4D0"/>
     <w:lvl w:ilvl="0" w:tplc="CAA47910">
       <w:start w:val="1"/>
       <w:numFmt w:val="decimal"/>
@@ -17268,7 +18974,7 @@
       </w:pPr>
     </w:lvl>
   </w:abstractNum>
-  <w:abstractNum w:abstractNumId="13" w15:restartNumberingAfterBreak="0">
+  <w:abstractNum w:abstractNumId="14" w15:restartNumberingAfterBreak="0">
     <w:nsid w:val="3A907808"/>
     <w:multiLevelType w:val="hybridMultilevel"/>
     <w:tmpl w:val="A58A1E68"/>
@@ -17360,7 +19066,7 @@
       </w:pPr>
     </w:lvl>
   </w:abstractNum>
-  <w:abstractNum w:abstractNumId="14" w15:restartNumberingAfterBreak="0">
+  <w:abstractNum w:abstractNumId="15" w15:restartNumberingAfterBreak="0">
     <w:nsid w:val="437A7395"/>
     <w:multiLevelType w:val="multilevel"/>
     <w:tmpl w:val="929E2774"/>
@@ -17454,7 +19160,7 @@
       </w:pPr>
     </w:lvl>
   </w:abstractNum>
-  <w:abstractNum w:abstractNumId="15" w15:restartNumberingAfterBreak="0">
+  <w:abstractNum w:abstractNumId="16" w15:restartNumberingAfterBreak="0">
     <w:nsid w:val="438C265C"/>
     <w:multiLevelType w:val="hybridMultilevel"/>
     <w:tmpl w:val="2A3EF706"/>
@@ -17546,7 +19252,7 @@
       </w:pPr>
     </w:lvl>
   </w:abstractNum>
-  <w:abstractNum w:abstractNumId="16" w15:restartNumberingAfterBreak="0">
+  <w:abstractNum w:abstractNumId="17" w15:restartNumberingAfterBreak="0">
     <w:nsid w:val="44716C69"/>
     <w:multiLevelType w:val="multilevel"/>
     <w:tmpl w:val="929E2774"/>
@@ -17640,7 +19346,7 @@
       </w:pPr>
     </w:lvl>
   </w:abstractNum>
-  <w:abstractNum w:abstractNumId="17" w15:restartNumberingAfterBreak="0">
+  <w:abstractNum w:abstractNumId="18" w15:restartNumberingAfterBreak="0">
     <w:nsid w:val="4BCC2240"/>
     <w:multiLevelType w:val="multilevel"/>
     <w:tmpl w:val="929E2774"/>
@@ -17734,7 +19440,7 @@
       </w:pPr>
     </w:lvl>
   </w:abstractNum>
-  <w:abstractNum w:abstractNumId="18" w15:restartNumberingAfterBreak="0">
+  <w:abstractNum w:abstractNumId="19" w15:restartNumberingAfterBreak="0">
     <w:nsid w:val="51A26DA2"/>
     <w:multiLevelType w:val="hybridMultilevel"/>
     <w:tmpl w:val="8868A66E"/>
@@ -17820,8 +19526,8 @@
       </w:pPr>
     </w:lvl>
   </w:abstractNum>
-  <w:abstractNum w:abstractNumId="19" w15:restartNumberingAfterBreak="0">
-    <w:nsid w:val="6F2E783F"/>
+  <w:abstractNum w:abstractNumId="20" w15:restartNumberingAfterBreak="0">
+    <w:nsid w:val="55A0161C"/>
     <w:multiLevelType w:val="hybridMultilevel"/>
     <w:tmpl w:val="8868A66E"/>
     <w:lvl w:ilvl="0" w:tplc="0409000F">
@@ -17906,10 +19612,10 @@
       </w:pPr>
     </w:lvl>
   </w:abstractNum>
-  <w:abstractNum w:abstractNumId="20" w15:restartNumberingAfterBreak="0">
-    <w:nsid w:val="79C84322"/>
+  <w:abstractNum w:abstractNumId="21" w15:restartNumberingAfterBreak="0">
+    <w:nsid w:val="5F841B74"/>
     <w:multiLevelType w:val="hybridMultilevel"/>
-    <w:tmpl w:val="A58A1E68"/>
+    <w:tmpl w:val="4104A4D0"/>
     <w:lvl w:ilvl="0" w:tplc="CAA47910">
       <w:start w:val="1"/>
       <w:numFmt w:val="decimal"/>
@@ -17998,10 +19704,10 @@
       </w:pPr>
     </w:lvl>
   </w:abstractNum>
-  <w:abstractNum w:abstractNumId="21" w15:restartNumberingAfterBreak="0">
-    <w:nsid w:val="7C103D1A"/>
+  <w:abstractNum w:abstractNumId="22" w15:restartNumberingAfterBreak="0">
+    <w:nsid w:val="60223379"/>
     <w:multiLevelType w:val="multilevel"/>
-    <w:tmpl w:val="929E2774"/>
+    <w:tmpl w:val="9E34B8EC"/>
     <w:lvl w:ilvl="0">
       <w:start w:val="1"/>
       <w:numFmt w:val="decimal"/>
@@ -18010,6 +19716,9 @@
       <w:pPr>
         <w:ind w:left="1440" w:firstLine="1080"/>
       </w:pPr>
+      <w:rPr>
+        <w:b w:val="0"/>
+      </w:rPr>
     </w:lvl>
     <w:lvl w:ilvl="1">
       <w:start w:val="1"/>
@@ -18092,71 +19801,555 @@
       </w:pPr>
     </w:lvl>
   </w:abstractNum>
+  <w:abstractNum w:abstractNumId="23" w15:restartNumberingAfterBreak="0">
+    <w:nsid w:val="6BBD785C"/>
+    <w:multiLevelType w:val="multilevel"/>
+    <w:tmpl w:val="9E34B8EC"/>
+    <w:lvl w:ilvl="0">
+      <w:start w:val="1"/>
+      <w:numFmt w:val="decimal"/>
+      <w:lvlText w:val="%1."/>
+      <w:lvlJc w:val="left"/>
+      <w:pPr>
+        <w:ind w:left="1440" w:firstLine="1080"/>
+      </w:pPr>
+      <w:rPr>
+        <w:b w:val="0"/>
+      </w:rPr>
+    </w:lvl>
+    <w:lvl w:ilvl="1">
+      <w:start w:val="1"/>
+      <w:numFmt w:val="decimal"/>
+      <w:lvlText w:val="%1.%2"/>
+      <w:lvlJc w:val="left"/>
+      <w:pPr>
+        <w:ind w:left="1800" w:firstLine="1440"/>
+      </w:pPr>
+      <w:rPr>
+        <w:rFonts w:ascii="Arial" w:eastAsia="Arial" w:hAnsi="Arial" w:cs="Arial"/>
+        <w:sz w:val="28"/>
+        <w:szCs w:val="28"/>
+      </w:rPr>
+    </w:lvl>
+    <w:lvl w:ilvl="2">
+      <w:start w:val="1"/>
+      <w:numFmt w:val="decimal"/>
+      <w:lvlText w:val="%1.%2.%3"/>
+      <w:lvlJc w:val="left"/>
+      <w:pPr>
+        <w:ind w:left="-1080" w:firstLine="1800"/>
+      </w:pPr>
+      <w:rPr>
+        <w:b/>
+      </w:rPr>
+    </w:lvl>
+    <w:lvl w:ilvl="3">
+      <w:start w:val="1"/>
+      <w:numFmt w:val="decimal"/>
+      <w:lvlText w:val="%1.%2.%3.%4"/>
+      <w:lvlJc w:val="left"/>
+      <w:pPr>
+        <w:ind w:left="2520" w:firstLine="2160"/>
+      </w:pPr>
+    </w:lvl>
+    <w:lvl w:ilvl="4">
+      <w:start w:val="1"/>
+      <w:numFmt w:val="decimal"/>
+      <w:lvlText w:val="%1.%2.%3.%4.%5"/>
+      <w:lvlJc w:val="left"/>
+      <w:pPr>
+        <w:ind w:left="2880" w:firstLine="2520"/>
+      </w:pPr>
+    </w:lvl>
+    <w:lvl w:ilvl="5">
+      <w:start w:val="1"/>
+      <w:numFmt w:val="decimal"/>
+      <w:lvlText w:val="%1.%2.%3.%4.%5.%6"/>
+      <w:lvlJc w:val="left"/>
+      <w:pPr>
+        <w:ind w:left="3240" w:firstLine="2880"/>
+      </w:pPr>
+    </w:lvl>
+    <w:lvl w:ilvl="6">
+      <w:start w:val="1"/>
+      <w:numFmt w:val="decimal"/>
+      <w:lvlText w:val="%1.%2.%3.%4.%5..%6."/>
+      <w:lvlJc w:val="left"/>
+      <w:pPr>
+        <w:ind w:left="3600" w:firstLine="3240"/>
+      </w:pPr>
+    </w:lvl>
+    <w:lvl w:ilvl="7">
+      <w:start w:val="1"/>
+      <w:numFmt w:val="decimal"/>
+      <w:lvlText w:val="%7%8"/>
+      <w:lvlJc w:val="left"/>
+      <w:pPr>
+        <w:ind w:left="3960" w:firstLine="3600"/>
+      </w:pPr>
+    </w:lvl>
+    <w:lvl w:ilvl="8">
+      <w:start w:val="1"/>
+      <w:numFmt w:val="decimal"/>
+      <w:lvlText w:val="%8%9"/>
+      <w:lvlJc w:val="left"/>
+      <w:pPr>
+        <w:ind w:left="4320" w:firstLine="3960"/>
+      </w:pPr>
+    </w:lvl>
+  </w:abstractNum>
+  <w:abstractNum w:abstractNumId="24" w15:restartNumberingAfterBreak="0">
+    <w:nsid w:val="6EFE481D"/>
+    <w:multiLevelType w:val="multilevel"/>
+    <w:tmpl w:val="9E34B8EC"/>
+    <w:lvl w:ilvl="0">
+      <w:start w:val="1"/>
+      <w:numFmt w:val="decimal"/>
+      <w:lvlText w:val="%1."/>
+      <w:lvlJc w:val="left"/>
+      <w:pPr>
+        <w:ind w:left="1440" w:firstLine="1080"/>
+      </w:pPr>
+      <w:rPr>
+        <w:b w:val="0"/>
+      </w:rPr>
+    </w:lvl>
+    <w:lvl w:ilvl="1">
+      <w:start w:val="1"/>
+      <w:numFmt w:val="decimal"/>
+      <w:lvlText w:val="%1.%2"/>
+      <w:lvlJc w:val="left"/>
+      <w:pPr>
+        <w:ind w:left="1800" w:firstLine="1440"/>
+      </w:pPr>
+      <w:rPr>
+        <w:rFonts w:ascii="Arial" w:eastAsia="Arial" w:hAnsi="Arial" w:cs="Arial"/>
+        <w:sz w:val="28"/>
+        <w:szCs w:val="28"/>
+      </w:rPr>
+    </w:lvl>
+    <w:lvl w:ilvl="2">
+      <w:start w:val="1"/>
+      <w:numFmt w:val="decimal"/>
+      <w:lvlText w:val="%1.%2.%3"/>
+      <w:lvlJc w:val="left"/>
+      <w:pPr>
+        <w:ind w:left="-1080" w:firstLine="1800"/>
+      </w:pPr>
+      <w:rPr>
+        <w:b/>
+      </w:rPr>
+    </w:lvl>
+    <w:lvl w:ilvl="3">
+      <w:start w:val="1"/>
+      <w:numFmt w:val="decimal"/>
+      <w:lvlText w:val="%1.%2.%3.%4"/>
+      <w:lvlJc w:val="left"/>
+      <w:pPr>
+        <w:ind w:left="2520" w:firstLine="2160"/>
+      </w:pPr>
+    </w:lvl>
+    <w:lvl w:ilvl="4">
+      <w:start w:val="1"/>
+      <w:numFmt w:val="decimal"/>
+      <w:lvlText w:val="%1.%2.%3.%4.%5"/>
+      <w:lvlJc w:val="left"/>
+      <w:pPr>
+        <w:ind w:left="2880" w:firstLine="2520"/>
+      </w:pPr>
+    </w:lvl>
+    <w:lvl w:ilvl="5">
+      <w:start w:val="1"/>
+      <w:numFmt w:val="decimal"/>
+      <w:lvlText w:val="%1.%2.%3.%4.%5.%6"/>
+      <w:lvlJc w:val="left"/>
+      <w:pPr>
+        <w:ind w:left="3240" w:firstLine="2880"/>
+      </w:pPr>
+    </w:lvl>
+    <w:lvl w:ilvl="6">
+      <w:start w:val="1"/>
+      <w:numFmt w:val="decimal"/>
+      <w:lvlText w:val="%1.%2.%3.%4.%5..%6."/>
+      <w:lvlJc w:val="left"/>
+      <w:pPr>
+        <w:ind w:left="3600" w:firstLine="3240"/>
+      </w:pPr>
+    </w:lvl>
+    <w:lvl w:ilvl="7">
+      <w:start w:val="1"/>
+      <w:numFmt w:val="decimal"/>
+      <w:lvlText w:val="%7%8"/>
+      <w:lvlJc w:val="left"/>
+      <w:pPr>
+        <w:ind w:left="3960" w:firstLine="3600"/>
+      </w:pPr>
+    </w:lvl>
+    <w:lvl w:ilvl="8">
+      <w:start w:val="1"/>
+      <w:numFmt w:val="decimal"/>
+      <w:lvlText w:val="%8%9"/>
+      <w:lvlJc w:val="left"/>
+      <w:pPr>
+        <w:ind w:left="4320" w:firstLine="3960"/>
+      </w:pPr>
+    </w:lvl>
+  </w:abstractNum>
+  <w:abstractNum w:abstractNumId="25" w15:restartNumberingAfterBreak="0">
+    <w:nsid w:val="6F2E783F"/>
+    <w:multiLevelType w:val="hybridMultilevel"/>
+    <w:tmpl w:val="8868A66E"/>
+    <w:lvl w:ilvl="0" w:tplc="0409000F">
+      <w:start w:val="1"/>
+      <w:numFmt w:val="decimal"/>
+      <w:lvlText w:val="%1."/>
+      <w:lvlJc w:val="left"/>
+      <w:pPr>
+        <w:ind w:left="1080" w:hanging="360"/>
+      </w:pPr>
+    </w:lvl>
+    <w:lvl w:ilvl="1" w:tplc="04090019" w:tentative="1">
+      <w:start w:val="1"/>
+      <w:numFmt w:val="lowerLetter"/>
+      <w:lvlText w:val="%2."/>
+      <w:lvlJc w:val="left"/>
+      <w:pPr>
+        <w:ind w:left="1800" w:hanging="360"/>
+      </w:pPr>
+    </w:lvl>
+    <w:lvl w:ilvl="2" w:tplc="0409001B" w:tentative="1">
+      <w:start w:val="1"/>
+      <w:numFmt w:val="lowerRoman"/>
+      <w:lvlText w:val="%3."/>
+      <w:lvlJc w:val="right"/>
+      <w:pPr>
+        <w:ind w:left="2520" w:hanging="180"/>
+      </w:pPr>
+    </w:lvl>
+    <w:lvl w:ilvl="3" w:tplc="0409000F" w:tentative="1">
+      <w:start w:val="1"/>
+      <w:numFmt w:val="decimal"/>
+      <w:lvlText w:val="%4."/>
+      <w:lvlJc w:val="left"/>
+      <w:pPr>
+        <w:ind w:left="3240" w:hanging="360"/>
+      </w:pPr>
+    </w:lvl>
+    <w:lvl w:ilvl="4" w:tplc="04090019" w:tentative="1">
+      <w:start w:val="1"/>
+      <w:numFmt w:val="lowerLetter"/>
+      <w:lvlText w:val="%5."/>
+      <w:lvlJc w:val="left"/>
+      <w:pPr>
+        <w:ind w:left="3960" w:hanging="360"/>
+      </w:pPr>
+    </w:lvl>
+    <w:lvl w:ilvl="5" w:tplc="0409001B" w:tentative="1">
+      <w:start w:val="1"/>
+      <w:numFmt w:val="lowerRoman"/>
+      <w:lvlText w:val="%6."/>
+      <w:lvlJc w:val="right"/>
+      <w:pPr>
+        <w:ind w:left="4680" w:hanging="180"/>
+      </w:pPr>
+    </w:lvl>
+    <w:lvl w:ilvl="6" w:tplc="0409000F" w:tentative="1">
+      <w:start w:val="1"/>
+      <w:numFmt w:val="decimal"/>
+      <w:lvlText w:val="%7."/>
+      <w:lvlJc w:val="left"/>
+      <w:pPr>
+        <w:ind w:left="5400" w:hanging="360"/>
+      </w:pPr>
+    </w:lvl>
+    <w:lvl w:ilvl="7" w:tplc="04090019" w:tentative="1">
+      <w:start w:val="1"/>
+      <w:numFmt w:val="lowerLetter"/>
+      <w:lvlText w:val="%8."/>
+      <w:lvlJc w:val="left"/>
+      <w:pPr>
+        <w:ind w:left="6120" w:hanging="360"/>
+      </w:pPr>
+    </w:lvl>
+    <w:lvl w:ilvl="8" w:tplc="0409001B" w:tentative="1">
+      <w:start w:val="1"/>
+      <w:numFmt w:val="lowerRoman"/>
+      <w:lvlText w:val="%9."/>
+      <w:lvlJc w:val="right"/>
+      <w:pPr>
+        <w:ind w:left="6840" w:hanging="180"/>
+      </w:pPr>
+    </w:lvl>
+  </w:abstractNum>
+  <w:abstractNum w:abstractNumId="26" w15:restartNumberingAfterBreak="0">
+    <w:nsid w:val="79C84322"/>
+    <w:multiLevelType w:val="hybridMultilevel"/>
+    <w:tmpl w:val="A58A1E68"/>
+    <w:lvl w:ilvl="0" w:tplc="CAA47910">
+      <w:start w:val="1"/>
+      <w:numFmt w:val="decimal"/>
+      <w:lvlText w:val="%1."/>
+      <w:lvlJc w:val="left"/>
+      <w:pPr>
+        <w:ind w:left="1080" w:hanging="360"/>
+      </w:pPr>
+      <w:rPr>
+        <w:b w:val="0"/>
+      </w:rPr>
+    </w:lvl>
+    <w:lvl w:ilvl="1" w:tplc="04090019">
+      <w:start w:val="1"/>
+      <w:numFmt w:val="lowerLetter"/>
+      <w:lvlText w:val="%2."/>
+      <w:lvlJc w:val="left"/>
+      <w:pPr>
+        <w:ind w:left="1800" w:hanging="360"/>
+      </w:pPr>
+    </w:lvl>
+    <w:lvl w:ilvl="2" w:tplc="74AC75AE">
+      <w:start w:val="1"/>
+      <w:numFmt w:val="lowerLetter"/>
+      <w:lvlText w:val="%3)"/>
+      <w:lvlJc w:val="left"/>
+      <w:pPr>
+        <w:ind w:left="2700" w:hanging="360"/>
+      </w:pPr>
+      <w:rPr>
+        <w:rFonts w:hint="default"/>
+      </w:rPr>
+    </w:lvl>
+    <w:lvl w:ilvl="3" w:tplc="0409000F" w:tentative="1">
+      <w:start w:val="1"/>
+      <w:numFmt w:val="decimal"/>
+      <w:lvlText w:val="%4."/>
+      <w:lvlJc w:val="left"/>
+      <w:pPr>
+        <w:ind w:left="3240" w:hanging="360"/>
+      </w:pPr>
+    </w:lvl>
+    <w:lvl w:ilvl="4" w:tplc="04090019" w:tentative="1">
+      <w:start w:val="1"/>
+      <w:numFmt w:val="lowerLetter"/>
+      <w:lvlText w:val="%5."/>
+      <w:lvlJc w:val="left"/>
+      <w:pPr>
+        <w:ind w:left="3960" w:hanging="360"/>
+      </w:pPr>
+    </w:lvl>
+    <w:lvl w:ilvl="5" w:tplc="0409001B" w:tentative="1">
+      <w:start w:val="1"/>
+      <w:numFmt w:val="lowerRoman"/>
+      <w:lvlText w:val="%6."/>
+      <w:lvlJc w:val="right"/>
+      <w:pPr>
+        <w:ind w:left="4680" w:hanging="180"/>
+      </w:pPr>
+    </w:lvl>
+    <w:lvl w:ilvl="6" w:tplc="0409000F" w:tentative="1">
+      <w:start w:val="1"/>
+      <w:numFmt w:val="decimal"/>
+      <w:lvlText w:val="%7."/>
+      <w:lvlJc w:val="left"/>
+      <w:pPr>
+        <w:ind w:left="5400" w:hanging="360"/>
+      </w:pPr>
+    </w:lvl>
+    <w:lvl w:ilvl="7" w:tplc="04090019" w:tentative="1">
+      <w:start w:val="1"/>
+      <w:numFmt w:val="lowerLetter"/>
+      <w:lvlText w:val="%8."/>
+      <w:lvlJc w:val="left"/>
+      <w:pPr>
+        <w:ind w:left="6120" w:hanging="360"/>
+      </w:pPr>
+    </w:lvl>
+    <w:lvl w:ilvl="8" w:tplc="0409001B" w:tentative="1">
+      <w:start w:val="1"/>
+      <w:numFmt w:val="lowerRoman"/>
+      <w:lvlText w:val="%9."/>
+      <w:lvlJc w:val="right"/>
+      <w:pPr>
+        <w:ind w:left="6840" w:hanging="180"/>
+      </w:pPr>
+    </w:lvl>
+  </w:abstractNum>
+  <w:abstractNum w:abstractNumId="27" w15:restartNumberingAfterBreak="0">
+    <w:nsid w:val="7C103D1A"/>
+    <w:multiLevelType w:val="multilevel"/>
+    <w:tmpl w:val="929E2774"/>
+    <w:lvl w:ilvl="0">
+      <w:start w:val="1"/>
+      <w:numFmt w:val="decimal"/>
+      <w:lvlText w:val="%1."/>
+      <w:lvlJc w:val="left"/>
+      <w:pPr>
+        <w:ind w:left="1440" w:firstLine="1080"/>
+      </w:pPr>
+    </w:lvl>
+    <w:lvl w:ilvl="1">
+      <w:start w:val="1"/>
+      <w:numFmt w:val="decimal"/>
+      <w:lvlText w:val="%1.%2"/>
+      <w:lvlJc w:val="left"/>
+      <w:pPr>
+        <w:ind w:left="1800" w:firstLine="1440"/>
+      </w:pPr>
+      <w:rPr>
+        <w:rFonts w:ascii="Arial" w:eastAsia="Arial" w:hAnsi="Arial" w:cs="Arial"/>
+        <w:sz w:val="28"/>
+        <w:szCs w:val="28"/>
+      </w:rPr>
+    </w:lvl>
+    <w:lvl w:ilvl="2">
+      <w:start w:val="1"/>
+      <w:numFmt w:val="decimal"/>
+      <w:lvlText w:val="%1.%2.%3"/>
+      <w:lvlJc w:val="left"/>
+      <w:pPr>
+        <w:ind w:left="-1080" w:firstLine="1800"/>
+      </w:pPr>
+      <w:rPr>
+        <w:b/>
+      </w:rPr>
+    </w:lvl>
+    <w:lvl w:ilvl="3">
+      <w:start w:val="1"/>
+      <w:numFmt w:val="decimal"/>
+      <w:lvlText w:val="%1.%2.%3.%4"/>
+      <w:lvlJc w:val="left"/>
+      <w:pPr>
+        <w:ind w:left="2520" w:firstLine="2160"/>
+      </w:pPr>
+    </w:lvl>
+    <w:lvl w:ilvl="4">
+      <w:start w:val="1"/>
+      <w:numFmt w:val="decimal"/>
+      <w:lvlText w:val="%1.%2.%3.%4.%5"/>
+      <w:lvlJc w:val="left"/>
+      <w:pPr>
+        <w:ind w:left="2880" w:firstLine="2520"/>
+      </w:pPr>
+    </w:lvl>
+    <w:lvl w:ilvl="5">
+      <w:start w:val="1"/>
+      <w:numFmt w:val="decimal"/>
+      <w:lvlText w:val="%1.%2.%3.%4.%5.%6"/>
+      <w:lvlJc w:val="left"/>
+      <w:pPr>
+        <w:ind w:left="3240" w:firstLine="2880"/>
+      </w:pPr>
+    </w:lvl>
+    <w:lvl w:ilvl="6">
+      <w:start w:val="1"/>
+      <w:numFmt w:val="decimal"/>
+      <w:lvlText w:val="%1.%2.%3.%4.%5..%6."/>
+      <w:lvlJc w:val="left"/>
+      <w:pPr>
+        <w:ind w:left="3600" w:firstLine="3240"/>
+      </w:pPr>
+    </w:lvl>
+    <w:lvl w:ilvl="7">
+      <w:start w:val="1"/>
+      <w:numFmt w:val="decimal"/>
+      <w:lvlText w:val="%7%8"/>
+      <w:lvlJc w:val="left"/>
+      <w:pPr>
+        <w:ind w:left="3960" w:firstLine="3600"/>
+      </w:pPr>
+    </w:lvl>
+    <w:lvl w:ilvl="8">
+      <w:start w:val="1"/>
+      <w:numFmt w:val="decimal"/>
+      <w:lvlText w:val="%8%9"/>
+      <w:lvlJc w:val="left"/>
+      <w:pPr>
+        <w:ind w:left="4320" w:firstLine="3960"/>
+      </w:pPr>
+    </w:lvl>
+  </w:abstractNum>
   <w:num w:numId="1">
-    <w:abstractNumId w:val="17"/>
+    <w:abstractNumId w:val="18"/>
   </w:num>
   <w:num w:numId="2">
     <w:abstractNumId w:val="3"/>
   </w:num>
   <w:num w:numId="3">
-    <w:abstractNumId w:val="8"/>
+    <w:abstractNumId w:val="9"/>
   </w:num>
   <w:num w:numId="4">
-    <w:abstractNumId w:val="6"/>
+    <w:abstractNumId w:val="7"/>
   </w:num>
   <w:num w:numId="5">
-    <w:abstractNumId w:val="5"/>
+    <w:abstractNumId w:val="6"/>
   </w:num>
   <w:num w:numId="6">
     <w:abstractNumId w:val="0"/>
   </w:num>
   <w:num w:numId="7">
-    <w:abstractNumId w:val="13"/>
+    <w:abstractNumId w:val="14"/>
   </w:num>
   <w:num w:numId="8">
-    <w:abstractNumId w:val="20"/>
+    <w:abstractNumId w:val="26"/>
   </w:num>
   <w:num w:numId="9">
-    <w:abstractNumId w:val="14"/>
+    <w:abstractNumId w:val="15"/>
   </w:num>
   <w:num w:numId="10">
-    <w:abstractNumId w:val="4"/>
+    <w:abstractNumId w:val="5"/>
   </w:num>
   <w:num w:numId="11">
-    <w:abstractNumId w:val="16"/>
+    <w:abstractNumId w:val="17"/>
   </w:num>
   <w:num w:numId="12">
-    <w:abstractNumId w:val="11"/>
+    <w:abstractNumId w:val="12"/>
   </w:num>
   <w:num w:numId="13">
     <w:abstractNumId w:val="1"/>
   </w:num>
   <w:num w:numId="14">
-    <w:abstractNumId w:val="10"/>
+    <w:abstractNumId w:val="11"/>
   </w:num>
   <w:num w:numId="15">
-    <w:abstractNumId w:val="7"/>
+    <w:abstractNumId w:val="8"/>
   </w:num>
   <w:num w:numId="16">
-    <w:abstractNumId w:val="15"/>
+    <w:abstractNumId w:val="16"/>
   </w:num>
   <w:num w:numId="17">
     <w:abstractNumId w:val="2"/>
   </w:num>
   <w:num w:numId="18">
-    <w:abstractNumId w:val="18"/>
+    <w:abstractNumId w:val="19"/>
   </w:num>
   <w:num w:numId="19">
-    <w:abstractNumId w:val="12"/>
+    <w:abstractNumId w:val="13"/>
   </w:num>
   <w:num w:numId="20">
-    <w:abstractNumId w:val="19"/>
+    <w:abstractNumId w:val="25"/>
   </w:num>
   <w:num w:numId="21">
+    <w:abstractNumId w:val="27"/>
+  </w:num>
+  <w:num w:numId="22">
+    <w:abstractNumId w:val="10"/>
+  </w:num>
+  <w:num w:numId="23">
+    <w:abstractNumId w:val="4"/>
+  </w:num>
+  <w:num w:numId="24">
+    <w:abstractNumId w:val="20"/>
+  </w:num>
+  <w:num w:numId="25">
+    <w:abstractNumId w:val="24"/>
+  </w:num>
+  <w:num w:numId="26">
     <w:abstractNumId w:val="21"/>
   </w:num>
-  <w:num w:numId="22">
-    <w:abstractNumId w:val="9"/>
+  <w:num w:numId="27">
+    <w:abstractNumId w:val="23"/>
+  </w:num>
+  <w:num w:numId="28">
+    <w:abstractNumId w:val="22"/>
   </w:num>
   <w:numIdMacAtCleanup w:val="11"/>
 </w:numbering>
@@ -19639,7 +21832,7 @@
 </file>
 
 <file path=customXml/itemProps1.xml><?xml version="1.0" encoding="utf-8"?>
-<ds:datastoreItem xmlns:ds="http://schemas.openxmlformats.org/officeDocument/2006/customXml" ds:itemID="{771292F1-A579-4396-8BB4-D3D69E224220}">
+<ds:datastoreItem xmlns:ds="http://schemas.openxmlformats.org/officeDocument/2006/customXml" ds:itemID="{B3F033C2-F95A-42BD-9063-51E65C873218}">
   <ds:schemaRefs>
     <ds:schemaRef ds:uri="http://schemas.openxmlformats.org/officeDocument/2006/bibliography"/>
   </ds:schemaRefs>

</xml_diff>

<commit_message>
new data exported: Study1, Study2
</commit_message>
<xml_diff>
--- a/CSS2018/doc/LDWorkshopExercises.docx
+++ b/CSS2018/doc/LDWorkshopExercises.docx
@@ -466,7 +466,7 @@
           <w:r>
             <w:fldChar w:fldCharType="separate"/>
           </w:r>
-          <w:hyperlink w:anchor="_Toc505785359" w:history="1">
+          <w:hyperlink w:anchor="_Toc505860302" w:history="1">
             <w:r>
               <w:rPr>
                 <w:rStyle w:val="Hyperlink"/>
@@ -493,7 +493,7 @@
                 <w:noProof/>
                 <w:webHidden/>
               </w:rPr>
-              <w:instrText xml:space="preserve"> PAGEREF _Toc505785359 \h </w:instrText>
+              <w:instrText xml:space="preserve"> PAGEREF _Toc505860302 \h </w:instrText>
             </w:r>
             <w:r>
               <w:rPr>
@@ -536,7 +536,7 @@
               <w:color w:val="auto"/>
             </w:rPr>
           </w:pPr>
-          <w:hyperlink w:anchor="_Toc505785360" w:history="1">
+          <w:hyperlink w:anchor="_Toc505860303" w:history="1">
             <w:r>
               <w:rPr>
                 <w:rStyle w:val="Hyperlink"/>
@@ -563,7 +563,7 @@
                 <w:noProof/>
                 <w:webHidden/>
               </w:rPr>
-              <w:instrText xml:space="preserve"> PAGEREF _Toc505785360 \h </w:instrText>
+              <w:instrText xml:space="preserve"> PAGEREF _Toc505860303 \h </w:instrText>
             </w:r>
             <w:r>
               <w:rPr>
@@ -606,7 +606,7 @@
               <w:color w:val="auto"/>
             </w:rPr>
           </w:pPr>
-          <w:hyperlink w:anchor="_Toc505785361" w:history="1">
+          <w:hyperlink w:anchor="_Toc505860304" w:history="1">
             <w:r>
               <w:rPr>
                 <w:rStyle w:val="Hyperlink"/>
@@ -633,7 +633,7 @@
                 <w:noProof/>
                 <w:webHidden/>
               </w:rPr>
-              <w:instrText xml:space="preserve"> PAGEREF _Toc505785361 \h </w:instrText>
+              <w:instrText xml:space="preserve"> PAGEREF _Toc505860304 \h </w:instrText>
             </w:r>
             <w:r>
               <w:rPr>
@@ -673,7 +673,7 @@
               <w:color w:val="auto"/>
             </w:rPr>
           </w:pPr>
-          <w:hyperlink w:anchor="_Toc505785362" w:history="1">
+          <w:hyperlink w:anchor="_Toc505860305" w:history="1">
             <w:r>
               <w:rPr>
                 <w:rStyle w:val="Hyperlink"/>
@@ -700,7 +700,7 @@
                 <w:noProof/>
                 <w:webHidden/>
               </w:rPr>
-              <w:instrText xml:space="preserve"> PAGEREF _Toc505785362 \h </w:instrText>
+              <w:instrText xml:space="preserve"> PAGEREF _Toc505860305 \h </w:instrText>
             </w:r>
             <w:r>
               <w:rPr>
@@ -740,7 +740,7 @@
               <w:color w:val="auto"/>
             </w:rPr>
           </w:pPr>
-          <w:hyperlink w:anchor="_Toc505785363" w:history="1">
+          <w:hyperlink w:anchor="_Toc505860306" w:history="1">
             <w:r>
               <w:rPr>
                 <w:rStyle w:val="Hyperlink"/>
@@ -767,7 +767,7 @@
                 <w:noProof/>
                 <w:webHidden/>
               </w:rPr>
-              <w:instrText xml:space="preserve"> PAGEREF _Toc505785363 \h </w:instrText>
+              <w:instrText xml:space="preserve"> PAGEREF _Toc505860306 \h </w:instrText>
             </w:r>
             <w:r>
               <w:rPr>
@@ -807,7 +807,7 @@
               <w:color w:val="auto"/>
             </w:rPr>
           </w:pPr>
-          <w:hyperlink w:anchor="_Toc505785364" w:history="1">
+          <w:hyperlink w:anchor="_Toc505860307" w:history="1">
             <w:r>
               <w:rPr>
                 <w:rStyle w:val="Hyperlink"/>
@@ -849,7 +849,7 @@
                 <w:noProof/>
                 <w:webHidden/>
               </w:rPr>
-              <w:instrText xml:space="preserve"> PAGEREF _Toc505785364 \h </w:instrText>
+              <w:instrText xml:space="preserve"> PAGEREF _Toc505860307 \h </w:instrText>
             </w:r>
             <w:r>
               <w:rPr>
@@ -889,7 +889,7 @@
               <w:color w:val="auto"/>
             </w:rPr>
           </w:pPr>
-          <w:hyperlink w:anchor="_Toc505785365" w:history="1">
+          <w:hyperlink w:anchor="_Toc505860308" w:history="1">
             <w:r>
               <w:rPr>
                 <w:rStyle w:val="Hyperlink"/>
@@ -931,7 +931,7 @@
                 <w:noProof/>
                 <w:webHidden/>
               </w:rPr>
-              <w:instrText xml:space="preserve"> PAGEREF _Toc505785365 \h </w:instrText>
+              <w:instrText xml:space="preserve"> PAGEREF _Toc505860308 \h </w:instrText>
             </w:r>
             <w:r>
               <w:rPr>
@@ -971,7 +971,7 @@
               <w:color w:val="auto"/>
             </w:rPr>
           </w:pPr>
-          <w:hyperlink w:anchor="_Toc505785366" w:history="1">
+          <w:hyperlink w:anchor="_Toc505860309" w:history="1">
             <w:r>
               <w:rPr>
                 <w:rStyle w:val="Hyperlink"/>
@@ -1013,7 +1013,7 @@
                 <w:noProof/>
                 <w:webHidden/>
               </w:rPr>
-              <w:instrText xml:space="preserve"> PAGEREF _Toc505785366 \h </w:instrText>
+              <w:instrText xml:space="preserve"> PAGEREF _Toc505860309 \h </w:instrText>
             </w:r>
             <w:r>
               <w:rPr>
@@ -1053,7 +1053,7 @@
               <w:color w:val="auto"/>
             </w:rPr>
           </w:pPr>
-          <w:hyperlink w:anchor="_Toc505785367" w:history="1">
+          <w:hyperlink w:anchor="_Toc505860310" w:history="1">
             <w:r>
               <w:rPr>
                 <w:rStyle w:val="Hyperlink"/>
@@ -1095,7 +1095,7 @@
                 <w:noProof/>
                 <w:webHidden/>
               </w:rPr>
-              <w:instrText xml:space="preserve"> PAGEREF _Toc505785367 \h </w:instrText>
+              <w:instrText xml:space="preserve"> PAGEREF _Toc505860310 \h </w:instrText>
             </w:r>
             <w:r>
               <w:rPr>
@@ -1135,7 +1135,7 @@
               <w:color w:val="auto"/>
             </w:rPr>
           </w:pPr>
-          <w:hyperlink w:anchor="_Toc505785368" w:history="1">
+          <w:hyperlink w:anchor="_Toc505860311" w:history="1">
             <w:r>
               <w:rPr>
                 <w:rStyle w:val="Hyperlink"/>
@@ -1156,7 +1156,7 @@
                 <w:rStyle w:val="Hyperlink"/>
                 <w:noProof/>
               </w:rPr>
-              <w:t>Add Gender to Persons</w:t>
+              <w:t>Add Demographics</w:t>
             </w:r>
             <w:r>
               <w:rPr>
@@ -1177,7 +1177,7 @@
                 <w:noProof/>
                 <w:webHidden/>
               </w:rPr>
-              <w:instrText xml:space="preserve"> PAGEREF _Toc505785368 \h </w:instrText>
+              <w:instrText xml:space="preserve"> PAGEREF _Toc505860311 \h </w:instrText>
             </w:r>
             <w:r>
               <w:rPr>
@@ -1217,7 +1217,7 @@
               <w:color w:val="auto"/>
             </w:rPr>
           </w:pPr>
-          <w:hyperlink w:anchor="_Toc505785369" w:history="1">
+          <w:hyperlink w:anchor="_Toc505860312" w:history="1">
             <w:r>
               <w:rPr>
                 <w:rStyle w:val="Hyperlink"/>
@@ -1238,7 +1238,7 @@
                 <w:rStyle w:val="Hyperlink"/>
                 <w:noProof/>
               </w:rPr>
-              <w:t>Demographics for Person Nodes</w:t>
+              <w:t>Add another Person</w:t>
             </w:r>
             <w:r>
               <w:rPr>
@@ -1259,7 +1259,7 @@
                 <w:noProof/>
                 <w:webHidden/>
               </w:rPr>
-              <w:instrText xml:space="preserve"> PAGEREF _Toc505785369 \h </w:instrText>
+              <w:instrText xml:space="preserve"> PAGEREF _Toc505860312 \h </w:instrText>
             </w:r>
             <w:r>
               <w:rPr>
@@ -1279,7 +1279,7 @@
                 <w:noProof/>
                 <w:webHidden/>
               </w:rPr>
-              <w:t>8</w:t>
+              <w:t>9</w:t>
             </w:r>
             <w:r>
               <w:rPr>
@@ -1299,7 +1299,7 @@
               <w:color w:val="auto"/>
             </w:rPr>
           </w:pPr>
-          <w:hyperlink w:anchor="_Toc505785370" w:history="1">
+          <w:hyperlink w:anchor="_Toc505860313" w:history="1">
             <w:r>
               <w:rPr>
                 <w:rStyle w:val="Hyperlink"/>
@@ -1341,7 +1341,7 @@
                 <w:noProof/>
                 <w:webHidden/>
               </w:rPr>
-              <w:instrText xml:space="preserve"> PAGEREF _Toc505785370 \h </w:instrText>
+              <w:instrText xml:space="preserve"> PAGEREF _Toc505860313 \h </w:instrText>
             </w:r>
             <w:r>
               <w:rPr>
@@ -1361,7 +1361,7 @@
                 <w:noProof/>
                 <w:webHidden/>
               </w:rPr>
-              <w:t>9</w:t>
+              <w:t>10</w:t>
             </w:r>
             <w:r>
               <w:rPr>
@@ -1381,7 +1381,7 @@
               <w:color w:val="auto"/>
             </w:rPr>
           </w:pPr>
-          <w:hyperlink w:anchor="_Toc505785371" w:history="1">
+          <w:hyperlink w:anchor="_Toc505860314" w:history="1">
             <w:r>
               <w:rPr>
                 <w:rStyle w:val="Hyperlink"/>
@@ -1423,7 +1423,7 @@
                 <w:noProof/>
                 <w:webHidden/>
               </w:rPr>
-              <w:instrText xml:space="preserve"> PAGEREF _Toc505785371 \h </w:instrText>
+              <w:instrText xml:space="preserve"> PAGEREF _Toc505860314 \h </w:instrText>
             </w:r>
             <w:r>
               <w:rPr>
@@ -1443,7 +1443,7 @@
                 <w:noProof/>
                 <w:webHidden/>
               </w:rPr>
-              <w:t>9</w:t>
+              <w:t>10</w:t>
             </w:r>
             <w:r>
               <w:rPr>
@@ -1463,7 +1463,7 @@
               <w:color w:val="auto"/>
             </w:rPr>
           </w:pPr>
-          <w:hyperlink w:anchor="_Toc505785372" w:history="1">
+          <w:hyperlink w:anchor="_Toc505860315" w:history="1">
             <w:r>
               <w:rPr>
                 <w:rStyle w:val="Hyperlink"/>
@@ -1505,7 +1505,7 @@
                 <w:noProof/>
                 <w:webHidden/>
               </w:rPr>
-              <w:instrText xml:space="preserve"> PAGEREF _Toc505785372 \h </w:instrText>
+              <w:instrText xml:space="preserve"> PAGEREF _Toc505860315 \h </w:instrText>
             </w:r>
             <w:r>
               <w:rPr>
@@ -1525,7 +1525,7 @@
                 <w:noProof/>
                 <w:webHidden/>
               </w:rPr>
-              <w:t>10</w:t>
+              <w:t>11</w:t>
             </w:r>
             <w:r>
               <w:rPr>
@@ -1545,13 +1545,13 @@
               <w:color w:val="auto"/>
             </w:rPr>
           </w:pPr>
-          <w:hyperlink w:anchor="_Toc505785373" w:history="1">
+          <w:hyperlink w:anchor="_Toc505860316" w:history="1">
             <w:r>
               <w:rPr>
                 <w:rStyle w:val="Hyperlink"/>
                 <w:noProof/>
               </w:rPr>
-              <w:t>2.</w:t>
+              <w:t>1.</w:t>
             </w:r>
             <w:r>
               <w:rPr>
@@ -1587,7 +1587,7 @@
                 <w:noProof/>
                 <w:webHidden/>
               </w:rPr>
-              <w:instrText xml:space="preserve"> PAGEREF _Toc505785373 \h </w:instrText>
+              <w:instrText xml:space="preserve"> PAGEREF _Toc505860316 \h </w:instrText>
             </w:r>
             <w:r>
               <w:rPr>
@@ -1627,13 +1627,13 @@
               <w:color w:val="auto"/>
             </w:rPr>
           </w:pPr>
-          <w:hyperlink w:anchor="_Toc505785374" w:history="1">
+          <w:hyperlink w:anchor="_Toc505860317" w:history="1">
             <w:r>
               <w:rPr>
                 <w:rStyle w:val="Hyperlink"/>
                 <w:noProof/>
               </w:rPr>
-              <w:t>2.1</w:t>
+              <w:t>1.1</w:t>
             </w:r>
             <w:r>
               <w:rPr>
@@ -1669,7 +1669,7 @@
                 <w:noProof/>
                 <w:webHidden/>
               </w:rPr>
-              <w:instrText xml:space="preserve"> PAGEREF _Toc505785374 \h </w:instrText>
+              <w:instrText xml:space="preserve"> PAGEREF _Toc505860317 \h </w:instrText>
             </w:r>
             <w:r>
               <w:rPr>
@@ -1689,7 +1689,7 @@
                 <w:noProof/>
                 <w:webHidden/>
               </w:rPr>
-              <w:t>11</w:t>
+              <w:t>12</w:t>
             </w:r>
             <w:r>
               <w:rPr>
@@ -1709,13 +1709,13 @@
               <w:color w:val="auto"/>
             </w:rPr>
           </w:pPr>
-          <w:hyperlink w:anchor="_Toc505785375" w:history="1">
+          <w:hyperlink w:anchor="_Toc505860318" w:history="1">
             <w:r>
               <w:rPr>
                 <w:rStyle w:val="Hyperlink"/>
                 <w:noProof/>
               </w:rPr>
-              <w:t>2.2</w:t>
+              <w:t>1.2</w:t>
             </w:r>
             <w:r>
               <w:rPr>
@@ -1751,7 +1751,7 @@
                 <w:noProof/>
                 <w:webHidden/>
               </w:rPr>
-              <w:instrText xml:space="preserve"> PAGEREF _Toc505785375 \h </w:instrText>
+              <w:instrText xml:space="preserve"> PAGEREF _Toc505860318 \h </w:instrText>
             </w:r>
             <w:r>
               <w:rPr>
@@ -1791,13 +1791,13 @@
               <w:color w:val="auto"/>
             </w:rPr>
           </w:pPr>
-          <w:hyperlink w:anchor="_Toc505785376" w:history="1">
+          <w:hyperlink w:anchor="_Toc505860319" w:history="1">
             <w:r>
               <w:rPr>
                 <w:rStyle w:val="Hyperlink"/>
                 <w:noProof/>
               </w:rPr>
-              <w:t>2.3</w:t>
+              <w:t>1.3</w:t>
             </w:r>
             <w:r>
               <w:rPr>
@@ -1833,7 +1833,7 @@
                 <w:noProof/>
                 <w:webHidden/>
               </w:rPr>
-              <w:instrText xml:space="preserve"> PAGEREF _Toc505785376 \h </w:instrText>
+              <w:instrText xml:space="preserve"> PAGEREF _Toc505860319 \h </w:instrText>
             </w:r>
             <w:r>
               <w:rPr>
@@ -1853,7 +1853,7 @@
                 <w:noProof/>
                 <w:webHidden/>
               </w:rPr>
-              <w:t>12</w:t>
+              <w:t>13</w:t>
             </w:r>
             <w:r>
               <w:rPr>
@@ -1873,13 +1873,13 @@
               <w:color w:val="auto"/>
             </w:rPr>
           </w:pPr>
-          <w:hyperlink w:anchor="_Toc505785377" w:history="1">
+          <w:hyperlink w:anchor="_Toc505860320" w:history="1">
             <w:r>
               <w:rPr>
                 <w:rStyle w:val="Hyperlink"/>
                 <w:noProof/>
               </w:rPr>
-              <w:t>2.4</w:t>
+              <w:t>1.4</w:t>
             </w:r>
             <w:r>
               <w:rPr>
@@ -1915,7 +1915,7 @@
                 <w:noProof/>
                 <w:webHidden/>
               </w:rPr>
-              <w:instrText xml:space="preserve"> PAGEREF _Toc505785377 \h </w:instrText>
+              <w:instrText xml:space="preserve"> PAGEREF _Toc505860320 \h </w:instrText>
             </w:r>
             <w:r>
               <w:rPr>
@@ -1935,7 +1935,7 @@
                 <w:noProof/>
                 <w:webHidden/>
               </w:rPr>
-              <w:t>12</w:t>
+              <w:t>13</w:t>
             </w:r>
             <w:r>
               <w:rPr>
@@ -1955,13 +1955,13 @@
               <w:color w:val="auto"/>
             </w:rPr>
           </w:pPr>
-          <w:hyperlink w:anchor="_Toc505785378" w:history="1">
+          <w:hyperlink w:anchor="_Toc505860321" w:history="1">
             <w:r>
               <w:rPr>
                 <w:rStyle w:val="Hyperlink"/>
                 <w:noProof/>
               </w:rPr>
-              <w:t>3.</w:t>
+              <w:t>2.</w:t>
             </w:r>
             <w:r>
               <w:rPr>
@@ -1997,7 +1997,7 @@
                 <w:noProof/>
                 <w:webHidden/>
               </w:rPr>
-              <w:instrText xml:space="preserve"> PAGEREF _Toc505785378 \h </w:instrText>
+              <w:instrText xml:space="preserve"> PAGEREF _Toc505860321 \h </w:instrText>
             </w:r>
             <w:r>
               <w:rPr>
@@ -2017,7 +2017,7 @@
                 <w:noProof/>
                 <w:webHidden/>
               </w:rPr>
-              <w:t>13</w:t>
+              <w:t>14</w:t>
             </w:r>
             <w:r>
               <w:rPr>
@@ -2037,13 +2037,13 @@
               <w:color w:val="auto"/>
             </w:rPr>
           </w:pPr>
-          <w:hyperlink w:anchor="_Toc505785379" w:history="1">
+          <w:hyperlink w:anchor="_Toc505860322" w:history="1">
             <w:r>
               <w:rPr>
                 <w:rStyle w:val="Hyperlink"/>
                 <w:noProof/>
               </w:rPr>
-              <w:t>3.1</w:t>
+              <w:t>2.1</w:t>
             </w:r>
             <w:r>
               <w:rPr>
@@ -2079,7 +2079,7 @@
                 <w:noProof/>
                 <w:webHidden/>
               </w:rPr>
-              <w:instrText xml:space="preserve"> PAGEREF _Toc505785379 \h </w:instrText>
+              <w:instrText xml:space="preserve"> PAGEREF _Toc505860322 \h </w:instrText>
             </w:r>
             <w:r>
               <w:rPr>
@@ -2099,7 +2099,7 @@
                 <w:noProof/>
                 <w:webHidden/>
               </w:rPr>
-              <w:t>13</w:t>
+              <w:t>14</w:t>
             </w:r>
             <w:r>
               <w:rPr>
@@ -2119,13 +2119,13 @@
               <w:color w:val="auto"/>
             </w:rPr>
           </w:pPr>
-          <w:hyperlink w:anchor="_Toc505785380" w:history="1">
+          <w:hyperlink w:anchor="_Toc505860323" w:history="1">
             <w:r>
               <w:rPr>
                 <w:rStyle w:val="Hyperlink"/>
                 <w:noProof/>
               </w:rPr>
-              <w:t>3.2</w:t>
+              <w:t>2.2</w:t>
             </w:r>
             <w:r>
               <w:rPr>
@@ -2161,7 +2161,7 @@
                 <w:noProof/>
                 <w:webHidden/>
               </w:rPr>
-              <w:instrText xml:space="preserve"> PAGEREF _Toc505785380 \h </w:instrText>
+              <w:instrText xml:space="preserve"> PAGEREF _Toc505860323 \h </w:instrText>
             </w:r>
             <w:r>
               <w:rPr>
@@ -2181,7 +2181,7 @@
                 <w:noProof/>
                 <w:webHidden/>
               </w:rPr>
-              <w:t>13</w:t>
+              <w:t>14</w:t>
             </w:r>
             <w:r>
               <w:rPr>
@@ -2201,13 +2201,13 @@
               <w:color w:val="auto"/>
             </w:rPr>
           </w:pPr>
-          <w:hyperlink w:anchor="_Toc505785381" w:history="1">
+          <w:hyperlink w:anchor="_Toc505860324" w:history="1">
             <w:r>
               <w:rPr>
                 <w:rStyle w:val="Hyperlink"/>
                 <w:noProof/>
               </w:rPr>
-              <w:t>3.3</w:t>
+              <w:t>2.3</w:t>
             </w:r>
             <w:r>
               <w:rPr>
@@ -2243,7 +2243,7 @@
                 <w:noProof/>
                 <w:webHidden/>
               </w:rPr>
-              <w:instrText xml:space="preserve"> PAGEREF _Toc505785381 \h </w:instrText>
+              <w:instrText xml:space="preserve"> PAGEREF _Toc505860324 \h </w:instrText>
             </w:r>
             <w:r>
               <w:rPr>
@@ -2283,13 +2283,13 @@
               <w:color w:val="auto"/>
             </w:rPr>
           </w:pPr>
-          <w:hyperlink w:anchor="_Toc505785382" w:history="1">
+          <w:hyperlink w:anchor="_Toc505860325" w:history="1">
             <w:r>
               <w:rPr>
                 <w:rStyle w:val="Hyperlink"/>
                 <w:noProof/>
               </w:rPr>
-              <w:t>3.4</w:t>
+              <w:t>2.4</w:t>
             </w:r>
             <w:r>
               <w:rPr>
@@ -2325,7 +2325,7 @@
                 <w:noProof/>
                 <w:webHidden/>
               </w:rPr>
-              <w:instrText xml:space="preserve"> PAGEREF _Toc505785382 \h </w:instrText>
+              <w:instrText xml:space="preserve"> PAGEREF _Toc505860325 \h </w:instrText>
             </w:r>
             <w:r>
               <w:rPr>
@@ -2345,7 +2345,7 @@
                 <w:noProof/>
                 <w:webHidden/>
               </w:rPr>
-              <w:t>14</w:t>
+              <w:t>15</w:t>
             </w:r>
             <w:r>
               <w:rPr>
@@ -2365,13 +2365,13 @@
               <w:color w:val="auto"/>
             </w:rPr>
           </w:pPr>
-          <w:hyperlink w:anchor="_Toc505785383" w:history="1">
+          <w:hyperlink w:anchor="_Toc505860326" w:history="1">
             <w:r>
               <w:rPr>
                 <w:rStyle w:val="Hyperlink"/>
                 <w:noProof/>
               </w:rPr>
-              <w:t>3.5</w:t>
+              <w:t>2.5</w:t>
             </w:r>
             <w:r>
               <w:rPr>
@@ -2407,7 +2407,7 @@
                 <w:noProof/>
                 <w:webHidden/>
               </w:rPr>
-              <w:instrText xml:space="preserve"> PAGEREF _Toc505785383 \h </w:instrText>
+              <w:instrText xml:space="preserve"> PAGEREF _Toc505860326 \h </w:instrText>
             </w:r>
             <w:r>
               <w:rPr>
@@ -2427,7 +2427,7 @@
                 <w:noProof/>
                 <w:webHidden/>
               </w:rPr>
-              <w:t>16</w:t>
+              <w:t>17</w:t>
             </w:r>
             <w:r>
               <w:rPr>
@@ -2447,13 +2447,13 @@
               <w:color w:val="auto"/>
             </w:rPr>
           </w:pPr>
-          <w:hyperlink w:anchor="_Toc505785384" w:history="1">
+          <w:hyperlink w:anchor="_Toc505860327" w:history="1">
             <w:r>
               <w:rPr>
                 <w:rStyle w:val="Hyperlink"/>
                 <w:noProof/>
               </w:rPr>
-              <w:t>4.</w:t>
+              <w:t>3.</w:t>
             </w:r>
             <w:r>
               <w:rPr>
@@ -2468,7 +2468,7 @@
                 <w:rStyle w:val="Hyperlink"/>
                 <w:noProof/>
               </w:rPr>
-              <w:t>Merge data from all studies</w:t>
+              <w:t>Data from all studies</w:t>
             </w:r>
             <w:r>
               <w:rPr>
@@ -2489,7 +2489,7 @@
                 <w:noProof/>
                 <w:webHidden/>
               </w:rPr>
-              <w:instrText xml:space="preserve"> PAGEREF _Toc505785384 \h </w:instrText>
+              <w:instrText xml:space="preserve"> PAGEREF _Toc505860327 \h </w:instrText>
             </w:r>
             <w:r>
               <w:rPr>
@@ -2509,7 +2509,7 @@
                 <w:noProof/>
                 <w:webHidden/>
               </w:rPr>
-              <w:t>16</w:t>
+              <w:t>17</w:t>
             </w:r>
             <w:r>
               <w:rPr>
@@ -2529,13 +2529,13 @@
               <w:color w:val="auto"/>
             </w:rPr>
           </w:pPr>
-          <w:hyperlink w:anchor="_Toc505785385" w:history="1">
+          <w:hyperlink w:anchor="_Toc505860328" w:history="1">
             <w:r>
               <w:rPr>
                 <w:rStyle w:val="Hyperlink"/>
                 <w:noProof/>
               </w:rPr>
-              <w:t>4.1</w:t>
+              <w:t>3.1</w:t>
             </w:r>
             <w:r>
               <w:rPr>
@@ -2550,7 +2550,7 @@
                 <w:rStyle w:val="Hyperlink"/>
                 <w:noProof/>
               </w:rPr>
-              <w:t>Obtain a copy of the pooled data.</w:t>
+              <w:t>Create the Data Pool</w:t>
             </w:r>
             <w:r>
               <w:rPr>
@@ -2571,7 +2571,7 @@
                 <w:noProof/>
                 <w:webHidden/>
               </w:rPr>
-              <w:instrText xml:space="preserve"> PAGEREF _Toc505785385 \h </w:instrText>
+              <w:instrText xml:space="preserve"> PAGEREF _Toc505860328 \h </w:instrText>
             </w:r>
             <w:r>
               <w:rPr>
@@ -2591,7 +2591,7 @@
                 <w:noProof/>
                 <w:webHidden/>
               </w:rPr>
-              <w:t>16</w:t>
+              <w:t>17</w:t>
             </w:r>
             <w:r>
               <w:rPr>
@@ -2611,13 +2611,13 @@
               <w:color w:val="auto"/>
             </w:rPr>
           </w:pPr>
-          <w:hyperlink w:anchor="_Toc505785386" w:history="1">
+          <w:hyperlink w:anchor="_Toc505860329" w:history="1">
             <w:r>
               <w:rPr>
                 <w:rStyle w:val="Hyperlink"/>
                 <w:noProof/>
               </w:rPr>
-              <w:t>4.2</w:t>
+              <w:t>3.2</w:t>
             </w:r>
             <w:r>
               <w:rPr>
@@ -2653,7 +2653,7 @@
                 <w:noProof/>
                 <w:webHidden/>
               </w:rPr>
-              <w:instrText xml:space="preserve"> PAGEREF _Toc505785386 \h </w:instrText>
+              <w:instrText xml:space="preserve"> PAGEREF _Toc505860329 \h </w:instrText>
             </w:r>
             <w:r>
               <w:rPr>
@@ -2673,7 +2673,7 @@
                 <w:noProof/>
                 <w:webHidden/>
               </w:rPr>
-              <w:t>17</w:t>
+              <w:t>18</w:t>
             </w:r>
             <w:r>
               <w:rPr>
@@ -2693,13 +2693,13 @@
               <w:color w:val="auto"/>
             </w:rPr>
           </w:pPr>
-          <w:hyperlink w:anchor="_Toc505785387" w:history="1">
+          <w:hyperlink w:anchor="_Toc505860330" w:history="1">
             <w:r>
               <w:rPr>
                 <w:rStyle w:val="Hyperlink"/>
                 <w:noProof/>
               </w:rPr>
-              <w:t>4.3</w:t>
+              <w:t>3.3</w:t>
             </w:r>
             <w:r>
               <w:rPr>
@@ -2714,7 +2714,7 @@
                 <w:rStyle w:val="Hyperlink"/>
                 <w:noProof/>
               </w:rPr>
-              <w:t>How many HumanStudySubjects participated in Drug1 studies?</w:t>
+              <w:t>How many HumanStudySubjects participated in all Drug1 studies?</w:t>
             </w:r>
             <w:r>
               <w:rPr>
@@ -2735,7 +2735,7 @@
                 <w:noProof/>
                 <w:webHidden/>
               </w:rPr>
-              <w:instrText xml:space="preserve"> PAGEREF _Toc505785387 \h </w:instrText>
+              <w:instrText xml:space="preserve"> PAGEREF _Toc505860330 \h </w:instrText>
             </w:r>
             <w:r>
               <w:rPr>
@@ -2755,7 +2755,7 @@
                 <w:noProof/>
                 <w:webHidden/>
               </w:rPr>
-              <w:t>17</w:t>
+              <w:t>18</w:t>
             </w:r>
             <w:r>
               <w:rPr>
@@ -2775,13 +2775,13 @@
               <w:color w:val="auto"/>
             </w:rPr>
           </w:pPr>
-          <w:hyperlink w:anchor="_Toc505785388" w:history="1">
+          <w:hyperlink w:anchor="_Toc505860331" w:history="1">
             <w:r>
               <w:rPr>
                 <w:rStyle w:val="Hyperlink"/>
                 <w:noProof/>
               </w:rPr>
-              <w:t>4.4</w:t>
+              <w:t>3.4</w:t>
             </w:r>
             <w:r>
               <w:rPr>
@@ -2796,7 +2796,7 @@
                 <w:rStyle w:val="Hyperlink"/>
                 <w:noProof/>
               </w:rPr>
-              <w:t>What is the gender breakdown for HumanStudySubjects across all Drug1 studies?</w:t>
+              <w:t>How many women received active treatment (non placebo) across all Drug1 studies combined?</w:t>
             </w:r>
             <w:r>
               <w:rPr>
@@ -2817,7 +2817,7 @@
                 <w:noProof/>
                 <w:webHidden/>
               </w:rPr>
-              <w:instrText xml:space="preserve"> PAGEREF _Toc505785388 \h </w:instrText>
+              <w:instrText xml:space="preserve"> PAGEREF _Toc505860331 \h </w:instrText>
             </w:r>
             <w:r>
               <w:rPr>
@@ -2837,7 +2837,7 @@
                 <w:noProof/>
                 <w:webHidden/>
               </w:rPr>
-              <w:t>17</w:t>
+              <w:t>18</w:t>
             </w:r>
             <w:r>
               <w:rPr>
@@ -2857,13 +2857,13 @@
               <w:color w:val="auto"/>
             </w:rPr>
           </w:pPr>
-          <w:hyperlink w:anchor="_Toc505785389" w:history="1">
+          <w:hyperlink w:anchor="_Toc505860332" w:history="1">
             <w:r>
               <w:rPr>
                 <w:rStyle w:val="Hyperlink"/>
                 <w:noProof/>
               </w:rPr>
-              <w:t>4.5</w:t>
+              <w:t>1.</w:t>
             </w:r>
             <w:r>
               <w:rPr>
@@ -2878,7 +2878,7 @@
                 <w:rStyle w:val="Hyperlink"/>
                 <w:noProof/>
               </w:rPr>
-              <w:t>Identify patients that participated in multiple studies.</w:t>
+              <w:t>List all Persons in the studies.</w:t>
             </w:r>
             <w:r>
               <w:rPr>
@@ -2899,7 +2899,7 @@
                 <w:noProof/>
                 <w:webHidden/>
               </w:rPr>
-              <w:instrText xml:space="preserve"> PAGEREF _Toc505785389 \h </w:instrText>
+              <w:instrText xml:space="preserve"> PAGEREF _Toc505860332 \h </w:instrText>
             </w:r>
             <w:r>
               <w:rPr>
@@ -2919,7 +2919,7 @@
                 <w:noProof/>
                 <w:webHidden/>
               </w:rPr>
-              <w:t>17</w:t>
+              <w:t>18</w:t>
             </w:r>
             <w:r>
               <w:rPr>
@@ -2939,12 +2939,94 @@
               <w:color w:val="auto"/>
             </w:rPr>
           </w:pPr>
-          <w:hyperlink w:anchor="_Toc505785390" w:history="1">
+          <w:hyperlink w:anchor="_Toc505860333" w:history="1">
             <w:r>
               <w:rPr>
                 <w:rStyle w:val="Hyperlink"/>
                 <w:noProof/>
               </w:rPr>
+              <w:t>2.</w:t>
+            </w:r>
+            <w:r>
+              <w:rPr>
+                <w:rFonts w:asciiTheme="minorHAnsi" w:eastAsiaTheme="minorEastAsia" w:hAnsiTheme="minorHAnsi" w:cstheme="minorBidi"/>
+                <w:noProof/>
+                <w:color w:val="auto"/>
+              </w:rPr>
+              <w:tab/>
+            </w:r>
+            <w:r>
+              <w:rPr>
+                <w:rStyle w:val="Hyperlink"/>
+                <w:noProof/>
+              </w:rPr>
+              <w:t>END</w:t>
+            </w:r>
+            <w:r>
+              <w:rPr>
+                <w:noProof/>
+                <w:webHidden/>
+              </w:rPr>
+              <w:tab/>
+            </w:r>
+            <w:r>
+              <w:rPr>
+                <w:noProof/>
+                <w:webHidden/>
+              </w:rPr>
+              <w:fldChar w:fldCharType="begin"/>
+            </w:r>
+            <w:r>
+              <w:rPr>
+                <w:noProof/>
+                <w:webHidden/>
+              </w:rPr>
+              <w:instrText xml:space="preserve"> PAGEREF _Toc505860333 \h </w:instrText>
+            </w:r>
+            <w:r>
+              <w:rPr>
+                <w:noProof/>
+                <w:webHidden/>
+              </w:rPr>
+            </w:r>
+            <w:r>
+              <w:rPr>
+                <w:noProof/>
+                <w:webHidden/>
+              </w:rPr>
+              <w:fldChar w:fldCharType="separate"/>
+            </w:r>
+            <w:r>
+              <w:rPr>
+                <w:noProof/>
+                <w:webHidden/>
+              </w:rPr>
+              <w:t>19</w:t>
+            </w:r>
+            <w:r>
+              <w:rPr>
+                <w:noProof/>
+                <w:webHidden/>
+              </w:rPr>
+              <w:fldChar w:fldCharType="end"/>
+            </w:r>
+          </w:hyperlink>
+        </w:p>
+        <w:p>
+          <w:pPr>
+            <w:pStyle w:val="TOC1"/>
+            <w:rPr>
+              <w:rFonts w:asciiTheme="minorHAnsi" w:eastAsiaTheme="minorEastAsia" w:hAnsiTheme="minorHAnsi" w:cstheme="minorBidi"/>
+              <w:noProof/>
+              <w:color w:val="auto"/>
+            </w:rPr>
+          </w:pPr>
+          <w:hyperlink w:anchor="_Toc505860334" w:history="1">
+            <w:r>
+              <w:rPr>
+                <w:rStyle w:val="Hyperlink"/>
+                <w:noProof/>
+              </w:rPr>
               <w:t>Appendix 1: Course Resources</w:t>
             </w:r>
             <w:r>
@@ -2966,7 +3048,7 @@
                 <w:noProof/>
                 <w:webHidden/>
               </w:rPr>
-              <w:instrText xml:space="preserve"> PAGEREF _Toc505785390 \h </w:instrText>
+              <w:instrText xml:space="preserve"> PAGEREF _Toc505860334 \h </w:instrText>
             </w:r>
             <w:r>
               <w:rPr>
@@ -2986,7 +3068,7 @@
                 <w:noProof/>
                 <w:webHidden/>
               </w:rPr>
-              <w:t>19</w:t>
+              <w:t>20</w:t>
             </w:r>
             <w:r>
               <w:rPr>
@@ -3031,7 +3113,7 @@
       <w:bookmarkStart w:id="0" w:name="h.gjdgxs" w:colFirst="0" w:colLast="0"/>
       <w:bookmarkStart w:id="1" w:name="_Ref484596991"/>
       <w:bookmarkStart w:id="2" w:name="_Ref484597004"/>
-      <w:bookmarkStart w:id="3" w:name="_Toc505785359"/>
+      <w:bookmarkStart w:id="3" w:name="_Toc505860302"/>
       <w:bookmarkEnd w:id="0"/>
       <w:r>
         <w:lastRenderedPageBreak/>
@@ -3140,7 +3222,7 @@
         <w:pStyle w:val="Heading2"/>
         <w:ind w:left="0" w:firstLine="0"/>
       </w:pPr>
-      <w:bookmarkStart w:id="4" w:name="_Toc505785360"/>
+      <w:bookmarkStart w:id="4" w:name="_Toc505860303"/>
       <w:r>
         <w:t>Materials</w:t>
       </w:r>
@@ -3222,7 +3304,7 @@
         <w:pStyle w:val="Heading2"/>
         <w:ind w:left="0" w:firstLine="0"/>
       </w:pPr>
-      <w:bookmarkStart w:id="5" w:name="_Toc505785361"/>
+      <w:bookmarkStart w:id="5" w:name="_Toc505860304"/>
       <w:r>
         <w:t>Symbols</w:t>
       </w:r>
@@ -3408,7 +3490,7 @@
                 <v:shape id="_x0000_i1025" type="#_x0000_t75" style="width:37.5pt;height:26.25pt" o:ole="">
                   <v:imagedata r:id="rId9" o:title=""/>
                 </v:shape>
-                <o:OLEObject Type="Embed" ProgID="PBrush" ShapeID="_x0000_i1025" DrawAspect="Content" ObjectID="_1579600910" r:id="rId10"/>
+                <o:OLEObject Type="Embed" ProgID="PBrush" ShapeID="_x0000_i1025" DrawAspect="Content" ObjectID="_1579607728" r:id="rId10"/>
               </w:object>
             </w:r>
           </w:p>
@@ -3616,7 +3698,7 @@
         <w:ind w:left="0" w:firstLine="0"/>
       </w:pPr>
       <w:bookmarkStart w:id="6" w:name="_Server_Login"/>
-      <w:bookmarkStart w:id="7" w:name="_Toc505785362"/>
+      <w:bookmarkStart w:id="7" w:name="_Toc505860305"/>
       <w:bookmarkEnd w:id="6"/>
       <w:r>
         <w:lastRenderedPageBreak/>
@@ -4330,7 +4412,7 @@
                 <v:shape id="_x0000_i1026" type="#_x0000_t75" style="width:42pt;height:30pt" o:ole="">
                   <v:imagedata r:id="rId9" o:title=""/>
                 </v:shape>
-                <o:OLEObject Type="Embed" ProgID="PBrush" ShapeID="_x0000_i1026" DrawAspect="Content" ObjectID="_1579600911" r:id="rId15"/>
+                <o:OLEObject Type="Embed" ProgID="PBrush" ShapeID="_x0000_i1026" DrawAspect="Content" ObjectID="_1579607729" r:id="rId15"/>
               </w:object>
             </w:r>
             <w:r>
@@ -4443,7 +4525,7 @@
         <w:spacing w:before="120"/>
         <w:ind w:left="0" w:firstLine="0"/>
       </w:pPr>
-      <w:bookmarkStart w:id="14" w:name="_Toc505785363"/>
+      <w:bookmarkStart w:id="14" w:name="_Toc505860306"/>
       <w:r>
         <w:lastRenderedPageBreak/>
         <w:t>Exercises</w:t>
@@ -4463,7 +4545,7 @@
         <w:spacing w:before="120"/>
         <w:ind w:left="0" w:firstLine="0"/>
       </w:pPr>
-      <w:bookmarkStart w:id="15" w:name="_Toc505785364"/>
+      <w:bookmarkStart w:id="15" w:name="_Toc505860307"/>
       <w:r>
         <w:t xml:space="preserve">Create a Graph in the </w:t>
       </w:r>
@@ -4494,13 +4576,12 @@
         <w:ind w:left="0" w:firstLine="0"/>
       </w:pPr>
       <w:bookmarkStart w:id="16" w:name="h.rez8crfnxygd" w:colFirst="0" w:colLast="0"/>
-      <w:bookmarkStart w:id="17" w:name="_Toc505785365"/>
+      <w:bookmarkStart w:id="17" w:name="_Toc505860308"/>
       <w:bookmarkEnd w:id="16"/>
       <w:commentRangeStart w:id="18"/>
       <w:r>
         <w:t>Open the Graph Editor</w:t>
       </w:r>
-      <w:bookmarkEnd w:id="17"/>
       <w:commentRangeEnd w:id="18"/>
       <w:r>
         <w:rPr>
@@ -4510,6 +4591,7 @@
         </w:rPr>
         <w:commentReference w:id="18"/>
       </w:r>
+      <w:bookmarkEnd w:id="17"/>
     </w:p>
     <w:p>
       <w:pPr>
@@ -4737,7 +4819,7 @@
         <w:spacing w:before="120"/>
         <w:ind w:left="0" w:firstLine="0"/>
       </w:pPr>
-      <w:bookmarkStart w:id="19" w:name="_Toc505785366"/>
+      <w:bookmarkStart w:id="19" w:name="_Toc505860309"/>
       <w:r>
         <w:t xml:space="preserve">Add a </w:t>
       </w:r>
@@ -4836,7 +4918,21 @@
                 <w:color w:val="FF0000"/>
                 <w:highlight w:val="yellow"/>
               </w:rPr>
-              <w:t>Info Sheet:</w:t>
+              <w:t>&lt;I</w:t>
+            </w:r>
+            <w:r>
+              <w:rPr>
+                <w:color w:val="FF0000"/>
+                <w:highlight w:val="yellow"/>
+              </w:rPr>
+              <w:t>nfo Sheet:</w:t>
+            </w:r>
+            <w:r>
+              <w:rPr>
+                <w:color w:val="FF0000"/>
+                <w:highlight w:val="yellow"/>
+              </w:rPr>
+              <w:t>&gt;</w:t>
             </w:r>
             <w:r>
               <w:t xml:space="preserve"> . The sheet contains values unique to your graph.  </w:t>
@@ -4882,7 +4978,18 @@
         <w:t xml:space="preserve"> </w:t>
       </w:r>
       <w:r>
-        <w:t>node with these values:</w:t>
+        <w:t xml:space="preserve">node using the label value from your </w:t>
+      </w:r>
+      <w:r>
+        <w:rPr>
+          <w:b/>
+          <w:sz w:val="24"/>
+          <w:szCs w:val="24"/>
+        </w:rPr>
+        <w:t>Info Sheet</w:t>
+      </w:r>
+      <w:r>
+        <w:t>.</w:t>
       </w:r>
     </w:p>
     <w:p>
@@ -5005,7 +5112,7 @@
                 <w:color w:val="C00000"/>
                 <w:highlight w:val="yellow"/>
               </w:rPr>
-              <w:t>Info Sheet</w:t>
+              <w:t>&lt;</w:t>
             </w:r>
             <w:r>
               <w:rPr>
@@ -5013,7 +5120,7 @@
                 <w:color w:val="C00000"/>
                 <w:highlight w:val="yellow"/>
               </w:rPr>
-              <w:t xml:space="preserve">: </w:t>
+              <w:t>Info Sheet</w:t>
             </w:r>
             <w:r>
               <w:rPr>
@@ -5021,14 +5128,15 @@
                 <w:color w:val="C00000"/>
                 <w:highlight w:val="yellow"/>
               </w:rPr>
-              <w:t>[Study</w:t>
+              <w:t xml:space="preserve">: </w:t>
             </w:r>
             <w:r>
               <w:rPr>
                 <w:i/>
                 <w:color w:val="C00000"/>
-              </w:rPr>
-              <w:t>]</w:t>
+                <w:highlight w:val="yellow"/>
+              </w:rPr>
+              <w:t>Study&gt;</w:t>
             </w:r>
           </w:p>
         </w:tc>
@@ -5276,7 +5384,10 @@
         </w:drawing>
       </w:r>
       <w:r>
-        <w:t xml:space="preserve">Create the relation </w:t>
+        <w:t xml:space="preserve">Create </w:t>
+      </w:r>
+      <w:r>
+        <w:t xml:space="preserve">link </w:t>
       </w:r>
       <w:r>
         <w:rPr>
@@ -5614,7 +5725,22 @@
                 <w:color w:val="C00000"/>
                 <w:highlight w:val="yellow"/>
               </w:rPr>
-              <w:t xml:space="preserve">Choose a value: </w:t>
+              <w:t>&lt;</w:t>
+            </w:r>
+            <w:r>
+              <w:rPr>
+                <w:i/>
+                <w:color w:val="C00000"/>
+                <w:highlight w:val="yellow"/>
+              </w:rPr>
+              <w:t>Input a value: Phase2 or Phase3 or Phase4, etc.</w:t>
+            </w:r>
+            <w:r>
+              <w:rPr>
+                <w:i/>
+                <w:color w:val="C00000"/>
+              </w:rPr>
+              <w:t>&gt;</w:t>
             </w:r>
           </w:p>
         </w:tc>
@@ -5798,7 +5924,10 @@
         <w:ind w:left="720" w:hanging="450"/>
       </w:pPr>
       <w:r>
-        <w:t xml:space="preserve">Create the link </w:t>
+        <w:t>L</w:t>
+      </w:r>
+      <w:r>
+        <w:t xml:space="preserve">ink </w:t>
       </w:r>
       <w:r>
         <w:rPr>
@@ -6056,57 +6185,60 @@
       <w:r>
         <w:t xml:space="preserve"> </w:t>
       </w:r>
-      <w:proofErr w:type="spellStart"/>
+      <w:r>
+        <w:t xml:space="preserve"> </w:t>
+      </w:r>
+      <w:r>
+        <w:t>T</w:t>
+      </w:r>
+      <w:r>
+        <w:t xml:space="preserve">reatment </w:t>
+      </w:r>
+      <w:r>
+        <w:t>A</w:t>
+      </w:r>
+      <w:r>
+        <w:t xml:space="preserve">rm </w:t>
+      </w:r>
+      <w:r>
+        <w:t xml:space="preserve">nodes for the </w:t>
+      </w:r>
       <w:r>
         <w:rPr>
           <w:b/>
           <w:color w:val="002060"/>
         </w:rPr>
-        <w:t>T</w:t>
+        <w:t>S</w:t>
       </w:r>
       <w:r>
         <w:rPr>
           <w:b/>
           <w:color w:val="002060"/>
         </w:rPr>
-        <w:t>reatmentArm</w:t>
-      </w:r>
-      <w:proofErr w:type="spellEnd"/>
+        <w:t>t</w:t>
+      </w:r>
       <w:r>
         <w:rPr>
           <w:b/>
           <w:color w:val="002060"/>
         </w:rPr>
-        <w:t xml:space="preserve"> </w:t>
-      </w:r>
-      <w:r>
-        <w:t xml:space="preserve">nodes for the </w:t>
+        <w:t>udy</w:t>
+      </w:r>
+      <w:bookmarkEnd w:id="20"/>
+      <w:r>
+        <w:t xml:space="preserve"> using values from your </w:t>
       </w:r>
       <w:r>
         <w:rPr>
           <w:b/>
-          <w:color w:val="002060"/>
-        </w:rPr>
-        <w:t>S</w:t>
-      </w:r>
-      <w:r>
-        <w:rPr>
-          <w:b/>
-          <w:color w:val="002060"/>
-        </w:rPr>
-        <w:t>t</w:t>
-      </w:r>
-      <w:r>
-        <w:rPr>
-          <w:b/>
-          <w:color w:val="002060"/>
-        </w:rPr>
-        <w:t>udy</w:t>
+          <w:sz w:val="24"/>
+          <w:szCs w:val="24"/>
+        </w:rPr>
+        <w:t>Info Sheet</w:t>
       </w:r>
       <w:r>
         <w:t>.</w:t>
       </w:r>
-      <w:bookmarkEnd w:id="20"/>
     </w:p>
     <w:p>
       <w:pPr>
@@ -6126,8 +6258,8 @@
       </w:tblPr>
       <w:tblGrid>
         <w:gridCol w:w="895"/>
-        <w:gridCol w:w="2615"/>
-        <w:gridCol w:w="3150"/>
+        <w:gridCol w:w="2885"/>
+        <w:gridCol w:w="2880"/>
       </w:tblGrid>
       <w:tr>
         <w:tc>
@@ -6157,7 +6289,7 @@
         </w:tc>
         <w:tc>
           <w:tcPr>
-            <w:tcW w:w="2615" w:type="dxa"/>
+            <w:tcW w:w="2885" w:type="dxa"/>
             <w:tcBorders>
               <w:right w:val="single" w:sz="4" w:space="0" w:color="auto"/>
             </w:tcBorders>
@@ -6172,7 +6304,7 @@
         </w:tc>
         <w:tc>
           <w:tcPr>
-            <w:tcW w:w="3150" w:type="dxa"/>
+            <w:tcW w:w="2880" w:type="dxa"/>
             <w:tcBorders>
               <w:top w:val="nil"/>
               <w:left w:val="single" w:sz="4" w:space="0" w:color="auto"/>
@@ -6211,7 +6343,7 @@
         </w:tc>
         <w:tc>
           <w:tcPr>
-            <w:tcW w:w="2615" w:type="dxa"/>
+            <w:tcW w:w="2885" w:type="dxa"/>
             <w:tcBorders>
               <w:right w:val="single" w:sz="4" w:space="0" w:color="auto"/>
             </w:tcBorders>
@@ -6230,7 +6362,7 @@
                 <w:color w:val="C00000"/>
                 <w:highlight w:val="yellow"/>
               </w:rPr>
-              <w:t>Info Sheet</w:t>
+              <w:t>&lt;</w:t>
             </w:r>
             <w:r>
               <w:rPr>
@@ -6238,24 +6370,23 @@
                 <w:color w:val="C00000"/>
                 <w:highlight w:val="yellow"/>
               </w:rPr>
-              <w:t>:</w:t>
-            </w:r>
-          </w:p>
-          <w:p>
-            <w:pPr>
+              <w:t>Info Sheet</w:t>
+            </w:r>
+            <w:r>
               <w:rPr>
                 <w:i/>
                 <w:color w:val="C00000"/>
                 <w:highlight w:val="yellow"/>
               </w:rPr>
-            </w:pPr>
+              <w:t>:</w:t>
+            </w:r>
             <w:r>
               <w:rPr>
                 <w:i/>
                 <w:color w:val="C00000"/>
                 <w:highlight w:val="yellow"/>
               </w:rPr>
-              <w:t>[Treat Arm</w:t>
+              <w:t xml:space="preserve"> </w:t>
             </w:r>
             <w:r>
               <w:rPr>
@@ -6263,7 +6394,7 @@
                 <w:color w:val="C00000"/>
                 <w:highlight w:val="yellow"/>
               </w:rPr>
-              <w:t xml:space="preserve"> One</w:t>
+              <w:t>Treat Arm</w:t>
             </w:r>
             <w:r>
               <w:rPr>
@@ -6271,13 +6402,21 @@
                 <w:color w:val="C00000"/>
                 <w:highlight w:val="yellow"/>
               </w:rPr>
-              <w:t>]</w:t>
+              <w:t xml:space="preserve"> One</w:t>
+            </w:r>
+            <w:r>
+              <w:rPr>
+                <w:i/>
+                <w:color w:val="C00000"/>
+                <w:highlight w:val="yellow"/>
+              </w:rPr>
+              <w:t>&gt;</w:t>
             </w:r>
           </w:p>
         </w:tc>
         <w:tc>
           <w:tcPr>
-            <w:tcW w:w="3150" w:type="dxa"/>
+            <w:tcW w:w="2880" w:type="dxa"/>
             <w:tcBorders>
               <w:top w:val="nil"/>
               <w:left w:val="single" w:sz="4" w:space="0" w:color="auto"/>
@@ -6397,7 +6536,7 @@
         </w:tc>
         <w:tc>
           <w:tcPr>
-            <w:tcW w:w="2615" w:type="dxa"/>
+            <w:tcW w:w="2885" w:type="dxa"/>
             <w:tcBorders>
               <w:right w:val="single" w:sz="4" w:space="0" w:color="auto"/>
             </w:tcBorders>
@@ -6410,7 +6549,7 @@
         </w:tc>
         <w:tc>
           <w:tcPr>
-            <w:tcW w:w="3150" w:type="dxa"/>
+            <w:tcW w:w="2880" w:type="dxa"/>
             <w:tcBorders>
               <w:top w:val="nil"/>
               <w:left w:val="single" w:sz="4" w:space="0" w:color="auto"/>
@@ -6445,8 +6584,8 @@
       </w:tblPr>
       <w:tblGrid>
         <w:gridCol w:w="895"/>
-        <w:gridCol w:w="2615"/>
-        <w:gridCol w:w="3150"/>
+        <w:gridCol w:w="2885"/>
+        <w:gridCol w:w="2880"/>
       </w:tblGrid>
       <w:tr>
         <w:tc>
@@ -6476,7 +6615,7 @@
         </w:tc>
         <w:tc>
           <w:tcPr>
-            <w:tcW w:w="2615" w:type="dxa"/>
+            <w:tcW w:w="2885" w:type="dxa"/>
             <w:tcBorders>
               <w:right w:val="single" w:sz="4" w:space="0" w:color="auto"/>
             </w:tcBorders>
@@ -6491,7 +6630,7 @@
         </w:tc>
         <w:tc>
           <w:tcPr>
-            <w:tcW w:w="3150" w:type="dxa"/>
+            <w:tcW w:w="2880" w:type="dxa"/>
             <w:tcBorders>
               <w:top w:val="nil"/>
               <w:left w:val="single" w:sz="4" w:space="0" w:color="auto"/>
@@ -6530,7 +6669,7 @@
         </w:tc>
         <w:tc>
           <w:tcPr>
-            <w:tcW w:w="2615" w:type="dxa"/>
+            <w:tcW w:w="2885" w:type="dxa"/>
             <w:tcBorders>
               <w:right w:val="single" w:sz="4" w:space="0" w:color="auto"/>
             </w:tcBorders>
@@ -6539,7 +6678,6 @@
             <w:pPr>
               <w:rPr>
                 <w:i/>
-                <w:color w:val="C00000"/>
                 <w:highlight w:val="yellow"/>
               </w:rPr>
             </w:pPr>
@@ -6549,7 +6687,7 @@
                 <w:color w:val="C00000"/>
                 <w:highlight w:val="yellow"/>
               </w:rPr>
-              <w:t>Info Sheet</w:t>
+              <w:t>&lt;</w:t>
             </w:r>
             <w:r>
               <w:rPr>
@@ -6557,23 +6695,15 @@
                 <w:color w:val="C00000"/>
                 <w:highlight w:val="yellow"/>
               </w:rPr>
-              <w:t>:</w:t>
-            </w:r>
-          </w:p>
-          <w:p>
-            <w:pPr>
-              <w:rPr>
-                <w:i/>
-                <w:highlight w:val="yellow"/>
-              </w:rPr>
-            </w:pPr>
+              <w:t>Info Sheet</w:t>
+            </w:r>
             <w:r>
               <w:rPr>
                 <w:i/>
                 <w:color w:val="C00000"/>
                 <w:highlight w:val="yellow"/>
               </w:rPr>
-              <w:t>[</w:t>
+              <w:t>:</w:t>
             </w:r>
             <w:r>
               <w:rPr>
@@ -6581,7 +6711,7 @@
                 <w:color w:val="C00000"/>
                 <w:highlight w:val="yellow"/>
               </w:rPr>
-              <w:t>T</w:t>
+              <w:t xml:space="preserve"> </w:t>
             </w:r>
             <w:r>
               <w:rPr>
@@ -6589,7 +6719,7 @@
                 <w:color w:val="C00000"/>
                 <w:highlight w:val="yellow"/>
               </w:rPr>
-              <w:t>reat Arm</w:t>
+              <w:t>T</w:t>
             </w:r>
             <w:r>
               <w:rPr>
@@ -6597,7 +6727,7 @@
                 <w:color w:val="C00000"/>
                 <w:highlight w:val="yellow"/>
               </w:rPr>
-              <w:t xml:space="preserve"> Two</w:t>
+              <w:t>reat Arm</w:t>
             </w:r>
             <w:r>
               <w:rPr>
@@ -6605,13 +6735,21 @@
                 <w:color w:val="C00000"/>
                 <w:highlight w:val="yellow"/>
               </w:rPr>
-              <w:t>]</w:t>
+              <w:t xml:space="preserve"> Two</w:t>
+            </w:r>
+            <w:r>
+              <w:rPr>
+                <w:i/>
+                <w:color w:val="C00000"/>
+                <w:highlight w:val="yellow"/>
+              </w:rPr>
+              <w:t>&gt;</w:t>
             </w:r>
           </w:p>
         </w:tc>
         <w:tc>
           <w:tcPr>
-            <w:tcW w:w="3150" w:type="dxa"/>
+            <w:tcW w:w="2880" w:type="dxa"/>
             <w:tcBorders>
               <w:top w:val="nil"/>
               <w:left w:val="single" w:sz="4" w:space="0" w:color="auto"/>
@@ -6719,7 +6857,7 @@
         </w:tc>
         <w:tc>
           <w:tcPr>
-            <w:tcW w:w="2615" w:type="dxa"/>
+            <w:tcW w:w="2885" w:type="dxa"/>
             <w:tcBorders>
               <w:right w:val="single" w:sz="4" w:space="0" w:color="auto"/>
             </w:tcBorders>
@@ -6732,7 +6870,7 @@
         </w:tc>
         <w:tc>
           <w:tcPr>
-            <w:tcW w:w="3150" w:type="dxa"/>
+            <w:tcW w:w="2880" w:type="dxa"/>
             <w:tcBorders>
               <w:top w:val="nil"/>
               <w:left w:val="single" w:sz="4" w:space="0" w:color="auto"/>
@@ -6756,6 +6894,18 @@
       <w:r>
         <w:t xml:space="preserve">Ensure you have two </w:t>
       </w:r>
+      <w:r>
+        <w:t>T</w:t>
+      </w:r>
+      <w:r>
+        <w:t xml:space="preserve">reatment </w:t>
+      </w:r>
+      <w:r>
+        <w:t>A</w:t>
+      </w:r>
+      <w:r>
+        <w:t>rm (</w:t>
+      </w:r>
       <w:proofErr w:type="spellStart"/>
       <w:r>
         <w:rPr>
@@ -6786,11 +6936,22 @@
         <w:t>rm</w:t>
       </w:r>
       <w:r>
+        <w:rPr>
+          <w:i/>
+          <w:highlight w:val="yellow"/>
+        </w:rPr>
         <w:t>n</w:t>
       </w:r>
       <w:proofErr w:type="spellEnd"/>
       <w:r>
+        <w:rPr>
+          <w:i/>
+          <w:highlight w:val="yellow"/>
+        </w:rPr>
         <w:t>-n</w:t>
+      </w:r>
+      <w:r>
+        <w:t>)</w:t>
       </w:r>
       <w:r>
         <w:t xml:space="preserve"> </w:t>
@@ -6815,16 +6976,7 @@
         <w:ind w:left="720" w:hanging="450"/>
       </w:pPr>
       <w:r>
-        <w:t xml:space="preserve">Create </w:t>
-      </w:r>
-      <w:r>
-        <w:t>r</w:t>
-      </w:r>
-      <w:r>
-        <w:t>elation</w:t>
-      </w:r>
-      <w:r>
-        <w:t>s</w:t>
+        <w:t>Link</w:t>
       </w:r>
       <w:r>
         <w:t xml:space="preserve"> </w:t>
@@ -6866,37 +7018,22 @@
         <w:t xml:space="preserve">the </w:t>
       </w:r>
       <w:r>
-        <w:t xml:space="preserve">two </w:t>
-      </w:r>
-      <w:proofErr w:type="spellStart"/>
-      <w:r>
-        <w:rPr>
-          <w:b/>
-          <w:color w:val="002060"/>
-        </w:rPr>
+        <w:t>two</w:t>
+      </w:r>
+      <w:r>
+        <w:t xml:space="preserve"> </w:t>
+      </w:r>
+      <w:r>
         <w:t>T</w:t>
       </w:r>
       <w:r>
-        <w:rPr>
-          <w:b/>
-          <w:color w:val="002060"/>
-        </w:rPr>
-        <w:t>rea</w:t>
-      </w:r>
-      <w:r>
-        <w:rPr>
-          <w:b/>
-          <w:color w:val="002060"/>
-        </w:rPr>
-        <w:t>tmentArm</w:t>
-      </w:r>
-      <w:proofErr w:type="spellEnd"/>
-      <w:r>
-        <w:rPr>
-          <w:b/>
-          <w:color w:val="002060"/>
-        </w:rPr>
-        <w:t xml:space="preserve"> </w:t>
+        <w:t xml:space="preserve">reatment </w:t>
+      </w:r>
+      <w:r>
+        <w:t>A</w:t>
+      </w:r>
+      <w:r>
+        <w:t xml:space="preserve">rm </w:t>
       </w:r>
       <w:r>
         <w:t>nodes. The relations have identical values.</w:t>
@@ -7185,31 +7322,20 @@
       <w:r>
         <w:t xml:space="preserve"> link to each of the </w:t>
       </w:r>
-      <w:proofErr w:type="spellStart"/>
-      <w:r>
-        <w:rPr>
-          <w:b/>
-          <w:color w:val="002060"/>
-        </w:rPr>
+      <w:r>
         <w:t>T</w:t>
       </w:r>
       <w:r>
-        <w:rPr>
-          <w:b/>
-          <w:color w:val="002060"/>
-        </w:rPr>
-        <w:t>reatment</w:t>
-      </w:r>
-      <w:r>
-        <w:rPr>
-          <w:b/>
-          <w:color w:val="002060"/>
-        </w:rPr>
-        <w:t>Arm</w:t>
-      </w:r>
-      <w:proofErr w:type="spellEnd"/>
-      <w:r>
-        <w:t xml:space="preserve"> nodes. </w:t>
+        <w:t xml:space="preserve">reatment </w:t>
+      </w:r>
+      <w:r>
+        <w:t>A</w:t>
+      </w:r>
+      <w:r>
+        <w:t xml:space="preserve">rm </w:t>
+      </w:r>
+      <w:r>
+        <w:t xml:space="preserve">nodes. </w:t>
       </w:r>
     </w:p>
     <w:p>
@@ -7235,12 +7361,21 @@
         <w:t xml:space="preserve">two </w:t>
       </w:r>
       <w:r>
+        <w:t>T</w:t>
+      </w:r>
+      <w:r>
+        <w:t xml:space="preserve">reatment </w:t>
+      </w:r>
+      <w:r>
+        <w:t>T</w:t>
+      </w:r>
+      <w:r>
+        <w:t>ype</w:t>
+      </w:r>
+      <w:r>
         <w:rPr>
           <w:u w:val="single"/>
         </w:rPr>
-        <w:t>treatment type</w:t>
-      </w:r>
-      <w:r>
         <w:t xml:space="preserve"> </w:t>
       </w:r>
       <w:r>
@@ -7721,8 +7856,111 @@
         <w:ind w:left="720" w:hanging="450"/>
       </w:pPr>
       <w:r>
-        <w:lastRenderedPageBreak/>
-        <w:t xml:space="preserve">Now join each </w:t>
+        <w:t>Now join each</w:t>
+      </w:r>
+      <w:r>
+        <w:t xml:space="preserve"> </w:t>
+      </w:r>
+      <w:r>
+        <w:t>T</w:t>
+      </w:r>
+      <w:r>
+        <w:t xml:space="preserve">reatment </w:t>
+      </w:r>
+      <w:r>
+        <w:t>A</w:t>
+      </w:r>
+      <w:r>
+        <w:t xml:space="preserve">rm </w:t>
+      </w:r>
+      <w:r>
+        <w:t xml:space="preserve">node (created in </w:t>
+      </w:r>
+      <w:r>
+        <w:rPr>
+          <w:b/>
+        </w:rPr>
+        <w:t>S</w:t>
+      </w:r>
+      <w:r>
+        <w:rPr>
+          <w:b/>
+        </w:rPr>
+        <w:t xml:space="preserve">tep </w:t>
+      </w:r>
+      <w:r>
+        <w:rPr>
+          <w:b/>
+        </w:rPr>
+        <w:fldChar w:fldCharType="begin"/>
+      </w:r>
+      <w:r>
+        <w:rPr>
+          <w:b/>
+        </w:rPr>
+        <w:instrText xml:space="preserve"> REF _Ref505856609 \r \h </w:instrText>
+      </w:r>
+      <w:r>
+        <w:rPr>
+          <w:b/>
+        </w:rPr>
+      </w:r>
+      <w:r>
+        <w:rPr>
+          <w:b/>
+        </w:rPr>
+        <w:instrText xml:space="preserve"> \* MERGEFORMAT </w:instrText>
+      </w:r>
+      <w:r>
+        <w:rPr>
+          <w:b/>
+        </w:rPr>
+        <w:fldChar w:fldCharType="separate"/>
+      </w:r>
+      <w:r>
+        <w:rPr>
+          <w:b/>
+        </w:rPr>
+        <w:t>5</w:t>
+      </w:r>
+      <w:r>
+        <w:rPr>
+          <w:b/>
+        </w:rPr>
+        <w:fldChar w:fldCharType="end"/>
+      </w:r>
+      <w:r>
+        <w:t>)</w:t>
+      </w:r>
+      <w:r>
+        <w:t xml:space="preserve"> to one of the </w:t>
+      </w:r>
+      <w:r>
+        <w:t>T</w:t>
+      </w:r>
+      <w:r>
+        <w:t xml:space="preserve">reatment </w:t>
+      </w:r>
+      <w:r>
+        <w:t>T</w:t>
+      </w:r>
+      <w:r>
+        <w:t>ype</w:t>
+      </w:r>
+      <w:r>
+        <w:t xml:space="preserve"> </w:t>
+      </w:r>
+      <w:r>
+        <w:t>nodes</w:t>
+      </w:r>
+      <w:r>
+        <w:t>.</w:t>
+      </w:r>
+      <w:r>
+        <w:t xml:space="preserve"> It does not matter which is </w:t>
+      </w:r>
+      <w:r>
+        <w:t xml:space="preserve">linked to the </w:t>
       </w:r>
       <w:proofErr w:type="spellStart"/>
       <w:r>
@@ -7730,116 +7968,24 @@
           <w:b/>
           <w:color w:val="002060"/>
         </w:rPr>
-        <w:t>Trea</w:t>
-      </w:r>
+        <w:t>PlaceboArm</w:t>
+      </w:r>
+      <w:proofErr w:type="spellEnd"/>
+      <w:r>
+        <w:t xml:space="preserve"> or</w:t>
+      </w:r>
+      <w:r>
+        <w:t xml:space="preserve"> the</w:t>
+      </w:r>
+      <w:r>
+        <w:t xml:space="preserve"> </w:t>
+      </w:r>
+      <w:proofErr w:type="spellStart"/>
       <w:r>
         <w:rPr>
           <w:b/>
           <w:color w:val="002060"/>
         </w:rPr>
-        <w:t>tmentArm</w:t>
-      </w:r>
-      <w:proofErr w:type="spellEnd"/>
-      <w:r>
-        <w:t xml:space="preserve"> node (created in </w:t>
-      </w:r>
-      <w:r>
-        <w:rPr>
-          <w:b/>
-        </w:rPr>
-        <w:t>S</w:t>
-      </w:r>
-      <w:r>
-        <w:rPr>
-          <w:b/>
-        </w:rPr>
-        <w:t xml:space="preserve">tep </w:t>
-      </w:r>
-      <w:r>
-        <w:rPr>
-          <w:b/>
-        </w:rPr>
-        <w:fldChar w:fldCharType="begin"/>
-      </w:r>
-      <w:r>
-        <w:rPr>
-          <w:b/>
-        </w:rPr>
-        <w:instrText xml:space="preserve"> REF _Ref505856609 \r \h </w:instrText>
-      </w:r>
-      <w:r>
-        <w:rPr>
-          <w:b/>
-        </w:rPr>
-      </w:r>
-      <w:r>
-        <w:rPr>
-          <w:b/>
-        </w:rPr>
-        <w:instrText xml:space="preserve"> \* MERGEFORMAT </w:instrText>
-      </w:r>
-      <w:r>
-        <w:rPr>
-          <w:b/>
-        </w:rPr>
-        <w:fldChar w:fldCharType="separate"/>
-      </w:r>
-      <w:r>
-        <w:rPr>
-          <w:b/>
-        </w:rPr>
-        <w:t>5</w:t>
-      </w:r>
-      <w:r>
-        <w:rPr>
-          <w:b/>
-        </w:rPr>
-        <w:fldChar w:fldCharType="end"/>
-      </w:r>
-      <w:r>
-        <w:t>)</w:t>
-      </w:r>
-      <w:r>
-        <w:t xml:space="preserve"> to one of the </w:t>
-      </w:r>
-      <w:r>
-        <w:rPr>
-          <w:u w:val="single"/>
-        </w:rPr>
-        <w:t>treatment type</w:t>
-      </w:r>
-      <w:r>
-        <w:t xml:space="preserve"> </w:t>
-      </w:r>
-      <w:proofErr w:type="spellStart"/>
-      <w:r>
-        <w:t xml:space="preserve">nodes using the </w:t>
-      </w:r>
-      <w:proofErr w:type="spellEnd"/>
-      <w:r>
-        <w:t xml:space="preserve">following relationship.  It does not matter which is </w:t>
-      </w:r>
-      <w:r>
-        <w:t xml:space="preserve">linked to the </w:t>
-      </w:r>
-      <w:proofErr w:type="spellStart"/>
-      <w:r>
-        <w:rPr>
-          <w:b/>
-          <w:color w:val="002060"/>
-        </w:rPr>
-        <w:t>PlaceboArm</w:t>
-      </w:r>
-      <w:proofErr w:type="spellEnd"/>
-      <w:r>
-        <w:t xml:space="preserve"> or </w:t>
-      </w:r>
-      <w:proofErr w:type="spellStart"/>
-      <w:r>
-        <w:rPr>
-          <w:b/>
-          <w:color w:val="002060"/>
-        </w:rPr>
         <w:t>ActiveArm</w:t>
       </w:r>
       <w:proofErr w:type="spellEnd"/>
@@ -7858,13 +8004,8 @@
         <w:spacing w:after="0"/>
         <w:ind w:firstLine="720"/>
       </w:pPr>
-    </w:p>
-    <w:p>
-      <w:pPr>
-        <w:spacing w:after="0"/>
-        <w:ind w:firstLine="720"/>
-      </w:pPr>
-      <w:r>
+      <w:r>
+        <w:lastRenderedPageBreak/>
         <w:t>Link values:</w:t>
       </w:r>
     </w:p>
@@ -8031,44 +8172,13 @@
         <w:t xml:space="preserve">The </w:t>
       </w:r>
       <w:r>
-        <w:rPr>
-          <w:b/>
-          <w:color w:val="002060"/>
-        </w:rPr>
-        <w:t>Study</w:t>
-      </w:r>
-      <w:r>
-        <w:rPr>
-          <w:b/>
-          <w:color w:val="002060"/>
-        </w:rPr>
-        <w:t xml:space="preserve"> </w:t>
-      </w:r>
-      <w:r>
-        <w:t xml:space="preserve">and </w:t>
-      </w:r>
-      <w:proofErr w:type="spellStart"/>
-      <w:r>
-        <w:rPr>
-          <w:b/>
-          <w:color w:val="002060"/>
-        </w:rPr>
-        <w:t>Trea</w:t>
-      </w:r>
-      <w:r>
-        <w:rPr>
-          <w:b/>
-          <w:color w:val="002060"/>
-        </w:rPr>
-        <w:t>tmentArm</w:t>
-      </w:r>
-      <w:proofErr w:type="spellEnd"/>
-      <w:r>
-        <w:rPr>
-          <w:b/>
-          <w:color w:val="002060"/>
-        </w:rPr>
-        <w:t xml:space="preserve"> </w:t>
+        <w:t>Study an</w:t>
+      </w:r>
+      <w:r>
+        <w:t>d</w:t>
+      </w:r>
+      <w:r>
+        <w:t xml:space="preserve"> Treatment Arm </w:t>
       </w:r>
       <w:r>
         <w:t>portion of your graph should look similar to:</w:t>
@@ -8256,7 +8366,7 @@
                 <v:shape id="_x0000_i1027" type="#_x0000_t75" style="width:48pt;height:12.75pt" o:ole="">
                   <v:imagedata r:id="rId24" o:title=""/>
                 </v:shape>
-                <o:OLEObject Type="Embed" ProgID="PBrush" ShapeID="_x0000_i1027" DrawAspect="Content" ObjectID="_1579600912" r:id="rId25"/>
+                <o:OLEObject Type="Embed" ProgID="PBrush" ShapeID="_x0000_i1027" DrawAspect="Content" ObjectID="_1579607730" r:id="rId25"/>
               </w:object>
             </w:r>
             <w:r>
@@ -8376,9 +8486,6 @@
               <w:t xml:space="preserve"> defined two Treatment Arms that are unique to your study, then assigned those arms one of two </w:t>
             </w:r>
             <w:r>
-              <w:rPr>
-                <w:u w:val="single"/>
-              </w:rPr>
               <w:t>Treatment Arm Types</w:t>
             </w:r>
             <w:r>
@@ -8427,7 +8534,7 @@
         <w:spacing w:before="120"/>
         <w:ind w:left="0" w:firstLine="0"/>
       </w:pPr>
-      <w:bookmarkStart w:id="21" w:name="_Toc505785367"/>
+      <w:bookmarkStart w:id="21" w:name="_Toc505860310"/>
       <w:r>
         <w:t>A</w:t>
       </w:r>
@@ -8474,7 +8581,18 @@
         <w:t>Person</w:t>
       </w:r>
       <w:r>
-        <w:t xml:space="preserve"> nodes to the graph:</w:t>
+        <w:t xml:space="preserve"> nodes using values from your </w:t>
+      </w:r>
+      <w:r>
+        <w:rPr>
+          <w:b/>
+          <w:sz w:val="24"/>
+          <w:szCs w:val="24"/>
+        </w:rPr>
+        <w:t>Info Sheet</w:t>
+      </w:r>
+      <w:r>
+        <w:t xml:space="preserve">. </w:t>
       </w:r>
     </w:p>
     <w:p>
@@ -8598,7 +8716,7 @@
                 <w:color w:val="C00000"/>
                 <w:highlight w:val="yellow"/>
               </w:rPr>
-              <w:t xml:space="preserve">Info </w:t>
+              <w:t>&lt;</w:t>
             </w:r>
             <w:r>
               <w:rPr>
@@ -8606,7 +8724,7 @@
                 <w:color w:val="C00000"/>
                 <w:highlight w:val="yellow"/>
               </w:rPr>
-              <w:t>Sheet:</w:t>
+              <w:t xml:space="preserve">Info </w:t>
             </w:r>
             <w:r>
               <w:rPr>
@@ -8614,7 +8732,7 @@
                 <w:color w:val="C00000"/>
                 <w:highlight w:val="yellow"/>
               </w:rPr>
-              <w:t xml:space="preserve"> </w:t>
+              <w:t>Sheet:</w:t>
             </w:r>
             <w:r>
               <w:rPr>
@@ -8622,7 +8740,7 @@
                 <w:color w:val="C00000"/>
                 <w:highlight w:val="yellow"/>
               </w:rPr>
-              <w:t>[Person</w:t>
+              <w:t xml:space="preserve"> </w:t>
             </w:r>
             <w:r>
               <w:rPr>
@@ -8630,7 +8748,7 @@
                 <w:color w:val="C00000"/>
                 <w:highlight w:val="yellow"/>
               </w:rPr>
-              <w:t xml:space="preserve"> One</w:t>
+              <w:t>Person</w:t>
             </w:r>
             <w:r>
               <w:rPr>
@@ -8638,7 +8756,15 @@
                 <w:color w:val="C00000"/>
                 <w:highlight w:val="yellow"/>
               </w:rPr>
-              <w:t>]</w:t>
+              <w:t xml:space="preserve"> One</w:t>
+            </w:r>
+            <w:r>
+              <w:rPr>
+                <w:i/>
+                <w:color w:val="C00000"/>
+                <w:highlight w:val="yellow"/>
+              </w:rPr>
+              <w:t>&gt;</w:t>
             </w:r>
           </w:p>
         </w:tc>
@@ -8777,7 +8903,12 @@
         </w:tc>
       </w:tr>
     </w:tbl>
-    <w:p/>
+    <w:p>
+      <w:pPr>
+        <w:spacing w:after="0"/>
+        <w:ind w:firstLine="720"/>
+      </w:pPr>
+    </w:p>
     <w:p>
       <w:pPr>
         <w:spacing w:after="0"/>
@@ -8815,7 +8946,6 @@
               <w:rPr>
                 <w:b/>
               </w:rPr>
-              <w:lastRenderedPageBreak/>
               <w:t>Prefix</w:t>
             </w:r>
             <w:r>
@@ -8900,7 +9030,7 @@
                 <w:color w:val="C00000"/>
                 <w:highlight w:val="yellow"/>
               </w:rPr>
-              <w:t xml:space="preserve">Info </w:t>
+              <w:t>&lt;</w:t>
             </w:r>
             <w:r>
               <w:rPr>
@@ -8908,7 +9038,7 @@
                 <w:color w:val="C00000"/>
                 <w:highlight w:val="yellow"/>
               </w:rPr>
-              <w:t xml:space="preserve">Sheet: </w:t>
+              <w:t xml:space="preserve">Info </w:t>
             </w:r>
             <w:r>
               <w:rPr>
@@ -8916,7 +9046,7 @@
                 <w:color w:val="C00000"/>
                 <w:highlight w:val="yellow"/>
               </w:rPr>
-              <w:t>[</w:t>
+              <w:t>Sheet: Person Two</w:t>
             </w:r>
             <w:r>
               <w:rPr>
@@ -8924,23 +9054,7 @@
                 <w:color w:val="C00000"/>
                 <w:highlight w:val="yellow"/>
               </w:rPr>
-              <w:t xml:space="preserve">Person </w:t>
-            </w:r>
-            <w:r>
-              <w:rPr>
-                <w:i/>
-                <w:color w:val="C00000"/>
-                <w:highlight w:val="yellow"/>
-              </w:rPr>
-              <w:t>Two</w:t>
-            </w:r>
-            <w:r>
-              <w:rPr>
-                <w:i/>
-                <w:color w:val="C00000"/>
-                <w:highlight w:val="yellow"/>
-              </w:rPr>
-              <w:t>]</w:t>
+              <w:t>&gt;</w:t>
             </w:r>
           </w:p>
         </w:tc>
@@ -9091,17 +9205,7 @@
         <w:ind w:left="720"/>
       </w:pPr>
       <w:r>
-        <w:t xml:space="preserve">For two of the </w:t>
-      </w:r>
-      <w:r>
-        <w:rPr>
-          <w:b/>
-          <w:color w:val="002060"/>
-        </w:rPr>
-        <w:t>Person</w:t>
-      </w:r>
-      <w:r>
-        <w:t xml:space="preserve"> Nodes: Create </w:t>
+        <w:t xml:space="preserve">Create </w:t>
       </w:r>
       <w:proofErr w:type="spellStart"/>
       <w:r>
@@ -9124,17 +9228,10 @@
         <w:t>from</w:t>
       </w:r>
       <w:r>
-        <w:t xml:space="preserve"> the </w:t>
-      </w:r>
-      <w:r>
-        <w:rPr>
-          <w:b/>
-          <w:color w:val="002060"/>
-        </w:rPr>
-        <w:t>Person</w:t>
-      </w:r>
-      <w:r>
         <w:t xml:space="preserve"> </w:t>
+      </w:r>
+      <w:r>
+        <w:t xml:space="preserve">each of the two Person nodes </w:t>
       </w:r>
       <w:r>
         <w:rPr>
@@ -9147,15 +9244,13 @@
         <w:t xml:space="preserve"> the </w:t>
       </w:r>
       <w:r>
-        <w:rPr>
-          <w:b/>
-          <w:color w:val="002060"/>
-        </w:rPr>
-        <w:t>Study</w:t>
-      </w:r>
-      <w:r>
-        <w:t xml:space="preserve"> node.</w:t>
-      </w:r>
+        <w:t xml:space="preserve">Study </w:t>
+      </w:r>
+      <w:proofErr w:type="spellStart"/>
+      <w:r>
+        <w:t>node.</w:t>
+      </w:r>
+      <w:proofErr w:type="spellEnd"/>
     </w:p>
     <w:p>
       <w:pPr>
@@ -9388,40 +9483,22 @@
         <w:ind w:left="720"/>
       </w:pPr>
       <w:r>
-        <w:t xml:space="preserve">Link </w:t>
-      </w:r>
-      <w:r>
-        <w:t xml:space="preserve">one of the two </w:t>
-      </w:r>
-      <w:r>
-        <w:rPr>
-          <w:b/>
-          <w:color w:val="002060"/>
-        </w:rPr>
+        <w:t xml:space="preserve">Link one of the </w:t>
+      </w:r>
+      <w:r>
         <w:t xml:space="preserve">Person </w:t>
       </w:r>
       <w:r>
         <w:t xml:space="preserve">nodes to one of the </w:t>
       </w:r>
       <w:r>
-        <w:t xml:space="preserve">two </w:t>
-      </w:r>
-      <w:r>
-        <w:rPr>
-          <w:u w:val="single"/>
-        </w:rPr>
         <w:t>Treatment Arm</w:t>
       </w:r>
       <w:r>
         <w:t xml:space="preserve"> nodes </w:t>
       </w:r>
-      <w:proofErr w:type="spellStart"/>
-      <w:r>
-        <w:t>by creating t</w:t>
-      </w:r>
-      <w:proofErr w:type="spellEnd"/>
-      <w:r>
-        <w:t xml:space="preserve">he </w:t>
+      <w:r>
+        <w:t xml:space="preserve">using the </w:t>
       </w:r>
       <w:proofErr w:type="spellStart"/>
       <w:r>
@@ -9434,52 +9511,13 @@
       </w:r>
       <w:proofErr w:type="spellEnd"/>
       <w:r>
-        <w:rPr>
-          <w:color w:val="632423" w:themeColor="accent2" w:themeShade="80"/>
-        </w:rPr>
         <w:t xml:space="preserve"> </w:t>
       </w:r>
       <w:r>
-        <w:t xml:space="preserve">link </w:t>
-      </w:r>
-      <w:r>
-        <w:rPr>
-          <w:b/>
-          <w:i/>
-        </w:rPr>
-        <w:t>from</w:t>
-      </w:r>
-      <w:r>
-        <w:t xml:space="preserve"> that </w:t>
-      </w:r>
-      <w:r>
-        <w:rPr>
-          <w:b/>
-          <w:color w:val="002060"/>
-        </w:rPr>
-        <w:t>Person</w:t>
-      </w:r>
-      <w:r>
-        <w:t xml:space="preserve"> </w:t>
-      </w:r>
-      <w:r>
-        <w:rPr>
-          <w:b/>
-          <w:i/>
-        </w:rPr>
-        <w:t>to</w:t>
-      </w:r>
-      <w:r>
-        <w:t xml:space="preserve"> the </w:t>
-      </w:r>
-      <w:r>
-        <w:rPr>
-          <w:u w:val="single"/>
-        </w:rPr>
-        <w:t>Treatment Arm</w:t>
-      </w:r>
-      <w:r>
-        <w:t xml:space="preserve">. </w:t>
+        <w:t>relation</w:t>
+      </w:r>
+      <w:r>
+        <w:t>.</w:t>
       </w:r>
     </w:p>
     <w:p>
@@ -9720,23 +9758,19 @@
         <w:t>Create a link from the second</w:t>
       </w:r>
       <w:r>
-        <w:rPr>
-          <w:b/>
-          <w:color w:val="002060"/>
-        </w:rPr>
-        <w:t xml:space="preserve"> Person</w:t>
-      </w:r>
-      <w:r>
-        <w:t xml:space="preserve"> node to the other </w:t>
-      </w:r>
-      <w:r>
-        <w:rPr>
-          <w:u w:val="single"/>
-        </w:rPr>
+        <w:t xml:space="preserve"> Person </w:t>
+      </w:r>
+      <w:r>
+        <w:t xml:space="preserve">node to the other </w:t>
+      </w:r>
+      <w:r>
         <w:t>Treatment Arm</w:t>
       </w:r>
       <w:r>
-        <w:t xml:space="preserve"> node using a </w:t>
+        <w:t xml:space="preserve"> node using </w:t>
+      </w:r>
+      <w:r>
+        <w:t xml:space="preserve">the </w:t>
       </w:r>
       <w:proofErr w:type="spellStart"/>
       <w:r>
@@ -9749,13 +9783,7 @@
       </w:r>
       <w:proofErr w:type="spellEnd"/>
       <w:r>
-        <w:t xml:space="preserve"> link</w:t>
-      </w:r>
-      <w:r>
-        <w:t>.</w:t>
-      </w:r>
-      <w:r>
-        <w:t xml:space="preserve"> </w:t>
+        <w:t xml:space="preserve"> relation.</w:t>
       </w:r>
     </w:p>
     <w:p>
@@ -9766,6 +9794,8 @@
       <w:r>
         <w:t>Link values:</w:t>
       </w:r>
+      <w:bookmarkStart w:id="22" w:name="_GoBack"/>
+      <w:bookmarkEnd w:id="22"/>
     </w:p>
     <w:tbl>
       <w:tblPr>
@@ -10002,10 +10032,7 @@
         <w:t>Person</w:t>
       </w:r>
       <w:r>
-        <w:t xml:space="preserve">s </w:t>
-      </w:r>
-      <w:r>
-        <w:t xml:space="preserve">nodes that have a </w:t>
+        <w:t xml:space="preserve">s nodes that have a </w:t>
       </w:r>
       <w:proofErr w:type="spellStart"/>
       <w:r>
@@ -10036,16 +10063,7 @@
         <w:t>Study</w:t>
       </w:r>
       <w:r>
-        <w:t xml:space="preserve"> are </w:t>
-      </w:r>
-      <w:r>
-        <w:t xml:space="preserve">randomized to Treatment </w:t>
-      </w:r>
-      <w:r>
-        <w:t xml:space="preserve"> </w:t>
-      </w:r>
-      <w:r>
-        <w:t xml:space="preserve">Arms. </w:t>
+        <w:t xml:space="preserve"> are randomized to Treatment  Arms. </w:t>
       </w:r>
     </w:p>
     <w:p>
@@ -10061,19 +10079,17 @@
         <w:spacing w:before="120"/>
         <w:ind w:left="0" w:firstLine="0"/>
       </w:pPr>
-      <w:bookmarkStart w:id="22" w:name="_Toc505785368"/>
+      <w:bookmarkStart w:id="23" w:name="_Toc505860311"/>
       <w:r>
         <w:t xml:space="preserve">Add </w:t>
       </w:r>
       <w:r>
-        <w:t xml:space="preserve">Demographics </w:t>
-      </w:r>
-      <w:bookmarkEnd w:id="22"/>
-    </w:p>
-    <w:p>
-      <w:pPr>
-        <w:pStyle w:val="ListParagraph"/>
-      </w:pPr>
+        <w:t>Demographics</w:t>
+      </w:r>
+      <w:bookmarkEnd w:id="23"/>
+      <w:r>
+        <w:t xml:space="preserve"> </w:t>
+      </w:r>
     </w:p>
     <w:p>
       <w:pPr>
@@ -11829,22 +11845,22 @@
     <w:tbl>
       <w:tblPr>
         <w:tblStyle w:val="TableGrid"/>
-        <w:tblW w:w="0" w:type="auto"/>
+        <w:tblW w:w="10737" w:type="dxa"/>
         <w:tblInd w:w="715" w:type="dxa"/>
         <w:tblLook w:val="04A0" w:firstRow="1" w:lastRow="0" w:firstColumn="1" w:lastColumn="0" w:noHBand="0" w:noVBand="1"/>
       </w:tblPr>
       <w:tblGrid>
-        <w:gridCol w:w="854"/>
-        <w:gridCol w:w="2386"/>
-        <w:gridCol w:w="3226"/>
+        <w:gridCol w:w="1418"/>
+        <w:gridCol w:w="1732"/>
+        <w:gridCol w:w="7587"/>
       </w:tblGrid>
       <w:tr>
         <w:trPr>
-          <w:trHeight w:val="83"/>
+          <w:trHeight w:val="206"/>
         </w:trPr>
         <w:tc>
           <w:tcPr>
-            <w:tcW w:w="854" w:type="dxa"/>
+            <w:tcW w:w="1418" w:type="dxa"/>
             <w:shd w:val="clear" w:color="auto" w:fill="D9D9D9" w:themeFill="background1" w:themeFillShade="D9"/>
           </w:tcPr>
           <w:p>
@@ -11869,7 +11885,7 @@
         </w:tc>
         <w:tc>
           <w:tcPr>
-            <w:tcW w:w="2386" w:type="dxa"/>
+            <w:tcW w:w="1732" w:type="dxa"/>
             <w:tcBorders>
               <w:right w:val="single" w:sz="4" w:space="0" w:color="auto"/>
             </w:tcBorders>
@@ -11887,7 +11903,7 @@
         </w:tc>
         <w:tc>
           <w:tcPr>
-            <w:tcW w:w="3226" w:type="dxa"/>
+            <w:tcW w:w="7587" w:type="dxa"/>
             <w:tcBorders>
               <w:top w:val="nil"/>
               <w:left w:val="single" w:sz="4" w:space="0" w:color="auto"/>
@@ -11982,11 +11998,11 @@
       </w:tr>
       <w:tr>
         <w:trPr>
-          <w:trHeight w:val="180"/>
+          <w:trHeight w:val="92"/>
         </w:trPr>
         <w:tc>
           <w:tcPr>
-            <w:tcW w:w="854" w:type="dxa"/>
+            <w:tcW w:w="1418" w:type="dxa"/>
             <w:shd w:val="clear" w:color="auto" w:fill="D9D9D9" w:themeFill="background1" w:themeFillShade="D9"/>
           </w:tcPr>
           <w:p>
@@ -12011,7 +12027,7 @@
         </w:tc>
         <w:tc>
           <w:tcPr>
-            <w:tcW w:w="2386" w:type="dxa"/>
+            <w:tcW w:w="1732" w:type="dxa"/>
             <w:tcBorders>
               <w:right w:val="single" w:sz="4" w:space="0" w:color="auto"/>
             </w:tcBorders>
@@ -12024,7 +12040,7 @@
         </w:tc>
         <w:tc>
           <w:tcPr>
-            <w:tcW w:w="3226" w:type="dxa"/>
+            <w:tcW w:w="7587" w:type="dxa"/>
             <w:tcBorders>
               <w:top w:val="nil"/>
               <w:left w:val="single" w:sz="4" w:space="0" w:color="auto"/>
@@ -12060,10 +12076,11 @@
         <w:spacing w:before="120"/>
         <w:ind w:left="0" w:firstLine="0"/>
       </w:pPr>
-      <w:r>
-        <w:lastRenderedPageBreak/>
+      <w:bookmarkStart w:id="24" w:name="_Toc505860312"/>
+      <w:r>
         <w:t>Add another Person</w:t>
       </w:r>
+      <w:bookmarkEnd w:id="24"/>
     </w:p>
     <w:p>
       <w:pPr>
@@ -12075,10 +12092,7 @@
         <w:ind w:left="720"/>
       </w:pPr>
       <w:r>
-        <w:t xml:space="preserve">Add </w:t>
-      </w:r>
-      <w:r>
-        <w:t xml:space="preserve">another </w:t>
+        <w:t xml:space="preserve">Add another </w:t>
       </w:r>
       <w:r>
         <w:rPr>
@@ -12219,7 +12233,7 @@
                 <w:color w:val="C00000"/>
                 <w:highlight w:val="yellow"/>
               </w:rPr>
-              <w:t xml:space="preserve">Info </w:t>
+              <w:t>&lt;</w:t>
             </w:r>
             <w:r>
               <w:rPr>
@@ -12227,7 +12241,7 @@
                 <w:color w:val="C00000"/>
                 <w:highlight w:val="yellow"/>
               </w:rPr>
-              <w:t xml:space="preserve">Sheet: [Person </w:t>
+              <w:t xml:space="preserve">Info </w:t>
             </w:r>
             <w:r>
               <w:rPr>
@@ -12235,7 +12249,7 @@
                 <w:color w:val="C00000"/>
                 <w:highlight w:val="yellow"/>
               </w:rPr>
-              <w:t>Thr</w:t>
+              <w:t xml:space="preserve">Sheet: Person </w:t>
             </w:r>
             <w:r>
               <w:rPr>
@@ -12243,7 +12257,7 @@
                 <w:color w:val="C00000"/>
                 <w:highlight w:val="yellow"/>
               </w:rPr>
-              <w:t>e</w:t>
+              <w:t>Thr</w:t>
             </w:r>
             <w:r>
               <w:rPr>
@@ -12259,7 +12273,15 @@
                 <w:color w:val="C00000"/>
                 <w:highlight w:val="yellow"/>
               </w:rPr>
-              <w:t>]</w:t>
+              <w:t>e</w:t>
+            </w:r>
+            <w:r>
+              <w:rPr>
+                <w:i/>
+                <w:color w:val="C00000"/>
+                <w:highlight w:val="yellow"/>
+              </w:rPr>
+              <w:t>&gt;</w:t>
             </w:r>
           </w:p>
         </w:tc>
@@ -12416,6 +12438,7 @@
           <w:sz w:val="28"/>
           <w:szCs w:val="28"/>
         </w:rPr>
+        <w:lastRenderedPageBreak/>
         <w:t xml:space="preserve">This node will represent you and your role in this </w:t>
       </w:r>
       <w:proofErr w:type="spellStart"/>
@@ -12458,24 +12481,14 @@
         <w:ind w:left="720"/>
       </w:pPr>
       <w:r>
-        <w:t xml:space="preserve">Create </w:t>
-      </w:r>
-      <w:r>
-        <w:t xml:space="preserve">a new node for your </w:t>
+        <w:t xml:space="preserve">Create a new node for your </w:t>
       </w:r>
       <w:r>
         <w:rPr>
           <w:b/>
           <w:color w:val="002060"/>
         </w:rPr>
-        <w:t>Given Name</w:t>
-      </w:r>
-      <w:r>
-        <w:rPr>
-          <w:b/>
-          <w:color w:val="002060"/>
-        </w:rPr>
-        <w:t xml:space="preserve"> </w:t>
+        <w:t xml:space="preserve">Given Name </w:t>
       </w:r>
       <w:r>
         <w:t>as a s</w:t>
@@ -13090,13 +13103,7 @@
         </w:rPr>
       </w:pPr>
       <w:r>
-        <w:t xml:space="preserve">Create </w:t>
-      </w:r>
-      <w:r>
-        <w:t>the</w:t>
-      </w:r>
-      <w:r>
-        <w:t xml:space="preserve"> </w:t>
+        <w:t xml:space="preserve">Create the </w:t>
       </w:r>
       <w:proofErr w:type="spellStart"/>
       <w:r>
@@ -13115,10 +13122,7 @@
         <w:t xml:space="preserve"> relation</w:t>
       </w:r>
       <w:r>
-        <w:t xml:space="preserve"> </w:t>
-      </w:r>
-      <w:r>
-        <w:t xml:space="preserve">between your </w:t>
+        <w:t xml:space="preserve"> between your </w:t>
       </w:r>
       <w:r>
         <w:rPr>
@@ -13427,7 +13431,6 @@
               <w:rPr>
                 <w:noProof/>
               </w:rPr>
-              <w:lastRenderedPageBreak/>
               <w:drawing>
                 <wp:inline distT="0" distB="0" distL="0" distR="0" wp14:anchorId="2F611E6F" wp14:editId="3BD94252">
                   <wp:extent cx="361950" cy="450230"/>
@@ -13493,7 +13496,7 @@
                 <v:shape id="_x0000_i1029" type="#_x0000_t75" style="width:48pt;height:12.75pt" o:ole="">
                   <v:imagedata r:id="rId24" o:title=""/>
                 </v:shape>
-                <o:OLEObject Type="Embed" ProgID="PBrush" ShapeID="_x0000_i1029" DrawAspect="Content" ObjectID="_1579600913" r:id="rId26"/>
+                <o:OLEObject Type="Embed" ProgID="PBrush" ShapeID="_x0000_i1029" DrawAspect="Content" ObjectID="_1579607731" r:id="rId26"/>
               </w:object>
             </w:r>
             <w:r>
@@ -13510,115 +13513,6 @@
         <w:ind w:left="0"/>
         <w:jc w:val="both"/>
       </w:pPr>
-    </w:p>
-    <w:p>
-      <w:pPr>
-        <w:pStyle w:val="Heading1"/>
-        <w:numPr>
-          <w:ilvl w:val="1"/>
-          <w:numId w:val="1"/>
-        </w:numPr>
-        <w:tabs>
-          <w:tab w:val="left" w:pos="540"/>
-        </w:tabs>
-        <w:spacing w:before="120"/>
-        <w:ind w:left="0" w:firstLine="0"/>
-      </w:pPr>
-      <w:bookmarkStart w:id="23" w:name="_Toc505785370"/>
-      <w:commentRangeStart w:id="24"/>
-      <w:r>
-        <w:t>O</w:t>
-      </w:r>
-      <w:r>
-        <w:t>ptional Activity</w:t>
-      </w:r>
-      <w:bookmarkEnd w:id="23"/>
-      <w:r>
-        <w:t xml:space="preserve"> </w:t>
-      </w:r>
-    </w:p>
-    <w:p>
-      <w:pPr>
-        <w:pStyle w:val="ListParagraph"/>
-        <w:spacing w:after="0"/>
-        <w:ind w:left="0"/>
-        <w:jc w:val="both"/>
-      </w:pPr>
-      <w:r>
-        <w:t>Time permitting, you may create these additional nodes while you wait for the class to catch up. Do not add too many nodes or your whiteboard may become difficult to read.</w:t>
-      </w:r>
-    </w:p>
-    <w:p>
-      <w:pPr>
-        <w:pStyle w:val="ListParagraph"/>
-        <w:spacing w:after="0"/>
-        <w:ind w:left="0"/>
-        <w:jc w:val="both"/>
-      </w:pPr>
-      <w:r>
-        <w:t xml:space="preserve">Ideas: </w:t>
-      </w:r>
-    </w:p>
-    <w:p>
-      <w:pPr>
-        <w:pStyle w:val="ListParagraph"/>
-        <w:numPr>
-          <w:ilvl w:val="0"/>
-          <w:numId w:val="32"/>
-        </w:numPr>
-        <w:spacing w:after="0"/>
-        <w:jc w:val="both"/>
-      </w:pPr>
-      <w:r>
-        <w:t xml:space="preserve">Add additional Person nodes and assign them to a Treatment. </w:t>
-      </w:r>
-    </w:p>
-    <w:p>
-      <w:pPr>
-        <w:pStyle w:val="ListParagraph"/>
-        <w:numPr>
-          <w:ilvl w:val="0"/>
-          <w:numId w:val="32"/>
-        </w:numPr>
-        <w:spacing w:after="0"/>
-        <w:jc w:val="both"/>
-      </w:pPr>
-      <w:r>
-        <w:t>Add additional treatments, or add details to the existing treatments.</w:t>
-      </w:r>
-    </w:p>
-    <w:p>
-      <w:pPr>
-        <w:spacing w:after="0"/>
-        <w:jc w:val="both"/>
-      </w:pPr>
-    </w:p>
-    <w:p>
-      <w:pPr>
-        <w:spacing w:after="0"/>
-        <w:jc w:val="both"/>
-      </w:pPr>
-      <w:r>
-        <w:t xml:space="preserve">Remember to click </w:t>
-      </w:r>
-      <w:r>
-        <w:object w:dxaOrig="960" w:dyaOrig="255" w14:anchorId="5B0578F8">
-          <v:shape id="_x0000_i1040" type="#_x0000_t75" style="width:48pt;height:12.75pt" o:ole="">
-            <v:imagedata r:id="rId24" o:title=""/>
-          </v:shape>
-          <o:OLEObject Type="Embed" ProgID="PBrush" ShapeID="_x0000_i1040" DrawAspect="Content" ObjectID="_1579600914" r:id="rId27"/>
-        </w:object>
-      </w:r>
-      <w:r>
-        <w:t xml:space="preserve">  if you make any changes to your graph.</w:t>
-      </w:r>
-      <w:commentRangeEnd w:id="24"/>
-      <w:r>
-        <w:rPr>
-          <w:rStyle w:val="CommentReference"/>
-        </w:rPr>
-        <w:commentReference w:id="24"/>
-      </w:r>
     </w:p>
     <w:p>
       <w:pPr>
@@ -13743,15 +13637,7 @@
                 <w:sz w:val="28"/>
                 <w:szCs w:val="28"/>
               </w:rPr>
-              <w:t>As for the instructor or assistant to review your graph prior to taking the next steps</w:t>
-            </w:r>
-            <w:r>
-              <w:rPr>
-                <w:color w:val="C00000"/>
-                <w:sz w:val="28"/>
-                <w:szCs w:val="28"/>
-              </w:rPr>
-              <w:t>. This will help prevent errors in later steps.</w:t>
+              <w:t>As for the instructor or assistant to review your graph prior to taking the next steps. This will help prevent errors in later steps.</w:t>
             </w:r>
           </w:p>
         </w:tc>
@@ -13845,7 +13731,7 @@
         <w:spacing w:before="120"/>
         <w:ind w:left="0" w:firstLine="0"/>
       </w:pPr>
-      <w:bookmarkStart w:id="25" w:name="_Toc505785371"/>
+      <w:bookmarkStart w:id="25" w:name="_Toc505860314"/>
       <w:r>
         <w:t>Export to TTL</w:t>
       </w:r>
@@ -13888,7 +13774,7 @@
                     </pic:cNvPicPr>
                   </pic:nvPicPr>
                   <pic:blipFill>
-                    <a:blip r:embed="rId28">
+                    <a:blip r:embed="rId27">
                       <a:extLst>
                         <a:ext uri="{28A0092B-C50C-407E-A947-70E740481C1C}">
                           <a14:useLocalDpi xmlns:a14="http://schemas.microsoft.com/office/drawing/2010/main" val="0"/>
@@ -14364,7 +14250,7 @@
                 <v:shape id="_x0000_i1032" type="#_x0000_t75" style="width:42pt;height:30pt" o:ole="">
                   <v:imagedata r:id="rId9" o:title=""/>
                 </v:shape>
-                <o:OLEObject Type="Embed" ProgID="PBrush" ShapeID="_x0000_i1032" DrawAspect="Content" ObjectID="_1579600915" r:id="rId29"/>
+                <o:OLEObject Type="Embed" ProgID="PBrush" ShapeID="_x0000_i1032" DrawAspect="Content" ObjectID="_1579607732" r:id="rId28"/>
               </w:object>
             </w:r>
             <w:r>
@@ -14462,9 +14348,8 @@
         <w:spacing w:before="120"/>
         <w:ind w:left="0" w:firstLine="0"/>
       </w:pPr>
-      <w:bookmarkStart w:id="26" w:name="_Toc505785372"/>
-      <w:r>
-        <w:lastRenderedPageBreak/>
+      <w:bookmarkStart w:id="26" w:name="_Toc505860315"/>
+      <w:r>
         <w:t xml:space="preserve">Upload to </w:t>
       </w:r>
       <w:r>
@@ -14595,6 +14480,7 @@
         <w:rPr>
           <w:noProof/>
         </w:rPr>
+        <w:lastRenderedPageBreak/>
         <w:drawing>
           <wp:anchor distT="0" distB="0" distL="114300" distR="114300" simplePos="0" relativeHeight="251695104" behindDoc="1" locked="0" layoutInCell="1" allowOverlap="1" wp14:anchorId="44BA90D7" wp14:editId="09A656D9">
             <wp:simplePos x="0" y="0"/>
@@ -14629,7 +14515,7 @@
                     </pic:cNvPicPr>
                   </pic:nvPicPr>
                   <pic:blipFill>
-                    <a:blip r:embed="rId30">
+                    <a:blip r:embed="rId29">
                       <a:extLst>
                         <a:ext uri="{28A0092B-C50C-407E-A947-70E740481C1C}">
                           <a14:useLocalDpi xmlns:a14="http://schemas.microsoft.com/office/drawing/2010/main" val="0"/>
@@ -14753,7 +14639,7 @@
                     </pic:cNvPicPr>
                   </pic:nvPicPr>
                   <pic:blipFill>
-                    <a:blip r:embed="rId31">
+                    <a:blip r:embed="rId30">
                       <a:extLst>
                         <a:ext uri="{28A0092B-C50C-407E-A947-70E740481C1C}">
                           <a14:useLocalDpi xmlns:a14="http://schemas.microsoft.com/office/drawing/2010/main" val="0"/>
@@ -14824,7 +14710,7 @@
                     </pic:cNvPicPr>
                   </pic:nvPicPr>
                   <pic:blipFill>
-                    <a:blip r:embed="rId32">
+                    <a:blip r:embed="rId31">
                       <a:extLst>
                         <a:ext uri="{28A0092B-C50C-407E-A947-70E740481C1C}">
                           <a14:useLocalDpi xmlns:a14="http://schemas.microsoft.com/office/drawing/2010/main" val="0"/>
@@ -14903,8 +14789,6 @@
         </w:numPr>
         <w:ind w:left="720"/>
       </w:pPr>
-      <w:bookmarkStart w:id="27" w:name="_GoBack"/>
-      <w:bookmarkEnd w:id="27"/>
       <w:r>
         <w:t xml:space="preserve">Click </w:t>
       </w:r>
@@ -15019,15 +14903,15 @@
         <w:pStyle w:val="Heading1"/>
         <w:numPr>
           <w:ilvl w:val="0"/>
-          <w:numId w:val="22"/>
+          <w:numId w:val="1"/>
         </w:numPr>
         <w:tabs>
           <w:tab w:val="left" w:pos="360"/>
         </w:tabs>
         <w:spacing w:before="120"/>
-        <w:ind w:left="0" w:firstLine="0"/>
-      </w:pPr>
-      <w:bookmarkStart w:id="28" w:name="_Toc505785373"/>
+        <w:ind w:left="360" w:hanging="360"/>
+      </w:pPr>
+      <w:bookmarkStart w:id="27" w:name="_Toc505860316"/>
       <w:r>
         <w:t>Query</w:t>
       </w:r>
@@ -15037,7 +14921,7 @@
       <w:r>
         <w:t>your graph</w:t>
       </w:r>
-      <w:bookmarkEnd w:id="28"/>
+      <w:bookmarkEnd w:id="27"/>
       <w:r>
         <w:t xml:space="preserve"> </w:t>
       </w:r>
@@ -15096,7 +14980,7 @@
                     </pic:cNvPicPr>
                   </pic:nvPicPr>
                   <pic:blipFill>
-                    <a:blip r:embed="rId33">
+                    <a:blip r:embed="rId32">
                       <a:extLst>
                         <a:ext uri="{28A0092B-C50C-407E-A947-70E740481C1C}">
                           <a14:useLocalDpi xmlns:a14="http://schemas.microsoft.com/office/drawing/2010/main" val="0"/>
@@ -15251,7 +15135,7 @@
                     </pic:cNvPicPr>
                   </pic:nvPicPr>
                   <pic:blipFill>
-                    <a:blip r:embed="rId34">
+                    <a:blip r:embed="rId33">
                       <a:extLst>
                         <a:ext uri="{28A0092B-C50C-407E-A947-70E740481C1C}">
                           <a14:useLocalDpi xmlns:a14="http://schemas.microsoft.com/office/drawing/2010/main" val="0"/>
@@ -15325,7 +15209,7 @@
         <w:pStyle w:val="Heading1"/>
         <w:numPr>
           <w:ilvl w:val="1"/>
-          <w:numId w:val="22"/>
+          <w:numId w:val="1"/>
         </w:numPr>
         <w:tabs>
           <w:tab w:val="left" w:pos="540"/>
@@ -15333,8 +15217,8 @@
         <w:spacing w:before="120"/>
         <w:ind w:left="0" w:firstLine="0"/>
       </w:pPr>
-      <w:bookmarkStart w:id="29" w:name="_Toc493085086"/>
-      <w:bookmarkStart w:id="30" w:name="_Toc505785374"/>
+      <w:bookmarkStart w:id="28" w:name="_Toc493085086"/>
+      <w:bookmarkStart w:id="29" w:name="_Toc505860317"/>
       <w:r>
         <w:rPr>
           <w:noProof/>
@@ -15373,7 +15257,7 @@
                     </pic:cNvPicPr>
                   </pic:nvPicPr>
                   <pic:blipFill>
-                    <a:blip r:embed="rId35">
+                    <a:blip r:embed="rId34">
                       <a:extLst>
                         <a:ext uri="{28A0092B-C50C-407E-A947-70E740481C1C}">
                           <a14:useLocalDpi xmlns:a14="http://schemas.microsoft.com/office/drawing/2010/main" val="0"/>
@@ -15413,8 +15297,8 @@
       <w:r>
         <w:t>Show all triples</w:t>
       </w:r>
+      <w:bookmarkEnd w:id="28"/>
       <w:bookmarkEnd w:id="29"/>
-      <w:bookmarkEnd w:id="30"/>
     </w:p>
     <w:p>
       <w:r>
@@ -15494,7 +15378,7 @@
                     </pic:cNvPicPr>
                   </pic:nvPicPr>
                   <pic:blipFill>
-                    <a:blip r:embed="rId36">
+                    <a:blip r:embed="rId35">
                       <a:extLst>
                         <a:ext uri="{28A0092B-C50C-407E-A947-70E740481C1C}">
                           <a14:useLocalDpi xmlns:a14="http://schemas.microsoft.com/office/drawing/2010/main" val="0"/>
@@ -15630,7 +15514,7 @@
                     </pic:cNvPicPr>
                   </pic:nvPicPr>
                   <pic:blipFill>
-                    <a:blip r:embed="rId37">
+                    <a:blip r:embed="rId36">
                       <a:extLst>
                         <a:ext uri="{28A0092B-C50C-407E-A947-70E740481C1C}">
                           <a14:useLocalDpi xmlns:a14="http://schemas.microsoft.com/office/drawing/2010/main" val="0"/>
@@ -15683,7 +15567,7 @@
         <w:pStyle w:val="Heading1"/>
         <w:numPr>
           <w:ilvl w:val="1"/>
-          <w:numId w:val="22"/>
+          <w:numId w:val="1"/>
         </w:numPr>
         <w:tabs>
           <w:tab w:val="left" w:pos="540"/>
@@ -15691,7 +15575,7 @@
         <w:spacing w:before="120"/>
         <w:ind w:left="0" w:firstLine="0"/>
       </w:pPr>
-      <w:bookmarkStart w:id="31" w:name="_Toc505785375"/>
+      <w:bookmarkStart w:id="30" w:name="_Toc505860318"/>
       <w:r>
         <w:t>How many people</w:t>
       </w:r>
@@ -15704,7 +15588,7 @@
       <w:r>
         <w:t>?</w:t>
       </w:r>
-      <w:bookmarkEnd w:id="31"/>
+      <w:bookmarkEnd w:id="30"/>
       <w:r>
         <w:t xml:space="preserve"> </w:t>
       </w:r>
@@ -15866,7 +15750,7 @@
         <w:pStyle w:val="Heading1"/>
         <w:numPr>
           <w:ilvl w:val="1"/>
-          <w:numId w:val="22"/>
+          <w:numId w:val="1"/>
         </w:numPr>
         <w:tabs>
           <w:tab w:val="left" w:pos="540"/>
@@ -15874,7 +15758,7 @@
         <w:spacing w:before="120"/>
         <w:ind w:left="0" w:firstLine="0"/>
       </w:pPr>
-      <w:bookmarkStart w:id="32" w:name="_Toc505785376"/>
+      <w:bookmarkStart w:id="31" w:name="_Toc505860319"/>
       <w:r>
         <w:lastRenderedPageBreak/>
         <w:t>Find the names of people who</w:t>
@@ -15891,7 +15775,7 @@
       <w:r>
         <w:t>.</w:t>
       </w:r>
-      <w:bookmarkEnd w:id="32"/>
+      <w:bookmarkEnd w:id="31"/>
       <w:r>
         <w:t xml:space="preserve">  </w:t>
       </w:r>
@@ -16336,7 +16220,7 @@
         <w:pStyle w:val="Heading1"/>
         <w:numPr>
           <w:ilvl w:val="1"/>
-          <w:numId w:val="22"/>
+          <w:numId w:val="1"/>
         </w:numPr>
         <w:tabs>
           <w:tab w:val="left" w:pos="540"/>
@@ -16344,7 +16228,7 @@
         <w:spacing w:before="120"/>
         <w:ind w:left="0" w:firstLine="0"/>
       </w:pPr>
-      <w:bookmarkStart w:id="33" w:name="_Toc505785377"/>
+      <w:bookmarkStart w:id="32" w:name="_Toc505860320"/>
       <w:r>
         <w:t xml:space="preserve">List the names of the people </w:t>
       </w:r>
@@ -16354,7 +16238,7 @@
       <w:r>
         <w:t>treatment type.</w:t>
       </w:r>
-      <w:bookmarkEnd w:id="33"/>
+      <w:bookmarkEnd w:id="32"/>
     </w:p>
     <w:p>
       <w:r>
@@ -16374,13 +16258,31 @@
         <w:ind w:left="720"/>
       </w:pPr>
       <w:r>
-        <w:t>Change your SELECT statement to select treatment</w:t>
-      </w:r>
-      <w:r>
-        <w:t xml:space="preserve"> arm</w:t>
-      </w:r>
-      <w:r>
-        <w:t xml:space="preserve"> type and </w:t>
+        <w:t xml:space="preserve">Change your SELECT statement to select </w:t>
+      </w:r>
+      <w:r>
+        <w:t>Tr</w:t>
+      </w:r>
+      <w:r>
+        <w:t>eatment</w:t>
+      </w:r>
+      <w:r>
+        <w:t xml:space="preserve"> </w:t>
+      </w:r>
+      <w:r>
+        <w:t>A</w:t>
+      </w:r>
+      <w:r>
+        <w:t>rm</w:t>
+      </w:r>
+      <w:r>
+        <w:t xml:space="preserve"> </w:t>
+      </w:r>
+      <w:r>
+        <w:t>T</w:t>
+      </w:r>
+      <w:r>
+        <w:t xml:space="preserve">ype and </w:t>
       </w:r>
       <w:r>
         <w:t xml:space="preserve">person </w:t>
@@ -17455,7 +17357,7 @@
                 <v:shape id="_x0000_i1033" type="#_x0000_t75" style="width:42pt;height:30pt" o:ole="">
                   <v:imagedata r:id="rId9" o:title=""/>
                 </v:shape>
-                <o:OLEObject Type="Embed" ProgID="PBrush" ShapeID="_x0000_i1033" DrawAspect="Content" ObjectID="_1579600916" r:id="rId38"/>
+                <o:OLEObject Type="Embed" ProgID="PBrush" ShapeID="_x0000_i1033" DrawAspect="Content" ObjectID="_1579607733" r:id="rId37"/>
               </w:object>
             </w:r>
             <w:r>
@@ -17561,7 +17463,7 @@
         <w:pStyle w:val="Heading1"/>
         <w:numPr>
           <w:ilvl w:val="0"/>
-          <w:numId w:val="22"/>
+          <w:numId w:val="1"/>
         </w:numPr>
         <w:tabs>
           <w:tab w:val="left" w:pos="360"/>
@@ -17569,11 +17471,11 @@
         <w:spacing w:before="120"/>
         <w:ind w:left="0" w:firstLine="0"/>
       </w:pPr>
-      <w:bookmarkStart w:id="34" w:name="_Toc505785378"/>
+      <w:bookmarkStart w:id="33" w:name="_Toc505860321"/>
       <w:r>
         <w:t>Ontology</w:t>
       </w:r>
-      <w:bookmarkEnd w:id="34"/>
+      <w:bookmarkEnd w:id="33"/>
       <w:r>
         <w:t xml:space="preserve">  </w:t>
       </w:r>
@@ -17588,7 +17490,7 @@
         <w:pStyle w:val="Heading1"/>
         <w:numPr>
           <w:ilvl w:val="1"/>
-          <w:numId w:val="22"/>
+          <w:numId w:val="1"/>
         </w:numPr>
         <w:tabs>
           <w:tab w:val="left" w:pos="360"/>
@@ -17596,11 +17498,11 @@
         <w:spacing w:before="120"/>
         <w:ind w:left="0" w:firstLine="0"/>
       </w:pPr>
-      <w:bookmarkStart w:id="35" w:name="_Toc505785379"/>
+      <w:bookmarkStart w:id="34" w:name="_Toc505860322"/>
       <w:r>
         <w:t>Review the Ontology</w:t>
       </w:r>
-      <w:bookmarkEnd w:id="35"/>
+      <w:bookmarkEnd w:id="34"/>
     </w:p>
     <w:p>
       <w:pPr>
@@ -17660,7 +17562,7 @@
         <w:pStyle w:val="Heading1"/>
         <w:numPr>
           <w:ilvl w:val="1"/>
-          <w:numId w:val="22"/>
+          <w:numId w:val="1"/>
         </w:numPr>
         <w:tabs>
           <w:tab w:val="left" w:pos="360"/>
@@ -17668,7 +17570,7 @@
         <w:spacing w:before="120"/>
         <w:ind w:left="0" w:firstLine="0"/>
       </w:pPr>
-      <w:bookmarkStart w:id="36" w:name="_Toc505785380"/>
+      <w:bookmarkStart w:id="35" w:name="_Toc505860323"/>
       <w:r>
         <w:t>Add the Ontology</w:t>
       </w:r>
@@ -17686,7 +17588,7 @@
       <w:r>
         <w:t xml:space="preserve"> database</w:t>
       </w:r>
-      <w:bookmarkEnd w:id="36"/>
+      <w:bookmarkEnd w:id="35"/>
     </w:p>
     <w:p>
       <w:pPr>
@@ -17735,7 +17637,7 @@
                     </pic:cNvPicPr>
                   </pic:nvPicPr>
                   <pic:blipFill>
-                    <a:blip r:embed="rId39">
+                    <a:blip r:embed="rId38">
                       <a:extLst>
                         <a:ext uri="{28A0092B-C50C-407E-A947-70E740481C1C}">
                           <a14:useLocalDpi xmlns:a14="http://schemas.microsoft.com/office/drawing/2010/main" val="0"/>
@@ -17912,7 +17814,7 @@
         <w:pStyle w:val="Heading1"/>
         <w:numPr>
           <w:ilvl w:val="1"/>
-          <w:numId w:val="22"/>
+          <w:numId w:val="1"/>
         </w:numPr>
         <w:tabs>
           <w:tab w:val="left" w:pos="360"/>
@@ -17920,7 +17822,7 @@
         <w:spacing w:before="120"/>
         <w:ind w:left="0" w:firstLine="0"/>
       </w:pPr>
-      <w:bookmarkStart w:id="37" w:name="_Toc505785381"/>
+      <w:bookmarkStart w:id="36" w:name="_Toc505860324"/>
       <w:r>
         <w:t>Explore the data</w:t>
       </w:r>
@@ -17962,7 +17864,7 @@
                     </pic:cNvPicPr>
                   </pic:nvPicPr>
                   <pic:blipFill>
-                    <a:blip r:embed="rId40">
+                    <a:blip r:embed="rId39">
                       <a:extLst>
                         <a:ext uri="{28A0092B-C50C-407E-A947-70E740481C1C}">
                           <a14:useLocalDpi xmlns:a14="http://schemas.microsoft.com/office/drawing/2010/main" val="0"/>
@@ -17999,7 +17901,7 @@
           </wp:anchor>
         </w:drawing>
       </w:r>
-      <w:bookmarkEnd w:id="37"/>
+      <w:bookmarkEnd w:id="36"/>
     </w:p>
     <w:p>
       <w:pPr>
@@ -18074,7 +17976,7 @@
                     </pic:cNvPicPr>
                   </pic:nvPicPr>
                   <pic:blipFill>
-                    <a:blip r:embed="rId41">
+                    <a:blip r:embed="rId40">
                       <a:extLst>
                         <a:ext uri="{28A0092B-C50C-407E-A947-70E740481C1C}">
                           <a14:useLocalDpi xmlns:a14="http://schemas.microsoft.com/office/drawing/2010/main" val="0"/>
@@ -18261,7 +18163,7 @@
                     </pic:cNvPicPr>
                   </pic:nvPicPr>
                   <pic:blipFill>
-                    <a:blip r:embed="rId42">
+                    <a:blip r:embed="rId41">
                       <a:extLst>
                         <a:ext uri="{28A0092B-C50C-407E-A947-70E740481C1C}">
                           <a14:useLocalDpi xmlns:a14="http://schemas.microsoft.com/office/drawing/2010/main" val="0"/>
@@ -18436,7 +18338,7 @@
                 <v:shape id="_x0000_i1034" type="#_x0000_t75" style="width:42pt;height:30pt" o:ole="">
                   <v:imagedata r:id="rId9" o:title=""/>
                 </v:shape>
-                <o:OLEObject Type="Embed" ProgID="PBrush" ShapeID="_x0000_i1034" DrawAspect="Content" ObjectID="_1579600917" r:id="rId43"/>
+                <o:OLEObject Type="Embed" ProgID="PBrush" ShapeID="_x0000_i1034" DrawAspect="Content" ObjectID="_1579607734" r:id="rId42"/>
               </w:object>
             </w:r>
           </w:p>
@@ -18465,7 +18367,7 @@
         <w:pStyle w:val="Heading1"/>
         <w:numPr>
           <w:ilvl w:val="1"/>
-          <w:numId w:val="22"/>
+          <w:numId w:val="1"/>
         </w:numPr>
         <w:tabs>
           <w:tab w:val="left" w:pos="540"/>
@@ -18473,7 +18375,7 @@
         <w:spacing w:before="120"/>
         <w:ind w:left="0" w:firstLine="0"/>
       </w:pPr>
-      <w:bookmarkStart w:id="38" w:name="_Toc505785382"/>
+      <w:bookmarkStart w:id="37" w:name="_Toc505860325"/>
       <w:r>
         <w:t xml:space="preserve">Find the names of </w:t>
       </w:r>
@@ -18500,7 +18402,7 @@
       <w:r>
         <w:t>.</w:t>
       </w:r>
-      <w:bookmarkEnd w:id="38"/>
+      <w:bookmarkEnd w:id="37"/>
     </w:p>
     <w:p>
       <w:r>
@@ -19136,7 +19038,7 @@
         <w:pStyle w:val="Heading1"/>
         <w:numPr>
           <w:ilvl w:val="1"/>
-          <w:numId w:val="22"/>
+          <w:numId w:val="1"/>
         </w:numPr>
         <w:tabs>
           <w:tab w:val="left" w:pos="540"/>
@@ -19144,14 +19046,14 @@
         <w:spacing w:before="120"/>
         <w:ind w:left="0" w:firstLine="0"/>
       </w:pPr>
-      <w:bookmarkStart w:id="39" w:name="_Toc505785383"/>
+      <w:bookmarkStart w:id="38" w:name="_Toc505860326"/>
       <w:r>
         <w:t xml:space="preserve">Write a reasoner-based query to find all People associated with the </w:t>
       </w:r>
       <w:r>
         <w:t>study (both human study subjects and investigators)</w:t>
       </w:r>
-      <w:bookmarkEnd w:id="39"/>
+      <w:bookmarkEnd w:id="38"/>
       <w:r>
         <w:t xml:space="preserve"> </w:t>
       </w:r>
@@ -19336,7 +19238,7 @@
                 <v:shape id="_x0000_i1035" type="#_x0000_t75" style="width:42pt;height:30pt" o:ole="">
                   <v:imagedata r:id="rId9" o:title=""/>
                 </v:shape>
-                <o:OLEObject Type="Embed" ProgID="PBrush" ShapeID="_x0000_i1035" DrawAspect="Content" ObjectID="_1579600918" r:id="rId44"/>
+                <o:OLEObject Type="Embed" ProgID="PBrush" ShapeID="_x0000_i1035" DrawAspect="Content" ObjectID="_1579607735" r:id="rId43"/>
               </w:object>
             </w:r>
             <w:r>
@@ -19435,7 +19337,7 @@
         <w:pStyle w:val="Heading1"/>
         <w:numPr>
           <w:ilvl w:val="0"/>
-          <w:numId w:val="22"/>
+          <w:numId w:val="1"/>
         </w:numPr>
         <w:tabs>
           <w:tab w:val="left" w:pos="360"/>
@@ -19443,7 +19345,7 @@
         <w:spacing w:before="120"/>
         <w:ind w:left="0" w:firstLine="0"/>
       </w:pPr>
-      <w:bookmarkStart w:id="40" w:name="_Toc505785384"/>
+      <w:bookmarkStart w:id="39" w:name="_Toc505860327"/>
       <w:r>
         <w:t>D</w:t>
       </w:r>
@@ -19453,7 +19355,7 @@
       <w:r>
         <w:t>studies</w:t>
       </w:r>
-      <w:bookmarkEnd w:id="40"/>
+      <w:bookmarkEnd w:id="39"/>
       <w:r>
         <w:t xml:space="preserve"> </w:t>
       </w:r>
@@ -19463,12 +19365,12 @@
         <w:pStyle w:val="Heading1"/>
         <w:numPr>
           <w:ilvl w:val="1"/>
-          <w:numId w:val="22"/>
+          <w:numId w:val="1"/>
         </w:numPr>
         <w:spacing w:before="120"/>
         <w:ind w:left="90" w:firstLine="0"/>
       </w:pPr>
-      <w:bookmarkStart w:id="41" w:name="_Toc505785385"/>
+      <w:bookmarkStart w:id="40" w:name="_Toc505860328"/>
       <w:r>
         <w:t xml:space="preserve">Create </w:t>
       </w:r>
@@ -19478,7 +19380,7 @@
       <w:r>
         <w:t xml:space="preserve"> Data Pool</w:t>
       </w:r>
-      <w:bookmarkEnd w:id="41"/>
+      <w:bookmarkEnd w:id="40"/>
     </w:p>
     <w:p/>
     <w:p>
@@ -19523,7 +19425,7 @@
                     </pic:cNvPicPr>
                   </pic:nvPicPr>
                   <pic:blipFill>
-                    <a:blip r:embed="rId45">
+                    <a:blip r:embed="rId44">
                       <a:extLst>
                         <a:ext uri="{28A0092B-C50C-407E-A947-70E740481C1C}">
                           <a14:useLocalDpi xmlns:a14="http://schemas.microsoft.com/office/drawing/2010/main" val="0"/>
@@ -19594,7 +19496,7 @@
                     </pic:cNvPicPr>
                   </pic:nvPicPr>
                   <pic:blipFill>
-                    <a:blip r:embed="rId46">
+                    <a:blip r:embed="rId45">
                       <a:extLst>
                         <a:ext uri="{28A0092B-C50C-407E-A947-70E740481C1C}">
                           <a14:useLocalDpi xmlns:a14="http://schemas.microsoft.com/office/drawing/2010/main" val="0"/>
@@ -19702,7 +19604,7 @@
                     </pic:cNvPicPr>
                   </pic:nvPicPr>
                   <pic:blipFill>
-                    <a:blip r:embed="rId31">
+                    <a:blip r:embed="rId30">
                       <a:extLst>
                         <a:ext uri="{28A0092B-C50C-407E-A947-70E740481C1C}">
                           <a14:useLocalDpi xmlns:a14="http://schemas.microsoft.com/office/drawing/2010/main" val="0"/>
@@ -19929,7 +19831,7 @@
         <w:pStyle w:val="Heading1"/>
         <w:numPr>
           <w:ilvl w:val="1"/>
-          <w:numId w:val="22"/>
+          <w:numId w:val="1"/>
         </w:numPr>
         <w:tabs>
           <w:tab w:val="left" w:pos="540"/>
@@ -19937,7 +19839,7 @@
         <w:spacing w:before="120"/>
         <w:ind w:left="0" w:firstLine="0"/>
       </w:pPr>
-      <w:bookmarkStart w:id="42" w:name="_Toc505785386"/>
+      <w:bookmarkStart w:id="41" w:name="_Toc505860329"/>
       <w:r>
         <w:t xml:space="preserve">List Drug1 </w:t>
       </w:r>
@@ -19950,7 +19852,7 @@
       <w:r>
         <w:t>by phase.</w:t>
       </w:r>
-      <w:bookmarkEnd w:id="42"/>
+      <w:bookmarkEnd w:id="41"/>
       <w:r>
         <w:t xml:space="preserve"> </w:t>
       </w:r>
@@ -20131,7 +20033,7 @@
         <w:pStyle w:val="Heading1"/>
         <w:numPr>
           <w:ilvl w:val="1"/>
-          <w:numId w:val="22"/>
+          <w:numId w:val="1"/>
         </w:numPr>
         <w:tabs>
           <w:tab w:val="left" w:pos="540"/>
@@ -20139,7 +20041,7 @@
         <w:spacing w:before="120"/>
         <w:ind w:left="0" w:firstLine="0"/>
       </w:pPr>
-      <w:bookmarkStart w:id="43" w:name="_Toc505785387"/>
+      <w:bookmarkStart w:id="42" w:name="_Toc505860330"/>
       <w:r>
         <w:t xml:space="preserve">How many </w:t>
       </w:r>
@@ -20166,7 +20068,7 @@
       <w:r>
         <w:t>?</w:t>
       </w:r>
-      <w:bookmarkEnd w:id="43"/>
+      <w:bookmarkEnd w:id="42"/>
     </w:p>
     <w:p>
       <w:pPr>
@@ -20328,7 +20230,7 @@
         <w:pStyle w:val="Heading1"/>
         <w:numPr>
           <w:ilvl w:val="1"/>
-          <w:numId w:val="22"/>
+          <w:numId w:val="1"/>
         </w:numPr>
         <w:tabs>
           <w:tab w:val="left" w:pos="810"/>
@@ -20336,7 +20238,7 @@
         <w:spacing w:before="120"/>
         <w:ind w:left="0" w:firstLine="0"/>
       </w:pPr>
-      <w:bookmarkStart w:id="44" w:name="_Toc505785388"/>
+      <w:bookmarkStart w:id="43" w:name="_Toc505860331"/>
       <w:r>
         <w:t>How many women received active treatment (</w:t>
       </w:r>
@@ -20346,9 +20248,12 @@
       </w:r>
       <w:proofErr w:type="spellEnd"/>
       <w:r>
-        <w:t xml:space="preserve">) across all Drug1 studies combined? </w:t>
-      </w:r>
-      <w:bookmarkEnd w:id="44"/>
+        <w:t>) across all Drug1 studies combined?</w:t>
+      </w:r>
+      <w:bookmarkEnd w:id="43"/>
+      <w:r>
+        <w:t xml:space="preserve"> </w:t>
+      </w:r>
     </w:p>
     <w:p>
       <w:r>
@@ -20380,11 +20285,14 @@
         <w:spacing w:before="120"/>
         <w:ind w:left="0" w:firstLine="0"/>
       </w:pPr>
-      <w:bookmarkStart w:id="45" w:name="_Toc505785389"/>
-      <w:r>
-        <w:t xml:space="preserve">List all Persons in the studies. </w:t>
-      </w:r>
-      <w:bookmarkEnd w:id="45"/>
+      <w:bookmarkStart w:id="44" w:name="_Toc505860332"/>
+      <w:r>
+        <w:t>List all Persons in the studies.</w:t>
+      </w:r>
+      <w:bookmarkEnd w:id="44"/>
+      <w:r>
+        <w:t xml:space="preserve"> </w:t>
+      </w:r>
     </w:p>
     <w:p>
       <w:r>
@@ -20456,9 +20364,11 @@
         <w:spacing w:before="120"/>
         <w:ind w:left="360" w:hanging="360"/>
       </w:pPr>
+      <w:bookmarkStart w:id="45" w:name="_Toc505860333"/>
       <w:r>
         <w:t>END</w:t>
       </w:r>
+      <w:bookmarkEnd w:id="45"/>
     </w:p>
     <w:p>
       <w:pPr>
@@ -20547,7 +20457,7 @@
                     </pic:cNvPicPr>
                   </pic:nvPicPr>
                   <pic:blipFill>
-                    <a:blip r:embed="rId47">
+                    <a:blip r:embed="rId46">
                       <a:extLst>
                         <a:ext uri="{28A0092B-C50C-407E-A947-70E740481C1C}">
                           <a14:useLocalDpi xmlns:a14="http://schemas.microsoft.com/office/drawing/2010/main" val="0"/>
@@ -20699,7 +20609,7 @@
                 <v:shape id="_x0000_i1036" type="#_x0000_t75" style="width:42pt;height:30pt" o:ole="">
                   <v:imagedata r:id="rId9" o:title=""/>
                 </v:shape>
-                <o:OLEObject Type="Embed" ProgID="PBrush" ShapeID="_x0000_i1036" DrawAspect="Content" ObjectID="_1579600919" r:id="rId48"/>
+                <o:OLEObject Type="Embed" ProgID="PBrush" ShapeID="_x0000_i1036" DrawAspect="Content" ObjectID="_1579607736" r:id="rId47"/>
               </w:object>
             </w:r>
             <w:r>
@@ -20805,7 +20715,7 @@
       </w:pPr>
       <w:bookmarkStart w:id="46" w:name="_Appendix_1:_Neo4jFromSpreadsheet.R"/>
       <w:bookmarkStart w:id="47" w:name="_Appendix_2:_Course"/>
-      <w:bookmarkStart w:id="48" w:name="_Toc505785390"/>
+      <w:bookmarkStart w:id="48" w:name="_Toc505860334"/>
       <w:bookmarkEnd w:id="46"/>
       <w:bookmarkEnd w:id="47"/>
       <w:r>
@@ -20842,7 +20752,7 @@
         </w:numPr>
         <w:spacing w:after="0"/>
       </w:pPr>
-      <w:hyperlink r:id="rId49" w:history="1">
+      <w:hyperlink r:id="rId48" w:history="1">
         <w:r>
           <w:rPr>
             <w:rStyle w:val="Hyperlink"/>
@@ -20869,7 +20779,7 @@
         </w:numPr>
         <w:spacing w:after="0"/>
       </w:pPr>
-      <w:hyperlink r:id="rId50" w:history="1">
+      <w:hyperlink r:id="rId49" w:history="1">
         <w:r>
           <w:rPr>
             <w:rStyle w:val="Hyperlink"/>
@@ -20896,7 +20806,7 @@
         </w:numPr>
         <w:spacing w:after="0"/>
       </w:pPr>
-      <w:hyperlink r:id="rId51" w:history="1">
+      <w:hyperlink r:id="rId50" w:history="1">
         <w:r>
           <w:rPr>
             <w:rStyle w:val="Hyperlink"/>
@@ -20923,7 +20833,7 @@
         </w:numPr>
         <w:spacing w:after="0"/>
       </w:pPr>
-      <w:hyperlink r:id="rId52" w:history="1">
+      <w:hyperlink r:id="rId51" w:history="1">
         <w:r>
           <w:rPr>
             <w:rStyle w:val="Hyperlink"/>
@@ -20966,7 +20876,7 @@
       <w:pPr>
         <w:spacing w:after="0"/>
       </w:pPr>
-      <w:hyperlink r:id="rId53" w:history="1">
+      <w:hyperlink r:id="rId52" w:history="1">
         <w:r>
           <w:rPr>
             <w:rStyle w:val="Hyperlink"/>
@@ -21026,8 +20936,8 @@
       </w:pPr>
     </w:p>
     <w:sectPr>
-      <w:headerReference w:type="default" r:id="rId54"/>
-      <w:footerReference w:type="default" r:id="rId55"/>
+      <w:headerReference w:type="default" r:id="rId53"/>
+      <w:footerReference w:type="default" r:id="rId54"/>
       <w:pgSz w:w="12240" w:h="15840" w:code="1"/>
       <w:pgMar w:top="720" w:right="720" w:bottom="720" w:left="720" w:header="720" w:footer="720" w:gutter="0"/>
       <w:pgNumType w:start="0"/>
@@ -21057,29 +20967,12 @@
       </w:r>
     </w:p>
   </w:comment>
-  <w:comment w:id="24" w:author="Williams Tim" w:date="2018-02-08T13:13:00Z" w:initials="WT">
-    <w:p>
-      <w:pPr>
-        <w:pStyle w:val="CommentText"/>
-      </w:pPr>
-      <w:r>
-        <w:rPr>
-          <w:rStyle w:val="CommentReference"/>
-        </w:rPr>
-        <w:annotationRef/>
-      </w:r>
-      <w:r>
-        <w:t>We may want to delete this. The graph is busy enough already and may cause problems with open-ended creation. Counter argument: Good experience to have people add whatever they want?</w:t>
-      </w:r>
-    </w:p>
-  </w:comment>
 </w:comments>
 </file>
 
 <file path=word/commentsExtended.xml><?xml version="1.0" encoding="utf-8"?>
 <w15:commentsEx xmlns:wpc="http://schemas.microsoft.com/office/word/2010/wordprocessingCanvas" xmlns:cx="http://schemas.microsoft.com/office/drawing/2014/chartex" xmlns:cx1="http://schemas.microsoft.com/office/drawing/2015/9/8/chartex" xmlns:cx2="http://schemas.microsoft.com/office/drawing/2015/10/21/chartex" xmlns:cx3="http://schemas.microsoft.com/office/drawing/2016/5/9/chartex" xmlns:cx4="http://schemas.microsoft.com/office/drawing/2016/5/10/chartex" xmlns:cx5="http://schemas.microsoft.com/office/drawing/2016/5/11/chartex" xmlns:mc="http://schemas.openxmlformats.org/markup-compatibility/2006" xmlns:o="urn:schemas-microsoft-com:office:office" xmlns:r="http://schemas.openxmlformats.org/officeDocument/2006/relationships" xmlns:m="http://schemas.openxmlformats.org/officeDocument/2006/math" xmlns:v="urn:schemas-microsoft-com:vml" xmlns:wp14="http://schemas.microsoft.com/office/word/2010/wordprocessingDrawing" xmlns:wp="http://schemas.openxmlformats.org/drawingml/2006/wordprocessingDrawing" xmlns:w10="urn:schemas-microsoft-com:office:word" xmlns:w="http://schemas.openxmlformats.org/wordprocessingml/2006/main" xmlns:w14="http://schemas.microsoft.com/office/word/2010/wordml" xmlns:w15="http://schemas.microsoft.com/office/word/2012/wordml" xmlns:w16se="http://schemas.microsoft.com/office/word/2015/wordml/symex" xmlns:wpg="http://schemas.microsoft.com/office/word/2010/wordprocessingGroup" xmlns:wpi="http://schemas.microsoft.com/office/word/2010/wordprocessingInk" xmlns:wne="http://schemas.microsoft.com/office/word/2006/wordml" xmlns:wps="http://schemas.microsoft.com/office/word/2010/wordprocessingShape" mc:Ignorable="w14 w15 w16se wp14">
   <w15:commentEx w15:paraId="38D97C5E" w15:done="0"/>
-  <w15:commentEx w15:paraId="4EDA78F9" w15:done="0"/>
 </w15:commentsEx>
 </file>
 
@@ -21132,7 +21025,7 @@
       <w:rPr>
         <w:noProof/>
       </w:rPr>
-      <w:t>20</w:t>
+      <w:t>19</w:t>
     </w:r>
     <w:r>
       <w:fldChar w:fldCharType="end"/>
@@ -23202,7 +23095,7 @@
   <w:abstractNum w:abstractNumId="22" w15:restartNumberingAfterBreak="0">
     <w:nsid w:val="4BCC2240"/>
     <w:multiLevelType w:val="multilevel"/>
-    <w:tmpl w:val="929E2774"/>
+    <w:tmpl w:val="06F4FCCE"/>
     <w:lvl w:ilvl="0">
       <w:start w:val="1"/>
       <w:numFmt w:val="decimal"/>
@@ -23211,6 +23104,9 @@
       <w:pPr>
         <w:ind w:left="1440" w:firstLine="1080"/>
       </w:pPr>
+      <w:rPr>
+        <w:rFonts w:hint="default"/>
+      </w:rPr>
     </w:lvl>
     <w:lvl w:ilvl="1">
       <w:start w:val="1"/>
@@ -23221,7 +23117,7 @@
         <w:ind w:left="1800" w:firstLine="1440"/>
       </w:pPr>
       <w:rPr>
-        <w:rFonts w:ascii="Arial" w:eastAsia="Arial" w:hAnsi="Arial" w:cs="Arial"/>
+        <w:rFonts w:ascii="Arial" w:eastAsia="Arial" w:hAnsi="Arial" w:cs="Arial" w:hint="default"/>
         <w:sz w:val="28"/>
         <w:szCs w:val="28"/>
       </w:rPr>
@@ -23235,6 +23131,7 @@
         <w:ind w:left="-1080" w:firstLine="1800"/>
       </w:pPr>
       <w:rPr>
+        <w:rFonts w:hint="default"/>
         <w:b/>
       </w:rPr>
     </w:lvl>
@@ -23246,6 +23143,9 @@
       <w:pPr>
         <w:ind w:left="2520" w:firstLine="2160"/>
       </w:pPr>
+      <w:rPr>
+        <w:rFonts w:hint="default"/>
+      </w:rPr>
     </w:lvl>
     <w:lvl w:ilvl="4">
       <w:start w:val="1"/>
@@ -23255,6 +23155,9 @@
       <w:pPr>
         <w:ind w:left="2880" w:firstLine="2520"/>
       </w:pPr>
+      <w:rPr>
+        <w:rFonts w:hint="default"/>
+      </w:rPr>
     </w:lvl>
     <w:lvl w:ilvl="5">
       <w:start w:val="1"/>
@@ -23264,6 +23167,9 @@
       <w:pPr>
         <w:ind w:left="3240" w:firstLine="2880"/>
       </w:pPr>
+      <w:rPr>
+        <w:rFonts w:hint="default"/>
+      </w:rPr>
     </w:lvl>
     <w:lvl w:ilvl="6">
       <w:start w:val="1"/>
@@ -23273,6 +23179,9 @@
       <w:pPr>
         <w:ind w:left="3600" w:firstLine="3240"/>
       </w:pPr>
+      <w:rPr>
+        <w:rFonts w:hint="default"/>
+      </w:rPr>
     </w:lvl>
     <w:lvl w:ilvl="7">
       <w:start w:val="1"/>
@@ -23282,6 +23191,9 @@
       <w:pPr>
         <w:ind w:left="3960" w:firstLine="3600"/>
       </w:pPr>
+      <w:rPr>
+        <w:rFonts w:hint="default"/>
+      </w:rPr>
     </w:lvl>
     <w:lvl w:ilvl="8">
       <w:start w:val="1"/>
@@ -23291,6 +23203,9 @@
       <w:pPr>
         <w:ind w:left="4320" w:firstLine="3960"/>
       </w:pPr>
+      <w:rPr>
+        <w:rFonts w:hint="default"/>
+      </w:rPr>
     </w:lvl>
   </w:abstractNum>
   <w:abstractNum w:abstractNumId="23" w15:restartNumberingAfterBreak="0">
@@ -26286,7 +26201,7 @@
 </file>
 
 <file path=customXml/itemProps1.xml><?xml version="1.0" encoding="utf-8"?>
-<ds:datastoreItem xmlns:ds="http://schemas.openxmlformats.org/officeDocument/2006/customXml" ds:itemID="{EF252061-FC69-424D-8748-4ECA3EC31D9B}">
+<ds:datastoreItem xmlns:ds="http://schemas.openxmlformats.org/officeDocument/2006/customXml" ds:itemID="{624CE8D2-480A-4BD4-954C-530F0E6EF798}">
   <ds:schemaRefs>
     <ds:schemaRef ds:uri="http://schemas.openxmlformats.org/officeDocument/2006/bibliography"/>
   </ds:schemaRefs>

</xml_diff>

<commit_message>
run through of exercises complete. Scripts updated.
</commit_message>
<xml_diff>
--- a/CSS2018/doc/LDWorkshopExercises.docx
+++ b/CSS2018/doc/LDWorkshopExercises.docx
@@ -3199,31 +3199,43 @@
     </w:p>
     <w:p>
       <w:pPr>
+        <w:spacing w:after="240"/>
+        <w:rPr>
+          <w:b/>
+        </w:rPr>
+      </w:pPr>
+      <w:r>
+        <w:t>Your feedback is welcomed and encouraged. Please send your comments to:</w:t>
+      </w:r>
+      <w:r>
+        <w:t xml:space="preserve">  </w:t>
+      </w:r>
+      <w:r>
+        <w:rPr>
+          <w:b/>
+        </w:rPr>
+        <w:t>tim.williams@PhUSE.eu</w:t>
+      </w:r>
+    </w:p>
+    <w:p>
+      <w:pPr>
         <w:spacing w:after="0"/>
-        <w:rPr>
-          <w:b/>
-        </w:rPr>
-      </w:pPr>
-      <w:r>
-        <w:t>Your feedback is welcomed and encouraged. Please send your comments to:</w:t>
-      </w:r>
-      <w:r>
-        <w:t xml:space="preserve">  </w:t>
-      </w:r>
-      <w:r>
-        <w:rPr>
-          <w:b/>
-        </w:rPr>
-        <w:t>tim.williams@PhUSE.eu</w:t>
-      </w:r>
-    </w:p>
-    <w:p>
-      <w:pPr>
-        <w:pStyle w:val="Heading2"/>
-        <w:ind w:left="0" w:firstLine="0"/>
+        <w:jc w:val="both"/>
+        <w:rPr>
+          <w:rFonts w:ascii="Arial" w:hAnsi="Arial" w:cs="Arial"/>
+          <w:b/>
+          <w:sz w:val="24"/>
+          <w:szCs w:val="24"/>
+        </w:rPr>
       </w:pPr>
       <w:bookmarkStart w:id="4" w:name="_Toc505860303"/>
       <w:r>
+        <w:rPr>
+          <w:rFonts w:ascii="Arial" w:hAnsi="Arial" w:cs="Arial"/>
+          <w:b/>
+          <w:sz w:val="24"/>
+          <w:szCs w:val="24"/>
+        </w:rPr>
         <w:t>Materials</w:t>
       </w:r>
       <w:bookmarkEnd w:id="4"/>
@@ -3301,11 +3313,23 @@
     </w:p>
     <w:p>
       <w:pPr>
-        <w:pStyle w:val="Heading2"/>
-        <w:ind w:left="0" w:firstLine="0"/>
+        <w:spacing w:after="0"/>
+        <w:jc w:val="both"/>
+        <w:rPr>
+          <w:rFonts w:ascii="Arial" w:hAnsi="Arial" w:cs="Arial"/>
+          <w:b/>
+          <w:sz w:val="24"/>
+          <w:szCs w:val="24"/>
+        </w:rPr>
       </w:pPr>
       <w:bookmarkStart w:id="5" w:name="_Toc505860304"/>
       <w:r>
+        <w:rPr>
+          <w:rFonts w:ascii="Arial" w:hAnsi="Arial" w:cs="Arial"/>
+          <w:b/>
+          <w:sz w:val="24"/>
+          <w:szCs w:val="24"/>
+        </w:rPr>
         <w:t>Symbols</w:t>
       </w:r>
       <w:bookmarkEnd w:id="5"/>
@@ -3490,7 +3514,7 @@
                 <v:shape id="_x0000_i1025" type="#_x0000_t75" style="width:37.5pt;height:26.25pt" o:ole="">
                   <v:imagedata r:id="rId9" o:title=""/>
                 </v:shape>
-                <o:OLEObject Type="Embed" ProgID="PBrush" ShapeID="_x0000_i1025" DrawAspect="Content" ObjectID="_1579677121" r:id="rId10"/>
+                <o:OLEObject Type="Embed" ProgID="PBrush" ShapeID="_x0000_i1025" DrawAspect="Content" ObjectID="_1579693295" r:id="rId10"/>
               </w:object>
             </w:r>
           </w:p>
@@ -3680,19 +3704,6 @@
     </w:p>
     <w:p>
       <w:pPr>
-        <w:rPr>
-          <w:b/>
-        </w:rPr>
-      </w:pPr>
-      <w:r>
-        <w:rPr>
-          <w:b/>
-        </w:rPr>
-        <w:br w:type="page"/>
-      </w:r>
-    </w:p>
-    <w:p>
-      <w:pPr>
         <w:pStyle w:val="Heading1"/>
         <w:spacing w:before="120"/>
         <w:ind w:left="0" w:firstLine="0"/>
@@ -3701,7 +3712,6 @@
       <w:bookmarkStart w:id="7" w:name="_Toc505860305"/>
       <w:bookmarkEnd w:id="6"/>
       <w:r>
-        <w:lastRenderedPageBreak/>
         <w:t>Server Login</w:t>
       </w:r>
       <w:bookmarkEnd w:id="7"/>
@@ -3901,6 +3911,7 @@
         <w:rPr>
           <w:noProof/>
         </w:rPr>
+        <w:lastRenderedPageBreak/>
         <w:drawing>
           <wp:anchor distT="0" distB="0" distL="114300" distR="114300" simplePos="0" relativeHeight="251665408" behindDoc="1" locked="0" layoutInCell="1" allowOverlap="1" wp14:anchorId="4C3E87D4" wp14:editId="3CDE35BA">
             <wp:simplePos x="0" y="0"/>
@@ -4410,7 +4421,7 @@
                 <v:shape id="_x0000_i1026" type="#_x0000_t75" style="width:42pt;height:30pt" o:ole="">
                   <v:imagedata r:id="rId9" o:title=""/>
                 </v:shape>
-                <o:OLEObject Type="Embed" ProgID="PBrush" ShapeID="_x0000_i1026" DrawAspect="Content" ObjectID="_1579677122" r:id="rId15"/>
+                <o:OLEObject Type="Embed" ProgID="PBrush" ShapeID="_x0000_i1026" DrawAspect="Content" ObjectID="_1579693296" r:id="rId15"/>
               </w:object>
             </w:r>
             <w:r>
@@ -4503,19 +4514,6 @@
     </w:p>
     <w:p>
       <w:pPr>
-        <w:rPr>
-          <w:rFonts w:ascii="Arial" w:eastAsia="Arial" w:hAnsi="Arial" w:cs="Arial"/>
-          <w:b/>
-          <w:sz w:val="28"/>
-          <w:szCs w:val="28"/>
-        </w:rPr>
-      </w:pPr>
-      <w:r>
-        <w:br w:type="page"/>
-      </w:r>
-    </w:p>
-    <w:p>
-      <w:pPr>
         <w:pStyle w:val="Heading1"/>
         <w:tabs>
           <w:tab w:val="left" w:pos="360"/>
@@ -4524,8 +4522,17 @@
         <w:ind w:left="0" w:firstLine="0"/>
       </w:pPr>
       <w:bookmarkStart w:id="14" w:name="_Toc505860306"/>
-      <w:r>
-        <w:lastRenderedPageBreak/>
+    </w:p>
+    <w:p>
+      <w:pPr>
+        <w:pStyle w:val="Heading1"/>
+        <w:tabs>
+          <w:tab w:val="left" w:pos="360"/>
+        </w:tabs>
+        <w:spacing w:before="120"/>
+        <w:ind w:left="0" w:firstLine="0"/>
+      </w:pPr>
+      <w:r>
         <w:t>Exercises</w:t>
       </w:r>
       <w:bookmarkEnd w:id="14"/>
@@ -4557,7 +4564,13 @@
     </w:p>
     <w:p>
       <w:r>
-        <w:t>The server environment is used for all exercises.</w:t>
+        <w:t xml:space="preserve">The </w:t>
+      </w:r>
+      <w:r>
+        <w:t>PhUSE Cloud S</w:t>
+      </w:r>
+      <w:r>
+        <w:t>erver environment is used for all exercises.</w:t>
       </w:r>
     </w:p>
     <w:p>
@@ -4576,18 +4589,8 @@
       <w:bookmarkStart w:id="16" w:name="h.rez8crfnxygd" w:colFirst="0" w:colLast="0"/>
       <w:bookmarkStart w:id="17" w:name="_Toc505860308"/>
       <w:bookmarkEnd w:id="16"/>
-      <w:commentRangeStart w:id="18"/>
       <w:r>
         <w:t>Open the Graph Editor</w:t>
-      </w:r>
-      <w:commentRangeEnd w:id="18"/>
-      <w:r>
-        <w:rPr>
-          <w:rStyle w:val="CommentReference"/>
-          <w:rFonts w:ascii="Calibri" w:eastAsia="Calibri" w:hAnsi="Calibri" w:cs="Calibri"/>
-          <w:b w:val="0"/>
-        </w:rPr>
-        <w:commentReference w:id="18"/>
       </w:r>
       <w:bookmarkEnd w:id="17"/>
     </w:p>
@@ -4653,7 +4656,7 @@
                     </pic:cNvPicPr>
                   </pic:nvPicPr>
                   <pic:blipFill>
-                    <a:blip r:embed="rId18">
+                    <a:blip r:embed="rId16">
                       <a:extLst>
                         <a:ext uri="{28A0092B-C50C-407E-A947-70E740481C1C}">
                           <a14:useLocalDpi xmlns:a14="http://schemas.microsoft.com/office/drawing/2010/main" val="0"/>
@@ -4751,7 +4754,7 @@
                     </pic:cNvPicPr>
                   </pic:nvPicPr>
                   <pic:blipFill>
-                    <a:blip r:embed="rId19">
+                    <a:blip r:embed="rId17">
                       <a:extLst>
                         <a:ext uri="{28A0092B-C50C-407E-A947-70E740481C1C}">
                           <a14:useLocalDpi xmlns:a14="http://schemas.microsoft.com/office/drawing/2010/main" val="0"/>
@@ -4809,7 +4812,7 @@
         <w:spacing w:before="120"/>
         <w:ind w:left="0" w:firstLine="0"/>
       </w:pPr>
-      <w:bookmarkStart w:id="19" w:name="_Toc505860309"/>
+      <w:bookmarkStart w:id="18" w:name="_Toc505860309"/>
       <w:r>
         <w:t xml:space="preserve">Add a </w:t>
       </w:r>
@@ -4828,12 +4831,7 @@
       <w:r>
         <w:t xml:space="preserve"> Arms</w:t>
       </w:r>
-      <w:bookmarkEnd w:id="19"/>
-    </w:p>
-    <w:p>
-      <w:pPr>
-        <w:spacing w:after="0"/>
-      </w:pPr>
+      <w:bookmarkEnd w:id="18"/>
     </w:p>
     <w:tbl>
       <w:tblPr>
@@ -4933,22 +4931,13 @@
     </w:tbl>
     <w:p>
       <w:pPr>
-        <w:spacing w:after="0"/>
-      </w:pPr>
-    </w:p>
-    <w:p>
-      <w:pPr>
-        <w:spacing w:after="0"/>
-      </w:pPr>
-    </w:p>
-    <w:p>
-      <w:pPr>
         <w:pStyle w:val="ListParagraph"/>
         <w:numPr>
           <w:ilvl w:val="0"/>
           <w:numId w:val="11"/>
         </w:numPr>
-        <w:ind w:left="720" w:hanging="450"/>
+        <w:spacing w:after="0"/>
+        <w:ind w:left="720" w:hanging="446"/>
       </w:pPr>
       <w:r>
         <w:t xml:space="preserve">Create a </w:t>
@@ -4988,6 +4977,7 @@
         <w:ind w:firstLine="720"/>
       </w:pPr>
       <w:r>
+        <w:lastRenderedPageBreak/>
         <w:t>Node values:</w:t>
       </w:r>
     </w:p>
@@ -5294,7 +5284,8 @@
           <w:ilvl w:val="0"/>
           <w:numId w:val="11"/>
         </w:numPr>
-        <w:ind w:left="720" w:hanging="450"/>
+        <w:spacing w:after="0"/>
+        <w:ind w:left="720" w:hanging="446"/>
       </w:pPr>
       <w:r>
         <w:rPr>
@@ -5334,7 +5325,7 @@
                     </pic:cNvPicPr>
                   </pic:nvPicPr>
                   <pic:blipFill>
-                    <a:blip r:embed="rId20">
+                    <a:blip r:embed="rId18">
                       <a:extLst>
                         <a:ext uri="{28A0092B-C50C-407E-A947-70E740481C1C}">
                           <a14:useLocalDpi xmlns:a14="http://schemas.microsoft.com/office/drawing/2010/main" val="0"/>
@@ -5542,6 +5533,7 @@
           <w:ilvl w:val="0"/>
           <w:numId w:val="11"/>
         </w:numPr>
+        <w:spacing w:after="0"/>
         <w:ind w:left="720" w:hanging="450"/>
       </w:pPr>
       <w:r>
@@ -5896,15 +5888,11 @@
     <w:p>
       <w:pPr>
         <w:pStyle w:val="ListParagraph"/>
-      </w:pPr>
-    </w:p>
-    <w:p>
-      <w:pPr>
-        <w:pStyle w:val="ListParagraph"/>
         <w:numPr>
           <w:ilvl w:val="0"/>
           <w:numId w:val="11"/>
         </w:numPr>
+        <w:spacing w:after="0"/>
         <w:ind w:left="720" w:hanging="450"/>
       </w:pPr>
       <w:r>
@@ -6007,7 +5995,7 @@
                     </pic:cNvPicPr>
                   </pic:nvPicPr>
                   <pic:blipFill>
-                    <a:blip r:embed="rId21">
+                    <a:blip r:embed="rId19">
                       <a:extLst>
                         <a:ext uri="{28A0092B-C50C-407E-A947-70E740481C1C}">
                           <a14:useLocalDpi xmlns:a14="http://schemas.microsoft.com/office/drawing/2010/main" val="0"/>
@@ -6152,9 +6140,10 @@
           <w:ilvl w:val="0"/>
           <w:numId w:val="11"/>
         </w:numPr>
+        <w:spacing w:after="0"/>
         <w:ind w:left="720" w:hanging="450"/>
       </w:pPr>
-      <w:bookmarkStart w:id="20" w:name="_Ref505856609"/>
+      <w:bookmarkStart w:id="19" w:name="_Ref505856609"/>
       <w:r>
         <w:t xml:space="preserve">Create </w:t>
       </w:r>
@@ -6206,7 +6195,7 @@
         </w:rPr>
         <w:t>udy</w:t>
       </w:r>
-      <w:bookmarkEnd w:id="20"/>
+      <w:bookmarkEnd w:id="19"/>
       <w:r>
         <w:t xml:space="preserve"> using values from your </w:t>
       </w:r>
@@ -6868,6 +6857,7 @@
     <w:p>
       <w:pPr>
         <w:pStyle w:val="ListParagraph"/>
+        <w:spacing w:after="0"/>
       </w:pPr>
       <w:r>
         <w:t xml:space="preserve">Ensure you have two </w:t>
@@ -6928,6 +6918,36 @@
       <w:r>
         <w:t>nodes in your graph.</w:t>
       </w:r>
+    </w:p>
+    <w:p>
+      <w:pPr>
+        <w:pStyle w:val="ListParagraph"/>
+      </w:pPr>
+    </w:p>
+    <w:p>
+      <w:pPr>
+        <w:pStyle w:val="ListParagraph"/>
+      </w:pPr>
+    </w:p>
+    <w:p>
+      <w:pPr>
+        <w:pStyle w:val="ListParagraph"/>
+      </w:pPr>
+    </w:p>
+    <w:p>
+      <w:pPr>
+        <w:pStyle w:val="ListParagraph"/>
+      </w:pPr>
+    </w:p>
+    <w:p>
+      <w:pPr>
+        <w:pStyle w:val="ListParagraph"/>
+      </w:pPr>
+    </w:p>
+    <w:p>
+      <w:pPr>
+        <w:pStyle w:val="ListParagraph"/>
+      </w:pPr>
     </w:p>
     <w:p>
       <w:pPr>
@@ -6945,6 +6965,7 @@
         <w:ind w:left="720" w:hanging="450"/>
       </w:pPr>
       <w:r>
+        <w:lastRenderedPageBreak/>
         <w:t>Link</w:t>
       </w:r>
       <w:r>
@@ -7057,7 +7078,7 @@
                     </pic:cNvPicPr>
                   </pic:nvPicPr>
                   <pic:blipFill>
-                    <a:blip r:embed="rId22">
+                    <a:blip r:embed="rId20">
                       <a:extLst>
                         <a:ext uri="{28A0092B-C50C-407E-A947-70E740481C1C}">
                           <a14:useLocalDpi xmlns:a14="http://schemas.microsoft.com/office/drawing/2010/main" val="0"/>
@@ -7303,19 +7324,13 @@
     </w:p>
     <w:p>
       <w:pPr>
-        <w:spacing w:after="0"/>
-        <w:ind w:left="720"/>
-      </w:pPr>
-    </w:p>
-    <w:p>
-      <w:pPr>
         <w:pStyle w:val="ListParagraph"/>
         <w:numPr>
           <w:ilvl w:val="0"/>
           <w:numId w:val="11"/>
         </w:numPr>
         <w:spacing w:after="0"/>
-        <w:ind w:left="720" w:hanging="450"/>
+        <w:ind w:left="720" w:hanging="446"/>
       </w:pPr>
       <w:r>
         <w:t xml:space="preserve">Create </w:t>
@@ -7945,7 +7960,6 @@
         <w:ind w:firstLine="720"/>
       </w:pPr>
       <w:r>
-        <w:lastRenderedPageBreak/>
         <w:t>Link values:</w:t>
       </w:r>
     </w:p>
@@ -8165,7 +8179,7 @@
                     </pic:cNvPicPr>
                   </pic:nvPicPr>
                   <pic:blipFill>
-                    <a:blip r:embed="rId23">
+                    <a:blip r:embed="rId21">
                       <a:extLst>
                         <a:ext uri="{28A0092B-C50C-407E-A947-70E740481C1C}">
                           <a14:useLocalDpi xmlns:a14="http://schemas.microsoft.com/office/drawing/2010/main" val="0"/>
@@ -8237,6 +8251,7 @@
               <w:rPr>
                 <w:noProof/>
               </w:rPr>
+              <w:lastRenderedPageBreak/>
               <w:drawing>
                 <wp:inline distT="0" distB="0" distL="0" distR="0" wp14:anchorId="2BE26849" wp14:editId="27C786BF">
                   <wp:extent cx="361950" cy="450230"/>
@@ -8300,9 +8315,9 @@
             <w:r>
               <w:object w:dxaOrig="960" w:dyaOrig="255" w14:anchorId="076B29D9">
                 <v:shape id="_x0000_i1027" type="#_x0000_t75" style="width:48pt;height:12.75pt" o:ole="">
-                  <v:imagedata r:id="rId24" o:title=""/>
+                  <v:imagedata r:id="rId22" o:title=""/>
                 </v:shape>
-                <o:OLEObject Type="Embed" ProgID="PBrush" ShapeID="_x0000_i1027" DrawAspect="Content" ObjectID="_1579677123" r:id="rId25"/>
+                <o:OLEObject Type="Embed" ProgID="PBrush" ShapeID="_x0000_i1027" DrawAspect="Content" ObjectID="_1579693297" r:id="rId23"/>
               </w:object>
             </w:r>
             <w:r>
@@ -8434,16 +8449,6 @@
     <w:p>
       <w:pPr>
         <w:pStyle w:val="Heading1"/>
-        <w:tabs>
-          <w:tab w:val="left" w:pos="540"/>
-        </w:tabs>
-        <w:spacing w:before="120"/>
-        <w:ind w:left="0" w:firstLine="0"/>
-      </w:pPr>
-    </w:p>
-    <w:p>
-      <w:pPr>
-        <w:pStyle w:val="Heading1"/>
         <w:numPr>
           <w:ilvl w:val="1"/>
           <w:numId w:val="1"/>
@@ -8454,7 +8459,7 @@
         <w:spacing w:before="120"/>
         <w:ind w:left="0" w:firstLine="0"/>
       </w:pPr>
-      <w:bookmarkStart w:id="21" w:name="_Toc505860310"/>
+      <w:bookmarkStart w:id="20" w:name="_Toc505860310"/>
       <w:r>
         <w:t>A</w:t>
       </w:r>
@@ -8473,7 +8478,7 @@
       <w:r>
         <w:t>s</w:t>
       </w:r>
-      <w:bookmarkEnd w:id="21"/>
+      <w:bookmarkEnd w:id="20"/>
     </w:p>
     <w:p>
       <w:pPr>
@@ -8482,6 +8487,7 @@
           <w:ilvl w:val="0"/>
           <w:numId w:val="7"/>
         </w:numPr>
+        <w:spacing w:after="0"/>
         <w:ind w:left="720"/>
       </w:pPr>
       <w:r>
@@ -9109,8 +9115,12 @@
         </w:tc>
       </w:tr>
     </w:tbl>
-    <w:p/>
-    <w:p/>
+    <w:p>
+      <w:pPr>
+        <w:pStyle w:val="ListParagraph"/>
+        <w:spacing w:after="0"/>
+      </w:pPr>
+    </w:p>
     <w:p>
       <w:pPr>
         <w:pStyle w:val="ListParagraph"/>
@@ -9118,6 +9128,7 @@
           <w:ilvl w:val="0"/>
           <w:numId w:val="7"/>
         </w:numPr>
+        <w:spacing w:after="0"/>
         <w:ind w:left="720"/>
       </w:pPr>
       <w:r>
@@ -9388,6 +9399,7 @@
           <w:ilvl w:val="0"/>
           <w:numId w:val="7"/>
         </w:numPr>
+        <w:spacing w:after="0"/>
         <w:ind w:left="720"/>
       </w:pPr>
       <w:r>
@@ -9429,7 +9441,7 @@
     <w:p>
       <w:pPr>
         <w:spacing w:after="0"/>
-        <w:ind w:firstLine="720"/>
+        <w:ind w:left="720"/>
       </w:pPr>
       <w:r>
         <w:t>Link values:</w:t>
@@ -9646,7 +9658,12 @@
         </w:tc>
       </w:tr>
     </w:tbl>
-    <w:p/>
+    <w:p>
+      <w:pPr>
+        <w:pStyle w:val="ListParagraph"/>
+        <w:spacing w:after="0"/>
+      </w:pPr>
+    </w:p>
     <w:p>
       <w:pPr>
         <w:pStyle w:val="ListParagraph"/>
@@ -9654,6 +9671,7 @@
           <w:ilvl w:val="0"/>
           <w:numId w:val="7"/>
         </w:numPr>
+        <w:spacing w:after="0"/>
         <w:ind w:left="720"/>
       </w:pPr>
       <w:r>
@@ -9962,6 +9980,16 @@
     </w:p>
     <w:p>
       <w:pPr>
+        <w:ind w:left="720"/>
+      </w:pPr>
+    </w:p>
+    <w:p>
+      <w:pPr>
+        <w:ind w:left="720"/>
+      </w:pPr>
+    </w:p>
+    <w:p>
+      <w:pPr>
         <w:pStyle w:val="Heading1"/>
         <w:numPr>
           <w:ilvl w:val="1"/>
@@ -9973,14 +10001,15 @@
         <w:spacing w:before="120"/>
         <w:ind w:left="0" w:firstLine="0"/>
       </w:pPr>
-      <w:bookmarkStart w:id="22" w:name="_Toc505860311"/>
-      <w:r>
+      <w:bookmarkStart w:id="21" w:name="_Toc505860311"/>
+      <w:r>
+        <w:lastRenderedPageBreak/>
         <w:t xml:space="preserve">Add </w:t>
       </w:r>
       <w:r>
         <w:t>Demographics</w:t>
       </w:r>
-      <w:bookmarkEnd w:id="22"/>
+      <w:bookmarkEnd w:id="21"/>
       <w:r>
         <w:t xml:space="preserve"> </w:t>
       </w:r>
@@ -9992,6 +10021,7 @@
           <w:ilvl w:val="0"/>
           <w:numId w:val="14"/>
         </w:numPr>
+        <w:spacing w:after="0"/>
         <w:ind w:left="720"/>
       </w:pPr>
       <w:r>
@@ -10056,7 +10086,7 @@
     <w:p>
       <w:pPr>
         <w:spacing w:after="0"/>
-        <w:ind w:firstLine="720"/>
+        <w:ind w:left="720"/>
       </w:pPr>
       <w:r>
         <w:t>Node values:</w:t>
@@ -10248,13 +10278,7 @@
     </w:tbl>
     <w:p>
       <w:pPr>
-        <w:spacing w:after="0"/>
-        <w:ind w:firstLine="720"/>
-      </w:pPr>
-    </w:p>
-    <w:p>
-      <w:pPr>
-        <w:spacing w:after="0"/>
+        <w:spacing w:before="120" w:after="0"/>
         <w:ind w:firstLine="720"/>
       </w:pPr>
       <w:r>
@@ -10447,7 +10471,7 @@
     </w:tbl>
     <w:p>
       <w:pPr>
-        <w:ind w:left="720"/>
+        <w:pStyle w:val="ListParagraph"/>
         <w:rPr>
           <w:color w:val="auto"/>
         </w:rPr>
@@ -10460,6 +10484,7 @@
           <w:ilvl w:val="0"/>
           <w:numId w:val="14"/>
         </w:numPr>
+        <w:spacing w:after="0"/>
         <w:ind w:left="720"/>
         <w:rPr>
           <w:color w:val="auto"/>
@@ -10788,10 +10813,8 @@
     </w:tbl>
     <w:p>
       <w:pPr>
-        <w:ind w:left="720"/>
-        <w:rPr>
-          <w:color w:val="auto"/>
-        </w:rPr>
+        <w:pStyle w:val="ListParagraph"/>
+        <w:spacing w:after="0"/>
       </w:pPr>
     </w:p>
     <w:p>
@@ -10801,6 +10824,7 @@
           <w:ilvl w:val="0"/>
           <w:numId w:val="14"/>
         </w:numPr>
+        <w:spacing w:after="0"/>
         <w:ind w:left="720"/>
       </w:pPr>
       <w:r>
@@ -11163,17 +11187,11 @@
     <w:p>
       <w:pPr>
         <w:pStyle w:val="ListParagraph"/>
-        <w:spacing w:after="0"/>
-        <w:jc w:val="both"/>
-      </w:pPr>
-    </w:p>
-    <w:p>
-      <w:pPr>
-        <w:pStyle w:val="ListParagraph"/>
         <w:numPr>
           <w:ilvl w:val="0"/>
           <w:numId w:val="14"/>
         </w:numPr>
+        <w:spacing w:after="0"/>
         <w:ind w:left="720"/>
       </w:pPr>
       <w:r>
@@ -11406,10 +11424,7 @@
     </w:tbl>
     <w:p>
       <w:pPr>
-        <w:ind w:left="720"/>
-        <w:rPr>
-          <w:color w:val="auto"/>
-        </w:rPr>
+        <w:pStyle w:val="ListParagraph"/>
       </w:pPr>
     </w:p>
     <w:p>
@@ -11419,6 +11434,7 @@
           <w:ilvl w:val="0"/>
           <w:numId w:val="14"/>
         </w:numPr>
+        <w:spacing w:after="0"/>
         <w:ind w:left="720"/>
       </w:pPr>
       <w:r>
@@ -11742,19 +11758,13 @@
     <w:p>
       <w:pPr>
         <w:pStyle w:val="ListParagraph"/>
-        <w:spacing w:after="0"/>
-        <w:jc w:val="both"/>
-      </w:pPr>
-    </w:p>
-    <w:p>
-      <w:pPr>
-        <w:pStyle w:val="ListParagraph"/>
         <w:numPr>
           <w:ilvl w:val="0"/>
           <w:numId w:val="14"/>
         </w:numPr>
-        <w:spacing w:after="120" w:line="240" w:lineRule="auto"/>
+        <w:spacing w:after="0" w:line="240" w:lineRule="auto"/>
         <w:ind w:left="720"/>
+        <w:jc w:val="both"/>
       </w:pPr>
       <w:r>
         <w:t xml:space="preserve">Link </w:t>
@@ -11799,14 +11809,6 @@
       <w:r>
         <w:t xml:space="preserve"> relation.</w:t>
       </w:r>
-    </w:p>
-    <w:p>
-      <w:pPr>
-        <w:pStyle w:val="ListParagraph"/>
-        <w:spacing w:after="0"/>
-        <w:ind w:hanging="360"/>
-        <w:jc w:val="both"/>
-      </w:pPr>
     </w:p>
     <w:p>
       <w:pPr>
@@ -12039,11 +12041,12 @@
         <w:spacing w:before="120"/>
         <w:ind w:left="0" w:firstLine="0"/>
       </w:pPr>
-      <w:bookmarkStart w:id="23" w:name="_Toc505860312"/>
-      <w:r>
+      <w:bookmarkStart w:id="22" w:name="_Toc505860312"/>
+      <w:r>
+        <w:lastRenderedPageBreak/>
         <w:t>Add another Person</w:t>
       </w:r>
-      <w:bookmarkEnd w:id="23"/>
+      <w:bookmarkEnd w:id="22"/>
     </w:p>
     <w:p>
       <w:pPr>
@@ -12052,7 +12055,7 @@
           <w:ilvl w:val="0"/>
           <w:numId w:val="37"/>
         </w:numPr>
-        <w:spacing w:after="120"/>
+        <w:spacing w:after="0"/>
         <w:ind w:left="720"/>
       </w:pPr>
       <w:r>
@@ -12382,7 +12385,6 @@
         </w:tc>
       </w:tr>
     </w:tbl>
-    <w:p/>
     <w:p>
       <w:pPr>
         <w:ind w:left="720"/>
@@ -12428,10 +12430,10 @@
           <w:ilvl w:val="0"/>
           <w:numId w:val="37"/>
         </w:numPr>
+        <w:spacing w:after="0"/>
         <w:ind w:left="720"/>
       </w:pPr>
       <w:r>
-        <w:lastRenderedPageBreak/>
         <w:t xml:space="preserve">Create a new node for your </w:t>
       </w:r>
       <w:r>
@@ -12736,15 +12738,11 @@
     <w:p>
       <w:pPr>
         <w:pStyle w:val="ListParagraph"/>
-      </w:pPr>
-    </w:p>
-    <w:p>
-      <w:pPr>
-        <w:pStyle w:val="ListParagraph"/>
         <w:numPr>
           <w:ilvl w:val="0"/>
           <w:numId w:val="37"/>
         </w:numPr>
+        <w:spacing w:after="0"/>
         <w:ind w:left="720"/>
       </w:pPr>
       <w:r>
@@ -12980,6 +12978,7 @@
           <w:ilvl w:val="0"/>
           <w:numId w:val="37"/>
         </w:numPr>
+        <w:spacing w:after="0"/>
         <w:ind w:left="720"/>
         <w:rPr>
           <w:color w:val="auto"/>
@@ -13298,6 +13297,7 @@
           <w:ilvl w:val="0"/>
           <w:numId w:val="37"/>
         </w:numPr>
+        <w:spacing w:after="0"/>
         <w:ind w:left="720"/>
         <w:rPr>
           <w:color w:val="auto"/>
@@ -13599,9 +13599,9 @@
             <w:r>
               <w:object w:dxaOrig="960" w:dyaOrig="255" w14:anchorId="0B876356">
                 <v:shape id="_x0000_i1028" type="#_x0000_t75" style="width:48pt;height:12.75pt" o:ole="">
-                  <v:imagedata r:id="rId24" o:title=""/>
+                  <v:imagedata r:id="rId22" o:title=""/>
                 </v:shape>
-                <o:OLEObject Type="Embed" ProgID="PBrush" ShapeID="_x0000_i1028" DrawAspect="Content" ObjectID="_1579677124" r:id="rId26"/>
+                <o:OLEObject Type="Embed" ProgID="PBrush" ShapeID="_x0000_i1028" DrawAspect="Content" ObjectID="_1579693298" r:id="rId24"/>
               </w:object>
             </w:r>
             <w:r>
@@ -13827,11 +13827,12 @@
         <w:spacing w:before="120"/>
         <w:ind w:left="0" w:firstLine="0"/>
       </w:pPr>
-      <w:bookmarkStart w:id="24" w:name="_Toc505860314"/>
-      <w:r>
+      <w:bookmarkStart w:id="23" w:name="_Toc505860314"/>
+      <w:r>
+        <w:lastRenderedPageBreak/>
         <w:t>Export to TTL</w:t>
       </w:r>
-      <w:bookmarkEnd w:id="24"/>
+      <w:bookmarkEnd w:id="23"/>
       <w:r>
         <w:t xml:space="preserve">  </w:t>
       </w:r>
@@ -13870,7 +13871,7 @@
                     </pic:cNvPicPr>
                   </pic:nvPicPr>
                   <pic:blipFill>
-                    <a:blip r:embed="rId27">
+                    <a:blip r:embed="rId25">
                       <a:extLst>
                         <a:ext uri="{28A0092B-C50C-407E-A947-70E740481C1C}">
                           <a14:useLocalDpi xmlns:a14="http://schemas.microsoft.com/office/drawing/2010/main" val="0"/>
@@ -13942,7 +13943,6 @@
         <w:rPr>
           <w:b/>
         </w:rPr>
-        <w:lastRenderedPageBreak/>
         <w:t>C:\Users\phuseldw\downloads\WhiteBoardTriples.TTL</w:t>
       </w:r>
     </w:p>
@@ -14137,7 +14137,20 @@
         </w:tc>
       </w:tr>
     </w:tbl>
-    <w:p/>
+    <w:p>
+      <w:pPr>
+        <w:pStyle w:val="ListParagraph"/>
+        <w:numPr>
+          <w:ilvl w:val="0"/>
+          <w:numId w:val="35"/>
+        </w:numPr>
+        <w:spacing w:before="120"/>
+        <w:ind w:left="720"/>
+      </w:pPr>
+      <w:r>
+        <w:t>Use Windows explorer to navigate to the TTL file.</w:t>
+      </w:r>
+    </w:p>
     <w:p>
       <w:pPr>
         <w:pStyle w:val="ListParagraph"/>
@@ -14148,7 +14161,7 @@
         <w:ind w:left="720"/>
       </w:pPr>
       <w:r>
-        <w:t>Use Windows explorer to navigate to the TTL file.</w:t>
+        <w:t>Double click on the .TTL file to open it.</w:t>
       </w:r>
     </w:p>
     <w:p>
@@ -14161,7 +14174,13 @@
         <w:ind w:left="720"/>
       </w:pPr>
       <w:r>
-        <w:t>Double click on the .TTL file to open it.</w:t>
+        <w:t>Follow along with the instructor</w:t>
+      </w:r>
+      <w:r>
+        <w:t xml:space="preserve">'s explanation of the TTL file </w:t>
+      </w:r>
+      <w:r>
+        <w:t xml:space="preserve">content. </w:t>
       </w:r>
     </w:p>
     <w:p>
@@ -14171,25 +14190,7 @@
           <w:ilvl w:val="0"/>
           <w:numId w:val="35"/>
         </w:numPr>
-        <w:ind w:left="720"/>
-      </w:pPr>
-      <w:r>
-        <w:t>Follow along with the instructor</w:t>
-      </w:r>
-      <w:r>
-        <w:t xml:space="preserve">'s explanation of the TTL file </w:t>
-      </w:r>
-      <w:r>
-        <w:t xml:space="preserve">content. </w:t>
-      </w:r>
-    </w:p>
-    <w:p>
-      <w:pPr>
-        <w:pStyle w:val="ListParagraph"/>
-        <w:numPr>
-          <w:ilvl w:val="0"/>
-          <w:numId w:val="35"/>
-        </w:numPr>
+        <w:spacing w:after="120"/>
         <w:ind w:left="720"/>
       </w:pPr>
       <w:r>
@@ -14230,8 +14231,9 @@
       </w:tblPr>
       <w:tblGrid>
         <w:gridCol w:w="1248"/>
-        <w:gridCol w:w="7560"/>
-        <w:gridCol w:w="1350"/>
+        <w:gridCol w:w="3665"/>
+        <w:gridCol w:w="4383"/>
+        <w:gridCol w:w="1296"/>
       </w:tblGrid>
       <w:tr>
         <w:trPr>
@@ -14303,7 +14305,21 @@
         </w:tc>
         <w:tc>
           <w:tcPr>
-            <w:tcW w:w="7560" w:type="dxa"/>
+            <w:tcW w:w="3665" w:type="dxa"/>
+          </w:tcPr>
+          <w:p>
+            <w:pPr>
+              <w:jc w:val="center"/>
+              <w:rPr>
+                <w:sz w:val="32"/>
+                <w:szCs w:val="32"/>
+              </w:rPr>
+            </w:pPr>
+          </w:p>
+        </w:tc>
+        <w:tc>
+          <w:tcPr>
+            <w:tcW w:w="4383" w:type="dxa"/>
             <w:vAlign w:val="center"/>
           </w:tcPr>
           <w:p>
@@ -14332,10 +14348,10 @@
             </w:pPr>
             <w:r>
               <w:object w:dxaOrig="4536" w:dyaOrig="3300" w14:anchorId="224D5B3F">
-                <v:shape id="_x0000_i1029" type="#_x0000_t75" style="width:42pt;height:30pt" o:ole="">
+                <v:shape id="_x0000_i1038" type="#_x0000_t75" style="width:42pt;height:30pt" o:ole="">
                   <v:imagedata r:id="rId9" o:title=""/>
                 </v:shape>
-                <o:OLEObject Type="Embed" ProgID="PBrush" ShapeID="_x0000_i1029" DrawAspect="Content" ObjectID="_1579677125" r:id="rId28"/>
+                <o:OLEObject Type="Embed" ProgID="PBrush" ShapeID="_x0000_i1038" DrawAspect="Content" ObjectID="_1579693299" r:id="rId26"/>
               </w:object>
             </w:r>
             <w:r>
@@ -14345,7 +14361,7 @@
         </w:tc>
         <w:tc>
           <w:tcPr>
-            <w:tcW w:w="1350" w:type="dxa"/>
+            <w:tcW w:w="1296" w:type="dxa"/>
             <w:vAlign w:val="center"/>
           </w:tcPr>
           <w:p>
@@ -14414,14 +14430,6 @@
     </w:tbl>
     <w:p>
       <w:pPr>
-        <w:rPr>
-          <w:sz w:val="44"/>
-          <w:szCs w:val="44"/>
-        </w:rPr>
-      </w:pPr>
-    </w:p>
-    <w:p>
-      <w:pPr>
         <w:pStyle w:val="Heading1"/>
         <w:numPr>
           <w:ilvl w:val="1"/>
@@ -14430,17 +14438,17 @@
         <w:tabs>
           <w:tab w:val="left" w:pos="540"/>
         </w:tabs>
-        <w:spacing w:before="120"/>
+        <w:spacing w:before="240"/>
         <w:ind w:left="0" w:firstLine="0"/>
       </w:pPr>
-      <w:bookmarkStart w:id="25" w:name="_Toc505860315"/>
+      <w:bookmarkStart w:id="24" w:name="_Toc505860315"/>
       <w:r>
         <w:t xml:space="preserve">Upload to </w:t>
       </w:r>
       <w:r>
         <w:t>Database</w:t>
       </w:r>
-      <w:bookmarkEnd w:id="25"/>
+      <w:bookmarkEnd w:id="24"/>
       <w:r>
         <w:t xml:space="preserve">  </w:t>
       </w:r>
@@ -14570,7 +14578,6 @@
         <w:t>.</w:t>
       </w:r>
     </w:p>
-    <w:p/>
     <w:p>
       <w:pPr>
         <w:pStyle w:val="ListParagraph"/>
@@ -14652,7 +14659,7 @@
                     </pic:cNvPicPr>
                   </pic:nvPicPr>
                   <pic:blipFill>
-                    <a:blip r:embed="rId29" cstate="print">
+                    <a:blip r:embed="rId27" cstate="print">
                       <a:extLst>
                         <a:ext uri="{28A0092B-C50C-407E-A947-70E740481C1C}">
                           <a14:useLocalDpi xmlns:a14="http://schemas.microsoft.com/office/drawing/2010/main" val="0"/>
@@ -14720,14 +14727,6 @@
     <w:p/>
     <w:p/>
     <w:p>
-      <w:r>
-        <w:rPr>
-          <w:highlight w:val="yellow"/>
-        </w:rPr>
-        <w:t>&lt;HERE&gt;</w:t>
-      </w:r>
-    </w:p>
-    <w:p>
       <w:pPr>
         <w:pStyle w:val="ListParagraph"/>
         <w:numPr>
@@ -14737,7 +14736,6 @@
         <w:ind w:left="720"/>
       </w:pPr>
       <w:r>
-        <w:lastRenderedPageBreak/>
         <w:t xml:space="preserve">In the upper right, click  </w:t>
       </w:r>
       <w:r>
@@ -14762,7 +14760,7 @@
                     </pic:cNvPicPr>
                   </pic:nvPicPr>
                   <pic:blipFill>
-                    <a:blip r:embed="rId30">
+                    <a:blip r:embed="rId28">
                       <a:extLst>
                         <a:ext uri="{28A0092B-C50C-407E-A947-70E740481C1C}">
                           <a14:useLocalDpi xmlns:a14="http://schemas.microsoft.com/office/drawing/2010/main" val="0"/>
@@ -14799,14 +14797,15 @@
         <w:rPr>
           <w:noProof/>
         </w:rPr>
+        <w:lastRenderedPageBreak/>
         <w:drawing>
-          <wp:anchor distT="0" distB="0" distL="114300" distR="114300" simplePos="0" relativeHeight="251691008" behindDoc="1" locked="0" layoutInCell="1" allowOverlap="1" wp14:anchorId="70A1C2C5" wp14:editId="08B9EEEA">
+          <wp:anchor distT="0" distB="0" distL="114300" distR="114300" simplePos="0" relativeHeight="251691008" behindDoc="1" locked="0" layoutInCell="1" allowOverlap="1" wp14:anchorId="70A1C2C5" wp14:editId="2FB08BED">
             <wp:simplePos x="0" y="0"/>
             <wp:positionH relativeFrom="column">
-              <wp:posOffset>2611843</wp:posOffset>
+              <wp:posOffset>2611755</wp:posOffset>
             </wp:positionH>
             <wp:positionV relativeFrom="paragraph">
-              <wp:posOffset>180894</wp:posOffset>
+              <wp:posOffset>0</wp:posOffset>
             </wp:positionV>
             <wp:extent cx="3853815" cy="1045210"/>
             <wp:effectExtent l="0" t="0" r="0" b="2540"/>
@@ -14833,7 +14832,7 @@
                     </pic:cNvPicPr>
                   </pic:nvPicPr>
                   <pic:blipFill>
-                    <a:blip r:embed="rId31">
+                    <a:blip r:embed="rId29">
                       <a:extLst>
                         <a:ext uri="{28A0092B-C50C-407E-A947-70E740481C1C}">
                           <a14:useLocalDpi xmlns:a14="http://schemas.microsoft.com/office/drawing/2010/main" val="0"/>
@@ -14894,7 +14893,6 @@
       </w:r>
     </w:p>
     <w:p/>
-    <w:p/>
     <w:p>
       <w:pPr>
         <w:pStyle w:val="ListParagraph"/>
@@ -15021,7 +15019,7 @@
         <w:spacing w:before="120"/>
         <w:ind w:left="360" w:hanging="360"/>
       </w:pPr>
-      <w:bookmarkStart w:id="26" w:name="_Toc505860316"/>
+      <w:bookmarkStart w:id="25" w:name="_Toc505860316"/>
       <w:r>
         <w:t>Query</w:t>
       </w:r>
@@ -15031,15 +15029,20 @@
       <w:r>
         <w:t>your graph</w:t>
       </w:r>
-      <w:bookmarkEnd w:id="26"/>
+      <w:bookmarkEnd w:id="25"/>
       <w:r>
         <w:t xml:space="preserve"> </w:t>
       </w:r>
     </w:p>
-    <w:p/>
-    <w:p>
-      <w:r>
-        <w:t>Update your query scripts by following these steps:</w:t>
+    <w:p>
+      <w:r>
+        <w:t xml:space="preserve">Update </w:t>
+      </w:r>
+      <w:r>
+        <w:t xml:space="preserve">the </w:t>
+      </w:r>
+      <w:r>
+        <w:t>query scripts by following these steps:</w:t>
       </w:r>
     </w:p>
     <w:p>
@@ -15089,7 +15092,7 @@
                     </pic:cNvPicPr>
                   </pic:nvPicPr>
                   <pic:blipFill>
-                    <a:blip r:embed="rId32">
+                    <a:blip r:embed="rId30">
                       <a:extLst>
                         <a:ext uri="{28A0092B-C50C-407E-A947-70E740481C1C}">
                           <a14:useLocalDpi xmlns:a14="http://schemas.microsoft.com/office/drawing/2010/main" val="0"/>
@@ -15164,52 +15167,18 @@
       <w:pPr>
         <w:ind w:left="360"/>
       </w:pPr>
-    </w:p>
-    <w:p>
-      <w:pPr>
-        <w:ind w:left="360"/>
-      </w:pPr>
-    </w:p>
-    <w:p>
-      <w:pPr>
-        <w:pStyle w:val="ListParagraph"/>
-        <w:numPr>
-          <w:ilvl w:val="0"/>
-          <w:numId w:val="34"/>
-        </w:numPr>
-        <w:ind w:left="720"/>
-      </w:pPr>
       <w:r>
         <w:rPr>
           <w:noProof/>
         </w:rPr>
-        <w:t xml:space="preserve">Click </w:t>
-      </w:r>
-      <w:r>
-        <w:rPr>
-          <w:b/>
-          <w:noProof/>
-        </w:rPr>
-        <w:t>Pull</w:t>
-      </w:r>
-      <w:r>
-        <w:rPr>
-          <w:noProof/>
-        </w:rPr>
-        <w:t xml:space="preserve">  </w:t>
-      </w:r>
-      <w:r>
-        <w:rPr>
-          <w:noProof/>
-        </w:rPr>
         <w:drawing>
-          <wp:anchor distT="0" distB="0" distL="114300" distR="114300" simplePos="0" relativeHeight="251705344" behindDoc="1" locked="0" layoutInCell="1" allowOverlap="1" wp14:anchorId="0191309A" wp14:editId="0093CD3E">
+          <wp:anchor distT="0" distB="0" distL="114300" distR="114300" simplePos="0" relativeHeight="251705344" behindDoc="1" locked="0" layoutInCell="1" allowOverlap="1" wp14:anchorId="0191309A" wp14:editId="4A7F1737">
             <wp:simplePos x="0" y="0"/>
             <wp:positionH relativeFrom="column">
-              <wp:posOffset>1626235</wp:posOffset>
+              <wp:posOffset>1233805</wp:posOffset>
             </wp:positionH>
             <wp:positionV relativeFrom="paragraph">
-              <wp:posOffset>0</wp:posOffset>
+              <wp:posOffset>160020</wp:posOffset>
             </wp:positionV>
             <wp:extent cx="2030730" cy="926465"/>
             <wp:effectExtent l="0" t="0" r="7620" b="6985"/>
@@ -15236,7 +15205,7 @@
                     </pic:cNvPicPr>
                   </pic:nvPicPr>
                   <pic:blipFill>
-                    <a:blip r:embed="rId33">
+                    <a:blip r:embed="rId31">
                       <a:extLst>
                         <a:ext uri="{28A0092B-C50C-407E-A947-70E740481C1C}">
                           <a14:useLocalDpi xmlns:a14="http://schemas.microsoft.com/office/drawing/2010/main" val="0"/>
@@ -15274,8 +15243,40 @@
         </w:drawing>
       </w:r>
     </w:p>
-    <w:p/>
-    <w:p/>
+    <w:p>
+      <w:pPr>
+        <w:ind w:left="360"/>
+      </w:pPr>
+    </w:p>
+    <w:p>
+      <w:pPr>
+        <w:pStyle w:val="ListParagraph"/>
+        <w:numPr>
+          <w:ilvl w:val="0"/>
+          <w:numId w:val="34"/>
+        </w:numPr>
+        <w:ind w:left="720"/>
+      </w:pPr>
+      <w:r>
+        <w:rPr>
+          <w:noProof/>
+        </w:rPr>
+        <w:t xml:space="preserve">Click </w:t>
+      </w:r>
+      <w:r>
+        <w:rPr>
+          <w:b/>
+          <w:noProof/>
+        </w:rPr>
+        <w:t>Pull</w:t>
+      </w:r>
+      <w:r>
+        <w:rPr>
+          <w:noProof/>
+        </w:rPr>
+        <w:t xml:space="preserve">  </w:t>
+      </w:r>
+    </w:p>
     <w:p/>
     <w:p>
       <w:pPr>
@@ -15318,21 +15319,20 @@
         <w:spacing w:before="120"/>
         <w:ind w:left="0" w:firstLine="0"/>
       </w:pPr>
-      <w:bookmarkStart w:id="27" w:name="_Toc493085086"/>
-      <w:bookmarkStart w:id="28" w:name="_Toc505860317"/>
+      <w:bookmarkStart w:id="26" w:name="_Toc493085086"/>
+      <w:bookmarkStart w:id="27" w:name="_Toc505860317"/>
       <w:r>
         <w:rPr>
           <w:noProof/>
         </w:rPr>
-        <w:lastRenderedPageBreak/>
         <w:drawing>
-          <wp:anchor distT="0" distB="0" distL="114300" distR="114300" simplePos="0" relativeHeight="251688960" behindDoc="1" locked="0" layoutInCell="1" allowOverlap="1" wp14:anchorId="600F377C" wp14:editId="1FBB5A21">
+          <wp:anchor distT="0" distB="0" distL="114300" distR="114300" simplePos="0" relativeHeight="251688960" behindDoc="1" locked="0" layoutInCell="1" allowOverlap="1" wp14:anchorId="600F377C" wp14:editId="5DF44C35">
             <wp:simplePos x="0" y="0"/>
             <wp:positionH relativeFrom="column">
-              <wp:posOffset>4438650</wp:posOffset>
+              <wp:posOffset>4371975</wp:posOffset>
             </wp:positionH>
             <wp:positionV relativeFrom="paragraph">
-              <wp:posOffset>138430</wp:posOffset>
+              <wp:posOffset>14605</wp:posOffset>
             </wp:positionV>
             <wp:extent cx="2869565" cy="1271905"/>
             <wp:effectExtent l="0" t="0" r="6985" b="4445"/>
@@ -15359,7 +15359,7 @@
                     </pic:cNvPicPr>
                   </pic:nvPicPr>
                   <pic:blipFill>
-                    <a:blip r:embed="rId34">
+                    <a:blip r:embed="rId32">
                       <a:extLst>
                         <a:ext uri="{28A0092B-C50C-407E-A947-70E740481C1C}">
                           <a14:useLocalDpi xmlns:a14="http://schemas.microsoft.com/office/drawing/2010/main" val="0"/>
@@ -15399,8 +15399,8 @@
       <w:r>
         <w:t>Show all triples</w:t>
       </w:r>
+      <w:bookmarkEnd w:id="26"/>
       <w:bookmarkEnd w:id="27"/>
-      <w:bookmarkEnd w:id="28"/>
     </w:p>
     <w:p>
       <w:r>
@@ -15422,11 +15422,6 @@
       <w:r>
         <w:t>If the "Query Panel" is not displayed, click on the &gt;_Query menu item at the top of the Stardog display.</w:t>
       </w:r>
-    </w:p>
-    <w:p>
-      <w:pPr>
-        <w:pStyle w:val="ListParagraph"/>
-      </w:pPr>
     </w:p>
     <w:p>
       <w:pPr>
@@ -15472,7 +15467,7 @@
                     </pic:cNvPicPr>
                   </pic:nvPicPr>
                   <pic:blipFill>
-                    <a:blip r:embed="rId35">
+                    <a:blip r:embed="rId33">
                       <a:extLst>
                         <a:ext uri="{28A0092B-C50C-407E-A947-70E740481C1C}">
                           <a14:useLocalDpi xmlns:a14="http://schemas.microsoft.com/office/drawing/2010/main" val="0"/>
@@ -15510,11 +15505,6 @@
     <w:p>
       <w:pPr>
         <w:pStyle w:val="ListParagraph"/>
-      </w:pPr>
-    </w:p>
-    <w:p>
-      <w:pPr>
-        <w:pStyle w:val="ListParagraph"/>
         <w:numPr>
           <w:ilvl w:val="0"/>
           <w:numId w:val="18"/>
@@ -15608,7 +15598,7 @@
                     </pic:cNvPicPr>
                   </pic:nvPicPr>
                   <pic:blipFill>
-                    <a:blip r:embed="rId36">
+                    <a:blip r:embed="rId34">
                       <a:extLst>
                         <a:ext uri="{28A0092B-C50C-407E-A947-70E740481C1C}">
                           <a14:useLocalDpi xmlns:a14="http://schemas.microsoft.com/office/drawing/2010/main" val="0"/>
@@ -15669,9 +15659,10 @@
         <w:spacing w:before="120"/>
         <w:ind w:left="0" w:firstLine="0"/>
       </w:pPr>
-      <w:bookmarkStart w:id="29" w:name="_Toc505860318"/>
-      <w:bookmarkStart w:id="30" w:name="_Ref505928637"/>
-      <w:r>
+      <w:bookmarkStart w:id="28" w:name="_Toc505860318"/>
+      <w:bookmarkStart w:id="29" w:name="_Ref505928637"/>
+      <w:r>
+        <w:lastRenderedPageBreak/>
         <w:t>How many people</w:t>
       </w:r>
       <w:r>
@@ -15701,8 +15692,8 @@
       <w:r>
         <w:t>?</w:t>
       </w:r>
+      <w:bookmarkEnd w:id="28"/>
       <w:bookmarkEnd w:id="29"/>
-      <w:bookmarkEnd w:id="30"/>
       <w:r>
         <w:t xml:space="preserve"> </w:t>
       </w:r>
@@ -15871,11 +15862,6 @@
       <w:r>
         <w:t>s not included in the count.</w:t>
       </w:r>
-    </w:p>
-    <w:p>
-      <w:pPr>
-        <w:pStyle w:val="ListParagraph"/>
-      </w:pPr>
     </w:p>
     <w:p>
       <w:pPr>
@@ -15890,9 +15876,9 @@
         <w:spacing w:before="120"/>
         <w:ind w:left="0" w:firstLine="0"/>
       </w:pPr>
-      <w:bookmarkStart w:id="31" w:name="_Toc505860319"/>
-      <w:bookmarkStart w:id="32" w:name="_Ref505931574"/>
-      <w:bookmarkStart w:id="33" w:name="_Ref505933907"/>
+      <w:bookmarkStart w:id="30" w:name="_Toc505860319"/>
+      <w:bookmarkStart w:id="31" w:name="_Ref505931574"/>
+      <w:bookmarkStart w:id="32" w:name="_Ref505933907"/>
       <w:r>
         <w:t>Find the names of people who</w:t>
       </w:r>
@@ -15914,9 +15900,9 @@
       <w:r>
         <w:t>.</w:t>
       </w:r>
+      <w:bookmarkEnd w:id="30"/>
       <w:bookmarkEnd w:id="31"/>
       <w:bookmarkEnd w:id="32"/>
-      <w:bookmarkEnd w:id="33"/>
       <w:r>
         <w:t xml:space="preserve">  </w:t>
       </w:r>
@@ -16396,7 +16382,6 @@
         <w:ind w:left="720"/>
       </w:pPr>
       <w:r>
-        <w:lastRenderedPageBreak/>
         <w:t xml:space="preserve">Execute your query and view the results. If you have trouble </w:t>
       </w:r>
       <w:r>
@@ -16469,7 +16454,7 @@
         <w:spacing w:before="120"/>
         <w:ind w:left="0" w:firstLine="0"/>
       </w:pPr>
-      <w:bookmarkStart w:id="34" w:name="_Toc505860320"/>
+      <w:bookmarkStart w:id="33" w:name="_Toc505860320"/>
       <w:r>
         <w:t xml:space="preserve">List the names of the people </w:t>
       </w:r>
@@ -16479,7 +16464,7 @@
       <w:r>
         <w:t>treatment type.</w:t>
       </w:r>
-      <w:bookmarkEnd w:id="34"/>
+      <w:bookmarkEnd w:id="33"/>
     </w:p>
     <w:p>
       <w:pPr>
@@ -16853,6 +16838,7 @@
         </w:rPr>
       </w:pPr>
       <w:r>
+        <w:lastRenderedPageBreak/>
         <w:t>Refer to your graph in the Graph editor.</w:t>
       </w:r>
       <w:r>
@@ -17349,7 +17335,7 @@
                 <v:shape id="_x0000_i1030" type="#_x0000_t75" style="width:42pt;height:30pt" o:ole="">
                   <v:imagedata r:id="rId9" o:title=""/>
                 </v:shape>
-                <o:OLEObject Type="Embed" ProgID="PBrush" ShapeID="_x0000_i1030" DrawAspect="Content" ObjectID="_1579677126" r:id="rId37"/>
+                <o:OLEObject Type="Embed" ProgID="PBrush" ShapeID="_x0000_i1030" DrawAspect="Content" ObjectID="_1579693300" r:id="rId35"/>
               </w:object>
             </w:r>
             <w:r>
@@ -17463,11 +17449,11 @@
         <w:spacing w:before="120"/>
         <w:ind w:left="0" w:firstLine="0"/>
       </w:pPr>
-      <w:bookmarkStart w:id="35" w:name="_Toc505860321"/>
+      <w:bookmarkStart w:id="34" w:name="_Toc505860321"/>
       <w:r>
         <w:t>Ontology</w:t>
       </w:r>
-      <w:bookmarkEnd w:id="35"/>
+      <w:bookmarkEnd w:id="34"/>
       <w:r>
         <w:t xml:space="preserve">  </w:t>
       </w:r>
@@ -17496,11 +17482,11 @@
         <w:spacing w:before="120"/>
         <w:ind w:left="0" w:firstLine="0"/>
       </w:pPr>
-      <w:bookmarkStart w:id="36" w:name="_Toc505860322"/>
+      <w:bookmarkStart w:id="35" w:name="_Toc505860322"/>
       <w:r>
         <w:t>Review the Ontology</w:t>
       </w:r>
-      <w:bookmarkEnd w:id="36"/>
+      <w:bookmarkEnd w:id="35"/>
     </w:p>
     <w:p>
       <w:pPr>
@@ -17568,9 +17554,8 @@
         <w:spacing w:before="120"/>
         <w:ind w:left="0" w:firstLine="0"/>
       </w:pPr>
-      <w:bookmarkStart w:id="37" w:name="_Toc505860323"/>
-      <w:r>
-        <w:lastRenderedPageBreak/>
+      <w:bookmarkStart w:id="36" w:name="_Toc505860323"/>
+      <w:r>
         <w:t>Add the Ontology</w:t>
       </w:r>
       <w:r>
@@ -17582,7 +17567,7 @@
       <w:r>
         <w:t xml:space="preserve"> database</w:t>
       </w:r>
-      <w:bookmarkEnd w:id="37"/>
+      <w:bookmarkEnd w:id="36"/>
     </w:p>
     <w:p>
       <w:pPr>
@@ -17631,7 +17616,7 @@
                     </pic:cNvPicPr>
                   </pic:nvPicPr>
                   <pic:blipFill>
-                    <a:blip r:embed="rId38">
+                    <a:blip r:embed="rId36">
                       <a:extLst>
                         <a:ext uri="{28A0092B-C50C-407E-A947-70E740481C1C}">
                           <a14:useLocalDpi xmlns:a14="http://schemas.microsoft.com/office/drawing/2010/main" val="0"/>
@@ -17685,7 +17670,6 @@
       </w:r>
     </w:p>
     <w:p/>
-    <w:p/>
     <w:p>
       <w:pPr>
         <w:pStyle w:val="ListParagraph"/>
@@ -17806,7 +17790,7 @@
         <w:spacing w:before="120"/>
         <w:ind w:left="0" w:firstLine="0"/>
       </w:pPr>
-      <w:bookmarkStart w:id="38" w:name="_Toc505860324"/>
+      <w:bookmarkStart w:id="37" w:name="_Toc505860324"/>
       <w:r>
         <w:rPr>
           <w:noProof/>
@@ -17845,7 +17829,7 @@
                     </pic:cNvPicPr>
                   </pic:nvPicPr>
                   <pic:blipFill>
-                    <a:blip r:embed="rId39">
+                    <a:blip r:embed="rId37">
                       <a:extLst>
                         <a:ext uri="{28A0092B-C50C-407E-A947-70E740481C1C}">
                           <a14:useLocalDpi xmlns:a14="http://schemas.microsoft.com/office/drawing/2010/main" val="0"/>
@@ -17885,7 +17869,7 @@
       <w:r>
         <w:t>Explore the data</w:t>
       </w:r>
-      <w:bookmarkEnd w:id="38"/>
+      <w:bookmarkEnd w:id="37"/>
     </w:p>
     <w:p>
       <w:pPr>
@@ -17933,14 +17917,15 @@
         <w:rPr>
           <w:noProof/>
         </w:rPr>
+        <w:lastRenderedPageBreak/>
         <w:drawing>
-          <wp:anchor distT="0" distB="0" distL="114300" distR="114300" simplePos="0" relativeHeight="251684864" behindDoc="1" locked="0" layoutInCell="1" allowOverlap="1" wp14:anchorId="292883E5" wp14:editId="5170C0C9">
+          <wp:anchor distT="0" distB="0" distL="114300" distR="114300" simplePos="0" relativeHeight="251684864" behindDoc="1" locked="0" layoutInCell="1" allowOverlap="1" wp14:anchorId="292883E5" wp14:editId="5ED6A7B8">
             <wp:simplePos x="0" y="0"/>
             <wp:positionH relativeFrom="column">
               <wp:posOffset>2576195</wp:posOffset>
             </wp:positionH>
             <wp:positionV relativeFrom="paragraph">
-              <wp:posOffset>49530</wp:posOffset>
+              <wp:posOffset>0</wp:posOffset>
             </wp:positionV>
             <wp:extent cx="1195705" cy="1709420"/>
             <wp:effectExtent l="0" t="0" r="4445" b="5080"/>
@@ -17967,7 +17952,7 @@
                     </pic:cNvPicPr>
                   </pic:nvPicPr>
                   <pic:blipFill>
-                    <a:blip r:embed="rId40">
+                    <a:blip r:embed="rId38">
                       <a:extLst>
                         <a:ext uri="{28A0092B-C50C-407E-A947-70E740481C1C}">
                           <a14:useLocalDpi xmlns:a14="http://schemas.microsoft.com/office/drawing/2010/main" val="0"/>
@@ -18116,28 +18101,18 @@
       <w:pPr>
         <w:pStyle w:val="ListParagraph"/>
       </w:pPr>
-    </w:p>
-    <w:p>
-      <w:pPr>
-        <w:pStyle w:val="ListParagraph"/>
-        <w:numPr>
-          <w:ilvl w:val="0"/>
-          <w:numId w:val="27"/>
-        </w:numPr>
-        <w:ind w:left="720" w:hanging="360"/>
-      </w:pPr>
       <w:r>
         <w:rPr>
           <w:noProof/>
         </w:rPr>
         <w:drawing>
-          <wp:anchor distT="0" distB="0" distL="114300" distR="114300" simplePos="0" relativeHeight="251685888" behindDoc="1" locked="0" layoutInCell="1" allowOverlap="1" wp14:anchorId="20224680" wp14:editId="610EE7DC">
+          <wp:anchor distT="0" distB="0" distL="114300" distR="114300" simplePos="0" relativeHeight="251685888" behindDoc="1" locked="0" layoutInCell="1" allowOverlap="1" wp14:anchorId="20224680" wp14:editId="02368235">
             <wp:simplePos x="0" y="0"/>
             <wp:positionH relativeFrom="column">
               <wp:posOffset>3714115</wp:posOffset>
             </wp:positionH>
             <wp:positionV relativeFrom="paragraph">
-              <wp:posOffset>0</wp:posOffset>
+              <wp:posOffset>24765</wp:posOffset>
             </wp:positionV>
             <wp:extent cx="1435100" cy="330835"/>
             <wp:effectExtent l="0" t="0" r="0" b="0"/>
@@ -18164,7 +18139,7 @@
                     </pic:cNvPicPr>
                   </pic:nvPicPr>
                   <pic:blipFill>
-                    <a:blip r:embed="rId41">
+                    <a:blip r:embed="rId39">
                       <a:extLst>
                         <a:ext uri="{28A0092B-C50C-407E-A947-70E740481C1C}">
                           <a14:useLocalDpi xmlns:a14="http://schemas.microsoft.com/office/drawing/2010/main" val="0"/>
@@ -18201,6 +18176,16 @@
           </wp:anchor>
         </w:drawing>
       </w:r>
+    </w:p>
+    <w:p>
+      <w:pPr>
+        <w:pStyle w:val="ListParagraph"/>
+        <w:numPr>
+          <w:ilvl w:val="0"/>
+          <w:numId w:val="27"/>
+        </w:numPr>
+        <w:ind w:left="720" w:hanging="360"/>
+      </w:pPr>
       <w:r>
         <w:t>Turn on the reasoner</w:t>
       </w:r>
@@ -18220,7 +18205,6 @@
         <w:t xml:space="preserve">.  </w:t>
       </w:r>
     </w:p>
-    <w:p/>
     <w:p>
       <w:pPr>
         <w:pStyle w:val="ListParagraph"/>
@@ -18299,7 +18283,7 @@
         <w:spacing w:before="120"/>
         <w:ind w:left="0" w:firstLine="0"/>
       </w:pPr>
-      <w:bookmarkStart w:id="39" w:name="_Toc505860325"/>
+      <w:bookmarkStart w:id="38" w:name="_Toc505860325"/>
       <w:r>
         <w:t xml:space="preserve">Find the names of </w:t>
       </w:r>
@@ -18321,7 +18305,7 @@
       <w:r>
         <w:t>.</w:t>
       </w:r>
-      <w:bookmarkEnd w:id="39"/>
+      <w:bookmarkEnd w:id="38"/>
     </w:p>
     <w:p>
       <w:pPr>
@@ -18531,7 +18515,6 @@
           </w:p>
           <w:p>
             <w:r>
-              <w:lastRenderedPageBreak/>
               <w:t xml:space="preserve">as:  "Person11 </w:t>
             </w:r>
             <w:r>
@@ -18554,7 +18537,6 @@
         <w:ind w:left="720"/>
       </w:pPr>
       <w:r>
-        <w:lastRenderedPageBreak/>
         <w:t xml:space="preserve">Instead of querying on the </w:t>
       </w:r>
       <w:r>
@@ -18946,6 +18928,7 @@
         <w:ind w:left="360"/>
       </w:pPr>
       <w:r>
+        <w:lastRenderedPageBreak/>
         <w:t xml:space="preserve">Bonus Question: How would you modify the query to select all </w:t>
       </w:r>
       <w:r>
@@ -19028,7 +19011,6 @@
         <w:t>.rq</w:t>
       </w:r>
     </w:p>
-    <w:p/>
     <w:p>
       <w:pPr>
         <w:pStyle w:val="Heading1"/>
@@ -19042,7 +19024,7 @@
         <w:spacing w:before="120"/>
         <w:ind w:left="720" w:hanging="720"/>
       </w:pPr>
-      <w:bookmarkStart w:id="40" w:name="_Toc505860326"/>
+      <w:bookmarkStart w:id="39" w:name="_Toc505860326"/>
       <w:r>
         <w:t xml:space="preserve">Write a reasoner-based query to find all </w:t>
       </w:r>
@@ -19061,7 +19043,7 @@
       <w:r>
         <w:t>)</w:t>
       </w:r>
-      <w:bookmarkEnd w:id="40"/>
+      <w:bookmarkEnd w:id="39"/>
       <w:r>
         <w:t xml:space="preserve"> </w:t>
       </w:r>
@@ -19316,7 +19298,7 @@
                 <v:shape id="_x0000_i1032" type="#_x0000_t75" style="width:42pt;height:30pt" o:ole="">
                   <v:imagedata r:id="rId9" o:title=""/>
                 </v:shape>
-                <o:OLEObject Type="Embed" ProgID="PBrush" ShapeID="_x0000_i1032" DrawAspect="Content" ObjectID="_1579677127" r:id="rId42"/>
+                <o:OLEObject Type="Embed" ProgID="PBrush" ShapeID="_x0000_i1032" DrawAspect="Content" ObjectID="_1579693301" r:id="rId40"/>
               </w:object>
             </w:r>
             <w:r>
@@ -19423,9 +19405,8 @@
         <w:spacing w:before="120"/>
         <w:ind w:left="0" w:firstLine="0"/>
       </w:pPr>
-      <w:bookmarkStart w:id="41" w:name="_Toc505860327"/>
-      <w:r>
-        <w:lastRenderedPageBreak/>
+      <w:bookmarkStart w:id="40" w:name="_Toc505860327"/>
+      <w:r>
         <w:t>D</w:t>
       </w:r>
       <w:r>
@@ -19434,7 +19415,7 @@
       <w:r>
         <w:t>studies</w:t>
       </w:r>
-      <w:bookmarkEnd w:id="41"/>
+      <w:bookmarkEnd w:id="40"/>
       <w:r>
         <w:t xml:space="preserve"> </w:t>
       </w:r>
@@ -19449,7 +19430,7 @@
         <w:spacing w:before="120"/>
         <w:ind w:left="90" w:firstLine="0"/>
       </w:pPr>
-      <w:bookmarkStart w:id="42" w:name="_Toc505860328"/>
+      <w:bookmarkStart w:id="41" w:name="_Toc505860328"/>
       <w:r>
         <w:t xml:space="preserve">Create </w:t>
       </w:r>
@@ -19459,7 +19440,7 @@
       <w:r>
         <w:t xml:space="preserve"> Data Pool</w:t>
       </w:r>
-      <w:bookmarkEnd w:id="42"/>
+      <w:bookmarkEnd w:id="41"/>
     </w:p>
     <w:p>
       <w:pPr>
@@ -19495,7 +19476,7 @@
                     </pic:cNvPicPr>
                   </pic:nvPicPr>
                   <pic:blipFill>
-                    <a:blip r:embed="rId43">
+                    <a:blip r:embed="rId41">
                       <a:extLst>
                         <a:ext uri="{28A0092B-C50C-407E-A947-70E740481C1C}">
                           <a14:useLocalDpi xmlns:a14="http://schemas.microsoft.com/office/drawing/2010/main" val="0"/>
@@ -19528,8 +19509,6 @@
       </w:r>
     </w:p>
     <w:p>
-      <w:bookmarkStart w:id="43" w:name="_GoBack"/>
-      <w:bookmarkEnd w:id="43"/>
       <w:r>
         <w:rPr>
           <w:noProof/>
@@ -19568,7 +19547,7 @@
                     </pic:cNvPicPr>
                   </pic:nvPicPr>
                   <pic:blipFill>
-                    <a:blip r:embed="rId44">
+                    <a:blip r:embed="rId42">
                       <a:extLst>
                         <a:ext uri="{28A0092B-C50C-407E-A947-70E740481C1C}">
                           <a14:useLocalDpi xmlns:a14="http://schemas.microsoft.com/office/drawing/2010/main" val="0"/>
@@ -19641,7 +19620,6 @@
       </w:r>
     </w:p>
     <w:p/>
-    <w:p/>
     <w:p>
       <w:pPr>
         <w:pStyle w:val="ListParagraph"/>
@@ -19676,7 +19654,7 @@
                     </pic:cNvPicPr>
                   </pic:nvPicPr>
                   <pic:blipFill>
-                    <a:blip r:embed="rId30">
+                    <a:blip r:embed="rId28">
                       <a:extLst>
                         <a:ext uri="{28A0092B-C50C-407E-A947-70E740481C1C}">
                           <a14:useLocalDpi xmlns:a14="http://schemas.microsoft.com/office/drawing/2010/main" val="0"/>
@@ -19764,15 +19742,6 @@
         <w:t xml:space="preserve">A blue progress line will display briefly at the top of the application while the query is executing. </w:t>
       </w:r>
     </w:p>
-    <w:p>
-      <w:pPr>
-        <w:pStyle w:val="ListParagraph"/>
-        <w:tabs>
-          <w:tab w:val="left" w:pos="360"/>
-        </w:tabs>
-        <w:spacing w:before="120"/>
-      </w:pPr>
-    </w:p>
     <w:tbl>
       <w:tblPr>
         <w:tblStyle w:val="TableGrid"/>
@@ -19873,6 +19842,7 @@
         <w:ind w:left="720"/>
       </w:pPr>
       <w:r>
+        <w:lastRenderedPageBreak/>
         <w:t xml:space="preserve">After the query has completed, execute the query </w:t>
       </w:r>
       <w:r>
@@ -19910,7 +19880,7 @@
         <w:spacing w:before="120"/>
         <w:ind w:left="0" w:firstLine="0"/>
       </w:pPr>
-      <w:bookmarkStart w:id="44" w:name="_Toc505860329"/>
+      <w:bookmarkStart w:id="42" w:name="_Toc505860329"/>
       <w:r>
         <w:t xml:space="preserve">List Drug1 </w:t>
       </w:r>
@@ -19923,7 +19893,7 @@
       <w:r>
         <w:t>by phase.</w:t>
       </w:r>
-      <w:bookmarkEnd w:id="44"/>
+      <w:bookmarkEnd w:id="42"/>
       <w:r>
         <w:t xml:space="preserve"> </w:t>
       </w:r>
@@ -20014,7 +19984,32 @@
         <w:t xml:space="preserve"> statement: </w:t>
       </w:r>
       <w:r>
-        <w:t>(COUNT(</w:t>
+        <w:t xml:space="preserve"> </w:t>
+      </w:r>
+      <w:r>
+        <w:rPr>
+          <w:rFonts w:ascii="Courier New" w:hAnsi="Courier New" w:cs="Courier New"/>
+          <w:b/>
+          <w:color w:val="365F91" w:themeColor="accent1" w:themeShade="BF"/>
+        </w:rPr>
+        <w:t>?phase</w:t>
+      </w:r>
+      <w:r>
+        <w:t xml:space="preserve"> </w:t>
+      </w:r>
+      <w:r>
+        <w:t>(</w:t>
+      </w:r>
+      <w:r>
+        <w:rPr>
+          <w:rFonts w:ascii="Courier New" w:hAnsi="Courier New" w:cs="Courier New"/>
+          <w:b/>
+          <w:color w:val="7030A0"/>
+        </w:rPr>
+        <w:t>COUNT</w:t>
+      </w:r>
+      <w:r>
+        <w:t>(</w:t>
       </w:r>
       <w:r>
         <w:rPr>
@@ -20122,7 +20117,7 @@
         <w:spacing w:before="120"/>
         <w:ind w:left="0" w:firstLine="0"/>
       </w:pPr>
-      <w:bookmarkStart w:id="45" w:name="_Toc505860330"/>
+      <w:bookmarkStart w:id="43" w:name="_Toc505860330"/>
       <w:r>
         <w:t xml:space="preserve">How many </w:t>
       </w:r>
@@ -20147,7 +20142,7 @@
       <w:r>
         <w:t>?</w:t>
       </w:r>
-      <w:bookmarkEnd w:id="45"/>
+      <w:bookmarkEnd w:id="43"/>
     </w:p>
     <w:p>
       <w:pPr>
@@ -20209,11 +20204,114 @@
         <w:t>Execute the query.</w:t>
       </w:r>
     </w:p>
+    <w:tbl>
+      <w:tblPr>
+        <w:tblStyle w:val="TableGrid"/>
+        <w:tblW w:w="0" w:type="auto"/>
+        <w:tblBorders>
+          <w:top w:val="none" w:sz="0" w:space="0" w:color="auto"/>
+          <w:left w:val="none" w:sz="0" w:space="0" w:color="auto"/>
+          <w:bottom w:val="none" w:sz="0" w:space="0" w:color="auto"/>
+          <w:right w:val="none" w:sz="0" w:space="0" w:color="auto"/>
+          <w:insideH w:val="none" w:sz="0" w:space="0" w:color="auto"/>
+          <w:insideV w:val="none" w:sz="0" w:space="0" w:color="auto"/>
+        </w:tblBorders>
+        <w:tblLayout w:type="fixed"/>
+        <w:tblLook w:val="04A0" w:firstRow="1" w:lastRow="0" w:firstColumn="1" w:lastColumn="0" w:noHBand="0" w:noVBand="1"/>
+      </w:tblPr>
+      <w:tblGrid>
+        <w:gridCol w:w="805"/>
+        <w:gridCol w:w="9450"/>
+      </w:tblGrid>
+      <w:tr>
+        <w:tc>
+          <w:tcPr>
+            <w:tcW w:w="805" w:type="dxa"/>
+          </w:tcPr>
+          <w:p>
+            <w:pPr>
+              <w:jc w:val="right"/>
+              <w:rPr>
+                <w:b/>
+              </w:rPr>
+            </w:pPr>
+            <w:r>
+              <w:rPr>
+                <w:noProof/>
+              </w:rPr>
+              <w:drawing>
+                <wp:inline distT="0" distB="0" distL="0" distR="0" wp14:anchorId="521D65A6" wp14:editId="4CD17376">
+                  <wp:extent cx="361950" cy="450230"/>
+                  <wp:effectExtent l="0" t="0" r="0" b="6985"/>
+                  <wp:docPr id="11" name="Picture 11" descr="IdeaIcon_clean_20mm"/>
+                  <wp:cNvGraphicFramePr>
+                    <a:graphicFrameLocks xmlns:a="http://schemas.openxmlformats.org/drawingml/2006/main" noChangeAspect="1"/>
+                  </wp:cNvGraphicFramePr>
+                  <a:graphic xmlns:a="http://schemas.openxmlformats.org/drawingml/2006/main">
+                    <a:graphicData uri="http://schemas.openxmlformats.org/drawingml/2006/picture">
+                      <pic:pic xmlns:pic="http://schemas.openxmlformats.org/drawingml/2006/picture">
+                        <pic:nvPicPr>
+                          <pic:cNvPr id="0" name="Picture 7" descr="IdeaIcon_clean_20mm"/>
+                          <pic:cNvPicPr>
+                            <a:picLocks noChangeAspect="1" noChangeArrowheads="1"/>
+                          </pic:cNvPicPr>
+                        </pic:nvPicPr>
+                        <pic:blipFill>
+                          <a:blip r:embed="rId11">
+                            <a:extLst>
+                              <a:ext uri="{28A0092B-C50C-407E-A947-70E740481C1C}">
+                                <a14:useLocalDpi xmlns:a14="http://schemas.microsoft.com/office/drawing/2010/main" val="0"/>
+                              </a:ext>
+                            </a:extLst>
+                          </a:blip>
+                          <a:srcRect/>
+                          <a:stretch>
+                            <a:fillRect/>
+                          </a:stretch>
+                        </pic:blipFill>
+                        <pic:spPr bwMode="auto">
+                          <a:xfrm>
+                            <a:off x="0" y="0"/>
+                            <a:ext cx="365384" cy="454501"/>
+                          </a:xfrm>
+                          <a:prstGeom prst="rect">
+                            <a:avLst/>
+                          </a:prstGeom>
+                          <a:noFill/>
+                          <a:ln>
+                            <a:noFill/>
+                          </a:ln>
+                        </pic:spPr>
+                      </pic:pic>
+                    </a:graphicData>
+                  </a:graphic>
+                </wp:inline>
+              </w:drawing>
+            </w:r>
+          </w:p>
+        </w:tc>
+        <w:tc>
+          <w:tcPr>
+            <w:tcW w:w="9450" w:type="dxa"/>
+            <w:vAlign w:val="center"/>
+          </w:tcPr>
+          <w:p>
+            <w:r>
+              <w:t xml:space="preserve">If the count is 0, you may need to turn ON the Reasoner. </w:t>
+            </w:r>
+          </w:p>
+          <w:p/>
+          <w:p/>
+        </w:tc>
+      </w:tr>
+    </w:tbl>
     <w:p>
       <w:pPr>
         <w:pStyle w:val="ListParagraph"/>
         <w:ind w:left="360"/>
       </w:pPr>
+      <w:bookmarkStart w:id="44" w:name="_GoBack"/>
+      <w:bookmarkEnd w:id="44"/>
     </w:p>
     <w:p>
       <w:pPr>
@@ -20252,7 +20350,6 @@
         <w:ind w:left="360"/>
       </w:pPr>
       <w:r>
-        <w:lastRenderedPageBreak/>
         <w:t xml:space="preserve">HINT: </w:t>
       </w:r>
       <w:r>
@@ -20314,11 +20411,11 @@
         <w:spacing w:before="120"/>
         <w:ind w:left="630" w:hanging="630"/>
       </w:pPr>
-      <w:bookmarkStart w:id="46" w:name="_Toc505860331"/>
+      <w:bookmarkStart w:id="45" w:name="_Toc505860331"/>
       <w:r>
         <w:t>How many women received active treatment (non placebo) across all Drug1 studies combined?</w:t>
       </w:r>
-      <w:bookmarkEnd w:id="46"/>
+      <w:bookmarkEnd w:id="45"/>
       <w:r>
         <w:t xml:space="preserve"> </w:t>
       </w:r>
@@ -20336,8 +20433,52 @@
         <w:t>Use the graph of your study in the Graph Editor to determine the paths that need to be followed to obtain the solution.</w:t>
       </w:r>
     </w:p>
-    <w:p/>
-    <w:p>
+    <w:p>
+      <w:pPr>
+        <w:pStyle w:val="ListParagraph"/>
+      </w:pPr>
+      <w:r>
+        <w:t xml:space="preserve">HINT : follow the pattern:    ?person      -- gender -- </w:t>
+      </w:r>
+      <w:r>
+        <w:rPr>
+          <w:b/>
+        </w:rPr>
+        <w:t>Female</w:t>
+      </w:r>
+      <w:r>
+        <w:t xml:space="preserve"> ;</w:t>
+      </w:r>
+    </w:p>
+    <w:p>
+      <w:pPr>
+        <w:pStyle w:val="ListParagraph"/>
+      </w:pPr>
+      <w:r>
+        <w:t xml:space="preserve">                                                                      -- randomizedTo ---  ?treatArm  .</w:t>
+      </w:r>
+    </w:p>
+    <w:p>
+      <w:pPr>
+        <w:pStyle w:val="ListParagraph"/>
+      </w:pPr>
+      <w:r>
+        <w:t xml:space="preserve">                                                   ?treatArm -- treatmentArmType  -- </w:t>
+      </w:r>
+      <w:r>
+        <w:rPr>
+          <w:b/>
+        </w:rPr>
+        <w:t>ActiveArm</w:t>
+      </w:r>
+      <w:r>
+        <w:t>.</w:t>
+      </w:r>
+    </w:p>
+    <w:p>
+      <w:pPr>
+        <w:ind w:firstLine="630"/>
+      </w:pPr>
       <w:r>
         <w:rPr>
           <w:highlight w:val="green"/>
@@ -20364,11 +20505,11 @@
         <w:spacing w:before="120"/>
         <w:ind w:left="630" w:hanging="630"/>
       </w:pPr>
-      <w:bookmarkStart w:id="47" w:name="_Toc505860332"/>
+      <w:bookmarkStart w:id="46" w:name="_Toc505860332"/>
       <w:r>
         <w:t>List all Persons in the studies.</w:t>
       </w:r>
-      <w:bookmarkEnd w:id="47"/>
+      <w:bookmarkEnd w:id="46"/>
       <w:r>
         <w:t xml:space="preserve"> </w:t>
       </w:r>
@@ -20378,7 +20519,7 @@
         <w:pStyle w:val="ListParagraph"/>
         <w:numPr>
           <w:ilvl w:val="0"/>
-          <w:numId w:val="40"/>
+          <w:numId w:val="42"/>
         </w:numPr>
         <w:ind w:left="720"/>
       </w:pPr>
@@ -20386,66 +20527,75 @@
         <w:t>List all Person IRIs, their givenName, their assigned Study, and their role in that study (HumanStudySubject or Investigator).</w:t>
       </w:r>
     </w:p>
-    <w:p/>
-    <w:p>
-      <w:r>
-        <w:t>Review the results. Do you find anything surprising in the pooled results?</w:t>
-      </w:r>
-    </w:p>
-    <w:p>
-      <w:pPr>
-        <w:rPr>
-          <w:b/>
-        </w:rPr>
-      </w:pPr>
-      <w:r>
-        <w:rPr>
-          <w:highlight w:val="green"/>
-        </w:rPr>
-        <w:t>SOLUTION:</w:t>
-      </w:r>
-      <w:r>
-        <w:t xml:space="preserve"> </w:t>
-      </w:r>
-      <w:r>
-        <w:rPr>
-          <w:b/>
-        </w:rPr>
-        <w:t>450-Drug1</w:t>
-      </w:r>
-      <w:r>
-        <w:rPr>
-          <w:b/>
-        </w:rPr>
-        <w:t>PersonsAllStudies</w:t>
-      </w:r>
-      <w:r>
-        <w:rPr>
-          <w:b/>
-        </w:rPr>
-        <w:t>.rq</w:t>
-      </w:r>
-    </w:p>
-    <w:p/>
-    <w:p>
-      <w:pPr>
-        <w:pStyle w:val="Heading1"/>
+    <w:p>
+      <w:pPr>
+        <w:rPr>
+          <w:i/>
+        </w:rPr>
+      </w:pPr>
+      <w:r>
+        <w:t xml:space="preserve">     </w:t>
+      </w:r>
+      <w:r>
+        <w:tab/>
+      </w:r>
+      <w:r>
+        <w:rPr>
+          <w:i/>
+        </w:rPr>
+        <w:t xml:space="preserve"> It is getting late so you may wish to skip directly to the Solution to see one way of solving this question.</w:t>
+      </w:r>
+    </w:p>
+    <w:p>
+      <w:pPr>
+        <w:pStyle w:val="ListParagraph"/>
         <w:numPr>
           <w:ilvl w:val="0"/>
-          <w:numId w:val="33"/>
+          <w:numId w:val="42"/>
         </w:numPr>
-        <w:tabs>
-          <w:tab w:val="left" w:pos="360"/>
-        </w:tabs>
-        <w:spacing w:before="120"/>
-        <w:ind w:left="360" w:hanging="360"/>
-      </w:pPr>
-      <w:bookmarkStart w:id="48" w:name="_Toc505860333"/>
-      <w:r>
-        <w:t>END</w:t>
-      </w:r>
-      <w:bookmarkEnd w:id="48"/>
-    </w:p>
+        <w:ind w:left="720"/>
+      </w:pPr>
+      <w:r>
+        <w:t>Review the results. Do you find anything surprising in the pooled results?</w:t>
+      </w:r>
+    </w:p>
+    <w:p>
+      <w:pPr>
+        <w:ind w:firstLine="360"/>
+        <w:rPr>
+          <w:b/>
+        </w:rPr>
+      </w:pPr>
+      <w:r>
+        <w:rPr>
+          <w:highlight w:val="green"/>
+        </w:rPr>
+        <w:lastRenderedPageBreak/>
+        <w:t>SOLUTION:</w:t>
+      </w:r>
+      <w:r>
+        <w:t xml:space="preserve"> </w:t>
+      </w:r>
+      <w:r>
+        <w:rPr>
+          <w:b/>
+        </w:rPr>
+        <w:t>450-Drug1</w:t>
+      </w:r>
+      <w:r>
+        <w:rPr>
+          <w:b/>
+        </w:rPr>
+        <w:t>PersonsAllStudies</w:t>
+      </w:r>
+      <w:r>
+        <w:rPr>
+          <w:b/>
+        </w:rPr>
+        <w:t>.rq</w:t>
+      </w:r>
+    </w:p>
+    <w:p/>
     <w:p>
       <w:pPr>
         <w:rPr>
@@ -20515,7 +20665,6 @@
         <w:rPr>
           <w:noProof/>
         </w:rPr>
-        <w:lastRenderedPageBreak/>
         <w:drawing>
           <wp:inline distT="0" distB="0" distL="0" distR="0" wp14:anchorId="4DA28EE7" wp14:editId="404E906D">
             <wp:extent cx="1814830" cy="2940050"/>
@@ -20534,7 +20683,7 @@
                     </pic:cNvPicPr>
                   </pic:nvPicPr>
                   <pic:blipFill>
-                    <a:blip r:embed="rId45">
+                    <a:blip r:embed="rId43">
                       <a:extLst>
                         <a:ext uri="{28A0092B-C50C-407E-A947-70E740481C1C}">
                           <a14:useLocalDpi xmlns:a14="http://schemas.microsoft.com/office/drawing/2010/main" val="0"/>
@@ -20686,7 +20835,7 @@
                 <v:shape id="_x0000_i1033" type="#_x0000_t75" style="width:42pt;height:30pt" o:ole="">
                   <v:imagedata r:id="rId9" o:title=""/>
                 </v:shape>
-                <o:OLEObject Type="Embed" ProgID="PBrush" ShapeID="_x0000_i1033" DrawAspect="Content" ObjectID="_1579677128" r:id="rId46"/>
+                <o:OLEObject Type="Embed" ProgID="PBrush" ShapeID="_x0000_i1033" DrawAspect="Content" ObjectID="_1579693302" r:id="rId44"/>
               </w:object>
             </w:r>
             <w:r>
@@ -20790,11 +20939,11 @@
         <w:spacing w:before="120"/>
         <w:ind w:left="0" w:firstLine="0"/>
       </w:pPr>
-      <w:bookmarkStart w:id="49" w:name="_Appendix_1:_Neo4jFromSpreadsheet.R"/>
-      <w:bookmarkStart w:id="50" w:name="_Appendix_2:_Course"/>
-      <w:bookmarkStart w:id="51" w:name="_Toc505860334"/>
-      <w:bookmarkEnd w:id="49"/>
-      <w:bookmarkEnd w:id="50"/>
+      <w:bookmarkStart w:id="47" w:name="_Appendix_1:_Neo4jFromSpreadsheet.R"/>
+      <w:bookmarkStart w:id="48" w:name="_Appendix_2:_Course"/>
+      <w:bookmarkStart w:id="49" w:name="_Toc505860334"/>
+      <w:bookmarkEnd w:id="47"/>
+      <w:bookmarkEnd w:id="48"/>
       <w:r>
         <w:lastRenderedPageBreak/>
         <w:t xml:space="preserve">Appendix </w:t>
@@ -20808,7 +20957,7 @@
       <w:r>
         <w:t>Course Resources</w:t>
       </w:r>
-      <w:bookmarkEnd w:id="51"/>
+      <w:bookmarkEnd w:id="49"/>
     </w:p>
     <w:p>
       <w:pPr>
@@ -20829,7 +20978,7 @@
         </w:numPr>
         <w:spacing w:after="0"/>
       </w:pPr>
-      <w:hyperlink r:id="rId47" w:history="1">
+      <w:hyperlink r:id="rId45" w:history="1">
         <w:r>
           <w:rPr>
             <w:rStyle w:val="Hyperlink"/>
@@ -20850,13 +20999,19 @@
     <w:p>
       <w:pPr>
         <w:pStyle w:val="ListParagraph"/>
+        <w:spacing w:after="0"/>
+      </w:pPr>
+    </w:p>
+    <w:p>
+      <w:pPr>
+        <w:pStyle w:val="ListParagraph"/>
         <w:numPr>
           <w:ilvl w:val="0"/>
           <w:numId w:val="4"/>
         </w:numPr>
         <w:spacing w:after="0"/>
       </w:pPr>
-      <w:hyperlink r:id="rId48" w:history="1">
+      <w:hyperlink r:id="rId46" w:history="1">
         <w:r>
           <w:rPr>
             <w:rStyle w:val="Hyperlink"/>
@@ -20876,6 +21031,12 @@
     </w:p>
     <w:p>
       <w:pPr>
+        <w:spacing w:after="0"/>
+        <w:ind w:left="1440"/>
+      </w:pPr>
+    </w:p>
+    <w:p>
+      <w:pPr>
         <w:pStyle w:val="ListParagraph"/>
         <w:numPr>
           <w:ilvl w:val="0"/>
@@ -20883,7 +21044,7 @@
         </w:numPr>
         <w:spacing w:after="0"/>
       </w:pPr>
-      <w:hyperlink r:id="rId49" w:history="1">
+      <w:hyperlink r:id="rId47" w:history="1">
         <w:r>
           <w:rPr>
             <w:rStyle w:val="Hyperlink"/>
@@ -20903,6 +21064,12 @@
     </w:p>
     <w:p>
       <w:pPr>
+        <w:spacing w:after="0"/>
+        <w:ind w:left="1440"/>
+      </w:pPr>
+    </w:p>
+    <w:p>
+      <w:pPr>
         <w:pStyle w:val="ListParagraph"/>
         <w:numPr>
           <w:ilvl w:val="0"/>
@@ -20910,7 +21077,49 @@
         </w:numPr>
         <w:spacing w:after="0"/>
       </w:pPr>
-      <w:hyperlink r:id="rId50" w:history="1">
+      <w:hyperlink r:id="rId48" w:history="1">
+        <w:r>
+          <w:rPr>
+            <w:rStyle w:val="Hyperlink"/>
+          </w:rPr>
+          <w:t>SPARQL in 11 minutes</w:t>
+        </w:r>
+      </w:hyperlink>
+    </w:p>
+    <w:p>
+      <w:pPr>
+        <w:spacing w:after="0"/>
+        <w:ind w:left="360"/>
+      </w:pPr>
+      <w:r>
+        <w:t xml:space="preserve"> </w:t>
+      </w:r>
+      <w:r>
+        <w:tab/>
+      </w:r>
+      <w:r>
+        <w:tab/>
+      </w:r>
+      <w:r>
+        <w:t>https://www.youtube.com/watch?v=FvGndkpa4K0</w:t>
+      </w:r>
+    </w:p>
+    <w:p>
+      <w:pPr>
+        <w:spacing w:after="0"/>
+        <w:ind w:left="1440"/>
+      </w:pPr>
+    </w:p>
+    <w:p>
+      <w:pPr>
+        <w:pStyle w:val="ListParagraph"/>
+        <w:numPr>
+          <w:ilvl w:val="0"/>
+          <w:numId w:val="4"/>
+        </w:numPr>
+        <w:spacing w:after="0"/>
+      </w:pPr>
+      <w:hyperlink r:id="rId49" w:history="1">
         <w:r>
           <w:rPr>
             <w:rStyle w:val="Hyperlink"/>
@@ -20952,18 +21161,49 @@
     <w:p>
       <w:pPr>
         <w:spacing w:after="0"/>
-      </w:pPr>
-      <w:hyperlink r:id="rId51" w:history="1">
-        <w:r>
-          <w:rPr>
-            <w:rStyle w:val="Hyperlink"/>
-            <w:sz w:val="24"/>
-            <w:szCs w:val="24"/>
-          </w:rPr>
-          <w:t xml:space="preserve">Hands-on Workshop Github Repository </w:t>
-        </w:r>
-      </w:hyperlink>
-      <w:r>
+        <w:rPr>
+          <w:rStyle w:val="Hyperlink"/>
+        </w:rPr>
+      </w:pPr>
+      <w:r>
+        <w:rPr>
+          <w:sz w:val="24"/>
+          <w:szCs w:val="24"/>
+        </w:rPr>
+        <w:fldChar w:fldCharType="begin"/>
+      </w:r>
+      <w:r>
+        <w:rPr>
+          <w:sz w:val="24"/>
+          <w:szCs w:val="24"/>
+        </w:rPr>
+        <w:instrText xml:space="preserve"> HYPERLINK "https://github.com/phuse-org/LinkedDataWorkshop/tree/master/CSS2018" </w:instrText>
+      </w:r>
+      <w:r>
+        <w:rPr>
+          <w:sz w:val="24"/>
+          <w:szCs w:val="24"/>
+        </w:rPr>
+      </w:r>
+      <w:r>
+        <w:rPr>
+          <w:sz w:val="24"/>
+          <w:szCs w:val="24"/>
+        </w:rPr>
+        <w:fldChar w:fldCharType="separate"/>
+      </w:r>
+      <w:r>
+        <w:rPr>
+          <w:rStyle w:val="Hyperlink"/>
+          <w:sz w:val="24"/>
+          <w:szCs w:val="24"/>
+        </w:rPr>
+        <w:t xml:space="preserve">Hands-on Workshop Github Repository </w:t>
+      </w:r>
+      <w:r>
+        <w:rPr>
+          <w:rStyle w:val="Hyperlink"/>
+        </w:rPr>
         <w:t xml:space="preserve"> </w:t>
       </w:r>
     </w:p>
@@ -20973,6 +21213,13 @@
         <w:ind w:firstLine="720"/>
       </w:pPr>
       <w:r>
+        <w:rPr>
+          <w:sz w:val="24"/>
+          <w:szCs w:val="24"/>
+        </w:rPr>
+        <w:fldChar w:fldCharType="end"/>
+      </w:r>
+      <w:r>
         <w:t xml:space="preserve">Course content is available at: </w:t>
       </w:r>
     </w:p>
@@ -20995,8 +21242,8 @@
       </w:pPr>
     </w:p>
     <w:sectPr>
-      <w:headerReference w:type="default" r:id="rId52"/>
-      <w:footerReference w:type="default" r:id="rId53"/>
+      <w:headerReference w:type="default" r:id="rId50"/>
+      <w:footerReference w:type="default" r:id="rId51"/>
       <w:pgSz w:w="12240" w:h="15840" w:code="1"/>
       <w:pgMar w:top="720" w:right="720" w:bottom="720" w:left="720" w:header="720" w:footer="720" w:gutter="0"/>
       <w:pgNumType w:start="0"/>
@@ -21006,33 +21253,6 @@
     </w:sectPr>
   </w:body>
 </w:document>
-</file>
-
-<file path=word/comments.xml><?xml version="1.0" encoding="utf-8"?>
-<w:comments xmlns:wpc="http://schemas.microsoft.com/office/word/2010/wordprocessingCanvas" xmlns:cx="http://schemas.microsoft.com/office/drawing/2014/chartex" xmlns:cx1="http://schemas.microsoft.com/office/drawing/2015/9/8/chartex" xmlns:cx2="http://schemas.microsoft.com/office/drawing/2015/10/21/chartex" xmlns:cx3="http://schemas.microsoft.com/office/drawing/2016/5/9/chartex" xmlns:cx4="http://schemas.microsoft.com/office/drawing/2016/5/10/chartex" xmlns:cx5="http://schemas.microsoft.com/office/drawing/2016/5/11/chartex" xmlns:mc="http://schemas.openxmlformats.org/markup-compatibility/2006" xmlns:o="urn:schemas-microsoft-com:office:office" xmlns:r="http://schemas.openxmlformats.org/officeDocument/2006/relationships" xmlns:m="http://schemas.openxmlformats.org/officeDocument/2006/math" xmlns:v="urn:schemas-microsoft-com:vml" xmlns:wp14="http://schemas.microsoft.com/office/word/2010/wordprocessingDrawing" xmlns:wp="http://schemas.openxmlformats.org/drawingml/2006/wordprocessingDrawing" xmlns:w10="urn:schemas-microsoft-com:office:word" xmlns:w="http://schemas.openxmlformats.org/wordprocessingml/2006/main" xmlns:w14="http://schemas.microsoft.com/office/word/2010/wordml" xmlns:w15="http://schemas.microsoft.com/office/word/2012/wordml" xmlns:w16se="http://schemas.microsoft.com/office/word/2015/wordml/symex" xmlns:wpg="http://schemas.microsoft.com/office/word/2010/wordprocessingGroup" xmlns:wpi="http://schemas.microsoft.com/office/word/2010/wordprocessingInk" xmlns:wne="http://schemas.microsoft.com/office/word/2006/wordml" xmlns:wps="http://schemas.microsoft.com/office/word/2010/wordprocessingShape" mc:Ignorable="w14 w15 w16se wp14">
-  <w:comment w:id="18" w:author="Williams Tim" w:date="2018-02-08T12:07:00Z" w:initials="WT">
-    <w:p>
-      <w:pPr>
-        <w:pStyle w:val="CommentText"/>
-      </w:pPr>
-      <w:r>
-        <w:rPr>
-          <w:rStyle w:val="CommentReference"/>
-        </w:rPr>
-        <w:annotationRef/>
-      </w:r>
-      <w:r>
-        <w:t>Web server configuration is pending.</w:t>
-      </w:r>
-    </w:p>
-  </w:comment>
-</w:comments>
-</file>
-
-<file path=word/commentsExtended.xml><?xml version="1.0" encoding="utf-8"?>
-<w15:commentsEx xmlns:wpc="http://schemas.microsoft.com/office/word/2010/wordprocessingCanvas" xmlns:cx="http://schemas.microsoft.com/office/drawing/2014/chartex" xmlns:cx1="http://schemas.microsoft.com/office/drawing/2015/9/8/chartex" xmlns:cx2="http://schemas.microsoft.com/office/drawing/2015/10/21/chartex" xmlns:cx3="http://schemas.microsoft.com/office/drawing/2016/5/9/chartex" xmlns:cx4="http://schemas.microsoft.com/office/drawing/2016/5/10/chartex" xmlns:cx5="http://schemas.microsoft.com/office/drawing/2016/5/11/chartex" xmlns:mc="http://schemas.openxmlformats.org/markup-compatibility/2006" xmlns:o="urn:schemas-microsoft-com:office:office" xmlns:r="http://schemas.openxmlformats.org/officeDocument/2006/relationships" xmlns:m="http://schemas.openxmlformats.org/officeDocument/2006/math" xmlns:v="urn:schemas-microsoft-com:vml" xmlns:wp14="http://schemas.microsoft.com/office/word/2010/wordprocessingDrawing" xmlns:wp="http://schemas.openxmlformats.org/drawingml/2006/wordprocessingDrawing" xmlns:w10="urn:schemas-microsoft-com:office:word" xmlns:w="http://schemas.openxmlformats.org/wordprocessingml/2006/main" xmlns:w14="http://schemas.microsoft.com/office/word/2010/wordml" xmlns:w15="http://schemas.microsoft.com/office/word/2012/wordml" xmlns:w16se="http://schemas.microsoft.com/office/word/2015/wordml/symex" xmlns:wpg="http://schemas.microsoft.com/office/word/2010/wordprocessingGroup" xmlns:wpi="http://schemas.microsoft.com/office/word/2010/wordprocessingInk" xmlns:wne="http://schemas.microsoft.com/office/word/2006/wordml" xmlns:wps="http://schemas.microsoft.com/office/word/2010/wordprocessingShape" mc:Ignorable="w14 w15 w16se wp14">
-  <w15:commentEx w15:paraId="38D97C5E" w15:done="0"/>
-</w15:commentsEx>
 </file>
 
 <file path=word/endnotes.xml><?xml version="1.0" encoding="utf-8"?>
@@ -21084,7 +21304,7 @@
       <w:rPr>
         <w:noProof/>
       </w:rPr>
-      <w:t>16</w:t>
+      <w:t>17</w:t>
     </w:r>
     <w:r>
       <w:fldChar w:fldCharType="end"/>
@@ -21124,8 +21344,8 @@
     <w:pPr>
       <w:spacing w:after="0" w:line="240" w:lineRule="auto"/>
     </w:pPr>
-    <w:bookmarkStart w:id="52" w:name="h.4m2hg86m4e8h" w:colFirst="0" w:colLast="0"/>
-    <w:bookmarkEnd w:id="52"/>
+    <w:bookmarkStart w:id="50" w:name="h.4m2hg86m4e8h" w:colFirst="0" w:colLast="0"/>
+    <w:bookmarkEnd w:id="50"/>
   </w:p>
 </w:hdr>
 </file>
@@ -21362,6 +21582,146 @@
     </w:lvl>
   </w:abstractNum>
   <w:abstractNum w:abstractNumId="3" w15:restartNumberingAfterBreak="0">
+    <w:nsid w:val="07D63ABF"/>
+    <w:multiLevelType w:val="hybridMultilevel"/>
+    <w:tmpl w:val="DBD4E0BE"/>
+    <w:lvl w:ilvl="0" w:tplc="52F620B2">
+      <w:start w:val="1"/>
+      <w:numFmt w:val="bullet"/>
+      <w:lvlText w:val="•"/>
+      <w:lvlJc w:val="left"/>
+      <w:pPr>
+        <w:tabs>
+          <w:tab w:val="num" w:pos="720"/>
+        </w:tabs>
+        <w:ind w:left="720" w:hanging="360"/>
+      </w:pPr>
+      <w:rPr>
+        <w:rFonts w:ascii="Arial" w:hAnsi="Arial" w:hint="default"/>
+      </w:rPr>
+    </w:lvl>
+    <w:lvl w:ilvl="1" w:tplc="BEDED2EA" w:tentative="1">
+      <w:start w:val="1"/>
+      <w:numFmt w:val="bullet"/>
+      <w:lvlText w:val="•"/>
+      <w:lvlJc w:val="left"/>
+      <w:pPr>
+        <w:tabs>
+          <w:tab w:val="num" w:pos="1440"/>
+        </w:tabs>
+        <w:ind w:left="1440" w:hanging="360"/>
+      </w:pPr>
+      <w:rPr>
+        <w:rFonts w:ascii="Arial" w:hAnsi="Arial" w:hint="default"/>
+      </w:rPr>
+    </w:lvl>
+    <w:lvl w:ilvl="2" w:tplc="F5685808" w:tentative="1">
+      <w:start w:val="1"/>
+      <w:numFmt w:val="bullet"/>
+      <w:lvlText w:val="•"/>
+      <w:lvlJc w:val="left"/>
+      <w:pPr>
+        <w:tabs>
+          <w:tab w:val="num" w:pos="2160"/>
+        </w:tabs>
+        <w:ind w:left="2160" w:hanging="360"/>
+      </w:pPr>
+      <w:rPr>
+        <w:rFonts w:ascii="Arial" w:hAnsi="Arial" w:hint="default"/>
+      </w:rPr>
+    </w:lvl>
+    <w:lvl w:ilvl="3" w:tplc="89A4017C" w:tentative="1">
+      <w:start w:val="1"/>
+      <w:numFmt w:val="bullet"/>
+      <w:lvlText w:val="•"/>
+      <w:lvlJc w:val="left"/>
+      <w:pPr>
+        <w:tabs>
+          <w:tab w:val="num" w:pos="2880"/>
+        </w:tabs>
+        <w:ind w:left="2880" w:hanging="360"/>
+      </w:pPr>
+      <w:rPr>
+        <w:rFonts w:ascii="Arial" w:hAnsi="Arial" w:hint="default"/>
+      </w:rPr>
+    </w:lvl>
+    <w:lvl w:ilvl="4" w:tplc="3204210A" w:tentative="1">
+      <w:start w:val="1"/>
+      <w:numFmt w:val="bullet"/>
+      <w:lvlText w:val="•"/>
+      <w:lvlJc w:val="left"/>
+      <w:pPr>
+        <w:tabs>
+          <w:tab w:val="num" w:pos="3600"/>
+        </w:tabs>
+        <w:ind w:left="3600" w:hanging="360"/>
+      </w:pPr>
+      <w:rPr>
+        <w:rFonts w:ascii="Arial" w:hAnsi="Arial" w:hint="default"/>
+      </w:rPr>
+    </w:lvl>
+    <w:lvl w:ilvl="5" w:tplc="DC5AE514" w:tentative="1">
+      <w:start w:val="1"/>
+      <w:numFmt w:val="bullet"/>
+      <w:lvlText w:val="•"/>
+      <w:lvlJc w:val="left"/>
+      <w:pPr>
+        <w:tabs>
+          <w:tab w:val="num" w:pos="4320"/>
+        </w:tabs>
+        <w:ind w:left="4320" w:hanging="360"/>
+      </w:pPr>
+      <w:rPr>
+        <w:rFonts w:ascii="Arial" w:hAnsi="Arial" w:hint="default"/>
+      </w:rPr>
+    </w:lvl>
+    <w:lvl w:ilvl="6" w:tplc="D6ECAF02" w:tentative="1">
+      <w:start w:val="1"/>
+      <w:numFmt w:val="bullet"/>
+      <w:lvlText w:val="•"/>
+      <w:lvlJc w:val="left"/>
+      <w:pPr>
+        <w:tabs>
+          <w:tab w:val="num" w:pos="5040"/>
+        </w:tabs>
+        <w:ind w:left="5040" w:hanging="360"/>
+      </w:pPr>
+      <w:rPr>
+        <w:rFonts w:ascii="Arial" w:hAnsi="Arial" w:hint="default"/>
+      </w:rPr>
+    </w:lvl>
+    <w:lvl w:ilvl="7" w:tplc="90C66226" w:tentative="1">
+      <w:start w:val="1"/>
+      <w:numFmt w:val="bullet"/>
+      <w:lvlText w:val="•"/>
+      <w:lvlJc w:val="left"/>
+      <w:pPr>
+        <w:tabs>
+          <w:tab w:val="num" w:pos="5760"/>
+        </w:tabs>
+        <w:ind w:left="5760" w:hanging="360"/>
+      </w:pPr>
+      <w:rPr>
+        <w:rFonts w:ascii="Arial" w:hAnsi="Arial" w:hint="default"/>
+      </w:rPr>
+    </w:lvl>
+    <w:lvl w:ilvl="8" w:tplc="D1D8F746" w:tentative="1">
+      <w:start w:val="1"/>
+      <w:numFmt w:val="bullet"/>
+      <w:lvlText w:val="•"/>
+      <w:lvlJc w:val="left"/>
+      <w:pPr>
+        <w:tabs>
+          <w:tab w:val="num" w:pos="6480"/>
+        </w:tabs>
+        <w:ind w:left="6480" w:hanging="360"/>
+      </w:pPr>
+      <w:rPr>
+        <w:rFonts w:ascii="Arial" w:hAnsi="Arial" w:hint="default"/>
+      </w:rPr>
+    </w:lvl>
+  </w:abstractNum>
+  <w:abstractNum w:abstractNumId="4" w15:restartNumberingAfterBreak="0">
     <w:nsid w:val="0A4956B3"/>
     <w:multiLevelType w:val="hybridMultilevel"/>
     <w:tmpl w:val="B6EE530A"/>
@@ -21447,7 +21807,7 @@
       </w:pPr>
     </w:lvl>
   </w:abstractNum>
-  <w:abstractNum w:abstractNumId="4" w15:restartNumberingAfterBreak="0">
+  <w:abstractNum w:abstractNumId="5" w15:restartNumberingAfterBreak="0">
     <w:nsid w:val="0F7A6C74"/>
     <w:multiLevelType w:val="multilevel"/>
     <w:tmpl w:val="9E34B8EC"/>
@@ -21544,7 +21904,7 @@
       </w:pPr>
     </w:lvl>
   </w:abstractNum>
-  <w:abstractNum w:abstractNumId="5" w15:restartNumberingAfterBreak="0">
+  <w:abstractNum w:abstractNumId="6" w15:restartNumberingAfterBreak="0">
     <w:nsid w:val="16224E1F"/>
     <w:multiLevelType w:val="hybridMultilevel"/>
     <w:tmpl w:val="8868A66E"/>
@@ -21630,7 +21990,7 @@
       </w:pPr>
     </w:lvl>
   </w:abstractNum>
-  <w:abstractNum w:abstractNumId="6" w15:restartNumberingAfterBreak="0">
+  <w:abstractNum w:abstractNumId="7" w15:restartNumberingAfterBreak="0">
     <w:nsid w:val="167A6D59"/>
     <w:multiLevelType w:val="hybridMultilevel"/>
     <w:tmpl w:val="F800A3CC"/>
@@ -21722,7 +22082,7 @@
       </w:pPr>
     </w:lvl>
   </w:abstractNum>
-  <w:abstractNum w:abstractNumId="7" w15:restartNumberingAfterBreak="0">
+  <w:abstractNum w:abstractNumId="8" w15:restartNumberingAfterBreak="0">
     <w:nsid w:val="1ACA6C98"/>
     <w:multiLevelType w:val="multilevel"/>
     <w:tmpl w:val="929E2774"/>
@@ -21816,7 +22176,7 @@
       </w:pPr>
     </w:lvl>
   </w:abstractNum>
-  <w:abstractNum w:abstractNumId="8" w15:restartNumberingAfterBreak="0">
+  <w:abstractNum w:abstractNumId="9" w15:restartNumberingAfterBreak="0">
     <w:nsid w:val="1B1E73D7"/>
     <w:multiLevelType w:val="hybridMultilevel"/>
     <w:tmpl w:val="9E9894F4"/>
@@ -21929,7 +22289,7 @@
       </w:rPr>
     </w:lvl>
   </w:abstractNum>
-  <w:abstractNum w:abstractNumId="9" w15:restartNumberingAfterBreak="0">
+  <w:abstractNum w:abstractNumId="10" w15:restartNumberingAfterBreak="0">
     <w:nsid w:val="207E48D2"/>
     <w:multiLevelType w:val="hybridMultilevel"/>
     <w:tmpl w:val="86084198"/>
@@ -22042,7 +22402,7 @@
       </w:rPr>
     </w:lvl>
   </w:abstractNum>
-  <w:abstractNum w:abstractNumId="10" w15:restartNumberingAfterBreak="0">
+  <w:abstractNum w:abstractNumId="11" w15:restartNumberingAfterBreak="0">
     <w:nsid w:val="21F55E01"/>
     <w:multiLevelType w:val="hybridMultilevel"/>
     <w:tmpl w:val="A58A1E68"/>
@@ -22134,7 +22494,7 @@
       </w:pPr>
     </w:lvl>
   </w:abstractNum>
-  <w:abstractNum w:abstractNumId="11" w15:restartNumberingAfterBreak="0">
+  <w:abstractNum w:abstractNumId="12" w15:restartNumberingAfterBreak="0">
     <w:nsid w:val="28267D68"/>
     <w:multiLevelType w:val="hybridMultilevel"/>
     <w:tmpl w:val="23A6F340"/>
@@ -22226,7 +22586,7 @@
       </w:pPr>
     </w:lvl>
   </w:abstractNum>
-  <w:abstractNum w:abstractNumId="12" w15:restartNumberingAfterBreak="0">
+  <w:abstractNum w:abstractNumId="13" w15:restartNumberingAfterBreak="0">
     <w:nsid w:val="284053AE"/>
     <w:multiLevelType w:val="hybridMultilevel"/>
     <w:tmpl w:val="4104A4D0"/>
@@ -22318,7 +22678,7 @@
       </w:pPr>
     </w:lvl>
   </w:abstractNum>
-  <w:abstractNum w:abstractNumId="13" w15:restartNumberingAfterBreak="0">
+  <w:abstractNum w:abstractNumId="14" w15:restartNumberingAfterBreak="0">
     <w:nsid w:val="2E9254D9"/>
     <w:multiLevelType w:val="hybridMultilevel"/>
     <w:tmpl w:val="31026934"/>
@@ -22404,7 +22764,7 @@
       </w:pPr>
     </w:lvl>
   </w:abstractNum>
-  <w:abstractNum w:abstractNumId="14" w15:restartNumberingAfterBreak="0">
+  <w:abstractNum w:abstractNumId="15" w15:restartNumberingAfterBreak="0">
     <w:nsid w:val="2E9C5AF9"/>
     <w:multiLevelType w:val="hybridMultilevel"/>
     <w:tmpl w:val="F9F6D780"/>
@@ -22496,7 +22856,7 @@
       </w:pPr>
     </w:lvl>
   </w:abstractNum>
-  <w:abstractNum w:abstractNumId="15" w15:restartNumberingAfterBreak="0">
+  <w:abstractNum w:abstractNumId="16" w15:restartNumberingAfterBreak="0">
     <w:nsid w:val="35536CD1"/>
     <w:multiLevelType w:val="multilevel"/>
     <w:tmpl w:val="929E2774"/>
@@ -22590,7 +22950,7 @@
       </w:pPr>
     </w:lvl>
   </w:abstractNum>
-  <w:abstractNum w:abstractNumId="16" w15:restartNumberingAfterBreak="0">
+  <w:abstractNum w:abstractNumId="17" w15:restartNumberingAfterBreak="0">
     <w:nsid w:val="38E44889"/>
     <w:multiLevelType w:val="hybridMultilevel"/>
     <w:tmpl w:val="F800A3CC"/>
@@ -22682,7 +23042,7 @@
       </w:pPr>
     </w:lvl>
   </w:abstractNum>
-  <w:abstractNum w:abstractNumId="17" w15:restartNumberingAfterBreak="0">
+  <w:abstractNum w:abstractNumId="18" w15:restartNumberingAfterBreak="0">
     <w:nsid w:val="39024B32"/>
     <w:multiLevelType w:val="multilevel"/>
     <w:tmpl w:val="929E2774"/>
@@ -22776,7 +23136,7 @@
       </w:pPr>
     </w:lvl>
   </w:abstractNum>
-  <w:abstractNum w:abstractNumId="18" w15:restartNumberingAfterBreak="0">
+  <w:abstractNum w:abstractNumId="19" w15:restartNumberingAfterBreak="0">
     <w:nsid w:val="39A529D3"/>
     <w:multiLevelType w:val="hybridMultilevel"/>
     <w:tmpl w:val="4104A4D0"/>
@@ -22868,7 +23228,7 @@
       </w:pPr>
     </w:lvl>
   </w:abstractNum>
-  <w:abstractNum w:abstractNumId="19" w15:restartNumberingAfterBreak="0">
+  <w:abstractNum w:abstractNumId="20" w15:restartNumberingAfterBreak="0">
     <w:nsid w:val="3A907808"/>
     <w:multiLevelType w:val="hybridMultilevel"/>
     <w:tmpl w:val="23A6F340"/>
@@ -22960,7 +23320,7 @@
       </w:pPr>
     </w:lvl>
   </w:abstractNum>
-  <w:abstractNum w:abstractNumId="20" w15:restartNumberingAfterBreak="0">
+  <w:abstractNum w:abstractNumId="21" w15:restartNumberingAfterBreak="0">
     <w:nsid w:val="41BC178E"/>
     <w:multiLevelType w:val="multilevel"/>
     <w:tmpl w:val="929E2774"/>
@@ -23054,7 +23414,93 @@
       </w:pPr>
     </w:lvl>
   </w:abstractNum>
-  <w:abstractNum w:abstractNumId="21" w15:restartNumberingAfterBreak="0">
+  <w:abstractNum w:abstractNumId="22" w15:restartNumberingAfterBreak="0">
+    <w:nsid w:val="42557FCE"/>
+    <w:multiLevelType w:val="hybridMultilevel"/>
+    <w:tmpl w:val="31026934"/>
+    <w:lvl w:ilvl="0" w:tplc="0409000F">
+      <w:start w:val="1"/>
+      <w:numFmt w:val="decimal"/>
+      <w:lvlText w:val="%1."/>
+      <w:lvlJc w:val="left"/>
+      <w:pPr>
+        <w:ind w:left="1080" w:hanging="360"/>
+      </w:pPr>
+    </w:lvl>
+    <w:lvl w:ilvl="1" w:tplc="04090019" w:tentative="1">
+      <w:start w:val="1"/>
+      <w:numFmt w:val="lowerLetter"/>
+      <w:lvlText w:val="%2."/>
+      <w:lvlJc w:val="left"/>
+      <w:pPr>
+        <w:ind w:left="1800" w:hanging="360"/>
+      </w:pPr>
+    </w:lvl>
+    <w:lvl w:ilvl="2" w:tplc="0409001B" w:tentative="1">
+      <w:start w:val="1"/>
+      <w:numFmt w:val="lowerRoman"/>
+      <w:lvlText w:val="%3."/>
+      <w:lvlJc w:val="right"/>
+      <w:pPr>
+        <w:ind w:left="2520" w:hanging="180"/>
+      </w:pPr>
+    </w:lvl>
+    <w:lvl w:ilvl="3" w:tplc="0409000F" w:tentative="1">
+      <w:start w:val="1"/>
+      <w:numFmt w:val="decimal"/>
+      <w:lvlText w:val="%4."/>
+      <w:lvlJc w:val="left"/>
+      <w:pPr>
+        <w:ind w:left="3240" w:hanging="360"/>
+      </w:pPr>
+    </w:lvl>
+    <w:lvl w:ilvl="4" w:tplc="04090019" w:tentative="1">
+      <w:start w:val="1"/>
+      <w:numFmt w:val="lowerLetter"/>
+      <w:lvlText w:val="%5."/>
+      <w:lvlJc w:val="left"/>
+      <w:pPr>
+        <w:ind w:left="3960" w:hanging="360"/>
+      </w:pPr>
+    </w:lvl>
+    <w:lvl w:ilvl="5" w:tplc="0409001B" w:tentative="1">
+      <w:start w:val="1"/>
+      <w:numFmt w:val="lowerRoman"/>
+      <w:lvlText w:val="%6."/>
+      <w:lvlJc w:val="right"/>
+      <w:pPr>
+        <w:ind w:left="4680" w:hanging="180"/>
+      </w:pPr>
+    </w:lvl>
+    <w:lvl w:ilvl="6" w:tplc="0409000F" w:tentative="1">
+      <w:start w:val="1"/>
+      <w:numFmt w:val="decimal"/>
+      <w:lvlText w:val="%7."/>
+      <w:lvlJc w:val="left"/>
+      <w:pPr>
+        <w:ind w:left="5400" w:hanging="360"/>
+      </w:pPr>
+    </w:lvl>
+    <w:lvl w:ilvl="7" w:tplc="04090019" w:tentative="1">
+      <w:start w:val="1"/>
+      <w:numFmt w:val="lowerLetter"/>
+      <w:lvlText w:val="%8."/>
+      <w:lvlJc w:val="left"/>
+      <w:pPr>
+        <w:ind w:left="6120" w:hanging="360"/>
+      </w:pPr>
+    </w:lvl>
+    <w:lvl w:ilvl="8" w:tplc="0409001B" w:tentative="1">
+      <w:start w:val="1"/>
+      <w:numFmt w:val="lowerRoman"/>
+      <w:lvlText w:val="%9."/>
+      <w:lvlJc w:val="right"/>
+      <w:pPr>
+        <w:ind w:left="6840" w:hanging="180"/>
+      </w:pPr>
+    </w:lvl>
+  </w:abstractNum>
+  <w:abstractNum w:abstractNumId="23" w15:restartNumberingAfterBreak="0">
     <w:nsid w:val="437A7395"/>
     <w:multiLevelType w:val="multilevel"/>
     <w:tmpl w:val="929E2774"/>
@@ -23148,7 +23594,7 @@
       </w:pPr>
     </w:lvl>
   </w:abstractNum>
-  <w:abstractNum w:abstractNumId="22" w15:restartNumberingAfterBreak="0">
+  <w:abstractNum w:abstractNumId="24" w15:restartNumberingAfterBreak="0">
     <w:nsid w:val="438C265C"/>
     <w:multiLevelType w:val="hybridMultilevel"/>
     <w:tmpl w:val="2A3EF706"/>
@@ -23240,7 +23686,7 @@
       </w:pPr>
     </w:lvl>
   </w:abstractNum>
-  <w:abstractNum w:abstractNumId="23" w15:restartNumberingAfterBreak="0">
+  <w:abstractNum w:abstractNumId="25" w15:restartNumberingAfterBreak="0">
     <w:nsid w:val="44716C69"/>
     <w:multiLevelType w:val="multilevel"/>
     <w:tmpl w:val="929E2774"/>
@@ -23334,7 +23780,7 @@
       </w:pPr>
     </w:lvl>
   </w:abstractNum>
-  <w:abstractNum w:abstractNumId="24" w15:restartNumberingAfterBreak="0">
+  <w:abstractNum w:abstractNumId="26" w15:restartNumberingAfterBreak="0">
     <w:nsid w:val="4BCC2240"/>
     <w:multiLevelType w:val="multilevel"/>
     <w:tmpl w:val="06F4FCCE"/>
@@ -23450,7 +23896,7 @@
       </w:rPr>
     </w:lvl>
   </w:abstractNum>
-  <w:abstractNum w:abstractNumId="25" w15:restartNumberingAfterBreak="0">
+  <w:abstractNum w:abstractNumId="27" w15:restartNumberingAfterBreak="0">
     <w:nsid w:val="4E985C01"/>
     <w:multiLevelType w:val="hybridMultilevel"/>
     <w:tmpl w:val="5C12879C"/>
@@ -23536,7 +23982,7 @@
       </w:pPr>
     </w:lvl>
   </w:abstractNum>
-  <w:abstractNum w:abstractNumId="26" w15:restartNumberingAfterBreak="0">
+  <w:abstractNum w:abstractNumId="28" w15:restartNumberingAfterBreak="0">
     <w:nsid w:val="51A26DA2"/>
     <w:multiLevelType w:val="hybridMultilevel"/>
     <w:tmpl w:val="8868A66E"/>
@@ -23622,7 +24068,7 @@
       </w:pPr>
     </w:lvl>
   </w:abstractNum>
-  <w:abstractNum w:abstractNumId="27" w15:restartNumberingAfterBreak="0">
+  <w:abstractNum w:abstractNumId="29" w15:restartNumberingAfterBreak="0">
     <w:nsid w:val="54CF4E02"/>
     <w:multiLevelType w:val="hybridMultilevel"/>
     <w:tmpl w:val="F800A3CC"/>
@@ -23714,7 +24160,7 @@
       </w:pPr>
     </w:lvl>
   </w:abstractNum>
-  <w:abstractNum w:abstractNumId="28" w15:restartNumberingAfterBreak="0">
+  <w:abstractNum w:abstractNumId="30" w15:restartNumberingAfterBreak="0">
     <w:nsid w:val="55A0161C"/>
     <w:multiLevelType w:val="hybridMultilevel"/>
     <w:tmpl w:val="5C12879C"/>
@@ -23800,7 +24246,7 @@
       </w:pPr>
     </w:lvl>
   </w:abstractNum>
-  <w:abstractNum w:abstractNumId="29" w15:restartNumberingAfterBreak="0">
+  <w:abstractNum w:abstractNumId="31" w15:restartNumberingAfterBreak="0">
     <w:nsid w:val="581F7255"/>
     <w:multiLevelType w:val="hybridMultilevel"/>
     <w:tmpl w:val="A58A1E68"/>
@@ -23892,7 +24338,7 @@
       </w:pPr>
     </w:lvl>
   </w:abstractNum>
-  <w:abstractNum w:abstractNumId="30" w15:restartNumberingAfterBreak="0">
+  <w:abstractNum w:abstractNumId="32" w15:restartNumberingAfterBreak="0">
     <w:nsid w:val="5F841B74"/>
     <w:multiLevelType w:val="hybridMultilevel"/>
     <w:tmpl w:val="4104A4D0"/>
@@ -23984,7 +24430,7 @@
       </w:pPr>
     </w:lvl>
   </w:abstractNum>
-  <w:abstractNum w:abstractNumId="31" w15:restartNumberingAfterBreak="0">
+  <w:abstractNum w:abstractNumId="33" w15:restartNumberingAfterBreak="0">
     <w:nsid w:val="60223379"/>
     <w:multiLevelType w:val="multilevel"/>
     <w:tmpl w:val="9E34B8EC"/>
@@ -24081,7 +24527,7 @@
       </w:pPr>
     </w:lvl>
   </w:abstractNum>
-  <w:abstractNum w:abstractNumId="32" w15:restartNumberingAfterBreak="0">
+  <w:abstractNum w:abstractNumId="34" w15:restartNumberingAfterBreak="0">
     <w:nsid w:val="60D62F98"/>
     <w:multiLevelType w:val="hybridMultilevel"/>
     <w:tmpl w:val="5C12879C"/>
@@ -24167,7 +24613,7 @@
       </w:pPr>
     </w:lvl>
   </w:abstractNum>
-  <w:abstractNum w:abstractNumId="33" w15:restartNumberingAfterBreak="0">
+  <w:abstractNum w:abstractNumId="35" w15:restartNumberingAfterBreak="0">
     <w:nsid w:val="64B82B11"/>
     <w:multiLevelType w:val="hybridMultilevel"/>
     <w:tmpl w:val="A69C2456"/>
@@ -24280,7 +24726,7 @@
       </w:rPr>
     </w:lvl>
   </w:abstractNum>
-  <w:abstractNum w:abstractNumId="34" w15:restartNumberingAfterBreak="0">
+  <w:abstractNum w:abstractNumId="36" w15:restartNumberingAfterBreak="0">
     <w:nsid w:val="6AA62C6C"/>
     <w:multiLevelType w:val="hybridMultilevel"/>
     <w:tmpl w:val="F800A3CC"/>
@@ -24372,7 +24818,7 @@
       </w:pPr>
     </w:lvl>
   </w:abstractNum>
-  <w:abstractNum w:abstractNumId="35" w15:restartNumberingAfterBreak="0">
+  <w:abstractNum w:abstractNumId="37" w15:restartNumberingAfterBreak="0">
     <w:nsid w:val="6BBD785C"/>
     <w:multiLevelType w:val="multilevel"/>
     <w:tmpl w:val="9E34B8EC"/>
@@ -24469,7 +24915,7 @@
       </w:pPr>
     </w:lvl>
   </w:abstractNum>
-  <w:abstractNum w:abstractNumId="36" w15:restartNumberingAfterBreak="0">
+  <w:abstractNum w:abstractNumId="38" w15:restartNumberingAfterBreak="0">
     <w:nsid w:val="6EFE481D"/>
     <w:multiLevelType w:val="multilevel"/>
     <w:tmpl w:val="9E34B8EC"/>
@@ -24566,7 +25012,7 @@
       </w:pPr>
     </w:lvl>
   </w:abstractNum>
-  <w:abstractNum w:abstractNumId="37" w15:restartNumberingAfterBreak="0">
+  <w:abstractNum w:abstractNumId="39" w15:restartNumberingAfterBreak="0">
     <w:nsid w:val="6F2E783F"/>
     <w:multiLevelType w:val="hybridMultilevel"/>
     <w:tmpl w:val="8868A66E"/>
@@ -24652,7 +25098,7 @@
       </w:pPr>
     </w:lvl>
   </w:abstractNum>
-  <w:abstractNum w:abstractNumId="38" w15:restartNumberingAfterBreak="0">
+  <w:abstractNum w:abstractNumId="40" w15:restartNumberingAfterBreak="0">
     <w:nsid w:val="70912C47"/>
     <w:multiLevelType w:val="hybridMultilevel"/>
     <w:tmpl w:val="5C12879C"/>
@@ -24738,7 +25184,7 @@
       </w:pPr>
     </w:lvl>
   </w:abstractNum>
-  <w:abstractNum w:abstractNumId="39" w15:restartNumberingAfterBreak="0">
+  <w:abstractNum w:abstractNumId="41" w15:restartNumberingAfterBreak="0">
     <w:nsid w:val="79C84322"/>
     <w:multiLevelType w:val="hybridMultilevel"/>
     <w:tmpl w:val="A58A1E68"/>
@@ -24830,7 +25276,7 @@
       </w:pPr>
     </w:lvl>
   </w:abstractNum>
-  <w:abstractNum w:abstractNumId="40" w15:restartNumberingAfterBreak="0">
+  <w:abstractNum w:abstractNumId="42" w15:restartNumberingAfterBreak="0">
     <w:nsid w:val="7C103D1A"/>
     <w:multiLevelType w:val="multilevel"/>
     <w:tmpl w:val="929E2774"/>
@@ -24925,138 +25371,136 @@
     </w:lvl>
   </w:abstractNum>
   <w:num w:numId="1">
-    <w:abstractNumId w:val="24"/>
+    <w:abstractNumId w:val="26"/>
   </w:num>
   <w:num w:numId="2">
-    <w:abstractNumId w:val="3"/>
+    <w:abstractNumId w:val="4"/>
   </w:num>
   <w:num w:numId="3">
-    <w:abstractNumId w:val="14"/>
+    <w:abstractNumId w:val="15"/>
   </w:num>
   <w:num w:numId="4">
-    <w:abstractNumId w:val="9"/>
+    <w:abstractNumId w:val="10"/>
   </w:num>
   <w:num w:numId="5">
-    <w:abstractNumId w:val="8"/>
+    <w:abstractNumId w:val="9"/>
   </w:num>
   <w:num w:numId="6">
     <w:abstractNumId w:val="0"/>
   </w:num>
   <w:num w:numId="7">
-    <w:abstractNumId w:val="19"/>
+    <w:abstractNumId w:val="20"/>
   </w:num>
   <w:num w:numId="8">
-    <w:abstractNumId w:val="39"/>
+    <w:abstractNumId w:val="41"/>
   </w:num>
   <w:num w:numId="9">
-    <w:abstractNumId w:val="21"/>
+    <w:abstractNumId w:val="23"/>
   </w:num>
   <w:num w:numId="10">
-    <w:abstractNumId w:val="7"/>
+    <w:abstractNumId w:val="8"/>
   </w:num>
   <w:num w:numId="11">
-    <w:abstractNumId w:val="23"/>
+    <w:abstractNumId w:val="25"/>
   </w:num>
   <w:num w:numId="12">
-    <w:abstractNumId w:val="17"/>
+    <w:abstractNumId w:val="18"/>
   </w:num>
   <w:num w:numId="13">
     <w:abstractNumId w:val="1"/>
   </w:num>
   <w:num w:numId="14">
-    <w:abstractNumId w:val="16"/>
+    <w:abstractNumId w:val="17"/>
   </w:num>
   <w:num w:numId="15">
-    <w:abstractNumId w:val="10"/>
+    <w:abstractNumId w:val="11"/>
   </w:num>
   <w:num w:numId="16">
-    <w:abstractNumId w:val="22"/>
+    <w:abstractNumId w:val="24"/>
   </w:num>
   <w:num w:numId="17">
     <w:abstractNumId w:val="2"/>
   </w:num>
   <w:num w:numId="18">
-    <w:abstractNumId w:val="26"/>
+    <w:abstractNumId w:val="28"/>
   </w:num>
   <w:num w:numId="19">
-    <w:abstractNumId w:val="18"/>
+    <w:abstractNumId w:val="19"/>
   </w:num>
   <w:num w:numId="20">
+    <w:abstractNumId w:val="39"/>
+  </w:num>
+  <w:num w:numId="21">
+    <w:abstractNumId w:val="42"/>
+  </w:num>
+  <w:num w:numId="22">
+    <w:abstractNumId w:val="16"/>
+  </w:num>
+  <w:num w:numId="23">
+    <w:abstractNumId w:val="6"/>
+  </w:num>
+  <w:num w:numId="24">
+    <w:abstractNumId w:val="30"/>
+  </w:num>
+  <w:num w:numId="25">
+    <w:abstractNumId w:val="38"/>
+  </w:num>
+  <w:num w:numId="26">
+    <w:abstractNumId w:val="32"/>
+  </w:num>
+  <w:num w:numId="27">
     <w:abstractNumId w:val="37"/>
   </w:num>
-  <w:num w:numId="21">
+  <w:num w:numId="28">
+    <w:abstractNumId w:val="33"/>
+  </w:num>
+  <w:num w:numId="29">
+    <w:abstractNumId w:val="27"/>
+  </w:num>
+  <w:num w:numId="30">
     <w:abstractNumId w:val="40"/>
   </w:num>
-  <w:num w:numId="22">
-    <w:abstractNumId w:val="15"/>
+  <w:num w:numId="31">
+    <w:abstractNumId w:val="34"/>
   </w:num>
-  <w:num w:numId="23">
+  <w:num w:numId="32">
+    <w:abstractNumId w:val="35"/>
+  </w:num>
+  <w:num w:numId="33">
+    <w:abstractNumId w:val="21"/>
+  </w:num>
+  <w:num w:numId="34">
+    <w:abstractNumId w:val="13"/>
+  </w:num>
+  <w:num w:numId="35">
+    <w:abstractNumId w:val="29"/>
+  </w:num>
+  <w:num w:numId="36">
+    <w:abstractNumId w:val="31"/>
+  </w:num>
+  <w:num w:numId="37">
+    <w:abstractNumId w:val="12"/>
+  </w:num>
+  <w:num w:numId="38">
+    <w:abstractNumId w:val="7"/>
+  </w:num>
+  <w:num w:numId="39">
+    <w:abstractNumId w:val="36"/>
+  </w:num>
+  <w:num w:numId="40">
+    <w:abstractNumId w:val="14"/>
+  </w:num>
+  <w:num w:numId="41">
     <w:abstractNumId w:val="5"/>
   </w:num>
-  <w:num w:numId="24">
-    <w:abstractNumId w:val="28"/>
+  <w:num w:numId="42">
+    <w:abstractNumId w:val="22"/>
   </w:num>
-  <w:num w:numId="25">
-    <w:abstractNumId w:val="36"/>
-  </w:num>
-  <w:num w:numId="26">
-    <w:abstractNumId w:val="30"/>
-  </w:num>
-  <w:num w:numId="27">
-    <w:abstractNumId w:val="35"/>
-  </w:num>
-  <w:num w:numId="28">
-    <w:abstractNumId w:val="31"/>
-  </w:num>
-  <w:num w:numId="29">
-    <w:abstractNumId w:val="25"/>
-  </w:num>
-  <w:num w:numId="30">
-    <w:abstractNumId w:val="38"/>
-  </w:num>
-  <w:num w:numId="31">
-    <w:abstractNumId w:val="32"/>
-  </w:num>
-  <w:num w:numId="32">
-    <w:abstractNumId w:val="33"/>
-  </w:num>
-  <w:num w:numId="33">
-    <w:abstractNumId w:val="20"/>
-  </w:num>
-  <w:num w:numId="34">
-    <w:abstractNumId w:val="12"/>
-  </w:num>
-  <w:num w:numId="35">
-    <w:abstractNumId w:val="27"/>
-  </w:num>
-  <w:num w:numId="36">
-    <w:abstractNumId w:val="29"/>
-  </w:num>
-  <w:num w:numId="37">
-    <w:abstractNumId w:val="11"/>
-  </w:num>
-  <w:num w:numId="38">
-    <w:abstractNumId w:val="6"/>
-  </w:num>
-  <w:num w:numId="39">
-    <w:abstractNumId w:val="34"/>
-  </w:num>
-  <w:num w:numId="40">
-    <w:abstractNumId w:val="13"/>
-  </w:num>
-  <w:num w:numId="41">
-    <w:abstractNumId w:val="4"/>
+  <w:num w:numId="43">
+    <w:abstractNumId w:val="3"/>
   </w:num>
   <w:numIdMacAtCleanup w:val="11"/>
 </w:numbering>
-</file>
-
-<file path=word/people.xml><?xml version="1.0" encoding="utf-8"?>
-<w15:people xmlns:wpc="http://schemas.microsoft.com/office/word/2010/wordprocessingCanvas" xmlns:cx="http://schemas.microsoft.com/office/drawing/2014/chartex" xmlns:cx1="http://schemas.microsoft.com/office/drawing/2015/9/8/chartex" xmlns:cx2="http://schemas.microsoft.com/office/drawing/2015/10/21/chartex" xmlns:cx3="http://schemas.microsoft.com/office/drawing/2016/5/9/chartex" xmlns:cx4="http://schemas.microsoft.com/office/drawing/2016/5/10/chartex" xmlns:cx5="http://schemas.microsoft.com/office/drawing/2016/5/11/chartex" xmlns:mc="http://schemas.openxmlformats.org/markup-compatibility/2006" xmlns:o="urn:schemas-microsoft-com:office:office" xmlns:r="http://schemas.openxmlformats.org/officeDocument/2006/relationships" xmlns:m="http://schemas.openxmlformats.org/officeDocument/2006/math" xmlns:v="urn:schemas-microsoft-com:vml" xmlns:wp14="http://schemas.microsoft.com/office/word/2010/wordprocessingDrawing" xmlns:wp="http://schemas.openxmlformats.org/drawingml/2006/wordprocessingDrawing" xmlns:w10="urn:schemas-microsoft-com:office:word" xmlns:w="http://schemas.openxmlformats.org/wordprocessingml/2006/main" xmlns:w14="http://schemas.microsoft.com/office/word/2010/wordml" xmlns:w15="http://schemas.microsoft.com/office/word/2012/wordml" xmlns:w16se="http://schemas.microsoft.com/office/word/2015/wordml/symex" xmlns:wpg="http://schemas.microsoft.com/office/word/2010/wordprocessingGroup" xmlns:wpi="http://schemas.microsoft.com/office/word/2010/wordprocessingInk" xmlns:wne="http://schemas.microsoft.com/office/word/2006/wordml" xmlns:wps="http://schemas.microsoft.com/office/word/2010/wordprocessingShape" mc:Ignorable="w14 w15 w16se wp14">
-  <w15:person w15:author="Williams Tim">
-    <w15:presenceInfo w15:providerId="AD" w15:userId="S-1-5-21-2027240512-352727985-924725345-103019"/>
-  </w15:person>
-</w15:people>
 </file>
 
 <file path=word/styles.xml><?xml version="1.0" encoding="utf-8"?>
@@ -25589,7 +26033,6 @@
   <w:style w:type="character" w:default="1" w:styleId="DefaultParagraphFont">
     <w:name w:val="Default Paragraph Font"/>
     <w:uiPriority w:val="1"/>
-    <w:semiHidden/>
     <w:unhideWhenUsed/>
   </w:style>
   <w:style w:type="table" w:default="1" w:styleId="TableNormal">
@@ -26544,7 +26987,7 @@
 </file>
 
 <file path=customXml/itemProps1.xml><?xml version="1.0" encoding="utf-8"?>
-<ds:datastoreItem xmlns:ds="http://schemas.openxmlformats.org/officeDocument/2006/customXml" ds:itemID="{F5C9732C-CBAE-4B22-85A0-8CFE4D566EEC}">
+<ds:datastoreItem xmlns:ds="http://schemas.openxmlformats.org/officeDocument/2006/customXml" ds:itemID="{F4AD6BE5-3479-406A-9A97-51035AE86B96}">
   <ds:schemaRefs>
     <ds:schemaRef ds:uri="http://schemas.openxmlformats.org/officeDocument/2006/bibliography"/>
   </ds:schemaRefs>

</xml_diff>

<commit_message>
Not sure something is updated
</commit_message>
<xml_diff>
--- a/CSS2018/doc/LDWorkshopExercises.docx
+++ b/CSS2018/doc/LDWorkshopExercises.docx
@@ -3530,10 +3530,10 @@
                   <v:path o:extrusionok="f" gradientshapeok="t" o:connecttype="rect"/>
                   <o:lock v:ext="edit" aspectratio="t"/>
                 </v:shapetype>
-                <v:shape id="_x0000_i1025" type="#_x0000_t75" style="width:37.65pt;height:25.95pt" o:ole="">
+                <v:shape id="_x0000_i1025" type="#_x0000_t75" style="width:37.55pt;height:25.65pt" o:ole="">
                   <v:imagedata r:id="rId9" o:title=""/>
                 </v:shape>
-                <o:OLEObject Type="Embed" ProgID="PBrush" ShapeID="_x0000_i1025" DrawAspect="Content" ObjectID="_1579874610" r:id="rId10"/>
+                <o:OLEObject Type="Embed" ProgID="PBrush" ShapeID="_x0000_i1025" DrawAspect="Content" ObjectID="_1579894137" r:id="rId10"/>
               </w:object>
             </w:r>
           </w:p>
@@ -4447,10 +4447,10 @@
             </w:pPr>
             <w:r>
               <w:object w:dxaOrig="4536" w:dyaOrig="3300" w14:anchorId="6CB7303B">
-                <v:shape id="_x0000_i1026" type="#_x0000_t75" style="width:41.85pt;height:30.15pt" o:ole="">
+                <v:shape id="_x0000_i1026" type="#_x0000_t75" style="width:41.95pt;height:30.05pt" o:ole="">
                   <v:imagedata r:id="rId9" o:title=""/>
                 </v:shape>
-                <o:OLEObject Type="Embed" ProgID="PBrush" ShapeID="_x0000_i1026" DrawAspect="Content" ObjectID="_1579874611" r:id="rId15"/>
+                <o:OLEObject Type="Embed" ProgID="PBrush" ShapeID="_x0000_i1026" DrawAspect="Content" ObjectID="_1579894138" r:id="rId15"/>
               </w:object>
             </w:r>
             <w:r>
@@ -8426,10 +8426,10 @@
             </w:r>
             <w:r>
               <w:object w:dxaOrig="960" w:dyaOrig="255" w14:anchorId="076B29D9">
-                <v:shape id="_x0000_i1027" type="#_x0000_t75" style="width:47.7pt;height:13.4pt" o:ole="">
+                <v:shape id="_x0000_i1027" type="#_x0000_t75" style="width:47.6pt;height:13.15pt" o:ole="">
                   <v:imagedata r:id="rId22" o:title=""/>
                 </v:shape>
-                <o:OLEObject Type="Embed" ProgID="PBrush" ShapeID="_x0000_i1027" DrawAspect="Content" ObjectID="_1579874612" r:id="rId23"/>
+                <o:OLEObject Type="Embed" ProgID="PBrush" ShapeID="_x0000_i1027" DrawAspect="Content" ObjectID="_1579894139" r:id="rId23"/>
               </w:object>
             </w:r>
             <w:r>
@@ -13836,10 +13836,10 @@
             </w:r>
             <w:r>
               <w:object w:dxaOrig="960" w:dyaOrig="255" w14:anchorId="0B876356">
-                <v:shape id="_x0000_i1028" type="#_x0000_t75" style="width:47.7pt;height:12.55pt" o:ole="">
+                <v:shape id="_x0000_i1028" type="#_x0000_t75" style="width:47.6pt;height:12.5pt" o:ole="">
                   <v:imagedata r:id="rId22" o:title=""/>
                 </v:shape>
-                <o:OLEObject Type="Embed" ProgID="PBrush" ShapeID="_x0000_i1028" DrawAspect="Content" ObjectID="_1579874613" r:id="rId24"/>
+                <o:OLEObject Type="Embed" ProgID="PBrush" ShapeID="_x0000_i1028" DrawAspect="Content" ObjectID="_1579894140" r:id="rId24"/>
               </w:object>
             </w:r>
             <w:r>
@@ -14618,10 +14618,10 @@
             </w:pPr>
             <w:r>
               <w:object w:dxaOrig="4536" w:dyaOrig="3300" w14:anchorId="224D5B3F">
-                <v:shape id="_x0000_i1029" type="#_x0000_t75" style="width:41.85pt;height:30.15pt" o:ole="">
+                <v:shape id="_x0000_i1029" type="#_x0000_t75" style="width:41.95pt;height:30.05pt" o:ole="">
                   <v:imagedata r:id="rId9" o:title=""/>
                 </v:shape>
-                <o:OLEObject Type="Embed" ProgID="PBrush" ShapeID="_x0000_i1029" DrawAspect="Content" ObjectID="_1579874614" r:id="rId26"/>
+                <o:OLEObject Type="Embed" ProgID="PBrush" ShapeID="_x0000_i1029" DrawAspect="Content" ObjectID="_1579894141" r:id="rId26"/>
               </w:object>
             </w:r>
             <w:r>
@@ -15729,8 +15729,6 @@
           <w:br/>
         </w:r>
       </w:ins>
-      <w:bookmarkStart w:id="32" w:name="_GoBack"/>
-      <w:bookmarkEnd w:id="32"/>
       <w:r>
         <w:t>F</w:t>
       </w:r>
@@ -16001,8 +15999,8 @@
         <w:spacing w:before="120"/>
         <w:ind w:left="0" w:firstLine="0"/>
       </w:pPr>
-      <w:bookmarkStart w:id="33" w:name="_Toc505860318"/>
-      <w:bookmarkStart w:id="34" w:name="_Ref505928637"/>
+      <w:bookmarkStart w:id="32" w:name="_Toc505860318"/>
+      <w:bookmarkStart w:id="33" w:name="_Ref505928637"/>
       <w:r>
         <w:t>How many people</w:t>
       </w:r>
@@ -16041,8 +16039,8 @@
       <w:r>
         <w:t>?</w:t>
       </w:r>
+      <w:bookmarkEnd w:id="32"/>
       <w:bookmarkEnd w:id="33"/>
-      <w:bookmarkEnd w:id="34"/>
       <w:r>
         <w:t xml:space="preserve"> </w:t>
       </w:r>
@@ -16234,9 +16232,9 @@
         <w:spacing w:before="120"/>
         <w:ind w:left="0" w:firstLine="0"/>
       </w:pPr>
-      <w:bookmarkStart w:id="35" w:name="_Toc505860319"/>
-      <w:bookmarkStart w:id="36" w:name="_Ref505931574"/>
-      <w:bookmarkStart w:id="37" w:name="_Ref505933907"/>
+      <w:bookmarkStart w:id="34" w:name="_Toc505860319"/>
+      <w:bookmarkStart w:id="35" w:name="_Ref505931574"/>
+      <w:bookmarkStart w:id="36" w:name="_Ref505933907"/>
       <w:r>
         <w:t>Find the names of people who</w:t>
       </w:r>
@@ -16258,9 +16256,9 @@
       <w:r>
         <w:t>.</w:t>
       </w:r>
+      <w:bookmarkEnd w:id="34"/>
       <w:bookmarkEnd w:id="35"/>
       <w:bookmarkEnd w:id="36"/>
-      <w:bookmarkEnd w:id="37"/>
       <w:r>
         <w:t xml:space="preserve">  </w:t>
       </w:r>
@@ -16904,7 +16902,7 @@
         <w:spacing w:before="120"/>
         <w:ind w:left="0" w:firstLine="0"/>
       </w:pPr>
-      <w:bookmarkStart w:id="38" w:name="_Toc505860320"/>
+      <w:bookmarkStart w:id="37" w:name="_Toc505860320"/>
       <w:r>
         <w:t xml:space="preserve">List the names of the people </w:t>
       </w:r>
@@ -16914,7 +16912,7 @@
       <w:r>
         <w:t>treatment type.</w:t>
       </w:r>
-      <w:bookmarkEnd w:id="38"/>
+      <w:bookmarkEnd w:id="37"/>
     </w:p>
     <w:p>
       <w:pPr>
@@ -18024,10 +18022,10 @@
             </w:pPr>
             <w:r>
               <w:object w:dxaOrig="4536" w:dyaOrig="3300" w14:anchorId="522AC197">
-                <v:shape id="_x0000_i1030" type="#_x0000_t75" style="width:41.85pt;height:30.15pt" o:ole="">
+                <v:shape id="_x0000_i1030" type="#_x0000_t75" style="width:41.95pt;height:30.05pt" o:ole="">
                   <v:imagedata r:id="rId9" o:title=""/>
                 </v:shape>
-                <o:OLEObject Type="Embed" ProgID="PBrush" ShapeID="_x0000_i1030" DrawAspect="Content" ObjectID="_1579874615" r:id="rId35"/>
+                <o:OLEObject Type="Embed" ProgID="PBrush" ShapeID="_x0000_i1030" DrawAspect="Content" ObjectID="_1579894142" r:id="rId35"/>
               </w:object>
             </w:r>
             <w:r>
@@ -18141,11 +18139,11 @@
         <w:spacing w:before="120"/>
         <w:ind w:left="0" w:firstLine="0"/>
       </w:pPr>
-      <w:bookmarkStart w:id="39" w:name="_Toc505860321"/>
+      <w:bookmarkStart w:id="38" w:name="_Toc505860321"/>
       <w:r>
         <w:t>Ontology</w:t>
       </w:r>
-      <w:bookmarkEnd w:id="39"/>
+      <w:bookmarkEnd w:id="38"/>
       <w:r>
         <w:t xml:space="preserve">  </w:t>
       </w:r>
@@ -18174,11 +18172,11 @@
         <w:spacing w:before="120"/>
         <w:ind w:left="0" w:firstLine="0"/>
       </w:pPr>
-      <w:bookmarkStart w:id="40" w:name="_Toc505860322"/>
+      <w:bookmarkStart w:id="39" w:name="_Toc505860322"/>
       <w:r>
         <w:t>Review the Ontology</w:t>
       </w:r>
-      <w:bookmarkEnd w:id="40"/>
+      <w:bookmarkEnd w:id="39"/>
     </w:p>
     <w:p>
       <w:pPr>
@@ -18246,7 +18244,7 @@
         <w:spacing w:before="120"/>
         <w:ind w:left="0" w:firstLine="0"/>
       </w:pPr>
-      <w:bookmarkStart w:id="41" w:name="_Toc505860323"/>
+      <w:bookmarkStart w:id="40" w:name="_Toc505860323"/>
       <w:r>
         <w:t>Add the Ontology</w:t>
       </w:r>
@@ -18264,7 +18262,7 @@
       <w:r>
         <w:t xml:space="preserve"> database</w:t>
       </w:r>
-      <w:bookmarkEnd w:id="41"/>
+      <w:bookmarkEnd w:id="40"/>
     </w:p>
     <w:p>
       <w:pPr>
@@ -18495,7 +18493,7 @@
         <w:spacing w:before="120"/>
         <w:ind w:left="0" w:firstLine="0"/>
       </w:pPr>
-      <w:bookmarkStart w:id="42" w:name="_Toc505860324"/>
+      <w:bookmarkStart w:id="41" w:name="_Toc505860324"/>
       <w:r>
         <w:rPr>
           <w:noProof/>
@@ -18574,7 +18572,7 @@
       <w:r>
         <w:t>Explore the data</w:t>
       </w:r>
-      <w:bookmarkEnd w:id="42"/>
+      <w:bookmarkEnd w:id="41"/>
     </w:p>
     <w:p>
       <w:pPr>
@@ -18994,7 +18992,7 @@
         <w:spacing w:before="120"/>
         <w:ind w:left="0" w:firstLine="0"/>
       </w:pPr>
-      <w:bookmarkStart w:id="43" w:name="_Toc505860325"/>
+      <w:bookmarkStart w:id="42" w:name="_Toc505860325"/>
       <w:r>
         <w:t xml:space="preserve">Find the names of </w:t>
       </w:r>
@@ -19021,7 +19019,7 @@
       <w:r>
         <w:t>.</w:t>
       </w:r>
-      <w:bookmarkEnd w:id="43"/>
+      <w:bookmarkEnd w:id="42"/>
     </w:p>
     <w:p>
       <w:pPr>
@@ -19860,7 +19858,7 @@
         <w:spacing w:before="120"/>
         <w:ind w:left="720" w:hanging="720"/>
       </w:pPr>
-      <w:bookmarkStart w:id="44" w:name="_Toc505860326"/>
+      <w:bookmarkStart w:id="43" w:name="_Toc505860326"/>
       <w:r>
         <w:t xml:space="preserve">Write a reasoner-based query to find all </w:t>
       </w:r>
@@ -19879,7 +19877,7 @@
       <w:r>
         <w:t>)</w:t>
       </w:r>
-      <w:bookmarkEnd w:id="44"/>
+      <w:bookmarkEnd w:id="43"/>
       <w:r>
         <w:t xml:space="preserve"> </w:t>
       </w:r>
@@ -19894,13 +19892,28 @@
         <w:ind w:left="720" w:hanging="360"/>
       </w:pPr>
       <w:r>
-        <w:t xml:space="preserve">Write a query that uses the superclass </w:t>
-      </w:r>
-      <w:r>
+        <w:t xml:space="preserve">Write a </w:t>
+      </w:r>
+      <w:r>
+        <w:rPr>
+          <w:highlight w:val="yellow"/>
+        </w:rPr>
+        <w:t xml:space="preserve">query that uses the superclass </w:t>
+      </w:r>
+      <w:r>
+        <w:rPr>
+          <w:highlight w:val="yellow"/>
+        </w:rPr>
         <w:t xml:space="preserve">uses the superclass </w:t>
       </w:r>
       <w:r>
-        <w:t xml:space="preserve">of the </w:t>
+        <w:rPr>
+          <w:highlight w:val="yellow"/>
+        </w:rPr>
+        <w:t>of the</w:t>
+      </w:r>
+      <w:r>
+        <w:t xml:space="preserve"> </w:t>
       </w:r>
       <w:proofErr w:type="spellStart"/>
       <w:r>
@@ -20178,10 +20191,10 @@
             </w:pPr>
             <w:r>
               <w:object w:dxaOrig="4536" w:dyaOrig="3300" w14:anchorId="097EE649">
-                <v:shape id="_x0000_i1031" type="#_x0000_t75" style="width:41.85pt;height:30.15pt" o:ole="">
+                <v:shape id="_x0000_i1031" type="#_x0000_t75" style="width:41.95pt;height:30.05pt" o:ole="">
                   <v:imagedata r:id="rId9" o:title=""/>
                 </v:shape>
-                <o:OLEObject Type="Embed" ProgID="PBrush" ShapeID="_x0000_i1031" DrawAspect="Content" ObjectID="_1579874616" r:id="rId40"/>
+                <o:OLEObject Type="Embed" ProgID="PBrush" ShapeID="_x0000_i1031" DrawAspect="Content" ObjectID="_1579894143" r:id="rId40"/>
               </w:object>
             </w:r>
             <w:r>
@@ -20288,7 +20301,7 @@
         <w:spacing w:before="120"/>
         <w:ind w:left="0" w:firstLine="0"/>
       </w:pPr>
-      <w:bookmarkStart w:id="45" w:name="_Toc505860327"/>
+      <w:bookmarkStart w:id="44" w:name="_Toc505860327"/>
       <w:r>
         <w:t>D</w:t>
       </w:r>
@@ -20298,7 +20311,7 @@
       <w:r>
         <w:t>studies</w:t>
       </w:r>
-      <w:bookmarkEnd w:id="45"/>
+      <w:bookmarkEnd w:id="44"/>
       <w:r>
         <w:t xml:space="preserve"> </w:t>
       </w:r>
@@ -20313,7 +20326,7 @@
         <w:spacing w:before="120"/>
         <w:ind w:left="90" w:firstLine="0"/>
       </w:pPr>
-      <w:bookmarkStart w:id="46" w:name="_Toc505860328"/>
+      <w:bookmarkStart w:id="45" w:name="_Toc505860328"/>
       <w:r>
         <w:t xml:space="preserve">Create </w:t>
       </w:r>
@@ -20323,7 +20336,7 @@
       <w:r>
         <w:t xml:space="preserve"> Data Pool</w:t>
       </w:r>
-      <w:bookmarkEnd w:id="46"/>
+      <w:bookmarkEnd w:id="45"/>
     </w:p>
     <w:p>
       <w:pPr>
@@ -20585,6 +20598,8 @@
         </w:tabs>
         <w:spacing w:before="120"/>
       </w:pPr>
+      <w:bookmarkStart w:id="46" w:name="_GoBack"/>
+      <w:bookmarkEnd w:id="46"/>
     </w:p>
     <w:p>
       <w:pPr>
@@ -21846,10 +21861,10 @@
             </w:pPr>
             <w:r>
               <w:object w:dxaOrig="4536" w:dyaOrig="3300" w14:anchorId="2C03AF32">
-                <v:shape id="_x0000_i1032" type="#_x0000_t75" style="width:41.85pt;height:30.15pt" o:ole="">
+                <v:shape id="_x0000_i1032" type="#_x0000_t75" style="width:41.95pt;height:30.05pt" o:ole="">
                   <v:imagedata r:id="rId9" o:title=""/>
                 </v:shape>
-                <o:OLEObject Type="Embed" ProgID="PBrush" ShapeID="_x0000_i1032" DrawAspect="Content" ObjectID="_1579874617" r:id="rId44"/>
+                <o:OLEObject Type="Embed" ProgID="PBrush" ShapeID="_x0000_i1032" DrawAspect="Content" ObjectID="_1579894144" r:id="rId44"/>
               </w:object>
             </w:r>
             <w:r>
@@ -22330,7 +22345,7 @@
       <w:rPr>
         <w:noProof/>
       </w:rPr>
-      <w:t>11</w:t>
+      <w:t>15</w:t>
     </w:r>
     <w:r>
       <w:fldChar w:fldCharType="end"/>
@@ -28023,7 +28038,7 @@
 </file>
 
 <file path=customXml/itemProps1.xml><?xml version="1.0" encoding="utf-8"?>
-<ds:datastoreItem xmlns:ds="http://schemas.openxmlformats.org/officeDocument/2006/customXml" ds:itemID="{315D97EF-C9C0-4EF1-891B-2D45BF5806B8}">
+<ds:datastoreItem xmlns:ds="http://schemas.openxmlformats.org/officeDocument/2006/customXml" ds:itemID="{D9E9DD58-FE04-40B4-9E11-AB367C123A9D}">
   <ds:schemaRefs>
     <ds:schemaRef ds:uri="http://schemas.openxmlformats.org/officeDocument/2006/bibliography"/>
   </ds:schemaRefs>

</xml_diff>

<commit_message>
shorter IRIs for treatment. Updates to ontologies and .rq files.
</commit_message>
<xml_diff>
--- a/CSS2018/doc/LDWorkshopExercises.docx
+++ b/CSS2018/doc/LDWorkshopExercises.docx
@@ -3514,7 +3514,7 @@
                 <v:shape id="_x0000_i1025" type="#_x0000_t75" style="width:37.5pt;height:26.25pt" o:ole="">
                   <v:imagedata r:id="rId9" o:title=""/>
                 </v:shape>
-                <o:OLEObject Type="Embed" ProgID="PBrush" ShapeID="_x0000_i1025" DrawAspect="Content" ObjectID="_1579928371" r:id="rId10"/>
+                <o:OLEObject Type="Embed" ProgID="PBrush" ShapeID="_x0000_i1025" DrawAspect="Content" ObjectID="_1579930384" r:id="rId10"/>
               </w:object>
             </w:r>
           </w:p>
@@ -4138,6 +4138,7 @@
         </w:rPr>
         <w:t xml:space="preserve">  </w:t>
       </w:r>
+      <w:proofErr w:type="spellStart"/>
       <w:r>
         <w:rPr>
           <w:rFonts w:ascii="Courier New" w:hAnsi="Courier New" w:cs="Courier New"/>
@@ -4154,6 +4155,7 @@
         </w:rPr>
         <w:t>ldw</w:t>
       </w:r>
+      <w:proofErr w:type="spellEnd"/>
       <w:r>
         <w:t xml:space="preserve"> </w:t>
       </w:r>
@@ -4421,7 +4423,7 @@
                 <v:shape id="_x0000_i1026" type="#_x0000_t75" style="width:42pt;height:30pt" o:ole="">
                   <v:imagedata r:id="rId9" o:title=""/>
                 </v:shape>
-                <o:OLEObject Type="Embed" ProgID="PBrush" ShapeID="_x0000_i1026" DrawAspect="Content" ObjectID="_1579928372" r:id="rId15"/>
+                <o:OLEObject Type="Embed" ProgID="PBrush" ShapeID="_x0000_i1026" DrawAspect="Content" ObjectID="_1579930385" r:id="rId15"/>
               </w:object>
             </w:r>
             <w:r>
@@ -4629,10 +4631,18 @@
         <w:t>i</w:t>
       </w:r>
       <w:r>
-        <w:t>ck on "Gra</w:t>
-      </w:r>
-      <w:r>
-        <w:t xml:space="preserve">phEditor" on the shortcuts bar. </w:t>
+        <w:t>ck on "</w:t>
+      </w:r>
+      <w:proofErr w:type="spellStart"/>
+      <w:r>
+        <w:t>Gra</w:t>
+      </w:r>
+      <w:r>
+        <w:t>phEditor</w:t>
+      </w:r>
+      <w:proofErr w:type="spellEnd"/>
+      <w:r>
+        <w:t xml:space="preserve">" on the shortcuts bar. </w:t>
       </w:r>
       <w:r>
         <w:rPr>
@@ -5027,9 +5037,11 @@
             </w:tcBorders>
           </w:tcPr>
           <w:p>
+            <w:proofErr w:type="spellStart"/>
             <w:r>
               <w:t>eg</w:t>
             </w:r>
+            <w:proofErr w:type="spellEnd"/>
           </w:p>
         </w:tc>
         <w:tc>
@@ -5470,9 +5482,11 @@
             <w:pPr>
               <w:ind w:right="-642"/>
             </w:pPr>
+            <w:proofErr w:type="spellStart"/>
             <w:r>
               <w:t>ncit</w:t>
             </w:r>
+            <w:proofErr w:type="spellEnd"/>
           </w:p>
         </w:tc>
       </w:tr>
@@ -5638,9 +5652,11 @@
             </w:tcBorders>
           </w:tcPr>
           <w:p>
+            <w:proofErr w:type="spellStart"/>
             <w:r>
               <w:t>ncit</w:t>
             </w:r>
+            <w:proofErr w:type="spellEnd"/>
           </w:p>
         </w:tc>
         <w:tc>
@@ -6081,9 +6097,11 @@
             <w:pPr>
               <w:ind w:right="-642"/>
             </w:pPr>
+            <w:proofErr w:type="spellStart"/>
             <w:r>
               <w:t>ncit</w:t>
             </w:r>
+            <w:proofErr w:type="spellEnd"/>
           </w:p>
         </w:tc>
       </w:tr>
@@ -6263,9 +6281,11 @@
             </w:tcBorders>
           </w:tcPr>
           <w:p>
+            <w:proofErr w:type="spellStart"/>
             <w:r>
               <w:t>eg</w:t>
             </w:r>
+            <w:proofErr w:type="spellEnd"/>
           </w:p>
         </w:tc>
         <w:tc>
@@ -6587,9 +6607,11 @@
             </w:tcBorders>
           </w:tcPr>
           <w:p>
+            <w:proofErr w:type="spellStart"/>
             <w:r>
               <w:t>eg</w:t>
             </w:r>
+            <w:proofErr w:type="spellEnd"/>
           </w:p>
         </w:tc>
         <w:tc>
@@ -6871,6 +6893,7 @@
       <w:r>
         <w:t>rm (</w:t>
       </w:r>
+      <w:proofErr w:type="spellStart"/>
       <w:r>
         <w:rPr>
           <w:b/>
@@ -6911,7 +6934,15 @@
           <w:i/>
           <w:highlight w:val="yellow"/>
         </w:rPr>
-        <w:t>n-n</w:t>
+        <w:t>n</w:t>
+      </w:r>
+      <w:proofErr w:type="spellEnd"/>
+      <w:r>
+        <w:rPr>
+          <w:i/>
+          <w:highlight w:val="yellow"/>
+        </w:rPr>
+        <w:t>-n</w:t>
       </w:r>
       <w:r>
         <w:t>)</w:t>
@@ -7183,9 +7214,11 @@
             <w:pPr>
               <w:ind w:left="71" w:right="-642"/>
             </w:pPr>
+            <w:proofErr w:type="spellStart"/>
             <w:r>
               <w:t>eg</w:t>
             </w:r>
+            <w:proofErr w:type="spellEnd"/>
           </w:p>
         </w:tc>
         <w:tc>
@@ -7245,9 +7278,11 @@
             <w:pPr>
               <w:ind w:left="71"/>
             </w:pPr>
+            <w:proofErr w:type="spellStart"/>
             <w:r>
               <w:t>trtArm</w:t>
             </w:r>
+            <w:proofErr w:type="spellEnd"/>
           </w:p>
         </w:tc>
         <w:tc>
@@ -7342,6 +7377,7 @@
       <w:r>
         <w:t xml:space="preserve">There should now be one </w:t>
       </w:r>
+      <w:proofErr w:type="spellStart"/>
       <w:r>
         <w:rPr>
           <w:b/>
@@ -7374,6 +7410,7 @@
         </w:rPr>
         <w:t>rm</w:t>
       </w:r>
+      <w:proofErr w:type="spellEnd"/>
       <w:r>
         <w:t xml:space="preserve"> link to each of the </w:t>
       </w:r>
@@ -7436,6 +7473,7 @@
       <w:r>
         <w:t xml:space="preserve"> to represent </w:t>
       </w:r>
+      <w:proofErr w:type="spellStart"/>
       <w:r>
         <w:rPr>
           <w:b/>
@@ -7450,6 +7488,7 @@
         </w:rPr>
         <w:t>Arm</w:t>
       </w:r>
+      <w:proofErr w:type="spellEnd"/>
       <w:r>
         <w:t xml:space="preserve"> and</w:t>
       </w:r>
@@ -7458,15 +7497,24 @@
           <w:b/>
           <w:color w:val="002060"/>
         </w:rPr>
-        <w:t xml:space="preserve"> Active</w:t>
-      </w:r>
+        <w:t xml:space="preserve"> </w:t>
+      </w:r>
+      <w:proofErr w:type="spellStart"/>
       <w:r>
         <w:rPr>
           <w:b/>
           <w:color w:val="002060"/>
         </w:rPr>
+        <w:t>Active</w:t>
+      </w:r>
+      <w:r>
+        <w:rPr>
+          <w:b/>
+          <w:color w:val="002060"/>
+        </w:rPr>
         <w:t>Arm</w:t>
       </w:r>
+      <w:proofErr w:type="spellEnd"/>
       <w:r>
         <w:rPr>
           <w:b/>
@@ -7533,9 +7581,11 @@
             </w:tcBorders>
           </w:tcPr>
           <w:p>
+            <w:proofErr w:type="spellStart"/>
             <w:r>
               <w:t>eg</w:t>
             </w:r>
+            <w:proofErr w:type="spellEnd"/>
           </w:p>
         </w:tc>
         <w:tc>
@@ -7645,9 +7695,11 @@
                 <w:highlight w:val="yellow"/>
               </w:rPr>
             </w:pPr>
+            <w:proofErr w:type="spellStart"/>
             <w:r>
               <w:t>PlaceboArm</w:t>
             </w:r>
+            <w:proofErr w:type="spellEnd"/>
           </w:p>
         </w:tc>
         <w:tc>
@@ -7732,9 +7784,11 @@
             </w:tcBorders>
           </w:tcPr>
           <w:p>
+            <w:proofErr w:type="spellStart"/>
             <w:r>
               <w:t>eg</w:t>
             </w:r>
+            <w:proofErr w:type="spellEnd"/>
           </w:p>
         </w:tc>
         <w:tc>
@@ -7844,9 +7898,11 @@
                 <w:highlight w:val="yellow"/>
               </w:rPr>
             </w:pPr>
+            <w:proofErr w:type="spellStart"/>
             <w:r>
               <w:t>ActiveArm</w:t>
             </w:r>
+            <w:proofErr w:type="spellEnd"/>
           </w:p>
         </w:tc>
         <w:tc>
@@ -7992,6 +8048,7 @@
       <w:r>
         <w:t xml:space="preserve">linked to the </w:t>
       </w:r>
+      <w:proofErr w:type="spellStart"/>
       <w:r>
         <w:rPr>
           <w:b/>
@@ -7999,6 +8056,7 @@
         </w:rPr>
         <w:t>PlaceboArm</w:t>
       </w:r>
+      <w:proofErr w:type="spellEnd"/>
       <w:r>
         <w:t xml:space="preserve"> or</w:t>
       </w:r>
@@ -8008,6 +8066,7 @@
       <w:r>
         <w:t xml:space="preserve"> </w:t>
       </w:r>
+      <w:proofErr w:type="spellStart"/>
       <w:r>
         <w:rPr>
           <w:b/>
@@ -8015,6 +8074,7 @@
         </w:rPr>
         <w:t>ActiveArm</w:t>
       </w:r>
+      <w:proofErr w:type="spellEnd"/>
       <w:r>
         <w:t xml:space="preserve">. </w:t>
       </w:r>
@@ -8086,9 +8146,11 @@
             <w:pPr>
               <w:ind w:left="71" w:right="-642"/>
             </w:pPr>
+            <w:proofErr w:type="spellStart"/>
             <w:r>
               <w:t>eg</w:t>
             </w:r>
+            <w:proofErr w:type="spellEnd"/>
           </w:p>
         </w:tc>
         <w:tc>
@@ -8148,9 +8210,11 @@
             <w:pPr>
               <w:ind w:left="71"/>
             </w:pPr>
+            <w:proofErr w:type="spellStart"/>
             <w:r>
               <w:t>trtArmType</w:t>
             </w:r>
+            <w:proofErr w:type="spellEnd"/>
           </w:p>
         </w:tc>
         <w:tc>
@@ -8226,13 +8290,7 @@
               <w:rPr>
                 <w:i/>
               </w:rPr>
-              <w:t xml:space="preserve">Note lowercase 't' </w:t>
-            </w:r>
-            <w:r>
-              <w:rPr>
-                <w:i/>
-              </w:rPr>
-              <w:t xml:space="preserve">at start of label. </w:t>
+              <w:t xml:space="preserve">Note lowercase 't' at start of label. </w:t>
             </w:r>
           </w:p>
         </w:tc>
@@ -8455,7 +8513,7 @@
                 <v:shape id="_x0000_i1027" type="#_x0000_t75" style="width:48pt;height:12.75pt" o:ole="">
                   <v:imagedata r:id="rId24" o:title=""/>
                 </v:shape>
-                <o:OLEObject Type="Embed" ProgID="PBrush" ShapeID="_x0000_i1027" DrawAspect="Content" ObjectID="_1579928373" r:id="rId25"/>
+                <o:OLEObject Type="Embed" ProgID="PBrush" ShapeID="_x0000_i1027" DrawAspect="Content" ObjectID="_1579930386" r:id="rId25"/>
               </w:object>
             </w:r>
             <w:r>
@@ -8586,7 +8644,23 @@
               <w:t>Treatment Arm Types</w:t>
             </w:r>
             <w:r>
-              <w:t>: PlaceboArm, ActiveArm.  These "type of arm" nodes are identical across the studies in the workshop and allow identification of "all persons who received active treatment."  In a real application, the Treatment Arm would be further extended to include dosage and administration information unique to that study. This graph would be too complex for the workshop.</w:t>
+              <w:t xml:space="preserve">: </w:t>
+            </w:r>
+            <w:proofErr w:type="spellStart"/>
+            <w:r>
+              <w:t>PlaceboArm</w:t>
+            </w:r>
+            <w:proofErr w:type="spellEnd"/>
+            <w:r>
+              <w:t xml:space="preserve">, </w:t>
+            </w:r>
+            <w:proofErr w:type="spellStart"/>
+            <w:r>
+              <w:t>ActiveArm</w:t>
+            </w:r>
+            <w:proofErr w:type="spellEnd"/>
+            <w:r>
+              <w:t>.  These "type of arm" nodes are identical across the studies in the workshop and allow identification of "all persons who received active treatment."  In a real application, the Treatment Arm would be further extended to include dosage and administration information unique to that study. This graph would be too complex for the workshop.</w:t>
             </w:r>
           </w:p>
         </w:tc>
@@ -8722,9 +8796,11 @@
             </w:tcBorders>
           </w:tcPr>
           <w:p>
+            <w:proofErr w:type="spellStart"/>
             <w:r>
               <w:t>eg</w:t>
             </w:r>
+            <w:proofErr w:type="spellEnd"/>
           </w:p>
         </w:tc>
         <w:tc>
@@ -9034,9 +9110,11 @@
             </w:tcBorders>
           </w:tcPr>
           <w:p>
+            <w:proofErr w:type="spellStart"/>
             <w:r>
               <w:t>eg</w:t>
             </w:r>
+            <w:proofErr w:type="spellEnd"/>
           </w:p>
         </w:tc>
         <w:tc>
@@ -9280,6 +9358,7 @@
       <w:r>
         <w:t xml:space="preserve">Create </w:t>
       </w:r>
+      <w:proofErr w:type="spellStart"/>
       <w:r>
         <w:rPr>
           <w:b/>
@@ -9288,6 +9367,7 @@
         </w:rPr>
         <w:t>participatesIn</w:t>
       </w:r>
+      <w:proofErr w:type="spellEnd"/>
       <w:r>
         <w:t xml:space="preserve"> relations </w:t>
       </w:r>
@@ -9385,9 +9465,11 @@
             <w:pPr>
               <w:ind w:left="71" w:right="-642"/>
             </w:pPr>
+            <w:proofErr w:type="spellStart"/>
             <w:r>
               <w:t>eg</w:t>
             </w:r>
+            <w:proofErr w:type="spellEnd"/>
           </w:p>
         </w:tc>
         <w:tc>
@@ -9447,9 +9529,11 @@
             <w:pPr>
               <w:ind w:left="71"/>
             </w:pPr>
+            <w:proofErr w:type="spellStart"/>
             <w:r>
               <w:t>participatesIn</w:t>
             </w:r>
+            <w:proofErr w:type="spellEnd"/>
           </w:p>
         </w:tc>
         <w:tc>
@@ -9564,14 +9648,26 @@
         <w:t xml:space="preserve"> </w:t>
       </w:r>
       <w:r>
-        <w:t>(trtArm</w:t>
+        <w:t>(</w:t>
+      </w:r>
+      <w:proofErr w:type="spellStart"/>
+      <w:r>
+        <w:t>trtArm</w:t>
       </w:r>
       <w:r>
         <w:rPr>
           <w:i/>
           <w:highlight w:val="yellow"/>
         </w:rPr>
-        <w:t>n-n</w:t>
+        <w:t>n</w:t>
+      </w:r>
+      <w:proofErr w:type="spellEnd"/>
+      <w:r>
+        <w:rPr>
+          <w:i/>
+          <w:highlight w:val="yellow"/>
+        </w:rPr>
+        <w:t>-n</w:t>
       </w:r>
       <w:r>
         <w:t xml:space="preserve">) </w:t>
@@ -9582,6 +9678,7 @@
       <w:r>
         <w:t xml:space="preserve">using the </w:t>
       </w:r>
+      <w:proofErr w:type="spellStart"/>
       <w:r>
         <w:rPr>
           <w:b/>
@@ -9590,6 +9687,7 @@
         </w:rPr>
         <w:t>randomizedTo</w:t>
       </w:r>
+      <w:proofErr w:type="spellEnd"/>
       <w:r>
         <w:t xml:space="preserve"> </w:t>
       </w:r>
@@ -9661,9 +9759,11 @@
             <w:pPr>
               <w:ind w:left="71" w:right="-642"/>
             </w:pPr>
+            <w:proofErr w:type="spellStart"/>
             <w:r>
               <w:t>eg</w:t>
             </w:r>
+            <w:proofErr w:type="spellEnd"/>
           </w:p>
         </w:tc>
         <w:tc>
@@ -9723,9 +9823,11 @@
             <w:pPr>
               <w:ind w:left="71"/>
             </w:pPr>
+            <w:proofErr w:type="spellStart"/>
             <w:r>
               <w:t>randomizedTo</w:t>
             </w:r>
+            <w:proofErr w:type="spellEnd"/>
           </w:p>
         </w:tc>
         <w:tc>
@@ -9852,20 +9954,29 @@
         <w:t xml:space="preserve"> </w:t>
       </w:r>
       <w:r>
-        <w:t>(trtArm</w:t>
+        <w:t>(</w:t>
+      </w:r>
+      <w:proofErr w:type="spellStart"/>
+      <w:r>
+        <w:t>trtArm</w:t>
       </w:r>
       <w:r>
         <w:rPr>
           <w:i/>
           <w:highlight w:val="yellow"/>
         </w:rPr>
-        <w:t>n-n</w:t>
-      </w:r>
-      <w:r>
-        <w:t xml:space="preserve">) </w:t>
-      </w:r>
-      <w:r>
-        <w:t xml:space="preserve"> </w:t>
+        <w:t>n</w:t>
+      </w:r>
+      <w:proofErr w:type="spellEnd"/>
+      <w:r>
+        <w:rPr>
+          <w:i/>
+          <w:highlight w:val="yellow"/>
+        </w:rPr>
+        <w:t>-n</w:t>
+      </w:r>
+      <w:r>
+        <w:t xml:space="preserve">)  </w:t>
       </w:r>
       <w:r>
         <w:t xml:space="preserve">node using </w:t>
@@ -9873,6 +9984,7 @@
       <w:r>
         <w:t xml:space="preserve">the </w:t>
       </w:r>
+      <w:proofErr w:type="spellStart"/>
       <w:r>
         <w:rPr>
           <w:b/>
@@ -9881,6 +9993,7 @@
         </w:rPr>
         <w:t>randomizedTo</w:t>
       </w:r>
+      <w:proofErr w:type="spellEnd"/>
       <w:r>
         <w:t xml:space="preserve"> relation.</w:t>
       </w:r>
@@ -9946,9 +10059,11 @@
             <w:pPr>
               <w:ind w:left="71" w:right="-642"/>
             </w:pPr>
+            <w:proofErr w:type="spellStart"/>
             <w:r>
               <w:t>eg</w:t>
             </w:r>
+            <w:proofErr w:type="spellEnd"/>
           </w:p>
         </w:tc>
         <w:tc>
@@ -10008,9 +10123,11 @@
             <w:pPr>
               <w:ind w:left="71"/>
             </w:pPr>
+            <w:proofErr w:type="spellStart"/>
             <w:r>
               <w:t>randomizedTo</w:t>
             </w:r>
+            <w:proofErr w:type="spellEnd"/>
           </w:p>
         </w:tc>
         <w:tc>
@@ -10120,38 +10237,50 @@
       <w:r>
         <w:t xml:space="preserve">the two Persons with </w:t>
       </w:r>
+      <w:proofErr w:type="spellStart"/>
       <w:r>
         <w:rPr>
           <w:b/>
           <w:i/>
           <w:color w:val="632423" w:themeColor="accent2" w:themeShade="80"/>
         </w:rPr>
-        <w:t xml:space="preserve">participatesIn </w:t>
-      </w:r>
-      <w:r>
-        <w:t xml:space="preserve">relations to the </w:t>
-      </w:r>
-      <w:r>
-        <w:rPr>
-          <w:b/>
-          <w:color w:val="002060"/>
-        </w:rPr>
-        <w:t>Study</w:t>
-      </w:r>
-      <w:r>
-        <w:t xml:space="preserve"> are </w:t>
-      </w:r>
-      <w:r>
-        <w:t xml:space="preserve">also </w:t>
-      </w:r>
+        <w:t>participatesIn</w:t>
+      </w:r>
+      <w:proofErr w:type="spellEnd"/>
       <w:r>
         <w:rPr>
           <w:b/>
           <w:i/>
           <w:color w:val="632423" w:themeColor="accent2" w:themeShade="80"/>
         </w:rPr>
+        <w:t xml:space="preserve"> </w:t>
+      </w:r>
+      <w:r>
+        <w:t xml:space="preserve">relations to the </w:t>
+      </w:r>
+      <w:r>
+        <w:rPr>
+          <w:b/>
+          <w:color w:val="002060"/>
+        </w:rPr>
+        <w:t>Study</w:t>
+      </w:r>
+      <w:r>
+        <w:t xml:space="preserve"> are </w:t>
+      </w:r>
+      <w:r>
+        <w:t xml:space="preserve">also </w:t>
+      </w:r>
+      <w:proofErr w:type="spellStart"/>
+      <w:r>
+        <w:rPr>
+          <w:b/>
+          <w:i/>
+          <w:color w:val="632423" w:themeColor="accent2" w:themeShade="80"/>
+        </w:rPr>
         <w:t>randomizedTo</w:t>
       </w:r>
+      <w:proofErr w:type="spellEnd"/>
       <w:r>
         <w:t xml:space="preserve"> </w:t>
       </w:r>
@@ -10254,12 +10383,14 @@
       <w:r>
         <w:t xml:space="preserve">both use the </w:t>
       </w:r>
+      <w:proofErr w:type="spellStart"/>
       <w:r>
         <w:rPr>
           <w:b/>
         </w:rPr>
         <w:t>ncit</w:t>
       </w:r>
+      <w:proofErr w:type="spellEnd"/>
       <w:r>
         <w:t xml:space="preserve"> prefix.</w:t>
       </w:r>
@@ -10319,9 +10450,11 @@
             </w:tcBorders>
           </w:tcPr>
           <w:p>
+            <w:proofErr w:type="spellStart"/>
             <w:r>
               <w:t>ncit</w:t>
             </w:r>
+            <w:proofErr w:type="spellEnd"/>
           </w:p>
         </w:tc>
         <w:tc>
@@ -10512,9 +10645,11 @@
             </w:tcBorders>
           </w:tcPr>
           <w:p>
+            <w:proofErr w:type="spellStart"/>
             <w:r>
               <w:t>ncit</w:t>
             </w:r>
+            <w:proofErr w:type="spellEnd"/>
           </w:p>
         </w:tc>
         <w:tc>
@@ -10769,7 +10904,21 @@
         <w:rPr>
           <w:color w:val="auto"/>
         </w:rPr>
-        <w:t>This relation also uses the ncit prefix.</w:t>
+        <w:t xml:space="preserve">This relation also uses the </w:t>
+      </w:r>
+      <w:proofErr w:type="spellStart"/>
+      <w:r>
+        <w:rPr>
+          <w:color w:val="auto"/>
+        </w:rPr>
+        <w:t>ncit</w:t>
+      </w:r>
+      <w:proofErr w:type="spellEnd"/>
+      <w:r>
+        <w:rPr>
+          <w:color w:val="auto"/>
+        </w:rPr>
+        <w:t xml:space="preserve"> prefix.</w:t>
       </w:r>
     </w:p>
     <w:p>
@@ -10833,9 +10982,11 @@
             <w:pPr>
               <w:ind w:left="71" w:right="-642"/>
             </w:pPr>
+            <w:proofErr w:type="spellStart"/>
             <w:r>
               <w:t>ncit</w:t>
             </w:r>
+            <w:proofErr w:type="spellEnd"/>
           </w:p>
         </w:tc>
         <w:tc>
@@ -11428,6 +11579,7 @@
       <w:r>
         <w:t xml:space="preserve">the </w:t>
       </w:r>
+      <w:proofErr w:type="spellStart"/>
       <w:r>
         <w:rPr>
           <w:b/>
@@ -11436,6 +11588,7 @@
         </w:rPr>
         <w:t>givenName</w:t>
       </w:r>
+      <w:proofErr w:type="spellEnd"/>
       <w:r>
         <w:rPr>
           <w:color w:val="632423" w:themeColor="accent2" w:themeShade="80"/>
@@ -11572,6 +11725,7 @@
             <w:pPr>
               <w:ind w:left="71"/>
             </w:pPr>
+            <w:proofErr w:type="spellStart"/>
             <w:r>
               <w:t>given</w:t>
             </w:r>
@@ -11581,6 +11735,7 @@
             <w:r>
               <w:t>ame</w:t>
             </w:r>
+            <w:proofErr w:type="spellEnd"/>
           </w:p>
         </w:tc>
         <w:tc>
@@ -12052,9 +12207,11 @@
             <w:pPr>
               <w:ind w:right="-642"/>
             </w:pPr>
+            <w:proofErr w:type="spellStart"/>
             <w:r>
               <w:t>eg</w:t>
             </w:r>
+            <w:proofErr w:type="spellEnd"/>
           </w:p>
         </w:tc>
         <w:tc>
@@ -12130,9 +12287,11 @@
             <w:r>
               <w:t xml:space="preserve">The </w:t>
             </w:r>
+            <w:proofErr w:type="spellStart"/>
             <w:r>
               <w:t>eg</w:t>
             </w:r>
+            <w:proofErr w:type="spellEnd"/>
             <w:r>
               <w:t xml:space="preserve">: prefix </w:t>
             </w:r>
@@ -12315,9 +12474,11 @@
             </w:tcBorders>
           </w:tcPr>
           <w:p>
+            <w:proofErr w:type="spellStart"/>
             <w:r>
               <w:t>eg</w:t>
             </w:r>
+            <w:proofErr w:type="spellEnd"/>
           </w:p>
         </w:tc>
         <w:tc>
@@ -12967,6 +13128,7 @@
       <w:r>
         <w:t xml:space="preserve"> using the </w:t>
       </w:r>
+      <w:proofErr w:type="spellStart"/>
       <w:r>
         <w:rPr>
           <w:b/>
@@ -12975,6 +13137,7 @@
         </w:rPr>
         <w:t>givenName</w:t>
       </w:r>
+      <w:proofErr w:type="spellEnd"/>
       <w:r>
         <w:rPr>
           <w:color w:val="632423" w:themeColor="accent2" w:themeShade="80"/>
@@ -13117,9 +13280,11 @@
             <w:pPr>
               <w:ind w:left="71"/>
             </w:pPr>
+            <w:proofErr w:type="spellStart"/>
             <w:r>
               <w:t>givenName</w:t>
             </w:r>
+            <w:proofErr w:type="spellEnd"/>
           </w:p>
         </w:tc>
         <w:tc>
@@ -13284,9 +13449,11 @@
             <w:pPr>
               <w:ind w:left="71" w:right="-642"/>
             </w:pPr>
+            <w:proofErr w:type="spellStart"/>
             <w:r>
               <w:t>ncit</w:t>
             </w:r>
+            <w:proofErr w:type="spellEnd"/>
           </w:p>
         </w:tc>
         <w:tc>
@@ -13490,6 +13657,7 @@
       <w:r>
         <w:t xml:space="preserve">Create the </w:t>
       </w:r>
+      <w:proofErr w:type="spellStart"/>
       <w:r>
         <w:rPr>
           <w:b/>
@@ -13498,6 +13666,7 @@
         </w:rPr>
         <w:t>LDExpert</w:t>
       </w:r>
+      <w:proofErr w:type="spellEnd"/>
       <w:r>
         <w:rPr>
           <w:color w:val="auto"/>
@@ -13602,8 +13771,13 @@
               <w:ind w:right="-642"/>
             </w:pPr>
             <w:r>
-              <w:t xml:space="preserve">  eg</w:t>
-            </w:r>
+              <w:t xml:space="preserve">  </w:t>
+            </w:r>
+            <w:proofErr w:type="spellStart"/>
+            <w:r>
+              <w:t>eg</w:t>
+            </w:r>
+            <w:proofErr w:type="spellEnd"/>
           </w:p>
         </w:tc>
         <w:tc>
@@ -13668,9 +13842,11 @@
             <w:pPr>
               <w:ind w:left="71"/>
             </w:pPr>
+            <w:proofErr w:type="spellStart"/>
             <w:r>
               <w:t>LDExpert</w:t>
             </w:r>
+            <w:proofErr w:type="spellEnd"/>
           </w:p>
         </w:tc>
         <w:tc>
@@ -13782,7 +13958,7 @@
                 <v:shape id="_x0000_i1028" type="#_x0000_t75" style="width:48pt;height:12.75pt" o:ole="">
                   <v:imagedata r:id="rId24" o:title=""/>
                 </v:shape>
-                <o:OLEObject Type="Embed" ProgID="PBrush" ShapeID="_x0000_i1028" DrawAspect="Content" ObjectID="_1579928374" r:id="rId26"/>
+                <o:OLEObject Type="Embed" ProgID="PBrush" ShapeID="_x0000_i1028" DrawAspect="Content" ObjectID="_1579930387" r:id="rId26"/>
               </w:object>
             </w:r>
             <w:r>
@@ -14102,12 +14278,14 @@
       <w:r>
         <w:t xml:space="preserve">your downloads folder as </w:t>
       </w:r>
+      <w:proofErr w:type="spellStart"/>
       <w:r>
         <w:rPr>
           <w:b/>
         </w:rPr>
         <w:t>WhiteBoardTriples.TTL</w:t>
       </w:r>
+      <w:proofErr w:type="spellEnd"/>
       <w:r>
         <w:rPr>
           <w:b/>
@@ -14293,13 +14471,23 @@
             </w:r>
           </w:p>
           <w:p>
-            <w:r>
-              <w:t>WhiteBoardTriples(1).TTL</w:t>
+            <w:proofErr w:type="spellStart"/>
+            <w:r>
+              <w:t>WhiteBoardTriples</w:t>
+            </w:r>
+            <w:proofErr w:type="spellEnd"/>
+            <w:r>
+              <w:t>(1).TTL</w:t>
             </w:r>
           </w:p>
           <w:p>
-            <w:r>
-              <w:t>WhiteBoardTriples(2).TTL</w:t>
+            <w:proofErr w:type="spellStart"/>
+            <w:r>
+              <w:t>WhiteBoardTriples</w:t>
+            </w:r>
+            <w:proofErr w:type="spellEnd"/>
+            <w:r>
+              <w:t>(2).TTL</w:t>
             </w:r>
           </w:p>
           <w:p>
@@ -14532,7 +14720,7 @@
                 <v:shape id="_x0000_i1029" type="#_x0000_t75" style="width:42pt;height:30pt" o:ole="">
                   <v:imagedata r:id="rId9" o:title=""/>
                 </v:shape>
-                <o:OLEObject Type="Embed" ProgID="PBrush" ShapeID="_x0000_i1029" DrawAspect="Content" ObjectID="_1579928375" r:id="rId28"/>
+                <o:OLEObject Type="Embed" ProgID="PBrush" ShapeID="_x0000_i1029" DrawAspect="Content" ObjectID="_1579930388" r:id="rId28"/>
               </w:object>
             </w:r>
             <w:r>
@@ -14675,12 +14863,14 @@
       <w:r>
         <w:t xml:space="preserve">Click the </w:t>
       </w:r>
+      <w:proofErr w:type="spellStart"/>
       <w:r>
         <w:rPr>
           <w:b/>
         </w:rPr>
         <w:t>Stardog</w:t>
       </w:r>
+      <w:proofErr w:type="spellEnd"/>
       <w:r>
         <w:t xml:space="preserve"> shor</w:t>
       </w:r>
@@ -14715,6 +14905,7 @@
       <w:r>
         <w:t xml:space="preserve">On the login screen, enter the Username:  </w:t>
       </w:r>
+      <w:proofErr w:type="spellStart"/>
       <w:r>
         <w:rPr>
           <w:rFonts w:asciiTheme="minorHAnsi" w:hAnsiTheme="minorHAnsi" w:cs="Courier New"/>
@@ -14724,6 +14915,7 @@
         </w:rPr>
         <w:t>phuseldw</w:t>
       </w:r>
+      <w:proofErr w:type="spellEnd"/>
     </w:p>
     <w:p>
       <w:pPr>
@@ -14769,7 +14961,15 @@
         <w:ind w:left="720"/>
       </w:pPr>
       <w:r>
-        <w:t>In the Stardog application window, c</w:t>
+        <w:t xml:space="preserve">In the </w:t>
+      </w:r>
+      <w:proofErr w:type="spellStart"/>
+      <w:r>
+        <w:t>Stardog</w:t>
+      </w:r>
+      <w:proofErr w:type="spellEnd"/>
+      <w:r>
+        <w:t xml:space="preserve"> application window, c</w:t>
       </w:r>
       <w:r>
         <w:t xml:space="preserve">lick </w:t>
@@ -14883,6 +15083,7 @@
       <w:r>
         <w:t xml:space="preserve">ouble-click the row for </w:t>
       </w:r>
+      <w:proofErr w:type="spellStart"/>
       <w:r>
         <w:rPr>
           <w:b/>
@@ -14895,6 +15096,7 @@
         </w:rPr>
         <w:t>Study</w:t>
       </w:r>
+      <w:proofErr w:type="spellEnd"/>
       <w:r>
         <w:rPr>
           <w:b/>
@@ -15070,7 +15272,15 @@
         <w:t>Data | Add</w:t>
       </w:r>
       <w:r>
-        <w:t xml:space="preserve"> from the Stardog menu:</w:t>
+        <w:t xml:space="preserve"> from the </w:t>
+      </w:r>
+      <w:proofErr w:type="spellStart"/>
+      <w:r>
+        <w:t>Stardog</w:t>
+      </w:r>
+      <w:proofErr w:type="spellEnd"/>
+      <w:r>
+        <w:t xml:space="preserve"> menu:</w:t>
       </w:r>
     </w:p>
     <w:p/>
@@ -15104,8 +15314,13 @@
       <w:r>
         <w:t xml:space="preserve">, then select your </w:t>
       </w:r>
-      <w:r>
-        <w:t>WhiteBoard.TTL file:</w:t>
+      <w:proofErr w:type="spellStart"/>
+      <w:r>
+        <w:t>WhiteBoard.TTL</w:t>
+      </w:r>
+      <w:proofErr w:type="spellEnd"/>
+      <w:r>
+        <w:t xml:space="preserve"> file:</w:t>
       </w:r>
     </w:p>
     <w:p>
@@ -15601,7 +15816,15 @@
         <w:ind w:left="720"/>
       </w:pPr>
       <w:r>
-        <w:t>If the "Query Panel" is not displayed, click on the &gt;_Query menu item at the top of the Stardog display.</w:t>
+        <w:t xml:space="preserve">If the "Query Panel" is not displayed, click on the &gt;_Query menu item at the top of the </w:t>
+      </w:r>
+      <w:proofErr w:type="spellStart"/>
+      <w:r>
+        <w:t>Stardog</w:t>
+      </w:r>
+      <w:proofErr w:type="spellEnd"/>
+      <w:r>
+        <w:t xml:space="preserve"> display.</w:t>
       </w:r>
     </w:p>
     <w:p>
@@ -15850,12 +16073,19 @@
         <w:rPr>
           <w:i/>
         </w:rPr>
-        <w:t xml:space="preserve"> participate</w:t>
-      </w:r>
+        <w:t xml:space="preserve"> </w:t>
+      </w:r>
+      <w:proofErr w:type="spellStart"/>
       <w:r>
         <w:rPr>
           <w:i/>
         </w:rPr>
+        <w:t>participate</w:t>
+      </w:r>
+      <w:r>
+        <w:rPr>
+          <w:i/>
+        </w:rPr>
         <w:t>I</w:t>
       </w:r>
       <w:r>
@@ -15864,6 +16094,7 @@
         </w:rPr>
         <w:t>n</w:t>
       </w:r>
+      <w:proofErr w:type="spellEnd"/>
       <w:r>
         <w:t xml:space="preserve"> the </w:t>
       </w:r>
@@ -15892,6 +16123,7 @@
       <w:r>
         <w:t xml:space="preserve">number of </w:t>
       </w:r>
+      <w:proofErr w:type="spellStart"/>
       <w:r>
         <w:rPr>
           <w:b/>
@@ -15900,6 +16132,7 @@
         </w:rPr>
         <w:t>participatesIn</w:t>
       </w:r>
+      <w:proofErr w:type="spellEnd"/>
       <w:r>
         <w:rPr>
           <w:i/>
@@ -16017,6 +16250,7 @@
       <w:r>
         <w:t xml:space="preserve"> </w:t>
       </w:r>
+      <w:proofErr w:type="spellStart"/>
       <w:r>
         <w:rPr>
           <w:b/>
@@ -16026,6 +16260,7 @@
         </w:rPr>
         <w:t>LDExpert</w:t>
       </w:r>
+      <w:proofErr w:type="spellEnd"/>
       <w:r>
         <w:rPr>
           <w:b/>
@@ -16092,11 +16327,19 @@
       <w:r>
         <w:t xml:space="preserve">In this example you want to select the </w:t>
       </w:r>
-      <w:r>
-        <w:rPr>
-          <w:b/>
-        </w:rPr>
-        <w:t xml:space="preserve">givenName </w:t>
+      <w:proofErr w:type="spellStart"/>
+      <w:r>
+        <w:rPr>
+          <w:b/>
+        </w:rPr>
+        <w:t>givenName</w:t>
+      </w:r>
+      <w:proofErr w:type="spellEnd"/>
+      <w:r>
+        <w:rPr>
+          <w:b/>
+        </w:rPr>
+        <w:t xml:space="preserve"> </w:t>
       </w:r>
       <w:r>
         <w:t>of the Persons</w:t>
@@ -16191,7 +16434,18 @@
         <w:ind w:left="720"/>
       </w:pPr>
       <w:r>
-        <w:t>Return the person's name (givenName in the SELECT statement</w:t>
+        <w:t>Return the person's name (</w:t>
+      </w:r>
+      <w:proofErr w:type="spellStart"/>
+      <w:r>
+        <w:t>givenName</w:t>
+      </w:r>
+      <w:proofErr w:type="spellEnd"/>
+      <w:r>
+        <w:t xml:space="preserve">) </w:t>
+      </w:r>
+      <w:r>
+        <w:t>in the SELECT statement</w:t>
       </w:r>
       <w:r>
         <w:t>:</w:t>
@@ -16232,6 +16486,7 @@
         </w:rPr>
         <w:t>?</w:t>
       </w:r>
+      <w:proofErr w:type="spellStart"/>
       <w:r>
         <w:rPr>
           <w:rFonts w:ascii="Courier New" w:hAnsi="Courier New" w:cs="Courier New"/>
@@ -16239,7 +16494,7 @@
           <w:sz w:val="24"/>
           <w:szCs w:val="24"/>
         </w:rPr>
-        <w:t>personN</w:t>
+        <w:t>person</w:t>
       </w:r>
       <w:r>
         <w:rPr>
@@ -16248,8 +16503,18 @@
           <w:sz w:val="24"/>
           <w:szCs w:val="24"/>
         </w:rPr>
+        <w:t>_n</w:t>
+      </w:r>
+      <w:r>
+        <w:rPr>
+          <w:rFonts w:ascii="Courier New" w:hAnsi="Courier New" w:cs="Courier New"/>
+          <w:color w:val="365F91" w:themeColor="accent1" w:themeShade="BF"/>
+          <w:sz w:val="24"/>
+          <w:szCs w:val="24"/>
+        </w:rPr>
         <w:t>ame</w:t>
       </w:r>
+      <w:proofErr w:type="spellEnd"/>
     </w:p>
     <w:p>
       <w:pPr>
@@ -16266,6 +16531,7 @@
       <w:r>
         <w:t xml:space="preserve">identify Person nodes that have the </w:t>
       </w:r>
+      <w:proofErr w:type="spellStart"/>
       <w:r>
         <w:rPr>
           <w:b/>
@@ -16282,6 +16548,7 @@
         </w:rPr>
         <w:t>n</w:t>
       </w:r>
+      <w:proofErr w:type="spellEnd"/>
       <w:r>
         <w:rPr>
           <w:color w:val="632423" w:themeColor="accent2" w:themeShade="80"/>
@@ -16327,8 +16594,9 @@
           <w:sz w:val="24"/>
           <w:szCs w:val="24"/>
         </w:rPr>
-        <w:t xml:space="preserve"> eg:</w:t>
-      </w:r>
+        <w:t xml:space="preserve"> </w:t>
+      </w:r>
+      <w:proofErr w:type="spellStart"/>
       <w:r>
         <w:rPr>
           <w:rFonts w:ascii="Courier New" w:hAnsi="Courier New" w:cs="Courier New"/>
@@ -16336,7 +16604,7 @@
           <w:sz w:val="24"/>
           <w:szCs w:val="24"/>
         </w:rPr>
-        <w:t>participatesI</w:t>
+        <w:t>eg:</w:t>
       </w:r>
       <w:r>
         <w:rPr>
@@ -16345,7 +16613,26 @@
           <w:sz w:val="24"/>
           <w:szCs w:val="24"/>
         </w:rPr>
-        <w:t xml:space="preserve">n </w:t>
+        <w:t>participatesI</w:t>
+      </w:r>
+      <w:r>
+        <w:rPr>
+          <w:rFonts w:ascii="Courier New" w:hAnsi="Courier New" w:cs="Courier New"/>
+          <w:color w:val="7030A0"/>
+          <w:sz w:val="24"/>
+          <w:szCs w:val="24"/>
+        </w:rPr>
+        <w:t>n</w:t>
+      </w:r>
+      <w:proofErr w:type="spellEnd"/>
+      <w:r>
+        <w:rPr>
+          <w:rFonts w:ascii="Courier New" w:hAnsi="Courier New" w:cs="Courier New"/>
+          <w:color w:val="7030A0"/>
+          <w:sz w:val="24"/>
+          <w:szCs w:val="24"/>
+        </w:rPr>
+        <w:t xml:space="preserve"> </w:t>
       </w:r>
       <w:r>
         <w:rPr>
@@ -16403,6 +16690,7 @@
       <w:r>
         <w:t xml:space="preserve">Person node using the </w:t>
       </w:r>
+      <w:proofErr w:type="spellStart"/>
       <w:r>
         <w:rPr>
           <w:b/>
@@ -16411,6 +16699,7 @@
         </w:rPr>
         <w:t>givenName</w:t>
       </w:r>
+      <w:proofErr w:type="spellEnd"/>
       <w:r>
         <w:t xml:space="preserve"> </w:t>
       </w:r>
@@ -16437,6 +16726,7 @@
         </w:rPr>
         <w:t xml:space="preserve">  ?person </w:t>
       </w:r>
+      <w:proofErr w:type="spellStart"/>
       <w:r>
         <w:rPr>
           <w:rFonts w:ascii="Courier New" w:hAnsi="Courier New" w:cs="Courier New"/>
@@ -16455,6 +16745,7 @@
         </w:rPr>
         <w:t>participatesIn</w:t>
       </w:r>
+      <w:proofErr w:type="spellEnd"/>
       <w:r>
         <w:rPr>
           <w:rFonts w:ascii="Courier New" w:hAnsi="Courier New" w:cs="Courier New"/>
@@ -16502,6 +16793,7 @@
         </w:rPr>
         <w:t xml:space="preserve">          </w:t>
       </w:r>
+      <w:proofErr w:type="spellStart"/>
       <w:r>
         <w:rPr>
           <w:rFonts w:ascii="Courier New" w:hAnsi="Courier New" w:cs="Courier New"/>
@@ -16522,6 +16814,7 @@
         </w:rPr>
         <w:t>givenName</w:t>
       </w:r>
+      <w:proofErr w:type="spellEnd"/>
       <w:r>
         <w:rPr>
           <w:rFonts w:ascii="Courier New" w:hAnsi="Courier New" w:cs="Courier New"/>
@@ -16532,6 +16825,7 @@
         </w:rPr>
         <w:t xml:space="preserve">   ?</w:t>
       </w:r>
+      <w:proofErr w:type="spellStart"/>
       <w:r>
         <w:rPr>
           <w:rFonts w:ascii="Courier New" w:hAnsi="Courier New" w:cs="Courier New"/>
@@ -16540,7 +16834,7 @@
           <w:szCs w:val="24"/>
           <w:highlight w:val="yellow"/>
         </w:rPr>
-        <w:t>personN</w:t>
+        <w:t>person</w:t>
       </w:r>
       <w:r>
         <w:rPr>
@@ -16550,7 +16844,28 @@
           <w:szCs w:val="24"/>
           <w:highlight w:val="yellow"/>
         </w:rPr>
-        <w:t>ame .</w:t>
+        <w:t>_n</w:t>
+      </w:r>
+      <w:r>
+        <w:rPr>
+          <w:rFonts w:ascii="Courier New" w:hAnsi="Courier New" w:cs="Courier New"/>
+          <w:color w:val="365F91" w:themeColor="accent1" w:themeShade="BF"/>
+          <w:sz w:val="24"/>
+          <w:szCs w:val="24"/>
+          <w:highlight w:val="yellow"/>
+        </w:rPr>
+        <w:t>ame</w:t>
+      </w:r>
+      <w:proofErr w:type="spellEnd"/>
+      <w:r>
+        <w:rPr>
+          <w:rFonts w:ascii="Courier New" w:hAnsi="Courier New" w:cs="Courier New"/>
+          <w:color w:val="365F91" w:themeColor="accent1" w:themeShade="BF"/>
+          <w:sz w:val="24"/>
+          <w:szCs w:val="24"/>
+          <w:highlight w:val="yellow"/>
+        </w:rPr>
+        <w:t xml:space="preserve"> .</w:t>
       </w:r>
     </w:p>
     <w:p>
@@ -16802,8 +17117,9 @@
           <w:szCs w:val="24"/>
           <w:highlight w:val="yellow"/>
         </w:rPr>
-        <w:t>?treat</w:t>
-      </w:r>
+        <w:t>?</w:t>
+      </w:r>
+      <w:proofErr w:type="spellStart"/>
       <w:r>
         <w:rPr>
           <w:rFonts w:ascii="Courier New" w:hAnsi="Courier New" w:cs="Courier New"/>
@@ -16812,7 +17128,7 @@
           <w:szCs w:val="24"/>
           <w:highlight w:val="yellow"/>
         </w:rPr>
-        <w:t>T</w:t>
+        <w:t>t</w:t>
       </w:r>
       <w:r>
         <w:rPr>
@@ -16822,7 +17138,7 @@
           <w:szCs w:val="24"/>
           <w:highlight w:val="yellow"/>
         </w:rPr>
-        <w:t>ype</w:t>
+        <w:t>r</w:t>
       </w:r>
       <w:r>
         <w:rPr>
@@ -16830,8 +17146,9 @@
           <w:color w:val="365F91" w:themeColor="accent1" w:themeShade="BF"/>
           <w:sz w:val="24"/>
           <w:szCs w:val="24"/>
-        </w:rPr>
-        <w:t xml:space="preserve"> ?</w:t>
+          <w:highlight w:val="yellow"/>
+        </w:rPr>
+        <w:t>t</w:t>
       </w:r>
       <w:r>
         <w:rPr>
@@ -16839,9 +17156,11 @@
           <w:color w:val="365F91" w:themeColor="accent1" w:themeShade="BF"/>
           <w:sz w:val="24"/>
           <w:szCs w:val="24"/>
-        </w:rPr>
-        <w:t>personN</w:t>
-      </w:r>
+          <w:highlight w:val="yellow"/>
+        </w:rPr>
+        <w:t>_type</w:t>
+      </w:r>
+      <w:proofErr w:type="spellEnd"/>
       <w:r>
         <w:rPr>
           <w:rFonts w:ascii="Courier New" w:hAnsi="Courier New" w:cs="Courier New"/>
@@ -16849,8 +17168,37 @@
           <w:sz w:val="24"/>
           <w:szCs w:val="24"/>
         </w:rPr>
+        <w:t xml:space="preserve"> ?</w:t>
+      </w:r>
+      <w:proofErr w:type="spellStart"/>
+      <w:r>
+        <w:rPr>
+          <w:rFonts w:ascii="Courier New" w:hAnsi="Courier New" w:cs="Courier New"/>
+          <w:color w:val="365F91" w:themeColor="accent1" w:themeShade="BF"/>
+          <w:sz w:val="24"/>
+          <w:szCs w:val="24"/>
+        </w:rPr>
+        <w:t>person</w:t>
+      </w:r>
+      <w:r>
+        <w:rPr>
+          <w:rFonts w:ascii="Courier New" w:hAnsi="Courier New" w:cs="Courier New"/>
+          <w:color w:val="365F91" w:themeColor="accent1" w:themeShade="BF"/>
+          <w:sz w:val="24"/>
+          <w:szCs w:val="24"/>
+        </w:rPr>
+        <w:t>_n</w:t>
+      </w:r>
+      <w:r>
+        <w:rPr>
+          <w:rFonts w:ascii="Courier New" w:hAnsi="Courier New" w:cs="Courier New"/>
+          <w:color w:val="365F91" w:themeColor="accent1" w:themeShade="BF"/>
+          <w:sz w:val="24"/>
+          <w:szCs w:val="24"/>
+        </w:rPr>
         <w:t>ame</w:t>
       </w:r>
+      <w:proofErr w:type="spellEnd"/>
     </w:p>
     <w:p>
       <w:pPr>
@@ -16861,8 +17209,6 @@
           <w:szCs w:val="24"/>
         </w:rPr>
       </w:pPr>
-      <w:bookmarkStart w:id="37" w:name="_GoBack"/>
-      <w:bookmarkEnd w:id="37"/>
     </w:p>
     <w:p>
       <w:pPr>
@@ -16877,7 +17223,20 @@
         <w:t>Change</w:t>
       </w:r>
       <w:r>
-        <w:t xml:space="preserve"> the relation in the first line of the WHERE statement to use the eg:randomizedTo relation, as follows:</w:t>
+        <w:t xml:space="preserve"> the relation in the first line of the WHERE statement to use the </w:t>
+      </w:r>
+      <w:proofErr w:type="spellStart"/>
+      <w:r>
+        <w:rPr>
+          <w:b/>
+          <w:i/>
+          <w:color w:val="632423" w:themeColor="accent2" w:themeShade="80"/>
+        </w:rPr>
+        <w:t>eg:randomizedTo</w:t>
+      </w:r>
+      <w:proofErr w:type="spellEnd"/>
+      <w:r>
+        <w:t xml:space="preserve"> relation, as follows:</w:t>
       </w:r>
     </w:p>
     <w:p>
@@ -16908,6 +17267,7 @@
         </w:rPr>
         <w:t xml:space="preserve"> </w:t>
       </w:r>
+      <w:proofErr w:type="spellStart"/>
       <w:r>
         <w:rPr>
           <w:rFonts w:ascii="Courier New" w:hAnsi="Courier New" w:cs="Courier New"/>
@@ -16916,27 +17276,29 @@
           <w:szCs w:val="24"/>
           <w:highlight w:val="yellow"/>
         </w:rPr>
-        <w:t>eg:randomizedTo  ?treatmentArm ;</w:t>
-      </w:r>
-    </w:p>
-    <w:p>
-      <w:pPr>
-        <w:ind w:left="1440"/>
+        <w:t>eg:randomizedTo</w:t>
+      </w:r>
+      <w:proofErr w:type="spellEnd"/>
+      <w:r>
         <w:rPr>
           <w:rFonts w:ascii="Courier New" w:hAnsi="Courier New" w:cs="Courier New"/>
           <w:color w:val="7030A0"/>
           <w:sz w:val="24"/>
           <w:szCs w:val="24"/>
-        </w:rPr>
-      </w:pPr>
+          <w:highlight w:val="yellow"/>
+        </w:rPr>
+        <w:t xml:space="preserve">  ?</w:t>
+      </w:r>
+      <w:proofErr w:type="spellStart"/>
       <w:r>
         <w:rPr>
           <w:rFonts w:ascii="Courier New" w:hAnsi="Courier New" w:cs="Courier New"/>
           <w:color w:val="7030A0"/>
           <w:sz w:val="24"/>
           <w:szCs w:val="24"/>
-        </w:rPr>
-        <w:t xml:space="preserve">   schema</w:t>
+          <w:highlight w:val="yellow"/>
+        </w:rPr>
+        <w:t>t</w:t>
       </w:r>
       <w:r>
         <w:rPr>
@@ -16944,8 +17306,9 @@
           <w:color w:val="7030A0"/>
           <w:sz w:val="24"/>
           <w:szCs w:val="24"/>
-        </w:rPr>
-        <w:t>:</w:t>
+          <w:highlight w:val="yellow"/>
+        </w:rPr>
+        <w:t>rt</w:t>
       </w:r>
       <w:r>
         <w:rPr>
@@ -16953,8 +17316,9 @@
           <w:color w:val="7030A0"/>
           <w:sz w:val="24"/>
           <w:szCs w:val="24"/>
-        </w:rPr>
-        <w:t>givenName</w:t>
+          <w:highlight w:val="yellow"/>
+        </w:rPr>
+        <w:t>_a</w:t>
       </w:r>
       <w:r>
         <w:rPr>
@@ -16962,6 +17326,76 @@
           <w:color w:val="7030A0"/>
           <w:sz w:val="24"/>
           <w:szCs w:val="24"/>
+          <w:highlight w:val="yellow"/>
+        </w:rPr>
+        <w:t>rm</w:t>
+      </w:r>
+      <w:proofErr w:type="spellEnd"/>
+      <w:r>
+        <w:rPr>
+          <w:rFonts w:ascii="Courier New" w:hAnsi="Courier New" w:cs="Courier New"/>
+          <w:color w:val="7030A0"/>
+          <w:sz w:val="24"/>
+          <w:szCs w:val="24"/>
+          <w:highlight w:val="yellow"/>
+        </w:rPr>
+        <w:t xml:space="preserve"> ;</w:t>
+      </w:r>
+    </w:p>
+    <w:p>
+      <w:pPr>
+        <w:ind w:left="1440"/>
+        <w:rPr>
+          <w:rFonts w:ascii="Courier New" w:hAnsi="Courier New" w:cs="Courier New"/>
+          <w:color w:val="7030A0"/>
+          <w:sz w:val="24"/>
+          <w:szCs w:val="24"/>
+        </w:rPr>
+      </w:pPr>
+      <w:r>
+        <w:rPr>
+          <w:rFonts w:ascii="Courier New" w:hAnsi="Courier New" w:cs="Courier New"/>
+          <w:color w:val="7030A0"/>
+          <w:sz w:val="24"/>
+          <w:szCs w:val="24"/>
+        </w:rPr>
+        <w:t xml:space="preserve">   </w:t>
+      </w:r>
+      <w:proofErr w:type="spellStart"/>
+      <w:r>
+        <w:rPr>
+          <w:rFonts w:ascii="Courier New" w:hAnsi="Courier New" w:cs="Courier New"/>
+          <w:color w:val="7030A0"/>
+          <w:sz w:val="24"/>
+          <w:szCs w:val="24"/>
+        </w:rPr>
+        <w:t>schema</w:t>
+      </w:r>
+      <w:r>
+        <w:rPr>
+          <w:rFonts w:ascii="Courier New" w:hAnsi="Courier New" w:cs="Courier New"/>
+          <w:color w:val="7030A0"/>
+          <w:sz w:val="24"/>
+          <w:szCs w:val="24"/>
+        </w:rPr>
+        <w:t>:</w:t>
+      </w:r>
+      <w:r>
+        <w:rPr>
+          <w:rFonts w:ascii="Courier New" w:hAnsi="Courier New" w:cs="Courier New"/>
+          <w:color w:val="7030A0"/>
+          <w:sz w:val="24"/>
+          <w:szCs w:val="24"/>
+        </w:rPr>
+        <w:t>givenName</w:t>
+      </w:r>
+      <w:proofErr w:type="spellEnd"/>
+      <w:r>
+        <w:rPr>
+          <w:rFonts w:ascii="Courier New" w:hAnsi="Courier New" w:cs="Courier New"/>
+          <w:color w:val="7030A0"/>
+          <w:sz w:val="24"/>
+          <w:szCs w:val="24"/>
         </w:rPr>
         <w:t xml:space="preserve"> </w:t>
       </w:r>
@@ -16974,6 +17408,7 @@
         </w:rPr>
         <w:t>?</w:t>
       </w:r>
+      <w:proofErr w:type="spellStart"/>
       <w:r>
         <w:rPr>
           <w:rFonts w:ascii="Courier New" w:hAnsi="Courier New" w:cs="Courier New"/>
@@ -16981,7 +17416,35 @@
           <w:sz w:val="24"/>
           <w:szCs w:val="24"/>
         </w:rPr>
-        <w:t>personName .</w:t>
+        <w:t>person</w:t>
+      </w:r>
+      <w:r>
+        <w:rPr>
+          <w:rFonts w:ascii="Courier New" w:hAnsi="Courier New" w:cs="Courier New"/>
+          <w:color w:val="365F91" w:themeColor="accent1" w:themeShade="BF"/>
+          <w:sz w:val="24"/>
+          <w:szCs w:val="24"/>
+        </w:rPr>
+        <w:t>_n</w:t>
+      </w:r>
+      <w:r>
+        <w:rPr>
+          <w:rFonts w:ascii="Courier New" w:hAnsi="Courier New" w:cs="Courier New"/>
+          <w:color w:val="365F91" w:themeColor="accent1" w:themeShade="BF"/>
+          <w:sz w:val="24"/>
+          <w:szCs w:val="24"/>
+        </w:rPr>
+        <w:t>ame</w:t>
+      </w:r>
+      <w:proofErr w:type="spellEnd"/>
+      <w:r>
+        <w:rPr>
+          <w:rFonts w:ascii="Courier New" w:hAnsi="Courier New" w:cs="Courier New"/>
+          <w:color w:val="365F91" w:themeColor="accent1" w:themeShade="BF"/>
+          <w:sz w:val="24"/>
+          <w:szCs w:val="24"/>
+        </w:rPr>
+        <w:t xml:space="preserve"> .</w:t>
       </w:r>
     </w:p>
     <w:p>
@@ -17010,24 +17473,39 @@
         <w:t xml:space="preserve"> You want to follow the path from</w:t>
       </w:r>
       <w:r>
+        <w:t xml:space="preserve"> </w:t>
+      </w:r>
+      <w:r>
         <w:rPr>
           <w:rFonts w:ascii="Courier New" w:hAnsi="Courier New" w:cs="Courier New"/>
           <w:b/>
           <w:color w:val="365F91" w:themeColor="accent1" w:themeShade="BF"/>
         </w:rPr>
-        <w:t>?treatmentArm</w:t>
-      </w:r>
+        <w:t>?</w:t>
+      </w:r>
+      <w:proofErr w:type="spellStart"/>
+      <w:r>
+        <w:rPr>
+          <w:rFonts w:ascii="Courier New" w:hAnsi="Courier New" w:cs="Courier New"/>
+          <w:b/>
+          <w:color w:val="365F91" w:themeColor="accent1" w:themeShade="BF"/>
+        </w:rPr>
+        <w:t>trt_arm</w:t>
+      </w:r>
+      <w:proofErr w:type="spellEnd"/>
       <w:r>
         <w:t xml:space="preserve"> along the </w:t>
       </w:r>
+      <w:proofErr w:type="spellStart"/>
       <w:r>
         <w:rPr>
           <w:rFonts w:ascii="Courier New" w:hAnsi="Courier New" w:cs="Courier New"/>
           <w:b/>
           <w:color w:val="7030A0"/>
         </w:rPr>
-        <w:t>eg:treatmentArmType</w:t>
-      </w:r>
+        <w:t>eg:trtArmType</w:t>
+      </w:r>
+      <w:proofErr w:type="spellEnd"/>
       <w:r>
         <w:t xml:space="preserve"> relation to the</w:t>
       </w:r>
@@ -17043,8 +17521,18 @@
           <w:b/>
           <w:color w:val="365F91" w:themeColor="accent1" w:themeShade="BF"/>
         </w:rPr>
-        <w:t>?treatType</w:t>
-      </w:r>
+        <w:t>?</w:t>
+      </w:r>
+      <w:proofErr w:type="spellStart"/>
+      <w:r>
+        <w:rPr>
+          <w:rFonts w:ascii="Courier New" w:hAnsi="Courier New" w:cs="Courier New"/>
+          <w:b/>
+          <w:color w:val="365F91" w:themeColor="accent1" w:themeShade="BF"/>
+        </w:rPr>
+        <w:t>trt_type</w:t>
+      </w:r>
+      <w:proofErr w:type="spellEnd"/>
       <w:r>
         <w:t xml:space="preserve"> ) .</w:t>
       </w:r>
@@ -17091,7 +17579,27 @@
           <w:sz w:val="24"/>
           <w:szCs w:val="24"/>
         </w:rPr>
-        <w:t xml:space="preserve"> eg:randomizedTo  </w:t>
+        <w:t xml:space="preserve"> </w:t>
+      </w:r>
+      <w:proofErr w:type="spellStart"/>
+      <w:r>
+        <w:rPr>
+          <w:rFonts w:ascii="Courier New" w:hAnsi="Courier New" w:cs="Courier New"/>
+          <w:color w:val="7030A0"/>
+          <w:sz w:val="24"/>
+          <w:szCs w:val="24"/>
+        </w:rPr>
+        <w:t>eg:randomizedTo</w:t>
+      </w:r>
+      <w:proofErr w:type="spellEnd"/>
+      <w:r>
+        <w:rPr>
+          <w:rFonts w:ascii="Courier New" w:hAnsi="Courier New" w:cs="Courier New"/>
+          <w:color w:val="7030A0"/>
+          <w:sz w:val="24"/>
+          <w:szCs w:val="24"/>
+        </w:rPr>
+        <w:t xml:space="preserve">  </w:t>
       </w:r>
       <w:r>
         <w:rPr>
@@ -17101,38 +17609,42 @@
           <w:szCs w:val="24"/>
           <w:highlight w:val="yellow"/>
         </w:rPr>
-        <w:t>?treatmentArm ;</w:t>
-      </w:r>
-    </w:p>
-    <w:p>
-      <w:pPr>
-        <w:pStyle w:val="ListParagraph"/>
-        <w:ind w:left="1080"/>
+        <w:t>?</w:t>
+      </w:r>
+      <w:proofErr w:type="spellStart"/>
+      <w:r>
         <w:rPr>
           <w:rFonts w:ascii="Courier New" w:hAnsi="Courier New" w:cs="Courier New"/>
           <w:color w:val="7030A0"/>
           <w:sz w:val="24"/>
           <w:szCs w:val="24"/>
-        </w:rPr>
-      </w:pPr>
+          <w:highlight w:val="yellow"/>
+        </w:rPr>
+        <w:t>trt_arm</w:t>
+      </w:r>
+      <w:proofErr w:type="spellEnd"/>
       <w:r>
         <w:rPr>
           <w:rFonts w:ascii="Courier New" w:hAnsi="Courier New" w:cs="Courier New"/>
           <w:color w:val="7030A0"/>
           <w:sz w:val="24"/>
           <w:szCs w:val="24"/>
-        </w:rPr>
-        <w:t xml:space="preserve">   </w:t>
-      </w:r>
-      <w:r>
+          <w:highlight w:val="yellow"/>
+        </w:rPr>
+        <w:t xml:space="preserve"> ;</w:t>
+      </w:r>
+    </w:p>
+    <w:p>
+      <w:pPr>
+        <w:pStyle w:val="ListParagraph"/>
+        <w:ind w:left="1080"/>
         <w:rPr>
           <w:rFonts w:ascii="Courier New" w:hAnsi="Courier New" w:cs="Courier New"/>
           <w:color w:val="7030A0"/>
           <w:sz w:val="24"/>
           <w:szCs w:val="24"/>
         </w:rPr>
-        <w:t xml:space="preserve">      </w:t>
-      </w:r>
+      </w:pPr>
       <w:r>
         <w:rPr>
           <w:rFonts w:ascii="Courier New" w:hAnsi="Courier New" w:cs="Courier New"/>
@@ -17140,7 +17652,36 @@
           <w:sz w:val="24"/>
           <w:szCs w:val="24"/>
         </w:rPr>
-        <w:t xml:space="preserve">schema:givenName </w:t>
+        <w:t xml:space="preserve">   </w:t>
+      </w:r>
+      <w:r>
+        <w:rPr>
+          <w:rFonts w:ascii="Courier New" w:hAnsi="Courier New" w:cs="Courier New"/>
+          <w:color w:val="7030A0"/>
+          <w:sz w:val="24"/>
+          <w:szCs w:val="24"/>
+        </w:rPr>
+        <w:t xml:space="preserve">      </w:t>
+      </w:r>
+      <w:proofErr w:type="spellStart"/>
+      <w:r>
+        <w:rPr>
+          <w:rFonts w:ascii="Courier New" w:hAnsi="Courier New" w:cs="Courier New"/>
+          <w:color w:val="7030A0"/>
+          <w:sz w:val="24"/>
+          <w:szCs w:val="24"/>
+        </w:rPr>
+        <w:t>schema:givenName</w:t>
+      </w:r>
+      <w:proofErr w:type="spellEnd"/>
+      <w:r>
+        <w:rPr>
+          <w:rFonts w:ascii="Courier New" w:hAnsi="Courier New" w:cs="Courier New"/>
+          <w:color w:val="7030A0"/>
+          <w:sz w:val="24"/>
+          <w:szCs w:val="24"/>
+        </w:rPr>
+        <w:t xml:space="preserve"> </w:t>
       </w:r>
       <w:r>
         <w:rPr>
@@ -17149,7 +17690,45 @@
           <w:sz w:val="24"/>
           <w:szCs w:val="24"/>
         </w:rPr>
-        <w:t>?personName .</w:t>
+        <w:t>?</w:t>
+      </w:r>
+      <w:proofErr w:type="spellStart"/>
+      <w:r>
+        <w:rPr>
+          <w:rFonts w:ascii="Courier New" w:hAnsi="Courier New" w:cs="Courier New"/>
+          <w:color w:val="365F91" w:themeColor="accent1" w:themeShade="BF"/>
+          <w:sz w:val="24"/>
+          <w:szCs w:val="24"/>
+        </w:rPr>
+        <w:t>person</w:t>
+      </w:r>
+      <w:r>
+        <w:rPr>
+          <w:rFonts w:ascii="Courier New" w:hAnsi="Courier New" w:cs="Courier New"/>
+          <w:color w:val="365F91" w:themeColor="accent1" w:themeShade="BF"/>
+          <w:sz w:val="24"/>
+          <w:szCs w:val="24"/>
+        </w:rPr>
+        <w:t>_n</w:t>
+      </w:r>
+      <w:r>
+        <w:rPr>
+          <w:rFonts w:ascii="Courier New" w:hAnsi="Courier New" w:cs="Courier New"/>
+          <w:color w:val="365F91" w:themeColor="accent1" w:themeShade="BF"/>
+          <w:sz w:val="24"/>
+          <w:szCs w:val="24"/>
+        </w:rPr>
+        <w:t>ame</w:t>
+      </w:r>
+      <w:proofErr w:type="spellEnd"/>
+      <w:r>
+        <w:rPr>
+          <w:rFonts w:ascii="Courier New" w:hAnsi="Courier New" w:cs="Courier New"/>
+          <w:color w:val="365F91" w:themeColor="accent1" w:themeShade="BF"/>
+          <w:sz w:val="24"/>
+          <w:szCs w:val="24"/>
+        </w:rPr>
+        <w:t xml:space="preserve"> .</w:t>
       </w:r>
     </w:p>
     <w:p>
@@ -17187,7 +17766,58 @@
           <w:szCs w:val="24"/>
           <w:highlight w:val="yellow"/>
         </w:rPr>
-        <w:t>?treatmentArm</w:t>
+        <w:t>?</w:t>
+      </w:r>
+      <w:proofErr w:type="spellStart"/>
+      <w:r>
+        <w:rPr>
+          <w:rFonts w:ascii="Courier New" w:hAnsi="Courier New" w:cs="Courier New"/>
+          <w:color w:val="365F91" w:themeColor="accent1" w:themeShade="BF"/>
+          <w:sz w:val="24"/>
+          <w:szCs w:val="24"/>
+          <w:highlight w:val="yellow"/>
+        </w:rPr>
+        <w:t>t</w:t>
+      </w:r>
+      <w:r>
+        <w:rPr>
+          <w:rFonts w:ascii="Courier New" w:hAnsi="Courier New" w:cs="Courier New"/>
+          <w:color w:val="365F91" w:themeColor="accent1" w:themeShade="BF"/>
+          <w:sz w:val="24"/>
+          <w:szCs w:val="24"/>
+          <w:highlight w:val="yellow"/>
+        </w:rPr>
+        <w:t>r</w:t>
+      </w:r>
+      <w:r>
+        <w:rPr>
+          <w:rFonts w:ascii="Courier New" w:hAnsi="Courier New" w:cs="Courier New"/>
+          <w:color w:val="365F91" w:themeColor="accent1" w:themeShade="BF"/>
+          <w:sz w:val="24"/>
+          <w:szCs w:val="24"/>
+          <w:highlight w:val="yellow"/>
+        </w:rPr>
+        <w:t>t</w:t>
+      </w:r>
+      <w:r>
+        <w:rPr>
+          <w:rFonts w:ascii="Courier New" w:hAnsi="Courier New" w:cs="Courier New"/>
+          <w:color w:val="365F91" w:themeColor="accent1" w:themeShade="BF"/>
+          <w:sz w:val="24"/>
+          <w:szCs w:val="24"/>
+          <w:highlight w:val="yellow"/>
+        </w:rPr>
+        <w:t>_a</w:t>
+      </w:r>
+      <w:r>
+        <w:rPr>
+          <w:rFonts w:ascii="Courier New" w:hAnsi="Courier New" w:cs="Courier New"/>
+          <w:color w:val="365F91" w:themeColor="accent1" w:themeShade="BF"/>
+          <w:sz w:val="24"/>
+          <w:szCs w:val="24"/>
+          <w:highlight w:val="yellow"/>
+        </w:rPr>
+        <w:t>rm</w:t>
       </w:r>
       <w:r>
         <w:rPr>
@@ -17197,7 +17827,18 @@
           <w:szCs w:val="24"/>
           <w:highlight w:val="yellow"/>
         </w:rPr>
-        <w:t xml:space="preserve"> eg:treatmentArmType </w:t>
+        <w:t xml:space="preserve"> eg:trtArmType</w:t>
+      </w:r>
+      <w:proofErr w:type="spellEnd"/>
+      <w:r>
+        <w:rPr>
+          <w:rFonts w:ascii="Courier New" w:hAnsi="Courier New" w:cs="Courier New"/>
+          <w:color w:val="7030A0"/>
+          <w:sz w:val="24"/>
+          <w:szCs w:val="24"/>
+          <w:highlight w:val="yellow"/>
+        </w:rPr>
+        <w:t xml:space="preserve"> </w:t>
       </w:r>
       <w:r>
         <w:rPr>
@@ -17207,8 +17848,9 @@
           <w:szCs w:val="24"/>
           <w:highlight w:val="yellow"/>
         </w:rPr>
-        <w:t>?treat</w:t>
-      </w:r>
+        <w:t>?</w:t>
+      </w:r>
+      <w:proofErr w:type="spellStart"/>
       <w:r>
         <w:rPr>
           <w:rFonts w:ascii="Courier New" w:hAnsi="Courier New" w:cs="Courier New"/>
@@ -17217,7 +17859,7 @@
           <w:szCs w:val="24"/>
           <w:highlight w:val="yellow"/>
         </w:rPr>
-        <w:t>T</w:t>
+        <w:t>t</w:t>
       </w:r>
       <w:r>
         <w:rPr>
@@ -17227,8 +17869,29 @@
           <w:szCs w:val="24"/>
           <w:highlight w:val="yellow"/>
         </w:rPr>
+        <w:t>rt</w:t>
+      </w:r>
+      <w:r>
+        <w:rPr>
+          <w:rFonts w:ascii="Courier New" w:hAnsi="Courier New" w:cs="Courier New"/>
+          <w:color w:val="365F91" w:themeColor="accent1" w:themeShade="BF"/>
+          <w:sz w:val="24"/>
+          <w:szCs w:val="24"/>
+          <w:highlight w:val="yellow"/>
+        </w:rPr>
+        <w:t>_t</w:t>
+      </w:r>
+      <w:r>
+        <w:rPr>
+          <w:rFonts w:ascii="Courier New" w:hAnsi="Courier New" w:cs="Courier New"/>
+          <w:color w:val="365F91" w:themeColor="accent1" w:themeShade="BF"/>
+          <w:sz w:val="24"/>
+          <w:szCs w:val="24"/>
+          <w:highlight w:val="yellow"/>
+        </w:rPr>
         <w:t>ype</w:t>
       </w:r>
+      <w:proofErr w:type="spellEnd"/>
       <w:r>
         <w:rPr>
           <w:rFonts w:ascii="Courier New" w:hAnsi="Courier New" w:cs="Courier New"/>
@@ -17288,8 +17951,9 @@
           <w:sz w:val="24"/>
           <w:szCs w:val="24"/>
         </w:rPr>
-        <w:t xml:space="preserve"> ?treat</w:t>
-      </w:r>
+        <w:t xml:space="preserve"> ?</w:t>
+      </w:r>
+      <w:proofErr w:type="spellStart"/>
       <w:r>
         <w:rPr>
           <w:rFonts w:ascii="Courier New" w:hAnsi="Courier New" w:cs="Courier New"/>
@@ -17297,7 +17961,7 @@
           <w:sz w:val="24"/>
           <w:szCs w:val="24"/>
         </w:rPr>
-        <w:t>ment</w:t>
+        <w:t>t</w:t>
       </w:r>
       <w:r>
         <w:rPr>
@@ -17306,7 +17970,7 @@
           <w:sz w:val="24"/>
           <w:szCs w:val="24"/>
         </w:rPr>
-        <w:t>Arm</w:t>
+        <w:t>r</w:t>
       </w:r>
       <w:r>
         <w:rPr>
@@ -17315,7 +17979,7 @@
           <w:sz w:val="24"/>
           <w:szCs w:val="24"/>
         </w:rPr>
-        <w:t>T</w:t>
+        <w:t>t</w:t>
       </w:r>
       <w:r>
         <w:rPr>
@@ -17324,7 +17988,7 @@
           <w:sz w:val="24"/>
           <w:szCs w:val="24"/>
         </w:rPr>
-        <w:t>ype</w:t>
+        <w:t>_t</w:t>
       </w:r>
       <w:r>
         <w:rPr>
@@ -17333,8 +17997,47 @@
           <w:sz w:val="24"/>
           <w:szCs w:val="24"/>
         </w:rPr>
-        <w:t xml:space="preserve"> ?personName</w:t>
-      </w:r>
+        <w:t>ype</w:t>
+      </w:r>
+      <w:proofErr w:type="spellEnd"/>
+      <w:r>
+        <w:rPr>
+          <w:rFonts w:ascii="Courier New" w:hAnsi="Courier New" w:cs="Courier New"/>
+          <w:color w:val="365F91" w:themeColor="accent1" w:themeShade="BF"/>
+          <w:sz w:val="24"/>
+          <w:szCs w:val="24"/>
+        </w:rPr>
+        <w:t xml:space="preserve"> ?</w:t>
+      </w:r>
+      <w:proofErr w:type="spellStart"/>
+      <w:r>
+        <w:rPr>
+          <w:rFonts w:ascii="Courier New" w:hAnsi="Courier New" w:cs="Courier New"/>
+          <w:color w:val="365F91" w:themeColor="accent1" w:themeShade="BF"/>
+          <w:sz w:val="24"/>
+          <w:szCs w:val="24"/>
+        </w:rPr>
+        <w:t>person</w:t>
+      </w:r>
+      <w:r>
+        <w:rPr>
+          <w:rFonts w:ascii="Courier New" w:hAnsi="Courier New" w:cs="Courier New"/>
+          <w:color w:val="365F91" w:themeColor="accent1" w:themeShade="BF"/>
+          <w:sz w:val="24"/>
+          <w:szCs w:val="24"/>
+        </w:rPr>
+        <w:t>_n</w:t>
+      </w:r>
+      <w:r>
+        <w:rPr>
+          <w:rFonts w:ascii="Courier New" w:hAnsi="Courier New" w:cs="Courier New"/>
+          <w:color w:val="365F91" w:themeColor="accent1" w:themeShade="BF"/>
+          <w:sz w:val="24"/>
+          <w:szCs w:val="24"/>
+        </w:rPr>
+        <w:t>ame</w:t>
+      </w:r>
+      <w:proofErr w:type="spellEnd"/>
     </w:p>
     <w:p>
       <w:pPr>
@@ -17500,7 +18203,7 @@
                 <v:shape id="_x0000_i1030" type="#_x0000_t75" style="width:42pt;height:30pt" o:ole="">
                   <v:imagedata r:id="rId9" o:title=""/>
                 </v:shape>
-                <o:OLEObject Type="Embed" ProgID="PBrush" ShapeID="_x0000_i1030" DrawAspect="Content" ObjectID="_1579928376" r:id="rId37"/>
+                <o:OLEObject Type="Embed" ProgID="PBrush" ShapeID="_x0000_i1030" DrawAspect="Content" ObjectID="_1579930389" r:id="rId37"/>
               </w:object>
             </w:r>
             <w:r>
@@ -17614,11 +18317,11 @@
         <w:spacing w:before="120"/>
         <w:ind w:left="0" w:firstLine="0"/>
       </w:pPr>
-      <w:bookmarkStart w:id="38" w:name="_Toc505860321"/>
+      <w:bookmarkStart w:id="37" w:name="_Toc505860321"/>
       <w:r>
         <w:t>Ontology</w:t>
       </w:r>
-      <w:bookmarkEnd w:id="38"/>
+      <w:bookmarkEnd w:id="37"/>
       <w:r>
         <w:t xml:space="preserve">  </w:t>
       </w:r>
@@ -17647,10 +18350,12 @@
         <w:spacing w:before="120"/>
         <w:ind w:left="0" w:firstLine="0"/>
       </w:pPr>
-      <w:bookmarkStart w:id="39" w:name="_Toc505860322"/>
+      <w:bookmarkStart w:id="38" w:name="_Toc505860322"/>
       <w:r>
         <w:t>Review the Ontology</w:t>
       </w:r>
+      <w:bookmarkStart w:id="39" w:name="_GoBack"/>
+      <w:bookmarkEnd w:id="38"/>
       <w:bookmarkEnd w:id="39"/>
     </w:p>
     <w:p>
@@ -17724,11 +18429,16 @@
         <w:t>Add the Ontology</w:t>
       </w:r>
       <w:r>
-        <w:t xml:space="preserve"> to the LDW</w:t>
+        <w:t xml:space="preserve"> to the </w:t>
+      </w:r>
+      <w:proofErr w:type="spellStart"/>
+      <w:r>
+        <w:t>LDW</w:t>
       </w:r>
       <w:r>
         <w:t>Study</w:t>
       </w:r>
+      <w:proofErr w:type="spellEnd"/>
       <w:r>
         <w:t xml:space="preserve"> database</w:t>
       </w:r>
@@ -17831,7 +18541,15 @@
         <w:t xml:space="preserve"> </w:t>
       </w:r>
       <w:r>
-        <w:t>from the Stardog menu.</w:t>
+        <w:t xml:space="preserve">from the </w:t>
+      </w:r>
+      <w:proofErr w:type="spellStart"/>
+      <w:r>
+        <w:t>Stardog</w:t>
+      </w:r>
+      <w:proofErr w:type="spellEnd"/>
+      <w:r>
+        <w:t xml:space="preserve"> menu.</w:t>
       </w:r>
     </w:p>
     <w:p/>
@@ -18246,6 +18964,7 @@
       <w:r>
         <w:t xml:space="preserve"> and </w:t>
       </w:r>
+      <w:proofErr w:type="spellStart"/>
       <w:r>
         <w:rPr>
           <w:b/>
@@ -18258,6 +18977,7 @@
         </w:rPr>
         <w:t>s</w:t>
       </w:r>
+      <w:proofErr w:type="spellEnd"/>
       <w:r>
         <w:t xml:space="preserve"> added to your data.</w:t>
       </w:r>
@@ -18401,24 +19121,28 @@
       <w:r>
         <w:t xml:space="preserve">Scroll through the results to find where </w:t>
       </w:r>
+      <w:proofErr w:type="spellStart"/>
       <w:r>
         <w:rPr>
           <w:b/>
         </w:rPr>
         <w:t>HumanStudySubject</w:t>
       </w:r>
+      <w:proofErr w:type="spellEnd"/>
       <w:r>
         <w:t xml:space="preserve"> </w:t>
       </w:r>
       <w:r>
         <w:t xml:space="preserve">and </w:t>
       </w:r>
+      <w:proofErr w:type="spellStart"/>
       <w:r>
         <w:rPr>
           <w:b/>
         </w:rPr>
         <w:t>LinkedDataExpert</w:t>
       </w:r>
+      <w:proofErr w:type="spellEnd"/>
       <w:r>
         <w:t xml:space="preserve"> both types of </w:t>
       </w:r>
@@ -18452,11 +19176,16 @@
       <w:r>
         <w:t xml:space="preserve">Find the names of </w:t>
       </w:r>
+      <w:proofErr w:type="spellStart"/>
       <w:r>
         <w:t>HumanStudySubject</w:t>
       </w:r>
       <w:r>
-        <w:t xml:space="preserve">s </w:t>
+        <w:t>s</w:t>
+      </w:r>
+      <w:proofErr w:type="spellEnd"/>
+      <w:r>
+        <w:t xml:space="preserve"> </w:t>
       </w:r>
       <w:r>
         <w:t xml:space="preserve">in </w:t>
@@ -18501,7 +19230,21 @@
         <w:rPr>
           <w:i/>
         </w:rPr>
-        <w:t>Your original data contained no definition of a HumanStudySubject.</w:t>
+        <w:t xml:space="preserve">Your original data contained no definition of a </w:t>
+      </w:r>
+      <w:proofErr w:type="spellStart"/>
+      <w:r>
+        <w:rPr>
+          <w:i/>
+        </w:rPr>
+        <w:t>HumanStudySubject</w:t>
+      </w:r>
+      <w:proofErr w:type="spellEnd"/>
+      <w:r>
+        <w:rPr>
+          <w:i/>
+        </w:rPr>
+        <w:t>.</w:t>
       </w:r>
     </w:p>
     <w:p>
@@ -18514,7 +19257,15 @@
         <w:ind w:left="720" w:hanging="360"/>
       </w:pPr>
       <w:r>
-        <w:t xml:space="preserve"> Review the ontology file for how a HumanStudySubject is </w:t>
+        <w:t xml:space="preserve"> Review the ontology file for how a </w:t>
+      </w:r>
+      <w:proofErr w:type="spellStart"/>
+      <w:r>
+        <w:t>HumanStudySubject</w:t>
+      </w:r>
+      <w:proofErr w:type="spellEnd"/>
+      <w:r>
+        <w:t xml:space="preserve"> is </w:t>
       </w:r>
       <w:r>
         <w:rPr>
@@ -18621,6 +19372,7 @@
             <w:r>
               <w:t xml:space="preserve">In SPARQL the predicate </w:t>
             </w:r>
+            <w:proofErr w:type="spellStart"/>
             <w:r>
               <w:rPr>
                 <w:rFonts w:ascii="Courier New" w:hAnsi="Courier New" w:cs="Courier New"/>
@@ -18628,6 +19380,7 @@
               </w:rPr>
               <w:t>rdf:type</w:t>
             </w:r>
+            <w:proofErr w:type="spellEnd"/>
             <w:r>
               <w:t xml:space="preserve"> can</w:t>
             </w:r>
@@ -18675,7 +19428,35 @@
               <w:rPr>
                 <w:rFonts w:ascii="Courier New" w:hAnsi="Courier New" w:cs="Courier New"/>
               </w:rPr>
-              <w:t xml:space="preserve">eg:Person11 rdf:type eg:HumanStudySubject  </w:t>
+              <w:t xml:space="preserve">eg:Person11 </w:t>
+            </w:r>
+            <w:proofErr w:type="spellStart"/>
+            <w:r>
+              <w:rPr>
+                <w:rFonts w:ascii="Courier New" w:hAnsi="Courier New" w:cs="Courier New"/>
+              </w:rPr>
+              <w:t>rdf:type</w:t>
+            </w:r>
+            <w:proofErr w:type="spellEnd"/>
+            <w:r>
+              <w:rPr>
+                <w:rFonts w:ascii="Courier New" w:hAnsi="Courier New" w:cs="Courier New"/>
+              </w:rPr>
+              <w:t xml:space="preserve"> </w:t>
+            </w:r>
+            <w:proofErr w:type="spellStart"/>
+            <w:r>
+              <w:rPr>
+                <w:rFonts w:ascii="Courier New" w:hAnsi="Courier New" w:cs="Courier New"/>
+              </w:rPr>
+              <w:t>eg:HumanStudySubject</w:t>
+            </w:r>
+            <w:proofErr w:type="spellEnd"/>
+            <w:r>
+              <w:rPr>
+                <w:rFonts w:ascii="Courier New" w:hAnsi="Courier New" w:cs="Courier New"/>
+              </w:rPr>
+              <w:t xml:space="preserve">  </w:t>
             </w:r>
           </w:p>
           <w:p>
@@ -18690,7 +19471,15 @@
               <w:t>is a</w:t>
             </w:r>
             <w:r>
-              <w:t xml:space="preserve"> HumanStudySubject."</w:t>
+              <w:t xml:space="preserve"> </w:t>
+            </w:r>
+            <w:proofErr w:type="spellStart"/>
+            <w:r>
+              <w:t>HumanStudySubject</w:t>
+            </w:r>
+            <w:proofErr w:type="spellEnd"/>
+            <w:r>
+              <w:t>."</w:t>
             </w:r>
           </w:p>
           <w:p/>
@@ -18704,6 +19493,7 @@
       <w:r>
         <w:t xml:space="preserve">Instead of querying on the </w:t>
       </w:r>
+      <w:proofErr w:type="spellStart"/>
       <w:r>
         <w:rPr>
           <w:rFonts w:ascii="Courier New" w:hAnsi="Courier New" w:cs="Courier New"/>
@@ -18728,6 +19518,7 @@
         </w:rPr>
         <w:t>sIn</w:t>
       </w:r>
+      <w:proofErr w:type="spellEnd"/>
       <w:r>
         <w:rPr>
           <w:rFonts w:ascii="Courier New" w:hAnsi="Courier New" w:cs="Courier New"/>
@@ -18762,6 +19553,7 @@
         </w:rPr>
         <w:t xml:space="preserve">?person </w:t>
       </w:r>
+      <w:proofErr w:type="spellStart"/>
       <w:r>
         <w:rPr>
           <w:rFonts w:ascii="Courier New" w:hAnsi="Courier New" w:cs="Courier New"/>
@@ -18780,6 +19572,7 @@
         </w:rPr>
         <w:t>participatesIn</w:t>
       </w:r>
+      <w:proofErr w:type="spellEnd"/>
       <w:r>
         <w:rPr>
           <w:rFonts w:ascii="Courier New" w:hAnsi="Courier New" w:cs="Courier New"/>
@@ -18827,6 +19620,7 @@
       <w:r>
         <w:t xml:space="preserve"> entity </w:t>
       </w:r>
+      <w:proofErr w:type="spellStart"/>
       <w:r>
         <w:rPr>
           <w:rFonts w:ascii="Courier New" w:hAnsi="Courier New" w:cs="Courier New"/>
@@ -18843,6 +19637,7 @@
         </w:rPr>
         <w:t>HumanStudySubject</w:t>
       </w:r>
+      <w:proofErr w:type="spellEnd"/>
       <w:r>
         <w:t>.</w:t>
       </w:r>
@@ -18875,6 +19670,7 @@
         </w:rPr>
         <w:t xml:space="preserve"> a </w:t>
       </w:r>
+      <w:proofErr w:type="spellStart"/>
       <w:r>
         <w:rPr>
           <w:rFonts w:ascii="Courier New" w:hAnsi="Courier New" w:cs="Courier New"/>
@@ -18884,6 +19680,7 @@
         </w:rPr>
         <w:t>eg:HumanStudySubject</w:t>
       </w:r>
+      <w:proofErr w:type="spellEnd"/>
       <w:r>
         <w:rPr>
           <w:rFonts w:ascii="Courier New" w:hAnsi="Courier New" w:cs="Courier New"/>
@@ -19114,7 +19911,15 @@
         <w:t xml:space="preserve">Hint:  </w:t>
       </w:r>
       <w:r>
-        <w:t xml:space="preserve">What is the superclass of LinkedDataExpert? </w:t>
+        <w:t xml:space="preserve">What is the superclass of </w:t>
+      </w:r>
+      <w:proofErr w:type="spellStart"/>
+      <w:r>
+        <w:t>LinkedDataExpert</w:t>
+      </w:r>
+      <w:proofErr w:type="spellEnd"/>
+      <w:r>
+        <w:t xml:space="preserve">? </w:t>
       </w:r>
     </w:p>
     <w:p>
@@ -19223,7 +20028,7 @@
         <w:ind w:left="720" w:hanging="360"/>
       </w:pPr>
       <w:r>
-        <w:t xml:space="preserve">Write a query that uses the superclass </w:t>
+        <w:t xml:space="preserve">Write a query that </w:t>
       </w:r>
       <w:r>
         <w:t xml:space="preserve">uses the superclass </w:t>
@@ -19231,11 +20036,21 @@
       <w:r>
         <w:t xml:space="preserve">of the </w:t>
       </w:r>
-      <w:r>
-        <w:t xml:space="preserve">HumanStudySubject and </w:t>
-      </w:r>
-      <w:r>
-        <w:t xml:space="preserve">DataExpert </w:t>
+      <w:proofErr w:type="spellStart"/>
+      <w:r>
+        <w:t>HumanStudySubject</w:t>
+      </w:r>
+      <w:proofErr w:type="spellEnd"/>
+      <w:r>
+        <w:t xml:space="preserve"> and </w:t>
+      </w:r>
+      <w:proofErr w:type="spellStart"/>
+      <w:r>
+        <w:t>DataExpert</w:t>
+      </w:r>
+      <w:proofErr w:type="spellEnd"/>
+      <w:r>
+        <w:t xml:space="preserve"> </w:t>
       </w:r>
       <w:r>
         <w:t xml:space="preserve">classes. </w:t>
@@ -19246,7 +20061,15 @@
         <w:ind w:left="720"/>
       </w:pPr>
       <w:r>
-        <w:t>CAUTION:  The superclass prefix is not "eg"  because the class you will use is not defined in the study ontology!</w:t>
+        <w:t>CAUTION:  The superclass prefix is not "</w:t>
+      </w:r>
+      <w:proofErr w:type="spellStart"/>
+      <w:r>
+        <w:t>eg</w:t>
+      </w:r>
+      <w:proofErr w:type="spellEnd"/>
+      <w:r>
+        <w:t>"  because the class you will use is not defined in the study ontology!</w:t>
       </w:r>
     </w:p>
     <w:p>
@@ -19297,8 +20120,37 @@
           <w:sz w:val="24"/>
           <w:szCs w:val="24"/>
         </w:rPr>
-        <w:t>?personType</w:t>
-      </w:r>
+        <w:t>?</w:t>
+      </w:r>
+      <w:proofErr w:type="spellStart"/>
+      <w:r>
+        <w:rPr>
+          <w:rFonts w:ascii="Courier New" w:hAnsi="Courier New" w:cs="Courier New"/>
+          <w:color w:val="365F91" w:themeColor="accent1" w:themeShade="BF"/>
+          <w:sz w:val="24"/>
+          <w:szCs w:val="24"/>
+        </w:rPr>
+        <w:t>person</w:t>
+      </w:r>
+      <w:r>
+        <w:rPr>
+          <w:rFonts w:ascii="Courier New" w:hAnsi="Courier New" w:cs="Courier New"/>
+          <w:color w:val="365F91" w:themeColor="accent1" w:themeShade="BF"/>
+          <w:sz w:val="24"/>
+          <w:szCs w:val="24"/>
+        </w:rPr>
+        <w:t>_t</w:t>
+      </w:r>
+      <w:r>
+        <w:rPr>
+          <w:rFonts w:ascii="Courier New" w:hAnsi="Courier New" w:cs="Courier New"/>
+          <w:color w:val="365F91" w:themeColor="accent1" w:themeShade="BF"/>
+          <w:sz w:val="24"/>
+          <w:szCs w:val="24"/>
+        </w:rPr>
+        <w:t>ype</w:t>
+      </w:r>
+      <w:proofErr w:type="spellEnd"/>
       <w:r>
         <w:t xml:space="preserve"> </w:t>
       </w:r>
@@ -19463,7 +20315,7 @@
                 <v:shape id="_x0000_i1031" type="#_x0000_t75" style="width:42pt;height:30pt" o:ole="">
                   <v:imagedata r:id="rId9" o:title=""/>
                 </v:shape>
-                <o:OLEObject Type="Embed" ProgID="PBrush" ShapeID="_x0000_i1031" DrawAspect="Content" ObjectID="_1579928377" r:id="rId42"/>
+                <o:OLEObject Type="Embed" ProgID="PBrush" ShapeID="_x0000_i1031" DrawAspect="Content" ObjectID="_1579930390" r:id="rId42"/>
               </w:object>
             </w:r>
             <w:r>
@@ -19617,7 +20469,15 @@
         <w:ind w:left="720"/>
       </w:pPr>
       <w:r>
-        <w:t xml:space="preserve">Click on Admin Console at the top of the Stardog application. </w:t>
+        <w:t xml:space="preserve">Click on Admin Console at the top of the </w:t>
+      </w:r>
+      <w:proofErr w:type="spellStart"/>
+      <w:r>
+        <w:t>Stardog</w:t>
+      </w:r>
+      <w:proofErr w:type="spellEnd"/>
+      <w:r>
+        <w:t xml:space="preserve"> application. </w:t>
       </w:r>
       <w:r>
         <w:rPr>
@@ -20286,9 +21146,11 @@
       <w:r>
         <w:t xml:space="preserve">How many </w:t>
       </w:r>
+      <w:proofErr w:type="spellStart"/>
       <w:r>
         <w:t>HumanStudySubjects</w:t>
       </w:r>
+      <w:proofErr w:type="spellEnd"/>
       <w:r>
         <w:t xml:space="preserve"> participated in </w:t>
       </w:r>
@@ -20504,7 +21366,15 @@
         <w:t>Studies</w:t>
       </w:r>
       <w:r>
-        <w:t xml:space="preserve"> (not just HumanStudySubjects). </w:t>
+        <w:t xml:space="preserve"> (not just </w:t>
+      </w:r>
+      <w:proofErr w:type="spellStart"/>
+      <w:r>
+        <w:t>HumanStudySubjects</w:t>
+      </w:r>
+      <w:proofErr w:type="spellEnd"/>
+      <w:r>
+        <w:t xml:space="preserve">). </w:t>
       </w:r>
     </w:p>
     <w:p>
@@ -20519,7 +21389,15 @@
         <w:t xml:space="preserve"> a) </w:t>
       </w:r>
       <w:r>
-        <w:t xml:space="preserve">What is the superclass of HumanStudySubject? </w:t>
+        <w:t xml:space="preserve">What is the superclass of </w:t>
+      </w:r>
+      <w:proofErr w:type="spellStart"/>
+      <w:r>
+        <w:t>HumanStudySubject</w:t>
+      </w:r>
+      <w:proofErr w:type="spellEnd"/>
+      <w:r>
+        <w:t xml:space="preserve">? </w:t>
       </w:r>
     </w:p>
     <w:p>
@@ -20576,7 +21454,15 @@
       </w:pPr>
       <w:bookmarkStart w:id="48" w:name="_Toc505860331"/>
       <w:r>
-        <w:t>How many women received active treatment (non placebo) across all Drug1 studies combined?</w:t>
+        <w:t>How many women received active treatment (</w:t>
+      </w:r>
+      <w:proofErr w:type="spellStart"/>
+      <w:r>
+        <w:t>non placebo</w:t>
+      </w:r>
+      <w:proofErr w:type="spellEnd"/>
+      <w:r>
+        <w:t>) across all Drug1 studies combined?</w:t>
       </w:r>
       <w:bookmarkEnd w:id="48"/>
       <w:r>
@@ -20618,7 +21504,29 @@
         <w:pStyle w:val="ListParagraph"/>
       </w:pPr>
       <w:r>
-        <w:t xml:space="preserve">                                                                      -- randomizedTo ---  ?treatArm  .</w:t>
+        <w:t xml:space="preserve">                                                                      -- </w:t>
+      </w:r>
+      <w:proofErr w:type="spellStart"/>
+      <w:r>
+        <w:t>randomizedTo</w:t>
+      </w:r>
+      <w:proofErr w:type="spellEnd"/>
+      <w:r>
+        <w:t xml:space="preserve"> ---  ?</w:t>
+      </w:r>
+      <w:proofErr w:type="spellStart"/>
+      <w:r>
+        <w:t>trt</w:t>
+      </w:r>
+      <w:r>
+        <w:t>_a</w:t>
+      </w:r>
+      <w:r>
+        <w:t>rm</w:t>
+      </w:r>
+      <w:proofErr w:type="spellEnd"/>
+      <w:r>
+        <w:t xml:space="preserve">  .</w:t>
       </w:r>
     </w:p>
     <w:p>
@@ -20626,7 +21534,21 @@
         <w:pStyle w:val="ListParagraph"/>
       </w:pPr>
       <w:r>
-        <w:t xml:space="preserve">                                                   ?treatArm -- treatmentArmType  -- </w:t>
+        <w:t xml:space="preserve">                                                   ?</w:t>
+      </w:r>
+      <w:proofErr w:type="spellStart"/>
+      <w:r>
+        <w:t>trt</w:t>
+      </w:r>
+      <w:r>
+        <w:t>_a</w:t>
+      </w:r>
+      <w:r>
+        <w:t xml:space="preserve">rm </w:t>
+      </w:r>
+      <w:proofErr w:type="spellEnd"/>
+      <w:r>
+        <w:t xml:space="preserve">-- treatmentArmType  -- </w:t>
       </w:r>
       <w:r>
         <w:rPr>
@@ -20687,7 +21609,23 @@
         <w:ind w:left="720"/>
       </w:pPr>
       <w:r>
-        <w:t>List all Person IRIs, their givenName, their assigned Study, and their role in that study (HumanStudySubject or Investigator).</w:t>
+        <w:t xml:space="preserve">List all Person IRIs, their </w:t>
+      </w:r>
+      <w:proofErr w:type="spellStart"/>
+      <w:r>
+        <w:t>givenName</w:t>
+      </w:r>
+      <w:proofErr w:type="spellEnd"/>
+      <w:r>
+        <w:t>, their assigned Study, and their role in that study (</w:t>
+      </w:r>
+      <w:proofErr w:type="spellStart"/>
+      <w:r>
+        <w:t>HumanStudySubject</w:t>
+      </w:r>
+      <w:proofErr w:type="spellEnd"/>
+      <w:r>
+        <w:t xml:space="preserve"> or Investigator).</w:t>
       </w:r>
     </w:p>
     <w:p>
@@ -20998,7 +21936,7 @@
                 <v:shape id="_x0000_i1032" type="#_x0000_t75" style="width:42pt;height:30pt" o:ole="">
                   <v:imagedata r:id="rId9" o:title=""/>
                 </v:shape>
-                <o:OLEObject Type="Embed" ProgID="PBrush" ShapeID="_x0000_i1032" DrawAspect="Content" ObjectID="_1579928378" r:id="rId46"/>
+                <o:OLEObject Type="Embed" ProgID="PBrush" ShapeID="_x0000_i1032" DrawAspect="Content" ObjectID="_1579930391" r:id="rId46"/>
               </w:object>
             </w:r>
             <w:r>
@@ -21355,7 +22293,25 @@
           <w:sz w:val="24"/>
           <w:szCs w:val="24"/>
         </w:rPr>
-        <w:t xml:space="preserve">Hands-on Workshop Github Repository </w:t>
+        <w:t xml:space="preserve">Hands-on Workshop </w:t>
+      </w:r>
+      <w:proofErr w:type="spellStart"/>
+      <w:r>
+        <w:rPr>
+          <w:rStyle w:val="Hyperlink"/>
+          <w:sz w:val="24"/>
+          <w:szCs w:val="24"/>
+        </w:rPr>
+        <w:t>Github</w:t>
+      </w:r>
+      <w:proofErr w:type="spellEnd"/>
+      <w:r>
+        <w:rPr>
+          <w:rStyle w:val="Hyperlink"/>
+          <w:sz w:val="24"/>
+          <w:szCs w:val="24"/>
+        </w:rPr>
+        <w:t xml:space="preserve"> Repository </w:t>
       </w:r>
       <w:r>
         <w:rPr>
@@ -21505,7 +22461,7 @@
       <w:rPr>
         <w:noProof/>
       </w:rPr>
-      <w:t>11</w:t>
+      <w:t>13</w:t>
     </w:r>
     <w:r>
       <w:fldChar w:fldCharType="end"/>
@@ -27200,7 +28156,7 @@
 </file>
 
 <file path=customXml/itemProps1.xml><?xml version="1.0" encoding="utf-8"?>
-<ds:datastoreItem xmlns:ds="http://schemas.openxmlformats.org/officeDocument/2006/customXml" ds:itemID="{B3866940-4695-4A53-A60F-D2B35EEA8A8F}">
+<ds:datastoreItem xmlns:ds="http://schemas.openxmlformats.org/officeDocument/2006/customXml" ds:itemID="{A4117B29-D255-406A-90EA-480E44B95411}">
   <ds:schemaRefs>
     <ds:schemaRef ds:uri="http://schemas.openxmlformats.org/officeDocument/2006/bibliography"/>
   </ds:schemaRefs>

</xml_diff>

<commit_message>
fixed the .docx merge that I screwed up.
</commit_message>
<xml_diff>
--- a/CSS2018/doc/LDWorkshopExercises.docx
+++ b/CSS2018/doc/LDWorkshopExercises.docx
@@ -3514,7 +3514,7 @@
                 <v:shape id="_x0000_i1025" type="#_x0000_t75" style="width:37.5pt;height:26.25pt" o:ole="">
                   <v:imagedata r:id="rId9" o:title=""/>
                 </v:shape>
-                <o:OLEObject Type="Embed" ProgID="PBrush" ShapeID="_x0000_i1025" DrawAspect="Content" ObjectID="_1579930384" r:id="rId10"/>
+                <o:OLEObject Type="Embed" ProgID="PBrush" ShapeID="_x0000_i1025" DrawAspect="Content" ObjectID="_1579945207" r:id="rId10"/>
               </w:object>
             </w:r>
           </w:p>
@@ -4423,7 +4423,7 @@
                 <v:shape id="_x0000_i1026" type="#_x0000_t75" style="width:42pt;height:30pt" o:ole="">
                   <v:imagedata r:id="rId9" o:title=""/>
                 </v:shape>
-                <o:OLEObject Type="Embed" ProgID="PBrush" ShapeID="_x0000_i1026" DrawAspect="Content" ObjectID="_1579930385" r:id="rId15"/>
+                <o:OLEObject Type="Embed" ProgID="PBrush" ShapeID="_x0000_i1026" DrawAspect="Content" ObjectID="_1579945208" r:id="rId15"/>
               </w:object>
             </w:r>
             <w:r>
@@ -4809,40 +4809,6 @@
         <w:pStyle w:val="ListParagraph"/>
       </w:pPr>
     </w:p>
-    <w:p>
-      <w:pPr>
-        <w:pStyle w:val="Heading1"/>
-        <w:numPr>
-          <w:ilvl w:val="1"/>
-          <w:numId w:val="1"/>
-        </w:numPr>
-        <w:tabs>
-          <w:tab w:val="left" w:pos="540"/>
-        </w:tabs>
-        <w:spacing w:before="120"/>
-        <w:ind w:left="0" w:firstLine="0"/>
-      </w:pPr>
-      <w:bookmarkStart w:id="18" w:name="_Toc505860309"/>
-      <w:r>
-        <w:t xml:space="preserve">Add a </w:t>
-      </w:r>
-      <w:r>
-        <w:t xml:space="preserve">Study, Study </w:t>
-      </w:r>
-      <w:r>
-        <w:t xml:space="preserve">Phase, </w:t>
-      </w:r>
-      <w:r>
-        <w:t xml:space="preserve">and </w:t>
-      </w:r>
-      <w:r>
-        <w:t>Treatment</w:t>
-      </w:r>
-      <w:r>
-        <w:t xml:space="preserve"> Arms</w:t>
-      </w:r>
-      <w:bookmarkEnd w:id="18"/>
-    </w:p>
     <w:tbl>
       <w:tblPr>
         <w:tblStyle w:val="TableGrid"/>
@@ -4871,6 +4837,229 @@
             <w:pPr>
               <w:jc w:val="right"/>
               <w:rPr>
+                <w:b/>
+              </w:rPr>
+            </w:pPr>
+            <w:r>
+              <w:rPr>
+                <w:noProof/>
+              </w:rPr>
+              <w:drawing>
+                <wp:inline distT="0" distB="0" distL="0" distR="0" wp14:anchorId="0F2FBA00" wp14:editId="34FF5A62">
+                  <wp:extent cx="361950" cy="450230"/>
+                  <wp:effectExtent l="0" t="0" r="0" b="6985"/>
+                  <wp:docPr id="57" name="Picture 57" descr="IdeaIcon_clean_20mm"/>
+                  <wp:cNvGraphicFramePr>
+                    <a:graphicFrameLocks xmlns:a="http://schemas.openxmlformats.org/drawingml/2006/main" noChangeAspect="1"/>
+                  </wp:cNvGraphicFramePr>
+                  <a:graphic xmlns:a="http://schemas.openxmlformats.org/drawingml/2006/main">
+                    <a:graphicData uri="http://schemas.openxmlformats.org/drawingml/2006/picture">
+                      <pic:pic xmlns:pic="http://schemas.openxmlformats.org/drawingml/2006/picture">
+                        <pic:nvPicPr>
+                          <pic:cNvPr id="0" name="Picture 7" descr="IdeaIcon_clean_20mm"/>
+                          <pic:cNvPicPr>
+                            <a:picLocks noChangeAspect="1" noChangeArrowheads="1"/>
+                          </pic:cNvPicPr>
+                        </pic:nvPicPr>
+                        <pic:blipFill>
+                          <a:blip r:embed="rId11">
+                            <a:extLst>
+                              <a:ext uri="{28A0092B-C50C-407E-A947-70E740481C1C}">
+                                <a14:useLocalDpi xmlns:a14="http://schemas.microsoft.com/office/drawing/2010/main" val="0"/>
+                              </a:ext>
+                            </a:extLst>
+                          </a:blip>
+                          <a:srcRect/>
+                          <a:stretch>
+                            <a:fillRect/>
+                          </a:stretch>
+                        </pic:blipFill>
+                        <pic:spPr bwMode="auto">
+                          <a:xfrm>
+                            <a:off x="0" y="0"/>
+                            <a:ext cx="365384" cy="454501"/>
+                          </a:xfrm>
+                          <a:prstGeom prst="rect">
+                            <a:avLst/>
+                          </a:prstGeom>
+                          <a:noFill/>
+                          <a:ln>
+                            <a:noFill/>
+                          </a:ln>
+                        </pic:spPr>
+                      </pic:pic>
+                    </a:graphicData>
+                  </a:graphic>
+                </wp:inline>
+              </w:drawing>
+            </w:r>
+          </w:p>
+        </w:tc>
+        <w:tc>
+          <w:tcPr>
+            <w:tcW w:w="9450" w:type="dxa"/>
+            <w:vAlign w:val="center"/>
+          </w:tcPr>
+          <w:p>
+            <w:r>
+              <w:rPr>
+                <w:noProof/>
+              </w:rPr>
+              <w:drawing>
+                <wp:anchor distT="0" distB="0" distL="114300" distR="114300" simplePos="0" relativeHeight="251707392" behindDoc="1" locked="0" layoutInCell="1" allowOverlap="1" wp14:anchorId="3B81A8C2" wp14:editId="6B4EF5E3">
+                  <wp:simplePos x="0" y="0"/>
+                  <wp:positionH relativeFrom="column">
+                    <wp:posOffset>2563495</wp:posOffset>
+                  </wp:positionH>
+                  <wp:positionV relativeFrom="paragraph">
+                    <wp:posOffset>13335</wp:posOffset>
+                  </wp:positionV>
+                  <wp:extent cx="3028950" cy="504825"/>
+                  <wp:effectExtent l="0" t="0" r="0" b="9525"/>
+                  <wp:wrapTight wrapText="bothSides">
+                    <wp:wrapPolygon edited="0">
+                      <wp:start x="0" y="0"/>
+                      <wp:lineTo x="0" y="21192"/>
+                      <wp:lineTo x="21464" y="21192"/>
+                      <wp:lineTo x="21464" y="0"/>
+                      <wp:lineTo x="0" y="0"/>
+                    </wp:wrapPolygon>
+                  </wp:wrapTight>
+                  <wp:docPr id="53" name="Picture 53"/>
+                  <wp:cNvGraphicFramePr>
+                    <a:graphicFrameLocks xmlns:a="http://schemas.openxmlformats.org/drawingml/2006/main" noChangeAspect="1"/>
+                  </wp:cNvGraphicFramePr>
+                  <a:graphic xmlns:a="http://schemas.openxmlformats.org/drawingml/2006/main">
+                    <a:graphicData uri="http://schemas.openxmlformats.org/drawingml/2006/picture">
+                      <pic:pic xmlns:pic="http://schemas.openxmlformats.org/drawingml/2006/picture">
+                        <pic:nvPicPr>
+                          <pic:cNvPr id="0" name="Picture 9"/>
+                          <pic:cNvPicPr>
+                            <a:picLocks noChangeAspect="1" noChangeArrowheads="1"/>
+                          </pic:cNvPicPr>
+                        </pic:nvPicPr>
+                        <pic:blipFill>
+                          <a:blip r:embed="rId18">
+                            <a:extLst>
+                              <a:ext uri="{28A0092B-C50C-407E-A947-70E740481C1C}">
+                                <a14:useLocalDpi xmlns:a14="http://schemas.microsoft.com/office/drawing/2010/main" val="0"/>
+                              </a:ext>
+                            </a:extLst>
+                          </a:blip>
+                          <a:srcRect/>
+                          <a:stretch>
+                            <a:fillRect/>
+                          </a:stretch>
+                        </pic:blipFill>
+                        <pic:spPr bwMode="auto">
+                          <a:xfrm>
+                            <a:off x="0" y="0"/>
+                            <a:ext cx="3028950" cy="504825"/>
+                          </a:xfrm>
+                          <a:prstGeom prst="rect">
+                            <a:avLst/>
+                          </a:prstGeom>
+                          <a:noFill/>
+                          <a:ln>
+                            <a:noFill/>
+                          </a:ln>
+                        </pic:spPr>
+                      </pic:pic>
+                    </a:graphicData>
+                  </a:graphic>
+                  <wp14:sizeRelH relativeFrom="page">
+                    <wp14:pctWidth>0</wp14:pctWidth>
+                  </wp14:sizeRelH>
+                  <wp14:sizeRelV relativeFrom="page">
+                    <wp14:pctHeight>0</wp14:pctHeight>
+                  </wp14:sizeRelV>
+                </wp:anchor>
+              </w:drawing>
+            </w:r>
+            <w:r>
+              <w:t xml:space="preserve">If the Graph Editor does not load, click Cancel "x" and reload the page. Ask for assistance if the graph editor still fails to load. </w:t>
+            </w:r>
+          </w:p>
+        </w:tc>
+      </w:tr>
+    </w:tbl>
+    <w:p>
+      <w:pPr>
+        <w:pStyle w:val="ListParagraph"/>
+      </w:pPr>
+    </w:p>
+    <w:p>
+      <w:pPr>
+        <w:pStyle w:val="ListParagraph"/>
+      </w:pPr>
+    </w:p>
+    <w:p>
+      <w:pPr>
+        <w:pStyle w:val="ListParagraph"/>
+      </w:pPr>
+    </w:p>
+    <w:p>
+      <w:pPr>
+        <w:pStyle w:val="Heading1"/>
+        <w:numPr>
+          <w:ilvl w:val="1"/>
+          <w:numId w:val="1"/>
+        </w:numPr>
+        <w:tabs>
+          <w:tab w:val="left" w:pos="540"/>
+        </w:tabs>
+        <w:spacing w:before="120"/>
+        <w:ind w:left="0" w:firstLine="0"/>
+      </w:pPr>
+      <w:bookmarkStart w:id="18" w:name="_Toc505860309"/>
+      <w:r>
+        <w:t xml:space="preserve">Add a </w:t>
+      </w:r>
+      <w:r>
+        <w:t xml:space="preserve">Study, Study </w:t>
+      </w:r>
+      <w:r>
+        <w:t xml:space="preserve">Phase, </w:t>
+      </w:r>
+      <w:r>
+        <w:t xml:space="preserve">and </w:t>
+      </w:r>
+      <w:r>
+        <w:t>Treatment</w:t>
+      </w:r>
+      <w:r>
+        <w:t xml:space="preserve"> Arms</w:t>
+      </w:r>
+      <w:bookmarkEnd w:id="18"/>
+    </w:p>
+    <w:tbl>
+      <w:tblPr>
+        <w:tblStyle w:val="TableGrid"/>
+        <w:tblW w:w="0" w:type="auto"/>
+        <w:tblBorders>
+          <w:top w:val="none" w:sz="0" w:space="0" w:color="auto"/>
+          <w:left w:val="none" w:sz="0" w:space="0" w:color="auto"/>
+          <w:bottom w:val="none" w:sz="0" w:space="0" w:color="auto"/>
+          <w:right w:val="none" w:sz="0" w:space="0" w:color="auto"/>
+          <w:insideH w:val="none" w:sz="0" w:space="0" w:color="auto"/>
+          <w:insideV w:val="none" w:sz="0" w:space="0" w:color="auto"/>
+        </w:tblBorders>
+        <w:tblLayout w:type="fixed"/>
+        <w:tblLook w:val="04A0" w:firstRow="1" w:lastRow="0" w:firstColumn="1" w:lastColumn="0" w:noHBand="0" w:noVBand="1"/>
+      </w:tblPr>
+      <w:tblGrid>
+        <w:gridCol w:w="805"/>
+        <w:gridCol w:w="9450"/>
+      </w:tblGrid>
+      <w:tr>
+        <w:tc>
+          <w:tcPr>
+            <w:tcW w:w="805" w:type="dxa"/>
+          </w:tcPr>
+          <w:p>
+            <w:pPr>
+              <w:jc w:val="right"/>
+              <w:rPr>
                 <w:rFonts w:ascii="Times New Roman" w:hAnsi="Times New Roman" w:cs="Times New Roman"/>
                 <w:b/>
               </w:rPr>
@@ -4987,7 +5176,6 @@
         <w:ind w:firstLine="720"/>
       </w:pPr>
       <w:r>
-        <w:lastRenderedPageBreak/>
         <w:t>Node values:</w:t>
       </w:r>
     </w:p>
@@ -5337,7 +5525,7 @@
                     </pic:cNvPicPr>
                   </pic:nvPicPr>
                   <pic:blipFill>
-                    <a:blip r:embed="rId18">
+                    <a:blip r:embed="rId19">
                       <a:extLst>
                         <a:ext uri="{28A0092B-C50C-407E-A947-70E740481C1C}">
                           <a14:useLocalDpi xmlns:a14="http://schemas.microsoft.com/office/drawing/2010/main" val="0"/>
@@ -6011,7 +6199,7 @@
                     </pic:cNvPicPr>
                   </pic:nvPicPr>
                   <pic:blipFill>
-                    <a:blip r:embed="rId19">
+                    <a:blip r:embed="rId20">
                       <a:extLst>
                         <a:ext uri="{28A0092B-C50C-407E-A947-70E740481C1C}">
                           <a14:useLocalDpi xmlns:a14="http://schemas.microsoft.com/office/drawing/2010/main" val="0"/>
@@ -7000,7 +7188,6 @@
         <w:ind w:left="720" w:hanging="450"/>
       </w:pPr>
       <w:r>
-        <w:lastRenderedPageBreak/>
         <w:t>Link</w:t>
       </w:r>
       <w:r>
@@ -7114,7 +7301,7 @@
                     </pic:cNvPicPr>
                   </pic:nvPicPr>
                   <pic:blipFill>
-                    <a:blip r:embed="rId20">
+                    <a:blip r:embed="rId21">
                       <a:extLst>
                         <a:ext uri="{28A0092B-C50C-407E-A947-70E740481C1C}">
                           <a14:useLocalDpi xmlns:a14="http://schemas.microsoft.com/office/drawing/2010/main" val="0"/>
@@ -8350,6 +8537,7 @@
         <w:rPr>
           <w:noProof/>
         </w:rPr>
+        <w:lastRenderedPageBreak/>
         <w:drawing>
           <wp:inline distT="0" distB="0" distL="0" distR="0" wp14:anchorId="2318F60F" wp14:editId="571CD4A7">
             <wp:extent cx="3003550" cy="1903111"/>
@@ -8368,7 +8556,7 @@
                     </pic:cNvPicPr>
                   </pic:nvPicPr>
                   <pic:blipFill>
-                    <a:blip r:embed="rId23">
+                    <a:blip r:embed="rId24">
                       <a:extLst>
                         <a:ext uri="{28A0092B-C50C-407E-A947-70E740481C1C}">
                           <a14:useLocalDpi xmlns:a14="http://schemas.microsoft.com/office/drawing/2010/main" val="0"/>
@@ -8447,7 +8635,6 @@
               <w:rPr>
                 <w:noProof/>
               </w:rPr>
-              <w:lastRenderedPageBreak/>
               <w:drawing>
                 <wp:inline distT="0" distB="0" distL="0" distR="0" wp14:anchorId="2BE26849" wp14:editId="27C786BF">
                   <wp:extent cx="361950" cy="450230"/>
@@ -8511,9 +8698,9 @@
             <w:r>
               <w:object w:dxaOrig="960" w:dyaOrig="255" w14:anchorId="076B29D9">
                 <v:shape id="_x0000_i1027" type="#_x0000_t75" style="width:48pt;height:12.75pt" o:ole="">
-                  <v:imagedata r:id="rId24" o:title=""/>
+                  <v:imagedata r:id="rId25" o:title=""/>
                 </v:shape>
-                <o:OLEObject Type="Embed" ProgID="PBrush" ShapeID="_x0000_i1027" DrawAspect="Content" ObjectID="_1579930386" r:id="rId25"/>
+                <o:OLEObject Type="Embed" ProgID="PBrush" ShapeID="_x0000_i1027" DrawAspect="Content" ObjectID="_1579945209" r:id="rId26"/>
               </w:object>
             </w:r>
             <w:r>
@@ -9939,6 +10126,7 @@
         <w:ind w:left="720"/>
       </w:pPr>
       <w:r>
+        <w:lastRenderedPageBreak/>
         <w:t>Create a link from the second</w:t>
       </w:r>
       <w:r>
@@ -10313,7 +10501,6 @@
       </w:pPr>
       <w:bookmarkStart w:id="24" w:name="_Toc505860311"/>
       <w:r>
-        <w:lastRenderedPageBreak/>
         <w:t xml:space="preserve">Add </w:t>
       </w:r>
       <w:r>
@@ -12383,7 +12570,6 @@
       </w:pPr>
       <w:bookmarkStart w:id="25" w:name="_Toc505860312"/>
       <w:r>
-        <w:lastRenderedPageBreak/>
         <w:t>Add another Person</w:t>
       </w:r>
       <w:bookmarkEnd w:id="25"/>
@@ -13652,6 +13838,7 @@
         </w:rPr>
       </w:pPr>
       <w:r>
+        <w:lastRenderedPageBreak/>
         <w:t xml:space="preserve">Your role in this study is Linked Data Expert.  </w:t>
       </w:r>
       <w:r>
@@ -13674,7 +13861,20 @@
         <w:t xml:space="preserve"> relation</w:t>
       </w:r>
       <w:r>
-        <w:t xml:space="preserve"> between your </w:t>
+        <w:t xml:space="preserve"> </w:t>
+      </w:r>
+      <w:r>
+        <w:rPr>
+          <w:b/>
+          <w:i/>
+        </w:rPr>
+        <w:t>from</w:t>
+      </w:r>
+      <w:r>
+        <w:t xml:space="preserve"> </w:t>
+      </w:r>
+      <w:r>
+        <w:t xml:space="preserve">your </w:t>
       </w:r>
       <w:r>
         <w:rPr>
@@ -13686,7 +13886,20 @@
         <w:t xml:space="preserve"> </w:t>
       </w:r>
       <w:r>
-        <w:t xml:space="preserve">node and the </w:t>
+        <w:t xml:space="preserve">node </w:t>
+      </w:r>
+      <w:r>
+        <w:rPr>
+          <w:b/>
+          <w:i/>
+        </w:rPr>
+        <w:t>to</w:t>
+      </w:r>
+      <w:r>
+        <w:t xml:space="preserve"> </w:t>
+      </w:r>
+      <w:r>
+        <w:t xml:space="preserve">the </w:t>
       </w:r>
       <w:r>
         <w:rPr>
@@ -13956,9 +14169,9 @@
             <w:r>
               <w:object w:dxaOrig="960" w:dyaOrig="255" w14:anchorId="0B876356">
                 <v:shape id="_x0000_i1028" type="#_x0000_t75" style="width:48pt;height:12.75pt" o:ole="">
-                  <v:imagedata r:id="rId24" o:title=""/>
+                  <v:imagedata r:id="rId25" o:title=""/>
                 </v:shape>
-                <o:OLEObject Type="Embed" ProgID="PBrush" ShapeID="_x0000_i1028" DrawAspect="Content" ObjectID="_1579930387" r:id="rId26"/>
+                <o:OLEObject Type="Embed" ProgID="PBrush" ShapeID="_x0000_i1028" DrawAspect="Content" ObjectID="_1579945210" r:id="rId27"/>
               </w:object>
             </w:r>
             <w:r>
@@ -14186,7 +14399,6 @@
       </w:pPr>
       <w:bookmarkStart w:id="26" w:name="_Toc505860314"/>
       <w:r>
-        <w:lastRenderedPageBreak/>
         <w:t>Export to TTL</w:t>
       </w:r>
       <w:bookmarkEnd w:id="26"/>
@@ -14228,7 +14440,7 @@
                     </pic:cNvPicPr>
                   </pic:nvPicPr>
                   <pic:blipFill>
-                    <a:blip r:embed="rId27">
+                    <a:blip r:embed="rId28">
                       <a:extLst>
                         <a:ext uri="{28A0092B-C50C-407E-A947-70E740481C1C}">
                           <a14:useLocalDpi xmlns:a14="http://schemas.microsoft.com/office/drawing/2010/main" val="0"/>
@@ -14720,7 +14932,7 @@
                 <v:shape id="_x0000_i1029" type="#_x0000_t75" style="width:42pt;height:30pt" o:ole="">
                   <v:imagedata r:id="rId9" o:title=""/>
                 </v:shape>
-                <o:OLEObject Type="Embed" ProgID="PBrush" ShapeID="_x0000_i1029" DrawAspect="Content" ObjectID="_1579930388" r:id="rId28"/>
+                <o:OLEObject Type="Embed" ProgID="PBrush" ShapeID="_x0000_i1029" DrawAspect="Content" ObjectID="_1579945211" r:id="rId29"/>
               </w:object>
             </w:r>
             <w:r>
@@ -14931,6 +15143,7 @@
           <w:sz w:val="24"/>
           <w:szCs w:val="24"/>
         </w:rPr>
+        <w:lastRenderedPageBreak/>
         <w:t xml:space="preserve">You can leave the Password field blank. Click </w:t>
       </w:r>
       <w:r>
@@ -15040,7 +15253,7 @@
                     </pic:cNvPicPr>
                   </pic:nvPicPr>
                   <pic:blipFill>
-                    <a:blip r:embed="rId29" cstate="print">
+                    <a:blip r:embed="rId30" cstate="print">
                       <a:extLst>
                         <a:ext uri="{28A0092B-C50C-407E-A947-70E740481C1C}">
                           <a14:useLocalDpi xmlns:a14="http://schemas.microsoft.com/office/drawing/2010/main" val="0"/>
@@ -15119,7 +15332,13 @@
         <w:ind w:left="720"/>
       </w:pPr>
       <w:r>
-        <w:t xml:space="preserve">In the upper right, click  </w:t>
+        <w:t xml:space="preserve">In the upper </w:t>
+      </w:r>
+      <w:r>
+        <w:t>left</w:t>
+      </w:r>
+      <w:r>
+        <w:t xml:space="preserve">, click  </w:t>
       </w:r>
       <w:r>
         <w:rPr>
@@ -15143,7 +15362,7 @@
                     </pic:cNvPicPr>
                   </pic:nvPicPr>
                   <pic:blipFill>
-                    <a:blip r:embed="rId30">
+                    <a:blip r:embed="rId31">
                       <a:extLst>
                         <a:ext uri="{28A0092B-C50C-407E-A947-70E740481C1C}">
                           <a14:useLocalDpi xmlns:a14="http://schemas.microsoft.com/office/drawing/2010/main" val="0"/>
@@ -15180,7 +15399,6 @@
         <w:rPr>
           <w:noProof/>
         </w:rPr>
-        <w:lastRenderedPageBreak/>
         <w:drawing>
           <wp:anchor distT="0" distB="0" distL="114300" distR="114300" simplePos="0" relativeHeight="251691008" behindDoc="1" locked="0" layoutInCell="1" allowOverlap="1" wp14:anchorId="70A1C2C5" wp14:editId="2FB08BED">
             <wp:simplePos x="0" y="0"/>
@@ -15215,7 +15433,7 @@
                     </pic:cNvPicPr>
                   </pic:nvPicPr>
                   <pic:blipFill>
-                    <a:blip r:embed="rId31">
+                    <a:blip r:embed="rId32">
                       <a:extLst>
                         <a:ext uri="{28A0092B-C50C-407E-A947-70E740481C1C}">
                           <a14:useLocalDpi xmlns:a14="http://schemas.microsoft.com/office/drawing/2010/main" val="0"/>
@@ -15488,7 +15706,7 @@
                     </pic:cNvPicPr>
                   </pic:nvPicPr>
                   <pic:blipFill>
-                    <a:blip r:embed="rId32">
+                    <a:blip r:embed="rId33">
                       <a:extLst>
                         <a:ext uri="{28A0092B-C50C-407E-A947-70E740481C1C}">
                           <a14:useLocalDpi xmlns:a14="http://schemas.microsoft.com/office/drawing/2010/main" val="0"/>
@@ -15601,7 +15819,7 @@
                     </pic:cNvPicPr>
                   </pic:nvPicPr>
                   <pic:blipFill>
-                    <a:blip r:embed="rId33">
+                    <a:blip r:embed="rId34">
                       <a:extLst>
                         <a:ext uri="{28A0092B-C50C-407E-A947-70E740481C1C}">
                           <a14:useLocalDpi xmlns:a14="http://schemas.microsoft.com/office/drawing/2010/main" val="0"/>
@@ -15687,6 +15905,7 @@
         <w:rPr>
           <w:noProof/>
         </w:rPr>
+        <w:lastRenderedPageBreak/>
         <w:t>Click</w:t>
       </w:r>
       <w:r>
@@ -15755,7 +15974,7 @@
                     </pic:cNvPicPr>
                   </pic:nvPicPr>
                   <pic:blipFill>
-                    <a:blip r:embed="rId34">
+                    <a:blip r:embed="rId35">
                       <a:extLst>
                         <a:ext uri="{28A0092B-C50C-407E-A947-70E740481C1C}">
                           <a14:useLocalDpi xmlns:a14="http://schemas.microsoft.com/office/drawing/2010/main" val="0"/>
@@ -15800,6 +16019,19 @@
     </w:p>
     <w:p>
       <w:r>
+        <w:t xml:space="preserve">Return to the </w:t>
+      </w:r>
+      <w:proofErr w:type="spellStart"/>
+      <w:r>
+        <w:t>Stardog</w:t>
+      </w:r>
+      <w:proofErr w:type="spellEnd"/>
+      <w:r>
+        <w:t xml:space="preserve"> menu in Chrome.</w:t>
+      </w:r>
+    </w:p>
+    <w:p>
+      <w:r>
         <w:t>F</w:t>
       </w:r>
       <w:r>
@@ -15871,7 +16103,7 @@
                     </pic:cNvPicPr>
                   </pic:nvPicPr>
                   <pic:blipFill>
-                    <a:blip r:embed="rId35">
+                    <a:blip r:embed="rId36">
                       <a:extLst>
                         <a:ext uri="{28A0092B-C50C-407E-A947-70E740481C1C}">
                           <a14:useLocalDpi xmlns:a14="http://schemas.microsoft.com/office/drawing/2010/main" val="0"/>
@@ -16002,7 +16234,7 @@
                     </pic:cNvPicPr>
                   </pic:nvPicPr>
                   <pic:blipFill>
-                    <a:blip r:embed="rId36">
+                    <a:blip r:embed="rId37">
                       <a:extLst>
                         <a:ext uri="{28A0092B-C50C-407E-A947-70E740481C1C}">
                           <a14:useLocalDpi xmlns:a14="http://schemas.microsoft.com/office/drawing/2010/main" val="0"/>
@@ -16066,7 +16298,6 @@
       <w:bookmarkStart w:id="31" w:name="_Toc505860318"/>
       <w:bookmarkStart w:id="32" w:name="_Ref505928637"/>
       <w:r>
-        <w:lastRenderedPageBreak/>
         <w:t>How many people</w:t>
       </w:r>
       <w:r>
@@ -16791,6 +17022,7 @@
           <w:sz w:val="24"/>
           <w:szCs w:val="24"/>
         </w:rPr>
+        <w:lastRenderedPageBreak/>
         <w:t xml:space="preserve">          </w:t>
       </w:r>
       <w:proofErr w:type="spellStart"/>
@@ -17459,6 +17691,7 @@
           <w:ilvl w:val="0"/>
           <w:numId w:val="24"/>
         </w:numPr>
+        <w:ind w:left="720"/>
         <w:rPr>
           <w:rFonts w:ascii="Courier New" w:hAnsi="Courier New" w:cs="Courier New"/>
           <w:color w:val="7030A0"/>
@@ -17540,10 +17773,6 @@
     <w:p>
       <w:pPr>
         <w:pStyle w:val="ListParagraph"/>
-        <w:numPr>
-          <w:ilvl w:val="0"/>
-          <w:numId w:val="24"/>
-        </w:numPr>
         <w:rPr>
           <w:rFonts w:ascii="Courier New" w:hAnsi="Courier New" w:cs="Courier New"/>
           <w:color w:val="7030A0"/>
@@ -17551,11 +17780,12 @@
           <w:szCs w:val="24"/>
         </w:rPr>
       </w:pPr>
+      <w:bookmarkStart w:id="37" w:name="_GoBack"/>
+      <w:bookmarkEnd w:id="37"/>
     </w:p>
     <w:p>
       <w:pPr>
         <w:pStyle w:val="ListParagraph"/>
-        <w:ind w:left="1080"/>
         <w:rPr>
           <w:rFonts w:ascii="Courier New" w:hAnsi="Courier New" w:cs="Courier New"/>
           <w:color w:val="7030A0"/>
@@ -17819,6 +18049,7 @@
         </w:rPr>
         <w:t>rm</w:t>
       </w:r>
+      <w:proofErr w:type="spellEnd"/>
       <w:r>
         <w:rPr>
           <w:rFonts w:ascii="Courier New" w:hAnsi="Courier New" w:cs="Courier New"/>
@@ -17827,7 +18058,18 @@
           <w:szCs w:val="24"/>
           <w:highlight w:val="yellow"/>
         </w:rPr>
-        <w:t xml:space="preserve"> eg:trtArmType</w:t>
+        <w:t xml:space="preserve"> </w:t>
+      </w:r>
+      <w:proofErr w:type="spellStart"/>
+      <w:r>
+        <w:rPr>
+          <w:rFonts w:ascii="Courier New" w:hAnsi="Courier New" w:cs="Courier New"/>
+          <w:color w:val="7030A0"/>
+          <w:sz w:val="24"/>
+          <w:szCs w:val="24"/>
+          <w:highlight w:val="yellow"/>
+        </w:rPr>
+        <w:t>eg:trtArmType</w:t>
       </w:r>
       <w:proofErr w:type="spellEnd"/>
       <w:r>
@@ -18203,7 +18445,7 @@
                 <v:shape id="_x0000_i1030" type="#_x0000_t75" style="width:42pt;height:30pt" o:ole="">
                   <v:imagedata r:id="rId9" o:title=""/>
                 </v:shape>
-                <o:OLEObject Type="Embed" ProgID="PBrush" ShapeID="_x0000_i1030" DrawAspect="Content" ObjectID="_1579930389" r:id="rId37"/>
+                <o:OLEObject Type="Embed" ProgID="PBrush" ShapeID="_x0000_i1030" DrawAspect="Content" ObjectID="_1579945212" r:id="rId38"/>
               </w:object>
             </w:r>
             <w:r>
@@ -18317,11 +18559,11 @@
         <w:spacing w:before="120"/>
         <w:ind w:left="0" w:firstLine="0"/>
       </w:pPr>
-      <w:bookmarkStart w:id="37" w:name="_Toc505860321"/>
+      <w:bookmarkStart w:id="38" w:name="_Toc505860321"/>
       <w:r>
         <w:t>Ontology</w:t>
       </w:r>
-      <w:bookmarkEnd w:id="37"/>
+      <w:bookmarkEnd w:id="38"/>
       <w:r>
         <w:t xml:space="preserve">  </w:t>
       </w:r>
@@ -18350,12 +18592,10 @@
         <w:spacing w:before="120"/>
         <w:ind w:left="0" w:firstLine="0"/>
       </w:pPr>
-      <w:bookmarkStart w:id="38" w:name="_Toc505860322"/>
+      <w:bookmarkStart w:id="39" w:name="_Toc505860322"/>
       <w:r>
         <w:t>Review the Ontology</w:t>
       </w:r>
-      <w:bookmarkStart w:id="39" w:name="_GoBack"/>
-      <w:bookmarkEnd w:id="38"/>
       <w:bookmarkEnd w:id="39"/>
     </w:p>
     <w:p>
@@ -18426,6 +18666,7 @@
       </w:pPr>
       <w:bookmarkStart w:id="40" w:name="_Toc505860323"/>
       <w:r>
+        <w:lastRenderedPageBreak/>
         <w:t>Add the Ontology</w:t>
       </w:r>
       <w:r>
@@ -18491,7 +18732,7 @@
                     </pic:cNvPicPr>
                   </pic:nvPicPr>
                   <pic:blipFill>
-                    <a:blip r:embed="rId38">
+                    <a:blip r:embed="rId39">
                       <a:extLst>
                         <a:ext uri="{28A0092B-C50C-407E-A947-70E740481C1C}">
                           <a14:useLocalDpi xmlns:a14="http://schemas.microsoft.com/office/drawing/2010/main" val="0"/>
@@ -18712,7 +18953,7 @@
                     </pic:cNvPicPr>
                   </pic:nvPicPr>
                   <pic:blipFill>
-                    <a:blip r:embed="rId39">
+                    <a:blip r:embed="rId40">
                       <a:extLst>
                         <a:ext uri="{28A0092B-C50C-407E-A947-70E740481C1C}">
                           <a14:useLocalDpi xmlns:a14="http://schemas.microsoft.com/office/drawing/2010/main" val="0"/>
@@ -18800,7 +19041,6 @@
         <w:rPr>
           <w:noProof/>
         </w:rPr>
-        <w:lastRenderedPageBreak/>
         <w:drawing>
           <wp:anchor distT="0" distB="0" distL="114300" distR="114300" simplePos="0" relativeHeight="251684864" behindDoc="1" locked="0" layoutInCell="1" allowOverlap="1" wp14:anchorId="292883E5" wp14:editId="5ED6A7B8">
             <wp:simplePos x="0" y="0"/>
@@ -18835,7 +19075,7 @@
                     </pic:cNvPicPr>
                   </pic:nvPicPr>
                   <pic:blipFill>
-                    <a:blip r:embed="rId40">
+                    <a:blip r:embed="rId41">
                       <a:extLst>
                         <a:ext uri="{28A0092B-C50C-407E-A947-70E740481C1C}">
                           <a14:useLocalDpi xmlns:a14="http://schemas.microsoft.com/office/drawing/2010/main" val="0"/>
@@ -19024,7 +19264,7 @@
                     </pic:cNvPicPr>
                   </pic:nvPicPr>
                   <pic:blipFill>
-                    <a:blip r:embed="rId41">
+                    <a:blip r:embed="rId42">
                       <a:extLst>
                         <a:ext uri="{28A0092B-C50C-407E-A947-70E740481C1C}">
                           <a14:useLocalDpi xmlns:a14="http://schemas.microsoft.com/office/drawing/2010/main" val="0"/>
@@ -19606,6 +19846,7 @@
         <w:ind w:left="360"/>
       </w:pPr>
       <w:r>
+        <w:lastRenderedPageBreak/>
         <w:t xml:space="preserve">You can </w:t>
       </w:r>
       <w:r>
@@ -19890,7 +20131,6 @@
         <w:ind w:left="360"/>
       </w:pPr>
       <w:r>
-        <w:lastRenderedPageBreak/>
         <w:t xml:space="preserve">Bonus Question: How would you modify the query to select all </w:t>
       </w:r>
       <w:r>
@@ -20028,13 +20268,25 @@
         <w:ind w:left="720" w:hanging="360"/>
       </w:pPr>
       <w:r>
+        <w:rPr>
+          <w:highlight w:val="yellow"/>
+        </w:rPr>
         <w:t xml:space="preserve">Write a query that </w:t>
       </w:r>
       <w:r>
+        <w:rPr>
+          <w:highlight w:val="yellow"/>
+        </w:rPr>
         <w:t xml:space="preserve">uses the superclass </w:t>
       </w:r>
       <w:r>
-        <w:t xml:space="preserve">of the </w:t>
+        <w:rPr>
+          <w:highlight w:val="yellow"/>
+        </w:rPr>
+        <w:t>of the</w:t>
+      </w:r>
+      <w:r>
+        <w:t xml:space="preserve"> </w:t>
       </w:r>
       <w:proofErr w:type="spellStart"/>
       <w:r>
@@ -20315,7 +20567,7 @@
                 <v:shape id="_x0000_i1031" type="#_x0000_t75" style="width:42pt;height:30pt" o:ole="">
                   <v:imagedata r:id="rId9" o:title=""/>
                 </v:shape>
-                <o:OLEObject Type="Embed" ProgID="PBrush" ShapeID="_x0000_i1031" DrawAspect="Content" ObjectID="_1579930390" r:id="rId42"/>
+                <o:OLEObject Type="Embed" ProgID="PBrush" ShapeID="_x0000_i1031" DrawAspect="Content" ObjectID="_1579945213" r:id="rId43"/>
               </w:object>
             </w:r>
             <w:r>
@@ -20501,7 +20753,7 @@
                     </pic:cNvPicPr>
                   </pic:nvPicPr>
                   <pic:blipFill>
-                    <a:blip r:embed="rId43">
+                    <a:blip r:embed="rId44">
                       <a:extLst>
                         <a:ext uri="{28A0092B-C50C-407E-A947-70E740481C1C}">
                           <a14:useLocalDpi xmlns:a14="http://schemas.microsoft.com/office/drawing/2010/main" val="0"/>
@@ -20538,6 +20790,7 @@
         <w:rPr>
           <w:noProof/>
         </w:rPr>
+        <w:lastRenderedPageBreak/>
         <w:drawing>
           <wp:anchor distT="0" distB="0" distL="114300" distR="114300" simplePos="0" relativeHeight="251700224" behindDoc="1" locked="0" layoutInCell="1" allowOverlap="1" wp14:anchorId="3D530C55" wp14:editId="3F9A2F13">
             <wp:simplePos x="0" y="0"/>
@@ -20572,7 +20825,7 @@
                     </pic:cNvPicPr>
                   </pic:nvPicPr>
                   <pic:blipFill>
-                    <a:blip r:embed="rId44">
+                    <a:blip r:embed="rId45">
                       <a:extLst>
                         <a:ext uri="{28A0092B-C50C-407E-A947-70E740481C1C}">
                           <a14:useLocalDpi xmlns:a14="http://schemas.microsoft.com/office/drawing/2010/main" val="0"/>
@@ -20679,7 +20932,7 @@
                     </pic:cNvPicPr>
                   </pic:nvPicPr>
                   <pic:blipFill>
-                    <a:blip r:embed="rId30">
+                    <a:blip r:embed="rId31">
                       <a:extLst>
                         <a:ext uri="{28A0092B-C50C-407E-A947-70E740481C1C}">
                           <a14:useLocalDpi xmlns:a14="http://schemas.microsoft.com/office/drawing/2010/main" val="0"/>
@@ -20867,7 +21120,6 @@
         <w:ind w:left="720"/>
       </w:pPr>
       <w:r>
-        <w:lastRenderedPageBreak/>
         <w:t xml:space="preserve">After the query has completed, execute the query </w:t>
       </w:r>
       <w:r>
@@ -21454,6 +21706,7 @@
       </w:pPr>
       <w:bookmarkStart w:id="48" w:name="_Toc505860331"/>
       <w:r>
+        <w:lastRenderedPageBreak/>
         <w:t>How many women received active treatment (</w:t>
       </w:r>
       <w:proofErr w:type="spellStart"/>
@@ -21544,18 +21797,28 @@
         <w:t>_a</w:t>
       </w:r>
       <w:r>
-        <w:t xml:space="preserve">rm </w:t>
+        <w:t>rm</w:t>
       </w:r>
       <w:proofErr w:type="spellEnd"/>
       <w:r>
-        <w:t xml:space="preserve">-- treatmentArmType  -- </w:t>
-      </w:r>
+        <w:t xml:space="preserve"> -- </w:t>
+      </w:r>
+      <w:proofErr w:type="spellStart"/>
+      <w:r>
+        <w:t>treatmentArmType</w:t>
+      </w:r>
+      <w:proofErr w:type="spellEnd"/>
+      <w:r>
+        <w:t xml:space="preserve">  -- </w:t>
+      </w:r>
+      <w:proofErr w:type="spellStart"/>
       <w:r>
         <w:rPr>
           <w:b/>
         </w:rPr>
         <w:t>ActiveArm</w:t>
       </w:r>
+      <w:proofErr w:type="spellEnd"/>
       <w:r>
         <w:t>.</w:t>
       </w:r>
@@ -21671,7 +21934,6 @@
         <w:rPr>
           <w:highlight w:val="green"/>
         </w:rPr>
-        <w:lastRenderedPageBreak/>
         <w:t>SOLUTION:</w:t>
       </w:r>
       <w:r>
@@ -21784,7 +22046,7 @@
                     </pic:cNvPicPr>
                   </pic:nvPicPr>
                   <pic:blipFill>
-                    <a:blip r:embed="rId45">
+                    <a:blip r:embed="rId46">
                       <a:extLst>
                         <a:ext uri="{28A0092B-C50C-407E-A947-70E740481C1C}">
                           <a14:useLocalDpi xmlns:a14="http://schemas.microsoft.com/office/drawing/2010/main" val="0"/>
@@ -21936,7 +22198,7 @@
                 <v:shape id="_x0000_i1032" type="#_x0000_t75" style="width:42pt;height:30pt" o:ole="">
                   <v:imagedata r:id="rId9" o:title=""/>
                 </v:shape>
-                <o:OLEObject Type="Embed" ProgID="PBrush" ShapeID="_x0000_i1032" DrawAspect="Content" ObjectID="_1579930391" r:id="rId46"/>
+                <o:OLEObject Type="Embed" ProgID="PBrush" ShapeID="_x0000_i1032" DrawAspect="Content" ObjectID="_1579945214" r:id="rId47"/>
               </w:object>
             </w:r>
             <w:r>
@@ -22079,7 +22341,7 @@
         </w:numPr>
         <w:spacing w:after="0"/>
       </w:pPr>
-      <w:hyperlink r:id="rId47" w:history="1">
+      <w:hyperlink r:id="rId48" w:history="1">
         <w:r>
           <w:rPr>
             <w:rStyle w:val="Hyperlink"/>
@@ -22112,7 +22374,7 @@
         </w:numPr>
         <w:spacing w:after="0"/>
       </w:pPr>
-      <w:hyperlink r:id="rId48" w:history="1">
+      <w:hyperlink r:id="rId49" w:history="1">
         <w:r>
           <w:rPr>
             <w:rStyle w:val="Hyperlink"/>
@@ -22145,7 +22407,7 @@
         </w:numPr>
         <w:spacing w:after="0"/>
       </w:pPr>
-      <w:hyperlink r:id="rId49" w:history="1">
+      <w:hyperlink r:id="rId50" w:history="1">
         <w:r>
           <w:rPr>
             <w:rStyle w:val="Hyperlink"/>
@@ -22178,7 +22440,7 @@
         </w:numPr>
         <w:spacing w:after="0"/>
       </w:pPr>
-      <w:hyperlink r:id="rId50" w:history="1">
+      <w:hyperlink r:id="rId51" w:history="1">
         <w:r>
           <w:rPr>
             <w:rStyle w:val="Hyperlink"/>
@@ -22220,7 +22482,7 @@
         </w:numPr>
         <w:spacing w:after="0"/>
       </w:pPr>
-      <w:hyperlink r:id="rId51" w:history="1">
+      <w:hyperlink r:id="rId52" w:history="1">
         <w:r>
           <w:rPr>
             <w:rStyle w:val="Hyperlink"/>
@@ -22355,8 +22617,8 @@
       </w:pPr>
     </w:p>
     <w:sectPr>
-      <w:headerReference w:type="default" r:id="rId52"/>
-      <w:footerReference w:type="default" r:id="rId53"/>
+      <w:headerReference w:type="default" r:id="rId53"/>
+      <w:footerReference w:type="default" r:id="rId54"/>
       <w:pgSz w:w="12240" w:h="15840" w:code="1"/>
       <w:pgMar w:top="720" w:right="720" w:bottom="720" w:left="720" w:header="720" w:footer="720" w:gutter="0"/>
       <w:pgNumType w:start="0"/>
@@ -22461,7 +22723,7 @@
       <w:rPr>
         <w:noProof/>
       </w:rPr>
-      <w:t>13</w:t>
+      <w:t>18</w:t>
     </w:r>
     <w:r>
       <w:fldChar w:fldCharType="end"/>
@@ -25320,8 +25582,8 @@
   <w:abstractNum w:abstractNumId="30" w15:restartNumberingAfterBreak="0">
     <w:nsid w:val="55A0161C"/>
     <w:multiLevelType w:val="hybridMultilevel"/>
-    <w:tmpl w:val="5C12879C"/>
-    <w:lvl w:ilvl="0" w:tplc="0409000F">
+    <w:tmpl w:val="66A2E252"/>
+    <w:lvl w:ilvl="0" w:tplc="0B229AEA">
       <w:start w:val="1"/>
       <w:numFmt w:val="decimal"/>
       <w:lvlText w:val="%1."/>
@@ -25329,6 +25591,9 @@
       <w:pPr>
         <w:ind w:left="1080" w:hanging="360"/>
       </w:pPr>
+      <w:rPr>
+        <w:color w:val="auto"/>
+      </w:rPr>
     </w:lvl>
     <w:lvl w:ilvl="1" w:tplc="04090019" w:tentative="1">
       <w:start w:val="1"/>
@@ -28156,7 +28421,7 @@
 </file>
 
 <file path=customXml/itemProps1.xml><?xml version="1.0" encoding="utf-8"?>
-<ds:datastoreItem xmlns:ds="http://schemas.openxmlformats.org/officeDocument/2006/customXml" ds:itemID="{A4117B29-D255-406A-90EA-480E44B95411}">
+<ds:datastoreItem xmlns:ds="http://schemas.openxmlformats.org/officeDocument/2006/customXml" ds:itemID="{2AFCAB2E-C49E-42F9-8923-B8AAADFBECBA}">
   <ds:schemaRefs>
     <ds:schemaRef ds:uri="http://schemas.openxmlformats.org/officeDocument/2006/bibliography"/>
   </ds:schemaRefs>

</xml_diff>

<commit_message>
updates to resources hyperlinks
</commit_message>
<xml_diff>
--- a/CSS2018/doc/LDWorkshopExercises.docx
+++ b/CSS2018/doc/LDWorkshopExercises.docx
@@ -3514,7 +3514,7 @@
                 <v:shape id="_x0000_i1025" type="#_x0000_t75" style="width:37.5pt;height:26.25pt" o:ole="">
                   <v:imagedata r:id="rId9" o:title=""/>
                 </v:shape>
-                <o:OLEObject Type="Embed" ProgID="PBrush" ShapeID="_x0000_i1025" DrawAspect="Content" ObjectID="_1579955709" r:id="rId10"/>
+                <o:OLEObject Type="Embed" ProgID="PBrush" ShapeID="_x0000_i1025" DrawAspect="Content" ObjectID="_1579956434" r:id="rId10"/>
               </w:object>
             </w:r>
           </w:p>
@@ -4138,7 +4138,6 @@
         </w:rPr>
         <w:t xml:space="preserve">  </w:t>
       </w:r>
-      <w:proofErr w:type="spellStart"/>
       <w:r>
         <w:rPr>
           <w:rFonts w:ascii="Courier New" w:hAnsi="Courier New" w:cs="Courier New"/>
@@ -4155,7 +4154,6 @@
         </w:rPr>
         <w:t>ldw</w:t>
       </w:r>
-      <w:proofErr w:type="spellEnd"/>
       <w:r>
         <w:t xml:space="preserve"> </w:t>
       </w:r>
@@ -4423,7 +4421,7 @@
                 <v:shape id="_x0000_i1026" type="#_x0000_t75" style="width:42pt;height:30pt" o:ole="">
                   <v:imagedata r:id="rId9" o:title=""/>
                 </v:shape>
-                <o:OLEObject Type="Embed" ProgID="PBrush" ShapeID="_x0000_i1026" DrawAspect="Content" ObjectID="_1579955710" r:id="rId15"/>
+                <o:OLEObject Type="Embed" ProgID="PBrush" ShapeID="_x0000_i1026" DrawAspect="Content" ObjectID="_1579956435" r:id="rId15"/>
               </w:object>
             </w:r>
             <w:r>
@@ -4631,18 +4629,10 @@
         <w:t>i</w:t>
       </w:r>
       <w:r>
-        <w:t>ck on "</w:t>
-      </w:r>
-      <w:proofErr w:type="spellStart"/>
-      <w:r>
-        <w:t>Gra</w:t>
-      </w:r>
-      <w:r>
-        <w:t>phEditor</w:t>
-      </w:r>
-      <w:proofErr w:type="spellEnd"/>
-      <w:r>
-        <w:t xml:space="preserve">" on the shortcuts bar. </w:t>
+        <w:t>ck on "Gra</w:t>
+      </w:r>
+      <w:r>
+        <w:t xml:space="preserve">phEditor" on the shortcuts bar. </w:t>
       </w:r>
       <w:r>
         <w:rPr>
@@ -5225,11 +5215,9 @@
             </w:tcBorders>
           </w:tcPr>
           <w:p>
-            <w:proofErr w:type="spellStart"/>
             <w:r>
               <w:t>eg</w:t>
             </w:r>
-            <w:proofErr w:type="spellEnd"/>
           </w:p>
         </w:tc>
         <w:tc>
@@ -5670,11 +5658,9 @@
             <w:pPr>
               <w:ind w:right="-642"/>
             </w:pPr>
-            <w:proofErr w:type="spellStart"/>
             <w:r>
               <w:t>ncit</w:t>
             </w:r>
-            <w:proofErr w:type="spellEnd"/>
           </w:p>
         </w:tc>
       </w:tr>
@@ -5840,11 +5826,9 @@
             </w:tcBorders>
           </w:tcPr>
           <w:p>
-            <w:proofErr w:type="spellStart"/>
             <w:r>
               <w:t>ncit</w:t>
             </w:r>
-            <w:proofErr w:type="spellEnd"/>
           </w:p>
         </w:tc>
         <w:tc>
@@ -6285,11 +6269,9 @@
             <w:pPr>
               <w:ind w:right="-642"/>
             </w:pPr>
-            <w:proofErr w:type="spellStart"/>
             <w:r>
               <w:t>ncit</w:t>
             </w:r>
-            <w:proofErr w:type="spellEnd"/>
           </w:p>
         </w:tc>
       </w:tr>
@@ -6469,11 +6451,9 @@
             </w:tcBorders>
           </w:tcPr>
           <w:p>
-            <w:proofErr w:type="spellStart"/>
             <w:r>
               <w:t>eg</w:t>
             </w:r>
-            <w:proofErr w:type="spellEnd"/>
           </w:p>
         </w:tc>
         <w:tc>
@@ -6795,11 +6775,9 @@
             </w:tcBorders>
           </w:tcPr>
           <w:p>
-            <w:proofErr w:type="spellStart"/>
             <w:r>
               <w:t>eg</w:t>
             </w:r>
-            <w:proofErr w:type="spellEnd"/>
           </w:p>
         </w:tc>
         <w:tc>
@@ -7081,7 +7059,6 @@
       <w:r>
         <w:t>rm (</w:t>
       </w:r>
-      <w:proofErr w:type="spellStart"/>
       <w:r>
         <w:rPr>
           <w:b/>
@@ -7122,15 +7099,7 @@
           <w:i/>
           <w:highlight w:val="yellow"/>
         </w:rPr>
-        <w:t>n</w:t>
-      </w:r>
-      <w:proofErr w:type="spellEnd"/>
-      <w:r>
-        <w:rPr>
-          <w:i/>
-          <w:highlight w:val="yellow"/>
-        </w:rPr>
-        <w:t>-n</w:t>
+        <w:t>n-n</w:t>
       </w:r>
       <w:r>
         <w:t>)</w:t>
@@ -7338,12 +7307,6 @@
         </w:drawing>
       </w:r>
       <w:r>
-        <w:rPr>
-          <w:rStyle w:val="CommentReference"/>
-        </w:rPr>
-        <w:commentReference w:id="20"/>
-      </w:r>
-      <w:r>
         <w:t>Link values:</w:t>
       </w:r>
     </w:p>
@@ -7399,11 +7362,9 @@
             <w:pPr>
               <w:ind w:left="71" w:right="-642"/>
             </w:pPr>
-            <w:proofErr w:type="spellStart"/>
             <w:r>
               <w:t>eg</w:t>
             </w:r>
-            <w:proofErr w:type="spellEnd"/>
           </w:p>
         </w:tc>
         <w:tc>
@@ -7463,11 +7424,9 @@
             <w:pPr>
               <w:ind w:left="71"/>
             </w:pPr>
-            <w:proofErr w:type="spellStart"/>
             <w:r>
               <w:t>trtArm</w:t>
             </w:r>
-            <w:proofErr w:type="spellEnd"/>
           </w:p>
         </w:tc>
         <w:tc>
@@ -7562,7 +7521,6 @@
       <w:r>
         <w:t xml:space="preserve">There should now be one </w:t>
       </w:r>
-      <w:proofErr w:type="spellStart"/>
       <w:r>
         <w:rPr>
           <w:b/>
@@ -7595,7 +7553,6 @@
         </w:rPr>
         <w:t>rm</w:t>
       </w:r>
-      <w:proofErr w:type="spellEnd"/>
       <w:r>
         <w:t xml:space="preserve"> link to each of the </w:t>
       </w:r>
@@ -7655,7 +7612,6 @@
       <w:r>
         <w:t xml:space="preserve"> to represent </w:t>
       </w:r>
-      <w:proofErr w:type="spellStart"/>
       <w:r>
         <w:rPr>
           <w:b/>
@@ -7670,7 +7626,6 @@
         </w:rPr>
         <w:t>Arm</w:t>
       </w:r>
-      <w:proofErr w:type="spellEnd"/>
       <w:r>
         <w:t xml:space="preserve"> and</w:t>
       </w:r>
@@ -7679,24 +7634,15 @@
           <w:b/>
           <w:color w:val="002060"/>
         </w:rPr>
-        <w:t xml:space="preserve"> </w:t>
-      </w:r>
-      <w:proofErr w:type="spellStart"/>
+        <w:t xml:space="preserve"> Active</w:t>
+      </w:r>
       <w:r>
         <w:rPr>
           <w:b/>
           <w:color w:val="002060"/>
         </w:rPr>
-        <w:t>Active</w:t>
-      </w:r>
-      <w:r>
-        <w:rPr>
-          <w:b/>
-          <w:color w:val="002060"/>
-        </w:rPr>
         <w:t>Arm</w:t>
       </w:r>
-      <w:proofErr w:type="spellEnd"/>
       <w:r>
         <w:rPr>
           <w:b/>
@@ -7763,11 +7709,9 @@
             </w:tcBorders>
           </w:tcPr>
           <w:p>
-            <w:proofErr w:type="spellStart"/>
             <w:r>
               <w:t>eg</w:t>
             </w:r>
-            <w:proofErr w:type="spellEnd"/>
           </w:p>
         </w:tc>
         <w:tc>
@@ -7877,11 +7821,9 @@
                 <w:highlight w:val="yellow"/>
               </w:rPr>
             </w:pPr>
-            <w:proofErr w:type="spellStart"/>
             <w:r>
               <w:t>PlaceboArm</w:t>
             </w:r>
-            <w:proofErr w:type="spellEnd"/>
           </w:p>
         </w:tc>
         <w:tc>
@@ -7966,11 +7908,9 @@
             </w:tcBorders>
           </w:tcPr>
           <w:p>
-            <w:proofErr w:type="spellStart"/>
             <w:r>
               <w:t>eg</w:t>
             </w:r>
-            <w:proofErr w:type="spellEnd"/>
           </w:p>
         </w:tc>
         <w:tc>
@@ -8080,11 +8020,9 @@
                 <w:highlight w:val="yellow"/>
               </w:rPr>
             </w:pPr>
-            <w:proofErr w:type="spellStart"/>
             <w:r>
               <w:t>ActiveArm</w:t>
             </w:r>
-            <w:proofErr w:type="spellEnd"/>
           </w:p>
         </w:tc>
         <w:tc>
@@ -8230,7 +8168,6 @@
       <w:r>
         <w:t xml:space="preserve">linked to the </w:t>
       </w:r>
-      <w:proofErr w:type="spellStart"/>
       <w:r>
         <w:rPr>
           <w:b/>
@@ -8238,7 +8175,6 @@
         </w:rPr>
         <w:t>PlaceboArm</w:t>
       </w:r>
-      <w:proofErr w:type="spellEnd"/>
       <w:r>
         <w:t xml:space="preserve"> or</w:t>
       </w:r>
@@ -8248,7 +8184,6 @@
       <w:r>
         <w:t xml:space="preserve"> </w:t>
       </w:r>
-      <w:proofErr w:type="spellStart"/>
       <w:r>
         <w:rPr>
           <w:b/>
@@ -8256,7 +8191,6 @@
         </w:rPr>
         <w:t>ActiveArm</w:t>
       </w:r>
-      <w:proofErr w:type="spellEnd"/>
       <w:r>
         <w:t xml:space="preserve">. </w:t>
       </w:r>
@@ -8328,11 +8262,9 @@
             <w:pPr>
               <w:ind w:left="71" w:right="-642"/>
             </w:pPr>
-            <w:proofErr w:type="spellStart"/>
             <w:r>
               <w:t>eg</w:t>
             </w:r>
-            <w:proofErr w:type="spellEnd"/>
           </w:p>
         </w:tc>
         <w:tc>
@@ -8392,11 +8324,9 @@
             <w:pPr>
               <w:ind w:left="71"/>
             </w:pPr>
-            <w:proofErr w:type="spellStart"/>
             <w:r>
               <w:t>trtArmType</w:t>
             </w:r>
-            <w:proofErr w:type="spellEnd"/>
           </w:p>
         </w:tc>
         <w:tc>
@@ -8521,7 +8451,7 @@
                     </pic:cNvPicPr>
                   </pic:nvPicPr>
                   <pic:blipFill>
-                    <a:blip r:embed="rId24">
+                    <a:blip r:embed="rId22">
                       <a:extLst>
                         <a:ext uri="{28A0092B-C50C-407E-A947-70E740481C1C}">
                           <a14:useLocalDpi xmlns:a14="http://schemas.microsoft.com/office/drawing/2010/main" val="0"/>
@@ -8706,9 +8636,9 @@
             <w:r>
               <w:object w:dxaOrig="960" w:dyaOrig="255" w14:anchorId="076B29D9">
                 <v:shape id="_x0000_i1027" type="#_x0000_t75" style="width:48pt;height:12.75pt" o:ole="">
-                  <v:imagedata r:id="rId25" o:title=""/>
+                  <v:imagedata r:id="rId23" o:title=""/>
                 </v:shape>
-                <o:OLEObject Type="Embed" ProgID="PBrush" ShapeID="_x0000_i1027" DrawAspect="Content" ObjectID="_1579955711" r:id="rId26"/>
+                <o:OLEObject Type="Embed" ProgID="PBrush" ShapeID="_x0000_i1027" DrawAspect="Content" ObjectID="_1579956436" r:id="rId24"/>
               </w:object>
             </w:r>
             <w:r>
@@ -8828,7 +8758,7 @@
             <w:r>
               <w:t xml:space="preserve"> defined two Treatment Arms that are unique to your study, then assigned those arms </w:t>
             </w:r>
-            <w:ins w:id="21" w:author="Johannes Ulander" w:date="2018-02-11T00:03:00Z">
+            <w:ins w:id="20" w:author="Johannes Ulander" w:date="2018-02-11T00:03:00Z">
               <w:r>
                 <w:t xml:space="preserve">to </w:t>
               </w:r>
@@ -8840,23 +8770,7 @@
               <w:t>Treatment Arm Types</w:t>
             </w:r>
             <w:r>
-              <w:t xml:space="preserve">: </w:t>
-            </w:r>
-            <w:proofErr w:type="spellStart"/>
-            <w:r>
-              <w:t>PlaceboArm</w:t>
-            </w:r>
-            <w:proofErr w:type="spellEnd"/>
-            <w:r>
-              <w:t xml:space="preserve">, </w:t>
-            </w:r>
-            <w:proofErr w:type="spellStart"/>
-            <w:r>
-              <w:t>ActiveArm</w:t>
-            </w:r>
-            <w:proofErr w:type="spellEnd"/>
-            <w:r>
-              <w:t>.  These "type of arm" nodes are identical across the studies in the workshop and allow identification of "all persons who received active treatment."  In a real application, the Treatment Arm would be further extended to include dosage and administration information unique to that study. This graph would be too complex for the workshop.</w:t>
+              <w:t>: PlaceboArm, ActiveArm.  These "type of arm" nodes are identical across the studies in the workshop and allow identification of "all persons who received active treatment."  In a real application, the Treatment Arm would be further extended to include dosage and administration information unique to that study. This graph would be too complex for the workshop.</w:t>
             </w:r>
           </w:p>
         </w:tc>
@@ -8875,7 +8789,7 @@
         <w:spacing w:before="120"/>
         <w:ind w:left="0" w:firstLine="0"/>
       </w:pPr>
-      <w:bookmarkStart w:id="22" w:name="_Toc505860310"/>
+      <w:bookmarkStart w:id="21" w:name="_Toc505860310"/>
       <w:r>
         <w:t>A</w:t>
       </w:r>
@@ -8894,7 +8808,7 @@
       <w:r>
         <w:t>s</w:t>
       </w:r>
-      <w:bookmarkEnd w:id="22"/>
+      <w:bookmarkEnd w:id="21"/>
     </w:p>
     <w:p>
       <w:pPr>
@@ -8992,11 +8906,9 @@
             </w:tcBorders>
           </w:tcPr>
           <w:p>
-            <w:proofErr w:type="spellStart"/>
             <w:r>
               <w:t>eg</w:t>
             </w:r>
-            <w:proofErr w:type="spellEnd"/>
           </w:p>
         </w:tc>
         <w:tc>
@@ -9306,11 +9218,9 @@
             </w:tcBorders>
           </w:tcPr>
           <w:p>
-            <w:proofErr w:type="spellStart"/>
             <w:r>
               <w:t>eg</w:t>
             </w:r>
-            <w:proofErr w:type="spellEnd"/>
           </w:p>
         </w:tc>
         <w:tc>
@@ -9554,7 +9464,6 @@
       <w:r>
         <w:t xml:space="preserve">Create </w:t>
       </w:r>
-      <w:proofErr w:type="spellStart"/>
       <w:r>
         <w:rPr>
           <w:b/>
@@ -9563,7 +9472,6 @@
         </w:rPr>
         <w:t>participatesIn</w:t>
       </w:r>
-      <w:proofErr w:type="spellEnd"/>
       <w:r>
         <w:t xml:space="preserve"> relations </w:t>
       </w:r>
@@ -9661,11 +9569,9 @@
             <w:pPr>
               <w:ind w:left="71" w:right="-642"/>
             </w:pPr>
-            <w:proofErr w:type="spellStart"/>
             <w:r>
               <w:t>eg</w:t>
             </w:r>
-            <w:proofErr w:type="spellEnd"/>
           </w:p>
         </w:tc>
         <w:tc>
@@ -9725,11 +9631,9 @@
             <w:pPr>
               <w:ind w:left="71"/>
             </w:pPr>
-            <w:proofErr w:type="spellStart"/>
             <w:r>
               <w:t>participatesIn</w:t>
             </w:r>
-            <w:proofErr w:type="spellEnd"/>
           </w:p>
         </w:tc>
         <w:tc>
@@ -9876,26 +9780,14 @@
         <w:t xml:space="preserve"> </w:t>
       </w:r>
       <w:r>
-        <w:t>(</w:t>
-      </w:r>
-      <w:proofErr w:type="spellStart"/>
-      <w:r>
-        <w:t>trtArm</w:t>
+        <w:t>(trtArm</w:t>
       </w:r>
       <w:r>
         <w:rPr>
           <w:i/>
           <w:highlight w:val="yellow"/>
         </w:rPr>
-        <w:t>n</w:t>
-      </w:r>
-      <w:proofErr w:type="spellEnd"/>
-      <w:r>
-        <w:rPr>
-          <w:i/>
-          <w:highlight w:val="yellow"/>
-        </w:rPr>
-        <w:t>-n</w:t>
+        <w:t>n-n</w:t>
       </w:r>
       <w:r>
         <w:t xml:space="preserve">) </w:t>
@@ -9906,7 +9798,6 @@
       <w:r>
         <w:t xml:space="preserve">using the </w:t>
       </w:r>
-      <w:proofErr w:type="spellStart"/>
       <w:r>
         <w:rPr>
           <w:b/>
@@ -9915,7 +9806,6 @@
         </w:rPr>
         <w:t>randomizedTo</w:t>
       </w:r>
-      <w:proofErr w:type="spellEnd"/>
       <w:r>
         <w:t xml:space="preserve"> </w:t>
       </w:r>
@@ -9990,11 +9880,9 @@
             <w:pPr>
               <w:ind w:left="71" w:right="-642"/>
             </w:pPr>
-            <w:proofErr w:type="spellStart"/>
             <w:r>
               <w:t>eg</w:t>
             </w:r>
-            <w:proofErr w:type="spellEnd"/>
           </w:p>
         </w:tc>
         <w:tc>
@@ -10054,11 +9942,9 @@
             <w:pPr>
               <w:ind w:left="71"/>
             </w:pPr>
-            <w:proofErr w:type="spellStart"/>
             <w:r>
               <w:t>randomizedTo</w:t>
             </w:r>
-            <w:proofErr w:type="spellEnd"/>
           </w:p>
         </w:tc>
         <w:tc>
@@ -10192,26 +10078,14 @@
         <w:t xml:space="preserve"> </w:t>
       </w:r>
       <w:r>
-        <w:t>(</w:t>
-      </w:r>
-      <w:proofErr w:type="spellStart"/>
-      <w:r>
-        <w:t>trtArm</w:t>
+        <w:t>(trtArm</w:t>
       </w:r>
       <w:r>
         <w:rPr>
           <w:i/>
           <w:highlight w:val="yellow"/>
         </w:rPr>
-        <w:t>n</w:t>
-      </w:r>
-      <w:proofErr w:type="spellEnd"/>
-      <w:r>
-        <w:rPr>
-          <w:i/>
-          <w:highlight w:val="yellow"/>
-        </w:rPr>
-        <w:t>-n</w:t>
+        <w:t>n-n</w:t>
       </w:r>
       <w:r>
         <w:t xml:space="preserve">)  </w:t>
@@ -10222,7 +10096,6 @@
       <w:r>
         <w:t xml:space="preserve">the </w:t>
       </w:r>
-      <w:proofErr w:type="spellStart"/>
       <w:r>
         <w:rPr>
           <w:b/>
@@ -10231,7 +10104,6 @@
         </w:rPr>
         <w:t>randomizedTo</w:t>
       </w:r>
-      <w:proofErr w:type="spellEnd"/>
       <w:r>
         <w:t xml:space="preserve"> relation.</w:t>
       </w:r>
@@ -10297,11 +10169,9 @@
             <w:pPr>
               <w:ind w:left="71" w:right="-642"/>
             </w:pPr>
-            <w:proofErr w:type="spellStart"/>
             <w:r>
               <w:t>eg</w:t>
             </w:r>
-            <w:proofErr w:type="spellEnd"/>
           </w:p>
         </w:tc>
         <w:tc>
@@ -10361,11 +10231,9 @@
             <w:pPr>
               <w:ind w:left="71"/>
             </w:pPr>
-            <w:proofErr w:type="spellStart"/>
             <w:r>
               <w:t>randomizedTo</w:t>
             </w:r>
-            <w:proofErr w:type="spellEnd"/>
           </w:p>
         </w:tc>
         <w:tc>
@@ -10461,50 +10329,38 @@
       <w:r>
         <w:t xml:space="preserve">the two Persons with </w:t>
       </w:r>
-      <w:proofErr w:type="spellStart"/>
       <w:r>
         <w:rPr>
           <w:b/>
           <w:i/>
           <w:color w:val="632423" w:themeColor="accent2" w:themeShade="80"/>
         </w:rPr>
-        <w:t>participatesIn</w:t>
-      </w:r>
-      <w:proofErr w:type="spellEnd"/>
+        <w:t xml:space="preserve">participatesIn </w:t>
+      </w:r>
+      <w:r>
+        <w:t xml:space="preserve">relations to the </w:t>
+      </w:r>
+      <w:r>
+        <w:rPr>
+          <w:b/>
+          <w:color w:val="002060"/>
+        </w:rPr>
+        <w:t>Study</w:t>
+      </w:r>
+      <w:r>
+        <w:t xml:space="preserve"> are </w:t>
+      </w:r>
+      <w:r>
+        <w:t xml:space="preserve">also </w:t>
+      </w:r>
       <w:r>
         <w:rPr>
           <w:b/>
           <w:i/>
           <w:color w:val="632423" w:themeColor="accent2" w:themeShade="80"/>
         </w:rPr>
-        <w:t xml:space="preserve"> </w:t>
-      </w:r>
-      <w:r>
-        <w:t xml:space="preserve">relations to the </w:t>
-      </w:r>
-      <w:r>
-        <w:rPr>
-          <w:b/>
-          <w:color w:val="002060"/>
-        </w:rPr>
-        <w:t>Study</w:t>
-      </w:r>
-      <w:r>
-        <w:t xml:space="preserve"> are </w:t>
-      </w:r>
-      <w:r>
-        <w:t xml:space="preserve">also </w:t>
-      </w:r>
-      <w:proofErr w:type="spellStart"/>
-      <w:r>
-        <w:rPr>
-          <w:b/>
-          <w:i/>
-          <w:color w:val="632423" w:themeColor="accent2" w:themeShade="80"/>
-        </w:rPr>
         <w:t>randomizedTo</w:t>
       </w:r>
-      <w:proofErr w:type="spellEnd"/>
       <w:r>
         <w:t xml:space="preserve"> </w:t>
       </w:r>
@@ -10525,16 +10381,14 @@
         <w:spacing w:before="120"/>
         <w:ind w:left="0" w:firstLine="0"/>
       </w:pPr>
-      <w:bookmarkStart w:id="23" w:name="_Toc505860311"/>
-      <w:bookmarkStart w:id="24" w:name="_GoBack"/>
-      <w:bookmarkEnd w:id="24"/>
+      <w:bookmarkStart w:id="22" w:name="_Toc505860311"/>
       <w:r>
         <w:t xml:space="preserve">Add </w:t>
       </w:r>
       <w:r>
         <w:t>Demographics</w:t>
       </w:r>
-      <w:bookmarkEnd w:id="23"/>
+      <w:bookmarkEnd w:id="22"/>
       <w:r>
         <w:t xml:space="preserve"> </w:t>
       </w:r>
@@ -10598,14 +10452,12 @@
       <w:r>
         <w:t xml:space="preserve">both use the </w:t>
       </w:r>
-      <w:proofErr w:type="spellStart"/>
       <w:r>
         <w:rPr>
           <w:b/>
         </w:rPr>
         <w:t>ncit</w:t>
       </w:r>
-      <w:proofErr w:type="spellEnd"/>
       <w:r>
         <w:t xml:space="preserve"> prefix.</w:t>
       </w:r>
@@ -10665,11 +10517,9 @@
             </w:tcBorders>
           </w:tcPr>
           <w:p>
-            <w:proofErr w:type="spellStart"/>
             <w:r>
               <w:t>ncit</w:t>
             </w:r>
-            <w:proofErr w:type="spellEnd"/>
           </w:p>
         </w:tc>
         <w:tc>
@@ -10861,11 +10711,9 @@
             </w:tcBorders>
           </w:tcPr>
           <w:p>
-            <w:proofErr w:type="spellStart"/>
             <w:r>
               <w:t>ncit</w:t>
             </w:r>
-            <w:proofErr w:type="spellEnd"/>
           </w:p>
         </w:tc>
         <w:tc>
@@ -11120,21 +10968,7 @@
         <w:rPr>
           <w:color w:val="auto"/>
         </w:rPr>
-        <w:t xml:space="preserve">This relation also uses the </w:t>
-      </w:r>
-      <w:proofErr w:type="spellStart"/>
-      <w:r>
-        <w:rPr>
-          <w:color w:val="auto"/>
-        </w:rPr>
-        <w:t>ncit</w:t>
-      </w:r>
-      <w:proofErr w:type="spellEnd"/>
-      <w:r>
-        <w:rPr>
-          <w:color w:val="auto"/>
-        </w:rPr>
-        <w:t xml:space="preserve"> prefix.</w:t>
+        <w:t>This relation also uses the ncit prefix.</w:t>
       </w:r>
     </w:p>
     <w:p>
@@ -11198,11 +11032,9 @@
             <w:pPr>
               <w:ind w:left="71" w:right="-642"/>
             </w:pPr>
-            <w:proofErr w:type="spellStart"/>
             <w:r>
               <w:t>ncit</w:t>
             </w:r>
-            <w:proofErr w:type="spellEnd"/>
           </w:p>
         </w:tc>
         <w:tc>
@@ -11795,7 +11627,6 @@
       <w:r>
         <w:t xml:space="preserve">the </w:t>
       </w:r>
-      <w:proofErr w:type="spellStart"/>
       <w:r>
         <w:rPr>
           <w:b/>
@@ -11804,7 +11635,6 @@
         </w:rPr>
         <w:t>givenName</w:t>
       </w:r>
-      <w:proofErr w:type="spellEnd"/>
       <w:r>
         <w:rPr>
           <w:color w:val="632423" w:themeColor="accent2" w:themeShade="80"/>
@@ -11941,7 +11771,6 @@
             <w:pPr>
               <w:ind w:left="71"/>
             </w:pPr>
-            <w:proofErr w:type="spellStart"/>
             <w:r>
               <w:t>given</w:t>
             </w:r>
@@ -11951,7 +11780,6 @@
             <w:r>
               <w:t>ame</w:t>
             </w:r>
-            <w:proofErr w:type="spellEnd"/>
           </w:p>
         </w:tc>
         <w:tc>
@@ -12423,11 +12251,9 @@
             <w:pPr>
               <w:ind w:right="-642"/>
             </w:pPr>
-            <w:proofErr w:type="spellStart"/>
             <w:r>
               <w:t>eg</w:t>
             </w:r>
-            <w:proofErr w:type="spellEnd"/>
           </w:p>
         </w:tc>
         <w:tc>
@@ -12503,11 +12329,9 @@
             <w:r>
               <w:t xml:space="preserve">The </w:t>
             </w:r>
-            <w:proofErr w:type="spellStart"/>
             <w:r>
               <w:t>eg</w:t>
             </w:r>
-            <w:proofErr w:type="spellEnd"/>
             <w:r>
               <w:t xml:space="preserve">: prefix </w:t>
             </w:r>
@@ -12597,11 +12421,11 @@
         <w:spacing w:before="120"/>
         <w:ind w:left="0" w:firstLine="0"/>
       </w:pPr>
-      <w:bookmarkStart w:id="25" w:name="_Toc505860312"/>
+      <w:bookmarkStart w:id="23" w:name="_Toc505860312"/>
       <w:r>
         <w:t>Add another Person</w:t>
       </w:r>
-      <w:bookmarkEnd w:id="25"/>
+      <w:bookmarkEnd w:id="23"/>
     </w:p>
     <w:p>
       <w:pPr>
@@ -12689,11 +12513,9 @@
             </w:tcBorders>
           </w:tcPr>
           <w:p>
-            <w:proofErr w:type="spellStart"/>
             <w:r>
               <w:t>eg</w:t>
             </w:r>
-            <w:proofErr w:type="spellEnd"/>
           </w:p>
         </w:tc>
         <w:tc>
@@ -13344,7 +13166,6 @@
       <w:r>
         <w:t xml:space="preserve"> using the </w:t>
       </w:r>
-      <w:proofErr w:type="spellStart"/>
       <w:r>
         <w:rPr>
           <w:b/>
@@ -13353,7 +13174,6 @@
         </w:rPr>
         <w:t>givenName</w:t>
       </w:r>
-      <w:proofErr w:type="spellEnd"/>
       <w:r>
         <w:rPr>
           <w:color w:val="632423" w:themeColor="accent2" w:themeShade="80"/>
@@ -13496,11 +13316,9 @@
             <w:pPr>
               <w:ind w:left="71"/>
             </w:pPr>
-            <w:proofErr w:type="spellStart"/>
             <w:r>
               <w:t>givenName</w:t>
             </w:r>
-            <w:proofErr w:type="spellEnd"/>
           </w:p>
         </w:tc>
         <w:tc>
@@ -13665,11 +13483,9 @@
             <w:pPr>
               <w:ind w:left="71" w:right="-642"/>
             </w:pPr>
-            <w:proofErr w:type="spellStart"/>
             <w:r>
               <w:t>ncit</w:t>
             </w:r>
-            <w:proofErr w:type="spellEnd"/>
           </w:p>
         </w:tc>
         <w:tc>
@@ -13873,7 +13689,6 @@
       <w:r>
         <w:t xml:space="preserve">Create the </w:t>
       </w:r>
-      <w:proofErr w:type="spellStart"/>
       <w:r>
         <w:rPr>
           <w:b/>
@@ -13882,7 +13697,6 @@
         </w:rPr>
         <w:t>LDExpert</w:t>
       </w:r>
-      <w:proofErr w:type="spellEnd"/>
       <w:r>
         <w:rPr>
           <w:color w:val="auto"/>
@@ -14013,13 +13827,8 @@
               <w:ind w:right="-642"/>
             </w:pPr>
             <w:r>
-              <w:t xml:space="preserve">  </w:t>
-            </w:r>
-            <w:proofErr w:type="spellStart"/>
-            <w:r>
-              <w:t>eg</w:t>
-            </w:r>
-            <w:proofErr w:type="spellEnd"/>
+              <w:t xml:space="preserve">  eg</w:t>
+            </w:r>
           </w:p>
         </w:tc>
         <w:tc>
@@ -14084,11 +13893,9 @@
             <w:pPr>
               <w:ind w:left="71"/>
             </w:pPr>
-            <w:proofErr w:type="spellStart"/>
             <w:r>
               <w:t>LDExpert</w:t>
             </w:r>
-            <w:proofErr w:type="spellEnd"/>
           </w:p>
         </w:tc>
         <w:tc>
@@ -14198,9 +14005,9 @@
             <w:r>
               <w:object w:dxaOrig="960" w:dyaOrig="255" w14:anchorId="0B876356">
                 <v:shape id="_x0000_i1028" type="#_x0000_t75" style="width:48pt;height:12.75pt" o:ole="">
-                  <v:imagedata r:id="rId25" o:title=""/>
+                  <v:imagedata r:id="rId23" o:title=""/>
                 </v:shape>
-                <o:OLEObject Type="Embed" ProgID="PBrush" ShapeID="_x0000_i1028" DrawAspect="Content" ObjectID="_1579955712" r:id="rId27"/>
+                <o:OLEObject Type="Embed" ProgID="PBrush" ShapeID="_x0000_i1028" DrawAspect="Content" ObjectID="_1579956437" r:id="rId25"/>
               </w:object>
             </w:r>
             <w:r>
@@ -14426,11 +14233,11 @@
         <w:spacing w:before="120"/>
         <w:ind w:left="0" w:firstLine="0"/>
       </w:pPr>
-      <w:bookmarkStart w:id="26" w:name="_Toc505860314"/>
+      <w:bookmarkStart w:id="24" w:name="_Toc505860314"/>
       <w:r>
         <w:t>Export to TTL</w:t>
       </w:r>
-      <w:bookmarkEnd w:id="26"/>
+      <w:bookmarkEnd w:id="24"/>
       <w:r>
         <w:t xml:space="preserve">  </w:t>
       </w:r>
@@ -14469,7 +14276,7 @@
                     </pic:cNvPicPr>
                   </pic:nvPicPr>
                   <pic:blipFill>
-                    <a:blip r:embed="rId28">
+                    <a:blip r:embed="rId26">
                       <a:extLst>
                         <a:ext uri="{28A0092B-C50C-407E-A947-70E740481C1C}">
                           <a14:useLocalDpi xmlns:a14="http://schemas.microsoft.com/office/drawing/2010/main" val="0"/>
@@ -14519,14 +14326,12 @@
       <w:r>
         <w:t xml:space="preserve">your downloads folder as </w:t>
       </w:r>
-      <w:proofErr w:type="spellStart"/>
       <w:r>
         <w:rPr>
           <w:b/>
         </w:rPr>
         <w:t>WhiteBoardTriples.TTL</w:t>
       </w:r>
-      <w:proofErr w:type="spellEnd"/>
       <w:r>
         <w:rPr>
           <w:b/>
@@ -14713,23 +14518,13 @@
             </w:r>
           </w:p>
           <w:p>
-            <w:proofErr w:type="spellStart"/>
-            <w:r>
-              <w:t>WhiteBoardTriples</w:t>
-            </w:r>
-            <w:proofErr w:type="spellEnd"/>
-            <w:r>
-              <w:t>(1).TTL</w:t>
+            <w:r>
+              <w:t>WhiteBoardTriples(1).TTL</w:t>
             </w:r>
           </w:p>
           <w:p>
-            <w:proofErr w:type="spellStart"/>
-            <w:r>
-              <w:t>WhiteBoardTriples</w:t>
-            </w:r>
-            <w:proofErr w:type="spellEnd"/>
-            <w:r>
-              <w:t>(2).TTL</w:t>
+            <w:r>
+              <w:t>WhiteBoardTriples(2).TTL</w:t>
             </w:r>
           </w:p>
           <w:p>
@@ -14962,7 +14757,7 @@
                 <v:shape id="_x0000_i1029" type="#_x0000_t75" style="width:42pt;height:30pt" o:ole="">
                   <v:imagedata r:id="rId9" o:title=""/>
                 </v:shape>
-                <o:OLEObject Type="Embed" ProgID="PBrush" ShapeID="_x0000_i1029" DrawAspect="Content" ObjectID="_1579955713" r:id="rId29"/>
+                <o:OLEObject Type="Embed" ProgID="PBrush" ShapeID="_x0000_i1029" DrawAspect="Content" ObjectID="_1579956438" r:id="rId27"/>
               </w:object>
             </w:r>
             <w:r>
@@ -15052,14 +14847,14 @@
         <w:spacing w:before="240"/>
         <w:ind w:left="0" w:firstLine="0"/>
       </w:pPr>
-      <w:bookmarkStart w:id="27" w:name="_Toc505860315"/>
+      <w:bookmarkStart w:id="25" w:name="_Toc505860315"/>
       <w:r>
         <w:t xml:space="preserve">Upload to </w:t>
       </w:r>
       <w:r>
         <w:t>Database</w:t>
       </w:r>
-      <w:bookmarkEnd w:id="27"/>
+      <w:bookmarkEnd w:id="25"/>
       <w:r>
         <w:t xml:space="preserve">  </w:t>
       </w:r>
@@ -15105,14 +14900,12 @@
       <w:r>
         <w:t xml:space="preserve">Click the </w:t>
       </w:r>
-      <w:proofErr w:type="spellStart"/>
       <w:r>
         <w:rPr>
           <w:b/>
         </w:rPr>
         <w:t>Stardog</w:t>
       </w:r>
-      <w:proofErr w:type="spellEnd"/>
       <w:r>
         <w:t xml:space="preserve"> shor</w:t>
       </w:r>
@@ -15147,7 +14940,6 @@
       <w:r>
         <w:t xml:space="preserve">On the login screen, enter the Username:  </w:t>
       </w:r>
-      <w:proofErr w:type="spellStart"/>
       <w:r>
         <w:rPr>
           <w:rFonts w:asciiTheme="minorHAnsi" w:hAnsiTheme="minorHAnsi" w:cs="Courier New"/>
@@ -15157,7 +14949,6 @@
         </w:rPr>
         <w:t>phuseldw</w:t>
       </w:r>
-      <w:proofErr w:type="spellEnd"/>
     </w:p>
     <w:p>
       <w:pPr>
@@ -15203,15 +14994,7 @@
         <w:ind w:left="720"/>
       </w:pPr>
       <w:r>
-        <w:t xml:space="preserve">In the </w:t>
-      </w:r>
-      <w:proofErr w:type="spellStart"/>
-      <w:r>
-        <w:t>Stardog</w:t>
-      </w:r>
-      <w:proofErr w:type="spellEnd"/>
-      <w:r>
-        <w:t xml:space="preserve"> application window, c</w:t>
+        <w:t>In the Stardog application window, c</w:t>
       </w:r>
       <w:r>
         <w:t xml:space="preserve">lick </w:t>
@@ -15282,7 +15065,7 @@
                     </pic:cNvPicPr>
                   </pic:nvPicPr>
                   <pic:blipFill>
-                    <a:blip r:embed="rId30" cstate="print">
+                    <a:blip r:embed="rId28" cstate="print">
                       <a:extLst>
                         <a:ext uri="{28A0092B-C50C-407E-A947-70E740481C1C}">
                           <a14:useLocalDpi xmlns:a14="http://schemas.microsoft.com/office/drawing/2010/main" val="0"/>
@@ -15325,7 +15108,6 @@
       <w:r>
         <w:t xml:space="preserve">ouble-click the row for </w:t>
       </w:r>
-      <w:proofErr w:type="spellStart"/>
       <w:r>
         <w:rPr>
           <w:b/>
@@ -15338,7 +15120,6 @@
         </w:rPr>
         <w:t>Study</w:t>
       </w:r>
-      <w:proofErr w:type="spellEnd"/>
       <w:r>
         <w:rPr>
           <w:b/>
@@ -15391,7 +15172,7 @@
                     </pic:cNvPicPr>
                   </pic:nvPicPr>
                   <pic:blipFill>
-                    <a:blip r:embed="rId31">
+                    <a:blip r:embed="rId29">
                       <a:extLst>
                         <a:ext uri="{28A0092B-C50C-407E-A947-70E740481C1C}">
                           <a14:useLocalDpi xmlns:a14="http://schemas.microsoft.com/office/drawing/2010/main" val="0"/>
@@ -15463,7 +15244,7 @@
                     </pic:cNvPicPr>
                   </pic:nvPicPr>
                   <pic:blipFill>
-                    <a:blip r:embed="rId32">
+                    <a:blip r:embed="rId30">
                       <a:extLst>
                         <a:ext uri="{28A0092B-C50C-407E-A947-70E740481C1C}">
                           <a14:useLocalDpi xmlns:a14="http://schemas.microsoft.com/office/drawing/2010/main" val="0"/>
@@ -15520,15 +15301,7 @@
         <w:t>Data | Add</w:t>
       </w:r>
       <w:r>
-        <w:t xml:space="preserve"> from the </w:t>
-      </w:r>
-      <w:proofErr w:type="spellStart"/>
-      <w:r>
-        <w:t>Stardog</w:t>
-      </w:r>
-      <w:proofErr w:type="spellEnd"/>
-      <w:r>
-        <w:t xml:space="preserve"> menu:</w:t>
+        <w:t xml:space="preserve"> from the Stardog menu:</w:t>
       </w:r>
     </w:p>
     <w:p/>
@@ -15562,13 +15335,8 @@
       <w:r>
         <w:t xml:space="preserve">, then select your </w:t>
       </w:r>
-      <w:proofErr w:type="spellStart"/>
-      <w:r>
-        <w:t>WhiteBoard.TTL</w:t>
-      </w:r>
-      <w:proofErr w:type="spellEnd"/>
-      <w:r>
-        <w:t xml:space="preserve"> file:</w:t>
+      <w:r>
+        <w:t>WhiteBoard.TTL file:</w:t>
       </w:r>
     </w:p>
     <w:p>
@@ -15663,7 +15431,7 @@
         <w:spacing w:before="120"/>
         <w:ind w:left="360" w:hanging="360"/>
       </w:pPr>
-      <w:bookmarkStart w:id="28" w:name="_Toc505860316"/>
+      <w:bookmarkStart w:id="26" w:name="_Toc505860316"/>
       <w:r>
         <w:t>Query</w:t>
       </w:r>
@@ -15673,7 +15441,7 @@
       <w:r>
         <w:t>your graph</w:t>
       </w:r>
-      <w:bookmarkEnd w:id="28"/>
+      <w:bookmarkEnd w:id="26"/>
       <w:r>
         <w:t xml:space="preserve"> </w:t>
       </w:r>
@@ -15736,7 +15504,7 @@
                     </pic:cNvPicPr>
                   </pic:nvPicPr>
                   <pic:blipFill>
-                    <a:blip r:embed="rId33">
+                    <a:blip r:embed="rId31">
                       <a:extLst>
                         <a:ext uri="{28A0092B-C50C-407E-A947-70E740481C1C}">
                           <a14:useLocalDpi xmlns:a14="http://schemas.microsoft.com/office/drawing/2010/main" val="0"/>
@@ -15849,7 +15617,7 @@
                     </pic:cNvPicPr>
                   </pic:nvPicPr>
                   <pic:blipFill>
-                    <a:blip r:embed="rId34">
+                    <a:blip r:embed="rId32">
                       <a:extLst>
                         <a:ext uri="{28A0092B-C50C-407E-A947-70E740481C1C}">
                           <a14:useLocalDpi xmlns:a14="http://schemas.microsoft.com/office/drawing/2010/main" val="0"/>
@@ -15963,8 +15731,8 @@
         <w:spacing w:before="120"/>
         <w:ind w:left="0" w:firstLine="0"/>
       </w:pPr>
-      <w:bookmarkStart w:id="29" w:name="_Toc493085086"/>
-      <w:bookmarkStart w:id="30" w:name="_Toc505860317"/>
+      <w:bookmarkStart w:id="27" w:name="_Toc493085086"/>
+      <w:bookmarkStart w:id="28" w:name="_Toc505860317"/>
       <w:r>
         <w:rPr>
           <w:noProof/>
@@ -16003,7 +15771,7 @@
                     </pic:cNvPicPr>
                   </pic:nvPicPr>
                   <pic:blipFill>
-                    <a:blip r:embed="rId35">
+                    <a:blip r:embed="rId33">
                       <a:extLst>
                         <a:ext uri="{28A0092B-C50C-407E-A947-70E740481C1C}">
                           <a14:useLocalDpi xmlns:a14="http://schemas.microsoft.com/office/drawing/2010/main" val="0"/>
@@ -16043,20 +15811,12 @@
       <w:r>
         <w:t>Show all triples</w:t>
       </w:r>
-      <w:bookmarkEnd w:id="29"/>
-      <w:bookmarkEnd w:id="30"/>
-    </w:p>
-    <w:p>
-      <w:r>
-        <w:t xml:space="preserve">Return to the </w:t>
-      </w:r>
-      <w:proofErr w:type="spellStart"/>
-      <w:r>
-        <w:t>Stardog</w:t>
-      </w:r>
-      <w:proofErr w:type="spellEnd"/>
-      <w:r>
-        <w:t xml:space="preserve"> menu in Chrome.</w:t>
+      <w:bookmarkEnd w:id="27"/>
+      <w:bookmarkEnd w:id="28"/>
+    </w:p>
+    <w:p>
+      <w:r>
+        <w:t>Return to the Stardog menu in Chrome.</w:t>
       </w:r>
     </w:p>
     <w:p>
@@ -16077,15 +15837,7 @@
         <w:ind w:left="720"/>
       </w:pPr>
       <w:r>
-        <w:t xml:space="preserve">If the "Query Panel" is not displayed, click on the &gt;_Query menu item at the top of the </w:t>
-      </w:r>
-      <w:proofErr w:type="spellStart"/>
-      <w:r>
-        <w:t>Stardog</w:t>
-      </w:r>
-      <w:proofErr w:type="spellEnd"/>
-      <w:r>
-        <w:t xml:space="preserve"> display.</w:t>
+        <w:t>If the "Query Panel" is not displayed, click on the &gt;_Query menu item at the top of the Stardog display.</w:t>
       </w:r>
     </w:p>
     <w:p>
@@ -16132,7 +15884,7 @@
                     </pic:cNvPicPr>
                   </pic:nvPicPr>
                   <pic:blipFill>
-                    <a:blip r:embed="rId36">
+                    <a:blip r:embed="rId34">
                       <a:extLst>
                         <a:ext uri="{28A0092B-C50C-407E-A947-70E740481C1C}">
                           <a14:useLocalDpi xmlns:a14="http://schemas.microsoft.com/office/drawing/2010/main" val="0"/>
@@ -16264,7 +16016,7 @@
                     </pic:cNvPicPr>
                   </pic:nvPicPr>
                   <pic:blipFill>
-                    <a:blip r:embed="rId37">
+                    <a:blip r:embed="rId35">
                       <a:extLst>
                         <a:ext uri="{28A0092B-C50C-407E-A947-70E740481C1C}">
                           <a14:useLocalDpi xmlns:a14="http://schemas.microsoft.com/office/drawing/2010/main" val="0"/>
@@ -16325,8 +16077,8 @@
         <w:spacing w:before="120"/>
         <w:ind w:left="0" w:firstLine="0"/>
       </w:pPr>
-      <w:bookmarkStart w:id="31" w:name="_Toc505860318"/>
-      <w:bookmarkStart w:id="32" w:name="_Ref505928637"/>
+      <w:bookmarkStart w:id="29" w:name="_Toc505860318"/>
+      <w:bookmarkStart w:id="30" w:name="_Ref505928637"/>
       <w:r>
         <w:t>How many people</w:t>
       </w:r>
@@ -16334,57 +16086,48 @@
         <w:rPr>
           <w:i/>
         </w:rPr>
+        <w:t xml:space="preserve"> participate</w:t>
+      </w:r>
+      <w:r>
+        <w:rPr>
+          <w:i/>
+        </w:rPr>
+        <w:t>I</w:t>
+      </w:r>
+      <w:r>
+        <w:rPr>
+          <w:i/>
+        </w:rPr>
+        <w:t>n</w:t>
+      </w:r>
+      <w:r>
+        <w:t xml:space="preserve"> the </w:t>
+      </w:r>
+      <w:r>
+        <w:t>study</w:t>
+      </w:r>
+      <w:r>
+        <w:t>?</w:t>
+      </w:r>
+      <w:bookmarkEnd w:id="29"/>
+      <w:bookmarkEnd w:id="30"/>
+      <w:r>
         <w:t xml:space="preserve"> </w:t>
       </w:r>
-      <w:proofErr w:type="spellStart"/>
-      <w:r>
-        <w:rPr>
-          <w:i/>
-        </w:rPr>
-        <w:t>participate</w:t>
-      </w:r>
-      <w:r>
-        <w:rPr>
-          <w:i/>
-        </w:rPr>
-        <w:t>I</w:t>
-      </w:r>
-      <w:r>
-        <w:rPr>
-          <w:i/>
-        </w:rPr>
-        <w:t>n</w:t>
-      </w:r>
-      <w:proofErr w:type="spellEnd"/>
-      <w:r>
-        <w:t xml:space="preserve"> the </w:t>
+    </w:p>
+    <w:p>
+      <w:r>
+        <w:t xml:space="preserve">Find the number persons participating in your </w:t>
       </w:r>
       <w:r>
         <w:t>study</w:t>
       </w:r>
       <w:r>
-        <w:t>?</w:t>
-      </w:r>
-      <w:bookmarkEnd w:id="31"/>
-      <w:bookmarkEnd w:id="32"/>
-      <w:r>
-        <w:t xml:space="preserve"> </w:t>
-      </w:r>
-    </w:p>
-    <w:p>
-      <w:r>
-        <w:t xml:space="preserve">Find the number persons participating in your </w:t>
-      </w:r>
-      <w:r>
-        <w:t>study</w:t>
-      </w:r>
-      <w:r>
         <w:t xml:space="preserve"> by counting the </w:t>
       </w:r>
       <w:r>
         <w:t xml:space="preserve">number of </w:t>
       </w:r>
-      <w:proofErr w:type="spellStart"/>
       <w:r>
         <w:rPr>
           <w:b/>
@@ -16393,7 +16136,6 @@
         </w:rPr>
         <w:t>participatesIn</w:t>
       </w:r>
-      <w:proofErr w:type="spellEnd"/>
       <w:r>
         <w:rPr>
           <w:i/>
@@ -16511,7 +16253,6 @@
       <w:r>
         <w:t xml:space="preserve"> </w:t>
       </w:r>
-      <w:proofErr w:type="spellStart"/>
       <w:r>
         <w:rPr>
           <w:b/>
@@ -16521,7 +16262,6 @@
         </w:rPr>
         <w:t>LDExpert</w:t>
       </w:r>
-      <w:proofErr w:type="spellEnd"/>
       <w:r>
         <w:rPr>
           <w:b/>
@@ -16553,9 +16293,9 @@
         <w:spacing w:before="120"/>
         <w:ind w:left="0" w:firstLine="0"/>
       </w:pPr>
-      <w:bookmarkStart w:id="33" w:name="_Toc505860319"/>
-      <w:bookmarkStart w:id="34" w:name="_Ref505931574"/>
-      <w:bookmarkStart w:id="35" w:name="_Ref505933907"/>
+      <w:bookmarkStart w:id="31" w:name="_Toc505860319"/>
+      <w:bookmarkStart w:id="32" w:name="_Ref505931574"/>
+      <w:bookmarkStart w:id="33" w:name="_Ref505933907"/>
       <w:r>
         <w:t>Find the names of people who</w:t>
       </w:r>
@@ -16577,9 +16317,9 @@
       <w:r>
         <w:t>.</w:t>
       </w:r>
+      <w:bookmarkEnd w:id="31"/>
+      <w:bookmarkEnd w:id="32"/>
       <w:bookmarkEnd w:id="33"/>
-      <w:bookmarkEnd w:id="34"/>
-      <w:bookmarkEnd w:id="35"/>
       <w:r>
         <w:t xml:space="preserve">  </w:t>
       </w:r>
@@ -16588,19 +16328,11 @@
       <w:r>
         <w:t xml:space="preserve">In this example you want to select the </w:t>
       </w:r>
-      <w:proofErr w:type="spellStart"/>
-      <w:r>
-        <w:rPr>
-          <w:b/>
-        </w:rPr>
-        <w:t>givenName</w:t>
-      </w:r>
-      <w:proofErr w:type="spellEnd"/>
-      <w:r>
-        <w:rPr>
-          <w:b/>
-        </w:rPr>
-        <w:t xml:space="preserve"> </w:t>
+      <w:r>
+        <w:rPr>
+          <w:b/>
+        </w:rPr>
+        <w:t xml:space="preserve">givenName </w:t>
       </w:r>
       <w:r>
         <w:t>of the Persons</w:t>
@@ -16695,13 +16427,8 @@
         <w:ind w:left="720"/>
       </w:pPr>
       <w:r>
-        <w:t>Return the person's name (</w:t>
-      </w:r>
-      <w:proofErr w:type="spellStart"/>
-      <w:r>
-        <w:t>givenName</w:t>
-      </w:r>
-      <w:proofErr w:type="spellEnd"/>
+        <w:t>Return the person's name (givenName</w:t>
+      </w:r>
       <w:r>
         <w:t xml:space="preserve">) </w:t>
       </w:r>
@@ -16747,7 +16474,6 @@
         </w:rPr>
         <w:t>?</w:t>
       </w:r>
-      <w:proofErr w:type="spellStart"/>
       <w:r>
         <w:rPr>
           <w:rFonts w:ascii="Courier New" w:hAnsi="Courier New" w:cs="Courier New"/>
@@ -16775,7 +16501,6 @@
         </w:rPr>
         <w:t>ame</w:t>
       </w:r>
-      <w:proofErr w:type="spellEnd"/>
     </w:p>
     <w:p>
       <w:pPr>
@@ -16792,7 +16517,6 @@
       <w:r>
         <w:t xml:space="preserve">identify Person nodes that have the </w:t>
       </w:r>
-      <w:proofErr w:type="spellStart"/>
       <w:r>
         <w:rPr>
           <w:b/>
@@ -16809,7 +16533,6 @@
         </w:rPr>
         <w:t>n</w:t>
       </w:r>
-      <w:proofErr w:type="spellEnd"/>
       <w:r>
         <w:rPr>
           <w:color w:val="632423" w:themeColor="accent2" w:themeShade="80"/>
@@ -16855,9 +16578,8 @@
           <w:sz w:val="24"/>
           <w:szCs w:val="24"/>
         </w:rPr>
-        <w:t xml:space="preserve"> </w:t>
-      </w:r>
-      <w:proofErr w:type="spellStart"/>
+        <w:t xml:space="preserve"> eg:</w:t>
+      </w:r>
       <w:r>
         <w:rPr>
           <w:rFonts w:ascii="Courier New" w:hAnsi="Courier New" w:cs="Courier New"/>
@@ -16865,7 +16587,7 @@
           <w:sz w:val="24"/>
           <w:szCs w:val="24"/>
         </w:rPr>
-        <w:t>eg:</w:t>
+        <w:t>participatesI</w:t>
       </w:r>
       <w:r>
         <w:rPr>
@@ -16874,26 +16596,7 @@
           <w:sz w:val="24"/>
           <w:szCs w:val="24"/>
         </w:rPr>
-        <w:t>participatesI</w:t>
-      </w:r>
-      <w:r>
-        <w:rPr>
-          <w:rFonts w:ascii="Courier New" w:hAnsi="Courier New" w:cs="Courier New"/>
-          <w:color w:val="7030A0"/>
-          <w:sz w:val="24"/>
-          <w:szCs w:val="24"/>
-        </w:rPr>
-        <w:t>n</w:t>
-      </w:r>
-      <w:proofErr w:type="spellEnd"/>
-      <w:r>
-        <w:rPr>
-          <w:rFonts w:ascii="Courier New" w:hAnsi="Courier New" w:cs="Courier New"/>
-          <w:color w:val="7030A0"/>
-          <w:sz w:val="24"/>
-          <w:szCs w:val="24"/>
-        </w:rPr>
-        <w:t xml:space="preserve"> </w:t>
+        <w:t xml:space="preserve">n </w:t>
       </w:r>
       <w:r>
         <w:rPr>
@@ -16951,7 +16654,6 @@
       <w:r>
         <w:t xml:space="preserve">Person node using the </w:t>
       </w:r>
-      <w:proofErr w:type="spellStart"/>
       <w:r>
         <w:rPr>
           <w:b/>
@@ -16960,7 +16662,6 @@
         </w:rPr>
         <w:t>givenName</w:t>
       </w:r>
-      <w:proofErr w:type="spellEnd"/>
       <w:r>
         <w:t xml:space="preserve"> </w:t>
       </w:r>
@@ -16987,7 +16688,6 @@
         </w:rPr>
         <w:t xml:space="preserve">  ?person </w:t>
       </w:r>
-      <w:proofErr w:type="spellStart"/>
       <w:r>
         <w:rPr>
           <w:rFonts w:ascii="Courier New" w:hAnsi="Courier New" w:cs="Courier New"/>
@@ -17006,7 +16706,6 @@
         </w:rPr>
         <w:t>participatesIn</w:t>
       </w:r>
-      <w:proofErr w:type="spellEnd"/>
       <w:r>
         <w:rPr>
           <w:rFonts w:ascii="Courier New" w:hAnsi="Courier New" w:cs="Courier New"/>
@@ -17054,7 +16753,6 @@
         </w:rPr>
         <w:t xml:space="preserve">          </w:t>
       </w:r>
-      <w:proofErr w:type="spellStart"/>
       <w:r>
         <w:rPr>
           <w:rFonts w:ascii="Courier New" w:hAnsi="Courier New" w:cs="Courier New"/>
@@ -17075,7 +16773,6 @@
         </w:rPr>
         <w:t>givenName</w:t>
       </w:r>
-      <w:proofErr w:type="spellEnd"/>
       <w:r>
         <w:rPr>
           <w:rFonts w:ascii="Courier New" w:hAnsi="Courier New" w:cs="Courier New"/>
@@ -17086,7 +16783,6 @@
         </w:rPr>
         <w:t xml:space="preserve">   ?</w:t>
       </w:r>
-      <w:proofErr w:type="spellStart"/>
       <w:r>
         <w:rPr>
           <w:rFonts w:ascii="Courier New" w:hAnsi="Courier New" w:cs="Courier New"/>
@@ -17115,18 +16811,7 @@
           <w:szCs w:val="24"/>
           <w:highlight w:val="yellow"/>
         </w:rPr>
-        <w:t>ame</w:t>
-      </w:r>
-      <w:proofErr w:type="spellEnd"/>
-      <w:r>
-        <w:rPr>
-          <w:rFonts w:ascii="Courier New" w:hAnsi="Courier New" w:cs="Courier New"/>
-          <w:color w:val="365F91" w:themeColor="accent1" w:themeShade="BF"/>
-          <w:sz w:val="24"/>
-          <w:szCs w:val="24"/>
-          <w:highlight w:val="yellow"/>
-        </w:rPr>
-        <w:t xml:space="preserve"> .</w:t>
+        <w:t>ame .</w:t>
       </w:r>
     </w:p>
     <w:p>
@@ -17211,7 +16896,7 @@
         <w:spacing w:before="120"/>
         <w:ind w:left="0" w:firstLine="0"/>
       </w:pPr>
-      <w:bookmarkStart w:id="36" w:name="_Toc505860320"/>
+      <w:bookmarkStart w:id="34" w:name="_Toc505860320"/>
       <w:r>
         <w:t xml:space="preserve">List the names of the people </w:t>
       </w:r>
@@ -17221,7 +16906,7 @@
       <w:r>
         <w:t>treatment type.</w:t>
       </w:r>
-      <w:bookmarkEnd w:id="36"/>
+      <w:bookmarkEnd w:id="34"/>
     </w:p>
     <w:p>
       <w:pPr>
@@ -17380,7 +17065,6 @@
         </w:rPr>
         <w:t>?</w:t>
       </w:r>
-      <w:proofErr w:type="spellStart"/>
       <w:r>
         <w:rPr>
           <w:rFonts w:ascii="Courier New" w:hAnsi="Courier New" w:cs="Courier New"/>
@@ -17421,7 +17105,6 @@
         </w:rPr>
         <w:t>_type</w:t>
       </w:r>
-      <w:proofErr w:type="spellEnd"/>
       <w:r>
         <w:rPr>
           <w:rFonts w:ascii="Courier New" w:hAnsi="Courier New" w:cs="Courier New"/>
@@ -17431,7 +17114,6 @@
         </w:rPr>
         <w:t xml:space="preserve"> ?</w:t>
       </w:r>
-      <w:proofErr w:type="spellStart"/>
       <w:r>
         <w:rPr>
           <w:rFonts w:ascii="Courier New" w:hAnsi="Courier New" w:cs="Courier New"/>
@@ -17459,7 +17141,6 @@
         </w:rPr>
         <w:t>ame</w:t>
       </w:r>
-      <w:proofErr w:type="spellEnd"/>
     </w:p>
     <w:p>
       <w:pPr>
@@ -17486,7 +17167,6 @@
       <w:r>
         <w:t xml:space="preserve"> the relation in the first line of the WHERE statement to use the </w:t>
       </w:r>
-      <w:proofErr w:type="spellStart"/>
       <w:r>
         <w:rPr>
           <w:b/>
@@ -17495,7 +17175,6 @@
         </w:rPr>
         <w:t>eg:randomizedTo</w:t>
       </w:r>
-      <w:proofErr w:type="spellEnd"/>
       <w:r>
         <w:t xml:space="preserve"> relation, as follows:</w:t>
       </w:r>
@@ -17529,7 +17208,6 @@
         </w:rPr>
         <w:t xml:space="preserve"> </w:t>
       </w:r>
-      <w:proofErr w:type="spellStart"/>
       <w:r>
         <w:rPr>
           <w:rFonts w:ascii="Courier New" w:hAnsi="Courier New" w:cs="Courier New"/>
@@ -17538,9 +17216,8 @@
           <w:szCs w:val="24"/>
           <w:highlight w:val="yellow"/>
         </w:rPr>
-        <w:t>eg:randomizedTo</w:t>
-      </w:r>
-      <w:proofErr w:type="spellEnd"/>
+        <w:t>eg:randomizedTo  ?</w:t>
+      </w:r>
       <w:r>
         <w:rPr>
           <w:rFonts w:ascii="Courier New" w:hAnsi="Courier New" w:cs="Courier New"/>
@@ -17549,9 +17226,8 @@
           <w:szCs w:val="24"/>
           <w:highlight w:val="yellow"/>
         </w:rPr>
-        <w:t xml:space="preserve">  ?</w:t>
-      </w:r>
-      <w:proofErr w:type="spellStart"/>
+        <w:t>t</w:t>
+      </w:r>
       <w:r>
         <w:rPr>
           <w:rFonts w:ascii="Courier New" w:hAnsi="Courier New" w:cs="Courier New"/>
@@ -17560,7 +17236,7 @@
           <w:szCs w:val="24"/>
           <w:highlight w:val="yellow"/>
         </w:rPr>
-        <w:t>t</w:t>
+        <w:t>rt</w:t>
       </w:r>
       <w:r>
         <w:rPr>
@@ -17570,7 +17246,7 @@
           <w:szCs w:val="24"/>
           <w:highlight w:val="yellow"/>
         </w:rPr>
-        <w:t>rt</w:t>
+        <w:t>_a</w:t>
       </w:r>
       <w:r>
         <w:rPr>
@@ -17580,40 +17256,37 @@
           <w:szCs w:val="24"/>
           <w:highlight w:val="yellow"/>
         </w:rPr>
-        <w:t>_a</w:t>
-      </w:r>
-      <w:r>
+        <w:t>rm ;</w:t>
+      </w:r>
+    </w:p>
+    <w:p>
+      <w:pPr>
+        <w:ind w:left="1440"/>
         <w:rPr>
           <w:rFonts w:ascii="Courier New" w:hAnsi="Courier New" w:cs="Courier New"/>
           <w:color w:val="7030A0"/>
           <w:sz w:val="24"/>
           <w:szCs w:val="24"/>
-          <w:highlight w:val="yellow"/>
-        </w:rPr>
-        <w:t>rm</w:t>
-      </w:r>
-      <w:proofErr w:type="spellEnd"/>
+        </w:rPr>
+      </w:pPr>
       <w:r>
         <w:rPr>
           <w:rFonts w:ascii="Courier New" w:hAnsi="Courier New" w:cs="Courier New"/>
           <w:color w:val="7030A0"/>
           <w:sz w:val="24"/>
           <w:szCs w:val="24"/>
-          <w:highlight w:val="yellow"/>
-        </w:rPr>
-        <w:t xml:space="preserve"> ;</w:t>
-      </w:r>
-    </w:p>
-    <w:p>
-      <w:pPr>
-        <w:ind w:left="1440"/>
+        </w:rPr>
+        <w:t xml:space="preserve">   schema</w:t>
+      </w:r>
+      <w:r>
         <w:rPr>
           <w:rFonts w:ascii="Courier New" w:hAnsi="Courier New" w:cs="Courier New"/>
           <w:color w:val="7030A0"/>
           <w:sz w:val="24"/>
           <w:szCs w:val="24"/>
         </w:rPr>
-      </w:pPr>
+        <w:t>:</w:t>
+      </w:r>
       <w:r>
         <w:rPr>
           <w:rFonts w:ascii="Courier New" w:hAnsi="Courier New" w:cs="Courier New"/>
@@ -17621,9 +17294,8 @@
           <w:sz w:val="24"/>
           <w:szCs w:val="24"/>
         </w:rPr>
-        <w:t xml:space="preserve">   </w:t>
-      </w:r>
-      <w:proofErr w:type="spellStart"/>
+        <w:t>givenName</w:t>
+      </w:r>
       <w:r>
         <w:rPr>
           <w:rFonts w:ascii="Courier New" w:hAnsi="Courier New" w:cs="Courier New"/>
@@ -17631,34 +17303,6 @@
           <w:sz w:val="24"/>
           <w:szCs w:val="24"/>
         </w:rPr>
-        <w:t>schema</w:t>
-      </w:r>
-      <w:r>
-        <w:rPr>
-          <w:rFonts w:ascii="Courier New" w:hAnsi="Courier New" w:cs="Courier New"/>
-          <w:color w:val="7030A0"/>
-          <w:sz w:val="24"/>
-          <w:szCs w:val="24"/>
-        </w:rPr>
-        <w:t>:</w:t>
-      </w:r>
-      <w:r>
-        <w:rPr>
-          <w:rFonts w:ascii="Courier New" w:hAnsi="Courier New" w:cs="Courier New"/>
-          <w:color w:val="7030A0"/>
-          <w:sz w:val="24"/>
-          <w:szCs w:val="24"/>
-        </w:rPr>
-        <w:t>givenName</w:t>
-      </w:r>
-      <w:proofErr w:type="spellEnd"/>
-      <w:r>
-        <w:rPr>
-          <w:rFonts w:ascii="Courier New" w:hAnsi="Courier New" w:cs="Courier New"/>
-          <w:color w:val="7030A0"/>
-          <w:sz w:val="24"/>
-          <w:szCs w:val="24"/>
-        </w:rPr>
         <w:t xml:space="preserve"> </w:t>
       </w:r>
       <w:r>
@@ -17670,7 +17314,6 @@
         </w:rPr>
         <w:t>?</w:t>
       </w:r>
-      <w:proofErr w:type="spellStart"/>
       <w:r>
         <w:rPr>
           <w:rFonts w:ascii="Courier New" w:hAnsi="Courier New" w:cs="Courier New"/>
@@ -17696,17 +17339,7 @@
           <w:sz w:val="24"/>
           <w:szCs w:val="24"/>
         </w:rPr>
-        <w:t>ame</w:t>
-      </w:r>
-      <w:proofErr w:type="spellEnd"/>
-      <w:r>
-        <w:rPr>
-          <w:rFonts w:ascii="Courier New" w:hAnsi="Courier New" w:cs="Courier New"/>
-          <w:color w:val="365F91" w:themeColor="accent1" w:themeShade="BF"/>
-          <w:sz w:val="24"/>
-          <w:szCs w:val="24"/>
-        </w:rPr>
-        <w:t xml:space="preserve"> .</w:t>
+        <w:t>ame .</w:t>
       </w:r>
     </w:p>
     <w:p>
@@ -17746,7 +17379,6 @@
         </w:rPr>
         <w:t>?</w:t>
       </w:r>
-      <w:proofErr w:type="spellStart"/>
       <w:r>
         <w:rPr>
           <w:rFonts w:ascii="Courier New" w:hAnsi="Courier New" w:cs="Courier New"/>
@@ -17755,11 +17387,9 @@
         </w:rPr>
         <w:t>trt_arm</w:t>
       </w:r>
-      <w:proofErr w:type="spellEnd"/>
       <w:r>
         <w:t xml:space="preserve"> along the </w:t>
       </w:r>
-      <w:proofErr w:type="spellStart"/>
       <w:r>
         <w:rPr>
           <w:rFonts w:ascii="Courier New" w:hAnsi="Courier New" w:cs="Courier New"/>
@@ -17768,7 +17398,6 @@
         </w:rPr>
         <w:t>eg:trtArmType</w:t>
       </w:r>
-      <w:proofErr w:type="spellEnd"/>
       <w:r>
         <w:t xml:space="preserve"> relation to the</w:t>
       </w:r>
@@ -17786,7 +17415,6 @@
         </w:rPr>
         <w:t>?</w:t>
       </w:r>
-      <w:proofErr w:type="spellStart"/>
       <w:r>
         <w:rPr>
           <w:rFonts w:ascii="Courier New" w:hAnsi="Courier New" w:cs="Courier New"/>
@@ -17795,7 +17423,6 @@
         </w:rPr>
         <w:t>trt_type</w:t>
       </w:r>
-      <w:proofErr w:type="spellEnd"/>
       <w:r>
         <w:t xml:space="preserve"> ) .</w:t>
       </w:r>
@@ -17837,27 +17464,7 @@
           <w:sz w:val="24"/>
           <w:szCs w:val="24"/>
         </w:rPr>
-        <w:t xml:space="preserve"> </w:t>
-      </w:r>
-      <w:proofErr w:type="spellStart"/>
-      <w:r>
-        <w:rPr>
-          <w:rFonts w:ascii="Courier New" w:hAnsi="Courier New" w:cs="Courier New"/>
-          <w:color w:val="7030A0"/>
-          <w:sz w:val="24"/>
-          <w:szCs w:val="24"/>
-        </w:rPr>
-        <w:t>eg:randomizedTo</w:t>
-      </w:r>
-      <w:proofErr w:type="spellEnd"/>
-      <w:r>
-        <w:rPr>
-          <w:rFonts w:ascii="Courier New" w:hAnsi="Courier New" w:cs="Courier New"/>
-          <w:color w:val="7030A0"/>
-          <w:sz w:val="24"/>
-          <w:szCs w:val="24"/>
-        </w:rPr>
-        <w:t xml:space="preserve">  </w:t>
+        <w:t xml:space="preserve"> eg:randomizedTo  </w:t>
       </w:r>
       <w:r>
         <w:rPr>
@@ -17869,7 +17476,6 @@
         </w:rPr>
         <w:t>?</w:t>
       </w:r>
-      <w:proofErr w:type="spellStart"/>
       <w:r>
         <w:rPr>
           <w:rFonts w:ascii="Courier New" w:hAnsi="Courier New" w:cs="Courier New"/>
@@ -17880,7 +17486,6 @@
         </w:rPr>
         <w:t>trt_arm</w:t>
       </w:r>
-      <w:proofErr w:type="spellEnd"/>
       <w:r>
         <w:rPr>
           <w:rFonts w:ascii="Courier New" w:hAnsi="Courier New" w:cs="Courier New"/>
@@ -17921,7 +17526,6 @@
         </w:rPr>
         <w:t xml:space="preserve">      </w:t>
       </w:r>
-      <w:proofErr w:type="spellStart"/>
       <w:r>
         <w:rPr>
           <w:rFonts w:ascii="Courier New" w:hAnsi="Courier New" w:cs="Courier New"/>
@@ -17929,17 +17533,7 @@
           <w:sz w:val="24"/>
           <w:szCs w:val="24"/>
         </w:rPr>
-        <w:t>schema:givenName</w:t>
-      </w:r>
-      <w:proofErr w:type="spellEnd"/>
-      <w:r>
-        <w:rPr>
-          <w:rFonts w:ascii="Courier New" w:hAnsi="Courier New" w:cs="Courier New"/>
-          <w:color w:val="7030A0"/>
-          <w:sz w:val="24"/>
-          <w:szCs w:val="24"/>
-        </w:rPr>
-        <w:t xml:space="preserve"> </w:t>
+        <w:t xml:space="preserve">schema:givenName </w:t>
       </w:r>
       <w:r>
         <w:rPr>
@@ -17948,9 +17542,8 @@
           <w:sz w:val="24"/>
           <w:szCs w:val="24"/>
         </w:rPr>
-        <w:t>?</w:t>
-      </w:r>
-      <w:proofErr w:type="spellStart"/>
+        <w:t>?person</w:t>
+      </w:r>
       <w:r>
         <w:rPr>
           <w:rFonts w:ascii="Courier New" w:hAnsi="Courier New" w:cs="Courier New"/>
@@ -17958,7 +17551,7 @@
           <w:sz w:val="24"/>
           <w:szCs w:val="24"/>
         </w:rPr>
-        <w:t>person</w:t>
+        <w:t>_n</w:t>
       </w:r>
       <w:r>
         <w:rPr>
@@ -17967,26 +17560,7 @@
           <w:sz w:val="24"/>
           <w:szCs w:val="24"/>
         </w:rPr>
-        <w:t>_n</w:t>
-      </w:r>
-      <w:r>
-        <w:rPr>
-          <w:rFonts w:ascii="Courier New" w:hAnsi="Courier New" w:cs="Courier New"/>
-          <w:color w:val="365F91" w:themeColor="accent1" w:themeShade="BF"/>
-          <w:sz w:val="24"/>
-          <w:szCs w:val="24"/>
-        </w:rPr>
-        <w:t>ame</w:t>
-      </w:r>
-      <w:proofErr w:type="spellEnd"/>
-      <w:r>
-        <w:rPr>
-          <w:rFonts w:ascii="Courier New" w:hAnsi="Courier New" w:cs="Courier New"/>
-          <w:color w:val="365F91" w:themeColor="accent1" w:themeShade="BF"/>
-          <w:sz w:val="24"/>
-          <w:szCs w:val="24"/>
-        </w:rPr>
-        <w:t xml:space="preserve"> .</w:t>
+        <w:t>ame .</w:t>
       </w:r>
     </w:p>
     <w:p>
@@ -18026,7 +17600,6 @@
         </w:rPr>
         <w:t>?</w:t>
       </w:r>
-      <w:proofErr w:type="spellStart"/>
       <w:r>
         <w:rPr>
           <w:rFonts w:ascii="Courier New" w:hAnsi="Courier New" w:cs="Courier New"/>
@@ -18077,7 +17650,6 @@
         </w:rPr>
         <w:t>rm</w:t>
       </w:r>
-      <w:proofErr w:type="spellEnd"/>
       <w:r>
         <w:rPr>
           <w:rFonts w:ascii="Courier New" w:hAnsi="Courier New" w:cs="Courier New"/>
@@ -18086,29 +17658,7 @@
           <w:szCs w:val="24"/>
           <w:highlight w:val="yellow"/>
         </w:rPr>
-        <w:t xml:space="preserve"> </w:t>
-      </w:r>
-      <w:proofErr w:type="spellStart"/>
-      <w:r>
-        <w:rPr>
-          <w:rFonts w:ascii="Courier New" w:hAnsi="Courier New" w:cs="Courier New"/>
-          <w:color w:val="7030A0"/>
-          <w:sz w:val="24"/>
-          <w:szCs w:val="24"/>
-          <w:highlight w:val="yellow"/>
-        </w:rPr>
-        <w:t>eg:trtArmType</w:t>
-      </w:r>
-      <w:proofErr w:type="spellEnd"/>
-      <w:r>
-        <w:rPr>
-          <w:rFonts w:ascii="Courier New" w:hAnsi="Courier New" w:cs="Courier New"/>
-          <w:color w:val="7030A0"/>
-          <w:sz w:val="24"/>
-          <w:szCs w:val="24"/>
-          <w:highlight w:val="yellow"/>
-        </w:rPr>
-        <w:t xml:space="preserve"> </w:t>
+        <w:t xml:space="preserve"> eg:trtArmType </w:t>
       </w:r>
       <w:r>
         <w:rPr>
@@ -18120,7 +17670,6 @@
         </w:rPr>
         <w:t>?</w:t>
       </w:r>
-      <w:proofErr w:type="spellStart"/>
       <w:r>
         <w:rPr>
           <w:rFonts w:ascii="Courier New" w:hAnsi="Courier New" w:cs="Courier New"/>
@@ -18161,7 +17710,6 @@
         </w:rPr>
         <w:t>ype</w:t>
       </w:r>
-      <w:proofErr w:type="spellEnd"/>
       <w:r>
         <w:rPr>
           <w:rFonts w:ascii="Courier New" w:hAnsi="Courier New" w:cs="Courier New"/>
@@ -18223,7 +17771,6 @@
         </w:rPr>
         <w:t xml:space="preserve"> ?</w:t>
       </w:r>
-      <w:proofErr w:type="spellStart"/>
       <w:r>
         <w:rPr>
           <w:rFonts w:ascii="Courier New" w:hAnsi="Courier New" w:cs="Courier New"/>
@@ -18269,7 +17816,6 @@
         </w:rPr>
         <w:t>ype</w:t>
       </w:r>
-      <w:proofErr w:type="spellEnd"/>
       <w:r>
         <w:rPr>
           <w:rFonts w:ascii="Courier New" w:hAnsi="Courier New" w:cs="Courier New"/>
@@ -18277,9 +17823,8 @@
           <w:sz w:val="24"/>
           <w:szCs w:val="24"/>
         </w:rPr>
-        <w:t xml:space="preserve"> ?</w:t>
-      </w:r>
-      <w:proofErr w:type="spellStart"/>
+        <w:t xml:space="preserve"> ?person</w:t>
+      </w:r>
       <w:r>
         <w:rPr>
           <w:rFonts w:ascii="Courier New" w:hAnsi="Courier New" w:cs="Courier New"/>
@@ -18287,7 +17832,7 @@
           <w:sz w:val="24"/>
           <w:szCs w:val="24"/>
         </w:rPr>
-        <w:t>person</w:t>
+        <w:t>_n</w:t>
       </w:r>
       <w:r>
         <w:rPr>
@@ -18296,18 +17841,8 @@
           <w:sz w:val="24"/>
           <w:szCs w:val="24"/>
         </w:rPr>
-        <w:t>_n</w:t>
-      </w:r>
-      <w:r>
-        <w:rPr>
-          <w:rFonts w:ascii="Courier New" w:hAnsi="Courier New" w:cs="Courier New"/>
-          <w:color w:val="365F91" w:themeColor="accent1" w:themeShade="BF"/>
-          <w:sz w:val="24"/>
-          <w:szCs w:val="24"/>
-        </w:rPr>
         <w:t>ame</w:t>
       </w:r>
-      <w:proofErr w:type="spellEnd"/>
     </w:p>
     <w:p>
       <w:pPr>
@@ -18473,7 +18008,7 @@
                 <v:shape id="_x0000_i1030" type="#_x0000_t75" style="width:42pt;height:30pt" o:ole="">
                   <v:imagedata r:id="rId9" o:title=""/>
                 </v:shape>
-                <o:OLEObject Type="Embed" ProgID="PBrush" ShapeID="_x0000_i1030" DrawAspect="Content" ObjectID="_1579955714" r:id="rId38"/>
+                <o:OLEObject Type="Embed" ProgID="PBrush" ShapeID="_x0000_i1030" DrawAspect="Content" ObjectID="_1579956439" r:id="rId36"/>
               </w:object>
             </w:r>
             <w:r>
@@ -18587,11 +18122,11 @@
         <w:spacing w:before="120"/>
         <w:ind w:left="0" w:firstLine="0"/>
       </w:pPr>
-      <w:bookmarkStart w:id="37" w:name="_Toc505860321"/>
+      <w:bookmarkStart w:id="35" w:name="_Toc505860321"/>
       <w:r>
         <w:t>Ontology</w:t>
       </w:r>
-      <w:bookmarkEnd w:id="37"/>
+      <w:bookmarkEnd w:id="35"/>
       <w:r>
         <w:t xml:space="preserve">  </w:t>
       </w:r>
@@ -18620,11 +18155,11 @@
         <w:spacing w:before="120"/>
         <w:ind w:left="0" w:firstLine="0"/>
       </w:pPr>
-      <w:bookmarkStart w:id="38" w:name="_Toc505860322"/>
+      <w:bookmarkStart w:id="36" w:name="_Toc505860322"/>
       <w:r>
         <w:t>Review the Ontology</w:t>
       </w:r>
-      <w:bookmarkEnd w:id="38"/>
+      <w:bookmarkEnd w:id="36"/>
     </w:p>
     <w:p>
       <w:pPr>
@@ -18692,25 +18227,20 @@
         <w:spacing w:before="120"/>
         <w:ind w:left="0" w:firstLine="0"/>
       </w:pPr>
-      <w:bookmarkStart w:id="39" w:name="_Toc505860323"/>
+      <w:bookmarkStart w:id="37" w:name="_Toc505860323"/>
       <w:r>
         <w:t>Add the Ontology</w:t>
       </w:r>
       <w:r>
-        <w:t xml:space="preserve"> to the </w:t>
-      </w:r>
-      <w:proofErr w:type="spellStart"/>
-      <w:r>
-        <w:t>LDW</w:t>
+        <w:t xml:space="preserve"> to the LDW</w:t>
       </w:r>
       <w:r>
         <w:t>Study</w:t>
       </w:r>
-      <w:proofErr w:type="spellEnd"/>
       <w:r>
         <w:t xml:space="preserve"> database</w:t>
       </w:r>
-      <w:bookmarkEnd w:id="39"/>
+      <w:bookmarkEnd w:id="37"/>
     </w:p>
     <w:p>
       <w:pPr>
@@ -18759,7 +18289,7 @@
                     </pic:cNvPicPr>
                   </pic:nvPicPr>
                   <pic:blipFill>
-                    <a:blip r:embed="rId39">
+                    <a:blip r:embed="rId37">
                       <a:extLst>
                         <a:ext uri="{28A0092B-C50C-407E-A947-70E740481C1C}">
                           <a14:useLocalDpi xmlns:a14="http://schemas.microsoft.com/office/drawing/2010/main" val="0"/>
@@ -18809,15 +18339,7 @@
         <w:t xml:space="preserve"> </w:t>
       </w:r>
       <w:r>
-        <w:t xml:space="preserve">from the </w:t>
-      </w:r>
-      <w:proofErr w:type="spellStart"/>
-      <w:r>
-        <w:t>Stardog</w:t>
-      </w:r>
-      <w:proofErr w:type="spellEnd"/>
-      <w:r>
-        <w:t xml:space="preserve"> menu.</w:t>
+        <w:t>from the Stardog menu.</w:t>
       </w:r>
     </w:p>
     <w:p/>
@@ -18941,7 +18463,7 @@
         <w:spacing w:before="120"/>
         <w:ind w:left="0" w:firstLine="0"/>
       </w:pPr>
-      <w:bookmarkStart w:id="40" w:name="_Toc505860324"/>
+      <w:bookmarkStart w:id="38" w:name="_Toc505860324"/>
       <w:r>
         <w:rPr>
           <w:noProof/>
@@ -18980,7 +18502,7 @@
                     </pic:cNvPicPr>
                   </pic:nvPicPr>
                   <pic:blipFill>
-                    <a:blip r:embed="rId40">
+                    <a:blip r:embed="rId38">
                       <a:extLst>
                         <a:ext uri="{28A0092B-C50C-407E-A947-70E740481C1C}">
                           <a14:useLocalDpi xmlns:a14="http://schemas.microsoft.com/office/drawing/2010/main" val="0"/>
@@ -19020,7 +18542,7 @@
       <w:r>
         <w:t>Explore the data</w:t>
       </w:r>
-      <w:bookmarkEnd w:id="40"/>
+      <w:bookmarkEnd w:id="38"/>
     </w:p>
     <w:p>
       <w:pPr>
@@ -19103,7 +18625,7 @@
                     </pic:cNvPicPr>
                   </pic:nvPicPr>
                   <pic:blipFill>
-                    <a:blip r:embed="rId41">
+                    <a:blip r:embed="rId39">
                       <a:extLst>
                         <a:ext uri="{28A0092B-C50C-407E-A947-70E740481C1C}">
                           <a14:useLocalDpi xmlns:a14="http://schemas.microsoft.com/office/drawing/2010/main" val="0"/>
@@ -19232,7 +18754,6 @@
       <w:r>
         <w:t xml:space="preserve"> and </w:t>
       </w:r>
-      <w:proofErr w:type="spellStart"/>
       <w:r>
         <w:rPr>
           <w:b/>
@@ -19245,7 +18766,6 @@
         </w:rPr>
         <w:t>s</w:t>
       </w:r>
-      <w:proofErr w:type="spellEnd"/>
       <w:r>
         <w:t xml:space="preserve"> added to your data.</w:t>
       </w:r>
@@ -19292,7 +18812,7 @@
                     </pic:cNvPicPr>
                   </pic:nvPicPr>
                   <pic:blipFill>
-                    <a:blip r:embed="rId42">
+                    <a:blip r:embed="rId40">
                       <a:extLst>
                         <a:ext uri="{28A0092B-C50C-407E-A947-70E740481C1C}">
                           <a14:useLocalDpi xmlns:a14="http://schemas.microsoft.com/office/drawing/2010/main" val="0"/>
@@ -19389,28 +18909,24 @@
       <w:r>
         <w:t xml:space="preserve">Scroll through the results to find where </w:t>
       </w:r>
-      <w:proofErr w:type="spellStart"/>
       <w:r>
         <w:rPr>
           <w:b/>
         </w:rPr>
         <w:t>HumanStudySubject</w:t>
       </w:r>
-      <w:proofErr w:type="spellEnd"/>
       <w:r>
         <w:t xml:space="preserve"> </w:t>
       </w:r>
       <w:r>
         <w:t xml:space="preserve">and </w:t>
       </w:r>
-      <w:proofErr w:type="spellStart"/>
       <w:r>
         <w:rPr>
           <w:b/>
         </w:rPr>
         <w:t>LinkedDataExpert</w:t>
       </w:r>
-      <w:proofErr w:type="spellEnd"/>
       <w:r>
         <w:t xml:space="preserve"> both types of </w:t>
       </w:r>
@@ -19440,20 +18956,15 @@
         <w:spacing w:before="120"/>
         <w:ind w:left="0" w:firstLine="0"/>
       </w:pPr>
-      <w:bookmarkStart w:id="41" w:name="_Toc505860325"/>
+      <w:bookmarkStart w:id="39" w:name="_Toc505860325"/>
       <w:r>
         <w:t xml:space="preserve">Find the names of </w:t>
       </w:r>
-      <w:proofErr w:type="spellStart"/>
       <w:r>
         <w:t>HumanStudySubject</w:t>
       </w:r>
       <w:r>
-        <w:t>s</w:t>
-      </w:r>
-      <w:proofErr w:type="spellEnd"/>
-      <w:r>
-        <w:t xml:space="preserve"> </w:t>
+        <w:t xml:space="preserve">s </w:t>
       </w:r>
       <w:r>
         <w:t xml:space="preserve">in </w:t>
@@ -19467,7 +18978,7 @@
       <w:r>
         <w:t>.</w:t>
       </w:r>
-      <w:bookmarkEnd w:id="41"/>
+      <w:bookmarkEnd w:id="39"/>
     </w:p>
     <w:p>
       <w:pPr>
@@ -19498,21 +19009,7 @@
         <w:rPr>
           <w:i/>
         </w:rPr>
-        <w:t xml:space="preserve">Your original data contained no definition of a </w:t>
-      </w:r>
-      <w:proofErr w:type="spellStart"/>
-      <w:r>
-        <w:rPr>
-          <w:i/>
-        </w:rPr>
-        <w:t>HumanStudySubject</w:t>
-      </w:r>
-      <w:proofErr w:type="spellEnd"/>
-      <w:r>
-        <w:rPr>
-          <w:i/>
-        </w:rPr>
-        <w:t>.</w:t>
+        <w:t>Your original data contained no definition of a HumanStudySubject.</w:t>
       </w:r>
     </w:p>
     <w:p>
@@ -19525,15 +19022,7 @@
         <w:ind w:left="720" w:hanging="360"/>
       </w:pPr>
       <w:r>
-        <w:t xml:space="preserve"> Review the ontology file for how a </w:t>
-      </w:r>
-      <w:proofErr w:type="spellStart"/>
-      <w:r>
-        <w:t>HumanStudySubject</w:t>
-      </w:r>
-      <w:proofErr w:type="spellEnd"/>
-      <w:r>
-        <w:t xml:space="preserve"> is </w:t>
+        <w:t xml:space="preserve"> Review the ontology file for how a HumanStudySubject is </w:t>
       </w:r>
       <w:r>
         <w:rPr>
@@ -19640,7 +19129,6 @@
             <w:r>
               <w:t xml:space="preserve">In SPARQL the predicate </w:t>
             </w:r>
-            <w:proofErr w:type="spellStart"/>
             <w:r>
               <w:rPr>
                 <w:rFonts w:ascii="Courier New" w:hAnsi="Courier New" w:cs="Courier New"/>
@@ -19648,7 +19136,6 @@
               </w:rPr>
               <w:t>rdf:type</w:t>
             </w:r>
-            <w:proofErr w:type="spellEnd"/>
             <w:r>
               <w:t xml:space="preserve"> can</w:t>
             </w:r>
@@ -19696,35 +19183,7 @@
               <w:rPr>
                 <w:rFonts w:ascii="Courier New" w:hAnsi="Courier New" w:cs="Courier New"/>
               </w:rPr>
-              <w:t xml:space="preserve">eg:Person11 </w:t>
-            </w:r>
-            <w:proofErr w:type="spellStart"/>
-            <w:r>
-              <w:rPr>
-                <w:rFonts w:ascii="Courier New" w:hAnsi="Courier New" w:cs="Courier New"/>
-              </w:rPr>
-              <w:t>rdf:type</w:t>
-            </w:r>
-            <w:proofErr w:type="spellEnd"/>
-            <w:r>
-              <w:rPr>
-                <w:rFonts w:ascii="Courier New" w:hAnsi="Courier New" w:cs="Courier New"/>
-              </w:rPr>
-              <w:t xml:space="preserve"> </w:t>
-            </w:r>
-            <w:proofErr w:type="spellStart"/>
-            <w:r>
-              <w:rPr>
-                <w:rFonts w:ascii="Courier New" w:hAnsi="Courier New" w:cs="Courier New"/>
-              </w:rPr>
-              <w:t>eg:HumanStudySubject</w:t>
-            </w:r>
-            <w:proofErr w:type="spellEnd"/>
-            <w:r>
-              <w:rPr>
-                <w:rFonts w:ascii="Courier New" w:hAnsi="Courier New" w:cs="Courier New"/>
-              </w:rPr>
-              <w:t xml:space="preserve">  </w:t>
+              <w:t xml:space="preserve">eg:Person11 rdf:type eg:HumanStudySubject  </w:t>
             </w:r>
           </w:p>
           <w:p>
@@ -19739,15 +19198,7 @@
               <w:t>is a</w:t>
             </w:r>
             <w:r>
-              <w:t xml:space="preserve"> </w:t>
-            </w:r>
-            <w:proofErr w:type="spellStart"/>
-            <w:r>
-              <w:t>HumanStudySubject</w:t>
-            </w:r>
-            <w:proofErr w:type="spellEnd"/>
-            <w:r>
-              <w:t>."</w:t>
+              <w:t xml:space="preserve"> HumanStudySubject."</w:t>
             </w:r>
           </w:p>
           <w:p/>
@@ -19761,7 +19212,6 @@
       <w:r>
         <w:t xml:space="preserve">Instead of querying on the </w:t>
       </w:r>
-      <w:proofErr w:type="spellStart"/>
       <w:r>
         <w:rPr>
           <w:rFonts w:ascii="Courier New" w:hAnsi="Courier New" w:cs="Courier New"/>
@@ -19786,7 +19236,6 @@
         </w:rPr>
         <w:t>sIn</w:t>
       </w:r>
-      <w:proofErr w:type="spellEnd"/>
       <w:r>
         <w:rPr>
           <w:rFonts w:ascii="Courier New" w:hAnsi="Courier New" w:cs="Courier New"/>
@@ -19821,7 +19270,6 @@
         </w:rPr>
         <w:t xml:space="preserve">?person </w:t>
       </w:r>
-      <w:proofErr w:type="spellStart"/>
       <w:r>
         <w:rPr>
           <w:rFonts w:ascii="Courier New" w:hAnsi="Courier New" w:cs="Courier New"/>
@@ -19840,7 +19288,6 @@
         </w:rPr>
         <w:t>participatesIn</w:t>
       </w:r>
-      <w:proofErr w:type="spellEnd"/>
       <w:r>
         <w:rPr>
           <w:rFonts w:ascii="Courier New" w:hAnsi="Courier New" w:cs="Courier New"/>
@@ -19888,7 +19335,6 @@
       <w:r>
         <w:t xml:space="preserve"> entity </w:t>
       </w:r>
-      <w:proofErr w:type="spellStart"/>
       <w:r>
         <w:rPr>
           <w:rFonts w:ascii="Courier New" w:hAnsi="Courier New" w:cs="Courier New"/>
@@ -19905,7 +19351,6 @@
         </w:rPr>
         <w:t>HumanStudySubject</w:t>
       </w:r>
-      <w:proofErr w:type="spellEnd"/>
       <w:r>
         <w:t>.</w:t>
       </w:r>
@@ -19938,7 +19383,6 @@
         </w:rPr>
         <w:t xml:space="preserve"> a </w:t>
       </w:r>
-      <w:proofErr w:type="spellStart"/>
       <w:r>
         <w:rPr>
           <w:rFonts w:ascii="Courier New" w:hAnsi="Courier New" w:cs="Courier New"/>
@@ -19948,7 +19392,6 @@
         </w:rPr>
         <w:t>eg:HumanStudySubject</w:t>
       </w:r>
-      <w:proofErr w:type="spellEnd"/>
       <w:r>
         <w:rPr>
           <w:rFonts w:ascii="Courier New" w:hAnsi="Courier New" w:cs="Courier New"/>
@@ -20179,15 +19622,7 @@
         <w:t xml:space="preserve">Hint:  </w:t>
       </w:r>
       <w:r>
-        <w:t xml:space="preserve">What is the superclass of </w:t>
-      </w:r>
-      <w:proofErr w:type="spellStart"/>
-      <w:r>
-        <w:t>LinkedDataExpert</w:t>
-      </w:r>
-      <w:proofErr w:type="spellEnd"/>
-      <w:r>
-        <w:t xml:space="preserve">? </w:t>
+        <w:t xml:space="preserve">What is the superclass of LinkedDataExpert? </w:t>
       </w:r>
     </w:p>
     <w:p>
@@ -20262,7 +19697,7 @@
         <w:spacing w:before="120"/>
         <w:ind w:left="720" w:hanging="720"/>
       </w:pPr>
-      <w:bookmarkStart w:id="42" w:name="_Toc505860326"/>
+      <w:bookmarkStart w:id="40" w:name="_Toc505860326"/>
       <w:r>
         <w:t xml:space="preserve">Write a reasoner-based query to find all </w:t>
       </w:r>
@@ -20281,7 +19716,7 @@
       <w:r>
         <w:t>)</w:t>
       </w:r>
-      <w:bookmarkEnd w:id="42"/>
+      <w:bookmarkEnd w:id="40"/>
       <w:r>
         <w:t xml:space="preserve"> </w:t>
       </w:r>
@@ -20316,21 +19751,11 @@
       <w:r>
         <w:t xml:space="preserve"> </w:t>
       </w:r>
-      <w:proofErr w:type="spellStart"/>
-      <w:r>
-        <w:t>HumanStudySubject</w:t>
-      </w:r>
-      <w:proofErr w:type="spellEnd"/>
-      <w:r>
-        <w:t xml:space="preserve"> and </w:t>
-      </w:r>
-      <w:proofErr w:type="spellStart"/>
-      <w:r>
-        <w:t>DataExpert</w:t>
-      </w:r>
-      <w:proofErr w:type="spellEnd"/>
-      <w:r>
-        <w:t xml:space="preserve"> </w:t>
+      <w:r>
+        <w:t xml:space="preserve">HumanStudySubject and </w:t>
+      </w:r>
+      <w:r>
+        <w:t xml:space="preserve">DataExpert </w:t>
       </w:r>
       <w:r>
         <w:t xml:space="preserve">classes. </w:t>
@@ -20341,15 +19766,7 @@
         <w:ind w:left="720"/>
       </w:pPr>
       <w:r>
-        <w:t>CAUTION:  The superclass prefix is not "</w:t>
-      </w:r>
-      <w:proofErr w:type="spellStart"/>
-      <w:r>
-        <w:t>eg</w:t>
-      </w:r>
-      <w:proofErr w:type="spellEnd"/>
-      <w:r>
-        <w:t>"  because the class you will use is not defined in the study ontology!</w:t>
+        <w:t>CAUTION:  The superclass prefix is not "eg"  because the class you will use is not defined in the study ontology!</w:t>
       </w:r>
     </w:p>
     <w:p>
@@ -20400,9 +19817,8 @@
           <w:sz w:val="24"/>
           <w:szCs w:val="24"/>
         </w:rPr>
-        <w:t>?</w:t>
-      </w:r>
-      <w:proofErr w:type="spellStart"/>
+        <w:t>?person</w:t>
+      </w:r>
       <w:r>
         <w:rPr>
           <w:rFonts w:ascii="Courier New" w:hAnsi="Courier New" w:cs="Courier New"/>
@@ -20410,7 +19826,7 @@
           <w:sz w:val="24"/>
           <w:szCs w:val="24"/>
         </w:rPr>
-        <w:t>person</w:t>
+        <w:t>_t</w:t>
       </w:r>
       <w:r>
         <w:rPr>
@@ -20419,18 +19835,8 @@
           <w:sz w:val="24"/>
           <w:szCs w:val="24"/>
         </w:rPr>
-        <w:t>_t</w:t>
-      </w:r>
-      <w:r>
-        <w:rPr>
-          <w:rFonts w:ascii="Courier New" w:hAnsi="Courier New" w:cs="Courier New"/>
-          <w:color w:val="365F91" w:themeColor="accent1" w:themeShade="BF"/>
-          <w:sz w:val="24"/>
-          <w:szCs w:val="24"/>
-        </w:rPr>
         <w:t>ype</w:t>
       </w:r>
-      <w:proofErr w:type="spellEnd"/>
       <w:r>
         <w:t xml:space="preserve"> </w:t>
       </w:r>
@@ -20595,7 +20001,7 @@
                 <v:shape id="_x0000_i1031" type="#_x0000_t75" style="width:42pt;height:30pt" o:ole="">
                   <v:imagedata r:id="rId9" o:title=""/>
                 </v:shape>
-                <o:OLEObject Type="Embed" ProgID="PBrush" ShapeID="_x0000_i1031" DrawAspect="Content" ObjectID="_1579955715" r:id="rId43"/>
+                <o:OLEObject Type="Embed" ProgID="PBrush" ShapeID="_x0000_i1031" DrawAspect="Content" ObjectID="_1579956440" r:id="rId41"/>
               </w:object>
             </w:r>
             <w:r>
@@ -20702,7 +20108,7 @@
         <w:spacing w:before="120"/>
         <w:ind w:left="0" w:firstLine="0"/>
       </w:pPr>
-      <w:bookmarkStart w:id="43" w:name="_Toc505860327"/>
+      <w:bookmarkStart w:id="41" w:name="_Toc505860327"/>
       <w:r>
         <w:t>D</w:t>
       </w:r>
@@ -20712,7 +20118,7 @@
       <w:r>
         <w:t>studies</w:t>
       </w:r>
-      <w:bookmarkEnd w:id="43"/>
+      <w:bookmarkEnd w:id="41"/>
       <w:r>
         <w:t xml:space="preserve"> </w:t>
       </w:r>
@@ -20727,7 +20133,7 @@
         <w:spacing w:before="120"/>
         <w:ind w:left="90" w:firstLine="0"/>
       </w:pPr>
-      <w:bookmarkStart w:id="44" w:name="_Toc505860328"/>
+      <w:bookmarkStart w:id="42" w:name="_Toc505860328"/>
       <w:r>
         <w:t xml:space="preserve">Create </w:t>
       </w:r>
@@ -20737,7 +20143,7 @@
       <w:r>
         <w:t xml:space="preserve"> Data Pool</w:t>
       </w:r>
-      <w:bookmarkEnd w:id="44"/>
+      <w:bookmarkEnd w:id="42"/>
     </w:p>
     <w:p>
       <w:pPr>
@@ -20749,15 +20155,7 @@
         <w:ind w:left="720"/>
       </w:pPr>
       <w:r>
-        <w:t xml:space="preserve">Click on Admin Console at the top of the </w:t>
-      </w:r>
-      <w:proofErr w:type="spellStart"/>
-      <w:r>
-        <w:t>Stardog</w:t>
-      </w:r>
-      <w:proofErr w:type="spellEnd"/>
-      <w:r>
-        <w:t xml:space="preserve"> application. </w:t>
+        <w:t xml:space="preserve">Click on Admin Console at the top of the Stardog application. </w:t>
       </w:r>
       <w:r>
         <w:rPr>
@@ -20781,7 +20179,7 @@
                     </pic:cNvPicPr>
                   </pic:nvPicPr>
                   <pic:blipFill>
-                    <a:blip r:embed="rId44">
+                    <a:blip r:embed="rId42">
                       <a:extLst>
                         <a:ext uri="{28A0092B-C50C-407E-A947-70E740481C1C}">
                           <a14:useLocalDpi xmlns:a14="http://schemas.microsoft.com/office/drawing/2010/main" val="0"/>
@@ -20852,7 +20250,7 @@
                     </pic:cNvPicPr>
                   </pic:nvPicPr>
                   <pic:blipFill>
-                    <a:blip r:embed="rId45">
+                    <a:blip r:embed="rId43">
                       <a:extLst>
                         <a:ext uri="{28A0092B-C50C-407E-A947-70E740481C1C}">
                           <a14:useLocalDpi xmlns:a14="http://schemas.microsoft.com/office/drawing/2010/main" val="0"/>
@@ -20959,7 +20357,7 @@
                     </pic:cNvPicPr>
                   </pic:nvPicPr>
                   <pic:blipFill>
-                    <a:blip r:embed="rId31">
+                    <a:blip r:embed="rId29">
                       <a:extLst>
                         <a:ext uri="{28A0092B-C50C-407E-A947-70E740481C1C}">
                           <a14:useLocalDpi xmlns:a14="http://schemas.microsoft.com/office/drawing/2010/main" val="0"/>
@@ -21185,7 +20583,7 @@
         <w:spacing w:before="120"/>
         <w:ind w:left="0" w:firstLine="0"/>
       </w:pPr>
-      <w:bookmarkStart w:id="45" w:name="_Toc505860329"/>
+      <w:bookmarkStart w:id="43" w:name="_Toc505860329"/>
       <w:r>
         <w:t xml:space="preserve">List Drug1 </w:t>
       </w:r>
@@ -21198,7 +20596,7 @@
       <w:r>
         <w:t>by phase.</w:t>
       </w:r>
-      <w:bookmarkEnd w:id="45"/>
+      <w:bookmarkEnd w:id="43"/>
       <w:r>
         <w:t xml:space="preserve"> </w:t>
       </w:r>
@@ -21422,15 +20820,13 @@
         <w:spacing w:before="120"/>
         <w:ind w:left="0" w:firstLine="0"/>
       </w:pPr>
-      <w:bookmarkStart w:id="46" w:name="_Toc505860330"/>
+      <w:bookmarkStart w:id="44" w:name="_Toc505860330"/>
       <w:r>
         <w:t xml:space="preserve">How many </w:t>
       </w:r>
-      <w:proofErr w:type="spellStart"/>
       <w:r>
         <w:t>HumanStudySubjects</w:t>
       </w:r>
-      <w:proofErr w:type="spellEnd"/>
       <w:r>
         <w:t xml:space="preserve"> participated in </w:t>
       </w:r>
@@ -21449,7 +20845,7 @@
       <w:r>
         <w:t>?</w:t>
       </w:r>
-      <w:bookmarkEnd w:id="46"/>
+      <w:bookmarkEnd w:id="44"/>
     </w:p>
     <w:p>
       <w:pPr>
@@ -21646,15 +21042,7 @@
         <w:t>Studies</w:t>
       </w:r>
       <w:r>
-        <w:t xml:space="preserve"> (not just </w:t>
-      </w:r>
-      <w:proofErr w:type="spellStart"/>
-      <w:r>
-        <w:t>HumanStudySubjects</w:t>
-      </w:r>
-      <w:proofErr w:type="spellEnd"/>
-      <w:r>
-        <w:t xml:space="preserve">). </w:t>
+        <w:t xml:space="preserve"> (not just HumanStudySubjects). </w:t>
       </w:r>
     </w:p>
     <w:p>
@@ -21669,15 +21057,7 @@
         <w:t xml:space="preserve"> a) </w:t>
       </w:r>
       <w:r>
-        <w:t xml:space="preserve">What is the superclass of </w:t>
-      </w:r>
-      <w:proofErr w:type="spellStart"/>
-      <w:r>
-        <w:t>HumanStudySubject</w:t>
-      </w:r>
-      <w:proofErr w:type="spellEnd"/>
-      <w:r>
-        <w:t xml:space="preserve">? </w:t>
+        <w:t xml:space="preserve">What is the superclass of HumanStudySubject? </w:t>
       </w:r>
     </w:p>
     <w:p>
@@ -21732,19 +21112,11 @@
         <w:spacing w:before="120"/>
         <w:ind w:left="630" w:hanging="630"/>
       </w:pPr>
-      <w:bookmarkStart w:id="47" w:name="_Toc505860331"/>
-      <w:r>
-        <w:t>How many women received active treatment (</w:t>
-      </w:r>
-      <w:proofErr w:type="spellStart"/>
-      <w:r>
-        <w:t>non placebo</w:t>
-      </w:r>
-      <w:proofErr w:type="spellEnd"/>
-      <w:r>
-        <w:t>) across all Drug1 studies combined?</w:t>
-      </w:r>
-      <w:bookmarkEnd w:id="47"/>
+      <w:bookmarkStart w:id="45" w:name="_Toc505860331"/>
+      <w:r>
+        <w:t>How many women received active treatment (non placebo) across all Drug1 studies combined?</w:t>
+      </w:r>
+      <w:bookmarkEnd w:id="45"/>
       <w:r>
         <w:t xml:space="preserve"> </w:t>
       </w:r>
@@ -21784,29 +21156,13 @@
         <w:pStyle w:val="ListParagraph"/>
       </w:pPr>
       <w:r>
-        <w:t xml:space="preserve">                                                                      -- </w:t>
-      </w:r>
-      <w:proofErr w:type="spellStart"/>
-      <w:r>
-        <w:t>randomizedTo</w:t>
-      </w:r>
-      <w:proofErr w:type="spellEnd"/>
-      <w:r>
-        <w:t xml:space="preserve"> ---  ?</w:t>
-      </w:r>
-      <w:proofErr w:type="spellStart"/>
-      <w:r>
-        <w:t>trt</w:t>
+        <w:t xml:space="preserve">                                                                      -- randomizedTo ---  ?trt</w:t>
       </w:r>
       <w:r>
         <w:t>_a</w:t>
       </w:r>
       <w:r>
-        <w:t>rm</w:t>
-      </w:r>
-      <w:proofErr w:type="spellEnd"/>
-      <w:r>
-        <w:t xml:space="preserve">  .</w:t>
+        <w:t>rm  .</w:t>
       </w:r>
     </w:p>
     <w:p>
@@ -21814,38 +21170,20 @@
         <w:pStyle w:val="ListParagraph"/>
       </w:pPr>
       <w:r>
-        <w:t xml:space="preserve">                                                   ?</w:t>
-      </w:r>
-      <w:proofErr w:type="spellStart"/>
-      <w:r>
-        <w:t>trt</w:t>
+        <w:t xml:space="preserve">                                                   ?trt</w:t>
       </w:r>
       <w:r>
         <w:t>_a</w:t>
       </w:r>
       <w:r>
-        <w:t>rm</w:t>
-      </w:r>
-      <w:proofErr w:type="spellEnd"/>
-      <w:r>
-        <w:t xml:space="preserve"> -- </w:t>
-      </w:r>
-      <w:proofErr w:type="spellStart"/>
-      <w:r>
-        <w:t>treatmentArmType</w:t>
-      </w:r>
-      <w:proofErr w:type="spellEnd"/>
-      <w:r>
-        <w:t xml:space="preserve">  -- </w:t>
-      </w:r>
-      <w:proofErr w:type="spellStart"/>
+        <w:t xml:space="preserve">rm -- treatmentArmType  -- </w:t>
+      </w:r>
       <w:r>
         <w:rPr>
           <w:b/>
         </w:rPr>
         <w:t>ActiveArm</w:t>
       </w:r>
-      <w:proofErr w:type="spellEnd"/>
       <w:r>
         <w:t>.</w:t>
       </w:r>
@@ -21880,11 +21218,11 @@
         <w:spacing w:before="120"/>
         <w:ind w:left="630" w:hanging="630"/>
       </w:pPr>
-      <w:bookmarkStart w:id="48" w:name="_Toc505860332"/>
+      <w:bookmarkStart w:id="46" w:name="_Toc505860332"/>
       <w:r>
         <w:t>List all Persons in the studies.</w:t>
       </w:r>
-      <w:bookmarkEnd w:id="48"/>
+      <w:bookmarkEnd w:id="46"/>
       <w:r>
         <w:t xml:space="preserve"> </w:t>
       </w:r>
@@ -21899,23 +21237,7 @@
         <w:ind w:left="720"/>
       </w:pPr>
       <w:r>
-        <w:t xml:space="preserve">List all Person IRIs, their </w:t>
-      </w:r>
-      <w:proofErr w:type="spellStart"/>
-      <w:r>
-        <w:t>givenName</w:t>
-      </w:r>
-      <w:proofErr w:type="spellEnd"/>
-      <w:r>
-        <w:t>, their assigned Study, and their role in that study (</w:t>
-      </w:r>
-      <w:proofErr w:type="spellStart"/>
-      <w:r>
-        <w:t>HumanStudySubject</w:t>
-      </w:r>
-      <w:proofErr w:type="spellEnd"/>
-      <w:r>
-        <w:t xml:space="preserve"> or Investigator).</w:t>
+        <w:t>List all Person IRIs, their givenName, their assigned Study, and their role in that study (HumanStudySubject or Investigator).</w:t>
       </w:r>
     </w:p>
     <w:p>
@@ -22074,7 +21396,7 @@
                     </pic:cNvPicPr>
                   </pic:nvPicPr>
                   <pic:blipFill>
-                    <a:blip r:embed="rId46">
+                    <a:blip r:embed="rId44">
                       <a:extLst>
                         <a:ext uri="{28A0092B-C50C-407E-A947-70E740481C1C}">
                           <a14:useLocalDpi xmlns:a14="http://schemas.microsoft.com/office/drawing/2010/main" val="0"/>
@@ -22226,7 +21548,7 @@
                 <v:shape id="_x0000_i1032" type="#_x0000_t75" style="width:42pt;height:30pt" o:ole="">
                   <v:imagedata r:id="rId9" o:title=""/>
                 </v:shape>
-                <o:OLEObject Type="Embed" ProgID="PBrush" ShapeID="_x0000_i1032" DrawAspect="Content" ObjectID="_1579955716" r:id="rId47"/>
+                <o:OLEObject Type="Embed" ProgID="PBrush" ShapeID="_x0000_i1032" DrawAspect="Content" ObjectID="_1579956441" r:id="rId45"/>
               </w:object>
             </w:r>
             <w:r>
@@ -22330,11 +21652,11 @@
         <w:spacing w:before="120"/>
         <w:ind w:left="0" w:firstLine="0"/>
       </w:pPr>
-      <w:bookmarkStart w:id="49" w:name="_Appendix_1:_Neo4jFromSpreadsheet.R"/>
-      <w:bookmarkStart w:id="50" w:name="_Appendix_2:_Course"/>
-      <w:bookmarkStart w:id="51" w:name="_Toc505860334"/>
-      <w:bookmarkEnd w:id="49"/>
-      <w:bookmarkEnd w:id="50"/>
+      <w:bookmarkStart w:id="47" w:name="_Appendix_1:_Neo4jFromSpreadsheet.R"/>
+      <w:bookmarkStart w:id="48" w:name="_Appendix_2:_Course"/>
+      <w:bookmarkStart w:id="49" w:name="_Toc505860334"/>
+      <w:bookmarkEnd w:id="47"/>
+      <w:bookmarkEnd w:id="48"/>
       <w:r>
         <w:lastRenderedPageBreak/>
         <w:t xml:space="preserve">Appendix </w:t>
@@ -22348,7 +21670,7 @@
       <w:r>
         <w:t>Course Resources</w:t>
       </w:r>
-      <w:bookmarkEnd w:id="51"/>
+      <w:bookmarkEnd w:id="49"/>
     </w:p>
     <w:p>
       <w:pPr>
@@ -22368,23 +21690,35 @@
           <w:numId w:val="4"/>
         </w:numPr>
         <w:spacing w:after="0"/>
-      </w:pPr>
-      <w:hyperlink r:id="rId48" w:history="1">
-        <w:r>
-          <w:rPr>
-            <w:rStyle w:val="Hyperlink"/>
-          </w:rPr>
-          <w:t>Introduction to Semantic Web</w:t>
-        </w:r>
-      </w:hyperlink>
-    </w:p>
-    <w:p>
-      <w:pPr>
-        <w:spacing w:after="0"/>
+        <w:rPr>
+          <w:rStyle w:val="Hyperlink"/>
+        </w:rPr>
+      </w:pPr>
+      <w:r>
+        <w:fldChar w:fldCharType="begin"/>
+      </w:r>
+      <w:r>
+        <w:instrText xml:space="preserve"> HYPERLINK "https://www-stage.cambridgesemantics.com/semantic-university/introduction-semantic-web" </w:instrText>
+      </w:r>
+      <w:r>
+        <w:fldChar w:fldCharType="separate"/>
+      </w:r>
+      <w:r>
+        <w:rPr>
+          <w:rStyle w:val="Hyperlink"/>
+        </w:rPr>
+        <w:t>Introduction to Semantic Web</w:t>
+      </w:r>
+    </w:p>
+    <w:p>
+      <w:pPr>
         <w:ind w:left="1440"/>
       </w:pPr>
       <w:r>
-        <w:t>http://www.cambridgesemantics.com/semantic-university/introduction-semantic-web</w:t>
+        <w:fldChar w:fldCharType="end"/>
+      </w:r>
+      <w:r>
+        <w:t>https://www-stage.cambridgesemantics.com/semantic-university/introduction-semantic-web</w:t>
       </w:r>
     </w:p>
     <w:p>
@@ -22392,6 +21726,8 @@
         <w:pStyle w:val="ListParagraph"/>
         <w:spacing w:after="0"/>
       </w:pPr>
+      <w:bookmarkStart w:id="50" w:name="_GoBack"/>
+      <w:bookmarkEnd w:id="50"/>
     </w:p>
     <w:p>
       <w:pPr>
@@ -22402,7 +21738,7 @@
         </w:numPr>
         <w:spacing w:after="0"/>
       </w:pPr>
-      <w:hyperlink r:id="rId49" w:history="1">
+      <w:hyperlink r:id="rId46" w:history="1">
         <w:r>
           <w:rPr>
             <w:rStyle w:val="Hyperlink"/>
@@ -22413,11 +21749,10 @@
     </w:p>
     <w:p>
       <w:pPr>
-        <w:spacing w:after="0"/>
         <w:ind w:left="1440"/>
       </w:pPr>
       <w:r>
-        <w:t>http://www.cambridgesemantics.com/semantic-university/what-linked-data</w:t>
+        <w:t>https://www-stage.cambridgesemantics.com/semantic-university/what-linked-data</w:t>
       </w:r>
     </w:p>
     <w:p>
@@ -22434,23 +21769,35 @@
           <w:numId w:val="4"/>
         </w:numPr>
         <w:spacing w:after="0"/>
-      </w:pPr>
-      <w:hyperlink r:id="rId50" w:history="1">
-        <w:r>
-          <w:rPr>
-            <w:rStyle w:val="Hyperlink"/>
-          </w:rPr>
-          <w:t>Introduction to Linked data</w:t>
-        </w:r>
-      </w:hyperlink>
-    </w:p>
-    <w:p>
-      <w:pPr>
-        <w:spacing w:after="0"/>
+        <w:rPr>
+          <w:rStyle w:val="Hyperlink"/>
+        </w:rPr>
+      </w:pPr>
+      <w:r>
+        <w:fldChar w:fldCharType="begin"/>
+      </w:r>
+      <w:r>
+        <w:instrText xml:space="preserve"> HYPERLINK "https://www-stage.cambridgesemantics.com/semantic-university/introduction-linked-data" </w:instrText>
+      </w:r>
+      <w:r>
+        <w:fldChar w:fldCharType="separate"/>
+      </w:r>
+      <w:r>
+        <w:rPr>
+          <w:rStyle w:val="Hyperlink"/>
+        </w:rPr>
+        <w:t>Introduction to Linked data</w:t>
+      </w:r>
+    </w:p>
+    <w:p>
+      <w:pPr>
         <w:ind w:left="1440"/>
       </w:pPr>
       <w:r>
-        <w:t>http://www.cambridgesemantics.com/semantic-university/introduction-linked-data</w:t>
+        <w:fldChar w:fldCharType="end"/>
+      </w:r>
+      <w:r>
+        <w:t>https://www-stage.cambridgesemantics.com/semantic-university/introduction-linked-data</w:t>
       </w:r>
     </w:p>
     <w:p>
@@ -22468,7 +21815,7 @@
         </w:numPr>
         <w:spacing w:after="0"/>
       </w:pPr>
-      <w:hyperlink r:id="rId51" w:history="1">
+      <w:hyperlink r:id="rId47" w:history="1">
         <w:r>
           <w:rPr>
             <w:rStyle w:val="Hyperlink"/>
@@ -22510,7 +21857,7 @@
         </w:numPr>
         <w:spacing w:after="0"/>
       </w:pPr>
-      <w:hyperlink r:id="rId52" w:history="1">
+      <w:hyperlink r:id="rId48" w:history="1">
         <w:r>
           <w:rPr>
             <w:rStyle w:val="Hyperlink"/>
@@ -22583,31 +21930,29 @@
           <w:sz w:val="24"/>
           <w:szCs w:val="24"/>
         </w:rPr>
-        <w:t xml:space="preserve">Hands-on Workshop </w:t>
-      </w:r>
-      <w:proofErr w:type="spellStart"/>
+        <w:t xml:space="preserve">Hands-on Workshop Github Repository </w:t>
+      </w:r>
       <w:r>
         <w:rPr>
           <w:rStyle w:val="Hyperlink"/>
+        </w:rPr>
+        <w:t xml:space="preserve"> </w:t>
+      </w:r>
+    </w:p>
+    <w:p>
+      <w:pPr>
+        <w:spacing w:after="0"/>
+        <w:ind w:firstLine="720"/>
+      </w:pPr>
+      <w:r>
+        <w:rPr>
           <w:sz w:val="24"/>
           <w:szCs w:val="24"/>
         </w:rPr>
-        <w:t>Github</w:t>
-      </w:r>
-      <w:proofErr w:type="spellEnd"/>
-      <w:r>
-        <w:rPr>
-          <w:rStyle w:val="Hyperlink"/>
-          <w:sz w:val="24"/>
-          <w:szCs w:val="24"/>
-        </w:rPr>
-        <w:t xml:space="preserve"> Repository </w:t>
-      </w:r>
-      <w:r>
-        <w:rPr>
-          <w:rStyle w:val="Hyperlink"/>
-        </w:rPr>
-        <w:t xml:space="preserve"> </w:t>
+        <w:fldChar w:fldCharType="end"/>
+      </w:r>
+      <w:r>
+        <w:t xml:space="preserve">Course content is available at: </w:t>
       </w:r>
     </w:p>
     <w:p>
@@ -22616,14 +21961,10 @@
         <w:ind w:firstLine="720"/>
       </w:pPr>
       <w:r>
-        <w:rPr>
-          <w:sz w:val="24"/>
-          <w:szCs w:val="24"/>
-        </w:rPr>
-        <w:fldChar w:fldCharType="end"/>
-      </w:r>
-      <w:r>
-        <w:t xml:space="preserve">Course content is available at: </w:t>
+        <w:t>https://github.com/phuse-org/LinkedDataWorkshop/tree/master/</w:t>
+      </w:r>
+      <w:r>
+        <w:t>CSS2018</w:t>
       </w:r>
     </w:p>
     <w:p>
@@ -22631,22 +21972,10 @@
         <w:spacing w:after="0"/>
         <w:ind w:firstLine="720"/>
       </w:pPr>
-      <w:r>
-        <w:t>https://github.com/phuse-org/LinkedDataWorkshop/tree/master/</w:t>
-      </w:r>
-      <w:r>
-        <w:t>CSS2018</w:t>
-      </w:r>
-    </w:p>
-    <w:p>
-      <w:pPr>
-        <w:spacing w:after="0"/>
-        <w:ind w:firstLine="720"/>
-      </w:pPr>
     </w:p>
     <w:sectPr>
-      <w:headerReference w:type="default" r:id="rId53"/>
-      <w:footerReference w:type="default" r:id="rId54"/>
+      <w:headerReference w:type="default" r:id="rId49"/>
+      <w:footerReference w:type="default" r:id="rId50"/>
       <w:pgSz w:w="12240" w:h="15840" w:code="1"/>
       <w:pgMar w:top="720" w:right="720" w:bottom="720" w:left="720" w:header="720" w:footer="720" w:gutter="0"/>
       <w:pgNumType w:start="0"/>
@@ -22656,33 +21985,6 @@
     </w:sectPr>
   </w:body>
 </w:document>
-</file>
-
-<file path=word/comments.xml><?xml version="1.0" encoding="utf-8"?>
-<w:comments xmlns:wpc="http://schemas.microsoft.com/office/word/2010/wordprocessingCanvas" xmlns:cx="http://schemas.microsoft.com/office/drawing/2014/chartex" xmlns:cx1="http://schemas.microsoft.com/office/drawing/2015/9/8/chartex" xmlns:cx2="http://schemas.microsoft.com/office/drawing/2015/10/21/chartex" xmlns:cx3="http://schemas.microsoft.com/office/drawing/2016/5/9/chartex" xmlns:cx4="http://schemas.microsoft.com/office/drawing/2016/5/10/chartex" xmlns:cx5="http://schemas.microsoft.com/office/drawing/2016/5/11/chartex" xmlns:mc="http://schemas.openxmlformats.org/markup-compatibility/2006" xmlns:o="urn:schemas-microsoft-com:office:office" xmlns:r="http://schemas.openxmlformats.org/officeDocument/2006/relationships" xmlns:m="http://schemas.openxmlformats.org/officeDocument/2006/math" xmlns:v="urn:schemas-microsoft-com:vml" xmlns:wp14="http://schemas.microsoft.com/office/word/2010/wordprocessingDrawing" xmlns:wp="http://schemas.openxmlformats.org/drawingml/2006/wordprocessingDrawing" xmlns:w10="urn:schemas-microsoft-com:office:word" xmlns:w="http://schemas.openxmlformats.org/wordprocessingml/2006/main" xmlns:w14="http://schemas.microsoft.com/office/word/2010/wordml" xmlns:w15="http://schemas.microsoft.com/office/word/2012/wordml" xmlns:w16se="http://schemas.microsoft.com/office/word/2015/wordml/symex" xmlns:wpg="http://schemas.microsoft.com/office/word/2010/wordprocessingGroup" xmlns:wpi="http://schemas.microsoft.com/office/word/2010/wordprocessingInk" xmlns:wne="http://schemas.microsoft.com/office/word/2006/wordml" xmlns:wps="http://schemas.microsoft.com/office/word/2010/wordprocessingShape" mc:Ignorable="w14 w15 w16se wp14">
-  <w:comment w:id="20" w:author="Williams Tim" w:date="2018-02-12T08:07:00Z" w:initials="WT">
-    <w:p>
-      <w:pPr>
-        <w:pStyle w:val="CommentText"/>
-      </w:pPr>
-      <w:r>
-        <w:rPr>
-          <w:rStyle w:val="CommentReference"/>
-        </w:rPr>
-        <w:annotationRef/>
-      </w:r>
-      <w:r>
-        <w:t>CHANGE</w:t>
-      </w:r>
-    </w:p>
-  </w:comment>
-</w:comments>
-</file>
-
-<file path=word/commentsExtended.xml><?xml version="1.0" encoding="utf-8"?>
-<w15:commentsEx xmlns:wpc="http://schemas.microsoft.com/office/word/2010/wordprocessingCanvas" xmlns:cx="http://schemas.microsoft.com/office/drawing/2014/chartex" xmlns:cx1="http://schemas.microsoft.com/office/drawing/2015/9/8/chartex" xmlns:cx2="http://schemas.microsoft.com/office/drawing/2015/10/21/chartex" xmlns:cx3="http://schemas.microsoft.com/office/drawing/2016/5/9/chartex" xmlns:cx4="http://schemas.microsoft.com/office/drawing/2016/5/10/chartex" xmlns:cx5="http://schemas.microsoft.com/office/drawing/2016/5/11/chartex" xmlns:mc="http://schemas.openxmlformats.org/markup-compatibility/2006" xmlns:o="urn:schemas-microsoft-com:office:office" xmlns:r="http://schemas.openxmlformats.org/officeDocument/2006/relationships" xmlns:m="http://schemas.openxmlformats.org/officeDocument/2006/math" xmlns:v="urn:schemas-microsoft-com:vml" xmlns:wp14="http://schemas.microsoft.com/office/word/2010/wordprocessingDrawing" xmlns:wp="http://schemas.openxmlformats.org/drawingml/2006/wordprocessingDrawing" xmlns:w10="urn:schemas-microsoft-com:office:word" xmlns:w="http://schemas.openxmlformats.org/wordprocessingml/2006/main" xmlns:w14="http://schemas.microsoft.com/office/word/2010/wordml" xmlns:w15="http://schemas.microsoft.com/office/word/2012/wordml" xmlns:w16se="http://schemas.microsoft.com/office/word/2015/wordml/symex" xmlns:wpg="http://schemas.microsoft.com/office/word/2010/wordprocessingGroup" xmlns:wpi="http://schemas.microsoft.com/office/word/2010/wordprocessingInk" xmlns:wne="http://schemas.microsoft.com/office/word/2006/wordml" xmlns:wps="http://schemas.microsoft.com/office/word/2010/wordprocessingShape" mc:Ignorable="w14 w15 w16se wp14">
-  <w15:commentEx w15:paraId="40401AEF" w15:done="0"/>
-</w15:commentsEx>
 </file>
 
 <file path=word/endnotes.xml><?xml version="1.0" encoding="utf-8"?>
@@ -22734,7 +22036,7 @@
       <w:rPr>
         <w:noProof/>
       </w:rPr>
-      <w:t>17</w:t>
+      <w:t>16</w:t>
     </w:r>
     <w:r>
       <w:fldChar w:fldCharType="end"/>
@@ -22774,8 +22076,8 @@
     <w:pPr>
       <w:spacing w:after="0" w:line="240" w:lineRule="auto"/>
     </w:pPr>
-    <w:bookmarkStart w:id="52" w:name="h.4m2hg86m4e8h" w:colFirst="0" w:colLast="0"/>
-    <w:bookmarkEnd w:id="52"/>
+    <w:bookmarkStart w:id="51" w:name="h.4m2hg86m4e8h" w:colFirst="0" w:colLast="0"/>
+    <w:bookmarkEnd w:id="51"/>
   </w:p>
 </w:hdr>
 </file>
@@ -26938,9 +26240,6 @@
 
 <file path=word/people.xml><?xml version="1.0" encoding="utf-8"?>
 <w15:people xmlns:wpc="http://schemas.microsoft.com/office/word/2010/wordprocessingCanvas" xmlns:cx="http://schemas.microsoft.com/office/drawing/2014/chartex" xmlns:cx1="http://schemas.microsoft.com/office/drawing/2015/9/8/chartex" xmlns:cx2="http://schemas.microsoft.com/office/drawing/2015/10/21/chartex" xmlns:cx3="http://schemas.microsoft.com/office/drawing/2016/5/9/chartex" xmlns:cx4="http://schemas.microsoft.com/office/drawing/2016/5/10/chartex" xmlns:cx5="http://schemas.microsoft.com/office/drawing/2016/5/11/chartex" xmlns:mc="http://schemas.openxmlformats.org/markup-compatibility/2006" xmlns:o="urn:schemas-microsoft-com:office:office" xmlns:r="http://schemas.openxmlformats.org/officeDocument/2006/relationships" xmlns:m="http://schemas.openxmlformats.org/officeDocument/2006/math" xmlns:v="urn:schemas-microsoft-com:vml" xmlns:wp14="http://schemas.microsoft.com/office/word/2010/wordprocessingDrawing" xmlns:wp="http://schemas.openxmlformats.org/drawingml/2006/wordprocessingDrawing" xmlns:w10="urn:schemas-microsoft-com:office:word" xmlns:w="http://schemas.openxmlformats.org/wordprocessingml/2006/main" xmlns:w14="http://schemas.microsoft.com/office/word/2010/wordml" xmlns:w15="http://schemas.microsoft.com/office/word/2012/wordml" xmlns:w16se="http://schemas.microsoft.com/office/word/2015/wordml/symex" xmlns:wpg="http://schemas.microsoft.com/office/word/2010/wordprocessingGroup" xmlns:wpi="http://schemas.microsoft.com/office/word/2010/wordprocessingInk" xmlns:wne="http://schemas.microsoft.com/office/word/2006/wordml" xmlns:wps="http://schemas.microsoft.com/office/word/2010/wordprocessingShape" mc:Ignorable="w14 w15 w16se wp14">
-  <w15:person w15:author="Williams Tim">
-    <w15:presenceInfo w15:providerId="AD" w15:userId="S-1-5-21-2027240512-352727985-924725345-103019"/>
-  </w15:person>
   <w15:person w15:author="Johannes Ulander">
     <w15:presenceInfo w15:providerId="AD" w15:userId="S-1-5-21-679126820-4213220271-1114351479-3348"/>
   </w15:person>
@@ -28432,7 +27731,7 @@
 </file>
 
 <file path=customXml/itemProps1.xml><?xml version="1.0" encoding="utf-8"?>
-<ds:datastoreItem xmlns:ds="http://schemas.openxmlformats.org/officeDocument/2006/customXml" ds:itemID="{6C31821D-5EB7-44D4-98C0-CAF7FC793D06}">
+<ds:datastoreItem xmlns:ds="http://schemas.openxmlformats.org/officeDocument/2006/customXml" ds:itemID="{CF29CDE7-6E86-4196-862E-66EDA148B68C}">
   <ds:schemaRefs>
     <ds:schemaRef ds:uri="http://schemas.openxmlformats.org/officeDocument/2006/bibliography"/>
   </ds:schemaRefs>

</xml_diff>

<commit_message>
fix error in table of non conforming items. kludgy code needs later cleanup.
</commit_message>
<xml_diff>
--- a/CSS2018/doc/LDWorkshopExercises.docx
+++ b/CSS2018/doc/LDWorkshopExercises.docx
@@ -1262,21 +1262,21 @@
                 <w:rStyle w:val="Hyperlink"/>
                 <w:noProof/>
               </w:rPr>
-              <w:t>Valid</w:t>
+              <w:t>Valida</w:t>
             </w:r>
             <w:r>
               <w:rPr>
                 <w:rStyle w:val="Hyperlink"/>
                 <w:noProof/>
               </w:rPr>
-              <w:t>a</w:t>
+              <w:t>t</w:t>
             </w:r>
             <w:r>
               <w:rPr>
                 <w:rStyle w:val="Hyperlink"/>
                 <w:noProof/>
               </w:rPr>
-              <w:t>te the Data</w:t>
+              <w:t>e the Data</w:t>
             </w:r>
             <w:r>
               <w:rPr>
@@ -3299,10 +3299,10 @@
                   <v:path o:extrusionok="f" gradientshapeok="t" o:connecttype="rect"/>
                   <o:lock v:ext="edit" aspectratio="t"/>
                 </v:shapetype>
-                <v:shape id="_x0000_i1025" type="#_x0000_t75" style="width:37.5pt;height:26pt" o:ole="">
+                <v:shape id="_x0000_i1025" type="#_x0000_t75" style="width:37.5pt;height:26.25pt" o:ole="">
                   <v:imagedata r:id="rId9" o:title=""/>
                 </v:shape>
-                <o:OLEObject Type="Embed" ProgID="PBrush" ShapeID="_x0000_i1025" DrawAspect="Content" ObjectID="_1580142699" r:id="rId10"/>
+                <o:OLEObject Type="Embed" ProgID="PBrush" ShapeID="_x0000_i1025" DrawAspect="Content" ObjectID="_1580290117" r:id="rId10"/>
               </w:object>
             </w:r>
           </w:p>
@@ -3926,7 +3926,6 @@
         </w:rPr>
         <w:t xml:space="preserve">  </w:t>
       </w:r>
-      <w:proofErr w:type="spellStart"/>
       <w:r>
         <w:rPr>
           <w:rFonts w:ascii="Courier New" w:hAnsi="Courier New" w:cs="Courier New"/>
@@ -3943,7 +3942,6 @@
         </w:rPr>
         <w:t>ldw</w:t>
       </w:r>
-      <w:proofErr w:type="spellEnd"/>
       <w:r>
         <w:t xml:space="preserve"> </w:t>
       </w:r>
@@ -4211,7 +4209,7 @@
                 <v:shape id="_x0000_i1026" type="#_x0000_t75" style="width:42pt;height:30pt" o:ole="">
                   <v:imagedata r:id="rId9" o:title=""/>
                 </v:shape>
-                <o:OLEObject Type="Embed" ProgID="PBrush" ShapeID="_x0000_i1026" DrawAspect="Content" ObjectID="_1580142700" r:id="rId15"/>
+                <o:OLEObject Type="Embed" ProgID="PBrush" ShapeID="_x0000_i1026" DrawAspect="Content" ObjectID="_1580290118" r:id="rId15"/>
               </w:object>
             </w:r>
             <w:r>
@@ -4419,18 +4417,10 @@
         <w:t>i</w:t>
       </w:r>
       <w:r>
-        <w:t>ck on "</w:t>
-      </w:r>
-      <w:proofErr w:type="spellStart"/>
-      <w:r>
-        <w:t>Gra</w:t>
-      </w:r>
-      <w:r>
-        <w:t>phEditor</w:t>
-      </w:r>
-      <w:proofErr w:type="spellEnd"/>
-      <w:r>
-        <w:t xml:space="preserve">" on the shortcuts bar. </w:t>
+        <w:t>ck on "Gra</w:t>
+      </w:r>
+      <w:r>
+        <w:t xml:space="preserve">phEditor" on the shortcuts bar. </w:t>
       </w:r>
       <w:r>
         <w:rPr>
@@ -5013,11 +5003,9 @@
             </w:tcBorders>
           </w:tcPr>
           <w:p>
-            <w:proofErr w:type="spellStart"/>
             <w:r>
               <w:t>eg</w:t>
             </w:r>
-            <w:proofErr w:type="spellEnd"/>
           </w:p>
         </w:tc>
         <w:tc>
@@ -5458,11 +5446,9 @@
             <w:pPr>
               <w:ind w:right="-642"/>
             </w:pPr>
-            <w:proofErr w:type="spellStart"/>
             <w:r>
               <w:t>ncit</w:t>
             </w:r>
-            <w:proofErr w:type="spellEnd"/>
           </w:p>
         </w:tc>
       </w:tr>
@@ -5628,11 +5614,9 @@
             </w:tcBorders>
           </w:tcPr>
           <w:p>
-            <w:proofErr w:type="spellStart"/>
             <w:r>
               <w:t>ncit</w:t>
             </w:r>
-            <w:proofErr w:type="spellEnd"/>
           </w:p>
         </w:tc>
         <w:tc>
@@ -6073,11 +6057,9 @@
             <w:pPr>
               <w:ind w:right="-642"/>
             </w:pPr>
-            <w:proofErr w:type="spellStart"/>
             <w:r>
               <w:t>ncit</w:t>
             </w:r>
-            <w:proofErr w:type="spellEnd"/>
           </w:p>
         </w:tc>
       </w:tr>
@@ -6257,11 +6239,9 @@
             </w:tcBorders>
           </w:tcPr>
           <w:p>
-            <w:proofErr w:type="spellStart"/>
             <w:r>
               <w:t>eg</w:t>
             </w:r>
-            <w:proofErr w:type="spellEnd"/>
           </w:p>
         </w:tc>
         <w:tc>
@@ -6583,11 +6563,9 @@
             </w:tcBorders>
           </w:tcPr>
           <w:p>
-            <w:proofErr w:type="spellStart"/>
             <w:r>
               <w:t>eg</w:t>
             </w:r>
-            <w:proofErr w:type="spellEnd"/>
           </w:p>
         </w:tc>
         <w:tc>
@@ -6869,7 +6847,6 @@
       <w:r>
         <w:t>rm (</w:t>
       </w:r>
-      <w:proofErr w:type="spellStart"/>
       <w:r>
         <w:rPr>
           <w:b/>
@@ -6910,15 +6887,7 @@
           <w:i/>
           <w:highlight w:val="yellow"/>
         </w:rPr>
-        <w:t>n</w:t>
-      </w:r>
-      <w:proofErr w:type="spellEnd"/>
-      <w:r>
-        <w:rPr>
-          <w:i/>
-          <w:highlight w:val="yellow"/>
-        </w:rPr>
-        <w:t>-n</w:t>
+        <w:t>n-n</w:t>
       </w:r>
       <w:r>
         <w:t>)</w:t>
@@ -7181,11 +7150,9 @@
             <w:pPr>
               <w:ind w:left="71" w:right="-642"/>
             </w:pPr>
-            <w:proofErr w:type="spellStart"/>
             <w:r>
               <w:t>eg</w:t>
             </w:r>
-            <w:proofErr w:type="spellEnd"/>
           </w:p>
         </w:tc>
         <w:tc>
@@ -7245,11 +7212,9 @@
             <w:pPr>
               <w:ind w:left="71"/>
             </w:pPr>
-            <w:proofErr w:type="spellStart"/>
             <w:r>
               <w:t>trtArm</w:t>
             </w:r>
-            <w:proofErr w:type="spellEnd"/>
           </w:p>
         </w:tc>
         <w:tc>
@@ -7344,7 +7309,6 @@
       <w:r>
         <w:t xml:space="preserve">There should now be one </w:t>
       </w:r>
-      <w:proofErr w:type="spellStart"/>
       <w:r>
         <w:rPr>
           <w:b/>
@@ -7377,7 +7341,6 @@
         </w:rPr>
         <w:t>rm</w:t>
       </w:r>
-      <w:proofErr w:type="spellEnd"/>
       <w:r>
         <w:t xml:space="preserve"> link to each of the </w:t>
       </w:r>
@@ -7437,7 +7400,6 @@
       <w:r>
         <w:t xml:space="preserve"> to represent </w:t>
       </w:r>
-      <w:proofErr w:type="spellStart"/>
       <w:r>
         <w:rPr>
           <w:b/>
@@ -7452,7 +7414,6 @@
         </w:rPr>
         <w:t>Arm</w:t>
       </w:r>
-      <w:proofErr w:type="spellEnd"/>
       <w:r>
         <w:t xml:space="preserve"> and</w:t>
       </w:r>
@@ -7461,24 +7422,15 @@
           <w:b/>
           <w:color w:val="002060"/>
         </w:rPr>
-        <w:t xml:space="preserve"> </w:t>
-      </w:r>
-      <w:proofErr w:type="spellStart"/>
+        <w:t xml:space="preserve"> Active</w:t>
+      </w:r>
       <w:r>
         <w:rPr>
           <w:b/>
           <w:color w:val="002060"/>
         </w:rPr>
-        <w:t>Active</w:t>
-      </w:r>
-      <w:r>
-        <w:rPr>
-          <w:b/>
-          <w:color w:val="002060"/>
-        </w:rPr>
         <w:t>Arm</w:t>
       </w:r>
-      <w:proofErr w:type="spellEnd"/>
       <w:r>
         <w:rPr>
           <w:b/>
@@ -7545,11 +7497,9 @@
             </w:tcBorders>
           </w:tcPr>
           <w:p>
-            <w:proofErr w:type="spellStart"/>
             <w:r>
               <w:t>eg</w:t>
             </w:r>
-            <w:proofErr w:type="spellEnd"/>
           </w:p>
         </w:tc>
         <w:tc>
@@ -7659,11 +7609,9 @@
                 <w:highlight w:val="yellow"/>
               </w:rPr>
             </w:pPr>
-            <w:proofErr w:type="spellStart"/>
             <w:r>
               <w:t>PlaceboArm</w:t>
             </w:r>
-            <w:proofErr w:type="spellEnd"/>
           </w:p>
         </w:tc>
         <w:tc>
@@ -7748,11 +7696,9 @@
             </w:tcBorders>
           </w:tcPr>
           <w:p>
-            <w:proofErr w:type="spellStart"/>
             <w:r>
               <w:t>eg</w:t>
             </w:r>
-            <w:proofErr w:type="spellEnd"/>
           </w:p>
         </w:tc>
         <w:tc>
@@ -7862,11 +7808,9 @@
                 <w:highlight w:val="yellow"/>
               </w:rPr>
             </w:pPr>
-            <w:proofErr w:type="spellStart"/>
             <w:r>
               <w:t>ActiveArm</w:t>
             </w:r>
-            <w:proofErr w:type="spellEnd"/>
           </w:p>
         </w:tc>
         <w:tc>
@@ -8012,7 +7956,6 @@
       <w:r>
         <w:t xml:space="preserve">linked to the </w:t>
       </w:r>
-      <w:proofErr w:type="spellStart"/>
       <w:r>
         <w:rPr>
           <w:b/>
@@ -8020,7 +7963,6 @@
         </w:rPr>
         <w:t>PlaceboArm</w:t>
       </w:r>
-      <w:proofErr w:type="spellEnd"/>
       <w:r>
         <w:t xml:space="preserve"> or</w:t>
       </w:r>
@@ -8030,7 +7972,6 @@
       <w:r>
         <w:t xml:space="preserve"> </w:t>
       </w:r>
-      <w:proofErr w:type="spellStart"/>
       <w:r>
         <w:rPr>
           <w:b/>
@@ -8038,7 +7979,6 @@
         </w:rPr>
         <w:t>ActiveArm</w:t>
       </w:r>
-      <w:proofErr w:type="spellEnd"/>
       <w:r>
         <w:t xml:space="preserve">. </w:t>
       </w:r>
@@ -8110,11 +8050,9 @@
             <w:pPr>
               <w:ind w:left="71" w:right="-642"/>
             </w:pPr>
-            <w:proofErr w:type="spellStart"/>
             <w:r>
               <w:t>eg</w:t>
             </w:r>
-            <w:proofErr w:type="spellEnd"/>
           </w:p>
         </w:tc>
         <w:tc>
@@ -8174,11 +8112,9 @@
             <w:pPr>
               <w:ind w:left="71"/>
             </w:pPr>
-            <w:proofErr w:type="spellStart"/>
             <w:r>
               <w:t>trtArmType</w:t>
             </w:r>
-            <w:proofErr w:type="spellEnd"/>
           </w:p>
         </w:tc>
         <w:tc>
@@ -8487,10 +8423,10 @@
             </w:r>
             <w:r>
               <w:object w:dxaOrig="960" w:dyaOrig="255" w14:anchorId="076B29D9">
-                <v:shape id="_x0000_i1027" type="#_x0000_t75" style="width:48pt;height:13pt" o:ole="">
+                <v:shape id="_x0000_i1027" type="#_x0000_t75" style="width:48pt;height:12.75pt" o:ole="">
                   <v:imagedata r:id="rId23" o:title=""/>
                 </v:shape>
-                <o:OLEObject Type="Embed" ProgID="PBrush" ShapeID="_x0000_i1027" DrawAspect="Content" ObjectID="_1580142701" r:id="rId24"/>
+                <o:OLEObject Type="Embed" ProgID="PBrush" ShapeID="_x0000_i1027" DrawAspect="Content" ObjectID="_1580290119" r:id="rId24"/>
               </w:object>
             </w:r>
             <w:r>
@@ -8622,23 +8558,7 @@
               <w:t>Treatment Arm Types</w:t>
             </w:r>
             <w:r>
-              <w:t xml:space="preserve">: </w:t>
-            </w:r>
-            <w:proofErr w:type="spellStart"/>
-            <w:r>
-              <w:t>PlaceboArm</w:t>
-            </w:r>
-            <w:proofErr w:type="spellEnd"/>
-            <w:r>
-              <w:t xml:space="preserve">, </w:t>
-            </w:r>
-            <w:proofErr w:type="spellStart"/>
-            <w:r>
-              <w:t>ActiveArm</w:t>
-            </w:r>
-            <w:proofErr w:type="spellEnd"/>
-            <w:r>
-              <w:t>.  These "type of arm" nodes are identical across the studies in the workshop and allow identification of "all persons who received active treatment."  In a real application, the Treatment Arm would be further extended to include dosage and administration information unique to that study. This graph would be too complex for the workshop.</w:t>
+              <w:t>: PlaceboArm, ActiveArm.  These "type of arm" nodes are identical across the studies in the workshop and allow identification of "all persons who received active treatment."  In a real application, the Treatment Arm would be further extended to include dosage and administration information unique to that study. This graph would be too complex for the workshop.</w:t>
             </w:r>
           </w:p>
         </w:tc>
@@ -8774,11 +8694,9 @@
             </w:tcBorders>
           </w:tcPr>
           <w:p>
-            <w:proofErr w:type="spellStart"/>
             <w:r>
               <w:t>eg</w:t>
             </w:r>
-            <w:proofErr w:type="spellEnd"/>
           </w:p>
         </w:tc>
         <w:tc>
@@ -9088,11 +9006,9 @@
             </w:tcBorders>
           </w:tcPr>
           <w:p>
-            <w:proofErr w:type="spellStart"/>
             <w:r>
               <w:t>eg</w:t>
             </w:r>
-            <w:proofErr w:type="spellEnd"/>
           </w:p>
         </w:tc>
         <w:tc>
@@ -9336,7 +9252,6 @@
       <w:r>
         <w:t xml:space="preserve">Create </w:t>
       </w:r>
-      <w:proofErr w:type="spellStart"/>
       <w:r>
         <w:rPr>
           <w:b/>
@@ -9345,7 +9260,6 @@
         </w:rPr>
         <w:t>participatesIn</w:t>
       </w:r>
-      <w:proofErr w:type="spellEnd"/>
       <w:r>
         <w:t xml:space="preserve"> relations </w:t>
       </w:r>
@@ -9443,11 +9357,9 @@
             <w:pPr>
               <w:ind w:left="71" w:right="-642"/>
             </w:pPr>
-            <w:proofErr w:type="spellStart"/>
             <w:r>
               <w:t>eg</w:t>
             </w:r>
-            <w:proofErr w:type="spellEnd"/>
           </w:p>
         </w:tc>
         <w:tc>
@@ -9507,11 +9419,9 @@
             <w:pPr>
               <w:ind w:left="71"/>
             </w:pPr>
-            <w:proofErr w:type="spellStart"/>
             <w:r>
               <w:t>participatesIn</w:t>
             </w:r>
-            <w:proofErr w:type="spellEnd"/>
           </w:p>
         </w:tc>
         <w:tc>
@@ -9658,26 +9568,14 @@
         <w:t xml:space="preserve"> </w:t>
       </w:r>
       <w:r>
-        <w:t>(</w:t>
-      </w:r>
-      <w:proofErr w:type="spellStart"/>
-      <w:r>
-        <w:t>trtArm</w:t>
+        <w:t>(trtArm</w:t>
       </w:r>
       <w:r>
         <w:rPr>
           <w:i/>
           <w:highlight w:val="yellow"/>
         </w:rPr>
-        <w:t>n</w:t>
-      </w:r>
-      <w:proofErr w:type="spellEnd"/>
-      <w:r>
-        <w:rPr>
-          <w:i/>
-          <w:highlight w:val="yellow"/>
-        </w:rPr>
-        <w:t>-n</w:t>
+        <w:t>n-n</w:t>
       </w:r>
       <w:r>
         <w:t xml:space="preserve">) </w:t>
@@ -9688,7 +9586,6 @@
       <w:r>
         <w:t xml:space="preserve">using the </w:t>
       </w:r>
-      <w:proofErr w:type="spellStart"/>
       <w:r>
         <w:rPr>
           <w:b/>
@@ -9697,7 +9594,6 @@
         </w:rPr>
         <w:t>randomizedTo</w:t>
       </w:r>
-      <w:proofErr w:type="spellEnd"/>
       <w:r>
         <w:t xml:space="preserve"> </w:t>
       </w:r>
@@ -9772,11 +9668,9 @@
             <w:pPr>
               <w:ind w:left="71" w:right="-642"/>
             </w:pPr>
-            <w:proofErr w:type="spellStart"/>
             <w:r>
               <w:t>eg</w:t>
             </w:r>
-            <w:proofErr w:type="spellEnd"/>
           </w:p>
         </w:tc>
         <w:tc>
@@ -9836,11 +9730,9 @@
             <w:pPr>
               <w:ind w:left="71"/>
             </w:pPr>
-            <w:proofErr w:type="spellStart"/>
             <w:r>
               <w:t>randomizedTo</w:t>
             </w:r>
-            <w:proofErr w:type="spellEnd"/>
           </w:p>
         </w:tc>
         <w:tc>
@@ -9974,26 +9866,14 @@
         <w:t xml:space="preserve"> </w:t>
       </w:r>
       <w:r>
-        <w:t>(</w:t>
-      </w:r>
-      <w:proofErr w:type="spellStart"/>
-      <w:r>
-        <w:t>trtArm</w:t>
+        <w:t>(trtArm</w:t>
       </w:r>
       <w:r>
         <w:rPr>
           <w:i/>
           <w:highlight w:val="yellow"/>
         </w:rPr>
-        <w:t>n</w:t>
-      </w:r>
-      <w:proofErr w:type="spellEnd"/>
-      <w:r>
-        <w:rPr>
-          <w:i/>
-          <w:highlight w:val="yellow"/>
-        </w:rPr>
-        <w:t>-n</w:t>
+        <w:t>n-n</w:t>
       </w:r>
       <w:r>
         <w:t xml:space="preserve">)  </w:t>
@@ -10004,7 +9884,6 @@
       <w:r>
         <w:t xml:space="preserve">the </w:t>
       </w:r>
-      <w:proofErr w:type="spellStart"/>
       <w:r>
         <w:rPr>
           <w:b/>
@@ -10013,7 +9892,6 @@
         </w:rPr>
         <w:t>randomizedTo</w:t>
       </w:r>
-      <w:proofErr w:type="spellEnd"/>
       <w:r>
         <w:t xml:space="preserve"> relation.</w:t>
       </w:r>
@@ -10079,11 +9957,9 @@
             <w:pPr>
               <w:ind w:left="71" w:right="-642"/>
             </w:pPr>
-            <w:proofErr w:type="spellStart"/>
             <w:r>
               <w:t>eg</w:t>
             </w:r>
-            <w:proofErr w:type="spellEnd"/>
           </w:p>
         </w:tc>
         <w:tc>
@@ -10143,11 +10019,9 @@
             <w:pPr>
               <w:ind w:left="71"/>
             </w:pPr>
-            <w:proofErr w:type="spellStart"/>
             <w:r>
               <w:t>randomizedTo</w:t>
             </w:r>
-            <w:proofErr w:type="spellEnd"/>
           </w:p>
         </w:tc>
         <w:tc>
@@ -10243,50 +10117,38 @@
       <w:r>
         <w:t xml:space="preserve">the two Persons with </w:t>
       </w:r>
-      <w:proofErr w:type="spellStart"/>
       <w:r>
         <w:rPr>
           <w:b/>
           <w:i/>
           <w:color w:val="632423" w:themeColor="accent2" w:themeShade="80"/>
         </w:rPr>
-        <w:t>participatesIn</w:t>
-      </w:r>
-      <w:proofErr w:type="spellEnd"/>
+        <w:t xml:space="preserve">participatesIn </w:t>
+      </w:r>
+      <w:r>
+        <w:t xml:space="preserve">relations to the </w:t>
+      </w:r>
+      <w:r>
+        <w:rPr>
+          <w:b/>
+          <w:color w:val="002060"/>
+        </w:rPr>
+        <w:t>Study</w:t>
+      </w:r>
+      <w:r>
+        <w:t xml:space="preserve"> are </w:t>
+      </w:r>
+      <w:r>
+        <w:t xml:space="preserve">also </w:t>
+      </w:r>
       <w:r>
         <w:rPr>
           <w:b/>
           <w:i/>
           <w:color w:val="632423" w:themeColor="accent2" w:themeShade="80"/>
         </w:rPr>
-        <w:t xml:space="preserve"> </w:t>
-      </w:r>
-      <w:r>
-        <w:t xml:space="preserve">relations to the </w:t>
-      </w:r>
-      <w:r>
-        <w:rPr>
-          <w:b/>
-          <w:color w:val="002060"/>
-        </w:rPr>
-        <w:t>Study</w:t>
-      </w:r>
-      <w:r>
-        <w:t xml:space="preserve"> are </w:t>
-      </w:r>
-      <w:r>
-        <w:t xml:space="preserve">also </w:t>
-      </w:r>
-      <w:proofErr w:type="spellStart"/>
-      <w:r>
-        <w:rPr>
-          <w:b/>
-          <w:i/>
-          <w:color w:val="632423" w:themeColor="accent2" w:themeShade="80"/>
-        </w:rPr>
         <w:t>randomizedTo</w:t>
       </w:r>
-      <w:proofErr w:type="spellEnd"/>
       <w:r>
         <w:t xml:space="preserve"> </w:t>
       </w:r>
@@ -10378,14 +10240,12 @@
       <w:r>
         <w:t xml:space="preserve">both use the </w:t>
       </w:r>
-      <w:proofErr w:type="spellStart"/>
       <w:r>
         <w:rPr>
           <w:b/>
         </w:rPr>
         <w:t>ncit</w:t>
       </w:r>
-      <w:proofErr w:type="spellEnd"/>
       <w:r>
         <w:t xml:space="preserve"> prefix.</w:t>
       </w:r>
@@ -10445,11 +10305,9 @@
             </w:tcBorders>
           </w:tcPr>
           <w:p>
-            <w:proofErr w:type="spellStart"/>
             <w:r>
               <w:t>ncit</w:t>
             </w:r>
-            <w:proofErr w:type="spellEnd"/>
           </w:p>
         </w:tc>
         <w:tc>
@@ -10641,11 +10499,9 @@
             </w:tcBorders>
           </w:tcPr>
           <w:p>
-            <w:proofErr w:type="spellStart"/>
             <w:r>
               <w:t>ncit</w:t>
             </w:r>
-            <w:proofErr w:type="spellEnd"/>
           </w:p>
         </w:tc>
         <w:tc>
@@ -10900,21 +10756,7 @@
         <w:rPr>
           <w:color w:val="auto"/>
         </w:rPr>
-        <w:t xml:space="preserve">This relation also uses the </w:t>
-      </w:r>
-      <w:proofErr w:type="spellStart"/>
-      <w:r>
-        <w:rPr>
-          <w:color w:val="auto"/>
-        </w:rPr>
-        <w:t>ncit</w:t>
-      </w:r>
-      <w:proofErr w:type="spellEnd"/>
-      <w:r>
-        <w:rPr>
-          <w:color w:val="auto"/>
-        </w:rPr>
-        <w:t xml:space="preserve"> prefix.</w:t>
+        <w:t>This relation also uses the ncit prefix.</w:t>
       </w:r>
     </w:p>
     <w:p>
@@ -10978,11 +10820,9 @@
             <w:pPr>
               <w:ind w:left="71" w:right="-642"/>
             </w:pPr>
-            <w:proofErr w:type="spellStart"/>
             <w:r>
               <w:t>ncit</w:t>
             </w:r>
-            <w:proofErr w:type="spellEnd"/>
           </w:p>
         </w:tc>
         <w:tc>
@@ -11575,7 +11415,6 @@
       <w:r>
         <w:t xml:space="preserve">the </w:t>
       </w:r>
-      <w:proofErr w:type="spellStart"/>
       <w:r>
         <w:rPr>
           <w:b/>
@@ -11584,7 +11423,6 @@
         </w:rPr>
         <w:t>givenName</w:t>
       </w:r>
-      <w:proofErr w:type="spellEnd"/>
       <w:r>
         <w:rPr>
           <w:color w:val="632423" w:themeColor="accent2" w:themeShade="80"/>
@@ -11721,7 +11559,6 @@
             <w:pPr>
               <w:ind w:left="71"/>
             </w:pPr>
-            <w:proofErr w:type="spellStart"/>
             <w:r>
               <w:t>given</w:t>
             </w:r>
@@ -11731,7 +11568,6 @@
             <w:r>
               <w:t>ame</w:t>
             </w:r>
-            <w:proofErr w:type="spellEnd"/>
           </w:p>
         </w:tc>
         <w:tc>
@@ -12203,11 +12039,9 @@
             <w:pPr>
               <w:ind w:right="-642"/>
             </w:pPr>
-            <w:proofErr w:type="spellStart"/>
             <w:r>
               <w:t>eg</w:t>
             </w:r>
-            <w:proofErr w:type="spellEnd"/>
           </w:p>
         </w:tc>
         <w:tc>
@@ -12283,11 +12117,9 @@
             <w:r>
               <w:t xml:space="preserve">The </w:t>
             </w:r>
-            <w:proofErr w:type="spellStart"/>
             <w:r>
               <w:t>eg</w:t>
             </w:r>
-            <w:proofErr w:type="spellEnd"/>
             <w:r>
               <w:t xml:space="preserve">: prefix </w:t>
             </w:r>
@@ -12469,11 +12301,9 @@
             </w:tcBorders>
           </w:tcPr>
           <w:p>
-            <w:proofErr w:type="spellStart"/>
             <w:r>
               <w:t>eg</w:t>
             </w:r>
-            <w:proofErr w:type="spellEnd"/>
           </w:p>
         </w:tc>
         <w:tc>
@@ -13124,7 +12954,6 @@
       <w:r>
         <w:t xml:space="preserve"> using the </w:t>
       </w:r>
-      <w:proofErr w:type="spellStart"/>
       <w:r>
         <w:rPr>
           <w:b/>
@@ -13133,7 +12962,6 @@
         </w:rPr>
         <w:t>givenName</w:t>
       </w:r>
-      <w:proofErr w:type="spellEnd"/>
       <w:r>
         <w:rPr>
           <w:color w:val="632423" w:themeColor="accent2" w:themeShade="80"/>
@@ -13276,11 +13104,9 @@
             <w:pPr>
               <w:ind w:left="71"/>
             </w:pPr>
-            <w:proofErr w:type="spellStart"/>
             <w:r>
               <w:t>givenName</w:t>
             </w:r>
-            <w:proofErr w:type="spellEnd"/>
           </w:p>
         </w:tc>
         <w:tc>
@@ -13445,11 +13271,9 @@
             <w:pPr>
               <w:ind w:left="71" w:right="-642"/>
             </w:pPr>
-            <w:proofErr w:type="spellStart"/>
             <w:r>
               <w:t>ncit</w:t>
             </w:r>
-            <w:proofErr w:type="spellEnd"/>
           </w:p>
         </w:tc>
         <w:tc>
@@ -13653,7 +13477,6 @@
       <w:r>
         <w:t xml:space="preserve">Create the </w:t>
       </w:r>
-      <w:proofErr w:type="spellStart"/>
       <w:r>
         <w:rPr>
           <w:b/>
@@ -13662,7 +13485,6 @@
         </w:rPr>
         <w:t>LDExpert</w:t>
       </w:r>
-      <w:proofErr w:type="spellEnd"/>
       <w:r>
         <w:rPr>
           <w:color w:val="auto"/>
@@ -13793,13 +13615,8 @@
               <w:ind w:right="-642"/>
             </w:pPr>
             <w:r>
-              <w:t xml:space="preserve">  </w:t>
-            </w:r>
-            <w:proofErr w:type="spellStart"/>
-            <w:r>
-              <w:t>eg</w:t>
-            </w:r>
-            <w:proofErr w:type="spellEnd"/>
+              <w:t xml:space="preserve">  eg</w:t>
+            </w:r>
           </w:p>
         </w:tc>
         <w:tc>
@@ -13864,11 +13681,9 @@
             <w:pPr>
               <w:ind w:left="71"/>
             </w:pPr>
-            <w:proofErr w:type="spellStart"/>
             <w:r>
               <w:t>LDExpert</w:t>
             </w:r>
-            <w:proofErr w:type="spellEnd"/>
           </w:p>
         </w:tc>
         <w:tc>
@@ -13977,10 +13792,10 @@
             </w:r>
             <w:r>
               <w:object w:dxaOrig="960" w:dyaOrig="255" w14:anchorId="0B876356">
-                <v:shape id="_x0000_i1028" type="#_x0000_t75" style="width:48pt;height:13pt" o:ole="">
+                <v:shape id="_x0000_i1028" type="#_x0000_t75" style="width:48pt;height:12.75pt" o:ole="">
                   <v:imagedata r:id="rId23" o:title=""/>
                 </v:shape>
-                <o:OLEObject Type="Embed" ProgID="PBrush" ShapeID="_x0000_i1028" DrawAspect="Content" ObjectID="_1580142702" r:id="rId25"/>
+                <o:OLEObject Type="Embed" ProgID="PBrush" ShapeID="_x0000_i1028" DrawAspect="Content" ObjectID="_1580290120" r:id="rId25"/>
               </w:object>
             </w:r>
             <w:r>
@@ -14207,10 +14022,14 @@
         <w:ind w:left="0" w:firstLine="0"/>
       </w:pPr>
       <w:bookmarkStart w:id="22" w:name="_Toc506388735"/>
+      <w:bookmarkStart w:id="23" w:name="_Ref506548063"/>
+      <w:bookmarkStart w:id="24" w:name="_Ref506548076"/>
       <w:r>
         <w:t>Export to TTL</w:t>
       </w:r>
       <w:bookmarkEnd w:id="22"/>
+      <w:bookmarkEnd w:id="23"/>
+      <w:bookmarkEnd w:id="24"/>
       <w:r>
         <w:t xml:space="preserve">  </w:t>
       </w:r>
@@ -14299,14 +14118,12 @@
       <w:r>
         <w:t xml:space="preserve">your downloads folder as </w:t>
       </w:r>
-      <w:proofErr w:type="spellStart"/>
       <w:r>
         <w:rPr>
           <w:b/>
         </w:rPr>
         <w:t>WhiteBoardTriples.TTL</w:t>
       </w:r>
-      <w:proofErr w:type="spellEnd"/>
       <w:r>
         <w:rPr>
           <w:b/>
@@ -14493,23 +14310,13 @@
             </w:r>
           </w:p>
           <w:p>
-            <w:proofErr w:type="spellStart"/>
-            <w:r>
-              <w:t>WhiteBoardTriples</w:t>
-            </w:r>
-            <w:proofErr w:type="spellEnd"/>
-            <w:r>
-              <w:t>(1).TTL</w:t>
+            <w:r>
+              <w:t>WhiteBoardTriples(1).TTL</w:t>
             </w:r>
           </w:p>
           <w:p>
-            <w:proofErr w:type="spellStart"/>
-            <w:r>
-              <w:t>WhiteBoardTriples</w:t>
-            </w:r>
-            <w:proofErr w:type="spellEnd"/>
-            <w:r>
-              <w:t>(2).TTL</w:t>
+            <w:r>
+              <w:t>WhiteBoardTriples(2).TTL</w:t>
             </w:r>
           </w:p>
           <w:p>
@@ -14629,24 +14436,11 @@
         <w:spacing w:before="120"/>
         <w:ind w:left="0" w:firstLine="0"/>
       </w:pPr>
-      <w:bookmarkStart w:id="23" w:name="_Toc506388736"/>
-      <w:r>
-        <w:t xml:space="preserve">Validate the </w:t>
-      </w:r>
-      <w:commentRangeStart w:id="24"/>
-      <w:r>
-        <w:t>Data</w:t>
-      </w:r>
-      <w:bookmarkEnd w:id="23"/>
-      <w:commentRangeEnd w:id="24"/>
-      <w:r>
-        <w:rPr>
-          <w:rStyle w:val="CommentReference"/>
-          <w:rFonts w:ascii="Calibri" w:eastAsia="Calibri" w:hAnsi="Calibri" w:cs="Calibri"/>
-          <w:b w:val="0"/>
-        </w:rPr>
-        <w:commentReference w:id="24"/>
-      </w:r>
+      <w:bookmarkStart w:id="25" w:name="_Toc506388736"/>
+      <w:r>
+        <w:t>Validate the Data</w:t>
+      </w:r>
+      <w:bookmarkEnd w:id="25"/>
       <w:r>
         <w:t xml:space="preserve"> </w:t>
       </w:r>
@@ -14661,15 +14455,7 @@
         <w:ind w:left="720"/>
       </w:pPr>
       <w:r>
-        <w:t xml:space="preserve">Double-click on this file to open it into </w:t>
-      </w:r>
-      <w:proofErr w:type="spellStart"/>
-      <w:r>
-        <w:t>RStudio</w:t>
-      </w:r>
-      <w:proofErr w:type="spellEnd"/>
-      <w:r>
-        <w:t>:</w:t>
+        <w:t>Double-click on this file to open it into RStudio:</w:t>
       </w:r>
     </w:p>
     <w:p>
@@ -14677,16 +14463,17 @@
         <w:pStyle w:val="ListParagraph"/>
       </w:pPr>
       <w:r>
-        <w:t>..../scripts/R/</w:t>
-      </w:r>
-      <w:proofErr w:type="spellStart"/>
+        <w:t>C:/_gitHub/LinkedDataWorkshop/CSS2018/</w:t>
+      </w:r>
+      <w:r>
+        <w:t>scripts/R/</w:t>
+      </w:r>
       <w:r>
         <w:rPr>
           <w:b/>
         </w:rPr>
         <w:t>TTLValidation.R</w:t>
       </w:r>
-      <w:proofErr w:type="spellEnd"/>
     </w:p>
     <w:p>
       <w:pPr>
@@ -14722,7 +14509,7 @@
                     </pic:cNvPicPr>
                   </pic:nvPicPr>
                   <pic:blipFill>
-                    <a:blip r:embed="rId29">
+                    <a:blip r:embed="rId27">
                       <a:extLst>
                         <a:ext uri="{28A0092B-C50C-407E-A947-70E740481C1C}">
                           <a14:useLocalDpi xmlns:a14="http://schemas.microsoft.com/office/drawing/2010/main" val="0"/>
@@ -14753,8 +14540,45 @@
           </wp:inline>
         </w:drawing>
       </w:r>
-      <w:bookmarkStart w:id="25" w:name="_GoBack"/>
-      <w:bookmarkEnd w:id="25"/>
+    </w:p>
+    <w:p>
+      <w:pPr>
+        <w:pStyle w:val="ListParagraph"/>
+        <w:ind w:left="1080"/>
+      </w:pPr>
+      <w:r>
+        <w:t xml:space="preserve">Load your TTL file in the application by clicking </w:t>
+      </w:r>
+      <w:r>
+        <w:rPr>
+          <w:b/>
+        </w:rPr>
+        <w:t>Browse</w:t>
+      </w:r>
+      <w:r>
+        <w:rPr>
+          <w:b/>
+        </w:rPr>
+        <w:t>...</w:t>
+      </w:r>
+      <w:r>
+        <w:t xml:space="preserve"> under </w:t>
+      </w:r>
+      <w:r>
+        <w:rPr>
+          <w:b/>
+        </w:rPr>
+        <w:t>.TTL File</w:t>
+      </w:r>
+      <w:r>
+        <w:t xml:space="preserve"> and navigate to the file </w:t>
+      </w:r>
+      <w:r>
+        <w:rPr>
+          <w:b/>
+        </w:rPr>
+        <w:t>C:\Users\phuseldw\downloads\WhiteBoardTriples.TTL</w:t>
+      </w:r>
     </w:p>
     <w:p>
       <w:pPr>
@@ -14766,47 +14590,7 @@
         <w:ind w:left="720"/>
       </w:pPr>
       <w:r>
-        <w:t xml:space="preserve">Load your TTL file in the application by clicking </w:t>
-      </w:r>
-      <w:r>
-        <w:rPr>
-          <w:b/>
-        </w:rPr>
-        <w:t>Browse</w:t>
-      </w:r>
-      <w:r>
-        <w:rPr>
-          <w:b/>
-        </w:rPr>
-        <w:t>...</w:t>
-      </w:r>
-      <w:r>
-        <w:t xml:space="preserve"> under </w:t>
-      </w:r>
-      <w:r>
-        <w:rPr>
-          <w:b/>
-        </w:rPr>
-        <w:t>.TTL File</w:t>
-      </w:r>
-      <w:r>
-        <w:t xml:space="preserve"> and navigate to the file </w:t>
-      </w:r>
-      <w:r>
-        <w:rPr>
-          <w:highlight w:val="yellow"/>
-        </w:rPr>
-        <w:t>C:\LinkedDataWorkshop\data\</w:t>
-      </w:r>
-      <w:r>
-        <w:rPr>
-          <w:b/>
-          <w:highlight w:val="yellow"/>
-        </w:rPr>
-        <w:t>RDFModel.TTL</w:t>
-      </w:r>
-      <w:r>
-        <w:t xml:space="preserve"> . Double-click the file to load it into the app.</w:t>
+        <w:t>Double-click the file to load it into the app.</w:t>
       </w:r>
       <w:r>
         <w:tab/>
@@ -14870,23 +14654,7 @@
           </w:tcPr>
           <w:p>
             <w:r>
-              <w:t xml:space="preserve">Remember to load the most recent version of your TTL file, which may have a number in the name : </w:t>
-            </w:r>
-            <w:proofErr w:type="spellStart"/>
-            <w:r>
-              <w:t>WhiteBoardTriples</w:t>
-            </w:r>
-            <w:proofErr w:type="spellEnd"/>
-            <w:r>
-              <w:t xml:space="preserve">(1).TTL, </w:t>
-            </w:r>
-            <w:proofErr w:type="spellStart"/>
-            <w:r>
-              <w:t>WhiteBoardTriples</w:t>
-            </w:r>
-            <w:proofErr w:type="spellEnd"/>
-            <w:r>
-              <w:t>(2).TTL , etc.   If in doubt, ask for assistance.</w:t>
+              <w:t>Remember to load the most recent version of your TTL file, which may have a number in the name : WhiteBoardTriples(1).TTL, WhiteBoardTriples(2).TTL , etc.   If in doubt, ask for assistance.</w:t>
             </w:r>
           </w:p>
           <w:p>
@@ -14904,69 +14672,31 @@
         </w:tabs>
         <w:spacing w:after="0" w:line="240" w:lineRule="auto"/>
       </w:pPr>
-    </w:p>
-    <w:p>
-      <w:pPr>
-        <w:pStyle w:val="ListParagraph"/>
-        <w:numPr>
-          <w:ilvl w:val="0"/>
-          <w:numId w:val="45"/>
-        </w:numPr>
-        <w:ind w:left="720"/>
-      </w:pPr>
-      <w:r>
-        <w:t xml:space="preserve">A default query is already available within the app. Click </w:t>
-      </w:r>
-      <w:r>
-        <w:rPr>
-          <w:b/>
-        </w:rPr>
-        <w:t>Run query</w:t>
-      </w:r>
-      <w:r>
-        <w:t xml:space="preserve"> to execute the query and view the result in the </w:t>
-      </w:r>
-      <w:r>
-        <w:rPr>
-          <w:b/>
-        </w:rPr>
-        <w:t>Query Result:</w:t>
-      </w:r>
-      <w:r>
-        <w:t xml:space="preserve">  area. </w:t>
-      </w:r>
-    </w:p>
-    <w:p>
-      <w:pPr>
-        <w:pStyle w:val="ListParagraph"/>
-        <w:jc w:val="center"/>
-      </w:pPr>
       <w:r>
         <w:rPr>
           <w:noProof/>
         </w:rPr>
-        <w:lastRenderedPageBreak/>
         <w:drawing>
-          <wp:anchor distT="0" distB="0" distL="114300" distR="114300" simplePos="0" relativeHeight="251712512" behindDoc="1" locked="0" layoutInCell="1" allowOverlap="1" wp14:anchorId="67D19C3D" wp14:editId="6F63C412">
+          <wp:anchor distT="0" distB="0" distL="114300" distR="114300" simplePos="0" relativeHeight="251712512" behindDoc="1" locked="0" layoutInCell="1" allowOverlap="1" wp14:anchorId="33EA711E" wp14:editId="6EA7B95A">
             <wp:simplePos x="0" y="0"/>
             <wp:positionH relativeFrom="column">
-              <wp:posOffset>755650</wp:posOffset>
+              <wp:posOffset>5045075</wp:posOffset>
             </wp:positionH>
             <wp:positionV relativeFrom="paragraph">
-              <wp:posOffset>6350</wp:posOffset>
+              <wp:posOffset>161925</wp:posOffset>
             </wp:positionV>
-            <wp:extent cx="5454650" cy="4360545"/>
-            <wp:effectExtent l="0" t="0" r="0" b="1905"/>
+            <wp:extent cx="1507490" cy="1600200"/>
+            <wp:effectExtent l="0" t="0" r="0" b="0"/>
             <wp:wrapTight wrapText="bothSides">
               <wp:wrapPolygon edited="0">
                 <wp:start x="0" y="0"/>
-                <wp:lineTo x="0" y="21515"/>
-                <wp:lineTo x="21499" y="21515"/>
-                <wp:lineTo x="21499" y="0"/>
+                <wp:lineTo x="0" y="21343"/>
+                <wp:lineTo x="21291" y="21343"/>
+                <wp:lineTo x="21291" y="0"/>
                 <wp:lineTo x="0" y="0"/>
               </wp:wrapPolygon>
             </wp:wrapTight>
-            <wp:docPr id="69" name="Picture 69"/>
+            <wp:docPr id="59" name="Picture 59"/>
             <wp:cNvGraphicFramePr>
               <a:graphicFrameLocks xmlns:a="http://schemas.openxmlformats.org/drawingml/2006/main" noChangeAspect="1"/>
             </wp:cNvGraphicFramePr>
@@ -14974,13 +14704,13 @@
               <a:graphicData uri="http://schemas.openxmlformats.org/drawingml/2006/picture">
                 <pic:pic xmlns:pic="http://schemas.openxmlformats.org/drawingml/2006/picture">
                   <pic:nvPicPr>
-                    <pic:cNvPr id="0" name="Picture 34"/>
+                    <pic:cNvPr id="0" name="Picture 9"/>
                     <pic:cNvPicPr>
                       <a:picLocks noChangeAspect="1" noChangeArrowheads="1"/>
                     </pic:cNvPicPr>
                   </pic:nvPicPr>
                   <pic:blipFill>
-                    <a:blip r:embed="rId30">
+                    <a:blip r:embed="rId28">
                       <a:extLst>
                         <a:ext uri="{28A0092B-C50C-407E-A947-70E740481C1C}">
                           <a14:useLocalDpi xmlns:a14="http://schemas.microsoft.com/office/drawing/2010/main" val="0"/>
@@ -14995,7 +14725,7 @@
                   <pic:spPr bwMode="auto">
                     <a:xfrm>
                       <a:off x="0" y="0"/>
-                      <a:ext cx="5454650" cy="4360545"/>
+                      <a:ext cx="1507490" cy="1600200"/>
                     </a:xfrm>
                     <a:prstGeom prst="rect">
                       <a:avLst/>
@@ -15021,6 +14751,68 @@
     <w:p>
       <w:pPr>
         <w:pStyle w:val="ListParagraph"/>
+        <w:numPr>
+          <w:ilvl w:val="0"/>
+          <w:numId w:val="45"/>
+        </w:numPr>
+        <w:ind w:left="720"/>
+      </w:pPr>
+      <w:r>
+        <w:t xml:space="preserve">A default query is already available within the app. Click </w:t>
+      </w:r>
+      <w:r>
+        <w:rPr>
+          <w:b/>
+        </w:rPr>
+        <w:t>Run query</w:t>
+      </w:r>
+      <w:r>
+        <w:t xml:space="preserve"> to execute the query and view the result in the </w:t>
+      </w:r>
+      <w:r>
+        <w:rPr>
+          <w:b/>
+        </w:rPr>
+        <w:t>Query Result:</w:t>
+      </w:r>
+      <w:r>
+        <w:t xml:space="preserve">  area. </w:t>
+      </w:r>
+    </w:p>
+    <w:p>
+      <w:pPr>
+        <w:pStyle w:val="ListParagraph"/>
+        <w:jc w:val="center"/>
+      </w:pPr>
+    </w:p>
+    <w:p>
+      <w:pPr>
+        <w:pStyle w:val="ListParagraph"/>
+      </w:pPr>
+    </w:p>
+    <w:p>
+      <w:pPr>
+        <w:pStyle w:val="ListParagraph"/>
+      </w:pPr>
+    </w:p>
+    <w:p>
+      <w:pPr>
+        <w:pStyle w:val="ListParagraph"/>
+      </w:pPr>
+    </w:p>
+    <w:p>
+      <w:pPr>
+        <w:pStyle w:val="ListParagraph"/>
+      </w:pPr>
+    </w:p>
+    <w:p>
+      <w:pPr>
+        <w:pStyle w:val="ListParagraph"/>
+      </w:pPr>
+    </w:p>
+    <w:p>
+      <w:pPr>
+        <w:pStyle w:val="ListParagraph"/>
       </w:pPr>
     </w:p>
     <w:p>
@@ -15033,7 +14825,7 @@
         <w:ind w:left="720"/>
       </w:pPr>
       <w:r>
-        <w:t xml:space="preserve">Review the Subject, Predicate, Object values in the </w:t>
+        <w:t xml:space="preserve">Review the values in the </w:t>
       </w:r>
       <w:r>
         <w:rPr>
@@ -15085,7 +14877,7 @@
                     </pic:cNvPicPr>
                   </pic:nvPicPr>
                   <pic:blipFill>
-                    <a:blip r:embed="rId31">
+                    <a:blip r:embed="rId29">
                       <a:extLst>
                         <a:ext uri="{28A0092B-C50C-407E-A947-70E740481C1C}">
                           <a14:useLocalDpi xmlns:a14="http://schemas.microsoft.com/office/drawing/2010/main" val="0"/>
@@ -15117,7 +14909,16 @@
         </w:drawing>
       </w:r>
       <w:r>
-        <w:t xml:space="preserve"> tab and review the results for the Nodes and Relations checks.  Both should read "All QC checks passed."  If not:</w:t>
+        <w:t xml:space="preserve"> tab</w:t>
+      </w:r>
+      <w:r>
+        <w:t xml:space="preserve">. If the message </w:t>
+      </w:r>
+      <w:r>
+        <w:t>"All QC checks passed"</w:t>
+      </w:r>
+      <w:r>
+        <w:t>, proceed to Step 4. Otherwise:</w:t>
       </w:r>
     </w:p>
     <w:p>
@@ -15142,6 +14943,79 @@
       </w:pPr>
       <w:r>
         <w:t>If the problem is not obvious, ask for assistance.</w:t>
+      </w:r>
+    </w:p>
+    <w:p>
+      <w:pPr>
+        <w:pStyle w:val="ListParagraph"/>
+        <w:numPr>
+          <w:ilvl w:val="1"/>
+          <w:numId w:val="45"/>
+        </w:numPr>
+      </w:pPr>
+      <w:r>
+        <w:t xml:space="preserve">Return the Graph Editor to find and correct any Nodes or Relations as needed. </w:t>
+      </w:r>
+    </w:p>
+    <w:p>
+      <w:pPr>
+        <w:pStyle w:val="ListParagraph"/>
+        <w:numPr>
+          <w:ilvl w:val="1"/>
+          <w:numId w:val="45"/>
+        </w:numPr>
+      </w:pPr>
+      <w:r>
+        <w:lastRenderedPageBreak/>
+        <w:t xml:space="preserve">Export to TTL again using the steps in section </w:t>
+      </w:r>
+      <w:r>
+        <w:fldChar w:fldCharType="begin"/>
+      </w:r>
+      <w:r>
+        <w:instrText xml:space="preserve"> REF _Ref506548063 \r \h </w:instrText>
+      </w:r>
+      <w:r>
+        <w:fldChar w:fldCharType="separate"/>
+      </w:r>
+      <w:r>
+        <w:t>1.6</w:t>
+      </w:r>
+      <w:r>
+        <w:fldChar w:fldCharType="end"/>
+      </w:r>
+      <w:r>
+        <w:t xml:space="preserve"> </w:t>
+      </w:r>
+      <w:r>
+        <w:fldChar w:fldCharType="begin"/>
+      </w:r>
+      <w:r>
+        <w:instrText xml:space="preserve"> REF _Ref506548076 \h </w:instrText>
+      </w:r>
+      <w:r>
+        <w:fldChar w:fldCharType="separate"/>
+      </w:r>
+      <w:r>
+        <w:t>Export to TTL</w:t>
+      </w:r>
+      <w:r>
+        <w:fldChar w:fldCharType="end"/>
+      </w:r>
+      <w:r>
+        <w:t xml:space="preserve">, then re-run the validation steps in this section. </w:t>
+      </w:r>
+    </w:p>
+    <w:p>
+      <w:pPr>
+        <w:pStyle w:val="ListParagraph"/>
+        <w:numPr>
+          <w:ilvl w:val="1"/>
+          <w:numId w:val="45"/>
+        </w:numPr>
+      </w:pPr>
+      <w:r>
+        <w:t>Repeat the these steps until you receive the message "All QC Checks passed" or the instructor approves any items displayed on the QC Check page.</w:t>
       </w:r>
     </w:p>
     <w:tbl>
@@ -15194,7 +15068,19 @@
           </w:tcPr>
           <w:p>
             <w:r>
-              <w:t>Do not proceed past this step if both results do not show "All QC checks passed" ,  unless advised to proceed by the instructor.  Failure to validate at this step may cause errors in later exercises.</w:t>
+              <w:t xml:space="preserve">Unless advised by the instructor, do not proceed past this step until the QC Check page displays </w:t>
+            </w:r>
+            <w:r>
+              <w:t>"All QC checks passed"</w:t>
+            </w:r>
+            <w:r>
+              <w:t>.</w:t>
+            </w:r>
+            <w:r>
+              <w:t xml:space="preserve">  Failure to validate at this step may cause errors in l</w:t>
+            </w:r>
+            <w:r>
+              <w:t>ater exercises or a lack of coolness in later examples.</w:t>
             </w:r>
           </w:p>
           <w:p>
@@ -15205,6 +15091,14 @@
         </w:tc>
       </w:tr>
     </w:tbl>
+    <w:p>
+      <w:r>
+        <w:rPr>
+          <w:highlight w:val="yellow"/>
+        </w:rPr>
+        <w:t>&lt;HERE&gt;</w:t>
+      </w:r>
+    </w:p>
     <w:p>
       <w:pPr>
         <w:pStyle w:val="ListParagraph"/>
@@ -15258,7 +15152,7 @@
                     </pic:cNvPicPr>
                   </pic:nvPicPr>
                   <pic:blipFill>
-                    <a:blip r:embed="rId32" cstate="print">
+                    <a:blip r:embed="rId30" cstate="print">
                       <a:extLst>
                         <a:ext uri="{28A0092B-C50C-407E-A947-70E740481C1C}">
                           <a14:useLocalDpi xmlns:a14="http://schemas.microsoft.com/office/drawing/2010/main" val="0"/>
@@ -15305,7 +15199,12 @@
         <w:t>Visualize</w:t>
       </w:r>
       <w:r>
-        <w:t xml:space="preserve"> tab at the top of the app to view a network graph of the query result. </w:t>
+        <w:t xml:space="preserve"> tab at the top of the app to view a networ</w:t>
+      </w:r>
+      <w:bookmarkStart w:id="26" w:name="_GoBack"/>
+      <w:bookmarkEnd w:id="26"/>
+      <w:r>
+        <w:t xml:space="preserve">k graph of the query result. </w:t>
       </w:r>
     </w:p>
     <w:p>
@@ -15542,7 +15441,7 @@
                 <v:shape id="_x0000_i1029" type="#_x0000_t75" style="width:42pt;height:30pt" o:ole="">
                   <v:imagedata r:id="rId9" o:title=""/>
                 </v:shape>
-                <o:OLEObject Type="Embed" ProgID="PBrush" ShapeID="_x0000_i1029" DrawAspect="Content" ObjectID="_1580142703" r:id="rId33"/>
+                <o:OLEObject Type="Embed" ProgID="PBrush" ShapeID="_x0000_i1029" DrawAspect="Content" ObjectID="_1580290121" r:id="rId31"/>
               </w:object>
             </w:r>
             <w:r>
@@ -15632,14 +15531,14 @@
         <w:spacing w:before="240"/>
         <w:ind w:left="0" w:firstLine="0"/>
       </w:pPr>
-      <w:bookmarkStart w:id="26" w:name="_Toc506388737"/>
+      <w:bookmarkStart w:id="27" w:name="_Toc506388737"/>
       <w:r>
         <w:t xml:space="preserve">Upload to </w:t>
       </w:r>
       <w:r>
         <w:t>Database</w:t>
       </w:r>
-      <w:bookmarkEnd w:id="26"/>
+      <w:bookmarkEnd w:id="27"/>
       <w:r>
         <w:t xml:space="preserve">  </w:t>
       </w:r>
@@ -15685,14 +15584,12 @@
       <w:r>
         <w:t xml:space="preserve">Click the </w:t>
       </w:r>
-      <w:proofErr w:type="spellStart"/>
       <w:r>
         <w:rPr>
           <w:b/>
         </w:rPr>
         <w:t>Stardog</w:t>
       </w:r>
-      <w:proofErr w:type="spellEnd"/>
       <w:r>
         <w:t xml:space="preserve"> shor</w:t>
       </w:r>
@@ -15727,7 +15624,6 @@
       <w:r>
         <w:t xml:space="preserve">On the login screen, enter the Username:  </w:t>
       </w:r>
-      <w:proofErr w:type="spellStart"/>
       <w:r>
         <w:rPr>
           <w:rFonts w:asciiTheme="minorHAnsi" w:hAnsiTheme="minorHAnsi" w:cs="Courier New"/>
@@ -15737,7 +15633,6 @@
         </w:rPr>
         <w:t>phuseldw</w:t>
       </w:r>
-      <w:proofErr w:type="spellEnd"/>
     </w:p>
     <w:p>
       <w:pPr>
@@ -15783,15 +15678,7 @@
         <w:ind w:left="720"/>
       </w:pPr>
       <w:r>
-        <w:t xml:space="preserve">In the </w:t>
-      </w:r>
-      <w:proofErr w:type="spellStart"/>
-      <w:r>
-        <w:t>Stardog</w:t>
-      </w:r>
-      <w:proofErr w:type="spellEnd"/>
-      <w:r>
-        <w:t xml:space="preserve"> application window, c</w:t>
+        <w:t>In the Stardog application window, c</w:t>
       </w:r>
       <w:r>
         <w:t xml:space="preserve">lick </w:t>
@@ -15828,6 +15715,7 @@
         <w:rPr>
           <w:noProof/>
         </w:rPr>
+        <w:lastRenderedPageBreak/>
         <w:drawing>
           <wp:anchor distT="0" distB="0" distL="114300" distR="114300" simplePos="0" relativeHeight="251706368" behindDoc="1" locked="0" layoutInCell="1" allowOverlap="1" wp14:anchorId="66F12DAD" wp14:editId="6113E748">
             <wp:simplePos x="0" y="0"/>
@@ -15862,7 +15750,7 @@
                     </pic:cNvPicPr>
                   </pic:nvPicPr>
                   <pic:blipFill>
-                    <a:blip r:embed="rId34" cstate="print">
+                    <a:blip r:embed="rId32" cstate="print">
                       <a:extLst>
                         <a:ext uri="{28A0092B-C50C-407E-A947-70E740481C1C}">
                           <a14:useLocalDpi xmlns:a14="http://schemas.microsoft.com/office/drawing/2010/main" val="0"/>
@@ -15905,7 +15793,6 @@
       <w:r>
         <w:t xml:space="preserve">ouble-click the row for </w:t>
       </w:r>
-      <w:proofErr w:type="spellStart"/>
       <w:r>
         <w:rPr>
           <w:b/>
@@ -15918,7 +15805,6 @@
         </w:rPr>
         <w:t>Study</w:t>
       </w:r>
-      <w:proofErr w:type="spellEnd"/>
       <w:r>
         <w:rPr>
           <w:b/>
@@ -15971,7 +15857,7 @@
                     </pic:cNvPicPr>
                   </pic:nvPicPr>
                   <pic:blipFill>
-                    <a:blip r:embed="rId35">
+                    <a:blip r:embed="rId33">
                       <a:extLst>
                         <a:ext uri="{28A0092B-C50C-407E-A947-70E740481C1C}">
                           <a14:useLocalDpi xmlns:a14="http://schemas.microsoft.com/office/drawing/2010/main" val="0"/>
@@ -16042,7 +15928,7 @@
                     </pic:cNvPicPr>
                   </pic:nvPicPr>
                   <pic:blipFill>
-                    <a:blip r:embed="rId36">
+                    <a:blip r:embed="rId34">
                       <a:extLst>
                         <a:ext uri="{28A0092B-C50C-407E-A947-70E740481C1C}">
                           <a14:useLocalDpi xmlns:a14="http://schemas.microsoft.com/office/drawing/2010/main" val="0"/>
@@ -16099,15 +15985,7 @@
         <w:t>Data | Add</w:t>
       </w:r>
       <w:r>
-        <w:t xml:space="preserve"> from the </w:t>
-      </w:r>
-      <w:proofErr w:type="spellStart"/>
-      <w:r>
-        <w:t>Stardog</w:t>
-      </w:r>
-      <w:proofErr w:type="spellEnd"/>
-      <w:r>
-        <w:t xml:space="preserve"> menu:</w:t>
+        <w:t xml:space="preserve"> from the Stardog menu:</w:t>
       </w:r>
     </w:p>
     <w:p/>
@@ -16141,13 +16019,8 @@
       <w:r>
         <w:t xml:space="preserve">, then select your </w:t>
       </w:r>
-      <w:proofErr w:type="spellStart"/>
-      <w:r>
-        <w:t>WhiteBoard.TTL</w:t>
-      </w:r>
-      <w:proofErr w:type="spellEnd"/>
-      <w:r>
-        <w:t xml:space="preserve"> file:</w:t>
+      <w:r>
+        <w:t>WhiteBoard.TTL file:</w:t>
       </w:r>
     </w:p>
     <w:p>
@@ -16183,7 +16056,6 @@
         <w:ind w:left="720"/>
       </w:pPr>
       <w:r>
-        <w:lastRenderedPageBreak/>
         <w:t xml:space="preserve">Click </w:t>
       </w:r>
       <w:r>
@@ -16243,7 +16115,7 @@
         <w:spacing w:before="120"/>
         <w:ind w:left="360" w:hanging="360"/>
       </w:pPr>
-      <w:bookmarkStart w:id="27" w:name="_Toc506388738"/>
+      <w:bookmarkStart w:id="28" w:name="_Toc506388738"/>
       <w:r>
         <w:t>Query</w:t>
       </w:r>
@@ -16253,7 +16125,7 @@
       <w:r>
         <w:t>Graph Data</w:t>
       </w:r>
-      <w:bookmarkEnd w:id="27"/>
+      <w:bookmarkEnd w:id="28"/>
       <w:r>
         <w:t xml:space="preserve"> </w:t>
       </w:r>
@@ -16316,7 +16188,7 @@
                     </pic:cNvPicPr>
                   </pic:nvPicPr>
                   <pic:blipFill>
-                    <a:blip r:embed="rId37">
+                    <a:blip r:embed="rId35">
                       <a:extLst>
                         <a:ext uri="{28A0092B-C50C-407E-A947-70E740481C1C}">
                           <a14:useLocalDpi xmlns:a14="http://schemas.microsoft.com/office/drawing/2010/main" val="0"/>
@@ -16369,19 +16241,11 @@
       <w:r>
         <w:t xml:space="preserve">Select </w:t>
       </w:r>
-      <w:proofErr w:type="spellStart"/>
-      <w:r>
-        <w:rPr>
-          <w:b/>
-        </w:rPr>
-        <w:t>Git</w:t>
-      </w:r>
-      <w:proofErr w:type="spellEnd"/>
-      <w:r>
-        <w:rPr>
-          <w:b/>
-        </w:rPr>
-        <w:t xml:space="preserve"> Sync</w:t>
+      <w:r>
+        <w:rPr>
+          <w:b/>
+        </w:rPr>
+        <w:t>Git Sync</w:t>
       </w:r>
       <w:r>
         <w:t xml:space="preserve"> from the menu. </w:t>
@@ -16437,7 +16301,7 @@
                     </pic:cNvPicPr>
                   </pic:nvPicPr>
                   <pic:blipFill>
-                    <a:blip r:embed="rId38">
+                    <a:blip r:embed="rId36">
                       <a:extLst>
                         <a:ext uri="{28A0092B-C50C-407E-A947-70E740481C1C}">
                           <a14:useLocalDpi xmlns:a14="http://schemas.microsoft.com/office/drawing/2010/main" val="0"/>
@@ -16551,12 +16415,13 @@
         <w:spacing w:before="120"/>
         <w:ind w:left="0" w:firstLine="0"/>
       </w:pPr>
-      <w:bookmarkStart w:id="28" w:name="_Toc493085086"/>
-      <w:bookmarkStart w:id="29" w:name="_Toc506388739"/>
+      <w:bookmarkStart w:id="29" w:name="_Toc493085086"/>
+      <w:bookmarkStart w:id="30" w:name="_Toc506388739"/>
       <w:r>
         <w:rPr>
           <w:noProof/>
         </w:rPr>
+        <w:lastRenderedPageBreak/>
         <w:drawing>
           <wp:anchor distT="0" distB="0" distL="114300" distR="114300" simplePos="0" relativeHeight="251688960" behindDoc="1" locked="0" layoutInCell="1" allowOverlap="1" wp14:anchorId="600F377C" wp14:editId="5DF44C35">
             <wp:simplePos x="0" y="0"/>
@@ -16591,7 +16456,7 @@
                     </pic:cNvPicPr>
                   </pic:nvPicPr>
                   <pic:blipFill>
-                    <a:blip r:embed="rId39">
+                    <a:blip r:embed="rId37">
                       <a:extLst>
                         <a:ext uri="{28A0092B-C50C-407E-A947-70E740481C1C}">
                           <a14:useLocalDpi xmlns:a14="http://schemas.microsoft.com/office/drawing/2010/main" val="0"/>
@@ -16631,20 +16496,12 @@
       <w:r>
         <w:t>Show all triples</w:t>
       </w:r>
-      <w:bookmarkEnd w:id="28"/>
       <w:bookmarkEnd w:id="29"/>
-    </w:p>
-    <w:p>
-      <w:r>
-        <w:t xml:space="preserve">Return to the </w:t>
-      </w:r>
-      <w:proofErr w:type="spellStart"/>
-      <w:r>
-        <w:t>Stardog</w:t>
-      </w:r>
-      <w:proofErr w:type="spellEnd"/>
-      <w:r>
-        <w:t xml:space="preserve"> menu in Chrome.</w:t>
+      <w:bookmarkEnd w:id="30"/>
+    </w:p>
+    <w:p>
+      <w:r>
+        <w:t>Return to the Stardog menu in Chrome.</w:t>
       </w:r>
     </w:p>
     <w:p>
@@ -16665,15 +16522,7 @@
         <w:ind w:left="720"/>
       </w:pPr>
       <w:r>
-        <w:t xml:space="preserve">If the "Query Panel" is not displayed, click on the &gt;_Query menu item at the top of the </w:t>
-      </w:r>
-      <w:proofErr w:type="spellStart"/>
-      <w:r>
-        <w:t>Stardog</w:t>
-      </w:r>
-      <w:proofErr w:type="spellEnd"/>
-      <w:r>
-        <w:t xml:space="preserve"> display.</w:t>
+        <w:t>If the "Query Panel" is not displayed, click on the &gt;_Query menu item at the top of the Stardog display.</w:t>
       </w:r>
     </w:p>
     <w:p>
@@ -16720,7 +16569,7 @@
                     </pic:cNvPicPr>
                   </pic:nvPicPr>
                   <pic:blipFill>
-                    <a:blip r:embed="rId40">
+                    <a:blip r:embed="rId38">
                       <a:extLst>
                         <a:ext uri="{28A0092B-C50C-407E-A947-70E740481C1C}">
                           <a14:useLocalDpi xmlns:a14="http://schemas.microsoft.com/office/drawing/2010/main" val="0"/>
@@ -16851,7 +16700,7 @@
                     </pic:cNvPicPr>
                   </pic:nvPicPr>
                   <pic:blipFill>
-                    <a:blip r:embed="rId41">
+                    <a:blip r:embed="rId39">
                       <a:extLst>
                         <a:ext uri="{28A0092B-C50C-407E-A947-70E740481C1C}">
                           <a14:useLocalDpi xmlns:a14="http://schemas.microsoft.com/office/drawing/2010/main" val="0"/>
@@ -16912,8 +16761,8 @@
         <w:spacing w:before="120"/>
         <w:ind w:left="0" w:firstLine="0"/>
       </w:pPr>
-      <w:bookmarkStart w:id="30" w:name="_Ref505928637"/>
-      <w:bookmarkStart w:id="31" w:name="_Toc506388740"/>
+      <w:bookmarkStart w:id="31" w:name="_Ref505928637"/>
+      <w:bookmarkStart w:id="32" w:name="_Toc506388740"/>
       <w:r>
         <w:t>How many people</w:t>
       </w:r>
@@ -16921,57 +16770,48 @@
         <w:rPr>
           <w:i/>
         </w:rPr>
+        <w:t xml:space="preserve"> participate</w:t>
+      </w:r>
+      <w:r>
+        <w:rPr>
+          <w:i/>
+        </w:rPr>
+        <w:t>I</w:t>
+      </w:r>
+      <w:r>
+        <w:rPr>
+          <w:i/>
+        </w:rPr>
+        <w:t>n</w:t>
+      </w:r>
+      <w:r>
+        <w:t xml:space="preserve"> the </w:t>
+      </w:r>
+      <w:r>
+        <w:t>study</w:t>
+      </w:r>
+      <w:r>
+        <w:t>?</w:t>
+      </w:r>
+      <w:bookmarkEnd w:id="31"/>
+      <w:bookmarkEnd w:id="32"/>
+      <w:r>
         <w:t xml:space="preserve"> </w:t>
       </w:r>
-      <w:proofErr w:type="spellStart"/>
-      <w:r>
-        <w:rPr>
-          <w:i/>
-        </w:rPr>
-        <w:t>participate</w:t>
-      </w:r>
-      <w:r>
-        <w:rPr>
-          <w:i/>
-        </w:rPr>
-        <w:t>I</w:t>
-      </w:r>
-      <w:r>
-        <w:rPr>
-          <w:i/>
-        </w:rPr>
-        <w:t>n</w:t>
-      </w:r>
-      <w:proofErr w:type="spellEnd"/>
-      <w:r>
-        <w:t xml:space="preserve"> the </w:t>
+    </w:p>
+    <w:p>
+      <w:r>
+        <w:t xml:space="preserve">Find the number persons participating in your </w:t>
       </w:r>
       <w:r>
         <w:t>study</w:t>
       </w:r>
       <w:r>
-        <w:t>?</w:t>
-      </w:r>
-      <w:bookmarkEnd w:id="30"/>
-      <w:bookmarkEnd w:id="31"/>
-      <w:r>
-        <w:t xml:space="preserve"> </w:t>
-      </w:r>
-    </w:p>
-    <w:p>
-      <w:r>
-        <w:t xml:space="preserve">Find the number persons participating in your </w:t>
-      </w:r>
-      <w:r>
-        <w:t>study</w:t>
-      </w:r>
-      <w:r>
         <w:t xml:space="preserve"> by counting the </w:t>
       </w:r>
       <w:r>
         <w:t xml:space="preserve">number of </w:t>
       </w:r>
-      <w:proofErr w:type="spellStart"/>
       <w:r>
         <w:rPr>
           <w:b/>
@@ -16980,7 +16820,6 @@
         </w:rPr>
         <w:t>participatesIn</w:t>
       </w:r>
-      <w:proofErr w:type="spellEnd"/>
       <w:r>
         <w:rPr>
           <w:i/>
@@ -17090,7 +16929,6 @@
         <w:ind w:left="720"/>
       </w:pPr>
       <w:r>
-        <w:lastRenderedPageBreak/>
         <w:t>Note how the</w:t>
       </w:r>
       <w:r>
@@ -17099,7 +16937,6 @@
       <w:r>
         <w:t xml:space="preserve"> </w:t>
       </w:r>
-      <w:proofErr w:type="spellStart"/>
       <w:r>
         <w:rPr>
           <w:b/>
@@ -17109,7 +16946,6 @@
         </w:rPr>
         <w:t>LDExpert</w:t>
       </w:r>
-      <w:proofErr w:type="spellEnd"/>
       <w:r>
         <w:rPr>
           <w:b/>
@@ -17141,9 +16977,9 @@
         <w:spacing w:before="120"/>
         <w:ind w:left="0" w:firstLine="0"/>
       </w:pPr>
-      <w:bookmarkStart w:id="32" w:name="_Ref505931574"/>
-      <w:bookmarkStart w:id="33" w:name="_Ref505933907"/>
-      <w:bookmarkStart w:id="34" w:name="_Toc506388741"/>
+      <w:bookmarkStart w:id="33" w:name="_Ref505931574"/>
+      <w:bookmarkStart w:id="34" w:name="_Ref505933907"/>
+      <w:bookmarkStart w:id="35" w:name="_Toc506388741"/>
       <w:r>
         <w:t>Find the names of people who</w:t>
       </w:r>
@@ -17165,9 +17001,9 @@
       <w:r>
         <w:t>.</w:t>
       </w:r>
-      <w:bookmarkEnd w:id="32"/>
       <w:bookmarkEnd w:id="33"/>
       <w:bookmarkEnd w:id="34"/>
+      <w:bookmarkEnd w:id="35"/>
       <w:r>
         <w:t xml:space="preserve">  </w:t>
       </w:r>
@@ -17176,19 +17012,11 @@
       <w:r>
         <w:t xml:space="preserve">In this example you want to select the </w:t>
       </w:r>
-      <w:proofErr w:type="spellStart"/>
-      <w:r>
-        <w:rPr>
-          <w:b/>
-        </w:rPr>
-        <w:t>givenName</w:t>
-      </w:r>
-      <w:proofErr w:type="spellEnd"/>
-      <w:r>
-        <w:rPr>
-          <w:b/>
-        </w:rPr>
-        <w:t xml:space="preserve"> </w:t>
+      <w:r>
+        <w:rPr>
+          <w:b/>
+        </w:rPr>
+        <w:t xml:space="preserve">givenName </w:t>
       </w:r>
       <w:r>
         <w:t>of the Persons</w:t>
@@ -17283,13 +17111,8 @@
         <w:ind w:left="720"/>
       </w:pPr>
       <w:r>
-        <w:t>Return the person's name (</w:t>
-      </w:r>
-      <w:proofErr w:type="spellStart"/>
-      <w:r>
-        <w:t>givenName</w:t>
-      </w:r>
-      <w:proofErr w:type="spellEnd"/>
+        <w:t>Return the person's name (givenName</w:t>
+      </w:r>
       <w:r>
         <w:t xml:space="preserve">) </w:t>
       </w:r>
@@ -17335,7 +17158,6 @@
         </w:rPr>
         <w:t>?</w:t>
       </w:r>
-      <w:proofErr w:type="spellStart"/>
       <w:r>
         <w:rPr>
           <w:rFonts w:ascii="Courier New" w:hAnsi="Courier New" w:cs="Courier New"/>
@@ -17363,7 +17185,6 @@
         </w:rPr>
         <w:t>ame</w:t>
       </w:r>
-      <w:proofErr w:type="spellEnd"/>
     </w:p>
     <w:p>
       <w:pPr>
@@ -17380,7 +17201,6 @@
       <w:r>
         <w:t xml:space="preserve">identify Person nodes that have the </w:t>
       </w:r>
-      <w:proofErr w:type="spellStart"/>
       <w:r>
         <w:rPr>
           <w:b/>
@@ -17397,7 +17217,6 @@
         </w:rPr>
         <w:t>n</w:t>
       </w:r>
-      <w:proofErr w:type="spellEnd"/>
       <w:r>
         <w:rPr>
           <w:color w:val="632423" w:themeColor="accent2" w:themeShade="80"/>
@@ -17443,9 +17262,8 @@
           <w:sz w:val="24"/>
           <w:szCs w:val="24"/>
         </w:rPr>
-        <w:t xml:space="preserve"> </w:t>
-      </w:r>
-      <w:proofErr w:type="spellStart"/>
+        <w:t xml:space="preserve"> eg:</w:t>
+      </w:r>
       <w:r>
         <w:rPr>
           <w:rFonts w:ascii="Courier New" w:hAnsi="Courier New" w:cs="Courier New"/>
@@ -17453,7 +17271,7 @@
           <w:sz w:val="24"/>
           <w:szCs w:val="24"/>
         </w:rPr>
-        <w:t>eg:</w:t>
+        <w:t>participatesI</w:t>
       </w:r>
       <w:r>
         <w:rPr>
@@ -17462,26 +17280,7 @@
           <w:sz w:val="24"/>
           <w:szCs w:val="24"/>
         </w:rPr>
-        <w:t>participatesI</w:t>
-      </w:r>
-      <w:r>
-        <w:rPr>
-          <w:rFonts w:ascii="Courier New" w:hAnsi="Courier New" w:cs="Courier New"/>
-          <w:color w:val="7030A0"/>
-          <w:sz w:val="24"/>
-          <w:szCs w:val="24"/>
-        </w:rPr>
-        <w:t>n</w:t>
-      </w:r>
-      <w:proofErr w:type="spellEnd"/>
-      <w:r>
-        <w:rPr>
-          <w:rFonts w:ascii="Courier New" w:hAnsi="Courier New" w:cs="Courier New"/>
-          <w:color w:val="7030A0"/>
-          <w:sz w:val="24"/>
-          <w:szCs w:val="24"/>
-        </w:rPr>
-        <w:t xml:space="preserve"> </w:t>
+        <w:t xml:space="preserve">n </w:t>
       </w:r>
       <w:r>
         <w:rPr>
@@ -17539,7 +17338,6 @@
       <w:r>
         <w:t xml:space="preserve">Person node using the </w:t>
       </w:r>
-      <w:proofErr w:type="spellStart"/>
       <w:r>
         <w:rPr>
           <w:b/>
@@ -17548,7 +17346,6 @@
         </w:rPr>
         <w:t>givenName</w:t>
       </w:r>
-      <w:proofErr w:type="spellEnd"/>
       <w:r>
         <w:t xml:space="preserve"> </w:t>
       </w:r>
@@ -17575,7 +17372,6 @@
         </w:rPr>
         <w:t xml:space="preserve">  ?person </w:t>
       </w:r>
-      <w:proofErr w:type="spellStart"/>
       <w:r>
         <w:rPr>
           <w:rFonts w:ascii="Courier New" w:hAnsi="Courier New" w:cs="Courier New"/>
@@ -17594,7 +17390,6 @@
         </w:rPr>
         <w:t>participatesIn</w:t>
       </w:r>
-      <w:proofErr w:type="spellEnd"/>
       <w:r>
         <w:rPr>
           <w:rFonts w:ascii="Courier New" w:hAnsi="Courier New" w:cs="Courier New"/>
@@ -17642,7 +17437,6 @@
         </w:rPr>
         <w:t xml:space="preserve">          </w:t>
       </w:r>
-      <w:proofErr w:type="spellStart"/>
       <w:r>
         <w:rPr>
           <w:rFonts w:ascii="Courier New" w:hAnsi="Courier New" w:cs="Courier New"/>
@@ -17663,7 +17457,6 @@
         </w:rPr>
         <w:t>givenName</w:t>
       </w:r>
-      <w:proofErr w:type="spellEnd"/>
       <w:r>
         <w:rPr>
           <w:rFonts w:ascii="Courier New" w:hAnsi="Courier New" w:cs="Courier New"/>
@@ -17674,7 +17467,6 @@
         </w:rPr>
         <w:t xml:space="preserve">   ?</w:t>
       </w:r>
-      <w:proofErr w:type="spellStart"/>
       <w:r>
         <w:rPr>
           <w:rFonts w:ascii="Courier New" w:hAnsi="Courier New" w:cs="Courier New"/>
@@ -17703,18 +17495,7 @@
           <w:szCs w:val="24"/>
           <w:highlight w:val="yellow"/>
         </w:rPr>
-        <w:t>ame</w:t>
-      </w:r>
-      <w:proofErr w:type="spellEnd"/>
-      <w:r>
-        <w:rPr>
-          <w:rFonts w:ascii="Courier New" w:hAnsi="Courier New" w:cs="Courier New"/>
-          <w:color w:val="365F91" w:themeColor="accent1" w:themeShade="BF"/>
-          <w:sz w:val="24"/>
-          <w:szCs w:val="24"/>
-          <w:highlight w:val="yellow"/>
-        </w:rPr>
-        <w:t xml:space="preserve"> .</w:t>
+        <w:t>ame .</w:t>
       </w:r>
     </w:p>
     <w:p>
@@ -17727,6 +17508,7 @@
         <w:ind w:left="720"/>
       </w:pPr>
       <w:r>
+        <w:lastRenderedPageBreak/>
         <w:t xml:space="preserve">Execute your query and view the results. If you have trouble </w:t>
       </w:r>
       <w:r>
@@ -17799,7 +17581,7 @@
         <w:spacing w:before="120"/>
         <w:ind w:left="0" w:firstLine="0"/>
       </w:pPr>
-      <w:bookmarkStart w:id="35" w:name="_Toc506388742"/>
+      <w:bookmarkStart w:id="36" w:name="_Toc506388742"/>
       <w:r>
         <w:t xml:space="preserve">List the names of the people </w:t>
       </w:r>
@@ -17809,7 +17591,7 @@
       <w:r>
         <w:t>treatment type.</w:t>
       </w:r>
-      <w:bookmarkEnd w:id="35"/>
+      <w:bookmarkEnd w:id="36"/>
     </w:p>
     <w:p>
       <w:pPr>
@@ -17968,7 +17750,6 @@
         </w:rPr>
         <w:t>?</w:t>
       </w:r>
-      <w:proofErr w:type="spellStart"/>
       <w:r>
         <w:rPr>
           <w:rFonts w:ascii="Courier New" w:hAnsi="Courier New" w:cs="Courier New"/>
@@ -18009,7 +17790,6 @@
         </w:rPr>
         <w:t>_type</w:t>
       </w:r>
-      <w:proofErr w:type="spellEnd"/>
       <w:r>
         <w:rPr>
           <w:rFonts w:ascii="Courier New" w:hAnsi="Courier New" w:cs="Courier New"/>
@@ -18019,7 +17799,6 @@
         </w:rPr>
         <w:t xml:space="preserve"> ?</w:t>
       </w:r>
-      <w:proofErr w:type="spellStart"/>
       <w:r>
         <w:rPr>
           <w:rFonts w:ascii="Courier New" w:hAnsi="Courier New" w:cs="Courier New"/>
@@ -18047,7 +17826,6 @@
         </w:rPr>
         <w:t>ame</w:t>
       </w:r>
-      <w:proofErr w:type="spellEnd"/>
     </w:p>
     <w:p>
       <w:pPr>
@@ -18074,7 +17852,6 @@
       <w:r>
         <w:t xml:space="preserve"> the relation in the first line of the WHERE statement to use the </w:t>
       </w:r>
-      <w:proofErr w:type="spellStart"/>
       <w:r>
         <w:rPr>
           <w:b/>
@@ -18083,7 +17860,6 @@
         </w:rPr>
         <w:t>eg:randomizedTo</w:t>
       </w:r>
-      <w:proofErr w:type="spellEnd"/>
       <w:r>
         <w:t xml:space="preserve"> relation, as follows:</w:t>
       </w:r>
@@ -18116,7 +17892,6 @@
         </w:rPr>
         <w:t xml:space="preserve"> </w:t>
       </w:r>
-      <w:proofErr w:type="spellStart"/>
       <w:r>
         <w:rPr>
           <w:rFonts w:ascii="Courier New" w:hAnsi="Courier New" w:cs="Courier New"/>
@@ -18125,9 +17900,8 @@
           <w:szCs w:val="24"/>
           <w:highlight w:val="yellow"/>
         </w:rPr>
-        <w:t>eg:randomizedTo</w:t>
-      </w:r>
-      <w:proofErr w:type="spellEnd"/>
+        <w:t>eg:randomizedTo  ?</w:t>
+      </w:r>
       <w:r>
         <w:rPr>
           <w:rFonts w:ascii="Courier New" w:hAnsi="Courier New" w:cs="Courier New"/>
@@ -18136,9 +17910,8 @@
           <w:szCs w:val="24"/>
           <w:highlight w:val="yellow"/>
         </w:rPr>
-        <w:t xml:space="preserve">  ?</w:t>
-      </w:r>
-      <w:proofErr w:type="spellStart"/>
+        <w:t>t</w:t>
+      </w:r>
       <w:r>
         <w:rPr>
           <w:rFonts w:ascii="Courier New" w:hAnsi="Courier New" w:cs="Courier New"/>
@@ -18147,7 +17920,7 @@
           <w:szCs w:val="24"/>
           <w:highlight w:val="yellow"/>
         </w:rPr>
-        <w:t>t</w:t>
+        <w:t>rt</w:t>
       </w:r>
       <w:r>
         <w:rPr>
@@ -18157,7 +17930,7 @@
           <w:szCs w:val="24"/>
           <w:highlight w:val="yellow"/>
         </w:rPr>
-        <w:t>rt</w:t>
+        <w:t>_a</w:t>
       </w:r>
       <w:r>
         <w:rPr>
@@ -18167,40 +17940,37 @@
           <w:szCs w:val="24"/>
           <w:highlight w:val="yellow"/>
         </w:rPr>
-        <w:t>_a</w:t>
-      </w:r>
-      <w:r>
+        <w:t>rm ;</w:t>
+      </w:r>
+    </w:p>
+    <w:p>
+      <w:pPr>
+        <w:ind w:left="1440"/>
         <w:rPr>
           <w:rFonts w:ascii="Courier New" w:hAnsi="Courier New" w:cs="Courier New"/>
           <w:color w:val="7030A0"/>
           <w:sz w:val="24"/>
           <w:szCs w:val="24"/>
-          <w:highlight w:val="yellow"/>
-        </w:rPr>
-        <w:t>rm</w:t>
-      </w:r>
-      <w:proofErr w:type="spellEnd"/>
+        </w:rPr>
+      </w:pPr>
       <w:r>
         <w:rPr>
           <w:rFonts w:ascii="Courier New" w:hAnsi="Courier New" w:cs="Courier New"/>
           <w:color w:val="7030A0"/>
           <w:sz w:val="24"/>
           <w:szCs w:val="24"/>
-          <w:highlight w:val="yellow"/>
-        </w:rPr>
-        <w:t xml:space="preserve"> ;</w:t>
-      </w:r>
-    </w:p>
-    <w:p>
-      <w:pPr>
-        <w:ind w:left="1440"/>
+        </w:rPr>
+        <w:t xml:space="preserve">   schema</w:t>
+      </w:r>
+      <w:r>
         <w:rPr>
           <w:rFonts w:ascii="Courier New" w:hAnsi="Courier New" w:cs="Courier New"/>
           <w:color w:val="7030A0"/>
           <w:sz w:val="24"/>
           <w:szCs w:val="24"/>
         </w:rPr>
-      </w:pPr>
+        <w:t>:</w:t>
+      </w:r>
       <w:r>
         <w:rPr>
           <w:rFonts w:ascii="Courier New" w:hAnsi="Courier New" w:cs="Courier New"/>
@@ -18208,9 +17978,8 @@
           <w:sz w:val="24"/>
           <w:szCs w:val="24"/>
         </w:rPr>
-        <w:t xml:space="preserve">   </w:t>
-      </w:r>
-      <w:proofErr w:type="spellStart"/>
+        <w:t>givenName</w:t>
+      </w:r>
       <w:r>
         <w:rPr>
           <w:rFonts w:ascii="Courier New" w:hAnsi="Courier New" w:cs="Courier New"/>
@@ -18218,34 +17987,6 @@
           <w:sz w:val="24"/>
           <w:szCs w:val="24"/>
         </w:rPr>
-        <w:t>schema</w:t>
-      </w:r>
-      <w:r>
-        <w:rPr>
-          <w:rFonts w:ascii="Courier New" w:hAnsi="Courier New" w:cs="Courier New"/>
-          <w:color w:val="7030A0"/>
-          <w:sz w:val="24"/>
-          <w:szCs w:val="24"/>
-        </w:rPr>
-        <w:t>:</w:t>
-      </w:r>
-      <w:r>
-        <w:rPr>
-          <w:rFonts w:ascii="Courier New" w:hAnsi="Courier New" w:cs="Courier New"/>
-          <w:color w:val="7030A0"/>
-          <w:sz w:val="24"/>
-          <w:szCs w:val="24"/>
-        </w:rPr>
-        <w:t>givenName</w:t>
-      </w:r>
-      <w:proofErr w:type="spellEnd"/>
-      <w:r>
-        <w:rPr>
-          <w:rFonts w:ascii="Courier New" w:hAnsi="Courier New" w:cs="Courier New"/>
-          <w:color w:val="7030A0"/>
-          <w:sz w:val="24"/>
-          <w:szCs w:val="24"/>
-        </w:rPr>
         <w:t xml:space="preserve"> </w:t>
       </w:r>
       <w:r>
@@ -18257,7 +17998,6 @@
         </w:rPr>
         <w:t>?</w:t>
       </w:r>
-      <w:proofErr w:type="spellStart"/>
       <w:r>
         <w:rPr>
           <w:rFonts w:ascii="Courier New" w:hAnsi="Courier New" w:cs="Courier New"/>
@@ -18283,17 +18023,7 @@
           <w:sz w:val="24"/>
           <w:szCs w:val="24"/>
         </w:rPr>
-        <w:t>ame</w:t>
-      </w:r>
-      <w:proofErr w:type="spellEnd"/>
-      <w:r>
-        <w:rPr>
-          <w:rFonts w:ascii="Courier New" w:hAnsi="Courier New" w:cs="Courier New"/>
-          <w:color w:val="365F91" w:themeColor="accent1" w:themeShade="BF"/>
-          <w:sz w:val="24"/>
-          <w:szCs w:val="24"/>
-        </w:rPr>
-        <w:t xml:space="preserve"> .</w:t>
+        <w:t>ame .</w:t>
       </w:r>
     </w:p>
     <w:p>
@@ -18333,7 +18063,6 @@
         </w:rPr>
         <w:t>?</w:t>
       </w:r>
-      <w:proofErr w:type="spellStart"/>
       <w:r>
         <w:rPr>
           <w:rFonts w:ascii="Courier New" w:hAnsi="Courier New" w:cs="Courier New"/>
@@ -18342,11 +18071,9 @@
         </w:rPr>
         <w:t>trt_arm</w:t>
       </w:r>
-      <w:proofErr w:type="spellEnd"/>
       <w:r>
         <w:t xml:space="preserve"> along the </w:t>
       </w:r>
-      <w:proofErr w:type="spellStart"/>
       <w:r>
         <w:rPr>
           <w:rFonts w:ascii="Courier New" w:hAnsi="Courier New" w:cs="Courier New"/>
@@ -18355,7 +18082,6 @@
         </w:rPr>
         <w:t>eg:trtArmType</w:t>
       </w:r>
-      <w:proofErr w:type="spellEnd"/>
       <w:r>
         <w:t xml:space="preserve"> relation to the</w:t>
       </w:r>
@@ -18373,7 +18099,6 @@
         </w:rPr>
         <w:t>?</w:t>
       </w:r>
-      <w:proofErr w:type="spellStart"/>
       <w:r>
         <w:rPr>
           <w:rFonts w:ascii="Courier New" w:hAnsi="Courier New" w:cs="Courier New"/>
@@ -18382,7 +18107,6 @@
         </w:rPr>
         <w:t>trt_type</w:t>
       </w:r>
-      <w:proofErr w:type="spellEnd"/>
       <w:r>
         <w:t xml:space="preserve"> ) .</w:t>
       </w:r>
@@ -18424,27 +18148,7 @@
           <w:sz w:val="24"/>
           <w:szCs w:val="24"/>
         </w:rPr>
-        <w:t xml:space="preserve"> </w:t>
-      </w:r>
-      <w:proofErr w:type="spellStart"/>
-      <w:r>
-        <w:rPr>
-          <w:rFonts w:ascii="Courier New" w:hAnsi="Courier New" w:cs="Courier New"/>
-          <w:color w:val="7030A0"/>
-          <w:sz w:val="24"/>
-          <w:szCs w:val="24"/>
-        </w:rPr>
-        <w:t>eg:randomizedTo</w:t>
-      </w:r>
-      <w:proofErr w:type="spellEnd"/>
-      <w:r>
-        <w:rPr>
-          <w:rFonts w:ascii="Courier New" w:hAnsi="Courier New" w:cs="Courier New"/>
-          <w:color w:val="7030A0"/>
-          <w:sz w:val="24"/>
-          <w:szCs w:val="24"/>
-        </w:rPr>
-        <w:t xml:space="preserve">  </w:t>
+        <w:t xml:space="preserve"> eg:randomizedTo  </w:t>
       </w:r>
       <w:r>
         <w:rPr>
@@ -18456,7 +18160,6 @@
         </w:rPr>
         <w:t>?</w:t>
       </w:r>
-      <w:proofErr w:type="spellStart"/>
       <w:r>
         <w:rPr>
           <w:rFonts w:ascii="Courier New" w:hAnsi="Courier New" w:cs="Courier New"/>
@@ -18467,7 +18170,6 @@
         </w:rPr>
         <w:t>trt_arm</w:t>
       </w:r>
-      <w:proofErr w:type="spellEnd"/>
       <w:r>
         <w:rPr>
           <w:rFonts w:ascii="Courier New" w:hAnsi="Courier New" w:cs="Courier New"/>
@@ -18508,7 +18210,6 @@
         </w:rPr>
         <w:t xml:space="preserve">      </w:t>
       </w:r>
-      <w:proofErr w:type="spellStart"/>
       <w:r>
         <w:rPr>
           <w:rFonts w:ascii="Courier New" w:hAnsi="Courier New" w:cs="Courier New"/>
@@ -18516,83 +18217,52 @@
           <w:sz w:val="24"/>
           <w:szCs w:val="24"/>
         </w:rPr>
-        <w:t>schema:givenName</w:t>
-      </w:r>
-      <w:proofErr w:type="spellEnd"/>
-      <w:r>
+        <w:t xml:space="preserve">schema:givenName </w:t>
+      </w:r>
+      <w:r>
+        <w:rPr>
+          <w:rFonts w:ascii="Courier New" w:hAnsi="Courier New" w:cs="Courier New"/>
+          <w:color w:val="365F91" w:themeColor="accent1" w:themeShade="BF"/>
+          <w:sz w:val="24"/>
+          <w:szCs w:val="24"/>
+        </w:rPr>
+        <w:t>?person</w:t>
+      </w:r>
+      <w:r>
+        <w:rPr>
+          <w:rFonts w:ascii="Courier New" w:hAnsi="Courier New" w:cs="Courier New"/>
+          <w:color w:val="365F91" w:themeColor="accent1" w:themeShade="BF"/>
+          <w:sz w:val="24"/>
+          <w:szCs w:val="24"/>
+        </w:rPr>
+        <w:t>_n</w:t>
+      </w:r>
+      <w:r>
+        <w:rPr>
+          <w:rFonts w:ascii="Courier New" w:hAnsi="Courier New" w:cs="Courier New"/>
+          <w:color w:val="365F91" w:themeColor="accent1" w:themeShade="BF"/>
+          <w:sz w:val="24"/>
+          <w:szCs w:val="24"/>
+        </w:rPr>
+        <w:t>ame .</w:t>
+      </w:r>
+    </w:p>
+    <w:p>
+      <w:pPr>
         <w:rPr>
           <w:rFonts w:ascii="Courier New" w:hAnsi="Courier New" w:cs="Courier New"/>
           <w:color w:val="7030A0"/>
           <w:sz w:val="24"/>
           <w:szCs w:val="24"/>
         </w:rPr>
-        <w:t xml:space="preserve"> </w:t>
-      </w:r>
-      <w:r>
-        <w:rPr>
-          <w:rFonts w:ascii="Courier New" w:hAnsi="Courier New" w:cs="Courier New"/>
-          <w:color w:val="365F91" w:themeColor="accent1" w:themeShade="BF"/>
-          <w:sz w:val="24"/>
-          <w:szCs w:val="24"/>
-        </w:rPr>
-        <w:t>?</w:t>
-      </w:r>
-      <w:proofErr w:type="spellStart"/>
-      <w:r>
-        <w:rPr>
-          <w:rFonts w:ascii="Courier New" w:hAnsi="Courier New" w:cs="Courier New"/>
-          <w:color w:val="365F91" w:themeColor="accent1" w:themeShade="BF"/>
-          <w:sz w:val="24"/>
-          <w:szCs w:val="24"/>
-        </w:rPr>
-        <w:t>person</w:t>
-      </w:r>
-      <w:r>
-        <w:rPr>
-          <w:rFonts w:ascii="Courier New" w:hAnsi="Courier New" w:cs="Courier New"/>
-          <w:color w:val="365F91" w:themeColor="accent1" w:themeShade="BF"/>
-          <w:sz w:val="24"/>
-          <w:szCs w:val="24"/>
-        </w:rPr>
-        <w:t>_n</w:t>
-      </w:r>
-      <w:r>
-        <w:rPr>
-          <w:rFonts w:ascii="Courier New" w:hAnsi="Courier New" w:cs="Courier New"/>
-          <w:color w:val="365F91" w:themeColor="accent1" w:themeShade="BF"/>
-          <w:sz w:val="24"/>
-          <w:szCs w:val="24"/>
-        </w:rPr>
-        <w:t>ame</w:t>
-      </w:r>
-      <w:proofErr w:type="spellEnd"/>
-      <w:r>
-        <w:rPr>
-          <w:rFonts w:ascii="Courier New" w:hAnsi="Courier New" w:cs="Courier New"/>
-          <w:color w:val="365F91" w:themeColor="accent1" w:themeShade="BF"/>
-          <w:sz w:val="24"/>
-          <w:szCs w:val="24"/>
-        </w:rPr>
-        <w:t xml:space="preserve"> .</w:t>
-      </w:r>
-    </w:p>
-    <w:p>
-      <w:pPr>
+      </w:pPr>
+      <w:r>
         <w:rPr>
           <w:rFonts w:ascii="Courier New" w:hAnsi="Courier New" w:cs="Courier New"/>
           <w:color w:val="7030A0"/>
           <w:sz w:val="24"/>
           <w:szCs w:val="24"/>
         </w:rPr>
-      </w:pPr>
-      <w:r>
-        <w:rPr>
-          <w:rFonts w:ascii="Courier New" w:hAnsi="Courier New" w:cs="Courier New"/>
-          <w:color w:val="7030A0"/>
-          <w:sz w:val="24"/>
-          <w:szCs w:val="24"/>
-        </w:rPr>
-        <w:lastRenderedPageBreak/>
         <w:t xml:space="preserve">     </w:t>
       </w:r>
       <w:r>
@@ -18614,7 +18284,6 @@
         </w:rPr>
         <w:t>?</w:t>
       </w:r>
-      <w:proofErr w:type="spellStart"/>
       <w:r>
         <w:rPr>
           <w:rFonts w:ascii="Courier New" w:hAnsi="Courier New" w:cs="Courier New"/>
@@ -18665,7 +18334,6 @@
         </w:rPr>
         <w:t>rm</w:t>
       </w:r>
-      <w:proofErr w:type="spellEnd"/>
       <w:r>
         <w:rPr>
           <w:rFonts w:ascii="Courier New" w:hAnsi="Courier New" w:cs="Courier New"/>
@@ -18674,29 +18342,7 @@
           <w:szCs w:val="24"/>
           <w:highlight w:val="yellow"/>
         </w:rPr>
-        <w:t xml:space="preserve"> </w:t>
-      </w:r>
-      <w:proofErr w:type="spellStart"/>
-      <w:r>
-        <w:rPr>
-          <w:rFonts w:ascii="Courier New" w:hAnsi="Courier New" w:cs="Courier New"/>
-          <w:color w:val="7030A0"/>
-          <w:sz w:val="24"/>
-          <w:szCs w:val="24"/>
-          <w:highlight w:val="yellow"/>
-        </w:rPr>
-        <w:t>eg:trtArmType</w:t>
-      </w:r>
-      <w:proofErr w:type="spellEnd"/>
-      <w:r>
-        <w:rPr>
-          <w:rFonts w:ascii="Courier New" w:hAnsi="Courier New" w:cs="Courier New"/>
-          <w:color w:val="7030A0"/>
-          <w:sz w:val="24"/>
-          <w:szCs w:val="24"/>
-          <w:highlight w:val="yellow"/>
-        </w:rPr>
-        <w:t xml:space="preserve"> </w:t>
+        <w:t xml:space="preserve"> eg:trtArmType </w:t>
       </w:r>
       <w:r>
         <w:rPr>
@@ -18708,7 +18354,6 @@
         </w:rPr>
         <w:t>?</w:t>
       </w:r>
-      <w:proofErr w:type="spellStart"/>
       <w:r>
         <w:rPr>
           <w:rFonts w:ascii="Courier New" w:hAnsi="Courier New" w:cs="Courier New"/>
@@ -18749,7 +18394,6 @@
         </w:rPr>
         <w:t>ype</w:t>
       </w:r>
-      <w:proofErr w:type="spellEnd"/>
       <w:r>
         <w:rPr>
           <w:rFonts w:ascii="Courier New" w:hAnsi="Courier New" w:cs="Courier New"/>
@@ -18811,7 +18455,6 @@
         </w:rPr>
         <w:t xml:space="preserve"> ?</w:t>
       </w:r>
-      <w:proofErr w:type="spellStart"/>
       <w:r>
         <w:rPr>
           <w:rFonts w:ascii="Courier New" w:hAnsi="Courier New" w:cs="Courier New"/>
@@ -18857,7 +18500,6 @@
         </w:rPr>
         <w:t>ype</w:t>
       </w:r>
-      <w:proofErr w:type="spellEnd"/>
       <w:r>
         <w:rPr>
           <w:rFonts w:ascii="Courier New" w:hAnsi="Courier New" w:cs="Courier New"/>
@@ -18865,9 +18507,8 @@
           <w:sz w:val="24"/>
           <w:szCs w:val="24"/>
         </w:rPr>
-        <w:t xml:space="preserve"> ?</w:t>
-      </w:r>
-      <w:proofErr w:type="spellStart"/>
+        <w:t xml:space="preserve"> ?person</w:t>
+      </w:r>
       <w:r>
         <w:rPr>
           <w:rFonts w:ascii="Courier New" w:hAnsi="Courier New" w:cs="Courier New"/>
@@ -18875,7 +18516,7 @@
           <w:sz w:val="24"/>
           <w:szCs w:val="24"/>
         </w:rPr>
-        <w:t>person</w:t>
+        <w:t>_n</w:t>
       </w:r>
       <w:r>
         <w:rPr>
@@ -18884,18 +18525,8 @@
           <w:sz w:val="24"/>
           <w:szCs w:val="24"/>
         </w:rPr>
-        <w:t>_n</w:t>
-      </w:r>
-      <w:r>
-        <w:rPr>
-          <w:rFonts w:ascii="Courier New" w:hAnsi="Courier New" w:cs="Courier New"/>
-          <w:color w:val="365F91" w:themeColor="accent1" w:themeShade="BF"/>
-          <w:sz w:val="24"/>
-          <w:szCs w:val="24"/>
-        </w:rPr>
         <w:t>ame</w:t>
       </w:r>
-      <w:proofErr w:type="spellEnd"/>
     </w:p>
     <w:p>
       <w:pPr>
@@ -19061,7 +18692,7 @@
                 <v:shape id="_x0000_i1030" type="#_x0000_t75" style="width:42pt;height:30pt" o:ole="">
                   <v:imagedata r:id="rId9" o:title=""/>
                 </v:shape>
-                <o:OLEObject Type="Embed" ProgID="PBrush" ShapeID="_x0000_i1030" DrawAspect="Content" ObjectID="_1580142704" r:id="rId42"/>
+                <o:OLEObject Type="Embed" ProgID="PBrush" ShapeID="_x0000_i1030" DrawAspect="Content" ObjectID="_1580290122" r:id="rId40"/>
               </w:object>
             </w:r>
             <w:r>
@@ -19175,14 +18806,14 @@
         <w:spacing w:before="120"/>
         <w:ind w:left="0" w:firstLine="0"/>
       </w:pPr>
-      <w:bookmarkStart w:id="36" w:name="_Toc506388743"/>
+      <w:bookmarkStart w:id="37" w:name="_Toc506388743"/>
       <w:r>
         <w:t xml:space="preserve">Ontology </w:t>
       </w:r>
       <w:r>
         <w:t>and Inference</w:t>
       </w:r>
-      <w:bookmarkEnd w:id="36"/>
+      <w:bookmarkEnd w:id="37"/>
       <w:r>
         <w:t xml:space="preserve"> </w:t>
       </w:r>
@@ -19211,11 +18842,11 @@
         <w:spacing w:before="120"/>
         <w:ind w:left="0" w:firstLine="0"/>
       </w:pPr>
-      <w:bookmarkStart w:id="37" w:name="_Toc506388744"/>
+      <w:bookmarkStart w:id="38" w:name="_Toc506388744"/>
       <w:r>
         <w:t>Review the Ontology</w:t>
       </w:r>
-      <w:bookmarkEnd w:id="37"/>
+      <w:bookmarkEnd w:id="38"/>
     </w:p>
     <w:p>
       <w:pPr>
@@ -19283,25 +18914,21 @@
         <w:spacing w:before="120"/>
         <w:ind w:left="0" w:firstLine="0"/>
       </w:pPr>
-      <w:bookmarkStart w:id="38" w:name="_Toc506388745"/>
-      <w:r>
+      <w:bookmarkStart w:id="39" w:name="_Toc506388745"/>
+      <w:r>
+        <w:lastRenderedPageBreak/>
         <w:t>Add the Ontology</w:t>
       </w:r>
       <w:r>
-        <w:t xml:space="preserve"> to the </w:t>
-      </w:r>
-      <w:proofErr w:type="spellStart"/>
-      <w:r>
-        <w:t>LDW</w:t>
+        <w:t xml:space="preserve"> to the LDW</w:t>
       </w:r>
       <w:r>
         <w:t>Study</w:t>
       </w:r>
-      <w:proofErr w:type="spellEnd"/>
       <w:r>
         <w:t xml:space="preserve"> database</w:t>
       </w:r>
-      <w:bookmarkEnd w:id="38"/>
+      <w:bookmarkEnd w:id="39"/>
     </w:p>
     <w:p>
       <w:pPr>
@@ -19350,7 +18977,7 @@
                     </pic:cNvPicPr>
                   </pic:nvPicPr>
                   <pic:blipFill>
-                    <a:blip r:embed="rId43">
+                    <a:blip r:embed="rId41">
                       <a:extLst>
                         <a:ext uri="{28A0092B-C50C-407E-A947-70E740481C1C}">
                           <a14:useLocalDpi xmlns:a14="http://schemas.microsoft.com/office/drawing/2010/main" val="0"/>
@@ -19400,15 +19027,7 @@
         <w:t xml:space="preserve"> </w:t>
       </w:r>
       <w:r>
-        <w:t xml:space="preserve">from the </w:t>
-      </w:r>
-      <w:proofErr w:type="spellStart"/>
-      <w:r>
-        <w:t>Stardog</w:t>
-      </w:r>
-      <w:proofErr w:type="spellEnd"/>
-      <w:r>
-        <w:t xml:space="preserve"> menu.</w:t>
+        <w:t>from the Stardog menu.</w:t>
       </w:r>
     </w:p>
     <w:p/>
@@ -19532,7 +19151,7 @@
         <w:spacing w:before="120"/>
         <w:ind w:left="0" w:firstLine="0"/>
       </w:pPr>
-      <w:bookmarkStart w:id="39" w:name="_Toc506388746"/>
+      <w:bookmarkStart w:id="40" w:name="_Toc506388746"/>
       <w:r>
         <w:rPr>
           <w:noProof/>
@@ -19571,7 +19190,7 @@
                     </pic:cNvPicPr>
                   </pic:nvPicPr>
                   <pic:blipFill>
-                    <a:blip r:embed="rId44">
+                    <a:blip r:embed="rId42">
                       <a:extLst>
                         <a:ext uri="{28A0092B-C50C-407E-A947-70E740481C1C}">
                           <a14:useLocalDpi xmlns:a14="http://schemas.microsoft.com/office/drawing/2010/main" val="0"/>
@@ -19611,7 +19230,7 @@
       <w:r>
         <w:t>Explore the data</w:t>
       </w:r>
-      <w:bookmarkEnd w:id="39"/>
+      <w:bookmarkEnd w:id="40"/>
     </w:p>
     <w:p>
       <w:pPr>
@@ -19693,7 +19312,7 @@
                     </pic:cNvPicPr>
                   </pic:nvPicPr>
                   <pic:blipFill>
-                    <a:blip r:embed="rId45">
+                    <a:blip r:embed="rId43">
                       <a:extLst>
                         <a:ext uri="{28A0092B-C50C-407E-A947-70E740481C1C}">
                           <a14:useLocalDpi xmlns:a14="http://schemas.microsoft.com/office/drawing/2010/main" val="0"/>
@@ -19771,7 +19390,6 @@
         <w:rPr>
           <w:b/>
         </w:rPr>
-        <w:lastRenderedPageBreak/>
         <w:t>Execute</w:t>
       </w:r>
       <w:r>
@@ -19823,7 +19441,6 @@
       <w:r>
         <w:t xml:space="preserve"> and </w:t>
       </w:r>
-      <w:proofErr w:type="spellStart"/>
       <w:r>
         <w:rPr>
           <w:b/>
@@ -19836,7 +19453,6 @@
         </w:rPr>
         <w:t>s</w:t>
       </w:r>
-      <w:proofErr w:type="spellEnd"/>
       <w:r>
         <w:t xml:space="preserve"> added to your data.</w:t>
       </w:r>
@@ -19883,7 +19499,7 @@
                     </pic:cNvPicPr>
                   </pic:nvPicPr>
                   <pic:blipFill>
-                    <a:blip r:embed="rId46">
+                    <a:blip r:embed="rId44">
                       <a:extLst>
                         <a:ext uri="{28A0092B-C50C-407E-A947-70E740481C1C}">
                           <a14:useLocalDpi xmlns:a14="http://schemas.microsoft.com/office/drawing/2010/main" val="0"/>
@@ -19980,28 +19596,24 @@
       <w:r>
         <w:t xml:space="preserve">Scroll through the results to find where </w:t>
       </w:r>
-      <w:proofErr w:type="spellStart"/>
       <w:r>
         <w:rPr>
           <w:b/>
         </w:rPr>
         <w:t>HumanStudySubject</w:t>
       </w:r>
-      <w:proofErr w:type="spellEnd"/>
       <w:r>
         <w:t xml:space="preserve"> </w:t>
       </w:r>
       <w:r>
         <w:t xml:space="preserve">and </w:t>
       </w:r>
-      <w:proofErr w:type="spellStart"/>
       <w:r>
         <w:rPr>
           <w:b/>
         </w:rPr>
         <w:t>LinkedDataExpert</w:t>
       </w:r>
-      <w:proofErr w:type="spellEnd"/>
       <w:r>
         <w:t xml:space="preserve"> both types of </w:t>
       </w:r>
@@ -20031,20 +19643,15 @@
         <w:spacing w:before="120"/>
         <w:ind w:left="0" w:firstLine="0"/>
       </w:pPr>
-      <w:bookmarkStart w:id="40" w:name="_Toc506388747"/>
+      <w:bookmarkStart w:id="41" w:name="_Toc506388747"/>
       <w:r>
         <w:t xml:space="preserve">Find the names of </w:t>
       </w:r>
-      <w:proofErr w:type="spellStart"/>
       <w:r>
         <w:t>HumanStudySubject</w:t>
       </w:r>
       <w:r>
-        <w:t>s</w:t>
-      </w:r>
-      <w:proofErr w:type="spellEnd"/>
-      <w:r>
-        <w:t xml:space="preserve"> </w:t>
+        <w:t xml:space="preserve">s </w:t>
       </w:r>
       <w:r>
         <w:t xml:space="preserve">in </w:t>
@@ -20058,7 +19665,7 @@
       <w:r>
         <w:t>.</w:t>
       </w:r>
-      <w:bookmarkEnd w:id="40"/>
+      <w:bookmarkEnd w:id="41"/>
     </w:p>
     <w:p>
       <w:pPr>
@@ -20089,21 +19696,7 @@
         <w:rPr>
           <w:i/>
         </w:rPr>
-        <w:t xml:space="preserve">Your original data contained no definition of a </w:t>
-      </w:r>
-      <w:proofErr w:type="spellStart"/>
-      <w:r>
-        <w:rPr>
-          <w:i/>
-        </w:rPr>
-        <w:t>HumanStudySubject</w:t>
-      </w:r>
-      <w:proofErr w:type="spellEnd"/>
-      <w:r>
-        <w:rPr>
-          <w:i/>
-        </w:rPr>
-        <w:t>.</w:t>
+        <w:t>Your original data contained no definition of a HumanStudySubject.</w:t>
       </w:r>
     </w:p>
     <w:p>
@@ -20116,15 +19709,7 @@
         <w:ind w:left="720" w:hanging="360"/>
       </w:pPr>
       <w:r>
-        <w:t xml:space="preserve"> Review the ontology file for how a </w:t>
-      </w:r>
-      <w:proofErr w:type="spellStart"/>
-      <w:r>
-        <w:t>HumanStudySubject</w:t>
-      </w:r>
-      <w:proofErr w:type="spellEnd"/>
-      <w:r>
-        <w:t xml:space="preserve"> is </w:t>
+        <w:t xml:space="preserve"> Review the ontology file for how a HumanStudySubject is </w:t>
       </w:r>
       <w:r>
         <w:rPr>
@@ -20231,7 +19816,6 @@
             <w:r>
               <w:t xml:space="preserve">In SPARQL the predicate </w:t>
             </w:r>
-            <w:proofErr w:type="spellStart"/>
             <w:r>
               <w:rPr>
                 <w:rFonts w:ascii="Courier New" w:hAnsi="Courier New" w:cs="Courier New"/>
@@ -20239,7 +19823,6 @@
               </w:rPr>
               <w:t>rdf:type</w:t>
             </w:r>
-            <w:proofErr w:type="spellEnd"/>
             <w:r>
               <w:t xml:space="preserve"> can</w:t>
             </w:r>
@@ -20287,35 +19870,7 @@
               <w:rPr>
                 <w:rFonts w:ascii="Courier New" w:hAnsi="Courier New" w:cs="Courier New"/>
               </w:rPr>
-              <w:t xml:space="preserve">eg:Person11 </w:t>
-            </w:r>
-            <w:proofErr w:type="spellStart"/>
-            <w:r>
-              <w:rPr>
-                <w:rFonts w:ascii="Courier New" w:hAnsi="Courier New" w:cs="Courier New"/>
-              </w:rPr>
-              <w:t>rdf:type</w:t>
-            </w:r>
-            <w:proofErr w:type="spellEnd"/>
-            <w:r>
-              <w:rPr>
-                <w:rFonts w:ascii="Courier New" w:hAnsi="Courier New" w:cs="Courier New"/>
-              </w:rPr>
-              <w:t xml:space="preserve"> </w:t>
-            </w:r>
-            <w:proofErr w:type="spellStart"/>
-            <w:r>
-              <w:rPr>
-                <w:rFonts w:ascii="Courier New" w:hAnsi="Courier New" w:cs="Courier New"/>
-              </w:rPr>
-              <w:t>eg:HumanStudySubject</w:t>
-            </w:r>
-            <w:proofErr w:type="spellEnd"/>
-            <w:r>
-              <w:rPr>
-                <w:rFonts w:ascii="Courier New" w:hAnsi="Courier New" w:cs="Courier New"/>
-              </w:rPr>
-              <w:t xml:space="preserve">  </w:t>
+              <w:t xml:space="preserve">eg:Person11 rdf:type eg:HumanStudySubject  </w:t>
             </w:r>
           </w:p>
           <w:p>
@@ -20330,15 +19885,7 @@
               <w:t>is a</w:t>
             </w:r>
             <w:r>
-              <w:t xml:space="preserve"> </w:t>
-            </w:r>
-            <w:proofErr w:type="spellStart"/>
-            <w:r>
-              <w:t>HumanStudySubject</w:t>
-            </w:r>
-            <w:proofErr w:type="spellEnd"/>
-            <w:r>
-              <w:t>."</w:t>
+              <w:t xml:space="preserve"> HumanStudySubject."</w:t>
             </w:r>
           </w:p>
           <w:p/>
@@ -20352,7 +19899,6 @@
       <w:r>
         <w:t xml:space="preserve">Instead of querying on the </w:t>
       </w:r>
-      <w:proofErr w:type="spellStart"/>
       <w:r>
         <w:rPr>
           <w:rFonts w:ascii="Courier New" w:hAnsi="Courier New" w:cs="Courier New"/>
@@ -20377,7 +19923,6 @@
         </w:rPr>
         <w:t>sIn</w:t>
       </w:r>
-      <w:proofErr w:type="spellEnd"/>
       <w:r>
         <w:rPr>
           <w:rFonts w:ascii="Courier New" w:hAnsi="Courier New" w:cs="Courier New"/>
@@ -20412,7 +19957,6 @@
         </w:rPr>
         <w:t xml:space="preserve">?person </w:t>
       </w:r>
-      <w:proofErr w:type="spellStart"/>
       <w:r>
         <w:rPr>
           <w:rFonts w:ascii="Courier New" w:hAnsi="Courier New" w:cs="Courier New"/>
@@ -20431,7 +19975,6 @@
         </w:rPr>
         <w:t>participatesIn</w:t>
       </w:r>
-      <w:proofErr w:type="spellEnd"/>
       <w:r>
         <w:rPr>
           <w:rFonts w:ascii="Courier New" w:hAnsi="Courier New" w:cs="Courier New"/>
@@ -20465,6 +20008,7 @@
         <w:ind w:left="360"/>
       </w:pPr>
       <w:r>
+        <w:lastRenderedPageBreak/>
         <w:t xml:space="preserve">You can </w:t>
       </w:r>
       <w:r>
@@ -20479,7 +20023,6 @@
       <w:r>
         <w:t xml:space="preserve"> entity </w:t>
       </w:r>
-      <w:proofErr w:type="spellStart"/>
       <w:r>
         <w:rPr>
           <w:rFonts w:ascii="Courier New" w:hAnsi="Courier New" w:cs="Courier New"/>
@@ -20496,7 +20039,6 @@
         </w:rPr>
         <w:t>HumanStudySubject</w:t>
       </w:r>
-      <w:proofErr w:type="spellEnd"/>
       <w:r>
         <w:t>.</w:t>
       </w:r>
@@ -20529,7 +20071,6 @@
         </w:rPr>
         <w:t xml:space="preserve"> a </w:t>
       </w:r>
-      <w:proofErr w:type="spellStart"/>
       <w:r>
         <w:rPr>
           <w:rFonts w:ascii="Courier New" w:hAnsi="Courier New" w:cs="Courier New"/>
@@ -20539,7 +20080,6 @@
         </w:rPr>
         <w:t>eg:HumanStudySubject</w:t>
       </w:r>
-      <w:proofErr w:type="spellEnd"/>
       <w:r>
         <w:rPr>
           <w:rFonts w:ascii="Courier New" w:hAnsi="Courier New" w:cs="Courier New"/>
@@ -20769,15 +20309,7 @@
         <w:t xml:space="preserve">Hint:  </w:t>
       </w:r>
       <w:r>
-        <w:t xml:space="preserve">What is the superclass of </w:t>
-      </w:r>
-      <w:proofErr w:type="spellStart"/>
-      <w:r>
-        <w:t>LinkedDataExpert</w:t>
-      </w:r>
-      <w:proofErr w:type="spellEnd"/>
-      <w:r>
-        <w:t xml:space="preserve">? </w:t>
+        <w:t xml:space="preserve">What is the superclass of LinkedDataExpert? </w:t>
       </w:r>
     </w:p>
     <w:p>
@@ -20852,7 +20384,7 @@
         <w:spacing w:before="120"/>
         <w:ind w:left="720" w:hanging="720"/>
       </w:pPr>
-      <w:bookmarkStart w:id="41" w:name="_Toc506388748"/>
+      <w:bookmarkStart w:id="42" w:name="_Toc506388748"/>
       <w:r>
         <w:t xml:space="preserve">Write a reasoner-based query to find all </w:t>
       </w:r>
@@ -20871,7 +20403,7 @@
       <w:r>
         <w:t>)</w:t>
       </w:r>
-      <w:bookmarkEnd w:id="41"/>
+      <w:bookmarkEnd w:id="42"/>
       <w:r>
         <w:t xml:space="preserve"> </w:t>
       </w:r>
@@ -20906,21 +20438,11 @@
       <w:r>
         <w:t xml:space="preserve"> </w:t>
       </w:r>
-      <w:proofErr w:type="spellStart"/>
-      <w:r>
-        <w:t>HumanStudySubject</w:t>
-      </w:r>
-      <w:proofErr w:type="spellEnd"/>
-      <w:r>
-        <w:t xml:space="preserve"> and </w:t>
-      </w:r>
-      <w:proofErr w:type="spellStart"/>
-      <w:r>
-        <w:t>DataExpert</w:t>
-      </w:r>
-      <w:proofErr w:type="spellEnd"/>
-      <w:r>
-        <w:t xml:space="preserve"> </w:t>
+      <w:r>
+        <w:t xml:space="preserve">HumanStudySubject and </w:t>
+      </w:r>
+      <w:r>
+        <w:t xml:space="preserve">DataExpert </w:t>
       </w:r>
       <w:r>
         <w:t xml:space="preserve">classes. </w:t>
@@ -20931,15 +20453,7 @@
         <w:ind w:left="720"/>
       </w:pPr>
       <w:r>
-        <w:t>CAUTION:  The superclass prefix is not "</w:t>
-      </w:r>
-      <w:proofErr w:type="spellStart"/>
-      <w:r>
-        <w:t>eg</w:t>
-      </w:r>
-      <w:proofErr w:type="spellEnd"/>
-      <w:r>
-        <w:t>"  because the class you will use is not defined in the study ontology!</w:t>
+        <w:t>CAUTION:  The superclass prefix is not "eg"  because the class you will use is not defined in the study ontology!</w:t>
       </w:r>
     </w:p>
     <w:p>
@@ -20952,7 +20466,6 @@
         <w:ind w:left="720" w:hanging="360"/>
       </w:pPr>
       <w:r>
-        <w:lastRenderedPageBreak/>
         <w:t xml:space="preserve">Return the following results:  Person IRI,  Given Name of the Person, and the Person Type  </w:t>
       </w:r>
     </w:p>
@@ -20991,9 +20504,8 @@
           <w:sz w:val="24"/>
           <w:szCs w:val="24"/>
         </w:rPr>
-        <w:t>?</w:t>
-      </w:r>
-      <w:proofErr w:type="spellStart"/>
+        <w:t>?person</w:t>
+      </w:r>
       <w:r>
         <w:rPr>
           <w:rFonts w:ascii="Courier New" w:hAnsi="Courier New" w:cs="Courier New"/>
@@ -21001,7 +20513,7 @@
           <w:sz w:val="24"/>
           <w:szCs w:val="24"/>
         </w:rPr>
-        <w:t>person</w:t>
+        <w:t>_t</w:t>
       </w:r>
       <w:r>
         <w:rPr>
@@ -21010,18 +20522,8 @@
           <w:sz w:val="24"/>
           <w:szCs w:val="24"/>
         </w:rPr>
-        <w:t>_t</w:t>
-      </w:r>
-      <w:r>
-        <w:rPr>
-          <w:rFonts w:ascii="Courier New" w:hAnsi="Courier New" w:cs="Courier New"/>
-          <w:color w:val="365F91" w:themeColor="accent1" w:themeShade="BF"/>
-          <w:sz w:val="24"/>
-          <w:szCs w:val="24"/>
-        </w:rPr>
         <w:t>ype</w:t>
       </w:r>
-      <w:proofErr w:type="spellEnd"/>
       <w:r>
         <w:t xml:space="preserve"> </w:t>
       </w:r>
@@ -21186,7 +20688,7 @@
                 <v:shape id="_x0000_i1031" type="#_x0000_t75" style="width:42pt;height:30pt" o:ole="">
                   <v:imagedata r:id="rId9" o:title=""/>
                 </v:shape>
-                <o:OLEObject Type="Embed" ProgID="PBrush" ShapeID="_x0000_i1031" DrawAspect="Content" ObjectID="_1580142705" r:id="rId47"/>
+                <o:OLEObject Type="Embed" ProgID="PBrush" ShapeID="_x0000_i1031" DrawAspect="Content" ObjectID="_1580290123" r:id="rId45"/>
               </w:object>
             </w:r>
             <w:r>
@@ -21293,11 +20795,11 @@
         <w:spacing w:before="120"/>
         <w:ind w:left="0" w:firstLine="0"/>
       </w:pPr>
-      <w:bookmarkStart w:id="42" w:name="_Toc506388749"/>
+      <w:bookmarkStart w:id="43" w:name="_Toc506388749"/>
       <w:r>
         <w:t>Merge Studies</w:t>
       </w:r>
-      <w:bookmarkEnd w:id="42"/>
+      <w:bookmarkEnd w:id="43"/>
       <w:r>
         <w:t xml:space="preserve"> </w:t>
       </w:r>
@@ -21312,7 +20814,7 @@
         <w:spacing w:before="120"/>
         <w:ind w:left="90" w:firstLine="0"/>
       </w:pPr>
-      <w:bookmarkStart w:id="43" w:name="_Toc506388750"/>
+      <w:bookmarkStart w:id="44" w:name="_Toc506388750"/>
       <w:r>
         <w:t xml:space="preserve">Create </w:t>
       </w:r>
@@ -21322,7 +20824,7 @@
       <w:r>
         <w:t xml:space="preserve"> Data Pool</w:t>
       </w:r>
-      <w:bookmarkEnd w:id="43"/>
+      <w:bookmarkEnd w:id="44"/>
     </w:p>
     <w:p>
       <w:pPr>
@@ -21334,15 +20836,7 @@
         <w:ind w:left="720"/>
       </w:pPr>
       <w:r>
-        <w:t xml:space="preserve">Click on Admin Console at the top of the </w:t>
-      </w:r>
-      <w:proofErr w:type="spellStart"/>
-      <w:r>
-        <w:t>Stardog</w:t>
-      </w:r>
-      <w:proofErr w:type="spellEnd"/>
-      <w:r>
-        <w:t xml:space="preserve"> application. </w:t>
+        <w:t xml:space="preserve">Click on Admin Console at the top of the Stardog application. </w:t>
       </w:r>
       <w:r>
         <w:rPr>
@@ -21366,7 +20860,7 @@
                     </pic:cNvPicPr>
                   </pic:nvPicPr>
                   <pic:blipFill>
-                    <a:blip r:embed="rId48">
+                    <a:blip r:embed="rId46">
                       <a:extLst>
                         <a:ext uri="{28A0092B-C50C-407E-A947-70E740481C1C}">
                           <a14:useLocalDpi xmlns:a14="http://schemas.microsoft.com/office/drawing/2010/main" val="0"/>
@@ -21403,6 +20897,7 @@
         <w:rPr>
           <w:noProof/>
         </w:rPr>
+        <w:lastRenderedPageBreak/>
         <w:drawing>
           <wp:anchor distT="0" distB="0" distL="114300" distR="114300" simplePos="0" relativeHeight="251700224" behindDoc="1" locked="0" layoutInCell="1" allowOverlap="1" wp14:anchorId="3D530C55" wp14:editId="3F9A2F13">
             <wp:simplePos x="0" y="0"/>
@@ -21437,7 +20932,7 @@
                     </pic:cNvPicPr>
                   </pic:nvPicPr>
                   <pic:blipFill>
-                    <a:blip r:embed="rId49">
+                    <a:blip r:embed="rId47">
                       <a:extLst>
                         <a:ext uri="{28A0092B-C50C-407E-A947-70E740481C1C}">
                           <a14:useLocalDpi xmlns:a14="http://schemas.microsoft.com/office/drawing/2010/main" val="0"/>
@@ -21544,7 +21039,7 @@
                     </pic:cNvPicPr>
                   </pic:nvPicPr>
                   <pic:blipFill>
-                    <a:blip r:embed="rId35">
+                    <a:blip r:embed="rId33">
                       <a:extLst>
                         <a:ext uri="{28A0092B-C50C-407E-A947-70E740481C1C}">
                           <a14:useLocalDpi xmlns:a14="http://schemas.microsoft.com/office/drawing/2010/main" val="0"/>
@@ -21769,7 +21264,7 @@
         <w:spacing w:before="120"/>
         <w:ind w:left="0" w:firstLine="0"/>
       </w:pPr>
-      <w:bookmarkStart w:id="44" w:name="_Toc506388751"/>
+      <w:bookmarkStart w:id="45" w:name="_Toc506388751"/>
       <w:r>
         <w:t xml:space="preserve">List Drug1 </w:t>
       </w:r>
@@ -21782,7 +21277,7 @@
       <w:r>
         <w:t>by phase.</w:t>
       </w:r>
-      <w:bookmarkEnd w:id="44"/>
+      <w:bookmarkEnd w:id="45"/>
       <w:r>
         <w:t xml:space="preserve"> </w:t>
       </w:r>
@@ -21981,7 +21476,6 @@
         <w:rPr>
           <w:highlight w:val="green"/>
         </w:rPr>
-        <w:lastRenderedPageBreak/>
         <w:t>SOLUTION:</w:t>
       </w:r>
       <w:r>
@@ -22007,15 +21501,13 @@
         <w:spacing w:before="120"/>
         <w:ind w:left="0" w:firstLine="0"/>
       </w:pPr>
-      <w:bookmarkStart w:id="45" w:name="_Toc506388752"/>
+      <w:bookmarkStart w:id="46" w:name="_Toc506388752"/>
       <w:r>
         <w:t xml:space="preserve">How many </w:t>
       </w:r>
-      <w:proofErr w:type="spellStart"/>
       <w:r>
         <w:t>HumanStudySubjects</w:t>
       </w:r>
-      <w:proofErr w:type="spellEnd"/>
       <w:r>
         <w:t xml:space="preserve"> participated in </w:t>
       </w:r>
@@ -22034,7 +21526,7 @@
       <w:r>
         <w:t>?</w:t>
       </w:r>
-      <w:bookmarkEnd w:id="45"/>
+      <w:bookmarkEnd w:id="46"/>
     </w:p>
     <w:p>
       <w:pPr>
@@ -22231,15 +21723,7 @@
         <w:t>Studies</w:t>
       </w:r>
       <w:r>
-        <w:t xml:space="preserve"> (not just </w:t>
-      </w:r>
-      <w:proofErr w:type="spellStart"/>
-      <w:r>
-        <w:t>HumanStudySubjects</w:t>
-      </w:r>
-      <w:proofErr w:type="spellEnd"/>
-      <w:r>
-        <w:t xml:space="preserve">). </w:t>
+        <w:t xml:space="preserve"> (not just HumanStudySubjects). </w:t>
       </w:r>
     </w:p>
     <w:p>
@@ -22254,15 +21738,7 @@
         <w:t xml:space="preserve"> a) </w:t>
       </w:r>
       <w:r>
-        <w:t xml:space="preserve">What is the superclass of </w:t>
-      </w:r>
-      <w:proofErr w:type="spellStart"/>
-      <w:r>
-        <w:t>HumanStudySubject</w:t>
-      </w:r>
-      <w:proofErr w:type="spellEnd"/>
-      <w:r>
-        <w:t xml:space="preserve">? </w:t>
+        <w:t xml:space="preserve">What is the superclass of HumanStudySubject? </w:t>
       </w:r>
     </w:p>
     <w:p>
@@ -22317,19 +21793,12 @@
         <w:spacing w:before="120"/>
         <w:ind w:left="630" w:hanging="630"/>
       </w:pPr>
-      <w:bookmarkStart w:id="46" w:name="_Toc506388753"/>
-      <w:r>
-        <w:t>How many women received active treatment (</w:t>
-      </w:r>
-      <w:proofErr w:type="spellStart"/>
-      <w:r>
-        <w:t>non placebo</w:t>
-      </w:r>
-      <w:proofErr w:type="spellEnd"/>
-      <w:r>
-        <w:t>) across all Drug1 studies combined?</w:t>
-      </w:r>
-      <w:bookmarkEnd w:id="46"/>
+      <w:bookmarkStart w:id="47" w:name="_Toc506388753"/>
+      <w:r>
+        <w:lastRenderedPageBreak/>
+        <w:t>How many women received active treatment (non placebo) across all Drug1 studies combined?</w:t>
+      </w:r>
+      <w:bookmarkEnd w:id="47"/>
       <w:r>
         <w:t xml:space="preserve"> </w:t>
       </w:r>
@@ -22369,29 +21838,13 @@
         <w:pStyle w:val="ListParagraph"/>
       </w:pPr>
       <w:r>
-        <w:t xml:space="preserve">                                                                      -- </w:t>
-      </w:r>
-      <w:proofErr w:type="spellStart"/>
-      <w:r>
-        <w:t>randomizedTo</w:t>
-      </w:r>
-      <w:proofErr w:type="spellEnd"/>
-      <w:r>
-        <w:t xml:space="preserve"> ---  ?</w:t>
-      </w:r>
-      <w:proofErr w:type="spellStart"/>
-      <w:r>
-        <w:t>trt</w:t>
+        <w:t xml:space="preserve">                                                                      -- randomizedTo ---  ?trt</w:t>
       </w:r>
       <w:r>
         <w:t>_a</w:t>
       </w:r>
       <w:r>
-        <w:t>rm</w:t>
-      </w:r>
-      <w:proofErr w:type="spellEnd"/>
-      <w:r>
-        <w:t xml:space="preserve">  .</w:t>
+        <w:t>rm  .</w:t>
       </w:r>
     </w:p>
     <w:p>
@@ -22399,38 +21852,20 @@
         <w:pStyle w:val="ListParagraph"/>
       </w:pPr>
       <w:r>
-        <w:t xml:space="preserve">                                                   ?</w:t>
-      </w:r>
-      <w:proofErr w:type="spellStart"/>
-      <w:r>
-        <w:t>trt</w:t>
+        <w:t xml:space="preserve">                                                   ?trt</w:t>
       </w:r>
       <w:r>
         <w:t>_a</w:t>
       </w:r>
       <w:r>
-        <w:t>rm</w:t>
-      </w:r>
-      <w:proofErr w:type="spellEnd"/>
-      <w:r>
-        <w:t xml:space="preserve"> -- </w:t>
-      </w:r>
-      <w:proofErr w:type="spellStart"/>
-      <w:r>
-        <w:t>treatmentArmType</w:t>
-      </w:r>
-      <w:proofErr w:type="spellEnd"/>
-      <w:r>
-        <w:t xml:space="preserve">  -- </w:t>
-      </w:r>
-      <w:proofErr w:type="spellStart"/>
+        <w:t xml:space="preserve">rm -- treatmentArmType  -- </w:t>
+      </w:r>
       <w:r>
         <w:rPr>
           <w:b/>
         </w:rPr>
         <w:t>ActiveArm</w:t>
       </w:r>
-      <w:proofErr w:type="spellEnd"/>
       <w:r>
         <w:t>.</w:t>
       </w:r>
@@ -22465,11 +21900,11 @@
         <w:spacing w:before="120"/>
         <w:ind w:left="630" w:hanging="630"/>
       </w:pPr>
-      <w:bookmarkStart w:id="47" w:name="_Toc506388754"/>
+      <w:bookmarkStart w:id="48" w:name="_Toc506388754"/>
       <w:r>
         <w:t>List all Persons in the studies.</w:t>
       </w:r>
-      <w:bookmarkEnd w:id="47"/>
+      <w:bookmarkEnd w:id="48"/>
       <w:r>
         <w:t xml:space="preserve"> </w:t>
       </w:r>
@@ -22484,23 +21919,7 @@
         <w:ind w:left="720"/>
       </w:pPr>
       <w:r>
-        <w:t xml:space="preserve">List all Person IRIs, their </w:t>
-      </w:r>
-      <w:proofErr w:type="spellStart"/>
-      <w:r>
-        <w:t>givenName</w:t>
-      </w:r>
-      <w:proofErr w:type="spellEnd"/>
-      <w:r>
-        <w:t>, their assigned Study, and their role in that study (</w:t>
-      </w:r>
-      <w:proofErr w:type="spellStart"/>
-      <w:r>
-        <w:t>HumanStudySubject</w:t>
-      </w:r>
-      <w:proofErr w:type="spellEnd"/>
-      <w:r>
-        <w:t xml:space="preserve"> or Investigator).</w:t>
+        <w:t>List all Person IRIs, their givenName, their assigned Study, and their role in that study (HumanStudySubject or Investigator).</w:t>
       </w:r>
     </w:p>
     <w:p>
@@ -22640,7 +22059,6 @@
         <w:rPr>
           <w:noProof/>
         </w:rPr>
-        <w:lastRenderedPageBreak/>
         <w:drawing>
           <wp:inline distT="0" distB="0" distL="0" distR="0" wp14:anchorId="4DA28EE7" wp14:editId="404E906D">
             <wp:extent cx="1814830" cy="2940050"/>
@@ -22659,7 +22077,7 @@
                     </pic:cNvPicPr>
                   </pic:nvPicPr>
                   <pic:blipFill>
-                    <a:blip r:embed="rId50">
+                    <a:blip r:embed="rId48">
                       <a:extLst>
                         <a:ext uri="{28A0092B-C50C-407E-A947-70E740481C1C}">
                           <a14:useLocalDpi xmlns:a14="http://schemas.microsoft.com/office/drawing/2010/main" val="0"/>
@@ -22811,7 +22229,7 @@
                 <v:shape id="_x0000_i1032" type="#_x0000_t75" style="width:42pt;height:30pt" o:ole="">
                   <v:imagedata r:id="rId9" o:title=""/>
                 </v:shape>
-                <o:OLEObject Type="Embed" ProgID="PBrush" ShapeID="_x0000_i1032" DrawAspect="Content" ObjectID="_1580142706" r:id="rId51"/>
+                <o:OLEObject Type="Embed" ProgID="PBrush" ShapeID="_x0000_i1032" DrawAspect="Content" ObjectID="_1580290124" r:id="rId49"/>
               </w:object>
             </w:r>
             <w:r>
@@ -22915,11 +22333,11 @@
         <w:spacing w:before="120"/>
         <w:ind w:left="0" w:firstLine="0"/>
       </w:pPr>
-      <w:bookmarkStart w:id="48" w:name="_Appendix_1:_Neo4jFromSpreadsheet.R"/>
-      <w:bookmarkStart w:id="49" w:name="_Appendix_2:_Course"/>
-      <w:bookmarkStart w:id="50" w:name="_Toc506388755"/>
-      <w:bookmarkEnd w:id="48"/>
+      <w:bookmarkStart w:id="49" w:name="_Appendix_1:_Neo4jFromSpreadsheet.R"/>
+      <w:bookmarkStart w:id="50" w:name="_Appendix_2:_Course"/>
+      <w:bookmarkStart w:id="51" w:name="_Toc506388755"/>
       <w:bookmarkEnd w:id="49"/>
+      <w:bookmarkEnd w:id="50"/>
       <w:r>
         <w:lastRenderedPageBreak/>
         <w:t xml:space="preserve">Appendix </w:t>
@@ -22933,7 +22351,7 @@
       <w:r>
         <w:t>Course Resources</w:t>
       </w:r>
-      <w:bookmarkEnd w:id="50"/>
+      <w:bookmarkEnd w:id="51"/>
     </w:p>
     <w:p>
       <w:pPr>
@@ -22999,7 +22417,7 @@
         </w:numPr>
         <w:spacing w:after="0"/>
       </w:pPr>
-      <w:hyperlink r:id="rId52" w:history="1">
+      <w:hyperlink r:id="rId50" w:history="1">
         <w:r>
           <w:rPr>
             <w:rStyle w:val="Hyperlink"/>
@@ -23076,7 +22494,7 @@
         </w:numPr>
         <w:spacing w:after="0"/>
       </w:pPr>
-      <w:hyperlink r:id="rId53" w:history="1">
+      <w:hyperlink r:id="rId51" w:history="1">
         <w:r>
           <w:rPr>
             <w:rStyle w:val="Hyperlink"/>
@@ -23118,7 +22536,7 @@
         </w:numPr>
         <w:spacing w:after="0"/>
       </w:pPr>
-      <w:hyperlink r:id="rId54" w:history="1">
+      <w:hyperlink r:id="rId52" w:history="1">
         <w:r>
           <w:rPr>
             <w:rStyle w:val="Hyperlink"/>
@@ -23191,31 +22609,29 @@
           <w:sz w:val="24"/>
           <w:szCs w:val="24"/>
         </w:rPr>
-        <w:t xml:space="preserve">Hands-on Workshop </w:t>
-      </w:r>
-      <w:proofErr w:type="spellStart"/>
+        <w:t xml:space="preserve">Hands-on Workshop Github Repository </w:t>
+      </w:r>
       <w:r>
         <w:rPr>
           <w:rStyle w:val="Hyperlink"/>
+        </w:rPr>
+        <w:t xml:space="preserve"> </w:t>
+      </w:r>
+    </w:p>
+    <w:p>
+      <w:pPr>
+        <w:spacing w:after="0"/>
+        <w:ind w:firstLine="720"/>
+      </w:pPr>
+      <w:r>
+        <w:rPr>
           <w:sz w:val="24"/>
           <w:szCs w:val="24"/>
         </w:rPr>
-        <w:t>Github</w:t>
-      </w:r>
-      <w:proofErr w:type="spellEnd"/>
-      <w:r>
-        <w:rPr>
-          <w:rStyle w:val="Hyperlink"/>
-          <w:sz w:val="24"/>
-          <w:szCs w:val="24"/>
-        </w:rPr>
-        <w:t xml:space="preserve"> Repository </w:t>
-      </w:r>
-      <w:r>
-        <w:rPr>
-          <w:rStyle w:val="Hyperlink"/>
-        </w:rPr>
-        <w:t xml:space="preserve"> </w:t>
+        <w:fldChar w:fldCharType="end"/>
+      </w:r>
+      <w:r>
+        <w:t xml:space="preserve">Course content is available at: </w:t>
       </w:r>
     </w:p>
     <w:p>
@@ -23224,14 +22640,10 @@
         <w:ind w:firstLine="720"/>
       </w:pPr>
       <w:r>
-        <w:rPr>
-          <w:sz w:val="24"/>
-          <w:szCs w:val="24"/>
-        </w:rPr>
-        <w:fldChar w:fldCharType="end"/>
-      </w:r>
-      <w:r>
-        <w:t xml:space="preserve">Course content is available at: </w:t>
+        <w:t>https://github.com/phuse-org/LinkedDataWorkshop/tree/master/</w:t>
+      </w:r>
+      <w:r>
+        <w:t>CSS2018</w:t>
       </w:r>
     </w:p>
     <w:p>
@@ -23239,22 +22651,10 @@
         <w:spacing w:after="0"/>
         <w:ind w:firstLine="720"/>
       </w:pPr>
-      <w:r>
-        <w:t>https://github.com/phuse-org/LinkedDataWorkshop/tree/master/</w:t>
-      </w:r>
-      <w:r>
-        <w:t>CSS2018</w:t>
-      </w:r>
-    </w:p>
-    <w:p>
-      <w:pPr>
-        <w:spacing w:after="0"/>
-        <w:ind w:firstLine="720"/>
-      </w:pPr>
     </w:p>
     <w:sectPr>
-      <w:headerReference w:type="default" r:id="rId55"/>
-      <w:footerReference w:type="default" r:id="rId56"/>
+      <w:headerReference w:type="default" r:id="rId53"/>
+      <w:footerReference w:type="default" r:id="rId54"/>
       <w:pgSz w:w="12240" w:h="15840" w:code="1"/>
       <w:pgMar w:top="720" w:right="720" w:bottom="720" w:left="720" w:header="720" w:footer="720" w:gutter="0"/>
       <w:pgNumType w:start="0"/>
@@ -23264,33 +22664,6 @@
     </w:sectPr>
   </w:body>
 </w:document>
-</file>
-
-<file path=word/comments.xml><?xml version="1.0" encoding="utf-8"?>
-<w:comments xmlns:wpc="http://schemas.microsoft.com/office/word/2010/wordprocessingCanvas" xmlns:cx="http://schemas.microsoft.com/office/drawing/2014/chartex" xmlns:cx1="http://schemas.microsoft.com/office/drawing/2015/9/8/chartex" xmlns:cx2="http://schemas.microsoft.com/office/drawing/2015/10/21/chartex" xmlns:cx3="http://schemas.microsoft.com/office/drawing/2016/5/9/chartex" xmlns:cx4="http://schemas.microsoft.com/office/drawing/2016/5/10/chartex" xmlns:cx5="http://schemas.microsoft.com/office/drawing/2016/5/11/chartex" xmlns:mc="http://schemas.openxmlformats.org/markup-compatibility/2006" xmlns:o="urn:schemas-microsoft-com:office:office" xmlns:r="http://schemas.openxmlformats.org/officeDocument/2006/relationships" xmlns:m="http://schemas.openxmlformats.org/officeDocument/2006/math" xmlns:v="urn:schemas-microsoft-com:vml" xmlns:wp14="http://schemas.microsoft.com/office/word/2010/wordprocessingDrawing" xmlns:wp="http://schemas.openxmlformats.org/drawingml/2006/wordprocessingDrawing" xmlns:w10="urn:schemas-microsoft-com:office:word" xmlns:w="http://schemas.openxmlformats.org/wordprocessingml/2006/main" xmlns:w14="http://schemas.microsoft.com/office/word/2010/wordml" xmlns:w15="http://schemas.microsoft.com/office/word/2012/wordml" xmlns:w16se="http://schemas.microsoft.com/office/word/2015/wordml/symex" xmlns:wpg="http://schemas.microsoft.com/office/word/2010/wordprocessingGroup" xmlns:wpi="http://schemas.microsoft.com/office/word/2010/wordprocessingInk" xmlns:wne="http://schemas.microsoft.com/office/word/2006/wordml" xmlns:wps="http://schemas.microsoft.com/office/word/2010/wordprocessingShape" mc:Ignorable="w14 w15 w16se wp14">
-  <w:comment w:id="24" w:author="Williams Tim" w:date="2018-02-14T16:23:00Z" w:initials="WT">
-    <w:p>
-      <w:pPr>
-        <w:pStyle w:val="CommentText"/>
-      </w:pPr>
-      <w:r>
-        <w:rPr>
-          <w:rStyle w:val="CommentReference"/>
-        </w:rPr>
-        <w:annotationRef/>
-      </w:r>
-      <w:r>
-        <w:t>This section is rough draft. update with proper instructions, paths, screen shots.</w:t>
-      </w:r>
-    </w:p>
-  </w:comment>
-</w:comments>
-</file>
-
-<file path=word/commentsExtended.xml><?xml version="1.0" encoding="utf-8"?>
-<w15:commentsEx xmlns:wpc="http://schemas.microsoft.com/office/word/2010/wordprocessingCanvas" xmlns:cx="http://schemas.microsoft.com/office/drawing/2014/chartex" xmlns:cx1="http://schemas.microsoft.com/office/drawing/2015/9/8/chartex" xmlns:cx2="http://schemas.microsoft.com/office/drawing/2015/10/21/chartex" xmlns:cx3="http://schemas.microsoft.com/office/drawing/2016/5/9/chartex" xmlns:cx4="http://schemas.microsoft.com/office/drawing/2016/5/10/chartex" xmlns:cx5="http://schemas.microsoft.com/office/drawing/2016/5/11/chartex" xmlns:mc="http://schemas.openxmlformats.org/markup-compatibility/2006" xmlns:o="urn:schemas-microsoft-com:office:office" xmlns:r="http://schemas.openxmlformats.org/officeDocument/2006/relationships" xmlns:m="http://schemas.openxmlformats.org/officeDocument/2006/math" xmlns:v="urn:schemas-microsoft-com:vml" xmlns:wp14="http://schemas.microsoft.com/office/word/2010/wordprocessingDrawing" xmlns:wp="http://schemas.openxmlformats.org/drawingml/2006/wordprocessingDrawing" xmlns:w10="urn:schemas-microsoft-com:office:word" xmlns:w="http://schemas.openxmlformats.org/wordprocessingml/2006/main" xmlns:w14="http://schemas.microsoft.com/office/word/2010/wordml" xmlns:w15="http://schemas.microsoft.com/office/word/2012/wordml" xmlns:w16se="http://schemas.microsoft.com/office/word/2015/wordml/symex" xmlns:wpg="http://schemas.microsoft.com/office/word/2010/wordprocessingGroup" xmlns:wpi="http://schemas.microsoft.com/office/word/2010/wordprocessingInk" xmlns:wne="http://schemas.microsoft.com/office/word/2006/wordml" xmlns:wps="http://schemas.microsoft.com/office/word/2010/wordprocessingShape" mc:Ignorable="w14 w15 w16se wp14">
-  <w15:commentEx w15:paraId="3B5BF245" w15:done="0"/>
-</w15:commentsEx>
 </file>
 
 <file path=word/endnotes.xml><?xml version="1.0" encoding="utf-8"?>
@@ -23382,8 +22755,8 @@
     <w:pPr>
       <w:spacing w:after="0" w:line="240" w:lineRule="auto"/>
     </w:pPr>
-    <w:bookmarkStart w:id="51" w:name="h.4m2hg86m4e8h" w:colFirst="0" w:colLast="0"/>
-    <w:bookmarkEnd w:id="51"/>
+    <w:bookmarkStart w:id="52" w:name="h.4m2hg86m4e8h" w:colFirst="0" w:colLast="0"/>
+    <w:bookmarkEnd w:id="52"/>
   </w:p>
 </w:hdr>
 </file>
@@ -27732,9 +27105,6 @@
 <w15:people xmlns:wpc="http://schemas.microsoft.com/office/word/2010/wordprocessingCanvas" xmlns:cx="http://schemas.microsoft.com/office/drawing/2014/chartex" xmlns:cx1="http://schemas.microsoft.com/office/drawing/2015/9/8/chartex" xmlns:cx2="http://schemas.microsoft.com/office/drawing/2015/10/21/chartex" xmlns:cx3="http://schemas.microsoft.com/office/drawing/2016/5/9/chartex" xmlns:cx4="http://schemas.microsoft.com/office/drawing/2016/5/10/chartex" xmlns:cx5="http://schemas.microsoft.com/office/drawing/2016/5/11/chartex" xmlns:mc="http://schemas.openxmlformats.org/markup-compatibility/2006" xmlns:o="urn:schemas-microsoft-com:office:office" xmlns:r="http://schemas.openxmlformats.org/officeDocument/2006/relationships" xmlns:m="http://schemas.openxmlformats.org/officeDocument/2006/math" xmlns:v="urn:schemas-microsoft-com:vml" xmlns:wp14="http://schemas.microsoft.com/office/word/2010/wordprocessingDrawing" xmlns:wp="http://schemas.openxmlformats.org/drawingml/2006/wordprocessingDrawing" xmlns:w10="urn:schemas-microsoft-com:office:word" xmlns:w="http://schemas.openxmlformats.org/wordprocessingml/2006/main" xmlns:w14="http://schemas.microsoft.com/office/word/2010/wordml" xmlns:w15="http://schemas.microsoft.com/office/word/2012/wordml" xmlns:w16se="http://schemas.microsoft.com/office/word/2015/wordml/symex" xmlns:wpg="http://schemas.microsoft.com/office/word/2010/wordprocessingGroup" xmlns:wpi="http://schemas.microsoft.com/office/word/2010/wordprocessingInk" xmlns:wne="http://schemas.microsoft.com/office/word/2006/wordml" xmlns:wps="http://schemas.microsoft.com/office/word/2010/wordprocessingShape" mc:Ignorable="w14 w15 w16se wp14">
   <w15:person w15:author="Johannes Ulander">
     <w15:presenceInfo w15:providerId="AD" w15:userId="S-1-5-21-679126820-4213220271-1114351479-3348"/>
-  </w15:person>
-  <w15:person w15:author="Williams Tim">
-    <w15:presenceInfo w15:providerId="AD" w15:userId="S-1-5-21-2027240512-352727985-924725345-103019"/>
   </w15:person>
 </w15:people>
 </file>
@@ -29224,7 +28594,7 @@
 </file>
 
 <file path=customXml/itemProps1.xml><?xml version="1.0" encoding="utf-8"?>
-<ds:datastoreItem xmlns:ds="http://schemas.openxmlformats.org/officeDocument/2006/customXml" ds:itemID="{201FDC21-C512-4907-AAC7-6B86E62AA157}">
+<ds:datastoreItem xmlns:ds="http://schemas.openxmlformats.org/officeDocument/2006/customXml" ds:itemID="{3908D506-0A29-4141-A9E8-CFFA71D8CA26}">
   <ds:schemaRefs>
     <ds:schemaRef ds:uri="http://schemas.openxmlformats.org/officeDocument/2006/bibliography"/>
   </ds:schemaRefs>

</xml_diff>

<commit_message>
1.7 Validate Data added to exercises.
</commit_message>
<xml_diff>
--- a/CSS2018/doc/LDWorkshopExercises.docx
+++ b/CSS2018/doc/LDWorkshopExercises.docx
@@ -3302,7 +3302,7 @@
                 <v:shape id="_x0000_i1025" type="#_x0000_t75" style="width:37.5pt;height:26.25pt" o:ole="">
                   <v:imagedata r:id="rId9" o:title=""/>
                 </v:shape>
-                <o:OLEObject Type="Embed" ProgID="PBrush" ShapeID="_x0000_i1025" DrawAspect="Content" ObjectID="_1580290117" r:id="rId10"/>
+                <o:OLEObject Type="Embed" ProgID="PBrush" ShapeID="_x0000_i1025" DrawAspect="Content" ObjectID="_1580290939" r:id="rId10"/>
               </w:object>
             </w:r>
           </w:p>
@@ -4209,7 +4209,7 @@
                 <v:shape id="_x0000_i1026" type="#_x0000_t75" style="width:42pt;height:30pt" o:ole="">
                   <v:imagedata r:id="rId9" o:title=""/>
                 </v:shape>
-                <o:OLEObject Type="Embed" ProgID="PBrush" ShapeID="_x0000_i1026" DrawAspect="Content" ObjectID="_1580290118" r:id="rId15"/>
+                <o:OLEObject Type="Embed" ProgID="PBrush" ShapeID="_x0000_i1026" DrawAspect="Content" ObjectID="_1580290940" r:id="rId15"/>
               </w:object>
             </w:r>
             <w:r>
@@ -8426,7 +8426,7 @@
                 <v:shape id="_x0000_i1027" type="#_x0000_t75" style="width:48pt;height:12.75pt" o:ole="">
                   <v:imagedata r:id="rId23" o:title=""/>
                 </v:shape>
-                <o:OLEObject Type="Embed" ProgID="PBrush" ShapeID="_x0000_i1027" DrawAspect="Content" ObjectID="_1580290119" r:id="rId24"/>
+                <o:OLEObject Type="Embed" ProgID="PBrush" ShapeID="_x0000_i1027" DrawAspect="Content" ObjectID="_1580290941" r:id="rId24"/>
               </w:object>
             </w:r>
             <w:r>
@@ -13795,7 +13795,7 @@
                 <v:shape id="_x0000_i1028" type="#_x0000_t75" style="width:48pt;height:12.75pt" o:ole="">
                   <v:imagedata r:id="rId23" o:title=""/>
                 </v:shape>
-                <o:OLEObject Type="Embed" ProgID="PBrush" ShapeID="_x0000_i1028" DrawAspect="Content" ObjectID="_1580290120" r:id="rId25"/>
+                <o:OLEObject Type="Embed" ProgID="PBrush" ShapeID="_x0000_i1028" DrawAspect="Content" ObjectID="_1580290942" r:id="rId25"/>
               </w:object>
             </w:r>
             <w:r>
@@ -15092,20 +15092,6 @@
       </w:tr>
     </w:tbl>
     <w:p>
-      <w:r>
-        <w:rPr>
-          <w:highlight w:val="yellow"/>
-        </w:rPr>
-        <w:t>&lt;HERE&gt;</w:t>
-      </w:r>
-    </w:p>
-    <w:p>
-      <w:pPr>
-        <w:pStyle w:val="ListParagraph"/>
-        <w:ind w:left="1080"/>
-      </w:pPr>
-    </w:p>
-    <w:p>
       <w:pPr>
         <w:pStyle w:val="ListParagraph"/>
         <w:numPr>
@@ -15115,30 +15101,20 @@
         <w:ind w:left="720"/>
       </w:pPr>
       <w:r>
+        <w:t xml:space="preserve">Click on the </w:t>
+      </w:r>
+      <w:r>
+        <w:t xml:space="preserve"> </w:t>
+      </w:r>
+      <w:r>
         <w:rPr>
           <w:noProof/>
         </w:rPr>
         <w:drawing>
-          <wp:anchor distT="0" distB="0" distL="114300" distR="114300" simplePos="0" relativeHeight="251711488" behindDoc="1" locked="0" layoutInCell="1" allowOverlap="1" wp14:anchorId="6165E6AA" wp14:editId="1D4EF8FA">
-            <wp:simplePos x="0" y="0"/>
-            <wp:positionH relativeFrom="column">
-              <wp:posOffset>4235450</wp:posOffset>
-            </wp:positionH>
-            <wp:positionV relativeFrom="paragraph">
-              <wp:posOffset>-64770</wp:posOffset>
-            </wp:positionV>
-            <wp:extent cx="2468880" cy="1168400"/>
-            <wp:effectExtent l="0" t="0" r="7620" b="0"/>
-            <wp:wrapTight wrapText="bothSides">
-              <wp:wrapPolygon edited="0">
-                <wp:start x="0" y="0"/>
-                <wp:lineTo x="0" y="21130"/>
-                <wp:lineTo x="21500" y="21130"/>
-                <wp:lineTo x="21500" y="0"/>
-                <wp:lineTo x="0" y="0"/>
-              </wp:wrapPolygon>
-            </wp:wrapTight>
-            <wp:docPr id="70" name="Picture 70"/>
+          <wp:inline distT="0" distB="0" distL="0" distR="0" wp14:anchorId="145A5393" wp14:editId="29680DB2">
+            <wp:extent cx="628650" cy="231608"/>
+            <wp:effectExtent l="0" t="0" r="0" b="0"/>
+            <wp:docPr id="72" name="Picture 72"/>
             <wp:cNvGraphicFramePr>
               <a:graphicFrameLocks xmlns:a="http://schemas.openxmlformats.org/drawingml/2006/main" noChangeAspect="1"/>
             </wp:cNvGraphicFramePr>
@@ -15146,13 +15122,13 @@
               <a:graphicData uri="http://schemas.openxmlformats.org/drawingml/2006/picture">
                 <pic:pic xmlns:pic="http://schemas.openxmlformats.org/drawingml/2006/picture">
                   <pic:nvPicPr>
-                    <pic:cNvPr id="0" name="Picture 11"/>
+                    <pic:cNvPr id="0" name="Picture 10"/>
                     <pic:cNvPicPr>
                       <a:picLocks noChangeAspect="1" noChangeArrowheads="1"/>
                     </pic:cNvPicPr>
                   </pic:nvPicPr>
                   <pic:blipFill>
-                    <a:blip r:embed="rId30" cstate="print">
+                    <a:blip r:embed="rId30">
                       <a:extLst>
                         <a:ext uri="{28A0092B-C50C-407E-A947-70E740481C1C}">
                           <a14:useLocalDpi xmlns:a14="http://schemas.microsoft.com/office/drawing/2010/main" val="0"/>
@@ -15167,7 +15143,7 @@
                   <pic:spPr bwMode="auto">
                     <a:xfrm>
                       <a:off x="0" y="0"/>
-                      <a:ext cx="2468880" cy="1168400"/>
+                      <a:ext cx="636676" cy="234565"/>
                     </a:xfrm>
                     <a:prstGeom prst="rect">
                       <a:avLst/>
@@ -15180,31 +15156,14 @@
                 </pic:pic>
               </a:graphicData>
             </a:graphic>
-            <wp14:sizeRelH relativeFrom="page">
-              <wp14:pctWidth>0</wp14:pctWidth>
-            </wp14:sizeRelH>
-            <wp14:sizeRelV relativeFrom="page">
-              <wp14:pctHeight>0</wp14:pctHeight>
-            </wp14:sizeRelV>
-          </wp:anchor>
+          </wp:inline>
         </w:drawing>
       </w:r>
       <w:r>
-        <w:t xml:space="preserve">Click on the </w:t>
-      </w:r>
-      <w:r>
-        <w:rPr>
-          <w:b/>
-        </w:rPr>
-        <w:t>Visualize</w:t>
-      </w:r>
-      <w:r>
-        <w:t xml:space="preserve"> tab at the top of the app to view a networ</w:t>
-      </w:r>
-      <w:bookmarkStart w:id="26" w:name="_GoBack"/>
-      <w:bookmarkEnd w:id="26"/>
-      <w:r>
-        <w:t xml:space="preserve">k graph of the query result. </w:t>
+        <w:t xml:space="preserve">  </w:t>
+      </w:r>
+      <w:r>
+        <w:t xml:space="preserve">tab at the top of the app to view a network graph of the query result. </w:t>
       </w:r>
     </w:p>
     <w:p>
@@ -15232,101 +15191,6 @@
       <w:r>
         <w:t xml:space="preserve">Explore your graph by clicking on nodes. Mouse-over the links to show the relationship labels. You may also use the drop-down selections for highlighting node categories and groups. </w:t>
       </w:r>
-    </w:p>
-    <w:p>
-      <w:pPr>
-        <w:pStyle w:val="ListParagraph"/>
-      </w:pPr>
-    </w:p>
-    <w:p>
-      <w:pPr>
-        <w:tabs>
-          <w:tab w:val="left" w:pos="990"/>
-        </w:tabs>
-        <w:spacing w:after="0" w:line="240" w:lineRule="auto"/>
-      </w:pPr>
-    </w:p>
-    <w:p>
-      <w:pPr>
-        <w:tabs>
-          <w:tab w:val="left" w:pos="990"/>
-        </w:tabs>
-        <w:spacing w:after="0" w:line="240" w:lineRule="auto"/>
-      </w:pPr>
-    </w:p>
-    <w:p>
-      <w:pPr>
-        <w:tabs>
-          <w:tab w:val="left" w:pos="990"/>
-        </w:tabs>
-        <w:spacing w:after="0" w:line="240" w:lineRule="auto"/>
-      </w:pPr>
-    </w:p>
-    <w:p>
-      <w:pPr>
-        <w:tabs>
-          <w:tab w:val="left" w:pos="990"/>
-        </w:tabs>
-        <w:spacing w:after="0" w:line="240" w:lineRule="auto"/>
-      </w:pPr>
-    </w:p>
-    <w:p>
-      <w:pPr>
-        <w:tabs>
-          <w:tab w:val="left" w:pos="990"/>
-        </w:tabs>
-        <w:spacing w:after="0" w:line="240" w:lineRule="auto"/>
-      </w:pPr>
-    </w:p>
-    <w:p>
-      <w:pPr>
-        <w:tabs>
-          <w:tab w:val="left" w:pos="990"/>
-        </w:tabs>
-        <w:spacing w:after="0" w:line="240" w:lineRule="auto"/>
-      </w:pPr>
-    </w:p>
-    <w:p>
-      <w:pPr>
-        <w:tabs>
-          <w:tab w:val="left" w:pos="990"/>
-        </w:tabs>
-        <w:spacing w:after="0" w:line="240" w:lineRule="auto"/>
-      </w:pPr>
-    </w:p>
-    <w:p>
-      <w:pPr>
-        <w:tabs>
-          <w:tab w:val="left" w:pos="990"/>
-        </w:tabs>
-        <w:spacing w:after="0" w:line="240" w:lineRule="auto"/>
-      </w:pPr>
-    </w:p>
-    <w:p>
-      <w:pPr>
-        <w:tabs>
-          <w:tab w:val="left" w:pos="990"/>
-        </w:tabs>
-        <w:spacing w:after="0" w:line="240" w:lineRule="auto"/>
-      </w:pPr>
-    </w:p>
-    <w:p>
-      <w:pPr>
-        <w:tabs>
-          <w:tab w:val="left" w:pos="990"/>
-        </w:tabs>
-        <w:spacing w:after="0" w:line="240" w:lineRule="auto"/>
-      </w:pPr>
-    </w:p>
-    <w:p>
-      <w:pPr>
-        <w:spacing w:after="0" w:line="240" w:lineRule="auto"/>
-      </w:pPr>
-    </w:p>
-    <w:p>
-      <w:pPr>
-        <w:spacing w:after="0" w:line="240" w:lineRule="auto"/>
-      </w:pPr>
     </w:p>
     <w:tbl>
       <w:tblPr>
@@ -15441,7 +15305,7 @@
                 <v:shape id="_x0000_i1029" type="#_x0000_t75" style="width:42pt;height:30pt" o:ole="">
                   <v:imagedata r:id="rId9" o:title=""/>
                 </v:shape>
-                <o:OLEObject Type="Embed" ProgID="PBrush" ShapeID="_x0000_i1029" DrawAspect="Content" ObjectID="_1580290121" r:id="rId31"/>
+                <o:OLEObject Type="Embed" ProgID="PBrush" ShapeID="_x0000_i1029" DrawAspect="Content" ObjectID="_1580290943" r:id="rId31"/>
               </w:object>
             </w:r>
             <w:r>
@@ -15531,14 +15395,14 @@
         <w:spacing w:before="240"/>
         <w:ind w:left="0" w:firstLine="0"/>
       </w:pPr>
-      <w:bookmarkStart w:id="27" w:name="_Toc506388737"/>
+      <w:bookmarkStart w:id="26" w:name="_Toc506388737"/>
       <w:r>
         <w:t xml:space="preserve">Upload to </w:t>
       </w:r>
       <w:r>
         <w:t>Database</w:t>
       </w:r>
-      <w:bookmarkEnd w:id="27"/>
+      <w:bookmarkEnd w:id="26"/>
       <w:r>
         <w:t xml:space="preserve">  </w:t>
       </w:r>
@@ -15715,7 +15579,6 @@
         <w:rPr>
           <w:noProof/>
         </w:rPr>
-        <w:lastRenderedPageBreak/>
         <w:drawing>
           <wp:anchor distT="0" distB="0" distL="114300" distR="114300" simplePos="0" relativeHeight="251706368" behindDoc="1" locked="0" layoutInCell="1" allowOverlap="1" wp14:anchorId="66F12DAD" wp14:editId="6113E748">
             <wp:simplePos x="0" y="0"/>
@@ -15816,7 +15679,6 @@
     <w:p/>
     <w:p/>
     <w:p/>
-    <w:p/>
     <w:p>
       <w:pPr>
         <w:pStyle w:val="ListParagraph"/>
@@ -16028,6 +15890,7 @@
         <w:ind w:left="720" w:firstLine="720"/>
       </w:pPr>
       <w:r>
+        <w:lastRenderedPageBreak/>
         <w:t>C:\Users\</w:t>
       </w:r>
       <w:r>
@@ -16115,7 +15978,7 @@
         <w:spacing w:before="120"/>
         <w:ind w:left="360" w:hanging="360"/>
       </w:pPr>
-      <w:bookmarkStart w:id="28" w:name="_Toc506388738"/>
+      <w:bookmarkStart w:id="27" w:name="_Toc506388738"/>
       <w:r>
         <w:t>Query</w:t>
       </w:r>
@@ -16125,7 +15988,7 @@
       <w:r>
         <w:t>Graph Data</w:t>
       </w:r>
-      <w:bookmarkEnd w:id="28"/>
+      <w:bookmarkEnd w:id="27"/>
       <w:r>
         <w:t xml:space="preserve"> </w:t>
       </w:r>
@@ -16415,13 +16278,12 @@
         <w:spacing w:before="120"/>
         <w:ind w:left="0" w:firstLine="0"/>
       </w:pPr>
-      <w:bookmarkStart w:id="29" w:name="_Toc493085086"/>
-      <w:bookmarkStart w:id="30" w:name="_Toc506388739"/>
+      <w:bookmarkStart w:id="28" w:name="_Toc493085086"/>
+      <w:bookmarkStart w:id="29" w:name="_Toc506388739"/>
       <w:r>
         <w:rPr>
           <w:noProof/>
         </w:rPr>
-        <w:lastRenderedPageBreak/>
         <w:drawing>
           <wp:anchor distT="0" distB="0" distL="114300" distR="114300" simplePos="0" relativeHeight="251688960" behindDoc="1" locked="0" layoutInCell="1" allowOverlap="1" wp14:anchorId="600F377C" wp14:editId="5DF44C35">
             <wp:simplePos x="0" y="0"/>
@@ -16496,8 +16358,8 @@
       <w:r>
         <w:t>Show all triples</w:t>
       </w:r>
+      <w:bookmarkEnd w:id="28"/>
       <w:bookmarkEnd w:id="29"/>
-      <w:bookmarkEnd w:id="30"/>
     </w:p>
     <w:p>
       <w:r>
@@ -16524,11 +16386,6 @@
       <w:r>
         <w:t>If the "Query Panel" is not displayed, click on the &gt;_Query menu item at the top of the Stardog display.</w:t>
       </w:r>
-    </w:p>
-    <w:p>
-      <w:pPr>
-        <w:pStyle w:val="ListParagraph"/>
-      </w:pPr>
     </w:p>
     <w:p>
       <w:pPr>
@@ -16761,8 +16618,8 @@
         <w:spacing w:before="120"/>
         <w:ind w:left="0" w:firstLine="0"/>
       </w:pPr>
-      <w:bookmarkStart w:id="31" w:name="_Ref505928637"/>
-      <w:bookmarkStart w:id="32" w:name="_Toc506388740"/>
+      <w:bookmarkStart w:id="30" w:name="_Ref505928637"/>
+      <w:bookmarkStart w:id="31" w:name="_Toc506388740"/>
       <w:r>
         <w:t>How many people</w:t>
       </w:r>
@@ -16793,8 +16650,8 @@
       <w:r>
         <w:t>?</w:t>
       </w:r>
+      <w:bookmarkEnd w:id="30"/>
       <w:bookmarkEnd w:id="31"/>
-      <w:bookmarkEnd w:id="32"/>
       <w:r>
         <w:t xml:space="preserve"> </w:t>
       </w:r>
@@ -16890,7 +16747,12 @@
         <w:ind w:left="720"/>
       </w:pPr>
       <w:r>
-        <w:t xml:space="preserve">Examine the query while the instructor explains how it relates to your graph. </w:t>
+        <w:t>Exami</w:t>
+      </w:r>
+      <w:bookmarkStart w:id="32" w:name="_GoBack"/>
+      <w:bookmarkEnd w:id="32"/>
+      <w:r>
+        <w:t xml:space="preserve">ne the query while the instructor explains how it relates to your graph. </w:t>
       </w:r>
     </w:p>
     <w:p>
@@ -16916,6 +16778,7 @@
         <w:ind w:left="720"/>
       </w:pPr>
       <w:r>
+        <w:lastRenderedPageBreak/>
         <w:t xml:space="preserve">Is this this result you expected?  </w:t>
       </w:r>
     </w:p>
@@ -17508,7 +17371,6 @@
         <w:ind w:left="720"/>
       </w:pPr>
       <w:r>
-        <w:lastRenderedPageBreak/>
         <w:t xml:space="preserve">Execute your query and view the results. If you have trouble </w:t>
       </w:r>
       <w:r>
@@ -18263,6 +18125,7 @@
           <w:sz w:val="24"/>
           <w:szCs w:val="24"/>
         </w:rPr>
+        <w:lastRenderedPageBreak/>
         <w:t xml:space="preserve">     </w:t>
       </w:r>
       <w:r>
@@ -18692,7 +18555,7 @@
                 <v:shape id="_x0000_i1030" type="#_x0000_t75" style="width:42pt;height:30pt" o:ole="">
                   <v:imagedata r:id="rId9" o:title=""/>
                 </v:shape>
-                <o:OLEObject Type="Embed" ProgID="PBrush" ShapeID="_x0000_i1030" DrawAspect="Content" ObjectID="_1580290122" r:id="rId40"/>
+                <o:OLEObject Type="Embed" ProgID="PBrush" ShapeID="_x0000_i1030" DrawAspect="Content" ObjectID="_1580290944" r:id="rId40"/>
               </w:object>
             </w:r>
             <w:r>
@@ -18916,7 +18779,6 @@
       </w:pPr>
       <w:bookmarkStart w:id="39" w:name="_Toc506388745"/>
       <w:r>
-        <w:lastRenderedPageBreak/>
         <w:t>Add the Ontology</w:t>
       </w:r>
       <w:r>
@@ -19390,6 +19252,7 @@
         <w:rPr>
           <w:b/>
         </w:rPr>
+        <w:lastRenderedPageBreak/>
         <w:t>Execute</w:t>
       </w:r>
       <w:r>
@@ -20008,7 +19871,6 @@
         <w:ind w:left="360"/>
       </w:pPr>
       <w:r>
-        <w:lastRenderedPageBreak/>
         <w:t xml:space="preserve">You can </w:t>
       </w:r>
       <w:r>
@@ -20466,6 +20328,7 @@
         <w:ind w:left="720" w:hanging="360"/>
       </w:pPr>
       <w:r>
+        <w:lastRenderedPageBreak/>
         <w:t xml:space="preserve">Return the following results:  Person IRI,  Given Name of the Person, and the Person Type  </w:t>
       </w:r>
     </w:p>
@@ -20688,7 +20551,7 @@
                 <v:shape id="_x0000_i1031" type="#_x0000_t75" style="width:42pt;height:30pt" o:ole="">
                   <v:imagedata r:id="rId9" o:title=""/>
                 </v:shape>
-                <o:OLEObject Type="Embed" ProgID="PBrush" ShapeID="_x0000_i1031" DrawAspect="Content" ObjectID="_1580290123" r:id="rId45"/>
+                <o:OLEObject Type="Embed" ProgID="PBrush" ShapeID="_x0000_i1031" DrawAspect="Content" ObjectID="_1580290945" r:id="rId45"/>
               </w:object>
             </w:r>
             <w:r>
@@ -20897,7 +20760,6 @@
         <w:rPr>
           <w:noProof/>
         </w:rPr>
-        <w:lastRenderedPageBreak/>
         <w:drawing>
           <wp:anchor distT="0" distB="0" distL="114300" distR="114300" simplePos="0" relativeHeight="251700224" behindDoc="1" locked="0" layoutInCell="1" allowOverlap="1" wp14:anchorId="3D530C55" wp14:editId="3F9A2F13">
             <wp:simplePos x="0" y="0"/>
@@ -21476,6 +21338,7 @@
         <w:rPr>
           <w:highlight w:val="green"/>
         </w:rPr>
+        <w:lastRenderedPageBreak/>
         <w:t>SOLUTION:</w:t>
       </w:r>
       <w:r>
@@ -21795,7 +21658,6 @@
       </w:pPr>
       <w:bookmarkStart w:id="47" w:name="_Toc506388753"/>
       <w:r>
-        <w:lastRenderedPageBreak/>
         <w:t>How many women received active treatment (non placebo) across all Drug1 studies combined?</w:t>
       </w:r>
       <w:bookmarkEnd w:id="47"/>
@@ -22059,6 +21921,7 @@
         <w:rPr>
           <w:noProof/>
         </w:rPr>
+        <w:lastRenderedPageBreak/>
         <w:drawing>
           <wp:inline distT="0" distB="0" distL="0" distR="0" wp14:anchorId="4DA28EE7" wp14:editId="404E906D">
             <wp:extent cx="1814830" cy="2940050"/>
@@ -22229,7 +22092,7 @@
                 <v:shape id="_x0000_i1032" type="#_x0000_t75" style="width:42pt;height:30pt" o:ole="">
                   <v:imagedata r:id="rId9" o:title=""/>
                 </v:shape>
-                <o:OLEObject Type="Embed" ProgID="PBrush" ShapeID="_x0000_i1032" DrawAspect="Content" ObjectID="_1580290124" r:id="rId49"/>
+                <o:OLEObject Type="Embed" ProgID="PBrush" ShapeID="_x0000_i1032" DrawAspect="Content" ObjectID="_1580290946" r:id="rId49"/>
               </w:object>
             </w:r>
             <w:r>
@@ -22715,7 +22578,7 @@
       <w:rPr>
         <w:noProof/>
       </w:rPr>
-      <w:t>19</w:t>
+      <w:t>12</w:t>
     </w:r>
     <w:r>
       <w:fldChar w:fldCharType="end"/>
@@ -28594,7 +28457,7 @@
 </file>
 
 <file path=customXml/itemProps1.xml><?xml version="1.0" encoding="utf-8"?>
-<ds:datastoreItem xmlns:ds="http://schemas.openxmlformats.org/officeDocument/2006/customXml" ds:itemID="{3908D506-0A29-4141-A9E8-CFFA71D8CA26}">
+<ds:datastoreItem xmlns:ds="http://schemas.openxmlformats.org/officeDocument/2006/customXml" ds:itemID="{DEC92963-13B0-4920-BB69-0CAC910E6690}">
   <ds:schemaRefs>
     <ds:schemaRef ds:uri="http://schemas.openxmlformats.org/officeDocument/2006/bibliography"/>
   </ds:schemaRefs>

</xml_diff>

<commit_message>
Updates to ontology and queries
</commit_message>
<xml_diff>
--- a/CSS2018/doc/LDWorkshopExercises.docx
+++ b/CSS2018/doc/LDWorkshopExercises.docx
@@ -3265,10 +3265,10 @@
                   <v:path o:extrusionok="f" gradientshapeok="t" o:connecttype="rect"/>
                   <o:lock v:ext="edit" aspectratio="t"/>
                 </v:shapetype>
-                <v:shape id="_x0000_i1025" type="#_x0000_t75" style="width:37.5pt;height:26pt" o:ole="">
+                <v:shape id="_x0000_i1025" type="#_x0000_t75" style="width:37.5pt;height:26.25pt" o:ole="">
                   <v:imagedata r:id="rId9" o:title=""/>
                 </v:shape>
-                <o:OLEObject Type="Embed" ProgID="PBrush" ShapeID="_x0000_i1025" DrawAspect="Content" ObjectID="_1580535799" r:id="rId10"/>
+                <o:OLEObject Type="Embed" ProgID="PBrush" ShapeID="_x0000_i1025" DrawAspect="Content" ObjectID="_1580621182" r:id="rId10"/>
               </w:object>
             </w:r>
           </w:p>
@@ -4114,10 +4114,7 @@
         <w:spacing w:after="0"/>
       </w:pPr>
       <w:r>
-        <w:t xml:space="preserve">Before you start to query your graph you must first update the latest </w:t>
-      </w:r>
-      <w:r>
-        <w:t xml:space="preserve">files used in the exercises. </w:t>
+        <w:t xml:space="preserve">Before you start to query your graph you must first update the latest files used in the exercises. </w:t>
       </w:r>
     </w:p>
     <w:p>
@@ -4222,19 +4219,11 @@
       <w:r>
         <w:t xml:space="preserve">Select </w:t>
       </w:r>
-      <w:proofErr w:type="spellStart"/>
-      <w:r>
-        <w:rPr>
-          <w:b/>
-        </w:rPr>
-        <w:t>Git</w:t>
-      </w:r>
-      <w:proofErr w:type="spellEnd"/>
-      <w:r>
-        <w:rPr>
-          <w:b/>
-        </w:rPr>
-        <w:t xml:space="preserve"> Sync</w:t>
+      <w:r>
+        <w:rPr>
+          <w:b/>
+        </w:rPr>
+        <w:t>Git Sync</w:t>
       </w:r>
       <w:r>
         <w:t xml:space="preserve"> from the menu.   </w:t>
@@ -4503,10 +4492,10 @@
             </w:pPr>
             <w:r>
               <w:object w:dxaOrig="4536" w:dyaOrig="3300" w14:anchorId="62267F19">
-                <v:shape id="_x0000_i1034" type="#_x0000_t75" style="width:42pt;height:30pt" o:ole="">
+                <v:shape id="_x0000_i1026" type="#_x0000_t75" style="width:42pt;height:30pt" o:ole="">
                   <v:imagedata r:id="rId9" o:title=""/>
                 </v:shape>
-                <o:OLEObject Type="Embed" ProgID="PBrush" ShapeID="_x0000_i1034" DrawAspect="Content" ObjectID="_1580535800" r:id="rId18"/>
+                <o:OLEObject Type="Embed" ProgID="PBrush" ShapeID="_x0000_i1026" DrawAspect="Content" ObjectID="_1580621183" r:id="rId18"/>
               </w:object>
             </w:r>
             <w:r>
@@ -5239,7 +5228,6 @@
       <w:r>
         <w:t xml:space="preserve">Create a </w:t>
       </w:r>
-      <w:proofErr w:type="spellStart"/>
       <w:r>
         <w:rPr>
           <w:rFonts w:ascii="Courier New" w:hAnsi="Courier New" w:cs="Courier New"/>
@@ -5258,7 +5246,6 @@
         </w:rPr>
         <w:t>n</w:t>
       </w:r>
-      <w:proofErr w:type="spellEnd"/>
       <w:r>
         <w:rPr>
           <w:b/>
@@ -5336,11 +5323,9 @@
             </w:tcBorders>
           </w:tcPr>
           <w:p>
-            <w:proofErr w:type="spellStart"/>
             <w:r>
               <w:t>eg</w:t>
             </w:r>
-            <w:proofErr w:type="spellEnd"/>
           </w:p>
         </w:tc>
         <w:tc>
@@ -5710,7 +5695,6 @@
       <w:r>
         <w:t xml:space="preserve"> the </w:t>
       </w:r>
-      <w:proofErr w:type="spellStart"/>
       <w:r>
         <w:rPr>
           <w:rFonts w:ascii="Courier New" w:hAnsi="Courier New" w:cs="Courier New"/>
@@ -5729,7 +5713,6 @@
         </w:rPr>
         <w:t>n</w:t>
       </w:r>
-      <w:proofErr w:type="spellEnd"/>
       <w:r>
         <w:rPr>
           <w:b/>
@@ -5799,11 +5782,9 @@
             <w:pPr>
               <w:ind w:right="-642"/>
             </w:pPr>
-            <w:proofErr w:type="spellStart"/>
             <w:r>
               <w:t>ncit</w:t>
             </w:r>
-            <w:proofErr w:type="spellEnd"/>
           </w:p>
         </w:tc>
         <w:tc>
@@ -5967,7 +5948,6 @@
       <w:r>
         <w:t xml:space="preserve"> </w:t>
       </w:r>
-      <w:proofErr w:type="spellStart"/>
       <w:r>
         <w:rPr>
           <w:rFonts w:ascii="Courier New" w:hAnsi="Courier New" w:cs="Courier New"/>
@@ -5985,7 +5965,6 @@
         </w:rPr>
         <w:t>n</w:t>
       </w:r>
-      <w:proofErr w:type="spellEnd"/>
       <w:r>
         <w:t xml:space="preserve"> node. You may choose any of these phases: </w:t>
       </w:r>
@@ -6058,11 +6037,9 @@
             </w:tcBorders>
           </w:tcPr>
           <w:p>
-            <w:proofErr w:type="spellStart"/>
             <w:r>
               <w:t>ncit</w:t>
             </w:r>
-            <w:proofErr w:type="spellEnd"/>
           </w:p>
         </w:tc>
         <w:tc>
@@ -6340,7 +6317,6 @@
         </w:rPr>
         <w:t xml:space="preserve"> </w:t>
       </w:r>
-      <w:proofErr w:type="spellStart"/>
       <w:r>
         <w:rPr>
           <w:rFonts w:ascii="Courier New" w:hAnsi="Courier New" w:cs="Courier New"/>
@@ -6359,7 +6335,6 @@
         </w:rPr>
         <w:t>n</w:t>
       </w:r>
-      <w:proofErr w:type="spellEnd"/>
       <w:r>
         <w:t xml:space="preserve"> </w:t>
       </w:r>
@@ -6383,7 +6358,6 @@
       <w:r>
         <w:t xml:space="preserve"> </w:t>
       </w:r>
-      <w:proofErr w:type="spellStart"/>
       <w:r>
         <w:rPr>
           <w:rFonts w:ascii="Courier New" w:hAnsi="Courier New" w:cs="Courier New"/>
@@ -6402,7 +6376,6 @@
         </w:rPr>
         <w:t>n</w:t>
       </w:r>
-      <w:proofErr w:type="spellEnd"/>
       <w:r>
         <w:t xml:space="preserve">. </w:t>
       </w:r>
@@ -6544,11 +6517,9 @@
             <w:pPr>
               <w:ind w:right="-642"/>
             </w:pPr>
-            <w:proofErr w:type="spellStart"/>
             <w:r>
               <w:t>ncit</w:t>
             </w:r>
-            <w:proofErr w:type="spellEnd"/>
           </w:p>
         </w:tc>
         <w:tc>
@@ -6742,7 +6713,6 @@
       <w:r>
         <w:t xml:space="preserve">nodes for the </w:t>
       </w:r>
-      <w:proofErr w:type="spellStart"/>
       <w:r>
         <w:rPr>
           <w:rFonts w:ascii="Courier New" w:hAnsi="Courier New" w:cs="Courier New"/>
@@ -6778,7 +6748,6 @@
         </w:rPr>
         <w:t>n</w:t>
       </w:r>
-      <w:proofErr w:type="spellEnd"/>
       <w:r>
         <w:t xml:space="preserve"> using values from your </w:t>
       </w:r>
@@ -6855,11 +6824,9 @@
             </w:tcBorders>
           </w:tcPr>
           <w:p>
-            <w:proofErr w:type="spellStart"/>
             <w:r>
               <w:t>eg</w:t>
             </w:r>
-            <w:proofErr w:type="spellEnd"/>
           </w:p>
         </w:tc>
         <w:tc>
@@ -7187,11 +7154,9 @@
             </w:tcBorders>
           </w:tcPr>
           <w:p>
-            <w:proofErr w:type="spellStart"/>
             <w:r>
               <w:t>eg</w:t>
             </w:r>
-            <w:proofErr w:type="spellEnd"/>
           </w:p>
         </w:tc>
         <w:tc>
@@ -7488,7 +7453,6 @@
       <w:r>
         <w:t xml:space="preserve"> (</w:t>
       </w:r>
-      <w:proofErr w:type="spellStart"/>
       <w:r>
         <w:rPr>
           <w:rFonts w:ascii="Courier New" w:hAnsi="Courier New" w:cs="Courier New"/>
@@ -7535,16 +7499,7 @@
           <w:i/>
           <w:highlight w:val="yellow"/>
         </w:rPr>
-        <w:t>n</w:t>
-      </w:r>
-      <w:proofErr w:type="spellEnd"/>
-      <w:r>
-        <w:rPr>
-          <w:rFonts w:ascii="Courier New" w:hAnsi="Courier New" w:cs="Courier New"/>
-          <w:i/>
-          <w:highlight w:val="yellow"/>
-        </w:rPr>
-        <w:t>-n</w:t>
+        <w:t>n-n</w:t>
       </w:r>
       <w:r>
         <w:t>)</w:t>
@@ -7582,7 +7537,6 @@
       <w:r>
         <w:t xml:space="preserve"> the </w:t>
       </w:r>
-      <w:proofErr w:type="spellStart"/>
       <w:r>
         <w:rPr>
           <w:rFonts w:ascii="Courier New" w:hAnsi="Courier New" w:cs="Courier New"/>
@@ -7601,7 +7555,6 @@
         </w:rPr>
         <w:t>n</w:t>
       </w:r>
-      <w:proofErr w:type="spellEnd"/>
       <w:r>
         <w:t xml:space="preserve"> </w:t>
       </w:r>
@@ -7800,11 +7753,9 @@
             <w:pPr>
               <w:ind w:left="71" w:right="-642"/>
             </w:pPr>
-            <w:proofErr w:type="spellStart"/>
             <w:r>
               <w:t>eg</w:t>
             </w:r>
-            <w:proofErr w:type="spellEnd"/>
           </w:p>
         </w:tc>
         <w:tc>
@@ -7864,11 +7815,9 @@
             <w:pPr>
               <w:ind w:left="71"/>
             </w:pPr>
-            <w:proofErr w:type="spellStart"/>
             <w:r>
               <w:t>trtArm</w:t>
             </w:r>
-            <w:proofErr w:type="spellEnd"/>
           </w:p>
         </w:tc>
         <w:tc>
@@ -7963,7 +7912,6 @@
       <w:r>
         <w:t xml:space="preserve">There should now be one </w:t>
       </w:r>
-      <w:proofErr w:type="spellStart"/>
       <w:r>
         <w:rPr>
           <w:b/>
@@ -7996,7 +7944,6 @@
         </w:rPr>
         <w:t>rm</w:t>
       </w:r>
-      <w:proofErr w:type="spellEnd"/>
       <w:r>
         <w:t xml:space="preserve"> link </w:t>
       </w:r>
@@ -8098,7 +8045,6 @@
       <w:r>
         <w:t xml:space="preserve"> to represent </w:t>
       </w:r>
-      <w:proofErr w:type="spellStart"/>
       <w:r>
         <w:rPr>
           <w:rFonts w:ascii="Courier New" w:hAnsi="Courier New" w:cs="Courier New"/>
@@ -8115,7 +8061,6 @@
         </w:rPr>
         <w:t>Arm</w:t>
       </w:r>
-      <w:proofErr w:type="spellEnd"/>
       <w:r>
         <w:t xml:space="preserve"> and</w:t>
       </w:r>
@@ -8126,7 +8071,6 @@
         </w:rPr>
         <w:t xml:space="preserve"> </w:t>
       </w:r>
-      <w:proofErr w:type="spellStart"/>
       <w:r>
         <w:rPr>
           <w:rFonts w:ascii="Courier New" w:hAnsi="Courier New" w:cs="Courier New"/>
@@ -8143,7 +8087,6 @@
         </w:rPr>
         <w:t>Arm</w:t>
       </w:r>
-      <w:proofErr w:type="spellEnd"/>
       <w:r>
         <w:rPr>
           <w:b/>
@@ -8216,11 +8159,9 @@
             </w:tcBorders>
           </w:tcPr>
           <w:p>
-            <w:proofErr w:type="spellStart"/>
             <w:r>
               <w:t>eg</w:t>
             </w:r>
-            <w:proofErr w:type="spellEnd"/>
           </w:p>
         </w:tc>
         <w:tc>
@@ -8330,11 +8271,9 @@
                 <w:highlight w:val="yellow"/>
               </w:rPr>
             </w:pPr>
-            <w:proofErr w:type="spellStart"/>
             <w:r>
               <w:t>PlaceboArm</w:t>
             </w:r>
-            <w:proofErr w:type="spellEnd"/>
           </w:p>
         </w:tc>
         <w:tc>
@@ -8425,11 +8364,9 @@
             </w:tcBorders>
           </w:tcPr>
           <w:p>
-            <w:proofErr w:type="spellStart"/>
             <w:r>
               <w:t>eg</w:t>
             </w:r>
-            <w:proofErr w:type="spellEnd"/>
           </w:p>
         </w:tc>
         <w:tc>
@@ -8539,11 +8476,9 @@
                 <w:highlight w:val="yellow"/>
               </w:rPr>
             </w:pPr>
-            <w:proofErr w:type="spellStart"/>
             <w:r>
               <w:t>ActiveArm</w:t>
             </w:r>
-            <w:proofErr w:type="spellEnd"/>
           </w:p>
         </w:tc>
         <w:tc>
@@ -8716,7 +8651,6 @@
       <w:r>
         <w:t xml:space="preserve">linked to the </w:t>
       </w:r>
-      <w:proofErr w:type="spellStart"/>
       <w:r>
         <w:rPr>
           <w:b/>
@@ -8724,7 +8658,6 @@
         </w:rPr>
         <w:t>PlaceboArm</w:t>
       </w:r>
-      <w:proofErr w:type="spellEnd"/>
       <w:r>
         <w:t xml:space="preserve"> or</w:t>
       </w:r>
@@ -8734,7 +8667,6 @@
       <w:r>
         <w:t xml:space="preserve"> </w:t>
       </w:r>
-      <w:proofErr w:type="spellStart"/>
       <w:r>
         <w:rPr>
           <w:b/>
@@ -8742,7 +8674,6 @@
         </w:rPr>
         <w:t>ActiveArm</w:t>
       </w:r>
-      <w:proofErr w:type="spellEnd"/>
       <w:r>
         <w:t xml:space="preserve">. </w:t>
       </w:r>
@@ -8814,11 +8745,9 @@
             <w:pPr>
               <w:ind w:left="71" w:right="-642"/>
             </w:pPr>
-            <w:proofErr w:type="spellStart"/>
             <w:r>
               <w:t>eg</w:t>
             </w:r>
-            <w:proofErr w:type="spellEnd"/>
           </w:p>
         </w:tc>
         <w:tc>
@@ -8878,11 +8807,9 @@
             <w:pPr>
               <w:ind w:left="71"/>
             </w:pPr>
-            <w:proofErr w:type="spellStart"/>
             <w:r>
               <w:t>trtArmType</w:t>
             </w:r>
-            <w:proofErr w:type="spellEnd"/>
           </w:p>
         </w:tc>
         <w:tc>
@@ -9192,10 +9119,10 @@
             </w:r>
             <w:r>
               <w:object w:dxaOrig="960" w:dyaOrig="255" w14:anchorId="076B29D9">
-                <v:shape id="_x0000_i1027" type="#_x0000_t75" style="width:48pt;height:13pt" o:ole="">
+                <v:shape id="_x0000_i1027" type="#_x0000_t75" style="width:48pt;height:12.75pt" o:ole="">
                   <v:imagedata r:id="rId26" o:title=""/>
                 </v:shape>
-                <o:OLEObject Type="Embed" ProgID="PBrush" ShapeID="_x0000_i1027" DrawAspect="Content" ObjectID="_1580535801" r:id="rId27"/>
+                <o:OLEObject Type="Embed" ProgID="PBrush" ShapeID="_x0000_i1027" DrawAspect="Content" ObjectID="_1580621184" r:id="rId27"/>
               </w:object>
             </w:r>
             <w:r>
@@ -9305,23 +9232,7 @@
               <w:t>Treatment Arm Types</w:t>
             </w:r>
             <w:r>
-              <w:t xml:space="preserve">: </w:t>
-            </w:r>
-            <w:proofErr w:type="spellStart"/>
-            <w:r>
-              <w:t>PlaceboArm</w:t>
-            </w:r>
-            <w:proofErr w:type="spellEnd"/>
-            <w:r>
-              <w:t xml:space="preserve">, </w:t>
-            </w:r>
-            <w:proofErr w:type="spellStart"/>
-            <w:r>
-              <w:t>ActiveArm</w:t>
-            </w:r>
-            <w:proofErr w:type="spellEnd"/>
-            <w:r>
-              <w:t xml:space="preserve">.  These "type of arm" nodes are identical across </w:t>
+              <w:t xml:space="preserve">: PlaceboArm, ActiveArm.  These "type of arm" nodes are identical across </w:t>
             </w:r>
             <w:r>
               <w:t xml:space="preserve">all Drug1 </w:t>
@@ -9486,11 +9397,9 @@
             </w:tcBorders>
           </w:tcPr>
           <w:p>
-            <w:proofErr w:type="spellStart"/>
             <w:r>
               <w:t>eg</w:t>
             </w:r>
-            <w:proofErr w:type="spellEnd"/>
           </w:p>
         </w:tc>
         <w:tc>
@@ -9806,11 +9715,9 @@
             </w:tcBorders>
           </w:tcPr>
           <w:p>
-            <w:proofErr w:type="spellStart"/>
             <w:r>
               <w:t>eg</w:t>
             </w:r>
-            <w:proofErr w:type="spellEnd"/>
           </w:p>
         </w:tc>
         <w:tc>
@@ -10058,7 +9965,6 @@
       <w:r>
         <w:t xml:space="preserve">Create </w:t>
       </w:r>
-      <w:proofErr w:type="spellStart"/>
       <w:r>
         <w:rPr>
           <w:rFonts w:ascii="Courier New" w:hAnsi="Courier New" w:cs="Courier New"/>
@@ -10067,7 +9973,6 @@
         </w:rPr>
         <w:t>participatesIn</w:t>
       </w:r>
-      <w:proofErr w:type="spellEnd"/>
       <w:r>
         <w:t xml:space="preserve"> relations </w:t>
       </w:r>
@@ -10103,7 +10008,6 @@
       <w:r>
         <w:t xml:space="preserve"> the </w:t>
       </w:r>
-      <w:proofErr w:type="spellStart"/>
       <w:r>
         <w:rPr>
           <w:rFonts w:ascii="Courier New" w:hAnsi="Courier New" w:cs="Courier New"/>
@@ -10122,7 +10026,6 @@
         </w:rPr>
         <w:t>n</w:t>
       </w:r>
-      <w:proofErr w:type="spellEnd"/>
       <w:r>
         <w:t xml:space="preserve"> </w:t>
       </w:r>
@@ -10194,11 +10097,9 @@
             <w:pPr>
               <w:ind w:left="71" w:right="-642"/>
             </w:pPr>
-            <w:proofErr w:type="spellStart"/>
             <w:r>
               <w:t>eg</w:t>
             </w:r>
-            <w:proofErr w:type="spellEnd"/>
           </w:p>
         </w:tc>
         <w:tc>
@@ -10258,11 +10159,9 @@
             <w:pPr>
               <w:ind w:left="71"/>
             </w:pPr>
-            <w:proofErr w:type="spellStart"/>
             <w:r>
               <w:t>participatesIn</w:t>
             </w:r>
-            <w:proofErr w:type="spellEnd"/>
           </w:p>
         </w:tc>
         <w:tc>
@@ -10417,7 +10316,6 @@
       <w:r>
         <w:t>(</w:t>
       </w:r>
-      <w:proofErr w:type="spellStart"/>
       <w:r>
         <w:rPr>
           <w:rFonts w:ascii="Courier New" w:hAnsi="Courier New" w:cs="Courier New"/>
@@ -10434,38 +10332,25 @@
           <w:color w:val="1F497D" w:themeColor="text2"/>
           <w:highlight w:val="yellow"/>
         </w:rPr>
-        <w:t>n</w:t>
-      </w:r>
-      <w:proofErr w:type="spellEnd"/>
+        <w:t>n-n</w:t>
+      </w:r>
+      <w:r>
+        <w:t xml:space="preserve">) </w:t>
+      </w:r>
+      <w:r>
+        <w:t xml:space="preserve">nodes </w:t>
+      </w:r>
+      <w:r>
+        <w:t xml:space="preserve">using the </w:t>
+      </w:r>
       <w:r>
         <w:rPr>
           <w:rFonts w:ascii="Courier New" w:hAnsi="Courier New" w:cs="Courier New"/>
           <w:b/>
-          <w:i/>
-          <w:color w:val="1F497D" w:themeColor="text2"/>
-          <w:highlight w:val="yellow"/>
-        </w:rPr>
-        <w:t>-n</w:t>
-      </w:r>
-      <w:r>
-        <w:t xml:space="preserve">) </w:t>
-      </w:r>
-      <w:r>
-        <w:t xml:space="preserve">nodes </w:t>
-      </w:r>
-      <w:r>
-        <w:t xml:space="preserve">using the </w:t>
-      </w:r>
-      <w:proofErr w:type="spellStart"/>
-      <w:r>
-        <w:rPr>
-          <w:rFonts w:ascii="Courier New" w:hAnsi="Courier New" w:cs="Courier New"/>
-          <w:b/>
           <w:color w:val="C0504D" w:themeColor="accent2"/>
         </w:rPr>
         <w:t>randomizedTo</w:t>
       </w:r>
-      <w:proofErr w:type="spellEnd"/>
       <w:r>
         <w:t xml:space="preserve"> </w:t>
       </w:r>
@@ -10540,11 +10425,9 @@
             <w:pPr>
               <w:ind w:left="71" w:right="-642"/>
             </w:pPr>
-            <w:proofErr w:type="spellStart"/>
             <w:r>
               <w:t>eg</w:t>
             </w:r>
-            <w:proofErr w:type="spellEnd"/>
           </w:p>
         </w:tc>
         <w:tc>
@@ -10604,11 +10487,9 @@
             <w:pPr>
               <w:ind w:left="71"/>
             </w:pPr>
-            <w:proofErr w:type="spellStart"/>
             <w:r>
               <w:t>randomizedTo</w:t>
             </w:r>
-            <w:proofErr w:type="spellEnd"/>
           </w:p>
         </w:tc>
         <w:tc>
@@ -10753,7 +10634,6 @@
       <w:r>
         <w:t>(</w:t>
       </w:r>
-      <w:proofErr w:type="spellStart"/>
       <w:r>
         <w:rPr>
           <w:rFonts w:ascii="Courier New" w:hAnsi="Courier New" w:cs="Courier New"/>
@@ -10770,38 +10650,25 @@
           <w:color w:val="1F497D" w:themeColor="text2"/>
           <w:highlight w:val="yellow"/>
         </w:rPr>
-        <w:t>n</w:t>
-      </w:r>
-      <w:proofErr w:type="spellEnd"/>
+        <w:t>n-n</w:t>
+      </w:r>
+      <w:r>
+        <w:t xml:space="preserve">)  </w:t>
+      </w:r>
+      <w:r>
+        <w:t xml:space="preserve">node using </w:t>
+      </w:r>
+      <w:r>
+        <w:t xml:space="preserve">the </w:t>
+      </w:r>
       <w:r>
         <w:rPr>
           <w:rFonts w:ascii="Courier New" w:hAnsi="Courier New" w:cs="Courier New"/>
           <w:b/>
-          <w:i/>
-          <w:color w:val="1F497D" w:themeColor="text2"/>
-          <w:highlight w:val="yellow"/>
-        </w:rPr>
-        <w:t>-n</w:t>
-      </w:r>
-      <w:r>
-        <w:t xml:space="preserve">)  </w:t>
-      </w:r>
-      <w:r>
-        <w:t xml:space="preserve">node using </w:t>
-      </w:r>
-      <w:r>
-        <w:t xml:space="preserve">the </w:t>
-      </w:r>
-      <w:proofErr w:type="spellStart"/>
-      <w:r>
-        <w:rPr>
-          <w:rFonts w:ascii="Courier New" w:hAnsi="Courier New" w:cs="Courier New"/>
-          <w:b/>
           <w:color w:val="C0504D" w:themeColor="accent2"/>
         </w:rPr>
         <w:t>randomizedTo</w:t>
       </w:r>
-      <w:proofErr w:type="spellEnd"/>
       <w:r>
         <w:t xml:space="preserve"> relation.</w:t>
       </w:r>
@@ -10868,11 +10735,9 @@
             <w:pPr>
               <w:ind w:left="71" w:right="-642"/>
             </w:pPr>
-            <w:proofErr w:type="spellStart"/>
             <w:r>
               <w:t>eg</w:t>
             </w:r>
-            <w:proofErr w:type="spellEnd"/>
           </w:p>
         </w:tc>
         <w:tc>
@@ -10932,11 +10797,9 @@
             <w:pPr>
               <w:ind w:left="71"/>
             </w:pPr>
-            <w:proofErr w:type="spellStart"/>
             <w:r>
               <w:t>randomizedTo</w:t>
             </w:r>
-            <w:proofErr w:type="spellEnd"/>
           </w:p>
         </w:tc>
         <w:tc>
@@ -11032,7 +10895,6 @@
       <w:r>
         <w:t xml:space="preserve">the two Persons with </w:t>
       </w:r>
-      <w:proofErr w:type="spellStart"/>
       <w:r>
         <w:rPr>
           <w:rFonts w:ascii="Courier New" w:hAnsi="Courier New" w:cs="Courier New"/>
@@ -11041,7 +10903,6 @@
         </w:rPr>
         <w:t>participatesIn</w:t>
       </w:r>
-      <w:proofErr w:type="spellEnd"/>
       <w:r>
         <w:rPr>
           <w:b/>
@@ -11053,7 +10914,6 @@
       <w:r>
         <w:t xml:space="preserve">relations to the </w:t>
       </w:r>
-      <w:proofErr w:type="spellStart"/>
       <w:r>
         <w:rPr>
           <w:rFonts w:ascii="Courier New" w:hAnsi="Courier New" w:cs="Courier New"/>
@@ -11072,14 +10932,12 @@
         </w:rPr>
         <w:t>n</w:t>
       </w:r>
-      <w:proofErr w:type="spellEnd"/>
       <w:r>
         <w:t xml:space="preserve"> are </w:t>
       </w:r>
       <w:r>
         <w:t xml:space="preserve">also </w:t>
       </w:r>
-      <w:proofErr w:type="spellStart"/>
       <w:r>
         <w:rPr>
           <w:rFonts w:ascii="Courier New" w:hAnsi="Courier New" w:cs="Courier New"/>
@@ -11088,7 +10946,6 @@
         </w:rPr>
         <w:t>randomizedTo</w:t>
       </w:r>
-      <w:proofErr w:type="spellEnd"/>
       <w:r>
         <w:t xml:space="preserve"> </w:t>
       </w:r>
@@ -11195,25 +11052,7 @@
           <w:b/>
           <w:color w:val="002060"/>
         </w:rPr>
-        <w:t xml:space="preserve"> </w:t>
-      </w:r>
-      <w:proofErr w:type="spellStart"/>
-      <w:r>
-        <w:rPr>
-          <w:rFonts w:ascii="Courier New" w:hAnsi="Courier New" w:cs="Courier New"/>
-          <w:b/>
-          <w:color w:val="002060"/>
-        </w:rPr>
-        <w:t>ncit</w:t>
-      </w:r>
-      <w:proofErr w:type="spellEnd"/>
-      <w:r>
-        <w:rPr>
-          <w:rFonts w:ascii="Courier New" w:hAnsi="Courier New" w:cs="Courier New"/>
-          <w:b/>
-          <w:color w:val="002060"/>
-        </w:rPr>
-        <w:t xml:space="preserve"> </w:t>
+        <w:t xml:space="preserve"> ncit </w:t>
       </w:r>
       <w:r>
         <w:t>prefix.</w:t>
@@ -11280,11 +11119,9 @@
             </w:tcBorders>
           </w:tcPr>
           <w:p>
-            <w:proofErr w:type="spellStart"/>
             <w:r>
               <w:t>ncit</w:t>
             </w:r>
-            <w:proofErr w:type="spellEnd"/>
           </w:p>
         </w:tc>
         <w:tc>
@@ -11481,11 +11318,9 @@
             </w:tcBorders>
           </w:tcPr>
           <w:p>
-            <w:proofErr w:type="spellStart"/>
             <w:r>
               <w:t>ncit</w:t>
             </w:r>
-            <w:proofErr w:type="spellEnd"/>
           </w:p>
         </w:tc>
         <w:tc>
@@ -11770,7 +11605,6 @@
         </w:rPr>
         <w:t xml:space="preserve"> </w:t>
       </w:r>
-      <w:proofErr w:type="spellStart"/>
       <w:r>
         <w:rPr>
           <w:rFonts w:ascii="Courier New" w:hAnsi="Courier New" w:cs="Courier New"/>
@@ -11779,7 +11613,6 @@
         </w:rPr>
         <w:t>ncit</w:t>
       </w:r>
-      <w:proofErr w:type="spellEnd"/>
       <w:r>
         <w:rPr>
           <w:color w:val="auto"/>
@@ -11848,11 +11681,9 @@
             <w:pPr>
               <w:ind w:left="71" w:right="-642"/>
             </w:pPr>
-            <w:proofErr w:type="spellStart"/>
             <w:r>
               <w:t>ncit</w:t>
             </w:r>
-            <w:proofErr w:type="spellEnd"/>
           </w:p>
         </w:tc>
         <w:tc>
@@ -12451,7 +12282,6 @@
       <w:r>
         <w:t xml:space="preserve">the </w:t>
       </w:r>
-      <w:proofErr w:type="spellStart"/>
       <w:r>
         <w:rPr>
           <w:rFonts w:ascii="Courier New" w:hAnsi="Courier New" w:cs="Courier New"/>
@@ -12460,7 +12290,6 @@
         </w:rPr>
         <w:t>givenName</w:t>
       </w:r>
-      <w:proofErr w:type="spellEnd"/>
       <w:r>
         <w:rPr>
           <w:color w:val="632423" w:themeColor="accent2" w:themeShade="80"/>
@@ -12608,7 +12437,6 @@
             <w:pPr>
               <w:ind w:left="71"/>
             </w:pPr>
-            <w:proofErr w:type="spellStart"/>
             <w:r>
               <w:t>given</w:t>
             </w:r>
@@ -12618,7 +12446,6 @@
             <w:r>
               <w:t>ame</w:t>
             </w:r>
-            <w:proofErr w:type="spellEnd"/>
           </w:p>
         </w:tc>
         <w:tc>
@@ -13134,11 +12961,9 @@
             <w:pPr>
               <w:ind w:right="-642"/>
             </w:pPr>
-            <w:proofErr w:type="spellStart"/>
             <w:r>
               <w:t>eg</w:t>
             </w:r>
-            <w:proofErr w:type="spellEnd"/>
           </w:p>
         </w:tc>
         <w:tc>
@@ -13214,11 +13039,9 @@
             <w:r>
               <w:t xml:space="preserve">The </w:t>
             </w:r>
-            <w:proofErr w:type="spellStart"/>
             <w:r>
               <w:t>eg</w:t>
             </w:r>
-            <w:proofErr w:type="spellEnd"/>
             <w:r>
               <w:t xml:space="preserve">: prefix </w:t>
             </w:r>
@@ -13392,11 +13215,9 @@
             </w:tcBorders>
           </w:tcPr>
           <w:p>
-            <w:proofErr w:type="spellStart"/>
             <w:r>
               <w:t>eg</w:t>
             </w:r>
-            <w:proofErr w:type="spellEnd"/>
           </w:p>
         </w:tc>
         <w:tc>
@@ -14050,7 +13871,6 @@
       <w:r>
         <w:t xml:space="preserve"> using the </w:t>
       </w:r>
-      <w:proofErr w:type="spellStart"/>
       <w:r>
         <w:rPr>
           <w:rFonts w:ascii="Courier New" w:hAnsi="Courier New" w:cs="Courier New"/>
@@ -14059,7 +13879,6 @@
         </w:rPr>
         <w:t>givenName</w:t>
       </w:r>
-      <w:proofErr w:type="spellEnd"/>
       <w:r>
         <w:rPr>
           <w:color w:val="632423" w:themeColor="accent2" w:themeShade="80"/>
@@ -14204,11 +14023,9 @@
             <w:pPr>
               <w:ind w:left="71"/>
             </w:pPr>
-            <w:proofErr w:type="spellStart"/>
             <w:r>
               <w:t>givenName</w:t>
             </w:r>
-            <w:proofErr w:type="spellEnd"/>
           </w:p>
         </w:tc>
         <w:tc>
@@ -14386,11 +14203,9 @@
             <w:pPr>
               <w:ind w:left="71" w:right="-642"/>
             </w:pPr>
-            <w:proofErr w:type="spellStart"/>
             <w:r>
               <w:t>ncit</w:t>
             </w:r>
-            <w:proofErr w:type="spellEnd"/>
           </w:p>
         </w:tc>
         <w:tc>
@@ -14594,7 +14409,6 @@
       <w:r>
         <w:t xml:space="preserve">Create the </w:t>
       </w:r>
-      <w:proofErr w:type="spellStart"/>
       <w:r>
         <w:rPr>
           <w:rFonts w:ascii="Courier New" w:hAnsi="Courier New" w:cs="Courier New"/>
@@ -14603,7 +14417,6 @@
         </w:rPr>
         <w:t>LDExpert</w:t>
       </w:r>
-      <w:proofErr w:type="spellEnd"/>
       <w:r>
         <w:rPr>
           <w:color w:val="auto"/>
@@ -14648,7 +14461,6 @@
       <w:r>
         <w:t xml:space="preserve">the </w:t>
       </w:r>
-      <w:proofErr w:type="spellStart"/>
       <w:r>
         <w:rPr>
           <w:rFonts w:ascii="Courier New" w:hAnsi="Courier New" w:cs="Courier New"/>
@@ -14667,7 +14479,6 @@
         </w:rPr>
         <w:t>n</w:t>
       </w:r>
-      <w:proofErr w:type="spellEnd"/>
       <w:r>
         <w:t xml:space="preserve"> node. </w:t>
       </w:r>
@@ -14745,13 +14556,8 @@
               <w:ind w:right="-642"/>
             </w:pPr>
             <w:r>
-              <w:t xml:space="preserve">  </w:t>
-            </w:r>
-            <w:proofErr w:type="spellStart"/>
-            <w:r>
-              <w:t>eg</w:t>
-            </w:r>
-            <w:proofErr w:type="spellEnd"/>
+              <w:t xml:space="preserve">  eg</w:t>
+            </w:r>
           </w:p>
         </w:tc>
         <w:tc>
@@ -14816,11 +14622,9 @@
             <w:pPr>
               <w:ind w:left="71"/>
             </w:pPr>
-            <w:proofErr w:type="spellStart"/>
             <w:r>
               <w:t>LDExpert</w:t>
             </w:r>
-            <w:proofErr w:type="spellEnd"/>
           </w:p>
         </w:tc>
         <w:tc>
@@ -14886,10 +14690,10 @@
             </w:r>
             <w:r>
               <w:object w:dxaOrig="960" w:dyaOrig="255" w14:anchorId="0B876356">
-                <v:shape id="_x0000_i1028" type="#_x0000_t75" style="width:48pt;height:13pt" o:ole="">
+                <v:shape id="_x0000_i1028" type="#_x0000_t75" style="width:48pt;height:12.75pt" o:ole="">
                   <v:imagedata r:id="rId26" o:title=""/>
                 </v:shape>
-                <o:OLEObject Type="Embed" ProgID="PBrush" ShapeID="_x0000_i1028" DrawAspect="Content" ObjectID="_1580535802" r:id="rId28"/>
+                <o:OLEObject Type="Embed" ProgID="PBrush" ShapeID="_x0000_i1028" DrawAspect="Content" ObjectID="_1580621185" r:id="rId28"/>
               </w:object>
             </w:r>
             <w:r>
@@ -15238,14 +15042,12 @@
       <w:r>
         <w:t xml:space="preserve">Two files will appear at the bottom of the Chrome Window: </w:t>
       </w:r>
-      <w:proofErr w:type="spellStart"/>
       <w:r>
         <w:rPr>
           <w:b/>
         </w:rPr>
         <w:t>WhiteBoardTriples.TTL</w:t>
       </w:r>
-      <w:proofErr w:type="spellEnd"/>
       <w:r>
         <w:rPr>
           <w:b/>
@@ -15259,21 +15061,7 @@
         <w:rPr>
           <w:b/>
         </w:rPr>
-        <w:t xml:space="preserve"> </w:t>
-      </w:r>
-      <w:proofErr w:type="spellStart"/>
-      <w:r>
-        <w:rPr>
-          <w:b/>
-        </w:rPr>
-        <w:t>whiteboard.json</w:t>
-      </w:r>
-      <w:proofErr w:type="spellEnd"/>
-      <w:r>
-        <w:rPr>
-          <w:b/>
-        </w:rPr>
-        <w:t>.</w:t>
+        <w:t xml:space="preserve"> whiteboard.json.</w:t>
       </w:r>
     </w:p>
     <w:p>
@@ -15364,19 +15152,11 @@
       <w:r>
         <w:t xml:space="preserve">Click the dropdown arrow beside </w:t>
       </w:r>
-      <w:proofErr w:type="spellStart"/>
-      <w:r>
-        <w:rPr>
-          <w:b/>
-        </w:rPr>
-        <w:t>WhiteBoardTriples.TTL</w:t>
-      </w:r>
-      <w:proofErr w:type="spellEnd"/>
-      <w:r>
-        <w:rPr>
-          <w:b/>
-        </w:rPr>
-        <w:t xml:space="preserve"> </w:t>
+      <w:r>
+        <w:rPr>
+          <w:b/>
+        </w:rPr>
+        <w:t xml:space="preserve">WhiteBoardTriples.TTL </w:t>
       </w:r>
       <w:r>
         <w:t>and select</w:t>
@@ -15535,23 +15315,13 @@
             </w:r>
           </w:p>
           <w:p>
-            <w:proofErr w:type="spellStart"/>
-            <w:r>
-              <w:t>WhiteBoardTriples</w:t>
-            </w:r>
-            <w:proofErr w:type="spellEnd"/>
-            <w:r>
-              <w:t>(1).TTL</w:t>
+            <w:r>
+              <w:t>WhiteBoardTriples(1).TTL</w:t>
             </w:r>
           </w:p>
           <w:p>
-            <w:proofErr w:type="spellStart"/>
-            <w:r>
-              <w:t>WhiteBoardTriples</w:t>
-            </w:r>
-            <w:proofErr w:type="spellEnd"/>
-            <w:r>
-              <w:t>(2).TTL</w:t>
+            <w:r>
+              <w:t>WhiteBoardTriples(2).TTL</w:t>
             </w:r>
           </w:p>
           <w:p>
@@ -15647,15 +15417,7 @@
         <w:t>Use Windows Explorer to d</w:t>
       </w:r>
       <w:r>
-        <w:t xml:space="preserve">ouble-click on this file to open it into </w:t>
-      </w:r>
-      <w:proofErr w:type="spellStart"/>
-      <w:r>
-        <w:t>RStudio</w:t>
-      </w:r>
-      <w:proofErr w:type="spellEnd"/>
-      <w:r>
-        <w:t>:</w:t>
+        <w:t>ouble-click on this file to open it into RStudio:</w:t>
       </w:r>
     </w:p>
     <w:p>
@@ -15830,23 +15592,7 @@
           </w:tcPr>
           <w:p>
             <w:r>
-              <w:t xml:space="preserve">Remember to load the most recent version of your TTL file, which may have a number in the name : </w:t>
-            </w:r>
-            <w:proofErr w:type="spellStart"/>
-            <w:r>
-              <w:t>WhiteBoardTriples</w:t>
-            </w:r>
-            <w:proofErr w:type="spellEnd"/>
-            <w:r>
-              <w:t xml:space="preserve">(1).TTL, </w:t>
-            </w:r>
-            <w:proofErr w:type="spellStart"/>
-            <w:r>
-              <w:t>WhiteBoardTriples</w:t>
-            </w:r>
-            <w:proofErr w:type="spellEnd"/>
-            <w:r>
-              <w:t>(2).TTL , etc.  Ask for assistance if needed.</w:t>
+              <w:t>Remember to load the most recent version of your TTL file, which may have a number in the name : WhiteBoardTriples(1).TTL, WhiteBoardTriples(2).TTL , etc.  Ask for assistance if needed.</w:t>
             </w:r>
           </w:p>
         </w:tc>
@@ -16482,23 +16228,7 @@
         </w:numPr>
       </w:pPr>
       <w:r>
-        <w:t xml:space="preserve">Close the </w:t>
-      </w:r>
-      <w:proofErr w:type="spellStart"/>
-      <w:r>
-        <w:t>RShiny</w:t>
-      </w:r>
-      <w:proofErr w:type="spellEnd"/>
-      <w:r>
-        <w:t xml:space="preserve"> app and </w:t>
-      </w:r>
-      <w:proofErr w:type="spellStart"/>
-      <w:r>
-        <w:t>RStudio</w:t>
-      </w:r>
-      <w:proofErr w:type="spellEnd"/>
-      <w:r>
-        <w:t xml:space="preserve"> when you are done browsing your graph.</w:t>
+        <w:t>Close the RShiny app and RStudio when you are done browsing your graph.</w:t>
       </w:r>
     </w:p>
     <w:tbl>
@@ -16614,7 +16344,7 @@
                 <v:shape id="_x0000_i1029" type="#_x0000_t75" style="width:42pt;height:30pt" o:ole="">
                   <v:imagedata r:id="rId9" o:title=""/>
                 </v:shape>
-                <o:OLEObject Type="Embed" ProgID="PBrush" ShapeID="_x0000_i1029" DrawAspect="Content" ObjectID="_1580535803" r:id="rId35"/>
+                <o:OLEObject Type="Embed" ProgID="PBrush" ShapeID="_x0000_i1029" DrawAspect="Content" ObjectID="_1580621186" r:id="rId35"/>
               </w:object>
             </w:r>
             <w:r>
@@ -16757,14 +16487,12 @@
       <w:r>
         <w:t xml:space="preserve">Click the </w:t>
       </w:r>
-      <w:proofErr w:type="spellStart"/>
       <w:r>
         <w:rPr>
           <w:b/>
         </w:rPr>
         <w:t>Stardog</w:t>
       </w:r>
-      <w:proofErr w:type="spellEnd"/>
       <w:r>
         <w:t xml:space="preserve"> shor</w:t>
       </w:r>
@@ -16799,7 +16527,6 @@
       <w:r>
         <w:t xml:space="preserve">On the login screen, enter the Username:  </w:t>
       </w:r>
-      <w:proofErr w:type="spellStart"/>
       <w:r>
         <w:rPr>
           <w:rFonts w:asciiTheme="minorHAnsi" w:hAnsiTheme="minorHAnsi" w:cs="Courier New"/>
@@ -16809,7 +16536,6 @@
         </w:rPr>
         <w:t>phuseldw</w:t>
       </w:r>
-      <w:proofErr w:type="spellEnd"/>
     </w:p>
     <w:p>
       <w:pPr>
@@ -16855,15 +16581,7 @@
         <w:ind w:left="720"/>
       </w:pPr>
       <w:r>
-        <w:t xml:space="preserve">In the </w:t>
-      </w:r>
-      <w:proofErr w:type="spellStart"/>
-      <w:r>
-        <w:t>Stardog</w:t>
-      </w:r>
-      <w:proofErr w:type="spellEnd"/>
-      <w:r>
-        <w:t xml:space="preserve"> application window, c</w:t>
+        <w:t>In the Stardog application window, c</w:t>
       </w:r>
       <w:r>
         <w:t xml:space="preserve">lick </w:t>
@@ -16880,21 +16598,15 @@
       <w:r>
         <w:t xml:space="preserve">top </w:t>
       </w:r>
-      <w:proofErr w:type="spellStart"/>
       <w:r>
         <w:t>menu</w:t>
       </w:r>
       <w:r>
-        <w:t>.Under</w:t>
-      </w:r>
-      <w:proofErr w:type="spellEnd"/>
-      <w:r>
-        <w:t xml:space="preserve"> Databases, </w:t>
+        <w:t xml:space="preserve">.Under Databases, </w:t>
       </w:r>
       <w:r>
         <w:t xml:space="preserve">click the row for </w:t>
       </w:r>
-      <w:proofErr w:type="spellStart"/>
       <w:r>
         <w:rPr>
           <w:b/>
@@ -16907,7 +16619,6 @@
         </w:rPr>
         <w:t>Study</w:t>
       </w:r>
-      <w:proofErr w:type="spellEnd"/>
       <w:r>
         <w:rPr>
           <w:b/>
@@ -17164,15 +16875,7 @@
         <w:t>Data | Add</w:t>
       </w:r>
       <w:r>
-        <w:t xml:space="preserve"> from the </w:t>
-      </w:r>
-      <w:proofErr w:type="spellStart"/>
-      <w:r>
-        <w:t>Stardog</w:t>
-      </w:r>
-      <w:proofErr w:type="spellEnd"/>
-      <w:r>
-        <w:t xml:space="preserve"> menu:</w:t>
+        <w:t xml:space="preserve"> from the Stardog menu:</w:t>
       </w:r>
     </w:p>
     <w:p/>
@@ -17206,13 +16909,8 @@
       <w:r>
         <w:t xml:space="preserve">, then select your </w:t>
       </w:r>
-      <w:proofErr w:type="spellStart"/>
-      <w:r>
-        <w:t>WhiteBoard.TTL</w:t>
-      </w:r>
-      <w:proofErr w:type="spellEnd"/>
-      <w:r>
-        <w:t xml:space="preserve"> file:</w:t>
+      <w:r>
+        <w:t>WhiteBoard.TTL file:</w:t>
       </w:r>
     </w:p>
     <w:p>
@@ -17420,15 +17118,7 @@
     </w:p>
     <w:p>
       <w:r>
-        <w:t xml:space="preserve">Return </w:t>
-      </w:r>
-      <w:proofErr w:type="spellStart"/>
-      <w:r>
-        <w:t>Stardog</w:t>
-      </w:r>
-      <w:proofErr w:type="spellEnd"/>
-      <w:r>
-        <w:t xml:space="preserve"> in Chrome.</w:t>
+        <w:t>Return Stardog in Chrome.</w:t>
       </w:r>
     </w:p>
     <w:p>
@@ -17464,15 +17154,7 @@
         <w:t>&gt;_Query</w:t>
       </w:r>
       <w:r>
-        <w:t xml:space="preserve"> menu item at the top of the </w:t>
-      </w:r>
-      <w:proofErr w:type="spellStart"/>
-      <w:r>
-        <w:t>Stardog</w:t>
-      </w:r>
-      <w:proofErr w:type="spellEnd"/>
-      <w:r>
-        <w:t xml:space="preserve"> display.</w:t>
+        <w:t xml:space="preserve"> menu item at the top of the Stardog display.</w:t>
       </w:r>
     </w:p>
     <w:p>
@@ -17715,28 +17397,20 @@
         <w:rPr>
           <w:i/>
         </w:rPr>
-        <w:t xml:space="preserve"> </w:t>
-      </w:r>
-      <w:proofErr w:type="spellStart"/>
+        <w:t xml:space="preserve"> participate</w:t>
+      </w:r>
       <w:r>
         <w:rPr>
           <w:i/>
         </w:rPr>
-        <w:t>participate</w:t>
+        <w:t>I</w:t>
       </w:r>
       <w:r>
         <w:rPr>
           <w:i/>
         </w:rPr>
-        <w:t>I</w:t>
-      </w:r>
-      <w:r>
-        <w:rPr>
-          <w:i/>
-        </w:rPr>
         <w:t>n</w:t>
       </w:r>
-      <w:proofErr w:type="spellEnd"/>
       <w:r>
         <w:t xml:space="preserve"> the </w:t>
       </w:r>
@@ -17765,7 +17439,6 @@
       <w:r>
         <w:t xml:space="preserve">number of </w:t>
       </w:r>
-      <w:proofErr w:type="spellStart"/>
       <w:r>
         <w:rPr>
           <w:rFonts w:ascii="Courier New" w:hAnsi="Courier New" w:cs="Courier New"/>
@@ -17774,7 +17447,6 @@
         </w:rPr>
         <w:t>participatesIn</w:t>
       </w:r>
-      <w:proofErr w:type="spellEnd"/>
       <w:r>
         <w:rPr>
           <w:i/>
@@ -17898,7 +17570,6 @@
       <w:r>
         <w:t xml:space="preserve"> </w:t>
       </w:r>
-      <w:proofErr w:type="spellStart"/>
       <w:r>
         <w:rPr>
           <w:rFonts w:ascii="Courier New" w:hAnsi="Courier New" w:cs="Courier New"/>
@@ -17907,7 +17578,6 @@
         </w:rPr>
         <w:t>LDExpert</w:t>
       </w:r>
-      <w:proofErr w:type="spellEnd"/>
       <w:r>
         <w:rPr>
           <w:rFonts w:ascii="Courier New" w:hAnsi="Courier New" w:cs="Courier New"/>
@@ -17972,19 +17642,11 @@
       <w:r>
         <w:t xml:space="preserve">In this exercise you want to obtain the </w:t>
       </w:r>
-      <w:proofErr w:type="spellStart"/>
       <w:r>
         <w:rPr>
           <w:color w:val="1F497D" w:themeColor="text2"/>
         </w:rPr>
-        <w:t>givenName</w:t>
-      </w:r>
-      <w:proofErr w:type="spellEnd"/>
-      <w:r>
-        <w:rPr>
-          <w:color w:val="1F497D" w:themeColor="text2"/>
-        </w:rPr>
-        <w:t xml:space="preserve"> </w:t>
+        <w:t xml:space="preserve">givenName </w:t>
       </w:r>
       <w:r>
         <w:t xml:space="preserve">values </w:t>
@@ -18093,14 +17755,12 @@
       <w:r>
         <w:t>Return the person's name (</w:t>
       </w:r>
-      <w:proofErr w:type="spellStart"/>
       <w:r>
         <w:rPr>
           <w:color w:val="1F497D" w:themeColor="text2"/>
         </w:rPr>
         <w:t>givenName</w:t>
       </w:r>
-      <w:proofErr w:type="spellEnd"/>
       <w:r>
         <w:t xml:space="preserve">) </w:t>
       </w:r>
@@ -18155,7 +17815,6 @@
         </w:rPr>
         <w:t>?</w:t>
       </w:r>
-      <w:proofErr w:type="spellStart"/>
       <w:r>
         <w:rPr>
           <w:rFonts w:ascii="Courier New" w:hAnsi="Courier New" w:cs="Courier New"/>
@@ -18183,7 +17842,6 @@
         </w:rPr>
         <w:t>ame</w:t>
       </w:r>
-      <w:proofErr w:type="spellEnd"/>
     </w:p>
     <w:p>
       <w:pPr>
@@ -18218,7 +17876,6 @@
       <w:r>
         <w:t xml:space="preserve">nodes that have the </w:t>
       </w:r>
-      <w:proofErr w:type="spellStart"/>
       <w:r>
         <w:rPr>
           <w:rFonts w:ascii="Courier New" w:hAnsi="Courier New" w:cs="Courier New"/>
@@ -18233,16 +17890,7 @@
           <w:b/>
           <w:color w:val="943634" w:themeColor="accent2" w:themeShade="BF"/>
         </w:rPr>
-        <w:t>n</w:t>
-      </w:r>
-      <w:proofErr w:type="spellEnd"/>
-      <w:r>
-        <w:rPr>
-          <w:rFonts w:ascii="Courier New" w:hAnsi="Courier New" w:cs="Courier New"/>
-          <w:b/>
-          <w:color w:val="943634" w:themeColor="accent2" w:themeShade="BF"/>
-        </w:rPr>
-        <w:t xml:space="preserve"> </w:t>
+        <w:t xml:space="preserve">n </w:t>
       </w:r>
       <w:r>
         <w:t>relation:</w:t>
@@ -18285,7 +17933,6 @@
         </w:rPr>
         <w:t xml:space="preserve"> </w:t>
       </w:r>
-      <w:proofErr w:type="spellStart"/>
       <w:r>
         <w:rPr>
           <w:rFonts w:ascii="Courier New" w:hAnsi="Courier New" w:cs="Courier New"/>
@@ -18313,7 +17960,6 @@
         </w:rPr>
         <w:t>n</w:t>
       </w:r>
-      <w:proofErr w:type="spellEnd"/>
       <w:r>
         <w:rPr>
           <w:rFonts w:ascii="Courier New" w:hAnsi="Courier New" w:cs="Courier New"/>
@@ -18393,7 +18039,6 @@
         </w:rPr>
         <w:t xml:space="preserve"> </w:t>
       </w:r>
-      <w:proofErr w:type="spellStart"/>
       <w:r>
         <w:rPr>
           <w:rFonts w:ascii="Courier New" w:hAnsi="Courier New" w:cs="Courier New"/>
@@ -18402,7 +18047,6 @@
         </w:rPr>
         <w:t>givenName</w:t>
       </w:r>
-      <w:proofErr w:type="spellEnd"/>
       <w:r>
         <w:t xml:space="preserve"> </w:t>
       </w:r>
@@ -18429,7 +18073,6 @@
         </w:rPr>
         <w:t xml:space="preserve">  ?person </w:t>
       </w:r>
-      <w:proofErr w:type="spellStart"/>
       <w:r>
         <w:rPr>
           <w:rFonts w:ascii="Courier New" w:hAnsi="Courier New" w:cs="Courier New"/>
@@ -18448,7 +18091,6 @@
         </w:rPr>
         <w:t>participatesIn</w:t>
       </w:r>
-      <w:proofErr w:type="spellEnd"/>
       <w:r>
         <w:rPr>
           <w:rFonts w:ascii="Courier New" w:hAnsi="Courier New" w:cs="Courier New"/>
@@ -18496,7 +18138,6 @@
         </w:rPr>
         <w:t xml:space="preserve">          </w:t>
       </w:r>
-      <w:proofErr w:type="spellStart"/>
       <w:r>
         <w:rPr>
           <w:rFonts w:ascii="Courier New" w:hAnsi="Courier New" w:cs="Courier New"/>
@@ -18517,7 +18158,6 @@
         </w:rPr>
         <w:t>givenName</w:t>
       </w:r>
-      <w:proofErr w:type="spellEnd"/>
       <w:r>
         <w:rPr>
           <w:rFonts w:ascii="Courier New" w:hAnsi="Courier New" w:cs="Courier New"/>
@@ -18528,7 +18168,6 @@
         </w:rPr>
         <w:t xml:space="preserve">   ?</w:t>
       </w:r>
-      <w:proofErr w:type="spellStart"/>
       <w:r>
         <w:rPr>
           <w:rFonts w:ascii="Courier New" w:hAnsi="Courier New" w:cs="Courier New"/>
@@ -18557,18 +18196,7 @@
           <w:szCs w:val="24"/>
           <w:highlight w:val="yellow"/>
         </w:rPr>
-        <w:t>ame</w:t>
-      </w:r>
-      <w:proofErr w:type="spellEnd"/>
-      <w:r>
-        <w:rPr>
-          <w:rFonts w:ascii="Courier New" w:hAnsi="Courier New" w:cs="Courier New"/>
-          <w:color w:val="365F91" w:themeColor="accent1" w:themeShade="BF"/>
-          <w:sz w:val="24"/>
-          <w:szCs w:val="24"/>
-          <w:highlight w:val="yellow"/>
-        </w:rPr>
-        <w:t xml:space="preserve"> .</w:t>
+        <w:t>ame .</w:t>
       </w:r>
     </w:p>
     <w:p>
@@ -18828,7 +18456,6 @@
         </w:rPr>
         <w:t>?</w:t>
       </w:r>
-      <w:proofErr w:type="spellStart"/>
       <w:r>
         <w:rPr>
           <w:rFonts w:ascii="Courier New" w:hAnsi="Courier New" w:cs="Courier New"/>
@@ -18869,7 +18496,6 @@
         </w:rPr>
         <w:t>_type</w:t>
       </w:r>
-      <w:proofErr w:type="spellEnd"/>
       <w:r>
         <w:rPr>
           <w:rFonts w:ascii="Courier New" w:hAnsi="Courier New" w:cs="Courier New"/>
@@ -18879,7 +18505,6 @@
         </w:rPr>
         <w:t xml:space="preserve"> ?</w:t>
       </w:r>
-      <w:proofErr w:type="spellStart"/>
       <w:r>
         <w:rPr>
           <w:rFonts w:ascii="Courier New" w:hAnsi="Courier New" w:cs="Courier New"/>
@@ -18907,7 +18532,6 @@
         </w:rPr>
         <w:t>ame</w:t>
       </w:r>
-      <w:proofErr w:type="spellEnd"/>
     </w:p>
     <w:p>
       <w:pPr>
@@ -18933,7 +18557,6 @@
       <w:r>
         <w:t xml:space="preserve"> statement to use the </w:t>
       </w:r>
-      <w:proofErr w:type="spellStart"/>
       <w:r>
         <w:rPr>
           <w:rFonts w:ascii="Courier New" w:hAnsi="Courier New" w:cs="Courier New"/>
@@ -18942,7 +18565,6 @@
         </w:rPr>
         <w:t>eg:randomizedTo</w:t>
       </w:r>
-      <w:proofErr w:type="spellEnd"/>
       <w:r>
         <w:t xml:space="preserve"> relation, as follows:</w:t>
       </w:r>
@@ -18980,7 +18602,6 @@
         </w:rPr>
         <w:t xml:space="preserve"> </w:t>
       </w:r>
-      <w:proofErr w:type="spellStart"/>
       <w:r>
         <w:rPr>
           <w:rFonts w:ascii="Courier New" w:hAnsi="Courier New" w:cs="Courier New"/>
@@ -18991,7 +18612,6 @@
         </w:rPr>
         <w:t>eg:randomizedTo</w:t>
       </w:r>
-      <w:proofErr w:type="spellEnd"/>
       <w:r>
         <w:rPr>
           <w:rFonts w:ascii="Courier New" w:hAnsi="Courier New" w:cs="Courier New"/>
@@ -19002,7 +18622,6 @@
         </w:rPr>
         <w:t xml:space="preserve">  ?</w:t>
       </w:r>
-      <w:proofErr w:type="spellStart"/>
       <w:r>
         <w:rPr>
           <w:rFonts w:ascii="Courier New" w:hAnsi="Courier New" w:cs="Courier New"/>
@@ -19041,30 +18660,37 @@
           <w:szCs w:val="24"/>
           <w:highlight w:val="yellow"/>
         </w:rPr>
-        <w:t>rm</w:t>
-      </w:r>
-      <w:proofErr w:type="spellEnd"/>
-      <w:r>
+        <w:t>rm ;</w:t>
+      </w:r>
+    </w:p>
+    <w:p>
+      <w:pPr>
+        <w:ind w:left="1440"/>
         <w:rPr>
           <w:rFonts w:ascii="Courier New" w:hAnsi="Courier New" w:cs="Courier New"/>
           <w:color w:val="7030A0"/>
           <w:sz w:val="24"/>
           <w:szCs w:val="24"/>
-          <w:highlight w:val="yellow"/>
-        </w:rPr>
-        <w:t xml:space="preserve"> ;</w:t>
-      </w:r>
-    </w:p>
-    <w:p>
-      <w:pPr>
-        <w:ind w:left="1440"/>
+        </w:rPr>
+      </w:pPr>
+      <w:r>
         <w:rPr>
           <w:rFonts w:ascii="Courier New" w:hAnsi="Courier New" w:cs="Courier New"/>
           <w:color w:val="7030A0"/>
           <w:sz w:val="24"/>
           <w:szCs w:val="24"/>
         </w:rPr>
-      </w:pPr>
+        <w:t xml:space="preserve">   </w:t>
+      </w:r>
+      <w:r>
+        <w:rPr>
+          <w:rFonts w:ascii="Courier New" w:hAnsi="Courier New" w:cs="Courier New"/>
+          <w:color w:val="943634" w:themeColor="accent2" w:themeShade="BF"/>
+          <w:sz w:val="24"/>
+          <w:szCs w:val="24"/>
+        </w:rPr>
+        <w:t>schema:givenName</w:t>
+      </w:r>
       <w:r>
         <w:rPr>
           <w:rFonts w:ascii="Courier New" w:hAnsi="Courier New" w:cs="Courier New"/>
@@ -19072,26 +18698,6 @@
           <w:sz w:val="24"/>
           <w:szCs w:val="24"/>
         </w:rPr>
-        <w:t xml:space="preserve">   </w:t>
-      </w:r>
-      <w:proofErr w:type="spellStart"/>
-      <w:r>
-        <w:rPr>
-          <w:rFonts w:ascii="Courier New" w:hAnsi="Courier New" w:cs="Courier New"/>
-          <w:color w:val="943634" w:themeColor="accent2" w:themeShade="BF"/>
-          <w:sz w:val="24"/>
-          <w:szCs w:val="24"/>
-        </w:rPr>
-        <w:t>schema:givenName</w:t>
-      </w:r>
-      <w:proofErr w:type="spellEnd"/>
-      <w:r>
-        <w:rPr>
-          <w:rFonts w:ascii="Courier New" w:hAnsi="Courier New" w:cs="Courier New"/>
-          <w:color w:val="7030A0"/>
-          <w:sz w:val="24"/>
-          <w:szCs w:val="24"/>
-        </w:rPr>
         <w:t xml:space="preserve"> </w:t>
       </w:r>
       <w:r>
@@ -19103,7 +18709,6 @@
         </w:rPr>
         <w:t>?</w:t>
       </w:r>
-      <w:proofErr w:type="spellStart"/>
       <w:r>
         <w:rPr>
           <w:rFonts w:ascii="Courier New" w:hAnsi="Courier New" w:cs="Courier New"/>
@@ -19129,17 +18734,7 @@
           <w:sz w:val="24"/>
           <w:szCs w:val="24"/>
         </w:rPr>
-        <w:t>ame</w:t>
-      </w:r>
-      <w:proofErr w:type="spellEnd"/>
-      <w:r>
-        <w:rPr>
-          <w:rFonts w:ascii="Courier New" w:hAnsi="Courier New" w:cs="Courier New"/>
-          <w:color w:val="365F91" w:themeColor="accent1" w:themeShade="BF"/>
-          <w:sz w:val="24"/>
-          <w:szCs w:val="24"/>
-        </w:rPr>
-        <w:t xml:space="preserve"> .</w:t>
+        <w:t>ame .</w:t>
       </w:r>
     </w:p>
     <w:p>
@@ -19174,7 +18769,6 @@
         </w:rPr>
         <w:t>?</w:t>
       </w:r>
-      <w:proofErr w:type="spellStart"/>
       <w:r>
         <w:rPr>
           <w:rFonts w:ascii="Courier New" w:hAnsi="Courier New" w:cs="Courier New"/>
@@ -19183,11 +18777,9 @@
         </w:rPr>
         <w:t>trt_arm</w:t>
       </w:r>
-      <w:proofErr w:type="spellEnd"/>
       <w:r>
         <w:t xml:space="preserve"> along the </w:t>
       </w:r>
-      <w:proofErr w:type="spellStart"/>
       <w:r>
         <w:rPr>
           <w:rFonts w:ascii="Courier New" w:hAnsi="Courier New" w:cs="Courier New"/>
@@ -19212,7 +18804,6 @@
         </w:rPr>
         <w:t>ype</w:t>
       </w:r>
-      <w:proofErr w:type="spellEnd"/>
       <w:r>
         <w:t xml:space="preserve"> relation to the</w:t>
       </w:r>
@@ -19230,7 +18821,6 @@
         </w:rPr>
         <w:t>?</w:t>
       </w:r>
-      <w:proofErr w:type="spellStart"/>
       <w:r>
         <w:rPr>
           <w:rFonts w:ascii="Courier New" w:hAnsi="Courier New" w:cs="Courier New"/>
@@ -19239,7 +18829,6 @@
         </w:rPr>
         <w:t>trt_type</w:t>
       </w:r>
-      <w:proofErr w:type="spellEnd"/>
       <w:r>
         <w:t xml:space="preserve"> ) .</w:t>
       </w:r>
@@ -19283,7 +18872,6 @@
         </w:rPr>
         <w:t xml:space="preserve"> </w:t>
       </w:r>
-      <w:proofErr w:type="spellStart"/>
       <w:r>
         <w:rPr>
           <w:rFonts w:ascii="Courier New" w:hAnsi="Courier New" w:cs="Courier New"/>
@@ -19293,7 +18881,6 @@
         </w:rPr>
         <w:t>eg:randomizedTo</w:t>
       </w:r>
-      <w:proofErr w:type="spellEnd"/>
       <w:r>
         <w:rPr>
           <w:rFonts w:ascii="Courier New" w:hAnsi="Courier New" w:cs="Courier New"/>
@@ -19313,7 +18900,6 @@
         </w:rPr>
         <w:t>?</w:t>
       </w:r>
-      <w:proofErr w:type="spellStart"/>
       <w:r>
         <w:rPr>
           <w:rFonts w:ascii="Courier New" w:hAnsi="Courier New" w:cs="Courier New"/>
@@ -19324,7 +18910,6 @@
         </w:rPr>
         <w:t>trt_arm</w:t>
       </w:r>
-      <w:proofErr w:type="spellEnd"/>
       <w:r>
         <w:rPr>
           <w:rFonts w:ascii="Courier New" w:hAnsi="Courier New" w:cs="Courier New"/>
@@ -19365,7 +18950,6 @@
         </w:rPr>
         <w:t xml:space="preserve">      </w:t>
       </w:r>
-      <w:proofErr w:type="spellStart"/>
       <w:r>
         <w:rPr>
           <w:rFonts w:ascii="Courier New" w:hAnsi="Courier New" w:cs="Courier New"/>
@@ -19375,7 +18959,6 @@
         </w:rPr>
         <w:t>schema:givenName</w:t>
       </w:r>
-      <w:proofErr w:type="spellEnd"/>
       <w:r>
         <w:rPr>
           <w:rFonts w:ascii="Courier New" w:hAnsi="Courier New" w:cs="Courier New"/>
@@ -19392,9 +18975,8 @@
           <w:sz w:val="24"/>
           <w:szCs w:val="24"/>
         </w:rPr>
-        <w:t>?</w:t>
-      </w:r>
-      <w:proofErr w:type="spellStart"/>
+        <w:t>?person</w:t>
+      </w:r>
       <w:r>
         <w:rPr>
           <w:rFonts w:ascii="Courier New" w:hAnsi="Courier New" w:cs="Courier New"/>
@@ -19402,7 +18984,7 @@
           <w:sz w:val="24"/>
           <w:szCs w:val="24"/>
         </w:rPr>
-        <w:t>person</w:t>
+        <w:t>_n</w:t>
       </w:r>
       <w:r>
         <w:rPr>
@@ -19411,26 +18993,7 @@
           <w:sz w:val="24"/>
           <w:szCs w:val="24"/>
         </w:rPr>
-        <w:t>_n</w:t>
-      </w:r>
-      <w:r>
-        <w:rPr>
-          <w:rFonts w:ascii="Courier New" w:hAnsi="Courier New" w:cs="Courier New"/>
-          <w:color w:val="365F91" w:themeColor="accent1" w:themeShade="BF"/>
-          <w:sz w:val="24"/>
-          <w:szCs w:val="24"/>
-        </w:rPr>
-        <w:t>ame</w:t>
-      </w:r>
-      <w:proofErr w:type="spellEnd"/>
-      <w:r>
-        <w:rPr>
-          <w:rFonts w:ascii="Courier New" w:hAnsi="Courier New" w:cs="Courier New"/>
-          <w:color w:val="365F91" w:themeColor="accent1" w:themeShade="BF"/>
-          <w:sz w:val="24"/>
-          <w:szCs w:val="24"/>
-        </w:rPr>
-        <w:t xml:space="preserve"> .</w:t>
+        <w:t>ame .</w:t>
       </w:r>
     </w:p>
     <w:p>
@@ -19470,7 +19033,6 @@
         </w:rPr>
         <w:t>?</w:t>
       </w:r>
-      <w:proofErr w:type="spellStart"/>
       <w:r>
         <w:rPr>
           <w:rFonts w:ascii="Courier New" w:hAnsi="Courier New" w:cs="Courier New"/>
@@ -19521,7 +19083,6 @@
         </w:rPr>
         <w:t>rm</w:t>
       </w:r>
-      <w:proofErr w:type="spellEnd"/>
       <w:r>
         <w:rPr>
           <w:rFonts w:ascii="Courier New" w:hAnsi="Courier New" w:cs="Courier New"/>
@@ -19532,7 +19093,6 @@
         </w:rPr>
         <w:t xml:space="preserve"> </w:t>
       </w:r>
-      <w:proofErr w:type="spellStart"/>
       <w:r>
         <w:rPr>
           <w:rFonts w:ascii="Courier New" w:hAnsi="Courier New" w:cs="Courier New"/>
@@ -19543,7 +19103,6 @@
         </w:rPr>
         <w:t>eg:trtArmType</w:t>
       </w:r>
-      <w:proofErr w:type="spellEnd"/>
       <w:r>
         <w:rPr>
           <w:rFonts w:ascii="Courier New" w:hAnsi="Courier New" w:cs="Courier New"/>
@@ -19564,7 +19123,6 @@
         </w:rPr>
         <w:t>?</w:t>
       </w:r>
-      <w:proofErr w:type="spellStart"/>
       <w:r>
         <w:rPr>
           <w:rFonts w:ascii="Courier New" w:hAnsi="Courier New" w:cs="Courier New"/>
@@ -19605,7 +19163,6 @@
         </w:rPr>
         <w:t>ype</w:t>
       </w:r>
-      <w:proofErr w:type="spellEnd"/>
       <w:r>
         <w:rPr>
           <w:rFonts w:ascii="Courier New" w:hAnsi="Courier New" w:cs="Courier New"/>
@@ -19667,7 +19224,6 @@
         </w:rPr>
         <w:t xml:space="preserve"> ?</w:t>
       </w:r>
-      <w:proofErr w:type="spellStart"/>
       <w:r>
         <w:rPr>
           <w:rFonts w:ascii="Courier New" w:hAnsi="Courier New" w:cs="Courier New"/>
@@ -19713,7 +19269,6 @@
         </w:rPr>
         <w:t>ype</w:t>
       </w:r>
-      <w:proofErr w:type="spellEnd"/>
       <w:r>
         <w:rPr>
           <w:rFonts w:ascii="Courier New" w:hAnsi="Courier New" w:cs="Courier New"/>
@@ -19721,9 +19276,8 @@
           <w:sz w:val="24"/>
           <w:szCs w:val="24"/>
         </w:rPr>
-        <w:t xml:space="preserve"> ?</w:t>
-      </w:r>
-      <w:proofErr w:type="spellStart"/>
+        <w:t xml:space="preserve"> ?person</w:t>
+      </w:r>
       <w:r>
         <w:rPr>
           <w:rFonts w:ascii="Courier New" w:hAnsi="Courier New" w:cs="Courier New"/>
@@ -19731,7 +19285,7 @@
           <w:sz w:val="24"/>
           <w:szCs w:val="24"/>
         </w:rPr>
-        <w:t>person</w:t>
+        <w:t>_n</w:t>
       </w:r>
       <w:r>
         <w:rPr>
@@ -19740,18 +19294,8 @@
           <w:sz w:val="24"/>
           <w:szCs w:val="24"/>
         </w:rPr>
-        <w:t>_n</w:t>
-      </w:r>
-      <w:r>
-        <w:rPr>
-          <w:rFonts w:ascii="Courier New" w:hAnsi="Courier New" w:cs="Courier New"/>
-          <w:color w:val="365F91" w:themeColor="accent1" w:themeShade="BF"/>
-          <w:sz w:val="24"/>
-          <w:szCs w:val="24"/>
-        </w:rPr>
         <w:t>ame</w:t>
       </w:r>
-      <w:proofErr w:type="spellEnd"/>
     </w:p>
     <w:p>
       <w:pPr>
@@ -19918,7 +19462,7 @@
                 <v:shape id="_x0000_i1030" type="#_x0000_t75" style="width:42pt;height:30pt" o:ole="">
                   <v:imagedata r:id="rId9" o:title=""/>
                 </v:shape>
-                <o:OLEObject Type="Embed" ProgID="PBrush" ShapeID="_x0000_i1030" DrawAspect="Content" ObjectID="_1580535804" r:id="rId42"/>
+                <o:OLEObject Type="Embed" ProgID="PBrush" ShapeID="_x0000_i1030" DrawAspect="Content" ObjectID="_1580621187" r:id="rId42"/>
               </w:object>
             </w:r>
             <w:r>
@@ -20165,16 +19709,11 @@
         <w:t>Add the Ontology</w:t>
       </w:r>
       <w:r>
-        <w:t xml:space="preserve"> to the </w:t>
-      </w:r>
-      <w:proofErr w:type="spellStart"/>
-      <w:r>
-        <w:t>LDW</w:t>
+        <w:t xml:space="preserve"> to the LDW</w:t>
       </w:r>
       <w:r>
         <w:t>Study</w:t>
       </w:r>
-      <w:proofErr w:type="spellEnd"/>
       <w:r>
         <w:t xml:space="preserve"> database</w:t>
       </w:r>
@@ -20190,15 +19729,7 @@
         <w:ind w:left="720" w:hanging="360"/>
       </w:pPr>
       <w:r>
-        <w:t xml:space="preserve">Return to the </w:t>
-      </w:r>
-      <w:proofErr w:type="spellStart"/>
-      <w:r>
-        <w:t>Stardog</w:t>
-      </w:r>
-      <w:proofErr w:type="spellEnd"/>
-      <w:r>
-        <w:t xml:space="preserve"> application in Chrome.</w:t>
+        <w:t>Return to the Stardog application in Chrome.</w:t>
       </w:r>
     </w:p>
     <w:p>
@@ -20298,15 +19829,7 @@
         <w:t xml:space="preserve"> </w:t>
       </w:r>
       <w:r>
-        <w:t xml:space="preserve">from the </w:t>
-      </w:r>
-      <w:proofErr w:type="spellStart"/>
-      <w:r>
-        <w:t>Stardog</w:t>
-      </w:r>
-      <w:proofErr w:type="spellEnd"/>
-      <w:r>
-        <w:t xml:space="preserve"> menu.</w:t>
+        <w:t>from the Stardog menu.</w:t>
       </w:r>
     </w:p>
     <w:p/>
@@ -20720,7 +20243,6 @@
       <w:r>
         <w:t xml:space="preserve"> and </w:t>
       </w:r>
-      <w:proofErr w:type="spellStart"/>
       <w:r>
         <w:rPr>
           <w:b/>
@@ -20733,7 +20255,6 @@
         </w:rPr>
         <w:t>s</w:t>
       </w:r>
-      <w:proofErr w:type="spellEnd"/>
       <w:r>
         <w:t xml:space="preserve"> added to your data.</w:t>
       </w:r>
@@ -20878,7 +20399,6 @@
       <w:r>
         <w:t xml:space="preserve">Scroll through the results to find where </w:t>
       </w:r>
-      <w:proofErr w:type="spellStart"/>
       <w:r>
         <w:rPr>
           <w:rFonts w:ascii="Courier New" w:hAnsi="Courier New" w:cs="Courier New"/>
@@ -20887,14 +20407,12 @@
         </w:rPr>
         <w:t>HumanStudySubject</w:t>
       </w:r>
-      <w:proofErr w:type="spellEnd"/>
       <w:r>
         <w:t xml:space="preserve"> </w:t>
       </w:r>
       <w:r>
         <w:t xml:space="preserve">and </w:t>
       </w:r>
-      <w:proofErr w:type="spellStart"/>
       <w:r>
         <w:rPr>
           <w:rFonts w:ascii="Courier New" w:hAnsi="Courier New" w:cs="Courier New"/>
@@ -20903,7 +20421,6 @@
         </w:rPr>
         <w:t>LinkedDataExpert</w:t>
       </w:r>
-      <w:proofErr w:type="spellEnd"/>
       <w:r>
         <w:t xml:space="preserve"> </w:t>
       </w:r>
@@ -20951,16 +20468,11 @@
       <w:r>
         <w:t xml:space="preserve">Find the names of </w:t>
       </w:r>
-      <w:proofErr w:type="spellStart"/>
       <w:r>
         <w:t>HumanStudySubject</w:t>
       </w:r>
       <w:r>
-        <w:t>s</w:t>
-      </w:r>
-      <w:proofErr w:type="spellEnd"/>
-      <w:r>
-        <w:t xml:space="preserve"> </w:t>
+        <w:t xml:space="preserve">s </w:t>
       </w:r>
       <w:r>
         <w:t xml:space="preserve">in </w:t>
@@ -21005,21 +20517,7 @@
         <w:rPr>
           <w:i/>
         </w:rPr>
-        <w:t xml:space="preserve">Your original data contained no definition of a </w:t>
-      </w:r>
-      <w:proofErr w:type="spellStart"/>
-      <w:r>
-        <w:rPr>
-          <w:i/>
-        </w:rPr>
-        <w:t>HumanStudySubject</w:t>
-      </w:r>
-      <w:proofErr w:type="spellEnd"/>
-      <w:r>
-        <w:rPr>
-          <w:i/>
-        </w:rPr>
-        <w:t>.</w:t>
+        <w:t>Your original data contained no definition of a HumanStudySubject.</w:t>
       </w:r>
     </w:p>
     <w:p>
@@ -21034,7 +20532,6 @@
       <w:r>
         <w:t xml:space="preserve"> Review the ontology file for how a </w:t>
       </w:r>
-      <w:proofErr w:type="spellStart"/>
       <w:r>
         <w:rPr>
           <w:rFonts w:ascii="Courier New" w:hAnsi="Courier New" w:cs="Courier New"/>
@@ -21043,7 +20540,6 @@
         </w:rPr>
         <w:t>HumanStudySubject</w:t>
       </w:r>
-      <w:proofErr w:type="spellEnd"/>
       <w:r>
         <w:t xml:space="preserve"> is </w:t>
       </w:r>
@@ -21158,7 +20654,6 @@
             <w:r>
               <w:t xml:space="preserve">the predicate </w:t>
             </w:r>
-            <w:proofErr w:type="spellStart"/>
             <w:r>
               <w:rPr>
                 <w:rFonts w:ascii="Courier New" w:hAnsi="Courier New" w:cs="Courier New"/>
@@ -21167,7 +20662,6 @@
               </w:rPr>
               <w:t>rdf:type</w:t>
             </w:r>
-            <w:proofErr w:type="spellEnd"/>
             <w:r>
               <w:t xml:space="preserve"> can</w:t>
             </w:r>
@@ -21225,7 +20719,6 @@
               </w:rPr>
               <w:t xml:space="preserve"> </w:t>
             </w:r>
-            <w:proofErr w:type="spellStart"/>
             <w:r>
               <w:rPr>
                 <w:rFonts w:ascii="Courier New" w:hAnsi="Courier New" w:cs="Courier New"/>
@@ -21233,14 +20726,12 @@
               </w:rPr>
               <w:t>rdf:type</w:t>
             </w:r>
-            <w:proofErr w:type="spellEnd"/>
             <w:r>
               <w:rPr>
                 <w:rFonts w:ascii="Courier New" w:hAnsi="Courier New" w:cs="Courier New"/>
               </w:rPr>
               <w:t xml:space="preserve"> </w:t>
             </w:r>
-            <w:proofErr w:type="spellStart"/>
             <w:r>
               <w:rPr>
                 <w:rFonts w:ascii="Courier New" w:hAnsi="Courier New" w:cs="Courier New"/>
@@ -21248,7 +20739,6 @@
               </w:rPr>
               <w:t>eg:HumanStudySubject</w:t>
             </w:r>
-            <w:proofErr w:type="spellEnd"/>
             <w:r>
               <w:rPr>
                 <w:rFonts w:ascii="Courier New" w:hAnsi="Courier New" w:cs="Courier New"/>
@@ -21268,15 +20758,7 @@
               <w:t>is a</w:t>
             </w:r>
             <w:r>
-              <w:t xml:space="preserve"> </w:t>
-            </w:r>
-            <w:proofErr w:type="spellStart"/>
-            <w:r>
-              <w:t>HumanStudySubject</w:t>
-            </w:r>
-            <w:proofErr w:type="spellEnd"/>
-            <w:r>
-              <w:t>."</w:t>
+              <w:t xml:space="preserve"> HumanStudySubject."</w:t>
             </w:r>
           </w:p>
           <w:p/>
@@ -21296,7 +20778,6 @@
         </w:rPr>
         <w:t xml:space="preserve"> </w:t>
       </w:r>
-      <w:proofErr w:type="spellStart"/>
       <w:r>
         <w:rPr>
           <w:rFonts w:ascii="Courier New" w:hAnsi="Courier New" w:cs="Courier New"/>
@@ -21305,7 +20786,6 @@
         </w:rPr>
         <w:t>participatesIn</w:t>
       </w:r>
-      <w:proofErr w:type="spellEnd"/>
       <w:r>
         <w:rPr>
           <w:rFonts w:ascii="Courier New" w:hAnsi="Courier New" w:cs="Courier New"/>
@@ -21340,7 +20820,6 @@
         </w:rPr>
         <w:t xml:space="preserve">?person </w:t>
       </w:r>
-      <w:proofErr w:type="spellStart"/>
       <w:r>
         <w:rPr>
           <w:rFonts w:ascii="Courier New" w:hAnsi="Courier New" w:cs="Courier New"/>
@@ -21359,7 +20838,6 @@
         </w:rPr>
         <w:t>participatesIn</w:t>
       </w:r>
-      <w:proofErr w:type="spellEnd"/>
       <w:r>
         <w:rPr>
           <w:rFonts w:ascii="Courier New" w:hAnsi="Courier New" w:cs="Courier New"/>
@@ -21413,7 +20891,6 @@
         </w:rPr>
         <w:t xml:space="preserve"> </w:t>
       </w:r>
-      <w:proofErr w:type="spellStart"/>
       <w:r>
         <w:rPr>
           <w:rFonts w:ascii="Courier New" w:hAnsi="Courier New" w:cs="Courier New"/>
@@ -21430,7 +20907,6 @@
         </w:rPr>
         <w:t>HumanStudySubject</w:t>
       </w:r>
-      <w:proofErr w:type="spellEnd"/>
       <w:r>
         <w:t>.</w:t>
       </w:r>
@@ -21481,7 +20957,6 @@
         </w:rPr>
         <w:t xml:space="preserve"> </w:t>
       </w:r>
-      <w:proofErr w:type="spellStart"/>
       <w:r>
         <w:rPr>
           <w:rFonts w:ascii="Courier New" w:hAnsi="Courier New" w:cs="Courier New"/>
@@ -21491,7 +20966,6 @@
         </w:rPr>
         <w:t>eg:HumanStudySubject</w:t>
       </w:r>
-      <w:proofErr w:type="spellEnd"/>
       <w:r>
         <w:rPr>
           <w:rFonts w:ascii="Courier New" w:hAnsi="Courier New" w:cs="Courier New"/>
@@ -21721,15 +21195,7 @@
         <w:t xml:space="preserve">Hint:  </w:t>
       </w:r>
       <w:r>
-        <w:t xml:space="preserve">What is the superclass of </w:t>
-      </w:r>
-      <w:proofErr w:type="spellStart"/>
-      <w:r>
-        <w:t>LinkedDataExpert</w:t>
-      </w:r>
-      <w:proofErr w:type="spellEnd"/>
-      <w:r>
-        <w:t xml:space="preserve">? </w:t>
+        <w:t xml:space="preserve">What is the superclass of LinkedDataExpert? </w:t>
       </w:r>
     </w:p>
     <w:p>
@@ -21859,7 +21325,6 @@
       <w:r>
         <w:t xml:space="preserve"> </w:t>
       </w:r>
-      <w:proofErr w:type="spellStart"/>
       <w:r>
         <w:rPr>
           <w:rFonts w:ascii="Courier New" w:hAnsi="Courier New" w:cs="Courier New"/>
@@ -21868,11 +21333,9 @@
         </w:rPr>
         <w:t>HumanStudySubject</w:t>
       </w:r>
-      <w:proofErr w:type="spellEnd"/>
       <w:r>
         <w:t xml:space="preserve"> and </w:t>
       </w:r>
-      <w:proofErr w:type="spellStart"/>
       <w:r>
         <w:rPr>
           <w:rFonts w:ascii="Courier New" w:hAnsi="Courier New" w:cs="Courier New"/>
@@ -21881,7 +21344,6 @@
         </w:rPr>
         <w:t>DataExpert</w:t>
       </w:r>
-      <w:proofErr w:type="spellEnd"/>
       <w:r>
         <w:t xml:space="preserve"> </w:t>
       </w:r>
@@ -21894,15 +21356,7 @@
         <w:ind w:left="720"/>
       </w:pPr>
       <w:r>
-        <w:t>CAUTION:  The superclass prefix is not "</w:t>
-      </w:r>
-      <w:proofErr w:type="spellStart"/>
-      <w:r>
-        <w:t>eg</w:t>
-      </w:r>
-      <w:proofErr w:type="spellEnd"/>
-      <w:r>
-        <w:t>"  because the class you will use is not defined in the study ontology!</w:t>
+        <w:t>CAUTION:  The superclass prefix is not "eg"  because the class you will use is not defined in the study ontology!</w:t>
       </w:r>
     </w:p>
     <w:p>
@@ -21972,9 +21426,8 @@
           <w:sz w:val="24"/>
           <w:szCs w:val="24"/>
         </w:rPr>
-        <w:t>?</w:t>
-      </w:r>
-      <w:proofErr w:type="spellStart"/>
+        <w:t>?person</w:t>
+      </w:r>
       <w:r>
         <w:rPr>
           <w:rFonts w:ascii="Courier New" w:hAnsi="Courier New" w:cs="Courier New"/>
@@ -21982,7 +21435,7 @@
           <w:sz w:val="24"/>
           <w:szCs w:val="24"/>
         </w:rPr>
-        <w:t>person</w:t>
+        <w:t>_t</w:t>
       </w:r>
       <w:r>
         <w:rPr>
@@ -21991,18 +21444,8 @@
           <w:sz w:val="24"/>
           <w:szCs w:val="24"/>
         </w:rPr>
-        <w:t>_t</w:t>
-      </w:r>
-      <w:r>
-        <w:rPr>
-          <w:rFonts w:ascii="Courier New" w:hAnsi="Courier New" w:cs="Courier New"/>
-          <w:color w:val="365F91" w:themeColor="accent1" w:themeShade="BF"/>
-          <w:sz w:val="24"/>
-          <w:szCs w:val="24"/>
-        </w:rPr>
         <w:t>ype</w:t>
       </w:r>
-      <w:proofErr w:type="spellEnd"/>
       <w:r>
         <w:t xml:space="preserve"> </w:t>
       </w:r>
@@ -22108,71 +21551,7 @@
           <w:rFonts w:ascii="Courier New" w:hAnsi="Courier New" w:cs="Courier New"/>
           <w:color w:val="365F91" w:themeColor="accent1" w:themeShade="BF"/>
         </w:rPr>
-        <w:t xml:space="preserve"> ( </w:t>
-      </w:r>
-      <w:proofErr w:type="spellStart"/>
-      <w:r>
-        <w:rPr>
-          <w:rFonts w:ascii="Courier New" w:hAnsi="Courier New" w:cs="Courier New"/>
-          <w:color w:val="365F91" w:themeColor="accent1" w:themeShade="BF"/>
-        </w:rPr>
-        <w:t>strstarts</w:t>
-      </w:r>
-      <w:proofErr w:type="spellEnd"/>
-      <w:r>
-        <w:rPr>
-          <w:rFonts w:ascii="Courier New" w:hAnsi="Courier New" w:cs="Courier New"/>
-          <w:color w:val="365F91" w:themeColor="accent1" w:themeShade="BF"/>
-        </w:rPr>
-        <w:t>(</w:t>
-      </w:r>
-      <w:proofErr w:type="spellStart"/>
-      <w:r>
-        <w:rPr>
-          <w:rFonts w:ascii="Courier New" w:hAnsi="Courier New" w:cs="Courier New"/>
-          <w:color w:val="365F91" w:themeColor="accent1" w:themeShade="BF"/>
-        </w:rPr>
-        <w:t>str</w:t>
-      </w:r>
-      <w:proofErr w:type="spellEnd"/>
-      <w:r>
-        <w:rPr>
-          <w:rFonts w:ascii="Courier New" w:hAnsi="Courier New" w:cs="Courier New"/>
-          <w:color w:val="365F91" w:themeColor="accent1" w:themeShade="BF"/>
-        </w:rPr>
-        <w:t>(?</w:t>
-      </w:r>
-      <w:proofErr w:type="spellStart"/>
-      <w:r>
-        <w:rPr>
-          <w:rFonts w:ascii="Courier New" w:hAnsi="Courier New" w:cs="Courier New"/>
-          <w:color w:val="365F91" w:themeColor="accent1" w:themeShade="BF"/>
-        </w:rPr>
-        <w:t>person_type</w:t>
-      </w:r>
-      <w:proofErr w:type="spellEnd"/>
-      <w:r>
-        <w:rPr>
-          <w:rFonts w:ascii="Courier New" w:hAnsi="Courier New" w:cs="Courier New"/>
-          <w:color w:val="365F91" w:themeColor="accent1" w:themeShade="BF"/>
-        </w:rPr>
-        <w:t>), "http://example.org/</w:t>
-      </w:r>
-      <w:proofErr w:type="spellStart"/>
-      <w:r>
-        <w:rPr>
-          <w:rFonts w:ascii="Courier New" w:hAnsi="Courier New" w:cs="Courier New"/>
-          <w:color w:val="365F91" w:themeColor="accent1" w:themeShade="BF"/>
-        </w:rPr>
-        <w:t>LDWorkshop</w:t>
-      </w:r>
-      <w:proofErr w:type="spellEnd"/>
-      <w:r>
-        <w:rPr>
-          <w:rFonts w:ascii="Courier New" w:hAnsi="Courier New" w:cs="Courier New"/>
-          <w:color w:val="365F91" w:themeColor="accent1" w:themeShade="BF"/>
-        </w:rPr>
-        <w:t>#") )</w:t>
+        <w:t xml:space="preserve"> ( strstarts(str(?person_type), "http://example.org/LDWorkshop#") )</w:t>
       </w:r>
     </w:p>
     <w:p>
@@ -22341,7 +21720,7 @@
                 <v:shape id="_x0000_i1031" type="#_x0000_t75" style="width:42pt;height:30pt" o:ole="">
                   <v:imagedata r:id="rId9" o:title=""/>
                 </v:shape>
-                <o:OLEObject Type="Embed" ProgID="PBrush" ShapeID="_x0000_i1031" DrawAspect="Content" ObjectID="_1580535805" r:id="rId47"/>
+                <o:OLEObject Type="Embed" ProgID="PBrush" ShapeID="_x0000_i1031" DrawAspect="Content" ObjectID="_1580621188" r:id="rId47"/>
               </w:object>
             </w:r>
             <w:r>
@@ -22489,15 +21868,7 @@
         <w:ind w:left="720"/>
       </w:pPr>
       <w:r>
-        <w:t xml:space="preserve">Click on Admin Console at the top of the </w:t>
-      </w:r>
-      <w:proofErr w:type="spellStart"/>
-      <w:r>
-        <w:t>Stardog</w:t>
-      </w:r>
-      <w:proofErr w:type="spellEnd"/>
-      <w:r>
-        <w:t xml:space="preserve"> application. </w:t>
+        <w:t xml:space="preserve">Click on Admin Console at the top of the Stardog application. </w:t>
       </w:r>
       <w:r>
         <w:rPr>
@@ -23166,11 +22537,9 @@
       <w:r>
         <w:t xml:space="preserve">How many </w:t>
       </w:r>
-      <w:proofErr w:type="spellStart"/>
       <w:r>
         <w:t>HumanStudySubjects</w:t>
       </w:r>
-      <w:proofErr w:type="spellEnd"/>
       <w:r>
         <w:t xml:space="preserve"> participated in </w:t>
       </w:r>
@@ -23386,15 +22755,7 @@
         <w:t>Studies</w:t>
       </w:r>
       <w:r>
-        <w:t xml:space="preserve"> (not just </w:t>
-      </w:r>
-      <w:proofErr w:type="spellStart"/>
-      <w:r>
-        <w:t>HumanStudySubjects</w:t>
-      </w:r>
-      <w:proofErr w:type="spellEnd"/>
-      <w:r>
-        <w:t xml:space="preserve">). </w:t>
+        <w:t xml:space="preserve"> (not just HumanStudySubjects). </w:t>
       </w:r>
     </w:p>
     <w:p>
@@ -23411,7 +22772,6 @@
       <w:r>
         <w:t xml:space="preserve">What is the superclass of </w:t>
       </w:r>
-      <w:proofErr w:type="spellStart"/>
       <w:r>
         <w:rPr>
           <w:rFonts w:ascii="Courier New" w:hAnsi="Courier New" w:cs="Courier New"/>
@@ -23420,7 +22780,6 @@
         </w:rPr>
         <w:t>HumanStudySubject</w:t>
       </w:r>
-      <w:proofErr w:type="spellEnd"/>
       <w:r>
         <w:t xml:space="preserve">? </w:t>
       </w:r>
@@ -23479,15 +22838,7 @@
       </w:pPr>
       <w:bookmarkStart w:id="45" w:name="_Toc506557144"/>
       <w:r>
-        <w:t>How many women received active treatment (</w:t>
-      </w:r>
-      <w:proofErr w:type="spellStart"/>
-      <w:r>
-        <w:t>non placebo</w:t>
-      </w:r>
-      <w:proofErr w:type="spellEnd"/>
-      <w:r>
-        <w:t>) across all Drug1 studies combined?</w:t>
+        <w:t>How many women received active treatment (non placebo) across all Drug1 studies combined?</w:t>
       </w:r>
       <w:bookmarkEnd w:id="45"/>
       <w:r>
@@ -23541,30 +22892,20 @@
       <w:r>
         <w:t xml:space="preserve">                                                                      -- </w:t>
       </w:r>
-      <w:proofErr w:type="spellStart"/>
       <w:r>
         <w:rPr>
           <w:color w:val="943634" w:themeColor="accent2" w:themeShade="BF"/>
         </w:rPr>
         <w:t>randomizedTo</w:t>
       </w:r>
-      <w:proofErr w:type="spellEnd"/>
-      <w:r>
-        <w:t xml:space="preserve"> ---  ?</w:t>
-      </w:r>
-      <w:proofErr w:type="spellStart"/>
-      <w:r>
-        <w:t>trt</w:t>
+      <w:r>
+        <w:t xml:space="preserve"> ---  ?trt</w:t>
       </w:r>
       <w:r>
         <w:t>_a</w:t>
       </w:r>
       <w:r>
-        <w:t>rm</w:t>
-      </w:r>
-      <w:proofErr w:type="spellEnd"/>
-      <w:r>
-        <w:t xml:space="preserve">  .</w:t>
+        <w:t>rm  .</w:t>
       </w:r>
     </w:p>
     <w:p>
@@ -23572,34 +22913,23 @@
         <w:pStyle w:val="ListParagraph"/>
       </w:pPr>
       <w:r>
-        <w:t xml:space="preserve">                                                   ?</w:t>
-      </w:r>
-      <w:proofErr w:type="spellStart"/>
-      <w:r>
-        <w:t>trt</w:t>
+        <w:t xml:space="preserve">                                                   ?trt</w:t>
       </w:r>
       <w:r>
         <w:t>_a</w:t>
       </w:r>
       <w:r>
-        <w:t>rm</w:t>
-      </w:r>
-      <w:proofErr w:type="spellEnd"/>
-      <w:r>
-        <w:t xml:space="preserve"> -- </w:t>
-      </w:r>
-      <w:proofErr w:type="spellStart"/>
+        <w:t xml:space="preserve">rm -- </w:t>
+      </w:r>
       <w:r>
         <w:rPr>
           <w:color w:val="943634" w:themeColor="accent2" w:themeShade="BF"/>
         </w:rPr>
         <w:t>treatmentArmType</w:t>
       </w:r>
-      <w:proofErr w:type="spellEnd"/>
       <w:r>
         <w:t xml:space="preserve">  -- </w:t>
       </w:r>
-      <w:proofErr w:type="spellStart"/>
       <w:r>
         <w:rPr>
           <w:b/>
@@ -23607,7 +22937,6 @@
         </w:rPr>
         <w:t>ActiveArm</w:t>
       </w:r>
-      <w:proofErr w:type="spellEnd"/>
       <w:r>
         <w:t>.</w:t>
       </w:r>
@@ -23644,7 +22973,13 @@
       </w:pPr>
       <w:bookmarkStart w:id="46" w:name="_Toc506557145"/>
       <w:r>
-        <w:t>List all Persons in the studies.</w:t>
+        <w:t xml:space="preserve">List </w:t>
+      </w:r>
+      <w:r>
+        <w:t xml:space="preserve">the Types of </w:t>
+      </w:r>
+      <w:r>
+        <w:t>Persons in the studies.</w:t>
       </w:r>
       <w:bookmarkEnd w:id="46"/>
       <w:r>
@@ -23656,22 +22991,16 @@
         <w:pStyle w:val="ListParagraph"/>
         <w:numPr>
           <w:ilvl w:val="0"/>
-          <w:numId w:val="41"/>
+          <w:numId w:val="46"/>
         </w:numPr>
         <w:ind w:left="720" w:hanging="360"/>
       </w:pPr>
       <w:r>
-        <w:t xml:space="preserve">List all Person IRIs, their </w:t>
-      </w:r>
-      <w:proofErr w:type="spellStart"/>
-      <w:r>
-        <w:t>givenName</w:t>
-      </w:r>
-      <w:proofErr w:type="spellEnd"/>
-      <w:r>
-        <w:t>, their assigned Study, and their role in that study (</w:t>
-      </w:r>
-      <w:proofErr w:type="spellStart"/>
+        <w:t>List all Person IRIs, their givenName, their assigned Study, and their role in that study (</w:t>
+      </w:r>
+      <w:r>
+        <w:t xml:space="preserve">as a </w:t>
+      </w:r>
       <w:r>
         <w:rPr>
           <w:rFonts w:ascii="Courier New" w:hAnsi="Courier New" w:cs="Courier New"/>
@@ -23680,7 +23009,6 @@
         </w:rPr>
         <w:t>HumanStudySubject</w:t>
       </w:r>
-      <w:proofErr w:type="spellEnd"/>
       <w:r>
         <w:t xml:space="preserve"> or</w:t>
       </w:r>
@@ -23690,29 +23018,166 @@
           <w:b/>
           <w:color w:val="1F497D" w:themeColor="text2"/>
         </w:rPr>
+        <w:t xml:space="preserve"> DataExpert</w:t>
+      </w:r>
+      <w:r>
+        <w:t>).</w:t>
+      </w:r>
+      <w:r>
+        <w:t xml:space="preserve"> Ensure the Reasoner is turned ON.</w:t>
+      </w:r>
+    </w:p>
+    <w:p>
+      <w:pPr>
+        <w:pStyle w:val="ListParagraph"/>
+      </w:pPr>
+    </w:p>
+    <w:p>
+      <w:pPr>
+        <w:pStyle w:val="ListParagraph"/>
+      </w:pPr>
+      <w:r>
+        <w:t xml:space="preserve">HINT:  Find </w:t>
+      </w:r>
+      <w:r>
+        <w:rPr>
+          <w:rFonts w:ascii="Courier New" w:hAnsi="Courier New" w:cs="Courier New"/>
+          <w:b/>
+          <w:color w:val="1F497D" w:themeColor="text2"/>
+        </w:rPr>
+        <w:t>Person</w:t>
+      </w:r>
+      <w:r>
+        <w:t>s using the logical OR operator for their role in the study:</w:t>
+      </w:r>
+    </w:p>
+    <w:p>
+      <w:pPr>
+        <w:pStyle w:val="ListParagraph"/>
+        <w:rPr>
+          <w:rFonts w:ascii="Courier New" w:hAnsi="Courier New" w:cs="Courier New"/>
+          <w:sz w:val="24"/>
+          <w:szCs w:val="24"/>
+        </w:rPr>
+      </w:pPr>
+      <w:r>
+        <w:rPr>
+          <w:rFonts w:ascii="Courier New" w:hAnsi="Courier New" w:cs="Courier New"/>
+          <w:color w:val="365F91" w:themeColor="accent1" w:themeShade="BF"/>
+          <w:sz w:val="24"/>
+          <w:szCs w:val="24"/>
+        </w:rPr>
+        <w:t>?person</w:t>
+      </w:r>
+      <w:r>
+        <w:rPr>
+          <w:rFonts w:ascii="Courier New" w:hAnsi="Courier New" w:cs="Courier New"/>
+          <w:sz w:val="24"/>
+          <w:szCs w:val="24"/>
+        </w:rPr>
         <w:t xml:space="preserve"> </w:t>
       </w:r>
-      <w:commentRangeStart w:id="47"/>
-      <w:proofErr w:type="spellStart"/>
       <w:r>
         <w:rPr>
           <w:rFonts w:ascii="Courier New" w:hAnsi="Courier New" w:cs="Courier New"/>
-          <w:b/>
-          <w:color w:val="1F497D" w:themeColor="text2"/>
-        </w:rPr>
-        <w:t>DataExpert</w:t>
-      </w:r>
-      <w:commentRangeEnd w:id="47"/>
-      <w:proofErr w:type="spellEnd"/>
-      <w:r>
-        <w:rPr>
-          <w:rStyle w:val="CommentReference"/>
-        </w:rPr>
-        <w:commentReference w:id="47"/>
-      </w:r>
-      <w:r>
-        <w:t>).</w:t>
-      </w:r>
+          <w:color w:val="943634" w:themeColor="accent2" w:themeShade="BF"/>
+          <w:sz w:val="24"/>
+          <w:szCs w:val="24"/>
+        </w:rPr>
+        <w:t>eg:participatesIn</w:t>
+      </w:r>
+      <w:r>
+        <w:rPr>
+          <w:rFonts w:ascii="Courier New" w:hAnsi="Courier New" w:cs="Courier New"/>
+          <w:color w:val="943634" w:themeColor="accent2" w:themeShade="BF"/>
+          <w:sz w:val="24"/>
+          <w:szCs w:val="24"/>
+          <w:highlight w:val="yellow"/>
+        </w:rPr>
+        <w:t>|</w:t>
+      </w:r>
+      <w:r>
+        <w:rPr>
+          <w:rFonts w:ascii="Courier New" w:hAnsi="Courier New" w:cs="Courier New"/>
+          <w:color w:val="943634" w:themeColor="accent2" w:themeShade="BF"/>
+          <w:sz w:val="24"/>
+          <w:szCs w:val="24"/>
+        </w:rPr>
+        <w:t>eg:LDExpert</w:t>
+      </w:r>
+      <w:r>
+        <w:rPr>
+          <w:rFonts w:ascii="Courier New" w:hAnsi="Courier New" w:cs="Courier New"/>
+          <w:sz w:val="24"/>
+          <w:szCs w:val="24"/>
+        </w:rPr>
+        <w:t xml:space="preserve"> ?</w:t>
+      </w:r>
+      <w:r>
+        <w:rPr>
+          <w:rFonts w:ascii="Courier New" w:hAnsi="Courier New" w:cs="Courier New"/>
+          <w:color w:val="365F91" w:themeColor="accent1" w:themeShade="BF"/>
+          <w:sz w:val="24"/>
+          <w:szCs w:val="24"/>
+        </w:rPr>
+        <w:t>study.</w:t>
+      </w:r>
+    </w:p>
+    <w:p>
+      <w:pPr>
+        <w:pStyle w:val="ListParagraph"/>
+      </w:pPr>
+    </w:p>
+    <w:p>
+      <w:pPr>
+        <w:pStyle w:val="ListParagraph"/>
+      </w:pPr>
+      <w:r>
+        <w:t>HINT2:  To only return "person types", you need to use the ontology's Person subclasses:</w:t>
+      </w:r>
+    </w:p>
+    <w:p>
+      <w:pPr>
+        <w:pStyle w:val="ListParagraph"/>
+        <w:rPr>
+          <w:rFonts w:ascii="Courier New" w:hAnsi="Courier New" w:cs="Courier New"/>
+          <w:color w:val="365F91" w:themeColor="accent1" w:themeShade="BF"/>
+          <w:sz w:val="24"/>
+          <w:szCs w:val="24"/>
+        </w:rPr>
+      </w:pPr>
+      <w:r>
+        <w:rPr>
+          <w:rFonts w:ascii="Courier New" w:hAnsi="Courier New" w:cs="Courier New"/>
+          <w:color w:val="365F91" w:themeColor="accent1" w:themeShade="BF"/>
+          <w:sz w:val="24"/>
+          <w:szCs w:val="24"/>
+        </w:rPr>
+        <w:t xml:space="preserve">?personType  </w:t>
+      </w:r>
+      <w:r>
+        <w:rPr>
+          <w:rFonts w:ascii="Courier New" w:hAnsi="Courier New" w:cs="Courier New"/>
+          <w:color w:val="943634" w:themeColor="accent2" w:themeShade="BF"/>
+          <w:sz w:val="24"/>
+          <w:szCs w:val="24"/>
+        </w:rPr>
+        <w:t>rdfs:subClassOf</w:t>
+      </w:r>
+      <w:r>
+        <w:rPr>
+          <w:rFonts w:ascii="Courier New" w:hAnsi="Courier New" w:cs="Courier New"/>
+          <w:color w:val="365F91" w:themeColor="accent1" w:themeShade="BF"/>
+          <w:sz w:val="24"/>
+          <w:szCs w:val="24"/>
+        </w:rPr>
+        <w:t xml:space="preserve">  schema:Person ;</w:t>
+      </w:r>
+    </w:p>
+    <w:p>
+      <w:pPr>
+        <w:pStyle w:val="ListParagraph"/>
+      </w:pPr>
     </w:p>
     <w:p>
       <w:pPr>
@@ -23738,12 +23203,30 @@
         <w:pStyle w:val="ListParagraph"/>
         <w:numPr>
           <w:ilvl w:val="0"/>
-          <w:numId w:val="42"/>
+          <w:numId w:val="40"/>
         </w:numPr>
         <w:ind w:left="720"/>
-      </w:pPr>
-      <w:r>
-        <w:t>Review the results. Do you find anything surprising in the pooled results?</w:t>
+        <w:rPr>
+          <w:b/>
+        </w:rPr>
+      </w:pPr>
+      <w:r>
+        <w:lastRenderedPageBreak/>
+        <w:t xml:space="preserve">Review the results. </w:t>
+      </w:r>
+      <w:r>
+        <w:rPr>
+          <w:b/>
+        </w:rPr>
+        <w:t>Do you find anything surprising in the pool</w:t>
+      </w:r>
+      <w:bookmarkStart w:id="47" w:name="_GoBack"/>
+      <w:bookmarkEnd w:id="47"/>
+      <w:r>
+        <w:rPr>
+          <w:b/>
+        </w:rPr>
+        <w:t>ed results?</w:t>
       </w:r>
     </w:p>
     <w:p>
@@ -23788,8 +23271,6 @@
           <w:szCs w:val="32"/>
         </w:rPr>
       </w:pPr>
-      <w:bookmarkStart w:id="48" w:name="_GoBack"/>
-      <w:bookmarkEnd w:id="48"/>
       <w:r>
         <w:rPr>
           <w:sz w:val="32"/>
@@ -23873,7 +23354,7 @@
                     </pic:cNvPicPr>
                   </pic:nvPicPr>
                   <pic:blipFill>
-                    <a:blip r:embed="rId52">
+                    <a:blip r:embed="rId50">
                       <a:extLst>
                         <a:ext uri="{28A0092B-C50C-407E-A947-70E740481C1C}">
                           <a14:useLocalDpi xmlns:a14="http://schemas.microsoft.com/office/drawing/2010/main" val="0"/>
@@ -24025,7 +23506,7 @@
                 <v:shape id="_x0000_i1032" type="#_x0000_t75" style="width:42pt;height:30pt" o:ole="">
                   <v:imagedata r:id="rId9" o:title=""/>
                 </v:shape>
-                <o:OLEObject Type="Embed" ProgID="PBrush" ShapeID="_x0000_i1032" DrawAspect="Content" ObjectID="_1580535806" r:id="rId53"/>
+                <o:OLEObject Type="Embed" ProgID="PBrush" ShapeID="_x0000_i1032" DrawAspect="Content" ObjectID="_1580621189" r:id="rId51"/>
               </w:object>
             </w:r>
             <w:r>
@@ -24129,11 +23610,11 @@
         <w:spacing w:before="120"/>
         <w:ind w:left="0" w:firstLine="0"/>
       </w:pPr>
-      <w:bookmarkStart w:id="49" w:name="_Appendix_1:_Neo4jFromSpreadsheet.R"/>
-      <w:bookmarkStart w:id="50" w:name="_Appendix_2:_Course"/>
-      <w:bookmarkStart w:id="51" w:name="_Toc506557146"/>
+      <w:bookmarkStart w:id="48" w:name="_Appendix_1:_Neo4jFromSpreadsheet.R"/>
+      <w:bookmarkStart w:id="49" w:name="_Appendix_2:_Course"/>
+      <w:bookmarkStart w:id="50" w:name="_Toc506557146"/>
+      <w:bookmarkEnd w:id="48"/>
       <w:bookmarkEnd w:id="49"/>
-      <w:bookmarkEnd w:id="50"/>
       <w:r>
         <w:lastRenderedPageBreak/>
         <w:t xml:space="preserve">Appendix </w:t>
@@ -24147,7 +23628,7 @@
       <w:r>
         <w:t>Course Resources</w:t>
       </w:r>
-      <w:bookmarkEnd w:id="51"/>
+      <w:bookmarkEnd w:id="50"/>
     </w:p>
     <w:p>
       <w:pPr>
@@ -24213,7 +23694,7 @@
         </w:numPr>
         <w:spacing w:after="0"/>
       </w:pPr>
-      <w:hyperlink r:id="rId54" w:history="1">
+      <w:hyperlink r:id="rId52" w:history="1">
         <w:r>
           <w:rPr>
             <w:rStyle w:val="Hyperlink"/>
@@ -24290,7 +23771,7 @@
         </w:numPr>
         <w:spacing w:after="0"/>
       </w:pPr>
-      <w:hyperlink r:id="rId55" w:history="1">
+      <w:hyperlink r:id="rId53" w:history="1">
         <w:r>
           <w:rPr>
             <w:rStyle w:val="Hyperlink"/>
@@ -24332,7 +23813,7 @@
         </w:numPr>
         <w:spacing w:after="0"/>
       </w:pPr>
-      <w:hyperlink r:id="rId56" w:history="1">
+      <w:hyperlink r:id="rId54" w:history="1">
         <w:r>
           <w:rPr>
             <w:rStyle w:val="Hyperlink"/>
@@ -24405,31 +23886,29 @@
           <w:sz w:val="24"/>
           <w:szCs w:val="24"/>
         </w:rPr>
-        <w:t xml:space="preserve">Hands-on Workshop </w:t>
-      </w:r>
-      <w:proofErr w:type="spellStart"/>
+        <w:t xml:space="preserve">Hands-on Workshop Github Repository </w:t>
+      </w:r>
       <w:r>
         <w:rPr>
           <w:rStyle w:val="Hyperlink"/>
+        </w:rPr>
+        <w:t xml:space="preserve"> </w:t>
+      </w:r>
+    </w:p>
+    <w:p>
+      <w:pPr>
+        <w:spacing w:after="0"/>
+        <w:ind w:firstLine="720"/>
+      </w:pPr>
+      <w:r>
+        <w:rPr>
           <w:sz w:val="24"/>
           <w:szCs w:val="24"/>
         </w:rPr>
-        <w:t>Github</w:t>
-      </w:r>
-      <w:proofErr w:type="spellEnd"/>
-      <w:r>
-        <w:rPr>
-          <w:rStyle w:val="Hyperlink"/>
-          <w:sz w:val="24"/>
-          <w:szCs w:val="24"/>
-        </w:rPr>
-        <w:t xml:space="preserve"> Repository </w:t>
-      </w:r>
-      <w:r>
-        <w:rPr>
-          <w:rStyle w:val="Hyperlink"/>
-        </w:rPr>
-        <w:t xml:space="preserve"> </w:t>
+        <w:fldChar w:fldCharType="end"/>
+      </w:r>
+      <w:r>
+        <w:t xml:space="preserve">Course content is available at: </w:t>
       </w:r>
     </w:p>
     <w:p>
@@ -24438,14 +23917,10 @@
         <w:ind w:firstLine="720"/>
       </w:pPr>
       <w:r>
-        <w:rPr>
-          <w:sz w:val="24"/>
-          <w:szCs w:val="24"/>
-        </w:rPr>
-        <w:fldChar w:fldCharType="end"/>
-      </w:r>
-      <w:r>
-        <w:t xml:space="preserve">Course content is available at: </w:t>
+        <w:t>https://github.com/phuse-org/LinkedDataWorkshop/tree/master/</w:t>
+      </w:r>
+      <w:r>
+        <w:t>CSS2018</w:t>
       </w:r>
     </w:p>
     <w:p>
@@ -24453,22 +23928,10 @@
         <w:spacing w:after="0"/>
         <w:ind w:firstLine="720"/>
       </w:pPr>
-      <w:r>
-        <w:t>https://github.com/phuse-org/LinkedDataWorkshop/tree/master/</w:t>
-      </w:r>
-      <w:r>
-        <w:t>CSS2018</w:t>
-      </w:r>
-    </w:p>
-    <w:p>
-      <w:pPr>
-        <w:spacing w:after="0"/>
-        <w:ind w:firstLine="720"/>
-      </w:pPr>
     </w:p>
     <w:sectPr>
-      <w:headerReference w:type="default" r:id="rId57"/>
-      <w:footerReference w:type="default" r:id="rId58"/>
+      <w:headerReference w:type="default" r:id="rId55"/>
+      <w:footerReference w:type="default" r:id="rId56"/>
       <w:pgSz w:w="12240" w:h="15840" w:code="1"/>
       <w:pgMar w:top="720" w:right="720" w:bottom="720" w:left="720" w:header="720" w:footer="720" w:gutter="0"/>
       <w:pgNumType w:start="0"/>
@@ -24478,33 +23941,6 @@
     </w:sectPr>
   </w:body>
 </w:document>
-</file>
-
-<file path=word/comments.xml><?xml version="1.0" encoding="utf-8"?>
-<w:comments xmlns:wpc="http://schemas.microsoft.com/office/word/2010/wordprocessingCanvas" xmlns:cx="http://schemas.microsoft.com/office/drawing/2014/chartex" xmlns:cx1="http://schemas.microsoft.com/office/drawing/2015/9/8/chartex" xmlns:cx2="http://schemas.microsoft.com/office/drawing/2015/10/21/chartex" xmlns:cx3="http://schemas.microsoft.com/office/drawing/2016/5/9/chartex" xmlns:cx4="http://schemas.microsoft.com/office/drawing/2016/5/10/chartex" xmlns:cx5="http://schemas.microsoft.com/office/drawing/2016/5/11/chartex" xmlns:mc="http://schemas.openxmlformats.org/markup-compatibility/2006" xmlns:o="urn:schemas-microsoft-com:office:office" xmlns:r="http://schemas.openxmlformats.org/officeDocument/2006/relationships" xmlns:m="http://schemas.openxmlformats.org/officeDocument/2006/math" xmlns:v="urn:schemas-microsoft-com:vml" xmlns:wp14="http://schemas.microsoft.com/office/word/2010/wordprocessingDrawing" xmlns:wp="http://schemas.openxmlformats.org/drawingml/2006/wordprocessingDrawing" xmlns:w10="urn:schemas-microsoft-com:office:word" xmlns:w="http://schemas.openxmlformats.org/wordprocessingml/2006/main" xmlns:w14="http://schemas.microsoft.com/office/word/2010/wordml" xmlns:w15="http://schemas.microsoft.com/office/word/2012/wordml" xmlns:w16se="http://schemas.microsoft.com/office/word/2015/wordml/symex" xmlns:wpg="http://schemas.microsoft.com/office/word/2010/wordprocessingGroup" xmlns:wpi="http://schemas.microsoft.com/office/word/2010/wordprocessingInk" xmlns:wne="http://schemas.microsoft.com/office/word/2006/wordml" xmlns:wps="http://schemas.microsoft.com/office/word/2010/wordprocessingShape" mc:Ignorable="w14 w15 w16se wp14">
-  <w:comment w:id="47" w:author="Williams Tim" w:date="2018-02-17T19:10:00Z" w:initials="WT">
-    <w:p>
-      <w:pPr>
-        <w:pStyle w:val="CommentText"/>
-      </w:pPr>
-      <w:r>
-        <w:t>Change to use FILTER as in section 3.</w:t>
-      </w:r>
-      <w:r>
-        <w:rPr>
-          <w:rStyle w:val="CommentReference"/>
-        </w:rPr>
-        <w:annotationRef/>
-      </w:r>
-    </w:p>
-  </w:comment>
-</w:comments>
-</file>
-
-<file path=word/commentsExtended.xml><?xml version="1.0" encoding="utf-8"?>
-<w15:commentsEx xmlns:wpc="http://schemas.microsoft.com/office/word/2010/wordprocessingCanvas" xmlns:cx="http://schemas.microsoft.com/office/drawing/2014/chartex" xmlns:cx1="http://schemas.microsoft.com/office/drawing/2015/9/8/chartex" xmlns:cx2="http://schemas.microsoft.com/office/drawing/2015/10/21/chartex" xmlns:cx3="http://schemas.microsoft.com/office/drawing/2016/5/9/chartex" xmlns:cx4="http://schemas.microsoft.com/office/drawing/2016/5/10/chartex" xmlns:cx5="http://schemas.microsoft.com/office/drawing/2016/5/11/chartex" xmlns:mc="http://schemas.openxmlformats.org/markup-compatibility/2006" xmlns:o="urn:schemas-microsoft-com:office:office" xmlns:r="http://schemas.openxmlformats.org/officeDocument/2006/relationships" xmlns:m="http://schemas.openxmlformats.org/officeDocument/2006/math" xmlns:v="urn:schemas-microsoft-com:vml" xmlns:wp14="http://schemas.microsoft.com/office/word/2010/wordprocessingDrawing" xmlns:wp="http://schemas.openxmlformats.org/drawingml/2006/wordprocessingDrawing" xmlns:w10="urn:schemas-microsoft-com:office:word" xmlns:w="http://schemas.openxmlformats.org/wordprocessingml/2006/main" xmlns:w14="http://schemas.microsoft.com/office/word/2010/wordml" xmlns:w15="http://schemas.microsoft.com/office/word/2012/wordml" xmlns:w16se="http://schemas.microsoft.com/office/word/2015/wordml/symex" xmlns:wpg="http://schemas.microsoft.com/office/word/2010/wordprocessingGroup" xmlns:wpi="http://schemas.microsoft.com/office/word/2010/wordprocessingInk" xmlns:wne="http://schemas.microsoft.com/office/word/2006/wordml" xmlns:wps="http://schemas.microsoft.com/office/word/2010/wordprocessingShape" mc:Ignorable="w14 w15 w16se wp14">
-  <w15:commentEx w15:paraId="405B2D7A" w15:done="0"/>
-</w15:commentsEx>
 </file>
 
 <file path=word/endnotes.xml><?xml version="1.0" encoding="utf-8"?>
@@ -24596,8 +24032,8 @@
     <w:pPr>
       <w:spacing w:after="0" w:line="240" w:lineRule="auto"/>
     </w:pPr>
-    <w:bookmarkStart w:id="52" w:name="h.4m2hg86m4e8h" w:colFirst="0" w:colLast="0"/>
-    <w:bookmarkEnd w:id="52"/>
+    <w:bookmarkStart w:id="51" w:name="h.4m2hg86m4e8h" w:colFirst="0" w:colLast="0"/>
+    <w:bookmarkEnd w:id="51"/>
   </w:p>
 </w:hdr>
 </file>
@@ -26028,7 +25464,7 @@
   <w:abstractNum w:abstractNumId="15" w15:restartNumberingAfterBreak="0">
     <w:nsid w:val="2E9254D9"/>
     <w:multiLevelType w:val="hybridMultilevel"/>
-    <w:tmpl w:val="31026934"/>
+    <w:tmpl w:val="6F14C662"/>
     <w:lvl w:ilvl="0" w:tplc="0409000F">
       <w:start w:val="1"/>
       <w:numFmt w:val="decimal"/>
@@ -27775,99 +27211,7 @@
     </w:lvl>
   </w:abstractNum>
   <w:abstractNum w:abstractNumId="34" w15:restartNumberingAfterBreak="0">
-    <w:nsid w:val="5F841B74"/>
-    <w:multiLevelType w:val="hybridMultilevel"/>
-    <w:tmpl w:val="4104A4D0"/>
-    <w:lvl w:ilvl="0" w:tplc="CAA47910">
-      <w:start w:val="1"/>
-      <w:numFmt w:val="decimal"/>
-      <w:lvlText w:val="%1."/>
-      <w:lvlJc w:val="left"/>
-      <w:pPr>
-        <w:ind w:left="1080" w:hanging="360"/>
-      </w:pPr>
-      <w:rPr>
-        <w:b w:val="0"/>
-      </w:rPr>
-    </w:lvl>
-    <w:lvl w:ilvl="1" w:tplc="04090019">
-      <w:start w:val="1"/>
-      <w:numFmt w:val="lowerLetter"/>
-      <w:lvlText w:val="%2."/>
-      <w:lvlJc w:val="left"/>
-      <w:pPr>
-        <w:ind w:left="1800" w:hanging="360"/>
-      </w:pPr>
-    </w:lvl>
-    <w:lvl w:ilvl="2" w:tplc="74AC75AE">
-      <w:start w:val="1"/>
-      <w:numFmt w:val="lowerLetter"/>
-      <w:lvlText w:val="%3)"/>
-      <w:lvlJc w:val="left"/>
-      <w:pPr>
-        <w:ind w:left="2700" w:hanging="360"/>
-      </w:pPr>
-      <w:rPr>
-        <w:rFonts w:hint="default"/>
-      </w:rPr>
-    </w:lvl>
-    <w:lvl w:ilvl="3" w:tplc="0409000F" w:tentative="1">
-      <w:start w:val="1"/>
-      <w:numFmt w:val="decimal"/>
-      <w:lvlText w:val="%4."/>
-      <w:lvlJc w:val="left"/>
-      <w:pPr>
-        <w:ind w:left="3240" w:hanging="360"/>
-      </w:pPr>
-    </w:lvl>
-    <w:lvl w:ilvl="4" w:tplc="04090019" w:tentative="1">
-      <w:start w:val="1"/>
-      <w:numFmt w:val="lowerLetter"/>
-      <w:lvlText w:val="%5."/>
-      <w:lvlJc w:val="left"/>
-      <w:pPr>
-        <w:ind w:left="3960" w:hanging="360"/>
-      </w:pPr>
-    </w:lvl>
-    <w:lvl w:ilvl="5" w:tplc="0409001B" w:tentative="1">
-      <w:start w:val="1"/>
-      <w:numFmt w:val="lowerRoman"/>
-      <w:lvlText w:val="%6."/>
-      <w:lvlJc w:val="right"/>
-      <w:pPr>
-        <w:ind w:left="4680" w:hanging="180"/>
-      </w:pPr>
-    </w:lvl>
-    <w:lvl w:ilvl="6" w:tplc="0409000F" w:tentative="1">
-      <w:start w:val="1"/>
-      <w:numFmt w:val="decimal"/>
-      <w:lvlText w:val="%7."/>
-      <w:lvlJc w:val="left"/>
-      <w:pPr>
-        <w:ind w:left="5400" w:hanging="360"/>
-      </w:pPr>
-    </w:lvl>
-    <w:lvl w:ilvl="7" w:tplc="04090019" w:tentative="1">
-      <w:start w:val="1"/>
-      <w:numFmt w:val="lowerLetter"/>
-      <w:lvlText w:val="%8."/>
-      <w:lvlJc w:val="left"/>
-      <w:pPr>
-        <w:ind w:left="6120" w:hanging="360"/>
-      </w:pPr>
-    </w:lvl>
-    <w:lvl w:ilvl="8" w:tplc="0409001B" w:tentative="1">
-      <w:start w:val="1"/>
-      <w:numFmt w:val="lowerRoman"/>
-      <w:lvlText w:val="%9."/>
-      <w:lvlJc w:val="right"/>
-      <w:pPr>
-        <w:ind w:left="6840" w:hanging="180"/>
-      </w:pPr>
-    </w:lvl>
-  </w:abstractNum>
-  <w:abstractNum w:abstractNumId="35" w15:restartNumberingAfterBreak="0">
-    <w:nsid w:val="60223379"/>
+    <w:nsid w:val="5C8F11B8"/>
     <w:multiLevelType w:val="multilevel"/>
     <w:tmpl w:val="9E34B8EC"/>
     <w:lvl w:ilvl="0">
@@ -27963,11 +27307,11 @@
       </w:pPr>
     </w:lvl>
   </w:abstractNum>
-  <w:abstractNum w:abstractNumId="36" w15:restartNumberingAfterBreak="0">
-    <w:nsid w:val="60D62F98"/>
+  <w:abstractNum w:abstractNumId="35" w15:restartNumberingAfterBreak="0">
+    <w:nsid w:val="5F841B74"/>
     <w:multiLevelType w:val="hybridMultilevel"/>
-    <w:tmpl w:val="5C12879C"/>
-    <w:lvl w:ilvl="0" w:tplc="0409000F">
+    <w:tmpl w:val="4104A4D0"/>
+    <w:lvl w:ilvl="0" w:tplc="CAA47910">
       <w:start w:val="1"/>
       <w:numFmt w:val="decimal"/>
       <w:lvlText w:val="%1."/>
@@ -27975,8 +27319,11 @@
       <w:pPr>
         <w:ind w:left="1080" w:hanging="360"/>
       </w:pPr>
-    </w:lvl>
-    <w:lvl w:ilvl="1" w:tplc="04090019" w:tentative="1">
+      <w:rPr>
+        <w:b w:val="0"/>
+      </w:rPr>
+    </w:lvl>
+    <w:lvl w:ilvl="1" w:tplc="04090019">
       <w:start w:val="1"/>
       <w:numFmt w:val="lowerLetter"/>
       <w:lvlText w:val="%2."/>
@@ -27985,14 +27332,17 @@
         <w:ind w:left="1800" w:hanging="360"/>
       </w:pPr>
     </w:lvl>
-    <w:lvl w:ilvl="2" w:tplc="0409001B" w:tentative="1">
-      <w:start w:val="1"/>
-      <w:numFmt w:val="lowerRoman"/>
-      <w:lvlText w:val="%3."/>
-      <w:lvlJc w:val="right"/>
-      <w:pPr>
-        <w:ind w:left="2520" w:hanging="180"/>
-      </w:pPr>
+    <w:lvl w:ilvl="2" w:tplc="74AC75AE">
+      <w:start w:val="1"/>
+      <w:numFmt w:val="lowerLetter"/>
+      <w:lvlText w:val="%3)"/>
+      <w:lvlJc w:val="left"/>
+      <w:pPr>
+        <w:ind w:left="2700" w:hanging="360"/>
+      </w:pPr>
+      <w:rPr>
+        <w:rFonts w:hint="default"/>
+      </w:rPr>
     </w:lvl>
     <w:lvl w:ilvl="3" w:tplc="0409000F" w:tentative="1">
       <w:start w:val="1"/>
@@ -28049,213 +27399,8 @@
       </w:pPr>
     </w:lvl>
   </w:abstractNum>
-  <w:abstractNum w:abstractNumId="37" w15:restartNumberingAfterBreak="0">
-    <w:nsid w:val="64B82B11"/>
-    <w:multiLevelType w:val="hybridMultilevel"/>
-    <w:tmpl w:val="A69C2456"/>
-    <w:lvl w:ilvl="0" w:tplc="04090001">
-      <w:start w:val="1"/>
-      <w:numFmt w:val="bullet"/>
-      <w:lvlText w:val=""/>
-      <w:lvlJc w:val="left"/>
-      <w:pPr>
-        <w:ind w:left="720" w:hanging="360"/>
-      </w:pPr>
-      <w:rPr>
-        <w:rFonts w:ascii="Symbol" w:hAnsi="Symbol" w:hint="default"/>
-      </w:rPr>
-    </w:lvl>
-    <w:lvl w:ilvl="1" w:tplc="04090003" w:tentative="1">
-      <w:start w:val="1"/>
-      <w:numFmt w:val="bullet"/>
-      <w:lvlText w:val="o"/>
-      <w:lvlJc w:val="left"/>
-      <w:pPr>
-        <w:ind w:left="1440" w:hanging="360"/>
-      </w:pPr>
-      <w:rPr>
-        <w:rFonts w:ascii="Courier New" w:hAnsi="Courier New" w:cs="Courier New" w:hint="default"/>
-      </w:rPr>
-    </w:lvl>
-    <w:lvl w:ilvl="2" w:tplc="04090005" w:tentative="1">
-      <w:start w:val="1"/>
-      <w:numFmt w:val="bullet"/>
-      <w:lvlText w:val=""/>
-      <w:lvlJc w:val="left"/>
-      <w:pPr>
-        <w:ind w:left="2160" w:hanging="360"/>
-      </w:pPr>
-      <w:rPr>
-        <w:rFonts w:ascii="Wingdings" w:hAnsi="Wingdings" w:hint="default"/>
-      </w:rPr>
-    </w:lvl>
-    <w:lvl w:ilvl="3" w:tplc="04090001" w:tentative="1">
-      <w:start w:val="1"/>
-      <w:numFmt w:val="bullet"/>
-      <w:lvlText w:val=""/>
-      <w:lvlJc w:val="left"/>
-      <w:pPr>
-        <w:ind w:left="2880" w:hanging="360"/>
-      </w:pPr>
-      <w:rPr>
-        <w:rFonts w:ascii="Symbol" w:hAnsi="Symbol" w:hint="default"/>
-      </w:rPr>
-    </w:lvl>
-    <w:lvl w:ilvl="4" w:tplc="04090003" w:tentative="1">
-      <w:start w:val="1"/>
-      <w:numFmt w:val="bullet"/>
-      <w:lvlText w:val="o"/>
-      <w:lvlJc w:val="left"/>
-      <w:pPr>
-        <w:ind w:left="3600" w:hanging="360"/>
-      </w:pPr>
-      <w:rPr>
-        <w:rFonts w:ascii="Courier New" w:hAnsi="Courier New" w:cs="Courier New" w:hint="default"/>
-      </w:rPr>
-    </w:lvl>
-    <w:lvl w:ilvl="5" w:tplc="04090005" w:tentative="1">
-      <w:start w:val="1"/>
-      <w:numFmt w:val="bullet"/>
-      <w:lvlText w:val=""/>
-      <w:lvlJc w:val="left"/>
-      <w:pPr>
-        <w:ind w:left="4320" w:hanging="360"/>
-      </w:pPr>
-      <w:rPr>
-        <w:rFonts w:ascii="Wingdings" w:hAnsi="Wingdings" w:hint="default"/>
-      </w:rPr>
-    </w:lvl>
-    <w:lvl w:ilvl="6" w:tplc="04090001" w:tentative="1">
-      <w:start w:val="1"/>
-      <w:numFmt w:val="bullet"/>
-      <w:lvlText w:val=""/>
-      <w:lvlJc w:val="left"/>
-      <w:pPr>
-        <w:ind w:left="5040" w:hanging="360"/>
-      </w:pPr>
-      <w:rPr>
-        <w:rFonts w:ascii="Symbol" w:hAnsi="Symbol" w:hint="default"/>
-      </w:rPr>
-    </w:lvl>
-    <w:lvl w:ilvl="7" w:tplc="04090003" w:tentative="1">
-      <w:start w:val="1"/>
-      <w:numFmt w:val="bullet"/>
-      <w:lvlText w:val="o"/>
-      <w:lvlJc w:val="left"/>
-      <w:pPr>
-        <w:ind w:left="5760" w:hanging="360"/>
-      </w:pPr>
-      <w:rPr>
-        <w:rFonts w:ascii="Courier New" w:hAnsi="Courier New" w:cs="Courier New" w:hint="default"/>
-      </w:rPr>
-    </w:lvl>
-    <w:lvl w:ilvl="8" w:tplc="04090005" w:tentative="1">
-      <w:start w:val="1"/>
-      <w:numFmt w:val="bullet"/>
-      <w:lvlText w:val=""/>
-      <w:lvlJc w:val="left"/>
-      <w:pPr>
-        <w:ind w:left="6480" w:hanging="360"/>
-      </w:pPr>
-      <w:rPr>
-        <w:rFonts w:ascii="Wingdings" w:hAnsi="Wingdings" w:hint="default"/>
-      </w:rPr>
-    </w:lvl>
-  </w:abstractNum>
-  <w:abstractNum w:abstractNumId="38" w15:restartNumberingAfterBreak="0">
-    <w:nsid w:val="6AA62C6C"/>
-    <w:multiLevelType w:val="hybridMultilevel"/>
-    <w:tmpl w:val="F800A3CC"/>
-    <w:lvl w:ilvl="0" w:tplc="CAA47910">
-      <w:start w:val="1"/>
-      <w:numFmt w:val="decimal"/>
-      <w:lvlText w:val="%1."/>
-      <w:lvlJc w:val="left"/>
-      <w:pPr>
-        <w:ind w:left="1080" w:hanging="360"/>
-      </w:pPr>
-      <w:rPr>
-        <w:b w:val="0"/>
-      </w:rPr>
-    </w:lvl>
-    <w:lvl w:ilvl="1" w:tplc="04090019">
-      <w:start w:val="1"/>
-      <w:numFmt w:val="lowerLetter"/>
-      <w:lvlText w:val="%2."/>
-      <w:lvlJc w:val="left"/>
-      <w:pPr>
-        <w:ind w:left="1800" w:hanging="360"/>
-      </w:pPr>
-    </w:lvl>
-    <w:lvl w:ilvl="2" w:tplc="74AC75AE">
-      <w:start w:val="1"/>
-      <w:numFmt w:val="lowerLetter"/>
-      <w:lvlText w:val="%3)"/>
-      <w:lvlJc w:val="left"/>
-      <w:pPr>
-        <w:ind w:left="2700" w:hanging="360"/>
-      </w:pPr>
-      <w:rPr>
-        <w:rFonts w:hint="default"/>
-      </w:rPr>
-    </w:lvl>
-    <w:lvl w:ilvl="3" w:tplc="0409000F" w:tentative="1">
-      <w:start w:val="1"/>
-      <w:numFmt w:val="decimal"/>
-      <w:lvlText w:val="%4."/>
-      <w:lvlJc w:val="left"/>
-      <w:pPr>
-        <w:ind w:left="3240" w:hanging="360"/>
-      </w:pPr>
-    </w:lvl>
-    <w:lvl w:ilvl="4" w:tplc="04090019" w:tentative="1">
-      <w:start w:val="1"/>
-      <w:numFmt w:val="lowerLetter"/>
-      <w:lvlText w:val="%5."/>
-      <w:lvlJc w:val="left"/>
-      <w:pPr>
-        <w:ind w:left="3960" w:hanging="360"/>
-      </w:pPr>
-    </w:lvl>
-    <w:lvl w:ilvl="5" w:tplc="0409001B" w:tentative="1">
-      <w:start w:val="1"/>
-      <w:numFmt w:val="lowerRoman"/>
-      <w:lvlText w:val="%6."/>
-      <w:lvlJc w:val="right"/>
-      <w:pPr>
-        <w:ind w:left="4680" w:hanging="180"/>
-      </w:pPr>
-    </w:lvl>
-    <w:lvl w:ilvl="6" w:tplc="0409000F" w:tentative="1">
-      <w:start w:val="1"/>
-      <w:numFmt w:val="decimal"/>
-      <w:lvlText w:val="%7."/>
-      <w:lvlJc w:val="left"/>
-      <w:pPr>
-        <w:ind w:left="5400" w:hanging="360"/>
-      </w:pPr>
-    </w:lvl>
-    <w:lvl w:ilvl="7" w:tplc="04090019" w:tentative="1">
-      <w:start w:val="1"/>
-      <w:numFmt w:val="lowerLetter"/>
-      <w:lvlText w:val="%8."/>
-      <w:lvlJc w:val="left"/>
-      <w:pPr>
-        <w:ind w:left="6120" w:hanging="360"/>
-      </w:pPr>
-    </w:lvl>
-    <w:lvl w:ilvl="8" w:tplc="0409001B" w:tentative="1">
-      <w:start w:val="1"/>
-      <w:numFmt w:val="lowerRoman"/>
-      <w:lvlText w:val="%9."/>
-      <w:lvlJc w:val="right"/>
-      <w:pPr>
-        <w:ind w:left="6840" w:hanging="180"/>
-      </w:pPr>
-    </w:lvl>
-  </w:abstractNum>
-  <w:abstractNum w:abstractNumId="39" w15:restartNumberingAfterBreak="0">
-    <w:nsid w:val="6BBD785C"/>
+  <w:abstractNum w:abstractNumId="36" w15:restartNumberingAfterBreak="0">
+    <w:nsid w:val="60223379"/>
     <w:multiLevelType w:val="multilevel"/>
     <w:tmpl w:val="9E34B8EC"/>
     <w:lvl w:ilvl="0">
@@ -28351,8 +27496,299 @@
       </w:pPr>
     </w:lvl>
   </w:abstractNum>
+  <w:abstractNum w:abstractNumId="37" w15:restartNumberingAfterBreak="0">
+    <w:nsid w:val="60D62F98"/>
+    <w:multiLevelType w:val="hybridMultilevel"/>
+    <w:tmpl w:val="5C12879C"/>
+    <w:lvl w:ilvl="0" w:tplc="0409000F">
+      <w:start w:val="1"/>
+      <w:numFmt w:val="decimal"/>
+      <w:lvlText w:val="%1."/>
+      <w:lvlJc w:val="left"/>
+      <w:pPr>
+        <w:ind w:left="1080" w:hanging="360"/>
+      </w:pPr>
+    </w:lvl>
+    <w:lvl w:ilvl="1" w:tplc="04090019" w:tentative="1">
+      <w:start w:val="1"/>
+      <w:numFmt w:val="lowerLetter"/>
+      <w:lvlText w:val="%2."/>
+      <w:lvlJc w:val="left"/>
+      <w:pPr>
+        <w:ind w:left="1800" w:hanging="360"/>
+      </w:pPr>
+    </w:lvl>
+    <w:lvl w:ilvl="2" w:tplc="0409001B" w:tentative="1">
+      <w:start w:val="1"/>
+      <w:numFmt w:val="lowerRoman"/>
+      <w:lvlText w:val="%3."/>
+      <w:lvlJc w:val="right"/>
+      <w:pPr>
+        <w:ind w:left="2520" w:hanging="180"/>
+      </w:pPr>
+    </w:lvl>
+    <w:lvl w:ilvl="3" w:tplc="0409000F" w:tentative="1">
+      <w:start w:val="1"/>
+      <w:numFmt w:val="decimal"/>
+      <w:lvlText w:val="%4."/>
+      <w:lvlJc w:val="left"/>
+      <w:pPr>
+        <w:ind w:left="3240" w:hanging="360"/>
+      </w:pPr>
+    </w:lvl>
+    <w:lvl w:ilvl="4" w:tplc="04090019" w:tentative="1">
+      <w:start w:val="1"/>
+      <w:numFmt w:val="lowerLetter"/>
+      <w:lvlText w:val="%5."/>
+      <w:lvlJc w:val="left"/>
+      <w:pPr>
+        <w:ind w:left="3960" w:hanging="360"/>
+      </w:pPr>
+    </w:lvl>
+    <w:lvl w:ilvl="5" w:tplc="0409001B" w:tentative="1">
+      <w:start w:val="1"/>
+      <w:numFmt w:val="lowerRoman"/>
+      <w:lvlText w:val="%6."/>
+      <w:lvlJc w:val="right"/>
+      <w:pPr>
+        <w:ind w:left="4680" w:hanging="180"/>
+      </w:pPr>
+    </w:lvl>
+    <w:lvl w:ilvl="6" w:tplc="0409000F" w:tentative="1">
+      <w:start w:val="1"/>
+      <w:numFmt w:val="decimal"/>
+      <w:lvlText w:val="%7."/>
+      <w:lvlJc w:val="left"/>
+      <w:pPr>
+        <w:ind w:left="5400" w:hanging="360"/>
+      </w:pPr>
+    </w:lvl>
+    <w:lvl w:ilvl="7" w:tplc="04090019" w:tentative="1">
+      <w:start w:val="1"/>
+      <w:numFmt w:val="lowerLetter"/>
+      <w:lvlText w:val="%8."/>
+      <w:lvlJc w:val="left"/>
+      <w:pPr>
+        <w:ind w:left="6120" w:hanging="360"/>
+      </w:pPr>
+    </w:lvl>
+    <w:lvl w:ilvl="8" w:tplc="0409001B" w:tentative="1">
+      <w:start w:val="1"/>
+      <w:numFmt w:val="lowerRoman"/>
+      <w:lvlText w:val="%9."/>
+      <w:lvlJc w:val="right"/>
+      <w:pPr>
+        <w:ind w:left="6840" w:hanging="180"/>
+      </w:pPr>
+    </w:lvl>
+  </w:abstractNum>
+  <w:abstractNum w:abstractNumId="38" w15:restartNumberingAfterBreak="0">
+    <w:nsid w:val="64B82B11"/>
+    <w:multiLevelType w:val="hybridMultilevel"/>
+    <w:tmpl w:val="A69C2456"/>
+    <w:lvl w:ilvl="0" w:tplc="04090001">
+      <w:start w:val="1"/>
+      <w:numFmt w:val="bullet"/>
+      <w:lvlText w:val=""/>
+      <w:lvlJc w:val="left"/>
+      <w:pPr>
+        <w:ind w:left="720" w:hanging="360"/>
+      </w:pPr>
+      <w:rPr>
+        <w:rFonts w:ascii="Symbol" w:hAnsi="Symbol" w:hint="default"/>
+      </w:rPr>
+    </w:lvl>
+    <w:lvl w:ilvl="1" w:tplc="04090003" w:tentative="1">
+      <w:start w:val="1"/>
+      <w:numFmt w:val="bullet"/>
+      <w:lvlText w:val="o"/>
+      <w:lvlJc w:val="left"/>
+      <w:pPr>
+        <w:ind w:left="1440" w:hanging="360"/>
+      </w:pPr>
+      <w:rPr>
+        <w:rFonts w:ascii="Courier New" w:hAnsi="Courier New" w:cs="Courier New" w:hint="default"/>
+      </w:rPr>
+    </w:lvl>
+    <w:lvl w:ilvl="2" w:tplc="04090005" w:tentative="1">
+      <w:start w:val="1"/>
+      <w:numFmt w:val="bullet"/>
+      <w:lvlText w:val=""/>
+      <w:lvlJc w:val="left"/>
+      <w:pPr>
+        <w:ind w:left="2160" w:hanging="360"/>
+      </w:pPr>
+      <w:rPr>
+        <w:rFonts w:ascii="Wingdings" w:hAnsi="Wingdings" w:hint="default"/>
+      </w:rPr>
+    </w:lvl>
+    <w:lvl w:ilvl="3" w:tplc="04090001" w:tentative="1">
+      <w:start w:val="1"/>
+      <w:numFmt w:val="bullet"/>
+      <w:lvlText w:val=""/>
+      <w:lvlJc w:val="left"/>
+      <w:pPr>
+        <w:ind w:left="2880" w:hanging="360"/>
+      </w:pPr>
+      <w:rPr>
+        <w:rFonts w:ascii="Symbol" w:hAnsi="Symbol" w:hint="default"/>
+      </w:rPr>
+    </w:lvl>
+    <w:lvl w:ilvl="4" w:tplc="04090003" w:tentative="1">
+      <w:start w:val="1"/>
+      <w:numFmt w:val="bullet"/>
+      <w:lvlText w:val="o"/>
+      <w:lvlJc w:val="left"/>
+      <w:pPr>
+        <w:ind w:left="3600" w:hanging="360"/>
+      </w:pPr>
+      <w:rPr>
+        <w:rFonts w:ascii="Courier New" w:hAnsi="Courier New" w:cs="Courier New" w:hint="default"/>
+      </w:rPr>
+    </w:lvl>
+    <w:lvl w:ilvl="5" w:tplc="04090005" w:tentative="1">
+      <w:start w:val="1"/>
+      <w:numFmt w:val="bullet"/>
+      <w:lvlText w:val=""/>
+      <w:lvlJc w:val="left"/>
+      <w:pPr>
+        <w:ind w:left="4320" w:hanging="360"/>
+      </w:pPr>
+      <w:rPr>
+        <w:rFonts w:ascii="Wingdings" w:hAnsi="Wingdings" w:hint="default"/>
+      </w:rPr>
+    </w:lvl>
+    <w:lvl w:ilvl="6" w:tplc="04090001" w:tentative="1">
+      <w:start w:val="1"/>
+      <w:numFmt w:val="bullet"/>
+      <w:lvlText w:val=""/>
+      <w:lvlJc w:val="left"/>
+      <w:pPr>
+        <w:ind w:left="5040" w:hanging="360"/>
+      </w:pPr>
+      <w:rPr>
+        <w:rFonts w:ascii="Symbol" w:hAnsi="Symbol" w:hint="default"/>
+      </w:rPr>
+    </w:lvl>
+    <w:lvl w:ilvl="7" w:tplc="04090003" w:tentative="1">
+      <w:start w:val="1"/>
+      <w:numFmt w:val="bullet"/>
+      <w:lvlText w:val="o"/>
+      <w:lvlJc w:val="left"/>
+      <w:pPr>
+        <w:ind w:left="5760" w:hanging="360"/>
+      </w:pPr>
+      <w:rPr>
+        <w:rFonts w:ascii="Courier New" w:hAnsi="Courier New" w:cs="Courier New" w:hint="default"/>
+      </w:rPr>
+    </w:lvl>
+    <w:lvl w:ilvl="8" w:tplc="04090005" w:tentative="1">
+      <w:start w:val="1"/>
+      <w:numFmt w:val="bullet"/>
+      <w:lvlText w:val=""/>
+      <w:lvlJc w:val="left"/>
+      <w:pPr>
+        <w:ind w:left="6480" w:hanging="360"/>
+      </w:pPr>
+      <w:rPr>
+        <w:rFonts w:ascii="Wingdings" w:hAnsi="Wingdings" w:hint="default"/>
+      </w:rPr>
+    </w:lvl>
+  </w:abstractNum>
+  <w:abstractNum w:abstractNumId="39" w15:restartNumberingAfterBreak="0">
+    <w:nsid w:val="6AA62C6C"/>
+    <w:multiLevelType w:val="hybridMultilevel"/>
+    <w:tmpl w:val="F800A3CC"/>
+    <w:lvl w:ilvl="0" w:tplc="CAA47910">
+      <w:start w:val="1"/>
+      <w:numFmt w:val="decimal"/>
+      <w:lvlText w:val="%1."/>
+      <w:lvlJc w:val="left"/>
+      <w:pPr>
+        <w:ind w:left="1080" w:hanging="360"/>
+      </w:pPr>
+      <w:rPr>
+        <w:b w:val="0"/>
+      </w:rPr>
+    </w:lvl>
+    <w:lvl w:ilvl="1" w:tplc="04090019">
+      <w:start w:val="1"/>
+      <w:numFmt w:val="lowerLetter"/>
+      <w:lvlText w:val="%2."/>
+      <w:lvlJc w:val="left"/>
+      <w:pPr>
+        <w:ind w:left="1800" w:hanging="360"/>
+      </w:pPr>
+    </w:lvl>
+    <w:lvl w:ilvl="2" w:tplc="74AC75AE">
+      <w:start w:val="1"/>
+      <w:numFmt w:val="lowerLetter"/>
+      <w:lvlText w:val="%3)"/>
+      <w:lvlJc w:val="left"/>
+      <w:pPr>
+        <w:ind w:left="2700" w:hanging="360"/>
+      </w:pPr>
+      <w:rPr>
+        <w:rFonts w:hint="default"/>
+      </w:rPr>
+    </w:lvl>
+    <w:lvl w:ilvl="3" w:tplc="0409000F" w:tentative="1">
+      <w:start w:val="1"/>
+      <w:numFmt w:val="decimal"/>
+      <w:lvlText w:val="%4."/>
+      <w:lvlJc w:val="left"/>
+      <w:pPr>
+        <w:ind w:left="3240" w:hanging="360"/>
+      </w:pPr>
+    </w:lvl>
+    <w:lvl w:ilvl="4" w:tplc="04090019" w:tentative="1">
+      <w:start w:val="1"/>
+      <w:numFmt w:val="lowerLetter"/>
+      <w:lvlText w:val="%5."/>
+      <w:lvlJc w:val="left"/>
+      <w:pPr>
+        <w:ind w:left="3960" w:hanging="360"/>
+      </w:pPr>
+    </w:lvl>
+    <w:lvl w:ilvl="5" w:tplc="0409001B" w:tentative="1">
+      <w:start w:val="1"/>
+      <w:numFmt w:val="lowerRoman"/>
+      <w:lvlText w:val="%6."/>
+      <w:lvlJc w:val="right"/>
+      <w:pPr>
+        <w:ind w:left="4680" w:hanging="180"/>
+      </w:pPr>
+    </w:lvl>
+    <w:lvl w:ilvl="6" w:tplc="0409000F" w:tentative="1">
+      <w:start w:val="1"/>
+      <w:numFmt w:val="decimal"/>
+      <w:lvlText w:val="%7."/>
+      <w:lvlJc w:val="left"/>
+      <w:pPr>
+        <w:ind w:left="5400" w:hanging="360"/>
+      </w:pPr>
+    </w:lvl>
+    <w:lvl w:ilvl="7" w:tplc="04090019" w:tentative="1">
+      <w:start w:val="1"/>
+      <w:numFmt w:val="lowerLetter"/>
+      <w:lvlText w:val="%8."/>
+      <w:lvlJc w:val="left"/>
+      <w:pPr>
+        <w:ind w:left="6120" w:hanging="360"/>
+      </w:pPr>
+    </w:lvl>
+    <w:lvl w:ilvl="8" w:tplc="0409001B" w:tentative="1">
+      <w:start w:val="1"/>
+      <w:numFmt w:val="lowerRoman"/>
+      <w:lvlText w:val="%9."/>
+      <w:lvlJc w:val="right"/>
+      <w:pPr>
+        <w:ind w:left="6840" w:hanging="180"/>
+      </w:pPr>
+    </w:lvl>
+  </w:abstractNum>
   <w:abstractNum w:abstractNumId="40" w15:restartNumberingAfterBreak="0">
-    <w:nsid w:val="6EFE481D"/>
+    <w:nsid w:val="6BBD785C"/>
     <w:multiLevelType w:val="multilevel"/>
     <w:tmpl w:val="9E34B8EC"/>
     <w:lvl w:ilvl="0">
@@ -28449,6 +27885,103 @@
     </w:lvl>
   </w:abstractNum>
   <w:abstractNum w:abstractNumId="41" w15:restartNumberingAfterBreak="0">
+    <w:nsid w:val="6EFE481D"/>
+    <w:multiLevelType w:val="multilevel"/>
+    <w:tmpl w:val="9E34B8EC"/>
+    <w:lvl w:ilvl="0">
+      <w:start w:val="1"/>
+      <w:numFmt w:val="decimal"/>
+      <w:lvlText w:val="%1."/>
+      <w:lvlJc w:val="left"/>
+      <w:pPr>
+        <w:ind w:left="1440" w:firstLine="1080"/>
+      </w:pPr>
+      <w:rPr>
+        <w:b w:val="0"/>
+      </w:rPr>
+    </w:lvl>
+    <w:lvl w:ilvl="1">
+      <w:start w:val="1"/>
+      <w:numFmt w:val="decimal"/>
+      <w:lvlText w:val="%1.%2"/>
+      <w:lvlJc w:val="left"/>
+      <w:pPr>
+        <w:ind w:left="1800" w:firstLine="1440"/>
+      </w:pPr>
+      <w:rPr>
+        <w:rFonts w:ascii="Arial" w:eastAsia="Arial" w:hAnsi="Arial" w:cs="Arial"/>
+        <w:sz w:val="28"/>
+        <w:szCs w:val="28"/>
+      </w:rPr>
+    </w:lvl>
+    <w:lvl w:ilvl="2">
+      <w:start w:val="1"/>
+      <w:numFmt w:val="decimal"/>
+      <w:lvlText w:val="%1.%2.%3"/>
+      <w:lvlJc w:val="left"/>
+      <w:pPr>
+        <w:ind w:left="-1080" w:firstLine="1800"/>
+      </w:pPr>
+      <w:rPr>
+        <w:b/>
+      </w:rPr>
+    </w:lvl>
+    <w:lvl w:ilvl="3">
+      <w:start w:val="1"/>
+      <w:numFmt w:val="decimal"/>
+      <w:lvlText w:val="%1.%2.%3.%4"/>
+      <w:lvlJc w:val="left"/>
+      <w:pPr>
+        <w:ind w:left="2520" w:firstLine="2160"/>
+      </w:pPr>
+    </w:lvl>
+    <w:lvl w:ilvl="4">
+      <w:start w:val="1"/>
+      <w:numFmt w:val="decimal"/>
+      <w:lvlText w:val="%1.%2.%3.%4.%5"/>
+      <w:lvlJc w:val="left"/>
+      <w:pPr>
+        <w:ind w:left="2880" w:firstLine="2520"/>
+      </w:pPr>
+    </w:lvl>
+    <w:lvl w:ilvl="5">
+      <w:start w:val="1"/>
+      <w:numFmt w:val="decimal"/>
+      <w:lvlText w:val="%1.%2.%3.%4.%5.%6"/>
+      <w:lvlJc w:val="left"/>
+      <w:pPr>
+        <w:ind w:left="3240" w:firstLine="2880"/>
+      </w:pPr>
+    </w:lvl>
+    <w:lvl w:ilvl="6">
+      <w:start w:val="1"/>
+      <w:numFmt w:val="decimal"/>
+      <w:lvlText w:val="%1.%2.%3.%4.%5..%6."/>
+      <w:lvlJc w:val="left"/>
+      <w:pPr>
+        <w:ind w:left="3600" w:firstLine="3240"/>
+      </w:pPr>
+    </w:lvl>
+    <w:lvl w:ilvl="7">
+      <w:start w:val="1"/>
+      <w:numFmt w:val="decimal"/>
+      <w:lvlText w:val="%7%8"/>
+      <w:lvlJc w:val="left"/>
+      <w:pPr>
+        <w:ind w:left="3960" w:firstLine="3600"/>
+      </w:pPr>
+    </w:lvl>
+    <w:lvl w:ilvl="8">
+      <w:start w:val="1"/>
+      <w:numFmt w:val="decimal"/>
+      <w:lvlText w:val="%8%9"/>
+      <w:lvlJc w:val="left"/>
+      <w:pPr>
+        <w:ind w:left="4320" w:firstLine="3960"/>
+      </w:pPr>
+    </w:lvl>
+  </w:abstractNum>
+  <w:abstractNum w:abstractNumId="42" w15:restartNumberingAfterBreak="0">
     <w:nsid w:val="6F2E783F"/>
     <w:multiLevelType w:val="hybridMultilevel"/>
     <w:tmpl w:val="8868A66E"/>
@@ -28534,7 +28067,7 @@
       </w:pPr>
     </w:lvl>
   </w:abstractNum>
-  <w:abstractNum w:abstractNumId="42" w15:restartNumberingAfterBreak="0">
+  <w:abstractNum w:abstractNumId="43" w15:restartNumberingAfterBreak="0">
     <w:nsid w:val="70912C47"/>
     <w:multiLevelType w:val="hybridMultilevel"/>
     <w:tmpl w:val="5C12879C"/>
@@ -28620,7 +28153,7 @@
       </w:pPr>
     </w:lvl>
   </w:abstractNum>
-  <w:abstractNum w:abstractNumId="43" w15:restartNumberingAfterBreak="0">
+  <w:abstractNum w:abstractNumId="44" w15:restartNumberingAfterBreak="0">
     <w:nsid w:val="79C84322"/>
     <w:multiLevelType w:val="hybridMultilevel"/>
     <w:tmpl w:val="A58A1E68"/>
@@ -28712,7 +28245,7 @@
       </w:pPr>
     </w:lvl>
   </w:abstractNum>
-  <w:abstractNum w:abstractNumId="44" w15:restartNumberingAfterBreak="0">
+  <w:abstractNum w:abstractNumId="45" w15:restartNumberingAfterBreak="0">
     <w:nsid w:val="7C103D1A"/>
     <w:multiLevelType w:val="multilevel"/>
     <w:tmpl w:val="929E2774"/>
@@ -28828,7 +28361,7 @@
     <w:abstractNumId w:val="22"/>
   </w:num>
   <w:num w:numId="8">
-    <w:abstractNumId w:val="43"/>
+    <w:abstractNumId w:val="44"/>
   </w:num>
   <w:num w:numId="9">
     <w:abstractNumId w:val="25"/>
@@ -28864,10 +28397,10 @@
     <w:abstractNumId w:val="21"/>
   </w:num>
   <w:num w:numId="20">
-    <w:abstractNumId w:val="41"/>
+    <w:abstractNumId w:val="42"/>
   </w:num>
   <w:num w:numId="21">
-    <w:abstractNumId w:val="44"/>
+    <w:abstractNumId w:val="45"/>
   </w:num>
   <w:num w:numId="22">
     <w:abstractNumId w:val="18"/>
@@ -28879,28 +28412,28 @@
     <w:abstractNumId w:val="32"/>
   </w:num>
   <w:num w:numId="25">
+    <w:abstractNumId w:val="41"/>
+  </w:num>
+  <w:num w:numId="26">
+    <w:abstractNumId w:val="35"/>
+  </w:num>
+  <w:num w:numId="27">
     <w:abstractNumId w:val="40"/>
   </w:num>
-  <w:num w:numId="26">
-    <w:abstractNumId w:val="34"/>
-  </w:num>
-  <w:num w:numId="27">
-    <w:abstractNumId w:val="39"/>
-  </w:num>
   <w:num w:numId="28">
-    <w:abstractNumId w:val="35"/>
+    <w:abstractNumId w:val="36"/>
   </w:num>
   <w:num w:numId="29">
     <w:abstractNumId w:val="29"/>
   </w:num>
   <w:num w:numId="30">
-    <w:abstractNumId w:val="42"/>
+    <w:abstractNumId w:val="43"/>
   </w:num>
   <w:num w:numId="31">
-    <w:abstractNumId w:val="36"/>
+    <w:abstractNumId w:val="37"/>
   </w:num>
   <w:num w:numId="32">
-    <w:abstractNumId w:val="37"/>
+    <w:abstractNumId w:val="38"/>
   </w:num>
   <w:num w:numId="33">
     <w:abstractNumId w:val="23"/>
@@ -28921,7 +28454,7 @@
     <w:abstractNumId w:val="8"/>
   </w:num>
   <w:num w:numId="39">
-    <w:abstractNumId w:val="38"/>
+    <w:abstractNumId w:val="39"/>
   </w:num>
   <w:num w:numId="40">
     <w:abstractNumId w:val="15"/>
@@ -28941,16 +28474,11 @@
   <w:num w:numId="45">
     <w:abstractNumId w:val="17"/>
   </w:num>
+  <w:num w:numId="46">
+    <w:abstractNumId w:val="34"/>
+  </w:num>
   <w:numIdMacAtCleanup w:val="11"/>
 </w:numbering>
-</file>
-
-<file path=word/people.xml><?xml version="1.0" encoding="utf-8"?>
-<w15:people xmlns:wpc="http://schemas.microsoft.com/office/word/2010/wordprocessingCanvas" xmlns:cx="http://schemas.microsoft.com/office/drawing/2014/chartex" xmlns:cx1="http://schemas.microsoft.com/office/drawing/2015/9/8/chartex" xmlns:cx2="http://schemas.microsoft.com/office/drawing/2015/10/21/chartex" xmlns:cx3="http://schemas.microsoft.com/office/drawing/2016/5/9/chartex" xmlns:cx4="http://schemas.microsoft.com/office/drawing/2016/5/10/chartex" xmlns:cx5="http://schemas.microsoft.com/office/drawing/2016/5/11/chartex" xmlns:mc="http://schemas.openxmlformats.org/markup-compatibility/2006" xmlns:o="urn:schemas-microsoft-com:office:office" xmlns:r="http://schemas.openxmlformats.org/officeDocument/2006/relationships" xmlns:m="http://schemas.openxmlformats.org/officeDocument/2006/math" xmlns:v="urn:schemas-microsoft-com:vml" xmlns:wp14="http://schemas.microsoft.com/office/word/2010/wordprocessingDrawing" xmlns:wp="http://schemas.openxmlformats.org/drawingml/2006/wordprocessingDrawing" xmlns:w10="urn:schemas-microsoft-com:office:word" xmlns:w="http://schemas.openxmlformats.org/wordprocessingml/2006/main" xmlns:w14="http://schemas.microsoft.com/office/word/2010/wordml" xmlns:w15="http://schemas.microsoft.com/office/word/2012/wordml" xmlns:w16se="http://schemas.microsoft.com/office/word/2015/wordml/symex" xmlns:wpg="http://schemas.microsoft.com/office/word/2010/wordprocessingGroup" xmlns:wpi="http://schemas.microsoft.com/office/word/2010/wordprocessingInk" xmlns:wne="http://schemas.microsoft.com/office/word/2006/wordml" xmlns:wps="http://schemas.microsoft.com/office/word/2010/wordprocessingShape" mc:Ignorable="w14 w15 w16se wp14">
-  <w15:person w15:author="Williams Tim">
-    <w15:presenceInfo w15:providerId="AD" w15:userId="S-1-5-21-2027240512-352727985-924725345-103019"/>
-  </w15:person>
-</w15:people>
 </file>
 
 <file path=word/styles.xml><?xml version="1.0" encoding="utf-8"?>
@@ -30438,7 +29966,7 @@
 </file>
 
 <file path=customXml/itemProps1.xml><?xml version="1.0" encoding="utf-8"?>
-<ds:datastoreItem xmlns:ds="http://schemas.openxmlformats.org/officeDocument/2006/customXml" ds:itemID="{707C90F9-0F8A-4BD0-810F-BFCC0B523199}">
+<ds:datastoreItem xmlns:ds="http://schemas.openxmlformats.org/officeDocument/2006/customXml" ds:itemID="{C1C83746-994F-43BB-A512-C9CC62CBC798}">
   <ds:schemaRefs>
     <ds:schemaRef ds:uri="http://schemas.openxmlformats.org/officeDocument/2006/bibliography"/>
   </ds:schemaRefs>

</xml_diff>

<commit_message>
script for merging in dry run with GA.  Other fun stuff.
</commit_message>
<xml_diff>
--- a/CSS2018/doc/LDWorkshopExercises.docx
+++ b/CSS2018/doc/LDWorkshopExercises.docx
@@ -3268,7 +3268,7 @@
                 <v:shape id="_x0000_i1025" type="#_x0000_t75" style="width:37.5pt;height:26.25pt" o:ole="">
                   <v:imagedata r:id="rId9" o:title=""/>
                 </v:shape>
-                <o:OLEObject Type="Embed" ProgID="PBrush" ShapeID="_x0000_i1025" DrawAspect="Content" ObjectID="_1580621182" r:id="rId10"/>
+                <o:OLEObject Type="Embed" ProgID="PBrush" ShapeID="_x0000_i1025" DrawAspect="Content" ObjectID="_1580626827" r:id="rId10"/>
               </w:object>
             </w:r>
           </w:p>
@@ -4495,7 +4495,7 @@
                 <v:shape id="_x0000_i1026" type="#_x0000_t75" style="width:42pt;height:30pt" o:ole="">
                   <v:imagedata r:id="rId9" o:title=""/>
                 </v:shape>
-                <o:OLEObject Type="Embed" ProgID="PBrush" ShapeID="_x0000_i1026" DrawAspect="Content" ObjectID="_1580621183" r:id="rId18"/>
+                <o:OLEObject Type="Embed" ProgID="PBrush" ShapeID="_x0000_i1026" DrawAspect="Content" ObjectID="_1580626828" r:id="rId18"/>
               </w:object>
             </w:r>
             <w:r>
@@ -7608,7 +7608,19 @@
         <w:t xml:space="preserve"> </w:t>
       </w:r>
       <w:r>
-        <w:t>nodes. The relations have identical values.</w:t>
+        <w:t xml:space="preserve">nodes. The </w:t>
+      </w:r>
+      <w:r>
+        <w:t xml:space="preserve">links have </w:t>
+      </w:r>
+      <w:r>
+        <w:t>identical</w:t>
+      </w:r>
+      <w:r>
+        <w:t xml:space="preserve"> labels</w:t>
+      </w:r>
+      <w:r>
+        <w:t>.</w:t>
       </w:r>
     </w:p>
     <w:p>
@@ -7893,7 +7905,19 @@
               <w:rPr>
                 <w:i/>
               </w:rPr>
-              <w:t>Note lowercase 't' for relation label</w:t>
+              <w:t xml:space="preserve">Note lowercase 't' for </w:t>
+            </w:r>
+            <w:r>
+              <w:rPr>
+                <w:i/>
+              </w:rPr>
+              <w:t xml:space="preserve">the </w:t>
+            </w:r>
+            <w:r>
+              <w:rPr>
+                <w:i/>
+              </w:rPr>
+              <w:t>label</w:t>
             </w:r>
           </w:p>
         </w:tc>
@@ -9122,7 +9146,7 @@
                 <v:shape id="_x0000_i1027" type="#_x0000_t75" style="width:48pt;height:12.75pt" o:ole="">
                   <v:imagedata r:id="rId26" o:title=""/>
                 </v:shape>
-                <o:OLEObject Type="Embed" ProgID="PBrush" ShapeID="_x0000_i1027" DrawAspect="Content" ObjectID="_1580621184" r:id="rId27"/>
+                <o:OLEObject Type="Embed" ProgID="PBrush" ShapeID="_x0000_i1027" DrawAspect="Content" ObjectID="_1580626829" r:id="rId27"/>
               </w:object>
             </w:r>
             <w:r>
@@ -9974,7 +9998,10 @@
         <w:t>participatesIn</w:t>
       </w:r>
       <w:r>
-        <w:t xml:space="preserve"> relations </w:t>
+        <w:t xml:space="preserve"> links</w:t>
+      </w:r>
+      <w:r>
+        <w:t xml:space="preserve"> </w:t>
       </w:r>
       <w:r>
         <w:rPr>
@@ -10267,7 +10294,21 @@
         <w:ind w:left="720"/>
       </w:pPr>
       <w:r>
-        <w:t>Create a li</w:t>
+        <w:t xml:space="preserve">Create a </w:t>
+      </w:r>
+      <w:r>
+        <w:rPr>
+          <w:rFonts w:ascii="Courier New" w:hAnsi="Courier New" w:cs="Courier New"/>
+          <w:b/>
+          <w:color w:val="C0504D" w:themeColor="accent2"/>
+        </w:rPr>
+        <w:t>randomizedTo</w:t>
+      </w:r>
+      <w:r>
+        <w:t xml:space="preserve"> </w:t>
+      </w:r>
+      <w:r>
+        <w:t>li</w:t>
       </w:r>
       <w:r>
         <w:t xml:space="preserve">nk </w:t>
@@ -10338,24 +10379,7 @@
         <w:t xml:space="preserve">) </w:t>
       </w:r>
       <w:r>
-        <w:t xml:space="preserve">nodes </w:t>
-      </w:r>
-      <w:r>
-        <w:t xml:space="preserve">using the </w:t>
-      </w:r>
-      <w:r>
-        <w:rPr>
-          <w:rFonts w:ascii="Courier New" w:hAnsi="Courier New" w:cs="Courier New"/>
-          <w:b/>
-          <w:color w:val="C0504D" w:themeColor="accent2"/>
-        </w:rPr>
-        <w:t>randomizedTo</w:t>
-      </w:r>
-      <w:r>
-        <w:t xml:space="preserve"> </w:t>
-      </w:r>
-      <w:r>
-        <w:t>relation</w:t>
+        <w:t>nodes</w:t>
       </w:r>
       <w:r>
         <w:t>.</w:t>
@@ -10588,7 +10612,21 @@
         <w:ind w:left="720"/>
       </w:pPr>
       <w:r>
-        <w:t xml:space="preserve">Create a link </w:t>
+        <w:t xml:space="preserve">Create a </w:t>
+      </w:r>
+      <w:r>
+        <w:rPr>
+          <w:rFonts w:ascii="Courier New" w:hAnsi="Courier New" w:cs="Courier New"/>
+          <w:b/>
+          <w:color w:val="C0504D" w:themeColor="accent2"/>
+        </w:rPr>
+        <w:t>randomizedTo</w:t>
+      </w:r>
+      <w:r>
+        <w:t xml:space="preserve"> </w:t>
+      </w:r>
+      <w:r>
+        <w:t xml:space="preserve">link </w:t>
       </w:r>
       <w:r>
         <w:rPr>
@@ -10656,21 +10694,10 @@
         <w:t xml:space="preserve">)  </w:t>
       </w:r>
       <w:r>
-        <w:t xml:space="preserve">node using </w:t>
-      </w:r>
-      <w:r>
-        <w:t xml:space="preserve">the </w:t>
-      </w:r>
-      <w:r>
-        <w:rPr>
-          <w:rFonts w:ascii="Courier New" w:hAnsi="Courier New" w:cs="Courier New"/>
-          <w:b/>
-          <w:color w:val="C0504D" w:themeColor="accent2"/>
-        </w:rPr>
-        <w:t>randomizedTo</w:t>
-      </w:r>
-      <w:r>
-        <w:t xml:space="preserve"> relation.</w:t>
+        <w:t>node</w:t>
+      </w:r>
+      <w:r>
+        <w:t>.</w:t>
       </w:r>
     </w:p>
     <w:p>
@@ -10679,7 +10706,6 @@
         <w:ind w:firstLine="720"/>
       </w:pPr>
       <w:r>
-        <w:lastRenderedPageBreak/>
         <w:t>Link values:</w:t>
       </w:r>
     </w:p>
@@ -10714,6 +10740,7 @@
               <w:rPr>
                 <w:b/>
               </w:rPr>
+              <w:lastRenderedPageBreak/>
               <w:t>Prefix</w:t>
             </w:r>
             <w:r>
@@ -10912,7 +10939,10 @@
         <w:t xml:space="preserve"> </w:t>
       </w:r>
       <w:r>
-        <w:t xml:space="preserve">relations to the </w:t>
+        <w:t>links</w:t>
+      </w:r>
+      <w:r>
+        <w:t xml:space="preserve"> to the </w:t>
       </w:r>
       <w:r>
         <w:rPr>
@@ -11484,7 +11514,29 @@
         <w:rPr>
           <w:color w:val="auto"/>
         </w:rPr>
-        <w:t xml:space="preserve"> links </w:t>
+        <w:t xml:space="preserve"> </w:t>
+      </w:r>
+      <w:r>
+        <w:rPr>
+          <w:rFonts w:ascii="Courier New" w:hAnsi="Courier New" w:cs="Courier New"/>
+          <w:b/>
+          <w:color w:val="C0504D" w:themeColor="accent2"/>
+        </w:rPr>
+        <w:t>gender</w:t>
+      </w:r>
+      <w:r>
+        <w:rPr>
+          <w:rFonts w:ascii="Courier New" w:hAnsi="Courier New" w:cs="Courier New"/>
+          <w:b/>
+          <w:color w:val="C0504D" w:themeColor="accent2"/>
+        </w:rPr>
+        <w:t xml:space="preserve"> </w:t>
+      </w:r>
+      <w:r>
+        <w:rPr>
+          <w:color w:val="auto"/>
+        </w:rPr>
+        <w:t xml:space="preserve">links </w:t>
       </w:r>
       <w:r>
         <w:rPr>
@@ -11561,49 +11613,19 @@
         <w:rPr>
           <w:color w:val="auto"/>
         </w:rPr>
-        <w:t xml:space="preserve">node </w:t>
+        <w:t>node</w:t>
       </w:r>
       <w:r>
         <w:rPr>
           <w:color w:val="auto"/>
         </w:rPr>
-        <w:t xml:space="preserve">using the </w:t>
-      </w:r>
-      <w:r>
-        <w:rPr>
-          <w:rFonts w:ascii="Courier New" w:hAnsi="Courier New" w:cs="Courier New"/>
-          <w:b/>
-          <w:color w:val="C0504D" w:themeColor="accent2"/>
-        </w:rPr>
-        <w:t>gender</w:t>
-      </w:r>
-      <w:r>
-        <w:rPr>
-          <w:rFonts w:ascii="Courier New" w:hAnsi="Courier New" w:cs="Courier New"/>
-          <w:b/>
-          <w:color w:val="5F497A" w:themeColor="accent4" w:themeShade="BF"/>
-        </w:rPr>
-        <w:t xml:space="preserve"> </w:t>
+        <w:t xml:space="preserve">. </w:t>
       </w:r>
       <w:r>
         <w:rPr>
           <w:color w:val="auto"/>
         </w:rPr>
-        <w:t xml:space="preserve">relation. </w:t>
-      </w:r>
-      <w:r>
-        <w:rPr>
-          <w:color w:val="auto"/>
-        </w:rPr>
-        <w:t>This relation also uses the</w:t>
-      </w:r>
-      <w:r>
-        <w:rPr>
-          <w:rFonts w:ascii="Courier New" w:hAnsi="Courier New" w:cs="Courier New"/>
-          <w:b/>
-          <w:color w:val="5F497A" w:themeColor="accent4" w:themeShade="BF"/>
-        </w:rPr>
-        <w:t xml:space="preserve"> </w:t>
+        <w:t xml:space="preserve">Note use of  the </w:t>
       </w:r>
       <w:r>
         <w:rPr>
@@ -12230,7 +12252,36 @@
         <w:ind w:left="720"/>
       </w:pPr>
       <w:r>
-        <w:t xml:space="preserve">Link </w:t>
+        <w:t xml:space="preserve">Create </w:t>
+      </w:r>
+      <w:r>
+        <w:rPr>
+          <w:rFonts w:ascii="Courier New" w:hAnsi="Courier New" w:cs="Courier New"/>
+          <w:b/>
+          <w:color w:val="C0504D" w:themeColor="accent2"/>
+        </w:rPr>
+        <w:t>givenName</w:t>
+      </w:r>
+      <w:r>
+        <w:rPr>
+          <w:color w:val="632423" w:themeColor="accent2" w:themeShade="80"/>
+        </w:rPr>
+        <w:t xml:space="preserve"> </w:t>
+      </w:r>
+      <w:r>
+        <w:rPr>
+          <w:color w:val="632423" w:themeColor="accent2" w:themeShade="80"/>
+        </w:rPr>
+        <w:t>l</w:t>
+      </w:r>
+      <w:r>
+        <w:t>ink</w:t>
+      </w:r>
+      <w:r>
+        <w:t>s</w:t>
+      </w:r>
+      <w:r>
+        <w:t xml:space="preserve"> </w:t>
       </w:r>
       <w:r>
         <w:rPr>
@@ -12277,30 +12328,10 @@
         <w:t>Given Name</w:t>
       </w:r>
       <w:r>
-        <w:t xml:space="preserve"> using </w:t>
-      </w:r>
-      <w:r>
-        <w:t xml:space="preserve">the </w:t>
-      </w:r>
-      <w:r>
-        <w:rPr>
-          <w:rFonts w:ascii="Courier New" w:hAnsi="Courier New" w:cs="Courier New"/>
-          <w:b/>
-          <w:color w:val="C0504D" w:themeColor="accent2"/>
-        </w:rPr>
-        <w:t>givenName</w:t>
-      </w:r>
-      <w:r>
-        <w:rPr>
-          <w:color w:val="632423" w:themeColor="accent2" w:themeShade="80"/>
-        </w:rPr>
-        <w:t xml:space="preserve"> </w:t>
-      </w:r>
-      <w:r>
-        <w:t>relation.</w:t>
-      </w:r>
-      <w:r>
-        <w:t xml:space="preserve"> Note the use of the </w:t>
+        <w:t>.</w:t>
+      </w:r>
+      <w:r>
+        <w:t xml:space="preserve"> Note use of the </w:t>
       </w:r>
       <w:r>
         <w:rPr>
@@ -12823,7 +12854,27 @@
         <w:jc w:val="both"/>
       </w:pPr>
       <w:r>
-        <w:t xml:space="preserve">Link </w:t>
+        <w:t xml:space="preserve">Create </w:t>
+      </w:r>
+      <w:r>
+        <w:rPr>
+          <w:rFonts w:ascii="Courier New" w:hAnsi="Courier New" w:cs="Courier New"/>
+          <w:b/>
+          <w:color w:val="943634" w:themeColor="accent2" w:themeShade="BF"/>
+        </w:rPr>
+        <w:t>age</w:t>
+      </w:r>
+      <w:r>
+        <w:t xml:space="preserve"> l</w:t>
+      </w:r>
+      <w:r>
+        <w:t>ink</w:t>
+      </w:r>
+      <w:r>
+        <w:t>s</w:t>
+      </w:r>
+      <w:r>
+        <w:t xml:space="preserve"> </w:t>
       </w:r>
       <w:r>
         <w:rPr>
@@ -12870,34 +12921,7 @@
         <w:t>age</w:t>
       </w:r>
       <w:r>
-        <w:t xml:space="preserve"> using the</w:t>
-      </w:r>
-      <w:r>
-        <w:rPr>
-          <w:rFonts w:ascii="Courier New" w:hAnsi="Courier New" w:cs="Courier New"/>
-          <w:b/>
-          <w:color w:val="5F497A" w:themeColor="accent4" w:themeShade="BF"/>
-        </w:rPr>
-        <w:t xml:space="preserve"> </w:t>
-      </w:r>
-      <w:r>
-        <w:rPr>
-          <w:rFonts w:ascii="Courier New" w:hAnsi="Courier New" w:cs="Courier New"/>
-          <w:b/>
-          <w:color w:val="943634" w:themeColor="accent2" w:themeShade="BF"/>
-        </w:rPr>
-        <w:t>age</w:t>
-      </w:r>
-      <w:r>
-        <w:rPr>
-          <w:rFonts w:ascii="Courier New" w:hAnsi="Courier New" w:cs="Courier New"/>
-          <w:b/>
-          <w:color w:val="5F497A" w:themeColor="accent4" w:themeShade="BF"/>
-        </w:rPr>
-        <w:t xml:space="preserve"> </w:t>
-      </w:r>
-      <w:r>
-        <w:t>relation.</w:t>
+        <w:t>.</w:t>
       </w:r>
     </w:p>
     <w:p>
@@ -12940,6 +12964,7 @@
               <w:rPr>
                 <w:b/>
               </w:rPr>
+              <w:lastRenderedPageBreak/>
               <w:t>Prefix</w:t>
             </w:r>
             <w:r>
@@ -13831,7 +13856,21 @@
         <w:ind w:left="720"/>
       </w:pPr>
       <w:r>
-        <w:t xml:space="preserve">Link </w:t>
+        <w:t xml:space="preserve">Create a </w:t>
+      </w:r>
+      <w:r>
+        <w:rPr>
+          <w:rFonts w:ascii="Courier New" w:hAnsi="Courier New" w:cs="Courier New"/>
+          <w:b/>
+          <w:color w:val="943634" w:themeColor="accent2" w:themeShade="BF"/>
+        </w:rPr>
+        <w:t>givenName</w:t>
+      </w:r>
+      <w:r>
+        <w:t xml:space="preserve"> l</w:t>
+      </w:r>
+      <w:r>
+        <w:t xml:space="preserve">ink </w:t>
       </w:r>
       <w:r>
         <w:rPr>
@@ -13869,24 +13908,7 @@
         <w:t>Given Name</w:t>
       </w:r>
       <w:r>
-        <w:t xml:space="preserve"> using the </w:t>
-      </w:r>
-      <w:r>
-        <w:rPr>
-          <w:rFonts w:ascii="Courier New" w:hAnsi="Courier New" w:cs="Courier New"/>
-          <w:b/>
-          <w:color w:val="943634" w:themeColor="accent2" w:themeShade="BF"/>
-        </w:rPr>
-        <w:t>givenName</w:t>
-      </w:r>
-      <w:r>
-        <w:rPr>
-          <w:color w:val="632423" w:themeColor="accent2" w:themeShade="80"/>
-        </w:rPr>
-        <w:t xml:space="preserve"> </w:t>
-      </w:r>
-      <w:r>
-        <w:t xml:space="preserve">relation.  Remember to use the </w:t>
+        <w:t xml:space="preserve">.  Remember to use the </w:t>
       </w:r>
       <w:r>
         <w:rPr>
@@ -14421,7 +14443,7 @@
         <w:rPr>
           <w:color w:val="auto"/>
         </w:rPr>
-        <w:t xml:space="preserve"> relation</w:t>
+        <w:t xml:space="preserve"> link</w:t>
       </w:r>
       <w:r>
         <w:t xml:space="preserve"> </w:t>
@@ -14693,7 +14715,7 @@
                 <v:shape id="_x0000_i1028" type="#_x0000_t75" style="width:48pt;height:12.75pt" o:ole="">
                   <v:imagedata r:id="rId26" o:title=""/>
                 </v:shape>
-                <o:OLEObject Type="Embed" ProgID="PBrush" ShapeID="_x0000_i1028" DrawAspect="Content" ObjectID="_1580621185" r:id="rId28"/>
+                <o:OLEObject Type="Embed" ProgID="PBrush" ShapeID="_x0000_i1028" DrawAspect="Content" ObjectID="_1580626830" r:id="rId28"/>
               </w:object>
             </w:r>
             <w:r>
@@ -14749,7 +14771,6 @@
               <w:rPr>
                 <w:noProof/>
               </w:rPr>
-              <w:lastRenderedPageBreak/>
               <w:drawing>
                 <wp:inline distT="0" distB="0" distL="0" distR="0" wp14:anchorId="2D246ABB" wp14:editId="691F6392">
                   <wp:extent cx="655320" cy="601980"/>
@@ -15202,14 +15223,17 @@
         <w:t>nodes</w:t>
       </w:r>
       <w:r>
-        <w:t xml:space="preserve"> and </w:t>
+        <w:t xml:space="preserve"> and</w:t>
+      </w:r>
+      <w:r>
+        <w:t xml:space="preserve"> </w:t>
       </w:r>
       <w:r>
         <w:rPr>
           <w:b/>
           <w:i/>
         </w:rPr>
-        <w:t>relations</w:t>
+        <w:t>links</w:t>
       </w:r>
       <w:r>
         <w:t xml:space="preserve"> you created in your graph.</w:t>
@@ -15891,6 +15915,7 @@
         </w:numPr>
       </w:pPr>
       <w:r>
+        <w:lastRenderedPageBreak/>
         <w:t>Review the values listed and compare them to your graph. Do the values or their prefixes need to change to match the values given in the exercises?</w:t>
       </w:r>
     </w:p>
@@ -15918,7 +15943,13 @@
         </w:numPr>
       </w:pPr>
       <w:r>
-        <w:t xml:space="preserve">Return the Graph Editor to find and correct any Nodes or Relations as needed. </w:t>
+        <w:t>Return the Graph Editor to</w:t>
+      </w:r>
+      <w:r>
+        <w:t xml:space="preserve"> find and correct any Nodes or Links</w:t>
+      </w:r>
+      <w:r>
+        <w:t xml:space="preserve"> as needed. </w:t>
       </w:r>
     </w:p>
     <w:p>
@@ -16204,7 +16235,10 @@
         </w:numPr>
       </w:pPr>
       <w:r>
-        <w:t>Mouse-over links to see the relations</w:t>
+        <w:t xml:space="preserve">Mouse-over links to see the </w:t>
+      </w:r>
+      <w:r>
+        <w:t>labels on the links.</w:t>
       </w:r>
     </w:p>
     <w:p>
@@ -16344,7 +16378,7 @@
                 <v:shape id="_x0000_i1029" type="#_x0000_t75" style="width:42pt;height:30pt" o:ole="">
                   <v:imagedata r:id="rId9" o:title=""/>
                 </v:shape>
-                <o:OLEObject Type="Embed" ProgID="PBrush" ShapeID="_x0000_i1029" DrawAspect="Content" ObjectID="_1580621186" r:id="rId35"/>
+                <o:OLEObject Type="Embed" ProgID="PBrush" ShapeID="_x0000_i1029" DrawAspect="Content" ObjectID="_1580626831" r:id="rId35"/>
               </w:object>
             </w:r>
             <w:r>
@@ -16716,7 +16750,6 @@
         <w:ind w:left="720"/>
       </w:pPr>
       <w:r>
-        <w:lastRenderedPageBreak/>
         <w:t xml:space="preserve">In the upper </w:t>
       </w:r>
       <w:r>
@@ -16784,6 +16817,7 @@
         <w:rPr>
           <w:noProof/>
         </w:rPr>
+        <w:lastRenderedPageBreak/>
         <w:drawing>
           <wp:anchor distT="0" distB="0" distL="114300" distR="114300" simplePos="0" relativeHeight="251691008" behindDoc="1" locked="0" layoutInCell="1" allowOverlap="1" wp14:anchorId="70A1C2C5" wp14:editId="2FB08BED">
             <wp:simplePos x="0" y="0"/>
@@ -17129,7 +17163,13 @@
         <w:t xml:space="preserve">ind all </w:t>
       </w:r>
       <w:r>
-        <w:t xml:space="preserve">the nodes and relations </w:t>
+        <w:t xml:space="preserve">the nodes and </w:t>
+      </w:r>
+      <w:r>
+        <w:t>links</w:t>
+      </w:r>
+      <w:r>
+        <w:t xml:space="preserve"> </w:t>
       </w:r>
       <w:r>
         <w:t>in your graph.</w:t>
@@ -17455,7 +17495,10 @@
         <w:t xml:space="preserve"> </w:t>
       </w:r>
       <w:r>
-        <w:t>relationships.</w:t>
+        <w:t>links</w:t>
+      </w:r>
+      <w:r>
+        <w:t>.</w:t>
       </w:r>
     </w:p>
     <w:p>
@@ -17610,7 +17653,6 @@
       <w:bookmarkStart w:id="32" w:name="_Ref505933907"/>
       <w:bookmarkStart w:id="33" w:name="_Toc506557132"/>
       <w:r>
-        <w:lastRenderedPageBreak/>
         <w:t>Find the names of people who</w:t>
       </w:r>
       <w:r>
@@ -17684,6 +17726,7 @@
     </w:p>
     <w:p>
       <w:r>
+        <w:lastRenderedPageBreak/>
         <w:t>Try modifying the query from</w:t>
       </w:r>
       <w:r>
@@ -17893,7 +17936,10 @@
         <w:t xml:space="preserve">n </w:t>
       </w:r>
       <w:r>
-        <w:t>relation:</w:t>
+        <w:t>link</w:t>
+      </w:r>
+      <w:r>
+        <w:t>:</w:t>
       </w:r>
     </w:p>
     <w:p>
@@ -18051,7 +18097,10 @@
         <w:t xml:space="preserve"> </w:t>
       </w:r>
       <w:r>
-        <w:t>relation to find their name.</w:t>
+        <w:t xml:space="preserve">link </w:t>
+      </w:r>
+      <w:r>
+        <w:t>to find their name.</w:t>
       </w:r>
     </w:p>
     <w:p>
@@ -18546,7 +18595,19 @@
         <w:t>Change</w:t>
       </w:r>
       <w:r>
-        <w:t xml:space="preserve"> the relation in the first line of the </w:t>
+        <w:t xml:space="preserve"> the </w:t>
+      </w:r>
+      <w:r>
+        <w:t>link</w:t>
+      </w:r>
+      <w:r>
+        <w:t xml:space="preserve"> </w:t>
+      </w:r>
+      <w:r>
+        <w:t xml:space="preserve">value </w:t>
+      </w:r>
+      <w:r>
+        <w:t xml:space="preserve">in the first line of the </w:t>
       </w:r>
       <w:r>
         <w:rPr>
@@ -18555,7 +18616,7 @@
         <w:t>WHERE</w:t>
       </w:r>
       <w:r>
-        <w:t xml:space="preserve"> statement to use the </w:t>
+        <w:t xml:space="preserve"> statement to use </w:t>
       </w:r>
       <w:r>
         <w:rPr>
@@ -18566,7 +18627,10 @@
         <w:t>eg:randomizedTo</w:t>
       </w:r>
       <w:r>
-        <w:t xml:space="preserve"> relation, as follows:</w:t>
+        <w:t xml:space="preserve"> </w:t>
+      </w:r>
+      <w:r>
+        <w:t>, as follows:</w:t>
       </w:r>
     </w:p>
     <w:p>
@@ -18805,7 +18869,10 @@
         <w:t>ype</w:t>
       </w:r>
       <w:r>
-        <w:t xml:space="preserve"> relation to the</w:t>
+        <w:t xml:space="preserve"> link </w:t>
+      </w:r>
+      <w:r>
+        <w:t>to the</w:t>
       </w:r>
       <w:r>
         <w:t xml:space="preserve"> type of treatment (</w:t>
@@ -19305,7 +19372,6 @@
         <w:rPr>
           <w:highlight w:val="green"/>
         </w:rPr>
-        <w:lastRenderedPageBreak/>
         <w:t>SOLUTION</w:t>
       </w:r>
       <w:r>
@@ -19462,7 +19528,7 @@
                 <v:shape id="_x0000_i1030" type="#_x0000_t75" style="width:42pt;height:30pt" o:ole="">
                   <v:imagedata r:id="rId9" o:title=""/>
                 </v:shape>
-                <o:OLEObject Type="Embed" ProgID="PBrush" ShapeID="_x0000_i1030" DrawAspect="Content" ObjectID="_1580621187" r:id="rId42"/>
+                <o:OLEObject Type="Embed" ProgID="PBrush" ShapeID="_x0000_i1030" DrawAspect="Content" ObjectID="_1580626832" r:id="rId42"/>
               </w:object>
             </w:r>
             <w:r>
@@ -20267,7 +20333,6 @@
         <w:rPr>
           <w:noProof/>
         </w:rPr>
-        <w:lastRenderedPageBreak/>
         <w:drawing>
           <wp:anchor distT="0" distB="0" distL="114300" distR="114300" simplePos="0" relativeHeight="251685888" behindDoc="1" locked="0" layoutInCell="1" allowOverlap="1" wp14:anchorId="20224680" wp14:editId="02368235">
             <wp:simplePos x="0" y="0"/>
@@ -20466,6 +20531,7 @@
       </w:pPr>
       <w:bookmarkStart w:id="39" w:name="_Toc506557138"/>
       <w:r>
+        <w:lastRenderedPageBreak/>
         <w:t xml:space="preserve">Find the names of </w:t>
       </w:r>
       <w:r>
@@ -20652,7 +20718,7 @@
               <w:t xml:space="preserve">queries, </w:t>
             </w:r>
             <w:r>
-              <w:t xml:space="preserve">the predicate </w:t>
+              <w:t xml:space="preserve">the </w:t>
             </w:r>
             <w:r>
               <w:rPr>
@@ -20770,7 +20836,10 @@
         <w:ind w:left="720"/>
       </w:pPr>
       <w:r>
-        <w:t>Instead of querying on the</w:t>
+        <w:t xml:space="preserve">Instead of querying </w:t>
+      </w:r>
+      <w:r>
+        <w:t>using</w:t>
       </w:r>
       <w:r>
         <w:rPr>
@@ -20793,9 +20862,6 @@
           <w:color w:val="7030A0"/>
         </w:rPr>
         <w:t xml:space="preserve"> </w:t>
-      </w:r>
-      <w:r>
-        <w:t>predicate</w:t>
       </w:r>
       <w:r>
         <w:t>, as in:</w:t>
@@ -21078,7 +21144,12 @@
         <w:t xml:space="preserve"> </w:t>
       </w:r>
       <w:r>
-        <w:t xml:space="preserve">to find ?person "is a"  Human Study Subject. </w:t>
+        <w:t>to find ?person "is a"  Hum</w:t>
+      </w:r>
+      <w:bookmarkStart w:id="40" w:name="_GoBack"/>
+      <w:bookmarkEnd w:id="40"/>
+      <w:r>
+        <w:t xml:space="preserve">an Study Subject. </w:t>
       </w:r>
     </w:p>
     <w:p>
@@ -21270,7 +21341,7 @@
         <w:spacing w:before="120"/>
         <w:ind w:left="720" w:hanging="720"/>
       </w:pPr>
-      <w:bookmarkStart w:id="40" w:name="_Toc506557139"/>
+      <w:bookmarkStart w:id="41" w:name="_Toc506557139"/>
       <w:r>
         <w:t xml:space="preserve">Write a reasoner-based query to find all </w:t>
       </w:r>
@@ -21289,7 +21360,7 @@
       <w:r>
         <w:t>)</w:t>
       </w:r>
-      <w:bookmarkEnd w:id="40"/>
+      <w:bookmarkEnd w:id="41"/>
       <w:r>
         <w:t xml:space="preserve"> </w:t>
       </w:r>
@@ -21383,8 +21454,13 @@
         <w:ind w:left="360"/>
       </w:pPr>
       <w:r>
-        <w:lastRenderedPageBreak/>
-        <w:t xml:space="preserve">HINT: Use the "is a" relation:  </w:t>
+        <w:t xml:space="preserve">HINT: Use the "is a" </w:t>
+      </w:r>
+      <w:r>
+        <w:t>link</w:t>
+      </w:r>
+      <w:r>
+        <w:t xml:space="preserve">:  </w:t>
       </w:r>
       <w:r>
         <w:rPr>
@@ -21544,6 +21620,7 @@
           <w:rFonts w:ascii="Courier New" w:hAnsi="Courier New" w:cs="Courier New"/>
           <w:color w:val="5F497A" w:themeColor="accent4" w:themeShade="BF"/>
         </w:rPr>
+        <w:lastRenderedPageBreak/>
         <w:t>FILTER</w:t>
       </w:r>
       <w:r>
@@ -21720,7 +21797,7 @@
                 <v:shape id="_x0000_i1031" type="#_x0000_t75" style="width:42pt;height:30pt" o:ole="">
                   <v:imagedata r:id="rId9" o:title=""/>
                 </v:shape>
-                <o:OLEObject Type="Embed" ProgID="PBrush" ShapeID="_x0000_i1031" DrawAspect="Content" ObjectID="_1580621188" r:id="rId47"/>
+                <o:OLEObject Type="Embed" ProgID="PBrush" ShapeID="_x0000_i1031" DrawAspect="Content" ObjectID="_1580626833" r:id="rId47"/>
               </w:object>
             </w:r>
             <w:r>
@@ -21827,11 +21904,11 @@
         <w:spacing w:before="120"/>
         <w:ind w:left="0" w:firstLine="0"/>
       </w:pPr>
-      <w:bookmarkStart w:id="41" w:name="_Toc506557140"/>
+      <w:bookmarkStart w:id="42" w:name="_Toc506557140"/>
       <w:r>
         <w:t>Merge Studies</w:t>
       </w:r>
-      <w:bookmarkEnd w:id="41"/>
+      <w:bookmarkEnd w:id="42"/>
       <w:r>
         <w:t xml:space="preserve"> </w:t>
       </w:r>
@@ -21846,7 +21923,7 @@
         <w:spacing w:before="120"/>
         <w:ind w:left="90" w:firstLine="0"/>
       </w:pPr>
-      <w:bookmarkStart w:id="42" w:name="_Toc506557141"/>
+      <w:bookmarkStart w:id="43" w:name="_Toc506557141"/>
       <w:r>
         <w:t xml:space="preserve">Create </w:t>
       </w:r>
@@ -21856,7 +21933,7 @@
       <w:r>
         <w:t xml:space="preserve"> Data Pool</w:t>
       </w:r>
-      <w:bookmarkEnd w:id="42"/>
+      <w:bookmarkEnd w:id="43"/>
     </w:p>
     <w:p>
       <w:pPr>
@@ -22295,7 +22372,7 @@
         <w:spacing w:before="120"/>
         <w:ind w:left="0" w:firstLine="0"/>
       </w:pPr>
-      <w:bookmarkStart w:id="43" w:name="_Toc506557142"/>
+      <w:bookmarkStart w:id="44" w:name="_Toc506557142"/>
       <w:r>
         <w:t xml:space="preserve">List Drug1 </w:t>
       </w:r>
@@ -22308,7 +22385,7 @@
       <w:r>
         <w:t>by phase.</w:t>
       </w:r>
-      <w:bookmarkEnd w:id="43"/>
+      <w:bookmarkEnd w:id="44"/>
       <w:r>
         <w:t xml:space="preserve"> </w:t>
       </w:r>
@@ -22377,7 +22454,6 @@
         <w:ind w:firstLine="360"/>
       </w:pPr>
       <w:r>
-        <w:lastRenderedPageBreak/>
         <w:t>BONUS Question: How would you alter the query to obtain the number of studies in each phase?</w:t>
       </w:r>
     </w:p>
@@ -22533,8 +22609,9 @@
         <w:spacing w:before="120"/>
         <w:ind w:left="0" w:firstLine="0"/>
       </w:pPr>
-      <w:bookmarkStart w:id="44" w:name="_Toc506557143"/>
-      <w:r>
+      <w:bookmarkStart w:id="45" w:name="_Toc506557143"/>
+      <w:r>
+        <w:lastRenderedPageBreak/>
         <w:t xml:space="preserve">How many </w:t>
       </w:r>
       <w:r>
@@ -22558,7 +22635,7 @@
       <w:r>
         <w:t>?</w:t>
       </w:r>
-      <w:bookmarkEnd w:id="44"/>
+      <w:bookmarkEnd w:id="45"/>
     </w:p>
     <w:p>
       <w:pPr>
@@ -22836,11 +22913,11 @@
         <w:spacing w:before="120"/>
         <w:ind w:left="630" w:hanging="630"/>
       </w:pPr>
-      <w:bookmarkStart w:id="45" w:name="_Toc506557144"/>
+      <w:bookmarkStart w:id="46" w:name="_Toc506557144"/>
       <w:r>
         <w:t>How many women received active treatment (non placebo) across all Drug1 studies combined?</w:t>
       </w:r>
-      <w:bookmarkEnd w:id="45"/>
+      <w:bookmarkEnd w:id="46"/>
       <w:r>
         <w:t xml:space="preserve"> </w:t>
       </w:r>
@@ -22971,7 +23048,7 @@
         <w:spacing w:before="120"/>
         <w:ind w:left="630" w:hanging="630"/>
       </w:pPr>
-      <w:bookmarkStart w:id="46" w:name="_Toc506557145"/>
+      <w:bookmarkStart w:id="47" w:name="_Toc506557145"/>
       <w:r>
         <w:t xml:space="preserve">List </w:t>
       </w:r>
@@ -22981,7 +23058,7 @@
       <w:r>
         <w:t>Persons in the studies.</w:t>
       </w:r>
-      <w:bookmarkEnd w:id="46"/>
+      <w:bookmarkEnd w:id="47"/>
       <w:r>
         <w:t xml:space="preserve"> </w:t>
       </w:r>
@@ -23211,22 +23288,13 @@
         </w:rPr>
       </w:pPr>
       <w:r>
-        <w:lastRenderedPageBreak/>
         <w:t xml:space="preserve">Review the results. </w:t>
       </w:r>
       <w:r>
         <w:rPr>
           <w:b/>
         </w:rPr>
-        <w:t>Do you find anything surprising in the pool</w:t>
-      </w:r>
-      <w:bookmarkStart w:id="47" w:name="_GoBack"/>
-      <w:bookmarkEnd w:id="47"/>
-      <w:r>
-        <w:rPr>
-          <w:b/>
-        </w:rPr>
-        <w:t>ed results?</w:t>
+        <w:t>Do you find anything surprising in the pooled results?</w:t>
       </w:r>
     </w:p>
     <w:p>
@@ -23506,7 +23574,7 @@
                 <v:shape id="_x0000_i1032" type="#_x0000_t75" style="width:42pt;height:30pt" o:ole="">
                   <v:imagedata r:id="rId9" o:title=""/>
                 </v:shape>
-                <o:OLEObject Type="Embed" ProgID="PBrush" ShapeID="_x0000_i1032" DrawAspect="Content" ObjectID="_1580621189" r:id="rId51"/>
+                <o:OLEObject Type="Embed" ProgID="PBrush" ShapeID="_x0000_i1032" DrawAspect="Content" ObjectID="_1580626834" r:id="rId51"/>
               </w:object>
             </w:r>
             <w:r>
@@ -23992,7 +24060,7 @@
       <w:rPr>
         <w:noProof/>
       </w:rPr>
-      <w:t>18</w:t>
+      <w:t>14</w:t>
     </w:r>
     <w:r>
       <w:fldChar w:fldCharType="end"/>
@@ -29966,7 +30034,7 @@
 </file>
 
 <file path=customXml/itemProps1.xml><?xml version="1.0" encoding="utf-8"?>
-<ds:datastoreItem xmlns:ds="http://schemas.openxmlformats.org/officeDocument/2006/customXml" ds:itemID="{C1C83746-994F-43BB-A512-C9CC62CBC798}">
+<ds:datastoreItem xmlns:ds="http://schemas.openxmlformats.org/officeDocument/2006/customXml" ds:itemID="{EF0E4414-CAC5-406C-BB6B-F4546D4B505A}">
   <ds:schemaRefs>
     <ds:schemaRef ds:uri="http://schemas.openxmlformats.org/officeDocument/2006/bibliography"/>
   </ds:schemaRefs>

</xml_diff>

<commit_message>
ontology correction for LDExpert
</commit_message>
<xml_diff>
--- a/CSS2018/doc/LDWorkshopExercises.docx
+++ b/CSS2018/doc/LDWorkshopExercises.docx
@@ -219,6 +219,8 @@
         <w:spacing w:after="0"/>
         <w:jc w:val="center"/>
       </w:pPr>
+      <w:bookmarkStart w:id="0" w:name="_GoBack"/>
+      <w:bookmarkEnd w:id="0"/>
     </w:p>
     <w:p>
       <w:pPr>
@@ -690,7 +692,7 @@
                 <w:noProof/>
                 <w:webHidden/>
               </w:rPr>
-              <w:t>3</w:t>
+              <w:t>4</w:t>
             </w:r>
             <w:r>
               <w:rPr>
@@ -772,7 +774,7 @@
                 <w:noProof/>
                 <w:webHidden/>
               </w:rPr>
-              <w:t>3</w:t>
+              <w:t>4</w:t>
             </w:r>
             <w:r>
               <w:rPr>
@@ -1018,7 +1020,7 @@
                 <w:noProof/>
                 <w:webHidden/>
               </w:rPr>
-              <w:t>6</w:t>
+              <w:t>7</w:t>
             </w:r>
             <w:r>
               <w:rPr>
@@ -1100,7 +1102,7 @@
                 <w:noProof/>
                 <w:webHidden/>
               </w:rPr>
-              <w:t>7</w:t>
+              <w:t>8</w:t>
             </w:r>
             <w:r>
               <w:rPr>
@@ -1182,7 +1184,7 @@
                 <w:noProof/>
                 <w:webHidden/>
               </w:rPr>
-              <w:t>8</w:t>
+              <w:t>9</w:t>
             </w:r>
             <w:r>
               <w:rPr>
@@ -1674,7 +1676,7 @@
                 <w:noProof/>
                 <w:webHidden/>
               </w:rPr>
-              <w:t>12</w:t>
+              <w:t>11</w:t>
             </w:r>
             <w:r>
               <w:rPr>
@@ -2849,18 +2851,18 @@
         <w:spacing w:before="120"/>
         <w:ind w:left="0" w:firstLine="0"/>
       </w:pPr>
-      <w:bookmarkStart w:id="0" w:name="h.gjdgxs" w:colFirst="0" w:colLast="0"/>
-      <w:bookmarkStart w:id="1" w:name="_Ref484596991"/>
-      <w:bookmarkStart w:id="2" w:name="_Ref484597004"/>
-      <w:bookmarkStart w:id="3" w:name="_Toc506557117"/>
-      <w:bookmarkEnd w:id="0"/>
+      <w:bookmarkStart w:id="1" w:name="h.gjdgxs" w:colFirst="0" w:colLast="0"/>
+      <w:bookmarkStart w:id="2" w:name="_Ref484596991"/>
+      <w:bookmarkStart w:id="3" w:name="_Ref484597004"/>
+      <w:bookmarkStart w:id="4" w:name="_Toc506557117"/>
+      <w:bookmarkEnd w:id="1"/>
       <w:r>
         <w:lastRenderedPageBreak/>
         <w:t>Introduction</w:t>
       </w:r>
-      <w:bookmarkEnd w:id="1"/>
       <w:bookmarkEnd w:id="2"/>
       <w:bookmarkEnd w:id="3"/>
+      <w:bookmarkEnd w:id="4"/>
     </w:p>
     <w:p>
       <w:pPr>
@@ -3268,7 +3270,7 @@
                 <v:shape id="_x0000_i1025" type="#_x0000_t75" style="width:37.5pt;height:26.25pt" o:ole="">
                   <v:imagedata r:id="rId9" o:title=""/>
                 </v:shape>
-                <o:OLEObject Type="Embed" ProgID="PBrush" ShapeID="_x0000_i1025" DrawAspect="Content" ObjectID="_1580626827" r:id="rId10"/>
+                <o:OLEObject Type="Embed" ProgID="PBrush" ShapeID="_x0000_i1025" DrawAspect="Content" ObjectID="_1580639497" r:id="rId10"/>
               </w:object>
             </w:r>
           </w:p>
@@ -3462,13 +3464,13 @@
         <w:spacing w:before="120"/>
         <w:ind w:left="0" w:firstLine="0"/>
       </w:pPr>
-      <w:bookmarkStart w:id="4" w:name="_Server_Login"/>
-      <w:bookmarkStart w:id="5" w:name="_Toc506557118"/>
-      <w:bookmarkEnd w:id="4"/>
+      <w:bookmarkStart w:id="5" w:name="_Server_Login"/>
+      <w:bookmarkStart w:id="6" w:name="_Toc506557118"/>
+      <w:bookmarkEnd w:id="5"/>
       <w:r>
         <w:t>Server Login</w:t>
       </w:r>
-      <w:bookmarkEnd w:id="5"/>
+      <w:bookmarkEnd w:id="6"/>
       <w:r>
         <w:t xml:space="preserve"> and Preparation</w:t>
       </w:r>
@@ -4096,18 +4098,18 @@
       </w:pPr>
     </w:p>
     <w:p>
-      <w:bookmarkStart w:id="6" w:name="h.4a3pohs55v92" w:colFirst="0" w:colLast="0"/>
-      <w:bookmarkStart w:id="7" w:name="h.2flcob7d4wc5" w:colFirst="0" w:colLast="0"/>
-      <w:bookmarkStart w:id="8" w:name="h.n9cws2z3nm47" w:colFirst="0" w:colLast="0"/>
-      <w:bookmarkStart w:id="9" w:name="h.dvvi6zq8vnbt" w:colFirst="0" w:colLast="0"/>
-      <w:bookmarkStart w:id="10" w:name="h.3k3o6izb4wsc" w:colFirst="0" w:colLast="0"/>
-      <w:bookmarkStart w:id="11" w:name="h.edgrqcqmadey" w:colFirst="0" w:colLast="0"/>
-      <w:bookmarkEnd w:id="6"/>
+      <w:bookmarkStart w:id="7" w:name="h.4a3pohs55v92" w:colFirst="0" w:colLast="0"/>
+      <w:bookmarkStart w:id="8" w:name="h.2flcob7d4wc5" w:colFirst="0" w:colLast="0"/>
+      <w:bookmarkStart w:id="9" w:name="h.n9cws2z3nm47" w:colFirst="0" w:colLast="0"/>
+      <w:bookmarkStart w:id="10" w:name="h.dvvi6zq8vnbt" w:colFirst="0" w:colLast="0"/>
+      <w:bookmarkStart w:id="11" w:name="h.3k3o6izb4wsc" w:colFirst="0" w:colLast="0"/>
+      <w:bookmarkStart w:id="12" w:name="h.edgrqcqmadey" w:colFirst="0" w:colLast="0"/>
       <w:bookmarkEnd w:id="7"/>
       <w:bookmarkEnd w:id="8"/>
       <w:bookmarkEnd w:id="9"/>
       <w:bookmarkEnd w:id="10"/>
       <w:bookmarkEnd w:id="11"/>
+      <w:bookmarkEnd w:id="12"/>
     </w:p>
     <w:p>
       <w:pPr>
@@ -4405,7 +4407,7 @@
             <w:pPr>
               <w:jc w:val="center"/>
             </w:pPr>
-            <w:bookmarkStart w:id="12" w:name="_Toc506557119"/>
+            <w:bookmarkStart w:id="13" w:name="_Toc506557119"/>
             <w:r>
               <w:rPr>
                 <w:noProof/>
@@ -4495,7 +4497,7 @@
                 <v:shape id="_x0000_i1026" type="#_x0000_t75" style="width:42pt;height:30pt" o:ole="">
                   <v:imagedata r:id="rId9" o:title=""/>
                 </v:shape>
-                <o:OLEObject Type="Embed" ProgID="PBrush" ShapeID="_x0000_i1026" DrawAspect="Content" ObjectID="_1580626828" r:id="rId18"/>
+                <o:OLEObject Type="Embed" ProgID="PBrush" ShapeID="_x0000_i1026" DrawAspect="Content" ObjectID="_1580639498" r:id="rId18"/>
               </w:object>
             </w:r>
             <w:r>
@@ -4607,7 +4609,7 @@
         <w:lastRenderedPageBreak/>
         <w:t>Exercises</w:t>
       </w:r>
-      <w:bookmarkEnd w:id="12"/>
+      <w:bookmarkEnd w:id="13"/>
     </w:p>
     <w:p>
       <w:pPr>
@@ -4622,14 +4624,14 @@
         <w:spacing w:before="120"/>
         <w:ind w:left="0" w:firstLine="0"/>
       </w:pPr>
-      <w:bookmarkStart w:id="13" w:name="_Toc506557120"/>
+      <w:bookmarkStart w:id="14" w:name="_Toc506557120"/>
       <w:r>
         <w:t xml:space="preserve">Create a </w:t>
       </w:r>
       <w:r>
         <w:t>Study Graph</w:t>
       </w:r>
-      <w:bookmarkEnd w:id="13"/>
+      <w:bookmarkEnd w:id="14"/>
       <w:r>
         <w:t xml:space="preserve"> </w:t>
       </w:r>
@@ -4658,13 +4660,13 @@
         <w:spacing w:before="120"/>
         <w:ind w:left="0" w:firstLine="0"/>
       </w:pPr>
-      <w:bookmarkStart w:id="14" w:name="h.rez8crfnxygd" w:colFirst="0" w:colLast="0"/>
-      <w:bookmarkStart w:id="15" w:name="_Toc506557121"/>
-      <w:bookmarkEnd w:id="14"/>
+      <w:bookmarkStart w:id="15" w:name="h.rez8crfnxygd" w:colFirst="0" w:colLast="0"/>
+      <w:bookmarkStart w:id="16" w:name="_Toc506557121"/>
+      <w:bookmarkEnd w:id="15"/>
       <w:r>
         <w:t>Open the Graph Editor</w:t>
       </w:r>
-      <w:bookmarkEnd w:id="15"/>
+      <w:bookmarkEnd w:id="16"/>
     </w:p>
     <w:p>
       <w:pPr>
@@ -5088,7 +5090,7 @@
         <w:spacing w:before="120"/>
         <w:ind w:left="0" w:firstLine="0"/>
       </w:pPr>
-      <w:bookmarkStart w:id="16" w:name="_Toc506557122"/>
+      <w:bookmarkStart w:id="17" w:name="_Toc506557122"/>
       <w:r>
         <w:t xml:space="preserve">Add a </w:t>
       </w:r>
@@ -5107,7 +5109,7 @@
       <w:r>
         <w:t xml:space="preserve"> Arms</w:t>
       </w:r>
-      <w:bookmarkEnd w:id="16"/>
+      <w:bookmarkEnd w:id="17"/>
     </w:p>
     <w:tbl>
       <w:tblPr>
@@ -6667,7 +6669,7 @@
         <w:spacing w:after="0"/>
         <w:ind w:left="720" w:hanging="450"/>
       </w:pPr>
-      <w:bookmarkStart w:id="17" w:name="_Ref505856609"/>
+      <w:bookmarkStart w:id="18" w:name="_Ref505856609"/>
       <w:r>
         <w:t xml:space="preserve">Create </w:t>
       </w:r>
@@ -6737,7 +6739,7 @@
         </w:rPr>
         <w:t>udy</w:t>
       </w:r>
-      <w:bookmarkEnd w:id="17"/>
+      <w:bookmarkEnd w:id="18"/>
       <w:r>
         <w:rPr>
           <w:rFonts w:ascii="Courier New" w:hAnsi="Courier New" w:cs="Courier New"/>
@@ -9146,7 +9148,7 @@
                 <v:shape id="_x0000_i1027" type="#_x0000_t75" style="width:48pt;height:12.75pt" o:ole="">
                   <v:imagedata r:id="rId26" o:title=""/>
                 </v:shape>
-                <o:OLEObject Type="Embed" ProgID="PBrush" ShapeID="_x0000_i1027" DrawAspect="Content" ObjectID="_1580626829" r:id="rId27"/>
+                <o:OLEObject Type="Embed" ProgID="PBrush" ShapeID="_x0000_i1027" DrawAspect="Content" ObjectID="_1580639499" r:id="rId27"/>
               </w:object>
             </w:r>
             <w:r>
@@ -9299,7 +9301,7 @@
         <w:spacing w:before="120"/>
         <w:ind w:left="0" w:firstLine="0"/>
       </w:pPr>
-      <w:bookmarkStart w:id="18" w:name="_Toc506557123"/>
+      <w:bookmarkStart w:id="19" w:name="_Toc506557123"/>
       <w:r>
         <w:t>A</w:t>
       </w:r>
@@ -9318,7 +9320,7 @@
       <w:r>
         <w:t>s</w:t>
       </w:r>
-      <w:bookmarkEnd w:id="18"/>
+      <w:bookmarkEnd w:id="19"/>
     </w:p>
     <w:p>
       <w:pPr>
@@ -10996,14 +10998,14 @@
         <w:spacing w:before="120"/>
         <w:ind w:left="0" w:firstLine="0"/>
       </w:pPr>
-      <w:bookmarkStart w:id="19" w:name="_Toc506557124"/>
+      <w:bookmarkStart w:id="20" w:name="_Toc506557124"/>
       <w:r>
         <w:t xml:space="preserve">Add </w:t>
       </w:r>
       <w:r>
         <w:t>Demographics</w:t>
       </w:r>
-      <w:bookmarkEnd w:id="19"/>
+      <w:bookmarkEnd w:id="20"/>
       <w:r>
         <w:t xml:space="preserve"> </w:t>
       </w:r>
@@ -13156,11 +13158,11 @@
         <w:spacing w:before="120"/>
         <w:ind w:left="0" w:firstLine="0"/>
       </w:pPr>
-      <w:bookmarkStart w:id="20" w:name="_Toc506557125"/>
+      <w:bookmarkStart w:id="21" w:name="_Toc506557125"/>
       <w:r>
         <w:t>Add another Person</w:t>
       </w:r>
-      <w:bookmarkEnd w:id="20"/>
+      <w:bookmarkEnd w:id="21"/>
     </w:p>
     <w:p>
       <w:pPr>
@@ -14715,7 +14717,7 @@
                 <v:shape id="_x0000_i1028" type="#_x0000_t75" style="width:48pt;height:12.75pt" o:ole="">
                   <v:imagedata r:id="rId26" o:title=""/>
                 </v:shape>
-                <o:OLEObject Type="Embed" ProgID="PBrush" ShapeID="_x0000_i1028" DrawAspect="Content" ObjectID="_1580626830" r:id="rId28"/>
+                <o:OLEObject Type="Embed" ProgID="PBrush" ShapeID="_x0000_i1028" DrawAspect="Content" ObjectID="_1580639500" r:id="rId28"/>
               </w:object>
             </w:r>
             <w:r>
@@ -14947,15 +14949,15 @@
         <w:spacing w:before="120"/>
         <w:ind w:left="0" w:firstLine="0"/>
       </w:pPr>
-      <w:bookmarkStart w:id="21" w:name="_Ref506548063"/>
-      <w:bookmarkStart w:id="22" w:name="_Ref506548076"/>
-      <w:bookmarkStart w:id="23" w:name="_Toc506557126"/>
+      <w:bookmarkStart w:id="22" w:name="_Ref506548063"/>
+      <w:bookmarkStart w:id="23" w:name="_Ref506548076"/>
+      <w:bookmarkStart w:id="24" w:name="_Toc506557126"/>
       <w:r>
         <w:t>Export to TTL</w:t>
       </w:r>
-      <w:bookmarkEnd w:id="21"/>
       <w:bookmarkEnd w:id="22"/>
       <w:bookmarkEnd w:id="23"/>
+      <w:bookmarkEnd w:id="24"/>
       <w:r>
         <w:t xml:space="preserve">  </w:t>
       </w:r>
@@ -15419,11 +15421,11 @@
         <w:spacing w:before="120"/>
         <w:ind w:left="0" w:firstLine="0"/>
       </w:pPr>
-      <w:bookmarkStart w:id="24" w:name="_Toc506557127"/>
+      <w:bookmarkStart w:id="25" w:name="_Toc506557127"/>
       <w:r>
         <w:t>Validate the Data</w:t>
       </w:r>
-      <w:bookmarkEnd w:id="24"/>
+      <w:bookmarkEnd w:id="25"/>
       <w:r>
         <w:t xml:space="preserve"> </w:t>
       </w:r>
@@ -16378,7 +16380,7 @@
                 <v:shape id="_x0000_i1029" type="#_x0000_t75" style="width:42pt;height:30pt" o:ole="">
                   <v:imagedata r:id="rId9" o:title=""/>
                 </v:shape>
-                <o:OLEObject Type="Embed" ProgID="PBrush" ShapeID="_x0000_i1029" DrawAspect="Content" ObjectID="_1580626831" r:id="rId35"/>
+                <o:OLEObject Type="Embed" ProgID="PBrush" ShapeID="_x0000_i1029" DrawAspect="Content" ObjectID="_1580639501" r:id="rId35"/>
               </w:object>
             </w:r>
             <w:r>
@@ -16468,14 +16470,14 @@
         <w:spacing w:before="240"/>
         <w:ind w:left="0" w:firstLine="0"/>
       </w:pPr>
-      <w:bookmarkStart w:id="25" w:name="_Toc506557128"/>
+      <w:bookmarkStart w:id="26" w:name="_Toc506557128"/>
       <w:r>
         <w:t xml:space="preserve">Upload to </w:t>
       </w:r>
       <w:r>
         <w:t>Database</w:t>
       </w:r>
-      <w:bookmarkEnd w:id="25"/>
+      <w:bookmarkEnd w:id="26"/>
       <w:r>
         <w:t xml:space="preserve">  </w:t>
       </w:r>
@@ -17039,7 +17041,7 @@
         <w:spacing w:before="120"/>
         <w:ind w:left="360" w:hanging="360"/>
       </w:pPr>
-      <w:bookmarkStart w:id="26" w:name="_Toc506557129"/>
+      <w:bookmarkStart w:id="27" w:name="_Toc506557129"/>
       <w:r>
         <w:t>Query</w:t>
       </w:r>
@@ -17049,7 +17051,7 @@
       <w:r>
         <w:t>Graph Data</w:t>
       </w:r>
-      <w:bookmarkEnd w:id="26"/>
+      <w:bookmarkEnd w:id="27"/>
       <w:r>
         <w:t xml:space="preserve"> </w:t>
       </w:r>
@@ -17067,8 +17069,8 @@
         <w:spacing w:before="120"/>
         <w:ind w:left="0" w:firstLine="0"/>
       </w:pPr>
-      <w:bookmarkStart w:id="27" w:name="_Toc493085086"/>
-      <w:bookmarkStart w:id="28" w:name="_Toc506557130"/>
+      <w:bookmarkStart w:id="28" w:name="_Toc493085086"/>
+      <w:bookmarkStart w:id="29" w:name="_Toc506557130"/>
       <w:r>
         <w:rPr>
           <w:noProof/>
@@ -17147,8 +17149,8 @@
       <w:r>
         <w:t>Show all triples</w:t>
       </w:r>
-      <w:bookmarkEnd w:id="27"/>
       <w:bookmarkEnd w:id="28"/>
+      <w:bookmarkEnd w:id="29"/>
     </w:p>
     <w:p>
       <w:r>
@@ -17428,8 +17430,8 @@
         <w:spacing w:before="120"/>
         <w:ind w:left="0" w:firstLine="0"/>
       </w:pPr>
-      <w:bookmarkStart w:id="29" w:name="_Ref505928637"/>
-      <w:bookmarkStart w:id="30" w:name="_Toc506557131"/>
+      <w:bookmarkStart w:id="30" w:name="_Ref505928637"/>
+      <w:bookmarkStart w:id="31" w:name="_Toc506557131"/>
       <w:r>
         <w:t>How many people</w:t>
       </w:r>
@@ -17460,8 +17462,8 @@
       <w:r>
         <w:t>?</w:t>
       </w:r>
-      <w:bookmarkEnd w:id="29"/>
       <w:bookmarkEnd w:id="30"/>
+      <w:bookmarkEnd w:id="31"/>
       <w:r>
         <w:t xml:space="preserve"> </w:t>
       </w:r>
@@ -17649,9 +17651,9 @@
         <w:spacing w:before="120"/>
         <w:ind w:left="0" w:firstLine="0"/>
       </w:pPr>
-      <w:bookmarkStart w:id="31" w:name="_Ref505931574"/>
-      <w:bookmarkStart w:id="32" w:name="_Ref505933907"/>
-      <w:bookmarkStart w:id="33" w:name="_Toc506557132"/>
+      <w:bookmarkStart w:id="32" w:name="_Ref505931574"/>
+      <w:bookmarkStart w:id="33" w:name="_Ref505933907"/>
+      <w:bookmarkStart w:id="34" w:name="_Toc506557132"/>
       <w:r>
         <w:t>Find the names of people who</w:t>
       </w:r>
@@ -17673,9 +17675,9 @@
       <w:r>
         <w:t>.</w:t>
       </w:r>
-      <w:bookmarkEnd w:id="31"/>
       <w:bookmarkEnd w:id="32"/>
       <w:bookmarkEnd w:id="33"/>
+      <w:bookmarkEnd w:id="34"/>
       <w:r>
         <w:t xml:space="preserve">  </w:t>
       </w:r>
@@ -18330,7 +18332,7 @@
         <w:spacing w:before="120"/>
         <w:ind w:left="0" w:firstLine="0"/>
       </w:pPr>
-      <w:bookmarkStart w:id="34" w:name="_Toc506557133"/>
+      <w:bookmarkStart w:id="35" w:name="_Toc506557133"/>
       <w:r>
         <w:t xml:space="preserve">List the names of the people </w:t>
       </w:r>
@@ -18340,7 +18342,7 @@
       <w:r>
         <w:t>treatment type.</w:t>
       </w:r>
-      <w:bookmarkEnd w:id="34"/>
+      <w:bookmarkEnd w:id="35"/>
     </w:p>
     <w:p>
       <w:pPr>
@@ -19528,7 +19530,7 @@
                 <v:shape id="_x0000_i1030" type="#_x0000_t75" style="width:42pt;height:30pt" o:ole="">
                   <v:imagedata r:id="rId9" o:title=""/>
                 </v:shape>
-                <o:OLEObject Type="Embed" ProgID="PBrush" ShapeID="_x0000_i1030" DrawAspect="Content" ObjectID="_1580626832" r:id="rId42"/>
+                <o:OLEObject Type="Embed" ProgID="PBrush" ShapeID="_x0000_i1030" DrawAspect="Content" ObjectID="_1580639502" r:id="rId42"/>
               </w:object>
             </w:r>
             <w:r>
@@ -19642,14 +19644,14 @@
         <w:spacing w:before="120"/>
         <w:ind w:left="0" w:firstLine="0"/>
       </w:pPr>
-      <w:bookmarkStart w:id="35" w:name="_Toc506557134"/>
+      <w:bookmarkStart w:id="36" w:name="_Toc506557134"/>
       <w:r>
         <w:t xml:space="preserve">Ontology </w:t>
       </w:r>
       <w:r>
         <w:t>and Inference</w:t>
       </w:r>
-      <w:bookmarkEnd w:id="35"/>
+      <w:bookmarkEnd w:id="36"/>
       <w:r>
         <w:t xml:space="preserve"> </w:t>
       </w:r>
@@ -19678,11 +19680,11 @@
         <w:spacing w:before="120"/>
         <w:ind w:left="0" w:firstLine="0"/>
       </w:pPr>
-      <w:bookmarkStart w:id="36" w:name="_Toc506557135"/>
+      <w:bookmarkStart w:id="37" w:name="_Toc506557135"/>
       <w:r>
         <w:t>Review the Ontology</w:t>
       </w:r>
-      <w:bookmarkEnd w:id="36"/>
+      <w:bookmarkEnd w:id="37"/>
     </w:p>
     <w:p>
       <w:pPr>
@@ -19770,7 +19772,7 @@
         <w:spacing w:before="120"/>
         <w:ind w:left="0" w:firstLine="0"/>
       </w:pPr>
-      <w:bookmarkStart w:id="37" w:name="_Toc506557136"/>
+      <w:bookmarkStart w:id="38" w:name="_Toc506557136"/>
       <w:r>
         <w:t>Add the Ontology</w:t>
       </w:r>
@@ -19783,7 +19785,7 @@
       <w:r>
         <w:t xml:space="preserve"> database</w:t>
       </w:r>
-      <w:bookmarkEnd w:id="37"/>
+      <w:bookmarkEnd w:id="38"/>
     </w:p>
     <w:p>
       <w:pPr>
@@ -20019,7 +20021,7 @@
         <w:spacing w:before="120"/>
         <w:ind w:left="0" w:firstLine="0"/>
       </w:pPr>
-      <w:bookmarkStart w:id="38" w:name="_Toc506557137"/>
+      <w:bookmarkStart w:id="39" w:name="_Toc506557137"/>
       <w:r>
         <w:rPr>
           <w:noProof/>
@@ -20098,7 +20100,7 @@
       <w:r>
         <w:t>Explore the data</w:t>
       </w:r>
-      <w:bookmarkEnd w:id="38"/>
+      <w:bookmarkEnd w:id="39"/>
     </w:p>
     <w:p>
       <w:pPr>
@@ -20529,7 +20531,7 @@
         <w:spacing w:before="120"/>
         <w:ind w:left="0" w:firstLine="0"/>
       </w:pPr>
-      <w:bookmarkStart w:id="39" w:name="_Toc506557138"/>
+      <w:bookmarkStart w:id="40" w:name="_Toc506557138"/>
       <w:r>
         <w:lastRenderedPageBreak/>
         <w:t xml:space="preserve">Find the names of </w:t>
@@ -20552,7 +20554,7 @@
       <w:r>
         <w:t>.</w:t>
       </w:r>
-      <w:bookmarkEnd w:id="39"/>
+      <w:bookmarkEnd w:id="40"/>
     </w:p>
     <w:p>
       <w:pPr>
@@ -21144,12 +21146,7 @@
         <w:t xml:space="preserve"> </w:t>
       </w:r>
       <w:r>
-        <w:t>to find ?person "is a"  Hum</w:t>
-      </w:r>
-      <w:bookmarkStart w:id="40" w:name="_GoBack"/>
-      <w:bookmarkEnd w:id="40"/>
-      <w:r>
-        <w:t xml:space="preserve">an Study Subject. </w:t>
+        <w:t xml:space="preserve">to find ?person "is a"  Human Study Subject. </w:t>
       </w:r>
     </w:p>
     <w:p>
@@ -21797,7 +21794,7 @@
                 <v:shape id="_x0000_i1031" type="#_x0000_t75" style="width:42pt;height:30pt" o:ole="">
                   <v:imagedata r:id="rId9" o:title=""/>
                 </v:shape>
-                <o:OLEObject Type="Embed" ProgID="PBrush" ShapeID="_x0000_i1031" DrawAspect="Content" ObjectID="_1580626833" r:id="rId47"/>
+                <o:OLEObject Type="Embed" ProgID="PBrush" ShapeID="_x0000_i1031" DrawAspect="Content" ObjectID="_1580639503" r:id="rId47"/>
               </w:object>
             </w:r>
             <w:r>
@@ -23574,7 +23571,7 @@
                 <v:shape id="_x0000_i1032" type="#_x0000_t75" style="width:42pt;height:30pt" o:ole="">
                   <v:imagedata r:id="rId9" o:title=""/>
                 </v:shape>
-                <o:OLEObject Type="Embed" ProgID="PBrush" ShapeID="_x0000_i1032" DrawAspect="Content" ObjectID="_1580626834" r:id="rId51"/>
+                <o:OLEObject Type="Embed" ProgID="PBrush" ShapeID="_x0000_i1032" DrawAspect="Content" ObjectID="_1580639504" r:id="rId51"/>
               </w:object>
             </w:r>
             <w:r>
@@ -24060,7 +24057,7 @@
       <w:rPr>
         <w:noProof/>
       </w:rPr>
-      <w:t>14</w:t>
+      <w:t>3</w:t>
     </w:r>
     <w:r>
       <w:fldChar w:fldCharType="end"/>
@@ -30034,7 +30031,7 @@
 </file>
 
 <file path=customXml/itemProps1.xml><?xml version="1.0" encoding="utf-8"?>
-<ds:datastoreItem xmlns:ds="http://schemas.openxmlformats.org/officeDocument/2006/customXml" ds:itemID="{EF0E4414-CAC5-406C-BB6B-F4546D4B505A}">
+<ds:datastoreItem xmlns:ds="http://schemas.openxmlformats.org/officeDocument/2006/customXml" ds:itemID="{FE928198-72EF-43D3-9BE5-D0E576A47662}">
   <ds:schemaRefs>
     <ds:schemaRef ds:uri="http://schemas.openxmlformats.org/officeDocument/2006/bibliography"/>
   </ds:schemaRefs>

</xml_diff>

<commit_message>
updates to slides, queries, source images.
</commit_message>
<xml_diff>
--- a/CSS2018/doc/LDWorkshopExercises.docx
+++ b/CSS2018/doc/LDWorkshopExercises.docx
@@ -219,8 +219,6 @@
         <w:spacing w:after="0"/>
         <w:jc w:val="center"/>
       </w:pPr>
-      <w:bookmarkStart w:id="0" w:name="_GoBack"/>
-      <w:bookmarkEnd w:id="0"/>
     </w:p>
     <w:p>
       <w:pPr>
@@ -2851,18 +2849,18 @@
         <w:spacing w:before="120"/>
         <w:ind w:left="0" w:firstLine="0"/>
       </w:pPr>
-      <w:bookmarkStart w:id="1" w:name="h.gjdgxs" w:colFirst="0" w:colLast="0"/>
-      <w:bookmarkStart w:id="2" w:name="_Ref484596991"/>
-      <w:bookmarkStart w:id="3" w:name="_Ref484597004"/>
-      <w:bookmarkStart w:id="4" w:name="_Toc506557117"/>
-      <w:bookmarkEnd w:id="1"/>
+      <w:bookmarkStart w:id="0" w:name="h.gjdgxs" w:colFirst="0" w:colLast="0"/>
+      <w:bookmarkStart w:id="1" w:name="_Ref484596991"/>
+      <w:bookmarkStart w:id="2" w:name="_Ref484597004"/>
+      <w:bookmarkStart w:id="3" w:name="_Toc506557117"/>
+      <w:bookmarkEnd w:id="0"/>
       <w:r>
         <w:lastRenderedPageBreak/>
         <w:t>Introduction</w:t>
       </w:r>
+      <w:bookmarkEnd w:id="1"/>
       <w:bookmarkEnd w:id="2"/>
       <w:bookmarkEnd w:id="3"/>
-      <w:bookmarkEnd w:id="4"/>
     </w:p>
     <w:p>
       <w:pPr>
@@ -3267,10 +3265,10 @@
                   <v:path o:extrusionok="f" gradientshapeok="t" o:connecttype="rect"/>
                   <o:lock v:ext="edit" aspectratio="t"/>
                 </v:shapetype>
-                <v:shape id="_x0000_i1025" type="#_x0000_t75" style="width:37.5pt;height:26.25pt" o:ole="">
+                <v:shape id="_x0000_i1025" type="#_x0000_t75" style="width:37.5pt;height:26pt" o:ole="">
                   <v:imagedata r:id="rId9" o:title=""/>
                 </v:shape>
-                <o:OLEObject Type="Embed" ProgID="PBrush" ShapeID="_x0000_i1025" DrawAspect="Content" ObjectID="_1580639497" r:id="rId10"/>
+                <o:OLEObject Type="Embed" ProgID="PBrush" ShapeID="_x0000_i1025" DrawAspect="Content" ObjectID="_1580668639" r:id="rId10"/>
               </w:object>
             </w:r>
           </w:p>
@@ -3464,13 +3462,13 @@
         <w:spacing w:before="120"/>
         <w:ind w:left="0" w:firstLine="0"/>
       </w:pPr>
-      <w:bookmarkStart w:id="5" w:name="_Server_Login"/>
-      <w:bookmarkStart w:id="6" w:name="_Toc506557118"/>
+      <w:bookmarkStart w:id="4" w:name="_Server_Login"/>
+      <w:bookmarkStart w:id="5" w:name="_Toc506557118"/>
+      <w:bookmarkEnd w:id="4"/>
+      <w:r>
+        <w:t>Server Login</w:t>
+      </w:r>
       <w:bookmarkEnd w:id="5"/>
-      <w:r>
-        <w:t>Server Login</w:t>
-      </w:r>
-      <w:bookmarkEnd w:id="6"/>
       <w:r>
         <w:t xml:space="preserve"> and Preparation</w:t>
       </w:r>
@@ -4098,18 +4096,18 @@
       </w:pPr>
     </w:p>
     <w:p>
-      <w:bookmarkStart w:id="7" w:name="h.4a3pohs55v92" w:colFirst="0" w:colLast="0"/>
-      <w:bookmarkStart w:id="8" w:name="h.2flcob7d4wc5" w:colFirst="0" w:colLast="0"/>
-      <w:bookmarkStart w:id="9" w:name="h.n9cws2z3nm47" w:colFirst="0" w:colLast="0"/>
-      <w:bookmarkStart w:id="10" w:name="h.dvvi6zq8vnbt" w:colFirst="0" w:colLast="0"/>
-      <w:bookmarkStart w:id="11" w:name="h.3k3o6izb4wsc" w:colFirst="0" w:colLast="0"/>
-      <w:bookmarkStart w:id="12" w:name="h.edgrqcqmadey" w:colFirst="0" w:colLast="0"/>
+      <w:bookmarkStart w:id="6" w:name="h.4a3pohs55v92" w:colFirst="0" w:colLast="0"/>
+      <w:bookmarkStart w:id="7" w:name="h.2flcob7d4wc5" w:colFirst="0" w:colLast="0"/>
+      <w:bookmarkStart w:id="8" w:name="h.n9cws2z3nm47" w:colFirst="0" w:colLast="0"/>
+      <w:bookmarkStart w:id="9" w:name="h.dvvi6zq8vnbt" w:colFirst="0" w:colLast="0"/>
+      <w:bookmarkStart w:id="10" w:name="h.3k3o6izb4wsc" w:colFirst="0" w:colLast="0"/>
+      <w:bookmarkStart w:id="11" w:name="h.edgrqcqmadey" w:colFirst="0" w:colLast="0"/>
+      <w:bookmarkEnd w:id="6"/>
       <w:bookmarkEnd w:id="7"/>
       <w:bookmarkEnd w:id="8"/>
       <w:bookmarkEnd w:id="9"/>
       <w:bookmarkEnd w:id="10"/>
       <w:bookmarkEnd w:id="11"/>
-      <w:bookmarkEnd w:id="12"/>
     </w:p>
     <w:p>
       <w:pPr>
@@ -4134,26 +4132,26 @@
           <w:noProof/>
         </w:rPr>
         <w:drawing>
-          <wp:anchor distT="0" distB="0" distL="114300" distR="114300" simplePos="0" relativeHeight="251721728" behindDoc="1" locked="0" layoutInCell="1" allowOverlap="1" wp14:anchorId="0AD941B9" wp14:editId="4BBB17FE">
+          <wp:anchor distT="0" distB="0" distL="114300" distR="114300" simplePos="0" relativeHeight="251725824" behindDoc="1" locked="0" layoutInCell="1" allowOverlap="1" wp14:anchorId="35252721" wp14:editId="4EEFA078">
             <wp:simplePos x="0" y="0"/>
             <wp:positionH relativeFrom="column">
-              <wp:posOffset>3263546</wp:posOffset>
+              <wp:posOffset>3403600</wp:posOffset>
             </wp:positionH>
             <wp:positionV relativeFrom="paragraph">
-              <wp:posOffset>46724</wp:posOffset>
+              <wp:posOffset>35560</wp:posOffset>
             </wp:positionV>
-            <wp:extent cx="3923030" cy="1580515"/>
-            <wp:effectExtent l="0" t="0" r="1270" b="635"/>
+            <wp:extent cx="3136900" cy="1536700"/>
+            <wp:effectExtent l="0" t="0" r="6350" b="6350"/>
             <wp:wrapTight wrapText="bothSides">
               <wp:wrapPolygon edited="0">
                 <wp:start x="0" y="0"/>
-                <wp:lineTo x="0" y="21348"/>
-                <wp:lineTo x="21502" y="21348"/>
-                <wp:lineTo x="21502" y="0"/>
+                <wp:lineTo x="0" y="21421"/>
+                <wp:lineTo x="21513" y="21421"/>
+                <wp:lineTo x="21513" y="0"/>
                 <wp:lineTo x="0" y="0"/>
               </wp:wrapPolygon>
             </wp:wrapTight>
-            <wp:docPr id="2" name="Picture 2"/>
+            <wp:docPr id="62" name="Picture 62"/>
             <wp:cNvGraphicFramePr>
               <a:graphicFrameLocks xmlns:a="http://schemas.openxmlformats.org/drawingml/2006/main" noChangeAspect="1"/>
             </wp:cNvGraphicFramePr>
@@ -4161,7 +4159,7 @@
               <a:graphicData uri="http://schemas.openxmlformats.org/drawingml/2006/picture">
                 <pic:pic xmlns:pic="http://schemas.openxmlformats.org/drawingml/2006/picture">
                   <pic:nvPicPr>
-                    <pic:cNvPr id="0" name="Picture 14"/>
+                    <pic:cNvPr id="0" name="Picture 10"/>
                     <pic:cNvPicPr>
                       <a:picLocks noChangeAspect="1" noChangeArrowheads="1"/>
                     </pic:cNvPicPr>
@@ -4182,7 +4180,7 @@
                   <pic:spPr bwMode="auto">
                     <a:xfrm>
                       <a:off x="0" y="0"/>
-                      <a:ext cx="3923030" cy="1580515"/>
+                      <a:ext cx="3136900" cy="1536700"/>
                     </a:xfrm>
                     <a:prstGeom prst="rect">
                       <a:avLst/>
@@ -4207,6 +4205,15 @@
       <w:r>
         <w:t>Using Windows Explorer, right click on the folder C:\_github\LinkedDataWorkshop</w:t>
       </w:r>
+      <w:r>
+        <w:t>\</w:t>
+      </w:r>
+      <w:r>
+        <w:rPr>
+          <w:b/>
+        </w:rPr>
+        <w:t>CSS2018</w:t>
+      </w:r>
     </w:p>
     <w:p>
       <w:pPr>
@@ -4221,11 +4228,19 @@
       <w:r>
         <w:t xml:space="preserve">Select </w:t>
       </w:r>
-      <w:r>
-        <w:rPr>
-          <w:b/>
-        </w:rPr>
-        <w:t>Git Sync</w:t>
+      <w:proofErr w:type="spellStart"/>
+      <w:r>
+        <w:rPr>
+          <w:b/>
+        </w:rPr>
+        <w:t>Git</w:t>
+      </w:r>
+      <w:proofErr w:type="spellEnd"/>
+      <w:r>
+        <w:rPr>
+          <w:b/>
+        </w:rPr>
+        <w:t xml:space="preserve"> Sync</w:t>
       </w:r>
       <w:r>
         <w:t xml:space="preserve"> from the menu.   </w:t>
@@ -4245,13 +4260,13 @@
           <w:noProof/>
         </w:rPr>
         <w:drawing>
-          <wp:anchor distT="0" distB="0" distL="114300" distR="114300" simplePos="0" relativeHeight="251722752" behindDoc="1" locked="0" layoutInCell="1" allowOverlap="1" wp14:anchorId="6394578B" wp14:editId="4CEF5B64">
+          <wp:anchor distT="0" distB="0" distL="114300" distR="114300" simplePos="0" relativeHeight="251722752" behindDoc="1" locked="0" layoutInCell="1" allowOverlap="1" wp14:anchorId="6394578B" wp14:editId="5159544C">
             <wp:simplePos x="0" y="0"/>
             <wp:positionH relativeFrom="column">
-              <wp:posOffset>1233805</wp:posOffset>
+              <wp:posOffset>1176655</wp:posOffset>
             </wp:positionH>
             <wp:positionV relativeFrom="paragraph">
-              <wp:posOffset>160020</wp:posOffset>
+              <wp:posOffset>185420</wp:posOffset>
             </wp:positionV>
             <wp:extent cx="2030730" cy="926465"/>
             <wp:effectExtent l="0" t="0" r="7620" b="6985"/>
@@ -4407,7 +4422,7 @@
             <w:pPr>
               <w:jc w:val="center"/>
             </w:pPr>
-            <w:bookmarkStart w:id="13" w:name="_Toc506557119"/>
+            <w:bookmarkStart w:id="12" w:name="_Toc506557119"/>
             <w:r>
               <w:rPr>
                 <w:noProof/>
@@ -4497,7 +4512,7 @@
                 <v:shape id="_x0000_i1026" type="#_x0000_t75" style="width:42pt;height:30pt" o:ole="">
                   <v:imagedata r:id="rId9" o:title=""/>
                 </v:shape>
-                <o:OLEObject Type="Embed" ProgID="PBrush" ShapeID="_x0000_i1026" DrawAspect="Content" ObjectID="_1580639498" r:id="rId18"/>
+                <o:OLEObject Type="Embed" ProgID="PBrush" ShapeID="_x0000_i1026" DrawAspect="Content" ObjectID="_1580668640" r:id="rId18"/>
               </w:object>
             </w:r>
             <w:r>
@@ -4609,7 +4624,7 @@
         <w:lastRenderedPageBreak/>
         <w:t>Exercises</w:t>
       </w:r>
-      <w:bookmarkEnd w:id="13"/>
+      <w:bookmarkEnd w:id="12"/>
     </w:p>
     <w:p>
       <w:pPr>
@@ -4624,14 +4639,14 @@
         <w:spacing w:before="120"/>
         <w:ind w:left="0" w:firstLine="0"/>
       </w:pPr>
-      <w:bookmarkStart w:id="14" w:name="_Toc506557120"/>
+      <w:bookmarkStart w:id="13" w:name="_Toc506557120"/>
       <w:r>
         <w:t xml:space="preserve">Create a </w:t>
       </w:r>
       <w:r>
         <w:t>Study Graph</w:t>
       </w:r>
-      <w:bookmarkEnd w:id="14"/>
+      <w:bookmarkEnd w:id="13"/>
       <w:r>
         <w:t xml:space="preserve"> </w:t>
       </w:r>
@@ -4660,13 +4675,13 @@
         <w:spacing w:before="120"/>
         <w:ind w:left="0" w:firstLine="0"/>
       </w:pPr>
-      <w:bookmarkStart w:id="15" w:name="h.rez8crfnxygd" w:colFirst="0" w:colLast="0"/>
-      <w:bookmarkStart w:id="16" w:name="_Toc506557121"/>
+      <w:bookmarkStart w:id="14" w:name="h.rez8crfnxygd" w:colFirst="0" w:colLast="0"/>
+      <w:bookmarkStart w:id="15" w:name="_Toc506557121"/>
+      <w:bookmarkEnd w:id="14"/>
+      <w:r>
+        <w:t>Open the Graph Editor</w:t>
+      </w:r>
       <w:bookmarkEnd w:id="15"/>
-      <w:r>
-        <w:t>Open the Graph Editor</w:t>
-      </w:r>
-      <w:bookmarkEnd w:id="16"/>
     </w:p>
     <w:p>
       <w:pPr>
@@ -5090,7 +5105,7 @@
         <w:spacing w:before="120"/>
         <w:ind w:left="0" w:firstLine="0"/>
       </w:pPr>
-      <w:bookmarkStart w:id="17" w:name="_Toc506557122"/>
+      <w:bookmarkStart w:id="16" w:name="_Toc506557122"/>
       <w:r>
         <w:t xml:space="preserve">Add a </w:t>
       </w:r>
@@ -5109,7 +5124,7 @@
       <w:r>
         <w:t xml:space="preserve"> Arms</w:t>
       </w:r>
-      <w:bookmarkEnd w:id="17"/>
+      <w:bookmarkEnd w:id="16"/>
     </w:p>
     <w:tbl>
       <w:tblPr>
@@ -5230,6 +5245,7 @@
       <w:r>
         <w:t xml:space="preserve">Create a </w:t>
       </w:r>
+      <w:proofErr w:type="spellStart"/>
       <w:r>
         <w:rPr>
           <w:rFonts w:ascii="Courier New" w:hAnsi="Courier New" w:cs="Courier New"/>
@@ -5248,6 +5264,7 @@
         </w:rPr>
         <w:t>n</w:t>
       </w:r>
+      <w:proofErr w:type="spellEnd"/>
       <w:r>
         <w:rPr>
           <w:b/>
@@ -5325,9 +5342,11 @@
             </w:tcBorders>
           </w:tcPr>
           <w:p>
+            <w:proofErr w:type="spellStart"/>
             <w:r>
               <w:t>eg</w:t>
             </w:r>
+            <w:proofErr w:type="spellEnd"/>
           </w:p>
         </w:tc>
         <w:tc>
@@ -5697,6 +5716,7 @@
       <w:r>
         <w:t xml:space="preserve"> the </w:t>
       </w:r>
+      <w:proofErr w:type="spellStart"/>
       <w:r>
         <w:rPr>
           <w:rFonts w:ascii="Courier New" w:hAnsi="Courier New" w:cs="Courier New"/>
@@ -5715,6 +5735,7 @@
         </w:rPr>
         <w:t>n</w:t>
       </w:r>
+      <w:proofErr w:type="spellEnd"/>
       <w:r>
         <w:rPr>
           <w:b/>
@@ -5784,9 +5805,11 @@
             <w:pPr>
               <w:ind w:right="-642"/>
             </w:pPr>
+            <w:proofErr w:type="spellStart"/>
             <w:r>
               <w:t>ncit</w:t>
             </w:r>
+            <w:proofErr w:type="spellEnd"/>
           </w:p>
         </w:tc>
         <w:tc>
@@ -5950,6 +5973,7 @@
       <w:r>
         <w:t xml:space="preserve"> </w:t>
       </w:r>
+      <w:proofErr w:type="spellStart"/>
       <w:r>
         <w:rPr>
           <w:rFonts w:ascii="Courier New" w:hAnsi="Courier New" w:cs="Courier New"/>
@@ -5967,6 +5991,7 @@
         </w:rPr>
         <w:t>n</w:t>
       </w:r>
+      <w:proofErr w:type="spellEnd"/>
       <w:r>
         <w:t xml:space="preserve"> node. You may choose any of these phases: </w:t>
       </w:r>
@@ -6039,9 +6064,11 @@
             </w:tcBorders>
           </w:tcPr>
           <w:p>
+            <w:proofErr w:type="spellStart"/>
             <w:r>
               <w:t>ncit</w:t>
             </w:r>
+            <w:proofErr w:type="spellEnd"/>
           </w:p>
         </w:tc>
         <w:tc>
@@ -6319,6 +6346,7 @@
         </w:rPr>
         <w:t xml:space="preserve"> </w:t>
       </w:r>
+      <w:proofErr w:type="spellStart"/>
       <w:r>
         <w:rPr>
           <w:rFonts w:ascii="Courier New" w:hAnsi="Courier New" w:cs="Courier New"/>
@@ -6337,6 +6365,7 @@
         </w:rPr>
         <w:t>n</w:t>
       </w:r>
+      <w:proofErr w:type="spellEnd"/>
       <w:r>
         <w:t xml:space="preserve"> </w:t>
       </w:r>
@@ -6360,6 +6389,7 @@
       <w:r>
         <w:t xml:space="preserve"> </w:t>
       </w:r>
+      <w:proofErr w:type="spellStart"/>
       <w:r>
         <w:rPr>
           <w:rFonts w:ascii="Courier New" w:hAnsi="Courier New" w:cs="Courier New"/>
@@ -6378,6 +6408,7 @@
         </w:rPr>
         <w:t>n</w:t>
       </w:r>
+      <w:proofErr w:type="spellEnd"/>
       <w:r>
         <w:t xml:space="preserve">. </w:t>
       </w:r>
@@ -6519,9 +6550,11 @@
             <w:pPr>
               <w:ind w:right="-642"/>
             </w:pPr>
+            <w:proofErr w:type="spellStart"/>
             <w:r>
               <w:t>ncit</w:t>
             </w:r>
+            <w:proofErr w:type="spellEnd"/>
           </w:p>
         </w:tc>
         <w:tc>
@@ -6669,7 +6702,7 @@
         <w:spacing w:after="0"/>
         <w:ind w:left="720" w:hanging="450"/>
       </w:pPr>
-      <w:bookmarkStart w:id="18" w:name="_Ref505856609"/>
+      <w:bookmarkStart w:id="17" w:name="_Ref505856609"/>
       <w:r>
         <w:t xml:space="preserve">Create </w:t>
       </w:r>
@@ -6715,6 +6748,7 @@
       <w:r>
         <w:t xml:space="preserve">nodes for the </w:t>
       </w:r>
+      <w:proofErr w:type="spellStart"/>
       <w:r>
         <w:rPr>
           <w:rFonts w:ascii="Courier New" w:hAnsi="Courier New" w:cs="Courier New"/>
@@ -6739,7 +6773,7 @@
         </w:rPr>
         <w:t>udy</w:t>
       </w:r>
-      <w:bookmarkEnd w:id="18"/>
+      <w:bookmarkEnd w:id="17"/>
       <w:r>
         <w:rPr>
           <w:rFonts w:ascii="Courier New" w:hAnsi="Courier New" w:cs="Courier New"/>
@@ -6750,6 +6784,7 @@
         </w:rPr>
         <w:t>n</w:t>
       </w:r>
+      <w:proofErr w:type="spellEnd"/>
       <w:r>
         <w:t xml:space="preserve"> using values from your </w:t>
       </w:r>
@@ -6826,9 +6861,11 @@
             </w:tcBorders>
           </w:tcPr>
           <w:p>
+            <w:proofErr w:type="spellStart"/>
             <w:r>
               <w:t>eg</w:t>
             </w:r>
+            <w:proofErr w:type="spellEnd"/>
           </w:p>
         </w:tc>
         <w:tc>
@@ -7156,9 +7193,11 @@
             </w:tcBorders>
           </w:tcPr>
           <w:p>
+            <w:proofErr w:type="spellStart"/>
             <w:r>
               <w:t>eg</w:t>
             </w:r>
+            <w:proofErr w:type="spellEnd"/>
           </w:p>
         </w:tc>
         <w:tc>
@@ -7455,6 +7494,7 @@
       <w:r>
         <w:t xml:space="preserve"> (</w:t>
       </w:r>
+      <w:proofErr w:type="spellStart"/>
       <w:r>
         <w:rPr>
           <w:rFonts w:ascii="Courier New" w:hAnsi="Courier New" w:cs="Courier New"/>
@@ -7501,7 +7541,16 @@
           <w:i/>
           <w:highlight w:val="yellow"/>
         </w:rPr>
-        <w:t>n-n</w:t>
+        <w:t>n</w:t>
+      </w:r>
+      <w:proofErr w:type="spellEnd"/>
+      <w:r>
+        <w:rPr>
+          <w:rFonts w:ascii="Courier New" w:hAnsi="Courier New" w:cs="Courier New"/>
+          <w:i/>
+          <w:highlight w:val="yellow"/>
+        </w:rPr>
+        <w:t>-n</w:t>
       </w:r>
       <w:r>
         <w:t>)</w:t>
@@ -7539,6 +7588,7 @@
       <w:r>
         <w:t xml:space="preserve"> the </w:t>
       </w:r>
+      <w:proofErr w:type="spellStart"/>
       <w:r>
         <w:rPr>
           <w:rFonts w:ascii="Courier New" w:hAnsi="Courier New" w:cs="Courier New"/>
@@ -7557,6 +7607,7 @@
         </w:rPr>
         <w:t>n</w:t>
       </w:r>
+      <w:proofErr w:type="spellEnd"/>
       <w:r>
         <w:t xml:space="preserve"> </w:t>
       </w:r>
@@ -7767,9 +7818,11 @@
             <w:pPr>
               <w:ind w:left="71" w:right="-642"/>
             </w:pPr>
+            <w:proofErr w:type="spellStart"/>
             <w:r>
               <w:t>eg</w:t>
             </w:r>
+            <w:proofErr w:type="spellEnd"/>
           </w:p>
         </w:tc>
         <w:tc>
@@ -7829,9 +7882,11 @@
             <w:pPr>
               <w:ind w:left="71"/>
             </w:pPr>
+            <w:proofErr w:type="spellStart"/>
             <w:r>
               <w:t>trtArm</w:t>
             </w:r>
+            <w:proofErr w:type="spellEnd"/>
           </w:p>
         </w:tc>
         <w:tc>
@@ -7938,6 +7993,7 @@
       <w:r>
         <w:t xml:space="preserve">There should now be one </w:t>
       </w:r>
+      <w:proofErr w:type="spellStart"/>
       <w:r>
         <w:rPr>
           <w:b/>
@@ -7970,6 +8026,7 @@
         </w:rPr>
         <w:t>rm</w:t>
       </w:r>
+      <w:proofErr w:type="spellEnd"/>
       <w:r>
         <w:t xml:space="preserve"> link </w:t>
       </w:r>
@@ -8071,6 +8128,7 @@
       <w:r>
         <w:t xml:space="preserve"> to represent </w:t>
       </w:r>
+      <w:proofErr w:type="spellStart"/>
       <w:r>
         <w:rPr>
           <w:rFonts w:ascii="Courier New" w:hAnsi="Courier New" w:cs="Courier New"/>
@@ -8087,6 +8145,7 @@
         </w:rPr>
         <w:t>Arm</w:t>
       </w:r>
+      <w:proofErr w:type="spellEnd"/>
       <w:r>
         <w:t xml:space="preserve"> and</w:t>
       </w:r>
@@ -8097,6 +8156,7 @@
         </w:rPr>
         <w:t xml:space="preserve"> </w:t>
       </w:r>
+      <w:proofErr w:type="spellStart"/>
       <w:r>
         <w:rPr>
           <w:rFonts w:ascii="Courier New" w:hAnsi="Courier New" w:cs="Courier New"/>
@@ -8113,6 +8173,7 @@
         </w:rPr>
         <w:t>Arm</w:t>
       </w:r>
+      <w:proofErr w:type="spellEnd"/>
       <w:r>
         <w:rPr>
           <w:b/>
@@ -8185,9 +8246,11 @@
             </w:tcBorders>
           </w:tcPr>
           <w:p>
+            <w:proofErr w:type="spellStart"/>
             <w:r>
               <w:t>eg</w:t>
             </w:r>
+            <w:proofErr w:type="spellEnd"/>
           </w:p>
         </w:tc>
         <w:tc>
@@ -8297,9 +8360,11 @@
                 <w:highlight w:val="yellow"/>
               </w:rPr>
             </w:pPr>
+            <w:proofErr w:type="spellStart"/>
             <w:r>
               <w:t>PlaceboArm</w:t>
             </w:r>
+            <w:proofErr w:type="spellEnd"/>
           </w:p>
         </w:tc>
         <w:tc>
@@ -8390,9 +8455,11 @@
             </w:tcBorders>
           </w:tcPr>
           <w:p>
+            <w:proofErr w:type="spellStart"/>
             <w:r>
               <w:t>eg</w:t>
             </w:r>
+            <w:proofErr w:type="spellEnd"/>
           </w:p>
         </w:tc>
         <w:tc>
@@ -8502,9 +8569,11 @@
                 <w:highlight w:val="yellow"/>
               </w:rPr>
             </w:pPr>
+            <w:proofErr w:type="spellStart"/>
             <w:r>
               <w:t>ActiveArm</w:t>
             </w:r>
+            <w:proofErr w:type="spellEnd"/>
           </w:p>
         </w:tc>
         <w:tc>
@@ -8677,6 +8746,7 @@
       <w:r>
         <w:t xml:space="preserve">linked to the </w:t>
       </w:r>
+      <w:proofErr w:type="spellStart"/>
       <w:r>
         <w:rPr>
           <w:b/>
@@ -8684,6 +8754,7 @@
         </w:rPr>
         <w:t>PlaceboArm</w:t>
       </w:r>
+      <w:proofErr w:type="spellEnd"/>
       <w:r>
         <w:t xml:space="preserve"> or</w:t>
       </w:r>
@@ -8693,6 +8764,7 @@
       <w:r>
         <w:t xml:space="preserve"> </w:t>
       </w:r>
+      <w:proofErr w:type="spellStart"/>
       <w:r>
         <w:rPr>
           <w:b/>
@@ -8700,6 +8772,7 @@
         </w:rPr>
         <w:t>ActiveArm</w:t>
       </w:r>
+      <w:proofErr w:type="spellEnd"/>
       <w:r>
         <w:t xml:space="preserve">. </w:t>
       </w:r>
@@ -8771,9 +8844,11 @@
             <w:pPr>
               <w:ind w:left="71" w:right="-642"/>
             </w:pPr>
+            <w:proofErr w:type="spellStart"/>
             <w:r>
               <w:t>eg</w:t>
             </w:r>
+            <w:proofErr w:type="spellEnd"/>
           </w:p>
         </w:tc>
         <w:tc>
@@ -8833,9 +8908,11 @@
             <w:pPr>
               <w:ind w:left="71"/>
             </w:pPr>
+            <w:proofErr w:type="spellStart"/>
             <w:r>
               <w:t>trtArmType</w:t>
             </w:r>
+            <w:proofErr w:type="spellEnd"/>
           </w:p>
         </w:tc>
         <w:tc>
@@ -9145,10 +9222,10 @@
             </w:r>
             <w:r>
               <w:object w:dxaOrig="960" w:dyaOrig="255" w14:anchorId="076B29D9">
-                <v:shape id="_x0000_i1027" type="#_x0000_t75" style="width:48pt;height:12.75pt" o:ole="">
+                <v:shape id="_x0000_i1027" type="#_x0000_t75" style="width:48pt;height:13pt" o:ole="">
                   <v:imagedata r:id="rId26" o:title=""/>
                 </v:shape>
-                <o:OLEObject Type="Embed" ProgID="PBrush" ShapeID="_x0000_i1027" DrawAspect="Content" ObjectID="_1580639499" r:id="rId27"/>
+                <o:OLEObject Type="Embed" ProgID="PBrush" ShapeID="_x0000_i1027" DrawAspect="Content" ObjectID="_1580668641" r:id="rId27"/>
               </w:object>
             </w:r>
             <w:r>
@@ -9258,7 +9335,23 @@
               <w:t>Treatment Arm Types</w:t>
             </w:r>
             <w:r>
-              <w:t xml:space="preserve">: PlaceboArm, ActiveArm.  These "type of arm" nodes are identical across </w:t>
+              <w:t xml:space="preserve">: </w:t>
+            </w:r>
+            <w:proofErr w:type="spellStart"/>
+            <w:r>
+              <w:t>PlaceboArm</w:t>
+            </w:r>
+            <w:proofErr w:type="spellEnd"/>
+            <w:r>
+              <w:t xml:space="preserve">, </w:t>
+            </w:r>
+            <w:proofErr w:type="spellStart"/>
+            <w:r>
+              <w:t>ActiveArm</w:t>
+            </w:r>
+            <w:proofErr w:type="spellEnd"/>
+            <w:r>
+              <w:t xml:space="preserve">.  These "type of arm" nodes are identical across </w:t>
             </w:r>
             <w:r>
               <w:t xml:space="preserve">all Drug1 </w:t>
@@ -9301,7 +9394,7 @@
         <w:spacing w:before="120"/>
         <w:ind w:left="0" w:firstLine="0"/>
       </w:pPr>
-      <w:bookmarkStart w:id="19" w:name="_Toc506557123"/>
+      <w:bookmarkStart w:id="18" w:name="_Toc506557123"/>
       <w:r>
         <w:t>A</w:t>
       </w:r>
@@ -9320,7 +9413,7 @@
       <w:r>
         <w:t>s</w:t>
       </w:r>
-      <w:bookmarkEnd w:id="19"/>
+      <w:bookmarkEnd w:id="18"/>
     </w:p>
     <w:p>
       <w:pPr>
@@ -9423,9 +9516,11 @@
             </w:tcBorders>
           </w:tcPr>
           <w:p>
+            <w:proofErr w:type="spellStart"/>
             <w:r>
               <w:t>eg</w:t>
             </w:r>
+            <w:proofErr w:type="spellEnd"/>
           </w:p>
         </w:tc>
         <w:tc>
@@ -9741,9 +9836,11 @@
             </w:tcBorders>
           </w:tcPr>
           <w:p>
+            <w:proofErr w:type="spellStart"/>
             <w:r>
               <w:t>eg</w:t>
             </w:r>
+            <w:proofErr w:type="spellEnd"/>
           </w:p>
         </w:tc>
         <w:tc>
@@ -9991,6 +10088,7 @@
       <w:r>
         <w:t xml:space="preserve">Create </w:t>
       </w:r>
+      <w:proofErr w:type="spellStart"/>
       <w:r>
         <w:rPr>
           <w:rFonts w:ascii="Courier New" w:hAnsi="Courier New" w:cs="Courier New"/>
@@ -9999,6 +10097,7 @@
         </w:rPr>
         <w:t>participatesIn</w:t>
       </w:r>
+      <w:proofErr w:type="spellEnd"/>
       <w:r>
         <w:t xml:space="preserve"> links</w:t>
       </w:r>
@@ -10037,6 +10136,7 @@
       <w:r>
         <w:t xml:space="preserve"> the </w:t>
       </w:r>
+      <w:proofErr w:type="spellStart"/>
       <w:r>
         <w:rPr>
           <w:rFonts w:ascii="Courier New" w:hAnsi="Courier New" w:cs="Courier New"/>
@@ -10055,6 +10155,7 @@
         </w:rPr>
         <w:t>n</w:t>
       </w:r>
+      <w:proofErr w:type="spellEnd"/>
       <w:r>
         <w:t xml:space="preserve"> </w:t>
       </w:r>
@@ -10126,9 +10227,11 @@
             <w:pPr>
               <w:ind w:left="71" w:right="-642"/>
             </w:pPr>
+            <w:proofErr w:type="spellStart"/>
             <w:r>
               <w:t>eg</w:t>
             </w:r>
+            <w:proofErr w:type="spellEnd"/>
           </w:p>
         </w:tc>
         <w:tc>
@@ -10188,9 +10291,11 @@
             <w:pPr>
               <w:ind w:left="71"/>
             </w:pPr>
+            <w:proofErr w:type="spellStart"/>
             <w:r>
               <w:t>participatesIn</w:t>
             </w:r>
+            <w:proofErr w:type="spellEnd"/>
           </w:p>
         </w:tc>
         <w:tc>
@@ -10298,6 +10403,7 @@
       <w:r>
         <w:t xml:space="preserve">Create a </w:t>
       </w:r>
+      <w:proofErr w:type="spellStart"/>
       <w:r>
         <w:rPr>
           <w:rFonts w:ascii="Courier New" w:hAnsi="Courier New" w:cs="Courier New"/>
@@ -10306,6 +10412,7 @@
         </w:rPr>
         <w:t>randomizedTo</w:t>
       </w:r>
+      <w:proofErr w:type="spellEnd"/>
       <w:r>
         <w:t xml:space="preserve"> </w:t>
       </w:r>
@@ -10359,6 +10466,7 @@
       <w:r>
         <w:t>(</w:t>
       </w:r>
+      <w:proofErr w:type="spellStart"/>
       <w:r>
         <w:rPr>
           <w:rFonts w:ascii="Courier New" w:hAnsi="Courier New" w:cs="Courier New"/>
@@ -10375,7 +10483,18 @@
           <w:color w:val="1F497D" w:themeColor="text2"/>
           <w:highlight w:val="yellow"/>
         </w:rPr>
-        <w:t>n-n</w:t>
+        <w:t>n</w:t>
+      </w:r>
+      <w:proofErr w:type="spellEnd"/>
+      <w:r>
+        <w:rPr>
+          <w:rFonts w:ascii="Courier New" w:hAnsi="Courier New" w:cs="Courier New"/>
+          <w:b/>
+          <w:i/>
+          <w:color w:val="1F497D" w:themeColor="text2"/>
+          <w:highlight w:val="yellow"/>
+        </w:rPr>
+        <w:t>-n</w:t>
       </w:r>
       <w:r>
         <w:t xml:space="preserve">) </w:t>
@@ -10451,9 +10570,11 @@
             <w:pPr>
               <w:ind w:left="71" w:right="-642"/>
             </w:pPr>
+            <w:proofErr w:type="spellStart"/>
             <w:r>
               <w:t>eg</w:t>
             </w:r>
+            <w:proofErr w:type="spellEnd"/>
           </w:p>
         </w:tc>
         <w:tc>
@@ -10513,9 +10634,11 @@
             <w:pPr>
               <w:ind w:left="71"/>
             </w:pPr>
+            <w:proofErr w:type="spellStart"/>
             <w:r>
               <w:t>randomizedTo</w:t>
             </w:r>
+            <w:proofErr w:type="spellEnd"/>
           </w:p>
         </w:tc>
         <w:tc>
@@ -10616,6 +10739,7 @@
       <w:r>
         <w:t xml:space="preserve">Create a </w:t>
       </w:r>
+      <w:proofErr w:type="spellStart"/>
       <w:r>
         <w:rPr>
           <w:rFonts w:ascii="Courier New" w:hAnsi="Courier New" w:cs="Courier New"/>
@@ -10624,6 +10748,7 @@
         </w:rPr>
         <w:t>randomizedTo</w:t>
       </w:r>
+      <w:proofErr w:type="spellEnd"/>
       <w:r>
         <w:t xml:space="preserve"> </w:t>
       </w:r>
@@ -10674,6 +10799,7 @@
       <w:r>
         <w:t>(</w:t>
       </w:r>
+      <w:proofErr w:type="spellStart"/>
       <w:r>
         <w:rPr>
           <w:rFonts w:ascii="Courier New" w:hAnsi="Courier New" w:cs="Courier New"/>
@@ -10690,7 +10816,18 @@
           <w:color w:val="1F497D" w:themeColor="text2"/>
           <w:highlight w:val="yellow"/>
         </w:rPr>
-        <w:t>n-n</w:t>
+        <w:t>n</w:t>
+      </w:r>
+      <w:proofErr w:type="spellEnd"/>
+      <w:r>
+        <w:rPr>
+          <w:rFonts w:ascii="Courier New" w:hAnsi="Courier New" w:cs="Courier New"/>
+          <w:b/>
+          <w:i/>
+          <w:color w:val="1F497D" w:themeColor="text2"/>
+          <w:highlight w:val="yellow"/>
+        </w:rPr>
+        <w:t>-n</w:t>
       </w:r>
       <w:r>
         <w:t xml:space="preserve">)  </w:t>
@@ -10764,9 +10901,11 @@
             <w:pPr>
               <w:ind w:left="71" w:right="-642"/>
             </w:pPr>
+            <w:proofErr w:type="spellStart"/>
             <w:r>
               <w:t>eg</w:t>
             </w:r>
+            <w:proofErr w:type="spellEnd"/>
           </w:p>
         </w:tc>
         <w:tc>
@@ -10826,9 +10965,11 @@
             <w:pPr>
               <w:ind w:left="71"/>
             </w:pPr>
+            <w:proofErr w:type="spellStart"/>
             <w:r>
               <w:t>randomizedTo</w:t>
             </w:r>
+            <w:proofErr w:type="spellEnd"/>
           </w:p>
         </w:tc>
         <w:tc>
@@ -10924,6 +11065,7 @@
       <w:r>
         <w:t xml:space="preserve">the two Persons with </w:t>
       </w:r>
+      <w:proofErr w:type="spellStart"/>
       <w:r>
         <w:rPr>
           <w:rFonts w:ascii="Courier New" w:hAnsi="Courier New" w:cs="Courier New"/>
@@ -10932,6 +11074,7 @@
         </w:rPr>
         <w:t>participatesIn</w:t>
       </w:r>
+      <w:proofErr w:type="spellEnd"/>
       <w:r>
         <w:rPr>
           <w:b/>
@@ -10946,6 +11089,7 @@
       <w:r>
         <w:t xml:space="preserve"> to the </w:t>
       </w:r>
+      <w:proofErr w:type="spellStart"/>
       <w:r>
         <w:rPr>
           <w:rFonts w:ascii="Courier New" w:hAnsi="Courier New" w:cs="Courier New"/>
@@ -10964,12 +11108,14 @@
         </w:rPr>
         <w:t>n</w:t>
       </w:r>
+      <w:proofErr w:type="spellEnd"/>
       <w:r>
         <w:t xml:space="preserve"> are </w:t>
       </w:r>
       <w:r>
         <w:t xml:space="preserve">also </w:t>
       </w:r>
+      <w:proofErr w:type="spellStart"/>
       <w:r>
         <w:rPr>
           <w:rFonts w:ascii="Courier New" w:hAnsi="Courier New" w:cs="Courier New"/>
@@ -10978,6 +11124,7 @@
         </w:rPr>
         <w:t>randomizedTo</w:t>
       </w:r>
+      <w:proofErr w:type="spellEnd"/>
       <w:r>
         <w:t xml:space="preserve"> </w:t>
       </w:r>
@@ -10998,14 +11145,14 @@
         <w:spacing w:before="120"/>
         <w:ind w:left="0" w:firstLine="0"/>
       </w:pPr>
-      <w:bookmarkStart w:id="20" w:name="_Toc506557124"/>
+      <w:bookmarkStart w:id="19" w:name="_Toc506557124"/>
       <w:r>
         <w:t xml:space="preserve">Add </w:t>
       </w:r>
       <w:r>
         <w:t>Demographics</w:t>
       </w:r>
-      <w:bookmarkEnd w:id="20"/>
+      <w:bookmarkEnd w:id="19"/>
       <w:r>
         <w:t xml:space="preserve"> </w:t>
       </w:r>
@@ -11084,7 +11231,25 @@
           <w:b/>
           <w:color w:val="002060"/>
         </w:rPr>
-        <w:t xml:space="preserve"> ncit </w:t>
+        <w:t xml:space="preserve"> </w:t>
+      </w:r>
+      <w:proofErr w:type="spellStart"/>
+      <w:r>
+        <w:rPr>
+          <w:rFonts w:ascii="Courier New" w:hAnsi="Courier New" w:cs="Courier New"/>
+          <w:b/>
+          <w:color w:val="002060"/>
+        </w:rPr>
+        <w:t>ncit</w:t>
+      </w:r>
+      <w:proofErr w:type="spellEnd"/>
+      <w:r>
+        <w:rPr>
+          <w:rFonts w:ascii="Courier New" w:hAnsi="Courier New" w:cs="Courier New"/>
+          <w:b/>
+          <w:color w:val="002060"/>
+        </w:rPr>
+        <w:t xml:space="preserve"> </w:t>
       </w:r>
       <w:r>
         <w:t>prefix.</w:t>
@@ -11151,9 +11316,11 @@
             </w:tcBorders>
           </w:tcPr>
           <w:p>
+            <w:proofErr w:type="spellStart"/>
             <w:r>
               <w:t>ncit</w:t>
             </w:r>
+            <w:proofErr w:type="spellEnd"/>
           </w:p>
         </w:tc>
         <w:tc>
@@ -11350,9 +11517,11 @@
             </w:tcBorders>
           </w:tcPr>
           <w:p>
+            <w:proofErr w:type="spellStart"/>
             <w:r>
               <w:t>ncit</w:t>
             </w:r>
+            <w:proofErr w:type="spellEnd"/>
           </w:p>
         </w:tc>
         <w:tc>
@@ -11629,6 +11798,7 @@
         </w:rPr>
         <w:t xml:space="preserve">Note use of  the </w:t>
       </w:r>
+      <w:proofErr w:type="spellStart"/>
       <w:r>
         <w:rPr>
           <w:rFonts w:ascii="Courier New" w:hAnsi="Courier New" w:cs="Courier New"/>
@@ -11637,6 +11807,7 @@
         </w:rPr>
         <w:t>ncit</w:t>
       </w:r>
+      <w:proofErr w:type="spellEnd"/>
       <w:r>
         <w:rPr>
           <w:color w:val="auto"/>
@@ -11705,9 +11876,11 @@
             <w:pPr>
               <w:ind w:left="71" w:right="-642"/>
             </w:pPr>
+            <w:proofErr w:type="spellStart"/>
             <w:r>
               <w:t>ncit</w:t>
             </w:r>
+            <w:proofErr w:type="spellEnd"/>
           </w:p>
         </w:tc>
         <w:tc>
@@ -12256,6 +12429,7 @@
       <w:r>
         <w:t xml:space="preserve">Create </w:t>
       </w:r>
+      <w:proofErr w:type="spellStart"/>
       <w:r>
         <w:rPr>
           <w:rFonts w:ascii="Courier New" w:hAnsi="Courier New" w:cs="Courier New"/>
@@ -12264,6 +12438,7 @@
         </w:rPr>
         <w:t>givenName</w:t>
       </w:r>
+      <w:proofErr w:type="spellEnd"/>
       <w:r>
         <w:rPr>
           <w:color w:val="632423" w:themeColor="accent2" w:themeShade="80"/>
@@ -12470,6 +12645,7 @@
             <w:pPr>
               <w:ind w:left="71"/>
             </w:pPr>
+            <w:proofErr w:type="spellStart"/>
             <w:r>
               <w:t>given</w:t>
             </w:r>
@@ -12479,6 +12655,7 @@
             <w:r>
               <w:t>ame</w:t>
             </w:r>
+            <w:proofErr w:type="spellEnd"/>
           </w:p>
         </w:tc>
         <w:tc>
@@ -12988,9 +13165,11 @@
             <w:pPr>
               <w:ind w:right="-642"/>
             </w:pPr>
+            <w:proofErr w:type="spellStart"/>
             <w:r>
               <w:t>eg</w:t>
             </w:r>
+            <w:proofErr w:type="spellEnd"/>
           </w:p>
         </w:tc>
         <w:tc>
@@ -13066,9 +13245,11 @@
             <w:r>
               <w:t xml:space="preserve">The </w:t>
             </w:r>
+            <w:proofErr w:type="spellStart"/>
             <w:r>
               <w:t>eg</w:t>
             </w:r>
+            <w:proofErr w:type="spellEnd"/>
             <w:r>
               <w:t xml:space="preserve">: prefix </w:t>
             </w:r>
@@ -13158,11 +13339,11 @@
         <w:spacing w:before="120"/>
         <w:ind w:left="0" w:firstLine="0"/>
       </w:pPr>
-      <w:bookmarkStart w:id="21" w:name="_Toc506557125"/>
+      <w:bookmarkStart w:id="20" w:name="_Toc506557125"/>
       <w:r>
         <w:t>Add another Person</w:t>
       </w:r>
-      <w:bookmarkEnd w:id="21"/>
+      <w:bookmarkEnd w:id="20"/>
     </w:p>
     <w:p>
       <w:pPr>
@@ -13242,9 +13423,11 @@
             </w:tcBorders>
           </w:tcPr>
           <w:p>
+            <w:proofErr w:type="spellStart"/>
             <w:r>
               <w:t>eg</w:t>
             </w:r>
+            <w:proofErr w:type="spellEnd"/>
           </w:p>
         </w:tc>
         <w:tc>
@@ -13860,6 +14043,7 @@
       <w:r>
         <w:t xml:space="preserve">Create a </w:t>
       </w:r>
+      <w:proofErr w:type="spellStart"/>
       <w:r>
         <w:rPr>
           <w:rFonts w:ascii="Courier New" w:hAnsi="Courier New" w:cs="Courier New"/>
@@ -13868,6 +14052,7 @@
         </w:rPr>
         <w:t>givenName</w:t>
       </w:r>
+      <w:proofErr w:type="spellEnd"/>
       <w:r>
         <w:t xml:space="preserve"> l</w:t>
       </w:r>
@@ -14047,9 +14232,11 @@
             <w:pPr>
               <w:ind w:left="71"/>
             </w:pPr>
+            <w:proofErr w:type="spellStart"/>
             <w:r>
               <w:t>givenName</w:t>
             </w:r>
+            <w:proofErr w:type="spellEnd"/>
           </w:p>
         </w:tc>
         <w:tc>
@@ -14227,9 +14414,11 @@
             <w:pPr>
               <w:ind w:left="71" w:right="-642"/>
             </w:pPr>
+            <w:proofErr w:type="spellStart"/>
             <w:r>
               <w:t>ncit</w:t>
             </w:r>
+            <w:proofErr w:type="spellEnd"/>
           </w:p>
         </w:tc>
         <w:tc>
@@ -14433,6 +14622,7 @@
       <w:r>
         <w:t xml:space="preserve">Create the </w:t>
       </w:r>
+      <w:proofErr w:type="spellStart"/>
       <w:r>
         <w:rPr>
           <w:rFonts w:ascii="Courier New" w:hAnsi="Courier New" w:cs="Courier New"/>
@@ -14441,6 +14631,7 @@
         </w:rPr>
         <w:t>LDExpert</w:t>
       </w:r>
+      <w:proofErr w:type="spellEnd"/>
       <w:r>
         <w:rPr>
           <w:color w:val="auto"/>
@@ -14485,6 +14676,7 @@
       <w:r>
         <w:t xml:space="preserve">the </w:t>
       </w:r>
+      <w:proofErr w:type="spellStart"/>
       <w:r>
         <w:rPr>
           <w:rFonts w:ascii="Courier New" w:hAnsi="Courier New" w:cs="Courier New"/>
@@ -14503,6 +14695,7 @@
         </w:rPr>
         <w:t>n</w:t>
       </w:r>
+      <w:proofErr w:type="spellEnd"/>
       <w:r>
         <w:t xml:space="preserve"> node. </w:t>
       </w:r>
@@ -14580,8 +14773,13 @@
               <w:ind w:right="-642"/>
             </w:pPr>
             <w:r>
-              <w:t xml:space="preserve">  eg</w:t>
-            </w:r>
+              <w:t xml:space="preserve">  </w:t>
+            </w:r>
+            <w:proofErr w:type="spellStart"/>
+            <w:r>
+              <w:t>eg</w:t>
+            </w:r>
+            <w:proofErr w:type="spellEnd"/>
           </w:p>
         </w:tc>
         <w:tc>
@@ -14646,9 +14844,11 @@
             <w:pPr>
               <w:ind w:left="71"/>
             </w:pPr>
+            <w:proofErr w:type="spellStart"/>
             <w:r>
               <w:t>LDExpert</w:t>
             </w:r>
+            <w:proofErr w:type="spellEnd"/>
           </w:p>
         </w:tc>
         <w:tc>
@@ -14714,10 +14914,10 @@
             </w:r>
             <w:r>
               <w:object w:dxaOrig="960" w:dyaOrig="255" w14:anchorId="0B876356">
-                <v:shape id="_x0000_i1028" type="#_x0000_t75" style="width:48pt;height:12.75pt" o:ole="">
+                <v:shape id="_x0000_i1028" type="#_x0000_t75" style="width:48pt;height:13pt" o:ole="">
                   <v:imagedata r:id="rId26" o:title=""/>
                 </v:shape>
-                <o:OLEObject Type="Embed" ProgID="PBrush" ShapeID="_x0000_i1028" DrawAspect="Content" ObjectID="_1580639500" r:id="rId28"/>
+                <o:OLEObject Type="Embed" ProgID="PBrush" ShapeID="_x0000_i1028" DrawAspect="Content" ObjectID="_1580668642" r:id="rId28"/>
               </w:object>
             </w:r>
             <w:r>
@@ -14949,15 +15149,15 @@
         <w:spacing w:before="120"/>
         <w:ind w:left="0" w:firstLine="0"/>
       </w:pPr>
-      <w:bookmarkStart w:id="22" w:name="_Ref506548063"/>
-      <w:bookmarkStart w:id="23" w:name="_Ref506548076"/>
-      <w:bookmarkStart w:id="24" w:name="_Toc506557126"/>
+      <w:bookmarkStart w:id="21" w:name="_Ref506548063"/>
+      <w:bookmarkStart w:id="22" w:name="_Ref506548076"/>
+      <w:bookmarkStart w:id="23" w:name="_Toc506557126"/>
       <w:r>
         <w:t>Export to TTL</w:t>
       </w:r>
+      <w:bookmarkEnd w:id="21"/>
       <w:bookmarkEnd w:id="22"/>
       <w:bookmarkEnd w:id="23"/>
-      <w:bookmarkEnd w:id="24"/>
       <w:r>
         <w:t xml:space="preserve">  </w:t>
       </w:r>
@@ -15065,12 +15265,14 @@
       <w:r>
         <w:t xml:space="preserve">Two files will appear at the bottom of the Chrome Window: </w:t>
       </w:r>
+      <w:proofErr w:type="spellStart"/>
       <w:r>
         <w:rPr>
           <w:b/>
         </w:rPr>
         <w:t>WhiteBoardTriples.TTL</w:t>
       </w:r>
+      <w:proofErr w:type="spellEnd"/>
       <w:r>
         <w:rPr>
           <w:b/>
@@ -15084,7 +15286,21 @@
         <w:rPr>
           <w:b/>
         </w:rPr>
-        <w:t xml:space="preserve"> whiteboard.json.</w:t>
+        <w:t xml:space="preserve"> </w:t>
+      </w:r>
+      <w:proofErr w:type="spellStart"/>
+      <w:r>
+        <w:rPr>
+          <w:b/>
+        </w:rPr>
+        <w:t>whiteboard.json</w:t>
+      </w:r>
+      <w:proofErr w:type="spellEnd"/>
+      <w:r>
+        <w:rPr>
+          <w:b/>
+        </w:rPr>
+        <w:t>.</w:t>
       </w:r>
     </w:p>
     <w:p>
@@ -15175,11 +15391,19 @@
       <w:r>
         <w:t xml:space="preserve">Click the dropdown arrow beside </w:t>
       </w:r>
-      <w:r>
-        <w:rPr>
-          <w:b/>
-        </w:rPr>
-        <w:t xml:space="preserve">WhiteBoardTriples.TTL </w:t>
+      <w:proofErr w:type="spellStart"/>
+      <w:r>
+        <w:rPr>
+          <w:b/>
+        </w:rPr>
+        <w:t>WhiteBoardTriples.TTL</w:t>
+      </w:r>
+      <w:proofErr w:type="spellEnd"/>
+      <w:r>
+        <w:rPr>
+          <w:b/>
+        </w:rPr>
+        <w:t xml:space="preserve"> </w:t>
       </w:r>
       <w:r>
         <w:t>and select</w:t>
@@ -15341,13 +15565,23 @@
             </w:r>
           </w:p>
           <w:p>
-            <w:r>
-              <w:t>WhiteBoardTriples(1).TTL</w:t>
+            <w:proofErr w:type="spellStart"/>
+            <w:r>
+              <w:t>WhiteBoardTriples</w:t>
+            </w:r>
+            <w:proofErr w:type="spellEnd"/>
+            <w:r>
+              <w:t>(1).TTL</w:t>
             </w:r>
           </w:p>
           <w:p>
-            <w:r>
-              <w:t>WhiteBoardTriples(2).TTL</w:t>
+            <w:proofErr w:type="spellStart"/>
+            <w:r>
+              <w:t>WhiteBoardTriples</w:t>
+            </w:r>
+            <w:proofErr w:type="spellEnd"/>
+            <w:r>
+              <w:t>(2).TTL</w:t>
             </w:r>
           </w:p>
           <w:p>
@@ -15421,11 +15655,11 @@
         <w:spacing w:before="120"/>
         <w:ind w:left="0" w:firstLine="0"/>
       </w:pPr>
-      <w:bookmarkStart w:id="25" w:name="_Toc506557127"/>
+      <w:bookmarkStart w:id="24" w:name="_Toc506557127"/>
       <w:r>
         <w:t>Validate the Data</w:t>
       </w:r>
-      <w:bookmarkEnd w:id="25"/>
+      <w:bookmarkEnd w:id="24"/>
       <w:r>
         <w:t xml:space="preserve"> </w:t>
       </w:r>
@@ -15443,7 +15677,15 @@
         <w:t>Use Windows Explorer to d</w:t>
       </w:r>
       <w:r>
-        <w:t>ouble-click on this file to open it into RStudio:</w:t>
+        <w:t xml:space="preserve">ouble-click on this file to open it into </w:t>
+      </w:r>
+      <w:proofErr w:type="spellStart"/>
+      <w:r>
+        <w:t>RStudio</w:t>
+      </w:r>
+      <w:proofErr w:type="spellEnd"/>
+      <w:r>
+        <w:t>:</w:t>
       </w:r>
     </w:p>
     <w:p>
@@ -15618,7 +15860,23 @@
           </w:tcPr>
           <w:p>
             <w:r>
-              <w:t>Remember to load the most recent version of your TTL file, which may have a number in the name : WhiteBoardTriples(1).TTL, WhiteBoardTriples(2).TTL , etc.  Ask for assistance if needed.</w:t>
+              <w:t xml:space="preserve">Remember to load the most recent version of your TTL file, which may have a number in the name : </w:t>
+            </w:r>
+            <w:proofErr w:type="spellStart"/>
+            <w:r>
+              <w:t>WhiteBoardTriples</w:t>
+            </w:r>
+            <w:proofErr w:type="spellEnd"/>
+            <w:r>
+              <w:t xml:space="preserve">(1).TTL, </w:t>
+            </w:r>
+            <w:proofErr w:type="spellStart"/>
+            <w:r>
+              <w:t>WhiteBoardTriples</w:t>
+            </w:r>
+            <w:proofErr w:type="spellEnd"/>
+            <w:r>
+              <w:t>(2).TTL , etc.  Ask for assistance if needed.</w:t>
             </w:r>
           </w:p>
         </w:tc>
@@ -16264,7 +16522,23 @@
         </w:numPr>
       </w:pPr>
       <w:r>
-        <w:t>Close the RShiny app and RStudio when you are done browsing your graph.</w:t>
+        <w:t xml:space="preserve">Close the </w:t>
+      </w:r>
+      <w:proofErr w:type="spellStart"/>
+      <w:r>
+        <w:t>RShiny</w:t>
+      </w:r>
+      <w:proofErr w:type="spellEnd"/>
+      <w:r>
+        <w:t xml:space="preserve"> app and </w:t>
+      </w:r>
+      <w:proofErr w:type="spellStart"/>
+      <w:r>
+        <w:t>RStudio</w:t>
+      </w:r>
+      <w:proofErr w:type="spellEnd"/>
+      <w:r>
+        <w:t xml:space="preserve"> when you are done browsing your graph.</w:t>
       </w:r>
     </w:p>
     <w:tbl>
@@ -16380,7 +16654,7 @@
                 <v:shape id="_x0000_i1029" type="#_x0000_t75" style="width:42pt;height:30pt" o:ole="">
                   <v:imagedata r:id="rId9" o:title=""/>
                 </v:shape>
-                <o:OLEObject Type="Embed" ProgID="PBrush" ShapeID="_x0000_i1029" DrawAspect="Content" ObjectID="_1580639501" r:id="rId35"/>
+                <o:OLEObject Type="Embed" ProgID="PBrush" ShapeID="_x0000_i1029" DrawAspect="Content" ObjectID="_1580668643" r:id="rId35"/>
               </w:object>
             </w:r>
             <w:r>
@@ -16470,14 +16744,14 @@
         <w:spacing w:before="240"/>
         <w:ind w:left="0" w:firstLine="0"/>
       </w:pPr>
-      <w:bookmarkStart w:id="26" w:name="_Toc506557128"/>
+      <w:bookmarkStart w:id="25" w:name="_Toc506557128"/>
       <w:r>
         <w:t xml:space="preserve">Upload to </w:t>
       </w:r>
       <w:r>
         <w:t>Database</w:t>
       </w:r>
-      <w:bookmarkEnd w:id="26"/>
+      <w:bookmarkEnd w:id="25"/>
       <w:r>
         <w:t xml:space="preserve">  </w:t>
       </w:r>
@@ -16523,12 +16797,14 @@
       <w:r>
         <w:t xml:space="preserve">Click the </w:t>
       </w:r>
+      <w:proofErr w:type="spellStart"/>
       <w:r>
         <w:rPr>
           <w:b/>
         </w:rPr>
         <w:t>Stardog</w:t>
       </w:r>
+      <w:proofErr w:type="spellEnd"/>
       <w:r>
         <w:t xml:space="preserve"> shor</w:t>
       </w:r>
@@ -16563,6 +16839,7 @@
       <w:r>
         <w:t xml:space="preserve">On the login screen, enter the Username:  </w:t>
       </w:r>
+      <w:proofErr w:type="spellStart"/>
       <w:r>
         <w:rPr>
           <w:rFonts w:asciiTheme="minorHAnsi" w:hAnsiTheme="minorHAnsi" w:cs="Courier New"/>
@@ -16572,6 +16849,7 @@
         </w:rPr>
         <w:t>phuseldw</w:t>
       </w:r>
+      <w:proofErr w:type="spellEnd"/>
     </w:p>
     <w:p>
       <w:pPr>
@@ -16617,7 +16895,15 @@
         <w:ind w:left="720"/>
       </w:pPr>
       <w:r>
-        <w:t>In the Stardog application window, c</w:t>
+        <w:t xml:space="preserve">In the </w:t>
+      </w:r>
+      <w:proofErr w:type="spellStart"/>
+      <w:r>
+        <w:t>Stardog</w:t>
+      </w:r>
+      <w:proofErr w:type="spellEnd"/>
+      <w:r>
+        <w:t xml:space="preserve"> application window, c</w:t>
       </w:r>
       <w:r>
         <w:t xml:space="preserve">lick </w:t>
@@ -16634,15 +16920,21 @@
       <w:r>
         <w:t xml:space="preserve">top </w:t>
       </w:r>
+      <w:proofErr w:type="spellStart"/>
       <w:r>
         <w:t>menu</w:t>
       </w:r>
       <w:r>
-        <w:t xml:space="preserve">.Under Databases, </w:t>
+        <w:t>.Under</w:t>
+      </w:r>
+      <w:proofErr w:type="spellEnd"/>
+      <w:r>
+        <w:t xml:space="preserve"> Databases, </w:t>
       </w:r>
       <w:r>
         <w:t xml:space="preserve">click the row for </w:t>
       </w:r>
+      <w:proofErr w:type="spellStart"/>
       <w:r>
         <w:rPr>
           <w:b/>
@@ -16655,6 +16947,7 @@
         </w:rPr>
         <w:t>Study</w:t>
       </w:r>
+      <w:proofErr w:type="spellEnd"/>
       <w:r>
         <w:rPr>
           <w:b/>
@@ -16911,7 +17204,15 @@
         <w:t>Data | Add</w:t>
       </w:r>
       <w:r>
-        <w:t xml:space="preserve"> from the Stardog menu:</w:t>
+        <w:t xml:space="preserve"> from the </w:t>
+      </w:r>
+      <w:proofErr w:type="spellStart"/>
+      <w:r>
+        <w:t>Stardog</w:t>
+      </w:r>
+      <w:proofErr w:type="spellEnd"/>
+      <w:r>
+        <w:t xml:space="preserve"> menu:</w:t>
       </w:r>
     </w:p>
     <w:p/>
@@ -16945,8 +17246,13 @@
       <w:r>
         <w:t xml:space="preserve">, then select your </w:t>
       </w:r>
-      <w:r>
-        <w:t>WhiteBoard.TTL file:</w:t>
+      <w:proofErr w:type="spellStart"/>
+      <w:r>
+        <w:t>WhiteBoard.TTL</w:t>
+      </w:r>
+      <w:proofErr w:type="spellEnd"/>
+      <w:r>
+        <w:t xml:space="preserve"> file:</w:t>
       </w:r>
     </w:p>
     <w:p>
@@ -17041,7 +17347,7 @@
         <w:spacing w:before="120"/>
         <w:ind w:left="360" w:hanging="360"/>
       </w:pPr>
-      <w:bookmarkStart w:id="27" w:name="_Toc506557129"/>
+      <w:bookmarkStart w:id="26" w:name="_Toc506557129"/>
       <w:r>
         <w:t>Query</w:t>
       </w:r>
@@ -17051,7 +17357,7 @@
       <w:r>
         <w:t>Graph Data</w:t>
       </w:r>
-      <w:bookmarkEnd w:id="27"/>
+      <w:bookmarkEnd w:id="26"/>
       <w:r>
         <w:t xml:space="preserve"> </w:t>
       </w:r>
@@ -17069,8 +17375,8 @@
         <w:spacing w:before="120"/>
         <w:ind w:left="0" w:firstLine="0"/>
       </w:pPr>
-      <w:bookmarkStart w:id="28" w:name="_Toc493085086"/>
-      <w:bookmarkStart w:id="29" w:name="_Toc506557130"/>
+      <w:bookmarkStart w:id="27" w:name="_Toc493085086"/>
+      <w:bookmarkStart w:id="28" w:name="_Toc506557130"/>
       <w:r>
         <w:rPr>
           <w:noProof/>
@@ -17149,12 +17455,20 @@
       <w:r>
         <w:t>Show all triples</w:t>
       </w:r>
+      <w:bookmarkEnd w:id="27"/>
       <w:bookmarkEnd w:id="28"/>
-      <w:bookmarkEnd w:id="29"/>
-    </w:p>
-    <w:p>
-      <w:r>
-        <w:t>Return Stardog in Chrome.</w:t>
+    </w:p>
+    <w:p>
+      <w:r>
+        <w:t xml:space="preserve">Return </w:t>
+      </w:r>
+      <w:proofErr w:type="spellStart"/>
+      <w:r>
+        <w:t>Stardog</w:t>
+      </w:r>
+      <w:proofErr w:type="spellEnd"/>
+      <w:r>
+        <w:t xml:space="preserve"> in Chrome.</w:t>
       </w:r>
     </w:p>
     <w:p>
@@ -17196,7 +17510,15 @@
         <w:t>&gt;_Query</w:t>
       </w:r>
       <w:r>
-        <w:t xml:space="preserve"> menu item at the top of the Stardog display.</w:t>
+        <w:t xml:space="preserve"> menu item at the top of the </w:t>
+      </w:r>
+      <w:proofErr w:type="spellStart"/>
+      <w:r>
+        <w:t>Stardog</w:t>
+      </w:r>
+      <w:proofErr w:type="spellEnd"/>
+      <w:r>
+        <w:t xml:space="preserve"> display.</w:t>
       </w:r>
     </w:p>
     <w:p>
@@ -17430,8 +17752,8 @@
         <w:spacing w:before="120"/>
         <w:ind w:left="0" w:firstLine="0"/>
       </w:pPr>
-      <w:bookmarkStart w:id="30" w:name="_Ref505928637"/>
-      <w:bookmarkStart w:id="31" w:name="_Toc506557131"/>
+      <w:bookmarkStart w:id="29" w:name="_Ref505928637"/>
+      <w:bookmarkStart w:id="30" w:name="_Toc506557131"/>
       <w:r>
         <w:t>How many people</w:t>
       </w:r>
@@ -17439,12 +17761,19 @@
         <w:rPr>
           <w:i/>
         </w:rPr>
-        <w:t xml:space="preserve"> participate</w:t>
-      </w:r>
+        <w:t xml:space="preserve"> </w:t>
+      </w:r>
+      <w:proofErr w:type="spellStart"/>
       <w:r>
         <w:rPr>
           <w:i/>
         </w:rPr>
+        <w:t>participate</w:t>
+      </w:r>
+      <w:r>
+        <w:rPr>
+          <w:i/>
+        </w:rPr>
         <w:t>I</w:t>
       </w:r>
       <w:r>
@@ -17453,6 +17782,7 @@
         </w:rPr>
         <w:t>n</w:t>
       </w:r>
+      <w:proofErr w:type="spellEnd"/>
       <w:r>
         <w:t xml:space="preserve"> the </w:t>
       </w:r>
@@ -17462,8 +17792,8 @@
       <w:r>
         <w:t>?</w:t>
       </w:r>
+      <w:bookmarkEnd w:id="29"/>
       <w:bookmarkEnd w:id="30"/>
-      <w:bookmarkEnd w:id="31"/>
       <w:r>
         <w:t xml:space="preserve"> </w:t>
       </w:r>
@@ -17481,6 +17811,7 @@
       <w:r>
         <w:t xml:space="preserve">number of </w:t>
       </w:r>
+      <w:proofErr w:type="spellStart"/>
       <w:r>
         <w:rPr>
           <w:rFonts w:ascii="Courier New" w:hAnsi="Courier New" w:cs="Courier New"/>
@@ -17489,6 +17820,7 @@
         </w:rPr>
         <w:t>participatesIn</w:t>
       </w:r>
+      <w:proofErr w:type="spellEnd"/>
       <w:r>
         <w:rPr>
           <w:i/>
@@ -17615,6 +17947,7 @@
       <w:r>
         <w:t xml:space="preserve"> </w:t>
       </w:r>
+      <w:proofErr w:type="spellStart"/>
       <w:r>
         <w:rPr>
           <w:rFonts w:ascii="Courier New" w:hAnsi="Courier New" w:cs="Courier New"/>
@@ -17623,6 +17956,7 @@
         </w:rPr>
         <w:t>LDExpert</w:t>
       </w:r>
+      <w:proofErr w:type="spellEnd"/>
       <w:r>
         <w:rPr>
           <w:rFonts w:ascii="Courier New" w:hAnsi="Courier New" w:cs="Courier New"/>
@@ -17651,9 +17985,9 @@
         <w:spacing w:before="120"/>
         <w:ind w:left="0" w:firstLine="0"/>
       </w:pPr>
-      <w:bookmarkStart w:id="32" w:name="_Ref505931574"/>
-      <w:bookmarkStart w:id="33" w:name="_Ref505933907"/>
-      <w:bookmarkStart w:id="34" w:name="_Toc506557132"/>
+      <w:bookmarkStart w:id="31" w:name="_Ref505931574"/>
+      <w:bookmarkStart w:id="32" w:name="_Ref505933907"/>
+      <w:bookmarkStart w:id="33" w:name="_Toc506557132"/>
       <w:r>
         <w:t>Find the names of people who</w:t>
       </w:r>
@@ -17675,9 +18009,9 @@
       <w:r>
         <w:t>.</w:t>
       </w:r>
+      <w:bookmarkEnd w:id="31"/>
       <w:bookmarkEnd w:id="32"/>
       <w:bookmarkEnd w:id="33"/>
-      <w:bookmarkEnd w:id="34"/>
       <w:r>
         <w:t xml:space="preserve">  </w:t>
       </w:r>
@@ -17686,11 +18020,19 @@
       <w:r>
         <w:t xml:space="preserve">In this exercise you want to obtain the </w:t>
       </w:r>
+      <w:proofErr w:type="spellStart"/>
       <w:r>
         <w:rPr>
           <w:color w:val="1F497D" w:themeColor="text2"/>
         </w:rPr>
-        <w:t xml:space="preserve">givenName </w:t>
+        <w:t>givenName</w:t>
+      </w:r>
+      <w:proofErr w:type="spellEnd"/>
+      <w:r>
+        <w:rPr>
+          <w:color w:val="1F497D" w:themeColor="text2"/>
+        </w:rPr>
+        <w:t xml:space="preserve"> </w:t>
       </w:r>
       <w:r>
         <w:t xml:space="preserve">values </w:t>
@@ -17800,12 +18142,14 @@
       <w:r>
         <w:t>Return the person's name (</w:t>
       </w:r>
+      <w:proofErr w:type="spellStart"/>
       <w:r>
         <w:rPr>
           <w:color w:val="1F497D" w:themeColor="text2"/>
         </w:rPr>
         <w:t>givenName</w:t>
       </w:r>
+      <w:proofErr w:type="spellEnd"/>
       <w:r>
         <w:t xml:space="preserve">) </w:t>
       </w:r>
@@ -17860,6 +18204,7 @@
         </w:rPr>
         <w:t>?</w:t>
       </w:r>
+      <w:proofErr w:type="spellStart"/>
       <w:r>
         <w:rPr>
           <w:rFonts w:ascii="Courier New" w:hAnsi="Courier New" w:cs="Courier New"/>
@@ -17887,6 +18232,7 @@
         </w:rPr>
         <w:t>ame</w:t>
       </w:r>
+      <w:proofErr w:type="spellEnd"/>
     </w:p>
     <w:p>
       <w:pPr>
@@ -17921,6 +18267,7 @@
       <w:r>
         <w:t xml:space="preserve">nodes that have the </w:t>
       </w:r>
+      <w:proofErr w:type="spellStart"/>
       <w:r>
         <w:rPr>
           <w:rFonts w:ascii="Courier New" w:hAnsi="Courier New" w:cs="Courier New"/>
@@ -17935,7 +18282,16 @@
           <w:b/>
           <w:color w:val="943634" w:themeColor="accent2" w:themeShade="BF"/>
         </w:rPr>
-        <w:t xml:space="preserve">n </w:t>
+        <w:t>n</w:t>
+      </w:r>
+      <w:proofErr w:type="spellEnd"/>
+      <w:r>
+        <w:rPr>
+          <w:rFonts w:ascii="Courier New" w:hAnsi="Courier New" w:cs="Courier New"/>
+          <w:b/>
+          <w:color w:val="943634" w:themeColor="accent2" w:themeShade="BF"/>
+        </w:rPr>
+        <w:t xml:space="preserve"> </w:t>
       </w:r>
       <w:r>
         <w:t>link</w:t>
@@ -17981,6 +18337,7 @@
         </w:rPr>
         <w:t xml:space="preserve"> </w:t>
       </w:r>
+      <w:proofErr w:type="spellStart"/>
       <w:r>
         <w:rPr>
           <w:rFonts w:ascii="Courier New" w:hAnsi="Courier New" w:cs="Courier New"/>
@@ -18008,6 +18365,7 @@
         </w:rPr>
         <w:t>n</w:t>
       </w:r>
+      <w:proofErr w:type="spellEnd"/>
       <w:r>
         <w:rPr>
           <w:rFonts w:ascii="Courier New" w:hAnsi="Courier New" w:cs="Courier New"/>
@@ -18087,6 +18445,7 @@
         </w:rPr>
         <w:t xml:space="preserve"> </w:t>
       </w:r>
+      <w:proofErr w:type="spellStart"/>
       <w:r>
         <w:rPr>
           <w:rFonts w:ascii="Courier New" w:hAnsi="Courier New" w:cs="Courier New"/>
@@ -18095,6 +18454,7 @@
         </w:rPr>
         <w:t>givenName</w:t>
       </w:r>
+      <w:proofErr w:type="spellEnd"/>
       <w:r>
         <w:t xml:space="preserve"> </w:t>
       </w:r>
@@ -18124,6 +18484,7 @@
         </w:rPr>
         <w:t xml:space="preserve">  ?person </w:t>
       </w:r>
+      <w:proofErr w:type="spellStart"/>
       <w:r>
         <w:rPr>
           <w:rFonts w:ascii="Courier New" w:hAnsi="Courier New" w:cs="Courier New"/>
@@ -18142,6 +18503,7 @@
         </w:rPr>
         <w:t>participatesIn</w:t>
       </w:r>
+      <w:proofErr w:type="spellEnd"/>
       <w:r>
         <w:rPr>
           <w:rFonts w:ascii="Courier New" w:hAnsi="Courier New" w:cs="Courier New"/>
@@ -18189,6 +18551,7 @@
         </w:rPr>
         <w:t xml:space="preserve">          </w:t>
       </w:r>
+      <w:proofErr w:type="spellStart"/>
       <w:r>
         <w:rPr>
           <w:rFonts w:ascii="Courier New" w:hAnsi="Courier New" w:cs="Courier New"/>
@@ -18209,6 +18572,7 @@
         </w:rPr>
         <w:t>givenName</w:t>
       </w:r>
+      <w:proofErr w:type="spellEnd"/>
       <w:r>
         <w:rPr>
           <w:rFonts w:ascii="Courier New" w:hAnsi="Courier New" w:cs="Courier New"/>
@@ -18219,6 +18583,7 @@
         </w:rPr>
         <w:t xml:space="preserve">   ?</w:t>
       </w:r>
+      <w:proofErr w:type="spellStart"/>
       <w:r>
         <w:rPr>
           <w:rFonts w:ascii="Courier New" w:hAnsi="Courier New" w:cs="Courier New"/>
@@ -18247,7 +18612,18 @@
           <w:szCs w:val="24"/>
           <w:highlight w:val="yellow"/>
         </w:rPr>
-        <w:t>ame .</w:t>
+        <w:t>ame</w:t>
+      </w:r>
+      <w:proofErr w:type="spellEnd"/>
+      <w:r>
+        <w:rPr>
+          <w:rFonts w:ascii="Courier New" w:hAnsi="Courier New" w:cs="Courier New"/>
+          <w:color w:val="365F91" w:themeColor="accent1" w:themeShade="BF"/>
+          <w:sz w:val="24"/>
+          <w:szCs w:val="24"/>
+          <w:highlight w:val="yellow"/>
+        </w:rPr>
+        <w:t xml:space="preserve"> .</w:t>
       </w:r>
     </w:p>
     <w:p>
@@ -18332,7 +18708,7 @@
         <w:spacing w:before="120"/>
         <w:ind w:left="0" w:firstLine="0"/>
       </w:pPr>
-      <w:bookmarkStart w:id="35" w:name="_Toc506557133"/>
+      <w:bookmarkStart w:id="34" w:name="_Toc506557133"/>
       <w:r>
         <w:t xml:space="preserve">List the names of the people </w:t>
       </w:r>
@@ -18342,7 +18718,7 @@
       <w:r>
         <w:t>treatment type.</w:t>
       </w:r>
-      <w:bookmarkEnd w:id="35"/>
+      <w:bookmarkEnd w:id="34"/>
     </w:p>
     <w:p>
       <w:pPr>
@@ -18507,6 +18883,7 @@
         </w:rPr>
         <w:t>?</w:t>
       </w:r>
+      <w:proofErr w:type="spellStart"/>
       <w:r>
         <w:rPr>
           <w:rFonts w:ascii="Courier New" w:hAnsi="Courier New" w:cs="Courier New"/>
@@ -18547,6 +18924,7 @@
         </w:rPr>
         <w:t>_type</w:t>
       </w:r>
+      <w:proofErr w:type="spellEnd"/>
       <w:r>
         <w:rPr>
           <w:rFonts w:ascii="Courier New" w:hAnsi="Courier New" w:cs="Courier New"/>
@@ -18556,6 +18934,7 @@
         </w:rPr>
         <w:t xml:space="preserve"> ?</w:t>
       </w:r>
+      <w:proofErr w:type="spellStart"/>
       <w:r>
         <w:rPr>
           <w:rFonts w:ascii="Courier New" w:hAnsi="Courier New" w:cs="Courier New"/>
@@ -18583,6 +18962,7 @@
         </w:rPr>
         <w:t>ame</w:t>
       </w:r>
+      <w:proofErr w:type="spellEnd"/>
     </w:p>
     <w:p>
       <w:pPr>
@@ -18620,6 +19000,7 @@
       <w:r>
         <w:t xml:space="preserve"> statement to use </w:t>
       </w:r>
+      <w:proofErr w:type="spellStart"/>
       <w:r>
         <w:rPr>
           <w:rFonts w:ascii="Courier New" w:hAnsi="Courier New" w:cs="Courier New"/>
@@ -18628,6 +19009,7 @@
         </w:rPr>
         <w:t>eg:randomizedTo</w:t>
       </w:r>
+      <w:proofErr w:type="spellEnd"/>
       <w:r>
         <w:t xml:space="preserve"> </w:t>
       </w:r>
@@ -18668,6 +19050,7 @@
         </w:rPr>
         <w:t xml:space="preserve"> </w:t>
       </w:r>
+      <w:proofErr w:type="spellStart"/>
       <w:r>
         <w:rPr>
           <w:rFonts w:ascii="Courier New" w:hAnsi="Courier New" w:cs="Courier New"/>
@@ -18678,6 +19061,7 @@
         </w:rPr>
         <w:t>eg:randomizedTo</w:t>
       </w:r>
+      <w:proofErr w:type="spellEnd"/>
       <w:r>
         <w:rPr>
           <w:rFonts w:ascii="Courier New" w:hAnsi="Courier New" w:cs="Courier New"/>
@@ -18688,6 +19072,7 @@
         </w:rPr>
         <w:t xml:space="preserve">  ?</w:t>
       </w:r>
+      <w:proofErr w:type="spellStart"/>
       <w:r>
         <w:rPr>
           <w:rFonts w:ascii="Courier New" w:hAnsi="Courier New" w:cs="Courier New"/>
@@ -18726,28 +19111,40 @@
           <w:szCs w:val="24"/>
           <w:highlight w:val="yellow"/>
         </w:rPr>
-        <w:t>rm ;</w:t>
-      </w:r>
-    </w:p>
-    <w:p>
-      <w:pPr>
-        <w:ind w:left="1440"/>
+        <w:t>rm</w:t>
+      </w:r>
+      <w:proofErr w:type="spellEnd"/>
+      <w:r>
         <w:rPr>
           <w:rFonts w:ascii="Courier New" w:hAnsi="Courier New" w:cs="Courier New"/>
           <w:color w:val="7030A0"/>
           <w:sz w:val="24"/>
           <w:szCs w:val="24"/>
-        </w:rPr>
-      </w:pPr>
-      <w:r>
+          <w:highlight w:val="yellow"/>
+        </w:rPr>
+        <w:t xml:space="preserve"> ;</w:t>
+      </w:r>
+    </w:p>
+    <w:p>
+      <w:pPr>
+        <w:ind w:left="1440"/>
         <w:rPr>
           <w:rFonts w:ascii="Courier New" w:hAnsi="Courier New" w:cs="Courier New"/>
           <w:color w:val="7030A0"/>
           <w:sz w:val="24"/>
           <w:szCs w:val="24"/>
         </w:rPr>
+      </w:pPr>
+      <w:r>
+        <w:rPr>
+          <w:rFonts w:ascii="Courier New" w:hAnsi="Courier New" w:cs="Courier New"/>
+          <w:color w:val="7030A0"/>
+          <w:sz w:val="24"/>
+          <w:szCs w:val="24"/>
+        </w:rPr>
         <w:t xml:space="preserve">   </w:t>
       </w:r>
+      <w:proofErr w:type="spellStart"/>
       <w:r>
         <w:rPr>
           <w:rFonts w:ascii="Courier New" w:hAnsi="Courier New" w:cs="Courier New"/>
@@ -18757,6 +19154,7 @@
         </w:rPr>
         <w:t>schema:givenName</w:t>
       </w:r>
+      <w:proofErr w:type="spellEnd"/>
       <w:r>
         <w:rPr>
           <w:rFonts w:ascii="Courier New" w:hAnsi="Courier New" w:cs="Courier New"/>
@@ -18775,6 +19173,7 @@
         </w:rPr>
         <w:t>?</w:t>
       </w:r>
+      <w:proofErr w:type="spellStart"/>
       <w:r>
         <w:rPr>
           <w:rFonts w:ascii="Courier New" w:hAnsi="Courier New" w:cs="Courier New"/>
@@ -18800,7 +19199,17 @@
           <w:sz w:val="24"/>
           <w:szCs w:val="24"/>
         </w:rPr>
-        <w:t>ame .</w:t>
+        <w:t>ame</w:t>
+      </w:r>
+      <w:proofErr w:type="spellEnd"/>
+      <w:r>
+        <w:rPr>
+          <w:rFonts w:ascii="Courier New" w:hAnsi="Courier New" w:cs="Courier New"/>
+          <w:color w:val="365F91" w:themeColor="accent1" w:themeShade="BF"/>
+          <w:sz w:val="24"/>
+          <w:szCs w:val="24"/>
+        </w:rPr>
+        <w:t xml:space="preserve"> .</w:t>
       </w:r>
     </w:p>
     <w:p>
@@ -18835,6 +19244,7 @@
         </w:rPr>
         <w:t>?</w:t>
       </w:r>
+      <w:proofErr w:type="spellStart"/>
       <w:r>
         <w:rPr>
           <w:rFonts w:ascii="Courier New" w:hAnsi="Courier New" w:cs="Courier New"/>
@@ -18843,9 +19253,11 @@
         </w:rPr>
         <w:t>trt_arm</w:t>
       </w:r>
+      <w:proofErr w:type="spellEnd"/>
       <w:r>
         <w:t xml:space="preserve"> along the </w:t>
       </w:r>
+      <w:proofErr w:type="spellStart"/>
       <w:r>
         <w:rPr>
           <w:rFonts w:ascii="Courier New" w:hAnsi="Courier New" w:cs="Courier New"/>
@@ -18870,6 +19282,7 @@
         </w:rPr>
         <w:t>ype</w:t>
       </w:r>
+      <w:proofErr w:type="spellEnd"/>
       <w:r>
         <w:t xml:space="preserve"> link </w:t>
       </w:r>
@@ -18890,6 +19303,7 @@
         </w:rPr>
         <w:t>?</w:t>
       </w:r>
+      <w:proofErr w:type="spellStart"/>
       <w:r>
         <w:rPr>
           <w:rFonts w:ascii="Courier New" w:hAnsi="Courier New" w:cs="Courier New"/>
@@ -18898,6 +19312,7 @@
         </w:rPr>
         <w:t>trt_type</w:t>
       </w:r>
+      <w:proofErr w:type="spellEnd"/>
       <w:r>
         <w:t xml:space="preserve"> ) .</w:t>
       </w:r>
@@ -18941,6 +19356,7 @@
         </w:rPr>
         <w:t xml:space="preserve"> </w:t>
       </w:r>
+      <w:proofErr w:type="spellStart"/>
       <w:r>
         <w:rPr>
           <w:rFonts w:ascii="Courier New" w:hAnsi="Courier New" w:cs="Courier New"/>
@@ -18950,6 +19366,7 @@
         </w:rPr>
         <w:t>eg:randomizedTo</w:t>
       </w:r>
+      <w:proofErr w:type="spellEnd"/>
       <w:r>
         <w:rPr>
           <w:rFonts w:ascii="Courier New" w:hAnsi="Courier New" w:cs="Courier New"/>
@@ -18969,6 +19386,7 @@
         </w:rPr>
         <w:t>?</w:t>
       </w:r>
+      <w:proofErr w:type="spellStart"/>
       <w:r>
         <w:rPr>
           <w:rFonts w:ascii="Courier New" w:hAnsi="Courier New" w:cs="Courier New"/>
@@ -18979,6 +19397,7 @@
         </w:rPr>
         <w:t>trt_arm</w:t>
       </w:r>
+      <w:proofErr w:type="spellEnd"/>
       <w:r>
         <w:rPr>
           <w:rFonts w:ascii="Courier New" w:hAnsi="Courier New" w:cs="Courier New"/>
@@ -19019,6 +19438,7 @@
         </w:rPr>
         <w:t xml:space="preserve">      </w:t>
       </w:r>
+      <w:proofErr w:type="spellStart"/>
       <w:r>
         <w:rPr>
           <w:rFonts w:ascii="Courier New" w:hAnsi="Courier New" w:cs="Courier New"/>
@@ -19028,6 +19448,7 @@
         </w:rPr>
         <w:t>schema:givenName</w:t>
       </w:r>
+      <w:proofErr w:type="spellEnd"/>
       <w:r>
         <w:rPr>
           <w:rFonts w:ascii="Courier New" w:hAnsi="Courier New" w:cs="Courier New"/>
@@ -19044,8 +19465,9 @@
           <w:sz w:val="24"/>
           <w:szCs w:val="24"/>
         </w:rPr>
-        <w:t>?person</w:t>
-      </w:r>
+        <w:t>?</w:t>
+      </w:r>
+      <w:proofErr w:type="spellStart"/>
       <w:r>
         <w:rPr>
           <w:rFonts w:ascii="Courier New" w:hAnsi="Courier New" w:cs="Courier New"/>
@@ -19053,7 +19475,7 @@
           <w:sz w:val="24"/>
           <w:szCs w:val="24"/>
         </w:rPr>
-        <w:t>_n</w:t>
+        <w:t>person</w:t>
       </w:r>
       <w:r>
         <w:rPr>
@@ -19062,7 +19484,26 @@
           <w:sz w:val="24"/>
           <w:szCs w:val="24"/>
         </w:rPr>
-        <w:t>ame .</w:t>
+        <w:t>_n</w:t>
+      </w:r>
+      <w:r>
+        <w:rPr>
+          <w:rFonts w:ascii="Courier New" w:hAnsi="Courier New" w:cs="Courier New"/>
+          <w:color w:val="365F91" w:themeColor="accent1" w:themeShade="BF"/>
+          <w:sz w:val="24"/>
+          <w:szCs w:val="24"/>
+        </w:rPr>
+        <w:t>ame</w:t>
+      </w:r>
+      <w:proofErr w:type="spellEnd"/>
+      <w:r>
+        <w:rPr>
+          <w:rFonts w:ascii="Courier New" w:hAnsi="Courier New" w:cs="Courier New"/>
+          <w:color w:val="365F91" w:themeColor="accent1" w:themeShade="BF"/>
+          <w:sz w:val="24"/>
+          <w:szCs w:val="24"/>
+        </w:rPr>
+        <w:t xml:space="preserve"> .</w:t>
       </w:r>
     </w:p>
     <w:p>
@@ -19102,6 +19543,7 @@
         </w:rPr>
         <w:t>?</w:t>
       </w:r>
+      <w:proofErr w:type="spellStart"/>
       <w:r>
         <w:rPr>
           <w:rFonts w:ascii="Courier New" w:hAnsi="Courier New" w:cs="Courier New"/>
@@ -19152,6 +19594,7 @@
         </w:rPr>
         <w:t>rm</w:t>
       </w:r>
+      <w:proofErr w:type="spellEnd"/>
       <w:r>
         <w:rPr>
           <w:rFonts w:ascii="Courier New" w:hAnsi="Courier New" w:cs="Courier New"/>
@@ -19162,6 +19605,7 @@
         </w:rPr>
         <w:t xml:space="preserve"> </w:t>
       </w:r>
+      <w:proofErr w:type="spellStart"/>
       <w:r>
         <w:rPr>
           <w:rFonts w:ascii="Courier New" w:hAnsi="Courier New" w:cs="Courier New"/>
@@ -19172,6 +19616,7 @@
         </w:rPr>
         <w:t>eg:trtArmType</w:t>
       </w:r>
+      <w:proofErr w:type="spellEnd"/>
       <w:r>
         <w:rPr>
           <w:rFonts w:ascii="Courier New" w:hAnsi="Courier New" w:cs="Courier New"/>
@@ -19192,6 +19637,7 @@
         </w:rPr>
         <w:t>?</w:t>
       </w:r>
+      <w:proofErr w:type="spellStart"/>
       <w:r>
         <w:rPr>
           <w:rFonts w:ascii="Courier New" w:hAnsi="Courier New" w:cs="Courier New"/>
@@ -19232,6 +19678,7 @@
         </w:rPr>
         <w:t>ype</w:t>
       </w:r>
+      <w:proofErr w:type="spellEnd"/>
       <w:r>
         <w:rPr>
           <w:rFonts w:ascii="Courier New" w:hAnsi="Courier New" w:cs="Courier New"/>
@@ -19293,6 +19740,7 @@
         </w:rPr>
         <w:t xml:space="preserve"> ?</w:t>
       </w:r>
+      <w:proofErr w:type="spellStart"/>
       <w:r>
         <w:rPr>
           <w:rFonts w:ascii="Courier New" w:hAnsi="Courier New" w:cs="Courier New"/>
@@ -19338,6 +19786,7 @@
         </w:rPr>
         <w:t>ype</w:t>
       </w:r>
+      <w:proofErr w:type="spellEnd"/>
       <w:r>
         <w:rPr>
           <w:rFonts w:ascii="Courier New" w:hAnsi="Courier New" w:cs="Courier New"/>
@@ -19345,8 +19794,9 @@
           <w:sz w:val="24"/>
           <w:szCs w:val="24"/>
         </w:rPr>
-        <w:t xml:space="preserve"> ?person</w:t>
-      </w:r>
+        <w:t xml:space="preserve"> ?</w:t>
+      </w:r>
+      <w:proofErr w:type="spellStart"/>
       <w:r>
         <w:rPr>
           <w:rFonts w:ascii="Courier New" w:hAnsi="Courier New" w:cs="Courier New"/>
@@ -19354,7 +19804,7 @@
           <w:sz w:val="24"/>
           <w:szCs w:val="24"/>
         </w:rPr>
-        <w:t>_n</w:t>
+        <w:t>person</w:t>
       </w:r>
       <w:r>
         <w:rPr>
@@ -19363,8 +19813,18 @@
           <w:sz w:val="24"/>
           <w:szCs w:val="24"/>
         </w:rPr>
+        <w:t>_n</w:t>
+      </w:r>
+      <w:r>
+        <w:rPr>
+          <w:rFonts w:ascii="Courier New" w:hAnsi="Courier New" w:cs="Courier New"/>
+          <w:color w:val="365F91" w:themeColor="accent1" w:themeShade="BF"/>
+          <w:sz w:val="24"/>
+          <w:szCs w:val="24"/>
+        </w:rPr>
         <w:t>ame</w:t>
       </w:r>
+      <w:proofErr w:type="spellEnd"/>
     </w:p>
     <w:p>
       <w:pPr>
@@ -19530,7 +19990,7 @@
                 <v:shape id="_x0000_i1030" type="#_x0000_t75" style="width:42pt;height:30pt" o:ole="">
                   <v:imagedata r:id="rId9" o:title=""/>
                 </v:shape>
-                <o:OLEObject Type="Embed" ProgID="PBrush" ShapeID="_x0000_i1030" DrawAspect="Content" ObjectID="_1580639502" r:id="rId42"/>
+                <o:OLEObject Type="Embed" ProgID="PBrush" ShapeID="_x0000_i1030" DrawAspect="Content" ObjectID="_1580668644" r:id="rId42"/>
               </w:object>
             </w:r>
             <w:r>
@@ -19644,14 +20104,14 @@
         <w:spacing w:before="120"/>
         <w:ind w:left="0" w:firstLine="0"/>
       </w:pPr>
-      <w:bookmarkStart w:id="36" w:name="_Toc506557134"/>
+      <w:bookmarkStart w:id="35" w:name="_Toc506557134"/>
       <w:r>
         <w:t xml:space="preserve">Ontology </w:t>
       </w:r>
       <w:r>
         <w:t>and Inference</w:t>
       </w:r>
-      <w:bookmarkEnd w:id="36"/>
+      <w:bookmarkEnd w:id="35"/>
       <w:r>
         <w:t xml:space="preserve"> </w:t>
       </w:r>
@@ -19680,11 +20140,11 @@
         <w:spacing w:before="120"/>
         <w:ind w:left="0" w:firstLine="0"/>
       </w:pPr>
-      <w:bookmarkStart w:id="37" w:name="_Toc506557135"/>
+      <w:bookmarkStart w:id="36" w:name="_Toc506557135"/>
       <w:r>
         <w:t>Review the Ontology</w:t>
       </w:r>
-      <w:bookmarkEnd w:id="37"/>
+      <w:bookmarkEnd w:id="36"/>
     </w:p>
     <w:p>
       <w:pPr>
@@ -19772,20 +20232,25 @@
         <w:spacing w:before="120"/>
         <w:ind w:left="0" w:firstLine="0"/>
       </w:pPr>
-      <w:bookmarkStart w:id="38" w:name="_Toc506557136"/>
+      <w:bookmarkStart w:id="37" w:name="_Toc506557136"/>
       <w:r>
         <w:t>Add the Ontology</w:t>
       </w:r>
       <w:r>
-        <w:t xml:space="preserve"> to the LDW</w:t>
+        <w:t xml:space="preserve"> to the </w:t>
+      </w:r>
+      <w:proofErr w:type="spellStart"/>
+      <w:r>
+        <w:t>LDW</w:t>
       </w:r>
       <w:r>
         <w:t>Study</w:t>
       </w:r>
+      <w:proofErr w:type="spellEnd"/>
       <w:r>
         <w:t xml:space="preserve"> database</w:t>
       </w:r>
-      <w:bookmarkEnd w:id="38"/>
+      <w:bookmarkEnd w:id="37"/>
     </w:p>
     <w:p>
       <w:pPr>
@@ -19797,7 +20262,15 @@
         <w:ind w:left="720" w:hanging="360"/>
       </w:pPr>
       <w:r>
-        <w:t>Return to the Stardog application in Chrome.</w:t>
+        <w:t xml:space="preserve">Return to the </w:t>
+      </w:r>
+      <w:proofErr w:type="spellStart"/>
+      <w:r>
+        <w:t>Stardog</w:t>
+      </w:r>
+      <w:proofErr w:type="spellEnd"/>
+      <w:r>
+        <w:t xml:space="preserve"> application in Chrome.</w:t>
       </w:r>
     </w:p>
     <w:p>
@@ -19897,7 +20370,15 @@
         <w:t xml:space="preserve"> </w:t>
       </w:r>
       <w:r>
-        <w:t>from the Stardog menu.</w:t>
+        <w:t xml:space="preserve">from the </w:t>
+      </w:r>
+      <w:proofErr w:type="spellStart"/>
+      <w:r>
+        <w:t>Stardog</w:t>
+      </w:r>
+      <w:proofErr w:type="spellEnd"/>
+      <w:r>
+        <w:t xml:space="preserve"> menu.</w:t>
       </w:r>
     </w:p>
     <w:p/>
@@ -20006,516 +20487,6 @@
           <w:b/>
         </w:rPr>
         <w:t>Success! Data added successfully.</w:t>
-      </w:r>
-    </w:p>
-    <w:p>
-      <w:pPr>
-        <w:pStyle w:val="Heading1"/>
-        <w:numPr>
-          <w:ilvl w:val="1"/>
-          <w:numId w:val="1"/>
-        </w:numPr>
-        <w:tabs>
-          <w:tab w:val="left" w:pos="360"/>
-        </w:tabs>
-        <w:spacing w:before="120"/>
-        <w:ind w:left="0" w:firstLine="0"/>
-      </w:pPr>
-      <w:bookmarkStart w:id="39" w:name="_Toc506557137"/>
-      <w:r>
-        <w:rPr>
-          <w:noProof/>
-        </w:rPr>
-        <w:drawing>
-          <wp:anchor distT="0" distB="0" distL="114300" distR="114300" simplePos="0" relativeHeight="251683840" behindDoc="1" locked="0" layoutInCell="1" allowOverlap="1" wp14:anchorId="3B9CAB4E" wp14:editId="236F32A7">
-            <wp:simplePos x="0" y="0"/>
-            <wp:positionH relativeFrom="column">
-              <wp:posOffset>2567305</wp:posOffset>
-            </wp:positionH>
-            <wp:positionV relativeFrom="paragraph">
-              <wp:posOffset>172085</wp:posOffset>
-            </wp:positionV>
-            <wp:extent cx="1428115" cy="316230"/>
-            <wp:effectExtent l="0" t="0" r="635" b="7620"/>
-            <wp:wrapTight wrapText="bothSides">
-              <wp:wrapPolygon edited="0">
-                <wp:start x="0" y="0"/>
-                <wp:lineTo x="0" y="20819"/>
-                <wp:lineTo x="21321" y="20819"/>
-                <wp:lineTo x="21321" y="0"/>
-                <wp:lineTo x="0" y="0"/>
-              </wp:wrapPolygon>
-            </wp:wrapTight>
-            <wp:docPr id="48" name="Picture 48"/>
-            <wp:cNvGraphicFramePr>
-              <a:graphicFrameLocks xmlns:a="http://schemas.openxmlformats.org/drawingml/2006/main" noChangeAspect="1"/>
-            </wp:cNvGraphicFramePr>
-            <a:graphic xmlns:a="http://schemas.openxmlformats.org/drawingml/2006/main">
-              <a:graphicData uri="http://schemas.openxmlformats.org/drawingml/2006/picture">
-                <pic:pic xmlns:pic="http://schemas.openxmlformats.org/drawingml/2006/picture">
-                  <pic:nvPicPr>
-                    <pic:cNvPr id="0" name="Picture 29"/>
-                    <pic:cNvPicPr>
-                      <a:picLocks noChangeAspect="1" noChangeArrowheads="1"/>
-                    </pic:cNvPicPr>
-                  </pic:nvPicPr>
-                  <pic:blipFill>
-                    <a:blip r:embed="rId44">
-                      <a:extLst>
-                        <a:ext uri="{28A0092B-C50C-407E-A947-70E740481C1C}">
-                          <a14:useLocalDpi xmlns:a14="http://schemas.microsoft.com/office/drawing/2010/main" val="0"/>
-                        </a:ext>
-                      </a:extLst>
-                    </a:blip>
-                    <a:srcRect/>
-                    <a:stretch>
-                      <a:fillRect/>
-                    </a:stretch>
-                  </pic:blipFill>
-                  <pic:spPr bwMode="auto">
-                    <a:xfrm>
-                      <a:off x="0" y="0"/>
-                      <a:ext cx="1428115" cy="316230"/>
-                    </a:xfrm>
-                    <a:prstGeom prst="rect">
-                      <a:avLst/>
-                    </a:prstGeom>
-                    <a:noFill/>
-                    <a:ln>
-                      <a:noFill/>
-                    </a:ln>
-                  </pic:spPr>
-                </pic:pic>
-              </a:graphicData>
-            </a:graphic>
-            <wp14:sizeRelH relativeFrom="page">
-              <wp14:pctWidth>0</wp14:pctWidth>
-            </wp14:sizeRelH>
-            <wp14:sizeRelV relativeFrom="page">
-              <wp14:pctHeight>0</wp14:pctHeight>
-            </wp14:sizeRelV>
-          </wp:anchor>
-        </w:drawing>
-      </w:r>
-      <w:r>
-        <w:t>Explore the data</w:t>
-      </w:r>
-      <w:bookmarkEnd w:id="39"/>
-    </w:p>
-    <w:p>
-      <w:pPr>
-        <w:pStyle w:val="ListParagraph"/>
-        <w:numPr>
-          <w:ilvl w:val="0"/>
-          <w:numId w:val="27"/>
-        </w:numPr>
-        <w:ind w:left="720" w:hanging="360"/>
-      </w:pPr>
-      <w:r>
-        <w:t xml:space="preserve">Ensure reasoning is turned </w:t>
-      </w:r>
-      <w:r>
-        <w:rPr>
-          <w:b/>
-        </w:rPr>
-        <w:t>OFF</w:t>
-      </w:r>
-      <w:r>
-        <w:t xml:space="preserve">. </w:t>
-      </w:r>
-    </w:p>
-    <w:p>
-      <w:pPr>
-        <w:pStyle w:val="ListParagraph"/>
-        <w:rPr>
-          <w:b/>
-        </w:rPr>
-      </w:pPr>
-    </w:p>
-    <w:p>
-      <w:pPr>
-        <w:pStyle w:val="ListParagraph"/>
-        <w:numPr>
-          <w:ilvl w:val="0"/>
-          <w:numId w:val="27"/>
-        </w:numPr>
-        <w:ind w:left="720" w:hanging="360"/>
-        <w:rPr>
-          <w:b/>
-        </w:rPr>
-      </w:pPr>
-      <w:r>
-        <w:rPr>
-          <w:noProof/>
-        </w:rPr>
-        <w:drawing>
-          <wp:anchor distT="0" distB="0" distL="114300" distR="114300" simplePos="0" relativeHeight="251684864" behindDoc="1" locked="0" layoutInCell="1" allowOverlap="1" wp14:anchorId="292883E5" wp14:editId="5ED6A7B8">
-            <wp:simplePos x="0" y="0"/>
-            <wp:positionH relativeFrom="column">
-              <wp:posOffset>2576195</wp:posOffset>
-            </wp:positionH>
-            <wp:positionV relativeFrom="paragraph">
-              <wp:posOffset>0</wp:posOffset>
-            </wp:positionV>
-            <wp:extent cx="1195705" cy="1709420"/>
-            <wp:effectExtent l="0" t="0" r="4445" b="5080"/>
-            <wp:wrapTight wrapText="bothSides">
-              <wp:wrapPolygon edited="0">
-                <wp:start x="0" y="0"/>
-                <wp:lineTo x="0" y="21423"/>
-                <wp:lineTo x="21336" y="21423"/>
-                <wp:lineTo x="21336" y="0"/>
-                <wp:lineTo x="0" y="0"/>
-              </wp:wrapPolygon>
-            </wp:wrapTight>
-            <wp:docPr id="49" name="Picture 49"/>
-            <wp:cNvGraphicFramePr>
-              <a:graphicFrameLocks xmlns:a="http://schemas.openxmlformats.org/drawingml/2006/main" noChangeAspect="1"/>
-            </wp:cNvGraphicFramePr>
-            <a:graphic xmlns:a="http://schemas.openxmlformats.org/drawingml/2006/main">
-              <a:graphicData uri="http://schemas.openxmlformats.org/drawingml/2006/picture">
-                <pic:pic xmlns:pic="http://schemas.openxmlformats.org/drawingml/2006/picture">
-                  <pic:nvPicPr>
-                    <pic:cNvPr id="0" name="Picture 32"/>
-                    <pic:cNvPicPr>
-                      <a:picLocks noChangeAspect="1" noChangeArrowheads="1"/>
-                    </pic:cNvPicPr>
-                  </pic:nvPicPr>
-                  <pic:blipFill>
-                    <a:blip r:embed="rId45">
-                      <a:extLst>
-                        <a:ext uri="{28A0092B-C50C-407E-A947-70E740481C1C}">
-                          <a14:useLocalDpi xmlns:a14="http://schemas.microsoft.com/office/drawing/2010/main" val="0"/>
-                        </a:ext>
-                      </a:extLst>
-                    </a:blip>
-                    <a:srcRect/>
-                    <a:stretch>
-                      <a:fillRect/>
-                    </a:stretch>
-                  </pic:blipFill>
-                  <pic:spPr bwMode="auto">
-                    <a:xfrm>
-                      <a:off x="0" y="0"/>
-                      <a:ext cx="1195705" cy="1709420"/>
-                    </a:xfrm>
-                    <a:prstGeom prst="rect">
-                      <a:avLst/>
-                    </a:prstGeom>
-                    <a:noFill/>
-                    <a:ln>
-                      <a:noFill/>
-                    </a:ln>
-                  </pic:spPr>
-                </pic:pic>
-              </a:graphicData>
-            </a:graphic>
-            <wp14:sizeRelH relativeFrom="page">
-              <wp14:pctWidth>0</wp14:pctWidth>
-            </wp14:sizeRelH>
-            <wp14:sizeRelV relativeFrom="page">
-              <wp14:pctHeight>0</wp14:pctHeight>
-            </wp14:sizeRelV>
-          </wp:anchor>
-        </w:drawing>
-      </w:r>
-      <w:r>
-        <w:t xml:space="preserve">Select </w:t>
-      </w:r>
-      <w:r>
-        <w:rPr>
-          <w:b/>
-        </w:rPr>
-        <w:t>Explore | Class Hierarchy</w:t>
-      </w:r>
-    </w:p>
-    <w:p/>
-    <w:p/>
-    <w:p/>
-    <w:p/>
-    <w:p/>
-    <w:p>
-      <w:pPr>
-        <w:pStyle w:val="ListParagraph"/>
-        <w:numPr>
-          <w:ilvl w:val="0"/>
-          <w:numId w:val="27"/>
-        </w:numPr>
-        <w:ind w:left="720" w:hanging="360"/>
-      </w:pPr>
-      <w:r>
-        <w:t xml:space="preserve">A query appears in the window. </w:t>
-      </w:r>
-    </w:p>
-    <w:p>
-      <w:pPr>
-        <w:pStyle w:val="ListParagraph"/>
-        <w:numPr>
-          <w:ilvl w:val="0"/>
-          <w:numId w:val="27"/>
-        </w:numPr>
-        <w:ind w:left="720" w:hanging="360"/>
-      </w:pPr>
-      <w:r>
-        <w:rPr>
-          <w:b/>
-        </w:rPr>
-        <w:t>Execute</w:t>
-      </w:r>
-      <w:r>
-        <w:t xml:space="preserve"> the query and view the results.</w:t>
-      </w:r>
-      <w:r>
-        <w:t xml:space="preserve"> </w:t>
-      </w:r>
-      <w:r>
-        <w:t xml:space="preserve"> </w:t>
-      </w:r>
-    </w:p>
-    <w:p>
-      <w:pPr>
-        <w:pStyle w:val="ListParagraph"/>
-        <w:numPr>
-          <w:ilvl w:val="0"/>
-          <w:numId w:val="27"/>
-        </w:numPr>
-        <w:ind w:left="720" w:hanging="360"/>
-      </w:pPr>
-      <w:r>
-        <w:t>Note</w:t>
-      </w:r>
-      <w:r>
-        <w:t xml:space="preserve"> </w:t>
-      </w:r>
-      <w:r>
-        <w:t xml:space="preserve">the </w:t>
-      </w:r>
-      <w:r>
-        <w:rPr>
-          <w:b/>
-        </w:rPr>
-        <w:t>t</w:t>
-      </w:r>
-      <w:r>
-        <w:rPr>
-          <w:b/>
-        </w:rPr>
-        <w:t>ype</w:t>
-      </w:r>
-      <w:r>
-        <w:rPr>
-          <w:b/>
-        </w:rPr>
-        <w:t>s</w:t>
-      </w:r>
-      <w:r>
-        <w:t xml:space="preserve"> and </w:t>
-      </w:r>
-      <w:r>
-        <w:rPr>
-          <w:b/>
-        </w:rPr>
-        <w:t>supertype</w:t>
-      </w:r>
-      <w:r>
-        <w:rPr>
-          <w:b/>
-        </w:rPr>
-        <w:t>s</w:t>
-      </w:r>
-      <w:r>
-        <w:t xml:space="preserve"> added to your data.</w:t>
-      </w:r>
-    </w:p>
-    <w:p>
-      <w:pPr>
-        <w:pStyle w:val="ListParagraph"/>
-      </w:pPr>
-      <w:r>
-        <w:rPr>
-          <w:noProof/>
-        </w:rPr>
-        <w:drawing>
-          <wp:anchor distT="0" distB="0" distL="114300" distR="114300" simplePos="0" relativeHeight="251685888" behindDoc="1" locked="0" layoutInCell="1" allowOverlap="1" wp14:anchorId="20224680" wp14:editId="02368235">
-            <wp:simplePos x="0" y="0"/>
-            <wp:positionH relativeFrom="column">
-              <wp:posOffset>3714115</wp:posOffset>
-            </wp:positionH>
-            <wp:positionV relativeFrom="paragraph">
-              <wp:posOffset>24765</wp:posOffset>
-            </wp:positionV>
-            <wp:extent cx="1435100" cy="330835"/>
-            <wp:effectExtent l="0" t="0" r="0" b="0"/>
-            <wp:wrapTight wrapText="bothSides">
-              <wp:wrapPolygon edited="0">
-                <wp:start x="0" y="0"/>
-                <wp:lineTo x="0" y="19900"/>
-                <wp:lineTo x="21218" y="19900"/>
-                <wp:lineTo x="21218" y="0"/>
-                <wp:lineTo x="0" y="0"/>
-              </wp:wrapPolygon>
-            </wp:wrapTight>
-            <wp:docPr id="50" name="Picture 50"/>
-            <wp:cNvGraphicFramePr>
-              <a:graphicFrameLocks xmlns:a="http://schemas.openxmlformats.org/drawingml/2006/main" noChangeAspect="1"/>
-            </wp:cNvGraphicFramePr>
-            <a:graphic xmlns:a="http://schemas.openxmlformats.org/drawingml/2006/main">
-              <a:graphicData uri="http://schemas.openxmlformats.org/drawingml/2006/picture">
-                <pic:pic xmlns:pic="http://schemas.openxmlformats.org/drawingml/2006/picture">
-                  <pic:nvPicPr>
-                    <pic:cNvPr id="0" name="Picture 33"/>
-                    <pic:cNvPicPr>
-                      <a:picLocks noChangeAspect="1" noChangeArrowheads="1"/>
-                    </pic:cNvPicPr>
-                  </pic:nvPicPr>
-                  <pic:blipFill>
-                    <a:blip r:embed="rId46">
-                      <a:extLst>
-                        <a:ext uri="{28A0092B-C50C-407E-A947-70E740481C1C}">
-                          <a14:useLocalDpi xmlns:a14="http://schemas.microsoft.com/office/drawing/2010/main" val="0"/>
-                        </a:ext>
-                      </a:extLst>
-                    </a:blip>
-                    <a:srcRect/>
-                    <a:stretch>
-                      <a:fillRect/>
-                    </a:stretch>
-                  </pic:blipFill>
-                  <pic:spPr bwMode="auto">
-                    <a:xfrm>
-                      <a:off x="0" y="0"/>
-                      <a:ext cx="1435100" cy="330835"/>
-                    </a:xfrm>
-                    <a:prstGeom prst="rect">
-                      <a:avLst/>
-                    </a:prstGeom>
-                    <a:noFill/>
-                    <a:ln>
-                      <a:noFill/>
-                    </a:ln>
-                  </pic:spPr>
-                </pic:pic>
-              </a:graphicData>
-            </a:graphic>
-            <wp14:sizeRelH relativeFrom="page">
-              <wp14:pctWidth>0</wp14:pctWidth>
-            </wp14:sizeRelH>
-            <wp14:sizeRelV relativeFrom="page">
-              <wp14:pctHeight>0</wp14:pctHeight>
-            </wp14:sizeRelV>
-          </wp:anchor>
-        </w:drawing>
-      </w:r>
-    </w:p>
-    <w:p>
-      <w:pPr>
-        <w:pStyle w:val="ListParagraph"/>
-        <w:numPr>
-          <w:ilvl w:val="0"/>
-          <w:numId w:val="27"/>
-        </w:numPr>
-        <w:ind w:left="720" w:hanging="360"/>
-      </w:pPr>
-      <w:r>
-        <w:t>Turn on the reasoner</w:t>
-      </w:r>
-      <w:r>
-        <w:t xml:space="preserve"> by clicking the </w:t>
-      </w:r>
-      <w:r>
-        <w:rPr>
-          <w:b/>
-        </w:rPr>
-        <w:t xml:space="preserve">Reasoning </w:t>
-      </w:r>
-      <w:r>
-        <w:t>button</w:t>
-      </w:r>
-      <w:r>
-        <w:t xml:space="preserve">.  </w:t>
-      </w:r>
-    </w:p>
-    <w:p>
-      <w:pPr>
-        <w:pStyle w:val="ListParagraph"/>
-        <w:numPr>
-          <w:ilvl w:val="0"/>
-          <w:numId w:val="27"/>
-        </w:numPr>
-        <w:ind w:left="720" w:hanging="360"/>
-      </w:pPr>
-      <w:r>
-        <w:rPr>
-          <w:b/>
-        </w:rPr>
-        <w:t>Execute</w:t>
-      </w:r>
-      <w:r>
-        <w:t xml:space="preserve"> the query again and view the results.</w:t>
-      </w:r>
-    </w:p>
-    <w:p>
-      <w:pPr>
-        <w:pStyle w:val="ListParagraph"/>
-        <w:numPr>
-          <w:ilvl w:val="0"/>
-          <w:numId w:val="27"/>
-        </w:numPr>
-        <w:ind w:left="720" w:hanging="360"/>
-      </w:pPr>
-      <w:r>
-        <w:t xml:space="preserve">Scroll through the results to find where </w:t>
-      </w:r>
-      <w:r>
-        <w:rPr>
-          <w:rFonts w:ascii="Courier New" w:hAnsi="Courier New" w:cs="Courier New"/>
-          <w:b/>
-          <w:color w:val="1F497D" w:themeColor="text2"/>
-        </w:rPr>
-        <w:t>HumanStudySubject</w:t>
-      </w:r>
-      <w:r>
-        <w:t xml:space="preserve"> </w:t>
-      </w:r>
-      <w:r>
-        <w:t xml:space="preserve">and </w:t>
-      </w:r>
-      <w:r>
-        <w:rPr>
-          <w:rFonts w:ascii="Courier New" w:hAnsi="Courier New" w:cs="Courier New"/>
-          <w:b/>
-          <w:color w:val="1F497D" w:themeColor="text2"/>
-        </w:rPr>
-        <w:t>LinkedDataExpert</w:t>
-      </w:r>
-      <w:r>
-        <w:t xml:space="preserve"> </w:t>
-      </w:r>
-      <w:r>
-        <w:t xml:space="preserve">are </w:t>
-      </w:r>
-      <w:r>
-        <w:t>both types of</w:t>
-      </w:r>
-      <w:r>
-        <w:rPr>
-          <w:color w:val="1F497D" w:themeColor="text2"/>
-        </w:rPr>
-        <w:t xml:space="preserve"> </w:t>
-      </w:r>
-      <w:r>
-        <w:rPr>
-          <w:rFonts w:ascii="Courier New" w:hAnsi="Courier New" w:cs="Courier New"/>
-          <w:b/>
-          <w:color w:val="1F497D" w:themeColor="text2"/>
-        </w:rPr>
-        <w:t>Person</w:t>
-      </w:r>
-      <w:r>
-        <w:t xml:space="preserve">. </w:t>
-      </w:r>
-      <w:r>
-        <w:t xml:space="preserve">  These are not part of your original study data but can now be used in queries to find these "types of things!"</w:t>
       </w:r>
     </w:p>
     <w:p>
@@ -20531,16 +20502,20 @@
         <w:spacing w:before="120"/>
         <w:ind w:left="0" w:firstLine="0"/>
       </w:pPr>
-      <w:bookmarkStart w:id="40" w:name="_Toc506557138"/>
-      <w:r>
-        <w:lastRenderedPageBreak/>
+      <w:bookmarkStart w:id="38" w:name="_Toc506557138"/>
+      <w:r>
         <w:t xml:space="preserve">Find the names of </w:t>
       </w:r>
+      <w:proofErr w:type="spellStart"/>
       <w:r>
         <w:t>HumanStudySubject</w:t>
       </w:r>
       <w:r>
-        <w:t xml:space="preserve">s </w:t>
+        <w:t>s</w:t>
+      </w:r>
+      <w:proofErr w:type="spellEnd"/>
+      <w:r>
+        <w:t xml:space="preserve"> </w:t>
       </w:r>
       <w:r>
         <w:t xml:space="preserve">in </w:t>
@@ -20554,7 +20529,7 @@
       <w:r>
         <w:t>.</w:t>
       </w:r>
-      <w:bookmarkEnd w:id="40"/>
+      <w:bookmarkEnd w:id="38"/>
     </w:p>
     <w:p>
       <w:pPr>
@@ -20567,59 +20542,109 @@
         <w:rPr>
           <w:i/>
         </w:rPr>
-        <w:t>Re</w:t>
+        <w:t>Your original data contain</w:t>
       </w:r>
       <w:r>
         <w:rPr>
           <w:i/>
         </w:rPr>
-        <w:t>member</w:t>
+        <w:t>s</w:t>
       </w:r>
       <w:r>
         <w:rPr>
           <w:i/>
         </w:rPr>
-        <w:t xml:space="preserve">: </w:t>
-      </w:r>
+        <w:t xml:space="preserve"> no definition of a </w:t>
+      </w:r>
+      <w:proofErr w:type="spellStart"/>
       <w:r>
         <w:rPr>
           <w:i/>
         </w:rPr>
-        <w:t>Your original data contained no definition of a HumanStudySubject.</w:t>
-      </w:r>
-    </w:p>
-    <w:p>
-      <w:pPr>
-        <w:pStyle w:val="ListParagraph"/>
-        <w:numPr>
-          <w:ilvl w:val="0"/>
-          <w:numId w:val="28"/>
-        </w:numPr>
-        <w:ind w:left="720" w:hanging="360"/>
-      </w:pPr>
-      <w:r>
-        <w:t xml:space="preserve"> Review the ontology file for how a </w:t>
-      </w:r>
-      <w:r>
-        <w:rPr>
-          <w:rFonts w:ascii="Courier New" w:hAnsi="Courier New" w:cs="Courier New"/>
-          <w:b/>
-          <w:color w:val="1F497D" w:themeColor="text2"/>
-        </w:rPr>
         <w:t>HumanStudySubject</w:t>
       </w:r>
-      <w:r>
-        <w:t xml:space="preserve"> is </w:t>
-      </w:r>
+      <w:proofErr w:type="spellEnd"/>
       <w:r>
         <w:rPr>
           <w:i/>
         </w:rPr>
-        <w:t>inferred</w:t>
-      </w:r>
-      <w:r>
-        <w:t xml:space="preserve"> using the ontology.</w:t>
-      </w:r>
+        <w:t>.</w:t>
+      </w:r>
+    </w:p>
+    <w:tbl>
+      <w:tblPr>
+        <w:tblStyle w:val="TableGrid"/>
+        <w:tblW w:w="0" w:type="auto"/>
+        <w:tblBorders>
+          <w:top w:val="none" w:sz="0" w:space="0" w:color="auto"/>
+          <w:left w:val="none" w:sz="0" w:space="0" w:color="auto"/>
+          <w:bottom w:val="none" w:sz="0" w:space="0" w:color="auto"/>
+          <w:right w:val="none" w:sz="0" w:space="0" w:color="auto"/>
+          <w:insideH w:val="none" w:sz="0" w:space="0" w:color="auto"/>
+          <w:insideV w:val="none" w:sz="0" w:space="0" w:color="auto"/>
+        </w:tblBorders>
+        <w:tblLayout w:type="fixed"/>
+        <w:tblLook w:val="04A0" w:firstRow="1" w:lastRow="0" w:firstColumn="1" w:lastColumn="0" w:noHBand="0" w:noVBand="1"/>
+      </w:tblPr>
+      <w:tblGrid>
+        <w:gridCol w:w="805"/>
+        <w:gridCol w:w="9450"/>
+      </w:tblGrid>
+      <w:tr>
+        <w:tc>
+          <w:tcPr>
+            <w:tcW w:w="805" w:type="dxa"/>
+          </w:tcPr>
+          <w:p>
+            <w:pPr>
+              <w:jc w:val="right"/>
+              <w:rPr>
+                <w:b/>
+              </w:rPr>
+            </w:pPr>
+            <w:r>
+              <w:t xml:space="preserve"> </w:t>
+            </w:r>
+            <w:r>
+              <w:object w:dxaOrig="4536" w:dyaOrig="3300" w14:anchorId="55289C4F">
+                <v:shape id="_x0000_i1033" type="#_x0000_t75" style="width:42pt;height:30pt" o:ole="">
+                  <v:imagedata r:id="rId9" o:title=""/>
+                </v:shape>
+                <o:OLEObject Type="Embed" ProgID="PBrush" ShapeID="_x0000_i1033" DrawAspect="Content" ObjectID="_1580668645" r:id="rId44"/>
+              </w:object>
+            </w:r>
+          </w:p>
+        </w:tc>
+        <w:tc>
+          <w:tcPr>
+            <w:tcW w:w="9450" w:type="dxa"/>
+            <w:vAlign w:val="center"/>
+          </w:tcPr>
+          <w:p>
+            <w:r>
+              <w:t xml:space="preserve">Follow along with the instructor as they describe how </w:t>
+            </w:r>
+            <w:proofErr w:type="spellStart"/>
+            <w:r>
+              <w:t>HumanStudySubject</w:t>
+            </w:r>
+            <w:proofErr w:type="spellEnd"/>
+            <w:r>
+              <w:t xml:space="preserve"> can be inferred by the ontology using the relationships and entities in your original data. </w:t>
+            </w:r>
+          </w:p>
+          <w:p/>
+        </w:tc>
+      </w:tr>
+    </w:tbl>
+    <w:p>
+      <w:pPr>
+        <w:spacing w:after="0"/>
+        <w:rPr>
+          <w:sz w:val="16"/>
+          <w:szCs w:val="16"/>
+        </w:rPr>
+      </w:pPr>
     </w:p>
     <w:tbl>
       <w:tblPr>
@@ -20722,6 +20747,7 @@
             <w:r>
               <w:t xml:space="preserve">the </w:t>
             </w:r>
+            <w:proofErr w:type="spellStart"/>
             <w:r>
               <w:rPr>
                 <w:rFonts w:ascii="Courier New" w:hAnsi="Courier New" w:cs="Courier New"/>
@@ -20730,6 +20756,7 @@
               </w:rPr>
               <w:t>rdf:type</w:t>
             </w:r>
+            <w:proofErr w:type="spellEnd"/>
             <w:r>
               <w:t xml:space="preserve"> can</w:t>
             </w:r>
@@ -20787,6 +20814,7 @@
               </w:rPr>
               <w:t xml:space="preserve"> </w:t>
             </w:r>
+            <w:proofErr w:type="spellStart"/>
             <w:r>
               <w:rPr>
                 <w:rFonts w:ascii="Courier New" w:hAnsi="Courier New" w:cs="Courier New"/>
@@ -20794,12 +20822,14 @@
               </w:rPr>
               <w:t>rdf:type</w:t>
             </w:r>
+            <w:proofErr w:type="spellEnd"/>
             <w:r>
               <w:rPr>
                 <w:rFonts w:ascii="Courier New" w:hAnsi="Courier New" w:cs="Courier New"/>
               </w:rPr>
               <w:t xml:space="preserve"> </w:t>
             </w:r>
+            <w:proofErr w:type="spellStart"/>
             <w:r>
               <w:rPr>
                 <w:rFonts w:ascii="Courier New" w:hAnsi="Courier New" w:cs="Courier New"/>
@@ -20807,6 +20837,7 @@
               </w:rPr>
               <w:t>eg:HumanStudySubject</w:t>
             </w:r>
+            <w:proofErr w:type="spellEnd"/>
             <w:r>
               <w:rPr>
                 <w:rFonts w:ascii="Courier New" w:hAnsi="Courier New" w:cs="Courier New"/>
@@ -20826,7 +20857,15 @@
               <w:t>is a</w:t>
             </w:r>
             <w:r>
-              <w:t xml:space="preserve"> HumanStudySubject."</w:t>
+              <w:t xml:space="preserve"> </w:t>
+            </w:r>
+            <w:proofErr w:type="spellStart"/>
+            <w:r>
+              <w:t>HumanStudySubject</w:t>
+            </w:r>
+            <w:proofErr w:type="spellEnd"/>
+            <w:r>
+              <w:t>."</w:t>
             </w:r>
           </w:p>
           <w:p/>
@@ -20849,6 +20888,7 @@
         </w:rPr>
         <w:t xml:space="preserve"> </w:t>
       </w:r>
+      <w:proofErr w:type="spellStart"/>
       <w:r>
         <w:rPr>
           <w:rFonts w:ascii="Courier New" w:hAnsi="Courier New" w:cs="Courier New"/>
@@ -20857,6 +20897,7 @@
         </w:rPr>
         <w:t>participatesIn</w:t>
       </w:r>
+      <w:proofErr w:type="spellEnd"/>
       <w:r>
         <w:rPr>
           <w:rFonts w:ascii="Courier New" w:hAnsi="Courier New" w:cs="Courier New"/>
@@ -20888,6 +20929,7 @@
         </w:rPr>
         <w:t xml:space="preserve">?person </w:t>
       </w:r>
+      <w:proofErr w:type="spellStart"/>
       <w:r>
         <w:rPr>
           <w:rFonts w:ascii="Courier New" w:hAnsi="Courier New" w:cs="Courier New"/>
@@ -20906,6 +20948,7 @@
         </w:rPr>
         <w:t>participatesIn</w:t>
       </w:r>
+      <w:proofErr w:type="spellEnd"/>
       <w:r>
         <w:rPr>
           <w:rFonts w:ascii="Courier New" w:hAnsi="Courier New" w:cs="Courier New"/>
@@ -20959,6 +21002,7 @@
         </w:rPr>
         <w:t xml:space="preserve"> </w:t>
       </w:r>
+      <w:proofErr w:type="spellStart"/>
       <w:r>
         <w:rPr>
           <w:rFonts w:ascii="Courier New" w:hAnsi="Courier New" w:cs="Courier New"/>
@@ -20975,6 +21019,7 @@
         </w:rPr>
         <w:t>HumanStudySubject</w:t>
       </w:r>
+      <w:proofErr w:type="spellEnd"/>
       <w:r>
         <w:t>.</w:t>
       </w:r>
@@ -21025,6 +21070,7 @@
         </w:rPr>
         <w:t xml:space="preserve"> </w:t>
       </w:r>
+      <w:proofErr w:type="spellStart"/>
       <w:r>
         <w:rPr>
           <w:rFonts w:ascii="Courier New" w:hAnsi="Courier New" w:cs="Courier New"/>
@@ -21034,6 +21080,7 @@
         </w:rPr>
         <w:t>eg:HumanStudySubject</w:t>
       </w:r>
+      <w:proofErr w:type="spellEnd"/>
       <w:r>
         <w:rPr>
           <w:rFonts w:ascii="Courier New" w:hAnsi="Courier New" w:cs="Courier New"/>
@@ -21054,6 +21101,81 @@
         <w:ind w:left="720" w:hanging="360"/>
       </w:pPr>
       <w:r>
+        <w:rPr>
+          <w:noProof/>
+        </w:rPr>
+        <w:drawing>
+          <wp:anchor distT="0" distB="0" distL="114300" distR="114300" simplePos="0" relativeHeight="251724800" behindDoc="1" locked="0" layoutInCell="1" allowOverlap="1" wp14:anchorId="05EBCCC9" wp14:editId="2057743E">
+            <wp:simplePos x="0" y="0"/>
+            <wp:positionH relativeFrom="column">
+              <wp:posOffset>3765550</wp:posOffset>
+            </wp:positionH>
+            <wp:positionV relativeFrom="paragraph">
+              <wp:posOffset>319405</wp:posOffset>
+            </wp:positionV>
+            <wp:extent cx="1435100" cy="330835"/>
+            <wp:effectExtent l="0" t="0" r="0" b="0"/>
+            <wp:wrapTight wrapText="bothSides">
+              <wp:wrapPolygon edited="0">
+                <wp:start x="0" y="0"/>
+                <wp:lineTo x="0" y="19900"/>
+                <wp:lineTo x="21218" y="19900"/>
+                <wp:lineTo x="21218" y="0"/>
+                <wp:lineTo x="0" y="0"/>
+              </wp:wrapPolygon>
+            </wp:wrapTight>
+            <wp:docPr id="28" name="Picture 28"/>
+            <wp:cNvGraphicFramePr>
+              <a:graphicFrameLocks xmlns:a="http://schemas.openxmlformats.org/drawingml/2006/main" noChangeAspect="1"/>
+            </wp:cNvGraphicFramePr>
+            <a:graphic xmlns:a="http://schemas.openxmlformats.org/drawingml/2006/main">
+              <a:graphicData uri="http://schemas.openxmlformats.org/drawingml/2006/picture">
+                <pic:pic xmlns:pic="http://schemas.openxmlformats.org/drawingml/2006/picture">
+                  <pic:nvPicPr>
+                    <pic:cNvPr id="0" name="Picture 33"/>
+                    <pic:cNvPicPr>
+                      <a:picLocks noChangeAspect="1" noChangeArrowheads="1"/>
+                    </pic:cNvPicPr>
+                  </pic:nvPicPr>
+                  <pic:blipFill>
+                    <a:blip r:embed="rId45">
+                      <a:extLst>
+                        <a:ext uri="{28A0092B-C50C-407E-A947-70E740481C1C}">
+                          <a14:useLocalDpi xmlns:a14="http://schemas.microsoft.com/office/drawing/2010/main" val="0"/>
+                        </a:ext>
+                      </a:extLst>
+                    </a:blip>
+                    <a:srcRect/>
+                    <a:stretch>
+                      <a:fillRect/>
+                    </a:stretch>
+                  </pic:blipFill>
+                  <pic:spPr bwMode="auto">
+                    <a:xfrm>
+                      <a:off x="0" y="0"/>
+                      <a:ext cx="1435100" cy="330835"/>
+                    </a:xfrm>
+                    <a:prstGeom prst="rect">
+                      <a:avLst/>
+                    </a:prstGeom>
+                    <a:noFill/>
+                    <a:ln>
+                      <a:noFill/>
+                    </a:ln>
+                  </pic:spPr>
+                </pic:pic>
+              </a:graphicData>
+            </a:graphic>
+            <wp14:sizeRelH relativeFrom="page">
+              <wp14:pctWidth>0</wp14:pctWidth>
+            </wp14:sizeRelH>
+            <wp14:sizeRelV relativeFrom="page">
+              <wp14:pctHeight>0</wp14:pctHeight>
+            </wp14:sizeRelV>
+          </wp:anchor>
+        </w:drawing>
+      </w:r>
+      <w:r>
         <w:t xml:space="preserve">Open the query file </w:t>
       </w:r>
       <w:r>
@@ -21159,7 +21281,16 @@
         <w:ind w:left="720" w:hanging="360"/>
       </w:pPr>
       <w:r>
-        <w:t>Ensure Reasoning is turned on, then execute the query.</w:t>
+        <w:t xml:space="preserve">Turn on the reasoner by clicking the </w:t>
+      </w:r>
+      <w:r>
+        <w:rPr>
+          <w:b/>
+        </w:rPr>
+        <w:t xml:space="preserve">Reasoning </w:t>
+      </w:r>
+      <w:r>
+        <w:t xml:space="preserve">button.  </w:t>
       </w:r>
     </w:p>
     <w:p>
@@ -21172,7 +21303,19 @@
         <w:ind w:left="720" w:hanging="360"/>
       </w:pPr>
       <w:r>
-        <w:t>Refer back to your graph in the Graph Editor and be amazed : there is no "Human Study Subject" defined in your graph.</w:t>
+        <w:rPr>
+          <w:b/>
+        </w:rPr>
+        <w:t>E</w:t>
+      </w:r>
+      <w:r>
+        <w:rPr>
+          <w:b/>
+        </w:rPr>
+        <w:t>xecute</w:t>
+      </w:r>
+      <w:r>
+        <w:t xml:space="preserve"> the query.</w:t>
       </w:r>
     </w:p>
     <w:p>
@@ -21185,6 +21328,20 @@
         <w:ind w:left="720" w:hanging="360"/>
       </w:pPr>
       <w:r>
+        <w:lastRenderedPageBreak/>
+        <w:t>Refer back to your graph in the Graph Editor and be amazed : there is no "Human Study Subject" defined in your graph.</w:t>
+      </w:r>
+    </w:p>
+    <w:p>
+      <w:pPr>
+        <w:pStyle w:val="ListParagraph"/>
+        <w:numPr>
+          <w:ilvl w:val="0"/>
+          <w:numId w:val="28"/>
+        </w:numPr>
+        <w:ind w:left="720" w:hanging="360"/>
+      </w:pPr>
+      <w:r>
         <w:t>What happens if you turn OFF the reasoner and execute the query?</w:t>
       </w:r>
       <w:r>
@@ -21236,93 +21393,6 @@
           <w:b/>
         </w:rPr>
         <w:t>-NameHumanStudySubject.rq</w:t>
-      </w:r>
-    </w:p>
-    <w:p>
-      <w:pPr>
-        <w:ind w:left="360"/>
-      </w:pPr>
-      <w:r>
-        <w:t xml:space="preserve">Bonus Question: How would you modify the query to select all </w:t>
-      </w:r>
-      <w:r>
-        <w:t>Data Experts associated with the stu</w:t>
-      </w:r>
-      <w:r>
-        <w:t>dy</w:t>
-      </w:r>
-      <w:r>
-        <w:t>?</w:t>
-      </w:r>
-    </w:p>
-    <w:p>
-      <w:pPr>
-        <w:ind w:left="360" w:firstLine="360"/>
-      </w:pPr>
-      <w:r>
-        <w:t xml:space="preserve">Hint:  </w:t>
-      </w:r>
-      <w:r>
-        <w:t xml:space="preserve">What is the superclass of LinkedDataExpert? </w:t>
-      </w:r>
-    </w:p>
-    <w:p>
-      <w:pPr>
-        <w:ind w:left="360"/>
-        <w:rPr>
-          <w:b/>
-        </w:rPr>
-      </w:pPr>
-      <w:r>
-        <w:rPr>
-          <w:highlight w:val="green"/>
-        </w:rPr>
-        <w:t>S</w:t>
-      </w:r>
-      <w:r>
-        <w:rPr>
-          <w:highlight w:val="green"/>
-        </w:rPr>
-        <w:t>OLUTION</w:t>
-      </w:r>
-      <w:r>
-        <w:rPr>
-          <w:highlight w:val="green"/>
-        </w:rPr>
-        <w:t>:</w:t>
-      </w:r>
-      <w:r>
-        <w:t xml:space="preserve"> </w:t>
-      </w:r>
-      <w:r>
-        <w:rPr>
-          <w:b/>
-        </w:rPr>
-        <w:t>3</w:t>
-      </w:r>
-      <w:r>
-        <w:rPr>
-          <w:b/>
-        </w:rPr>
-        <w:t>41</w:t>
-      </w:r>
-      <w:r>
-        <w:rPr>
-          <w:b/>
-        </w:rPr>
-        <w:t>-Name</w:t>
-      </w:r>
-      <w:r>
-        <w:rPr>
-          <w:b/>
-        </w:rPr>
-        <w:t>DataExperts</w:t>
-      </w:r>
-      <w:r>
-        <w:rPr>
-          <w:b/>
-        </w:rPr>
-        <w:t>.rq</w:t>
       </w:r>
     </w:p>
     <w:p>
@@ -21338,7 +21408,7 @@
         <w:spacing w:before="120"/>
         <w:ind w:left="720" w:hanging="720"/>
       </w:pPr>
-      <w:bookmarkStart w:id="41" w:name="_Toc506557139"/>
+      <w:bookmarkStart w:id="39" w:name="_Toc506557139"/>
       <w:r>
         <w:t xml:space="preserve">Write a reasoner-based query to find all </w:t>
       </w:r>
@@ -21346,7 +21416,13 @@
         <w:t xml:space="preserve">types (classes) of </w:t>
       </w:r>
       <w:r>
-        <w:t xml:space="preserve">People associated with the </w:t>
+        <w:t>Pe</w:t>
+      </w:r>
+      <w:r>
+        <w:t>rsons</w:t>
+      </w:r>
+      <w:r>
+        <w:t xml:space="preserve"> associated with the </w:t>
       </w:r>
       <w:r>
         <w:t>study (</w:t>
@@ -21357,7 +21433,7 @@
       <w:r>
         <w:t>)</w:t>
       </w:r>
-      <w:bookmarkEnd w:id="41"/>
+      <w:bookmarkEnd w:id="39"/>
       <w:r>
         <w:t xml:space="preserve"> </w:t>
       </w:r>
@@ -21393,6 +21469,7 @@
       <w:r>
         <w:t xml:space="preserve"> </w:t>
       </w:r>
+      <w:proofErr w:type="spellStart"/>
       <w:r>
         <w:rPr>
           <w:rFonts w:ascii="Courier New" w:hAnsi="Courier New" w:cs="Courier New"/>
@@ -21401,9 +21478,11 @@
         </w:rPr>
         <w:t>HumanStudySubject</w:t>
       </w:r>
+      <w:proofErr w:type="spellEnd"/>
       <w:r>
         <w:t xml:space="preserve"> and </w:t>
       </w:r>
+      <w:proofErr w:type="spellStart"/>
       <w:r>
         <w:rPr>
           <w:rFonts w:ascii="Courier New" w:hAnsi="Courier New" w:cs="Courier New"/>
@@ -21412,6 +21491,7 @@
         </w:rPr>
         <w:t>DataExpert</w:t>
       </w:r>
+      <w:proofErr w:type="spellEnd"/>
       <w:r>
         <w:t xml:space="preserve"> </w:t>
       </w:r>
@@ -21424,7 +21504,15 @@
         <w:ind w:left="720"/>
       </w:pPr>
       <w:r>
-        <w:t>CAUTION:  The superclass prefix is not "eg"  because the class you will use is not defined in the study ontology!</w:t>
+        <w:t>CAUTION:  The superclass prefix is not "</w:t>
+      </w:r>
+      <w:proofErr w:type="spellStart"/>
+      <w:r>
+        <w:t>eg</w:t>
+      </w:r>
+      <w:proofErr w:type="spellEnd"/>
+      <w:r>
+        <w:t>"  because the class you will use is not defined in the study ontology!</w:t>
       </w:r>
     </w:p>
     <w:p>
@@ -21499,8 +21587,9 @@
           <w:sz w:val="24"/>
           <w:szCs w:val="24"/>
         </w:rPr>
-        <w:t>?person</w:t>
-      </w:r>
+        <w:t>?</w:t>
+      </w:r>
+      <w:proofErr w:type="spellStart"/>
       <w:r>
         <w:rPr>
           <w:rFonts w:ascii="Courier New" w:hAnsi="Courier New" w:cs="Courier New"/>
@@ -21508,7 +21597,7 @@
           <w:sz w:val="24"/>
           <w:szCs w:val="24"/>
         </w:rPr>
-        <w:t>_t</w:t>
+        <w:t>person</w:t>
       </w:r>
       <w:r>
         <w:rPr>
@@ -21517,8 +21606,18 @@
           <w:sz w:val="24"/>
           <w:szCs w:val="24"/>
         </w:rPr>
+        <w:t>_t</w:t>
+      </w:r>
+      <w:r>
+        <w:rPr>
+          <w:rFonts w:ascii="Courier New" w:hAnsi="Courier New" w:cs="Courier New"/>
+          <w:color w:val="365F91" w:themeColor="accent1" w:themeShade="BF"/>
+          <w:sz w:val="24"/>
+          <w:szCs w:val="24"/>
+        </w:rPr>
         <w:t>ype</w:t>
       </w:r>
+      <w:proofErr w:type="spellEnd"/>
       <w:r>
         <w:t xml:space="preserve"> </w:t>
       </w:r>
@@ -21617,7 +21716,6 @@
           <w:rFonts w:ascii="Courier New" w:hAnsi="Courier New" w:cs="Courier New"/>
           <w:color w:val="5F497A" w:themeColor="accent4" w:themeShade="BF"/>
         </w:rPr>
-        <w:lastRenderedPageBreak/>
         <w:t>FILTER</w:t>
       </w:r>
       <w:r>
@@ -21625,7 +21723,71 @@
           <w:rFonts w:ascii="Courier New" w:hAnsi="Courier New" w:cs="Courier New"/>
           <w:color w:val="365F91" w:themeColor="accent1" w:themeShade="BF"/>
         </w:rPr>
-        <w:t xml:space="preserve"> ( strstarts(str(?person_type), "http://example.org/LDWorkshop#") )</w:t>
+        <w:t xml:space="preserve"> ( </w:t>
+      </w:r>
+      <w:proofErr w:type="spellStart"/>
+      <w:r>
+        <w:rPr>
+          <w:rFonts w:ascii="Courier New" w:hAnsi="Courier New" w:cs="Courier New"/>
+          <w:color w:val="365F91" w:themeColor="accent1" w:themeShade="BF"/>
+        </w:rPr>
+        <w:t>strstarts</w:t>
+      </w:r>
+      <w:proofErr w:type="spellEnd"/>
+      <w:r>
+        <w:rPr>
+          <w:rFonts w:ascii="Courier New" w:hAnsi="Courier New" w:cs="Courier New"/>
+          <w:color w:val="365F91" w:themeColor="accent1" w:themeShade="BF"/>
+        </w:rPr>
+        <w:t>(</w:t>
+      </w:r>
+      <w:proofErr w:type="spellStart"/>
+      <w:r>
+        <w:rPr>
+          <w:rFonts w:ascii="Courier New" w:hAnsi="Courier New" w:cs="Courier New"/>
+          <w:color w:val="365F91" w:themeColor="accent1" w:themeShade="BF"/>
+        </w:rPr>
+        <w:t>str</w:t>
+      </w:r>
+      <w:proofErr w:type="spellEnd"/>
+      <w:r>
+        <w:rPr>
+          <w:rFonts w:ascii="Courier New" w:hAnsi="Courier New" w:cs="Courier New"/>
+          <w:color w:val="365F91" w:themeColor="accent1" w:themeShade="BF"/>
+        </w:rPr>
+        <w:t>(?</w:t>
+      </w:r>
+      <w:proofErr w:type="spellStart"/>
+      <w:r>
+        <w:rPr>
+          <w:rFonts w:ascii="Courier New" w:hAnsi="Courier New" w:cs="Courier New"/>
+          <w:color w:val="365F91" w:themeColor="accent1" w:themeShade="BF"/>
+        </w:rPr>
+        <w:t>person_type</w:t>
+      </w:r>
+      <w:proofErr w:type="spellEnd"/>
+      <w:r>
+        <w:rPr>
+          <w:rFonts w:ascii="Courier New" w:hAnsi="Courier New" w:cs="Courier New"/>
+          <w:color w:val="365F91" w:themeColor="accent1" w:themeShade="BF"/>
+        </w:rPr>
+        <w:t>), "http://example.org/</w:t>
+      </w:r>
+      <w:proofErr w:type="spellStart"/>
+      <w:r>
+        <w:rPr>
+          <w:rFonts w:ascii="Courier New" w:hAnsi="Courier New" w:cs="Courier New"/>
+          <w:color w:val="365F91" w:themeColor="accent1" w:themeShade="BF"/>
+        </w:rPr>
+        <w:t>LDWorkshop</w:t>
+      </w:r>
+      <w:proofErr w:type="spellEnd"/>
+      <w:r>
+        <w:rPr>
+          <w:rFonts w:ascii="Courier New" w:hAnsi="Courier New" w:cs="Courier New"/>
+          <w:color w:val="365F91" w:themeColor="accent1" w:themeShade="BF"/>
+        </w:rPr>
+        <w:t>#") )</w:t>
       </w:r>
     </w:p>
     <w:p>
@@ -21794,7 +21956,7 @@
                 <v:shape id="_x0000_i1031" type="#_x0000_t75" style="width:42pt;height:30pt" o:ole="">
                   <v:imagedata r:id="rId9" o:title=""/>
                 </v:shape>
-                <o:OLEObject Type="Embed" ProgID="PBrush" ShapeID="_x0000_i1031" DrawAspect="Content" ObjectID="_1580639503" r:id="rId47"/>
+                <o:OLEObject Type="Embed" ProgID="PBrush" ShapeID="_x0000_i1031" DrawAspect="Content" ObjectID="_1580668646" r:id="rId46"/>
               </w:object>
             </w:r>
             <w:r>
@@ -21901,11 +22063,11 @@
         <w:spacing w:before="120"/>
         <w:ind w:left="0" w:firstLine="0"/>
       </w:pPr>
-      <w:bookmarkStart w:id="42" w:name="_Toc506557140"/>
+      <w:bookmarkStart w:id="40" w:name="_Toc506557140"/>
       <w:r>
         <w:t>Merge Studies</w:t>
       </w:r>
-      <w:bookmarkEnd w:id="42"/>
+      <w:bookmarkEnd w:id="40"/>
       <w:r>
         <w:t xml:space="preserve"> </w:t>
       </w:r>
@@ -21920,7 +22082,7 @@
         <w:spacing w:before="120"/>
         <w:ind w:left="90" w:firstLine="0"/>
       </w:pPr>
-      <w:bookmarkStart w:id="43" w:name="_Toc506557141"/>
+      <w:bookmarkStart w:id="41" w:name="_Toc506557141"/>
       <w:r>
         <w:t xml:space="preserve">Create </w:t>
       </w:r>
@@ -21930,7 +22092,7 @@
       <w:r>
         <w:t xml:space="preserve"> Data Pool</w:t>
       </w:r>
-      <w:bookmarkEnd w:id="43"/>
+      <w:bookmarkEnd w:id="41"/>
     </w:p>
     <w:p>
       <w:pPr>
@@ -21942,7 +22104,15 @@
         <w:ind w:left="720"/>
       </w:pPr>
       <w:r>
-        <w:t xml:space="preserve">Click on Admin Console at the top of the Stardog application. </w:t>
+        <w:t xml:space="preserve">Click on Admin Console at the top of the </w:t>
+      </w:r>
+      <w:proofErr w:type="spellStart"/>
+      <w:r>
+        <w:t>Stardog</w:t>
+      </w:r>
+      <w:proofErr w:type="spellEnd"/>
+      <w:r>
+        <w:t xml:space="preserve"> application. </w:t>
       </w:r>
       <w:r>
         <w:rPr>
@@ -21966,7 +22136,7 @@
                     </pic:cNvPicPr>
                   </pic:nvPicPr>
                   <pic:blipFill>
-                    <a:blip r:embed="rId48">
+                    <a:blip r:embed="rId47">
                       <a:extLst>
                         <a:ext uri="{28A0092B-C50C-407E-A947-70E740481C1C}">
                           <a14:useLocalDpi xmlns:a14="http://schemas.microsoft.com/office/drawing/2010/main" val="0"/>
@@ -22037,7 +22207,7 @@
                     </pic:cNvPicPr>
                   </pic:nvPicPr>
                   <pic:blipFill>
-                    <a:blip r:embed="rId49">
+                    <a:blip r:embed="rId48">
                       <a:extLst>
                         <a:ext uri="{28A0092B-C50C-407E-A947-70E740481C1C}">
                           <a14:useLocalDpi xmlns:a14="http://schemas.microsoft.com/office/drawing/2010/main" val="0"/>
@@ -22199,6 +22369,7 @@
         <w:ind w:left="720"/>
       </w:pPr>
       <w:r>
+        <w:lastRenderedPageBreak/>
         <w:t xml:space="preserve"> Open the query </w:t>
       </w:r>
       <w:r>
@@ -22369,7 +22540,7 @@
         <w:spacing w:before="120"/>
         <w:ind w:left="0" w:firstLine="0"/>
       </w:pPr>
-      <w:bookmarkStart w:id="44" w:name="_Toc506557142"/>
+      <w:bookmarkStart w:id="42" w:name="_Toc506557142"/>
       <w:r>
         <w:t xml:space="preserve">List Drug1 </w:t>
       </w:r>
@@ -22382,7 +22553,7 @@
       <w:r>
         <w:t>by phase.</w:t>
       </w:r>
-      <w:bookmarkEnd w:id="44"/>
+      <w:bookmarkEnd w:id="42"/>
       <w:r>
         <w:t xml:space="preserve"> </w:t>
       </w:r>
@@ -22572,16 +22743,19 @@
     <w:p>
       <w:pPr>
         <w:pStyle w:val="ListParagraph"/>
-        <w:ind w:left="360"/>
-        <w:rPr>
-          <w:b/>
-        </w:rPr>
-      </w:pPr>
-      <w:r>
-        <w:rPr>
-          <w:highlight w:val="green"/>
-        </w:rPr>
-        <w:t>SOLUTION:</w:t>
+        <w:ind w:left="1080" w:firstLine="360"/>
+        <w:rPr>
+          <w:b/>
+        </w:rPr>
+      </w:pPr>
+      <w:r>
+        <w:t>SOLUTION</w:t>
+      </w:r>
+      <w:r>
+        <w:t xml:space="preserve"> to BONUS</w:t>
+      </w:r>
+      <w:r>
+        <w:t>:</w:t>
       </w:r>
       <w:r>
         <w:t xml:space="preserve">  </w:t>
@@ -22606,14 +22780,15 @@
         <w:spacing w:before="120"/>
         <w:ind w:left="0" w:firstLine="0"/>
       </w:pPr>
-      <w:bookmarkStart w:id="45" w:name="_Toc506557143"/>
-      <w:r>
-        <w:lastRenderedPageBreak/>
+      <w:bookmarkStart w:id="43" w:name="_Toc506557143"/>
+      <w:r>
         <w:t xml:space="preserve">How many </w:t>
       </w:r>
+      <w:proofErr w:type="spellStart"/>
       <w:r>
         <w:t>HumanStudySubjects</w:t>
       </w:r>
+      <w:proofErr w:type="spellEnd"/>
       <w:r>
         <w:t xml:space="preserve"> participated in </w:t>
       </w:r>
@@ -22632,7 +22807,7 @@
       <w:r>
         <w:t>?</w:t>
       </w:r>
-      <w:bookmarkEnd w:id="45"/>
+      <w:bookmarkEnd w:id="43"/>
     </w:p>
     <w:p>
       <w:pPr>
@@ -22829,7 +23004,15 @@
         <w:t>Studies</w:t>
       </w:r>
       <w:r>
-        <w:t xml:space="preserve"> (not just HumanStudySubjects). </w:t>
+        <w:t xml:space="preserve"> (not just </w:t>
+      </w:r>
+      <w:proofErr w:type="spellStart"/>
+      <w:r>
+        <w:t>HumanStudySubjects</w:t>
+      </w:r>
+      <w:proofErr w:type="spellEnd"/>
+      <w:r>
+        <w:t xml:space="preserve">). </w:t>
       </w:r>
     </w:p>
     <w:p>
@@ -22846,6 +23029,7 @@
       <w:r>
         <w:t xml:space="preserve">What is the superclass of </w:t>
       </w:r>
+      <w:proofErr w:type="spellStart"/>
       <w:r>
         <w:rPr>
           <w:rFonts w:ascii="Courier New" w:hAnsi="Courier New" w:cs="Courier New"/>
@@ -22854,6 +23038,7 @@
         </w:rPr>
         <w:t>HumanStudySubject</w:t>
       </w:r>
+      <w:proofErr w:type="spellEnd"/>
       <w:r>
         <w:t xml:space="preserve">? </w:t>
       </w:r>
@@ -22870,18 +23055,17 @@
     <w:p>
       <w:pPr>
         <w:pStyle w:val="ListParagraph"/>
-        <w:ind w:left="360"/>
-      </w:pPr>
-      <w:r>
-        <w:rPr>
-          <w:highlight w:val="green"/>
-        </w:rPr>
+        <w:ind w:left="1080" w:firstLine="360"/>
+      </w:pPr>
+      <w:bookmarkStart w:id="44" w:name="_GoBack"/>
+      <w:bookmarkEnd w:id="44"/>
+      <w:r>
         <w:t>SOLUTION</w:t>
       </w:r>
       <w:r>
-        <w:rPr>
-          <w:highlight w:val="green"/>
-        </w:rPr>
+        <w:t xml:space="preserve"> to BONUS</w:t>
+      </w:r>
+      <w:r>
         <w:t>:</w:t>
       </w:r>
       <w:r>
@@ -22910,11 +23094,19 @@
         <w:spacing w:before="120"/>
         <w:ind w:left="630" w:hanging="630"/>
       </w:pPr>
-      <w:bookmarkStart w:id="46" w:name="_Toc506557144"/>
-      <w:r>
-        <w:t>How many women received active treatment (non placebo) across all Drug1 studies combined?</w:t>
-      </w:r>
-      <w:bookmarkEnd w:id="46"/>
+      <w:bookmarkStart w:id="45" w:name="_Toc506557144"/>
+      <w:r>
+        <w:t>How many women received active treatment (</w:t>
+      </w:r>
+      <w:proofErr w:type="spellStart"/>
+      <w:r>
+        <w:t>non placebo</w:t>
+      </w:r>
+      <w:proofErr w:type="spellEnd"/>
+      <w:r>
+        <w:t>) across all Drug1 studies combined?</w:t>
+      </w:r>
+      <w:bookmarkEnd w:id="45"/>
       <w:r>
         <w:t xml:space="preserve"> </w:t>
       </w:r>
@@ -22966,20 +23158,30 @@
       <w:r>
         <w:t xml:space="preserve">                                                                      -- </w:t>
       </w:r>
+      <w:proofErr w:type="spellStart"/>
       <w:r>
         <w:rPr>
           <w:color w:val="943634" w:themeColor="accent2" w:themeShade="BF"/>
         </w:rPr>
         <w:t>randomizedTo</w:t>
       </w:r>
-      <w:r>
-        <w:t xml:space="preserve"> ---  ?trt</w:t>
+      <w:proofErr w:type="spellEnd"/>
+      <w:r>
+        <w:t xml:space="preserve"> ---  ?</w:t>
+      </w:r>
+      <w:proofErr w:type="spellStart"/>
+      <w:r>
+        <w:t>trt</w:t>
       </w:r>
       <w:r>
         <w:t>_a</w:t>
       </w:r>
       <w:r>
-        <w:t>rm  .</w:t>
+        <w:t>rm</w:t>
+      </w:r>
+      <w:proofErr w:type="spellEnd"/>
+      <w:r>
+        <w:t xml:space="preserve">  .</w:t>
       </w:r>
     </w:p>
     <w:p>
@@ -22987,23 +23189,34 @@
         <w:pStyle w:val="ListParagraph"/>
       </w:pPr>
       <w:r>
-        <w:t xml:space="preserve">                                                   ?trt</w:t>
+        <w:t xml:space="preserve">                                                   ?</w:t>
+      </w:r>
+      <w:proofErr w:type="spellStart"/>
+      <w:r>
+        <w:t>trt</w:t>
       </w:r>
       <w:r>
         <w:t>_a</w:t>
       </w:r>
       <w:r>
-        <w:t xml:space="preserve">rm -- </w:t>
-      </w:r>
+        <w:t>rm</w:t>
+      </w:r>
+      <w:proofErr w:type="spellEnd"/>
+      <w:r>
+        <w:t xml:space="preserve"> -- </w:t>
+      </w:r>
+      <w:proofErr w:type="spellStart"/>
       <w:r>
         <w:rPr>
           <w:color w:val="943634" w:themeColor="accent2" w:themeShade="BF"/>
         </w:rPr>
         <w:t>treatmentArmType</w:t>
       </w:r>
+      <w:proofErr w:type="spellEnd"/>
       <w:r>
         <w:t xml:space="preserve">  -- </w:t>
       </w:r>
+      <w:proofErr w:type="spellStart"/>
       <w:r>
         <w:rPr>
           <w:b/>
@@ -23011,6 +23224,7 @@
         </w:rPr>
         <w:t>ActiveArm</w:t>
       </w:r>
+      <w:proofErr w:type="spellEnd"/>
       <w:r>
         <w:t>.</w:t>
       </w:r>
@@ -23045,8 +23259,9 @@
         <w:spacing w:before="120"/>
         <w:ind w:left="630" w:hanging="630"/>
       </w:pPr>
-      <w:bookmarkStart w:id="47" w:name="_Toc506557145"/>
-      <w:r>
+      <w:bookmarkStart w:id="46" w:name="_Toc506557145"/>
+      <w:r>
+        <w:lastRenderedPageBreak/>
         <w:t xml:space="preserve">List </w:t>
       </w:r>
       <w:r>
@@ -23055,7 +23270,7 @@
       <w:r>
         <w:t>Persons in the studies.</w:t>
       </w:r>
-      <w:bookmarkEnd w:id="47"/>
+      <w:bookmarkEnd w:id="46"/>
       <w:r>
         <w:t xml:space="preserve"> </w:t>
       </w:r>
@@ -23070,11 +23285,20 @@
         <w:ind w:left="720" w:hanging="360"/>
       </w:pPr>
       <w:r>
-        <w:t>List all Person IRIs, their givenName, their assigned Study, and their role in that study (</w:t>
+        <w:t xml:space="preserve">List all Person IRIs, their </w:t>
+      </w:r>
+      <w:proofErr w:type="spellStart"/>
+      <w:r>
+        <w:t>givenName</w:t>
+      </w:r>
+      <w:proofErr w:type="spellEnd"/>
+      <w:r>
+        <w:t>, their assigned Study, and their role in that study (</w:t>
       </w:r>
       <w:r>
         <w:t xml:space="preserve">as a </w:t>
       </w:r>
+      <w:proofErr w:type="spellStart"/>
       <w:r>
         <w:rPr>
           <w:rFonts w:ascii="Courier New" w:hAnsi="Courier New" w:cs="Courier New"/>
@@ -23083,6 +23307,7 @@
         </w:rPr>
         <w:t>HumanStudySubject</w:t>
       </w:r>
+      <w:proofErr w:type="spellEnd"/>
       <w:r>
         <w:t xml:space="preserve"> or</w:t>
       </w:r>
@@ -23092,8 +23317,18 @@
           <w:b/>
           <w:color w:val="1F497D" w:themeColor="text2"/>
         </w:rPr>
-        <w:t xml:space="preserve"> DataExpert</w:t>
-      </w:r>
+        <w:t xml:space="preserve"> </w:t>
+      </w:r>
+      <w:proofErr w:type="spellStart"/>
+      <w:r>
+        <w:rPr>
+          <w:rFonts w:ascii="Courier New" w:hAnsi="Courier New" w:cs="Courier New"/>
+          <w:b/>
+          <w:color w:val="1F497D" w:themeColor="text2"/>
+        </w:rPr>
+        <w:t>DataExpert</w:t>
+      </w:r>
+      <w:proofErr w:type="spellEnd"/>
       <w:r>
         <w:t>).</w:t>
       </w:r>
@@ -23151,6 +23386,7 @@
         </w:rPr>
         <w:t xml:space="preserve"> </w:t>
       </w:r>
+      <w:proofErr w:type="spellStart"/>
       <w:r>
         <w:rPr>
           <w:rFonts w:ascii="Courier New" w:hAnsi="Courier New" w:cs="Courier New"/>
@@ -23179,6 +23415,7 @@
         </w:rPr>
         <w:t>eg:LDExpert</w:t>
       </w:r>
+      <w:proofErr w:type="spellEnd"/>
       <w:r>
         <w:rPr>
           <w:rFonts w:ascii="Courier New" w:hAnsi="Courier New" w:cs="Courier New"/>
@@ -23227,8 +23464,29 @@
           <w:sz w:val="24"/>
           <w:szCs w:val="24"/>
         </w:rPr>
-        <w:t xml:space="preserve">?personType  </w:t>
-      </w:r>
+        <w:t>?</w:t>
+      </w:r>
+      <w:proofErr w:type="spellStart"/>
+      <w:r>
+        <w:rPr>
+          <w:rFonts w:ascii="Courier New" w:hAnsi="Courier New" w:cs="Courier New"/>
+          <w:color w:val="365F91" w:themeColor="accent1" w:themeShade="BF"/>
+          <w:sz w:val="24"/>
+          <w:szCs w:val="24"/>
+        </w:rPr>
+        <w:t>personType</w:t>
+      </w:r>
+      <w:proofErr w:type="spellEnd"/>
+      <w:r>
+        <w:rPr>
+          <w:rFonts w:ascii="Courier New" w:hAnsi="Courier New" w:cs="Courier New"/>
+          <w:color w:val="365F91" w:themeColor="accent1" w:themeShade="BF"/>
+          <w:sz w:val="24"/>
+          <w:szCs w:val="24"/>
+        </w:rPr>
+        <w:t xml:space="preserve">  </w:t>
+      </w:r>
+      <w:proofErr w:type="spellStart"/>
       <w:r>
         <w:rPr>
           <w:rFonts w:ascii="Courier New" w:hAnsi="Courier New" w:cs="Courier New"/>
@@ -23238,6 +23496,7 @@
         </w:rPr>
         <w:t>rdfs:subClassOf</w:t>
       </w:r>
+      <w:proofErr w:type="spellEnd"/>
       <w:r>
         <w:rPr>
           <w:rFonts w:ascii="Courier New" w:hAnsi="Courier New" w:cs="Courier New"/>
@@ -23245,7 +23504,27 @@
           <w:sz w:val="24"/>
           <w:szCs w:val="24"/>
         </w:rPr>
-        <w:t xml:space="preserve">  schema:Person ;</w:t>
+        <w:t xml:space="preserve">  </w:t>
+      </w:r>
+      <w:proofErr w:type="spellStart"/>
+      <w:r>
+        <w:rPr>
+          <w:rFonts w:ascii="Courier New" w:hAnsi="Courier New" w:cs="Courier New"/>
+          <w:color w:val="365F91" w:themeColor="accent1" w:themeShade="BF"/>
+          <w:sz w:val="24"/>
+          <w:szCs w:val="24"/>
+        </w:rPr>
+        <w:t>schema:Person</w:t>
+      </w:r>
+      <w:proofErr w:type="spellEnd"/>
+      <w:r>
+        <w:rPr>
+          <w:rFonts w:ascii="Courier New" w:hAnsi="Courier New" w:cs="Courier New"/>
+          <w:color w:val="365F91" w:themeColor="accent1" w:themeShade="BF"/>
+          <w:sz w:val="24"/>
+          <w:szCs w:val="24"/>
+        </w:rPr>
+        <w:t xml:space="preserve"> ;</w:t>
       </w:r>
     </w:p>
     <w:p>
@@ -23419,7 +23698,7 @@
                     </pic:cNvPicPr>
                   </pic:nvPicPr>
                   <pic:blipFill>
-                    <a:blip r:embed="rId50">
+                    <a:blip r:embed="rId49">
                       <a:extLst>
                         <a:ext uri="{28A0092B-C50C-407E-A947-70E740481C1C}">
                           <a14:useLocalDpi xmlns:a14="http://schemas.microsoft.com/office/drawing/2010/main" val="0"/>
@@ -23486,6 +23765,7 @@
               <w:rPr>
                 <w:noProof/>
               </w:rPr>
+              <w:lastRenderedPageBreak/>
               <w:drawing>
                 <wp:inline distT="0" distB="0" distL="0" distR="0" wp14:anchorId="6FF9185D" wp14:editId="4228A30B">
                   <wp:extent cx="655320" cy="601980"/>
@@ -23571,7 +23851,7 @@
                 <v:shape id="_x0000_i1032" type="#_x0000_t75" style="width:42pt;height:30pt" o:ole="">
                   <v:imagedata r:id="rId9" o:title=""/>
                 </v:shape>
-                <o:OLEObject Type="Embed" ProgID="PBrush" ShapeID="_x0000_i1032" DrawAspect="Content" ObjectID="_1580639504" r:id="rId51"/>
+                <o:OLEObject Type="Embed" ProgID="PBrush" ShapeID="_x0000_i1032" DrawAspect="Content" ObjectID="_1580668647" r:id="rId50"/>
               </w:object>
             </w:r>
             <w:r>
@@ -23675,11 +23955,11 @@
         <w:spacing w:before="120"/>
         <w:ind w:left="0" w:firstLine="0"/>
       </w:pPr>
-      <w:bookmarkStart w:id="48" w:name="_Appendix_1:_Neo4jFromSpreadsheet.R"/>
-      <w:bookmarkStart w:id="49" w:name="_Appendix_2:_Course"/>
-      <w:bookmarkStart w:id="50" w:name="_Toc506557146"/>
+      <w:bookmarkStart w:id="47" w:name="_Appendix_1:_Neo4jFromSpreadsheet.R"/>
+      <w:bookmarkStart w:id="48" w:name="_Appendix_2:_Course"/>
+      <w:bookmarkStart w:id="49" w:name="_Toc506557146"/>
+      <w:bookmarkEnd w:id="47"/>
       <w:bookmarkEnd w:id="48"/>
-      <w:bookmarkEnd w:id="49"/>
       <w:r>
         <w:lastRenderedPageBreak/>
         <w:t xml:space="preserve">Appendix </w:t>
@@ -23693,7 +23973,7 @@
       <w:r>
         <w:t>Course Resources</w:t>
       </w:r>
-      <w:bookmarkEnd w:id="50"/>
+      <w:bookmarkEnd w:id="49"/>
     </w:p>
     <w:p>
       <w:pPr>
@@ -23759,7 +24039,7 @@
         </w:numPr>
         <w:spacing w:after="0"/>
       </w:pPr>
-      <w:hyperlink r:id="rId52" w:history="1">
+      <w:hyperlink r:id="rId51" w:history="1">
         <w:r>
           <w:rPr>
             <w:rStyle w:val="Hyperlink"/>
@@ -23836,7 +24116,7 @@
         </w:numPr>
         <w:spacing w:after="0"/>
       </w:pPr>
-      <w:hyperlink r:id="rId53" w:history="1">
+      <w:hyperlink r:id="rId52" w:history="1">
         <w:r>
           <w:rPr>
             <w:rStyle w:val="Hyperlink"/>
@@ -23878,7 +24158,7 @@
         </w:numPr>
         <w:spacing w:after="0"/>
       </w:pPr>
-      <w:hyperlink r:id="rId54" w:history="1">
+      <w:hyperlink r:id="rId53" w:history="1">
         <w:r>
           <w:rPr>
             <w:rStyle w:val="Hyperlink"/>
@@ -23951,7 +24231,25 @@
           <w:sz w:val="24"/>
           <w:szCs w:val="24"/>
         </w:rPr>
-        <w:t xml:space="preserve">Hands-on Workshop Github Repository </w:t>
+        <w:t xml:space="preserve">Hands-on Workshop </w:t>
+      </w:r>
+      <w:proofErr w:type="spellStart"/>
+      <w:r>
+        <w:rPr>
+          <w:rStyle w:val="Hyperlink"/>
+          <w:sz w:val="24"/>
+          <w:szCs w:val="24"/>
+        </w:rPr>
+        <w:t>Github</w:t>
+      </w:r>
+      <w:proofErr w:type="spellEnd"/>
+      <w:r>
+        <w:rPr>
+          <w:rStyle w:val="Hyperlink"/>
+          <w:sz w:val="24"/>
+          <w:szCs w:val="24"/>
+        </w:rPr>
+        <w:t xml:space="preserve"> Repository </w:t>
       </w:r>
       <w:r>
         <w:rPr>
@@ -23995,8 +24293,8 @@
       </w:pPr>
     </w:p>
     <w:sectPr>
-      <w:headerReference w:type="default" r:id="rId55"/>
-      <w:footerReference w:type="default" r:id="rId56"/>
+      <w:headerReference w:type="default" r:id="rId54"/>
+      <w:footerReference w:type="default" r:id="rId55"/>
       <w:pgSz w:w="12240" w:h="15840" w:code="1"/>
       <w:pgMar w:top="720" w:right="720" w:bottom="720" w:left="720" w:header="720" w:footer="720" w:gutter="0"/>
       <w:pgNumType w:start="0"/>
@@ -24057,7 +24355,7 @@
       <w:rPr>
         <w:noProof/>
       </w:rPr>
-      <w:t>3</w:t>
+      <w:t>18</w:t>
     </w:r>
     <w:r>
       <w:fldChar w:fldCharType="end"/>
@@ -24097,8 +24395,8 @@
     <w:pPr>
       <w:spacing w:after="0" w:line="240" w:lineRule="auto"/>
     </w:pPr>
-    <w:bookmarkStart w:id="51" w:name="h.4m2hg86m4e8h" w:colFirst="0" w:colLast="0"/>
-    <w:bookmarkEnd w:id="51"/>
+    <w:bookmarkStart w:id="50" w:name="h.4m2hg86m4e8h" w:colFirst="0" w:colLast="0"/>
+    <w:bookmarkEnd w:id="50"/>
   </w:p>
 </w:hdr>
 </file>
@@ -30031,7 +30329,7 @@
 </file>
 
 <file path=customXml/itemProps1.xml><?xml version="1.0" encoding="utf-8"?>
-<ds:datastoreItem xmlns:ds="http://schemas.openxmlformats.org/officeDocument/2006/customXml" ds:itemID="{FE928198-72EF-43D3-9BE5-D0E576A47662}">
+<ds:datastoreItem xmlns:ds="http://schemas.openxmlformats.org/officeDocument/2006/customXml" ds:itemID="{5ECA0C36-E789-4609-8059-A7430FE06A7A}">
   <ds:schemaRefs>
     <ds:schemaRef ds:uri="http://schemas.openxmlformats.org/officeDocument/2006/bibliography"/>
   </ds:schemaRefs>

</xml_diff>

<commit_message>
added review section for graph
</commit_message>
<xml_diff>
--- a/CSS2018/doc/LDWorkshopExercises.docx
+++ b/CSS2018/doc/LDWorkshopExercises.docx
@@ -121,7 +121,16 @@
           <w:sz w:val="32"/>
           <w:szCs w:val="32"/>
         </w:rPr>
-        <w:t xml:space="preserve">Linked Data </w:t>
+        <w:t>Linked Da</w:t>
+      </w:r>
+      <w:bookmarkStart w:id="0" w:name="_GoBack"/>
+      <w:bookmarkEnd w:id="0"/>
+      <w:r>
+        <w:rPr>
+          <w:sz w:val="32"/>
+          <w:szCs w:val="32"/>
+        </w:rPr>
+        <w:t xml:space="preserve">ta </w:t>
       </w:r>
       <w:r>
         <w:rPr>
@@ -427,7 +436,7 @@
           <w:r>
             <w:fldChar w:fldCharType="separate"/>
           </w:r>
-          <w:hyperlink w:anchor="_Toc506557117" w:history="1">
+          <w:hyperlink w:anchor="_Toc507254670" w:history="1">
             <w:r>
               <w:rPr>
                 <w:rStyle w:val="Hyperlink"/>
@@ -454,7 +463,7 @@
                 <w:noProof/>
                 <w:webHidden/>
               </w:rPr>
-              <w:instrText xml:space="preserve"> PAGEREF _Toc506557117 \h </w:instrText>
+              <w:instrText xml:space="preserve"> PAGEREF _Toc507254670 \h </w:instrText>
             </w:r>
             <w:r>
               <w:rPr>
@@ -494,13 +503,13 @@
               <w:color w:val="auto"/>
             </w:rPr>
           </w:pPr>
-          <w:hyperlink w:anchor="_Toc506557118" w:history="1">
+          <w:hyperlink w:anchor="_Toc507254671" w:history="1">
             <w:r>
               <w:rPr>
                 <w:rStyle w:val="Hyperlink"/>
                 <w:noProof/>
               </w:rPr>
-              <w:t>Laptop Preparation and Server Login</w:t>
+              <w:t>Server Login and Preparation</w:t>
             </w:r>
             <w:r>
               <w:rPr>
@@ -521,7 +530,7 @@
                 <w:noProof/>
                 <w:webHidden/>
               </w:rPr>
-              <w:instrText xml:space="preserve"> PAGEREF _Toc506557118 \h </w:instrText>
+              <w:instrText xml:space="preserve"> PAGEREF _Toc507254671 \h </w:instrText>
             </w:r>
             <w:r>
               <w:rPr>
@@ -561,7 +570,7 @@
               <w:color w:val="auto"/>
             </w:rPr>
           </w:pPr>
-          <w:hyperlink w:anchor="_Toc506557119" w:history="1">
+          <w:hyperlink w:anchor="_Toc507254672" w:history="1">
             <w:r>
               <w:rPr>
                 <w:rStyle w:val="Hyperlink"/>
@@ -588,7 +597,7 @@
                 <w:noProof/>
                 <w:webHidden/>
               </w:rPr>
-              <w:instrText xml:space="preserve"> PAGEREF _Toc506557119 \h </w:instrText>
+              <w:instrText xml:space="preserve"> PAGEREF _Toc507254672 \h </w:instrText>
             </w:r>
             <w:r>
               <w:rPr>
@@ -608,7 +617,7 @@
                 <w:noProof/>
                 <w:webHidden/>
               </w:rPr>
-              <w:t>3</w:t>
+              <w:t>2</w:t>
             </w:r>
             <w:r>
               <w:rPr>
@@ -628,7 +637,7 @@
               <w:color w:val="auto"/>
             </w:rPr>
           </w:pPr>
-          <w:hyperlink w:anchor="_Toc506557120" w:history="1">
+          <w:hyperlink w:anchor="_Toc507254673" w:history="1">
             <w:r>
               <w:rPr>
                 <w:rStyle w:val="Hyperlink"/>
@@ -670,7 +679,7 @@
                 <w:noProof/>
                 <w:webHidden/>
               </w:rPr>
-              <w:instrText xml:space="preserve"> PAGEREF _Toc506557120 \h </w:instrText>
+              <w:instrText xml:space="preserve"> PAGEREF _Toc507254673 \h </w:instrText>
             </w:r>
             <w:r>
               <w:rPr>
@@ -690,7 +699,7 @@
                 <w:noProof/>
                 <w:webHidden/>
               </w:rPr>
-              <w:t>4</w:t>
+              <w:t>2</w:t>
             </w:r>
             <w:r>
               <w:rPr>
@@ -710,7 +719,7 @@
               <w:color w:val="auto"/>
             </w:rPr>
           </w:pPr>
-          <w:hyperlink w:anchor="_Toc506557121" w:history="1">
+          <w:hyperlink w:anchor="_Toc507254674" w:history="1">
             <w:r>
               <w:rPr>
                 <w:rStyle w:val="Hyperlink"/>
@@ -752,7 +761,7 @@
                 <w:noProof/>
                 <w:webHidden/>
               </w:rPr>
-              <w:instrText xml:space="preserve"> PAGEREF _Toc506557121 \h </w:instrText>
+              <w:instrText xml:space="preserve"> PAGEREF _Toc507254674 \h </w:instrText>
             </w:r>
             <w:r>
               <w:rPr>
@@ -772,7 +781,7 @@
                 <w:noProof/>
                 <w:webHidden/>
               </w:rPr>
-              <w:t>4</w:t>
+              <w:t>2</w:t>
             </w:r>
             <w:r>
               <w:rPr>
@@ -792,7 +801,7 @@
               <w:color w:val="auto"/>
             </w:rPr>
           </w:pPr>
-          <w:hyperlink w:anchor="_Toc506557122" w:history="1">
+          <w:hyperlink w:anchor="_Toc507254675" w:history="1">
             <w:r>
               <w:rPr>
                 <w:rStyle w:val="Hyperlink"/>
@@ -834,7 +843,7 @@
                 <w:noProof/>
                 <w:webHidden/>
               </w:rPr>
-              <w:instrText xml:space="preserve"> PAGEREF _Toc506557122 \h </w:instrText>
+              <w:instrText xml:space="preserve"> PAGEREF _Toc507254675 \h </w:instrText>
             </w:r>
             <w:r>
               <w:rPr>
@@ -854,7 +863,7 @@
                 <w:noProof/>
                 <w:webHidden/>
               </w:rPr>
-              <w:t>4</w:t>
+              <w:t>2</w:t>
             </w:r>
             <w:r>
               <w:rPr>
@@ -874,7 +883,7 @@
               <w:color w:val="auto"/>
             </w:rPr>
           </w:pPr>
-          <w:hyperlink w:anchor="_Toc506557123" w:history="1">
+          <w:hyperlink w:anchor="_Toc507254676" w:history="1">
             <w:r>
               <w:rPr>
                 <w:rStyle w:val="Hyperlink"/>
@@ -916,7 +925,7 @@
                 <w:noProof/>
                 <w:webHidden/>
               </w:rPr>
-              <w:instrText xml:space="preserve"> PAGEREF _Toc506557123 \h </w:instrText>
+              <w:instrText xml:space="preserve"> PAGEREF _Toc507254676 \h </w:instrText>
             </w:r>
             <w:r>
               <w:rPr>
@@ -936,7 +945,7 @@
                 <w:noProof/>
                 <w:webHidden/>
               </w:rPr>
-              <w:t>6</w:t>
+              <w:t>4</w:t>
             </w:r>
             <w:r>
               <w:rPr>
@@ -956,7 +965,7 @@
               <w:color w:val="auto"/>
             </w:rPr>
           </w:pPr>
-          <w:hyperlink w:anchor="_Toc506557124" w:history="1">
+          <w:hyperlink w:anchor="_Toc507254677" w:history="1">
             <w:r>
               <w:rPr>
                 <w:rStyle w:val="Hyperlink"/>
@@ -998,7 +1007,7 @@
                 <w:noProof/>
                 <w:webHidden/>
               </w:rPr>
-              <w:instrText xml:space="preserve"> PAGEREF _Toc506557124 \h </w:instrText>
+              <w:instrText xml:space="preserve"> PAGEREF _Toc507254677 \h </w:instrText>
             </w:r>
             <w:r>
               <w:rPr>
@@ -1018,7 +1027,7 @@
                 <w:noProof/>
                 <w:webHidden/>
               </w:rPr>
-              <w:t>7</w:t>
+              <w:t>5</w:t>
             </w:r>
             <w:r>
               <w:rPr>
@@ -1038,7 +1047,7 @@
               <w:color w:val="auto"/>
             </w:rPr>
           </w:pPr>
-          <w:hyperlink w:anchor="_Toc506557125" w:history="1">
+          <w:hyperlink w:anchor="_Toc507254678" w:history="1">
             <w:r>
               <w:rPr>
                 <w:rStyle w:val="Hyperlink"/>
@@ -1080,7 +1089,7 @@
                 <w:noProof/>
                 <w:webHidden/>
               </w:rPr>
-              <w:instrText xml:space="preserve"> PAGEREF _Toc506557125 \h </w:instrText>
+              <w:instrText xml:space="preserve"> PAGEREF _Toc507254678 \h </w:instrText>
             </w:r>
             <w:r>
               <w:rPr>
@@ -1100,7 +1109,7 @@
                 <w:noProof/>
                 <w:webHidden/>
               </w:rPr>
-              <w:t>8</w:t>
+              <w:t>6</w:t>
             </w:r>
             <w:r>
               <w:rPr>
@@ -1120,7 +1129,7 @@
               <w:color w:val="auto"/>
             </w:rPr>
           </w:pPr>
-          <w:hyperlink w:anchor="_Toc506557126" w:history="1">
+          <w:hyperlink w:anchor="_Toc507254679" w:history="1">
             <w:r>
               <w:rPr>
                 <w:rStyle w:val="Hyperlink"/>
@@ -1141,7 +1150,7 @@
                 <w:rStyle w:val="Hyperlink"/>
                 <w:noProof/>
               </w:rPr>
-              <w:t>Export to TTL</w:t>
+              <w:t>Review your Graph</w:t>
             </w:r>
             <w:r>
               <w:rPr>
@@ -1162,7 +1171,7 @@
                 <w:noProof/>
                 <w:webHidden/>
               </w:rPr>
-              <w:instrText xml:space="preserve"> PAGEREF _Toc506557126 \h </w:instrText>
+              <w:instrText xml:space="preserve"> PAGEREF _Toc507254679 \h </w:instrText>
             </w:r>
             <w:r>
               <w:rPr>
@@ -1182,7 +1191,7 @@
                 <w:noProof/>
                 <w:webHidden/>
               </w:rPr>
-              <w:t>9</w:t>
+              <w:t>1</w:t>
             </w:r>
             <w:r>
               <w:rPr>
@@ -1202,69 +1211,54 @@
               <w:color w:val="auto"/>
             </w:rPr>
           </w:pPr>
-          <w:hyperlink w:anchor="_Toc506557127" w:history="1">
+          <w:hyperlink w:anchor="_Toc507254680" w:history="1">
             <w:r>
               <w:rPr>
                 <w:rStyle w:val="Hyperlink"/>
                 <w:noProof/>
               </w:rPr>
-              <w:t>1.7</w:t>
-            </w:r>
-            <w:r>
-              <w:rPr>
-                <w:rFonts w:asciiTheme="minorHAnsi" w:eastAsiaTheme="minorEastAsia" w:hAnsiTheme="minorHAnsi" w:cstheme="minorBidi"/>
-                <w:noProof/>
-                <w:color w:val="auto"/>
+              <w:t>NODES</w:t>
+            </w:r>
+            <w:r>
+              <w:rPr>
+                <w:noProof/>
+                <w:webHidden/>
               </w:rPr>
               <w:tab/>
             </w:r>
             <w:r>
               <w:rPr>
-                <w:rStyle w:val="Hyperlink"/>
-                <w:noProof/>
-              </w:rPr>
-              <w:t>Validate the Data</w:t>
-            </w:r>
-            <w:r>
-              <w:rPr>
                 <w:noProof/>
                 <w:webHidden/>
               </w:rPr>
-              <w:tab/>
+              <w:fldChar w:fldCharType="begin"/>
             </w:r>
             <w:r>
               <w:rPr>
                 <w:noProof/>
                 <w:webHidden/>
               </w:rPr>
-              <w:fldChar w:fldCharType="begin"/>
+              <w:instrText xml:space="preserve"> PAGEREF _Toc507254680 \h </w:instrText>
             </w:r>
             <w:r>
               <w:rPr>
                 <w:noProof/>
                 <w:webHidden/>
               </w:rPr>
-              <w:instrText xml:space="preserve"> PAGEREF _Toc506557127 \h </w:instrText>
             </w:r>
             <w:r>
               <w:rPr>
                 <w:noProof/>
                 <w:webHidden/>
               </w:rPr>
+              <w:fldChar w:fldCharType="separate"/>
             </w:r>
             <w:r>
               <w:rPr>
                 <w:noProof/>
                 <w:webHidden/>
               </w:rPr>
-              <w:fldChar w:fldCharType="separate"/>
-            </w:r>
-            <w:r>
-              <w:rPr>
-                <w:noProof/>
-                <w:webHidden/>
-              </w:rPr>
-              <w:t>9</w:t>
+              <w:t>1</w:t>
             </w:r>
             <w:r>
               <w:rPr>
@@ -1284,69 +1278,54 @@
               <w:color w:val="auto"/>
             </w:rPr>
           </w:pPr>
-          <w:hyperlink w:anchor="_Toc506557128" w:history="1">
+          <w:hyperlink w:anchor="_Toc507254681" w:history="1">
             <w:r>
               <w:rPr>
                 <w:rStyle w:val="Hyperlink"/>
                 <w:noProof/>
               </w:rPr>
-              <w:t>1.8</w:t>
-            </w:r>
-            <w:r>
-              <w:rPr>
-                <w:rFonts w:asciiTheme="minorHAnsi" w:eastAsiaTheme="minorEastAsia" w:hAnsiTheme="minorHAnsi" w:cstheme="minorBidi"/>
-                <w:noProof/>
-                <w:color w:val="auto"/>
+              <w:t>LINKS</w:t>
+            </w:r>
+            <w:r>
+              <w:rPr>
+                <w:noProof/>
+                <w:webHidden/>
               </w:rPr>
               <w:tab/>
             </w:r>
             <w:r>
               <w:rPr>
-                <w:rStyle w:val="Hyperlink"/>
-                <w:noProof/>
-              </w:rPr>
-              <w:t>Upload to Database</w:t>
-            </w:r>
-            <w:r>
-              <w:rPr>
                 <w:noProof/>
                 <w:webHidden/>
               </w:rPr>
-              <w:tab/>
+              <w:fldChar w:fldCharType="begin"/>
             </w:r>
             <w:r>
               <w:rPr>
                 <w:noProof/>
                 <w:webHidden/>
               </w:rPr>
-              <w:fldChar w:fldCharType="begin"/>
+              <w:instrText xml:space="preserve"> PAGEREF _Toc507254681 \h </w:instrText>
             </w:r>
             <w:r>
               <w:rPr>
                 <w:noProof/>
                 <w:webHidden/>
               </w:rPr>
-              <w:instrText xml:space="preserve"> PAGEREF _Toc506557128 \h </w:instrText>
             </w:r>
             <w:r>
               <w:rPr>
                 <w:noProof/>
                 <w:webHidden/>
               </w:rPr>
+              <w:fldChar w:fldCharType="separate"/>
             </w:r>
             <w:r>
               <w:rPr>
                 <w:noProof/>
                 <w:webHidden/>
               </w:rPr>
-              <w:fldChar w:fldCharType="separate"/>
-            </w:r>
-            <w:r>
-              <w:rPr>
-                <w:noProof/>
-                <w:webHidden/>
-              </w:rPr>
-              <w:t>10</w:t>
+              <w:t>1</w:t>
             </w:r>
             <w:r>
               <w:rPr>
@@ -1366,13 +1345,13 @@
               <w:color w:val="auto"/>
             </w:rPr>
           </w:pPr>
-          <w:hyperlink w:anchor="_Toc506557129" w:history="1">
+          <w:hyperlink w:anchor="_Toc507254682" w:history="1">
             <w:r>
               <w:rPr>
                 <w:rStyle w:val="Hyperlink"/>
                 <w:noProof/>
               </w:rPr>
-              <w:t>2.</w:t>
+              <w:t>1.7</w:t>
             </w:r>
             <w:r>
               <w:rPr>
@@ -1387,7 +1366,7 @@
                 <w:rStyle w:val="Hyperlink"/>
                 <w:noProof/>
               </w:rPr>
-              <w:t>Query Graph Data</w:t>
+              <w:t>Export to TTL</w:t>
             </w:r>
             <w:r>
               <w:rPr>
@@ -1408,7 +1387,7 @@
                 <w:noProof/>
                 <w:webHidden/>
               </w:rPr>
-              <w:instrText xml:space="preserve"> PAGEREF _Toc506557129 \h </w:instrText>
+              <w:instrText xml:space="preserve"> PAGEREF _Toc507254682 \h </w:instrText>
             </w:r>
             <w:r>
               <w:rPr>
@@ -1428,7 +1407,7 @@
                 <w:noProof/>
                 <w:webHidden/>
               </w:rPr>
-              <w:t>11</w:t>
+              <w:t>1</w:t>
             </w:r>
             <w:r>
               <w:rPr>
@@ -1448,13 +1427,13 @@
               <w:color w:val="auto"/>
             </w:rPr>
           </w:pPr>
-          <w:hyperlink w:anchor="_Toc506557130" w:history="1">
+          <w:hyperlink w:anchor="_Toc507254683" w:history="1">
             <w:r>
               <w:rPr>
                 <w:rStyle w:val="Hyperlink"/>
                 <w:noProof/>
               </w:rPr>
-              <w:t>2.1</w:t>
+              <w:t>1.8</w:t>
             </w:r>
             <w:r>
               <w:rPr>
@@ -1469,7 +1448,7 @@
                 <w:rStyle w:val="Hyperlink"/>
                 <w:noProof/>
               </w:rPr>
-              <w:t>Show all triples</w:t>
+              <w:t>Validate the Data</w:t>
             </w:r>
             <w:r>
               <w:rPr>
@@ -1490,7 +1469,7 @@
                 <w:noProof/>
                 <w:webHidden/>
               </w:rPr>
-              <w:instrText xml:space="preserve"> PAGEREF _Toc506557130 \h </w:instrText>
+              <w:instrText xml:space="preserve"> PAGEREF _Toc507254683 \h </w:instrText>
             </w:r>
             <w:r>
               <w:rPr>
@@ -1510,7 +1489,7 @@
                 <w:noProof/>
                 <w:webHidden/>
               </w:rPr>
-              <w:t>11</w:t>
+              <w:t>1</w:t>
             </w:r>
             <w:r>
               <w:rPr>
@@ -1530,13 +1509,13 @@
               <w:color w:val="auto"/>
             </w:rPr>
           </w:pPr>
-          <w:hyperlink w:anchor="_Toc506557131" w:history="1">
+          <w:hyperlink w:anchor="_Toc507254684" w:history="1">
             <w:r>
               <w:rPr>
                 <w:rStyle w:val="Hyperlink"/>
                 <w:noProof/>
               </w:rPr>
-              <w:t>2.2</w:t>
+              <w:t>1.9</w:t>
             </w:r>
             <w:r>
               <w:rPr>
@@ -1551,7 +1530,7 @@
                 <w:rStyle w:val="Hyperlink"/>
                 <w:noProof/>
               </w:rPr>
-              <w:t>How many people participateIn the study?</w:t>
+              <w:t>Upload to Database</w:t>
             </w:r>
             <w:r>
               <w:rPr>
@@ -1572,7 +1551,7 @@
                 <w:noProof/>
                 <w:webHidden/>
               </w:rPr>
-              <w:instrText xml:space="preserve"> PAGEREF _Toc506557131 \h </w:instrText>
+              <w:instrText xml:space="preserve"> PAGEREF _Toc507254684 \h </w:instrText>
             </w:r>
             <w:r>
               <w:rPr>
@@ -1592,7 +1571,7 @@
                 <w:noProof/>
                 <w:webHidden/>
               </w:rPr>
-              <w:t>11</w:t>
+              <w:t>1</w:t>
             </w:r>
             <w:r>
               <w:rPr>
@@ -1612,13 +1591,13 @@
               <w:color w:val="auto"/>
             </w:rPr>
           </w:pPr>
-          <w:hyperlink w:anchor="_Toc506557132" w:history="1">
+          <w:hyperlink w:anchor="_Toc507254685" w:history="1">
             <w:r>
               <w:rPr>
                 <w:rStyle w:val="Hyperlink"/>
                 <w:noProof/>
               </w:rPr>
-              <w:t>2.3</w:t>
+              <w:t>2.</w:t>
             </w:r>
             <w:r>
               <w:rPr>
@@ -1633,7 +1612,7 @@
                 <w:rStyle w:val="Hyperlink"/>
                 <w:noProof/>
               </w:rPr>
-              <w:t>Find the names of people who participate in the study.</w:t>
+              <w:t>Query Graph Data</w:t>
             </w:r>
             <w:r>
               <w:rPr>
@@ -1654,7 +1633,7 @@
                 <w:noProof/>
                 <w:webHidden/>
               </w:rPr>
-              <w:instrText xml:space="preserve"> PAGEREF _Toc506557132 \h </w:instrText>
+              <w:instrText xml:space="preserve"> PAGEREF _Toc507254685 \h </w:instrText>
             </w:r>
             <w:r>
               <w:rPr>
@@ -1674,7 +1653,7 @@
                 <w:noProof/>
                 <w:webHidden/>
               </w:rPr>
-              <w:t>11</w:t>
+              <w:t>2</w:t>
             </w:r>
             <w:r>
               <w:rPr>
@@ -1694,13 +1673,13 @@
               <w:color w:val="auto"/>
             </w:rPr>
           </w:pPr>
-          <w:hyperlink w:anchor="_Toc506557133" w:history="1">
+          <w:hyperlink w:anchor="_Toc507254686" w:history="1">
             <w:r>
               <w:rPr>
                 <w:rStyle w:val="Hyperlink"/>
                 <w:noProof/>
               </w:rPr>
-              <w:t>2.4</w:t>
+              <w:t>2.1</w:t>
             </w:r>
             <w:r>
               <w:rPr>
@@ -1715,7 +1694,7 @@
                 <w:rStyle w:val="Hyperlink"/>
                 <w:noProof/>
               </w:rPr>
-              <w:t>List the names of the people randomized to each treatment type.</w:t>
+              <w:t>Show all triples</w:t>
             </w:r>
             <w:r>
               <w:rPr>
@@ -1736,7 +1715,7 @@
                 <w:noProof/>
                 <w:webHidden/>
               </w:rPr>
-              <w:instrText xml:space="preserve"> PAGEREF _Toc506557133 \h </w:instrText>
+              <w:instrText xml:space="preserve"> PAGEREF _Toc507254686 \h </w:instrText>
             </w:r>
             <w:r>
               <w:rPr>
@@ -1756,7 +1735,7 @@
                 <w:noProof/>
                 <w:webHidden/>
               </w:rPr>
-              <w:t>12</w:t>
+              <w:t>2</w:t>
             </w:r>
             <w:r>
               <w:rPr>
@@ -1776,13 +1755,13 @@
               <w:color w:val="auto"/>
             </w:rPr>
           </w:pPr>
-          <w:hyperlink w:anchor="_Toc506557134" w:history="1">
+          <w:hyperlink w:anchor="_Toc507254687" w:history="1">
             <w:r>
               <w:rPr>
                 <w:rStyle w:val="Hyperlink"/>
                 <w:noProof/>
               </w:rPr>
-              <w:t>3.</w:t>
+              <w:t>2.2</w:t>
             </w:r>
             <w:r>
               <w:rPr>
@@ -1797,7 +1776,7 @@
                 <w:rStyle w:val="Hyperlink"/>
                 <w:noProof/>
               </w:rPr>
-              <w:t>Ontology and Inference</w:t>
+              <w:t>How many people participateIn the study?</w:t>
             </w:r>
             <w:r>
               <w:rPr>
@@ -1818,7 +1797,7 @@
                 <w:noProof/>
                 <w:webHidden/>
               </w:rPr>
-              <w:instrText xml:space="preserve"> PAGEREF _Toc506557134 \h </w:instrText>
+              <w:instrText xml:space="preserve"> PAGEREF _Toc507254687 \h </w:instrText>
             </w:r>
             <w:r>
               <w:rPr>
@@ -1838,7 +1817,7 @@
                 <w:noProof/>
                 <w:webHidden/>
               </w:rPr>
-              <w:t>13</w:t>
+              <w:t>3</w:t>
             </w:r>
             <w:r>
               <w:rPr>
@@ -1858,13 +1837,13 @@
               <w:color w:val="auto"/>
             </w:rPr>
           </w:pPr>
-          <w:hyperlink w:anchor="_Toc506557135" w:history="1">
+          <w:hyperlink w:anchor="_Toc507254688" w:history="1">
             <w:r>
               <w:rPr>
                 <w:rStyle w:val="Hyperlink"/>
                 <w:noProof/>
               </w:rPr>
-              <w:t>3.1</w:t>
+              <w:t>2.3</w:t>
             </w:r>
             <w:r>
               <w:rPr>
@@ -1879,7 +1858,7 @@
                 <w:rStyle w:val="Hyperlink"/>
                 <w:noProof/>
               </w:rPr>
-              <w:t>Review the Ontology</w:t>
+              <w:t>Find the names of people who participate in the study.</w:t>
             </w:r>
             <w:r>
               <w:rPr>
@@ -1900,7 +1879,7 @@
                 <w:noProof/>
                 <w:webHidden/>
               </w:rPr>
-              <w:instrText xml:space="preserve"> PAGEREF _Toc506557135 \h </w:instrText>
+              <w:instrText xml:space="preserve"> PAGEREF _Toc507254688 \h </w:instrText>
             </w:r>
             <w:r>
               <w:rPr>
@@ -1920,7 +1899,7 @@
                 <w:noProof/>
                 <w:webHidden/>
               </w:rPr>
-              <w:t>13</w:t>
+              <w:t>3</w:t>
             </w:r>
             <w:r>
               <w:rPr>
@@ -1940,13 +1919,13 @@
               <w:color w:val="auto"/>
             </w:rPr>
           </w:pPr>
-          <w:hyperlink w:anchor="_Toc506557136" w:history="1">
+          <w:hyperlink w:anchor="_Toc507254689" w:history="1">
             <w:r>
               <w:rPr>
                 <w:rStyle w:val="Hyperlink"/>
                 <w:noProof/>
               </w:rPr>
-              <w:t>3.2</w:t>
+              <w:t>2.4</w:t>
             </w:r>
             <w:r>
               <w:rPr>
@@ -1961,7 +1940,7 @@
                 <w:rStyle w:val="Hyperlink"/>
                 <w:noProof/>
               </w:rPr>
-              <w:t>Add the Ontology to the LDWStudy database</w:t>
+              <w:t>List the names of the people randomized to each treatment type.</w:t>
             </w:r>
             <w:r>
               <w:rPr>
@@ -1982,7 +1961,7 @@
                 <w:noProof/>
                 <w:webHidden/>
               </w:rPr>
-              <w:instrText xml:space="preserve"> PAGEREF _Toc506557136 \h </w:instrText>
+              <w:instrText xml:space="preserve"> PAGEREF _Toc507254689 \h </w:instrText>
             </w:r>
             <w:r>
               <w:rPr>
@@ -2002,7 +1981,7 @@
                 <w:noProof/>
                 <w:webHidden/>
               </w:rPr>
-              <w:t>13</w:t>
+              <w:t>3</w:t>
             </w:r>
             <w:r>
               <w:rPr>
@@ -2022,13 +2001,13 @@
               <w:color w:val="auto"/>
             </w:rPr>
           </w:pPr>
-          <w:hyperlink w:anchor="_Toc506557137" w:history="1">
+          <w:hyperlink w:anchor="_Toc507254690" w:history="1">
             <w:r>
               <w:rPr>
                 <w:rStyle w:val="Hyperlink"/>
                 <w:noProof/>
               </w:rPr>
-              <w:t>3.3</w:t>
+              <w:t>3.</w:t>
             </w:r>
             <w:r>
               <w:rPr>
@@ -2043,7 +2022,7 @@
                 <w:rStyle w:val="Hyperlink"/>
                 <w:noProof/>
               </w:rPr>
-              <w:t>Explore the data</w:t>
+              <w:t>Ontology and Inference</w:t>
             </w:r>
             <w:r>
               <w:rPr>
@@ -2064,7 +2043,7 @@
                 <w:noProof/>
                 <w:webHidden/>
               </w:rPr>
-              <w:instrText xml:space="preserve"> PAGEREF _Toc506557137 \h </w:instrText>
+              <w:instrText xml:space="preserve"> PAGEREF _Toc507254690 \h </w:instrText>
             </w:r>
             <w:r>
               <w:rPr>
@@ -2084,7 +2063,7 @@
                 <w:noProof/>
                 <w:webHidden/>
               </w:rPr>
-              <w:t>13</w:t>
+              <w:t>4</w:t>
             </w:r>
             <w:r>
               <w:rPr>
@@ -2104,13 +2083,13 @@
               <w:color w:val="auto"/>
             </w:rPr>
           </w:pPr>
-          <w:hyperlink w:anchor="_Toc506557138" w:history="1">
+          <w:hyperlink w:anchor="_Toc507254691" w:history="1">
             <w:r>
               <w:rPr>
                 <w:rStyle w:val="Hyperlink"/>
                 <w:noProof/>
               </w:rPr>
-              <w:t>3.4</w:t>
+              <w:t>3.1</w:t>
             </w:r>
             <w:r>
               <w:rPr>
@@ -2125,7 +2104,7 @@
                 <w:rStyle w:val="Hyperlink"/>
                 <w:noProof/>
               </w:rPr>
-              <w:t>Find the names of HumanStudySubjects in your study.</w:t>
+              <w:t>Review the Ontology</w:t>
             </w:r>
             <w:r>
               <w:rPr>
@@ -2146,7 +2125,7 @@
                 <w:noProof/>
                 <w:webHidden/>
               </w:rPr>
-              <w:instrText xml:space="preserve"> PAGEREF _Toc506557138 \h </w:instrText>
+              <w:instrText xml:space="preserve"> PAGEREF _Toc507254691 \h </w:instrText>
             </w:r>
             <w:r>
               <w:rPr>
@@ -2166,7 +2145,7 @@
                 <w:noProof/>
                 <w:webHidden/>
               </w:rPr>
-              <w:t>14</w:t>
+              <w:t>4</w:t>
             </w:r>
             <w:r>
               <w:rPr>
@@ -2186,13 +2165,13 @@
               <w:color w:val="auto"/>
             </w:rPr>
           </w:pPr>
-          <w:hyperlink w:anchor="_Toc506557139" w:history="1">
+          <w:hyperlink w:anchor="_Toc507254692" w:history="1">
             <w:r>
               <w:rPr>
                 <w:rStyle w:val="Hyperlink"/>
                 <w:noProof/>
               </w:rPr>
-              <w:t>3.5</w:t>
+              <w:t>3.2</w:t>
             </w:r>
             <w:r>
               <w:rPr>
@@ -2207,7 +2186,7 @@
                 <w:rStyle w:val="Hyperlink"/>
                 <w:noProof/>
               </w:rPr>
-              <w:t>Write a reasoner-based query to find all types (classes) of People associated with the study (not just participants)</w:t>
+              <w:t>Add the Ontology to the LDWStudy database</w:t>
             </w:r>
             <w:r>
               <w:rPr>
@@ -2228,7 +2207,7 @@
                 <w:noProof/>
                 <w:webHidden/>
               </w:rPr>
-              <w:instrText xml:space="preserve"> PAGEREF _Toc506557139 \h </w:instrText>
+              <w:instrText xml:space="preserve"> PAGEREF _Toc507254692 \h </w:instrText>
             </w:r>
             <w:r>
               <w:rPr>
@@ -2248,7 +2227,7 @@
                 <w:noProof/>
                 <w:webHidden/>
               </w:rPr>
-              <w:t>14</w:t>
+              <w:t>4</w:t>
             </w:r>
             <w:r>
               <w:rPr>
@@ -2268,13 +2247,13 @@
               <w:color w:val="auto"/>
             </w:rPr>
           </w:pPr>
-          <w:hyperlink w:anchor="_Toc506557140" w:history="1">
+          <w:hyperlink w:anchor="_Toc507254693" w:history="1">
             <w:r>
               <w:rPr>
                 <w:rStyle w:val="Hyperlink"/>
                 <w:noProof/>
               </w:rPr>
-              <w:t>4.</w:t>
+              <w:t>3.3</w:t>
             </w:r>
             <w:r>
               <w:rPr>
@@ -2289,7 +2268,7 @@
                 <w:rStyle w:val="Hyperlink"/>
                 <w:noProof/>
               </w:rPr>
-              <w:t>Merge Studies</w:t>
+              <w:t>Find the names of HumanStudySubjects in your study.</w:t>
             </w:r>
             <w:r>
               <w:rPr>
@@ -2310,7 +2289,7 @@
                 <w:noProof/>
                 <w:webHidden/>
               </w:rPr>
-              <w:instrText xml:space="preserve"> PAGEREF _Toc506557140 \h </w:instrText>
+              <w:instrText xml:space="preserve"> PAGEREF _Toc507254693 \h </w:instrText>
             </w:r>
             <w:r>
               <w:rPr>
@@ -2330,7 +2309,7 @@
                 <w:noProof/>
                 <w:webHidden/>
               </w:rPr>
-              <w:t>15</w:t>
+              <w:t>4</w:t>
             </w:r>
             <w:r>
               <w:rPr>
@@ -2350,13 +2329,13 @@
               <w:color w:val="auto"/>
             </w:rPr>
           </w:pPr>
-          <w:hyperlink w:anchor="_Toc506557141" w:history="1">
+          <w:hyperlink w:anchor="_Toc507254694" w:history="1">
             <w:r>
               <w:rPr>
                 <w:rStyle w:val="Hyperlink"/>
                 <w:noProof/>
               </w:rPr>
-              <w:t>4.1</w:t>
+              <w:t>3.4</w:t>
             </w:r>
             <w:r>
               <w:rPr>
@@ -2371,7 +2350,7 @@
                 <w:rStyle w:val="Hyperlink"/>
                 <w:noProof/>
               </w:rPr>
-              <w:t>Create the Data Pool</w:t>
+              <w:t>Write a reasoner-based query to find all types (classes) of Persons</w:t>
             </w:r>
             <w:r>
               <w:rPr>
@@ -2392,7 +2371,7 @@
                 <w:noProof/>
                 <w:webHidden/>
               </w:rPr>
-              <w:instrText xml:space="preserve"> PAGEREF _Toc506557141 \h </w:instrText>
+              <w:instrText xml:space="preserve"> PAGEREF _Toc507254694 \h </w:instrText>
             </w:r>
             <w:r>
               <w:rPr>
@@ -2412,7 +2391,7 @@
                 <w:noProof/>
                 <w:webHidden/>
               </w:rPr>
-              <w:t>15</w:t>
+              <w:t>5</w:t>
             </w:r>
             <w:r>
               <w:rPr>
@@ -2432,13 +2411,13 @@
               <w:color w:val="auto"/>
             </w:rPr>
           </w:pPr>
-          <w:hyperlink w:anchor="_Toc506557142" w:history="1">
+          <w:hyperlink w:anchor="_Toc507254695" w:history="1">
             <w:r>
               <w:rPr>
                 <w:rStyle w:val="Hyperlink"/>
                 <w:noProof/>
               </w:rPr>
-              <w:t>4.2</w:t>
+              <w:t>4.</w:t>
             </w:r>
             <w:r>
               <w:rPr>
@@ -2453,7 +2432,7 @@
                 <w:rStyle w:val="Hyperlink"/>
                 <w:noProof/>
               </w:rPr>
-              <w:t>List Drug1 studies by phase.</w:t>
+              <w:t>Merge Studies</w:t>
             </w:r>
             <w:r>
               <w:rPr>
@@ -2474,7 +2453,7 @@
                 <w:noProof/>
                 <w:webHidden/>
               </w:rPr>
-              <w:instrText xml:space="preserve"> PAGEREF _Toc506557142 \h </w:instrText>
+              <w:instrText xml:space="preserve"> PAGEREF _Toc507254695 \h </w:instrText>
             </w:r>
             <w:r>
               <w:rPr>
@@ -2494,7 +2473,7 @@
                 <w:noProof/>
                 <w:webHidden/>
               </w:rPr>
-              <w:t>15</w:t>
+              <w:t>6</w:t>
             </w:r>
             <w:r>
               <w:rPr>
@@ -2514,13 +2493,13 @@
               <w:color w:val="auto"/>
             </w:rPr>
           </w:pPr>
-          <w:hyperlink w:anchor="_Toc506557143" w:history="1">
+          <w:hyperlink w:anchor="_Toc507254696" w:history="1">
             <w:r>
               <w:rPr>
                 <w:rStyle w:val="Hyperlink"/>
                 <w:noProof/>
               </w:rPr>
-              <w:t>4.3</w:t>
+              <w:t>4.1</w:t>
             </w:r>
             <w:r>
               <w:rPr>
@@ -2535,7 +2514,7 @@
                 <w:rStyle w:val="Hyperlink"/>
                 <w:noProof/>
               </w:rPr>
-              <w:t>How many HumanStudySubjects participated in all Drug1 studies?</w:t>
+              <w:t>Create the Data Pool</w:t>
             </w:r>
             <w:r>
               <w:rPr>
@@ -2556,7 +2535,7 @@
                 <w:noProof/>
                 <w:webHidden/>
               </w:rPr>
-              <w:instrText xml:space="preserve"> PAGEREF _Toc506557143 \h </w:instrText>
+              <w:instrText xml:space="preserve"> PAGEREF _Toc507254696 \h </w:instrText>
             </w:r>
             <w:r>
               <w:rPr>
@@ -2576,7 +2555,7 @@
                 <w:noProof/>
                 <w:webHidden/>
               </w:rPr>
-              <w:t>16</w:t>
+              <w:t>6</w:t>
             </w:r>
             <w:r>
               <w:rPr>
@@ -2596,13 +2575,13 @@
               <w:color w:val="auto"/>
             </w:rPr>
           </w:pPr>
-          <w:hyperlink w:anchor="_Toc506557144" w:history="1">
+          <w:hyperlink w:anchor="_Toc507254697" w:history="1">
             <w:r>
               <w:rPr>
                 <w:rStyle w:val="Hyperlink"/>
                 <w:noProof/>
               </w:rPr>
-              <w:t>4.4</w:t>
+              <w:t>4.2</w:t>
             </w:r>
             <w:r>
               <w:rPr>
@@ -2617,7 +2596,7 @@
                 <w:rStyle w:val="Hyperlink"/>
                 <w:noProof/>
               </w:rPr>
-              <w:t>How many women received active treatment (non placebo) across all Drug1 studies combined?</w:t>
+              <w:t>List Drug1 studies by phase.</w:t>
             </w:r>
             <w:r>
               <w:rPr>
@@ -2638,7 +2617,7 @@
                 <w:noProof/>
                 <w:webHidden/>
               </w:rPr>
-              <w:instrText xml:space="preserve"> PAGEREF _Toc506557144 \h </w:instrText>
+              <w:instrText xml:space="preserve"> PAGEREF _Toc507254697 \h </w:instrText>
             </w:r>
             <w:r>
               <w:rPr>
@@ -2658,7 +2637,7 @@
                 <w:noProof/>
                 <w:webHidden/>
               </w:rPr>
-              <w:t>16</w:t>
+              <w:t>6</w:t>
             </w:r>
             <w:r>
               <w:rPr>
@@ -2678,13 +2657,13 @@
               <w:color w:val="auto"/>
             </w:rPr>
           </w:pPr>
-          <w:hyperlink w:anchor="_Toc506557145" w:history="1">
+          <w:hyperlink w:anchor="_Toc507254698" w:history="1">
             <w:r>
               <w:rPr>
                 <w:rStyle w:val="Hyperlink"/>
                 <w:noProof/>
               </w:rPr>
-              <w:t>4.5</w:t>
+              <w:t>4.3</w:t>
             </w:r>
             <w:r>
               <w:rPr>
@@ -2699,7 +2678,7 @@
                 <w:rStyle w:val="Hyperlink"/>
                 <w:noProof/>
               </w:rPr>
-              <w:t>List all Persons in the studies.</w:t>
+              <w:t>How many HumanStudySubjects participated in all Drug1 studies?</w:t>
             </w:r>
             <w:r>
               <w:rPr>
@@ -2720,7 +2699,7 @@
                 <w:noProof/>
                 <w:webHidden/>
               </w:rPr>
-              <w:instrText xml:space="preserve"> PAGEREF _Toc506557145 \h </w:instrText>
+              <w:instrText xml:space="preserve"> PAGEREF _Toc507254698 \h </w:instrText>
             </w:r>
             <w:r>
               <w:rPr>
@@ -2740,7 +2719,7 @@
                 <w:noProof/>
                 <w:webHidden/>
               </w:rPr>
-              <w:t>16</w:t>
+              <w:t>6</w:t>
             </w:r>
             <w:r>
               <w:rPr>
@@ -2760,12 +2739,176 @@
               <w:color w:val="auto"/>
             </w:rPr>
           </w:pPr>
-          <w:hyperlink w:anchor="_Toc506557146" w:history="1">
+          <w:hyperlink w:anchor="_Toc507254699" w:history="1">
             <w:r>
               <w:rPr>
                 <w:rStyle w:val="Hyperlink"/>
                 <w:noProof/>
               </w:rPr>
+              <w:t>4.4</w:t>
+            </w:r>
+            <w:r>
+              <w:rPr>
+                <w:rFonts w:asciiTheme="minorHAnsi" w:eastAsiaTheme="minorEastAsia" w:hAnsiTheme="minorHAnsi" w:cstheme="minorBidi"/>
+                <w:noProof/>
+                <w:color w:val="auto"/>
+              </w:rPr>
+              <w:tab/>
+            </w:r>
+            <w:r>
+              <w:rPr>
+                <w:rStyle w:val="Hyperlink"/>
+                <w:noProof/>
+              </w:rPr>
+              <w:t>How many women received active treatment (non placebo) across all Drug1 studies combined?</w:t>
+            </w:r>
+            <w:r>
+              <w:rPr>
+                <w:noProof/>
+                <w:webHidden/>
+              </w:rPr>
+              <w:tab/>
+            </w:r>
+            <w:r>
+              <w:rPr>
+                <w:noProof/>
+                <w:webHidden/>
+              </w:rPr>
+              <w:fldChar w:fldCharType="begin"/>
+            </w:r>
+            <w:r>
+              <w:rPr>
+                <w:noProof/>
+                <w:webHidden/>
+              </w:rPr>
+              <w:instrText xml:space="preserve"> PAGEREF _Toc507254699 \h </w:instrText>
+            </w:r>
+            <w:r>
+              <w:rPr>
+                <w:noProof/>
+                <w:webHidden/>
+              </w:rPr>
+            </w:r>
+            <w:r>
+              <w:rPr>
+                <w:noProof/>
+                <w:webHidden/>
+              </w:rPr>
+              <w:fldChar w:fldCharType="separate"/>
+            </w:r>
+            <w:r>
+              <w:rPr>
+                <w:noProof/>
+                <w:webHidden/>
+              </w:rPr>
+              <w:t>7</w:t>
+            </w:r>
+            <w:r>
+              <w:rPr>
+                <w:noProof/>
+                <w:webHidden/>
+              </w:rPr>
+              <w:fldChar w:fldCharType="end"/>
+            </w:r>
+          </w:hyperlink>
+        </w:p>
+        <w:p>
+          <w:pPr>
+            <w:pStyle w:val="TOC1"/>
+            <w:rPr>
+              <w:rFonts w:asciiTheme="minorHAnsi" w:eastAsiaTheme="minorEastAsia" w:hAnsiTheme="minorHAnsi" w:cstheme="minorBidi"/>
+              <w:noProof/>
+              <w:color w:val="auto"/>
+            </w:rPr>
+          </w:pPr>
+          <w:hyperlink w:anchor="_Toc507254700" w:history="1">
+            <w:r>
+              <w:rPr>
+                <w:rStyle w:val="Hyperlink"/>
+                <w:noProof/>
+              </w:rPr>
+              <w:t>4.5</w:t>
+            </w:r>
+            <w:r>
+              <w:rPr>
+                <w:rFonts w:asciiTheme="minorHAnsi" w:eastAsiaTheme="minorEastAsia" w:hAnsiTheme="minorHAnsi" w:cstheme="minorBidi"/>
+                <w:noProof/>
+                <w:color w:val="auto"/>
+              </w:rPr>
+              <w:tab/>
+            </w:r>
+            <w:r>
+              <w:rPr>
+                <w:rStyle w:val="Hyperlink"/>
+                <w:noProof/>
+              </w:rPr>
+              <w:t>List the Types of Persons in the studies.</w:t>
+            </w:r>
+            <w:r>
+              <w:rPr>
+                <w:noProof/>
+                <w:webHidden/>
+              </w:rPr>
+              <w:tab/>
+            </w:r>
+            <w:r>
+              <w:rPr>
+                <w:noProof/>
+                <w:webHidden/>
+              </w:rPr>
+              <w:fldChar w:fldCharType="begin"/>
+            </w:r>
+            <w:r>
+              <w:rPr>
+                <w:noProof/>
+                <w:webHidden/>
+              </w:rPr>
+              <w:instrText xml:space="preserve"> PAGEREF _Toc507254700 \h </w:instrText>
+            </w:r>
+            <w:r>
+              <w:rPr>
+                <w:noProof/>
+                <w:webHidden/>
+              </w:rPr>
+            </w:r>
+            <w:r>
+              <w:rPr>
+                <w:noProof/>
+                <w:webHidden/>
+              </w:rPr>
+              <w:fldChar w:fldCharType="separate"/>
+            </w:r>
+            <w:r>
+              <w:rPr>
+                <w:noProof/>
+                <w:webHidden/>
+              </w:rPr>
+              <w:t>7</w:t>
+            </w:r>
+            <w:r>
+              <w:rPr>
+                <w:noProof/>
+                <w:webHidden/>
+              </w:rPr>
+              <w:fldChar w:fldCharType="end"/>
+            </w:r>
+          </w:hyperlink>
+        </w:p>
+        <w:p>
+          <w:pPr>
+            <w:pStyle w:val="TOC1"/>
+            <w:rPr>
+              <w:rFonts w:asciiTheme="minorHAnsi" w:eastAsiaTheme="minorEastAsia" w:hAnsiTheme="minorHAnsi" w:cstheme="minorBidi"/>
+              <w:noProof/>
+              <w:color w:val="auto"/>
+            </w:rPr>
+          </w:pPr>
+          <w:hyperlink w:anchor="_Toc507254701" w:history="1">
+            <w:r>
+              <w:rPr>
+                <w:rStyle w:val="Hyperlink"/>
+                <w:noProof/>
+              </w:rPr>
               <w:t>Appendix 1: Course Resources</w:t>
             </w:r>
             <w:r>
@@ -2787,7 +2930,7 @@
                 <w:noProof/>
                 <w:webHidden/>
               </w:rPr>
-              <w:instrText xml:space="preserve"> PAGEREF _Toc506557146 \h </w:instrText>
+              <w:instrText xml:space="preserve"> PAGEREF _Toc507254701 \h </w:instrText>
             </w:r>
             <w:r>
               <w:rPr>
@@ -2807,7 +2950,7 @@
                 <w:noProof/>
                 <w:webHidden/>
               </w:rPr>
-              <w:t>18</w:t>
+              <w:t>8</w:t>
             </w:r>
             <w:r>
               <w:rPr>
@@ -2849,18 +2992,18 @@
         <w:spacing w:before="120"/>
         <w:ind w:left="0" w:firstLine="0"/>
       </w:pPr>
-      <w:bookmarkStart w:id="0" w:name="h.gjdgxs" w:colFirst="0" w:colLast="0"/>
-      <w:bookmarkStart w:id="1" w:name="_Ref484596991"/>
-      <w:bookmarkStart w:id="2" w:name="_Ref484597004"/>
-      <w:bookmarkStart w:id="3" w:name="_Toc506557117"/>
-      <w:bookmarkEnd w:id="0"/>
+      <w:bookmarkStart w:id="1" w:name="h.gjdgxs" w:colFirst="0" w:colLast="0"/>
+      <w:bookmarkStart w:id="2" w:name="_Ref484596991"/>
+      <w:bookmarkStart w:id="3" w:name="_Ref484597004"/>
+      <w:bookmarkStart w:id="4" w:name="_Toc507254670"/>
+      <w:bookmarkEnd w:id="1"/>
       <w:r>
         <w:lastRenderedPageBreak/>
         <w:t>Introduction</w:t>
       </w:r>
-      <w:bookmarkEnd w:id="1"/>
       <w:bookmarkEnd w:id="2"/>
       <w:bookmarkEnd w:id="3"/>
+      <w:bookmarkEnd w:id="4"/>
     </w:p>
     <w:p>
       <w:pPr>
@@ -2994,13 +3137,13 @@
       <w:pPr>
         <w:pStyle w:val="ListParagraph"/>
         <w:numPr>
-          <w:ilvl w:val="0"/>
+          <w:ilvl w:val="1"/>
           <w:numId w:val="5"/>
         </w:numPr>
         <w:spacing w:after="0"/>
       </w:pPr>
       <w:r>
-        <w:t>Printed copies of the following will be supplied by the instructor:</w:t>
+        <w:t>Printed copies of the following will be supplied by the instructor</w:t>
       </w:r>
     </w:p>
     <w:p>
@@ -3059,6 +3202,12 @@
           <w:numId w:val="5"/>
         </w:numPr>
         <w:spacing w:after="0"/>
+        <w:rPr>
+          <w:rFonts w:ascii="Arial" w:hAnsi="Arial" w:cs="Arial"/>
+          <w:b/>
+          <w:sz w:val="24"/>
+          <w:szCs w:val="24"/>
+        </w:rPr>
       </w:pPr>
       <w:r>
         <w:t xml:space="preserve">SPARQL Reference </w:t>
@@ -3070,7 +3219,6 @@
     <w:p>
       <w:pPr>
         <w:spacing w:after="0"/>
-        <w:jc w:val="both"/>
         <w:rPr>
           <w:rFonts w:ascii="Arial" w:hAnsi="Arial" w:cs="Arial"/>
           <w:b/>
@@ -3265,10 +3413,10 @@
                   <v:path o:extrusionok="f" gradientshapeok="t" o:connecttype="rect"/>
                   <o:lock v:ext="edit" aspectratio="t"/>
                 </v:shapetype>
-                <v:shape id="_x0000_i1025" type="#_x0000_t75" style="width:37.5pt;height:26pt" o:ole="">
+                <v:shape id="_x0000_i1025" type="#_x0000_t75" style="width:37.65pt;height:25.95pt" o:ole="">
                   <v:imagedata r:id="rId9" o:title=""/>
                 </v:shape>
-                <o:OLEObject Type="Embed" ProgID="PBrush" ShapeID="_x0000_i1025" DrawAspect="Content" ObjectID="_1580668639" r:id="rId10"/>
+                <o:OLEObject Type="Embed" ProgID="PBrush" ShapeID="_x0000_i1025" DrawAspect="Content" ObjectID="_1580997024" r:id="rId10"/>
               </w:object>
             </w:r>
           </w:p>
@@ -3462,16 +3610,16 @@
         <w:spacing w:before="120"/>
         <w:ind w:left="0" w:firstLine="0"/>
       </w:pPr>
-      <w:bookmarkStart w:id="4" w:name="_Server_Login"/>
-      <w:bookmarkStart w:id="5" w:name="_Toc506557118"/>
-      <w:bookmarkEnd w:id="4"/>
+      <w:bookmarkStart w:id="5" w:name="_Server_Login"/>
+      <w:bookmarkStart w:id="6" w:name="_Toc507254671"/>
+      <w:bookmarkEnd w:id="5"/>
       <w:r>
         <w:t>Server Login</w:t>
       </w:r>
-      <w:bookmarkEnd w:id="5"/>
       <w:r>
         <w:t xml:space="preserve"> and Preparation</w:t>
       </w:r>
+      <w:bookmarkEnd w:id="6"/>
     </w:p>
     <w:p>
       <w:pPr>
@@ -4096,18 +4244,18 @@
       </w:pPr>
     </w:p>
     <w:p>
-      <w:bookmarkStart w:id="6" w:name="h.4a3pohs55v92" w:colFirst="0" w:colLast="0"/>
-      <w:bookmarkStart w:id="7" w:name="h.2flcob7d4wc5" w:colFirst="0" w:colLast="0"/>
-      <w:bookmarkStart w:id="8" w:name="h.n9cws2z3nm47" w:colFirst="0" w:colLast="0"/>
-      <w:bookmarkStart w:id="9" w:name="h.dvvi6zq8vnbt" w:colFirst="0" w:colLast="0"/>
-      <w:bookmarkStart w:id="10" w:name="h.3k3o6izb4wsc" w:colFirst="0" w:colLast="0"/>
-      <w:bookmarkStart w:id="11" w:name="h.edgrqcqmadey" w:colFirst="0" w:colLast="0"/>
-      <w:bookmarkEnd w:id="6"/>
+      <w:bookmarkStart w:id="7" w:name="h.4a3pohs55v92" w:colFirst="0" w:colLast="0"/>
+      <w:bookmarkStart w:id="8" w:name="h.2flcob7d4wc5" w:colFirst="0" w:colLast="0"/>
+      <w:bookmarkStart w:id="9" w:name="h.n9cws2z3nm47" w:colFirst="0" w:colLast="0"/>
+      <w:bookmarkStart w:id="10" w:name="h.dvvi6zq8vnbt" w:colFirst="0" w:colLast="0"/>
+      <w:bookmarkStart w:id="11" w:name="h.3k3o6izb4wsc" w:colFirst="0" w:colLast="0"/>
+      <w:bookmarkStart w:id="12" w:name="h.edgrqcqmadey" w:colFirst="0" w:colLast="0"/>
       <w:bookmarkEnd w:id="7"/>
       <w:bookmarkEnd w:id="8"/>
       <w:bookmarkEnd w:id="9"/>
       <w:bookmarkEnd w:id="10"/>
       <w:bookmarkEnd w:id="11"/>
+      <w:bookmarkEnd w:id="12"/>
     </w:p>
     <w:p>
       <w:pPr>
@@ -4422,7 +4570,6 @@
             <w:pPr>
               <w:jc w:val="center"/>
             </w:pPr>
-            <w:bookmarkStart w:id="12" w:name="_Toc506557119"/>
             <w:r>
               <w:rPr>
                 <w:noProof/>
@@ -4509,10 +4656,10 @@
             </w:pPr>
             <w:r>
               <w:object w:dxaOrig="4536" w:dyaOrig="3300" w14:anchorId="62267F19">
-                <v:shape id="_x0000_i1026" type="#_x0000_t75" style="width:42pt;height:30pt" o:ole="">
+                <v:shape id="_x0000_i1053" type="#_x0000_t75" style="width:41.85pt;height:30.15pt" o:ole="">
                   <v:imagedata r:id="rId9" o:title=""/>
                 </v:shape>
-                <o:OLEObject Type="Embed" ProgID="PBrush" ShapeID="_x0000_i1026" DrawAspect="Content" ObjectID="_1580668640" r:id="rId18"/>
+                <o:OLEObject Type="Embed" ProgID="PBrush" ShapeID="_x0000_i1053" DrawAspect="Content" ObjectID="_1580997025" r:id="rId18"/>
               </w:object>
             </w:r>
             <w:r>
@@ -4620,11 +4767,12 @@
         <w:spacing w:before="120"/>
         <w:ind w:left="0" w:firstLine="0"/>
       </w:pPr>
+      <w:bookmarkStart w:id="13" w:name="_Toc507254672"/>
       <w:r>
         <w:lastRenderedPageBreak/>
         <w:t>Exercises</w:t>
       </w:r>
-      <w:bookmarkEnd w:id="12"/>
+      <w:bookmarkEnd w:id="13"/>
     </w:p>
     <w:p>
       <w:pPr>
@@ -4639,14 +4787,14 @@
         <w:spacing w:before="120"/>
         <w:ind w:left="0" w:firstLine="0"/>
       </w:pPr>
-      <w:bookmarkStart w:id="13" w:name="_Toc506557120"/>
+      <w:bookmarkStart w:id="14" w:name="_Toc507254673"/>
       <w:r>
         <w:t xml:space="preserve">Create a </w:t>
       </w:r>
       <w:r>
         <w:t>Study Graph</w:t>
       </w:r>
-      <w:bookmarkEnd w:id="13"/>
+      <w:bookmarkEnd w:id="14"/>
       <w:r>
         <w:t xml:space="preserve"> </w:t>
       </w:r>
@@ -4675,13 +4823,13 @@
         <w:spacing w:before="120"/>
         <w:ind w:left="0" w:firstLine="0"/>
       </w:pPr>
-      <w:bookmarkStart w:id="14" w:name="h.rez8crfnxygd" w:colFirst="0" w:colLast="0"/>
-      <w:bookmarkStart w:id="15" w:name="_Toc506557121"/>
-      <w:bookmarkEnd w:id="14"/>
+      <w:bookmarkStart w:id="15" w:name="h.rez8crfnxygd" w:colFirst="0" w:colLast="0"/>
+      <w:bookmarkStart w:id="16" w:name="_Toc507254674"/>
+      <w:bookmarkEnd w:id="15"/>
       <w:r>
         <w:t>Open the Graph Editor</w:t>
       </w:r>
-      <w:bookmarkEnd w:id="15"/>
+      <w:bookmarkEnd w:id="16"/>
     </w:p>
     <w:p>
       <w:pPr>
@@ -5105,7 +5253,7 @@
         <w:spacing w:before="120"/>
         <w:ind w:left="0" w:firstLine="0"/>
       </w:pPr>
-      <w:bookmarkStart w:id="16" w:name="_Toc506557122"/>
+      <w:bookmarkStart w:id="17" w:name="_Toc507254675"/>
       <w:r>
         <w:t xml:space="preserve">Add a </w:t>
       </w:r>
@@ -5124,7 +5272,7 @@
       <w:r>
         <w:t xml:space="preserve"> Arms</w:t>
       </w:r>
-      <w:bookmarkEnd w:id="16"/>
+      <w:bookmarkEnd w:id="17"/>
     </w:p>
     <w:tbl>
       <w:tblPr>
@@ -6702,7 +6850,7 @@
         <w:spacing w:after="0"/>
         <w:ind w:left="720" w:hanging="450"/>
       </w:pPr>
-      <w:bookmarkStart w:id="17" w:name="_Ref505856609"/>
+      <w:bookmarkStart w:id="18" w:name="_Ref505856609"/>
       <w:r>
         <w:t xml:space="preserve">Create </w:t>
       </w:r>
@@ -6773,7 +6921,7 @@
         </w:rPr>
         <w:t>udy</w:t>
       </w:r>
-      <w:bookmarkEnd w:id="17"/>
+      <w:bookmarkEnd w:id="18"/>
       <w:r>
         <w:rPr>
           <w:rFonts w:ascii="Courier New" w:hAnsi="Courier New" w:cs="Courier New"/>
@@ -9120,11 +9268,6 @@
         <w:jc w:val="center"/>
       </w:pPr>
     </w:p>
-    <w:p>
-      <w:pPr>
-        <w:spacing w:after="0"/>
-      </w:pPr>
-    </w:p>
     <w:tbl>
       <w:tblPr>
         <w:tblStyle w:val="TableGrid"/>
@@ -9222,10 +9365,10 @@
             </w:r>
             <w:r>
               <w:object w:dxaOrig="960" w:dyaOrig="255" w14:anchorId="076B29D9">
-                <v:shape id="_x0000_i1027" type="#_x0000_t75" style="width:48pt;height:13pt" o:ole="">
+                <v:shape id="_x0000_i1054" type="#_x0000_t75" style="width:47.7pt;height:12.55pt" o:ole="">
                   <v:imagedata r:id="rId26" o:title=""/>
                 </v:shape>
-                <o:OLEObject Type="Embed" ProgID="PBrush" ShapeID="_x0000_i1027" DrawAspect="Content" ObjectID="_1580668641" r:id="rId27"/>
+                <o:OLEObject Type="Embed" ProgID="PBrush" ShapeID="_x0000_i1054" DrawAspect="Content" ObjectID="_1580997026" r:id="rId27"/>
               </w:object>
             </w:r>
             <w:r>
@@ -9394,7 +9537,7 @@
         <w:spacing w:before="120"/>
         <w:ind w:left="0" w:firstLine="0"/>
       </w:pPr>
-      <w:bookmarkStart w:id="18" w:name="_Toc506557123"/>
+      <w:bookmarkStart w:id="19" w:name="_Toc507254676"/>
       <w:r>
         <w:t>A</w:t>
       </w:r>
@@ -9413,7 +9556,7 @@
       <w:r>
         <w:t>s</w:t>
       </w:r>
-      <w:bookmarkEnd w:id="18"/>
+      <w:bookmarkEnd w:id="19"/>
     </w:p>
     <w:p>
       <w:pPr>
@@ -11145,14 +11288,14 @@
         <w:spacing w:before="120"/>
         <w:ind w:left="0" w:firstLine="0"/>
       </w:pPr>
-      <w:bookmarkStart w:id="19" w:name="_Toc506557124"/>
+      <w:bookmarkStart w:id="20" w:name="_Toc507254677"/>
       <w:r>
         <w:t xml:space="preserve">Add </w:t>
       </w:r>
       <w:r>
         <w:t>Demographics</w:t>
       </w:r>
-      <w:bookmarkEnd w:id="19"/>
+      <w:bookmarkEnd w:id="20"/>
       <w:r>
         <w:t xml:space="preserve"> </w:t>
       </w:r>
@@ -13339,11 +13482,11 @@
         <w:spacing w:before="120"/>
         <w:ind w:left="0" w:firstLine="0"/>
       </w:pPr>
-      <w:bookmarkStart w:id="20" w:name="_Toc506557125"/>
+      <w:bookmarkStart w:id="21" w:name="_Toc507254678"/>
       <w:r>
         <w:t>Add another Person</w:t>
       </w:r>
-      <w:bookmarkEnd w:id="20"/>
+      <w:bookmarkEnd w:id="21"/>
     </w:p>
     <w:p>
       <w:pPr>
@@ -14914,10 +15057,10 @@
             </w:r>
             <w:r>
               <w:object w:dxaOrig="960" w:dyaOrig="255" w14:anchorId="0B876356">
-                <v:shape id="_x0000_i1028" type="#_x0000_t75" style="width:48pt;height:13pt" o:ole="">
+                <v:shape id="_x0000_i1055" type="#_x0000_t75" style="width:47.7pt;height:12.55pt" o:ole="">
                   <v:imagedata r:id="rId26" o:title=""/>
                 </v:shape>
-                <o:OLEObject Type="Embed" ProgID="PBrush" ShapeID="_x0000_i1028" DrawAspect="Content" ObjectID="_1580668642" r:id="rId28"/>
+                <o:OLEObject Type="Embed" ProgID="PBrush" ShapeID="_x0000_i1055" DrawAspect="Content" ObjectID="_1580997027" r:id="rId28"/>
               </w:object>
             </w:r>
             <w:r>
@@ -14939,6 +15082,1115 @@
         <w:jc w:val="both"/>
       </w:pPr>
     </w:p>
+    <w:p>
+      <w:pPr>
+        <w:spacing w:after="0"/>
+        <w:jc w:val="both"/>
+      </w:pPr>
+    </w:p>
+    <w:p>
+      <w:pPr>
+        <w:ind w:left="720"/>
+      </w:pPr>
+    </w:p>
+    <w:p>
+      <w:pPr>
+        <w:pStyle w:val="Heading1"/>
+        <w:numPr>
+          <w:ilvl w:val="1"/>
+          <w:numId w:val="1"/>
+        </w:numPr>
+        <w:tabs>
+          <w:tab w:val="left" w:pos="540"/>
+        </w:tabs>
+        <w:spacing w:before="120"/>
+        <w:ind w:left="0" w:firstLine="0"/>
+        <w:jc w:val="both"/>
+      </w:pPr>
+      <w:bookmarkStart w:id="22" w:name="_Toc507254679"/>
+      <w:r>
+        <w:lastRenderedPageBreak/>
+        <w:t>Review your Graph</w:t>
+      </w:r>
+      <w:bookmarkEnd w:id="22"/>
+    </w:p>
+    <w:p>
+      <w:r>
+        <w:t>Proper spelling and upper/lower case for nodes and links is critical for the exercises. Review both using this guide</w:t>
+      </w:r>
+    </w:p>
+    <w:tbl>
+      <w:tblPr>
+        <w:tblStyle w:val="TableGrid"/>
+        <w:tblW w:w="0" w:type="auto"/>
+        <w:tblInd w:w="-5" w:type="dxa"/>
+        <w:tblBorders>
+          <w:top w:val="none" w:sz="0" w:space="0" w:color="auto"/>
+          <w:left w:val="none" w:sz="0" w:space="0" w:color="auto"/>
+          <w:bottom w:val="none" w:sz="0" w:space="0" w:color="auto"/>
+          <w:right w:val="none" w:sz="0" w:space="0" w:color="auto"/>
+          <w:insideH w:val="none" w:sz="0" w:space="0" w:color="auto"/>
+          <w:insideV w:val="none" w:sz="0" w:space="0" w:color="auto"/>
+        </w:tblBorders>
+        <w:tblLook w:val="04A0" w:firstRow="1" w:lastRow="0" w:firstColumn="1" w:lastColumn="0" w:noHBand="0" w:noVBand="1"/>
+      </w:tblPr>
+      <w:tblGrid>
+        <w:gridCol w:w="1694"/>
+        <w:gridCol w:w="3017"/>
+        <w:gridCol w:w="1674"/>
+        <w:gridCol w:w="4405"/>
+      </w:tblGrid>
+      <w:tr>
+        <w:tc>
+          <w:tcPr>
+            <w:tcW w:w="1694" w:type="dxa"/>
+          </w:tcPr>
+          <w:p>
+            <w:pPr>
+              <w:pStyle w:val="Heading1"/>
+              <w:tabs>
+                <w:tab w:val="left" w:pos="540"/>
+              </w:tabs>
+              <w:spacing w:before="120"/>
+              <w:ind w:left="0" w:firstLine="0"/>
+              <w:jc w:val="both"/>
+            </w:pPr>
+            <w:bookmarkStart w:id="23" w:name="_Toc507254680"/>
+            <w:r>
+              <w:rPr>
+                <w:sz w:val="20"/>
+                <w:szCs w:val="20"/>
+              </w:rPr>
+              <w:t>NODES</w:t>
+            </w:r>
+            <w:bookmarkEnd w:id="23"/>
+          </w:p>
+        </w:tc>
+        <w:tc>
+          <w:tcPr>
+            <w:tcW w:w="3017" w:type="dxa"/>
+          </w:tcPr>
+          <w:p/>
+        </w:tc>
+        <w:tc>
+          <w:tcPr>
+            <w:tcW w:w="1674" w:type="dxa"/>
+          </w:tcPr>
+          <w:p>
+            <w:pPr>
+              <w:rPr>
+                <w:sz w:val="20"/>
+                <w:szCs w:val="20"/>
+              </w:rPr>
+            </w:pPr>
+          </w:p>
+        </w:tc>
+        <w:tc>
+          <w:tcPr>
+            <w:tcW w:w="4405" w:type="dxa"/>
+          </w:tcPr>
+          <w:p>
+            <w:pPr>
+              <w:pStyle w:val="Heading1"/>
+              <w:tabs>
+                <w:tab w:val="left" w:pos="540"/>
+              </w:tabs>
+              <w:spacing w:before="120"/>
+              <w:ind w:left="0" w:firstLine="0"/>
+              <w:jc w:val="both"/>
+              <w:rPr>
+                <w:sz w:val="20"/>
+                <w:szCs w:val="20"/>
+              </w:rPr>
+            </w:pPr>
+            <w:bookmarkStart w:id="24" w:name="_Toc507254681"/>
+            <w:r>
+              <w:rPr>
+                <w:sz w:val="20"/>
+                <w:szCs w:val="20"/>
+              </w:rPr>
+              <w:t>LINKS</w:t>
+            </w:r>
+            <w:bookmarkEnd w:id="24"/>
+          </w:p>
+        </w:tc>
+      </w:tr>
+      <w:tr>
+        <w:tc>
+          <w:tcPr>
+            <w:tcW w:w="1694" w:type="dxa"/>
+          </w:tcPr>
+          <w:p>
+            <w:pPr>
+              <w:rPr>
+                <w:b/>
+              </w:rPr>
+            </w:pPr>
+            <w:proofErr w:type="spellStart"/>
+            <w:r>
+              <w:rPr>
+                <w:b/>
+              </w:rPr>
+              <w:t>eg:</w:t>
+            </w:r>
+            <w:r>
+              <w:rPr>
+                <w:b/>
+                <w:highlight w:val="yellow"/>
+              </w:rPr>
+              <w:t>S</w:t>
+            </w:r>
+            <w:r>
+              <w:rPr>
+                <w:b/>
+              </w:rPr>
+              <w:t>tudy</w:t>
+            </w:r>
+            <w:proofErr w:type="spellEnd"/>
+            <w:r>
+              <w:rPr>
+                <w:b/>
+                <w:i/>
+                <w:highlight w:val="yellow"/>
+              </w:rPr>
+              <w:t>(n)</w:t>
+            </w:r>
+          </w:p>
+        </w:tc>
+        <w:tc>
+          <w:tcPr>
+            <w:tcW w:w="3017" w:type="dxa"/>
+          </w:tcPr>
+          <w:p>
+            <w:r>
+              <w:rPr>
+                <w:i/>
+                <w:highlight w:val="yellow"/>
+              </w:rPr>
+              <w:t>(n)</w:t>
+            </w:r>
+            <w:r>
+              <w:rPr>
+                <w:i/>
+              </w:rPr>
+              <w:t xml:space="preserve"> is the same number for Study, </w:t>
+            </w:r>
+            <w:proofErr w:type="spellStart"/>
+            <w:r>
+              <w:rPr>
+                <w:i/>
+              </w:rPr>
+              <w:t>TrtArm</w:t>
+            </w:r>
+            <w:proofErr w:type="spellEnd"/>
+            <w:r>
+              <w:rPr>
+                <w:i/>
+              </w:rPr>
+              <w:t>, and Person</w:t>
+            </w:r>
+          </w:p>
+        </w:tc>
+        <w:tc>
+          <w:tcPr>
+            <w:tcW w:w="1674" w:type="dxa"/>
+          </w:tcPr>
+          <w:p>
+            <w:pPr>
+              <w:rPr>
+                <w:b/>
+                <w:bCs/>
+              </w:rPr>
+            </w:pPr>
+          </w:p>
+        </w:tc>
+        <w:tc>
+          <w:tcPr>
+            <w:tcW w:w="4405" w:type="dxa"/>
+          </w:tcPr>
+          <w:p>
+            <w:pPr>
+              <w:rPr>
+                <w:i/>
+                <w:highlight w:val="yellow"/>
+              </w:rPr>
+            </w:pPr>
+            <w:r>
+              <w:rPr>
+                <w:b/>
+                <w:bCs/>
+              </w:rPr>
+              <w:t>eg:age</w:t>
+            </w:r>
+          </w:p>
+        </w:tc>
+      </w:tr>
+      <w:tr>
+        <w:tc>
+          <w:tcPr>
+            <w:tcW w:w="1694" w:type="dxa"/>
+          </w:tcPr>
+          <w:p>
+            <w:pPr>
+              <w:rPr>
+                <w:b/>
+              </w:rPr>
+            </w:pPr>
+            <w:proofErr w:type="spellStart"/>
+            <w:r>
+              <w:rPr>
+                <w:b/>
+              </w:rPr>
+              <w:t>eg:</w:t>
+            </w:r>
+            <w:r>
+              <w:rPr>
+                <w:b/>
+                <w:highlight w:val="yellow"/>
+              </w:rPr>
+              <w:t>T</w:t>
+            </w:r>
+            <w:r>
+              <w:rPr>
+                <w:b/>
+              </w:rPr>
+              <w:t>rt</w:t>
+            </w:r>
+            <w:r>
+              <w:rPr>
+                <w:b/>
+                <w:highlight w:val="yellow"/>
+              </w:rPr>
+              <w:t>A</w:t>
+            </w:r>
+            <w:r>
+              <w:rPr>
+                <w:b/>
+              </w:rPr>
+              <w:t>rm</w:t>
+            </w:r>
+            <w:proofErr w:type="spellEnd"/>
+            <w:r>
+              <w:rPr>
+                <w:b/>
+                <w:i/>
+                <w:highlight w:val="yellow"/>
+              </w:rPr>
+              <w:t>(n)</w:t>
+            </w:r>
+            <w:r>
+              <w:rPr>
+                <w:b/>
+              </w:rPr>
+              <w:t>-</w:t>
+            </w:r>
+            <w:r>
+              <w:rPr>
+                <w:b/>
+                <w:highlight w:val="red"/>
+              </w:rPr>
+              <w:t>n</w:t>
+            </w:r>
+          </w:p>
+        </w:tc>
+        <w:tc>
+          <w:tcPr>
+            <w:tcW w:w="3017" w:type="dxa"/>
+          </w:tcPr>
+          <w:p/>
+        </w:tc>
+        <w:tc>
+          <w:tcPr>
+            <w:tcW w:w="1674" w:type="dxa"/>
+          </w:tcPr>
+          <w:p>
+            <w:pPr>
+              <w:rPr>
+                <w:b/>
+                <w:bCs/>
+              </w:rPr>
+            </w:pPr>
+          </w:p>
+        </w:tc>
+        <w:tc>
+          <w:tcPr>
+            <w:tcW w:w="4405" w:type="dxa"/>
+          </w:tcPr>
+          <w:p>
+            <w:proofErr w:type="spellStart"/>
+            <w:r>
+              <w:rPr>
+                <w:b/>
+                <w:bCs/>
+              </w:rPr>
+              <w:t>eg:</w:t>
+            </w:r>
+            <w:r>
+              <w:rPr>
+                <w:b/>
+                <w:bCs/>
+                <w:highlight w:val="yellow"/>
+              </w:rPr>
+              <w:t>LDE</w:t>
+            </w:r>
+            <w:r>
+              <w:rPr>
+                <w:b/>
+                <w:bCs/>
+              </w:rPr>
+              <w:t>xpert</w:t>
+            </w:r>
+            <w:proofErr w:type="spellEnd"/>
+          </w:p>
+        </w:tc>
+      </w:tr>
+      <w:tr>
+        <w:tc>
+          <w:tcPr>
+            <w:tcW w:w="1694" w:type="dxa"/>
+          </w:tcPr>
+          <w:p>
+            <w:pPr>
+              <w:rPr>
+                <w:b/>
+              </w:rPr>
+            </w:pPr>
+            <w:proofErr w:type="spellStart"/>
+            <w:r>
+              <w:rPr>
+                <w:b/>
+              </w:rPr>
+              <w:t>eg:</w:t>
+            </w:r>
+            <w:r>
+              <w:rPr>
+                <w:b/>
+                <w:highlight w:val="yellow"/>
+              </w:rPr>
+              <w:t>P</w:t>
+            </w:r>
+            <w:r>
+              <w:rPr>
+                <w:b/>
+              </w:rPr>
+              <w:t>erson</w:t>
+            </w:r>
+            <w:proofErr w:type="spellEnd"/>
+            <w:r>
+              <w:rPr>
+                <w:b/>
+                <w:i/>
+                <w:highlight w:val="yellow"/>
+              </w:rPr>
+              <w:t>(n)</w:t>
+            </w:r>
+            <w:r>
+              <w:rPr>
+                <w:b/>
+                <w:color w:val="FFFFFF" w:themeColor="background1"/>
+                <w:highlight w:val="darkBlue"/>
+              </w:rPr>
+              <w:t>(x)</w:t>
+            </w:r>
+          </w:p>
+        </w:tc>
+        <w:tc>
+          <w:tcPr>
+            <w:tcW w:w="3017" w:type="dxa"/>
+          </w:tcPr>
+          <w:p/>
+        </w:tc>
+        <w:tc>
+          <w:tcPr>
+            <w:tcW w:w="1674" w:type="dxa"/>
+          </w:tcPr>
+          <w:p>
+            <w:pPr>
+              <w:rPr>
+                <w:b/>
+                <w:bCs/>
+              </w:rPr>
+            </w:pPr>
+          </w:p>
+        </w:tc>
+        <w:tc>
+          <w:tcPr>
+            <w:tcW w:w="4405" w:type="dxa"/>
+          </w:tcPr>
+          <w:p>
+            <w:proofErr w:type="spellStart"/>
+            <w:r>
+              <w:rPr>
+                <w:b/>
+                <w:bCs/>
+              </w:rPr>
+              <w:t>eg:participates</w:t>
+            </w:r>
+            <w:r>
+              <w:rPr>
+                <w:b/>
+                <w:bCs/>
+                <w:highlight w:val="yellow"/>
+              </w:rPr>
+              <w:t>I</w:t>
+            </w:r>
+            <w:r>
+              <w:rPr>
+                <w:b/>
+                <w:bCs/>
+              </w:rPr>
+              <w:t>n</w:t>
+            </w:r>
+            <w:proofErr w:type="spellEnd"/>
+          </w:p>
+        </w:tc>
+      </w:tr>
+      <w:tr>
+        <w:tc>
+          <w:tcPr>
+            <w:tcW w:w="1694" w:type="dxa"/>
+          </w:tcPr>
+          <w:p>
+            <w:pPr>
+              <w:rPr>
+                <w:b/>
+              </w:rPr>
+            </w:pPr>
+          </w:p>
+          <w:p>
+            <w:pPr>
+              <w:rPr>
+                <w:b/>
+              </w:rPr>
+            </w:pPr>
+            <w:proofErr w:type="spellStart"/>
+            <w:r>
+              <w:rPr>
+                <w:b/>
+              </w:rPr>
+              <w:t>eg:</w:t>
+            </w:r>
+            <w:r>
+              <w:rPr>
+                <w:b/>
+                <w:highlight w:val="yellow"/>
+              </w:rPr>
+              <w:t>P</w:t>
+            </w:r>
+            <w:r>
+              <w:rPr>
+                <w:b/>
+              </w:rPr>
+              <w:t>lacebo</w:t>
+            </w:r>
+            <w:r>
+              <w:rPr>
+                <w:b/>
+                <w:highlight w:val="yellow"/>
+              </w:rPr>
+              <w:t>A</w:t>
+            </w:r>
+            <w:r>
+              <w:rPr>
+                <w:b/>
+              </w:rPr>
+              <w:t>rm</w:t>
+            </w:r>
+            <w:proofErr w:type="spellEnd"/>
+          </w:p>
+        </w:tc>
+        <w:tc>
+          <w:tcPr>
+            <w:tcW w:w="3017" w:type="dxa"/>
+          </w:tcPr>
+          <w:p/>
+        </w:tc>
+        <w:tc>
+          <w:tcPr>
+            <w:tcW w:w="1674" w:type="dxa"/>
+          </w:tcPr>
+          <w:p>
+            <w:pPr>
+              <w:rPr>
+                <w:b/>
+                <w:bCs/>
+              </w:rPr>
+            </w:pPr>
+          </w:p>
+        </w:tc>
+        <w:tc>
+          <w:tcPr>
+            <w:tcW w:w="4405" w:type="dxa"/>
+          </w:tcPr>
+          <w:p>
+            <w:proofErr w:type="spellStart"/>
+            <w:r>
+              <w:rPr>
+                <w:b/>
+                <w:bCs/>
+              </w:rPr>
+              <w:t>eg:randomized</w:t>
+            </w:r>
+            <w:r>
+              <w:rPr>
+                <w:b/>
+                <w:bCs/>
+                <w:highlight w:val="yellow"/>
+              </w:rPr>
+              <w:t>T</w:t>
+            </w:r>
+            <w:r>
+              <w:rPr>
+                <w:b/>
+                <w:bCs/>
+              </w:rPr>
+              <w:t>o</w:t>
+            </w:r>
+            <w:proofErr w:type="spellEnd"/>
+          </w:p>
+        </w:tc>
+      </w:tr>
+      <w:tr>
+        <w:tc>
+          <w:tcPr>
+            <w:tcW w:w="1694" w:type="dxa"/>
+          </w:tcPr>
+          <w:p>
+            <w:pPr>
+              <w:rPr>
+                <w:b/>
+              </w:rPr>
+            </w:pPr>
+            <w:proofErr w:type="spellStart"/>
+            <w:r>
+              <w:rPr>
+                <w:b/>
+              </w:rPr>
+              <w:t>eg:</w:t>
+            </w:r>
+            <w:r>
+              <w:rPr>
+                <w:b/>
+                <w:highlight w:val="yellow"/>
+              </w:rPr>
+              <w:t>LDE</w:t>
+            </w:r>
+            <w:r>
+              <w:rPr>
+                <w:b/>
+              </w:rPr>
+              <w:t>xpert</w:t>
+            </w:r>
+            <w:proofErr w:type="spellEnd"/>
+          </w:p>
+        </w:tc>
+        <w:tc>
+          <w:tcPr>
+            <w:tcW w:w="3017" w:type="dxa"/>
+          </w:tcPr>
+          <w:p/>
+        </w:tc>
+        <w:tc>
+          <w:tcPr>
+            <w:tcW w:w="1674" w:type="dxa"/>
+          </w:tcPr>
+          <w:p>
+            <w:pPr>
+              <w:rPr>
+                <w:b/>
+                <w:bCs/>
+              </w:rPr>
+            </w:pPr>
+          </w:p>
+        </w:tc>
+        <w:tc>
+          <w:tcPr>
+            <w:tcW w:w="4405" w:type="dxa"/>
+          </w:tcPr>
+          <w:p>
+            <w:proofErr w:type="spellStart"/>
+            <w:r>
+              <w:rPr>
+                <w:b/>
+                <w:bCs/>
+              </w:rPr>
+              <w:t>eg:trt</w:t>
+            </w:r>
+            <w:r>
+              <w:rPr>
+                <w:b/>
+                <w:bCs/>
+                <w:highlight w:val="yellow"/>
+              </w:rPr>
+              <w:t>A</w:t>
+            </w:r>
+            <w:r>
+              <w:rPr>
+                <w:b/>
+                <w:bCs/>
+              </w:rPr>
+              <w:t>rm</w:t>
+            </w:r>
+            <w:proofErr w:type="spellEnd"/>
+          </w:p>
+        </w:tc>
+      </w:tr>
+      <w:tr>
+        <w:tc>
+          <w:tcPr>
+            <w:tcW w:w="1694" w:type="dxa"/>
+          </w:tcPr>
+          <w:p>
+            <w:pPr>
+              <w:rPr>
+                <w:b/>
+              </w:rPr>
+            </w:pPr>
+          </w:p>
+          <w:p>
+            <w:pPr>
+              <w:rPr>
+                <w:b/>
+                <w:color w:val="FFFFFF" w:themeColor="background1"/>
+              </w:rPr>
+            </w:pPr>
+            <w:proofErr w:type="spellStart"/>
+            <w:r>
+              <w:rPr>
+                <w:b/>
+              </w:rPr>
+              <w:t>ncit:</w:t>
+            </w:r>
+            <w:r>
+              <w:rPr>
+                <w:b/>
+                <w:highlight w:val="yellow"/>
+              </w:rPr>
+              <w:t>P</w:t>
+            </w:r>
+            <w:r>
+              <w:rPr>
+                <w:b/>
+              </w:rPr>
+              <w:t>hase</w:t>
+            </w:r>
+            <w:proofErr w:type="spellEnd"/>
+            <w:r>
+              <w:rPr>
+                <w:b/>
+                <w:color w:val="FFFFFF" w:themeColor="background1"/>
+                <w:highlight w:val="darkBlue"/>
+              </w:rPr>
+              <w:t>&lt;n&gt;</w:t>
+            </w:r>
+          </w:p>
+        </w:tc>
+        <w:tc>
+          <w:tcPr>
+            <w:tcW w:w="3017" w:type="dxa"/>
+          </w:tcPr>
+          <w:p>
+            <w:pPr>
+              <w:rPr>
+                <w:color w:val="FFFFFF" w:themeColor="background1"/>
+                <w:highlight w:val="darkBlue"/>
+              </w:rPr>
+            </w:pPr>
+          </w:p>
+          <w:p>
+            <w:r>
+              <w:rPr>
+                <w:color w:val="FFFFFF" w:themeColor="background1"/>
+                <w:highlight w:val="darkBlue"/>
+              </w:rPr>
+              <w:t>&lt;n&gt;</w:t>
+            </w:r>
+            <w:r>
+              <w:rPr>
+                <w:color w:val="auto"/>
+              </w:rPr>
+              <w:t xml:space="preserve"> is the number: 2,3 or4</w:t>
+            </w:r>
+          </w:p>
+        </w:tc>
+        <w:tc>
+          <w:tcPr>
+            <w:tcW w:w="1674" w:type="dxa"/>
+          </w:tcPr>
+          <w:p>
+            <w:pPr>
+              <w:rPr>
+                <w:b/>
+                <w:bCs/>
+              </w:rPr>
+            </w:pPr>
+          </w:p>
+        </w:tc>
+        <w:tc>
+          <w:tcPr>
+            <w:tcW w:w="4405" w:type="dxa"/>
+          </w:tcPr>
+          <w:p>
+            <w:pPr>
+              <w:rPr>
+                <w:color w:val="FFFFFF" w:themeColor="background1"/>
+                <w:highlight w:val="darkBlue"/>
+              </w:rPr>
+            </w:pPr>
+            <w:proofErr w:type="spellStart"/>
+            <w:r>
+              <w:rPr>
+                <w:b/>
+                <w:bCs/>
+              </w:rPr>
+              <w:t>eg:trt</w:t>
+            </w:r>
+            <w:r>
+              <w:rPr>
+                <w:b/>
+                <w:bCs/>
+                <w:highlight w:val="yellow"/>
+              </w:rPr>
+              <w:t>A</w:t>
+            </w:r>
+            <w:r>
+              <w:rPr>
+                <w:b/>
+                <w:bCs/>
+              </w:rPr>
+              <w:t>rm</w:t>
+            </w:r>
+            <w:r>
+              <w:rPr>
+                <w:b/>
+                <w:bCs/>
+                <w:highlight w:val="yellow"/>
+              </w:rPr>
+              <w:t>T</w:t>
+            </w:r>
+            <w:r>
+              <w:rPr>
+                <w:b/>
+                <w:bCs/>
+              </w:rPr>
+              <w:t>ype</w:t>
+            </w:r>
+            <w:proofErr w:type="spellEnd"/>
+          </w:p>
+        </w:tc>
+      </w:tr>
+      <w:tr>
+        <w:tc>
+          <w:tcPr>
+            <w:tcW w:w="1694" w:type="dxa"/>
+          </w:tcPr>
+          <w:p>
+            <w:pPr>
+              <w:rPr>
+                <w:b/>
+              </w:rPr>
+            </w:pPr>
+            <w:proofErr w:type="spellStart"/>
+            <w:r>
+              <w:rPr>
+                <w:b/>
+              </w:rPr>
+              <w:t>ncit:</w:t>
+            </w:r>
+            <w:r>
+              <w:rPr>
+                <w:b/>
+                <w:highlight w:val="yellow"/>
+              </w:rPr>
+              <w:t>M</w:t>
+            </w:r>
+            <w:r>
+              <w:rPr>
+                <w:b/>
+              </w:rPr>
+              <w:t>ale</w:t>
+            </w:r>
+            <w:proofErr w:type="spellEnd"/>
+          </w:p>
+        </w:tc>
+        <w:tc>
+          <w:tcPr>
+            <w:tcW w:w="3017" w:type="dxa"/>
+          </w:tcPr>
+          <w:p/>
+        </w:tc>
+        <w:tc>
+          <w:tcPr>
+            <w:tcW w:w="1674" w:type="dxa"/>
+          </w:tcPr>
+          <w:p>
+            <w:pPr>
+              <w:rPr>
+                <w:b/>
+                <w:bCs/>
+                <w:color w:val="984806" w:themeColor="accent6" w:themeShade="80"/>
+              </w:rPr>
+            </w:pPr>
+          </w:p>
+        </w:tc>
+        <w:tc>
+          <w:tcPr>
+            <w:tcW w:w="4405" w:type="dxa"/>
+          </w:tcPr>
+          <w:p>
+            <w:pPr>
+              <w:rPr>
+                <w:b/>
+                <w:bCs/>
+                <w:color w:val="984806" w:themeColor="accent6" w:themeShade="80"/>
+              </w:rPr>
+            </w:pPr>
+          </w:p>
+          <w:p>
+            <w:proofErr w:type="spellStart"/>
+            <w:r>
+              <w:rPr>
+                <w:b/>
+                <w:bCs/>
+                <w:color w:val="984806" w:themeColor="accent6" w:themeShade="80"/>
+              </w:rPr>
+              <w:t>ncit:gender</w:t>
+            </w:r>
+            <w:proofErr w:type="spellEnd"/>
+          </w:p>
+        </w:tc>
+      </w:tr>
+      <w:tr>
+        <w:tc>
+          <w:tcPr>
+            <w:tcW w:w="1694" w:type="dxa"/>
+          </w:tcPr>
+          <w:p>
+            <w:pPr>
+              <w:rPr>
+                <w:b/>
+              </w:rPr>
+            </w:pPr>
+            <w:proofErr w:type="spellStart"/>
+            <w:r>
+              <w:rPr>
+                <w:b/>
+              </w:rPr>
+              <w:t>ncit:</w:t>
+            </w:r>
+            <w:r>
+              <w:rPr>
+                <w:b/>
+                <w:highlight w:val="yellow"/>
+              </w:rPr>
+              <w:t>F</w:t>
+            </w:r>
+            <w:r>
+              <w:rPr>
+                <w:b/>
+              </w:rPr>
+              <w:t>emale</w:t>
+            </w:r>
+            <w:proofErr w:type="spellEnd"/>
+          </w:p>
+        </w:tc>
+        <w:tc>
+          <w:tcPr>
+            <w:tcW w:w="3017" w:type="dxa"/>
+          </w:tcPr>
+          <w:p/>
+        </w:tc>
+        <w:tc>
+          <w:tcPr>
+            <w:tcW w:w="1674" w:type="dxa"/>
+          </w:tcPr>
+          <w:p>
+            <w:pPr>
+              <w:rPr>
+                <w:b/>
+                <w:bCs/>
+                <w:color w:val="984806" w:themeColor="accent6" w:themeShade="80"/>
+              </w:rPr>
+            </w:pPr>
+          </w:p>
+        </w:tc>
+        <w:tc>
+          <w:tcPr>
+            <w:tcW w:w="4405" w:type="dxa"/>
+          </w:tcPr>
+          <w:p>
+            <w:proofErr w:type="spellStart"/>
+            <w:r>
+              <w:rPr>
+                <w:b/>
+                <w:bCs/>
+                <w:color w:val="984806" w:themeColor="accent6" w:themeShade="80"/>
+              </w:rPr>
+              <w:t>ncit:phase</w:t>
+            </w:r>
+            <w:proofErr w:type="spellEnd"/>
+          </w:p>
+        </w:tc>
+      </w:tr>
+      <w:tr>
+        <w:tc>
+          <w:tcPr>
+            <w:tcW w:w="1694" w:type="dxa"/>
+          </w:tcPr>
+          <w:p>
+            <w:pPr>
+              <w:rPr>
+                <w:b/>
+              </w:rPr>
+            </w:pPr>
+          </w:p>
+        </w:tc>
+        <w:tc>
+          <w:tcPr>
+            <w:tcW w:w="3017" w:type="dxa"/>
+          </w:tcPr>
+          <w:p/>
+        </w:tc>
+        <w:tc>
+          <w:tcPr>
+            <w:tcW w:w="1674" w:type="dxa"/>
+          </w:tcPr>
+          <w:p>
+            <w:pPr>
+              <w:rPr>
+                <w:b/>
+                <w:bCs/>
+                <w:color w:val="984806" w:themeColor="accent6" w:themeShade="80"/>
+              </w:rPr>
+            </w:pPr>
+          </w:p>
+        </w:tc>
+        <w:tc>
+          <w:tcPr>
+            <w:tcW w:w="4405" w:type="dxa"/>
+          </w:tcPr>
+          <w:p>
+            <w:proofErr w:type="spellStart"/>
+            <w:r>
+              <w:rPr>
+                <w:b/>
+                <w:bCs/>
+                <w:color w:val="984806" w:themeColor="accent6" w:themeShade="80"/>
+              </w:rPr>
+              <w:t>ncit:study</w:t>
+            </w:r>
+            <w:proofErr w:type="spellEnd"/>
+          </w:p>
+        </w:tc>
+      </w:tr>
+      <w:tr>
+        <w:tc>
+          <w:tcPr>
+            <w:tcW w:w="1694" w:type="dxa"/>
+          </w:tcPr>
+          <w:p>
+            <w:pPr>
+              <w:rPr>
+                <w:b/>
+              </w:rPr>
+            </w:pPr>
+          </w:p>
+        </w:tc>
+        <w:tc>
+          <w:tcPr>
+            <w:tcW w:w="3017" w:type="dxa"/>
+          </w:tcPr>
+          <w:p/>
+        </w:tc>
+        <w:tc>
+          <w:tcPr>
+            <w:tcW w:w="1674" w:type="dxa"/>
+          </w:tcPr>
+          <w:p>
+            <w:pPr>
+              <w:rPr>
+                <w:b/>
+                <w:bCs/>
+              </w:rPr>
+            </w:pPr>
+          </w:p>
+        </w:tc>
+        <w:tc>
+          <w:tcPr>
+            <w:tcW w:w="4405" w:type="dxa"/>
+          </w:tcPr>
+          <w:p>
+            <w:pPr>
+              <w:rPr>
+                <w:b/>
+                <w:bCs/>
+              </w:rPr>
+            </w:pPr>
+          </w:p>
+          <w:p>
+            <w:proofErr w:type="spellStart"/>
+            <w:r>
+              <w:rPr>
+                <w:b/>
+                <w:bCs/>
+                <w:color w:val="984806" w:themeColor="accent6" w:themeShade="80"/>
+              </w:rPr>
+              <w:t>schema:given</w:t>
+            </w:r>
+            <w:r>
+              <w:rPr>
+                <w:b/>
+                <w:bCs/>
+                <w:color w:val="984806" w:themeColor="accent6" w:themeShade="80"/>
+                <w:highlight w:val="yellow"/>
+              </w:rPr>
+              <w:t>N</w:t>
+            </w:r>
+            <w:r>
+              <w:rPr>
+                <w:b/>
+                <w:bCs/>
+                <w:color w:val="984806" w:themeColor="accent6" w:themeShade="80"/>
+              </w:rPr>
+              <w:t>ame</w:t>
+            </w:r>
+            <w:proofErr w:type="spellEnd"/>
+          </w:p>
+        </w:tc>
+      </w:tr>
+      <w:tr>
+        <w:tc>
+          <w:tcPr>
+            <w:tcW w:w="1694" w:type="dxa"/>
+          </w:tcPr>
+          <w:p>
+            <w:pPr>
+              <w:rPr>
+                <w:b/>
+              </w:rPr>
+            </w:pPr>
+          </w:p>
+        </w:tc>
+        <w:tc>
+          <w:tcPr>
+            <w:tcW w:w="3017" w:type="dxa"/>
+          </w:tcPr>
+          <w:p/>
+        </w:tc>
+        <w:tc>
+          <w:tcPr>
+            <w:tcW w:w="1674" w:type="dxa"/>
+          </w:tcPr>
+          <w:p/>
+        </w:tc>
+        <w:tc>
+          <w:tcPr>
+            <w:tcW w:w="4405" w:type="dxa"/>
+          </w:tcPr>
+          <w:p/>
+        </w:tc>
+      </w:tr>
+    </w:tbl>
     <w:tbl>
       <w:tblPr>
         <w:tblStyle w:val="TableGrid"/>
@@ -15045,17 +16297,41 @@
             <w:pPr>
               <w:jc w:val="center"/>
               <w:rPr>
-                <w:sz w:val="28"/>
-                <w:szCs w:val="28"/>
+                <w:sz w:val="26"/>
+                <w:szCs w:val="26"/>
               </w:rPr>
             </w:pPr>
             <w:r>
               <w:rPr>
                 <w:color w:val="C00000"/>
-                <w:sz w:val="28"/>
-                <w:szCs w:val="28"/>
-              </w:rPr>
-              <w:t>As for the instructor or assistant to review your graph prior to taking the next steps. This will help prevent errors in later steps.</w:t>
+                <w:sz w:val="26"/>
+                <w:szCs w:val="26"/>
+              </w:rPr>
+              <w:t>As</w:t>
+            </w:r>
+            <w:r>
+              <w:rPr>
+                <w:color w:val="C00000"/>
+                <w:sz w:val="26"/>
+                <w:szCs w:val="26"/>
+              </w:rPr>
+              <w:t xml:space="preserve">k </w:t>
+            </w:r>
+            <w:r>
+              <w:rPr>
+                <w:color w:val="C00000"/>
+                <w:sz w:val="26"/>
+                <w:szCs w:val="26"/>
+              </w:rPr>
+              <w:t xml:space="preserve">the instructor to review your graph </w:t>
+            </w:r>
+            <w:r>
+              <w:rPr>
+                <w:color w:val="C00000"/>
+                <w:sz w:val="26"/>
+                <w:szCs w:val="26"/>
+              </w:rPr>
+              <w:t>so the next steps will go smoothly.</w:t>
             </w:r>
           </w:p>
         </w:tc>
@@ -15149,15 +16425,15 @@
         <w:spacing w:before="120"/>
         <w:ind w:left="0" w:firstLine="0"/>
       </w:pPr>
-      <w:bookmarkStart w:id="21" w:name="_Ref506548063"/>
-      <w:bookmarkStart w:id="22" w:name="_Ref506548076"/>
-      <w:bookmarkStart w:id="23" w:name="_Toc506557126"/>
+      <w:bookmarkStart w:id="25" w:name="_Ref506548063"/>
+      <w:bookmarkStart w:id="26" w:name="_Ref506548076"/>
+      <w:bookmarkStart w:id="27" w:name="_Toc507254682"/>
       <w:r>
         <w:t>Export to TTL</w:t>
       </w:r>
-      <w:bookmarkEnd w:id="21"/>
-      <w:bookmarkEnd w:id="22"/>
-      <w:bookmarkEnd w:id="23"/>
+      <w:bookmarkEnd w:id="25"/>
+      <w:bookmarkEnd w:id="26"/>
+      <w:bookmarkEnd w:id="27"/>
       <w:r>
         <w:t xml:space="preserve">  </w:t>
       </w:r>
@@ -15263,81 +16539,30 @@
         <w:ind w:left="720"/>
       </w:pPr>
       <w:r>
-        <w:t xml:space="preserve">Two files will appear at the bottom of the Chrome Window: </w:t>
-      </w:r>
-      <w:proofErr w:type="spellStart"/>
-      <w:r>
-        <w:rPr>
-          <w:b/>
-        </w:rPr>
-        <w:t>WhiteBoardTriples.TTL</w:t>
-      </w:r>
-      <w:proofErr w:type="spellEnd"/>
-      <w:r>
-        <w:rPr>
-          <w:b/>
-        </w:rPr>
-        <w:t xml:space="preserve">  </w:t>
-      </w:r>
-      <w:r>
-        <w:t>and</w:t>
-      </w:r>
-      <w:r>
-        <w:rPr>
-          <w:b/>
-        </w:rPr>
-        <w:t xml:space="preserve"> </w:t>
-      </w:r>
-      <w:proofErr w:type="spellStart"/>
-      <w:r>
-        <w:rPr>
-          <w:b/>
-        </w:rPr>
-        <w:t>whiteboard.json</w:t>
-      </w:r>
-      <w:proofErr w:type="spellEnd"/>
-      <w:r>
-        <w:rPr>
-          <w:b/>
-        </w:rPr>
-        <w:t>.</w:t>
-      </w:r>
-    </w:p>
-    <w:p>
-      <w:pPr>
-        <w:pStyle w:val="ListParagraph"/>
-        <w:numPr>
-          <w:ilvl w:val="0"/>
-          <w:numId w:val="35"/>
-        </w:numPr>
-        <w:ind w:left="720"/>
-      </w:pPr>
-      <w:r>
-        <w:rPr>
-          <w:b/>
+        <w:rPr>
           <w:noProof/>
         </w:rPr>
         <w:drawing>
-          <wp:anchor distT="0" distB="0" distL="114300" distR="114300" simplePos="0" relativeHeight="251715584" behindDoc="1" locked="0" layoutInCell="1" allowOverlap="1" wp14:anchorId="224331F9" wp14:editId="3D16916F">
+          <wp:anchor distT="0" distB="0" distL="114300" distR="114300" simplePos="0" relativeHeight="251726848" behindDoc="1" locked="0" layoutInCell="1" allowOverlap="1" wp14:anchorId="6B003633" wp14:editId="4E468A3F">
             <wp:simplePos x="0" y="0"/>
             <wp:positionH relativeFrom="column">
-              <wp:posOffset>4300855</wp:posOffset>
+              <wp:posOffset>4656455</wp:posOffset>
             </wp:positionH>
             <wp:positionV relativeFrom="paragraph">
-              <wp:posOffset>0</wp:posOffset>
+              <wp:posOffset>196850</wp:posOffset>
             </wp:positionV>
-            <wp:extent cx="2257425" cy="946150"/>
-            <wp:effectExtent l="0" t="0" r="9525" b="6350"/>
+            <wp:extent cx="1964690" cy="825500"/>
+            <wp:effectExtent l="0" t="0" r="0" b="0"/>
             <wp:wrapTight wrapText="bothSides">
               <wp:wrapPolygon edited="0">
                 <wp:start x="0" y="0"/>
-                <wp:lineTo x="0" y="21310"/>
-                <wp:lineTo x="21509" y="21310"/>
-                <wp:lineTo x="21509" y="0"/>
+                <wp:lineTo x="0" y="20935"/>
+                <wp:lineTo x="21363" y="20935"/>
+                <wp:lineTo x="21363" y="0"/>
                 <wp:lineTo x="0" y="0"/>
               </wp:wrapPolygon>
             </wp:wrapTight>
-            <wp:docPr id="43" name="Picture 43"/>
+            <wp:docPr id="2" name="Picture 2"/>
             <wp:cNvGraphicFramePr>
               <a:graphicFrameLocks xmlns:a="http://schemas.openxmlformats.org/drawingml/2006/main" noChangeAspect="1"/>
             </wp:cNvGraphicFramePr>
@@ -15345,13 +16570,13 @@
               <a:graphicData uri="http://schemas.openxmlformats.org/drawingml/2006/picture">
                 <pic:pic xmlns:pic="http://schemas.openxmlformats.org/drawingml/2006/picture">
                   <pic:nvPicPr>
-                    <pic:cNvPr id="0" name="Picture 9"/>
+                    <pic:cNvPr id="0" name="Picture 32"/>
                     <pic:cNvPicPr>
                       <a:picLocks noChangeAspect="1" noChangeArrowheads="1"/>
                     </pic:cNvPicPr>
                   </pic:nvPicPr>
                   <pic:blipFill>
-                    <a:blip r:embed="rId30" cstate="print">
+                    <a:blip r:embed="rId30">
                       <a:extLst>
                         <a:ext uri="{28A0092B-C50C-407E-A947-70E740481C1C}">
                           <a14:useLocalDpi xmlns:a14="http://schemas.microsoft.com/office/drawing/2010/main" val="0"/>
@@ -15366,7 +16591,7 @@
                   <pic:spPr bwMode="auto">
                     <a:xfrm>
                       <a:off x="0" y="0"/>
-                      <a:ext cx="2257425" cy="946150"/>
+                      <a:ext cx="1964690" cy="825500"/>
                     </a:xfrm>
                     <a:prstGeom prst="rect">
                       <a:avLst/>
@@ -15388,6 +16613,56 @@
           </wp:anchor>
         </w:drawing>
       </w:r>
+      <w:r>
+        <w:t xml:space="preserve">Two files will appear at the bottom of the Chrome Window: </w:t>
+      </w:r>
+      <w:proofErr w:type="spellStart"/>
+      <w:r>
+        <w:rPr>
+          <w:b/>
+        </w:rPr>
+        <w:t>WhiteBoardTriples.TTL</w:t>
+      </w:r>
+      <w:proofErr w:type="spellEnd"/>
+      <w:r>
+        <w:rPr>
+          <w:b/>
+        </w:rPr>
+        <w:t xml:space="preserve">  </w:t>
+      </w:r>
+      <w:r>
+        <w:t>and</w:t>
+      </w:r>
+      <w:r>
+        <w:rPr>
+          <w:b/>
+        </w:rPr>
+        <w:t xml:space="preserve"> </w:t>
+      </w:r>
+      <w:proofErr w:type="spellStart"/>
+      <w:r>
+        <w:rPr>
+          <w:b/>
+        </w:rPr>
+        <w:t>whiteboard.json</w:t>
+      </w:r>
+      <w:proofErr w:type="spellEnd"/>
+      <w:r>
+        <w:rPr>
+          <w:b/>
+        </w:rPr>
+        <w:t>.</w:t>
+      </w:r>
+    </w:p>
+    <w:p>
+      <w:pPr>
+        <w:pStyle w:val="ListParagraph"/>
+        <w:numPr>
+          <w:ilvl w:val="0"/>
+          <w:numId w:val="35"/>
+        </w:numPr>
+        <w:ind w:left="720"/>
+      </w:pPr>
       <w:r>
         <w:t xml:space="preserve">Click the dropdown arrow beside </w:t>
       </w:r>
@@ -15655,11 +16930,11 @@
         <w:spacing w:before="120"/>
         <w:ind w:left="0" w:firstLine="0"/>
       </w:pPr>
-      <w:bookmarkStart w:id="24" w:name="_Toc506557127"/>
+      <w:bookmarkStart w:id="28" w:name="_Toc507254683"/>
       <w:r>
         <w:t>Validate the Data</w:t>
       </w:r>
-      <w:bookmarkEnd w:id="24"/>
+      <w:bookmarkEnd w:id="28"/>
       <w:r>
         <w:t xml:space="preserve"> </w:t>
       </w:r>
@@ -15715,6 +16990,7 @@
         <w:ind w:left="720"/>
       </w:pPr>
       <w:r>
+        <w:lastRenderedPageBreak/>
         <w:t xml:space="preserve">Run the code by clicking the Run App icon </w:t>
       </w:r>
       <w:r>
@@ -16046,11 +17322,6 @@
     <w:p>
       <w:pPr>
         <w:pStyle w:val="ListParagraph"/>
-      </w:pPr>
-    </w:p>
-    <w:p>
-      <w:pPr>
-        <w:pStyle w:val="ListParagraph"/>
         <w:numPr>
           <w:ilvl w:val="0"/>
           <w:numId w:val="44"/>
@@ -16175,7 +17446,6 @@
         </w:numPr>
       </w:pPr>
       <w:r>
-        <w:lastRenderedPageBreak/>
         <w:t>Review the values listed and compare them to your graph. Do the values or their prefixes need to change to match the values given in the exercises?</w:t>
       </w:r>
     </w:p>
@@ -16233,7 +17503,7 @@
         <w:fldChar w:fldCharType="separate"/>
       </w:r>
       <w:r>
-        <w:t>1.6</w:t>
+        <w:t>1.7</w:t>
       </w:r>
       <w:r>
         <w:fldChar w:fldCharType="end"/>
@@ -16651,10 +17921,10 @@
             </w:pPr>
             <w:r>
               <w:object w:dxaOrig="4536" w:dyaOrig="3300" w14:anchorId="224D5B3F">
-                <v:shape id="_x0000_i1029" type="#_x0000_t75" style="width:42pt;height:30pt" o:ole="">
+                <v:shape id="_x0000_i1029" type="#_x0000_t75" style="width:41.85pt;height:30.15pt" o:ole="">
                   <v:imagedata r:id="rId9" o:title=""/>
                 </v:shape>
-                <o:OLEObject Type="Embed" ProgID="PBrush" ShapeID="_x0000_i1029" DrawAspect="Content" ObjectID="_1580668643" r:id="rId35"/>
+                <o:OLEObject Type="Embed" ProgID="PBrush" ShapeID="_x0000_i1029" DrawAspect="Content" ObjectID="_1580997028" r:id="rId35"/>
               </w:object>
             </w:r>
             <w:r>
@@ -16744,14 +18014,15 @@
         <w:spacing w:before="240"/>
         <w:ind w:left="0" w:firstLine="0"/>
       </w:pPr>
-      <w:bookmarkStart w:id="25" w:name="_Toc506557128"/>
-      <w:r>
+      <w:bookmarkStart w:id="29" w:name="_Toc507254684"/>
+      <w:r>
+        <w:lastRenderedPageBreak/>
         <w:t xml:space="preserve">Upload to </w:t>
       </w:r>
       <w:r>
         <w:t>Database</w:t>
       </w:r>
-      <w:bookmarkEnd w:id="25"/>
+      <w:bookmarkEnd w:id="29"/>
       <w:r>
         <w:t xml:space="preserve">  </w:t>
       </w:r>
@@ -17034,7 +18305,6 @@
       </w:r>
     </w:p>
     <w:p/>
-    <w:p/>
     <w:p>
       <w:pPr>
         <w:pStyle w:val="ListParagraph"/>
@@ -17112,7 +18382,6 @@
         <w:rPr>
           <w:noProof/>
         </w:rPr>
-        <w:lastRenderedPageBreak/>
         <w:drawing>
           <wp:anchor distT="0" distB="0" distL="114300" distR="114300" simplePos="0" relativeHeight="251691008" behindDoc="1" locked="0" layoutInCell="1" allowOverlap="1" wp14:anchorId="70A1C2C5" wp14:editId="2FB08BED">
             <wp:simplePos x="0" y="0"/>
@@ -17347,7 +18616,7 @@
         <w:spacing w:before="120"/>
         <w:ind w:left="360" w:hanging="360"/>
       </w:pPr>
-      <w:bookmarkStart w:id="26" w:name="_Toc506557129"/>
+      <w:bookmarkStart w:id="30" w:name="_Toc507254685"/>
       <w:r>
         <w:t>Query</w:t>
       </w:r>
@@ -17357,7 +18626,7 @@
       <w:r>
         <w:t>Graph Data</w:t>
       </w:r>
-      <w:bookmarkEnd w:id="26"/>
+      <w:bookmarkEnd w:id="30"/>
       <w:r>
         <w:t xml:space="preserve"> </w:t>
       </w:r>
@@ -17375,8 +18644,8 @@
         <w:spacing w:before="120"/>
         <w:ind w:left="0" w:firstLine="0"/>
       </w:pPr>
-      <w:bookmarkStart w:id="27" w:name="_Toc493085086"/>
-      <w:bookmarkStart w:id="28" w:name="_Toc506557130"/>
+      <w:bookmarkStart w:id="31" w:name="_Toc493085086"/>
+      <w:bookmarkStart w:id="32" w:name="_Toc507254686"/>
       <w:r>
         <w:rPr>
           <w:noProof/>
@@ -17455,8 +18724,8 @@
       <w:r>
         <w:t>Show all triples</w:t>
       </w:r>
-      <w:bookmarkEnd w:id="27"/>
-      <w:bookmarkEnd w:id="28"/>
+      <w:bookmarkEnd w:id="31"/>
+      <w:bookmarkEnd w:id="32"/>
     </w:p>
     <w:p>
       <w:r>
@@ -17736,6 +19005,7 @@
         <w:ind w:left="720"/>
       </w:pPr>
       <w:r>
+        <w:lastRenderedPageBreak/>
         <w:t>Compare this view to what you expected after viewing the TTL file.</w:t>
       </w:r>
     </w:p>
@@ -17752,8 +19022,8 @@
         <w:spacing w:before="120"/>
         <w:ind w:left="0" w:firstLine="0"/>
       </w:pPr>
-      <w:bookmarkStart w:id="29" w:name="_Ref505928637"/>
-      <w:bookmarkStart w:id="30" w:name="_Toc506557131"/>
+      <w:bookmarkStart w:id="33" w:name="_Ref505928637"/>
+      <w:bookmarkStart w:id="34" w:name="_Toc507254687"/>
       <w:r>
         <w:t>How many people</w:t>
       </w:r>
@@ -17792,8 +19062,8 @@
       <w:r>
         <w:t>?</w:t>
       </w:r>
-      <w:bookmarkEnd w:id="29"/>
-      <w:bookmarkEnd w:id="30"/>
+      <w:bookmarkEnd w:id="33"/>
+      <w:bookmarkEnd w:id="34"/>
       <w:r>
         <w:t xml:space="preserve"> </w:t>
       </w:r>
@@ -17985,9 +19255,9 @@
         <w:spacing w:before="120"/>
         <w:ind w:left="0" w:firstLine="0"/>
       </w:pPr>
-      <w:bookmarkStart w:id="31" w:name="_Ref505931574"/>
-      <w:bookmarkStart w:id="32" w:name="_Ref505933907"/>
-      <w:bookmarkStart w:id="33" w:name="_Toc506557132"/>
+      <w:bookmarkStart w:id="35" w:name="_Ref505931574"/>
+      <w:bookmarkStart w:id="36" w:name="_Ref505933907"/>
+      <w:bookmarkStart w:id="37" w:name="_Toc507254688"/>
       <w:r>
         <w:t>Find the names of people who</w:t>
       </w:r>
@@ -18009,9 +19279,9 @@
       <w:r>
         <w:t>.</w:t>
       </w:r>
-      <w:bookmarkEnd w:id="31"/>
-      <w:bookmarkEnd w:id="32"/>
-      <w:bookmarkEnd w:id="33"/>
+      <w:bookmarkEnd w:id="35"/>
+      <w:bookmarkEnd w:id="36"/>
+      <w:bookmarkEnd w:id="37"/>
       <w:r>
         <w:t xml:space="preserve">  </w:t>
       </w:r>
@@ -18070,7 +19340,6 @@
     </w:p>
     <w:p>
       <w:r>
-        <w:lastRenderedPageBreak/>
         <w:t>Try modifying the query from</w:t>
       </w:r>
       <w:r>
@@ -18708,7 +19977,7 @@
         <w:spacing w:before="120"/>
         <w:ind w:left="0" w:firstLine="0"/>
       </w:pPr>
-      <w:bookmarkStart w:id="34" w:name="_Toc506557133"/>
+      <w:bookmarkStart w:id="38" w:name="_Toc507254689"/>
       <w:r>
         <w:t xml:space="preserve">List the names of the people </w:t>
       </w:r>
@@ -18718,7 +19987,7 @@
       <w:r>
         <w:t>treatment type.</w:t>
       </w:r>
-      <w:bookmarkEnd w:id="34"/>
+      <w:bookmarkEnd w:id="38"/>
     </w:p>
     <w:p>
       <w:pPr>
@@ -19228,6 +20497,7 @@
         </w:rPr>
       </w:pPr>
       <w:r>
+        <w:lastRenderedPageBreak/>
         <w:t>Refer to your graph in the Graph editor.</w:t>
       </w:r>
       <w:r>
@@ -19987,10 +21257,10 @@
             </w:pPr>
             <w:r>
               <w:object w:dxaOrig="4536" w:dyaOrig="3300" w14:anchorId="522AC197">
-                <v:shape id="_x0000_i1030" type="#_x0000_t75" style="width:42pt;height:30pt" o:ole="">
+                <v:shape id="_x0000_i1030" type="#_x0000_t75" style="width:41.85pt;height:30.15pt" o:ole="">
                   <v:imagedata r:id="rId9" o:title=""/>
                 </v:shape>
-                <o:OLEObject Type="Embed" ProgID="PBrush" ShapeID="_x0000_i1030" DrawAspect="Content" ObjectID="_1580668644" r:id="rId42"/>
+                <o:OLEObject Type="Embed" ProgID="PBrush" ShapeID="_x0000_i1030" DrawAspect="Content" ObjectID="_1580997029" r:id="rId42"/>
               </w:object>
             </w:r>
             <w:r>
@@ -20104,14 +21374,14 @@
         <w:spacing w:before="120"/>
         <w:ind w:left="0" w:firstLine="0"/>
       </w:pPr>
-      <w:bookmarkStart w:id="35" w:name="_Toc506557134"/>
+      <w:bookmarkStart w:id="39" w:name="_Toc507254690"/>
       <w:r>
         <w:t xml:space="preserve">Ontology </w:t>
       </w:r>
       <w:r>
         <w:t>and Inference</w:t>
       </w:r>
-      <w:bookmarkEnd w:id="35"/>
+      <w:bookmarkEnd w:id="39"/>
       <w:r>
         <w:t xml:space="preserve"> </w:t>
       </w:r>
@@ -20140,11 +21410,11 @@
         <w:spacing w:before="120"/>
         <w:ind w:left="0" w:firstLine="0"/>
       </w:pPr>
-      <w:bookmarkStart w:id="36" w:name="_Toc506557135"/>
+      <w:bookmarkStart w:id="40" w:name="_Toc507254691"/>
       <w:r>
         <w:t>Review the Ontology</w:t>
       </w:r>
-      <w:bookmarkEnd w:id="36"/>
+      <w:bookmarkEnd w:id="40"/>
     </w:p>
     <w:p>
       <w:pPr>
@@ -20232,7 +21502,7 @@
         <w:spacing w:before="120"/>
         <w:ind w:left="0" w:firstLine="0"/>
       </w:pPr>
-      <w:bookmarkStart w:id="37" w:name="_Toc506557136"/>
+      <w:bookmarkStart w:id="41" w:name="_Toc507254692"/>
       <w:r>
         <w:t>Add the Ontology</w:t>
       </w:r>
@@ -20250,7 +21520,7 @@
       <w:r>
         <w:t xml:space="preserve"> database</w:t>
       </w:r>
-      <w:bookmarkEnd w:id="37"/>
+      <w:bookmarkEnd w:id="41"/>
     </w:p>
     <w:p>
       <w:pPr>
@@ -20502,7 +21772,7 @@
         <w:spacing w:before="120"/>
         <w:ind w:left="0" w:firstLine="0"/>
       </w:pPr>
-      <w:bookmarkStart w:id="38" w:name="_Toc506557138"/>
+      <w:bookmarkStart w:id="42" w:name="_Toc507254693"/>
       <w:r>
         <w:t xml:space="preserve">Find the names of </w:t>
       </w:r>
@@ -20529,7 +21799,7 @@
       <w:r>
         <w:t>.</w:t>
       </w:r>
-      <w:bookmarkEnd w:id="38"/>
+      <w:bookmarkEnd w:id="42"/>
     </w:p>
     <w:p>
       <w:pPr>
@@ -20607,10 +21877,10 @@
             </w:r>
             <w:r>
               <w:object w:dxaOrig="4536" w:dyaOrig="3300" w14:anchorId="55289C4F">
-                <v:shape id="_x0000_i1033" type="#_x0000_t75" style="width:42pt;height:30pt" o:ole="">
+                <v:shape id="_x0000_i1031" type="#_x0000_t75" style="width:41.85pt;height:30.15pt" o:ole="">
                   <v:imagedata r:id="rId9" o:title=""/>
                 </v:shape>
-                <o:OLEObject Type="Embed" ProgID="PBrush" ShapeID="_x0000_i1033" DrawAspect="Content" ObjectID="_1580668645" r:id="rId44"/>
+                <o:OLEObject Type="Embed" ProgID="PBrush" ShapeID="_x0000_i1031" DrawAspect="Content" ObjectID="_1580997030" r:id="rId44"/>
               </w:object>
             </w:r>
           </w:p>
@@ -20681,6 +21951,7 @@
               <w:rPr>
                 <w:noProof/>
               </w:rPr>
+              <w:lastRenderedPageBreak/>
               <w:drawing>
                 <wp:inline distT="0" distB="0" distL="0" distR="0" wp14:anchorId="7F17ACFA" wp14:editId="4A53F3D9">
                   <wp:extent cx="361950" cy="450230"/>
@@ -21328,7 +22599,6 @@
         <w:ind w:left="720" w:hanging="360"/>
       </w:pPr>
       <w:r>
-        <w:lastRenderedPageBreak/>
         <w:t>Refer back to your graph in the Graph Editor and be amazed : there is no "Human Study Subject" defined in your graph.</w:t>
       </w:r>
     </w:p>
@@ -21408,7 +22678,7 @@
         <w:spacing w:before="120"/>
         <w:ind w:left="720" w:hanging="720"/>
       </w:pPr>
-      <w:bookmarkStart w:id="39" w:name="_Toc506557139"/>
+      <w:bookmarkStart w:id="43" w:name="_Toc507254694"/>
       <w:r>
         <w:t xml:space="preserve">Write a reasoner-based query to find all </w:t>
       </w:r>
@@ -21421,21 +22691,29 @@
       <w:r>
         <w:t>rsons</w:t>
       </w:r>
-      <w:r>
-        <w:t xml:space="preserve"> associated with the </w:t>
-      </w:r>
-      <w:r>
-        <w:t>study (</w:t>
-      </w:r>
-      <w:r>
-        <w:t>not just participants</w:t>
-      </w:r>
-      <w:r>
-        <w:t>)</w:t>
-      </w:r>
-      <w:bookmarkEnd w:id="39"/>
+      <w:bookmarkEnd w:id="43"/>
       <w:r>
         <w:t xml:space="preserve"> </w:t>
+      </w:r>
+    </w:p>
+    <w:p>
+      <w:pPr>
+        <w:pStyle w:val="ListParagraph"/>
+      </w:pPr>
+      <w:r>
+        <w:t xml:space="preserve">Anyone associated with the study, </w:t>
+      </w:r>
+      <w:r>
+        <w:t xml:space="preserve">not just </w:t>
+      </w:r>
+      <w:r>
+        <w:rPr>
+          <w:i/>
+        </w:rPr>
+        <w:t>participants</w:t>
+      </w:r>
+      <w:r>
+        <w:t>.</w:t>
       </w:r>
     </w:p>
     <w:p>
@@ -21953,10 +23231,10 @@
             </w:pPr>
             <w:r>
               <w:object w:dxaOrig="4536" w:dyaOrig="3300" w14:anchorId="097EE649">
-                <v:shape id="_x0000_i1031" type="#_x0000_t75" style="width:42pt;height:30pt" o:ole="">
+                <v:shape id="_x0000_i1032" type="#_x0000_t75" style="width:41.85pt;height:30.15pt" o:ole="">
                   <v:imagedata r:id="rId9" o:title=""/>
                 </v:shape>
-                <o:OLEObject Type="Embed" ProgID="PBrush" ShapeID="_x0000_i1031" DrawAspect="Content" ObjectID="_1580668646" r:id="rId46"/>
+                <o:OLEObject Type="Embed" ProgID="PBrush" ShapeID="_x0000_i1032" DrawAspect="Content" ObjectID="_1580997031" r:id="rId46"/>
               </w:object>
             </w:r>
             <w:r>
@@ -22063,11 +23341,12 @@
         <w:spacing w:before="120"/>
         <w:ind w:left="0" w:firstLine="0"/>
       </w:pPr>
-      <w:bookmarkStart w:id="40" w:name="_Toc506557140"/>
-      <w:r>
+      <w:bookmarkStart w:id="44" w:name="_Toc507254695"/>
+      <w:r>
+        <w:lastRenderedPageBreak/>
         <w:t>Merge Studies</w:t>
       </w:r>
-      <w:bookmarkEnd w:id="40"/>
+      <w:bookmarkEnd w:id="44"/>
       <w:r>
         <w:t xml:space="preserve"> </w:t>
       </w:r>
@@ -22082,7 +23361,7 @@
         <w:spacing w:before="120"/>
         <w:ind w:left="90" w:firstLine="0"/>
       </w:pPr>
-      <w:bookmarkStart w:id="41" w:name="_Toc506557141"/>
+      <w:bookmarkStart w:id="45" w:name="_Toc507254696"/>
       <w:r>
         <w:t xml:space="preserve">Create </w:t>
       </w:r>
@@ -22092,7 +23371,7 @@
       <w:r>
         <w:t xml:space="preserve"> Data Pool</w:t>
       </w:r>
-      <w:bookmarkEnd w:id="41"/>
+      <w:bookmarkEnd w:id="45"/>
     </w:p>
     <w:p>
       <w:pPr>
@@ -22369,7 +23648,6 @@
         <w:ind w:left="720"/>
       </w:pPr>
       <w:r>
-        <w:lastRenderedPageBreak/>
         <w:t xml:space="preserve"> Open the query </w:t>
       </w:r>
       <w:r>
@@ -22540,7 +23818,7 @@
         <w:spacing w:before="120"/>
         <w:ind w:left="0" w:firstLine="0"/>
       </w:pPr>
-      <w:bookmarkStart w:id="42" w:name="_Toc506557142"/>
+      <w:bookmarkStart w:id="46" w:name="_Toc507254697"/>
       <w:r>
         <w:t xml:space="preserve">List Drug1 </w:t>
       </w:r>
@@ -22553,7 +23831,7 @@
       <w:r>
         <w:t>by phase.</w:t>
       </w:r>
-      <w:bookmarkEnd w:id="42"/>
+      <w:bookmarkEnd w:id="46"/>
       <w:r>
         <w:t xml:space="preserve"> </w:t>
       </w:r>
@@ -22780,7 +24058,7 @@
         <w:spacing w:before="120"/>
         <w:ind w:left="0" w:firstLine="0"/>
       </w:pPr>
-      <w:bookmarkStart w:id="43" w:name="_Toc506557143"/>
+      <w:bookmarkStart w:id="47" w:name="_Toc507254698"/>
       <w:r>
         <w:t xml:space="preserve">How many </w:t>
       </w:r>
@@ -22807,7 +24085,7 @@
       <w:r>
         <w:t>?</w:t>
       </w:r>
-      <w:bookmarkEnd w:id="43"/>
+      <w:bookmarkEnd w:id="47"/>
     </w:p>
     <w:p>
       <w:pPr>
@@ -23021,6 +24299,7 @@
         <w:ind w:left="360"/>
       </w:pPr>
       <w:r>
+        <w:lastRenderedPageBreak/>
         <w:t xml:space="preserve">HINT: </w:t>
       </w:r>
       <w:r>
@@ -23057,8 +24336,6 @@
         <w:pStyle w:val="ListParagraph"/>
         <w:ind w:left="1080" w:firstLine="360"/>
       </w:pPr>
-      <w:bookmarkStart w:id="44" w:name="_GoBack"/>
-      <w:bookmarkEnd w:id="44"/>
       <w:r>
         <w:t>SOLUTION</w:t>
       </w:r>
@@ -23094,7 +24371,7 @@
         <w:spacing w:before="120"/>
         <w:ind w:left="630" w:hanging="630"/>
       </w:pPr>
-      <w:bookmarkStart w:id="45" w:name="_Toc506557144"/>
+      <w:bookmarkStart w:id="48" w:name="_Toc507254699"/>
       <w:r>
         <w:t>How many women received active treatment (</w:t>
       </w:r>
@@ -23106,7 +24383,7 @@
       <w:r>
         <w:t>) across all Drug1 studies combined?</w:t>
       </w:r>
-      <w:bookmarkEnd w:id="45"/>
+      <w:bookmarkEnd w:id="48"/>
       <w:r>
         <w:t xml:space="preserve"> </w:t>
       </w:r>
@@ -23259,9 +24536,8 @@
         <w:spacing w:before="120"/>
         <w:ind w:left="630" w:hanging="630"/>
       </w:pPr>
-      <w:bookmarkStart w:id="46" w:name="_Toc506557145"/>
-      <w:r>
-        <w:lastRenderedPageBreak/>
+      <w:bookmarkStart w:id="49" w:name="_Toc507254700"/>
+      <w:r>
         <w:t xml:space="preserve">List </w:t>
       </w:r>
       <w:r>
@@ -23270,7 +24546,7 @@
       <w:r>
         <w:t>Persons in the studies.</w:t>
       </w:r>
-      <w:bookmarkEnd w:id="46"/>
+      <w:bookmarkEnd w:id="49"/>
       <w:r>
         <w:t xml:space="preserve"> </w:t>
       </w:r>
@@ -23529,11 +24805,6 @@
     </w:p>
     <w:p>
       <w:pPr>
-        <w:pStyle w:val="ListParagraph"/>
-      </w:pPr>
-    </w:p>
-    <w:p>
-      <w:pPr>
         <w:rPr>
           <w:i/>
         </w:rPr>
@@ -23582,108 +24853,28 @@
       </w:pPr>
       <w:r>
         <w:rPr>
-          <w:highlight w:val="green"/>
-        </w:rPr>
-        <w:t>SOLUTION:</w:t>
-      </w:r>
-      <w:r>
-        <w:t xml:space="preserve"> </w:t>
-      </w:r>
-      <w:r>
-        <w:rPr>
-          <w:b/>
-        </w:rPr>
-        <w:t>450-Drug1</w:t>
-      </w:r>
-      <w:r>
-        <w:rPr>
-          <w:b/>
-        </w:rPr>
-        <w:t>PersonsAllStudies</w:t>
-      </w:r>
-      <w:r>
-        <w:rPr>
-          <w:b/>
-        </w:rPr>
-        <w:t>.rq</w:t>
-      </w:r>
-    </w:p>
-    <w:p>
-      <w:pPr>
-        <w:rPr>
-          <w:sz w:val="32"/>
-          <w:szCs w:val="32"/>
-        </w:rPr>
-      </w:pPr>
-      <w:r>
-        <w:rPr>
-          <w:sz w:val="32"/>
-          <w:szCs w:val="32"/>
-        </w:rPr>
-        <w:t xml:space="preserve">Congratulations! You've made to the </w:t>
-      </w:r>
-    </w:p>
-    <w:p>
-      <w:pPr>
-        <w:jc w:val="center"/>
-        <w:rPr>
-          <w:sz w:val="44"/>
-          <w:szCs w:val="44"/>
-        </w:rPr>
-      </w:pPr>
-      <w:r>
-        <w:rPr>
-          <w:sz w:val="44"/>
-          <w:szCs w:val="44"/>
-        </w:rPr>
-        <w:t xml:space="preserve">---- END OF </w:t>
-      </w:r>
-      <w:r>
-        <w:rPr>
-          <w:sz w:val="44"/>
-          <w:szCs w:val="44"/>
-        </w:rPr>
-        <w:t xml:space="preserve">THE </w:t>
-      </w:r>
-      <w:r>
-        <w:rPr>
-          <w:sz w:val="44"/>
-          <w:szCs w:val="44"/>
-        </w:rPr>
-        <w:t>EXERCISES ----</w:t>
-      </w:r>
-    </w:p>
-    <w:p>
-      <w:pPr>
-        <w:spacing w:after="0" w:line="240" w:lineRule="auto"/>
-      </w:pPr>
-    </w:p>
-    <w:p>
-      <w:r>
-        <w:t>P</w:t>
-      </w:r>
-      <w:r>
-        <w:t>lease Sign out from the server using</w:t>
-      </w:r>
-      <w:r>
-        <w:rPr>
-          <w:b/>
-        </w:rPr>
-        <w:t xml:space="preserve"> Windows | Person Icon | Sign out</w:t>
-      </w:r>
-      <w:r>
-        <w:t>.</w:t>
-      </w:r>
-    </w:p>
-    <w:p>
-      <w:r>
-        <w:rPr>
           <w:noProof/>
         </w:rPr>
         <w:drawing>
-          <wp:inline distT="0" distB="0" distL="0" distR="0" wp14:anchorId="4DA28EE7" wp14:editId="404E906D">
+          <wp:anchor distT="0" distB="0" distL="114300" distR="114300" simplePos="0" relativeHeight="251727872" behindDoc="1" locked="0" layoutInCell="1" allowOverlap="1" wp14:anchorId="1E1A5334" wp14:editId="56554DED">
+            <wp:simplePos x="0" y="0"/>
+            <wp:positionH relativeFrom="column">
+              <wp:posOffset>4679950</wp:posOffset>
+            </wp:positionH>
+            <wp:positionV relativeFrom="paragraph">
+              <wp:posOffset>-5715</wp:posOffset>
+            </wp:positionV>
             <wp:extent cx="1814830" cy="2940050"/>
             <wp:effectExtent l="0" t="0" r="0" b="0"/>
+            <wp:wrapTight wrapText="bothSides">
+              <wp:wrapPolygon edited="0">
+                <wp:start x="0" y="0"/>
+                <wp:lineTo x="0" y="21413"/>
+                <wp:lineTo x="21313" y="21413"/>
+                <wp:lineTo x="21313" y="0"/>
+                <wp:lineTo x="0" y="0"/>
+              </wp:wrapPolygon>
+            </wp:wrapTight>
             <wp:docPr id="68" name="Picture 68"/>
             <wp:cNvGraphicFramePr>
               <a:graphicFrameLocks xmlns:a="http://schemas.openxmlformats.org/drawingml/2006/main" noChangeAspect="1"/>
@@ -23726,15 +24917,109 @@
                 </pic:pic>
               </a:graphicData>
             </a:graphic>
-          </wp:inline>
+            <wp14:sizeRelH relativeFrom="page">
+              <wp14:pctWidth>0</wp14:pctWidth>
+            </wp14:sizeRelH>
+            <wp14:sizeRelV relativeFrom="page">
+              <wp14:pctHeight>0</wp14:pctHeight>
+            </wp14:sizeRelV>
+          </wp:anchor>
         </w:drawing>
       </w:r>
-    </w:p>
-    <w:p/>
+      <w:r>
+        <w:rPr>
+          <w:highlight w:val="green"/>
+        </w:rPr>
+        <w:t>SOLUTION:</w:t>
+      </w:r>
+      <w:r>
+        <w:t xml:space="preserve"> </w:t>
+      </w:r>
+      <w:r>
+        <w:rPr>
+          <w:b/>
+        </w:rPr>
+        <w:t>450-Drug1</w:t>
+      </w:r>
+      <w:r>
+        <w:rPr>
+          <w:b/>
+        </w:rPr>
+        <w:t>PersonsAllStudies</w:t>
+      </w:r>
+      <w:r>
+        <w:rPr>
+          <w:b/>
+        </w:rPr>
+        <w:t>.rq</w:t>
+      </w:r>
+    </w:p>
+    <w:p>
+      <w:pPr>
+        <w:rPr>
+          <w:sz w:val="32"/>
+          <w:szCs w:val="32"/>
+        </w:rPr>
+      </w:pPr>
+      <w:r>
+        <w:rPr>
+          <w:sz w:val="32"/>
+          <w:szCs w:val="32"/>
+        </w:rPr>
+        <w:t xml:space="preserve">Congratulations! You've made to the </w:t>
+      </w:r>
+    </w:p>
+    <w:p>
+      <w:pPr>
+        <w:jc w:val="center"/>
+        <w:rPr>
+          <w:sz w:val="44"/>
+          <w:szCs w:val="44"/>
+        </w:rPr>
+      </w:pPr>
+      <w:r>
+        <w:rPr>
+          <w:sz w:val="44"/>
+          <w:szCs w:val="44"/>
+        </w:rPr>
+        <w:t xml:space="preserve">---- END OF </w:t>
+      </w:r>
+      <w:r>
+        <w:rPr>
+          <w:sz w:val="44"/>
+          <w:szCs w:val="44"/>
+        </w:rPr>
+        <w:t xml:space="preserve">THE </w:t>
+      </w:r>
+      <w:r>
+        <w:rPr>
+          <w:sz w:val="44"/>
+          <w:szCs w:val="44"/>
+        </w:rPr>
+        <w:t>EXERCISES ----</w:t>
+      </w:r>
+    </w:p>
     <w:p>
       <w:pPr>
         <w:spacing w:after="0" w:line="240" w:lineRule="auto"/>
       </w:pPr>
+    </w:p>
+    <w:p>
+      <w:r>
+        <w:t>P</w:t>
+      </w:r>
+      <w:r>
+        <w:t>lease Sign out from the server using</w:t>
+      </w:r>
+      <w:r>
+        <w:rPr>
+          <w:b/>
+        </w:rPr>
+        <w:t xml:space="preserve"> Windows | Person Icon | Sign out</w:t>
+      </w:r>
+      <w:r>
+        <w:t>.</w:t>
+      </w:r>
     </w:p>
     <w:tbl>
       <w:tblPr>
@@ -23745,12 +25030,12 @@
       </w:tblPr>
       <w:tblGrid>
         <w:gridCol w:w="1248"/>
-        <w:gridCol w:w="7560"/>
-        <w:gridCol w:w="1350"/>
+        <w:gridCol w:w="3325"/>
+        <w:gridCol w:w="1248"/>
       </w:tblGrid>
       <w:tr>
         <w:trPr>
-          <w:trHeight w:val="989"/>
+          <w:trHeight w:val="1003"/>
         </w:trPr>
         <w:tc>
           <w:tcPr>
@@ -23765,7 +25050,6 @@
               <w:rPr>
                 <w:noProof/>
               </w:rPr>
-              <w:lastRenderedPageBreak/>
               <w:drawing>
                 <wp:inline distT="0" distB="0" distL="0" distR="0" wp14:anchorId="6FF9185D" wp14:editId="4228A30B">
                   <wp:extent cx="655320" cy="601980"/>
@@ -23819,7 +25103,7 @@
         </w:tc>
         <w:tc>
           <w:tcPr>
-            <w:tcW w:w="7560" w:type="dxa"/>
+            <w:tcW w:w="3325" w:type="dxa"/>
             <w:vAlign w:val="center"/>
           </w:tcPr>
           <w:p>
@@ -23848,10 +25132,10 @@
             </w:pPr>
             <w:r>
               <w:object w:dxaOrig="4536" w:dyaOrig="3300" w14:anchorId="2C03AF32">
-                <v:shape id="_x0000_i1032" type="#_x0000_t75" style="width:42pt;height:30pt" o:ole="">
+                <v:shape id="_x0000_i1156" type="#_x0000_t75" style="width:41.85pt;height:30.15pt" o:ole="">
                   <v:imagedata r:id="rId9" o:title=""/>
                 </v:shape>
-                <o:OLEObject Type="Embed" ProgID="PBrush" ShapeID="_x0000_i1032" DrawAspect="Content" ObjectID="_1580668647" r:id="rId50"/>
+                <o:OLEObject Type="Embed" ProgID="PBrush" ShapeID="_x0000_i1156" DrawAspect="Content" ObjectID="_1580997032" r:id="rId50"/>
               </w:object>
             </w:r>
             <w:r>
@@ -23869,7 +25153,7 @@
         </w:tc>
         <w:tc>
           <w:tcPr>
-            <w:tcW w:w="1350" w:type="dxa"/>
+            <w:tcW w:w="1248" w:type="dxa"/>
             <w:vAlign w:val="center"/>
           </w:tcPr>
           <w:p>
@@ -23937,14 +25221,6 @@
       </w:tr>
     </w:tbl>
     <w:p>
-      <w:pPr>
-        <w:rPr>
-          <w:sz w:val="44"/>
-          <w:szCs w:val="44"/>
-        </w:rPr>
-      </w:pPr>
-    </w:p>
-    <w:p>
       <w:r>
         <w:br w:type="page"/>
       </w:r>
@@ -23955,11 +25231,11 @@
         <w:spacing w:before="120"/>
         <w:ind w:left="0" w:firstLine="0"/>
       </w:pPr>
-      <w:bookmarkStart w:id="47" w:name="_Appendix_1:_Neo4jFromSpreadsheet.R"/>
-      <w:bookmarkStart w:id="48" w:name="_Appendix_2:_Course"/>
-      <w:bookmarkStart w:id="49" w:name="_Toc506557146"/>
-      <w:bookmarkEnd w:id="47"/>
-      <w:bookmarkEnd w:id="48"/>
+      <w:bookmarkStart w:id="50" w:name="_Appendix_1:_Neo4jFromSpreadsheet.R"/>
+      <w:bookmarkStart w:id="51" w:name="_Appendix_2:_Course"/>
+      <w:bookmarkStart w:id="52" w:name="_Toc507254701"/>
+      <w:bookmarkEnd w:id="50"/>
+      <w:bookmarkEnd w:id="51"/>
       <w:r>
         <w:lastRenderedPageBreak/>
         <w:t xml:space="preserve">Appendix </w:t>
@@ -23973,7 +25249,7 @@
       <w:r>
         <w:t>Course Resources</w:t>
       </w:r>
-      <w:bookmarkEnd w:id="49"/>
+      <w:bookmarkEnd w:id="52"/>
     </w:p>
     <w:p>
       <w:pPr>
@@ -24293,8 +25569,8 @@
       </w:pPr>
     </w:p>
     <w:sectPr>
-      <w:headerReference w:type="default" r:id="rId54"/>
-      <w:footerReference w:type="default" r:id="rId55"/>
+      <w:footerReference w:type="default" r:id="rId54"/>
+      <w:type w:val="continuous"/>
       <w:pgSz w:w="12240" w:h="15840" w:code="1"/>
       <w:pgMar w:top="720" w:right="720" w:bottom="720" w:left="720" w:header="720" w:footer="720" w:gutter="0"/>
       <w:pgNumType w:start="0"/>
@@ -24333,6 +25609,49 @@
 
 <file path=word/footer1.xml><?xml version="1.0" encoding="utf-8"?>
 <w:ftr xmlns:wpc="http://schemas.microsoft.com/office/word/2010/wordprocessingCanvas" xmlns:cx="http://schemas.microsoft.com/office/drawing/2014/chartex" xmlns:cx1="http://schemas.microsoft.com/office/drawing/2015/9/8/chartex" xmlns:cx2="http://schemas.microsoft.com/office/drawing/2015/10/21/chartex" xmlns:cx3="http://schemas.microsoft.com/office/drawing/2016/5/9/chartex" xmlns:cx4="http://schemas.microsoft.com/office/drawing/2016/5/10/chartex" xmlns:cx5="http://schemas.microsoft.com/office/drawing/2016/5/11/chartex" xmlns:mc="http://schemas.openxmlformats.org/markup-compatibility/2006" xmlns:o="urn:schemas-microsoft-com:office:office" xmlns:r="http://schemas.openxmlformats.org/officeDocument/2006/relationships" xmlns:m="http://schemas.openxmlformats.org/officeDocument/2006/math" xmlns:v="urn:schemas-microsoft-com:vml" xmlns:wp14="http://schemas.microsoft.com/office/word/2010/wordprocessingDrawing" xmlns:wp="http://schemas.openxmlformats.org/drawingml/2006/wordprocessingDrawing" xmlns:w10="urn:schemas-microsoft-com:office:word" xmlns:w="http://schemas.openxmlformats.org/wordprocessingml/2006/main" xmlns:w14="http://schemas.microsoft.com/office/word/2010/wordml" xmlns:w15="http://schemas.microsoft.com/office/word/2012/wordml" xmlns:w16se="http://schemas.microsoft.com/office/word/2015/wordml/symex" xmlns:wpg="http://schemas.microsoft.com/office/word/2010/wordprocessingGroup" xmlns:wpi="http://schemas.microsoft.com/office/word/2010/wordprocessingInk" xmlns:wne="http://schemas.microsoft.com/office/word/2006/wordml" xmlns:wps="http://schemas.microsoft.com/office/word/2010/wordprocessingShape" mc:Ignorable="w14 w15 w16se wp14">
+  <w:sdt>
+    <w:sdtPr>
+      <w:id w:val="1313206810"/>
+      <w:docPartObj>
+        <w:docPartGallery w:val="Page Numbers (Bottom of Page)"/>
+        <w:docPartUnique/>
+      </w:docPartObj>
+    </w:sdtPr>
+    <w:sdtEndPr>
+      <w:rPr>
+        <w:noProof/>
+      </w:rPr>
+    </w:sdtEndPr>
+    <w:sdtContent>
+      <w:p>
+        <w:pPr>
+          <w:pStyle w:val="Footer"/>
+          <w:jc w:val="right"/>
+        </w:pPr>
+        <w:r>
+          <w:fldChar w:fldCharType="begin"/>
+        </w:r>
+        <w:r>
+          <w:instrText xml:space="preserve"> PAGE   \* MERGEFORMAT </w:instrText>
+        </w:r>
+        <w:r>
+          <w:fldChar w:fldCharType="separate"/>
+        </w:r>
+        <w:r>
+          <w:rPr>
+            <w:noProof/>
+          </w:rPr>
+          <w:t>2</w:t>
+        </w:r>
+        <w:r>
+          <w:rPr>
+            <w:noProof/>
+          </w:rPr>
+          <w:fldChar w:fldCharType="end"/>
+        </w:r>
+      </w:p>
+    </w:sdtContent>
+  </w:sdt>
   <w:p>
     <w:pPr>
       <w:tabs>
@@ -24342,24 +25661,6 @@
       <w:spacing w:after="720" w:line="240" w:lineRule="auto"/>
       <w:jc w:val="right"/>
     </w:pPr>
-    <w:r>
-      <w:fldChar w:fldCharType="begin"/>
-    </w:r>
-    <w:r>
-      <w:instrText>PAGE</w:instrText>
-    </w:r>
-    <w:r>
-      <w:fldChar w:fldCharType="separate"/>
-    </w:r>
-    <w:r>
-      <w:rPr>
-        <w:noProof/>
-      </w:rPr>
-      <w:t>18</w:t>
-    </w:r>
-    <w:r>
-      <w:fldChar w:fldCharType="end"/>
-    </w:r>
   </w:p>
 </w:ftr>
 </file>
@@ -24387,18 +25688,6 @@
     </w:p>
   </w:footnote>
 </w:footnotes>
-</file>
-
-<file path=word/header1.xml><?xml version="1.0" encoding="utf-8"?>
-<w:hdr xmlns:wpc="http://schemas.microsoft.com/office/word/2010/wordprocessingCanvas" xmlns:cx="http://schemas.microsoft.com/office/drawing/2014/chartex" xmlns:cx1="http://schemas.microsoft.com/office/drawing/2015/9/8/chartex" xmlns:cx2="http://schemas.microsoft.com/office/drawing/2015/10/21/chartex" xmlns:cx3="http://schemas.microsoft.com/office/drawing/2016/5/9/chartex" xmlns:cx4="http://schemas.microsoft.com/office/drawing/2016/5/10/chartex" xmlns:cx5="http://schemas.microsoft.com/office/drawing/2016/5/11/chartex" xmlns:mc="http://schemas.openxmlformats.org/markup-compatibility/2006" xmlns:o="urn:schemas-microsoft-com:office:office" xmlns:r="http://schemas.openxmlformats.org/officeDocument/2006/relationships" xmlns:m="http://schemas.openxmlformats.org/officeDocument/2006/math" xmlns:v="urn:schemas-microsoft-com:vml" xmlns:wp14="http://schemas.microsoft.com/office/word/2010/wordprocessingDrawing" xmlns:wp="http://schemas.openxmlformats.org/drawingml/2006/wordprocessingDrawing" xmlns:w10="urn:schemas-microsoft-com:office:word" xmlns:w="http://schemas.openxmlformats.org/wordprocessingml/2006/main" xmlns:w14="http://schemas.microsoft.com/office/word/2010/wordml" xmlns:w15="http://schemas.microsoft.com/office/word/2012/wordml" xmlns:w16se="http://schemas.microsoft.com/office/word/2015/wordml/symex" xmlns:wpg="http://schemas.microsoft.com/office/word/2010/wordprocessingGroup" xmlns:wpi="http://schemas.microsoft.com/office/word/2010/wordprocessingInk" xmlns:wne="http://schemas.microsoft.com/office/word/2006/wordml" xmlns:wps="http://schemas.microsoft.com/office/word/2010/wordprocessingShape" mc:Ignorable="w14 w15 w16se wp14">
-  <w:p>
-    <w:pPr>
-      <w:spacing w:after="0" w:line="240" w:lineRule="auto"/>
-    </w:pPr>
-    <w:bookmarkStart w:id="50" w:name="h.4m2hg86m4e8h" w:colFirst="0" w:colLast="0"/>
-    <w:bookmarkEnd w:id="50"/>
-  </w:p>
-</w:hdr>
 </file>
 
 <file path=word/numbering.xml><?xml version="1.0" encoding="utf-8"?>
@@ -29374,7 +30663,6 @@
   <w:style w:type="character" w:default="1" w:styleId="DefaultParagraphFont">
     <w:name w:val="Default Paragraph Font"/>
     <w:uiPriority w:val="1"/>
-    <w:semiHidden/>
     <w:unhideWhenUsed/>
   </w:style>
   <w:style w:type="table" w:default="1" w:styleId="TableNormal">
@@ -30329,7 +31617,7 @@
 </file>
 
 <file path=customXml/itemProps1.xml><?xml version="1.0" encoding="utf-8"?>
-<ds:datastoreItem xmlns:ds="http://schemas.openxmlformats.org/officeDocument/2006/customXml" ds:itemID="{5ECA0C36-E789-4609-8059-A7430FE06A7A}">
+<ds:datastoreItem xmlns:ds="http://schemas.openxmlformats.org/officeDocument/2006/customXml" ds:itemID="{70230706-AC3F-4EFE-B812-90FF9EF6347E}">
   <ds:schemaRefs>
     <ds:schemaRef ds:uri="http://schemas.openxmlformats.org/officeDocument/2006/bibliography"/>
   </ds:schemaRefs>

</xml_diff>

<commit_message>
localhost home folder changed. Updates to all impacted slides. Dev of FN graph for merged data.
</commit_message>
<xml_diff>
--- a/CSS2018/doc/LDWorkshopExercises.docx
+++ b/CSS2018/doc/LDWorkshopExercises.docx
@@ -121,113 +121,106 @@
           <w:sz w:val="32"/>
           <w:szCs w:val="32"/>
         </w:rPr>
-        <w:t>Linked Da</w:t>
-      </w:r>
+        <w:t xml:space="preserve">Linked Data </w:t>
+      </w:r>
+      <w:r>
+        <w:rPr>
+          <w:sz w:val="32"/>
+          <w:szCs w:val="32"/>
+        </w:rPr>
+        <w:t>for Clinical Trials</w:t>
+      </w:r>
+    </w:p>
+    <w:p>
+      <w:pPr>
+        <w:spacing w:after="0"/>
+        <w:jc w:val="center"/>
+        <w:rPr>
+          <w:sz w:val="32"/>
+          <w:szCs w:val="32"/>
+        </w:rPr>
+      </w:pPr>
+      <w:r>
+        <w:rPr>
+          <w:sz w:val="32"/>
+          <w:szCs w:val="32"/>
+        </w:rPr>
+        <w:t xml:space="preserve">An Interactive </w:t>
+      </w:r>
+      <w:r>
+        <w:rPr>
+          <w:sz w:val="32"/>
+          <w:szCs w:val="32"/>
+        </w:rPr>
+        <w:t>Hands-on Workshop</w:t>
+      </w:r>
+    </w:p>
+    <w:p>
+      <w:pPr>
+        <w:spacing w:after="0"/>
+        <w:jc w:val="center"/>
+        <w:rPr>
+          <w:sz w:val="32"/>
+          <w:szCs w:val="32"/>
+        </w:rPr>
+      </w:pPr>
+      <w:r>
+        <w:rPr>
+          <w:sz w:val="32"/>
+          <w:szCs w:val="32"/>
+        </w:rPr>
+        <w:t xml:space="preserve">EXERCISES </w:t>
+      </w:r>
+    </w:p>
+    <w:p>
+      <w:pPr>
+        <w:spacing w:after="0"/>
+        <w:jc w:val="center"/>
+      </w:pPr>
+    </w:p>
+    <w:p>
+      <w:pPr>
+        <w:spacing w:after="0"/>
+        <w:jc w:val="center"/>
+      </w:pPr>
+      <w:r>
+        <w:t xml:space="preserve">Version </w:t>
+      </w:r>
+      <w:r>
+        <w:t>3</w:t>
+      </w:r>
+      <w:r>
+        <w:t>.</w:t>
+      </w:r>
+      <w:r>
+        <w:t>0</w:t>
+      </w:r>
+    </w:p>
+    <w:p>
+      <w:pPr>
+        <w:spacing w:after="0"/>
+        <w:jc w:val="center"/>
+      </w:pPr>
+      <w:r>
+        <w:t xml:space="preserve">04 </w:t>
+      </w:r>
+      <w:r>
+        <w:t xml:space="preserve">March </w:t>
+      </w:r>
+      <w:r>
+        <w:t>201</w:t>
+      </w:r>
+      <w:r>
+        <w:t>8</w:t>
+      </w:r>
+    </w:p>
+    <w:p>
+      <w:pPr>
+        <w:spacing w:after="0"/>
+        <w:jc w:val="center"/>
+      </w:pPr>
       <w:bookmarkStart w:id="0" w:name="_GoBack"/>
       <w:bookmarkEnd w:id="0"/>
-      <w:r>
-        <w:rPr>
-          <w:sz w:val="32"/>
-          <w:szCs w:val="32"/>
-        </w:rPr>
-        <w:t xml:space="preserve">ta </w:t>
-      </w:r>
-      <w:r>
-        <w:rPr>
-          <w:sz w:val="32"/>
-          <w:szCs w:val="32"/>
-        </w:rPr>
-        <w:t>for Clinical Trials</w:t>
-      </w:r>
-    </w:p>
-    <w:p>
-      <w:pPr>
-        <w:spacing w:after="0"/>
-        <w:jc w:val="center"/>
-        <w:rPr>
-          <w:sz w:val="32"/>
-          <w:szCs w:val="32"/>
-        </w:rPr>
-      </w:pPr>
-      <w:r>
-        <w:rPr>
-          <w:sz w:val="32"/>
-          <w:szCs w:val="32"/>
-        </w:rPr>
-        <w:t xml:space="preserve">An Interactive </w:t>
-      </w:r>
-      <w:r>
-        <w:rPr>
-          <w:sz w:val="32"/>
-          <w:szCs w:val="32"/>
-        </w:rPr>
-        <w:t>Hands-on Workshop</w:t>
-      </w:r>
-    </w:p>
-    <w:p>
-      <w:pPr>
-        <w:spacing w:after="0"/>
-        <w:jc w:val="center"/>
-        <w:rPr>
-          <w:sz w:val="32"/>
-          <w:szCs w:val="32"/>
-        </w:rPr>
-      </w:pPr>
-      <w:r>
-        <w:rPr>
-          <w:sz w:val="32"/>
-          <w:szCs w:val="32"/>
-        </w:rPr>
-        <w:t xml:space="preserve">EXERCISES </w:t>
-      </w:r>
-    </w:p>
-    <w:p>
-      <w:pPr>
-        <w:spacing w:after="0"/>
-        <w:jc w:val="center"/>
-      </w:pPr>
-    </w:p>
-    <w:p>
-      <w:pPr>
-        <w:spacing w:after="0"/>
-        <w:jc w:val="center"/>
-      </w:pPr>
-      <w:r>
-        <w:t xml:space="preserve">Version </w:t>
-      </w:r>
-      <w:r>
-        <w:t>3</w:t>
-      </w:r>
-      <w:r>
-        <w:t>.</w:t>
-      </w:r>
-      <w:r>
-        <w:t>0</w:t>
-      </w:r>
-    </w:p>
-    <w:p>
-      <w:pPr>
-        <w:spacing w:after="0"/>
-        <w:jc w:val="center"/>
-      </w:pPr>
-      <w:r>
-        <w:t xml:space="preserve">04 </w:t>
-      </w:r>
-      <w:r>
-        <w:t xml:space="preserve">March </w:t>
-      </w:r>
-      <w:r>
-        <w:t>201</w:t>
-      </w:r>
-      <w:r>
-        <w:t>8</w:t>
-      </w:r>
-    </w:p>
-    <w:p>
-      <w:pPr>
-        <w:spacing w:after="0"/>
-        <w:jc w:val="center"/>
-      </w:pPr>
     </w:p>
     <w:p>
       <w:pPr>
@@ -436,7 +429,7 @@
           <w:r>
             <w:fldChar w:fldCharType="separate"/>
           </w:r>
-          <w:hyperlink w:anchor="_Toc507254670" w:history="1">
+          <w:hyperlink w:anchor="_Toc507426480" w:history="1">
             <w:r>
               <w:rPr>
                 <w:rStyle w:val="Hyperlink"/>
@@ -463,7 +456,7 @@
                 <w:noProof/>
                 <w:webHidden/>
               </w:rPr>
-              <w:instrText xml:space="preserve"> PAGEREF _Toc507254670 \h </w:instrText>
+              <w:instrText xml:space="preserve"> PAGEREF _Toc507426480 \h </w:instrText>
             </w:r>
             <w:r>
               <w:rPr>
@@ -503,7 +496,7 @@
               <w:color w:val="auto"/>
             </w:rPr>
           </w:pPr>
-          <w:hyperlink w:anchor="_Toc507254671" w:history="1">
+          <w:hyperlink w:anchor="_Toc507426481" w:history="1">
             <w:r>
               <w:rPr>
                 <w:rStyle w:val="Hyperlink"/>
@@ -530,7 +523,7 @@
                 <w:noProof/>
                 <w:webHidden/>
               </w:rPr>
-              <w:instrText xml:space="preserve"> PAGEREF _Toc507254671 \h </w:instrText>
+              <w:instrText xml:space="preserve"> PAGEREF _Toc507426481 \h </w:instrText>
             </w:r>
             <w:r>
               <w:rPr>
@@ -570,7 +563,7 @@
               <w:color w:val="auto"/>
             </w:rPr>
           </w:pPr>
-          <w:hyperlink w:anchor="_Toc507254672" w:history="1">
+          <w:hyperlink w:anchor="_Toc507426482" w:history="1">
             <w:r>
               <w:rPr>
                 <w:rStyle w:val="Hyperlink"/>
@@ -597,7 +590,7 @@
                 <w:noProof/>
                 <w:webHidden/>
               </w:rPr>
-              <w:instrText xml:space="preserve"> PAGEREF _Toc507254672 \h </w:instrText>
+              <w:instrText xml:space="preserve"> PAGEREF _Toc507426482 \h </w:instrText>
             </w:r>
             <w:r>
               <w:rPr>
@@ -617,7 +610,7 @@
                 <w:noProof/>
                 <w:webHidden/>
               </w:rPr>
-              <w:t>2</w:t>
+              <w:t>4</w:t>
             </w:r>
             <w:r>
               <w:rPr>
@@ -637,7 +630,7 @@
               <w:color w:val="auto"/>
             </w:rPr>
           </w:pPr>
-          <w:hyperlink w:anchor="_Toc507254673" w:history="1">
+          <w:hyperlink w:anchor="_Toc507426483" w:history="1">
             <w:r>
               <w:rPr>
                 <w:rStyle w:val="Hyperlink"/>
@@ -679,7 +672,7 @@
                 <w:noProof/>
                 <w:webHidden/>
               </w:rPr>
-              <w:instrText xml:space="preserve"> PAGEREF _Toc507254673 \h </w:instrText>
+              <w:instrText xml:space="preserve"> PAGEREF _Toc507426483 \h </w:instrText>
             </w:r>
             <w:r>
               <w:rPr>
@@ -699,7 +692,7 @@
                 <w:noProof/>
                 <w:webHidden/>
               </w:rPr>
-              <w:t>2</w:t>
+              <w:t>4</w:t>
             </w:r>
             <w:r>
               <w:rPr>
@@ -719,7 +712,7 @@
               <w:color w:val="auto"/>
             </w:rPr>
           </w:pPr>
-          <w:hyperlink w:anchor="_Toc507254674" w:history="1">
+          <w:hyperlink w:anchor="_Toc507426484" w:history="1">
             <w:r>
               <w:rPr>
                 <w:rStyle w:val="Hyperlink"/>
@@ -761,7 +754,7 @@
                 <w:noProof/>
                 <w:webHidden/>
               </w:rPr>
-              <w:instrText xml:space="preserve"> PAGEREF _Toc507254674 \h </w:instrText>
+              <w:instrText xml:space="preserve"> PAGEREF _Toc507426484 \h </w:instrText>
             </w:r>
             <w:r>
               <w:rPr>
@@ -781,7 +774,7 @@
                 <w:noProof/>
                 <w:webHidden/>
               </w:rPr>
-              <w:t>2</w:t>
+              <w:t>4</w:t>
             </w:r>
             <w:r>
               <w:rPr>
@@ -801,7 +794,7 @@
               <w:color w:val="auto"/>
             </w:rPr>
           </w:pPr>
-          <w:hyperlink w:anchor="_Toc507254675" w:history="1">
+          <w:hyperlink w:anchor="_Toc507426485" w:history="1">
             <w:r>
               <w:rPr>
                 <w:rStyle w:val="Hyperlink"/>
@@ -843,7 +836,7 @@
                 <w:noProof/>
                 <w:webHidden/>
               </w:rPr>
-              <w:instrText xml:space="preserve"> PAGEREF _Toc507254675 \h </w:instrText>
+              <w:instrText xml:space="preserve"> PAGEREF _Toc507426485 \h </w:instrText>
             </w:r>
             <w:r>
               <w:rPr>
@@ -863,7 +856,7 @@
                 <w:noProof/>
                 <w:webHidden/>
               </w:rPr>
-              <w:t>2</w:t>
+              <w:t>4</w:t>
             </w:r>
             <w:r>
               <w:rPr>
@@ -883,7 +876,7 @@
               <w:color w:val="auto"/>
             </w:rPr>
           </w:pPr>
-          <w:hyperlink w:anchor="_Toc507254676" w:history="1">
+          <w:hyperlink w:anchor="_Toc507426486" w:history="1">
             <w:r>
               <w:rPr>
                 <w:rStyle w:val="Hyperlink"/>
@@ -925,7 +918,7 @@
                 <w:noProof/>
                 <w:webHidden/>
               </w:rPr>
-              <w:instrText xml:space="preserve"> PAGEREF _Toc507254676 \h </w:instrText>
+              <w:instrText xml:space="preserve"> PAGEREF _Toc507426486 \h </w:instrText>
             </w:r>
             <w:r>
               <w:rPr>
@@ -945,7 +938,7 @@
                 <w:noProof/>
                 <w:webHidden/>
               </w:rPr>
-              <w:t>4</w:t>
+              <w:t>6</w:t>
             </w:r>
             <w:r>
               <w:rPr>
@@ -965,7 +958,7 @@
               <w:color w:val="auto"/>
             </w:rPr>
           </w:pPr>
-          <w:hyperlink w:anchor="_Toc507254677" w:history="1">
+          <w:hyperlink w:anchor="_Toc507426487" w:history="1">
             <w:r>
               <w:rPr>
                 <w:rStyle w:val="Hyperlink"/>
@@ -1007,7 +1000,7 @@
                 <w:noProof/>
                 <w:webHidden/>
               </w:rPr>
-              <w:instrText xml:space="preserve"> PAGEREF _Toc507254677 \h </w:instrText>
+              <w:instrText xml:space="preserve"> PAGEREF _Toc507426487 \h </w:instrText>
             </w:r>
             <w:r>
               <w:rPr>
@@ -1027,7 +1020,7 @@
                 <w:noProof/>
                 <w:webHidden/>
               </w:rPr>
-              <w:t>5</w:t>
+              <w:t>7</w:t>
             </w:r>
             <w:r>
               <w:rPr>
@@ -1047,7 +1040,7 @@
               <w:color w:val="auto"/>
             </w:rPr>
           </w:pPr>
-          <w:hyperlink w:anchor="_Toc507254678" w:history="1">
+          <w:hyperlink w:anchor="_Toc507426488" w:history="1">
             <w:r>
               <w:rPr>
                 <w:rStyle w:val="Hyperlink"/>
@@ -1089,7 +1082,7 @@
                 <w:noProof/>
                 <w:webHidden/>
               </w:rPr>
-              <w:instrText xml:space="preserve"> PAGEREF _Toc507254678 \h </w:instrText>
+              <w:instrText xml:space="preserve"> PAGEREF _Toc507426488 \h </w:instrText>
             </w:r>
             <w:r>
               <w:rPr>
@@ -1109,7 +1102,7 @@
                 <w:noProof/>
                 <w:webHidden/>
               </w:rPr>
-              <w:t>6</w:t>
+              <w:t>8</w:t>
             </w:r>
             <w:r>
               <w:rPr>
@@ -1129,7 +1122,7 @@
               <w:color w:val="auto"/>
             </w:rPr>
           </w:pPr>
-          <w:hyperlink w:anchor="_Toc507254679" w:history="1">
+          <w:hyperlink w:anchor="_Toc507426489" w:history="1">
             <w:r>
               <w:rPr>
                 <w:rStyle w:val="Hyperlink"/>
@@ -1171,7 +1164,7 @@
                 <w:noProof/>
                 <w:webHidden/>
               </w:rPr>
-              <w:instrText xml:space="preserve"> PAGEREF _Toc507254679 \h </w:instrText>
+              <w:instrText xml:space="preserve"> PAGEREF _Toc507426489 \h </w:instrText>
             </w:r>
             <w:r>
               <w:rPr>
@@ -1191,7 +1184,7 @@
                 <w:noProof/>
                 <w:webHidden/>
               </w:rPr>
-              <w:t>1</w:t>
+              <w:t>9</w:t>
             </w:r>
             <w:r>
               <w:rPr>
@@ -1211,13 +1204,28 @@
               <w:color w:val="auto"/>
             </w:rPr>
           </w:pPr>
-          <w:hyperlink w:anchor="_Toc507254680" w:history="1">
+          <w:hyperlink w:anchor="_Toc507426490" w:history="1">
             <w:r>
               <w:rPr>
                 <w:rStyle w:val="Hyperlink"/>
                 <w:noProof/>
               </w:rPr>
-              <w:t>NODES</w:t>
+              <w:t>1.7</w:t>
+            </w:r>
+            <w:r>
+              <w:rPr>
+                <w:rFonts w:asciiTheme="minorHAnsi" w:eastAsiaTheme="minorEastAsia" w:hAnsiTheme="minorHAnsi" w:cstheme="minorBidi"/>
+                <w:noProof/>
+                <w:color w:val="auto"/>
+              </w:rPr>
+              <w:tab/>
+            </w:r>
+            <w:r>
+              <w:rPr>
+                <w:rStyle w:val="Hyperlink"/>
+                <w:noProof/>
+              </w:rPr>
+              <w:t>Export to TTL</w:t>
             </w:r>
             <w:r>
               <w:rPr>
@@ -1238,7 +1246,7 @@
                 <w:noProof/>
                 <w:webHidden/>
               </w:rPr>
-              <w:instrText xml:space="preserve"> PAGEREF _Toc507254680 \h </w:instrText>
+              <w:instrText xml:space="preserve"> PAGEREF _Toc507426490 \h </w:instrText>
             </w:r>
             <w:r>
               <w:rPr>
@@ -1258,7 +1266,7 @@
                 <w:noProof/>
                 <w:webHidden/>
               </w:rPr>
-              <w:t>1</w:t>
+              <w:t>9</w:t>
             </w:r>
             <w:r>
               <w:rPr>
@@ -1278,13 +1286,28 @@
               <w:color w:val="auto"/>
             </w:rPr>
           </w:pPr>
-          <w:hyperlink w:anchor="_Toc507254681" w:history="1">
+          <w:hyperlink w:anchor="_Toc507426491" w:history="1">
             <w:r>
               <w:rPr>
                 <w:rStyle w:val="Hyperlink"/>
                 <w:noProof/>
               </w:rPr>
-              <w:t>LINKS</w:t>
+              <w:t>1.8</w:t>
+            </w:r>
+            <w:r>
+              <w:rPr>
+                <w:rFonts w:asciiTheme="minorHAnsi" w:eastAsiaTheme="minorEastAsia" w:hAnsiTheme="minorHAnsi" w:cstheme="minorBidi"/>
+                <w:noProof/>
+                <w:color w:val="auto"/>
+              </w:rPr>
+              <w:tab/>
+            </w:r>
+            <w:r>
+              <w:rPr>
+                <w:rStyle w:val="Hyperlink"/>
+                <w:noProof/>
+              </w:rPr>
+              <w:t>Validate the Data</w:t>
             </w:r>
             <w:r>
               <w:rPr>
@@ -1305,7 +1328,7 @@
                 <w:noProof/>
                 <w:webHidden/>
               </w:rPr>
-              <w:instrText xml:space="preserve"> PAGEREF _Toc507254681 \h </w:instrText>
+              <w:instrText xml:space="preserve"> PAGEREF _Toc507426491 \h </w:instrText>
             </w:r>
             <w:r>
               <w:rPr>
@@ -1325,7 +1348,7 @@
                 <w:noProof/>
                 <w:webHidden/>
               </w:rPr>
-              <w:t>1</w:t>
+              <w:t>9</w:t>
             </w:r>
             <w:r>
               <w:rPr>
@@ -1345,13 +1368,13 @@
               <w:color w:val="auto"/>
             </w:rPr>
           </w:pPr>
-          <w:hyperlink w:anchor="_Toc507254682" w:history="1">
+          <w:hyperlink w:anchor="_Toc507426492" w:history="1">
             <w:r>
               <w:rPr>
                 <w:rStyle w:val="Hyperlink"/>
                 <w:noProof/>
               </w:rPr>
-              <w:t>1.7</w:t>
+              <w:t>1.9</w:t>
             </w:r>
             <w:r>
               <w:rPr>
@@ -1366,7 +1389,7 @@
                 <w:rStyle w:val="Hyperlink"/>
                 <w:noProof/>
               </w:rPr>
-              <w:t>Export to TTL</w:t>
+              <w:t>Upload to Database</w:t>
             </w:r>
             <w:r>
               <w:rPr>
@@ -1387,7 +1410,7 @@
                 <w:noProof/>
                 <w:webHidden/>
               </w:rPr>
-              <w:instrText xml:space="preserve"> PAGEREF _Toc507254682 \h </w:instrText>
+              <w:instrText xml:space="preserve"> PAGEREF _Toc507426492 \h </w:instrText>
             </w:r>
             <w:r>
               <w:rPr>
@@ -1407,7 +1430,7 @@
                 <w:noProof/>
                 <w:webHidden/>
               </w:rPr>
-              <w:t>1</w:t>
+              <w:t>11</w:t>
             </w:r>
             <w:r>
               <w:rPr>
@@ -1427,13 +1450,13 @@
               <w:color w:val="auto"/>
             </w:rPr>
           </w:pPr>
-          <w:hyperlink w:anchor="_Toc507254683" w:history="1">
+          <w:hyperlink w:anchor="_Toc507426493" w:history="1">
             <w:r>
               <w:rPr>
                 <w:rStyle w:val="Hyperlink"/>
                 <w:noProof/>
               </w:rPr>
-              <w:t>1.8</w:t>
+              <w:t>2.</w:t>
             </w:r>
             <w:r>
               <w:rPr>
@@ -1448,7 +1471,7 @@
                 <w:rStyle w:val="Hyperlink"/>
                 <w:noProof/>
               </w:rPr>
-              <w:t>Validate the Data</w:t>
+              <w:t>Query Graph Data</w:t>
             </w:r>
             <w:r>
               <w:rPr>
@@ -1469,7 +1492,7 @@
                 <w:noProof/>
                 <w:webHidden/>
               </w:rPr>
-              <w:instrText xml:space="preserve"> PAGEREF _Toc507254683 \h </w:instrText>
+              <w:instrText xml:space="preserve"> PAGEREF _Toc507426493 \h </w:instrText>
             </w:r>
             <w:r>
               <w:rPr>
@@ -1489,7 +1512,7 @@
                 <w:noProof/>
                 <w:webHidden/>
               </w:rPr>
-              <w:t>1</w:t>
+              <w:t>11</w:t>
             </w:r>
             <w:r>
               <w:rPr>
@@ -1509,13 +1532,13 @@
               <w:color w:val="auto"/>
             </w:rPr>
           </w:pPr>
-          <w:hyperlink w:anchor="_Toc507254684" w:history="1">
+          <w:hyperlink w:anchor="_Toc507426494" w:history="1">
             <w:r>
               <w:rPr>
                 <w:rStyle w:val="Hyperlink"/>
                 <w:noProof/>
               </w:rPr>
-              <w:t>1.9</w:t>
+              <w:t>2.1</w:t>
             </w:r>
             <w:r>
               <w:rPr>
@@ -1530,7 +1553,7 @@
                 <w:rStyle w:val="Hyperlink"/>
                 <w:noProof/>
               </w:rPr>
-              <w:t>Upload to Database</w:t>
+              <w:t>Show all triples</w:t>
             </w:r>
             <w:r>
               <w:rPr>
@@ -1551,7 +1574,7 @@
                 <w:noProof/>
                 <w:webHidden/>
               </w:rPr>
-              <w:instrText xml:space="preserve"> PAGEREF _Toc507254684 \h </w:instrText>
+              <w:instrText xml:space="preserve"> PAGEREF _Toc507426494 \h </w:instrText>
             </w:r>
             <w:r>
               <w:rPr>
@@ -1571,7 +1594,7 @@
                 <w:noProof/>
                 <w:webHidden/>
               </w:rPr>
-              <w:t>1</w:t>
+              <w:t>11</w:t>
             </w:r>
             <w:r>
               <w:rPr>
@@ -1591,13 +1614,13 @@
               <w:color w:val="auto"/>
             </w:rPr>
           </w:pPr>
-          <w:hyperlink w:anchor="_Toc507254685" w:history="1">
+          <w:hyperlink w:anchor="_Toc507426495" w:history="1">
             <w:r>
               <w:rPr>
                 <w:rStyle w:val="Hyperlink"/>
                 <w:noProof/>
               </w:rPr>
-              <w:t>2.</w:t>
+              <w:t>2.2</w:t>
             </w:r>
             <w:r>
               <w:rPr>
@@ -1612,7 +1635,7 @@
                 <w:rStyle w:val="Hyperlink"/>
                 <w:noProof/>
               </w:rPr>
-              <w:t>Query Graph Data</w:t>
+              <w:t>How many people participateIn the study?</w:t>
             </w:r>
             <w:r>
               <w:rPr>
@@ -1633,7 +1656,7 @@
                 <w:noProof/>
                 <w:webHidden/>
               </w:rPr>
-              <w:instrText xml:space="preserve"> PAGEREF _Toc507254685 \h </w:instrText>
+              <w:instrText xml:space="preserve"> PAGEREF _Toc507426495 \h </w:instrText>
             </w:r>
             <w:r>
               <w:rPr>
@@ -1653,7 +1676,7 @@
                 <w:noProof/>
                 <w:webHidden/>
               </w:rPr>
-              <w:t>2</w:t>
+              <w:t>12</w:t>
             </w:r>
             <w:r>
               <w:rPr>
@@ -1673,13 +1696,13 @@
               <w:color w:val="auto"/>
             </w:rPr>
           </w:pPr>
-          <w:hyperlink w:anchor="_Toc507254686" w:history="1">
+          <w:hyperlink w:anchor="_Toc507426496" w:history="1">
             <w:r>
               <w:rPr>
                 <w:rStyle w:val="Hyperlink"/>
                 <w:noProof/>
               </w:rPr>
-              <w:t>2.1</w:t>
+              <w:t>2.3</w:t>
             </w:r>
             <w:r>
               <w:rPr>
@@ -1694,7 +1717,7 @@
                 <w:rStyle w:val="Hyperlink"/>
                 <w:noProof/>
               </w:rPr>
-              <w:t>Show all triples</w:t>
+              <w:t>Find the names of people who participate in the study.</w:t>
             </w:r>
             <w:r>
               <w:rPr>
@@ -1715,7 +1738,7 @@
                 <w:noProof/>
                 <w:webHidden/>
               </w:rPr>
-              <w:instrText xml:space="preserve"> PAGEREF _Toc507254686 \h </w:instrText>
+              <w:instrText xml:space="preserve"> PAGEREF _Toc507426496 \h </w:instrText>
             </w:r>
             <w:r>
               <w:rPr>
@@ -1735,7 +1758,7 @@
                 <w:noProof/>
                 <w:webHidden/>
               </w:rPr>
-              <w:t>2</w:t>
+              <w:t>12</w:t>
             </w:r>
             <w:r>
               <w:rPr>
@@ -1755,13 +1778,13 @@
               <w:color w:val="auto"/>
             </w:rPr>
           </w:pPr>
-          <w:hyperlink w:anchor="_Toc507254687" w:history="1">
+          <w:hyperlink w:anchor="_Toc507426497" w:history="1">
             <w:r>
               <w:rPr>
                 <w:rStyle w:val="Hyperlink"/>
                 <w:noProof/>
               </w:rPr>
-              <w:t>2.2</w:t>
+              <w:t>2.4</w:t>
             </w:r>
             <w:r>
               <w:rPr>
@@ -1776,7 +1799,7 @@
                 <w:rStyle w:val="Hyperlink"/>
                 <w:noProof/>
               </w:rPr>
-              <w:t>How many people participateIn the study?</w:t>
+              <w:t>List the names of the people randomized to each treatment type.</w:t>
             </w:r>
             <w:r>
               <w:rPr>
@@ -1797,7 +1820,7 @@
                 <w:noProof/>
                 <w:webHidden/>
               </w:rPr>
-              <w:instrText xml:space="preserve"> PAGEREF _Toc507254687 \h </w:instrText>
+              <w:instrText xml:space="preserve"> PAGEREF _Toc507426497 \h </w:instrText>
             </w:r>
             <w:r>
               <w:rPr>
@@ -1817,7 +1840,7 @@
                 <w:noProof/>
                 <w:webHidden/>
               </w:rPr>
-              <w:t>3</w:t>
+              <w:t>12</w:t>
             </w:r>
             <w:r>
               <w:rPr>
@@ -1837,13 +1860,13 @@
               <w:color w:val="auto"/>
             </w:rPr>
           </w:pPr>
-          <w:hyperlink w:anchor="_Toc507254688" w:history="1">
+          <w:hyperlink w:anchor="_Toc507426498" w:history="1">
             <w:r>
               <w:rPr>
                 <w:rStyle w:val="Hyperlink"/>
                 <w:noProof/>
               </w:rPr>
-              <w:t>2.3</w:t>
+              <w:t>3.</w:t>
             </w:r>
             <w:r>
               <w:rPr>
@@ -1858,7 +1881,7 @@
                 <w:rStyle w:val="Hyperlink"/>
                 <w:noProof/>
               </w:rPr>
-              <w:t>Find the names of people who participate in the study.</w:t>
+              <w:t>Ontology and Inference</w:t>
             </w:r>
             <w:r>
               <w:rPr>
@@ -1879,7 +1902,7 @@
                 <w:noProof/>
                 <w:webHidden/>
               </w:rPr>
-              <w:instrText xml:space="preserve"> PAGEREF _Toc507254688 \h </w:instrText>
+              <w:instrText xml:space="preserve"> PAGEREF _Toc507426498 \h </w:instrText>
             </w:r>
             <w:r>
               <w:rPr>
@@ -1899,7 +1922,7 @@
                 <w:noProof/>
                 <w:webHidden/>
               </w:rPr>
-              <w:t>3</w:t>
+              <w:t>13</w:t>
             </w:r>
             <w:r>
               <w:rPr>
@@ -1919,13 +1942,13 @@
               <w:color w:val="auto"/>
             </w:rPr>
           </w:pPr>
-          <w:hyperlink w:anchor="_Toc507254689" w:history="1">
+          <w:hyperlink w:anchor="_Toc507426499" w:history="1">
             <w:r>
               <w:rPr>
                 <w:rStyle w:val="Hyperlink"/>
                 <w:noProof/>
               </w:rPr>
-              <w:t>2.4</w:t>
+              <w:t>3.1</w:t>
             </w:r>
             <w:r>
               <w:rPr>
@@ -1940,7 +1963,7 @@
                 <w:rStyle w:val="Hyperlink"/>
                 <w:noProof/>
               </w:rPr>
-              <w:t>List the names of the people randomized to each treatment type.</w:t>
+              <w:t>Review the Ontology</w:t>
             </w:r>
             <w:r>
               <w:rPr>
@@ -1961,7 +1984,7 @@
                 <w:noProof/>
                 <w:webHidden/>
               </w:rPr>
-              <w:instrText xml:space="preserve"> PAGEREF _Toc507254689 \h </w:instrText>
+              <w:instrText xml:space="preserve"> PAGEREF _Toc507426499 \h </w:instrText>
             </w:r>
             <w:r>
               <w:rPr>
@@ -1981,7 +2004,7 @@
                 <w:noProof/>
                 <w:webHidden/>
               </w:rPr>
-              <w:t>3</w:t>
+              <w:t>13</w:t>
             </w:r>
             <w:r>
               <w:rPr>
@@ -2001,13 +2024,13 @@
               <w:color w:val="auto"/>
             </w:rPr>
           </w:pPr>
-          <w:hyperlink w:anchor="_Toc507254690" w:history="1">
+          <w:hyperlink w:anchor="_Toc507426500" w:history="1">
             <w:r>
               <w:rPr>
                 <w:rStyle w:val="Hyperlink"/>
                 <w:noProof/>
               </w:rPr>
-              <w:t>3.</w:t>
+              <w:t>3.2</w:t>
             </w:r>
             <w:r>
               <w:rPr>
@@ -2022,7 +2045,7 @@
                 <w:rStyle w:val="Hyperlink"/>
                 <w:noProof/>
               </w:rPr>
-              <w:t>Ontology and Inference</w:t>
+              <w:t>Add the Ontology to the LDWStudy database</w:t>
             </w:r>
             <w:r>
               <w:rPr>
@@ -2043,7 +2066,7 @@
                 <w:noProof/>
                 <w:webHidden/>
               </w:rPr>
-              <w:instrText xml:space="preserve"> PAGEREF _Toc507254690 \h </w:instrText>
+              <w:instrText xml:space="preserve"> PAGEREF _Toc507426500 \h </w:instrText>
             </w:r>
             <w:r>
               <w:rPr>
@@ -2063,7 +2086,7 @@
                 <w:noProof/>
                 <w:webHidden/>
               </w:rPr>
-              <w:t>4</w:t>
+              <w:t>13</w:t>
             </w:r>
             <w:r>
               <w:rPr>
@@ -2083,13 +2106,13 @@
               <w:color w:val="auto"/>
             </w:rPr>
           </w:pPr>
-          <w:hyperlink w:anchor="_Toc507254691" w:history="1">
+          <w:hyperlink w:anchor="_Toc507426501" w:history="1">
             <w:r>
               <w:rPr>
                 <w:rStyle w:val="Hyperlink"/>
                 <w:noProof/>
               </w:rPr>
-              <w:t>3.1</w:t>
+              <w:t>3.3</w:t>
             </w:r>
             <w:r>
               <w:rPr>
@@ -2104,7 +2127,7 @@
                 <w:rStyle w:val="Hyperlink"/>
                 <w:noProof/>
               </w:rPr>
-              <w:t>Review the Ontology</w:t>
+              <w:t>Find the names of HumanStudySubjects in your study.</w:t>
             </w:r>
             <w:r>
               <w:rPr>
@@ -2125,7 +2148,7 @@
                 <w:noProof/>
                 <w:webHidden/>
               </w:rPr>
-              <w:instrText xml:space="preserve"> PAGEREF _Toc507254691 \h </w:instrText>
+              <w:instrText xml:space="preserve"> PAGEREF _Toc507426501 \h </w:instrText>
             </w:r>
             <w:r>
               <w:rPr>
@@ -2145,7 +2168,7 @@
                 <w:noProof/>
                 <w:webHidden/>
               </w:rPr>
-              <w:t>4</w:t>
+              <w:t>13</w:t>
             </w:r>
             <w:r>
               <w:rPr>
@@ -2165,13 +2188,13 @@
               <w:color w:val="auto"/>
             </w:rPr>
           </w:pPr>
-          <w:hyperlink w:anchor="_Toc507254692" w:history="1">
+          <w:hyperlink w:anchor="_Toc507426502" w:history="1">
             <w:r>
               <w:rPr>
                 <w:rStyle w:val="Hyperlink"/>
                 <w:noProof/>
               </w:rPr>
-              <w:t>3.2</w:t>
+              <w:t>3.4</w:t>
             </w:r>
             <w:r>
               <w:rPr>
@@ -2186,7 +2209,7 @@
                 <w:rStyle w:val="Hyperlink"/>
                 <w:noProof/>
               </w:rPr>
-              <w:t>Add the Ontology to the LDWStudy database</w:t>
+              <w:t>Write a reasoner-based query to find all types (classes) of Persons</w:t>
             </w:r>
             <w:r>
               <w:rPr>
@@ -2207,7 +2230,7 @@
                 <w:noProof/>
                 <w:webHidden/>
               </w:rPr>
-              <w:instrText xml:space="preserve"> PAGEREF _Toc507254692 \h </w:instrText>
+              <w:instrText xml:space="preserve"> PAGEREF _Toc507426502 \h </w:instrText>
             </w:r>
             <w:r>
               <w:rPr>
@@ -2227,7 +2250,7 @@
                 <w:noProof/>
                 <w:webHidden/>
               </w:rPr>
-              <w:t>4</w:t>
+              <w:t>14</w:t>
             </w:r>
             <w:r>
               <w:rPr>
@@ -2247,13 +2270,13 @@
               <w:color w:val="auto"/>
             </w:rPr>
           </w:pPr>
-          <w:hyperlink w:anchor="_Toc507254693" w:history="1">
+          <w:hyperlink w:anchor="_Toc507426503" w:history="1">
             <w:r>
               <w:rPr>
                 <w:rStyle w:val="Hyperlink"/>
                 <w:noProof/>
               </w:rPr>
-              <w:t>3.3</w:t>
+              <w:t>4.</w:t>
             </w:r>
             <w:r>
               <w:rPr>
@@ -2268,7 +2291,7 @@
                 <w:rStyle w:val="Hyperlink"/>
                 <w:noProof/>
               </w:rPr>
-              <w:t>Find the names of HumanStudySubjects in your study.</w:t>
+              <w:t>Merge Studies</w:t>
             </w:r>
             <w:r>
               <w:rPr>
@@ -2289,7 +2312,7 @@
                 <w:noProof/>
                 <w:webHidden/>
               </w:rPr>
-              <w:instrText xml:space="preserve"> PAGEREF _Toc507254693 \h </w:instrText>
+              <w:instrText xml:space="preserve"> PAGEREF _Toc507426503 \h </w:instrText>
             </w:r>
             <w:r>
               <w:rPr>
@@ -2309,7 +2332,7 @@
                 <w:noProof/>
                 <w:webHidden/>
               </w:rPr>
-              <w:t>4</w:t>
+              <w:t>15</w:t>
             </w:r>
             <w:r>
               <w:rPr>
@@ -2329,13 +2352,13 @@
               <w:color w:val="auto"/>
             </w:rPr>
           </w:pPr>
-          <w:hyperlink w:anchor="_Toc507254694" w:history="1">
+          <w:hyperlink w:anchor="_Toc507426504" w:history="1">
             <w:r>
               <w:rPr>
                 <w:rStyle w:val="Hyperlink"/>
                 <w:noProof/>
               </w:rPr>
-              <w:t>3.4</w:t>
+              <w:t>4.1</w:t>
             </w:r>
             <w:r>
               <w:rPr>
@@ -2350,7 +2373,7 @@
                 <w:rStyle w:val="Hyperlink"/>
                 <w:noProof/>
               </w:rPr>
-              <w:t>Write a reasoner-based query to find all types (classes) of Persons</w:t>
+              <w:t>Create the Data Pool</w:t>
             </w:r>
             <w:r>
               <w:rPr>
@@ -2371,7 +2394,7 @@
                 <w:noProof/>
                 <w:webHidden/>
               </w:rPr>
-              <w:instrText xml:space="preserve"> PAGEREF _Toc507254694 \h </w:instrText>
+              <w:instrText xml:space="preserve"> PAGEREF _Toc507426504 \h </w:instrText>
             </w:r>
             <w:r>
               <w:rPr>
@@ -2391,7 +2414,7 @@
                 <w:noProof/>
                 <w:webHidden/>
               </w:rPr>
-              <w:t>5</w:t>
+              <w:t>15</w:t>
             </w:r>
             <w:r>
               <w:rPr>
@@ -2411,13 +2434,13 @@
               <w:color w:val="auto"/>
             </w:rPr>
           </w:pPr>
-          <w:hyperlink w:anchor="_Toc507254695" w:history="1">
+          <w:hyperlink w:anchor="_Toc507426505" w:history="1">
             <w:r>
               <w:rPr>
                 <w:rStyle w:val="Hyperlink"/>
                 <w:noProof/>
               </w:rPr>
-              <w:t>4.</w:t>
+              <w:t>4.2</w:t>
             </w:r>
             <w:r>
               <w:rPr>
@@ -2432,7 +2455,7 @@
                 <w:rStyle w:val="Hyperlink"/>
                 <w:noProof/>
               </w:rPr>
-              <w:t>Merge Studies</w:t>
+              <w:t>List Drug1 studies by phase.</w:t>
             </w:r>
             <w:r>
               <w:rPr>
@@ -2453,7 +2476,7 @@
                 <w:noProof/>
                 <w:webHidden/>
               </w:rPr>
-              <w:instrText xml:space="preserve"> PAGEREF _Toc507254695 \h </w:instrText>
+              <w:instrText xml:space="preserve"> PAGEREF _Toc507426505 \h </w:instrText>
             </w:r>
             <w:r>
               <w:rPr>
@@ -2473,7 +2496,7 @@
                 <w:noProof/>
                 <w:webHidden/>
               </w:rPr>
-              <w:t>6</w:t>
+              <w:t>15</w:t>
             </w:r>
             <w:r>
               <w:rPr>
@@ -2493,13 +2516,13 @@
               <w:color w:val="auto"/>
             </w:rPr>
           </w:pPr>
-          <w:hyperlink w:anchor="_Toc507254696" w:history="1">
+          <w:hyperlink w:anchor="_Toc507426506" w:history="1">
             <w:r>
               <w:rPr>
                 <w:rStyle w:val="Hyperlink"/>
                 <w:noProof/>
               </w:rPr>
-              <w:t>4.1</w:t>
+              <w:t>4.3</w:t>
             </w:r>
             <w:r>
               <w:rPr>
@@ -2514,7 +2537,7 @@
                 <w:rStyle w:val="Hyperlink"/>
                 <w:noProof/>
               </w:rPr>
-              <w:t>Create the Data Pool</w:t>
+              <w:t>How many HumanStudySubjects participated in all Drug1 studies?</w:t>
             </w:r>
             <w:r>
               <w:rPr>
@@ -2535,7 +2558,7 @@
                 <w:noProof/>
                 <w:webHidden/>
               </w:rPr>
-              <w:instrText xml:space="preserve"> PAGEREF _Toc507254696 \h </w:instrText>
+              <w:instrText xml:space="preserve"> PAGEREF _Toc507426506 \h </w:instrText>
             </w:r>
             <w:r>
               <w:rPr>
@@ -2555,7 +2578,7 @@
                 <w:noProof/>
                 <w:webHidden/>
               </w:rPr>
-              <w:t>6</w:t>
+              <w:t>15</w:t>
             </w:r>
             <w:r>
               <w:rPr>
@@ -2575,13 +2598,13 @@
               <w:color w:val="auto"/>
             </w:rPr>
           </w:pPr>
-          <w:hyperlink w:anchor="_Toc507254697" w:history="1">
+          <w:hyperlink w:anchor="_Toc507426507" w:history="1">
             <w:r>
               <w:rPr>
                 <w:rStyle w:val="Hyperlink"/>
                 <w:noProof/>
               </w:rPr>
-              <w:t>4.2</w:t>
+              <w:t>4.4</w:t>
             </w:r>
             <w:r>
               <w:rPr>
@@ -2596,7 +2619,7 @@
                 <w:rStyle w:val="Hyperlink"/>
                 <w:noProof/>
               </w:rPr>
-              <w:t>List Drug1 studies by phase.</w:t>
+              <w:t>How many women received active treatment (non placebo) across all Drug1 studies combined?</w:t>
             </w:r>
             <w:r>
               <w:rPr>
@@ -2617,7 +2640,7 @@
                 <w:noProof/>
                 <w:webHidden/>
               </w:rPr>
-              <w:instrText xml:space="preserve"> PAGEREF _Toc507254697 \h </w:instrText>
+              <w:instrText xml:space="preserve"> PAGEREF _Toc507426507 \h </w:instrText>
             </w:r>
             <w:r>
               <w:rPr>
@@ -2637,7 +2660,7 @@
                 <w:noProof/>
                 <w:webHidden/>
               </w:rPr>
-              <w:t>6</w:t>
+              <w:t>16</w:t>
             </w:r>
             <w:r>
               <w:rPr>
@@ -2657,13 +2680,13 @@
               <w:color w:val="auto"/>
             </w:rPr>
           </w:pPr>
-          <w:hyperlink w:anchor="_Toc507254698" w:history="1">
+          <w:hyperlink w:anchor="_Toc507426508" w:history="1">
             <w:r>
               <w:rPr>
                 <w:rStyle w:val="Hyperlink"/>
                 <w:noProof/>
               </w:rPr>
-              <w:t>4.3</w:t>
+              <w:t>4.5</w:t>
             </w:r>
             <w:r>
               <w:rPr>
@@ -2678,7 +2701,7 @@
                 <w:rStyle w:val="Hyperlink"/>
                 <w:noProof/>
               </w:rPr>
-              <w:t>How many HumanStudySubjects participated in all Drug1 studies?</w:t>
+              <w:t>List the Types of Persons in the studies.</w:t>
             </w:r>
             <w:r>
               <w:rPr>
@@ -2699,7 +2722,7 @@
                 <w:noProof/>
                 <w:webHidden/>
               </w:rPr>
-              <w:instrText xml:space="preserve"> PAGEREF _Toc507254698 \h </w:instrText>
+              <w:instrText xml:space="preserve"> PAGEREF _Toc507426508 \h </w:instrText>
             </w:r>
             <w:r>
               <w:rPr>
@@ -2719,7 +2742,7 @@
                 <w:noProof/>
                 <w:webHidden/>
               </w:rPr>
-              <w:t>6</w:t>
+              <w:t>16</w:t>
             </w:r>
             <w:r>
               <w:rPr>
@@ -2739,218 +2762,54 @@
               <w:color w:val="auto"/>
             </w:rPr>
           </w:pPr>
-          <w:hyperlink w:anchor="_Toc507254699" w:history="1">
+          <w:hyperlink w:anchor="_Toc507426509" w:history="1">
             <w:r>
               <w:rPr>
                 <w:rStyle w:val="Hyperlink"/>
                 <w:noProof/>
               </w:rPr>
-              <w:t>4.4</w:t>
-            </w:r>
-            <w:r>
-              <w:rPr>
-                <w:rFonts w:asciiTheme="minorHAnsi" w:eastAsiaTheme="minorEastAsia" w:hAnsiTheme="minorHAnsi" w:cstheme="minorBidi"/>
-                <w:noProof/>
-                <w:color w:val="auto"/>
+              <w:t>Appendix 1: Course Resources</w:t>
+            </w:r>
+            <w:r>
+              <w:rPr>
+                <w:noProof/>
+                <w:webHidden/>
               </w:rPr>
               <w:tab/>
             </w:r>
             <w:r>
               <w:rPr>
-                <w:rStyle w:val="Hyperlink"/>
-                <w:noProof/>
-              </w:rPr>
-              <w:t>How many women received active treatment (non placebo) across all Drug1 studies combined?</w:t>
-            </w:r>
-            <w:r>
-              <w:rPr>
                 <w:noProof/>
                 <w:webHidden/>
               </w:rPr>
-              <w:tab/>
+              <w:fldChar w:fldCharType="begin"/>
             </w:r>
             <w:r>
               <w:rPr>
                 <w:noProof/>
                 <w:webHidden/>
               </w:rPr>
-              <w:fldChar w:fldCharType="begin"/>
+              <w:instrText xml:space="preserve"> PAGEREF _Toc507426509 \h </w:instrText>
             </w:r>
             <w:r>
               <w:rPr>
                 <w:noProof/>
                 <w:webHidden/>
               </w:rPr>
-              <w:instrText xml:space="preserve"> PAGEREF _Toc507254699 \h </w:instrText>
             </w:r>
             <w:r>
               <w:rPr>
                 <w:noProof/>
                 <w:webHidden/>
               </w:rPr>
+              <w:fldChar w:fldCharType="separate"/>
             </w:r>
             <w:r>
               <w:rPr>
                 <w:noProof/>
                 <w:webHidden/>
               </w:rPr>
-              <w:fldChar w:fldCharType="separate"/>
-            </w:r>
-            <w:r>
-              <w:rPr>
-                <w:noProof/>
-                <w:webHidden/>
-              </w:rPr>
-              <w:t>7</w:t>
-            </w:r>
-            <w:r>
-              <w:rPr>
-                <w:noProof/>
-                <w:webHidden/>
-              </w:rPr>
-              <w:fldChar w:fldCharType="end"/>
-            </w:r>
-          </w:hyperlink>
-        </w:p>
-        <w:p>
-          <w:pPr>
-            <w:pStyle w:val="TOC1"/>
-            <w:rPr>
-              <w:rFonts w:asciiTheme="minorHAnsi" w:eastAsiaTheme="minorEastAsia" w:hAnsiTheme="minorHAnsi" w:cstheme="minorBidi"/>
-              <w:noProof/>
-              <w:color w:val="auto"/>
-            </w:rPr>
-          </w:pPr>
-          <w:hyperlink w:anchor="_Toc507254700" w:history="1">
-            <w:r>
-              <w:rPr>
-                <w:rStyle w:val="Hyperlink"/>
-                <w:noProof/>
-              </w:rPr>
-              <w:t>4.5</w:t>
-            </w:r>
-            <w:r>
-              <w:rPr>
-                <w:rFonts w:asciiTheme="minorHAnsi" w:eastAsiaTheme="minorEastAsia" w:hAnsiTheme="minorHAnsi" w:cstheme="minorBidi"/>
-                <w:noProof/>
-                <w:color w:val="auto"/>
-              </w:rPr>
-              <w:tab/>
-            </w:r>
-            <w:r>
-              <w:rPr>
-                <w:rStyle w:val="Hyperlink"/>
-                <w:noProof/>
-              </w:rPr>
-              <w:t>List the Types of Persons in the studies.</w:t>
-            </w:r>
-            <w:r>
-              <w:rPr>
-                <w:noProof/>
-                <w:webHidden/>
-              </w:rPr>
-              <w:tab/>
-            </w:r>
-            <w:r>
-              <w:rPr>
-                <w:noProof/>
-                <w:webHidden/>
-              </w:rPr>
-              <w:fldChar w:fldCharType="begin"/>
-            </w:r>
-            <w:r>
-              <w:rPr>
-                <w:noProof/>
-                <w:webHidden/>
-              </w:rPr>
-              <w:instrText xml:space="preserve"> PAGEREF _Toc507254700 \h </w:instrText>
-            </w:r>
-            <w:r>
-              <w:rPr>
-                <w:noProof/>
-                <w:webHidden/>
-              </w:rPr>
-            </w:r>
-            <w:r>
-              <w:rPr>
-                <w:noProof/>
-                <w:webHidden/>
-              </w:rPr>
-              <w:fldChar w:fldCharType="separate"/>
-            </w:r>
-            <w:r>
-              <w:rPr>
-                <w:noProof/>
-                <w:webHidden/>
-              </w:rPr>
-              <w:t>7</w:t>
-            </w:r>
-            <w:r>
-              <w:rPr>
-                <w:noProof/>
-                <w:webHidden/>
-              </w:rPr>
-              <w:fldChar w:fldCharType="end"/>
-            </w:r>
-          </w:hyperlink>
-        </w:p>
-        <w:p>
-          <w:pPr>
-            <w:pStyle w:val="TOC1"/>
-            <w:rPr>
-              <w:rFonts w:asciiTheme="minorHAnsi" w:eastAsiaTheme="minorEastAsia" w:hAnsiTheme="minorHAnsi" w:cstheme="minorBidi"/>
-              <w:noProof/>
-              <w:color w:val="auto"/>
-            </w:rPr>
-          </w:pPr>
-          <w:hyperlink w:anchor="_Toc507254701" w:history="1">
-            <w:r>
-              <w:rPr>
-                <w:rStyle w:val="Hyperlink"/>
-                <w:noProof/>
-              </w:rPr>
-              <w:t>Appendix 1: Course Resources</w:t>
-            </w:r>
-            <w:r>
-              <w:rPr>
-                <w:noProof/>
-                <w:webHidden/>
-              </w:rPr>
-              <w:tab/>
-            </w:r>
-            <w:r>
-              <w:rPr>
-                <w:noProof/>
-                <w:webHidden/>
-              </w:rPr>
-              <w:fldChar w:fldCharType="begin"/>
-            </w:r>
-            <w:r>
-              <w:rPr>
-                <w:noProof/>
-                <w:webHidden/>
-              </w:rPr>
-              <w:instrText xml:space="preserve"> PAGEREF _Toc507254701 \h </w:instrText>
-            </w:r>
-            <w:r>
-              <w:rPr>
-                <w:noProof/>
-                <w:webHidden/>
-              </w:rPr>
-            </w:r>
-            <w:r>
-              <w:rPr>
-                <w:noProof/>
-                <w:webHidden/>
-              </w:rPr>
-              <w:fldChar w:fldCharType="separate"/>
-            </w:r>
-            <w:r>
-              <w:rPr>
-                <w:noProof/>
-                <w:webHidden/>
-              </w:rPr>
-              <w:t>8</w:t>
+              <w:t>17</w:t>
             </w:r>
             <w:r>
               <w:rPr>
@@ -2995,7 +2854,7 @@
       <w:bookmarkStart w:id="1" w:name="h.gjdgxs" w:colFirst="0" w:colLast="0"/>
       <w:bookmarkStart w:id="2" w:name="_Ref484596991"/>
       <w:bookmarkStart w:id="3" w:name="_Ref484597004"/>
-      <w:bookmarkStart w:id="4" w:name="_Toc507254670"/>
+      <w:bookmarkStart w:id="4" w:name="_Toc507426480"/>
       <w:bookmarkEnd w:id="1"/>
       <w:r>
         <w:lastRenderedPageBreak/>
@@ -3413,10 +3272,10 @@
                   <v:path o:extrusionok="f" gradientshapeok="t" o:connecttype="rect"/>
                   <o:lock v:ext="edit" aspectratio="t"/>
                 </v:shapetype>
-                <v:shape id="_x0000_i1025" type="#_x0000_t75" style="width:37.65pt;height:25.95pt" o:ole="">
+                <v:shape id="_x0000_i1025" type="#_x0000_t75" style="width:37.5pt;height:26pt" o:ole="">
                   <v:imagedata r:id="rId9" o:title=""/>
                 </v:shape>
-                <o:OLEObject Type="Embed" ProgID="PBrush" ShapeID="_x0000_i1025" DrawAspect="Content" ObjectID="_1580997024" r:id="rId10"/>
+                <o:OLEObject Type="Embed" ProgID="PBrush" ShapeID="_x0000_i1025" DrawAspect="Content" ObjectID="_1581168336" r:id="rId10"/>
               </w:object>
             </w:r>
           </w:p>
@@ -3611,7 +3470,7 @@
         <w:ind w:left="0" w:firstLine="0"/>
       </w:pPr>
       <w:bookmarkStart w:id="5" w:name="_Server_Login"/>
-      <w:bookmarkStart w:id="6" w:name="_Toc507254671"/>
+      <w:bookmarkStart w:id="6" w:name="_Toc507426481"/>
       <w:bookmarkEnd w:id="5"/>
       <w:r>
         <w:t>Server Login</w:t>
@@ -4656,10 +4515,10 @@
             </w:pPr>
             <w:r>
               <w:object w:dxaOrig="4536" w:dyaOrig="3300" w14:anchorId="62267F19">
-                <v:shape id="_x0000_i1053" type="#_x0000_t75" style="width:41.85pt;height:30.15pt" o:ole="">
+                <v:shape id="_x0000_i1026" type="#_x0000_t75" style="width:42pt;height:30pt" o:ole="">
                   <v:imagedata r:id="rId9" o:title=""/>
                 </v:shape>
-                <o:OLEObject Type="Embed" ProgID="PBrush" ShapeID="_x0000_i1053" DrawAspect="Content" ObjectID="_1580997025" r:id="rId18"/>
+                <o:OLEObject Type="Embed" ProgID="PBrush" ShapeID="_x0000_i1026" DrawAspect="Content" ObjectID="_1581168337" r:id="rId18"/>
               </w:object>
             </w:r>
             <w:r>
@@ -4767,7 +4626,7 @@
         <w:spacing w:before="120"/>
         <w:ind w:left="0" w:firstLine="0"/>
       </w:pPr>
-      <w:bookmarkStart w:id="13" w:name="_Toc507254672"/>
+      <w:bookmarkStart w:id="13" w:name="_Toc507426482"/>
       <w:r>
         <w:lastRenderedPageBreak/>
         <w:t>Exercises</w:t>
@@ -4787,7 +4646,7 @@
         <w:spacing w:before="120"/>
         <w:ind w:left="0" w:firstLine="0"/>
       </w:pPr>
-      <w:bookmarkStart w:id="14" w:name="_Toc507254673"/>
+      <w:bookmarkStart w:id="14" w:name="_Toc507426483"/>
       <w:r>
         <w:t xml:space="preserve">Create a </w:t>
       </w:r>
@@ -4824,7 +4683,7 @@
         <w:ind w:left="0" w:firstLine="0"/>
       </w:pPr>
       <w:bookmarkStart w:id="15" w:name="h.rez8crfnxygd" w:colFirst="0" w:colLast="0"/>
-      <w:bookmarkStart w:id="16" w:name="_Toc507254674"/>
+      <w:bookmarkStart w:id="16" w:name="_Toc507426484"/>
       <w:bookmarkEnd w:id="15"/>
       <w:r>
         <w:t>Open the Graph Editor</w:t>
@@ -5253,7 +5112,7 @@
         <w:spacing w:before="120"/>
         <w:ind w:left="0" w:firstLine="0"/>
       </w:pPr>
-      <w:bookmarkStart w:id="17" w:name="_Toc507254675"/>
+      <w:bookmarkStart w:id="17" w:name="_Toc507426485"/>
       <w:r>
         <w:t xml:space="preserve">Add a </w:t>
       </w:r>
@@ -9365,10 +9224,10 @@
             </w:r>
             <w:r>
               <w:object w:dxaOrig="960" w:dyaOrig="255" w14:anchorId="076B29D9">
-                <v:shape id="_x0000_i1054" type="#_x0000_t75" style="width:47.7pt;height:12.55pt" o:ole="">
+                <v:shape id="_x0000_i1027" type="#_x0000_t75" style="width:47.5pt;height:12.5pt" o:ole="">
                   <v:imagedata r:id="rId26" o:title=""/>
                 </v:shape>
-                <o:OLEObject Type="Embed" ProgID="PBrush" ShapeID="_x0000_i1054" DrawAspect="Content" ObjectID="_1580997026" r:id="rId27"/>
+                <o:OLEObject Type="Embed" ProgID="PBrush" ShapeID="_x0000_i1027" DrawAspect="Content" ObjectID="_1581168338" r:id="rId27"/>
               </w:object>
             </w:r>
             <w:r>
@@ -9537,7 +9396,7 @@
         <w:spacing w:before="120"/>
         <w:ind w:left="0" w:firstLine="0"/>
       </w:pPr>
-      <w:bookmarkStart w:id="19" w:name="_Toc507254676"/>
+      <w:bookmarkStart w:id="19" w:name="_Toc507426486"/>
       <w:r>
         <w:t>A</w:t>
       </w:r>
@@ -11288,7 +11147,7 @@
         <w:spacing w:before="120"/>
         <w:ind w:left="0" w:firstLine="0"/>
       </w:pPr>
-      <w:bookmarkStart w:id="20" w:name="_Toc507254677"/>
+      <w:bookmarkStart w:id="20" w:name="_Toc507426487"/>
       <w:r>
         <w:t xml:space="preserve">Add </w:t>
       </w:r>
@@ -13482,7 +13341,7 @@
         <w:spacing w:before="120"/>
         <w:ind w:left="0" w:firstLine="0"/>
       </w:pPr>
-      <w:bookmarkStart w:id="21" w:name="_Toc507254678"/>
+      <w:bookmarkStart w:id="21" w:name="_Toc507426488"/>
       <w:r>
         <w:t>Add another Person</w:t>
       </w:r>
@@ -15057,10 +14916,10 @@
             </w:r>
             <w:r>
               <w:object w:dxaOrig="960" w:dyaOrig="255" w14:anchorId="0B876356">
-                <v:shape id="_x0000_i1055" type="#_x0000_t75" style="width:47.7pt;height:12.55pt" o:ole="">
+                <v:shape id="_x0000_i1028" type="#_x0000_t75" style="width:47.5pt;height:12.5pt" o:ole="">
                   <v:imagedata r:id="rId26" o:title=""/>
                 </v:shape>
-                <o:OLEObject Type="Embed" ProgID="PBrush" ShapeID="_x0000_i1055" DrawAspect="Content" ObjectID="_1580997027" r:id="rId28"/>
+                <o:OLEObject Type="Embed" ProgID="PBrush" ShapeID="_x0000_i1028" DrawAspect="Content" ObjectID="_1581168339" r:id="rId28"/>
               </w:object>
             </w:r>
             <w:r>
@@ -15107,7 +14966,7 @@
         <w:ind w:left="0" w:firstLine="0"/>
         <w:jc w:val="both"/>
       </w:pPr>
-      <w:bookmarkStart w:id="22" w:name="_Toc507254679"/>
+      <w:bookmarkStart w:id="22" w:name="_Toc507426489"/>
       <w:r>
         <w:lastRenderedPageBreak/>
         <w:t>Review your Graph</w:t>
@@ -15146,72 +15005,54 @@
             <w:tcW w:w="1694" w:type="dxa"/>
           </w:tcPr>
           <w:p>
+            <w:r>
+              <w:rPr>
+                <w:color w:val="365F91" w:themeColor="accent1" w:themeShade="BF"/>
+                <w:sz w:val="28"/>
+                <w:szCs w:val="28"/>
+              </w:rPr>
+              <w:t>NODES</w:t>
+            </w:r>
+          </w:p>
+        </w:tc>
+        <w:tc>
+          <w:tcPr>
+            <w:tcW w:w="3017" w:type="dxa"/>
+          </w:tcPr>
+          <w:p/>
+        </w:tc>
+        <w:tc>
+          <w:tcPr>
+            <w:tcW w:w="1674" w:type="dxa"/>
+          </w:tcPr>
+          <w:p>
             <w:pPr>
-              <w:pStyle w:val="Heading1"/>
-              <w:tabs>
-                <w:tab w:val="left" w:pos="540"/>
-              </w:tabs>
-              <w:spacing w:before="120"/>
-              <w:ind w:left="0" w:firstLine="0"/>
-              <w:jc w:val="both"/>
-            </w:pPr>
-            <w:bookmarkStart w:id="23" w:name="_Toc507254680"/>
-            <w:r>
               <w:rPr>
                 <w:sz w:val="20"/>
                 <w:szCs w:val="20"/>
               </w:rPr>
-              <w:t>NODES</w:t>
-            </w:r>
-            <w:bookmarkEnd w:id="23"/>
+            </w:pPr>
           </w:p>
         </w:tc>
         <w:tc>
           <w:tcPr>
-            <w:tcW w:w="3017" w:type="dxa"/>
-          </w:tcPr>
-          <w:p/>
-        </w:tc>
-        <w:tc>
-          <w:tcPr>
-            <w:tcW w:w="1674" w:type="dxa"/>
+            <w:tcW w:w="4405" w:type="dxa"/>
           </w:tcPr>
           <w:p>
             <w:pPr>
               <w:rPr>
-                <w:sz w:val="20"/>
-                <w:szCs w:val="20"/>
+                <w:sz w:val="28"/>
+                <w:szCs w:val="28"/>
               </w:rPr>
             </w:pPr>
-          </w:p>
-        </w:tc>
-        <w:tc>
-          <w:tcPr>
-            <w:tcW w:w="4405" w:type="dxa"/>
-          </w:tcPr>
-          <w:p>
-            <w:pPr>
-              <w:pStyle w:val="Heading1"/>
-              <w:tabs>
-                <w:tab w:val="left" w:pos="540"/>
-              </w:tabs>
-              <w:spacing w:before="120"/>
-              <w:ind w:left="0" w:firstLine="0"/>
-              <w:jc w:val="both"/>
-              <w:rPr>
-                <w:sz w:val="20"/>
-                <w:szCs w:val="20"/>
-              </w:rPr>
-            </w:pPr>
-            <w:bookmarkStart w:id="24" w:name="_Toc507254681"/>
-            <w:r>
-              <w:rPr>
-                <w:sz w:val="20"/>
-                <w:szCs w:val="20"/>
+            <w:r>
+              <w:rPr>
+                <w:color w:val="365F91" w:themeColor="accent1" w:themeShade="BF"/>
+                <w:sz w:val="28"/>
+                <w:szCs w:val="28"/>
               </w:rPr>
               <w:t>LINKS</w:t>
             </w:r>
-            <w:bookmarkEnd w:id="24"/>
           </w:p>
         </w:tc>
       </w:tr>
@@ -16425,15 +16266,15 @@
         <w:spacing w:before="120"/>
         <w:ind w:left="0" w:firstLine="0"/>
       </w:pPr>
-      <w:bookmarkStart w:id="25" w:name="_Ref506548063"/>
-      <w:bookmarkStart w:id="26" w:name="_Ref506548076"/>
-      <w:bookmarkStart w:id="27" w:name="_Toc507254682"/>
+      <w:bookmarkStart w:id="23" w:name="_Ref506548063"/>
+      <w:bookmarkStart w:id="24" w:name="_Ref506548076"/>
+      <w:bookmarkStart w:id="25" w:name="_Toc507426490"/>
       <w:r>
         <w:t>Export to TTL</w:t>
       </w:r>
+      <w:bookmarkEnd w:id="23"/>
+      <w:bookmarkEnd w:id="24"/>
       <w:bookmarkEnd w:id="25"/>
-      <w:bookmarkEnd w:id="26"/>
-      <w:bookmarkEnd w:id="27"/>
       <w:r>
         <w:t xml:space="preserve">  </w:t>
       </w:r>
@@ -16930,11 +16771,11 @@
         <w:spacing w:before="120"/>
         <w:ind w:left="0" w:firstLine="0"/>
       </w:pPr>
-      <w:bookmarkStart w:id="28" w:name="_Toc507254683"/>
+      <w:bookmarkStart w:id="26" w:name="_Toc507426491"/>
       <w:r>
         <w:t>Validate the Data</w:t>
       </w:r>
-      <w:bookmarkEnd w:id="28"/>
+      <w:bookmarkEnd w:id="26"/>
       <w:r>
         <w:t xml:space="preserve"> </w:t>
       </w:r>
@@ -17921,10 +17762,10 @@
             </w:pPr>
             <w:r>
               <w:object w:dxaOrig="4536" w:dyaOrig="3300" w14:anchorId="224D5B3F">
-                <v:shape id="_x0000_i1029" type="#_x0000_t75" style="width:41.85pt;height:30.15pt" o:ole="">
+                <v:shape id="_x0000_i1029" type="#_x0000_t75" style="width:42pt;height:30pt" o:ole="">
                   <v:imagedata r:id="rId9" o:title=""/>
                 </v:shape>
-                <o:OLEObject Type="Embed" ProgID="PBrush" ShapeID="_x0000_i1029" DrawAspect="Content" ObjectID="_1580997028" r:id="rId35"/>
+                <o:OLEObject Type="Embed" ProgID="PBrush" ShapeID="_x0000_i1029" DrawAspect="Content" ObjectID="_1581168340" r:id="rId35"/>
               </w:object>
             </w:r>
             <w:r>
@@ -18014,7 +17855,7 @@
         <w:spacing w:before="240"/>
         <w:ind w:left="0" w:firstLine="0"/>
       </w:pPr>
-      <w:bookmarkStart w:id="29" w:name="_Toc507254684"/>
+      <w:bookmarkStart w:id="27" w:name="_Toc507426492"/>
       <w:r>
         <w:lastRenderedPageBreak/>
         <w:t xml:space="preserve">Upload to </w:t>
@@ -18022,7 +17863,7 @@
       <w:r>
         <w:t>Database</w:t>
       </w:r>
-      <w:bookmarkEnd w:id="29"/>
+      <w:bookmarkEnd w:id="27"/>
       <w:r>
         <w:t xml:space="preserve">  </w:t>
       </w:r>
@@ -18616,7 +18457,7 @@
         <w:spacing w:before="120"/>
         <w:ind w:left="360" w:hanging="360"/>
       </w:pPr>
-      <w:bookmarkStart w:id="30" w:name="_Toc507254685"/>
+      <w:bookmarkStart w:id="28" w:name="_Toc507426493"/>
       <w:r>
         <w:t>Query</w:t>
       </w:r>
@@ -18626,7 +18467,7 @@
       <w:r>
         <w:t>Graph Data</w:t>
       </w:r>
-      <w:bookmarkEnd w:id="30"/>
+      <w:bookmarkEnd w:id="28"/>
       <w:r>
         <w:t xml:space="preserve"> </w:t>
       </w:r>
@@ -18644,8 +18485,8 @@
         <w:spacing w:before="120"/>
         <w:ind w:left="0" w:firstLine="0"/>
       </w:pPr>
-      <w:bookmarkStart w:id="31" w:name="_Toc493085086"/>
-      <w:bookmarkStart w:id="32" w:name="_Toc507254686"/>
+      <w:bookmarkStart w:id="29" w:name="_Toc493085086"/>
+      <w:bookmarkStart w:id="30" w:name="_Toc507426494"/>
       <w:r>
         <w:rPr>
           <w:noProof/>
@@ -18724,8 +18565,8 @@
       <w:r>
         <w:t>Show all triples</w:t>
       </w:r>
-      <w:bookmarkEnd w:id="31"/>
-      <w:bookmarkEnd w:id="32"/>
+      <w:bookmarkEnd w:id="29"/>
+      <w:bookmarkEnd w:id="30"/>
     </w:p>
     <w:p>
       <w:r>
@@ -19022,8 +18863,8 @@
         <w:spacing w:before="120"/>
         <w:ind w:left="0" w:firstLine="0"/>
       </w:pPr>
-      <w:bookmarkStart w:id="33" w:name="_Ref505928637"/>
-      <w:bookmarkStart w:id="34" w:name="_Toc507254687"/>
+      <w:bookmarkStart w:id="31" w:name="_Ref505928637"/>
+      <w:bookmarkStart w:id="32" w:name="_Toc507426495"/>
       <w:r>
         <w:t>How many people</w:t>
       </w:r>
@@ -19062,8 +18903,8 @@
       <w:r>
         <w:t>?</w:t>
       </w:r>
-      <w:bookmarkEnd w:id="33"/>
-      <w:bookmarkEnd w:id="34"/>
+      <w:bookmarkEnd w:id="31"/>
+      <w:bookmarkEnd w:id="32"/>
       <w:r>
         <w:t xml:space="preserve"> </w:t>
       </w:r>
@@ -19255,9 +19096,9 @@
         <w:spacing w:before="120"/>
         <w:ind w:left="0" w:firstLine="0"/>
       </w:pPr>
-      <w:bookmarkStart w:id="35" w:name="_Ref505931574"/>
-      <w:bookmarkStart w:id="36" w:name="_Ref505933907"/>
-      <w:bookmarkStart w:id="37" w:name="_Toc507254688"/>
+      <w:bookmarkStart w:id="33" w:name="_Ref505931574"/>
+      <w:bookmarkStart w:id="34" w:name="_Ref505933907"/>
+      <w:bookmarkStart w:id="35" w:name="_Toc507426496"/>
       <w:r>
         <w:t>Find the names of people who</w:t>
       </w:r>
@@ -19279,9 +19120,9 @@
       <w:r>
         <w:t>.</w:t>
       </w:r>
+      <w:bookmarkEnd w:id="33"/>
+      <w:bookmarkEnd w:id="34"/>
       <w:bookmarkEnd w:id="35"/>
-      <w:bookmarkEnd w:id="36"/>
-      <w:bookmarkEnd w:id="37"/>
       <w:r>
         <w:t xml:space="preserve">  </w:t>
       </w:r>
@@ -19977,7 +19818,7 @@
         <w:spacing w:before="120"/>
         <w:ind w:left="0" w:firstLine="0"/>
       </w:pPr>
-      <w:bookmarkStart w:id="38" w:name="_Toc507254689"/>
+      <w:bookmarkStart w:id="36" w:name="_Toc507426497"/>
       <w:r>
         <w:t xml:space="preserve">List the names of the people </w:t>
       </w:r>
@@ -19987,7 +19828,7 @@
       <w:r>
         <w:t>treatment type.</w:t>
       </w:r>
-      <w:bookmarkEnd w:id="38"/>
+      <w:bookmarkEnd w:id="36"/>
     </w:p>
     <w:p>
       <w:pPr>
@@ -21257,10 +21098,10 @@
             </w:pPr>
             <w:r>
               <w:object w:dxaOrig="4536" w:dyaOrig="3300" w14:anchorId="522AC197">
-                <v:shape id="_x0000_i1030" type="#_x0000_t75" style="width:41.85pt;height:30.15pt" o:ole="">
+                <v:shape id="_x0000_i1030" type="#_x0000_t75" style="width:42pt;height:30pt" o:ole="">
                   <v:imagedata r:id="rId9" o:title=""/>
                 </v:shape>
-                <o:OLEObject Type="Embed" ProgID="PBrush" ShapeID="_x0000_i1030" DrawAspect="Content" ObjectID="_1580997029" r:id="rId42"/>
+                <o:OLEObject Type="Embed" ProgID="PBrush" ShapeID="_x0000_i1030" DrawAspect="Content" ObjectID="_1581168341" r:id="rId42"/>
               </w:object>
             </w:r>
             <w:r>
@@ -21374,14 +21215,14 @@
         <w:spacing w:before="120"/>
         <w:ind w:left="0" w:firstLine="0"/>
       </w:pPr>
-      <w:bookmarkStart w:id="39" w:name="_Toc507254690"/>
+      <w:bookmarkStart w:id="37" w:name="_Toc507426498"/>
       <w:r>
         <w:t xml:space="preserve">Ontology </w:t>
       </w:r>
       <w:r>
         <w:t>and Inference</w:t>
       </w:r>
-      <w:bookmarkEnd w:id="39"/>
+      <w:bookmarkEnd w:id="37"/>
       <w:r>
         <w:t xml:space="preserve"> </w:t>
       </w:r>
@@ -21410,11 +21251,11 @@
         <w:spacing w:before="120"/>
         <w:ind w:left="0" w:firstLine="0"/>
       </w:pPr>
-      <w:bookmarkStart w:id="40" w:name="_Toc507254691"/>
+      <w:bookmarkStart w:id="38" w:name="_Toc507426499"/>
       <w:r>
         <w:t>Review the Ontology</w:t>
       </w:r>
-      <w:bookmarkEnd w:id="40"/>
+      <w:bookmarkEnd w:id="38"/>
     </w:p>
     <w:p>
       <w:pPr>
@@ -21502,7 +21343,7 @@
         <w:spacing w:before="120"/>
         <w:ind w:left="0" w:firstLine="0"/>
       </w:pPr>
-      <w:bookmarkStart w:id="41" w:name="_Toc507254692"/>
+      <w:bookmarkStart w:id="39" w:name="_Toc507426500"/>
       <w:r>
         <w:t>Add the Ontology</w:t>
       </w:r>
@@ -21520,7 +21361,7 @@
       <w:r>
         <w:t xml:space="preserve"> database</w:t>
       </w:r>
-      <w:bookmarkEnd w:id="41"/>
+      <w:bookmarkEnd w:id="39"/>
     </w:p>
     <w:p>
       <w:pPr>
@@ -21772,7 +21613,7 @@
         <w:spacing w:before="120"/>
         <w:ind w:left="0" w:firstLine="0"/>
       </w:pPr>
-      <w:bookmarkStart w:id="42" w:name="_Toc507254693"/>
+      <w:bookmarkStart w:id="40" w:name="_Toc507426501"/>
       <w:r>
         <w:t xml:space="preserve">Find the names of </w:t>
       </w:r>
@@ -21799,7 +21640,7 @@
       <w:r>
         <w:t>.</w:t>
       </w:r>
-      <w:bookmarkEnd w:id="42"/>
+      <w:bookmarkEnd w:id="40"/>
     </w:p>
     <w:p>
       <w:pPr>
@@ -21877,10 +21718,10 @@
             </w:r>
             <w:r>
               <w:object w:dxaOrig="4536" w:dyaOrig="3300" w14:anchorId="55289C4F">
-                <v:shape id="_x0000_i1031" type="#_x0000_t75" style="width:41.85pt;height:30.15pt" o:ole="">
+                <v:shape id="_x0000_i1031" type="#_x0000_t75" style="width:42pt;height:30pt" o:ole="">
                   <v:imagedata r:id="rId9" o:title=""/>
                 </v:shape>
-                <o:OLEObject Type="Embed" ProgID="PBrush" ShapeID="_x0000_i1031" DrawAspect="Content" ObjectID="_1580997030" r:id="rId44"/>
+                <o:OLEObject Type="Embed" ProgID="PBrush" ShapeID="_x0000_i1031" DrawAspect="Content" ObjectID="_1581168342" r:id="rId44"/>
               </w:object>
             </w:r>
           </w:p>
@@ -22678,7 +22519,7 @@
         <w:spacing w:before="120"/>
         <w:ind w:left="720" w:hanging="720"/>
       </w:pPr>
-      <w:bookmarkStart w:id="43" w:name="_Toc507254694"/>
+      <w:bookmarkStart w:id="41" w:name="_Toc507426502"/>
       <w:r>
         <w:t xml:space="preserve">Write a reasoner-based query to find all </w:t>
       </w:r>
@@ -22691,7 +22532,7 @@
       <w:r>
         <w:t>rsons</w:t>
       </w:r>
-      <w:bookmarkEnd w:id="43"/>
+      <w:bookmarkEnd w:id="41"/>
       <w:r>
         <w:t xml:space="preserve"> </w:t>
       </w:r>
@@ -23231,10 +23072,10 @@
             </w:pPr>
             <w:r>
               <w:object w:dxaOrig="4536" w:dyaOrig="3300" w14:anchorId="097EE649">
-                <v:shape id="_x0000_i1032" type="#_x0000_t75" style="width:41.85pt;height:30.15pt" o:ole="">
+                <v:shape id="_x0000_i1032" type="#_x0000_t75" style="width:42pt;height:30pt" o:ole="">
                   <v:imagedata r:id="rId9" o:title=""/>
                 </v:shape>
-                <o:OLEObject Type="Embed" ProgID="PBrush" ShapeID="_x0000_i1032" DrawAspect="Content" ObjectID="_1580997031" r:id="rId46"/>
+                <o:OLEObject Type="Embed" ProgID="PBrush" ShapeID="_x0000_i1032" DrawAspect="Content" ObjectID="_1581168343" r:id="rId46"/>
               </w:object>
             </w:r>
             <w:r>
@@ -23341,12 +23182,12 @@
         <w:spacing w:before="120"/>
         <w:ind w:left="0" w:firstLine="0"/>
       </w:pPr>
-      <w:bookmarkStart w:id="44" w:name="_Toc507254695"/>
+      <w:bookmarkStart w:id="42" w:name="_Toc507426503"/>
       <w:r>
         <w:lastRenderedPageBreak/>
         <w:t>Merge Studies</w:t>
       </w:r>
-      <w:bookmarkEnd w:id="44"/>
+      <w:bookmarkEnd w:id="42"/>
       <w:r>
         <w:t xml:space="preserve"> </w:t>
       </w:r>
@@ -23361,7 +23202,7 @@
         <w:spacing w:before="120"/>
         <w:ind w:left="90" w:firstLine="0"/>
       </w:pPr>
-      <w:bookmarkStart w:id="45" w:name="_Toc507254696"/>
+      <w:bookmarkStart w:id="43" w:name="_Toc507426504"/>
       <w:r>
         <w:t xml:space="preserve">Create </w:t>
       </w:r>
@@ -23371,7 +23212,7 @@
       <w:r>
         <w:t xml:space="preserve"> Data Pool</w:t>
       </w:r>
-      <w:bookmarkEnd w:id="45"/>
+      <w:bookmarkEnd w:id="43"/>
     </w:p>
     <w:p>
       <w:pPr>
@@ -23818,7 +23659,7 @@
         <w:spacing w:before="120"/>
         <w:ind w:left="0" w:firstLine="0"/>
       </w:pPr>
-      <w:bookmarkStart w:id="46" w:name="_Toc507254697"/>
+      <w:bookmarkStart w:id="44" w:name="_Toc507426505"/>
       <w:r>
         <w:t xml:space="preserve">List Drug1 </w:t>
       </w:r>
@@ -23831,7 +23672,7 @@
       <w:r>
         <w:t>by phase.</w:t>
       </w:r>
-      <w:bookmarkEnd w:id="46"/>
+      <w:bookmarkEnd w:id="44"/>
       <w:r>
         <w:t xml:space="preserve"> </w:t>
       </w:r>
@@ -24058,7 +23899,7 @@
         <w:spacing w:before="120"/>
         <w:ind w:left="0" w:firstLine="0"/>
       </w:pPr>
-      <w:bookmarkStart w:id="47" w:name="_Toc507254698"/>
+      <w:bookmarkStart w:id="45" w:name="_Toc507426506"/>
       <w:r>
         <w:t xml:space="preserve">How many </w:t>
       </w:r>
@@ -24085,7 +23926,7 @@
       <w:r>
         <w:t>?</w:t>
       </w:r>
-      <w:bookmarkEnd w:id="47"/>
+      <w:bookmarkEnd w:id="45"/>
     </w:p>
     <w:p>
       <w:pPr>
@@ -24371,7 +24212,7 @@
         <w:spacing w:before="120"/>
         <w:ind w:left="630" w:hanging="630"/>
       </w:pPr>
-      <w:bookmarkStart w:id="48" w:name="_Toc507254699"/>
+      <w:bookmarkStart w:id="46" w:name="_Toc507426507"/>
       <w:r>
         <w:t>How many women received active treatment (</w:t>
       </w:r>
@@ -24383,7 +24224,7 @@
       <w:r>
         <w:t>) across all Drug1 studies combined?</w:t>
       </w:r>
-      <w:bookmarkEnd w:id="48"/>
+      <w:bookmarkEnd w:id="46"/>
       <w:r>
         <w:t xml:space="preserve"> </w:t>
       </w:r>
@@ -24536,7 +24377,7 @@
         <w:spacing w:before="120"/>
         <w:ind w:left="630" w:hanging="630"/>
       </w:pPr>
-      <w:bookmarkStart w:id="49" w:name="_Toc507254700"/>
+      <w:bookmarkStart w:id="47" w:name="_Toc507426508"/>
       <w:r>
         <w:t xml:space="preserve">List </w:t>
       </w:r>
@@ -24546,7 +24387,7 @@
       <w:r>
         <w:t>Persons in the studies.</w:t>
       </w:r>
-      <w:bookmarkEnd w:id="49"/>
+      <w:bookmarkEnd w:id="47"/>
       <w:r>
         <w:t xml:space="preserve"> </w:t>
       </w:r>
@@ -25132,10 +24973,10 @@
             </w:pPr>
             <w:r>
               <w:object w:dxaOrig="4536" w:dyaOrig="3300" w14:anchorId="2C03AF32">
-                <v:shape id="_x0000_i1156" type="#_x0000_t75" style="width:41.85pt;height:30.15pt" o:ole="">
+                <v:shape id="_x0000_i1033" type="#_x0000_t75" style="width:42pt;height:30pt" o:ole="">
                   <v:imagedata r:id="rId9" o:title=""/>
                 </v:shape>
-                <o:OLEObject Type="Embed" ProgID="PBrush" ShapeID="_x0000_i1156" DrawAspect="Content" ObjectID="_1580997032" r:id="rId50"/>
+                <o:OLEObject Type="Embed" ProgID="PBrush" ShapeID="_x0000_i1033" DrawAspect="Content" ObjectID="_1581168344" r:id="rId50"/>
               </w:object>
             </w:r>
             <w:r>
@@ -25231,11 +25072,11 @@
         <w:spacing w:before="120"/>
         <w:ind w:left="0" w:firstLine="0"/>
       </w:pPr>
-      <w:bookmarkStart w:id="50" w:name="_Appendix_1:_Neo4jFromSpreadsheet.R"/>
-      <w:bookmarkStart w:id="51" w:name="_Appendix_2:_Course"/>
-      <w:bookmarkStart w:id="52" w:name="_Toc507254701"/>
-      <w:bookmarkEnd w:id="50"/>
-      <w:bookmarkEnd w:id="51"/>
+      <w:bookmarkStart w:id="48" w:name="_Appendix_1:_Neo4jFromSpreadsheet.R"/>
+      <w:bookmarkStart w:id="49" w:name="_Appendix_2:_Course"/>
+      <w:bookmarkStart w:id="50" w:name="_Toc507426509"/>
+      <w:bookmarkEnd w:id="48"/>
+      <w:bookmarkEnd w:id="49"/>
       <w:r>
         <w:lastRenderedPageBreak/>
         <w:t xml:space="preserve">Appendix </w:t>
@@ -25249,7 +25090,7 @@
       <w:r>
         <w:t>Course Resources</w:t>
       </w:r>
-      <w:bookmarkEnd w:id="52"/>
+      <w:bookmarkEnd w:id="50"/>
     </w:p>
     <w:p>
       <w:pPr>
@@ -25641,7 +25482,7 @@
           <w:rPr>
             <w:noProof/>
           </w:rPr>
-          <w:t>2</w:t>
+          <w:t>1</w:t>
         </w:r>
         <w:r>
           <w:rPr>
@@ -30663,6 +30504,7 @@
   <w:style w:type="character" w:default="1" w:styleId="DefaultParagraphFont">
     <w:name w:val="Default Paragraph Font"/>
     <w:uiPriority w:val="1"/>
+    <w:semiHidden/>
     <w:unhideWhenUsed/>
   </w:style>
   <w:style w:type="table" w:default="1" w:styleId="TableNormal">
@@ -31617,7 +31459,7 @@
 </file>
 
 <file path=customXml/itemProps1.xml><?xml version="1.0" encoding="utf-8"?>
-<ds:datastoreItem xmlns:ds="http://schemas.openxmlformats.org/officeDocument/2006/customXml" ds:itemID="{70230706-AC3F-4EFE-B812-90FF9EF6347E}">
+<ds:datastoreItem xmlns:ds="http://schemas.openxmlformats.org/officeDocument/2006/customXml" ds:itemID="{056DB4CD-4BD8-49AA-8379-50699DE156D0}">
   <ds:schemaRefs>
     <ds:schemaRef ds:uri="http://schemas.openxmlformats.org/officeDocument/2006/bibliography"/>
   </ds:schemaRefs>

</xml_diff>

<commit_message>
Naming case and number guidance
</commit_message>
<xml_diff>
--- a/CSS2018/doc/LDWorkshopExercises.docx
+++ b/CSS2018/doc/LDWorkshopExercises.docx
@@ -219,8 +219,6 @@
         <w:spacing w:after="0"/>
         <w:jc w:val="center"/>
       </w:pPr>
-      <w:bookmarkStart w:id="0" w:name="_GoBack"/>
-      <w:bookmarkEnd w:id="0"/>
     </w:p>
     <w:p>
       <w:pPr>
@@ -2851,18 +2849,18 @@
         <w:spacing w:before="120"/>
         <w:ind w:left="0" w:firstLine="0"/>
       </w:pPr>
-      <w:bookmarkStart w:id="1" w:name="h.gjdgxs" w:colFirst="0" w:colLast="0"/>
-      <w:bookmarkStart w:id="2" w:name="_Ref484596991"/>
-      <w:bookmarkStart w:id="3" w:name="_Ref484597004"/>
-      <w:bookmarkStart w:id="4" w:name="_Toc507426480"/>
-      <w:bookmarkEnd w:id="1"/>
+      <w:bookmarkStart w:id="0" w:name="h.gjdgxs" w:colFirst="0" w:colLast="0"/>
+      <w:bookmarkStart w:id="1" w:name="_Ref484596991"/>
+      <w:bookmarkStart w:id="2" w:name="_Ref484597004"/>
+      <w:bookmarkStart w:id="3" w:name="_Toc507426480"/>
+      <w:bookmarkEnd w:id="0"/>
       <w:r>
         <w:lastRenderedPageBreak/>
         <w:t>Introduction</w:t>
       </w:r>
+      <w:bookmarkEnd w:id="1"/>
       <w:bookmarkEnd w:id="2"/>
       <w:bookmarkEnd w:id="3"/>
-      <w:bookmarkEnd w:id="4"/>
     </w:p>
     <w:p>
       <w:pPr>
@@ -3275,7 +3273,7 @@
                 <v:shape id="_x0000_i1025" type="#_x0000_t75" style="width:37.5pt;height:26pt" o:ole="">
                   <v:imagedata r:id="rId9" o:title=""/>
                 </v:shape>
-                <o:OLEObject Type="Embed" ProgID="PBrush" ShapeID="_x0000_i1025" DrawAspect="Content" ObjectID="_1581168336" r:id="rId10"/>
+                <o:OLEObject Type="Embed" ProgID="PBrush" ShapeID="_x0000_i1025" DrawAspect="Content" ObjectID="_1581263309" r:id="rId10"/>
               </w:object>
             </w:r>
           </w:p>
@@ -3469,16 +3467,16 @@
         <w:spacing w:before="120"/>
         <w:ind w:left="0" w:firstLine="0"/>
       </w:pPr>
-      <w:bookmarkStart w:id="5" w:name="_Server_Login"/>
-      <w:bookmarkStart w:id="6" w:name="_Toc507426481"/>
+      <w:bookmarkStart w:id="4" w:name="_Server_Login"/>
+      <w:bookmarkStart w:id="5" w:name="_Toc507426481"/>
+      <w:bookmarkEnd w:id="4"/>
+      <w:r>
+        <w:t>Server Login</w:t>
+      </w:r>
+      <w:r>
+        <w:t xml:space="preserve"> and Preparation</w:t>
+      </w:r>
       <w:bookmarkEnd w:id="5"/>
-      <w:r>
-        <w:t>Server Login</w:t>
-      </w:r>
-      <w:r>
-        <w:t xml:space="preserve"> and Preparation</w:t>
-      </w:r>
-      <w:bookmarkEnd w:id="6"/>
     </w:p>
     <w:p>
       <w:pPr>
@@ -4103,18 +4101,18 @@
       </w:pPr>
     </w:p>
     <w:p>
-      <w:bookmarkStart w:id="7" w:name="h.4a3pohs55v92" w:colFirst="0" w:colLast="0"/>
-      <w:bookmarkStart w:id="8" w:name="h.2flcob7d4wc5" w:colFirst="0" w:colLast="0"/>
-      <w:bookmarkStart w:id="9" w:name="h.n9cws2z3nm47" w:colFirst="0" w:colLast="0"/>
-      <w:bookmarkStart w:id="10" w:name="h.dvvi6zq8vnbt" w:colFirst="0" w:colLast="0"/>
-      <w:bookmarkStart w:id="11" w:name="h.3k3o6izb4wsc" w:colFirst="0" w:colLast="0"/>
-      <w:bookmarkStart w:id="12" w:name="h.edgrqcqmadey" w:colFirst="0" w:colLast="0"/>
+      <w:bookmarkStart w:id="6" w:name="h.4a3pohs55v92" w:colFirst="0" w:colLast="0"/>
+      <w:bookmarkStart w:id="7" w:name="h.2flcob7d4wc5" w:colFirst="0" w:colLast="0"/>
+      <w:bookmarkStart w:id="8" w:name="h.n9cws2z3nm47" w:colFirst="0" w:colLast="0"/>
+      <w:bookmarkStart w:id="9" w:name="h.dvvi6zq8vnbt" w:colFirst="0" w:colLast="0"/>
+      <w:bookmarkStart w:id="10" w:name="h.3k3o6izb4wsc" w:colFirst="0" w:colLast="0"/>
+      <w:bookmarkStart w:id="11" w:name="h.edgrqcqmadey" w:colFirst="0" w:colLast="0"/>
+      <w:bookmarkEnd w:id="6"/>
       <w:bookmarkEnd w:id="7"/>
       <w:bookmarkEnd w:id="8"/>
       <w:bookmarkEnd w:id="9"/>
       <w:bookmarkEnd w:id="10"/>
       <w:bookmarkEnd w:id="11"/>
-      <w:bookmarkEnd w:id="12"/>
     </w:p>
     <w:p>
       <w:pPr>
@@ -4518,7 +4516,7 @@
                 <v:shape id="_x0000_i1026" type="#_x0000_t75" style="width:42pt;height:30pt" o:ole="">
                   <v:imagedata r:id="rId9" o:title=""/>
                 </v:shape>
-                <o:OLEObject Type="Embed" ProgID="PBrush" ShapeID="_x0000_i1026" DrawAspect="Content" ObjectID="_1581168337" r:id="rId18"/>
+                <o:OLEObject Type="Embed" ProgID="PBrush" ShapeID="_x0000_i1026" DrawAspect="Content" ObjectID="_1581263310" r:id="rId18"/>
               </w:object>
             </w:r>
             <w:r>
@@ -4626,12 +4624,12 @@
         <w:spacing w:before="120"/>
         <w:ind w:left="0" w:firstLine="0"/>
       </w:pPr>
-      <w:bookmarkStart w:id="13" w:name="_Toc507426482"/>
+      <w:bookmarkStart w:id="12" w:name="_Toc507426482"/>
       <w:r>
         <w:lastRenderedPageBreak/>
         <w:t>Exercises</w:t>
       </w:r>
-      <w:bookmarkEnd w:id="13"/>
+      <w:bookmarkEnd w:id="12"/>
     </w:p>
     <w:p>
       <w:pPr>
@@ -4646,14 +4644,14 @@
         <w:spacing w:before="120"/>
         <w:ind w:left="0" w:firstLine="0"/>
       </w:pPr>
-      <w:bookmarkStart w:id="14" w:name="_Toc507426483"/>
+      <w:bookmarkStart w:id="13" w:name="_Toc507426483"/>
       <w:r>
         <w:t xml:space="preserve">Create a </w:t>
       </w:r>
       <w:r>
         <w:t>Study Graph</w:t>
       </w:r>
-      <w:bookmarkEnd w:id="14"/>
+      <w:bookmarkEnd w:id="13"/>
       <w:r>
         <w:t xml:space="preserve"> </w:t>
       </w:r>
@@ -4682,13 +4680,13 @@
         <w:spacing w:before="120"/>
         <w:ind w:left="0" w:firstLine="0"/>
       </w:pPr>
-      <w:bookmarkStart w:id="15" w:name="h.rez8crfnxygd" w:colFirst="0" w:colLast="0"/>
-      <w:bookmarkStart w:id="16" w:name="_Toc507426484"/>
+      <w:bookmarkStart w:id="14" w:name="h.rez8crfnxygd" w:colFirst="0" w:colLast="0"/>
+      <w:bookmarkStart w:id="15" w:name="_Toc507426484"/>
+      <w:bookmarkEnd w:id="14"/>
+      <w:r>
+        <w:t>Open the Graph Editor</w:t>
+      </w:r>
       <w:bookmarkEnd w:id="15"/>
-      <w:r>
-        <w:t>Open the Graph Editor</w:t>
-      </w:r>
-      <w:bookmarkEnd w:id="16"/>
     </w:p>
     <w:p>
       <w:pPr>
@@ -5112,7 +5110,7 @@
         <w:spacing w:before="120"/>
         <w:ind w:left="0" w:firstLine="0"/>
       </w:pPr>
-      <w:bookmarkStart w:id="17" w:name="_Toc507426485"/>
+      <w:bookmarkStart w:id="16" w:name="_Toc507426485"/>
       <w:r>
         <w:t xml:space="preserve">Add a </w:t>
       </w:r>
@@ -5131,7 +5129,7 @@
       <w:r>
         <w:t xml:space="preserve"> Arms</w:t>
       </w:r>
-      <w:bookmarkEnd w:id="17"/>
+      <w:bookmarkEnd w:id="16"/>
     </w:p>
     <w:tbl>
       <w:tblPr>
@@ -6709,7 +6707,7 @@
         <w:spacing w:after="0"/>
         <w:ind w:left="720" w:hanging="450"/>
       </w:pPr>
-      <w:bookmarkStart w:id="18" w:name="_Ref505856609"/>
+      <w:bookmarkStart w:id="17" w:name="_Ref505856609"/>
       <w:r>
         <w:t xml:space="preserve">Create </w:t>
       </w:r>
@@ -6780,7 +6778,7 @@
         </w:rPr>
         <w:t>udy</w:t>
       </w:r>
-      <w:bookmarkEnd w:id="18"/>
+      <w:bookmarkEnd w:id="17"/>
       <w:r>
         <w:rPr>
           <w:rFonts w:ascii="Courier New" w:hAnsi="Courier New" w:cs="Courier New"/>
@@ -9224,10 +9222,10 @@
             </w:r>
             <w:r>
               <w:object w:dxaOrig="960" w:dyaOrig="255" w14:anchorId="076B29D9">
-                <v:shape id="_x0000_i1027" type="#_x0000_t75" style="width:47.5pt;height:12.5pt" o:ole="">
+                <v:shape id="_x0000_i1027" type="#_x0000_t75" style="width:47pt;height:13pt" o:ole="">
                   <v:imagedata r:id="rId26" o:title=""/>
                 </v:shape>
-                <o:OLEObject Type="Embed" ProgID="PBrush" ShapeID="_x0000_i1027" DrawAspect="Content" ObjectID="_1581168338" r:id="rId27"/>
+                <o:OLEObject Type="Embed" ProgID="PBrush" ShapeID="_x0000_i1027" DrawAspect="Content" ObjectID="_1581263311" r:id="rId27"/>
               </w:object>
             </w:r>
             <w:r>
@@ -9396,7 +9394,7 @@
         <w:spacing w:before="120"/>
         <w:ind w:left="0" w:firstLine="0"/>
       </w:pPr>
-      <w:bookmarkStart w:id="19" w:name="_Toc507426486"/>
+      <w:bookmarkStart w:id="18" w:name="_Toc507426486"/>
       <w:r>
         <w:t>A</w:t>
       </w:r>
@@ -9415,7 +9413,7 @@
       <w:r>
         <w:t>s</w:t>
       </w:r>
-      <w:bookmarkEnd w:id="19"/>
+      <w:bookmarkEnd w:id="18"/>
     </w:p>
     <w:p>
       <w:pPr>
@@ -11147,14 +11145,14 @@
         <w:spacing w:before="120"/>
         <w:ind w:left="0" w:firstLine="0"/>
       </w:pPr>
-      <w:bookmarkStart w:id="20" w:name="_Toc507426487"/>
+      <w:bookmarkStart w:id="19" w:name="_Toc507426487"/>
       <w:r>
         <w:t xml:space="preserve">Add </w:t>
       </w:r>
       <w:r>
         <w:t>Demographics</w:t>
       </w:r>
-      <w:bookmarkEnd w:id="20"/>
+      <w:bookmarkEnd w:id="19"/>
       <w:r>
         <w:t xml:space="preserve"> </w:t>
       </w:r>
@@ -13341,11 +13339,11 @@
         <w:spacing w:before="120"/>
         <w:ind w:left="0" w:firstLine="0"/>
       </w:pPr>
-      <w:bookmarkStart w:id="21" w:name="_Toc507426488"/>
+      <w:bookmarkStart w:id="20" w:name="_Toc507426488"/>
       <w:r>
         <w:t>Add another Person</w:t>
       </w:r>
-      <w:bookmarkEnd w:id="21"/>
+      <w:bookmarkEnd w:id="20"/>
     </w:p>
     <w:p>
       <w:pPr>
@@ -14916,10 +14914,10 @@
             </w:r>
             <w:r>
               <w:object w:dxaOrig="960" w:dyaOrig="255" w14:anchorId="0B876356">
-                <v:shape id="_x0000_i1028" type="#_x0000_t75" style="width:47.5pt;height:12.5pt" o:ole="">
+                <v:shape id="_x0000_i1028" type="#_x0000_t75" style="width:47pt;height:13pt" o:ole="">
                   <v:imagedata r:id="rId26" o:title=""/>
                 </v:shape>
-                <o:OLEObject Type="Embed" ProgID="PBrush" ShapeID="_x0000_i1028" DrawAspect="Content" ObjectID="_1581168339" r:id="rId28"/>
+                <o:OLEObject Type="Embed" ProgID="PBrush" ShapeID="_x0000_i1028" DrawAspect="Content" ObjectID="_1581263312" r:id="rId28"/>
               </w:object>
             </w:r>
             <w:r>
@@ -14966,12 +14964,12 @@
         <w:ind w:left="0" w:firstLine="0"/>
         <w:jc w:val="both"/>
       </w:pPr>
-      <w:bookmarkStart w:id="22" w:name="_Toc507426489"/>
+      <w:bookmarkStart w:id="21" w:name="_Toc507426489"/>
       <w:r>
         <w:lastRenderedPageBreak/>
         <w:t>Review your Graph</w:t>
       </w:r>
-      <w:bookmarkEnd w:id="22"/>
+      <w:bookmarkEnd w:id="21"/>
     </w:p>
     <w:p>
       <w:r>
@@ -14995,14 +14993,16 @@
       </w:tblPr>
       <w:tblGrid>
         <w:gridCol w:w="1694"/>
-        <w:gridCol w:w="3017"/>
+        <w:gridCol w:w="291"/>
+        <w:gridCol w:w="2726"/>
         <w:gridCol w:w="1674"/>
         <w:gridCol w:w="4405"/>
       </w:tblGrid>
       <w:tr>
         <w:tc>
           <w:tcPr>
-            <w:tcW w:w="1694" w:type="dxa"/>
+            <w:tcW w:w="1985" w:type="dxa"/>
+            <w:gridSpan w:val="2"/>
           </w:tcPr>
           <w:p>
             <w:r>
@@ -15017,7 +15017,7 @@
         </w:tc>
         <w:tc>
           <w:tcPr>
-            <w:tcW w:w="3017" w:type="dxa"/>
+            <w:tcW w:w="2726" w:type="dxa"/>
           </w:tcPr>
           <w:p/>
         </w:tc>
@@ -15059,7 +15059,8 @@
       <w:tr>
         <w:tc>
           <w:tcPr>
-            <w:tcW w:w="1694" w:type="dxa"/>
+            <w:tcW w:w="1985" w:type="dxa"/>
+            <w:gridSpan w:val="2"/>
           </w:tcPr>
           <w:p>
             <w:pPr>
@@ -15092,54 +15093,191 @@
               <w:rPr>
                 <w:b/>
                 <w:i/>
-                <w:highlight w:val="yellow"/>
-              </w:rPr>
-              <w:t>(n)</w:t>
+                <w:color w:val="C00000"/>
+              </w:rPr>
+              <w:t>&lt;</w:t>
+            </w:r>
+            <w:r>
+              <w:rPr>
+                <w:b/>
+                <w:i/>
+                <w:color w:val="C00000"/>
+              </w:rPr>
+              <w:t>n</w:t>
+            </w:r>
+            <w:r>
+              <w:rPr>
+                <w:b/>
+                <w:i/>
+                <w:color w:val="C00000"/>
+              </w:rPr>
+              <w:t>&gt;</w:t>
             </w:r>
           </w:p>
         </w:tc>
         <w:tc>
           <w:tcPr>
-            <w:tcW w:w="3017" w:type="dxa"/>
+            <w:tcW w:w="2726" w:type="dxa"/>
           </w:tcPr>
           <w:p>
             <w:r>
+              <w:rPr>
+                <w:i/>
+                <w:color w:val="C00000"/>
+              </w:rPr>
+              <w:t>&lt;n&gt;</w:t>
+            </w:r>
+            <w:r>
+              <w:rPr>
+                <w:i/>
+              </w:rPr>
+              <w:t xml:space="preserve"> is the same number for Study, </w:t>
+            </w:r>
+            <w:proofErr w:type="spellStart"/>
+            <w:r>
+              <w:rPr>
+                <w:i/>
+              </w:rPr>
+              <w:t>TrtArm</w:t>
+            </w:r>
+            <w:proofErr w:type="spellEnd"/>
+            <w:r>
+              <w:rPr>
+                <w:i/>
+              </w:rPr>
+              <w:t>, and Person</w:t>
+            </w:r>
+          </w:p>
+        </w:tc>
+        <w:tc>
+          <w:tcPr>
+            <w:tcW w:w="1674" w:type="dxa"/>
+          </w:tcPr>
+          <w:p>
+            <w:pPr>
+              <w:rPr>
+                <w:b/>
+                <w:bCs/>
+              </w:rPr>
+            </w:pPr>
+          </w:p>
+        </w:tc>
+        <w:tc>
+          <w:tcPr>
+            <w:tcW w:w="4405" w:type="dxa"/>
+          </w:tcPr>
+          <w:p>
+            <w:pPr>
               <w:rPr>
                 <w:i/>
                 <w:highlight w:val="yellow"/>
               </w:rPr>
-              <w:t>(n)</w:t>
-            </w:r>
-            <w:r>
-              <w:rPr>
-                <w:i/>
-              </w:rPr>
-              <w:t xml:space="preserve"> is the same number for Study, </w:t>
-            </w:r>
-            <w:proofErr w:type="spellStart"/>
-            <w:r>
-              <w:rPr>
-                <w:i/>
-              </w:rPr>
-              <w:t>TrtArm</w:t>
-            </w:r>
-            <w:proofErr w:type="spellEnd"/>
-            <w:r>
-              <w:rPr>
-                <w:i/>
-              </w:rPr>
-              <w:t>, and Person</w:t>
+            </w:pPr>
+            <w:r>
+              <w:rPr>
+                <w:b/>
+                <w:bCs/>
+              </w:rPr>
+              <w:t>eg:age</w:t>
             </w:r>
           </w:p>
         </w:tc>
-        <w:tc>
-          <w:tcPr>
-            <w:tcW w:w="1674" w:type="dxa"/>
+      </w:tr>
+      <w:tr>
+        <w:tc>
+          <w:tcPr>
+            <w:tcW w:w="1985" w:type="dxa"/>
+            <w:gridSpan w:val="2"/>
           </w:tcPr>
           <w:p>
             <w:pPr>
               <w:rPr>
                 <w:b/>
+              </w:rPr>
+            </w:pPr>
+            <w:proofErr w:type="spellStart"/>
+            <w:r>
+              <w:rPr>
+                <w:b/>
+              </w:rPr>
+              <w:t>eg:</w:t>
+            </w:r>
+            <w:r>
+              <w:rPr>
+                <w:b/>
+                <w:highlight w:val="yellow"/>
+              </w:rPr>
+              <w:t>T</w:t>
+            </w:r>
+            <w:r>
+              <w:rPr>
+                <w:b/>
+              </w:rPr>
+              <w:t>rt</w:t>
+            </w:r>
+            <w:r>
+              <w:rPr>
+                <w:b/>
+                <w:highlight w:val="yellow"/>
+              </w:rPr>
+              <w:t>A</w:t>
+            </w:r>
+            <w:r>
+              <w:rPr>
+                <w:b/>
+              </w:rPr>
+              <w:t>rm</w:t>
+            </w:r>
+            <w:proofErr w:type="spellEnd"/>
+            <w:r>
+              <w:rPr>
+                <w:b/>
+                <w:i/>
+                <w:color w:val="C00000"/>
+              </w:rPr>
+              <w:t>&lt;n&gt;</w:t>
+            </w:r>
+            <w:r>
+              <w:rPr>
+                <w:b/>
+              </w:rPr>
+              <w:t>-</w:t>
+            </w:r>
+            <w:r>
+              <w:rPr>
+                <w:b/>
+                <w:i/>
+                <w:color w:val="A6A6A6" w:themeColor="background1" w:themeShade="A6"/>
+              </w:rPr>
+              <w:t>&lt;x&gt;</w:t>
+            </w:r>
+          </w:p>
+        </w:tc>
+        <w:tc>
+          <w:tcPr>
+            <w:tcW w:w="2726" w:type="dxa"/>
+          </w:tcPr>
+          <w:p>
+            <w:r>
+              <w:rPr>
+                <w:i/>
+                <w:color w:val="A6A6A6" w:themeColor="background1" w:themeShade="A6"/>
+              </w:rPr>
+              <w:t>&lt;x&gt;</w:t>
+            </w:r>
+            <w:r>
+              <w:t xml:space="preserve"> = Number 1, or  2</w:t>
+            </w:r>
+          </w:p>
+        </w:tc>
+        <w:tc>
+          <w:tcPr>
+            <w:tcW w:w="1674" w:type="dxa"/>
+          </w:tcPr>
+          <w:p>
+            <w:pPr>
+              <w:rPr>
+                <w:b/>
                 <w:bCs/>
               </w:rPr>
             </w:pPr>
@@ -15150,26 +15288,38 @@
             <w:tcW w:w="4405" w:type="dxa"/>
           </w:tcPr>
           <w:p>
-            <w:pPr>
-              <w:rPr>
-                <w:i/>
+            <w:proofErr w:type="spellStart"/>
+            <w:r>
+              <w:rPr>
+                <w:b/>
+                <w:bCs/>
+              </w:rPr>
+              <w:t>eg:</w:t>
+            </w:r>
+            <w:r>
+              <w:rPr>
+                <w:b/>
+                <w:bCs/>
                 <w:highlight w:val="yellow"/>
               </w:rPr>
-            </w:pPr>
+              <w:t>LDE</w:t>
+            </w:r>
             <w:r>
               <w:rPr>
                 <w:b/>
                 <w:bCs/>
               </w:rPr>
-              <w:t>eg:age</w:t>
-            </w:r>
+              <w:t>xpert</w:t>
+            </w:r>
+            <w:proofErr w:type="spellEnd"/>
           </w:p>
         </w:tc>
       </w:tr>
       <w:tr>
         <w:tc>
           <w:tcPr>
-            <w:tcW w:w="1694" w:type="dxa"/>
+            <w:tcW w:w="1985" w:type="dxa"/>
+            <w:gridSpan w:val="2"/>
           </w:tcPr>
           <w:p>
             <w:pPr>
@@ -15189,56 +15339,69 @@
                 <w:b/>
                 <w:highlight w:val="yellow"/>
               </w:rPr>
-              <w:t>T</w:t>
-            </w:r>
-            <w:r>
-              <w:rPr>
-                <w:b/>
-              </w:rPr>
-              <w:t>rt</w:t>
-            </w:r>
-            <w:r>
-              <w:rPr>
-                <w:b/>
-                <w:highlight w:val="yellow"/>
-              </w:rPr>
-              <w:t>A</w:t>
-            </w:r>
-            <w:r>
-              <w:rPr>
-                <w:b/>
-              </w:rPr>
-              <w:t>rm</w:t>
+              <w:t>P</w:t>
+            </w:r>
+            <w:r>
+              <w:rPr>
+                <w:b/>
+              </w:rPr>
+              <w:t>erson</w:t>
             </w:r>
             <w:proofErr w:type="spellEnd"/>
             <w:r>
               <w:rPr>
                 <w:b/>
                 <w:i/>
-                <w:highlight w:val="yellow"/>
-              </w:rPr>
-              <w:t>(n)</w:t>
-            </w:r>
-            <w:r>
-              <w:rPr>
-                <w:b/>
-              </w:rPr>
-              <w:t>-</w:t>
-            </w:r>
-            <w:r>
-              <w:rPr>
-                <w:b/>
-                <w:highlight w:val="red"/>
-              </w:rPr>
-              <w:t>n</w:t>
+                <w:color w:val="C00000"/>
+              </w:rPr>
+              <w:t>&lt;n&gt;</w:t>
+            </w:r>
+            <w:r>
+              <w:rPr>
+                <w:b/>
+                <w:color w:val="A6A6A6" w:themeColor="background1" w:themeShade="A6"/>
+              </w:rPr>
+              <w:t xml:space="preserve"> </w:t>
+            </w:r>
+            <w:r>
+              <w:rPr>
+                <w:b/>
+                <w:color w:val="A6A6A6" w:themeColor="background1" w:themeShade="A6"/>
+              </w:rPr>
+              <w:t>&lt;</w:t>
+            </w:r>
+            <w:r>
+              <w:rPr>
+                <w:b/>
+                <w:color w:val="A6A6A6" w:themeColor="background1" w:themeShade="A6"/>
+              </w:rPr>
+              <w:t>y</w:t>
+            </w:r>
+            <w:r>
+              <w:rPr>
+                <w:b/>
+                <w:color w:val="A6A6A6" w:themeColor="background1" w:themeShade="A6"/>
+              </w:rPr>
+              <w:t>&gt;</w:t>
             </w:r>
           </w:p>
         </w:tc>
         <w:tc>
           <w:tcPr>
-            <w:tcW w:w="3017" w:type="dxa"/>
-          </w:tcPr>
-          <w:p/>
+            <w:tcW w:w="2726" w:type="dxa"/>
+          </w:tcPr>
+          <w:p>
+            <w:r>
+              <w:rPr>
+                <w:i/>
+                <w:color w:val="A6A6A6" w:themeColor="background1" w:themeShade="A6"/>
+              </w:rPr>
+              <w:t>&lt;y&gt;</w:t>
+            </w:r>
+            <w:r>
+              <w:t xml:space="preserve"> = Number 1, 2 or 3</w:t>
+            </w:r>
+          </w:p>
         </w:tc>
         <w:tc>
           <w:tcPr>
@@ -15264,7 +15427,7 @@
                 <w:b/>
                 <w:bCs/>
               </w:rPr>
-              <w:t>eg:</w:t>
+              <w:t>eg:participates</w:t>
             </w:r>
             <w:r>
               <w:rPr>
@@ -15272,14 +15435,14 @@
                 <w:bCs/>
                 <w:highlight w:val="yellow"/>
               </w:rPr>
-              <w:t>LDE</w:t>
+              <w:t>I</w:t>
             </w:r>
             <w:r>
               <w:rPr>
                 <w:b/>
                 <w:bCs/>
               </w:rPr>
-              <w:t>xpert</w:t>
+              <w:t>n</w:t>
             </w:r>
             <w:proofErr w:type="spellEnd"/>
           </w:p>
@@ -15288,108 +15451,8 @@
       <w:tr>
         <w:tc>
           <w:tcPr>
-            <w:tcW w:w="1694" w:type="dxa"/>
-          </w:tcPr>
-          <w:p>
-            <w:pPr>
-              <w:rPr>
-                <w:b/>
-              </w:rPr>
-            </w:pPr>
-            <w:proofErr w:type="spellStart"/>
-            <w:r>
-              <w:rPr>
-                <w:b/>
-              </w:rPr>
-              <w:t>eg:</w:t>
-            </w:r>
-            <w:r>
-              <w:rPr>
-                <w:b/>
-                <w:highlight w:val="yellow"/>
-              </w:rPr>
-              <w:t>P</w:t>
-            </w:r>
-            <w:r>
-              <w:rPr>
-                <w:b/>
-              </w:rPr>
-              <w:t>erson</w:t>
-            </w:r>
-            <w:proofErr w:type="spellEnd"/>
-            <w:r>
-              <w:rPr>
-                <w:b/>
-                <w:i/>
-                <w:highlight w:val="yellow"/>
-              </w:rPr>
-              <w:t>(n)</w:t>
-            </w:r>
-            <w:r>
-              <w:rPr>
-                <w:b/>
-                <w:color w:val="FFFFFF" w:themeColor="background1"/>
-                <w:highlight w:val="darkBlue"/>
-              </w:rPr>
-              <w:t>(x)</w:t>
-            </w:r>
-          </w:p>
-        </w:tc>
-        <w:tc>
-          <w:tcPr>
-            <w:tcW w:w="3017" w:type="dxa"/>
-          </w:tcPr>
-          <w:p/>
-        </w:tc>
-        <w:tc>
-          <w:tcPr>
-            <w:tcW w:w="1674" w:type="dxa"/>
-          </w:tcPr>
-          <w:p>
-            <w:pPr>
-              <w:rPr>
-                <w:b/>
-                <w:bCs/>
-              </w:rPr>
-            </w:pPr>
-          </w:p>
-        </w:tc>
-        <w:tc>
-          <w:tcPr>
-            <w:tcW w:w="4405" w:type="dxa"/>
-          </w:tcPr>
-          <w:p>
-            <w:proofErr w:type="spellStart"/>
-            <w:r>
-              <w:rPr>
-                <w:b/>
-                <w:bCs/>
-              </w:rPr>
-              <w:t>eg:participates</w:t>
-            </w:r>
-            <w:r>
-              <w:rPr>
-                <w:b/>
-                <w:bCs/>
-                <w:highlight w:val="yellow"/>
-              </w:rPr>
-              <w:t>I</w:t>
-            </w:r>
-            <w:r>
-              <w:rPr>
-                <w:b/>
-                <w:bCs/>
-              </w:rPr>
-              <w:t>n</w:t>
-            </w:r>
-            <w:proofErr w:type="spellEnd"/>
-          </w:p>
-        </w:tc>
-      </w:tr>
-      <w:tr>
-        <w:tc>
-          <w:tcPr>
-            <w:tcW w:w="1694" w:type="dxa"/>
+            <w:tcW w:w="1985" w:type="dxa"/>
+            <w:gridSpan w:val="2"/>
           </w:tcPr>
           <w:p>
             <w:pPr>
@@ -15442,7 +15505,7 @@
         </w:tc>
         <w:tc>
           <w:tcPr>
-            <w:tcW w:w="3017" w:type="dxa"/>
+            <w:tcW w:w="2726" w:type="dxa"/>
           </w:tcPr>
           <w:p/>
         </w:tc>
@@ -15494,7 +15557,8 @@
       <w:tr>
         <w:tc>
           <w:tcPr>
-            <w:tcW w:w="1694" w:type="dxa"/>
+            <w:tcW w:w="1985" w:type="dxa"/>
+            <w:gridSpan w:val="2"/>
           </w:tcPr>
           <w:p>
             <w:pPr>
@@ -15527,7 +15591,7 @@
         </w:tc>
         <w:tc>
           <w:tcPr>
-            <w:tcW w:w="3017" w:type="dxa"/>
+            <w:tcW w:w="2726" w:type="dxa"/>
           </w:tcPr>
           <w:p/>
         </w:tc>
@@ -15575,6 +15639,8 @@
             <w:proofErr w:type="spellEnd"/>
           </w:p>
         </w:tc>
+        <w:bookmarkStart w:id="22" w:name="_GoBack"/>
+        <w:bookmarkEnd w:id="22"/>
       </w:tr>
       <w:tr>
         <w:tc>
@@ -15619,50 +15685,244 @@
             <w:r>
               <w:rPr>
                 <w:b/>
-                <w:color w:val="FFFFFF" w:themeColor="background1"/>
-                <w:highlight w:val="darkBlue"/>
-              </w:rPr>
-              <w:t>&lt;n&gt;</w:t>
+                <w:i/>
+                <w:color w:val="BFBFBF" w:themeColor="background1" w:themeShade="BF"/>
+              </w:rPr>
+              <w:t>&lt;</w:t>
+            </w:r>
+            <w:r>
+              <w:rPr>
+                <w:b/>
+                <w:i/>
+                <w:color w:val="BFBFBF" w:themeColor="background1" w:themeShade="BF"/>
+              </w:rPr>
+              <w:t>z</w:t>
+            </w:r>
+            <w:r>
+              <w:rPr>
+                <w:b/>
+                <w:i/>
+                <w:color w:val="BFBFBF" w:themeColor="background1" w:themeShade="BF"/>
+              </w:rPr>
+              <w:t>&gt;</w:t>
             </w:r>
           </w:p>
         </w:tc>
         <w:tc>
           <w:tcPr>
             <w:tcW w:w="3017" w:type="dxa"/>
+            <w:gridSpan w:val="2"/>
           </w:tcPr>
           <w:p>
             <w:pPr>
               <w:rPr>
-                <w:color w:val="FFFFFF" w:themeColor="background1"/>
-                <w:highlight w:val="darkBlue"/>
+                <w:b/>
+                <w:color w:val="BFBFBF" w:themeColor="background1" w:themeShade="BF"/>
               </w:rPr>
             </w:pPr>
           </w:p>
           <w:p>
-            <w:r>
+            <w:pPr>
+              <w:rPr>
+                <w:b/>
+                <w:color w:val="BFBFBF" w:themeColor="background1" w:themeShade="BF"/>
+              </w:rPr>
+            </w:pPr>
+            <w:r>
+              <w:rPr>
+                <w:b/>
+                <w:i/>
+                <w:color w:val="BFBFBF" w:themeColor="background1" w:themeShade="BF"/>
+              </w:rPr>
+              <w:t xml:space="preserve">    </w:t>
+            </w:r>
+            <w:r>
+              <w:rPr>
+                <w:b/>
+                <w:i/>
+                <w:color w:val="BFBFBF" w:themeColor="background1" w:themeShade="BF"/>
+              </w:rPr>
+              <w:t>&lt;</w:t>
+            </w:r>
+            <w:r>
+              <w:rPr>
+                <w:b/>
+                <w:i/>
+                <w:color w:val="BFBFBF" w:themeColor="background1" w:themeShade="BF"/>
+              </w:rPr>
+              <w:t>z</w:t>
+            </w:r>
+            <w:r>
+              <w:rPr>
+                <w:b/>
+                <w:i/>
+                <w:color w:val="BFBFBF" w:themeColor="background1" w:themeShade="BF"/>
+              </w:rPr>
+              <w:t>&gt;</w:t>
+            </w:r>
+            <w:r>
+              <w:rPr>
+                <w:b/>
+                <w:i/>
+                <w:color w:val="BFBFBF" w:themeColor="background1" w:themeShade="BF"/>
+              </w:rPr>
+              <w:t xml:space="preserve"> </w:t>
+            </w:r>
+            <w:r>
+              <w:rPr>
+                <w:b/>
+                <w:color w:val="000000" w:themeColor="text1"/>
+              </w:rPr>
+              <w:t>= Number</w:t>
+            </w:r>
+            <w:r>
+              <w:rPr>
+                <w:b/>
+                <w:i/>
+                <w:color w:val="BFBFBF" w:themeColor="background1" w:themeShade="BF"/>
+              </w:rPr>
+              <w:t xml:space="preserve"> </w:t>
+            </w:r>
+            <w:r>
+              <w:rPr>
+                <w:b/>
+                <w:color w:val="auto"/>
+              </w:rPr>
+              <w:t>2,</w:t>
+            </w:r>
+            <w:r>
+              <w:rPr>
+                <w:b/>
+                <w:color w:val="auto"/>
+              </w:rPr>
+              <w:t xml:space="preserve"> </w:t>
+            </w:r>
+            <w:r>
+              <w:rPr>
+                <w:b/>
+                <w:color w:val="auto"/>
+              </w:rPr>
+              <w:t>3 or4</w:t>
+            </w:r>
+          </w:p>
+        </w:tc>
+        <w:tc>
+          <w:tcPr>
+            <w:tcW w:w="1674" w:type="dxa"/>
+          </w:tcPr>
+          <w:p>
+            <w:pPr>
+              <w:rPr>
+                <w:b/>
+                <w:bCs/>
+              </w:rPr>
+            </w:pPr>
+          </w:p>
+        </w:tc>
+        <w:tc>
+          <w:tcPr>
+            <w:tcW w:w="4405" w:type="dxa"/>
+          </w:tcPr>
+          <w:p>
+            <w:pPr>
               <w:rPr>
                 <w:color w:val="FFFFFF" w:themeColor="background1"/>
                 <w:highlight w:val="darkBlue"/>
               </w:rPr>
-              <w:t>&lt;n&gt;</w:t>
-            </w:r>
-            <w:r>
-              <w:rPr>
-                <w:color w:val="auto"/>
-              </w:rPr>
-              <w:t xml:space="preserve"> is the number: 2,3 or4</w:t>
-            </w:r>
+            </w:pPr>
+            <w:proofErr w:type="spellStart"/>
+            <w:r>
+              <w:rPr>
+                <w:b/>
+                <w:bCs/>
+              </w:rPr>
+              <w:t>eg:trt</w:t>
+            </w:r>
+            <w:r>
+              <w:rPr>
+                <w:b/>
+                <w:bCs/>
+                <w:highlight w:val="yellow"/>
+              </w:rPr>
+              <w:t>A</w:t>
+            </w:r>
+            <w:r>
+              <w:rPr>
+                <w:b/>
+                <w:bCs/>
+              </w:rPr>
+              <w:t>rm</w:t>
+            </w:r>
+            <w:r>
+              <w:rPr>
+                <w:b/>
+                <w:bCs/>
+                <w:highlight w:val="yellow"/>
+              </w:rPr>
+              <w:t>T</w:t>
+            </w:r>
+            <w:r>
+              <w:rPr>
+                <w:b/>
+                <w:bCs/>
+              </w:rPr>
+              <w:t>ype</w:t>
+            </w:r>
+            <w:proofErr w:type="spellEnd"/>
           </w:p>
         </w:tc>
-        <w:tc>
-          <w:tcPr>
-            <w:tcW w:w="1674" w:type="dxa"/>
+      </w:tr>
+      <w:tr>
+        <w:tc>
+          <w:tcPr>
+            <w:tcW w:w="1694" w:type="dxa"/>
           </w:tcPr>
           <w:p>
             <w:pPr>
               <w:rPr>
                 <w:b/>
+              </w:rPr>
+            </w:pPr>
+            <w:proofErr w:type="spellStart"/>
+            <w:r>
+              <w:rPr>
+                <w:b/>
+              </w:rPr>
+              <w:t>ncit:</w:t>
+            </w:r>
+            <w:r>
+              <w:rPr>
+                <w:b/>
+                <w:highlight w:val="yellow"/>
+              </w:rPr>
+              <w:t>M</w:t>
+            </w:r>
+            <w:r>
+              <w:rPr>
+                <w:b/>
+              </w:rPr>
+              <w:t>ale</w:t>
+            </w:r>
+            <w:proofErr w:type="spellEnd"/>
+          </w:p>
+        </w:tc>
+        <w:tc>
+          <w:tcPr>
+            <w:tcW w:w="3017" w:type="dxa"/>
+            <w:gridSpan w:val="2"/>
+          </w:tcPr>
+          <w:p/>
+        </w:tc>
+        <w:tc>
+          <w:tcPr>
+            <w:tcW w:w="1674" w:type="dxa"/>
+          </w:tcPr>
+          <w:p>
+            <w:pPr>
+              <w:rPr>
+                <w:b/>
                 <w:bCs/>
+                <w:color w:val="984806" w:themeColor="accent6" w:themeShade="80"/>
               </w:rPr>
             </w:pPr>
           </w:p>
@@ -15672,53 +15932,91 @@
             <w:tcW w:w="4405" w:type="dxa"/>
           </w:tcPr>
           <w:p>
+            <w:proofErr w:type="spellStart"/>
+            <w:r>
+              <w:rPr>
+                <w:b/>
+                <w:bCs/>
+                <w:color w:val="984806" w:themeColor="accent6" w:themeShade="80"/>
+              </w:rPr>
+              <w:t>ncit:gender</w:t>
+            </w:r>
+            <w:proofErr w:type="spellEnd"/>
+          </w:p>
+        </w:tc>
+      </w:tr>
+      <w:tr>
+        <w:tc>
+          <w:tcPr>
+            <w:tcW w:w="1694" w:type="dxa"/>
+          </w:tcPr>
+          <w:p>
             <w:pPr>
               <w:rPr>
-                <w:color w:val="FFFFFF" w:themeColor="background1"/>
-                <w:highlight w:val="darkBlue"/>
+                <w:b/>
               </w:rPr>
             </w:pPr>
             <w:proofErr w:type="spellStart"/>
             <w:r>
               <w:rPr>
                 <w:b/>
-                <w:bCs/>
-              </w:rPr>
-              <w:t>eg:trt</w:t>
-            </w:r>
-            <w:r>
-              <w:rPr>
-                <w:b/>
-                <w:bCs/>
+              </w:rPr>
+              <w:t>ncit:</w:t>
+            </w:r>
+            <w:r>
+              <w:rPr>
+                <w:b/>
                 <w:highlight w:val="yellow"/>
               </w:rPr>
-              <w:t>A</w:t>
-            </w:r>
-            <w:r>
-              <w:rPr>
-                <w:b/>
-                <w:bCs/>
-              </w:rPr>
-              <w:t>rm</w:t>
-            </w:r>
-            <w:r>
-              <w:rPr>
-                <w:b/>
-                <w:bCs/>
-                <w:highlight w:val="yellow"/>
-              </w:rPr>
-              <w:t>T</w:t>
-            </w:r>
-            <w:r>
-              <w:rPr>
-                <w:b/>
-                <w:bCs/>
-              </w:rPr>
-              <w:t>ype</w:t>
+              <w:t>F</w:t>
+            </w:r>
+            <w:r>
+              <w:rPr>
+                <w:b/>
+              </w:rPr>
+              <w:t>emale</w:t>
             </w:r>
             <w:proofErr w:type="spellEnd"/>
           </w:p>
         </w:tc>
+        <w:tc>
+          <w:tcPr>
+            <w:tcW w:w="3017" w:type="dxa"/>
+            <w:gridSpan w:val="2"/>
+          </w:tcPr>
+          <w:p/>
+        </w:tc>
+        <w:tc>
+          <w:tcPr>
+            <w:tcW w:w="1674" w:type="dxa"/>
+          </w:tcPr>
+          <w:p>
+            <w:pPr>
+              <w:rPr>
+                <w:b/>
+                <w:bCs/>
+                <w:color w:val="984806" w:themeColor="accent6" w:themeShade="80"/>
+              </w:rPr>
+            </w:pPr>
+          </w:p>
+        </w:tc>
+        <w:tc>
+          <w:tcPr>
+            <w:tcW w:w="4405" w:type="dxa"/>
+          </w:tcPr>
+          <w:p>
+            <w:proofErr w:type="spellStart"/>
+            <w:r>
+              <w:rPr>
+                <w:b/>
+                <w:bCs/>
+                <w:color w:val="984806" w:themeColor="accent6" w:themeShade="80"/>
+              </w:rPr>
+              <w:t>ncit:phase</w:t>
+            </w:r>
+            <w:proofErr w:type="spellEnd"/>
+          </w:p>
+        </w:tc>
       </w:tr>
       <w:tr>
         <w:tc>
@@ -15731,59 +16029,89 @@
                 <w:b/>
               </w:rPr>
             </w:pPr>
+          </w:p>
+        </w:tc>
+        <w:tc>
+          <w:tcPr>
+            <w:tcW w:w="3017" w:type="dxa"/>
+            <w:gridSpan w:val="2"/>
+          </w:tcPr>
+          <w:p/>
+        </w:tc>
+        <w:tc>
+          <w:tcPr>
+            <w:tcW w:w="1674" w:type="dxa"/>
+          </w:tcPr>
+          <w:p>
+            <w:pPr>
+              <w:rPr>
+                <w:b/>
+                <w:bCs/>
+                <w:color w:val="984806" w:themeColor="accent6" w:themeShade="80"/>
+              </w:rPr>
+            </w:pPr>
+          </w:p>
+        </w:tc>
+        <w:tc>
+          <w:tcPr>
+            <w:tcW w:w="4405" w:type="dxa"/>
+          </w:tcPr>
+          <w:p>
             <w:proofErr w:type="spellStart"/>
             <w:r>
               <w:rPr>
                 <w:b/>
-              </w:rPr>
-              <w:t>ncit:</w:t>
-            </w:r>
-            <w:r>
-              <w:rPr>
-                <w:b/>
-                <w:highlight w:val="yellow"/>
-              </w:rPr>
-              <w:t>M</w:t>
-            </w:r>
-            <w:r>
-              <w:rPr>
-                <w:b/>
-              </w:rPr>
-              <w:t>ale</w:t>
+                <w:bCs/>
+                <w:color w:val="984806" w:themeColor="accent6" w:themeShade="80"/>
+              </w:rPr>
+              <w:t>ncit:study</w:t>
             </w:r>
             <w:proofErr w:type="spellEnd"/>
           </w:p>
         </w:tc>
-        <w:tc>
-          <w:tcPr>
-            <w:tcW w:w="3017" w:type="dxa"/>
-          </w:tcPr>
-          <w:p/>
-        </w:tc>
-        <w:tc>
-          <w:tcPr>
-            <w:tcW w:w="1674" w:type="dxa"/>
+      </w:tr>
+      <w:tr>
+        <w:tc>
+          <w:tcPr>
+            <w:tcW w:w="1694" w:type="dxa"/>
           </w:tcPr>
           <w:p>
             <w:pPr>
               <w:rPr>
                 <w:b/>
-                <w:bCs/>
-                <w:color w:val="984806" w:themeColor="accent6" w:themeShade="80"/>
               </w:rPr>
             </w:pPr>
           </w:p>
         </w:tc>
         <w:tc>
           <w:tcPr>
-            <w:tcW w:w="4405" w:type="dxa"/>
+            <w:tcW w:w="3017" w:type="dxa"/>
+            <w:gridSpan w:val="2"/>
+          </w:tcPr>
+          <w:p/>
+        </w:tc>
+        <w:tc>
+          <w:tcPr>
+            <w:tcW w:w="1674" w:type="dxa"/>
           </w:tcPr>
           <w:p>
             <w:pPr>
               <w:rPr>
                 <w:b/>
                 <w:bCs/>
-                <w:color w:val="984806" w:themeColor="accent6" w:themeShade="80"/>
+              </w:rPr>
+            </w:pPr>
+          </w:p>
+        </w:tc>
+        <w:tc>
+          <w:tcPr>
+            <w:tcW w:w="4405" w:type="dxa"/>
+          </w:tcPr>
+          <w:p>
+            <w:pPr>
+              <w:rPr>
+                <w:b/>
+                <w:bCs/>
               </w:rPr>
             </w:pPr>
           </w:p>
@@ -15795,187 +16123,6 @@
                 <w:bCs/>
                 <w:color w:val="984806" w:themeColor="accent6" w:themeShade="80"/>
               </w:rPr>
-              <w:t>ncit:gender</w:t>
-            </w:r>
-            <w:proofErr w:type="spellEnd"/>
-          </w:p>
-        </w:tc>
-      </w:tr>
-      <w:tr>
-        <w:tc>
-          <w:tcPr>
-            <w:tcW w:w="1694" w:type="dxa"/>
-          </w:tcPr>
-          <w:p>
-            <w:pPr>
-              <w:rPr>
-                <w:b/>
-              </w:rPr>
-            </w:pPr>
-            <w:proofErr w:type="spellStart"/>
-            <w:r>
-              <w:rPr>
-                <w:b/>
-              </w:rPr>
-              <w:t>ncit:</w:t>
-            </w:r>
-            <w:r>
-              <w:rPr>
-                <w:b/>
-                <w:highlight w:val="yellow"/>
-              </w:rPr>
-              <w:t>F</w:t>
-            </w:r>
-            <w:r>
-              <w:rPr>
-                <w:b/>
-              </w:rPr>
-              <w:t>emale</w:t>
-            </w:r>
-            <w:proofErr w:type="spellEnd"/>
-          </w:p>
-        </w:tc>
-        <w:tc>
-          <w:tcPr>
-            <w:tcW w:w="3017" w:type="dxa"/>
-          </w:tcPr>
-          <w:p/>
-        </w:tc>
-        <w:tc>
-          <w:tcPr>
-            <w:tcW w:w="1674" w:type="dxa"/>
-          </w:tcPr>
-          <w:p>
-            <w:pPr>
-              <w:rPr>
-                <w:b/>
-                <w:bCs/>
-                <w:color w:val="984806" w:themeColor="accent6" w:themeShade="80"/>
-              </w:rPr>
-            </w:pPr>
-          </w:p>
-        </w:tc>
-        <w:tc>
-          <w:tcPr>
-            <w:tcW w:w="4405" w:type="dxa"/>
-          </w:tcPr>
-          <w:p>
-            <w:proofErr w:type="spellStart"/>
-            <w:r>
-              <w:rPr>
-                <w:b/>
-                <w:bCs/>
-                <w:color w:val="984806" w:themeColor="accent6" w:themeShade="80"/>
-              </w:rPr>
-              <w:t>ncit:phase</w:t>
-            </w:r>
-            <w:proofErr w:type="spellEnd"/>
-          </w:p>
-        </w:tc>
-      </w:tr>
-      <w:tr>
-        <w:tc>
-          <w:tcPr>
-            <w:tcW w:w="1694" w:type="dxa"/>
-          </w:tcPr>
-          <w:p>
-            <w:pPr>
-              <w:rPr>
-                <w:b/>
-              </w:rPr>
-            </w:pPr>
-          </w:p>
-        </w:tc>
-        <w:tc>
-          <w:tcPr>
-            <w:tcW w:w="3017" w:type="dxa"/>
-          </w:tcPr>
-          <w:p/>
-        </w:tc>
-        <w:tc>
-          <w:tcPr>
-            <w:tcW w:w="1674" w:type="dxa"/>
-          </w:tcPr>
-          <w:p>
-            <w:pPr>
-              <w:rPr>
-                <w:b/>
-                <w:bCs/>
-                <w:color w:val="984806" w:themeColor="accent6" w:themeShade="80"/>
-              </w:rPr>
-            </w:pPr>
-          </w:p>
-        </w:tc>
-        <w:tc>
-          <w:tcPr>
-            <w:tcW w:w="4405" w:type="dxa"/>
-          </w:tcPr>
-          <w:p>
-            <w:proofErr w:type="spellStart"/>
-            <w:r>
-              <w:rPr>
-                <w:b/>
-                <w:bCs/>
-                <w:color w:val="984806" w:themeColor="accent6" w:themeShade="80"/>
-              </w:rPr>
-              <w:t>ncit:study</w:t>
-            </w:r>
-            <w:proofErr w:type="spellEnd"/>
-          </w:p>
-        </w:tc>
-      </w:tr>
-      <w:tr>
-        <w:tc>
-          <w:tcPr>
-            <w:tcW w:w="1694" w:type="dxa"/>
-          </w:tcPr>
-          <w:p>
-            <w:pPr>
-              <w:rPr>
-                <w:b/>
-              </w:rPr>
-            </w:pPr>
-          </w:p>
-        </w:tc>
-        <w:tc>
-          <w:tcPr>
-            <w:tcW w:w="3017" w:type="dxa"/>
-          </w:tcPr>
-          <w:p/>
-        </w:tc>
-        <w:tc>
-          <w:tcPr>
-            <w:tcW w:w="1674" w:type="dxa"/>
-          </w:tcPr>
-          <w:p>
-            <w:pPr>
-              <w:rPr>
-                <w:b/>
-                <w:bCs/>
-              </w:rPr>
-            </w:pPr>
-          </w:p>
-        </w:tc>
-        <w:tc>
-          <w:tcPr>
-            <w:tcW w:w="4405" w:type="dxa"/>
-          </w:tcPr>
-          <w:p>
-            <w:pPr>
-              <w:rPr>
-                <w:b/>
-                <w:bCs/>
-              </w:rPr>
-            </w:pPr>
-          </w:p>
-          <w:p>
-            <w:proofErr w:type="spellStart"/>
-            <w:r>
-              <w:rPr>
-                <w:b/>
-                <w:bCs/>
-                <w:color w:val="984806" w:themeColor="accent6" w:themeShade="80"/>
-              </w:rPr>
               <w:t>schema:given</w:t>
             </w:r>
             <w:r>
@@ -16015,6 +16162,7 @@
         <w:tc>
           <w:tcPr>
             <w:tcW w:w="3017" w:type="dxa"/>
+            <w:gridSpan w:val="2"/>
           </w:tcPr>
           <w:p/>
         </w:tc>
@@ -16831,7 +16979,6 @@
         <w:ind w:left="720"/>
       </w:pPr>
       <w:r>
-        <w:lastRenderedPageBreak/>
         <w:t xml:space="preserve">Run the code by clicking the Run App icon </w:t>
       </w:r>
       <w:r>
@@ -16894,6 +17041,7 @@
         <w:ind w:left="1080"/>
       </w:pPr>
       <w:r>
+        <w:lastRenderedPageBreak/>
         <w:t xml:space="preserve">Load your TTL file in the application by clicking </w:t>
       </w:r>
       <w:r>
@@ -17765,7 +17913,7 @@
                 <v:shape id="_x0000_i1029" type="#_x0000_t75" style="width:42pt;height:30pt" o:ole="">
                   <v:imagedata r:id="rId9" o:title=""/>
                 </v:shape>
-                <o:OLEObject Type="Embed" ProgID="PBrush" ShapeID="_x0000_i1029" DrawAspect="Content" ObjectID="_1581168340" r:id="rId35"/>
+                <o:OLEObject Type="Embed" ProgID="PBrush" ShapeID="_x0000_i1029" DrawAspect="Content" ObjectID="_1581263313" r:id="rId35"/>
               </w:object>
             </w:r>
             <w:r>
@@ -21101,7 +21249,7 @@
                 <v:shape id="_x0000_i1030" type="#_x0000_t75" style="width:42pt;height:30pt" o:ole="">
                   <v:imagedata r:id="rId9" o:title=""/>
                 </v:shape>
-                <o:OLEObject Type="Embed" ProgID="PBrush" ShapeID="_x0000_i1030" DrawAspect="Content" ObjectID="_1581168341" r:id="rId42"/>
+                <o:OLEObject Type="Embed" ProgID="PBrush" ShapeID="_x0000_i1030" DrawAspect="Content" ObjectID="_1581263314" r:id="rId42"/>
               </w:object>
             </w:r>
             <w:r>
@@ -21721,7 +21869,7 @@
                 <v:shape id="_x0000_i1031" type="#_x0000_t75" style="width:42pt;height:30pt" o:ole="">
                   <v:imagedata r:id="rId9" o:title=""/>
                 </v:shape>
-                <o:OLEObject Type="Embed" ProgID="PBrush" ShapeID="_x0000_i1031" DrawAspect="Content" ObjectID="_1581168342" r:id="rId44"/>
+                <o:OLEObject Type="Embed" ProgID="PBrush" ShapeID="_x0000_i1031" DrawAspect="Content" ObjectID="_1581263315" r:id="rId44"/>
               </w:object>
             </w:r>
           </w:p>
@@ -23075,7 +23223,7 @@
                 <v:shape id="_x0000_i1032" type="#_x0000_t75" style="width:42pt;height:30pt" o:ole="">
                   <v:imagedata r:id="rId9" o:title=""/>
                 </v:shape>
-                <o:OLEObject Type="Embed" ProgID="PBrush" ShapeID="_x0000_i1032" DrawAspect="Content" ObjectID="_1581168343" r:id="rId46"/>
+                <o:OLEObject Type="Embed" ProgID="PBrush" ShapeID="_x0000_i1032" DrawAspect="Content" ObjectID="_1581263316" r:id="rId46"/>
               </w:object>
             </w:r>
             <w:r>
@@ -24976,7 +25124,7 @@
                 <v:shape id="_x0000_i1033" type="#_x0000_t75" style="width:42pt;height:30pt" o:ole="">
                   <v:imagedata r:id="rId9" o:title=""/>
                 </v:shape>
-                <o:OLEObject Type="Embed" ProgID="PBrush" ShapeID="_x0000_i1033" DrawAspect="Content" ObjectID="_1581168344" r:id="rId50"/>
+                <o:OLEObject Type="Embed" ProgID="PBrush" ShapeID="_x0000_i1033" DrawAspect="Content" ObjectID="_1581263317" r:id="rId50"/>
               </w:object>
             </w:r>
             <w:r>
@@ -25482,7 +25630,7 @@
           <w:rPr>
             <w:noProof/>
           </w:rPr>
-          <w:t>1</w:t>
+          <w:t>17</w:t>
         </w:r>
         <w:r>
           <w:rPr>
@@ -31459,7 +31607,7 @@
 </file>
 
 <file path=customXml/itemProps1.xml><?xml version="1.0" encoding="utf-8"?>
-<ds:datastoreItem xmlns:ds="http://schemas.openxmlformats.org/officeDocument/2006/customXml" ds:itemID="{056DB4CD-4BD8-49AA-8379-50699DE156D0}">
+<ds:datastoreItem xmlns:ds="http://schemas.openxmlformats.org/officeDocument/2006/customXml" ds:itemID="{EC68E93F-5608-40F2-97F9-B4301406FF0E}">
   <ds:schemaRefs>
     <ds:schemaRef ds:uri="http://schemas.openxmlformats.org/officeDocument/2006/bibliography"/>
   </ds:schemaRefs>

</xml_diff>